<commit_message>
Agrega RFC a PCC.docx
</commit_message>
<xml_diff>
--- a/Documentos/PCC.docx
+++ b/Documentos/PCC.docx
@@ -756,7 +756,17 @@
                                 <w:szCs w:val="28"/>
                                 <w:lang w:val="es-PE" w:eastAsia="es-PE"/>
                               </w:rPr>
-                              <w:t>1.0</w:t>
+                              <w:t>1.</w:t>
+                            </w:r>
+                            <w:r>
+                              <w:rPr>
+                                <w:rFonts w:asciiTheme="majorHAnsi" w:hAnsiTheme="majorHAnsi"/>
+                                <w:noProof/>
+                                <w:sz w:val="28"/>
+                                <w:szCs w:val="28"/>
+                                <w:lang w:val="es-PE" w:eastAsia="es-PE"/>
+                              </w:rPr>
+                              <w:t>1</w:t>
                             </w:r>
                           </w:p>
                         </w:txbxContent>
@@ -875,7 +885,17 @@
                           <w:szCs w:val="28"/>
                           <w:lang w:val="es-PE" w:eastAsia="es-PE"/>
                         </w:rPr>
-                        <w:t>1.0</w:t>
+                        <w:t>1.</w:t>
+                      </w:r>
+                      <w:r>
+                        <w:rPr>
+                          <w:rFonts w:asciiTheme="majorHAnsi" w:hAnsiTheme="majorHAnsi"/>
+                          <w:noProof/>
+                          <w:sz w:val="28"/>
+                          <w:szCs w:val="28"/>
+                          <w:lang w:val="es-PE" w:eastAsia="es-PE"/>
+                        </w:rPr>
+                        <w:t>1</w:t>
                       </w:r>
                     </w:p>
                   </w:txbxContent>
@@ -1533,14 +1553,7 @@
                 <w:sz w:val="22"/>
                 <w:szCs w:val="22"/>
               </w:rPr>
-              <w:t xml:space="preserve"> d</w:t>
-            </w:r>
-            <w:r>
-              <w:rPr>
-                <w:sz w:val="22"/>
-                <w:szCs w:val="22"/>
-              </w:rPr>
-              <w:t>e Cambios</w:t>
+              <w:t xml:space="preserve"> de Cambios</w:t>
             </w:r>
           </w:p>
         </w:tc>
@@ -1685,7 +1698,14 @@
                 <w:sz w:val="22"/>
                 <w:szCs w:val="22"/>
               </w:rPr>
-              <w:t>1.0</w:t>
+              <w:t>1.</w:t>
+            </w:r>
+            <w:r>
+              <w:rPr>
+                <w:sz w:val="22"/>
+                <w:szCs w:val="22"/>
+              </w:rPr>
+              <w:t>1</w:t>
             </w:r>
           </w:p>
         </w:tc>
@@ -1749,7 +1769,14 @@
                 <w:sz w:val="22"/>
                 <w:szCs w:val="22"/>
               </w:rPr>
-              <w:t>30</w:t>
+              <w:t>3</w:t>
+            </w:r>
+            <w:r>
+              <w:rPr>
+                <w:sz w:val="22"/>
+                <w:szCs w:val="22"/>
+              </w:rPr>
+              <w:t>1</w:t>
             </w:r>
             <w:r>
               <w:rPr>
@@ -1988,7 +2015,7 @@
                 <w:sz w:val="22"/>
                 <w:szCs w:val="22"/>
               </w:rPr>
-              <w:t>18</w:t>
+              <w:t>7</w:t>
             </w:r>
           </w:p>
         </w:tc>
@@ -2370,6 +2397,156 @@
                 <w:szCs w:val="22"/>
               </w:rPr>
             </w:pPr>
+            <w:r>
+              <w:rPr>
+                <w:sz w:val="22"/>
+                <w:szCs w:val="22"/>
+              </w:rPr>
+              <w:t>1.1</w:t>
+            </w:r>
+          </w:p>
+        </w:tc>
+        <w:tc>
+          <w:tcPr>
+            <w:tcW w:w="3827" w:type="dxa"/>
+            <w:tcMar>
+              <w:top w:w="55" w:type="dxa"/>
+              <w:left w:w="55" w:type="dxa"/>
+              <w:bottom w:w="55" w:type="dxa"/>
+              <w:right w:w="55" w:type="dxa"/>
+            </w:tcMar>
+            <w:vAlign w:val="center"/>
+          </w:tcPr>
+          <w:p>
+            <w:pPr>
+              <w:pStyle w:val="TableContents"/>
+              <w:jc w:val="center"/>
+              <w:rPr>
+                <w:rFonts w:hint="eastAsia"/>
+                <w:sz w:val="22"/>
+                <w:szCs w:val="22"/>
+              </w:rPr>
+            </w:pPr>
+            <w:r>
+              <w:rPr>
+                <w:sz w:val="22"/>
+                <w:szCs w:val="22"/>
+              </w:rPr>
+              <w:t>Agrega RFC</w:t>
+            </w:r>
+          </w:p>
+        </w:tc>
+        <w:tc>
+          <w:tcPr>
+            <w:tcW w:w="2268" w:type="dxa"/>
+            <w:tcMar>
+              <w:top w:w="55" w:type="dxa"/>
+              <w:left w:w="55" w:type="dxa"/>
+              <w:bottom w:w="55" w:type="dxa"/>
+              <w:right w:w="55" w:type="dxa"/>
+            </w:tcMar>
+            <w:vAlign w:val="center"/>
+          </w:tcPr>
+          <w:p>
+            <w:pPr>
+              <w:pStyle w:val="TableContents"/>
+              <w:jc w:val="center"/>
+              <w:rPr>
+                <w:rFonts w:hint="eastAsia"/>
+                <w:sz w:val="22"/>
+                <w:szCs w:val="22"/>
+              </w:rPr>
+            </w:pPr>
+            <w:r>
+              <w:rPr>
+                <w:sz w:val="22"/>
+                <w:szCs w:val="22"/>
+              </w:rPr>
+              <w:t>José Santos</w:t>
+            </w:r>
+          </w:p>
+        </w:tc>
+        <w:tc>
+          <w:tcPr>
+            <w:tcW w:w="1982" w:type="dxa"/>
+            <w:tcMar>
+              <w:top w:w="55" w:type="dxa"/>
+              <w:left w:w="55" w:type="dxa"/>
+              <w:bottom w:w="55" w:type="dxa"/>
+              <w:right w:w="55" w:type="dxa"/>
+            </w:tcMar>
+            <w:vAlign w:val="center"/>
+          </w:tcPr>
+          <w:p>
+            <w:pPr>
+              <w:pStyle w:val="TableContents"/>
+              <w:jc w:val="center"/>
+              <w:rPr>
+                <w:rFonts w:hint="eastAsia"/>
+                <w:sz w:val="22"/>
+                <w:szCs w:val="22"/>
+              </w:rPr>
+            </w:pPr>
+            <w:r>
+              <w:rPr>
+                <w:sz w:val="22"/>
+                <w:szCs w:val="22"/>
+              </w:rPr>
+              <w:t>3</w:t>
+            </w:r>
+            <w:r>
+              <w:rPr>
+                <w:sz w:val="22"/>
+                <w:szCs w:val="22"/>
+              </w:rPr>
+              <w:t>1</w:t>
+            </w:r>
+            <w:r>
+              <w:rPr>
+                <w:sz w:val="22"/>
+                <w:szCs w:val="22"/>
+              </w:rPr>
+              <w:t>/0</w:t>
+            </w:r>
+            <w:r>
+              <w:rPr>
+                <w:sz w:val="22"/>
+                <w:szCs w:val="22"/>
+              </w:rPr>
+              <w:t>5</w:t>
+            </w:r>
+            <w:r>
+              <w:rPr>
+                <w:sz w:val="22"/>
+                <w:szCs w:val="22"/>
+              </w:rPr>
+              <w:t>/2018</w:t>
+            </w:r>
+          </w:p>
+        </w:tc>
+      </w:tr>
+      <w:tr>
+        <w:tc>
+          <w:tcPr>
+            <w:tcW w:w="993" w:type="dxa"/>
+            <w:tcMar>
+              <w:top w:w="55" w:type="dxa"/>
+              <w:left w:w="55" w:type="dxa"/>
+              <w:bottom w:w="55" w:type="dxa"/>
+              <w:right w:w="55" w:type="dxa"/>
+            </w:tcMar>
+            <w:vAlign w:val="center"/>
+          </w:tcPr>
+          <w:p>
+            <w:pPr>
+              <w:pStyle w:val="TableContents"/>
+              <w:jc w:val="center"/>
+              <w:rPr>
+                <w:rFonts w:hint="eastAsia"/>
+                <w:sz w:val="22"/>
+                <w:szCs w:val="22"/>
+              </w:rPr>
+            </w:pPr>
           </w:p>
         </w:tc>
         <w:tc>
@@ -2459,6 +2636,7 @@
               <w:pStyle w:val="TableContents"/>
               <w:jc w:val="center"/>
               <w:rPr>
+                <w:rFonts w:hint="eastAsia"/>
                 <w:sz w:val="22"/>
                 <w:szCs w:val="22"/>
               </w:rPr>
@@ -2481,6 +2659,7 @@
               <w:pStyle w:val="TableContents"/>
               <w:jc w:val="center"/>
               <w:rPr>
+                <w:rFonts w:hint="eastAsia"/>
                 <w:sz w:val="22"/>
                 <w:szCs w:val="22"/>
               </w:rPr>
@@ -2503,6 +2682,7 @@
               <w:pStyle w:val="TableContents"/>
               <w:jc w:val="center"/>
               <w:rPr>
+                <w:rFonts w:hint="eastAsia"/>
                 <w:sz w:val="22"/>
                 <w:szCs w:val="22"/>
               </w:rPr>
@@ -2525,96 +2705,7 @@
               <w:pStyle w:val="TableContents"/>
               <w:jc w:val="center"/>
               <w:rPr>
-                <w:sz w:val="22"/>
-                <w:szCs w:val="22"/>
-              </w:rPr>
-            </w:pPr>
-          </w:p>
-        </w:tc>
-      </w:tr>
-      <w:tr>
-        <w:tc>
-          <w:tcPr>
-            <w:tcW w:w="993" w:type="dxa"/>
-            <w:tcMar>
-              <w:top w:w="55" w:type="dxa"/>
-              <w:left w:w="55" w:type="dxa"/>
-              <w:bottom w:w="55" w:type="dxa"/>
-              <w:right w:w="55" w:type="dxa"/>
-            </w:tcMar>
-            <w:vAlign w:val="center"/>
-          </w:tcPr>
-          <w:p>
-            <w:pPr>
-              <w:pStyle w:val="TableContents"/>
-              <w:jc w:val="center"/>
-              <w:rPr>
-                <w:sz w:val="22"/>
-                <w:szCs w:val="22"/>
-              </w:rPr>
-            </w:pPr>
-          </w:p>
-        </w:tc>
-        <w:tc>
-          <w:tcPr>
-            <w:tcW w:w="3827" w:type="dxa"/>
-            <w:tcMar>
-              <w:top w:w="55" w:type="dxa"/>
-              <w:left w:w="55" w:type="dxa"/>
-              <w:bottom w:w="55" w:type="dxa"/>
-              <w:right w:w="55" w:type="dxa"/>
-            </w:tcMar>
-            <w:vAlign w:val="center"/>
-          </w:tcPr>
-          <w:p>
-            <w:pPr>
-              <w:pStyle w:val="TableContents"/>
-              <w:jc w:val="center"/>
-              <w:rPr>
-                <w:sz w:val="22"/>
-                <w:szCs w:val="22"/>
-              </w:rPr>
-            </w:pPr>
-          </w:p>
-        </w:tc>
-        <w:tc>
-          <w:tcPr>
-            <w:tcW w:w="2268" w:type="dxa"/>
-            <w:tcMar>
-              <w:top w:w="55" w:type="dxa"/>
-              <w:left w:w="55" w:type="dxa"/>
-              <w:bottom w:w="55" w:type="dxa"/>
-              <w:right w:w="55" w:type="dxa"/>
-            </w:tcMar>
-            <w:vAlign w:val="center"/>
-          </w:tcPr>
-          <w:p>
-            <w:pPr>
-              <w:pStyle w:val="TableContents"/>
-              <w:jc w:val="center"/>
-              <w:rPr>
-                <w:sz w:val="22"/>
-                <w:szCs w:val="22"/>
-              </w:rPr>
-            </w:pPr>
-          </w:p>
-        </w:tc>
-        <w:tc>
-          <w:tcPr>
-            <w:tcW w:w="1982" w:type="dxa"/>
-            <w:tcMar>
-              <w:top w:w="55" w:type="dxa"/>
-              <w:left w:w="55" w:type="dxa"/>
-              <w:bottom w:w="55" w:type="dxa"/>
-              <w:right w:w="55" w:type="dxa"/>
-            </w:tcMar>
-            <w:vAlign w:val="center"/>
-          </w:tcPr>
-          <w:p>
-            <w:pPr>
-              <w:pStyle w:val="TableContents"/>
-              <w:jc w:val="center"/>
-              <w:rPr>
+                <w:rFonts w:hint="eastAsia"/>
                 <w:sz w:val="22"/>
                 <w:szCs w:val="22"/>
               </w:rPr>
@@ -3177,6 +3268,670 @@
         </w:rPr>
       </w:pPr>
     </w:p>
+    <w:sdt>
+      <w:sdtPr>
+        <w:id w:val="850533951"/>
+        <w:docPartObj>
+          <w:docPartGallery w:val="Table of Contents"/>
+          <w:docPartUnique/>
+        </w:docPartObj>
+      </w:sdtPr>
+      <w:sdtEndPr>
+        <w:rPr>
+          <w:rFonts w:asciiTheme="minorHAnsi" w:eastAsiaTheme="minorHAnsi" w:hAnsiTheme="minorHAnsi" w:cstheme="minorBidi"/>
+          <w:noProof/>
+          <w:color w:val="auto"/>
+          <w:sz w:val="22"/>
+          <w:szCs w:val="22"/>
+          <w:lang w:val="es-ES" w:eastAsia="en-US"/>
+        </w:rPr>
+      </w:sdtEndPr>
+      <w:sdtContent>
+        <w:p>
+          <w:pPr>
+            <w:pStyle w:val="TOCHeading"/>
+          </w:pPr>
+          <w:r>
+            <w:t>Tabla de Contenido</w:t>
+          </w:r>
+        </w:p>
+        <w:p>
+          <w:pPr>
+            <w:pStyle w:val="TOC1"/>
+            <w:tabs>
+              <w:tab w:val="left" w:pos="440"/>
+              <w:tab w:val="right" w:leader="dot" w:pos="9350"/>
+            </w:tabs>
+            <w:rPr>
+              <w:rFonts w:eastAsiaTheme="minorEastAsia"/>
+              <w:noProof/>
+              <w:lang w:val="es-ES_tradnl" w:eastAsia="es-ES_tradnl"/>
+            </w:rPr>
+          </w:pPr>
+          <w:r>
+            <w:fldChar w:fldCharType="begin"/>
+          </w:r>
+          <w:r>
+            <w:instrText xml:space="preserve"> TOC \o "1-3" \h \z \u </w:instrText>
+          </w:r>
+          <w:r>
+            <w:fldChar w:fldCharType="separate"/>
+          </w:r>
+          <w:hyperlink w:anchor="_Toc515569184" w:history="1">
+            <w:r>
+              <w:rPr>
+                <w:rStyle w:val="Hyperlink"/>
+                <w:b/>
+                <w:noProof/>
+              </w:rPr>
+              <w:t>1.</w:t>
+            </w:r>
+            <w:r>
+              <w:rPr>
+                <w:rFonts w:eastAsiaTheme="minorEastAsia"/>
+                <w:noProof/>
+                <w:lang w:val="es-ES_tradnl" w:eastAsia="es-ES_tradnl"/>
+              </w:rPr>
+              <w:tab/>
+            </w:r>
+            <w:r>
+              <w:rPr>
+                <w:rStyle w:val="Hyperlink"/>
+                <w:b/>
+                <w:noProof/>
+              </w:rPr>
+              <w:t>Introducción</w:t>
+            </w:r>
+            <w:r>
+              <w:rPr>
+                <w:noProof/>
+                <w:webHidden/>
+              </w:rPr>
+              <w:tab/>
+            </w:r>
+            <w:r>
+              <w:rPr>
+                <w:noProof/>
+                <w:webHidden/>
+              </w:rPr>
+              <w:fldChar w:fldCharType="begin"/>
+            </w:r>
+            <w:r>
+              <w:rPr>
+                <w:noProof/>
+                <w:webHidden/>
+              </w:rPr>
+              <w:instrText xml:space="preserve"> PAGEREF _Toc515569184 \h </w:instrText>
+            </w:r>
+            <w:r>
+              <w:rPr>
+                <w:noProof/>
+                <w:webHidden/>
+              </w:rPr>
+            </w:r>
+            <w:r>
+              <w:rPr>
+                <w:noProof/>
+                <w:webHidden/>
+              </w:rPr>
+              <w:fldChar w:fldCharType="separate"/>
+            </w:r>
+            <w:r>
+              <w:rPr>
+                <w:noProof/>
+                <w:webHidden/>
+              </w:rPr>
+              <w:t>4</w:t>
+            </w:r>
+            <w:r>
+              <w:rPr>
+                <w:noProof/>
+                <w:webHidden/>
+              </w:rPr>
+              <w:fldChar w:fldCharType="end"/>
+            </w:r>
+          </w:hyperlink>
+        </w:p>
+        <w:p>
+          <w:pPr>
+            <w:pStyle w:val="TOC1"/>
+            <w:tabs>
+              <w:tab w:val="left" w:pos="440"/>
+              <w:tab w:val="right" w:leader="dot" w:pos="9350"/>
+            </w:tabs>
+            <w:rPr>
+              <w:rFonts w:eastAsiaTheme="minorEastAsia"/>
+              <w:noProof/>
+              <w:lang w:val="es-ES_tradnl" w:eastAsia="es-ES_tradnl"/>
+            </w:rPr>
+          </w:pPr>
+          <w:hyperlink w:anchor="_Toc515569185" w:history="1">
+            <w:r>
+              <w:rPr>
+                <w:rStyle w:val="Hyperlink"/>
+                <w:b/>
+                <w:noProof/>
+              </w:rPr>
+              <w:t>2.</w:t>
+            </w:r>
+            <w:r>
+              <w:rPr>
+                <w:rFonts w:eastAsiaTheme="minorEastAsia"/>
+                <w:noProof/>
+                <w:lang w:val="es-ES_tradnl" w:eastAsia="es-ES_tradnl"/>
+              </w:rPr>
+              <w:tab/>
+            </w:r>
+            <w:r>
+              <w:rPr>
+                <w:rStyle w:val="Hyperlink"/>
+                <w:b/>
+                <w:noProof/>
+              </w:rPr>
+              <w:t>Solicitud de Cambio (RFC)</w:t>
+            </w:r>
+            <w:r>
+              <w:rPr>
+                <w:noProof/>
+                <w:webHidden/>
+              </w:rPr>
+              <w:tab/>
+            </w:r>
+            <w:r>
+              <w:rPr>
+                <w:noProof/>
+                <w:webHidden/>
+              </w:rPr>
+              <w:fldChar w:fldCharType="begin"/>
+            </w:r>
+            <w:r>
+              <w:rPr>
+                <w:noProof/>
+                <w:webHidden/>
+              </w:rPr>
+              <w:instrText xml:space="preserve"> PAGEREF _Toc515569185 \h </w:instrText>
+            </w:r>
+            <w:r>
+              <w:rPr>
+                <w:noProof/>
+                <w:webHidden/>
+              </w:rPr>
+            </w:r>
+            <w:r>
+              <w:rPr>
+                <w:noProof/>
+                <w:webHidden/>
+              </w:rPr>
+              <w:fldChar w:fldCharType="separate"/>
+            </w:r>
+            <w:r>
+              <w:rPr>
+                <w:noProof/>
+                <w:webHidden/>
+              </w:rPr>
+              <w:t>4</w:t>
+            </w:r>
+            <w:r>
+              <w:rPr>
+                <w:noProof/>
+                <w:webHidden/>
+              </w:rPr>
+              <w:fldChar w:fldCharType="end"/>
+            </w:r>
+          </w:hyperlink>
+        </w:p>
+        <w:p>
+          <w:pPr>
+            <w:pStyle w:val="TOC1"/>
+            <w:tabs>
+              <w:tab w:val="left" w:pos="440"/>
+              <w:tab w:val="right" w:leader="dot" w:pos="9350"/>
+            </w:tabs>
+            <w:rPr>
+              <w:rFonts w:eastAsiaTheme="minorEastAsia"/>
+              <w:noProof/>
+              <w:lang w:val="es-ES_tradnl" w:eastAsia="es-ES_tradnl"/>
+            </w:rPr>
+          </w:pPr>
+          <w:hyperlink w:anchor="_Toc515569186" w:history="1">
+            <w:r>
+              <w:rPr>
+                <w:rStyle w:val="Hyperlink"/>
+                <w:b/>
+                <w:noProof/>
+              </w:rPr>
+              <w:t>3.</w:t>
+            </w:r>
+            <w:r>
+              <w:rPr>
+                <w:rFonts w:eastAsiaTheme="minorEastAsia"/>
+                <w:noProof/>
+                <w:lang w:val="es-ES_tradnl" w:eastAsia="es-ES_tradnl"/>
+              </w:rPr>
+              <w:tab/>
+            </w:r>
+            <w:r>
+              <w:rPr>
+                <w:rStyle w:val="Hyperlink"/>
+                <w:b/>
+                <w:noProof/>
+              </w:rPr>
+              <w:t>Fases del Procesos de Gestión de Cambios</w:t>
+            </w:r>
+            <w:r>
+              <w:rPr>
+                <w:noProof/>
+                <w:webHidden/>
+              </w:rPr>
+              <w:tab/>
+            </w:r>
+            <w:r>
+              <w:rPr>
+                <w:noProof/>
+                <w:webHidden/>
+              </w:rPr>
+              <w:fldChar w:fldCharType="begin"/>
+            </w:r>
+            <w:r>
+              <w:rPr>
+                <w:noProof/>
+                <w:webHidden/>
+              </w:rPr>
+              <w:instrText xml:space="preserve"> PAGEREF _Toc515569186 \h </w:instrText>
+            </w:r>
+            <w:r>
+              <w:rPr>
+                <w:noProof/>
+                <w:webHidden/>
+              </w:rPr>
+            </w:r>
+            <w:r>
+              <w:rPr>
+                <w:noProof/>
+                <w:webHidden/>
+              </w:rPr>
+              <w:fldChar w:fldCharType="separate"/>
+            </w:r>
+            <w:r>
+              <w:rPr>
+                <w:noProof/>
+                <w:webHidden/>
+              </w:rPr>
+              <w:t>5</w:t>
+            </w:r>
+            <w:r>
+              <w:rPr>
+                <w:noProof/>
+                <w:webHidden/>
+              </w:rPr>
+              <w:fldChar w:fldCharType="end"/>
+            </w:r>
+          </w:hyperlink>
+        </w:p>
+        <w:p>
+          <w:pPr>
+            <w:pStyle w:val="TOC2"/>
+            <w:tabs>
+              <w:tab w:val="left" w:pos="880"/>
+              <w:tab w:val="right" w:leader="dot" w:pos="9350"/>
+            </w:tabs>
+            <w:rPr>
+              <w:rFonts w:eastAsiaTheme="minorEastAsia"/>
+              <w:noProof/>
+              <w:lang w:val="es-ES_tradnl" w:eastAsia="es-ES_tradnl"/>
+            </w:rPr>
+          </w:pPr>
+          <w:hyperlink w:anchor="_Toc515569187" w:history="1">
+            <w:r>
+              <w:rPr>
+                <w:rStyle w:val="Hyperlink"/>
+                <w:b/>
+                <w:noProof/>
+              </w:rPr>
+              <w:t>3.1.</w:t>
+            </w:r>
+            <w:r>
+              <w:rPr>
+                <w:rFonts w:eastAsiaTheme="minorEastAsia"/>
+                <w:noProof/>
+                <w:lang w:val="es-ES_tradnl" w:eastAsia="es-ES_tradnl"/>
+              </w:rPr>
+              <w:tab/>
+            </w:r>
+            <w:r>
+              <w:rPr>
+                <w:rStyle w:val="Hyperlink"/>
+                <w:b/>
+                <w:noProof/>
+              </w:rPr>
+              <w:t>Recibir y analizar la petición</w:t>
+            </w:r>
+            <w:r>
+              <w:rPr>
+                <w:noProof/>
+                <w:webHidden/>
+              </w:rPr>
+              <w:tab/>
+            </w:r>
+            <w:r>
+              <w:rPr>
+                <w:noProof/>
+                <w:webHidden/>
+              </w:rPr>
+              <w:fldChar w:fldCharType="begin"/>
+            </w:r>
+            <w:r>
+              <w:rPr>
+                <w:noProof/>
+                <w:webHidden/>
+              </w:rPr>
+              <w:instrText xml:space="preserve"> PAGEREF _Toc515569187 \h </w:instrText>
+            </w:r>
+            <w:r>
+              <w:rPr>
+                <w:noProof/>
+                <w:webHidden/>
+              </w:rPr>
+            </w:r>
+            <w:r>
+              <w:rPr>
+                <w:noProof/>
+                <w:webHidden/>
+              </w:rPr>
+              <w:fldChar w:fldCharType="separate"/>
+            </w:r>
+            <w:r>
+              <w:rPr>
+                <w:noProof/>
+                <w:webHidden/>
+              </w:rPr>
+              <w:t>5</w:t>
+            </w:r>
+            <w:r>
+              <w:rPr>
+                <w:noProof/>
+                <w:webHidden/>
+              </w:rPr>
+              <w:fldChar w:fldCharType="end"/>
+            </w:r>
+          </w:hyperlink>
+        </w:p>
+        <w:p>
+          <w:pPr>
+            <w:pStyle w:val="TOC2"/>
+            <w:tabs>
+              <w:tab w:val="left" w:pos="880"/>
+              <w:tab w:val="right" w:leader="dot" w:pos="9350"/>
+            </w:tabs>
+            <w:rPr>
+              <w:rFonts w:eastAsiaTheme="minorEastAsia"/>
+              <w:noProof/>
+              <w:lang w:val="es-ES_tradnl" w:eastAsia="es-ES_tradnl"/>
+            </w:rPr>
+          </w:pPr>
+          <w:hyperlink w:anchor="_Toc515569188" w:history="1">
+            <w:r>
+              <w:rPr>
+                <w:rStyle w:val="Hyperlink"/>
+                <w:b/>
+                <w:noProof/>
+              </w:rPr>
+              <w:t>3.2.</w:t>
+            </w:r>
+            <w:r>
+              <w:rPr>
+                <w:rFonts w:eastAsiaTheme="minorEastAsia"/>
+                <w:noProof/>
+                <w:lang w:val="es-ES_tradnl" w:eastAsia="es-ES_tradnl"/>
+              </w:rPr>
+              <w:tab/>
+            </w:r>
+            <w:r>
+              <w:rPr>
+                <w:rStyle w:val="Hyperlink"/>
+                <w:b/>
+                <w:noProof/>
+              </w:rPr>
+              <w:t>Clasificar el cambio</w:t>
+            </w:r>
+            <w:r>
+              <w:rPr>
+                <w:noProof/>
+                <w:webHidden/>
+              </w:rPr>
+              <w:tab/>
+            </w:r>
+            <w:r>
+              <w:rPr>
+                <w:noProof/>
+                <w:webHidden/>
+              </w:rPr>
+              <w:fldChar w:fldCharType="begin"/>
+            </w:r>
+            <w:r>
+              <w:rPr>
+                <w:noProof/>
+                <w:webHidden/>
+              </w:rPr>
+              <w:instrText xml:space="preserve"> PAGEREF _Toc515569188 \h </w:instrText>
+            </w:r>
+            <w:r>
+              <w:rPr>
+                <w:noProof/>
+                <w:webHidden/>
+              </w:rPr>
+            </w:r>
+            <w:r>
+              <w:rPr>
+                <w:noProof/>
+                <w:webHidden/>
+              </w:rPr>
+              <w:fldChar w:fldCharType="separate"/>
+            </w:r>
+            <w:r>
+              <w:rPr>
+                <w:noProof/>
+                <w:webHidden/>
+              </w:rPr>
+              <w:t>5</w:t>
+            </w:r>
+            <w:r>
+              <w:rPr>
+                <w:noProof/>
+                <w:webHidden/>
+              </w:rPr>
+              <w:fldChar w:fldCharType="end"/>
+            </w:r>
+          </w:hyperlink>
+        </w:p>
+        <w:p>
+          <w:pPr>
+            <w:pStyle w:val="TOC2"/>
+            <w:tabs>
+              <w:tab w:val="left" w:pos="880"/>
+              <w:tab w:val="right" w:leader="dot" w:pos="9350"/>
+            </w:tabs>
+            <w:rPr>
+              <w:rFonts w:eastAsiaTheme="minorEastAsia"/>
+              <w:noProof/>
+              <w:lang w:val="es-ES_tradnl" w:eastAsia="es-ES_tradnl"/>
+            </w:rPr>
+          </w:pPr>
+          <w:hyperlink w:anchor="_Toc515569189" w:history="1">
+            <w:r>
+              <w:rPr>
+                <w:rStyle w:val="Hyperlink"/>
+                <w:b/>
+                <w:noProof/>
+              </w:rPr>
+              <w:t>3.3.</w:t>
+            </w:r>
+            <w:r>
+              <w:rPr>
+                <w:rFonts w:eastAsiaTheme="minorEastAsia"/>
+                <w:noProof/>
+                <w:lang w:val="es-ES_tradnl" w:eastAsia="es-ES_tradnl"/>
+              </w:rPr>
+              <w:tab/>
+            </w:r>
+            <w:r>
+              <w:rPr>
+                <w:rStyle w:val="Hyperlink"/>
+                <w:b/>
+                <w:noProof/>
+              </w:rPr>
+              <w:t>Evaluación del impacto y riesgos</w:t>
+            </w:r>
+            <w:r>
+              <w:rPr>
+                <w:noProof/>
+                <w:webHidden/>
+              </w:rPr>
+              <w:tab/>
+            </w:r>
+            <w:r>
+              <w:rPr>
+                <w:noProof/>
+                <w:webHidden/>
+              </w:rPr>
+              <w:fldChar w:fldCharType="begin"/>
+            </w:r>
+            <w:r>
+              <w:rPr>
+                <w:noProof/>
+                <w:webHidden/>
+              </w:rPr>
+              <w:instrText xml:space="preserve"> PAGEREF _Toc515569189 \h </w:instrText>
+            </w:r>
+            <w:r>
+              <w:rPr>
+                <w:noProof/>
+                <w:webHidden/>
+              </w:rPr>
+            </w:r>
+            <w:r>
+              <w:rPr>
+                <w:noProof/>
+                <w:webHidden/>
+              </w:rPr>
+              <w:fldChar w:fldCharType="separate"/>
+            </w:r>
+            <w:r>
+              <w:rPr>
+                <w:noProof/>
+                <w:webHidden/>
+              </w:rPr>
+              <w:t>6</w:t>
+            </w:r>
+            <w:r>
+              <w:rPr>
+                <w:noProof/>
+                <w:webHidden/>
+              </w:rPr>
+              <w:fldChar w:fldCharType="end"/>
+            </w:r>
+          </w:hyperlink>
+        </w:p>
+        <w:p>
+          <w:pPr>
+            <w:pStyle w:val="TOC2"/>
+            <w:tabs>
+              <w:tab w:val="left" w:pos="880"/>
+              <w:tab w:val="right" w:leader="dot" w:pos="9350"/>
+            </w:tabs>
+            <w:rPr>
+              <w:rFonts w:eastAsiaTheme="minorEastAsia"/>
+              <w:noProof/>
+              <w:lang w:val="es-ES_tradnl" w:eastAsia="es-ES_tradnl"/>
+            </w:rPr>
+          </w:pPr>
+          <w:hyperlink w:anchor="_Toc515569190" w:history="1">
+            <w:r>
+              <w:rPr>
+                <w:rStyle w:val="Hyperlink"/>
+                <w:b/>
+                <w:noProof/>
+              </w:rPr>
+              <w:t>3.4.</w:t>
+            </w:r>
+            <w:r>
+              <w:rPr>
+                <w:rFonts w:eastAsiaTheme="minorEastAsia"/>
+                <w:noProof/>
+                <w:lang w:val="es-ES_tradnl" w:eastAsia="es-ES_tradnl"/>
+              </w:rPr>
+              <w:tab/>
+            </w:r>
+            <w:r>
+              <w:rPr>
+                <w:rStyle w:val="Hyperlink"/>
+                <w:b/>
+                <w:noProof/>
+              </w:rPr>
+              <w:t>Aprobación del cambio</w:t>
+            </w:r>
+            <w:r>
+              <w:rPr>
+                <w:noProof/>
+                <w:webHidden/>
+              </w:rPr>
+              <w:tab/>
+            </w:r>
+            <w:r>
+              <w:rPr>
+                <w:noProof/>
+                <w:webHidden/>
+              </w:rPr>
+              <w:fldChar w:fldCharType="begin"/>
+            </w:r>
+            <w:r>
+              <w:rPr>
+                <w:noProof/>
+                <w:webHidden/>
+              </w:rPr>
+              <w:instrText xml:space="preserve"> PAGEREF _Toc515569190 \h </w:instrText>
+            </w:r>
+            <w:r>
+              <w:rPr>
+                <w:noProof/>
+                <w:webHidden/>
+              </w:rPr>
+            </w:r>
+            <w:r>
+              <w:rPr>
+                <w:noProof/>
+                <w:webHidden/>
+              </w:rPr>
+              <w:fldChar w:fldCharType="separate"/>
+            </w:r>
+            <w:r>
+              <w:rPr>
+                <w:noProof/>
+                <w:webHidden/>
+              </w:rPr>
+              <w:t>6</w:t>
+            </w:r>
+            <w:r>
+              <w:rPr>
+                <w:noProof/>
+                <w:webHidden/>
+              </w:rPr>
+              <w:fldChar w:fldCharType="end"/>
+            </w:r>
+          </w:hyperlink>
+        </w:p>
+        <w:p>
+          <w:r>
+            <w:rPr>
+              <w:b/>
+              <w:bCs/>
+              <w:noProof/>
+            </w:rPr>
+            <w:fldChar w:fldCharType="end"/>
+          </w:r>
+        </w:p>
+      </w:sdtContent>
+    </w:sdt>
     <w:p>
       <w:pPr>
         <w:rPr>
@@ -3199,6 +3954,8 @@
         </w:rPr>
         <w:br w:type="page"/>
       </w:r>
+      <w:bookmarkStart w:id="4" w:name="_GoBack"/>
+      <w:bookmarkEnd w:id="4"/>
     </w:p>
     <w:p>
       <w:pPr>
@@ -3217,7 +3974,8 @@
           <w:szCs w:val="28"/>
         </w:rPr>
       </w:pPr>
-      <w:bookmarkStart w:id="4" w:name="_Toc514604131"/>
+      <w:bookmarkStart w:id="5" w:name="_Toc514604131"/>
+      <w:bookmarkStart w:id="6" w:name="_Toc515569184"/>
       <w:r>
         <w:rPr>
           <w:b/>
@@ -3227,7 +3985,8 @@
         <w:lastRenderedPageBreak/>
         <w:t>Introducción</w:t>
       </w:r>
-      <w:bookmarkEnd w:id="4"/>
+      <w:bookmarkEnd w:id="5"/>
+      <w:bookmarkEnd w:id="6"/>
     </w:p>
     <w:p>
       <w:pPr>
@@ -3325,14 +4084,496 @@
           <w:szCs w:val="28"/>
         </w:rPr>
       </w:pPr>
+      <w:bookmarkStart w:id="7" w:name="_Toc515569185"/>
       <w:r>
         <w:rPr>
           <w:b/>
           <w:sz w:val="28"/>
           <w:szCs w:val="28"/>
         </w:rPr>
+        <w:t>Solicitud de Cambio (RFC)</w:t>
+      </w:r>
+      <w:bookmarkEnd w:id="7"/>
+    </w:p>
+    <w:p>
+      <w:pPr>
+        <w:ind w:left="708"/>
+      </w:pPr>
+      <w:r>
+        <w:t xml:space="preserve">En este apartado se muestra el contenido que debe de tener una solicitud de cambios presentada para cualquier cambio en ISS </w:t>
+      </w:r>
+      <w:proofErr w:type="spellStart"/>
+      <w:r>
+        <w:t>Consulting</w:t>
+      </w:r>
+      <w:proofErr w:type="spellEnd"/>
+      <w:r>
+        <w:t>.</w:t>
+      </w:r>
+    </w:p>
+    <w:tbl>
+      <w:tblPr>
+        <w:tblStyle w:val="TableGrid"/>
+        <w:tblW w:w="0" w:type="auto"/>
+        <w:tblInd w:w="708" w:type="dxa"/>
+        <w:tblLook w:val="04A0" w:firstRow="1" w:lastRow="0" w:firstColumn="1" w:lastColumn="0" w:noHBand="0" w:noVBand="1"/>
+      </w:tblPr>
+      <w:tblGrid>
+        <w:gridCol w:w="2167"/>
+        <w:gridCol w:w="6475"/>
+      </w:tblGrid>
+      <w:tr>
+        <w:tc>
+          <w:tcPr>
+            <w:tcW w:w="2167" w:type="dxa"/>
+            <w:shd w:val="clear" w:color="auto" w:fill="D9E2F3" w:themeFill="accent1" w:themeFillTint="33"/>
+          </w:tcPr>
+          <w:p>
+            <w:pPr>
+              <w:rPr>
+                <w:b/>
+                <w:bCs/>
+              </w:rPr>
+            </w:pPr>
+            <w:r>
+              <w:rPr>
+                <w:b/>
+                <w:bCs/>
+              </w:rPr>
+              <w:t>ID</w:t>
+            </w:r>
+          </w:p>
+        </w:tc>
+        <w:tc>
+          <w:tcPr>
+            <w:tcW w:w="6475" w:type="dxa"/>
+          </w:tcPr>
+          <w:p>
+            <w:pPr>
+              <w:rPr>
+                <w:bCs/>
+              </w:rPr>
+            </w:pPr>
+            <w:r>
+              <w:rPr>
+                <w:bCs/>
+              </w:rPr>
+              <w:t>&lt;Numeración de hasta 3 dígitos – Nombre de la petición de cambio&gt;</w:t>
+            </w:r>
+          </w:p>
+        </w:tc>
+      </w:tr>
+      <w:tr>
+        <w:tc>
+          <w:tcPr>
+            <w:tcW w:w="2167" w:type="dxa"/>
+            <w:shd w:val="clear" w:color="auto" w:fill="D9E2F3" w:themeFill="accent1" w:themeFillTint="33"/>
+          </w:tcPr>
+          <w:p>
+            <w:pPr>
+              <w:rPr>
+                <w:b/>
+                <w:bCs/>
+              </w:rPr>
+            </w:pPr>
+            <w:r>
+              <w:rPr>
+                <w:b/>
+                <w:bCs/>
+              </w:rPr>
+              <w:t>Proyecto</w:t>
+            </w:r>
+          </w:p>
+        </w:tc>
+        <w:tc>
+          <w:tcPr>
+            <w:tcW w:w="6475" w:type="dxa"/>
+          </w:tcPr>
+          <w:p>
+            <w:pPr>
+              <w:rPr>
+                <w:bCs/>
+              </w:rPr>
+            </w:pPr>
+            <w:r>
+              <w:rPr>
+                <w:bCs/>
+              </w:rPr>
+              <w:t>Nombre del proyecto donde se solicita el cambio</w:t>
+            </w:r>
+          </w:p>
+        </w:tc>
+      </w:tr>
+      <w:tr>
+        <w:tc>
+          <w:tcPr>
+            <w:tcW w:w="2167" w:type="dxa"/>
+            <w:shd w:val="clear" w:color="auto" w:fill="D9E2F3" w:themeFill="accent1" w:themeFillTint="33"/>
+          </w:tcPr>
+          <w:p>
+            <w:pPr>
+              <w:rPr>
+                <w:b/>
+                <w:bCs/>
+              </w:rPr>
+            </w:pPr>
+            <w:r>
+              <w:rPr>
+                <w:b/>
+                <w:bCs/>
+              </w:rPr>
+              <w:t>Fuente</w:t>
+            </w:r>
+          </w:p>
+        </w:tc>
+        <w:tc>
+          <w:tcPr>
+            <w:tcW w:w="6475" w:type="dxa"/>
+          </w:tcPr>
+          <w:p>
+            <w:pPr>
+              <w:rPr>
+                <w:bCs/>
+              </w:rPr>
+            </w:pPr>
+            <w:r>
+              <w:rPr>
+                <w:bCs/>
+              </w:rPr>
+              <w:t>Persona que necesita de la realización del cambio</w:t>
+            </w:r>
+          </w:p>
+        </w:tc>
+      </w:tr>
+      <w:tr>
+        <w:tc>
+          <w:tcPr>
+            <w:tcW w:w="2167" w:type="dxa"/>
+            <w:shd w:val="clear" w:color="auto" w:fill="D9E2F3" w:themeFill="accent1" w:themeFillTint="33"/>
+          </w:tcPr>
+          <w:p>
+            <w:pPr>
+              <w:rPr>
+                <w:b/>
+                <w:bCs/>
+              </w:rPr>
+            </w:pPr>
+            <w:r>
+              <w:rPr>
+                <w:b/>
+                <w:bCs/>
+              </w:rPr>
+              <w:t>Autor</w:t>
+            </w:r>
+          </w:p>
+        </w:tc>
+        <w:tc>
+          <w:tcPr>
+            <w:tcW w:w="6475" w:type="dxa"/>
+          </w:tcPr>
+          <w:p>
+            <w:pPr>
+              <w:rPr>
+                <w:bCs/>
+              </w:rPr>
+            </w:pPr>
+            <w:r>
+              <w:rPr>
+                <w:bCs/>
+              </w:rPr>
+              <w:t>Persona a cargo del sistema para el cual se solicita el cambio</w:t>
+            </w:r>
+          </w:p>
+        </w:tc>
+      </w:tr>
+      <w:tr>
+        <w:tc>
+          <w:tcPr>
+            <w:tcW w:w="2167" w:type="dxa"/>
+            <w:shd w:val="clear" w:color="auto" w:fill="D9E2F3" w:themeFill="accent1" w:themeFillTint="33"/>
+          </w:tcPr>
+          <w:p>
+            <w:pPr>
+              <w:rPr>
+                <w:b/>
+                <w:bCs/>
+              </w:rPr>
+            </w:pPr>
+            <w:r>
+              <w:rPr>
+                <w:b/>
+                <w:bCs/>
+              </w:rPr>
+              <w:t>Fecha</w:t>
+            </w:r>
+          </w:p>
+        </w:tc>
+        <w:tc>
+          <w:tcPr>
+            <w:tcW w:w="6475" w:type="dxa"/>
+          </w:tcPr>
+          <w:p>
+            <w:pPr>
+              <w:rPr>
+                <w:bCs/>
+              </w:rPr>
+            </w:pPr>
+            <w:r>
+              <w:rPr>
+                <w:bCs/>
+              </w:rPr>
+              <w:t>Fecha en que se realiza la petición de cambio</w:t>
+            </w:r>
+          </w:p>
+        </w:tc>
+      </w:tr>
+      <w:tr>
+        <w:tc>
+          <w:tcPr>
+            <w:tcW w:w="2167" w:type="dxa"/>
+            <w:shd w:val="clear" w:color="auto" w:fill="D9E2F3" w:themeFill="accent1" w:themeFillTint="33"/>
+          </w:tcPr>
+          <w:p>
+            <w:pPr>
+              <w:rPr>
+                <w:b/>
+                <w:bCs/>
+              </w:rPr>
+            </w:pPr>
+            <w:r>
+              <w:rPr>
+                <w:b/>
+                <w:bCs/>
+              </w:rPr>
+              <w:t>Descripción</w:t>
+            </w:r>
+          </w:p>
+        </w:tc>
+        <w:tc>
+          <w:tcPr>
+            <w:tcW w:w="6475" w:type="dxa"/>
+          </w:tcPr>
+          <w:p>
+            <w:pPr>
+              <w:rPr>
+                <w:bCs/>
+              </w:rPr>
+            </w:pPr>
+            <w:r>
+              <w:rPr>
+                <w:bCs/>
+              </w:rPr>
+              <w:t>Se debe describir el cambio a realizar, explicando el propósito del cambio y que se busca con este.</w:t>
+            </w:r>
+          </w:p>
+        </w:tc>
+      </w:tr>
+      <w:tr>
+        <w:tc>
+          <w:tcPr>
+            <w:tcW w:w="2167" w:type="dxa"/>
+            <w:shd w:val="clear" w:color="auto" w:fill="D9E2F3" w:themeFill="accent1" w:themeFillTint="33"/>
+          </w:tcPr>
+          <w:p>
+            <w:pPr>
+              <w:rPr>
+                <w:b/>
+                <w:bCs/>
+              </w:rPr>
+            </w:pPr>
+            <w:r>
+              <w:rPr>
+                <w:b/>
+                <w:bCs/>
+              </w:rPr>
+              <w:t>Tipo de Cambio</w:t>
+            </w:r>
+          </w:p>
+        </w:tc>
+        <w:tc>
+          <w:tcPr>
+            <w:tcW w:w="6475" w:type="dxa"/>
+          </w:tcPr>
+          <w:p>
+            <w:pPr>
+              <w:rPr>
+                <w:bCs/>
+              </w:rPr>
+            </w:pPr>
+            <w:r>
+              <w:rPr>
+                <w:bCs/>
+              </w:rPr>
+              <w:t>Se especifica el tipo de cambio a realizar</w:t>
+            </w:r>
+          </w:p>
+        </w:tc>
+      </w:tr>
+      <w:tr>
+        <w:tc>
+          <w:tcPr>
+            <w:tcW w:w="2167" w:type="dxa"/>
+            <w:shd w:val="clear" w:color="auto" w:fill="D9E2F3" w:themeFill="accent1" w:themeFillTint="33"/>
+          </w:tcPr>
+          <w:p>
+            <w:pPr>
+              <w:rPr>
+                <w:b/>
+                <w:bCs/>
+              </w:rPr>
+            </w:pPr>
+            <w:r>
+              <w:rPr>
+                <w:b/>
+                <w:bCs/>
+              </w:rPr>
+              <w:t>Estado de Solicitud</w:t>
+            </w:r>
+          </w:p>
+        </w:tc>
+        <w:tc>
+          <w:tcPr>
+            <w:tcW w:w="6475" w:type="dxa"/>
+          </w:tcPr>
+          <w:p>
+            <w:pPr>
+              <w:rPr>
+                <w:bCs/>
+              </w:rPr>
+            </w:pPr>
+            <w:r>
+              <w:rPr>
+                <w:bCs/>
+              </w:rPr>
+              <w:t>El estado en el que se encuentra la petición de cambio, inicialmente se encontrara en espera.</w:t>
+            </w:r>
+          </w:p>
+        </w:tc>
+      </w:tr>
+      <w:tr>
+        <w:tc>
+          <w:tcPr>
+            <w:tcW w:w="2167" w:type="dxa"/>
+            <w:shd w:val="clear" w:color="auto" w:fill="D9E2F3" w:themeFill="accent1" w:themeFillTint="33"/>
+          </w:tcPr>
+          <w:p>
+            <w:pPr>
+              <w:rPr>
+                <w:b/>
+                <w:bCs/>
+              </w:rPr>
+            </w:pPr>
+            <w:proofErr w:type="spellStart"/>
+            <w:r>
+              <w:rPr>
+                <w:b/>
+                <w:bCs/>
+              </w:rPr>
+              <w:t>Items</w:t>
+            </w:r>
+            <w:proofErr w:type="spellEnd"/>
+            <w:r>
+              <w:rPr>
+                <w:b/>
+                <w:bCs/>
+              </w:rPr>
+              <w:t xml:space="preserve"> de Configuración </w:t>
+            </w:r>
+          </w:p>
+        </w:tc>
+        <w:tc>
+          <w:tcPr>
+            <w:tcW w:w="6475" w:type="dxa"/>
+          </w:tcPr>
+          <w:p>
+            <w:pPr>
+              <w:rPr>
+                <w:bCs/>
+              </w:rPr>
+            </w:pPr>
+            <w:r>
+              <w:rPr>
+                <w:bCs/>
+              </w:rPr>
+              <w:t>Se listan los ítems de configuración que se modificaran con este cambio pedido.</w:t>
+            </w:r>
+          </w:p>
+        </w:tc>
+      </w:tr>
+    </w:tbl>
+    <w:p>
+      <w:pPr>
+        <w:ind w:left="708"/>
+        <w:rPr>
+          <w:b/>
+          <w:bCs/>
+        </w:rPr>
+      </w:pPr>
+    </w:p>
+    <w:p>
+      <w:pPr>
+        <w:ind w:left="708"/>
+        <w:rPr>
+          <w:b/>
+          <w:bCs/>
+        </w:rPr>
+      </w:pPr>
+    </w:p>
+    <w:p>
+      <w:pPr>
+        <w:ind w:left="708"/>
+        <w:rPr>
+          <w:b/>
+          <w:bCs/>
+        </w:rPr>
+      </w:pPr>
+    </w:p>
+    <w:p>
+      <w:pPr>
+        <w:ind w:left="708"/>
+        <w:rPr>
+          <w:b/>
+          <w:bCs/>
+        </w:rPr>
+      </w:pPr>
+    </w:p>
+    <w:p>
+      <w:pPr>
+        <w:ind w:left="708"/>
+        <w:rPr>
+          <w:b/>
+          <w:bCs/>
+        </w:rPr>
+      </w:pPr>
+    </w:p>
+    <w:p>
+      <w:pPr>
+        <w:pStyle w:val="ListParagraph"/>
+        <w:numPr>
+          <w:ilvl w:val="0"/>
+          <w:numId w:val="1"/>
+        </w:numPr>
+        <w:spacing w:after="160" w:line="240" w:lineRule="auto"/>
+        <w:contextualSpacing w:val="0"/>
+        <w:jc w:val="both"/>
+        <w:outlineLvl w:val="0"/>
+        <w:rPr>
+          <w:b/>
+          <w:sz w:val="28"/>
+          <w:szCs w:val="28"/>
+        </w:rPr>
+      </w:pPr>
+      <w:bookmarkStart w:id="8" w:name="_Toc515569186"/>
+      <w:r>
+        <w:rPr>
+          <w:b/>
+          <w:sz w:val="28"/>
+          <w:szCs w:val="28"/>
+        </w:rPr>
+        <w:lastRenderedPageBreak/>
         <w:t>Fases del Procesos de Gestión de Cambios</w:t>
       </w:r>
+      <w:bookmarkEnd w:id="8"/>
     </w:p>
     <w:p>
       <w:pPr>
@@ -3369,6 +4610,7 @@
           <w:szCs w:val="24"/>
         </w:rPr>
       </w:pPr>
+      <w:bookmarkStart w:id="9" w:name="_Toc515569187"/>
       <w:r>
         <w:rPr>
           <w:b/>
@@ -3377,6 +4619,7 @@
         </w:rPr>
         <w:t>Recibir y analizar la petición</w:t>
       </w:r>
+      <w:bookmarkEnd w:id="9"/>
     </w:p>
     <w:p>
       <w:pPr>
@@ -3696,15 +4939,16 @@
           <w:szCs w:val="24"/>
         </w:rPr>
       </w:pPr>
+      <w:bookmarkStart w:id="10" w:name="_Toc515569188"/>
       <w:r>
         <w:rPr>
           <w:b/>
           <w:sz w:val="24"/>
           <w:szCs w:val="24"/>
         </w:rPr>
-        <w:lastRenderedPageBreak/>
         <w:t>Clasificar el cambio</w:t>
       </w:r>
+      <w:bookmarkEnd w:id="10"/>
     </w:p>
     <w:p>
       <w:pPr>
@@ -3970,6 +5214,7 @@
           <w:szCs w:val="24"/>
         </w:rPr>
       </w:pPr>
+      <w:bookmarkStart w:id="11" w:name="_Toc515569189"/>
       <w:r>
         <w:rPr>
           <w:b/>
@@ -3978,6 +5223,7 @@
         </w:rPr>
         <w:t>Evaluación del impacto y riesgos</w:t>
       </w:r>
+      <w:bookmarkEnd w:id="11"/>
     </w:p>
     <w:p>
       <w:pPr>
@@ -4045,14 +5291,7 @@
           <w:bCs/>
           <w:lang w:val="es-ES_tradnl"/>
         </w:rPr>
-        <w:t>Identificación</w:t>
-      </w:r>
-      <w:r>
-        <w:rPr>
-          <w:bCs/>
-          <w:lang w:val="es-ES_tradnl"/>
-        </w:rPr>
-        <w:t xml:space="preserve"> de elementos de configuración que se ven afectados por el cambio</w:t>
+        <w:t>Identificación de elementos de configuración que se ven afectados por el cambio</w:t>
       </w:r>
       <w:r>
         <w:rPr>
@@ -4350,6 +5589,7 @@
           <w:szCs w:val="24"/>
         </w:rPr>
       </w:pPr>
+      <w:bookmarkStart w:id="12" w:name="_Toc515569190"/>
       <w:r>
         <w:rPr>
           <w:b/>
@@ -4358,6 +5598,7 @@
         </w:rPr>
         <w:t>Aprobación del cambio</w:t>
       </w:r>
+      <w:bookmarkEnd w:id="12"/>
     </w:p>
     <w:p>
       <w:pPr>
@@ -4517,8 +5758,6 @@
         </w:rPr>
         <w:t>control</w:t>
       </w:r>
-      <w:bookmarkStart w:id="5" w:name="_GoBack"/>
-      <w:bookmarkEnd w:id="5"/>
       <w:r>
         <w:rPr>
           <w:bCs/>
@@ -4803,6 +6042,7 @@
               <w:dataBinding w:prefixMappings="xmlns:ns0='http://schemas.openxmlformats.org/package/2006/metadata/core-properties' xmlns:ns1='http://purl.org/dc/elements/1.1/'" w:xpath="/ns0:coreProperties[1]/ns1:title[1]" w:storeItemID="{6C3C8BC8-F283-45AE-878A-BAB7291924A1}"/>
               <w:text/>
             </w:sdtPr>
+            <w:sdtEndPr/>
             <w:sdtContent>
               <w:r>
                 <w:rPr>
@@ -4852,7 +6092,7 @@
               <w:sz w:val="19"/>
               <w:szCs w:val="19"/>
             </w:rPr>
-            <w:t xml:space="preserve"> – Versión </w:t>
+            <w:t xml:space="preserve"> – Versión 1.</w:t>
           </w:r>
           <w:r>
             <w:rPr>
@@ -4862,24 +6102,6 @@
               <w:szCs w:val="19"/>
             </w:rPr>
             <w:t>1</w:t>
-          </w:r>
-          <w:r>
-            <w:rPr>
-              <w:b/>
-              <w:bCs/>
-              <w:sz w:val="19"/>
-              <w:szCs w:val="19"/>
-            </w:rPr>
-            <w:t>.</w:t>
-          </w:r>
-          <w:r>
-            <w:rPr>
-              <w:b/>
-              <w:bCs/>
-              <w:sz w:val="19"/>
-              <w:szCs w:val="19"/>
-            </w:rPr>
-            <w:t>0</w:t>
           </w:r>
         </w:p>
       </w:tc>
@@ -4891,13 +6113,14 @@
           <w:alias w:val="Fecha"/>
           <w:id w:val="218099031"/>
           <w:dataBinding w:prefixMappings="xmlns:ns0='http://schemas.microsoft.com/office/2006/coverPageProps'" w:xpath="/ns0:CoverPageProperties[1]/ns0:PublishDate[1]" w:storeItemID="{55AF091B-3C7A-41E3-B477-F2FDAA23CFDA}"/>
-          <w:date w:fullDate="2018-05-30T00:00:00Z">
+          <w:date>
             <w:dateFormat w:val="d 'de' MMMM 'de' yyyy"/>
             <w:lid w:val="es-ES"/>
             <w:storeMappedDataAs w:val="dateTime"/>
             <w:calendar w:val="gregorian"/>
           </w:date>
         </w:sdtPr>
+        <w:sdtEndPr/>
         <w:sdtContent>
           <w:tc>
             <w:tcPr>
@@ -4916,7 +6139,19 @@
                 <w:rPr>
                   <w:color w:val="FFFFFF" w:themeColor="background1"/>
                 </w:rPr>
-                <w:t>30 de mayo de 2018</w:t>
+                <w:t>3</w:t>
+              </w:r>
+              <w:r>
+                <w:rPr>
+                  <w:color w:val="FFFFFF" w:themeColor="background1"/>
+                </w:rPr>
+                <w:t>1</w:t>
+              </w:r>
+              <w:r>
+                <w:rPr>
+                  <w:color w:val="FFFFFF" w:themeColor="background1"/>
+                </w:rPr>
+                <w:t xml:space="preserve"> de mayo de 2018</w:t>
               </w:r>
             </w:p>
           </w:tc>
@@ -6173,575 +7408,62 @@
       <w:lang w:val="es-ES" w:eastAsia="en-US"/>
     </w:rPr>
   </w:style>
-</w:styles>
-</file>
-
-<file path=word/glossary/document.xml><?xml version="1.0" encoding="utf-8"?>
-<w:glossaryDocument xmlns:wpc="http://schemas.microsoft.com/office/word/2010/wordprocessingCanvas" xmlns:cx="http://schemas.microsoft.com/office/drawing/2014/chartex" xmlns:cx1="http://schemas.microsoft.com/office/drawing/2015/9/8/chartex" xmlns:cx2="http://schemas.microsoft.com/office/drawing/2015/10/21/chartex" xmlns:cx3="http://schemas.microsoft.com/office/drawing/2016/5/9/chartex" xmlns:cx4="http://schemas.microsoft.com/office/drawing/2016/5/10/chartex" xmlns:cx5="http://schemas.microsoft.com/office/drawing/2016/5/11/chartex" xmlns:cx6="http://schemas.microsoft.com/office/drawing/2016/5/12/chartex" xmlns:cx7="http://schemas.microsoft.com/office/drawing/2016/5/13/chartex" xmlns:cx8="http://schemas.microsoft.com/office/drawing/2016/5/14/chartex" xmlns:mc="http://schemas.openxmlformats.org/markup-compatibility/2006" xmlns:aink="http://schemas.microsoft.com/office/drawing/2016/ink" xmlns:am3d="http://schemas.microsoft.com/office/drawing/2017/model3d" xmlns:o="urn:schemas-microsoft-com:office:office" xmlns:r="http://schemas.openxmlformats.org/officeDocument/2006/relationships" xmlns:m="http://schemas.openxmlformats.org/officeDocument/2006/math" xmlns:v="urn:schemas-microsoft-com:vml" xmlns:wp14="http://schemas.microsoft.com/office/word/2010/wordprocessingDrawing" xmlns:wp="http://schemas.openxmlformats.org/drawingml/2006/wordprocessingDrawing" xmlns:w10="urn:schemas-microsoft-com:office:word" xmlns:w="http://schemas.openxmlformats.org/wordprocessingml/2006/main" xmlns:w14="http://schemas.microsoft.com/office/word/2010/wordml" xmlns:w15="http://schemas.microsoft.com/office/word/2012/wordml" xmlns:w16cid="http://schemas.microsoft.com/office/word/2016/wordml/cid" xmlns:w16se="http://schemas.microsoft.com/office/word/2015/wordml/symex" xmlns:wpg="http://schemas.microsoft.com/office/word/2010/wordprocessingGroup" xmlns:wpi="http://schemas.microsoft.com/office/word/2010/wordprocessingInk" xmlns:wne="http://schemas.microsoft.com/office/word/2006/wordml" xmlns:wps="http://schemas.microsoft.com/office/word/2010/wordprocessingShape" mc:Ignorable="w14 w15 w16se w16cid wp14"/>
-</file>
-
-<file path=word/glossary/fontTable.xml><?xml version="1.0" encoding="utf-8"?>
-<w:fonts xmlns:mc="http://schemas.openxmlformats.org/markup-compatibility/2006" xmlns:r="http://schemas.openxmlformats.org/officeDocument/2006/relationships" xmlns:w="http://schemas.openxmlformats.org/wordprocessingml/2006/main" xmlns:w14="http://schemas.microsoft.com/office/word/2010/wordml" xmlns:w15="http://schemas.microsoft.com/office/word/2012/wordml" xmlns:w16cid="http://schemas.microsoft.com/office/word/2016/wordml/cid" xmlns:w16se="http://schemas.microsoft.com/office/word/2015/wordml/symex" mc:Ignorable="w14 w15 w16se w16cid">
-  <w:font w:name="Times New Roman">
-    <w:panose1 w:val="02020603050405020304"/>
-    <w:charset w:val="00"/>
-    <w:family w:val="roman"/>
-    <w:pitch w:val="variable"/>
-    <w:sig w:usb0="E0002AFF" w:usb1="C0007841" w:usb2="00000009" w:usb3="00000000" w:csb0="000001FF" w:csb1="00000000"/>
-  </w:font>
-  <w:font w:name="Calibri">
-    <w:panose1 w:val="020F0502020204030204"/>
-    <w:charset w:val="00"/>
-    <w:family w:val="swiss"/>
-    <w:pitch w:val="variable"/>
-    <w:sig w:usb0="E0002AFF" w:usb1="4000ACFF" w:usb2="00000001" w:usb3="00000000" w:csb0="000001FF" w:csb1="00000000"/>
-  </w:font>
-  <w:font w:name="Courier New">
-    <w:panose1 w:val="02070309020205020404"/>
-    <w:charset w:val="00"/>
-    <w:family w:val="modern"/>
-    <w:pitch w:val="fixed"/>
-    <w:sig w:usb0="E0002EFF" w:usb1="C0007843" w:usb2="00000009" w:usb3="00000000" w:csb0="000001FF" w:csb1="00000000"/>
-  </w:font>
-  <w:font w:name="Wingdings">
-    <w:panose1 w:val="05000000000000000000"/>
-    <w:charset w:val="02"/>
-    <w:family w:val="auto"/>
-    <w:pitch w:val="variable"/>
-    <w:sig w:usb0="00000000" w:usb1="10000000" w:usb2="00000000" w:usb3="00000000" w:csb0="80000000" w:csb1="00000000"/>
-  </w:font>
-  <w:font w:name="Symbol">
-    <w:panose1 w:val="05050102010706020507"/>
-    <w:charset w:val="02"/>
-    <w:family w:val="roman"/>
-    <w:pitch w:val="variable"/>
-    <w:sig w:usb0="00000000" w:usb1="10000000" w:usb2="00000000" w:usb3="00000000" w:csb0="80000000" w:csb1="00000000"/>
-  </w:font>
-  <w:font w:name="Arial">
-    <w:panose1 w:val="020B0604020202020204"/>
-    <w:charset w:val="00"/>
-    <w:family w:val="swiss"/>
-    <w:pitch w:val="variable"/>
-    <w:sig w:usb0="E0002AFF" w:usb1="C0007843" w:usb2="00000009" w:usb3="00000000" w:csb0="000001FF" w:csb1="00000000"/>
-  </w:font>
-  <w:font w:name="Calibri Light">
-    <w:panose1 w:val="020F0302020204030204"/>
-    <w:charset w:val="00"/>
-    <w:family w:val="swiss"/>
-    <w:pitch w:val="variable"/>
-    <w:sig w:usb0="A0002AEF" w:usb1="4000207B" w:usb2="00000000" w:usb3="00000000" w:csb0="000001FF" w:csb1="00000000"/>
-  </w:font>
-  <w:font w:name="NewsGotT">
-    <w:altName w:val="Calibri"/>
-    <w:charset w:val="00"/>
-    <w:family w:val="auto"/>
-    <w:pitch w:val="variable"/>
-  </w:font>
-  <w:font w:name="Arial Unicode MS">
-    <w:panose1 w:val="020B0604020202020204"/>
-    <w:charset w:val="80"/>
-    <w:family w:val="swiss"/>
-    <w:pitch w:val="variable"/>
-    <w:sig w:usb0="F7FFAFFF" w:usb1="E9DFFFFF" w:usb2="0000003F" w:usb3="00000000" w:csb0="003F01FF" w:csb1="00000000"/>
-  </w:font>
-  <w:font w:name="Tahoma">
-    <w:panose1 w:val="020B0604030504040204"/>
-    <w:charset w:val="00"/>
-    <w:family w:val="swiss"/>
-    <w:pitch w:val="variable"/>
-    <w:sig w:usb0="E1002EFF" w:usb1="C000605B" w:usb2="00000029" w:usb3="00000000" w:csb0="000101FF" w:csb1="00000000"/>
-  </w:font>
-  <w:font w:name="Eras Md BT">
-    <w:altName w:val="Calibri"/>
-    <w:charset w:val="00"/>
-    <w:family w:val="swiss"/>
-    <w:pitch w:val="variable"/>
-  </w:font>
-</w:fonts>
-</file>
-
-<file path=word/glossary/settings.xml><?xml version="1.0" encoding="utf-8"?>
-<w:settings xmlns:mc="http://schemas.openxmlformats.org/markup-compatibility/2006" xmlns:o="urn:schemas-microsoft-com:office:office" xmlns:r="http://schemas.openxmlformats.org/officeDocument/2006/relationships" xmlns:m="http://schemas.openxmlformats.org/officeDocument/2006/math" xmlns:v="urn:schemas-microsoft-com:vml" xmlns:w10="urn:schemas-microsoft-com:office:word" xmlns:w="http://schemas.openxmlformats.org/wordprocessingml/2006/main" xmlns:w14="http://schemas.microsoft.com/office/word/2010/wordml" xmlns:w15="http://schemas.microsoft.com/office/word/2012/wordml" xmlns:w16cid="http://schemas.microsoft.com/office/word/2016/wordml/cid" xmlns:w16se="http://schemas.microsoft.com/office/word/2015/wordml/symex" xmlns:sl="http://schemas.openxmlformats.org/schemaLibrary/2006/main" mc:Ignorable="w14 w15 w16se w16cid">
-  <w:view w:val="normal"/>
-  <w:defaultTabStop w:val="708"/>
-  <w:hyphenationZone w:val="425"/>
-  <w:characterSpacingControl w:val="doNotCompress"/>
-  <w:compat>
-    <w:useFELayout/>
-    <w:compatSetting w:name="compatibilityMode" w:uri="http://schemas.microsoft.com/office/word" w:val="15"/>
-    <w:compatSetting w:name="overrideTableStyleFontSizeAndJustification" w:uri="http://schemas.microsoft.com/office/word" w:val="1"/>
-    <w:compatSetting w:name="enableOpenTypeFeatures" w:uri="http://schemas.microsoft.com/office/word" w:val="1"/>
-    <w:compatSetting w:name="doNotFlipMirrorIndents" w:uri="http://schemas.microsoft.com/office/word" w:val="1"/>
-    <w:compatSetting w:name="differentiateMultirowTableHeaders" w:uri="http://schemas.microsoft.com/office/word" w:val="1"/>
-    <w:compatSetting w:name="useWord2013TrackBottomHyphenation" w:uri="http://schemas.microsoft.com/office/word" w:val="0"/>
-  </w:compat>
-  <w:rsids>
-    <w:rsidRoot w:val="00187919"/>
-    <w:rsid w:val="00187919"/>
-    <w:rsid w:val="00D73A39"/>
-  </w:rsids>
-  <m:mathPr>
-    <m:mathFont m:val="Cambria Math"/>
-    <m:brkBin m:val="before"/>
-    <m:brkBinSub m:val="--"/>
-    <m:smallFrac m:val="0"/>
-    <m:dispDef/>
-    <m:lMargin m:val="0"/>
-    <m:rMargin m:val="0"/>
-    <m:defJc m:val="centerGroup"/>
-    <m:wrapIndent m:val="1440"/>
-    <m:intLim m:val="subSup"/>
-    <m:naryLim m:val="undOvr"/>
-  </m:mathPr>
-  <w:themeFontLang w:val="es-ES_tradnl"/>
-  <w:clrSchemeMapping w:bg1="light1" w:t1="dark1" w:bg2="light2" w:t2="dark2" w:accent1="accent1" w:accent2="accent2" w:accent3="accent3" w:accent4="accent4" w:accent5="accent5" w:accent6="accent6" w:hyperlink="hyperlink" w:followedHyperlink="followedHyperlink"/>
-  <w:decimalSymbol w:val="."/>
-  <w:listSeparator w:val=","/>
-  <w15:chartTrackingRefBased/>
-</w:settings>
-</file>
-
-<file path=word/glossary/styles.xml><?xml version="1.0" encoding="utf-8"?>
-<w:styles xmlns:mc="http://schemas.openxmlformats.org/markup-compatibility/2006" xmlns:r="http://schemas.openxmlformats.org/officeDocument/2006/relationships" xmlns:w="http://schemas.openxmlformats.org/wordprocessingml/2006/main" xmlns:w14="http://schemas.microsoft.com/office/word/2010/wordml" xmlns:w15="http://schemas.microsoft.com/office/word/2012/wordml" xmlns:w16cid="http://schemas.microsoft.com/office/word/2016/wordml/cid" xmlns:w16se="http://schemas.microsoft.com/office/word/2015/wordml/symex" mc:Ignorable="w14 w15 w16se w16cid">
-  <w:docDefaults>
-    <w:rPrDefault>
-      <w:rPr>
-        <w:rFonts w:asciiTheme="minorHAnsi" w:eastAsiaTheme="minorEastAsia" w:hAnsiTheme="minorHAnsi" w:cstheme="minorBidi"/>
-        <w:sz w:val="22"/>
-        <w:szCs w:val="22"/>
-        <w:lang w:val="es-ES_tradnl" w:eastAsia="es-ES_tradnl" w:bidi="ar-SA"/>
-      </w:rPr>
-    </w:rPrDefault>
-    <w:pPrDefault>
-      <w:pPr>
-        <w:spacing w:after="160" w:line="259" w:lineRule="auto"/>
-      </w:pPr>
-    </w:pPrDefault>
-  </w:docDefaults>
-  <w:latentStyles w:defLockedState="0" w:defUIPriority="99" w:defSemiHidden="0" w:defUnhideWhenUsed="0" w:defQFormat="0" w:count="375">
-    <w:lsdException w:name="Normal" w:uiPriority="0" w:qFormat="1"/>
-    <w:lsdException w:name="heading 1" w:uiPriority="9" w:qFormat="1"/>
-    <w:lsdException w:name="heading 2" w:semiHidden="1" w:uiPriority="9" w:unhideWhenUsed="1" w:qFormat="1"/>
-    <w:lsdException w:name="heading 3" w:semiHidden="1" w:uiPriority="9" w:unhideWhenUsed="1" w:qFormat="1"/>
-    <w:lsdException w:name="heading 4" w:semiHidden="1" w:uiPriority="9" w:unhideWhenUsed="1" w:qFormat="1"/>
-    <w:lsdException w:name="heading 5" w:semiHidden="1" w:uiPriority="9" w:unhideWhenUsed="1" w:qFormat="1"/>
-    <w:lsdException w:name="heading 6" w:semiHidden="1" w:uiPriority="9" w:unhideWhenUsed="1" w:qFormat="1"/>
-    <w:lsdException w:name="heading 7" w:semiHidden="1" w:uiPriority="9" w:unhideWhenUsed="1" w:qFormat="1"/>
-    <w:lsdException w:name="heading 8" w:semiHidden="1" w:uiPriority="9" w:unhideWhenUsed="1" w:qFormat="1"/>
-    <w:lsdException w:name="heading 9" w:semiHidden="1" w:uiPriority="9" w:unhideWhenUsed="1" w:qFormat="1"/>
-    <w:lsdException w:name="index 1" w:semiHidden="1" w:unhideWhenUsed="1"/>
-    <w:lsdException w:name="index 2" w:semiHidden="1" w:unhideWhenUsed="1"/>
-    <w:lsdException w:name="index 3" w:semiHidden="1" w:unhideWhenUsed="1"/>
-    <w:lsdException w:name="index 4" w:semiHidden="1" w:unhideWhenUsed="1"/>
-    <w:lsdException w:name="index 5" w:semiHidden="1" w:unhideWhenUsed="1"/>
-    <w:lsdException w:name="index 6" w:semiHidden="1" w:unhideWhenUsed="1"/>
-    <w:lsdException w:name="index 7" w:semiHidden="1" w:unhideWhenUsed="1"/>
-    <w:lsdException w:name="index 8" w:semiHidden="1" w:unhideWhenUsed="1"/>
-    <w:lsdException w:name="index 9" w:semiHidden="1" w:unhideWhenUsed="1"/>
-    <w:lsdException w:name="toc 1" w:semiHidden="1" w:uiPriority="39" w:unhideWhenUsed="1"/>
-    <w:lsdException w:name="toc 2" w:semiHidden="1" w:uiPriority="39" w:unhideWhenUsed="1"/>
-    <w:lsdException w:name="toc 3" w:semiHidden="1" w:uiPriority="39" w:unhideWhenUsed="1"/>
-    <w:lsdException w:name="toc 4" w:semiHidden="1" w:uiPriority="39" w:unhideWhenUsed="1"/>
-    <w:lsdException w:name="toc 5" w:semiHidden="1" w:uiPriority="39" w:unhideWhenUsed="1"/>
-    <w:lsdException w:name="toc 6" w:semiHidden="1" w:uiPriority="39" w:unhideWhenUsed="1"/>
-    <w:lsdException w:name="toc 7" w:semiHidden="1" w:uiPriority="39" w:unhideWhenUsed="1"/>
-    <w:lsdException w:name="toc 8" w:semiHidden="1" w:uiPriority="39" w:unhideWhenUsed="1"/>
-    <w:lsdException w:name="toc 9" w:semiHidden="1" w:uiPriority="39" w:unhideWhenUsed="1"/>
-    <w:lsdException w:name="Normal Indent" w:semiHidden="1" w:unhideWhenUsed="1"/>
-    <w:lsdException w:name="footnote text" w:semiHidden="1" w:unhideWhenUsed="1"/>
-    <w:lsdException w:name="annotation text" w:semiHidden="1" w:unhideWhenUsed="1"/>
-    <w:lsdException w:name="header" w:semiHidden="1" w:unhideWhenUsed="1"/>
-    <w:lsdException w:name="footer" w:semiHidden="1" w:unhideWhenUsed="1"/>
-    <w:lsdException w:name="index heading" w:semiHidden="1" w:unhideWhenUsed="1"/>
-    <w:lsdException w:name="caption" w:semiHidden="1" w:uiPriority="35" w:unhideWhenUsed="1" w:qFormat="1"/>
-    <w:lsdException w:name="table of figures" w:semiHidden="1" w:unhideWhenUsed="1"/>
-    <w:lsdException w:name="envelope address" w:semiHidden="1" w:unhideWhenUsed="1"/>
-    <w:lsdException w:name="envelope return" w:semiHidden="1" w:unhideWhenUsed="1"/>
-    <w:lsdException w:name="footnote reference" w:semiHidden="1" w:unhideWhenUsed="1"/>
-    <w:lsdException w:name="annotation reference" w:semiHidden="1" w:unhideWhenUsed="1"/>
-    <w:lsdException w:name="line number" w:semiHidden="1" w:unhideWhenUsed="1"/>
-    <w:lsdException w:name="page number" w:semiHidden="1" w:unhideWhenUsed="1"/>
-    <w:lsdException w:name="endnote reference" w:semiHidden="1" w:unhideWhenUsed="1"/>
-    <w:lsdException w:name="endnote text" w:semiHidden="1" w:unhideWhenUsed="1"/>
-    <w:lsdException w:name="table of authorities" w:semiHidden="1" w:unhideWhenUsed="1"/>
-    <w:lsdException w:name="macro" w:semiHidden="1" w:unhideWhenUsed="1"/>
-    <w:lsdException w:name="toa heading" w:semiHidden="1" w:unhideWhenUsed="1"/>
-    <w:lsdException w:name="List" w:semiHidden="1" w:unhideWhenUsed="1"/>
-    <w:lsdException w:name="List Bullet" w:semiHidden="1" w:unhideWhenUsed="1"/>
-    <w:lsdException w:name="List Number" w:semiHidden="1" w:unhideWhenUsed="1"/>
-    <w:lsdException w:name="List 2" w:semiHidden="1" w:unhideWhenUsed="1"/>
-    <w:lsdException w:name="List 3" w:semiHidden="1" w:unhideWhenUsed="1"/>
-    <w:lsdException w:name="List 4" w:semiHidden="1" w:unhideWhenUsed="1"/>
-    <w:lsdException w:name="List 5" w:semiHidden="1" w:unhideWhenUsed="1"/>
-    <w:lsdException w:name="List Bullet 2" w:semiHidden="1" w:unhideWhenUsed="1"/>
-    <w:lsdException w:name="List Bullet 3" w:semiHidden="1" w:unhideWhenUsed="1"/>
-    <w:lsdException w:name="List Bullet 4" w:semiHidden="1" w:unhideWhenUsed="1"/>
-    <w:lsdException w:name="List Bullet 5" w:semiHidden="1" w:unhideWhenUsed="1"/>
-    <w:lsdException w:name="List Number 2" w:semiHidden="1" w:unhideWhenUsed="1"/>
-    <w:lsdException w:name="List Number 3" w:semiHidden="1" w:unhideWhenUsed="1"/>
-    <w:lsdException w:name="List Number 4" w:semiHidden="1" w:unhideWhenUsed="1"/>
-    <w:lsdException w:name="List Number 5" w:semiHidden="1" w:unhideWhenUsed="1"/>
-    <w:lsdException w:name="Title" w:uiPriority="10" w:qFormat="1"/>
-    <w:lsdException w:name="Closing" w:semiHidden="1" w:unhideWhenUsed="1"/>
-    <w:lsdException w:name="Signature" w:semiHidden="1" w:unhideWhenUsed="1"/>
-    <w:lsdException w:name="Default Paragraph Font" w:semiHidden="1" w:uiPriority="1" w:unhideWhenUsed="1"/>
-    <w:lsdException w:name="Body Text" w:semiHidden="1" w:unhideWhenUsed="1"/>
-    <w:lsdException w:name="Body Text Indent" w:semiHidden="1" w:unhideWhenUsed="1"/>
-    <w:lsdException w:name="List Continue" w:semiHidden="1" w:unhideWhenUsed="1"/>
-    <w:lsdException w:name="List Continue 2" w:semiHidden="1" w:unhideWhenUsed="1"/>
-    <w:lsdException w:name="List Continue 3" w:semiHidden="1" w:unhideWhenUsed="1"/>
-    <w:lsdException w:name="List Continue 4" w:semiHidden="1" w:unhideWhenUsed="1"/>
-    <w:lsdException w:name="List Continue 5" w:semiHidden="1" w:unhideWhenUsed="1"/>
-    <w:lsdException w:name="Message Header" w:semiHidden="1" w:unhideWhenUsed="1"/>
-    <w:lsdException w:name="Subtitle" w:uiPriority="11" w:qFormat="1"/>
-    <w:lsdException w:name="Salutation" w:semiHidden="1" w:unhideWhenUsed="1"/>
-    <w:lsdException w:name="Date" w:semiHidden="1" w:unhideWhenUsed="1"/>
-    <w:lsdException w:name="Body Text First Indent" w:semiHidden="1" w:unhideWhenUsed="1"/>
-    <w:lsdException w:name="Body Text First Indent 2" w:semiHidden="1" w:unhideWhenUsed="1"/>
-    <w:lsdException w:name="Note Heading" w:semiHidden="1" w:unhideWhenUsed="1"/>
-    <w:lsdException w:name="Body Text 2" w:semiHidden="1" w:unhideWhenUsed="1"/>
-    <w:lsdException w:name="Body Text 3" w:semiHidden="1" w:unhideWhenUsed="1"/>
-    <w:lsdException w:name="Body Text Indent 2" w:semiHidden="1" w:unhideWhenUsed="1"/>
-    <w:lsdException w:name="Body Text Indent 3" w:semiHidden="1" w:unhideWhenUsed="1"/>
-    <w:lsdException w:name="Block Text" w:semiHidden="1" w:unhideWhenUsed="1"/>
-    <w:lsdException w:name="Hyperlink" w:semiHidden="1" w:unhideWhenUsed="1"/>
-    <w:lsdException w:name="FollowedHyperlink" w:semiHidden="1" w:unhideWhenUsed="1"/>
-    <w:lsdException w:name="Strong" w:uiPriority="22" w:qFormat="1"/>
-    <w:lsdException w:name="Emphasis" w:uiPriority="20" w:qFormat="1"/>
-    <w:lsdException w:name="Document Map" w:semiHidden="1" w:unhideWhenUsed="1"/>
-    <w:lsdException w:name="Plain Text" w:semiHidden="1" w:unhideWhenUsed="1"/>
-    <w:lsdException w:name="E-mail Signature" w:semiHidden="1" w:unhideWhenUsed="1"/>
-    <w:lsdException w:name="HTML Top of Form" w:semiHidden="1" w:unhideWhenUsed="1"/>
-    <w:lsdException w:name="HTML Bottom of Form" w:semiHidden="1" w:unhideWhenUsed="1"/>
-    <w:lsdException w:name="Normal (Web)" w:semiHidden="1" w:unhideWhenUsed="1"/>
-    <w:lsdException w:name="HTML Acronym" w:semiHidden="1" w:unhideWhenUsed="1"/>
-    <w:lsdException w:name="HTML Address" w:semiHidden="1" w:unhideWhenUsed="1"/>
-    <w:lsdException w:name="HTML Cite" w:semiHidden="1" w:unhideWhenUsed="1"/>
-    <w:lsdException w:name="HTML Code" w:semiHidden="1" w:unhideWhenUsed="1"/>
-    <w:lsdException w:name="HTML Definition" w:semiHidden="1" w:unhideWhenUsed="1"/>
-    <w:lsdException w:name="HTML Keyboard" w:semiHidden="1" w:unhideWhenUsed="1"/>
-    <w:lsdException w:name="HTML Preformatted" w:semiHidden="1" w:unhideWhenUsed="1"/>
-    <w:lsdException w:name="HTML Sample" w:semiHidden="1" w:unhideWhenUsed="1"/>
-    <w:lsdException w:name="HTML Typewriter" w:semiHidden="1" w:unhideWhenUsed="1"/>
-    <w:lsdException w:name="HTML Variable" w:semiHidden="1" w:unhideWhenUsed="1"/>
-    <w:lsdException w:name="Normal Table" w:semiHidden="1" w:unhideWhenUsed="1"/>
-    <w:lsdException w:name="annotation subject" w:semiHidden="1" w:unhideWhenUsed="1"/>
-    <w:lsdException w:name="No List" w:semiHidden="1" w:unhideWhenUsed="1"/>
-    <w:lsdException w:name="Outline List 1" w:semiHidden="1" w:unhideWhenUsed="1"/>
-    <w:lsdException w:name="Outline List 2" w:semiHidden="1" w:unhideWhenUsed="1"/>
-    <w:lsdException w:name="Outline List 3" w:semiHidden="1" w:unhideWhenUsed="1"/>
-    <w:lsdException w:name="Table Simple 1" w:semiHidden="1" w:unhideWhenUsed="1"/>
-    <w:lsdException w:name="Table Simple 2" w:semiHidden="1" w:unhideWhenUsed="1"/>
-    <w:lsdException w:name="Table Simple 3" w:semiHidden="1" w:unhideWhenUsed="1"/>
-    <w:lsdException w:name="Table Classic 1" w:semiHidden="1" w:unhideWhenUsed="1"/>
-    <w:lsdException w:name="Table Classic 2" w:semiHidden="1" w:unhideWhenUsed="1"/>
-    <w:lsdException w:name="Table Classic 3" w:semiHidden="1" w:unhideWhenUsed="1"/>
-    <w:lsdException w:name="Table Classic 4" w:semiHidden="1" w:unhideWhenUsed="1"/>
-    <w:lsdException w:name="Table Colorful 1" w:semiHidden="1" w:unhideWhenUsed="1"/>
-    <w:lsdException w:name="Table Colorful 2" w:semiHidden="1" w:unhideWhenUsed="1"/>
-    <w:lsdException w:name="Table Colorful 3" w:semiHidden="1" w:unhideWhenUsed="1"/>
-    <w:lsdException w:name="Table Columns 1" w:semiHidden="1" w:unhideWhenUsed="1"/>
-    <w:lsdException w:name="Table Columns 2" w:semiHidden="1" w:unhideWhenUsed="1"/>
-    <w:lsdException w:name="Table Columns 3" w:semiHidden="1" w:unhideWhenUsed="1"/>
-    <w:lsdException w:name="Table Columns 4" w:semiHidden="1" w:unhideWhenUsed="1"/>
-    <w:lsdException w:name="Table Columns 5" w:semiHidden="1" w:unhideWhenUsed="1"/>
-    <w:lsdException w:name="Table Grid 1" w:semiHidden="1" w:unhideWhenUsed="1"/>
-    <w:lsdException w:name="Table Grid 2" w:semiHidden="1" w:unhideWhenUsed="1"/>
-    <w:lsdException w:name="Table Grid 3" w:semiHidden="1" w:unhideWhenUsed="1"/>
-    <w:lsdException w:name="Table Grid 4" w:semiHidden="1" w:unhideWhenUsed="1"/>
-    <w:lsdException w:name="Table Grid 5" w:semiHidden="1" w:unhideWhenUsed="1"/>
-    <w:lsdException w:name="Table Grid 6" w:semiHidden="1" w:unhideWhenUsed="1"/>
-    <w:lsdException w:name="Table Grid 7" w:semiHidden="1" w:unhideWhenUsed="1"/>
-    <w:lsdException w:name="Table Grid 8" w:semiHidden="1" w:unhideWhenUsed="1"/>
-    <w:lsdException w:name="Table List 1" w:semiHidden="1" w:unhideWhenUsed="1"/>
-    <w:lsdException w:name="Table List 2" w:semiHidden="1" w:unhideWhenUsed="1"/>
-    <w:lsdException w:name="Table List 3" w:semiHidden="1" w:unhideWhenUsed="1"/>
-    <w:lsdException w:name="Table List 4" w:semiHidden="1" w:unhideWhenUsed="1"/>
-    <w:lsdException w:name="Table List 5" w:semiHidden="1" w:unhideWhenUsed="1"/>
-    <w:lsdException w:name="Table List 6" w:semiHidden="1" w:unhideWhenUsed="1"/>
-    <w:lsdException w:name="Table List 7" w:semiHidden="1" w:unhideWhenUsed="1"/>
-    <w:lsdException w:name="Table List 8" w:semiHidden="1" w:unhideWhenUsed="1"/>
-    <w:lsdException w:name="Table 3D effects 1" w:semiHidden="1" w:unhideWhenUsed="1"/>
-    <w:lsdException w:name="Table 3D effects 2" w:semiHidden="1" w:unhideWhenUsed="1"/>
-    <w:lsdException w:name="Table 3D effects 3" w:semiHidden="1" w:unhideWhenUsed="1"/>
-    <w:lsdException w:name="Table Contemporary" w:semiHidden="1" w:unhideWhenUsed="1"/>
-    <w:lsdException w:name="Table Elegant" w:semiHidden="1" w:unhideWhenUsed="1"/>
-    <w:lsdException w:name="Table Professional" w:semiHidden="1" w:unhideWhenUsed="1"/>
-    <w:lsdException w:name="Table Subtle 1" w:semiHidden="1" w:unhideWhenUsed="1"/>
-    <w:lsdException w:name="Table Subtle 2" w:semiHidden="1" w:unhideWhenUsed="1"/>
-    <w:lsdException w:name="Table Web 1" w:semiHidden="1" w:unhideWhenUsed="1"/>
-    <w:lsdException w:name="Table Web 2" w:semiHidden="1" w:unhideWhenUsed="1"/>
-    <w:lsdException w:name="Table Web 3" w:semiHidden="1" w:unhideWhenUsed="1"/>
-    <w:lsdException w:name="Balloon Text" w:semiHidden="1" w:unhideWhenUsed="1"/>
-    <w:lsdException w:name="Table Grid" w:uiPriority="39"/>
-    <w:lsdException w:name="Table Theme" w:semiHidden="1" w:unhideWhenUsed="1"/>
-    <w:lsdException w:name="Placeholder Text" w:semiHidden="1"/>
-    <w:lsdException w:name="No Spacing" w:uiPriority="1" w:qFormat="1"/>
-    <w:lsdException w:name="Light Shading" w:uiPriority="60"/>
-    <w:lsdException w:name="Light List" w:uiPriority="61"/>
-    <w:lsdException w:name="Light Grid" w:uiPriority="62"/>
-    <w:lsdException w:name="Medium Shading 1" w:uiPriority="63"/>
-    <w:lsdException w:name="Medium Shading 2" w:uiPriority="64"/>
-    <w:lsdException w:name="Medium List 1" w:uiPriority="65"/>
-    <w:lsdException w:name="Medium List 2" w:uiPriority="66"/>
-    <w:lsdException w:name="Medium Grid 1" w:uiPriority="67"/>
-    <w:lsdException w:name="Medium Grid 2" w:uiPriority="68"/>
-    <w:lsdException w:name="Medium Grid 3" w:uiPriority="69"/>
-    <w:lsdException w:name="Dark List" w:uiPriority="70"/>
-    <w:lsdException w:name="Colorful Shading" w:uiPriority="71"/>
-    <w:lsdException w:name="Colorful List" w:uiPriority="72"/>
-    <w:lsdException w:name="Colorful Grid" w:uiPriority="73"/>
-    <w:lsdException w:name="Light Shading Accent 1" w:uiPriority="60"/>
-    <w:lsdException w:name="Light List Accent 1" w:uiPriority="61"/>
-    <w:lsdException w:name="Light Grid Accent 1" w:uiPriority="62"/>
-    <w:lsdException w:name="Medium Shading 1 Accent 1" w:uiPriority="63"/>
-    <w:lsdException w:name="Medium Shading 2 Accent 1" w:uiPriority="64"/>
-    <w:lsdException w:name="Medium List 1 Accent 1" w:uiPriority="65"/>
-    <w:lsdException w:name="Revision" w:semiHidden="1"/>
-    <w:lsdException w:name="List Paragraph" w:uiPriority="34" w:qFormat="1"/>
-    <w:lsdException w:name="Quote" w:uiPriority="29" w:qFormat="1"/>
-    <w:lsdException w:name="Intense Quote" w:uiPriority="30" w:qFormat="1"/>
-    <w:lsdException w:name="Medium List 2 Accent 1" w:uiPriority="66"/>
-    <w:lsdException w:name="Medium Grid 1 Accent 1" w:uiPriority="67"/>
-    <w:lsdException w:name="Medium Grid 2 Accent 1" w:uiPriority="68"/>
-    <w:lsdException w:name="Medium Grid 3 Accent 1" w:uiPriority="69"/>
-    <w:lsdException w:name="Dark List Accent 1" w:uiPriority="70"/>
-    <w:lsdException w:name="Colorful Shading Accent 1" w:uiPriority="71"/>
-    <w:lsdException w:name="Colorful List Accent 1" w:uiPriority="72"/>
-    <w:lsdException w:name="Colorful Grid Accent 1" w:uiPriority="73"/>
-    <w:lsdException w:name="Light Shading Accent 2" w:uiPriority="60"/>
-    <w:lsdException w:name="Light List Accent 2" w:uiPriority="61"/>
-    <w:lsdException w:name="Light Grid Accent 2" w:uiPriority="62"/>
-    <w:lsdException w:name="Medium Shading 1 Accent 2" w:uiPriority="63"/>
-    <w:lsdException w:name="Medium Shading 2 Accent 2" w:uiPriority="64"/>
-    <w:lsdException w:name="Medium List 1 Accent 2" w:uiPriority="65"/>
-    <w:lsdException w:name="Medium List 2 Accent 2" w:uiPriority="66"/>
-    <w:lsdException w:name="Medium Grid 1 Accent 2" w:uiPriority="67"/>
-    <w:lsdException w:name="Medium Grid 2 Accent 2" w:uiPriority="68"/>
-    <w:lsdException w:name="Medium Grid 3 Accent 2" w:uiPriority="69"/>
-    <w:lsdException w:name="Dark List Accent 2" w:uiPriority="70"/>
-    <w:lsdException w:name="Colorful Shading Accent 2" w:uiPriority="71"/>
-    <w:lsdException w:name="Colorful List Accent 2" w:uiPriority="72"/>
-    <w:lsdException w:name="Colorful Grid Accent 2" w:uiPriority="73"/>
-    <w:lsdException w:name="Light Shading Accent 3" w:uiPriority="60"/>
-    <w:lsdException w:name="Light List Accent 3" w:uiPriority="61"/>
-    <w:lsdException w:name="Light Grid Accent 3" w:uiPriority="62"/>
-    <w:lsdException w:name="Medium Shading 1 Accent 3" w:uiPriority="63"/>
-    <w:lsdException w:name="Medium Shading 2 Accent 3" w:uiPriority="64"/>
-    <w:lsdException w:name="Medium List 1 Accent 3" w:uiPriority="65"/>
-    <w:lsdException w:name="Medium List 2 Accent 3" w:uiPriority="66"/>
-    <w:lsdException w:name="Medium Grid 1 Accent 3" w:uiPriority="67"/>
-    <w:lsdException w:name="Medium Grid 2 Accent 3" w:uiPriority="68"/>
-    <w:lsdException w:name="Medium Grid 3 Accent 3" w:uiPriority="69"/>
-    <w:lsdException w:name="Dark List Accent 3" w:uiPriority="70"/>
-    <w:lsdException w:name="Colorful Shading Accent 3" w:uiPriority="71"/>
-    <w:lsdException w:name="Colorful List Accent 3" w:uiPriority="72"/>
-    <w:lsdException w:name="Colorful Grid Accent 3" w:uiPriority="73"/>
-    <w:lsdException w:name="Light Shading Accent 4" w:uiPriority="60"/>
-    <w:lsdException w:name="Light List Accent 4" w:uiPriority="61"/>
-    <w:lsdException w:name="Light Grid Accent 4" w:uiPriority="62"/>
-    <w:lsdException w:name="Medium Shading 1 Accent 4" w:uiPriority="63"/>
-    <w:lsdException w:name="Medium Shading 2 Accent 4" w:uiPriority="64"/>
-    <w:lsdException w:name="Medium List 1 Accent 4" w:uiPriority="65"/>
-    <w:lsdException w:name="Medium List 2 Accent 4" w:uiPriority="66"/>
-    <w:lsdException w:name="Medium Grid 1 Accent 4" w:uiPriority="67"/>
-    <w:lsdException w:name="Medium Grid 2 Accent 4" w:uiPriority="68"/>
-    <w:lsdException w:name="Medium Grid 3 Accent 4" w:uiPriority="69"/>
-    <w:lsdException w:name="Dark List Accent 4" w:uiPriority="70"/>
-    <w:lsdException w:name="Colorful Shading Accent 4" w:uiPriority="71"/>
-    <w:lsdException w:name="Colorful List Accent 4" w:uiPriority="72"/>
-    <w:lsdException w:name="Colorful Grid Accent 4" w:uiPriority="73"/>
-    <w:lsdException w:name="Light Shading Accent 5" w:uiPriority="60"/>
-    <w:lsdException w:name="Light List Accent 5" w:uiPriority="61"/>
-    <w:lsdException w:name="Light Grid Accent 5" w:uiPriority="62"/>
-    <w:lsdException w:name="Medium Shading 1 Accent 5" w:uiPriority="63"/>
-    <w:lsdException w:name="Medium Shading 2 Accent 5" w:uiPriority="64"/>
-    <w:lsdException w:name="Medium List 1 Accent 5" w:uiPriority="65"/>
-    <w:lsdException w:name="Medium List 2 Accent 5" w:uiPriority="66"/>
-    <w:lsdException w:name="Medium Grid 1 Accent 5" w:uiPriority="67"/>
-    <w:lsdException w:name="Medium Grid 2 Accent 5" w:uiPriority="68"/>
-    <w:lsdException w:name="Medium Grid 3 Accent 5" w:uiPriority="69"/>
-    <w:lsdException w:name="Dark List Accent 5" w:uiPriority="70"/>
-    <w:lsdException w:name="Colorful Shading Accent 5" w:uiPriority="71"/>
-    <w:lsdException w:name="Colorful List Accent 5" w:uiPriority="72"/>
-    <w:lsdException w:name="Colorful Grid Accent 5" w:uiPriority="73"/>
-    <w:lsdException w:name="Light Shading Accent 6" w:uiPriority="60"/>
-    <w:lsdException w:name="Light List Accent 6" w:uiPriority="61"/>
-    <w:lsdException w:name="Light Grid Accent 6" w:uiPriority="62"/>
-    <w:lsdException w:name="Medium Shading 1 Accent 6" w:uiPriority="63"/>
-    <w:lsdException w:name="Medium Shading 2 Accent 6" w:uiPriority="64"/>
-    <w:lsdException w:name="Medium List 1 Accent 6" w:uiPriority="65"/>
-    <w:lsdException w:name="Medium List 2 Accent 6" w:uiPriority="66"/>
-    <w:lsdException w:name="Medium Grid 1 Accent 6" w:uiPriority="67"/>
-    <w:lsdException w:name="Medium Grid 2 Accent 6" w:uiPriority="68"/>
-    <w:lsdException w:name="Medium Grid 3 Accent 6" w:uiPriority="69"/>
-    <w:lsdException w:name="Dark List Accent 6" w:uiPriority="70"/>
-    <w:lsdException w:name="Colorful Shading Accent 6" w:uiPriority="71"/>
-    <w:lsdException w:name="Colorful List Accent 6" w:uiPriority="72"/>
-    <w:lsdException w:name="Colorful Grid Accent 6" w:uiPriority="73"/>
-    <w:lsdException w:name="Subtle Emphasis" w:uiPriority="19" w:qFormat="1"/>
-    <w:lsdException w:name="Intense Emphasis" w:uiPriority="21" w:qFormat="1"/>
-    <w:lsdException w:name="Subtle Reference" w:uiPriority="31" w:qFormat="1"/>
-    <w:lsdException w:name="Intense Reference" w:uiPriority="32" w:qFormat="1"/>
-    <w:lsdException w:name="Book Title" w:uiPriority="33" w:qFormat="1"/>
-    <w:lsdException w:name="Bibliography" w:semiHidden="1" w:uiPriority="37" w:unhideWhenUsed="1"/>
-    <w:lsdException w:name="TOC Heading" w:semiHidden="1" w:uiPriority="39" w:unhideWhenUsed="1" w:qFormat="1"/>
-    <w:lsdException w:name="Plain Table 1" w:uiPriority="41"/>
-    <w:lsdException w:name="Plain Table 2" w:uiPriority="42"/>
-    <w:lsdException w:name="Plain Table 3" w:uiPriority="43"/>
-    <w:lsdException w:name="Plain Table 4" w:uiPriority="44"/>
-    <w:lsdException w:name="Plain Table 5" w:uiPriority="45"/>
-    <w:lsdException w:name="Grid Table Light" w:uiPriority="40"/>
-    <w:lsdException w:name="Grid Table 1 Light" w:uiPriority="46"/>
-    <w:lsdException w:name="Grid Table 2" w:uiPriority="47"/>
-    <w:lsdException w:name="Grid Table 3" w:uiPriority="48"/>
-    <w:lsdException w:name="Grid Table 4" w:uiPriority="49"/>
-    <w:lsdException w:name="Grid Table 5 Dark" w:uiPriority="50"/>
-    <w:lsdException w:name="Grid Table 6 Colorful" w:uiPriority="51"/>
-    <w:lsdException w:name="Grid Table 7 Colorful" w:uiPriority="52"/>
-    <w:lsdException w:name="Grid Table 1 Light Accent 1" w:uiPriority="46"/>
-    <w:lsdException w:name="Grid Table 2 Accent 1" w:uiPriority="47"/>
-    <w:lsdException w:name="Grid Table 3 Accent 1" w:uiPriority="48"/>
-    <w:lsdException w:name="Grid Table 4 Accent 1" w:uiPriority="49"/>
-    <w:lsdException w:name="Grid Table 5 Dark Accent 1" w:uiPriority="50"/>
-    <w:lsdException w:name="Grid Table 6 Colorful Accent 1" w:uiPriority="51"/>
-    <w:lsdException w:name="Grid Table 7 Colorful Accent 1" w:uiPriority="52"/>
-    <w:lsdException w:name="Grid Table 1 Light Accent 2" w:uiPriority="46"/>
-    <w:lsdException w:name="Grid Table 2 Accent 2" w:uiPriority="47"/>
-    <w:lsdException w:name="Grid Table 3 Accent 2" w:uiPriority="48"/>
-    <w:lsdException w:name="Grid Table 4 Accent 2" w:uiPriority="49"/>
-    <w:lsdException w:name="Grid Table 5 Dark Accent 2" w:uiPriority="50"/>
-    <w:lsdException w:name="Grid Table 6 Colorful Accent 2" w:uiPriority="51"/>
-    <w:lsdException w:name="Grid Table 7 Colorful Accent 2" w:uiPriority="52"/>
-    <w:lsdException w:name="Grid Table 1 Light Accent 3" w:uiPriority="46"/>
-    <w:lsdException w:name="Grid Table 2 Accent 3" w:uiPriority="47"/>
-    <w:lsdException w:name="Grid Table 3 Accent 3" w:uiPriority="48"/>
-    <w:lsdException w:name="Grid Table 4 Accent 3" w:uiPriority="49"/>
-    <w:lsdException w:name="Grid Table 5 Dark Accent 3" w:uiPriority="50"/>
-    <w:lsdException w:name="Grid Table 6 Colorful Accent 3" w:uiPriority="51"/>
-    <w:lsdException w:name="Grid Table 7 Colorful Accent 3" w:uiPriority="52"/>
-    <w:lsdException w:name="Grid Table 1 Light Accent 4" w:uiPriority="46"/>
-    <w:lsdException w:name="Grid Table 2 Accent 4" w:uiPriority="47"/>
-    <w:lsdException w:name="Grid Table 3 Accent 4" w:uiPriority="48"/>
-    <w:lsdException w:name="Grid Table 4 Accent 4" w:uiPriority="49"/>
-    <w:lsdException w:name="Grid Table 5 Dark Accent 4" w:uiPriority="50"/>
-    <w:lsdException w:name="Grid Table 6 Colorful Accent 4" w:uiPriority="51"/>
-    <w:lsdException w:name="Grid Table 7 Colorful Accent 4" w:uiPriority="52"/>
-    <w:lsdException w:name="Grid Table 1 Light Accent 5" w:uiPriority="46"/>
-    <w:lsdException w:name="Grid Table 2 Accent 5" w:uiPriority="47"/>
-    <w:lsdException w:name="Grid Table 3 Accent 5" w:uiPriority="48"/>
-    <w:lsdException w:name="Grid Table 4 Accent 5" w:uiPriority="49"/>
-    <w:lsdException w:name="Grid Table 5 Dark Accent 5" w:uiPriority="50"/>
-    <w:lsdException w:name="Grid Table 6 Colorful Accent 5" w:uiPriority="51"/>
-    <w:lsdException w:name="Grid Table 7 Colorful Accent 5" w:uiPriority="52"/>
-    <w:lsdException w:name="Grid Table 1 Light Accent 6" w:uiPriority="46"/>
-    <w:lsdException w:name="Grid Table 2 Accent 6" w:uiPriority="47"/>
-    <w:lsdException w:name="Grid Table 3 Accent 6" w:uiPriority="48"/>
-    <w:lsdException w:name="Grid Table 4 Accent 6" w:uiPriority="49"/>
-    <w:lsdException w:name="Grid Table 5 Dark Accent 6" w:uiPriority="50"/>
-    <w:lsdException w:name="Grid Table 6 Colorful Accent 6" w:uiPriority="51"/>
-    <w:lsdException w:name="Grid Table 7 Colorful Accent 6" w:uiPriority="52"/>
-    <w:lsdException w:name="List Table 1 Light" w:uiPriority="46"/>
-    <w:lsdException w:name="List Table 2" w:uiPriority="47"/>
-    <w:lsdException w:name="List Table 3" w:uiPriority="48"/>
-    <w:lsdException w:name="List Table 4" w:uiPriority="49"/>
-    <w:lsdException w:name="List Table 5 Dark" w:uiPriority="50"/>
-    <w:lsdException w:name="List Table 6 Colorful" w:uiPriority="51"/>
-    <w:lsdException w:name="List Table 7 Colorful" w:uiPriority="52"/>
-    <w:lsdException w:name="List Table 1 Light Accent 1" w:uiPriority="46"/>
-    <w:lsdException w:name="List Table 2 Accent 1" w:uiPriority="47"/>
-    <w:lsdException w:name="List Table 3 Accent 1" w:uiPriority="48"/>
-    <w:lsdException w:name="List Table 4 Accent 1" w:uiPriority="49"/>
-    <w:lsdException w:name="List Table 5 Dark Accent 1" w:uiPriority="50"/>
-    <w:lsdException w:name="List Table 6 Colorful Accent 1" w:uiPriority="51"/>
-    <w:lsdException w:name="List Table 7 Colorful Accent 1" w:uiPriority="52"/>
-    <w:lsdException w:name="List Table 1 Light Accent 2" w:uiPriority="46"/>
-    <w:lsdException w:name="List Table 2 Accent 2" w:uiPriority="47"/>
-    <w:lsdException w:name="List Table 3 Accent 2" w:uiPriority="48"/>
-    <w:lsdException w:name="List Table 4 Accent 2" w:uiPriority="49"/>
-    <w:lsdException w:name="List Table 5 Dark Accent 2" w:uiPriority="50"/>
-    <w:lsdException w:name="List Table 6 Colorful Accent 2" w:uiPriority="51"/>
-    <w:lsdException w:name="List Table 7 Colorful Accent 2" w:uiPriority="52"/>
-    <w:lsdException w:name="List Table 1 Light Accent 3" w:uiPriority="46"/>
-    <w:lsdException w:name="List Table 2 Accent 3" w:uiPriority="47"/>
-    <w:lsdException w:name="List Table 3 Accent 3" w:uiPriority="48"/>
-    <w:lsdException w:name="List Table 4 Accent 3" w:uiPriority="49"/>
-    <w:lsdException w:name="List Table 5 Dark Accent 3" w:uiPriority="50"/>
-    <w:lsdException w:name="List Table 6 Colorful Accent 3" w:uiPriority="51"/>
-    <w:lsdException w:name="List Table 7 Colorful Accent 3" w:uiPriority="52"/>
-    <w:lsdException w:name="List Table 1 Light Accent 4" w:uiPriority="46"/>
-    <w:lsdException w:name="List Table 2 Accent 4" w:uiPriority="47"/>
-    <w:lsdException w:name="List Table 3 Accent 4" w:uiPriority="48"/>
-    <w:lsdException w:name="List Table 4 Accent 4" w:uiPriority="49"/>
-    <w:lsdException w:name="List Table 5 Dark Accent 4" w:uiPriority="50"/>
-    <w:lsdException w:name="List Table 6 Colorful Accent 4" w:uiPriority="51"/>
-    <w:lsdException w:name="List Table 7 Colorful Accent 4" w:uiPriority="52"/>
-    <w:lsdException w:name="List Table 1 Light Accent 5" w:uiPriority="46"/>
-    <w:lsdException w:name="List Table 2 Accent 5" w:uiPriority="47"/>
-    <w:lsdException w:name="List Table 3 Accent 5" w:uiPriority="48"/>
-    <w:lsdException w:name="List Table 4 Accent 5" w:uiPriority="49"/>
-    <w:lsdException w:name="List Table 5 Dark Accent 5" w:uiPriority="50"/>
-    <w:lsdException w:name="List Table 6 Colorful Accent 5" w:uiPriority="51"/>
-    <w:lsdException w:name="List Table 7 Colorful Accent 5" w:uiPriority="52"/>
-    <w:lsdException w:name="List Table 1 Light Accent 6" w:uiPriority="46"/>
-    <w:lsdException w:name="List Table 2 Accent 6" w:uiPriority="47"/>
-    <w:lsdException w:name="List Table 3 Accent 6" w:uiPriority="48"/>
-    <w:lsdException w:name="List Table 4 Accent 6" w:uiPriority="49"/>
-    <w:lsdException w:name="List Table 5 Dark Accent 6" w:uiPriority="50"/>
-    <w:lsdException w:name="List Table 6 Colorful Accent 6" w:uiPriority="51"/>
-    <w:lsdException w:name="List Table 7 Colorful Accent 6" w:uiPriority="52"/>
-    <w:lsdException w:name="Mention" w:semiHidden="1" w:unhideWhenUsed="1"/>
-    <w:lsdException w:name="Smart Hyperlink" w:semiHidden="1" w:unhideWhenUsed="1"/>
-    <w:lsdException w:name="Hashtag" w:semiHidden="1" w:unhideWhenUsed="1"/>
-    <w:lsdException w:name="Unresolved Mention" w:semiHidden="1" w:unhideWhenUsed="1"/>
-  </w:latentStyles>
-  <w:style w:type="paragraph" w:default="1" w:styleId="Normal">
-    <w:name w:val="Normal"/>
-    <w:qFormat/>
-  </w:style>
-  <w:style w:type="character" w:default="1" w:styleId="DefaultParagraphFont">
-    <w:name w:val="Default Paragraph Font"/>
-    <w:uiPriority w:val="1"/>
-    <w:semiHidden/>
-    <w:unhideWhenUsed/>
-  </w:style>
-  <w:style w:type="table" w:default="1" w:styleId="TableNormal">
-    <w:name w:val="Normal Table"/>
-    <w:uiPriority w:val="99"/>
-    <w:semiHidden/>
-    <w:unhideWhenUsed/>
+  <w:style w:type="table" w:styleId="TableGrid">
+    <w:name w:val="Table Grid"/>
+    <w:basedOn w:val="TableNormal"/>
+    <w:uiPriority w:val="39"/>
+    <w:rsid w:val="00564543"/>
+    <w:pPr>
+      <w:spacing w:after="0" w:line="240" w:lineRule="auto"/>
+    </w:pPr>
     <w:tblPr>
-      <w:tblInd w:w="0" w:type="dxa"/>
-      <w:tblCellMar>
-        <w:top w:w="0" w:type="dxa"/>
-        <w:left w:w="108" w:type="dxa"/>
-        <w:bottom w:w="0" w:type="dxa"/>
-        <w:right w:w="108" w:type="dxa"/>
-      </w:tblCellMar>
+      <w:tblBorders>
+        <w:top w:val="single" w:sz="4" w:space="0" w:color="auto"/>
+        <w:left w:val="single" w:sz="4" w:space="0" w:color="auto"/>
+        <w:bottom w:val="single" w:sz="4" w:space="0" w:color="auto"/>
+        <w:right w:val="single" w:sz="4" w:space="0" w:color="auto"/>
+        <w:insideH w:val="single" w:sz="4" w:space="0" w:color="auto"/>
+        <w:insideV w:val="single" w:sz="4" w:space="0" w:color="auto"/>
+      </w:tblBorders>
     </w:tblPr>
   </w:style>
-  <w:style w:type="numbering" w:default="1" w:styleId="NoList">
-    <w:name w:val="No List"/>
+  <w:style w:type="paragraph" w:styleId="TOC1">
+    <w:name w:val="toc 1"/>
+    <w:basedOn w:val="Normal"/>
+    <w:next w:val="Normal"/>
+    <w:autoRedefine/>
+    <w:uiPriority w:val="39"/>
+    <w:unhideWhenUsed/>
+    <w:rsid w:val="00CE628D"/>
+    <w:pPr>
+      <w:spacing w:after="100"/>
+    </w:pPr>
+  </w:style>
+  <w:style w:type="paragraph" w:styleId="TOC2">
+    <w:name w:val="toc 2"/>
+    <w:basedOn w:val="Normal"/>
+    <w:next w:val="Normal"/>
+    <w:autoRedefine/>
+    <w:uiPriority w:val="39"/>
+    <w:unhideWhenUsed/>
+    <w:rsid w:val="00CE628D"/>
+    <w:pPr>
+      <w:spacing w:after="100"/>
+      <w:ind w:left="220"/>
+    </w:pPr>
+  </w:style>
+  <w:style w:type="character" w:styleId="Hyperlink">
+    <w:name w:val="Hyperlink"/>
+    <w:basedOn w:val="DefaultParagraphFont"/>
     <w:uiPriority w:val="99"/>
-    <w:semiHidden/>
     <w:unhideWhenUsed/>
-  </w:style>
-  <w:style w:type="paragraph" w:customStyle="1" w:styleId="2A8E4D9B752F41F6A062F9E651DB6575">
-    <w:name w:val="2A8E4D9B752F41F6A062F9E651DB6575"/>
-    <w:rsid w:val="00187919"/>
-  </w:style>
-  <w:style w:type="paragraph" w:customStyle="1" w:styleId="C18C71CA3FEC44DF92DDE599F0587A6D">
-    <w:name w:val="C18C71CA3FEC44DF92DDE599F0587A6D"/>
-    <w:rsid w:val="00187919"/>
+    <w:rsid w:val="00CE628D"/>
+    <w:rPr>
+      <w:color w:val="0563C1" w:themeColor="hyperlink"/>
+      <w:u w:val="single"/>
+    </w:rPr>
   </w:style>
 </w:styles>
-</file>
-
-<file path=word/glossary/webSettings.xml><?xml version="1.0" encoding="utf-8"?>
-<w:webSettings xmlns:mc="http://schemas.openxmlformats.org/markup-compatibility/2006" xmlns:r="http://schemas.openxmlformats.org/officeDocument/2006/relationships" xmlns:w="http://schemas.openxmlformats.org/wordprocessingml/2006/main" xmlns:w14="http://schemas.microsoft.com/office/word/2010/wordml" xmlns:w15="http://schemas.microsoft.com/office/word/2012/wordml" xmlns:w16cid="http://schemas.microsoft.com/office/word/2016/wordml/cid" xmlns:w16se="http://schemas.microsoft.com/office/word/2015/wordml/symex" mc:Ignorable="w14 w15 w16se w16cid">
-  <w:optimizeForBrowser/>
-  <w:allowPNG/>
-</w:webSettings>
 </file>
 
 <file path=word/theme/theme1.xml><?xml version="1.0" encoding="utf-8"?>
@@ -7007,7 +7729,7 @@
 
 <file path=customXml/item1.xml><?xml version="1.0" encoding="utf-8"?>
 <CoverPageProperties xmlns="http://schemas.microsoft.com/office/2006/coverPageProps">
-  <PublishDate>2018-05-30T00:00:00</PublishDate>
+  <PublishDate>31 de mayo de 2018</PublishDate>
   <Abstract/>
   <CompanyAddress/>
   <CompanyPhone/>
@@ -7029,7 +7751,7 @@
 </file>
 
 <file path=customXml/itemProps2.xml><?xml version="1.0" encoding="utf-8"?>
-<ds:datastoreItem xmlns:ds="http://schemas.openxmlformats.org/officeDocument/2006/customXml" ds:itemID="{D2D3B747-A83A-43D1-9A4E-33015F53589E}">
+<ds:datastoreItem xmlns:ds="http://schemas.openxmlformats.org/officeDocument/2006/customXml" ds:itemID="{AC536A5D-E106-42EB-8BBE-195D4BF06595}">
   <ds:schemaRefs>
     <ds:schemaRef ds:uri="http://schemas.openxmlformats.org/officeDocument/2006/bibliography"/>
   </ds:schemaRefs>

</xml_diff>

<commit_message>
Agrega tipo y prioridad de Solicitud de cambios
</commit_message>
<xml_diff>
--- a/Documentos/PCC.docx
+++ b/Documentos/PCC.docx
@@ -766,7 +766,7 @@
                                 <w:szCs w:val="28"/>
                                 <w:lang w:val="es-PE" w:eastAsia="es-PE"/>
                               </w:rPr>
-                              <w:t>1</w:t>
+                              <w:t>2</w:t>
                             </w:r>
                           </w:p>
                         </w:txbxContent>
@@ -895,7 +895,7 @@
                           <w:szCs w:val="28"/>
                           <w:lang w:val="es-PE" w:eastAsia="es-PE"/>
                         </w:rPr>
-                        <w:t>1</w:t>
+                        <w:t>2</w:t>
                       </w:r>
                     </w:p>
                   </w:txbxContent>
@@ -1119,7 +1119,7 @@
                                 <w:szCs w:val="32"/>
                                 <w:lang w:val="es-PE" w:eastAsia="es-PE"/>
                               </w:rPr>
-                              <w:t>Mayo</w:t>
+                              <w:t>Junio</w:t>
                             </w:r>
                             <w:r>
                               <w:rPr>
@@ -1180,7 +1180,7 @@
                           <w:szCs w:val="32"/>
                           <w:lang w:val="es-PE" w:eastAsia="es-PE"/>
                         </w:rPr>
-                        <w:t>Mayo</w:t>
+                        <w:t>Junio</w:t>
                       </w:r>
                       <w:r>
                         <w:rPr>
@@ -1264,6 +1264,8 @@
           <w:szCs w:val="24"/>
         </w:rPr>
       </w:pPr>
+      <w:bookmarkStart w:id="4" w:name="_GoBack"/>
+      <w:bookmarkEnd w:id="4"/>
     </w:p>
     <w:p>
       <w:pPr>
@@ -1705,7 +1707,7 @@
                 <w:sz w:val="22"/>
                 <w:szCs w:val="22"/>
               </w:rPr>
-              <w:t>1</w:t>
+              <w:t>2</w:t>
             </w:r>
           </w:p>
         </w:tc>
@@ -1769,7 +1771,7 @@
                 <w:sz w:val="22"/>
                 <w:szCs w:val="22"/>
               </w:rPr>
-              <w:t>3</w:t>
+              <w:t>0</w:t>
             </w:r>
             <w:r>
               <w:rPr>
@@ -1783,7 +1785,21 @@
                 <w:sz w:val="22"/>
                 <w:szCs w:val="22"/>
               </w:rPr>
-              <w:t>/05/2018</w:t>
+              <w:t>/0</w:t>
+            </w:r>
+            <w:r>
+              <w:rPr>
+                <w:sz w:val="22"/>
+                <w:szCs w:val="22"/>
+              </w:rPr>
+              <w:t>6</w:t>
+            </w:r>
+            <w:r>
+              <w:rPr>
+                <w:sz w:val="22"/>
+                <w:szCs w:val="22"/>
+              </w:rPr>
+              <w:t>/2018</w:t>
             </w:r>
           </w:p>
         </w:tc>
@@ -2492,14 +2508,7 @@
                 <w:sz w:val="22"/>
                 <w:szCs w:val="22"/>
               </w:rPr>
-              <w:t>3</w:t>
-            </w:r>
-            <w:r>
-              <w:rPr>
-                <w:sz w:val="22"/>
-                <w:szCs w:val="22"/>
-              </w:rPr>
-              <w:t>1</w:t>
+              <w:t>31</w:t>
             </w:r>
             <w:r>
               <w:rPr>
@@ -2547,6 +2556,13 @@
                 <w:szCs w:val="22"/>
               </w:rPr>
             </w:pPr>
+            <w:r>
+              <w:rPr>
+                <w:sz w:val="22"/>
+                <w:szCs w:val="22"/>
+              </w:rPr>
+              <w:t>1.2</w:t>
+            </w:r>
           </w:p>
         </w:tc>
         <w:tc>
@@ -2570,6 +2586,13 @@
                 <w:szCs w:val="22"/>
               </w:rPr>
             </w:pPr>
+            <w:r>
+              <w:rPr>
+                <w:sz w:val="22"/>
+                <w:szCs w:val="22"/>
+              </w:rPr>
+              <w:t>Agrega tipos y prioridades de RFC</w:t>
+            </w:r>
           </w:p>
         </w:tc>
         <w:tc>
@@ -2593,6 +2616,22 @@
                 <w:szCs w:val="22"/>
               </w:rPr>
             </w:pPr>
+            <w:r>
+              <w:rPr>
+                <w:sz w:val="22"/>
+                <w:szCs w:val="22"/>
+              </w:rPr>
+              <w:t xml:space="preserve">Jean Pierre </w:t>
+            </w:r>
+            <w:proofErr w:type="spellStart"/>
+            <w:r>
+              <w:rPr>
+                <w:sz w:val="22"/>
+                <w:szCs w:val="22"/>
+              </w:rPr>
+              <w:t>Enriquez</w:t>
+            </w:r>
+            <w:proofErr w:type="spellEnd"/>
           </w:p>
         </w:tc>
         <w:tc>
@@ -2616,6 +2655,13 @@
                 <w:szCs w:val="22"/>
               </w:rPr>
             </w:pPr>
+            <w:r>
+              <w:rPr>
+                <w:sz w:val="22"/>
+                <w:szCs w:val="22"/>
+              </w:rPr>
+              <w:t>01/06/2018</w:t>
+            </w:r>
           </w:p>
         </w:tc>
       </w:tr>
@@ -3270,6 +3316,15 @@
     </w:p>
     <w:sdt>
       <w:sdtPr>
+        <w:rPr>
+          <w:rFonts w:asciiTheme="minorHAnsi" w:eastAsiaTheme="minorHAnsi" w:hAnsiTheme="minorHAnsi" w:cstheme="minorBidi"/>
+          <w:b w:val="0"/>
+          <w:bCs w:val="0"/>
+          <w:color w:val="auto"/>
+          <w:sz w:val="22"/>
+          <w:szCs w:val="22"/>
+          <w:lang w:val="es-ES" w:eastAsia="en-US"/>
+        </w:rPr>
         <w:id w:val="850533951"/>
         <w:docPartObj>
           <w:docPartGallery w:val="Table of Contents"/>
@@ -3278,12 +3333,7 @@
       </w:sdtPr>
       <w:sdtEndPr>
         <w:rPr>
-          <w:rFonts w:asciiTheme="minorHAnsi" w:eastAsiaTheme="minorHAnsi" w:hAnsiTheme="minorHAnsi" w:cstheme="minorBidi"/>
           <w:noProof/>
-          <w:color w:val="auto"/>
-          <w:sz w:val="22"/>
-          <w:szCs w:val="22"/>
-          <w:lang w:val="es-ES" w:eastAsia="en-US"/>
         </w:rPr>
       </w:sdtEndPr>
       <w:sdtContent>
@@ -3305,7 +3355,7 @@
             <w:rPr>
               <w:rFonts w:eastAsiaTheme="minorEastAsia"/>
               <w:noProof/>
-              <w:lang w:val="es-ES_tradnl" w:eastAsia="es-ES_tradnl"/>
+              <w:lang w:val="en-US" w:eastAsia="ja-JP"/>
             </w:rPr>
           </w:pPr>
           <w:r>
@@ -3317,7 +3367,7 @@
           <w:r>
             <w:fldChar w:fldCharType="separate"/>
           </w:r>
-          <w:hyperlink w:anchor="_Toc515569184" w:history="1">
+          <w:hyperlink w:anchor="_Toc515575555" w:history="1">
             <w:r>
               <w:rPr>
                 <w:rStyle w:val="Hyperlink"/>
@@ -3330,7 +3380,7 @@
               <w:rPr>
                 <w:rFonts w:eastAsiaTheme="minorEastAsia"/>
                 <w:noProof/>
-                <w:lang w:val="es-ES_tradnl" w:eastAsia="es-ES_tradnl"/>
+                <w:lang w:val="en-US" w:eastAsia="ja-JP"/>
               </w:rPr>
               <w:tab/>
             </w:r>
@@ -3361,7 +3411,7 @@
                 <w:noProof/>
                 <w:webHidden/>
               </w:rPr>
-              <w:instrText xml:space="preserve"> PAGEREF _Toc515569184 \h </w:instrText>
+              <w:instrText xml:space="preserve"> PAGEREF _Toc515575555 \h </w:instrText>
             </w:r>
             <w:r>
               <w:rPr>
@@ -3402,10 +3452,10 @@
             <w:rPr>
               <w:rFonts w:eastAsiaTheme="minorEastAsia"/>
               <w:noProof/>
-              <w:lang w:val="es-ES_tradnl" w:eastAsia="es-ES_tradnl"/>
+              <w:lang w:val="en-US" w:eastAsia="ja-JP"/>
             </w:rPr>
           </w:pPr>
-          <w:hyperlink w:anchor="_Toc515569185" w:history="1">
+          <w:hyperlink w:anchor="_Toc515575556" w:history="1">
             <w:r>
               <w:rPr>
                 <w:rStyle w:val="Hyperlink"/>
@@ -3418,7 +3468,7 @@
               <w:rPr>
                 <w:rFonts w:eastAsiaTheme="minorEastAsia"/>
                 <w:noProof/>
-                <w:lang w:val="es-ES_tradnl" w:eastAsia="es-ES_tradnl"/>
+                <w:lang w:val="en-US" w:eastAsia="ja-JP"/>
               </w:rPr>
               <w:tab/>
             </w:r>
@@ -3449,7 +3499,7 @@
                 <w:noProof/>
                 <w:webHidden/>
               </w:rPr>
-              <w:instrText xml:space="preserve"> PAGEREF _Toc515569185 \h </w:instrText>
+              <w:instrText xml:space="preserve"> PAGEREF _Toc515575556 \h </w:instrText>
             </w:r>
             <w:r>
               <w:rPr>
@@ -3490,10 +3540,10 @@
             <w:rPr>
               <w:rFonts w:eastAsiaTheme="minorEastAsia"/>
               <w:noProof/>
-              <w:lang w:val="es-ES_tradnl" w:eastAsia="es-ES_tradnl"/>
+              <w:lang w:val="en-US" w:eastAsia="ja-JP"/>
             </w:rPr>
           </w:pPr>
-          <w:hyperlink w:anchor="_Toc515569186" w:history="1">
+          <w:hyperlink w:anchor="_Toc515575557" w:history="1">
             <w:r>
               <w:rPr>
                 <w:rStyle w:val="Hyperlink"/>
@@ -3506,7 +3556,7 @@
               <w:rPr>
                 <w:rFonts w:eastAsiaTheme="minorEastAsia"/>
                 <w:noProof/>
-                <w:lang w:val="es-ES_tradnl" w:eastAsia="es-ES_tradnl"/>
+                <w:lang w:val="en-US" w:eastAsia="ja-JP"/>
               </w:rPr>
               <w:tab/>
             </w:r>
@@ -3516,7 +3566,7 @@
                 <w:b/>
                 <w:noProof/>
               </w:rPr>
-              <w:t>Fases del Procesos de Gestión de Cambios</w:t>
+              <w:t>Tipos de la Solicitud de Cambio</w:t>
             </w:r>
             <w:r>
               <w:rPr>
@@ -3537,7 +3587,7 @@
                 <w:noProof/>
                 <w:webHidden/>
               </w:rPr>
-              <w:instrText xml:space="preserve"> PAGEREF _Toc515569186 \h </w:instrText>
+              <w:instrText xml:space="preserve"> PAGEREF _Toc515575557 \h </w:instrText>
             </w:r>
             <w:r>
               <w:rPr>
@@ -3558,6 +3608,182 @@
                 <w:webHidden/>
               </w:rPr>
               <w:t>5</w:t>
+            </w:r>
+            <w:r>
+              <w:rPr>
+                <w:noProof/>
+                <w:webHidden/>
+              </w:rPr>
+              <w:fldChar w:fldCharType="end"/>
+            </w:r>
+          </w:hyperlink>
+        </w:p>
+        <w:p>
+          <w:pPr>
+            <w:pStyle w:val="TOC1"/>
+            <w:tabs>
+              <w:tab w:val="left" w:pos="440"/>
+              <w:tab w:val="right" w:leader="dot" w:pos="9350"/>
+            </w:tabs>
+            <w:rPr>
+              <w:rFonts w:eastAsiaTheme="minorEastAsia"/>
+              <w:noProof/>
+              <w:lang w:val="en-US" w:eastAsia="ja-JP"/>
+            </w:rPr>
+          </w:pPr>
+          <w:hyperlink w:anchor="_Toc515575558" w:history="1">
+            <w:r>
+              <w:rPr>
+                <w:rStyle w:val="Hyperlink"/>
+                <w:b/>
+                <w:noProof/>
+              </w:rPr>
+              <w:t>4.</w:t>
+            </w:r>
+            <w:r>
+              <w:rPr>
+                <w:rFonts w:eastAsiaTheme="minorEastAsia"/>
+                <w:noProof/>
+                <w:lang w:val="en-US" w:eastAsia="ja-JP"/>
+              </w:rPr>
+              <w:tab/>
+            </w:r>
+            <w:r>
+              <w:rPr>
+                <w:rStyle w:val="Hyperlink"/>
+                <w:b/>
+                <w:noProof/>
+              </w:rPr>
+              <w:t>Prioridades de la Solicitud de Cambio</w:t>
+            </w:r>
+            <w:r>
+              <w:rPr>
+                <w:noProof/>
+                <w:webHidden/>
+              </w:rPr>
+              <w:tab/>
+            </w:r>
+            <w:r>
+              <w:rPr>
+                <w:noProof/>
+                <w:webHidden/>
+              </w:rPr>
+              <w:fldChar w:fldCharType="begin"/>
+            </w:r>
+            <w:r>
+              <w:rPr>
+                <w:noProof/>
+                <w:webHidden/>
+              </w:rPr>
+              <w:instrText xml:space="preserve"> PAGEREF _Toc515575558 \h </w:instrText>
+            </w:r>
+            <w:r>
+              <w:rPr>
+                <w:noProof/>
+                <w:webHidden/>
+              </w:rPr>
+            </w:r>
+            <w:r>
+              <w:rPr>
+                <w:noProof/>
+                <w:webHidden/>
+              </w:rPr>
+              <w:fldChar w:fldCharType="separate"/>
+            </w:r>
+            <w:r>
+              <w:rPr>
+                <w:noProof/>
+                <w:webHidden/>
+              </w:rPr>
+              <w:t>5</w:t>
+            </w:r>
+            <w:r>
+              <w:rPr>
+                <w:noProof/>
+                <w:webHidden/>
+              </w:rPr>
+              <w:fldChar w:fldCharType="end"/>
+            </w:r>
+          </w:hyperlink>
+        </w:p>
+        <w:p>
+          <w:pPr>
+            <w:pStyle w:val="TOC1"/>
+            <w:tabs>
+              <w:tab w:val="left" w:pos="440"/>
+              <w:tab w:val="right" w:leader="dot" w:pos="9350"/>
+            </w:tabs>
+            <w:rPr>
+              <w:rFonts w:eastAsiaTheme="minorEastAsia"/>
+              <w:noProof/>
+              <w:lang w:val="en-US" w:eastAsia="ja-JP"/>
+            </w:rPr>
+          </w:pPr>
+          <w:hyperlink w:anchor="_Toc515575559" w:history="1">
+            <w:r>
+              <w:rPr>
+                <w:rStyle w:val="Hyperlink"/>
+                <w:b/>
+                <w:noProof/>
+              </w:rPr>
+              <w:t>5.</w:t>
+            </w:r>
+            <w:r>
+              <w:rPr>
+                <w:rFonts w:eastAsiaTheme="minorEastAsia"/>
+                <w:noProof/>
+                <w:lang w:val="en-US" w:eastAsia="ja-JP"/>
+              </w:rPr>
+              <w:tab/>
+            </w:r>
+            <w:r>
+              <w:rPr>
+                <w:rStyle w:val="Hyperlink"/>
+                <w:b/>
+                <w:noProof/>
+              </w:rPr>
+              <w:t>Fases del Proceso de Gestión de Cambios</w:t>
+            </w:r>
+            <w:r>
+              <w:rPr>
+                <w:noProof/>
+                <w:webHidden/>
+              </w:rPr>
+              <w:tab/>
+            </w:r>
+            <w:r>
+              <w:rPr>
+                <w:noProof/>
+                <w:webHidden/>
+              </w:rPr>
+              <w:fldChar w:fldCharType="begin"/>
+            </w:r>
+            <w:r>
+              <w:rPr>
+                <w:noProof/>
+                <w:webHidden/>
+              </w:rPr>
+              <w:instrText xml:space="preserve"> PAGEREF _Toc515575559 \h </w:instrText>
+            </w:r>
+            <w:r>
+              <w:rPr>
+                <w:noProof/>
+                <w:webHidden/>
+              </w:rPr>
+            </w:r>
+            <w:r>
+              <w:rPr>
+                <w:noProof/>
+                <w:webHidden/>
+              </w:rPr>
+              <w:fldChar w:fldCharType="separate"/>
+            </w:r>
+            <w:r>
+              <w:rPr>
+                <w:noProof/>
+                <w:webHidden/>
+              </w:rPr>
+              <w:t>6</w:t>
             </w:r>
             <w:r>
               <w:rPr>
@@ -3578,23 +3804,23 @@
             <w:rPr>
               <w:rFonts w:eastAsiaTheme="minorEastAsia"/>
               <w:noProof/>
-              <w:lang w:val="es-ES_tradnl" w:eastAsia="es-ES_tradnl"/>
+              <w:lang w:val="en-US" w:eastAsia="ja-JP"/>
             </w:rPr>
           </w:pPr>
-          <w:hyperlink w:anchor="_Toc515569187" w:history="1">
+          <w:hyperlink w:anchor="_Toc515575560" w:history="1">
             <w:r>
               <w:rPr>
                 <w:rStyle w:val="Hyperlink"/>
                 <w:b/>
                 <w:noProof/>
               </w:rPr>
-              <w:t>3.1.</w:t>
+              <w:t>5.1.</w:t>
             </w:r>
             <w:r>
               <w:rPr>
                 <w:rFonts w:eastAsiaTheme="minorEastAsia"/>
                 <w:noProof/>
-                <w:lang w:val="es-ES_tradnl" w:eastAsia="es-ES_tradnl"/>
+                <w:lang w:val="en-US" w:eastAsia="ja-JP"/>
               </w:rPr>
               <w:tab/>
             </w:r>
@@ -3625,7 +3851,7 @@
                 <w:noProof/>
                 <w:webHidden/>
               </w:rPr>
-              <w:instrText xml:space="preserve"> PAGEREF _Toc515569187 \h </w:instrText>
+              <w:instrText xml:space="preserve"> PAGEREF _Toc515575560 \h </w:instrText>
             </w:r>
             <w:r>
               <w:rPr>
@@ -3645,7 +3871,7 @@
                 <w:noProof/>
                 <w:webHidden/>
               </w:rPr>
-              <w:t>5</w:t>
+              <w:t>6</w:t>
             </w:r>
             <w:r>
               <w:rPr>
@@ -3666,23 +3892,23 @@
             <w:rPr>
               <w:rFonts w:eastAsiaTheme="minorEastAsia"/>
               <w:noProof/>
-              <w:lang w:val="es-ES_tradnl" w:eastAsia="es-ES_tradnl"/>
+              <w:lang w:val="en-US" w:eastAsia="ja-JP"/>
             </w:rPr>
           </w:pPr>
-          <w:hyperlink w:anchor="_Toc515569188" w:history="1">
+          <w:hyperlink w:anchor="_Toc515575561" w:history="1">
             <w:r>
               <w:rPr>
                 <w:rStyle w:val="Hyperlink"/>
                 <w:b/>
                 <w:noProof/>
               </w:rPr>
-              <w:t>3.2.</w:t>
+              <w:t>5.2.</w:t>
             </w:r>
             <w:r>
               <w:rPr>
                 <w:rFonts w:eastAsiaTheme="minorEastAsia"/>
                 <w:noProof/>
-                <w:lang w:val="es-ES_tradnl" w:eastAsia="es-ES_tradnl"/>
+                <w:lang w:val="en-US" w:eastAsia="ja-JP"/>
               </w:rPr>
               <w:tab/>
             </w:r>
@@ -3713,7 +3939,7 @@
                 <w:noProof/>
                 <w:webHidden/>
               </w:rPr>
-              <w:instrText xml:space="preserve"> PAGEREF _Toc515569188 \h </w:instrText>
+              <w:instrText xml:space="preserve"> PAGEREF _Toc515575561 \h </w:instrText>
             </w:r>
             <w:r>
               <w:rPr>
@@ -3733,7 +3959,7 @@
                 <w:noProof/>
                 <w:webHidden/>
               </w:rPr>
-              <w:t>5</w:t>
+              <w:t>6</w:t>
             </w:r>
             <w:r>
               <w:rPr>
@@ -3754,23 +3980,23 @@
             <w:rPr>
               <w:rFonts w:eastAsiaTheme="minorEastAsia"/>
               <w:noProof/>
-              <w:lang w:val="es-ES_tradnl" w:eastAsia="es-ES_tradnl"/>
+              <w:lang w:val="en-US" w:eastAsia="ja-JP"/>
             </w:rPr>
           </w:pPr>
-          <w:hyperlink w:anchor="_Toc515569189" w:history="1">
+          <w:hyperlink w:anchor="_Toc515575562" w:history="1">
             <w:r>
               <w:rPr>
                 <w:rStyle w:val="Hyperlink"/>
                 <w:b/>
                 <w:noProof/>
               </w:rPr>
-              <w:t>3.3.</w:t>
+              <w:t>5.3.</w:t>
             </w:r>
             <w:r>
               <w:rPr>
                 <w:rFonts w:eastAsiaTheme="minorEastAsia"/>
                 <w:noProof/>
-                <w:lang w:val="es-ES_tradnl" w:eastAsia="es-ES_tradnl"/>
+                <w:lang w:val="en-US" w:eastAsia="ja-JP"/>
               </w:rPr>
               <w:tab/>
             </w:r>
@@ -3801,7 +4027,7 @@
                 <w:noProof/>
                 <w:webHidden/>
               </w:rPr>
-              <w:instrText xml:space="preserve"> PAGEREF _Toc515569189 \h </w:instrText>
+              <w:instrText xml:space="preserve"> PAGEREF _Toc515575562 \h </w:instrText>
             </w:r>
             <w:r>
               <w:rPr>
@@ -3821,7 +4047,7 @@
                 <w:noProof/>
                 <w:webHidden/>
               </w:rPr>
-              <w:t>6</w:t>
+              <w:t>7</w:t>
             </w:r>
             <w:r>
               <w:rPr>
@@ -3842,23 +4068,23 @@
             <w:rPr>
               <w:rFonts w:eastAsiaTheme="minorEastAsia"/>
               <w:noProof/>
-              <w:lang w:val="es-ES_tradnl" w:eastAsia="es-ES_tradnl"/>
+              <w:lang w:val="en-US" w:eastAsia="ja-JP"/>
             </w:rPr>
           </w:pPr>
-          <w:hyperlink w:anchor="_Toc515569190" w:history="1">
+          <w:hyperlink w:anchor="_Toc515575563" w:history="1">
             <w:r>
               <w:rPr>
                 <w:rStyle w:val="Hyperlink"/>
                 <w:b/>
                 <w:noProof/>
               </w:rPr>
-              <w:t>3.4.</w:t>
+              <w:t>5.4.</w:t>
             </w:r>
             <w:r>
               <w:rPr>
                 <w:rFonts w:eastAsiaTheme="minorEastAsia"/>
                 <w:noProof/>
-                <w:lang w:val="es-ES_tradnl" w:eastAsia="es-ES_tradnl"/>
+                <w:lang w:val="en-US" w:eastAsia="ja-JP"/>
               </w:rPr>
               <w:tab/>
             </w:r>
@@ -3889,7 +4115,7 @@
                 <w:noProof/>
                 <w:webHidden/>
               </w:rPr>
-              <w:instrText xml:space="preserve"> PAGEREF _Toc515569190 \h </w:instrText>
+              <w:instrText xml:space="preserve"> PAGEREF _Toc515575563 \h </w:instrText>
             </w:r>
             <w:r>
               <w:rPr>
@@ -3909,7 +4135,7 @@
                 <w:noProof/>
                 <w:webHidden/>
               </w:rPr>
-              <w:t>6</w:t>
+              <w:t>7</w:t>
             </w:r>
             <w:r>
               <w:rPr>
@@ -3954,8 +4180,6 @@
         </w:rPr>
         <w:br w:type="page"/>
       </w:r>
-      <w:bookmarkStart w:id="4" w:name="_GoBack"/>
-      <w:bookmarkEnd w:id="4"/>
     </w:p>
     <w:p>
       <w:pPr>
@@ -3975,7 +4199,7 @@
         </w:rPr>
       </w:pPr>
       <w:bookmarkStart w:id="5" w:name="_Toc514604131"/>
-      <w:bookmarkStart w:id="6" w:name="_Toc515569184"/>
+      <w:bookmarkStart w:id="6" w:name="_Toc515575555"/>
       <w:r>
         <w:rPr>
           <w:b/>
@@ -4030,16 +4254,7 @@
       </w:r>
       <w:proofErr w:type="spellEnd"/>
       <w:r>
-        <w:t xml:space="preserve"> </w:t>
-      </w:r>
-      <w:r>
-        <w:t xml:space="preserve">están mayoritariamente fijados por los requerimientos de los clientes, los propios desarrolladores en todo el ciclo de desarrollo también tendrán que realizar cambios ya sean mínimos o esenciales dentro del proyecto de desarrollo de software. Es por ello </w:t>
-      </w:r>
-      <w:r>
-        <w:t>por lo que</w:t>
-      </w:r>
-      <w:r>
-        <w:t xml:space="preserve"> en este documento se brindaran las pautas con los formatos para las peticiones de cambios, junto con los detalles de los pasos que se seguirán para el manejo de las peticiones de cambios que se den a lo largo de cualquier proyecto de desarrollo en </w:t>
+        <w:t xml:space="preserve"> están fijados mayormente por los requerimientos de los clientes, los propios desarrolladores en todo el ciclo de desarrollo también tendrán que realizar cambios ya sean mínimos o esenciales dentro del proyecto de desarrollo de software. Es por ello por lo que en este documento se brindarán las pautas con los formatos para las peticiones de cambios, junto con los detalles de los pasos a seguir para un buen manejo de las peticiones de cambios que se vayan a dar a lo largo de cualquier proyecto de desarrollo en </w:t>
       </w:r>
       <w:r>
         <w:rPr>
@@ -4084,7 +4299,7 @@
           <w:szCs w:val="28"/>
         </w:rPr>
       </w:pPr>
-      <w:bookmarkStart w:id="7" w:name="_Toc515569185"/>
+      <w:bookmarkStart w:id="7" w:name="_Toc515575556"/>
       <w:r>
         <w:rPr>
           <w:b/>
@@ -4100,7 +4315,13 @@
         <w:ind w:left="708"/>
       </w:pPr>
       <w:r>
-        <w:t xml:space="preserve">En este apartado se muestra el contenido que debe de tener una solicitud de cambios presentada para cualquier cambio en ISS </w:t>
+        <w:t xml:space="preserve">En este apartado </w:t>
+      </w:r>
+      <w:r>
+        <w:t xml:space="preserve">tenemos la tabla 1, </w:t>
+      </w:r>
+      <w:r>
+        <w:t xml:space="preserve">el contenido que debe de tener una solicitud de cambios presentada para cualquier cambio en ISS </w:t>
       </w:r>
       <w:proofErr w:type="spellStart"/>
       <w:r>
@@ -4199,7 +4420,19 @@
               <w:rPr>
                 <w:bCs/>
               </w:rPr>
-              <w:t>Nombre del proyecto donde se solicita el cambio</w:t>
+              <w:t xml:space="preserve">Nombre del proyecto donde </w:t>
+            </w:r>
+            <w:r>
+              <w:rPr>
+                <w:bCs/>
+              </w:rPr>
+              <w:t xml:space="preserve">al que se le </w:t>
+            </w:r>
+            <w:r>
+              <w:rPr>
+                <w:bCs/>
+              </w:rPr>
+              <w:t>solicita el cambio</w:t>
             </w:r>
           </w:p>
         </w:tc>
@@ -4265,6 +4498,13 @@
               </w:rPr>
               <w:t>Autor</w:t>
             </w:r>
+            <w:r>
+              <w:rPr>
+                <w:b/>
+                <w:bCs/>
+              </w:rPr>
+              <w:t>(es)</w:t>
+            </w:r>
           </w:p>
         </w:tc>
         <w:tc>
@@ -4282,6 +4522,12 @@
                 <w:bCs/>
               </w:rPr>
               <w:t>Persona a cargo del sistema para el cual se solicita el cambio</w:t>
+            </w:r>
+            <w:r>
+              <w:rPr>
+                <w:bCs/>
+              </w:rPr>
+              <w:t>, encargado de formalizar la solicitud</w:t>
             </w:r>
           </w:p>
         </w:tc>
@@ -4322,7 +4568,19 @@
               <w:rPr>
                 <w:bCs/>
               </w:rPr>
-              <w:t>Fecha en que se realiza la petición de cambio</w:t>
+              <w:t xml:space="preserve">Fecha en </w:t>
+            </w:r>
+            <w:r>
+              <w:rPr>
+                <w:bCs/>
+              </w:rPr>
+              <w:t>la cual se</w:t>
+            </w:r>
+            <w:r>
+              <w:rPr>
+                <w:bCs/>
+              </w:rPr>
+              <w:t xml:space="preserve"> realiza la petición de cambio</w:t>
             </w:r>
           </w:p>
         </w:tc>
@@ -4363,7 +4621,25 @@
               <w:rPr>
                 <w:bCs/>
               </w:rPr>
-              <w:t>Se debe describir el cambio a realizar, explicando el propósito del cambio y que se busca con este.</w:t>
+              <w:t xml:space="preserve">Se debe describir el cambio a realizar, explicando el </w:t>
+            </w:r>
+            <w:r>
+              <w:rPr>
+                <w:bCs/>
+              </w:rPr>
+              <w:t xml:space="preserve">motivo y </w:t>
+            </w:r>
+            <w:r>
+              <w:rPr>
+                <w:bCs/>
+              </w:rPr>
+              <w:t>propósito del cambio</w:t>
+            </w:r>
+            <w:r>
+              <w:rPr>
+                <w:bCs/>
+              </w:rPr>
+              <w:t>.</w:t>
             </w:r>
           </w:p>
         </w:tc>
@@ -4386,7 +4662,7 @@
                 <w:b/>
                 <w:bCs/>
               </w:rPr>
-              <w:t>Tipo de Cambio</w:t>
+              <w:t>Tiempo estimado</w:t>
             </w:r>
           </w:p>
         </w:tc>
@@ -4404,7 +4680,25 @@
               <w:rPr>
                 <w:bCs/>
               </w:rPr>
-              <w:t>Se especifica el tipo de cambio a realizar</w:t>
+              <w:t xml:space="preserve">Tiempo estimado de finalización de la solicitud, se </w:t>
+            </w:r>
+            <w:r>
+              <w:rPr>
+                <w:bCs/>
+              </w:rPr>
+              <w:t>especifica</w:t>
+            </w:r>
+            <w:r>
+              <w:rPr>
+                <w:bCs/>
+              </w:rPr>
+              <w:t xml:space="preserve"> después de analizar la solicitud aceptada</w:t>
+            </w:r>
+            <w:r>
+              <w:rPr>
+                <w:bCs/>
+              </w:rPr>
+              <w:t>.</w:t>
             </w:r>
           </w:p>
         </w:tc>
@@ -4427,7 +4721,7 @@
                 <w:b/>
                 <w:bCs/>
               </w:rPr>
-              <w:t>Estado de Solicitud</w:t>
+              <w:t>Tipo de Cambio</w:t>
             </w:r>
           </w:p>
         </w:tc>
@@ -4445,7 +4739,7 @@
               <w:rPr>
                 <w:bCs/>
               </w:rPr>
-              <w:t>El estado en el que se encuentra la petición de cambio, inicialmente se encontrara en espera.</w:t>
+              <w:t>Se especifica el tipo de cambio a realizar</w:t>
             </w:r>
           </w:p>
         </w:tc>
@@ -4463,6 +4757,107 @@
                 <w:bCs/>
               </w:rPr>
             </w:pPr>
+            <w:r>
+              <w:rPr>
+                <w:b/>
+                <w:bCs/>
+              </w:rPr>
+              <w:t>Prioridad de Cambio</w:t>
+            </w:r>
+          </w:p>
+        </w:tc>
+        <w:tc>
+          <w:tcPr>
+            <w:tcW w:w="6475" w:type="dxa"/>
+          </w:tcPr>
+          <w:p>
+            <w:pPr>
+              <w:rPr>
+                <w:bCs/>
+              </w:rPr>
+            </w:pPr>
+            <w:r>
+              <w:rPr>
+                <w:bCs/>
+              </w:rPr>
+              <w:t xml:space="preserve">Se </w:t>
+            </w:r>
+            <w:r>
+              <w:rPr>
+                <w:bCs/>
+              </w:rPr>
+              <w:t>especifica</w:t>
+            </w:r>
+            <w:r>
+              <w:rPr>
+                <w:bCs/>
+              </w:rPr>
+              <w:t xml:space="preserve"> la prioridad del cambio a realizar</w:t>
+            </w:r>
+          </w:p>
+        </w:tc>
+      </w:tr>
+      <w:tr>
+        <w:tc>
+          <w:tcPr>
+            <w:tcW w:w="2167" w:type="dxa"/>
+            <w:shd w:val="clear" w:color="auto" w:fill="D9E2F3" w:themeFill="accent1" w:themeFillTint="33"/>
+          </w:tcPr>
+          <w:p>
+            <w:pPr>
+              <w:rPr>
+                <w:b/>
+                <w:bCs/>
+              </w:rPr>
+            </w:pPr>
+            <w:r>
+              <w:rPr>
+                <w:b/>
+                <w:bCs/>
+              </w:rPr>
+              <w:t xml:space="preserve">Estado de </w:t>
+            </w:r>
+            <w:r>
+              <w:rPr>
+                <w:b/>
+                <w:bCs/>
+              </w:rPr>
+              <w:t>Cambio</w:t>
+            </w:r>
+          </w:p>
+        </w:tc>
+        <w:tc>
+          <w:tcPr>
+            <w:tcW w:w="6475" w:type="dxa"/>
+          </w:tcPr>
+          <w:p>
+            <w:pPr>
+              <w:rPr>
+                <w:bCs/>
+              </w:rPr>
+            </w:pPr>
+            <w:r>
+              <w:rPr>
+                <w:bCs/>
+              </w:rPr>
+              <w:t>El estado en el que se encuentra la petición de cambio, inicialmente se encontrara en espera.</w:t>
+            </w:r>
+          </w:p>
+        </w:tc>
+      </w:tr>
+      <w:tr>
+        <w:tc>
+          <w:tcPr>
+            <w:tcW w:w="2167" w:type="dxa"/>
+            <w:shd w:val="clear" w:color="auto" w:fill="D9E2F3" w:themeFill="accent1" w:themeFillTint="33"/>
+          </w:tcPr>
+          <w:p>
+            <w:pPr>
+              <w:rPr>
+                <w:b/>
+                <w:bCs/>
+              </w:rPr>
+            </w:pPr>
             <w:proofErr w:type="spellStart"/>
             <w:r>
               <w:rPr>
@@ -4495,7 +4890,31 @@
               <w:rPr>
                 <w:bCs/>
               </w:rPr>
-              <w:t>Se listan los ítems de configuración que se modificaran con este cambio pedido.</w:t>
+              <w:t xml:space="preserve">Se listan los ítems de configuración que se modificaran con </w:t>
+            </w:r>
+            <w:r>
+              <w:rPr>
+                <w:bCs/>
+              </w:rPr>
+              <w:t>el</w:t>
+            </w:r>
+            <w:r>
+              <w:rPr>
+                <w:bCs/>
+              </w:rPr>
+              <w:t xml:space="preserve"> cambio pedido</w:t>
+            </w:r>
+            <w:r>
+              <w:rPr>
+                <w:bCs/>
+              </w:rPr>
+              <w:t xml:space="preserve"> en esta solicitud</w:t>
+            </w:r>
+            <w:r>
+              <w:rPr>
+                <w:bCs/>
+              </w:rPr>
+              <w:t>.</w:t>
             </w:r>
           </w:p>
         </w:tc>
@@ -4513,11 +4932,28 @@
     <w:p>
       <w:pPr>
         <w:ind w:left="708"/>
+        <w:jc w:val="center"/>
         <w:rPr>
           <w:b/>
           <w:bCs/>
         </w:rPr>
       </w:pPr>
+      <w:r>
+        <w:rPr>
+          <w:b/>
+          <w:bCs/>
+        </w:rPr>
+        <w:t xml:space="preserve">Tabla 1. Formato de solicitud de cambio en ISS </w:t>
+      </w:r>
+      <w:proofErr w:type="spellStart"/>
+      <w:r>
+        <w:rPr>
+          <w:b/>
+          <w:bCs/>
+        </w:rPr>
+        <w:t>Consulting</w:t>
+      </w:r>
+      <w:proofErr w:type="spellEnd"/>
     </w:p>
     <w:p>
       <w:pPr>
@@ -4563,17 +4999,936 @@
           <w:szCs w:val="28"/>
         </w:rPr>
       </w:pPr>
-      <w:bookmarkStart w:id="8" w:name="_Toc515569186"/>
+      <w:bookmarkStart w:id="8" w:name="_Toc515575557"/>
       <w:r>
         <w:rPr>
           <w:b/>
           <w:sz w:val="28"/>
           <w:szCs w:val="28"/>
         </w:rPr>
+        <w:t>Tipos</w:t>
+      </w:r>
+      <w:r>
+        <w:rPr>
+          <w:b/>
+          <w:sz w:val="28"/>
+          <w:szCs w:val="28"/>
+        </w:rPr>
+        <w:t xml:space="preserve"> de la Solicitud de Cambio</w:t>
+      </w:r>
+      <w:bookmarkEnd w:id="8"/>
+    </w:p>
+    <w:p>
+      <w:pPr>
+        <w:ind w:left="708"/>
+      </w:pPr>
+      <w:r>
+        <w:t xml:space="preserve">En la tabla 2 se muestran los diferentes </w:t>
+      </w:r>
+      <w:r>
+        <w:t>tipos</w:t>
+      </w:r>
+      <w:r>
+        <w:t xml:space="preserve"> disponibles para una solicitud de cambio.</w:t>
+      </w:r>
+    </w:p>
+    <w:tbl>
+      <w:tblPr>
+        <w:tblStyle w:val="TableGrid"/>
+        <w:tblW w:w="0" w:type="auto"/>
+        <w:tblInd w:w="708" w:type="dxa"/>
+        <w:tblLook w:val="04A0" w:firstRow="1" w:lastRow="0" w:firstColumn="1" w:lastColumn="0" w:noHBand="0" w:noVBand="1"/>
+      </w:tblPr>
+      <w:tblGrid>
+        <w:gridCol w:w="2167"/>
+        <w:gridCol w:w="6475"/>
+      </w:tblGrid>
+      <w:tr>
+        <w:tc>
+          <w:tcPr>
+            <w:tcW w:w="2167" w:type="dxa"/>
+            <w:shd w:val="clear" w:color="auto" w:fill="D9E2F3" w:themeFill="accent1" w:themeFillTint="33"/>
+          </w:tcPr>
+          <w:p>
+            <w:pPr>
+              <w:tabs>
+                <w:tab w:val="right" w:pos="1951"/>
+              </w:tabs>
+              <w:rPr>
+                <w:b/>
+                <w:bCs/>
+              </w:rPr>
+            </w:pPr>
+            <w:r>
+              <w:rPr>
+                <w:b/>
+                <w:bCs/>
+              </w:rPr>
+              <w:t>Estándar</w:t>
+            </w:r>
+          </w:p>
+        </w:tc>
+        <w:tc>
+          <w:tcPr>
+            <w:tcW w:w="6475" w:type="dxa"/>
+          </w:tcPr>
+          <w:p>
+            <w:pPr>
+              <w:rPr>
+                <w:bCs/>
+              </w:rPr>
+            </w:pPr>
+            <w:r>
+              <w:rPr>
+                <w:bCs/>
+              </w:rPr>
+              <w:t>La solicitud sigue el proceso estándar del proceso de gestión de cambios</w:t>
+            </w:r>
+          </w:p>
+        </w:tc>
+      </w:tr>
+      <w:tr>
+        <w:tc>
+          <w:tcPr>
+            <w:tcW w:w="2167" w:type="dxa"/>
+            <w:shd w:val="clear" w:color="auto" w:fill="D9E2F3" w:themeFill="accent1" w:themeFillTint="33"/>
+          </w:tcPr>
+          <w:p>
+            <w:pPr>
+              <w:rPr>
+                <w:b/>
+                <w:bCs/>
+              </w:rPr>
+            </w:pPr>
+            <w:r>
+              <w:rPr>
+                <w:b/>
+                <w:bCs/>
+              </w:rPr>
+              <w:t>De Emergencia</w:t>
+            </w:r>
+          </w:p>
+        </w:tc>
+        <w:tc>
+          <w:tcPr>
+            <w:tcW w:w="6475" w:type="dxa"/>
+          </w:tcPr>
+          <w:p>
+            <w:pPr>
+              <w:rPr>
+                <w:bCs/>
+              </w:rPr>
+            </w:pPr>
+            <w:r>
+              <w:rPr>
+                <w:bCs/>
+              </w:rPr>
+              <w:t xml:space="preserve">Cambio urgente referente a algún error crítico del sistema, </w:t>
+            </w:r>
+            <w:r>
+              <w:rPr>
+                <w:bCs/>
+              </w:rPr>
+              <w:t xml:space="preserve">tiene alta prioridad y </w:t>
+            </w:r>
+            <w:r>
+              <w:rPr>
+                <w:bCs/>
+              </w:rPr>
+              <w:t>solo requiere de la aceptación del jefe de proyecto</w:t>
+            </w:r>
+          </w:p>
+        </w:tc>
+      </w:tr>
+    </w:tbl>
+    <w:p>
+      <w:pPr>
+        <w:ind w:left="708"/>
+        <w:jc w:val="center"/>
+        <w:rPr>
+          <w:b/>
+          <w:bCs/>
+        </w:rPr>
+      </w:pPr>
+    </w:p>
+    <w:p>
+      <w:pPr>
+        <w:ind w:left="708"/>
+        <w:jc w:val="center"/>
+        <w:rPr>
+          <w:b/>
+          <w:bCs/>
+        </w:rPr>
+      </w:pPr>
+      <w:r>
+        <w:rPr>
+          <w:b/>
+          <w:bCs/>
+        </w:rPr>
+        <w:t>Tabla 2. Tipos de solicitud de cambio</w:t>
+      </w:r>
+    </w:p>
+    <w:p>
+      <w:pPr>
+        <w:ind w:left="708"/>
+        <w:jc w:val="center"/>
+        <w:rPr>
+          <w:b/>
+          <w:bCs/>
+        </w:rPr>
+      </w:pPr>
+    </w:p>
+    <w:p>
+      <w:pPr>
+        <w:pStyle w:val="ListParagraph"/>
+        <w:numPr>
+          <w:ilvl w:val="0"/>
+          <w:numId w:val="1"/>
+        </w:numPr>
+        <w:spacing w:after="160" w:line="240" w:lineRule="auto"/>
+        <w:contextualSpacing w:val="0"/>
+        <w:jc w:val="both"/>
+        <w:outlineLvl w:val="0"/>
+        <w:rPr>
+          <w:b/>
+          <w:sz w:val="28"/>
+          <w:szCs w:val="28"/>
+        </w:rPr>
+      </w:pPr>
+      <w:bookmarkStart w:id="9" w:name="_Toc515575558"/>
+      <w:r>
+        <w:rPr>
+          <w:b/>
+          <w:sz w:val="28"/>
+          <w:szCs w:val="28"/>
+        </w:rPr>
+        <w:t>Prioridades de la Solicitud de Cambio</w:t>
+      </w:r>
+      <w:bookmarkEnd w:id="9"/>
+    </w:p>
+    <w:p>
+      <w:pPr>
+        <w:ind w:left="708"/>
+      </w:pPr>
+      <w:r>
+        <w:t xml:space="preserve">En la tabla 3 se muestran las diferentes prioridades </w:t>
+      </w:r>
+      <w:r>
+        <w:t>a asignar a una solicitud de cambio.</w:t>
+      </w:r>
+      <w:r>
+        <w:t xml:space="preserve"> </w:t>
+      </w:r>
+    </w:p>
+    <w:tbl>
+      <w:tblPr>
+        <w:tblStyle w:val="TableGrid"/>
+        <w:tblW w:w="0" w:type="auto"/>
+        <w:tblInd w:w="708" w:type="dxa"/>
+        <w:tblLook w:val="04A0" w:firstRow="1" w:lastRow="0" w:firstColumn="1" w:lastColumn="0" w:noHBand="0" w:noVBand="1"/>
+      </w:tblPr>
+      <w:tblGrid>
+        <w:gridCol w:w="1728"/>
+        <w:gridCol w:w="1729"/>
+        <w:gridCol w:w="1728"/>
+        <w:gridCol w:w="1728"/>
+        <w:gridCol w:w="1729"/>
+      </w:tblGrid>
+      <w:tr>
+        <w:tc>
+          <w:tcPr>
+            <w:tcW w:w="3457" w:type="dxa"/>
+            <w:gridSpan w:val="2"/>
+            <w:vMerge w:val="restart"/>
+            <w:shd w:val="clear" w:color="auto" w:fill="DEEAF6" w:themeFill="accent5" w:themeFillTint="33"/>
+            <w:vAlign w:val="center"/>
+          </w:tcPr>
+          <w:p>
+            <w:pPr>
+              <w:jc w:val="center"/>
+              <w:rPr>
+                <w:b/>
+                <w:bCs/>
+              </w:rPr>
+            </w:pPr>
+            <w:r>
+              <w:rPr>
+                <w:b/>
+                <w:bCs/>
+              </w:rPr>
+              <w:t>Tabla de prioridad de cambios</w:t>
+            </w:r>
+          </w:p>
+        </w:tc>
+        <w:tc>
+          <w:tcPr>
+            <w:tcW w:w="5185" w:type="dxa"/>
+            <w:gridSpan w:val="3"/>
+            <w:shd w:val="clear" w:color="auto" w:fill="DEEAF6" w:themeFill="accent5" w:themeFillTint="33"/>
+            <w:vAlign w:val="center"/>
+          </w:tcPr>
+          <w:p>
+            <w:pPr>
+              <w:jc w:val="center"/>
+              <w:rPr>
+                <w:b/>
+                <w:bCs/>
+              </w:rPr>
+            </w:pPr>
+            <w:r>
+              <w:rPr>
+                <w:b/>
+                <w:bCs/>
+              </w:rPr>
+              <w:t>Impacto</w:t>
+            </w:r>
+          </w:p>
+        </w:tc>
+      </w:tr>
+      <w:tr>
+        <w:tc>
+          <w:tcPr>
+            <w:tcW w:w="3457" w:type="dxa"/>
+            <w:gridSpan w:val="2"/>
+            <w:vMerge/>
+            <w:shd w:val="clear" w:color="auto" w:fill="DEEAF6" w:themeFill="accent5" w:themeFillTint="33"/>
+          </w:tcPr>
+          <w:p>
+            <w:pPr>
+              <w:rPr>
+                <w:b/>
+                <w:bCs/>
+              </w:rPr>
+            </w:pPr>
+          </w:p>
+        </w:tc>
+        <w:tc>
+          <w:tcPr>
+            <w:tcW w:w="1728" w:type="dxa"/>
+            <w:shd w:val="clear" w:color="auto" w:fill="DEEAF6" w:themeFill="accent5" w:themeFillTint="33"/>
+          </w:tcPr>
+          <w:p>
+            <w:pPr>
+              <w:jc w:val="center"/>
+              <w:rPr>
+                <w:b/>
+                <w:bCs/>
+              </w:rPr>
+            </w:pPr>
+            <w:r>
+              <w:rPr>
+                <w:b/>
+                <w:bCs/>
+              </w:rPr>
+              <w:t>Bajo</w:t>
+            </w:r>
+          </w:p>
+        </w:tc>
+        <w:tc>
+          <w:tcPr>
+            <w:tcW w:w="1728" w:type="dxa"/>
+            <w:shd w:val="clear" w:color="auto" w:fill="DEEAF6" w:themeFill="accent5" w:themeFillTint="33"/>
+          </w:tcPr>
+          <w:p>
+            <w:pPr>
+              <w:jc w:val="center"/>
+              <w:rPr>
+                <w:b/>
+                <w:bCs/>
+              </w:rPr>
+            </w:pPr>
+            <w:r>
+              <w:rPr>
+                <w:b/>
+                <w:bCs/>
+              </w:rPr>
+              <w:t>Medio</w:t>
+            </w:r>
+          </w:p>
+        </w:tc>
+        <w:tc>
+          <w:tcPr>
+            <w:tcW w:w="1729" w:type="dxa"/>
+            <w:shd w:val="clear" w:color="auto" w:fill="DEEAF6" w:themeFill="accent5" w:themeFillTint="33"/>
+          </w:tcPr>
+          <w:p>
+            <w:pPr>
+              <w:jc w:val="center"/>
+              <w:rPr>
+                <w:b/>
+                <w:bCs/>
+              </w:rPr>
+            </w:pPr>
+            <w:r>
+              <w:rPr>
+                <w:b/>
+                <w:bCs/>
+              </w:rPr>
+              <w:t>Alto</w:t>
+            </w:r>
+          </w:p>
+        </w:tc>
+      </w:tr>
+      <w:tr>
+        <w:tc>
+          <w:tcPr>
+            <w:tcW w:w="1728" w:type="dxa"/>
+            <w:vMerge w:val="restart"/>
+            <w:shd w:val="clear" w:color="auto" w:fill="DEEAF6" w:themeFill="accent5" w:themeFillTint="33"/>
+            <w:vAlign w:val="center"/>
+          </w:tcPr>
+          <w:p>
+            <w:pPr>
+              <w:tabs>
+                <w:tab w:val="right" w:pos="1951"/>
+              </w:tabs>
+              <w:jc w:val="center"/>
+              <w:rPr>
+                <w:b/>
+                <w:bCs/>
+              </w:rPr>
+            </w:pPr>
+            <w:r>
+              <w:rPr>
+                <w:b/>
+                <w:bCs/>
+              </w:rPr>
+              <w:t>Urgencia</w:t>
+            </w:r>
+          </w:p>
+        </w:tc>
+        <w:tc>
+          <w:tcPr>
+            <w:tcW w:w="1729" w:type="dxa"/>
+            <w:shd w:val="clear" w:color="auto" w:fill="DEEAF6" w:themeFill="accent5" w:themeFillTint="33"/>
+          </w:tcPr>
+          <w:p>
+            <w:pPr>
+              <w:jc w:val="center"/>
+              <w:rPr>
+                <w:b/>
+                <w:bCs/>
+              </w:rPr>
+            </w:pPr>
+            <w:r>
+              <w:rPr>
+                <w:b/>
+                <w:bCs/>
+              </w:rPr>
+              <w:t>Baja</w:t>
+            </w:r>
+          </w:p>
+        </w:tc>
+        <w:tc>
+          <w:tcPr>
+            <w:tcW w:w="1728" w:type="dxa"/>
+            <w:shd w:val="clear" w:color="auto" w:fill="50FEFE"/>
+          </w:tcPr>
+          <w:p>
+            <w:r>
+              <w:t>1</w:t>
+            </w:r>
+          </w:p>
+        </w:tc>
+        <w:tc>
+          <w:tcPr>
+            <w:tcW w:w="1728" w:type="dxa"/>
+            <w:shd w:val="clear" w:color="auto" w:fill="5EF05E"/>
+          </w:tcPr>
+          <w:p>
+            <w:r>
+              <w:t>2</w:t>
+            </w:r>
+          </w:p>
+        </w:tc>
+        <w:tc>
+          <w:tcPr>
+            <w:tcW w:w="1729" w:type="dxa"/>
+            <w:shd w:val="clear" w:color="auto" w:fill="ECFD87"/>
+          </w:tcPr>
+          <w:p>
+            <w:r>
+              <w:t>3</w:t>
+            </w:r>
+          </w:p>
+        </w:tc>
+      </w:tr>
+      <w:tr>
+        <w:tc>
+          <w:tcPr>
+            <w:tcW w:w="1728" w:type="dxa"/>
+            <w:vMerge/>
+            <w:shd w:val="clear" w:color="auto" w:fill="DEEAF6" w:themeFill="accent5" w:themeFillTint="33"/>
+          </w:tcPr>
+          <w:p>
+            <w:pPr>
+              <w:rPr>
+                <w:b/>
+                <w:bCs/>
+              </w:rPr>
+            </w:pPr>
+          </w:p>
+        </w:tc>
+        <w:tc>
+          <w:tcPr>
+            <w:tcW w:w="1729" w:type="dxa"/>
+            <w:shd w:val="clear" w:color="auto" w:fill="DEEAF6" w:themeFill="accent5" w:themeFillTint="33"/>
+          </w:tcPr>
+          <w:p>
+            <w:pPr>
+              <w:jc w:val="center"/>
+              <w:rPr>
+                <w:b/>
+                <w:bCs/>
+              </w:rPr>
+            </w:pPr>
+            <w:r>
+              <w:rPr>
+                <w:b/>
+                <w:bCs/>
+              </w:rPr>
+              <w:t>Media</w:t>
+            </w:r>
+          </w:p>
+        </w:tc>
+        <w:tc>
+          <w:tcPr>
+            <w:tcW w:w="1728" w:type="dxa"/>
+            <w:shd w:val="clear" w:color="auto" w:fill="5EF05E"/>
+          </w:tcPr>
+          <w:p>
+            <w:r>
+              <w:t>2</w:t>
+            </w:r>
+          </w:p>
+        </w:tc>
+        <w:tc>
+          <w:tcPr>
+            <w:tcW w:w="1728" w:type="dxa"/>
+            <w:shd w:val="clear" w:color="auto" w:fill="ECFD87"/>
+          </w:tcPr>
+          <w:p>
+            <w:r>
+              <w:t>3</w:t>
+            </w:r>
+          </w:p>
+        </w:tc>
+        <w:tc>
+          <w:tcPr>
+            <w:tcW w:w="1729" w:type="dxa"/>
+            <w:shd w:val="clear" w:color="auto" w:fill="FF9521"/>
+          </w:tcPr>
+          <w:p>
+            <w:r>
+              <w:t>4</w:t>
+            </w:r>
+          </w:p>
+        </w:tc>
+      </w:tr>
+      <w:tr>
+        <w:tc>
+          <w:tcPr>
+            <w:tcW w:w="1728" w:type="dxa"/>
+            <w:vMerge/>
+            <w:shd w:val="clear" w:color="auto" w:fill="DEEAF6" w:themeFill="accent5" w:themeFillTint="33"/>
+          </w:tcPr>
+          <w:p>
+            <w:pPr>
+              <w:rPr>
+                <w:b/>
+                <w:bCs/>
+              </w:rPr>
+            </w:pPr>
+          </w:p>
+        </w:tc>
+        <w:tc>
+          <w:tcPr>
+            <w:tcW w:w="1729" w:type="dxa"/>
+            <w:shd w:val="clear" w:color="auto" w:fill="DEEAF6" w:themeFill="accent5" w:themeFillTint="33"/>
+          </w:tcPr>
+          <w:p>
+            <w:pPr>
+              <w:jc w:val="center"/>
+              <w:rPr>
+                <w:b/>
+                <w:bCs/>
+              </w:rPr>
+            </w:pPr>
+            <w:r>
+              <w:rPr>
+                <w:b/>
+                <w:bCs/>
+              </w:rPr>
+              <w:t>Alta</w:t>
+            </w:r>
+          </w:p>
+        </w:tc>
+        <w:tc>
+          <w:tcPr>
+            <w:tcW w:w="1728" w:type="dxa"/>
+            <w:shd w:val="clear" w:color="auto" w:fill="ECFD87"/>
+          </w:tcPr>
+          <w:p>
+            <w:r>
+              <w:t>3</w:t>
+            </w:r>
+          </w:p>
+        </w:tc>
+        <w:tc>
+          <w:tcPr>
+            <w:tcW w:w="1728" w:type="dxa"/>
+            <w:shd w:val="clear" w:color="auto" w:fill="FF9521"/>
+          </w:tcPr>
+          <w:p>
+            <w:r>
+              <w:t>4</w:t>
+            </w:r>
+          </w:p>
+        </w:tc>
+        <w:tc>
+          <w:tcPr>
+            <w:tcW w:w="1729" w:type="dxa"/>
+            <w:shd w:val="clear" w:color="auto" w:fill="FF9521"/>
+          </w:tcPr>
+          <w:p>
+            <w:r>
+              <w:t>4</w:t>
+            </w:r>
+          </w:p>
+        </w:tc>
+      </w:tr>
+      <w:tr>
+        <w:tc>
+          <w:tcPr>
+            <w:tcW w:w="1728" w:type="dxa"/>
+            <w:vMerge/>
+            <w:shd w:val="clear" w:color="auto" w:fill="DEEAF6" w:themeFill="accent5" w:themeFillTint="33"/>
+          </w:tcPr>
+          <w:p>
+            <w:pPr>
+              <w:rPr>
+                <w:b/>
+                <w:bCs/>
+              </w:rPr>
+            </w:pPr>
+          </w:p>
+        </w:tc>
+        <w:tc>
+          <w:tcPr>
+            <w:tcW w:w="1729" w:type="dxa"/>
+            <w:shd w:val="clear" w:color="auto" w:fill="DEEAF6" w:themeFill="accent5" w:themeFillTint="33"/>
+          </w:tcPr>
+          <w:p>
+            <w:pPr>
+              <w:jc w:val="center"/>
+              <w:rPr>
+                <w:b/>
+                <w:bCs/>
+              </w:rPr>
+            </w:pPr>
+            <w:r>
+              <w:rPr>
+                <w:b/>
+                <w:bCs/>
+              </w:rPr>
+              <w:t>Urgente</w:t>
+            </w:r>
+          </w:p>
+        </w:tc>
+        <w:tc>
+          <w:tcPr>
+            <w:tcW w:w="1728" w:type="dxa"/>
+            <w:shd w:val="clear" w:color="auto" w:fill="FF2F2F"/>
+          </w:tcPr>
+          <w:p>
+            <w:r>
+              <w:t>5</w:t>
+            </w:r>
+          </w:p>
+        </w:tc>
+        <w:tc>
+          <w:tcPr>
+            <w:tcW w:w="1728" w:type="dxa"/>
+            <w:shd w:val="clear" w:color="auto" w:fill="FF2F2F"/>
+          </w:tcPr>
+          <w:p>
+            <w:r>
+              <w:t>5</w:t>
+            </w:r>
+          </w:p>
+        </w:tc>
+        <w:tc>
+          <w:tcPr>
+            <w:tcW w:w="1729" w:type="dxa"/>
+            <w:shd w:val="clear" w:color="auto" w:fill="FF2F2F"/>
+          </w:tcPr>
+          <w:p>
+            <w:r>
+              <w:t>5</w:t>
+            </w:r>
+          </w:p>
+        </w:tc>
+      </w:tr>
+    </w:tbl>
+    <w:p>
+      <w:pPr>
+        <w:rPr>
+          <w:b/>
+          <w:bCs/>
+        </w:rPr>
+      </w:pPr>
+    </w:p>
+    <w:p>
+      <w:pPr>
+        <w:ind w:left="708"/>
+        <w:jc w:val="center"/>
+        <w:rPr>
+          <w:b/>
+          <w:bCs/>
+        </w:rPr>
+      </w:pPr>
+      <w:r>
+        <w:rPr>
+          <w:b/>
+          <w:bCs/>
+        </w:rPr>
+        <w:t xml:space="preserve">Tabla </w:t>
+      </w:r>
+      <w:r>
+        <w:rPr>
+          <w:b/>
+          <w:bCs/>
+        </w:rPr>
+        <w:t>3</w:t>
+      </w:r>
+      <w:r>
+        <w:rPr>
+          <w:b/>
+          <w:bCs/>
+        </w:rPr>
+        <w:t xml:space="preserve">. </w:t>
+      </w:r>
+      <w:r>
+        <w:rPr>
+          <w:b/>
+          <w:bCs/>
+        </w:rPr>
+        <w:t xml:space="preserve">Tabla de prioridades </w:t>
+      </w:r>
+      <w:r>
+        <w:rPr>
+          <w:b/>
+          <w:bCs/>
+        </w:rPr>
+        <w:t>de cambio</w:t>
+      </w:r>
+    </w:p>
+    <w:p>
+      <w:pPr>
+        <w:ind w:left="708"/>
+      </w:pPr>
+      <w:r>
+        <w:t>Tipos de prioridad:</w:t>
+      </w:r>
+    </w:p>
+    <w:p>
+      <w:r>
+        <w:tab/>
+      </w:r>
+      <w:r>
+        <w:rPr>
+          <w:b/>
+          <w:bCs/>
+        </w:rPr>
+        <w:t xml:space="preserve">1: </w:t>
+      </w:r>
+      <w:proofErr w:type="gramStart"/>
+      <w:r>
+        <w:rPr>
+          <w:b/>
+          <w:bCs/>
+        </w:rPr>
+        <w:t>Baja.-</w:t>
+      </w:r>
+      <w:proofErr w:type="gramEnd"/>
+      <w:r>
+        <w:t xml:space="preserve"> </w:t>
+      </w:r>
+      <w:r>
+        <w:t>Cambio</w:t>
+      </w:r>
+      <w:r>
+        <w:t>s</w:t>
+      </w:r>
+      <w:r>
+        <w:t xml:space="preserve"> de bajo impacto y urgencia</w:t>
+      </w:r>
+      <w:r>
+        <w:t>.</w:t>
+      </w:r>
+    </w:p>
+    <w:p>
+      <w:r>
+        <w:tab/>
+      </w:r>
+      <w:r>
+        <w:rPr>
+          <w:b/>
+          <w:bCs/>
+        </w:rPr>
+        <w:t xml:space="preserve">2: </w:t>
+      </w:r>
+      <w:proofErr w:type="gramStart"/>
+      <w:r>
+        <w:rPr>
+          <w:b/>
+          <w:bCs/>
+        </w:rPr>
+        <w:t>Moderada.-</w:t>
+      </w:r>
+      <w:proofErr w:type="gramEnd"/>
+      <w:r>
+        <w:t xml:space="preserve"> </w:t>
+      </w:r>
+      <w:r>
+        <w:t>Cambios que afectan ligeramente el impacto o urgencia.</w:t>
+      </w:r>
+    </w:p>
+    <w:p>
+      <w:r>
+        <w:tab/>
+      </w:r>
+      <w:r>
+        <w:rPr>
+          <w:b/>
+          <w:bCs/>
+        </w:rPr>
+        <w:t xml:space="preserve">3: </w:t>
+      </w:r>
+      <w:proofErr w:type="gramStart"/>
+      <w:r>
+        <w:rPr>
+          <w:b/>
+          <w:bCs/>
+        </w:rPr>
+        <w:t>Media</w:t>
+      </w:r>
+      <w:r>
+        <w:t>.-</w:t>
+      </w:r>
+      <w:proofErr w:type="gramEnd"/>
+      <w:r>
+        <w:t xml:space="preserve"> </w:t>
+      </w:r>
+      <w:r>
+        <w:t>Cambios que afectan mucho el impacto o urgencia.</w:t>
+      </w:r>
+    </w:p>
+    <w:p>
+      <w:r>
         <w:lastRenderedPageBreak/>
-        <w:t>Fases del Procesos de Gestión de Cambios</w:t>
-      </w:r>
-      <w:bookmarkEnd w:id="8"/>
+        <w:tab/>
+      </w:r>
+      <w:r>
+        <w:rPr>
+          <w:b/>
+          <w:bCs/>
+        </w:rPr>
+        <w:t xml:space="preserve">4: </w:t>
+      </w:r>
+      <w:proofErr w:type="gramStart"/>
+      <w:r>
+        <w:rPr>
+          <w:b/>
+          <w:bCs/>
+        </w:rPr>
+        <w:t>Alta</w:t>
+      </w:r>
+      <w:r>
+        <w:t>.-</w:t>
+      </w:r>
+      <w:proofErr w:type="gramEnd"/>
+      <w:r>
+        <w:t xml:space="preserve"> </w:t>
+      </w:r>
+      <w:r>
+        <w:t xml:space="preserve">Cambios cuyo impacto y urgencia son </w:t>
+      </w:r>
+      <w:r>
+        <w:t xml:space="preserve">altos, estos son los cambios </w:t>
+      </w:r>
+      <w:r>
+        <w:t xml:space="preserve">estándar </w:t>
+      </w:r>
+      <w:r>
+        <w:t xml:space="preserve">de </w:t>
+      </w:r>
+    </w:p>
+    <w:p>
+      <w:pPr>
+        <w:ind w:firstLine="708"/>
+      </w:pPr>
+      <w:r>
+        <w:t>más alto nivel.</w:t>
+      </w:r>
+    </w:p>
+    <w:p>
+      <w:pPr>
+        <w:ind w:left="708"/>
+      </w:pPr>
+      <w:r>
+        <w:rPr>
+          <w:b/>
+          <w:bCs/>
+        </w:rPr>
+        <w:t xml:space="preserve">5: </w:t>
+      </w:r>
+      <w:proofErr w:type="gramStart"/>
+      <w:r>
+        <w:rPr>
+          <w:b/>
+          <w:bCs/>
+        </w:rPr>
+        <w:t>Urgente</w:t>
+      </w:r>
+      <w:r>
+        <w:t>.-</w:t>
+      </w:r>
+      <w:proofErr w:type="gramEnd"/>
+      <w:r>
+        <w:t xml:space="preserve"> </w:t>
+      </w:r>
+      <w:r>
+        <w:t>Cambios referentes a errores críticos, correspondiente a las solicitudes de emergencia.</w:t>
+      </w:r>
+    </w:p>
+    <w:p>
+      <w:pPr>
+        <w:pStyle w:val="ListParagraph"/>
+        <w:numPr>
+          <w:ilvl w:val="0"/>
+          <w:numId w:val="1"/>
+        </w:numPr>
+        <w:spacing w:after="160" w:line="240" w:lineRule="auto"/>
+        <w:contextualSpacing w:val="0"/>
+        <w:jc w:val="both"/>
+        <w:outlineLvl w:val="0"/>
+        <w:rPr>
+          <w:b/>
+          <w:sz w:val="28"/>
+          <w:szCs w:val="28"/>
+        </w:rPr>
+      </w:pPr>
+      <w:bookmarkStart w:id="10" w:name="_Toc515575559"/>
+      <w:r>
+        <w:rPr>
+          <w:b/>
+          <w:sz w:val="28"/>
+          <w:szCs w:val="28"/>
+        </w:rPr>
+        <w:t>Fases del Proceso de Gestión de Cambios</w:t>
+      </w:r>
+      <w:bookmarkEnd w:id="10"/>
     </w:p>
     <w:p>
       <w:pPr>
@@ -4610,7 +5965,7 @@
           <w:szCs w:val="24"/>
         </w:rPr>
       </w:pPr>
-      <w:bookmarkStart w:id="9" w:name="_Toc515569187"/>
+      <w:bookmarkStart w:id="11" w:name="_Toc515575560"/>
       <w:r>
         <w:rPr>
           <w:b/>
@@ -4619,7 +5974,7 @@
         </w:rPr>
         <w:t>Recibir y analizar la petición</w:t>
       </w:r>
-      <w:bookmarkEnd w:id="9"/>
+      <w:bookmarkEnd w:id="11"/>
     </w:p>
     <w:p>
       <w:pPr>
@@ -4648,7 +6003,7 @@
         <w:pStyle w:val="ListParagraph"/>
         <w:numPr>
           <w:ilvl w:val="0"/>
-          <w:numId w:val="3"/>
+          <w:numId w:val="7"/>
         </w:numPr>
         <w:rPr>
           <w:bCs/>
@@ -4660,7 +6015,113 @@
           <w:bCs/>
           <w:lang w:val="es-ES_tradnl"/>
         </w:rPr>
-        <w:t>Ingreso de la solicitud de cambio al sistema.</w:t>
+        <w:t>Registro de la solicitud de cambio en el sistema.</w:t>
+      </w:r>
+    </w:p>
+    <w:p>
+      <w:pPr>
+        <w:pStyle w:val="ListParagraph"/>
+        <w:numPr>
+          <w:ilvl w:val="0"/>
+          <w:numId w:val="7"/>
+        </w:numPr>
+        <w:rPr>
+          <w:bCs/>
+          <w:lang w:val="es-ES_tradnl"/>
+        </w:rPr>
+      </w:pPr>
+      <w:r>
+        <w:rPr>
+          <w:bCs/>
+          <w:lang w:val="es-ES_tradnl"/>
+        </w:rPr>
+        <w:t>Revisión automática de los datos de la petición para validar formato correcto de los datos.</w:t>
+      </w:r>
+    </w:p>
+    <w:p>
+      <w:pPr>
+        <w:pStyle w:val="ListParagraph"/>
+        <w:numPr>
+          <w:ilvl w:val="0"/>
+          <w:numId w:val="7"/>
+        </w:numPr>
+        <w:rPr>
+          <w:bCs/>
+          <w:lang w:val="es-ES_tradnl"/>
+        </w:rPr>
+      </w:pPr>
+      <w:r>
+        <w:rPr>
+          <w:bCs/>
+          <w:lang w:val="es-ES_tradnl"/>
+        </w:rPr>
+        <w:t xml:space="preserve">Revisión manual por parte de la persona encargada para verificar la veracidad de la petición, además de comprobar que sea acorde a los proyectos realizados en ISS </w:t>
+      </w:r>
+      <w:proofErr w:type="spellStart"/>
+      <w:r>
+        <w:rPr>
+          <w:bCs/>
+          <w:lang w:val="es-ES_tradnl"/>
+        </w:rPr>
+        <w:t>Consulting</w:t>
+      </w:r>
+      <w:proofErr w:type="spellEnd"/>
+      <w:r>
+        <w:rPr>
+          <w:bCs/>
+          <w:lang w:val="es-ES_tradnl"/>
+        </w:rPr>
+        <w:t>.</w:t>
+      </w:r>
+    </w:p>
+    <w:p>
+      <w:pPr>
+        <w:pStyle w:val="ListParagraph"/>
+        <w:numPr>
+          <w:ilvl w:val="0"/>
+          <w:numId w:val="7"/>
+        </w:numPr>
+        <w:rPr>
+          <w:bCs/>
+          <w:lang w:val="es-ES_tradnl"/>
+        </w:rPr>
+      </w:pPr>
+      <w:r>
+        <w:rPr>
+          <w:bCs/>
+          <w:lang w:val="es-ES_tradnl"/>
+        </w:rPr>
+        <w:t>Verificación de la petición y aceptación de esta para su clasificación.</w:t>
+      </w:r>
+    </w:p>
+    <w:p>
+      <w:pPr>
+        <w:rPr>
+          <w:bCs/>
+          <w:lang w:val="es-ES_tradnl"/>
+        </w:rPr>
+      </w:pPr>
+    </w:p>
+    <w:p>
+      <w:pPr>
+        <w:pStyle w:val="ListParagraph"/>
+        <w:numPr>
+          <w:ilvl w:val="0"/>
+          <w:numId w:val="2"/>
+        </w:numPr>
+        <w:rPr>
+          <w:b/>
+          <w:bCs/>
+          <w:lang w:val="es-ES_tradnl"/>
+        </w:rPr>
+      </w:pPr>
+      <w:r>
+        <w:rPr>
+          <w:b/>
+          <w:bCs/>
+          <w:lang w:val="es-ES_tradnl"/>
+        </w:rPr>
+        <w:t>Documentos</w:t>
       </w:r>
     </w:p>
     <w:p>
@@ -4680,14 +6141,37 @@
           <w:bCs/>
           <w:lang w:val="es-ES_tradnl"/>
         </w:rPr>
-        <w:t>Revisión</w:t>
-      </w:r>
-      <w:r>
-        <w:rPr>
-          <w:bCs/>
-          <w:lang w:val="es-ES_tradnl"/>
-        </w:rPr>
-        <w:t xml:space="preserve"> automática de los datos de la petición para validar ingreso correcto de los datos de la petición.</w:t>
+        <w:t>Formato de solicitud de cambio</w:t>
+      </w:r>
+    </w:p>
+    <w:p>
+      <w:pPr>
+        <w:rPr>
+          <w:bCs/>
+          <w:lang w:val="es-ES_tradnl"/>
+        </w:rPr>
+      </w:pPr>
+    </w:p>
+    <w:p>
+      <w:pPr>
+        <w:pStyle w:val="ListParagraph"/>
+        <w:numPr>
+          <w:ilvl w:val="0"/>
+          <w:numId w:val="2"/>
+        </w:numPr>
+        <w:rPr>
+          <w:b/>
+          <w:bCs/>
+          <w:lang w:val="es-ES_tradnl"/>
+        </w:rPr>
+      </w:pPr>
+      <w:r>
+        <w:rPr>
+          <w:b/>
+          <w:bCs/>
+          <w:lang w:val="es-ES_tradnl"/>
+        </w:rPr>
+        <w:t>Políticas</w:t>
       </w:r>
     </w:p>
     <w:p>
@@ -4707,14 +6191,14 @@
           <w:bCs/>
           <w:lang w:val="es-ES_tradnl"/>
         </w:rPr>
-        <w:t>Revisión</w:t>
-      </w:r>
-      <w:r>
-        <w:rPr>
-          <w:bCs/>
-          <w:lang w:val="es-ES_tradnl"/>
-        </w:rPr>
-        <w:t xml:space="preserve"> manual por parte de persona encargada para verificar la veracidad de la petición, además de comprobar que sea acorde a los proyectos realizados en RSAC.</w:t>
+        <w:t xml:space="preserve">Las </w:t>
+      </w:r>
+      <w:r>
+        <w:rPr>
+          <w:bCs/>
+          <w:lang w:val="es-ES_tradnl"/>
+        </w:rPr>
+        <w:t>peticiones de cambios deben de enviarse durante los días laborables.</w:t>
       </w:r>
     </w:p>
     <w:p>
@@ -4734,44 +6218,28 @@
           <w:bCs/>
           <w:lang w:val="es-ES_tradnl"/>
         </w:rPr>
-        <w:t>Verificación</w:t>
-      </w:r>
-      <w:r>
-        <w:rPr>
-          <w:bCs/>
-          <w:lang w:val="es-ES_tradnl"/>
-        </w:rPr>
-        <w:t xml:space="preserve"> de la petición y aceptación de esta para su clasificación.</w:t>
-      </w:r>
-    </w:p>
-    <w:p>
-      <w:pPr>
-        <w:rPr>
-          <w:bCs/>
-          <w:lang w:val="es-ES_tradnl"/>
-        </w:rPr>
-      </w:pPr>
-    </w:p>
-    <w:p>
-      <w:pPr>
-        <w:pStyle w:val="ListParagraph"/>
-        <w:numPr>
-          <w:ilvl w:val="0"/>
-          <w:numId w:val="2"/>
-        </w:numPr>
-        <w:rPr>
-          <w:b/>
-          <w:bCs/>
-          <w:lang w:val="es-ES_tradnl"/>
-        </w:rPr>
-      </w:pPr>
-      <w:r>
-        <w:rPr>
-          <w:b/>
-          <w:bCs/>
-          <w:lang w:val="es-ES_tradnl"/>
-        </w:rPr>
-        <w:t>Documentos</w:t>
+        <w:t xml:space="preserve">Las peticiones deben de registrarse </w:t>
+      </w:r>
+      <w:r>
+        <w:rPr>
+          <w:bCs/>
+          <w:lang w:val="es-ES_tradnl"/>
+        </w:rPr>
+        <w:t xml:space="preserve">solo </w:t>
+      </w:r>
+      <w:r>
+        <w:rPr>
+          <w:bCs/>
+          <w:lang w:val="es-ES_tradnl"/>
+        </w:rPr>
+        <w:t>por medio del sistema</w:t>
+      </w:r>
+      <w:r>
+        <w:rPr>
+          <w:bCs/>
+          <w:lang w:val="es-ES_tradnl"/>
+        </w:rPr>
+        <w:t>.</w:t>
       </w:r>
     </w:p>
     <w:p>
@@ -4791,118 +6259,28 @@
           <w:bCs/>
           <w:lang w:val="es-ES_tradnl"/>
         </w:rPr>
-        <w:t>Formato de solicitud de cambio</w:t>
-      </w:r>
-    </w:p>
-    <w:p>
-      <w:pPr>
-        <w:rPr>
-          <w:bCs/>
-          <w:lang w:val="es-ES_tradnl"/>
-        </w:rPr>
-      </w:pPr>
-    </w:p>
-    <w:p>
-      <w:pPr>
-        <w:pStyle w:val="ListParagraph"/>
-        <w:numPr>
-          <w:ilvl w:val="0"/>
-          <w:numId w:val="2"/>
-        </w:numPr>
-        <w:rPr>
-          <w:b/>
-          <w:bCs/>
-          <w:lang w:val="es-ES_tradnl"/>
-        </w:rPr>
-      </w:pPr>
-      <w:r>
-        <w:rPr>
-          <w:b/>
-          <w:bCs/>
-          <w:lang w:val="es-ES_tradnl"/>
-        </w:rPr>
-        <w:t>Políticas</w:t>
-      </w:r>
-    </w:p>
-    <w:p>
-      <w:pPr>
-        <w:pStyle w:val="ListParagraph"/>
-        <w:numPr>
-          <w:ilvl w:val="0"/>
-          <w:numId w:val="3"/>
-        </w:numPr>
-        <w:rPr>
-          <w:bCs/>
-          <w:lang w:val="es-ES_tradnl"/>
-        </w:rPr>
-      </w:pPr>
-      <w:r>
-        <w:rPr>
-          <w:bCs/>
-          <w:lang w:val="es-ES_tradnl"/>
-        </w:rPr>
-        <w:t>Las peticiones de cambios deben de enviarse en días laborables</w:t>
-      </w:r>
-      <w:r>
-        <w:rPr>
-          <w:bCs/>
-          <w:lang w:val="es-ES_tradnl"/>
-        </w:rPr>
-        <w:t>.</w:t>
-      </w:r>
-    </w:p>
-    <w:p>
-      <w:pPr>
-        <w:pStyle w:val="ListParagraph"/>
-        <w:numPr>
-          <w:ilvl w:val="0"/>
-          <w:numId w:val="3"/>
-        </w:numPr>
-        <w:rPr>
-          <w:bCs/>
-          <w:lang w:val="es-ES_tradnl"/>
-        </w:rPr>
-      </w:pPr>
-      <w:r>
-        <w:rPr>
-          <w:bCs/>
-          <w:lang w:val="es-ES_tradnl"/>
-        </w:rPr>
-        <w:t>Las peticiones deben de registrarse en el sistema y no deben de enviarse por medio de otra forma.</w:t>
-      </w:r>
-    </w:p>
-    <w:p>
-      <w:pPr>
-        <w:pStyle w:val="ListParagraph"/>
-        <w:numPr>
-          <w:ilvl w:val="0"/>
-          <w:numId w:val="3"/>
-        </w:numPr>
-        <w:rPr>
-          <w:bCs/>
-          <w:lang w:val="es-ES_tradnl"/>
-        </w:rPr>
-      </w:pPr>
-      <w:r>
-        <w:rPr>
-          <w:bCs/>
-          <w:lang w:val="es-ES_tradnl"/>
-        </w:rPr>
-        <w:t xml:space="preserve">El tiempo de espera para la validación manual de la petición es de máximo 2 </w:t>
-      </w:r>
-      <w:r>
-        <w:rPr>
-          <w:bCs/>
-          <w:lang w:val="es-ES_tradnl"/>
-        </w:rPr>
-        <w:t>días</w:t>
-      </w:r>
-      <w:r>
-        <w:rPr>
-          <w:bCs/>
-          <w:lang w:val="es-ES_tradnl"/>
-        </w:rPr>
-        <w:t xml:space="preserve"> laborables.</w:t>
+        <w:t>El tiempo de</w:t>
+      </w:r>
+      <w:r>
+        <w:rPr>
+          <w:bCs/>
+          <w:lang w:val="es-ES_tradnl"/>
+        </w:rPr>
+        <w:t xml:space="preserve"> espera</w:t>
+      </w:r>
+      <w:r>
+        <w:rPr>
+          <w:bCs/>
+          <w:lang w:val="es-ES_tradnl"/>
+        </w:rPr>
+        <w:t xml:space="preserve"> </w:t>
+      </w:r>
+      <w:r>
+        <w:rPr>
+          <w:bCs/>
+          <w:lang w:val="es-ES_tradnl"/>
+        </w:rPr>
+        <w:t>para la validación manual de la petición es máximo de 2 días laborables.</w:t>
       </w:r>
     </w:p>
     <w:p>
@@ -4939,7 +6317,7 @@
           <w:szCs w:val="24"/>
         </w:rPr>
       </w:pPr>
-      <w:bookmarkStart w:id="10" w:name="_Toc515569188"/>
+      <w:bookmarkStart w:id="12" w:name="_Toc515575561"/>
       <w:r>
         <w:rPr>
           <w:b/>
@@ -4948,7 +6326,7 @@
         </w:rPr>
         <w:t>Clasificar el cambio</w:t>
       </w:r>
-      <w:bookmarkEnd w:id="10"/>
+      <w:bookmarkEnd w:id="12"/>
     </w:p>
     <w:p>
       <w:pPr>
@@ -4996,7 +6374,21 @@
           <w:bCs/>
           <w:lang w:val="es-ES_tradnl"/>
         </w:rPr>
-        <w:t xml:space="preserve"> del tipo de cambio que se esta requiriendo en la petición</w:t>
+        <w:t xml:space="preserve"> del tipo </w:t>
+      </w:r>
+      <w:r>
+        <w:rPr>
+          <w:bCs/>
+          <w:lang w:val="es-ES_tradnl"/>
+        </w:rPr>
+        <w:t xml:space="preserve">y prioridad </w:t>
+      </w:r>
+      <w:r>
+        <w:rPr>
+          <w:bCs/>
+          <w:lang w:val="es-ES_tradnl"/>
+        </w:rPr>
+        <w:t>de cambio que se esta requiriendo en la petición</w:t>
       </w:r>
       <w:r>
         <w:rPr>
@@ -5023,6 +6415,7 @@
           <w:bCs/>
           <w:lang w:val="es-ES_tradnl"/>
         </w:rPr>
+        <w:lastRenderedPageBreak/>
         <w:t xml:space="preserve">Se designa la </w:t>
       </w:r>
       <w:r>
@@ -5214,7 +6607,7 @@
           <w:szCs w:val="24"/>
         </w:rPr>
       </w:pPr>
-      <w:bookmarkStart w:id="11" w:name="_Toc515569189"/>
+      <w:bookmarkStart w:id="13" w:name="_Toc515575562"/>
       <w:r>
         <w:rPr>
           <w:b/>
@@ -5223,7 +6616,7 @@
         </w:rPr>
         <w:t>Evaluación del impacto y riesgos</w:t>
       </w:r>
-      <w:bookmarkEnd w:id="11"/>
+      <w:bookmarkEnd w:id="13"/>
     </w:p>
     <w:p>
       <w:pPr>
@@ -5589,7 +6982,7 @@
           <w:szCs w:val="24"/>
         </w:rPr>
       </w:pPr>
-      <w:bookmarkStart w:id="12" w:name="_Toc515569190"/>
+      <w:bookmarkStart w:id="14" w:name="_Toc515575563"/>
       <w:r>
         <w:rPr>
           <w:b/>
@@ -5598,7 +6991,7 @@
         </w:rPr>
         <w:t>Aprobación del cambio</w:t>
       </w:r>
-      <w:bookmarkEnd w:id="12"/>
+      <w:bookmarkEnd w:id="14"/>
     </w:p>
     <w:p>
       <w:pPr>
@@ -5619,6 +7012,7 @@
           <w:bCs/>
           <w:lang w:val="es-ES_tradnl"/>
         </w:rPr>
+        <w:lastRenderedPageBreak/>
         <w:t>Actividades</w:t>
       </w:r>
     </w:p>
@@ -5639,7 +7033,41 @@
           <w:bCs/>
           <w:lang w:val="es-ES_tradnl"/>
         </w:rPr>
-        <w:t>Identificación de integrantes para el comité de control de cambios que aprobaran la petición de cambios.</w:t>
+        <w:t>Consultar la clasificación asignada a la solicitud de cambio.</w:t>
+      </w:r>
+    </w:p>
+    <w:p>
+      <w:pPr>
+        <w:pStyle w:val="ListParagraph"/>
+        <w:numPr>
+          <w:ilvl w:val="0"/>
+          <w:numId w:val="3"/>
+        </w:numPr>
+        <w:rPr>
+          <w:bCs/>
+          <w:lang w:val="es-ES_tradnl"/>
+        </w:rPr>
+      </w:pPr>
+      <w:r>
+        <w:rPr>
+          <w:bCs/>
+          <w:lang w:val="es-ES_tradnl"/>
+        </w:rPr>
+        <w:t>Identificación de integrantes para el comité de control de cambios que aprobar</w:t>
+      </w:r>
+      <w:r>
+        <w:rPr>
+          <w:bCs/>
+          <w:lang w:val="es-ES_tradnl"/>
+        </w:rPr>
+        <w:t>á</w:t>
+      </w:r>
+      <w:r>
+        <w:rPr>
+          <w:bCs/>
+          <w:lang w:val="es-ES_tradnl"/>
+        </w:rPr>
+        <w:t>n la petición de cambios.</w:t>
       </w:r>
     </w:p>
     <w:p>
@@ -6101,7 +7529,7 @@
               <w:sz w:val="19"/>
               <w:szCs w:val="19"/>
             </w:rPr>
-            <w:t>1</w:t>
+            <w:t>2</w:t>
           </w:r>
         </w:p>
       </w:tc>
@@ -6113,7 +7541,7 @@
           <w:alias w:val="Fecha"/>
           <w:id w:val="218099031"/>
           <w:dataBinding w:prefixMappings="xmlns:ns0='http://schemas.microsoft.com/office/2006/coverPageProps'" w:xpath="/ns0:CoverPageProperties[1]/ns0:PublishDate[1]" w:storeItemID="{55AF091B-3C7A-41E3-B477-F2FDAA23CFDA}"/>
-          <w:date>
+          <w:date w:fullDate="2018-06-01T00:00:00Z">
             <w:dateFormat w:val="d 'de' MMMM 'de' yyyy"/>
             <w:lid w:val="es-ES"/>
             <w:storeMappedDataAs w:val="dateTime"/>
@@ -6139,19 +7567,7 @@
                 <w:rPr>
                   <w:color w:val="FFFFFF" w:themeColor="background1"/>
                 </w:rPr>
-                <w:t>3</w:t>
-              </w:r>
-              <w:r>
-                <w:rPr>
-                  <w:color w:val="FFFFFF" w:themeColor="background1"/>
-                </w:rPr>
-                <w:t>1</w:t>
-              </w:r>
-              <w:r>
-                <w:rPr>
-                  <w:color w:val="FFFFFF" w:themeColor="background1"/>
-                </w:rPr>
-                <w:t xml:space="preserve"> de mayo de 2018</w:t>
+                <w:t>1 de junio de 2018</w:t>
               </w:r>
             </w:p>
           </w:tc>
@@ -6442,6 +7858,95 @@
     </w:lvl>
   </w:abstractNum>
   <w:abstractNum w:abstractNumId="3" w15:restartNumberingAfterBreak="0">
+    <w:nsid w:val="35C04689"/>
+    <w:multiLevelType w:val="hybridMultilevel"/>
+    <w:tmpl w:val="FE547B68"/>
+    <w:lvl w:ilvl="0" w:tplc="0B4EF8F2">
+      <w:start w:val="1"/>
+      <w:numFmt w:val="decimal"/>
+      <w:lvlText w:val="%1."/>
+      <w:lvlJc w:val="left"/>
+      <w:pPr>
+        <w:ind w:left="1068" w:hanging="360"/>
+      </w:pPr>
+      <w:rPr>
+        <w:rFonts w:hint="default"/>
+      </w:rPr>
+    </w:lvl>
+    <w:lvl w:ilvl="1" w:tplc="04090019" w:tentative="1">
+      <w:start w:val="1"/>
+      <w:numFmt w:val="lowerLetter"/>
+      <w:lvlText w:val="%2."/>
+      <w:lvlJc w:val="left"/>
+      <w:pPr>
+        <w:ind w:left="1788" w:hanging="360"/>
+      </w:pPr>
+    </w:lvl>
+    <w:lvl w:ilvl="2" w:tplc="0409001B" w:tentative="1">
+      <w:start w:val="1"/>
+      <w:numFmt w:val="lowerRoman"/>
+      <w:lvlText w:val="%3."/>
+      <w:lvlJc w:val="right"/>
+      <w:pPr>
+        <w:ind w:left="2508" w:hanging="180"/>
+      </w:pPr>
+    </w:lvl>
+    <w:lvl w:ilvl="3" w:tplc="0409000F" w:tentative="1">
+      <w:start w:val="1"/>
+      <w:numFmt w:val="decimal"/>
+      <w:lvlText w:val="%4."/>
+      <w:lvlJc w:val="left"/>
+      <w:pPr>
+        <w:ind w:left="3228" w:hanging="360"/>
+      </w:pPr>
+    </w:lvl>
+    <w:lvl w:ilvl="4" w:tplc="04090019" w:tentative="1">
+      <w:start w:val="1"/>
+      <w:numFmt w:val="lowerLetter"/>
+      <w:lvlText w:val="%5."/>
+      <w:lvlJc w:val="left"/>
+      <w:pPr>
+        <w:ind w:left="3948" w:hanging="360"/>
+      </w:pPr>
+    </w:lvl>
+    <w:lvl w:ilvl="5" w:tplc="0409001B" w:tentative="1">
+      <w:start w:val="1"/>
+      <w:numFmt w:val="lowerRoman"/>
+      <w:lvlText w:val="%6."/>
+      <w:lvlJc w:val="right"/>
+      <w:pPr>
+        <w:ind w:left="4668" w:hanging="180"/>
+      </w:pPr>
+    </w:lvl>
+    <w:lvl w:ilvl="6" w:tplc="0409000F" w:tentative="1">
+      <w:start w:val="1"/>
+      <w:numFmt w:val="decimal"/>
+      <w:lvlText w:val="%7."/>
+      <w:lvlJc w:val="left"/>
+      <w:pPr>
+        <w:ind w:left="5388" w:hanging="360"/>
+      </w:pPr>
+    </w:lvl>
+    <w:lvl w:ilvl="7" w:tplc="04090019" w:tentative="1">
+      <w:start w:val="1"/>
+      <w:numFmt w:val="lowerLetter"/>
+      <w:lvlText w:val="%8."/>
+      <w:lvlJc w:val="left"/>
+      <w:pPr>
+        <w:ind w:left="6108" w:hanging="360"/>
+      </w:pPr>
+    </w:lvl>
+    <w:lvl w:ilvl="8" w:tplc="0409001B" w:tentative="1">
+      <w:start w:val="1"/>
+      <w:numFmt w:val="lowerRoman"/>
+      <w:lvlText w:val="%9."/>
+      <w:lvlJc w:val="right"/>
+      <w:pPr>
+        <w:ind w:left="6828" w:hanging="180"/>
+      </w:pPr>
+    </w:lvl>
+  </w:abstractNum>
+  <w:abstractNum w:abstractNumId="4" w15:restartNumberingAfterBreak="0">
     <w:nsid w:val="60F2639D"/>
     <w:multiLevelType w:val="multilevel"/>
     <w:tmpl w:val="39480AD8"/>
@@ -6562,7 +8067,120 @@
       </w:rPr>
     </w:lvl>
   </w:abstractNum>
-  <w:abstractNum w:abstractNumId="4" w15:restartNumberingAfterBreak="0">
+  <w:abstractNum w:abstractNumId="5" w15:restartNumberingAfterBreak="0">
+    <w:nsid w:val="75C84571"/>
+    <w:multiLevelType w:val="hybridMultilevel"/>
+    <w:tmpl w:val="8B8C0A28"/>
+    <w:lvl w:ilvl="0" w:tplc="04A80C34">
+      <w:start w:val="1"/>
+      <w:numFmt w:val="bullet"/>
+      <w:lvlText w:val="-"/>
+      <w:lvlJc w:val="left"/>
+      <w:pPr>
+        <w:ind w:left="1428" w:hanging="360"/>
+      </w:pPr>
+      <w:rPr>
+        <w:rFonts w:ascii="Calibri" w:eastAsiaTheme="minorHAnsi" w:hAnsi="Calibri" w:cs="Calibri" w:hint="default"/>
+      </w:rPr>
+    </w:lvl>
+    <w:lvl w:ilvl="1" w:tplc="04090003" w:tentative="1">
+      <w:start w:val="1"/>
+      <w:numFmt w:val="bullet"/>
+      <w:lvlText w:val="o"/>
+      <w:lvlJc w:val="left"/>
+      <w:pPr>
+        <w:ind w:left="2148" w:hanging="360"/>
+      </w:pPr>
+      <w:rPr>
+        <w:rFonts w:ascii="Courier New" w:hAnsi="Courier New" w:cs="Courier New" w:hint="default"/>
+      </w:rPr>
+    </w:lvl>
+    <w:lvl w:ilvl="2" w:tplc="04090005" w:tentative="1">
+      <w:start w:val="1"/>
+      <w:numFmt w:val="bullet"/>
+      <w:lvlText w:val=""/>
+      <w:lvlJc w:val="left"/>
+      <w:pPr>
+        <w:ind w:left="2868" w:hanging="360"/>
+      </w:pPr>
+      <w:rPr>
+        <w:rFonts w:ascii="Wingdings" w:hAnsi="Wingdings" w:hint="default"/>
+      </w:rPr>
+    </w:lvl>
+    <w:lvl w:ilvl="3" w:tplc="04090001" w:tentative="1">
+      <w:start w:val="1"/>
+      <w:numFmt w:val="bullet"/>
+      <w:lvlText w:val=""/>
+      <w:lvlJc w:val="left"/>
+      <w:pPr>
+        <w:ind w:left="3588" w:hanging="360"/>
+      </w:pPr>
+      <w:rPr>
+        <w:rFonts w:ascii="Symbol" w:hAnsi="Symbol" w:hint="default"/>
+      </w:rPr>
+    </w:lvl>
+    <w:lvl w:ilvl="4" w:tplc="04090003" w:tentative="1">
+      <w:start w:val="1"/>
+      <w:numFmt w:val="bullet"/>
+      <w:lvlText w:val="o"/>
+      <w:lvlJc w:val="left"/>
+      <w:pPr>
+        <w:ind w:left="4308" w:hanging="360"/>
+      </w:pPr>
+      <w:rPr>
+        <w:rFonts w:ascii="Courier New" w:hAnsi="Courier New" w:cs="Courier New" w:hint="default"/>
+      </w:rPr>
+    </w:lvl>
+    <w:lvl w:ilvl="5" w:tplc="04090005" w:tentative="1">
+      <w:start w:val="1"/>
+      <w:numFmt w:val="bullet"/>
+      <w:lvlText w:val=""/>
+      <w:lvlJc w:val="left"/>
+      <w:pPr>
+        <w:ind w:left="5028" w:hanging="360"/>
+      </w:pPr>
+      <w:rPr>
+        <w:rFonts w:ascii="Wingdings" w:hAnsi="Wingdings" w:hint="default"/>
+      </w:rPr>
+    </w:lvl>
+    <w:lvl w:ilvl="6" w:tplc="04090001" w:tentative="1">
+      <w:start w:val="1"/>
+      <w:numFmt w:val="bullet"/>
+      <w:lvlText w:val=""/>
+      <w:lvlJc w:val="left"/>
+      <w:pPr>
+        <w:ind w:left="5748" w:hanging="360"/>
+      </w:pPr>
+      <w:rPr>
+        <w:rFonts w:ascii="Symbol" w:hAnsi="Symbol" w:hint="default"/>
+      </w:rPr>
+    </w:lvl>
+    <w:lvl w:ilvl="7" w:tplc="04090003" w:tentative="1">
+      <w:start w:val="1"/>
+      <w:numFmt w:val="bullet"/>
+      <w:lvlText w:val="o"/>
+      <w:lvlJc w:val="left"/>
+      <w:pPr>
+        <w:ind w:left="6468" w:hanging="360"/>
+      </w:pPr>
+      <w:rPr>
+        <w:rFonts w:ascii="Courier New" w:hAnsi="Courier New" w:cs="Courier New" w:hint="default"/>
+      </w:rPr>
+    </w:lvl>
+    <w:lvl w:ilvl="8" w:tplc="04090005" w:tentative="1">
+      <w:start w:val="1"/>
+      <w:numFmt w:val="bullet"/>
+      <w:lvlText w:val=""/>
+      <w:lvlJc w:val="left"/>
+      <w:pPr>
+        <w:ind w:left="7188" w:hanging="360"/>
+      </w:pPr>
+      <w:rPr>
+        <w:rFonts w:ascii="Wingdings" w:hAnsi="Wingdings" w:hint="default"/>
+      </w:rPr>
+    </w:lvl>
+  </w:abstractNum>
+  <w:abstractNum w:abstractNumId="6" w15:restartNumberingAfterBreak="0">
     <w:nsid w:val="78651BEA"/>
     <w:multiLevelType w:val="hybridMultilevel"/>
     <w:tmpl w:val="9260FE4E"/>
@@ -6675,7 +8293,7 @@
       </w:rPr>
     </w:lvl>
   </w:abstractNum>
-  <w:abstractNum w:abstractNumId="5" w15:restartNumberingAfterBreak="0">
+  <w:abstractNum w:abstractNumId="7" w15:restartNumberingAfterBreak="0">
     <w:nsid w:val="7BC33BF4"/>
     <w:multiLevelType w:val="hybridMultilevel"/>
     <w:tmpl w:val="A7B2DC98"/>
@@ -6765,22 +8383,28 @@
     </w:lvl>
   </w:abstractNum>
   <w:num w:numId="1">
-    <w:abstractNumId w:val="3"/>
+    <w:abstractNumId w:val="4"/>
   </w:num>
   <w:num w:numId="2">
     <w:abstractNumId w:val="0"/>
   </w:num>
   <w:num w:numId="3">
-    <w:abstractNumId w:val="4"/>
+    <w:abstractNumId w:val="6"/>
   </w:num>
   <w:num w:numId="4">
-    <w:abstractNumId w:val="5"/>
+    <w:abstractNumId w:val="7"/>
   </w:num>
   <w:num w:numId="5">
     <w:abstractNumId w:val="2"/>
   </w:num>
   <w:num w:numId="6">
     <w:abstractNumId w:val="1"/>
+  </w:num>
+  <w:num w:numId="7">
+    <w:abstractNumId w:val="5"/>
+  </w:num>
+  <w:num w:numId="8">
+    <w:abstractNumId w:val="3"/>
   </w:num>
 </w:numbering>
 </file>
@@ -7729,7 +9353,7 @@
 
 <file path=customXml/item1.xml><?xml version="1.0" encoding="utf-8"?>
 <CoverPageProperties xmlns="http://schemas.microsoft.com/office/2006/coverPageProps">
-  <PublishDate>31 de mayo de 2018</PublishDate>
+  <PublishDate>2018-06-01T00:00:00</PublishDate>
   <Abstract/>
   <CompanyAddress/>
   <CompanyPhone/>
@@ -7751,7 +9375,7 @@
 </file>
 
 <file path=customXml/itemProps2.xml><?xml version="1.0" encoding="utf-8"?>
-<ds:datastoreItem xmlns:ds="http://schemas.openxmlformats.org/officeDocument/2006/customXml" ds:itemID="{AC536A5D-E106-42EB-8BBE-195D4BF06595}">
+<ds:datastoreItem xmlns:ds="http://schemas.openxmlformats.org/officeDocument/2006/customXml" ds:itemID="{D1D4AC67-1370-4B0F-992D-41A9DC3ED9B2}">
   <ds:schemaRefs>
     <ds:schemaRef ds:uri="http://schemas.openxmlformats.org/officeDocument/2006/bibliography"/>
   </ds:schemaRefs>

</xml_diff>

<commit_message>
Agrega Diagrama de clases e Implementacion del Cambio
</commit_message>
<xml_diff>
--- a/Documentos/PCC.docx
+++ b/Documentos/PCC.docx
@@ -1,6 +1,6 @@
 
 <file path=word/document.xml><?xml version="1.0" encoding="utf-8"?>
-<w:document xmlns:wpc="http://schemas.microsoft.com/office/word/2010/wordprocessingCanvas" xmlns:cx="http://schemas.microsoft.com/office/drawing/2014/chartex" xmlns:cx1="http://schemas.microsoft.com/office/drawing/2015/9/8/chartex" xmlns:cx2="http://schemas.microsoft.com/office/drawing/2015/10/21/chartex" xmlns:cx3="http://schemas.microsoft.com/office/drawing/2016/5/9/chartex" xmlns:cx4="http://schemas.microsoft.com/office/drawing/2016/5/10/chartex" xmlns:cx5="http://schemas.microsoft.com/office/drawing/2016/5/11/chartex" xmlns:cx6="http://schemas.microsoft.com/office/drawing/2016/5/12/chartex" xmlns:cx7="http://schemas.microsoft.com/office/drawing/2016/5/13/chartex" xmlns:cx8="http://schemas.microsoft.com/office/drawing/2016/5/14/chartex" xmlns:mc="http://schemas.openxmlformats.org/markup-compatibility/2006" xmlns:aink="http://schemas.microsoft.com/office/drawing/2016/ink" xmlns:am3d="http://schemas.microsoft.com/office/drawing/2017/model3d" xmlns:o="urn:schemas-microsoft-com:office:office" xmlns:r="http://schemas.openxmlformats.org/officeDocument/2006/relationships" xmlns:m="http://schemas.openxmlformats.org/officeDocument/2006/math" xmlns:v="urn:schemas-microsoft-com:vml" xmlns:wp14="http://schemas.microsoft.com/office/word/2010/wordprocessingDrawing" xmlns:wp="http://schemas.openxmlformats.org/drawingml/2006/wordprocessingDrawing" xmlns:w10="urn:schemas-microsoft-com:office:word" xmlns:w="http://schemas.openxmlformats.org/wordprocessingml/2006/main" xmlns:w14="http://schemas.microsoft.com/office/word/2010/wordml" xmlns:w15="http://schemas.microsoft.com/office/word/2012/wordml" xmlns:w16cid="http://schemas.microsoft.com/office/word/2016/wordml/cid" xmlns:w16se="http://schemas.microsoft.com/office/word/2015/wordml/symex" xmlns:wpg="http://schemas.microsoft.com/office/word/2010/wordprocessingGroup" xmlns:wpi="http://schemas.microsoft.com/office/word/2010/wordprocessingInk" xmlns:wne="http://schemas.microsoft.com/office/word/2006/wordml" xmlns:wps="http://schemas.microsoft.com/office/word/2010/wordprocessingShape" mc:Ignorable="w14 w15 w16se w16cid wp14">
+<w:document xmlns:wpc="http://schemas.microsoft.com/office/word/2010/wordprocessingCanvas" xmlns:mc="http://schemas.openxmlformats.org/markup-compatibility/2006" xmlns:o="urn:schemas-microsoft-com:office:office" xmlns:r="http://schemas.openxmlformats.org/officeDocument/2006/relationships" xmlns:m="http://schemas.openxmlformats.org/officeDocument/2006/math" xmlns:v="urn:schemas-microsoft-com:vml" xmlns:wp14="http://schemas.microsoft.com/office/word/2010/wordprocessingDrawing" xmlns:wp="http://schemas.openxmlformats.org/drawingml/2006/wordprocessingDrawing" xmlns:w10="urn:schemas-microsoft-com:office:word" xmlns:w="http://schemas.openxmlformats.org/wordprocessingml/2006/main" xmlns:w14="http://schemas.microsoft.com/office/word/2010/wordml" xmlns:w15="http://schemas.microsoft.com/office/word/2012/wordml" xmlns:wpg="http://schemas.microsoft.com/office/word/2010/wordprocessingGroup" xmlns:wpi="http://schemas.microsoft.com/office/word/2010/wordprocessingInk" xmlns:wne="http://schemas.microsoft.com/office/word/2006/wordml" xmlns:wps="http://schemas.microsoft.com/office/word/2010/wordprocessingShape" mc:Ignorable="w14 w15 wp14">
   <w:body>
     <w:p>
       <w:pPr>
@@ -30,7 +30,7 @@
         <w:rPr>
           <w:rFonts w:ascii="NewsGotT" w:hAnsi="NewsGotT"/>
           <w:noProof/>
-          <w:lang w:val="en-US"/>
+          <w:lang w:val="es-PE" w:eastAsia="es-PE"/>
         </w:rPr>
         <mc:AlternateContent>
           <mc:Choice Requires="wps">
@@ -121,7 +121,7 @@
         <w:rPr>
           <w:rFonts w:ascii="NewsGotT" w:hAnsi="NewsGotT"/>
           <w:noProof/>
-          <w:lang w:val="en-US"/>
+          <w:lang w:val="es-PE" w:eastAsia="es-PE"/>
         </w:rPr>
         <mc:AlternateContent>
           <mc:Choice Requires="wps">
@@ -189,7 +189,7 @@
               </wp:anchor>
             </w:drawing>
           </mc:Choice>
-          <mc:Fallback>
+          <mc:Fallback xmlns:w16se="http://schemas.microsoft.com/office/word/2015/wordml/symex" xmlns:w16cid="http://schemas.microsoft.com/office/word/2016/wordml/cid" xmlns:am3d="http://schemas.microsoft.com/office/drawing/2017/model3d" xmlns:aink="http://schemas.microsoft.com/office/drawing/2016/ink" xmlns:cx8="http://schemas.microsoft.com/office/drawing/2016/5/14/chartex" xmlns:cx7="http://schemas.microsoft.com/office/drawing/2016/5/13/chartex" xmlns:cx6="http://schemas.microsoft.com/office/drawing/2016/5/12/chartex" xmlns:cx5="http://schemas.microsoft.com/office/drawing/2016/5/11/chartex" xmlns:cx4="http://schemas.microsoft.com/office/drawing/2016/5/10/chartex" xmlns:cx3="http://schemas.microsoft.com/office/drawing/2016/5/9/chartex" xmlns:cx2="http://schemas.microsoft.com/office/drawing/2015/10/21/chartex" xmlns:cx1="http://schemas.microsoft.com/office/drawing/2015/9/8/chartex" xmlns:cx="http://schemas.microsoft.com/office/drawing/2014/chartex">
             <w:pict>
               <v:rect w14:anchorId="23DB05F2" id="3 Rectángulo" o:spid="_x0000_s1026" style="position:absolute;margin-left:-86pt;margin-top:-70.85pt;width:614.35pt;height:11in;z-index:-251656192;visibility:visible;mso-wrap-style:square;mso-width-percent:0;mso-wrap-distance-left:9pt;mso-wrap-distance-top:0;mso-wrap-distance-right:9pt;mso-wrap-distance-bottom:0;mso-position-horizontal:absolute;mso-position-horizontal-relative:text;mso-position-vertical:absolute;mso-position-vertical-relative:text;mso-width-percent:0;mso-width-relative:margin;v-text-anchor:middle" o:gfxdata="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" fillcolor="#44546a [3215]" stroked="f" strokeweight="1pt"/>
             </w:pict>
@@ -266,7 +266,7 @@
       <w:r>
         <w:rPr>
           <w:noProof/>
-          <w:lang w:val="en-US"/>
+          <w:lang w:val="es-PE" w:eastAsia="es-PE"/>
         </w:rPr>
         <w:drawing>
           <wp:anchor distT="0" distB="0" distL="114300" distR="114300" simplePos="0" relativeHeight="251664384" behindDoc="1" locked="0" layoutInCell="1" allowOverlap="1" wp14:anchorId="79D7E91E" wp14:editId="6B172825">
@@ -425,7 +425,7 @@
         <w:rPr>
           <w:rFonts w:ascii="NewsGotT" w:hAnsi="NewsGotT"/>
           <w:noProof/>
-          <w:lang w:val="en-US"/>
+          <w:lang w:val="es-PE" w:eastAsia="es-PE"/>
         </w:rPr>
         <mc:AlternateContent>
           <mc:Choice Requires="wps">
@@ -620,7 +620,7 @@
           <w:noProof/>
           <w:sz w:val="40"/>
           <w:szCs w:val="40"/>
-          <w:lang w:val="en-US"/>
+          <w:lang w:val="es-PE" w:eastAsia="es-PE"/>
         </w:rPr>
         <mc:AlternateContent>
           <mc:Choice Requires="wps">
@@ -766,7 +766,7 @@
                                 <w:szCs w:val="28"/>
                                 <w:lang w:val="es-PE" w:eastAsia="es-PE"/>
                               </w:rPr>
-                              <w:t>2</w:t>
+                              <w:t>3</w:t>
                             </w:r>
                           </w:p>
                         </w:txbxContent>
@@ -895,7 +895,7 @@
                           <w:szCs w:val="28"/>
                           <w:lang w:val="es-PE" w:eastAsia="es-PE"/>
                         </w:rPr>
-                        <w:t>2</w:t>
+                        <w:t>3</w:t>
                       </w:r>
                     </w:p>
                   </w:txbxContent>
@@ -1057,7 +1057,7 @@
           <w:noProof/>
           <w:sz w:val="40"/>
           <w:szCs w:val="40"/>
-          <w:lang w:val="en-US"/>
+          <w:lang w:val="es-PE" w:eastAsia="es-PE"/>
         </w:rPr>
         <mc:AlternateContent>
           <mc:Choice Requires="wps">
@@ -1264,30 +1264,25 @@
           <w:szCs w:val="24"/>
         </w:rPr>
       </w:pPr>
-      <w:bookmarkStart w:id="4" w:name="_GoBack"/>
-      <w:bookmarkEnd w:id="4"/>
     </w:p>
     <w:p>
       <w:pPr>
         <w:pStyle w:val="HojadeControl"/>
         <w:jc w:val="center"/>
         <w:rPr>
-          <w:rFonts w:ascii="NewsGotT" w:hAnsi="NewsGotT" w:hint="eastAsia"/>
-        </w:rPr>
-      </w:pPr>
-      <w:r>
-        <w:rPr>
           <w:rFonts w:ascii="NewsGotT" w:hAnsi="NewsGotT"/>
         </w:rPr>
+      </w:pPr>
+      <w:r>
+        <w:rPr>
+          <w:rFonts w:ascii="NewsGotT" w:hAnsi="NewsGotT"/>
+        </w:rPr>
         <w:t>HOJA DE CONTROL</w:t>
       </w:r>
     </w:p>
     <w:p>
       <w:pPr>
         <w:pStyle w:val="Standard"/>
-        <w:rPr>
-          <w:rFonts w:hint="eastAsia"/>
-        </w:rPr>
       </w:pPr>
     </w:p>
     <w:tbl>
@@ -1331,7 +1326,6 @@
             <w:pPr>
               <w:pStyle w:val="TableContents"/>
               <w:rPr>
-                <w:rFonts w:hint="eastAsia"/>
                 <w:b/>
                 <w:bCs/>
                 <w:sz w:val="22"/>
@@ -1365,7 +1359,6 @@
             <w:pPr>
               <w:pStyle w:val="TableContents"/>
               <w:rPr>
-                <w:rFonts w:hint="eastAsia"/>
                 <w:sz w:val="22"/>
                 <w:szCs w:val="22"/>
               </w:rPr>
@@ -1423,7 +1416,6 @@
             <w:pPr>
               <w:pStyle w:val="TableContents"/>
               <w:rPr>
-                <w:rFonts w:hint="eastAsia"/>
                 <w:b/>
                 <w:bCs/>
                 <w:sz w:val="22"/>
@@ -1457,7 +1449,6 @@
             <w:pPr>
               <w:pStyle w:val="TableContents"/>
               <w:rPr>
-                <w:rFonts w:hint="eastAsia"/>
                 <w:sz w:val="22"/>
                 <w:szCs w:val="22"/>
               </w:rPr>
@@ -1489,7 +1480,6 @@
             <w:pPr>
               <w:pStyle w:val="TableContents"/>
               <w:rPr>
-                <w:rFonts w:hint="eastAsia"/>
                 <w:b/>
                 <w:bCs/>
                 <w:sz w:val="22"/>
@@ -1523,7 +1513,6 @@
             <w:pPr>
               <w:pStyle w:val="TableContents"/>
               <w:rPr>
-                <w:rFonts w:hint="eastAsia"/>
                 <w:sz w:val="22"/>
                 <w:szCs w:val="22"/>
               </w:rPr>
@@ -1577,7 +1566,6 @@
             <w:pPr>
               <w:pStyle w:val="TableContents"/>
               <w:rPr>
-                <w:rFonts w:hint="eastAsia"/>
                 <w:b/>
                 <w:bCs/>
                 <w:sz w:val="22"/>
@@ -1611,7 +1599,6 @@
             <w:pPr>
               <w:pStyle w:val="TableContents"/>
               <w:rPr>
-                <w:rFonts w:hint="eastAsia"/>
                 <w:sz w:val="22"/>
                 <w:szCs w:val="22"/>
               </w:rPr>
@@ -1657,7 +1644,6 @@
             <w:pPr>
               <w:pStyle w:val="TableContents"/>
               <w:rPr>
-                <w:rFonts w:hint="eastAsia"/>
                 <w:b/>
                 <w:bCs/>
                 <w:sz w:val="22"/>
@@ -1690,7 +1676,6 @@
             <w:pPr>
               <w:pStyle w:val="TableContents"/>
               <w:rPr>
-                <w:rFonts w:hint="eastAsia"/>
                 <w:sz w:val="22"/>
                 <w:szCs w:val="22"/>
               </w:rPr>
@@ -1707,7 +1692,7 @@
                 <w:sz w:val="22"/>
                 <w:szCs w:val="22"/>
               </w:rPr>
-              <w:t>2</w:t>
+              <w:t>3</w:t>
             </w:r>
           </w:p>
         </w:tc>
@@ -1727,7 +1712,6 @@
             <w:pPr>
               <w:pStyle w:val="TableContents"/>
               <w:rPr>
-                <w:rFonts w:hint="eastAsia"/>
                 <w:b/>
                 <w:bCs/>
                 <w:sz w:val="22"/>
@@ -1761,7 +1745,6 @@
               <w:pStyle w:val="TableContents"/>
               <w:jc w:val="center"/>
               <w:rPr>
-                <w:rFonts w:hint="eastAsia"/>
                 <w:sz w:val="22"/>
                 <w:szCs w:val="22"/>
               </w:rPr>
@@ -1778,7 +1761,7 @@
                 <w:sz w:val="22"/>
                 <w:szCs w:val="22"/>
               </w:rPr>
-              <w:t>1</w:t>
+              <w:t>6</w:t>
             </w:r>
             <w:r>
               <w:rPr>
@@ -1822,7 +1805,6 @@
             <w:pPr>
               <w:pStyle w:val="TableContents"/>
               <w:rPr>
-                <w:rFonts w:hint="eastAsia"/>
                 <w:b/>
                 <w:bCs/>
                 <w:sz w:val="22"/>
@@ -1856,7 +1838,6 @@
             <w:pPr>
               <w:pStyle w:val="TableContents"/>
               <w:rPr>
-                <w:rFonts w:hint="eastAsia"/>
                 <w:sz w:val="22"/>
                 <w:szCs w:val="22"/>
               </w:rPr>
@@ -1879,7 +1860,6 @@
             <w:pPr>
               <w:pStyle w:val="TableContents"/>
               <w:rPr>
-                <w:rFonts w:hint="eastAsia"/>
                 <w:b/>
                 <w:bCs/>
                 <w:sz w:val="22"/>
@@ -1913,7 +1893,6 @@
               <w:pStyle w:val="TableContents"/>
               <w:jc w:val="center"/>
               <w:rPr>
-                <w:rFonts w:hint="eastAsia"/>
                 <w:sz w:val="22"/>
                 <w:szCs w:val="22"/>
               </w:rPr>
@@ -1939,7 +1918,6 @@
             <w:pPr>
               <w:pStyle w:val="TableContents"/>
               <w:rPr>
-                <w:rFonts w:hint="eastAsia"/>
                 <w:b/>
                 <w:bCs/>
                 <w:sz w:val="22"/>
@@ -1964,7 +1942,6 @@
             <w:pPr>
               <w:pStyle w:val="TableContents"/>
               <w:rPr>
-                <w:rFonts w:hint="eastAsia"/>
                 <w:sz w:val="22"/>
                 <w:szCs w:val="22"/>
               </w:rPr>
@@ -1987,7 +1964,6 @@
             <w:pPr>
               <w:pStyle w:val="TableContents"/>
               <w:rPr>
-                <w:rFonts w:hint="eastAsia"/>
                 <w:b/>
                 <w:bCs/>
                 <w:sz w:val="22"/>
@@ -2021,7 +1997,6 @@
               <w:pStyle w:val="TableContents"/>
               <w:jc w:val="center"/>
               <w:rPr>
-                <w:rFonts w:hint="eastAsia"/>
                 <w:sz w:val="22"/>
                 <w:szCs w:val="22"/>
               </w:rPr>
@@ -2031,7 +2006,7 @@
                 <w:sz w:val="22"/>
                 <w:szCs w:val="22"/>
               </w:rPr>
-              <w:t>7</w:t>
+              <w:t>9</w:t>
             </w:r>
           </w:p>
         </w:tc>
@@ -2041,7 +2016,6 @@
       <w:pPr>
         <w:pStyle w:val="Standard"/>
         <w:rPr>
-          <w:rFonts w:hint="eastAsia"/>
           <w:sz w:val="22"/>
           <w:szCs w:val="22"/>
         </w:rPr>
@@ -2050,20 +2024,19 @@
     <w:p>
       <w:pPr>
         <w:pStyle w:val="Standard"/>
+        <w:rPr>
+          <w:b/>
+          <w:sz w:val="22"/>
+          <w:szCs w:val="22"/>
+        </w:rPr>
+      </w:pPr>
+      <w:r>
         <w:rPr>
           <w:rFonts w:hint="eastAsia"/>
           <w:b/>
           <w:sz w:val="22"/>
           <w:szCs w:val="22"/>
         </w:rPr>
-      </w:pPr>
-      <w:r>
-        <w:rPr>
-          <w:rFonts w:hint="eastAsia"/>
-          <w:b/>
-          <w:sz w:val="22"/>
-          <w:szCs w:val="22"/>
-        </w:rPr>
         <w:t>HISTORIAL DE VERSIONES</w:t>
       </w:r>
     </w:p>
@@ -2071,7 +2044,6 @@
       <w:pPr>
         <w:pStyle w:val="Standard"/>
         <w:rPr>
-          <w:rFonts w:hint="eastAsia"/>
           <w:sz w:val="22"/>
           <w:szCs w:val="22"/>
         </w:rPr>
@@ -2120,7 +2092,6 @@
               <w:pStyle w:val="TableContents"/>
               <w:jc w:val="center"/>
               <w:rPr>
-                <w:rFonts w:hint="eastAsia"/>
                 <w:b/>
                 <w:bCs/>
                 <w:sz w:val="22"/>
@@ -2156,7 +2127,6 @@
               <w:pStyle w:val="TableContents"/>
               <w:jc w:val="center"/>
               <w:rPr>
-                <w:rFonts w:hint="eastAsia"/>
                 <w:b/>
                 <w:bCs/>
                 <w:sz w:val="22"/>
@@ -2192,7 +2162,6 @@
               <w:pStyle w:val="TableContents"/>
               <w:jc w:val="center"/>
               <w:rPr>
-                <w:rFonts w:hint="eastAsia"/>
                 <w:b/>
                 <w:bCs/>
                 <w:sz w:val="22"/>
@@ -2228,7 +2197,6 @@
               <w:pStyle w:val="TableContents"/>
               <w:jc w:val="center"/>
               <w:rPr>
-                <w:rFonts w:hint="eastAsia"/>
                 <w:b/>
                 <w:bCs/>
                 <w:sz w:val="22"/>
@@ -2265,7 +2233,6 @@
               <w:pStyle w:val="TableContents"/>
               <w:jc w:val="center"/>
               <w:rPr>
-                <w:rFonts w:hint="eastAsia"/>
                 <w:sz w:val="22"/>
                 <w:szCs w:val="22"/>
               </w:rPr>
@@ -2295,7 +2262,6 @@
               <w:pStyle w:val="TableContents"/>
               <w:jc w:val="center"/>
               <w:rPr>
-                <w:rFonts w:hint="eastAsia"/>
                 <w:sz w:val="22"/>
                 <w:szCs w:val="22"/>
               </w:rPr>
@@ -2325,7 +2291,6 @@
               <w:pStyle w:val="TableContents"/>
               <w:jc w:val="center"/>
               <w:rPr>
-                <w:rFonts w:hint="eastAsia"/>
                 <w:sz w:val="22"/>
                 <w:szCs w:val="22"/>
               </w:rPr>
@@ -2355,7 +2320,6 @@
               <w:pStyle w:val="TableContents"/>
               <w:jc w:val="center"/>
               <w:rPr>
-                <w:rFonts w:hint="eastAsia"/>
                 <w:sz w:val="22"/>
                 <w:szCs w:val="22"/>
               </w:rPr>
@@ -2408,7 +2372,6 @@
               <w:pStyle w:val="TableContents"/>
               <w:jc w:val="center"/>
               <w:rPr>
-                <w:rFonts w:hint="eastAsia"/>
                 <w:sz w:val="22"/>
                 <w:szCs w:val="22"/>
               </w:rPr>
@@ -2438,7 +2401,6 @@
               <w:pStyle w:val="TableContents"/>
               <w:jc w:val="center"/>
               <w:rPr>
-                <w:rFonts w:hint="eastAsia"/>
                 <w:sz w:val="22"/>
                 <w:szCs w:val="22"/>
               </w:rPr>
@@ -2468,7 +2430,6 @@
               <w:pStyle w:val="TableContents"/>
               <w:jc w:val="center"/>
               <w:rPr>
-                <w:rFonts w:hint="eastAsia"/>
                 <w:sz w:val="22"/>
                 <w:szCs w:val="22"/>
               </w:rPr>
@@ -2498,7 +2459,6 @@
               <w:pStyle w:val="TableContents"/>
               <w:jc w:val="center"/>
               <w:rPr>
-                <w:rFonts w:hint="eastAsia"/>
                 <w:sz w:val="22"/>
                 <w:szCs w:val="22"/>
               </w:rPr>
@@ -2551,7 +2511,6 @@
               <w:pStyle w:val="TableContents"/>
               <w:jc w:val="center"/>
               <w:rPr>
-                <w:rFonts w:hint="eastAsia"/>
                 <w:sz w:val="22"/>
                 <w:szCs w:val="22"/>
               </w:rPr>
@@ -2581,7 +2540,6 @@
               <w:pStyle w:val="TableContents"/>
               <w:jc w:val="center"/>
               <w:rPr>
-                <w:rFonts w:hint="eastAsia"/>
                 <w:sz w:val="22"/>
                 <w:szCs w:val="22"/>
               </w:rPr>
@@ -2611,7 +2569,6 @@
               <w:pStyle w:val="TableContents"/>
               <w:jc w:val="center"/>
               <w:rPr>
-                <w:rFonts w:hint="eastAsia"/>
                 <w:sz w:val="22"/>
                 <w:szCs w:val="22"/>
               </w:rPr>
@@ -2650,7 +2607,6 @@
               <w:pStyle w:val="TableContents"/>
               <w:jc w:val="center"/>
               <w:rPr>
-                <w:rFonts w:hint="eastAsia"/>
                 <w:sz w:val="22"/>
                 <w:szCs w:val="22"/>
               </w:rPr>
@@ -2682,11 +2638,17 @@
               <w:pStyle w:val="TableContents"/>
               <w:jc w:val="center"/>
               <w:rPr>
-                <w:rFonts w:hint="eastAsia"/>
                 <w:sz w:val="22"/>
                 <w:szCs w:val="22"/>
               </w:rPr>
             </w:pPr>
+            <w:r>
+              <w:rPr>
+                <w:sz w:val="22"/>
+                <w:szCs w:val="22"/>
+              </w:rPr>
+              <w:t>1.3</w:t>
+            </w:r>
           </w:p>
         </w:tc>
         <w:tc>
@@ -2705,11 +2667,17 @@
               <w:pStyle w:val="TableContents"/>
               <w:jc w:val="center"/>
               <w:rPr>
-                <w:rFonts w:hint="eastAsia"/>
                 <w:sz w:val="22"/>
                 <w:szCs w:val="22"/>
               </w:rPr>
             </w:pPr>
+            <w:r>
+              <w:rPr>
+                <w:sz w:val="22"/>
+                <w:szCs w:val="22"/>
+              </w:rPr>
+              <w:t>Agrega Implementación del Cambio</w:t>
+            </w:r>
           </w:p>
         </w:tc>
         <w:tc>
@@ -2728,11 +2696,26 @@
               <w:pStyle w:val="TableContents"/>
               <w:jc w:val="center"/>
               <w:rPr>
-                <w:rFonts w:hint="eastAsia"/>
                 <w:sz w:val="22"/>
                 <w:szCs w:val="22"/>
               </w:rPr>
             </w:pPr>
+            <w:proofErr w:type="spellStart"/>
+            <w:r>
+              <w:rPr>
+                <w:sz w:val="22"/>
+                <w:szCs w:val="22"/>
+              </w:rPr>
+              <w:t>Joselin</w:t>
+            </w:r>
+            <w:proofErr w:type="spellEnd"/>
+            <w:r>
+              <w:rPr>
+                <w:sz w:val="22"/>
+                <w:szCs w:val="22"/>
+              </w:rPr>
+              <w:t xml:space="preserve"> Tiburcio</w:t>
+            </w:r>
           </w:p>
         </w:tc>
         <w:tc>
@@ -2751,11 +2734,17 @@
               <w:pStyle w:val="TableContents"/>
               <w:jc w:val="center"/>
               <w:rPr>
-                <w:rFonts w:hint="eastAsia"/>
                 <w:sz w:val="22"/>
                 <w:szCs w:val="22"/>
               </w:rPr>
             </w:pPr>
+            <w:r>
+              <w:rPr>
+                <w:sz w:val="22"/>
+                <w:szCs w:val="22"/>
+              </w:rPr>
+              <w:t>06/06/2018</w:t>
+            </w:r>
           </w:p>
         </w:tc>
       </w:tr>
@@ -2764,7 +2753,6 @@
       <w:pPr>
         <w:pStyle w:val="Standard"/>
         <w:rPr>
-          <w:rFonts w:hint="eastAsia"/>
           <w:b/>
           <w:sz w:val="22"/>
           <w:szCs w:val="22"/>
@@ -2775,7 +2763,6 @@
       <w:pPr>
         <w:pStyle w:val="Standard"/>
         <w:rPr>
-          <w:rFonts w:hint="eastAsia"/>
           <w:b/>
           <w:sz w:val="22"/>
           <w:szCs w:val="22"/>
@@ -2786,7 +2773,6 @@
       <w:pPr>
         <w:pStyle w:val="Standard"/>
         <w:rPr>
-          <w:rFonts w:hint="eastAsia"/>
           <w:b/>
           <w:sz w:val="22"/>
           <w:szCs w:val="22"/>
@@ -2805,7 +2791,6 @@
       <w:pPr>
         <w:pStyle w:val="Standard"/>
         <w:rPr>
-          <w:rFonts w:hint="eastAsia"/>
           <w:sz w:val="22"/>
           <w:szCs w:val="22"/>
         </w:rPr>
@@ -2851,7 +2836,6 @@
             <w:pPr>
               <w:pStyle w:val="TableContents"/>
               <w:rPr>
-                <w:rFonts w:hint="eastAsia"/>
                 <w:b/>
                 <w:bCs/>
                 <w:sz w:val="22"/>
@@ -2878,7 +2862,6 @@
             <w:pPr>
               <w:pStyle w:val="TableContents"/>
               <w:rPr>
-                <w:rFonts w:hint="eastAsia"/>
                 <w:b/>
                 <w:bCs/>
                 <w:sz w:val="22"/>
@@ -2912,7 +2895,6 @@
             <w:pPr>
               <w:pStyle w:val="TableContents"/>
               <w:rPr>
-                <w:rFonts w:hint="eastAsia"/>
                 <w:sz w:val="22"/>
                 <w:szCs w:val="22"/>
               </w:rPr>
@@ -2951,7 +2933,6 @@
             <w:pPr>
               <w:pStyle w:val="TableContents"/>
               <w:rPr>
-                <w:rFonts w:hint="eastAsia"/>
                 <w:sz w:val="22"/>
                 <w:szCs w:val="22"/>
               </w:rPr>
@@ -2982,7 +2963,6 @@
             <w:pPr>
               <w:pStyle w:val="TableContents"/>
               <w:rPr>
-                <w:rFonts w:hint="eastAsia"/>
                 <w:sz w:val="22"/>
                 <w:szCs w:val="22"/>
               </w:rPr>
@@ -3005,7 +2985,6 @@
             <w:pPr>
               <w:pStyle w:val="TableContents"/>
               <w:rPr>
-                <w:rFonts w:hint="eastAsia"/>
                 <w:sz w:val="22"/>
                 <w:szCs w:val="22"/>
               </w:rPr>
@@ -3036,7 +3015,6 @@
             <w:pPr>
               <w:pStyle w:val="TableContents"/>
               <w:rPr>
-                <w:rFonts w:hint="eastAsia"/>
                 <w:sz w:val="22"/>
                 <w:szCs w:val="22"/>
               </w:rPr>
@@ -3059,7 +3037,6 @@
             <w:pPr>
               <w:pStyle w:val="TableContents"/>
               <w:rPr>
-                <w:rFonts w:hint="eastAsia"/>
                 <w:sz w:val="22"/>
                 <w:szCs w:val="22"/>
               </w:rPr>
@@ -3090,7 +3067,6 @@
             <w:pPr>
               <w:pStyle w:val="TableContents"/>
               <w:rPr>
-                <w:rFonts w:hint="eastAsia"/>
                 <w:sz w:val="22"/>
                 <w:szCs w:val="22"/>
               </w:rPr>
@@ -3113,7 +3089,6 @@
             <w:pPr>
               <w:pStyle w:val="TableContents"/>
               <w:rPr>
-                <w:rFonts w:hint="eastAsia"/>
                 <w:sz w:val="22"/>
                 <w:szCs w:val="22"/>
               </w:rPr>
@@ -3144,7 +3119,6 @@
             <w:pPr>
               <w:pStyle w:val="TableContents"/>
               <w:rPr>
-                <w:rFonts w:hint="eastAsia"/>
                 <w:sz w:val="22"/>
                 <w:szCs w:val="22"/>
               </w:rPr>
@@ -3167,7 +3141,6 @@
             <w:pPr>
               <w:pStyle w:val="TableContents"/>
               <w:rPr>
-                <w:rFonts w:hint="eastAsia"/>
                 <w:sz w:val="22"/>
                 <w:szCs w:val="22"/>
               </w:rPr>
@@ -3198,7 +3171,6 @@
             <w:pPr>
               <w:pStyle w:val="TableContents"/>
               <w:rPr>
-                <w:rFonts w:hint="eastAsia"/>
                 <w:sz w:val="22"/>
                 <w:szCs w:val="22"/>
               </w:rPr>
@@ -3221,7 +3193,6 @@
             <w:pPr>
               <w:pStyle w:val="TableContents"/>
               <w:rPr>
-                <w:rFonts w:hint="eastAsia"/>
                 <w:sz w:val="22"/>
                 <w:szCs w:val="22"/>
               </w:rPr>
@@ -3252,7 +3223,6 @@
             <w:pPr>
               <w:pStyle w:val="TableContents"/>
               <w:rPr>
-                <w:rFonts w:hint="eastAsia"/>
                 <w:sz w:val="22"/>
                 <w:szCs w:val="22"/>
               </w:rPr>
@@ -3275,7 +3245,6 @@
             <w:pPr>
               <w:pStyle w:val="TableContents"/>
               <w:rPr>
-                <w:rFonts w:hint="eastAsia"/>
                 <w:sz w:val="22"/>
                 <w:szCs w:val="22"/>
               </w:rPr>
@@ -3355,7 +3324,7 @@
             <w:rPr>
               <w:rFonts w:eastAsiaTheme="minorEastAsia"/>
               <w:noProof/>
-              <w:lang w:val="en-US" w:eastAsia="ja-JP"/>
+              <w:lang w:val="es-PE" w:eastAsia="es-PE"/>
             </w:rPr>
           </w:pPr>
           <w:r>
@@ -3367,7 +3336,7 @@
           <w:r>
             <w:fldChar w:fldCharType="separate"/>
           </w:r>
-          <w:hyperlink w:anchor="_Toc515575555" w:history="1">
+          <w:hyperlink w:anchor="_Toc516084172" w:history="1">
             <w:r>
               <w:rPr>
                 <w:rStyle w:val="Hyperlink"/>
@@ -3380,7 +3349,7 @@
               <w:rPr>
                 <w:rFonts w:eastAsiaTheme="minorEastAsia"/>
                 <w:noProof/>
-                <w:lang w:val="en-US" w:eastAsia="ja-JP"/>
+                <w:lang w:val="es-PE" w:eastAsia="es-PE"/>
               </w:rPr>
               <w:tab/>
             </w:r>
@@ -3411,7 +3380,7 @@
                 <w:noProof/>
                 <w:webHidden/>
               </w:rPr>
-              <w:instrText xml:space="preserve"> PAGEREF _Toc515575555 \h </w:instrText>
+              <w:instrText xml:space="preserve"> PAGEREF _Toc516084172 \h </w:instrText>
             </w:r>
             <w:r>
               <w:rPr>
@@ -3452,10 +3421,10 @@
             <w:rPr>
               <w:rFonts w:eastAsiaTheme="minorEastAsia"/>
               <w:noProof/>
-              <w:lang w:val="en-US" w:eastAsia="ja-JP"/>
+              <w:lang w:val="es-PE" w:eastAsia="es-PE"/>
             </w:rPr>
           </w:pPr>
-          <w:hyperlink w:anchor="_Toc515575556" w:history="1">
+          <w:hyperlink w:anchor="_Toc516084173" w:history="1">
             <w:r>
               <w:rPr>
                 <w:rStyle w:val="Hyperlink"/>
@@ -3468,7 +3437,7 @@
               <w:rPr>
                 <w:rFonts w:eastAsiaTheme="minorEastAsia"/>
                 <w:noProof/>
-                <w:lang w:val="en-US" w:eastAsia="ja-JP"/>
+                <w:lang w:val="es-PE" w:eastAsia="es-PE"/>
               </w:rPr>
               <w:tab/>
             </w:r>
@@ -3499,7 +3468,7 @@
                 <w:noProof/>
                 <w:webHidden/>
               </w:rPr>
-              <w:instrText xml:space="preserve"> PAGEREF _Toc515575556 \h </w:instrText>
+              <w:instrText xml:space="preserve"> PAGEREF _Toc516084173 \h </w:instrText>
             </w:r>
             <w:r>
               <w:rPr>
@@ -3540,10 +3509,10 @@
             <w:rPr>
               <w:rFonts w:eastAsiaTheme="minorEastAsia"/>
               <w:noProof/>
-              <w:lang w:val="en-US" w:eastAsia="ja-JP"/>
+              <w:lang w:val="es-PE" w:eastAsia="es-PE"/>
             </w:rPr>
           </w:pPr>
-          <w:hyperlink w:anchor="_Toc515575557" w:history="1">
+          <w:hyperlink w:anchor="_Toc516084174" w:history="1">
             <w:r>
               <w:rPr>
                 <w:rStyle w:val="Hyperlink"/>
@@ -3556,7 +3525,7 @@
               <w:rPr>
                 <w:rFonts w:eastAsiaTheme="minorEastAsia"/>
                 <w:noProof/>
-                <w:lang w:val="en-US" w:eastAsia="ja-JP"/>
+                <w:lang w:val="es-PE" w:eastAsia="es-PE"/>
               </w:rPr>
               <w:tab/>
             </w:r>
@@ -3587,7 +3556,7 @@
                 <w:noProof/>
                 <w:webHidden/>
               </w:rPr>
-              <w:instrText xml:space="preserve"> PAGEREF _Toc515575557 \h </w:instrText>
+              <w:instrText xml:space="preserve"> PAGEREF _Toc516084174 \h </w:instrText>
             </w:r>
             <w:r>
               <w:rPr>
@@ -3628,10 +3597,10 @@
             <w:rPr>
               <w:rFonts w:eastAsiaTheme="minorEastAsia"/>
               <w:noProof/>
-              <w:lang w:val="en-US" w:eastAsia="ja-JP"/>
+              <w:lang w:val="es-PE" w:eastAsia="es-PE"/>
             </w:rPr>
           </w:pPr>
-          <w:hyperlink w:anchor="_Toc515575558" w:history="1">
+          <w:hyperlink w:anchor="_Toc516084175" w:history="1">
             <w:r>
               <w:rPr>
                 <w:rStyle w:val="Hyperlink"/>
@@ -3644,7 +3613,7 @@
               <w:rPr>
                 <w:rFonts w:eastAsiaTheme="minorEastAsia"/>
                 <w:noProof/>
-                <w:lang w:val="en-US" w:eastAsia="ja-JP"/>
+                <w:lang w:val="es-PE" w:eastAsia="es-PE"/>
               </w:rPr>
               <w:tab/>
             </w:r>
@@ -3675,7 +3644,7 @@
                 <w:noProof/>
                 <w:webHidden/>
               </w:rPr>
-              <w:instrText xml:space="preserve"> PAGEREF _Toc515575558 \h </w:instrText>
+              <w:instrText xml:space="preserve"> PAGEREF _Toc516084175 \h </w:instrText>
             </w:r>
             <w:r>
               <w:rPr>
@@ -3716,10 +3685,10 @@
             <w:rPr>
               <w:rFonts w:eastAsiaTheme="minorEastAsia"/>
               <w:noProof/>
-              <w:lang w:val="en-US" w:eastAsia="ja-JP"/>
+              <w:lang w:val="es-PE" w:eastAsia="es-PE"/>
             </w:rPr>
           </w:pPr>
-          <w:hyperlink w:anchor="_Toc515575559" w:history="1">
+          <w:hyperlink w:anchor="_Toc516084176" w:history="1">
             <w:r>
               <w:rPr>
                 <w:rStyle w:val="Hyperlink"/>
@@ -3732,7 +3701,7 @@
               <w:rPr>
                 <w:rFonts w:eastAsiaTheme="minorEastAsia"/>
                 <w:noProof/>
-                <w:lang w:val="en-US" w:eastAsia="ja-JP"/>
+                <w:lang w:val="es-PE" w:eastAsia="es-PE"/>
               </w:rPr>
               <w:tab/>
             </w:r>
@@ -3763,7 +3732,7 @@
                 <w:noProof/>
                 <w:webHidden/>
               </w:rPr>
-              <w:instrText xml:space="preserve"> PAGEREF _Toc515575559 \h </w:instrText>
+              <w:instrText xml:space="preserve"> PAGEREF _Toc516084176 \h </w:instrText>
             </w:r>
             <w:r>
               <w:rPr>
@@ -3804,10 +3773,10 @@
             <w:rPr>
               <w:rFonts w:eastAsiaTheme="minorEastAsia"/>
               <w:noProof/>
-              <w:lang w:val="en-US" w:eastAsia="ja-JP"/>
+              <w:lang w:val="es-PE" w:eastAsia="es-PE"/>
             </w:rPr>
           </w:pPr>
-          <w:hyperlink w:anchor="_Toc515575560" w:history="1">
+          <w:hyperlink w:anchor="_Toc516084177" w:history="1">
             <w:r>
               <w:rPr>
                 <w:rStyle w:val="Hyperlink"/>
@@ -3820,7 +3789,7 @@
               <w:rPr>
                 <w:rFonts w:eastAsiaTheme="minorEastAsia"/>
                 <w:noProof/>
-                <w:lang w:val="en-US" w:eastAsia="ja-JP"/>
+                <w:lang w:val="es-PE" w:eastAsia="es-PE"/>
               </w:rPr>
               <w:tab/>
             </w:r>
@@ -3851,7 +3820,7 @@
                 <w:noProof/>
                 <w:webHidden/>
               </w:rPr>
-              <w:instrText xml:space="preserve"> PAGEREF _Toc515575560 \h </w:instrText>
+              <w:instrText xml:space="preserve"> PAGEREF _Toc516084177 \h </w:instrText>
             </w:r>
             <w:r>
               <w:rPr>
@@ -3892,10 +3861,10 @@
             <w:rPr>
               <w:rFonts w:eastAsiaTheme="minorEastAsia"/>
               <w:noProof/>
-              <w:lang w:val="en-US" w:eastAsia="ja-JP"/>
+              <w:lang w:val="es-PE" w:eastAsia="es-PE"/>
             </w:rPr>
           </w:pPr>
-          <w:hyperlink w:anchor="_Toc515575561" w:history="1">
+          <w:hyperlink w:anchor="_Toc516084178" w:history="1">
             <w:r>
               <w:rPr>
                 <w:rStyle w:val="Hyperlink"/>
@@ -3908,7 +3877,7 @@
               <w:rPr>
                 <w:rFonts w:eastAsiaTheme="minorEastAsia"/>
                 <w:noProof/>
-                <w:lang w:val="en-US" w:eastAsia="ja-JP"/>
+                <w:lang w:val="es-PE" w:eastAsia="es-PE"/>
               </w:rPr>
               <w:tab/>
             </w:r>
@@ -3939,7 +3908,7 @@
                 <w:noProof/>
                 <w:webHidden/>
               </w:rPr>
-              <w:instrText xml:space="preserve"> PAGEREF _Toc515575561 \h </w:instrText>
+              <w:instrText xml:space="preserve"> PAGEREF _Toc516084178 \h </w:instrText>
             </w:r>
             <w:r>
               <w:rPr>
@@ -3980,10 +3949,10 @@
             <w:rPr>
               <w:rFonts w:eastAsiaTheme="minorEastAsia"/>
               <w:noProof/>
-              <w:lang w:val="en-US" w:eastAsia="ja-JP"/>
+              <w:lang w:val="es-PE" w:eastAsia="es-PE"/>
             </w:rPr>
           </w:pPr>
-          <w:hyperlink w:anchor="_Toc515575562" w:history="1">
+          <w:hyperlink w:anchor="_Toc516084179" w:history="1">
             <w:r>
               <w:rPr>
                 <w:rStyle w:val="Hyperlink"/>
@@ -3996,7 +3965,7 @@
               <w:rPr>
                 <w:rFonts w:eastAsiaTheme="minorEastAsia"/>
                 <w:noProof/>
-                <w:lang w:val="en-US" w:eastAsia="ja-JP"/>
+                <w:lang w:val="es-PE" w:eastAsia="es-PE"/>
               </w:rPr>
               <w:tab/>
             </w:r>
@@ -4027,7 +3996,7 @@
                 <w:noProof/>
                 <w:webHidden/>
               </w:rPr>
-              <w:instrText xml:space="preserve"> PAGEREF _Toc515575562 \h </w:instrText>
+              <w:instrText xml:space="preserve"> PAGEREF _Toc516084179 \h </w:instrText>
             </w:r>
             <w:r>
               <w:rPr>
@@ -4068,10 +4037,10 @@
             <w:rPr>
               <w:rFonts w:eastAsiaTheme="minorEastAsia"/>
               <w:noProof/>
-              <w:lang w:val="en-US" w:eastAsia="ja-JP"/>
+              <w:lang w:val="es-PE" w:eastAsia="es-PE"/>
             </w:rPr>
           </w:pPr>
-          <w:hyperlink w:anchor="_Toc515575563" w:history="1">
+          <w:hyperlink w:anchor="_Toc516084180" w:history="1">
             <w:r>
               <w:rPr>
                 <w:rStyle w:val="Hyperlink"/>
@@ -4084,7 +4053,7 @@
               <w:rPr>
                 <w:rFonts w:eastAsiaTheme="minorEastAsia"/>
                 <w:noProof/>
-                <w:lang w:val="en-US" w:eastAsia="ja-JP"/>
+                <w:lang w:val="es-PE" w:eastAsia="es-PE"/>
               </w:rPr>
               <w:tab/>
             </w:r>
@@ -4115,7 +4084,7 @@
                 <w:noProof/>
                 <w:webHidden/>
               </w:rPr>
-              <w:instrText xml:space="preserve"> PAGEREF _Toc515575563 \h </w:instrText>
+              <w:instrText xml:space="preserve"> PAGEREF _Toc516084180 \h </w:instrText>
             </w:r>
             <w:r>
               <w:rPr>
@@ -4136,6 +4105,94 @@
                 <w:webHidden/>
               </w:rPr>
               <w:t>7</w:t>
+            </w:r>
+            <w:r>
+              <w:rPr>
+                <w:noProof/>
+                <w:webHidden/>
+              </w:rPr>
+              <w:fldChar w:fldCharType="end"/>
+            </w:r>
+          </w:hyperlink>
+        </w:p>
+        <w:p>
+          <w:pPr>
+            <w:pStyle w:val="TOC2"/>
+            <w:tabs>
+              <w:tab w:val="left" w:pos="880"/>
+              <w:tab w:val="right" w:leader="dot" w:pos="9350"/>
+            </w:tabs>
+            <w:rPr>
+              <w:rFonts w:eastAsiaTheme="minorEastAsia"/>
+              <w:noProof/>
+              <w:lang w:val="es-PE" w:eastAsia="es-PE"/>
+            </w:rPr>
+          </w:pPr>
+          <w:hyperlink w:anchor="_Toc516084181" w:history="1">
+            <w:r>
+              <w:rPr>
+                <w:rStyle w:val="Hyperlink"/>
+                <w:b/>
+                <w:noProof/>
+              </w:rPr>
+              <w:t>5.5.</w:t>
+            </w:r>
+            <w:r>
+              <w:rPr>
+                <w:rFonts w:eastAsiaTheme="minorEastAsia"/>
+                <w:noProof/>
+                <w:lang w:val="es-PE" w:eastAsia="es-PE"/>
+              </w:rPr>
+              <w:tab/>
+            </w:r>
+            <w:r>
+              <w:rPr>
+                <w:rStyle w:val="Hyperlink"/>
+                <w:b/>
+                <w:noProof/>
+              </w:rPr>
+              <w:t>Implementación del Cambio</w:t>
+            </w:r>
+            <w:r>
+              <w:rPr>
+                <w:noProof/>
+                <w:webHidden/>
+              </w:rPr>
+              <w:tab/>
+            </w:r>
+            <w:r>
+              <w:rPr>
+                <w:noProof/>
+                <w:webHidden/>
+              </w:rPr>
+              <w:fldChar w:fldCharType="begin"/>
+            </w:r>
+            <w:r>
+              <w:rPr>
+                <w:noProof/>
+                <w:webHidden/>
+              </w:rPr>
+              <w:instrText xml:space="preserve"> PAGEREF _Toc516084181 \h </w:instrText>
+            </w:r>
+            <w:r>
+              <w:rPr>
+                <w:noProof/>
+                <w:webHidden/>
+              </w:rPr>
+            </w:r>
+            <w:r>
+              <w:rPr>
+                <w:noProof/>
+                <w:webHidden/>
+              </w:rPr>
+              <w:fldChar w:fldCharType="separate"/>
+            </w:r>
+            <w:r>
+              <w:rPr>
+                <w:noProof/>
+                <w:webHidden/>
+              </w:rPr>
+              <w:t>8</w:t>
             </w:r>
             <w:r>
               <w:rPr>
@@ -4198,8 +4255,8 @@
           <w:szCs w:val="28"/>
         </w:rPr>
       </w:pPr>
-      <w:bookmarkStart w:id="5" w:name="_Toc514604131"/>
-      <w:bookmarkStart w:id="6" w:name="_Toc515575555"/>
+      <w:bookmarkStart w:id="4" w:name="_Toc514604131"/>
+      <w:bookmarkStart w:id="5" w:name="_Toc516084172"/>
       <w:r>
         <w:rPr>
           <w:b/>
@@ -4209,8 +4266,8 @@
         <w:lastRenderedPageBreak/>
         <w:t>Introducción</w:t>
       </w:r>
+      <w:bookmarkEnd w:id="4"/>
       <w:bookmarkEnd w:id="5"/>
-      <w:bookmarkEnd w:id="6"/>
     </w:p>
     <w:p>
       <w:pPr>
@@ -4237,7 +4294,12 @@
       </w:r>
       <w:proofErr w:type="spellEnd"/>
       <w:r>
-        <w:t xml:space="preserve">. Dado a que los cambios que se realicen a los diferentes proyectos de software en </w:t>
+        <w:t>. Dado a que los cambios que se realicen a los difer</w:t>
+      </w:r>
+      <w:bookmarkStart w:id="6" w:name="_GoBack"/>
+      <w:bookmarkEnd w:id="6"/>
+      <w:r>
+        <w:t xml:space="preserve">entes proyectos de software en </w:t>
       </w:r>
       <w:r>
         <w:rPr>
@@ -4299,7 +4361,7 @@
           <w:szCs w:val="28"/>
         </w:rPr>
       </w:pPr>
-      <w:bookmarkStart w:id="7" w:name="_Toc515575556"/>
+      <w:bookmarkStart w:id="7" w:name="_Toc516084173"/>
       <w:r>
         <w:rPr>
           <w:b/>
@@ -4999,7 +5061,7 @@
           <w:szCs w:val="28"/>
         </w:rPr>
       </w:pPr>
-      <w:bookmarkStart w:id="8" w:name="_Toc515575557"/>
+      <w:bookmarkStart w:id="8" w:name="_Toc516084174"/>
       <w:r>
         <w:rPr>
           <w:b/>
@@ -5195,7 +5257,7 @@
           <w:szCs w:val="28"/>
         </w:rPr>
       </w:pPr>
-      <w:bookmarkStart w:id="9" w:name="_Toc515575558"/>
+      <w:bookmarkStart w:id="9" w:name="_Toc516084175"/>
       <w:r>
         <w:rPr>
           <w:b/>
@@ -5740,31 +5802,40 @@
           <w:b/>
           <w:bCs/>
         </w:rPr>
-        <w:t xml:space="preserve">1: </w:t>
-      </w:r>
-      <w:proofErr w:type="gramStart"/>
+        <w:t>1: Baja.-</w:t>
+      </w:r>
+      <w:r>
+        <w:t xml:space="preserve"> </w:t>
+      </w:r>
+      <w:r>
+        <w:t>Cambio</w:t>
+      </w:r>
+      <w:r>
+        <w:t>s</w:t>
+      </w:r>
+      <w:r>
+        <w:t xml:space="preserve"> de bajo impacto y urgencia</w:t>
+      </w:r>
+      <w:r>
+        <w:t>.</w:t>
+      </w:r>
+    </w:p>
+    <w:p>
+      <w:r>
+        <w:tab/>
+      </w:r>
       <w:r>
         <w:rPr>
           <w:b/>
           <w:bCs/>
         </w:rPr>
-        <w:t>Baja.-</w:t>
-      </w:r>
-      <w:proofErr w:type="gramEnd"/>
+        <w:t>2: Moderada.-</w:t>
+      </w:r>
       <w:r>
         <w:t xml:space="preserve"> </w:t>
       </w:r>
       <w:r>
-        <w:t>Cambio</w:t>
-      </w:r>
-      <w:r>
-        <w:t>s</w:t>
-      </w:r>
-      <w:r>
-        <w:t xml:space="preserve"> de bajo impacto y urgencia</w:t>
-      </w:r>
-      <w:r>
-        <w:t>.</w:t>
+        <w:t>Cambios que afectan ligeramente el impacto o urgencia.</w:t>
       </w:r>
     </w:p>
     <w:p>
@@ -5776,49 +5847,10 @@
           <w:b/>
           <w:bCs/>
         </w:rPr>
-        <w:t xml:space="preserve">2: </w:t>
-      </w:r>
-      <w:proofErr w:type="gramStart"/>
-      <w:r>
-        <w:rPr>
-          <w:b/>
-          <w:bCs/>
-        </w:rPr>
-        <w:t>Moderada.-</w:t>
-      </w:r>
-      <w:proofErr w:type="gramEnd"/>
-      <w:r>
-        <w:t xml:space="preserve"> </w:t>
-      </w:r>
-      <w:r>
-        <w:t>Cambios que afectan ligeramente el impacto o urgencia.</w:t>
-      </w:r>
-    </w:p>
-    <w:p>
-      <w:r>
-        <w:tab/>
-      </w:r>
-      <w:r>
-        <w:rPr>
-          <w:b/>
-          <w:bCs/>
-        </w:rPr>
-        <w:t xml:space="preserve">3: </w:t>
-      </w:r>
-      <w:proofErr w:type="gramStart"/>
-      <w:r>
-        <w:rPr>
-          <w:b/>
-          <w:bCs/>
-        </w:rPr>
-        <w:t>Media</w:t>
-      </w:r>
-      <w:r>
-        <w:t>.-</w:t>
-      </w:r>
-      <w:proofErr w:type="gramEnd"/>
-      <w:r>
-        <w:t xml:space="preserve"> </w:t>
+        <w:t>3: Media</w:t>
+      </w:r>
+      <w:r>
+        <w:t xml:space="preserve">.- </w:t>
       </w:r>
       <w:r>
         <w:t>Cambios que afectan mucho el impacto o urgencia.</w:t>
@@ -5834,69 +5866,45 @@
           <w:b/>
           <w:bCs/>
         </w:rPr>
-        <w:t xml:space="preserve">4: </w:t>
-      </w:r>
-      <w:proofErr w:type="gramStart"/>
+        <w:t>4: Alta</w:t>
+      </w:r>
+      <w:r>
+        <w:t xml:space="preserve">.- </w:t>
+      </w:r>
+      <w:r>
+        <w:t xml:space="preserve">Cambios cuyo impacto y urgencia son </w:t>
+      </w:r>
+      <w:r>
+        <w:t xml:space="preserve">altos, estos son los cambios </w:t>
+      </w:r>
+      <w:r>
+        <w:t xml:space="preserve">estándar </w:t>
+      </w:r>
+      <w:r>
+        <w:t xml:space="preserve">de </w:t>
+      </w:r>
+    </w:p>
+    <w:p>
+      <w:pPr>
+        <w:ind w:firstLine="708"/>
+      </w:pPr>
+      <w:r>
+        <w:t>más alto nivel.</w:t>
+      </w:r>
+    </w:p>
+    <w:p>
+      <w:pPr>
+        <w:ind w:left="708"/>
+      </w:pPr>
       <w:r>
         <w:rPr>
           <w:b/>
           <w:bCs/>
         </w:rPr>
-        <w:t>Alta</w:t>
-      </w:r>
-      <w:r>
-        <w:t>.-</w:t>
-      </w:r>
-      <w:proofErr w:type="gramEnd"/>
-      <w:r>
-        <w:t xml:space="preserve"> </w:t>
-      </w:r>
-      <w:r>
-        <w:t xml:space="preserve">Cambios cuyo impacto y urgencia son </w:t>
-      </w:r>
-      <w:r>
-        <w:t xml:space="preserve">altos, estos son los cambios </w:t>
-      </w:r>
-      <w:r>
-        <w:t xml:space="preserve">estándar </w:t>
-      </w:r>
-      <w:r>
-        <w:t xml:space="preserve">de </w:t>
-      </w:r>
-    </w:p>
-    <w:p>
-      <w:pPr>
-        <w:ind w:firstLine="708"/>
-      </w:pPr>
-      <w:r>
-        <w:t>más alto nivel.</w:t>
-      </w:r>
-    </w:p>
-    <w:p>
-      <w:pPr>
-        <w:ind w:left="708"/>
-      </w:pPr>
-      <w:r>
-        <w:rPr>
-          <w:b/>
-          <w:bCs/>
-        </w:rPr>
-        <w:t xml:space="preserve">5: </w:t>
-      </w:r>
-      <w:proofErr w:type="gramStart"/>
-      <w:r>
-        <w:rPr>
-          <w:b/>
-          <w:bCs/>
-        </w:rPr>
-        <w:t>Urgente</w:t>
-      </w:r>
-      <w:r>
-        <w:t>.-</w:t>
-      </w:r>
-      <w:proofErr w:type="gramEnd"/>
-      <w:r>
-        <w:t xml:space="preserve"> </w:t>
+        <w:t>5: Urgente</w:t>
+      </w:r>
+      <w:r>
+        <w:t xml:space="preserve">.- </w:t>
       </w:r>
       <w:r>
         <w:t>Cambios referentes a errores críticos, correspondiente a las solicitudes de emergencia.</w:t>
@@ -5919,7 +5927,7 @@
           <w:szCs w:val="28"/>
         </w:rPr>
       </w:pPr>
-      <w:bookmarkStart w:id="10" w:name="_Toc515575559"/>
+      <w:bookmarkStart w:id="10" w:name="_Toc516084176"/>
       <w:r>
         <w:rPr>
           <w:b/>
@@ -5965,7 +5973,7 @@
           <w:szCs w:val="24"/>
         </w:rPr>
       </w:pPr>
-      <w:bookmarkStart w:id="11" w:name="_Toc515575560"/>
+      <w:bookmarkStart w:id="11" w:name="_Toc516084177"/>
       <w:r>
         <w:rPr>
           <w:b/>
@@ -6317,7 +6325,7 @@
           <w:szCs w:val="24"/>
         </w:rPr>
       </w:pPr>
-      <w:bookmarkStart w:id="12" w:name="_Toc515575561"/>
+      <w:bookmarkStart w:id="12" w:name="_Toc516084178"/>
       <w:r>
         <w:rPr>
           <w:b/>
@@ -6607,7 +6615,7 @@
           <w:szCs w:val="24"/>
         </w:rPr>
       </w:pPr>
-      <w:bookmarkStart w:id="13" w:name="_Toc515575562"/>
+      <w:bookmarkStart w:id="13" w:name="_Toc516084179"/>
       <w:r>
         <w:rPr>
           <w:b/>
@@ -6982,7 +6990,7 @@
           <w:szCs w:val="24"/>
         </w:rPr>
       </w:pPr>
-      <w:bookmarkStart w:id="14" w:name="_Toc515575563"/>
+      <w:bookmarkStart w:id="14" w:name="_Toc516084180"/>
       <w:r>
         <w:rPr>
           <w:b/>
@@ -7322,6 +7330,326 @@
           <w:lang w:val="es-ES_tradnl"/>
         </w:rPr>
         <w:t>Una vez aprobado el cambio se realizan las acciones para hacer un seguimiento a la petición de cambio más preciso.</w:t>
+      </w:r>
+    </w:p>
+    <w:p>
+      <w:pPr>
+        <w:rPr>
+          <w:bCs/>
+          <w:lang w:val="es-ES_tradnl"/>
+        </w:rPr>
+      </w:pPr>
+    </w:p>
+    <w:p>
+      <w:pPr>
+        <w:pStyle w:val="ListParagraph"/>
+        <w:numPr>
+          <w:ilvl w:val="1"/>
+          <w:numId w:val="1"/>
+        </w:numPr>
+        <w:spacing w:after="160" w:line="240" w:lineRule="auto"/>
+        <w:ind w:left="426" w:hanging="141"/>
+        <w:contextualSpacing w:val="0"/>
+        <w:jc w:val="both"/>
+        <w:outlineLvl w:val="1"/>
+        <w:rPr>
+          <w:b/>
+          <w:sz w:val="24"/>
+          <w:szCs w:val="24"/>
+        </w:rPr>
+      </w:pPr>
+      <w:bookmarkStart w:id="15" w:name="_Toc516084181"/>
+      <w:r>
+        <w:rPr>
+          <w:b/>
+          <w:sz w:val="24"/>
+          <w:szCs w:val="24"/>
+        </w:rPr>
+        <w:t>Implementación del Cambio</w:t>
+      </w:r>
+      <w:bookmarkEnd w:id="15"/>
+    </w:p>
+    <w:p>
+      <w:pPr>
+        <w:pStyle w:val="ListParagraph"/>
+        <w:numPr>
+          <w:ilvl w:val="0"/>
+          <w:numId w:val="9"/>
+        </w:numPr>
+        <w:rPr>
+          <w:b/>
+          <w:bCs/>
+          <w:lang w:val="es-ES_tradnl"/>
+        </w:rPr>
+      </w:pPr>
+      <w:r>
+        <w:rPr>
+          <w:b/>
+          <w:bCs/>
+          <w:lang w:val="es-ES_tradnl"/>
+        </w:rPr>
+        <w:t>Actividades</w:t>
+      </w:r>
+    </w:p>
+    <w:p>
+      <w:pPr>
+        <w:pStyle w:val="ListParagraph"/>
+        <w:numPr>
+          <w:ilvl w:val="0"/>
+          <w:numId w:val="3"/>
+        </w:numPr>
+        <w:rPr>
+          <w:bCs/>
+          <w:lang w:val="es-ES_tradnl"/>
+        </w:rPr>
+      </w:pPr>
+      <w:r>
+        <w:rPr>
+          <w:bCs/>
+          <w:lang w:val="es-ES_tradnl"/>
+        </w:rPr>
+        <w:t>Identificación de equipo a cargo del cambio</w:t>
+      </w:r>
+    </w:p>
+    <w:p>
+      <w:pPr>
+        <w:pStyle w:val="ListParagraph"/>
+        <w:numPr>
+          <w:ilvl w:val="0"/>
+          <w:numId w:val="3"/>
+        </w:numPr>
+        <w:rPr>
+          <w:bCs/>
+          <w:lang w:val="es-ES_tradnl"/>
+        </w:rPr>
+      </w:pPr>
+      <w:r>
+        <w:rPr>
+          <w:bCs/>
+          <w:lang w:val="es-ES_tradnl"/>
+        </w:rPr>
+        <w:t>Asignación de tareas al equipo que está a cargo.</w:t>
+      </w:r>
+    </w:p>
+    <w:p>
+      <w:pPr>
+        <w:pStyle w:val="ListParagraph"/>
+        <w:numPr>
+          <w:ilvl w:val="0"/>
+          <w:numId w:val="3"/>
+        </w:numPr>
+        <w:rPr>
+          <w:bCs/>
+          <w:lang w:val="es-ES_tradnl"/>
+        </w:rPr>
+      </w:pPr>
+      <w:r>
+        <w:rPr>
+          <w:bCs/>
+          <w:lang w:val="es-ES_tradnl"/>
+        </w:rPr>
+        <w:t>Realizar control de las tareas realizadas.</w:t>
+      </w:r>
+    </w:p>
+    <w:p>
+      <w:pPr>
+        <w:pStyle w:val="ListParagraph"/>
+        <w:numPr>
+          <w:ilvl w:val="0"/>
+          <w:numId w:val="3"/>
+        </w:numPr>
+        <w:rPr>
+          <w:bCs/>
+          <w:lang w:val="es-ES_tradnl"/>
+        </w:rPr>
+      </w:pPr>
+      <w:r>
+        <w:rPr>
+          <w:bCs/>
+          <w:lang w:val="es-ES_tradnl"/>
+        </w:rPr>
+        <w:t>Verificar casos de prueba pertinentes para los cambios.</w:t>
+      </w:r>
+    </w:p>
+    <w:p>
+      <w:pPr>
+        <w:pStyle w:val="ListParagraph"/>
+        <w:numPr>
+          <w:ilvl w:val="0"/>
+          <w:numId w:val="3"/>
+        </w:numPr>
+        <w:rPr>
+          <w:bCs/>
+          <w:lang w:val="es-ES_tradnl"/>
+        </w:rPr>
+      </w:pPr>
+      <w:r>
+        <w:rPr>
+          <w:bCs/>
+          <w:lang w:val="es-ES_tradnl"/>
+        </w:rPr>
+        <w:t>Implementación en entorno de producción de cambios realizados.</w:t>
+      </w:r>
+    </w:p>
+    <w:p>
+      <w:pPr>
+        <w:rPr>
+          <w:bCs/>
+          <w:lang w:val="es-ES_tradnl"/>
+        </w:rPr>
+      </w:pPr>
+    </w:p>
+    <w:p>
+      <w:pPr>
+        <w:pStyle w:val="ListParagraph"/>
+        <w:numPr>
+          <w:ilvl w:val="0"/>
+          <w:numId w:val="9"/>
+        </w:numPr>
+        <w:rPr>
+          <w:b/>
+          <w:bCs/>
+          <w:lang w:val="es-ES_tradnl"/>
+        </w:rPr>
+      </w:pPr>
+      <w:r>
+        <w:rPr>
+          <w:b/>
+          <w:bCs/>
+          <w:lang w:val="es-ES_tradnl"/>
+        </w:rPr>
+        <w:t>Documentos</w:t>
+      </w:r>
+    </w:p>
+    <w:p>
+      <w:pPr>
+        <w:pStyle w:val="ListParagraph"/>
+        <w:numPr>
+          <w:ilvl w:val="0"/>
+          <w:numId w:val="3"/>
+        </w:numPr>
+        <w:rPr>
+          <w:bCs/>
+          <w:lang w:val="es-ES_tradnl"/>
+        </w:rPr>
+      </w:pPr>
+      <w:r>
+        <w:rPr>
+          <w:bCs/>
+          <w:lang w:val="es-ES_tradnl"/>
+        </w:rPr>
+        <w:t>Plan de control de cambios</w:t>
+      </w:r>
+    </w:p>
+    <w:p>
+      <w:pPr>
+        <w:pStyle w:val="ListParagraph"/>
+        <w:numPr>
+          <w:ilvl w:val="0"/>
+          <w:numId w:val="3"/>
+        </w:numPr>
+        <w:rPr>
+          <w:bCs/>
+          <w:lang w:val="es-ES_tradnl"/>
+        </w:rPr>
+      </w:pPr>
+      <w:r>
+        <w:rPr>
+          <w:bCs/>
+          <w:lang w:val="es-ES_tradnl"/>
+        </w:rPr>
+        <w:t>Cronograma de Actividades</w:t>
+      </w:r>
+    </w:p>
+    <w:p>
+      <w:pPr>
+        <w:rPr>
+          <w:bCs/>
+          <w:lang w:val="es-ES_tradnl"/>
+        </w:rPr>
+      </w:pPr>
+    </w:p>
+    <w:p>
+      <w:pPr>
+        <w:pStyle w:val="ListParagraph"/>
+        <w:numPr>
+          <w:ilvl w:val="0"/>
+          <w:numId w:val="9"/>
+        </w:numPr>
+        <w:rPr>
+          <w:b/>
+          <w:bCs/>
+          <w:lang w:val="es-ES_tradnl"/>
+        </w:rPr>
+      </w:pPr>
+      <w:r>
+        <w:rPr>
+          <w:b/>
+          <w:bCs/>
+          <w:lang w:val="es-ES_tradnl"/>
+        </w:rPr>
+        <w:t>Políticas</w:t>
+      </w:r>
+    </w:p>
+    <w:p>
+      <w:pPr>
+        <w:pStyle w:val="ListParagraph"/>
+        <w:numPr>
+          <w:ilvl w:val="0"/>
+          <w:numId w:val="3"/>
+        </w:numPr>
+        <w:rPr>
+          <w:bCs/>
+          <w:lang w:val="es-ES_tradnl"/>
+        </w:rPr>
+      </w:pPr>
+      <w:r>
+        <w:rPr>
+          <w:bCs/>
+          <w:lang w:val="es-ES_tradnl"/>
+        </w:rPr>
+        <w:lastRenderedPageBreak/>
+        <w:t>La implementación de los cambios debe estar a cargo de una persona con experiencia para la tarea a realizarse.</w:t>
+      </w:r>
+    </w:p>
+    <w:p>
+      <w:pPr>
+        <w:pStyle w:val="ListParagraph"/>
+        <w:numPr>
+          <w:ilvl w:val="0"/>
+          <w:numId w:val="3"/>
+        </w:numPr>
+        <w:rPr>
+          <w:bCs/>
+          <w:lang w:val="es-ES_tradnl"/>
+        </w:rPr>
+      </w:pPr>
+      <w:r>
+        <w:rPr>
+          <w:bCs/>
+          <w:lang w:val="es-ES_tradnl"/>
+        </w:rPr>
+        <w:t>El seguimiento del cronograma debe ser estricto, y solo puede darse una extensión de este en casos excepcionales.</w:t>
+      </w:r>
+    </w:p>
+    <w:p>
+      <w:pPr>
+        <w:pStyle w:val="ListParagraph"/>
+        <w:numPr>
+          <w:ilvl w:val="0"/>
+          <w:numId w:val="3"/>
+        </w:numPr>
+        <w:rPr>
+          <w:bCs/>
+          <w:lang w:val="es-ES_tradnl"/>
+        </w:rPr>
+      </w:pPr>
+      <w:r>
+        <w:rPr>
+          <w:bCs/>
+          <w:lang w:val="es-ES_tradnl"/>
+        </w:rPr>
+        <w:t>Los casos de prueba se deben de realizar a la par que se realizan la implementación de los cambios.</w:t>
       </w:r>
     </w:p>
     <w:p>
@@ -7344,7 +7672,7 @@
 </file>
 
 <file path=word/endnotes.xml><?xml version="1.0" encoding="utf-8"?>
-<w:endnotes xmlns:wpc="http://schemas.microsoft.com/office/word/2010/wordprocessingCanvas" xmlns:cx="http://schemas.microsoft.com/office/drawing/2014/chartex" xmlns:cx1="http://schemas.microsoft.com/office/drawing/2015/9/8/chartex" xmlns:cx2="http://schemas.microsoft.com/office/drawing/2015/10/21/chartex" xmlns:cx3="http://schemas.microsoft.com/office/drawing/2016/5/9/chartex" xmlns:cx4="http://schemas.microsoft.com/office/drawing/2016/5/10/chartex" xmlns:cx5="http://schemas.microsoft.com/office/drawing/2016/5/11/chartex" xmlns:cx6="http://schemas.microsoft.com/office/drawing/2016/5/12/chartex" xmlns:cx7="http://schemas.microsoft.com/office/drawing/2016/5/13/chartex" xmlns:cx8="http://schemas.microsoft.com/office/drawing/2016/5/14/chartex" xmlns:mc="http://schemas.openxmlformats.org/markup-compatibility/2006" xmlns:aink="http://schemas.microsoft.com/office/drawing/2016/ink" xmlns:am3d="http://schemas.microsoft.com/office/drawing/2017/model3d" xmlns:o="urn:schemas-microsoft-com:office:office" xmlns:r="http://schemas.openxmlformats.org/officeDocument/2006/relationships" xmlns:m="http://schemas.openxmlformats.org/officeDocument/2006/math" xmlns:v="urn:schemas-microsoft-com:vml" xmlns:wp14="http://schemas.microsoft.com/office/word/2010/wordprocessingDrawing" xmlns:wp="http://schemas.openxmlformats.org/drawingml/2006/wordprocessingDrawing" xmlns:w10="urn:schemas-microsoft-com:office:word" xmlns:w="http://schemas.openxmlformats.org/wordprocessingml/2006/main" xmlns:w14="http://schemas.microsoft.com/office/word/2010/wordml" xmlns:w15="http://schemas.microsoft.com/office/word/2012/wordml" xmlns:w16cid="http://schemas.microsoft.com/office/word/2016/wordml/cid" xmlns:w16se="http://schemas.microsoft.com/office/word/2015/wordml/symex" xmlns:wpg="http://schemas.microsoft.com/office/word/2010/wordprocessingGroup" xmlns:wpi="http://schemas.microsoft.com/office/word/2010/wordprocessingInk" xmlns:wne="http://schemas.microsoft.com/office/word/2006/wordml" xmlns:wps="http://schemas.microsoft.com/office/word/2010/wordprocessingShape" mc:Ignorable="w14 w15 w16se w16cid wp14">
+<w:endnotes xmlns:wpc="http://schemas.microsoft.com/office/word/2010/wordprocessingCanvas" xmlns:mc="http://schemas.openxmlformats.org/markup-compatibility/2006" xmlns:o="urn:schemas-microsoft-com:office:office" xmlns:r="http://schemas.openxmlformats.org/officeDocument/2006/relationships" xmlns:m="http://schemas.openxmlformats.org/officeDocument/2006/math" xmlns:v="urn:schemas-microsoft-com:vml" xmlns:wp14="http://schemas.microsoft.com/office/word/2010/wordprocessingDrawing" xmlns:wp="http://schemas.openxmlformats.org/drawingml/2006/wordprocessingDrawing" xmlns:w10="urn:schemas-microsoft-com:office:word" xmlns:w="http://schemas.openxmlformats.org/wordprocessingml/2006/main" xmlns:w14="http://schemas.microsoft.com/office/word/2010/wordml" xmlns:w15="http://schemas.microsoft.com/office/word/2012/wordml" xmlns:wpg="http://schemas.microsoft.com/office/word/2010/wordprocessingGroup" xmlns:wpi="http://schemas.microsoft.com/office/word/2010/wordprocessingInk" xmlns:wne="http://schemas.microsoft.com/office/word/2006/wordml" xmlns:wps="http://schemas.microsoft.com/office/word/2010/wordprocessingShape" mc:Ignorable="w14 w15 wp14">
   <w:endnote w:type="separator" w:id="-1">
     <w:p>
       <w:pPr>
@@ -7369,7 +7697,7 @@
 </file>
 
 <file path=word/footer1.xml><?xml version="1.0" encoding="utf-8"?>
-<w:ftr xmlns:wpc="http://schemas.microsoft.com/office/word/2010/wordprocessingCanvas" xmlns:cx="http://schemas.microsoft.com/office/drawing/2014/chartex" xmlns:cx1="http://schemas.microsoft.com/office/drawing/2015/9/8/chartex" xmlns:cx2="http://schemas.microsoft.com/office/drawing/2015/10/21/chartex" xmlns:cx3="http://schemas.microsoft.com/office/drawing/2016/5/9/chartex" xmlns:cx4="http://schemas.microsoft.com/office/drawing/2016/5/10/chartex" xmlns:cx5="http://schemas.microsoft.com/office/drawing/2016/5/11/chartex" xmlns:cx6="http://schemas.microsoft.com/office/drawing/2016/5/12/chartex" xmlns:cx7="http://schemas.microsoft.com/office/drawing/2016/5/13/chartex" xmlns:cx8="http://schemas.microsoft.com/office/drawing/2016/5/14/chartex" xmlns:mc="http://schemas.openxmlformats.org/markup-compatibility/2006" xmlns:aink="http://schemas.microsoft.com/office/drawing/2016/ink" xmlns:am3d="http://schemas.microsoft.com/office/drawing/2017/model3d" xmlns:o="urn:schemas-microsoft-com:office:office" xmlns:r="http://schemas.openxmlformats.org/officeDocument/2006/relationships" xmlns:m="http://schemas.openxmlformats.org/officeDocument/2006/math" xmlns:v="urn:schemas-microsoft-com:vml" xmlns:wp14="http://schemas.microsoft.com/office/word/2010/wordprocessingDrawing" xmlns:wp="http://schemas.openxmlformats.org/drawingml/2006/wordprocessingDrawing" xmlns:w10="urn:schemas-microsoft-com:office:word" xmlns:w="http://schemas.openxmlformats.org/wordprocessingml/2006/main" xmlns:w14="http://schemas.microsoft.com/office/word/2010/wordml" xmlns:w15="http://schemas.microsoft.com/office/word/2012/wordml" xmlns:w16cid="http://schemas.microsoft.com/office/word/2016/wordml/cid" xmlns:w16se="http://schemas.microsoft.com/office/word/2015/wordml/symex" xmlns:wpg="http://schemas.microsoft.com/office/word/2010/wordprocessingGroup" xmlns:wpi="http://schemas.microsoft.com/office/word/2010/wordprocessingInk" xmlns:wne="http://schemas.microsoft.com/office/word/2006/wordml" xmlns:wps="http://schemas.microsoft.com/office/word/2010/wordprocessingShape" mc:Ignorable="w14 w15 w16se w16cid wp14">
+<w:ftr xmlns:wpc="http://schemas.microsoft.com/office/word/2010/wordprocessingCanvas" xmlns:mc="http://schemas.openxmlformats.org/markup-compatibility/2006" xmlns:o="urn:schemas-microsoft-com:office:office" xmlns:r="http://schemas.openxmlformats.org/officeDocument/2006/relationships" xmlns:m="http://schemas.openxmlformats.org/officeDocument/2006/math" xmlns:v="urn:schemas-microsoft-com:vml" xmlns:wp14="http://schemas.microsoft.com/office/word/2010/wordprocessingDrawing" xmlns:wp="http://schemas.openxmlformats.org/drawingml/2006/wordprocessingDrawing" xmlns:w10="urn:schemas-microsoft-com:office:word" xmlns:w="http://schemas.openxmlformats.org/wordprocessingml/2006/main" xmlns:w14="http://schemas.microsoft.com/office/word/2010/wordml" xmlns:w15="http://schemas.microsoft.com/office/word/2012/wordml" xmlns:wpg="http://schemas.microsoft.com/office/word/2010/wordprocessingGroup" xmlns:wpi="http://schemas.microsoft.com/office/word/2010/wordprocessingInk" xmlns:wne="http://schemas.microsoft.com/office/word/2006/wordml" xmlns:wps="http://schemas.microsoft.com/office/word/2010/wordprocessingShape" mc:Ignorable="w14 w15 wp14">
   <w:p>
     <w:pPr>
       <w:pStyle w:val="Footer"/>
@@ -7384,7 +7712,7 @@
 </file>
 
 <file path=word/footnotes.xml><?xml version="1.0" encoding="utf-8"?>
-<w:footnotes xmlns:wpc="http://schemas.microsoft.com/office/word/2010/wordprocessingCanvas" xmlns:cx="http://schemas.microsoft.com/office/drawing/2014/chartex" xmlns:cx1="http://schemas.microsoft.com/office/drawing/2015/9/8/chartex" xmlns:cx2="http://schemas.microsoft.com/office/drawing/2015/10/21/chartex" xmlns:cx3="http://schemas.microsoft.com/office/drawing/2016/5/9/chartex" xmlns:cx4="http://schemas.microsoft.com/office/drawing/2016/5/10/chartex" xmlns:cx5="http://schemas.microsoft.com/office/drawing/2016/5/11/chartex" xmlns:cx6="http://schemas.microsoft.com/office/drawing/2016/5/12/chartex" xmlns:cx7="http://schemas.microsoft.com/office/drawing/2016/5/13/chartex" xmlns:cx8="http://schemas.microsoft.com/office/drawing/2016/5/14/chartex" xmlns:mc="http://schemas.openxmlformats.org/markup-compatibility/2006" xmlns:aink="http://schemas.microsoft.com/office/drawing/2016/ink" xmlns:am3d="http://schemas.microsoft.com/office/drawing/2017/model3d" xmlns:o="urn:schemas-microsoft-com:office:office" xmlns:r="http://schemas.openxmlformats.org/officeDocument/2006/relationships" xmlns:m="http://schemas.openxmlformats.org/officeDocument/2006/math" xmlns:v="urn:schemas-microsoft-com:vml" xmlns:wp14="http://schemas.microsoft.com/office/word/2010/wordprocessingDrawing" xmlns:wp="http://schemas.openxmlformats.org/drawingml/2006/wordprocessingDrawing" xmlns:w10="urn:schemas-microsoft-com:office:word" xmlns:w="http://schemas.openxmlformats.org/wordprocessingml/2006/main" xmlns:w14="http://schemas.microsoft.com/office/word/2010/wordml" xmlns:w15="http://schemas.microsoft.com/office/word/2012/wordml" xmlns:w16cid="http://schemas.microsoft.com/office/word/2016/wordml/cid" xmlns:w16se="http://schemas.microsoft.com/office/word/2015/wordml/symex" xmlns:wpg="http://schemas.microsoft.com/office/word/2010/wordprocessingGroup" xmlns:wpi="http://schemas.microsoft.com/office/word/2010/wordprocessingInk" xmlns:wne="http://schemas.microsoft.com/office/word/2006/wordml" xmlns:wps="http://schemas.microsoft.com/office/word/2010/wordprocessingShape" mc:Ignorable="w14 w15 w16se w16cid wp14">
+<w:footnotes xmlns:wpc="http://schemas.microsoft.com/office/word/2010/wordprocessingCanvas" xmlns:mc="http://schemas.openxmlformats.org/markup-compatibility/2006" xmlns:o="urn:schemas-microsoft-com:office:office" xmlns:r="http://schemas.openxmlformats.org/officeDocument/2006/relationships" xmlns:m="http://schemas.openxmlformats.org/officeDocument/2006/math" xmlns:v="urn:schemas-microsoft-com:vml" xmlns:wp14="http://schemas.microsoft.com/office/word/2010/wordprocessingDrawing" xmlns:wp="http://schemas.openxmlformats.org/drawingml/2006/wordprocessingDrawing" xmlns:w10="urn:schemas-microsoft-com:office:word" xmlns:w="http://schemas.openxmlformats.org/wordprocessingml/2006/main" xmlns:w14="http://schemas.microsoft.com/office/word/2010/wordml" xmlns:w15="http://schemas.microsoft.com/office/word/2012/wordml" xmlns:wpg="http://schemas.microsoft.com/office/word/2010/wordprocessingGroup" xmlns:wpi="http://schemas.microsoft.com/office/word/2010/wordprocessingInk" xmlns:wne="http://schemas.microsoft.com/office/word/2006/wordml" xmlns:wps="http://schemas.microsoft.com/office/word/2010/wordprocessingShape" mc:Ignorable="w14 w15 wp14">
   <w:footnote w:type="separator" w:id="-1">
     <w:p>
       <w:pPr>
@@ -7409,7 +7737,7 @@
 </file>
 
 <file path=word/header1.xml><?xml version="1.0" encoding="utf-8"?>
-<w:hdr xmlns:wpc="http://schemas.microsoft.com/office/word/2010/wordprocessingCanvas" xmlns:cx="http://schemas.microsoft.com/office/drawing/2014/chartex" xmlns:cx1="http://schemas.microsoft.com/office/drawing/2015/9/8/chartex" xmlns:cx2="http://schemas.microsoft.com/office/drawing/2015/10/21/chartex" xmlns:cx3="http://schemas.microsoft.com/office/drawing/2016/5/9/chartex" xmlns:cx4="http://schemas.microsoft.com/office/drawing/2016/5/10/chartex" xmlns:cx5="http://schemas.microsoft.com/office/drawing/2016/5/11/chartex" xmlns:cx6="http://schemas.microsoft.com/office/drawing/2016/5/12/chartex" xmlns:cx7="http://schemas.microsoft.com/office/drawing/2016/5/13/chartex" xmlns:cx8="http://schemas.microsoft.com/office/drawing/2016/5/14/chartex" xmlns:mc="http://schemas.openxmlformats.org/markup-compatibility/2006" xmlns:aink="http://schemas.microsoft.com/office/drawing/2016/ink" xmlns:am3d="http://schemas.microsoft.com/office/drawing/2017/model3d" xmlns:o="urn:schemas-microsoft-com:office:office" xmlns:r="http://schemas.openxmlformats.org/officeDocument/2006/relationships" xmlns:m="http://schemas.openxmlformats.org/officeDocument/2006/math" xmlns:v="urn:schemas-microsoft-com:vml" xmlns:wp14="http://schemas.microsoft.com/office/word/2010/wordprocessingDrawing" xmlns:wp="http://schemas.openxmlformats.org/drawingml/2006/wordprocessingDrawing" xmlns:w10="urn:schemas-microsoft-com:office:word" xmlns:w="http://schemas.openxmlformats.org/wordprocessingml/2006/main" xmlns:w14="http://schemas.microsoft.com/office/word/2010/wordml" xmlns:w15="http://schemas.microsoft.com/office/word/2012/wordml" xmlns:w16cid="http://schemas.microsoft.com/office/word/2016/wordml/cid" xmlns:w16se="http://schemas.microsoft.com/office/word/2015/wordml/symex" xmlns:wpg="http://schemas.microsoft.com/office/word/2010/wordprocessingGroup" xmlns:wpi="http://schemas.microsoft.com/office/word/2010/wordprocessingInk" xmlns:wne="http://schemas.microsoft.com/office/word/2006/wordml" xmlns:wps="http://schemas.microsoft.com/office/word/2010/wordprocessingShape" mc:Ignorable="w14 w15 w16se w16cid wp14">
+<w:hdr xmlns:wpc="http://schemas.microsoft.com/office/word/2010/wordprocessingCanvas" xmlns:mc="http://schemas.openxmlformats.org/markup-compatibility/2006" xmlns:o="urn:schemas-microsoft-com:office:office" xmlns:r="http://schemas.openxmlformats.org/officeDocument/2006/relationships" xmlns:m="http://schemas.openxmlformats.org/officeDocument/2006/math" xmlns:v="urn:schemas-microsoft-com:vml" xmlns:wp14="http://schemas.microsoft.com/office/word/2010/wordprocessingDrawing" xmlns:wp="http://schemas.openxmlformats.org/drawingml/2006/wordprocessingDrawing" xmlns:w10="urn:schemas-microsoft-com:office:word" xmlns:w="http://schemas.openxmlformats.org/wordprocessingml/2006/main" xmlns:w14="http://schemas.microsoft.com/office/word/2010/wordml" xmlns:w15="http://schemas.microsoft.com/office/word/2012/wordml" xmlns:wpg="http://schemas.microsoft.com/office/word/2010/wordprocessingGroup" xmlns:wpi="http://schemas.microsoft.com/office/word/2010/wordprocessingInk" xmlns:wne="http://schemas.microsoft.com/office/word/2006/wordml" xmlns:wps="http://schemas.microsoft.com/office/word/2010/wordprocessingShape" mc:Ignorable="w14 w15 wp14">
   <w:tbl>
     <w:tblPr>
       <w:tblW w:w="5055" w:type="pct"/>
@@ -7541,7 +7869,7 @@
           <w:alias w:val="Fecha"/>
           <w:id w:val="218099031"/>
           <w:dataBinding w:prefixMappings="xmlns:ns0='http://schemas.microsoft.com/office/2006/coverPageProps'" w:xpath="/ns0:CoverPageProperties[1]/ns0:PublishDate[1]" w:storeItemID="{55AF091B-3C7A-41E3-B477-F2FDAA23CFDA}"/>
-          <w:date w:fullDate="2018-06-01T00:00:00Z">
+          <w:date>
             <w:dateFormat w:val="d 'de' MMMM 'de' yyyy"/>
             <w:lid w:val="es-ES"/>
             <w:storeMappedDataAs w:val="dateTime"/>
@@ -7567,7 +7895,13 @@
                 <w:rPr>
                   <w:color w:val="FFFFFF" w:themeColor="background1"/>
                 </w:rPr>
-                <w:t>1 de junio de 2018</w:t>
+                <w:t>6</w:t>
+              </w:r>
+              <w:r>
+                <w:rPr>
+                  <w:color w:val="FFFFFF" w:themeColor="background1"/>
+                </w:rPr>
+                <w:t xml:space="preserve"> de junio de 2018</w:t>
               </w:r>
             </w:p>
           </w:tc>
@@ -7589,7 +7923,7 @@
 </file>
 
 <file path=word/numbering.xml><?xml version="1.0" encoding="utf-8"?>
-<w:numbering xmlns:wpc="http://schemas.microsoft.com/office/word/2010/wordprocessingCanvas" xmlns:cx="http://schemas.microsoft.com/office/drawing/2014/chartex" xmlns:cx1="http://schemas.microsoft.com/office/drawing/2015/9/8/chartex" xmlns:cx2="http://schemas.microsoft.com/office/drawing/2015/10/21/chartex" xmlns:cx3="http://schemas.microsoft.com/office/drawing/2016/5/9/chartex" xmlns:cx4="http://schemas.microsoft.com/office/drawing/2016/5/10/chartex" xmlns:cx5="http://schemas.microsoft.com/office/drawing/2016/5/11/chartex" xmlns:cx6="http://schemas.microsoft.com/office/drawing/2016/5/12/chartex" xmlns:cx7="http://schemas.microsoft.com/office/drawing/2016/5/13/chartex" xmlns:cx8="http://schemas.microsoft.com/office/drawing/2016/5/14/chartex" xmlns:mc="http://schemas.openxmlformats.org/markup-compatibility/2006" xmlns:aink="http://schemas.microsoft.com/office/drawing/2016/ink" xmlns:am3d="http://schemas.microsoft.com/office/drawing/2017/model3d" xmlns:o="urn:schemas-microsoft-com:office:office" xmlns:r="http://schemas.openxmlformats.org/officeDocument/2006/relationships" xmlns:m="http://schemas.openxmlformats.org/officeDocument/2006/math" xmlns:v="urn:schemas-microsoft-com:vml" xmlns:wp14="http://schemas.microsoft.com/office/word/2010/wordprocessingDrawing" xmlns:wp="http://schemas.openxmlformats.org/drawingml/2006/wordprocessingDrawing" xmlns:w10="urn:schemas-microsoft-com:office:word" xmlns:w="http://schemas.openxmlformats.org/wordprocessingml/2006/main" xmlns:w14="http://schemas.microsoft.com/office/word/2010/wordml" xmlns:w15="http://schemas.microsoft.com/office/word/2012/wordml" xmlns:w16cid="http://schemas.microsoft.com/office/word/2016/wordml/cid" xmlns:w16se="http://schemas.microsoft.com/office/word/2015/wordml/symex" xmlns:wpg="http://schemas.microsoft.com/office/word/2010/wordprocessingGroup" xmlns:wpi="http://schemas.microsoft.com/office/word/2010/wordprocessingInk" xmlns:wne="http://schemas.microsoft.com/office/word/2006/wordml" xmlns:wps="http://schemas.microsoft.com/office/word/2010/wordprocessingShape" mc:Ignorable="w14 w15 w16se w16cid wp14">
+<w:numbering xmlns:wpc="http://schemas.microsoft.com/office/word/2010/wordprocessingCanvas" xmlns:mc="http://schemas.openxmlformats.org/markup-compatibility/2006" xmlns:o="urn:schemas-microsoft-com:office:office" xmlns:r="http://schemas.openxmlformats.org/officeDocument/2006/relationships" xmlns:m="http://schemas.openxmlformats.org/officeDocument/2006/math" xmlns:v="urn:schemas-microsoft-com:vml" xmlns:wp14="http://schemas.microsoft.com/office/word/2010/wordprocessingDrawing" xmlns:wp="http://schemas.openxmlformats.org/drawingml/2006/wordprocessingDrawing" xmlns:w10="urn:schemas-microsoft-com:office:word" xmlns:w="http://schemas.openxmlformats.org/wordprocessingml/2006/main" xmlns:w14="http://schemas.microsoft.com/office/word/2010/wordml" xmlns:w15="http://schemas.microsoft.com/office/word/2012/wordml" xmlns:wpg="http://schemas.microsoft.com/office/word/2010/wordprocessingGroup" xmlns:wpi="http://schemas.microsoft.com/office/word/2010/wordprocessingInk" xmlns:wne="http://schemas.microsoft.com/office/word/2006/wordml" xmlns:wps="http://schemas.microsoft.com/office/word/2010/wordprocessingShape" mc:Ignorable="w14 w15 wp14">
   <w:abstractNum w:abstractNumId="0" w15:restartNumberingAfterBreak="0">
     <w:nsid w:val="07A31DE3"/>
     <w:multiLevelType w:val="hybridMultilevel"/>
@@ -7947,6 +8281,95 @@
     </w:lvl>
   </w:abstractNum>
   <w:abstractNum w:abstractNumId="4" w15:restartNumberingAfterBreak="0">
+    <w:nsid w:val="3BED2DF5"/>
+    <w:multiLevelType w:val="hybridMultilevel"/>
+    <w:tmpl w:val="A7B2DC98"/>
+    <w:lvl w:ilvl="0" w:tplc="987E865A">
+      <w:start w:val="1"/>
+      <w:numFmt w:val="lowerLetter"/>
+      <w:lvlText w:val="%1)"/>
+      <w:lvlJc w:val="left"/>
+      <w:pPr>
+        <w:ind w:left="1068" w:hanging="360"/>
+      </w:pPr>
+      <w:rPr>
+        <w:rFonts w:hint="default"/>
+      </w:rPr>
+    </w:lvl>
+    <w:lvl w:ilvl="1" w:tplc="040A0019">
+      <w:start w:val="1"/>
+      <w:numFmt w:val="lowerLetter"/>
+      <w:lvlText w:val="%2."/>
+      <w:lvlJc w:val="left"/>
+      <w:pPr>
+        <w:ind w:left="1788" w:hanging="360"/>
+      </w:pPr>
+    </w:lvl>
+    <w:lvl w:ilvl="2" w:tplc="040A001B" w:tentative="1">
+      <w:start w:val="1"/>
+      <w:numFmt w:val="lowerRoman"/>
+      <w:lvlText w:val="%3."/>
+      <w:lvlJc w:val="right"/>
+      <w:pPr>
+        <w:ind w:left="2508" w:hanging="180"/>
+      </w:pPr>
+    </w:lvl>
+    <w:lvl w:ilvl="3" w:tplc="040A000F" w:tentative="1">
+      <w:start w:val="1"/>
+      <w:numFmt w:val="decimal"/>
+      <w:lvlText w:val="%4."/>
+      <w:lvlJc w:val="left"/>
+      <w:pPr>
+        <w:ind w:left="3228" w:hanging="360"/>
+      </w:pPr>
+    </w:lvl>
+    <w:lvl w:ilvl="4" w:tplc="040A0019" w:tentative="1">
+      <w:start w:val="1"/>
+      <w:numFmt w:val="lowerLetter"/>
+      <w:lvlText w:val="%5."/>
+      <w:lvlJc w:val="left"/>
+      <w:pPr>
+        <w:ind w:left="3948" w:hanging="360"/>
+      </w:pPr>
+    </w:lvl>
+    <w:lvl w:ilvl="5" w:tplc="040A001B" w:tentative="1">
+      <w:start w:val="1"/>
+      <w:numFmt w:val="lowerRoman"/>
+      <w:lvlText w:val="%6."/>
+      <w:lvlJc w:val="right"/>
+      <w:pPr>
+        <w:ind w:left="4668" w:hanging="180"/>
+      </w:pPr>
+    </w:lvl>
+    <w:lvl w:ilvl="6" w:tplc="040A000F" w:tentative="1">
+      <w:start w:val="1"/>
+      <w:numFmt w:val="decimal"/>
+      <w:lvlText w:val="%7."/>
+      <w:lvlJc w:val="left"/>
+      <w:pPr>
+        <w:ind w:left="5388" w:hanging="360"/>
+      </w:pPr>
+    </w:lvl>
+    <w:lvl w:ilvl="7" w:tplc="040A0019" w:tentative="1">
+      <w:start w:val="1"/>
+      <w:numFmt w:val="lowerLetter"/>
+      <w:lvlText w:val="%8."/>
+      <w:lvlJc w:val="left"/>
+      <w:pPr>
+        <w:ind w:left="6108" w:hanging="360"/>
+      </w:pPr>
+    </w:lvl>
+    <w:lvl w:ilvl="8" w:tplc="040A001B" w:tentative="1">
+      <w:start w:val="1"/>
+      <w:numFmt w:val="lowerRoman"/>
+      <w:lvlText w:val="%9."/>
+      <w:lvlJc w:val="right"/>
+      <w:pPr>
+        <w:ind w:left="6828" w:hanging="180"/>
+      </w:pPr>
+    </w:lvl>
+  </w:abstractNum>
+  <w:abstractNum w:abstractNumId="5" w15:restartNumberingAfterBreak="0">
     <w:nsid w:val="60F2639D"/>
     <w:multiLevelType w:val="multilevel"/>
     <w:tmpl w:val="39480AD8"/>
@@ -8067,7 +8490,7 @@
       </w:rPr>
     </w:lvl>
   </w:abstractNum>
-  <w:abstractNum w:abstractNumId="5" w15:restartNumberingAfterBreak="0">
+  <w:abstractNum w:abstractNumId="6" w15:restartNumberingAfterBreak="0">
     <w:nsid w:val="75C84571"/>
     <w:multiLevelType w:val="hybridMultilevel"/>
     <w:tmpl w:val="8B8C0A28"/>
@@ -8180,7 +8603,7 @@
       </w:rPr>
     </w:lvl>
   </w:abstractNum>
-  <w:abstractNum w:abstractNumId="6" w15:restartNumberingAfterBreak="0">
+  <w:abstractNum w:abstractNumId="7" w15:restartNumberingAfterBreak="0">
     <w:nsid w:val="78651BEA"/>
     <w:multiLevelType w:val="hybridMultilevel"/>
     <w:tmpl w:val="9260FE4E"/>
@@ -8293,7 +8716,7 @@
       </w:rPr>
     </w:lvl>
   </w:abstractNum>
-  <w:abstractNum w:abstractNumId="7" w15:restartNumberingAfterBreak="0">
+  <w:abstractNum w:abstractNumId="8" w15:restartNumberingAfterBreak="0">
     <w:nsid w:val="7BC33BF4"/>
     <w:multiLevelType w:val="hybridMultilevel"/>
     <w:tmpl w:val="A7B2DC98"/>
@@ -8383,16 +8806,16 @@
     </w:lvl>
   </w:abstractNum>
   <w:num w:numId="1">
-    <w:abstractNumId w:val="4"/>
+    <w:abstractNumId w:val="5"/>
   </w:num>
   <w:num w:numId="2">
     <w:abstractNumId w:val="0"/>
   </w:num>
   <w:num w:numId="3">
-    <w:abstractNumId w:val="6"/>
+    <w:abstractNumId w:val="7"/>
   </w:num>
   <w:num w:numId="4">
-    <w:abstractNumId w:val="7"/>
+    <w:abstractNumId w:val="8"/>
   </w:num>
   <w:num w:numId="5">
     <w:abstractNumId w:val="2"/>
@@ -8401,16 +8824,19 @@
     <w:abstractNumId w:val="1"/>
   </w:num>
   <w:num w:numId="7">
-    <w:abstractNumId w:val="5"/>
+    <w:abstractNumId w:val="6"/>
   </w:num>
   <w:num w:numId="8">
     <w:abstractNumId w:val="3"/>
+  </w:num>
+  <w:num w:numId="9">
+    <w:abstractNumId w:val="4"/>
   </w:num>
 </w:numbering>
 </file>
 
 <file path=word/styles.xml><?xml version="1.0" encoding="utf-8"?>
-<w:styles xmlns:mc="http://schemas.openxmlformats.org/markup-compatibility/2006" xmlns:r="http://schemas.openxmlformats.org/officeDocument/2006/relationships" xmlns:w="http://schemas.openxmlformats.org/wordprocessingml/2006/main" xmlns:w14="http://schemas.microsoft.com/office/word/2010/wordml" xmlns:w15="http://schemas.microsoft.com/office/word/2012/wordml" xmlns:w16cid="http://schemas.microsoft.com/office/word/2016/wordml/cid" xmlns:w16se="http://schemas.microsoft.com/office/word/2015/wordml/symex" mc:Ignorable="w14 w15 w16se w16cid">
+<w:styles xmlns:mc="http://schemas.openxmlformats.org/markup-compatibility/2006" xmlns:r="http://schemas.openxmlformats.org/officeDocument/2006/relationships" xmlns:w="http://schemas.openxmlformats.org/wordprocessingml/2006/main" xmlns:w14="http://schemas.microsoft.com/office/word/2010/wordml" xmlns:w15="http://schemas.microsoft.com/office/word/2012/wordml" mc:Ignorable="w14 w15">
   <w:docDefaults>
     <w:rPrDefault>
       <w:rPr>
@@ -8426,7 +8852,7 @@
       </w:pPr>
     </w:pPrDefault>
   </w:docDefaults>
-  <w:latentStyles w:defLockedState="0" w:defUIPriority="99" w:defSemiHidden="0" w:defUnhideWhenUsed="0" w:defQFormat="0" w:count="375">
+  <w:latentStyles w:defLockedState="0" w:defUIPriority="99" w:defSemiHidden="0" w:defUnhideWhenUsed="0" w:defQFormat="0" w:count="371">
     <w:lsdException w:name="Normal" w:uiPriority="0" w:qFormat="1"/>
     <w:lsdException w:name="heading 1" w:uiPriority="9" w:qFormat="1"/>
     <w:lsdException w:name="heading 2" w:semiHidden="1" w:uiPriority="9" w:unhideWhenUsed="1" w:qFormat="1"/>
@@ -8798,10 +9224,6 @@
     <w:lsdException w:name="List Table 5 Dark Accent 6" w:uiPriority="50"/>
     <w:lsdException w:name="List Table 6 Colorful Accent 6" w:uiPriority="51"/>
     <w:lsdException w:name="List Table 7 Colorful Accent 6" w:uiPriority="52"/>
-    <w:lsdException w:name="Mention" w:semiHidden="1" w:unhideWhenUsed="1"/>
-    <w:lsdException w:name="Smart Hyperlink" w:semiHidden="1" w:unhideWhenUsed="1"/>
-    <w:lsdException w:name="Hashtag" w:semiHidden="1" w:unhideWhenUsed="1"/>
-    <w:lsdException w:name="Unresolved Mention" w:semiHidden="1" w:unhideWhenUsed="1"/>
   </w:latentStyles>
   <w:style w:type="paragraph" w:default="1" w:styleId="Normal">
     <w:name w:val="Normal"/>
@@ -9353,7 +9775,7 @@
 
 <file path=customXml/item1.xml><?xml version="1.0" encoding="utf-8"?>
 <CoverPageProperties xmlns="http://schemas.microsoft.com/office/2006/coverPageProps">
-  <PublishDate>2018-06-01T00:00:00</PublishDate>
+  <PublishDate>6 de junio de 2018</PublishDate>
   <Abstract/>
   <CompanyAddress/>
   <CompanyPhone/>
@@ -9375,7 +9797,7 @@
 </file>
 
 <file path=customXml/itemProps2.xml><?xml version="1.0" encoding="utf-8"?>
-<ds:datastoreItem xmlns:ds="http://schemas.openxmlformats.org/officeDocument/2006/customXml" ds:itemID="{D1D4AC67-1370-4B0F-992D-41A9DC3ED9B2}">
+<ds:datastoreItem xmlns:ds="http://schemas.openxmlformats.org/officeDocument/2006/customXml" ds:itemID="{095FF065-88F0-4DCB-94AA-3038971D3717}">
   <ds:schemaRefs>
     <ds:schemaRef ds:uri="http://schemas.openxmlformats.org/officeDocument/2006/bibliography"/>
   </ds:schemaRefs>

</xml_diff>

<commit_message>
Agrega implementacion del cambio en PCC.docx
</commit_message>
<xml_diff>
--- a/Documentos/PCC.docx
+++ b/Documentos/PCC.docx
@@ -1,6 +1,6 @@
 
 <file path=word/document.xml><?xml version="1.0" encoding="utf-8"?>
-<w:document xmlns:wpc="http://schemas.microsoft.com/office/word/2010/wordprocessingCanvas" xmlns:cx="http://schemas.microsoft.com/office/drawing/2014/chartex" xmlns:cx1="http://schemas.microsoft.com/office/drawing/2015/9/8/chartex" xmlns:cx2="http://schemas.microsoft.com/office/drawing/2015/10/21/chartex" xmlns:cx3="http://schemas.microsoft.com/office/drawing/2016/5/9/chartex" xmlns:cx4="http://schemas.microsoft.com/office/drawing/2016/5/10/chartex" xmlns:cx5="http://schemas.microsoft.com/office/drawing/2016/5/11/chartex" xmlns:cx6="http://schemas.microsoft.com/office/drawing/2016/5/12/chartex" xmlns:cx7="http://schemas.microsoft.com/office/drawing/2016/5/13/chartex" xmlns:cx8="http://schemas.microsoft.com/office/drawing/2016/5/14/chartex" xmlns:mc="http://schemas.openxmlformats.org/markup-compatibility/2006" xmlns:aink="http://schemas.microsoft.com/office/drawing/2016/ink" xmlns:am3d="http://schemas.microsoft.com/office/drawing/2017/model3d" xmlns:o="urn:schemas-microsoft-com:office:office" xmlns:r="http://schemas.openxmlformats.org/officeDocument/2006/relationships" xmlns:m="http://schemas.openxmlformats.org/officeDocument/2006/math" xmlns:v="urn:schemas-microsoft-com:vml" xmlns:wp14="http://schemas.microsoft.com/office/word/2010/wordprocessingDrawing" xmlns:wp="http://schemas.openxmlformats.org/drawingml/2006/wordprocessingDrawing" xmlns:w10="urn:schemas-microsoft-com:office:word" xmlns:w="http://schemas.openxmlformats.org/wordprocessingml/2006/main" xmlns:w14="http://schemas.microsoft.com/office/word/2010/wordml" xmlns:w15="http://schemas.microsoft.com/office/word/2012/wordml" xmlns:w16cid="http://schemas.microsoft.com/office/word/2016/wordml/cid" xmlns:w16se="http://schemas.microsoft.com/office/word/2015/wordml/symex" xmlns:wpg="http://schemas.microsoft.com/office/word/2010/wordprocessingGroup" xmlns:wpi="http://schemas.microsoft.com/office/word/2010/wordprocessingInk" xmlns:wne="http://schemas.microsoft.com/office/word/2006/wordml" xmlns:wps="http://schemas.microsoft.com/office/word/2010/wordprocessingShape" mc:Ignorable="w14 w15 w16se w16cid wp14">
+<w:document xmlns:wpc="http://schemas.microsoft.com/office/word/2010/wordprocessingCanvas" xmlns:mc="http://schemas.openxmlformats.org/markup-compatibility/2006" xmlns:o="urn:schemas-microsoft-com:office:office" xmlns:r="http://schemas.openxmlformats.org/officeDocument/2006/relationships" xmlns:m="http://schemas.openxmlformats.org/officeDocument/2006/math" xmlns:v="urn:schemas-microsoft-com:vml" xmlns:wp14="http://schemas.microsoft.com/office/word/2010/wordprocessingDrawing" xmlns:wp="http://schemas.openxmlformats.org/drawingml/2006/wordprocessingDrawing" xmlns:w10="urn:schemas-microsoft-com:office:word" xmlns:w="http://schemas.openxmlformats.org/wordprocessingml/2006/main" xmlns:w14="http://schemas.microsoft.com/office/word/2010/wordml" xmlns:w15="http://schemas.microsoft.com/office/word/2012/wordml" xmlns:wpg="http://schemas.microsoft.com/office/word/2010/wordprocessingGroup" xmlns:wpi="http://schemas.microsoft.com/office/word/2010/wordprocessingInk" xmlns:wne="http://schemas.microsoft.com/office/word/2006/wordml" xmlns:wps="http://schemas.microsoft.com/office/word/2010/wordprocessingShape" mc:Ignorable="w14 w15 wp14">
   <w:body>
     <w:p>
       <w:pPr>
@@ -30,7 +30,7 @@
         <w:rPr>
           <w:rFonts w:ascii="NewsGotT" w:hAnsi="NewsGotT"/>
           <w:noProof/>
-          <w:lang w:val="en-US"/>
+          <w:lang w:val="es-PE" w:eastAsia="es-PE"/>
         </w:rPr>
         <mc:AlternateContent>
           <mc:Choice Requires="wps">
@@ -121,7 +121,7 @@
         <w:rPr>
           <w:rFonts w:ascii="NewsGotT" w:hAnsi="NewsGotT"/>
           <w:noProof/>
-          <w:lang w:val="en-US"/>
+          <w:lang w:val="es-PE" w:eastAsia="es-PE"/>
         </w:rPr>
         <mc:AlternateContent>
           <mc:Choice Requires="wps">
@@ -189,7 +189,7 @@
               </wp:anchor>
             </w:drawing>
           </mc:Choice>
-          <mc:Fallback>
+          <mc:Fallback xmlns:w16se="http://schemas.microsoft.com/office/word/2015/wordml/symex" xmlns:w16cid="http://schemas.microsoft.com/office/word/2016/wordml/cid" xmlns:am3d="http://schemas.microsoft.com/office/drawing/2017/model3d" xmlns:aink="http://schemas.microsoft.com/office/drawing/2016/ink" xmlns:cx8="http://schemas.microsoft.com/office/drawing/2016/5/14/chartex" xmlns:cx7="http://schemas.microsoft.com/office/drawing/2016/5/13/chartex" xmlns:cx6="http://schemas.microsoft.com/office/drawing/2016/5/12/chartex" xmlns:cx5="http://schemas.microsoft.com/office/drawing/2016/5/11/chartex" xmlns:cx4="http://schemas.microsoft.com/office/drawing/2016/5/10/chartex" xmlns:cx3="http://schemas.microsoft.com/office/drawing/2016/5/9/chartex" xmlns:cx2="http://schemas.microsoft.com/office/drawing/2015/10/21/chartex" xmlns:cx1="http://schemas.microsoft.com/office/drawing/2015/9/8/chartex" xmlns:cx="http://schemas.microsoft.com/office/drawing/2014/chartex">
             <w:pict>
               <v:rect w14:anchorId="23DB05F2" id="3 Rectángulo" o:spid="_x0000_s1026" style="position:absolute;margin-left:-86pt;margin-top:-70.85pt;width:614.35pt;height:11in;z-index:-251656192;visibility:visible;mso-wrap-style:square;mso-width-percent:0;mso-wrap-distance-left:9pt;mso-wrap-distance-top:0;mso-wrap-distance-right:9pt;mso-wrap-distance-bottom:0;mso-position-horizontal:absolute;mso-position-horizontal-relative:text;mso-position-vertical:absolute;mso-position-vertical-relative:text;mso-width-percent:0;mso-width-relative:margin;v-text-anchor:middle" o:gfxdata="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" fillcolor="#44546a [3215]" stroked="f" strokeweight="1pt"/>
             </w:pict>
@@ -266,7 +266,7 @@
       <w:r>
         <w:rPr>
           <w:noProof/>
-          <w:lang w:val="en-US"/>
+          <w:lang w:val="es-PE" w:eastAsia="es-PE"/>
         </w:rPr>
         <w:drawing>
           <wp:anchor distT="0" distB="0" distL="114300" distR="114300" simplePos="0" relativeHeight="251664384" behindDoc="1" locked="0" layoutInCell="1" allowOverlap="1" wp14:anchorId="79D7E91E" wp14:editId="6B172825">
@@ -425,7 +425,7 @@
         <w:rPr>
           <w:rFonts w:ascii="NewsGotT" w:hAnsi="NewsGotT"/>
           <w:noProof/>
-          <w:lang w:val="en-US"/>
+          <w:lang w:val="es-PE" w:eastAsia="es-PE"/>
         </w:rPr>
         <mc:AlternateContent>
           <mc:Choice Requires="wps">
@@ -620,7 +620,7 @@
           <w:noProof/>
           <w:sz w:val="40"/>
           <w:szCs w:val="40"/>
-          <w:lang w:val="en-US"/>
+          <w:lang w:val="es-PE" w:eastAsia="es-PE"/>
         </w:rPr>
         <mc:AlternateContent>
           <mc:Choice Requires="wps">
@@ -766,7 +766,7 @@
                                 <w:szCs w:val="28"/>
                                 <w:lang w:val="es-PE" w:eastAsia="es-PE"/>
                               </w:rPr>
-                              <w:t>2</w:t>
+                              <w:t>3</w:t>
                             </w:r>
                           </w:p>
                         </w:txbxContent>
@@ -895,7 +895,7 @@
                           <w:szCs w:val="28"/>
                           <w:lang w:val="es-PE" w:eastAsia="es-PE"/>
                         </w:rPr>
-                        <w:t>2</w:t>
+                        <w:t>3</w:t>
                       </w:r>
                     </w:p>
                   </w:txbxContent>
@@ -1057,7 +1057,7 @@
           <w:noProof/>
           <w:sz w:val="40"/>
           <w:szCs w:val="40"/>
-          <w:lang w:val="en-US"/>
+          <w:lang w:val="es-PE" w:eastAsia="es-PE"/>
         </w:rPr>
         <mc:AlternateContent>
           <mc:Choice Requires="wps">
@@ -1264,30 +1264,25 @@
           <w:szCs w:val="24"/>
         </w:rPr>
       </w:pPr>
-      <w:bookmarkStart w:id="4" w:name="_GoBack"/>
-      <w:bookmarkEnd w:id="4"/>
     </w:p>
     <w:p>
       <w:pPr>
         <w:pStyle w:val="HojadeControl"/>
         <w:jc w:val="center"/>
         <w:rPr>
-          <w:rFonts w:ascii="NewsGotT" w:hAnsi="NewsGotT" w:hint="eastAsia"/>
-        </w:rPr>
-      </w:pPr>
-      <w:r>
-        <w:rPr>
           <w:rFonts w:ascii="NewsGotT" w:hAnsi="NewsGotT"/>
         </w:rPr>
+      </w:pPr>
+      <w:r>
+        <w:rPr>
+          <w:rFonts w:ascii="NewsGotT" w:hAnsi="NewsGotT"/>
+        </w:rPr>
         <w:t>HOJA DE CONTROL</w:t>
       </w:r>
     </w:p>
     <w:p>
       <w:pPr>
         <w:pStyle w:val="Standard"/>
-        <w:rPr>
-          <w:rFonts w:hint="eastAsia"/>
-        </w:rPr>
       </w:pPr>
     </w:p>
     <w:tbl>
@@ -1331,7 +1326,6 @@
             <w:pPr>
               <w:pStyle w:val="TableContents"/>
               <w:rPr>
-                <w:rFonts w:hint="eastAsia"/>
                 <w:b/>
                 <w:bCs/>
                 <w:sz w:val="22"/>
@@ -1365,7 +1359,6 @@
             <w:pPr>
               <w:pStyle w:val="TableContents"/>
               <w:rPr>
-                <w:rFonts w:hint="eastAsia"/>
                 <w:sz w:val="22"/>
                 <w:szCs w:val="22"/>
               </w:rPr>
@@ -1423,7 +1416,6 @@
             <w:pPr>
               <w:pStyle w:val="TableContents"/>
               <w:rPr>
-                <w:rFonts w:hint="eastAsia"/>
                 <w:b/>
                 <w:bCs/>
                 <w:sz w:val="22"/>
@@ -1457,7 +1449,6 @@
             <w:pPr>
               <w:pStyle w:val="TableContents"/>
               <w:rPr>
-                <w:rFonts w:hint="eastAsia"/>
                 <w:sz w:val="22"/>
                 <w:szCs w:val="22"/>
               </w:rPr>
@@ -1489,7 +1480,6 @@
             <w:pPr>
               <w:pStyle w:val="TableContents"/>
               <w:rPr>
-                <w:rFonts w:hint="eastAsia"/>
                 <w:b/>
                 <w:bCs/>
                 <w:sz w:val="22"/>
@@ -1523,7 +1513,6 @@
             <w:pPr>
               <w:pStyle w:val="TableContents"/>
               <w:rPr>
-                <w:rFonts w:hint="eastAsia"/>
                 <w:sz w:val="22"/>
                 <w:szCs w:val="22"/>
               </w:rPr>
@@ -1577,7 +1566,6 @@
             <w:pPr>
               <w:pStyle w:val="TableContents"/>
               <w:rPr>
-                <w:rFonts w:hint="eastAsia"/>
                 <w:b/>
                 <w:bCs/>
                 <w:sz w:val="22"/>
@@ -1611,7 +1599,6 @@
             <w:pPr>
               <w:pStyle w:val="TableContents"/>
               <w:rPr>
-                <w:rFonts w:hint="eastAsia"/>
                 <w:sz w:val="22"/>
                 <w:szCs w:val="22"/>
               </w:rPr>
@@ -1657,7 +1644,6 @@
             <w:pPr>
               <w:pStyle w:val="TableContents"/>
               <w:rPr>
-                <w:rFonts w:hint="eastAsia"/>
                 <w:b/>
                 <w:bCs/>
                 <w:sz w:val="22"/>
@@ -1690,7 +1676,6 @@
             <w:pPr>
               <w:pStyle w:val="TableContents"/>
               <w:rPr>
-                <w:rFonts w:hint="eastAsia"/>
                 <w:sz w:val="22"/>
                 <w:szCs w:val="22"/>
               </w:rPr>
@@ -1707,7 +1692,7 @@
                 <w:sz w:val="22"/>
                 <w:szCs w:val="22"/>
               </w:rPr>
-              <w:t>2</w:t>
+              <w:t>3</w:t>
             </w:r>
           </w:p>
         </w:tc>
@@ -1727,7 +1712,6 @@
             <w:pPr>
               <w:pStyle w:val="TableContents"/>
               <w:rPr>
-                <w:rFonts w:hint="eastAsia"/>
                 <w:b/>
                 <w:bCs/>
                 <w:sz w:val="22"/>
@@ -1761,7 +1745,6 @@
               <w:pStyle w:val="TableContents"/>
               <w:jc w:val="center"/>
               <w:rPr>
-                <w:rFonts w:hint="eastAsia"/>
                 <w:sz w:val="22"/>
                 <w:szCs w:val="22"/>
               </w:rPr>
@@ -1778,7 +1761,7 @@
                 <w:sz w:val="22"/>
                 <w:szCs w:val="22"/>
               </w:rPr>
-              <w:t>1</w:t>
+              <w:t>6</w:t>
             </w:r>
             <w:r>
               <w:rPr>
@@ -1822,7 +1805,6 @@
             <w:pPr>
               <w:pStyle w:val="TableContents"/>
               <w:rPr>
-                <w:rFonts w:hint="eastAsia"/>
                 <w:b/>
                 <w:bCs/>
                 <w:sz w:val="22"/>
@@ -1856,7 +1838,6 @@
             <w:pPr>
               <w:pStyle w:val="TableContents"/>
               <w:rPr>
-                <w:rFonts w:hint="eastAsia"/>
                 <w:sz w:val="22"/>
                 <w:szCs w:val="22"/>
               </w:rPr>
@@ -1879,7 +1860,6 @@
             <w:pPr>
               <w:pStyle w:val="TableContents"/>
               <w:rPr>
-                <w:rFonts w:hint="eastAsia"/>
                 <w:b/>
                 <w:bCs/>
                 <w:sz w:val="22"/>
@@ -1913,7 +1893,6 @@
               <w:pStyle w:val="TableContents"/>
               <w:jc w:val="center"/>
               <w:rPr>
-                <w:rFonts w:hint="eastAsia"/>
                 <w:sz w:val="22"/>
                 <w:szCs w:val="22"/>
               </w:rPr>
@@ -1939,7 +1918,6 @@
             <w:pPr>
               <w:pStyle w:val="TableContents"/>
               <w:rPr>
-                <w:rFonts w:hint="eastAsia"/>
                 <w:b/>
                 <w:bCs/>
                 <w:sz w:val="22"/>
@@ -1964,7 +1942,6 @@
             <w:pPr>
               <w:pStyle w:val="TableContents"/>
               <w:rPr>
-                <w:rFonts w:hint="eastAsia"/>
                 <w:sz w:val="22"/>
                 <w:szCs w:val="22"/>
               </w:rPr>
@@ -1987,7 +1964,6 @@
             <w:pPr>
               <w:pStyle w:val="TableContents"/>
               <w:rPr>
-                <w:rFonts w:hint="eastAsia"/>
                 <w:b/>
                 <w:bCs/>
                 <w:sz w:val="22"/>
@@ -2021,7 +1997,6 @@
               <w:pStyle w:val="TableContents"/>
               <w:jc w:val="center"/>
               <w:rPr>
-                <w:rFonts w:hint="eastAsia"/>
                 <w:sz w:val="22"/>
                 <w:szCs w:val="22"/>
               </w:rPr>
@@ -2031,7 +2006,7 @@
                 <w:sz w:val="22"/>
                 <w:szCs w:val="22"/>
               </w:rPr>
-              <w:t>7</w:t>
+              <w:t>9</w:t>
             </w:r>
           </w:p>
         </w:tc>
@@ -2041,7 +2016,6 @@
       <w:pPr>
         <w:pStyle w:val="Standard"/>
         <w:rPr>
-          <w:rFonts w:hint="eastAsia"/>
           <w:sz w:val="22"/>
           <w:szCs w:val="22"/>
         </w:rPr>
@@ -2050,20 +2024,19 @@
     <w:p>
       <w:pPr>
         <w:pStyle w:val="Standard"/>
+        <w:rPr>
+          <w:b/>
+          <w:sz w:val="22"/>
+          <w:szCs w:val="22"/>
+        </w:rPr>
+      </w:pPr>
+      <w:r>
         <w:rPr>
           <w:rFonts w:hint="eastAsia"/>
           <w:b/>
           <w:sz w:val="22"/>
           <w:szCs w:val="22"/>
         </w:rPr>
-      </w:pPr>
-      <w:r>
-        <w:rPr>
-          <w:rFonts w:hint="eastAsia"/>
-          <w:b/>
-          <w:sz w:val="22"/>
-          <w:szCs w:val="22"/>
-        </w:rPr>
         <w:t>HISTORIAL DE VERSIONES</w:t>
       </w:r>
     </w:p>
@@ -2071,7 +2044,6 @@
       <w:pPr>
         <w:pStyle w:val="Standard"/>
         <w:rPr>
-          <w:rFonts w:hint="eastAsia"/>
           <w:sz w:val="22"/>
           <w:szCs w:val="22"/>
         </w:rPr>
@@ -2120,7 +2092,6 @@
               <w:pStyle w:val="TableContents"/>
               <w:jc w:val="center"/>
               <w:rPr>
-                <w:rFonts w:hint="eastAsia"/>
                 <w:b/>
                 <w:bCs/>
                 <w:sz w:val="22"/>
@@ -2156,7 +2127,6 @@
               <w:pStyle w:val="TableContents"/>
               <w:jc w:val="center"/>
               <w:rPr>
-                <w:rFonts w:hint="eastAsia"/>
                 <w:b/>
                 <w:bCs/>
                 <w:sz w:val="22"/>
@@ -2192,7 +2162,6 @@
               <w:pStyle w:val="TableContents"/>
               <w:jc w:val="center"/>
               <w:rPr>
-                <w:rFonts w:hint="eastAsia"/>
                 <w:b/>
                 <w:bCs/>
                 <w:sz w:val="22"/>
@@ -2228,7 +2197,6 @@
               <w:pStyle w:val="TableContents"/>
               <w:jc w:val="center"/>
               <w:rPr>
-                <w:rFonts w:hint="eastAsia"/>
                 <w:b/>
                 <w:bCs/>
                 <w:sz w:val="22"/>
@@ -2265,7 +2233,6 @@
               <w:pStyle w:val="TableContents"/>
               <w:jc w:val="center"/>
               <w:rPr>
-                <w:rFonts w:hint="eastAsia"/>
                 <w:sz w:val="22"/>
                 <w:szCs w:val="22"/>
               </w:rPr>
@@ -2295,7 +2262,6 @@
               <w:pStyle w:val="TableContents"/>
               <w:jc w:val="center"/>
               <w:rPr>
-                <w:rFonts w:hint="eastAsia"/>
                 <w:sz w:val="22"/>
                 <w:szCs w:val="22"/>
               </w:rPr>
@@ -2325,7 +2291,6 @@
               <w:pStyle w:val="TableContents"/>
               <w:jc w:val="center"/>
               <w:rPr>
-                <w:rFonts w:hint="eastAsia"/>
                 <w:sz w:val="22"/>
                 <w:szCs w:val="22"/>
               </w:rPr>
@@ -2355,7 +2320,6 @@
               <w:pStyle w:val="TableContents"/>
               <w:jc w:val="center"/>
               <w:rPr>
-                <w:rFonts w:hint="eastAsia"/>
                 <w:sz w:val="22"/>
                 <w:szCs w:val="22"/>
               </w:rPr>
@@ -2408,7 +2372,6 @@
               <w:pStyle w:val="TableContents"/>
               <w:jc w:val="center"/>
               <w:rPr>
-                <w:rFonts w:hint="eastAsia"/>
                 <w:sz w:val="22"/>
                 <w:szCs w:val="22"/>
               </w:rPr>
@@ -2438,7 +2401,6 @@
               <w:pStyle w:val="TableContents"/>
               <w:jc w:val="center"/>
               <w:rPr>
-                <w:rFonts w:hint="eastAsia"/>
                 <w:sz w:val="22"/>
                 <w:szCs w:val="22"/>
               </w:rPr>
@@ -2468,7 +2430,6 @@
               <w:pStyle w:val="TableContents"/>
               <w:jc w:val="center"/>
               <w:rPr>
-                <w:rFonts w:hint="eastAsia"/>
                 <w:sz w:val="22"/>
                 <w:szCs w:val="22"/>
               </w:rPr>
@@ -2498,7 +2459,6 @@
               <w:pStyle w:val="TableContents"/>
               <w:jc w:val="center"/>
               <w:rPr>
-                <w:rFonts w:hint="eastAsia"/>
                 <w:sz w:val="22"/>
                 <w:szCs w:val="22"/>
               </w:rPr>
@@ -2551,7 +2511,6 @@
               <w:pStyle w:val="TableContents"/>
               <w:jc w:val="center"/>
               <w:rPr>
-                <w:rFonts w:hint="eastAsia"/>
                 <w:sz w:val="22"/>
                 <w:szCs w:val="22"/>
               </w:rPr>
@@ -2581,7 +2540,6 @@
               <w:pStyle w:val="TableContents"/>
               <w:jc w:val="center"/>
               <w:rPr>
-                <w:rFonts w:hint="eastAsia"/>
                 <w:sz w:val="22"/>
                 <w:szCs w:val="22"/>
               </w:rPr>
@@ -2611,7 +2569,6 @@
               <w:pStyle w:val="TableContents"/>
               <w:jc w:val="center"/>
               <w:rPr>
-                <w:rFonts w:hint="eastAsia"/>
                 <w:sz w:val="22"/>
                 <w:szCs w:val="22"/>
               </w:rPr>
@@ -2650,7 +2607,6 @@
               <w:pStyle w:val="TableContents"/>
               <w:jc w:val="center"/>
               <w:rPr>
-                <w:rFonts w:hint="eastAsia"/>
                 <w:sz w:val="22"/>
                 <w:szCs w:val="22"/>
               </w:rPr>
@@ -2682,11 +2638,17 @@
               <w:pStyle w:val="TableContents"/>
               <w:jc w:val="center"/>
               <w:rPr>
-                <w:rFonts w:hint="eastAsia"/>
                 <w:sz w:val="22"/>
                 <w:szCs w:val="22"/>
               </w:rPr>
             </w:pPr>
+            <w:r>
+              <w:rPr>
+                <w:sz w:val="22"/>
+                <w:szCs w:val="22"/>
+              </w:rPr>
+              <w:t>1.3</w:t>
+            </w:r>
           </w:p>
         </w:tc>
         <w:tc>
@@ -2705,11 +2667,17 @@
               <w:pStyle w:val="TableContents"/>
               <w:jc w:val="center"/>
               <w:rPr>
-                <w:rFonts w:hint="eastAsia"/>
                 <w:sz w:val="22"/>
                 <w:szCs w:val="22"/>
               </w:rPr>
             </w:pPr>
+            <w:r>
+              <w:rPr>
+                <w:sz w:val="22"/>
+                <w:szCs w:val="22"/>
+              </w:rPr>
+              <w:t>Agrega Implementación del Cambio</w:t>
+            </w:r>
           </w:p>
         </w:tc>
         <w:tc>
@@ -2728,11 +2696,26 @@
               <w:pStyle w:val="TableContents"/>
               <w:jc w:val="center"/>
               <w:rPr>
-                <w:rFonts w:hint="eastAsia"/>
                 <w:sz w:val="22"/>
                 <w:szCs w:val="22"/>
               </w:rPr>
             </w:pPr>
+            <w:proofErr w:type="spellStart"/>
+            <w:r>
+              <w:rPr>
+                <w:sz w:val="22"/>
+                <w:szCs w:val="22"/>
+              </w:rPr>
+              <w:t>Joselin</w:t>
+            </w:r>
+            <w:proofErr w:type="spellEnd"/>
+            <w:r>
+              <w:rPr>
+                <w:sz w:val="22"/>
+                <w:szCs w:val="22"/>
+              </w:rPr>
+              <w:t xml:space="preserve"> Tiburcio</w:t>
+            </w:r>
           </w:p>
         </w:tc>
         <w:tc>
@@ -2751,11 +2734,17 @@
               <w:pStyle w:val="TableContents"/>
               <w:jc w:val="center"/>
               <w:rPr>
-                <w:rFonts w:hint="eastAsia"/>
                 <w:sz w:val="22"/>
                 <w:szCs w:val="22"/>
               </w:rPr>
             </w:pPr>
+            <w:r>
+              <w:rPr>
+                <w:sz w:val="22"/>
+                <w:szCs w:val="22"/>
+              </w:rPr>
+              <w:t>06/06/2018</w:t>
+            </w:r>
           </w:p>
         </w:tc>
       </w:tr>
@@ -2764,7 +2753,6 @@
       <w:pPr>
         <w:pStyle w:val="Standard"/>
         <w:rPr>
-          <w:rFonts w:hint="eastAsia"/>
           <w:b/>
           <w:sz w:val="22"/>
           <w:szCs w:val="22"/>
@@ -2775,7 +2763,6 @@
       <w:pPr>
         <w:pStyle w:val="Standard"/>
         <w:rPr>
-          <w:rFonts w:hint="eastAsia"/>
           <w:b/>
           <w:sz w:val="22"/>
           <w:szCs w:val="22"/>
@@ -2786,7 +2773,6 @@
       <w:pPr>
         <w:pStyle w:val="Standard"/>
         <w:rPr>
-          <w:rFonts w:hint="eastAsia"/>
           <w:b/>
           <w:sz w:val="22"/>
           <w:szCs w:val="22"/>
@@ -2805,7 +2791,6 @@
       <w:pPr>
         <w:pStyle w:val="Standard"/>
         <w:rPr>
-          <w:rFonts w:hint="eastAsia"/>
           <w:sz w:val="22"/>
           <w:szCs w:val="22"/>
         </w:rPr>
@@ -2851,7 +2836,6 @@
             <w:pPr>
               <w:pStyle w:val="TableContents"/>
               <w:rPr>
-                <w:rFonts w:hint="eastAsia"/>
                 <w:b/>
                 <w:bCs/>
                 <w:sz w:val="22"/>
@@ -2878,7 +2862,6 @@
             <w:pPr>
               <w:pStyle w:val="TableContents"/>
               <w:rPr>
-                <w:rFonts w:hint="eastAsia"/>
                 <w:b/>
                 <w:bCs/>
                 <w:sz w:val="22"/>
@@ -2912,7 +2895,6 @@
             <w:pPr>
               <w:pStyle w:val="TableContents"/>
               <w:rPr>
-                <w:rFonts w:hint="eastAsia"/>
                 <w:sz w:val="22"/>
                 <w:szCs w:val="22"/>
               </w:rPr>
@@ -2951,7 +2933,6 @@
             <w:pPr>
               <w:pStyle w:val="TableContents"/>
               <w:rPr>
-                <w:rFonts w:hint="eastAsia"/>
                 <w:sz w:val="22"/>
                 <w:szCs w:val="22"/>
               </w:rPr>
@@ -2982,7 +2963,6 @@
             <w:pPr>
               <w:pStyle w:val="TableContents"/>
               <w:rPr>
-                <w:rFonts w:hint="eastAsia"/>
                 <w:sz w:val="22"/>
                 <w:szCs w:val="22"/>
               </w:rPr>
@@ -3005,7 +2985,6 @@
             <w:pPr>
               <w:pStyle w:val="TableContents"/>
               <w:rPr>
-                <w:rFonts w:hint="eastAsia"/>
                 <w:sz w:val="22"/>
                 <w:szCs w:val="22"/>
               </w:rPr>
@@ -3036,7 +3015,6 @@
             <w:pPr>
               <w:pStyle w:val="TableContents"/>
               <w:rPr>
-                <w:rFonts w:hint="eastAsia"/>
                 <w:sz w:val="22"/>
                 <w:szCs w:val="22"/>
               </w:rPr>
@@ -3059,7 +3037,6 @@
             <w:pPr>
               <w:pStyle w:val="TableContents"/>
               <w:rPr>
-                <w:rFonts w:hint="eastAsia"/>
                 <w:sz w:val="22"/>
                 <w:szCs w:val="22"/>
               </w:rPr>
@@ -3090,7 +3067,6 @@
             <w:pPr>
               <w:pStyle w:val="TableContents"/>
               <w:rPr>
-                <w:rFonts w:hint="eastAsia"/>
                 <w:sz w:val="22"/>
                 <w:szCs w:val="22"/>
               </w:rPr>
@@ -3113,7 +3089,6 @@
             <w:pPr>
               <w:pStyle w:val="TableContents"/>
               <w:rPr>
-                <w:rFonts w:hint="eastAsia"/>
                 <w:sz w:val="22"/>
                 <w:szCs w:val="22"/>
               </w:rPr>
@@ -3144,7 +3119,6 @@
             <w:pPr>
               <w:pStyle w:val="TableContents"/>
               <w:rPr>
-                <w:rFonts w:hint="eastAsia"/>
                 <w:sz w:val="22"/>
                 <w:szCs w:val="22"/>
               </w:rPr>
@@ -3167,7 +3141,6 @@
             <w:pPr>
               <w:pStyle w:val="TableContents"/>
               <w:rPr>
-                <w:rFonts w:hint="eastAsia"/>
                 <w:sz w:val="22"/>
                 <w:szCs w:val="22"/>
               </w:rPr>
@@ -3198,7 +3171,6 @@
             <w:pPr>
               <w:pStyle w:val="TableContents"/>
               <w:rPr>
-                <w:rFonts w:hint="eastAsia"/>
                 <w:sz w:val="22"/>
                 <w:szCs w:val="22"/>
               </w:rPr>
@@ -3221,7 +3193,6 @@
             <w:pPr>
               <w:pStyle w:val="TableContents"/>
               <w:rPr>
-                <w:rFonts w:hint="eastAsia"/>
                 <w:sz w:val="22"/>
                 <w:szCs w:val="22"/>
               </w:rPr>
@@ -3252,7 +3223,6 @@
             <w:pPr>
               <w:pStyle w:val="TableContents"/>
               <w:rPr>
-                <w:rFonts w:hint="eastAsia"/>
                 <w:sz w:val="22"/>
                 <w:szCs w:val="22"/>
               </w:rPr>
@@ -3275,7 +3245,6 @@
             <w:pPr>
               <w:pStyle w:val="TableContents"/>
               <w:rPr>
-                <w:rFonts w:hint="eastAsia"/>
                 <w:sz w:val="22"/>
                 <w:szCs w:val="22"/>
               </w:rPr>
@@ -3355,7 +3324,7 @@
             <w:rPr>
               <w:rFonts w:eastAsiaTheme="minorEastAsia"/>
               <w:noProof/>
-              <w:lang w:val="en-US" w:eastAsia="ja-JP"/>
+              <w:lang w:val="es-PE" w:eastAsia="es-PE"/>
             </w:rPr>
           </w:pPr>
           <w:r>
@@ -3367,7 +3336,7 @@
           <w:r>
             <w:fldChar w:fldCharType="separate"/>
           </w:r>
-          <w:hyperlink w:anchor="_Toc515575555" w:history="1">
+          <w:hyperlink w:anchor="_Toc516084172" w:history="1">
             <w:r>
               <w:rPr>
                 <w:rStyle w:val="Hyperlink"/>
@@ -3380,7 +3349,7 @@
               <w:rPr>
                 <w:rFonts w:eastAsiaTheme="minorEastAsia"/>
                 <w:noProof/>
-                <w:lang w:val="en-US" w:eastAsia="ja-JP"/>
+                <w:lang w:val="es-PE" w:eastAsia="es-PE"/>
               </w:rPr>
               <w:tab/>
             </w:r>
@@ -3411,7 +3380,7 @@
                 <w:noProof/>
                 <w:webHidden/>
               </w:rPr>
-              <w:instrText xml:space="preserve"> PAGEREF _Toc515575555 \h </w:instrText>
+              <w:instrText xml:space="preserve"> PAGEREF _Toc516084172 \h </w:instrText>
             </w:r>
             <w:r>
               <w:rPr>
@@ -3452,10 +3421,10 @@
             <w:rPr>
               <w:rFonts w:eastAsiaTheme="minorEastAsia"/>
               <w:noProof/>
-              <w:lang w:val="en-US" w:eastAsia="ja-JP"/>
+              <w:lang w:val="es-PE" w:eastAsia="es-PE"/>
             </w:rPr>
           </w:pPr>
-          <w:hyperlink w:anchor="_Toc515575556" w:history="1">
+          <w:hyperlink w:anchor="_Toc516084173" w:history="1">
             <w:r>
               <w:rPr>
                 <w:rStyle w:val="Hyperlink"/>
@@ -3468,7 +3437,7 @@
               <w:rPr>
                 <w:rFonts w:eastAsiaTheme="minorEastAsia"/>
                 <w:noProof/>
-                <w:lang w:val="en-US" w:eastAsia="ja-JP"/>
+                <w:lang w:val="es-PE" w:eastAsia="es-PE"/>
               </w:rPr>
               <w:tab/>
             </w:r>
@@ -3499,7 +3468,7 @@
                 <w:noProof/>
                 <w:webHidden/>
               </w:rPr>
-              <w:instrText xml:space="preserve"> PAGEREF _Toc515575556 \h </w:instrText>
+              <w:instrText xml:space="preserve"> PAGEREF _Toc516084173 \h </w:instrText>
             </w:r>
             <w:r>
               <w:rPr>
@@ -3540,10 +3509,10 @@
             <w:rPr>
               <w:rFonts w:eastAsiaTheme="minorEastAsia"/>
               <w:noProof/>
-              <w:lang w:val="en-US" w:eastAsia="ja-JP"/>
+              <w:lang w:val="es-PE" w:eastAsia="es-PE"/>
             </w:rPr>
           </w:pPr>
-          <w:hyperlink w:anchor="_Toc515575557" w:history="1">
+          <w:hyperlink w:anchor="_Toc516084174" w:history="1">
             <w:r>
               <w:rPr>
                 <w:rStyle w:val="Hyperlink"/>
@@ -3556,7 +3525,7 @@
               <w:rPr>
                 <w:rFonts w:eastAsiaTheme="minorEastAsia"/>
                 <w:noProof/>
-                <w:lang w:val="en-US" w:eastAsia="ja-JP"/>
+                <w:lang w:val="es-PE" w:eastAsia="es-PE"/>
               </w:rPr>
               <w:tab/>
             </w:r>
@@ -3587,7 +3556,7 @@
                 <w:noProof/>
                 <w:webHidden/>
               </w:rPr>
-              <w:instrText xml:space="preserve"> PAGEREF _Toc515575557 \h </w:instrText>
+              <w:instrText xml:space="preserve"> PAGEREF _Toc516084174 \h </w:instrText>
             </w:r>
             <w:r>
               <w:rPr>
@@ -3628,10 +3597,10 @@
             <w:rPr>
               <w:rFonts w:eastAsiaTheme="minorEastAsia"/>
               <w:noProof/>
-              <w:lang w:val="en-US" w:eastAsia="ja-JP"/>
+              <w:lang w:val="es-PE" w:eastAsia="es-PE"/>
             </w:rPr>
           </w:pPr>
-          <w:hyperlink w:anchor="_Toc515575558" w:history="1">
+          <w:hyperlink w:anchor="_Toc516084175" w:history="1">
             <w:r>
               <w:rPr>
                 <w:rStyle w:val="Hyperlink"/>
@@ -3644,7 +3613,7 @@
               <w:rPr>
                 <w:rFonts w:eastAsiaTheme="minorEastAsia"/>
                 <w:noProof/>
-                <w:lang w:val="en-US" w:eastAsia="ja-JP"/>
+                <w:lang w:val="es-PE" w:eastAsia="es-PE"/>
               </w:rPr>
               <w:tab/>
             </w:r>
@@ -3675,7 +3644,7 @@
                 <w:noProof/>
                 <w:webHidden/>
               </w:rPr>
-              <w:instrText xml:space="preserve"> PAGEREF _Toc515575558 \h </w:instrText>
+              <w:instrText xml:space="preserve"> PAGEREF _Toc516084175 \h </w:instrText>
             </w:r>
             <w:r>
               <w:rPr>
@@ -3716,10 +3685,10 @@
             <w:rPr>
               <w:rFonts w:eastAsiaTheme="minorEastAsia"/>
               <w:noProof/>
-              <w:lang w:val="en-US" w:eastAsia="ja-JP"/>
+              <w:lang w:val="es-PE" w:eastAsia="es-PE"/>
             </w:rPr>
           </w:pPr>
-          <w:hyperlink w:anchor="_Toc515575559" w:history="1">
+          <w:hyperlink w:anchor="_Toc516084176" w:history="1">
             <w:r>
               <w:rPr>
                 <w:rStyle w:val="Hyperlink"/>
@@ -3732,7 +3701,7 @@
               <w:rPr>
                 <w:rFonts w:eastAsiaTheme="minorEastAsia"/>
                 <w:noProof/>
-                <w:lang w:val="en-US" w:eastAsia="ja-JP"/>
+                <w:lang w:val="es-PE" w:eastAsia="es-PE"/>
               </w:rPr>
               <w:tab/>
             </w:r>
@@ -3763,7 +3732,7 @@
                 <w:noProof/>
                 <w:webHidden/>
               </w:rPr>
-              <w:instrText xml:space="preserve"> PAGEREF _Toc515575559 \h </w:instrText>
+              <w:instrText xml:space="preserve"> PAGEREF _Toc516084176 \h </w:instrText>
             </w:r>
             <w:r>
               <w:rPr>
@@ -3804,10 +3773,10 @@
             <w:rPr>
               <w:rFonts w:eastAsiaTheme="minorEastAsia"/>
               <w:noProof/>
-              <w:lang w:val="en-US" w:eastAsia="ja-JP"/>
+              <w:lang w:val="es-PE" w:eastAsia="es-PE"/>
             </w:rPr>
           </w:pPr>
-          <w:hyperlink w:anchor="_Toc515575560" w:history="1">
+          <w:hyperlink w:anchor="_Toc516084177" w:history="1">
             <w:r>
               <w:rPr>
                 <w:rStyle w:val="Hyperlink"/>
@@ -3820,7 +3789,7 @@
               <w:rPr>
                 <w:rFonts w:eastAsiaTheme="minorEastAsia"/>
                 <w:noProof/>
-                <w:lang w:val="en-US" w:eastAsia="ja-JP"/>
+                <w:lang w:val="es-PE" w:eastAsia="es-PE"/>
               </w:rPr>
               <w:tab/>
             </w:r>
@@ -3851,7 +3820,7 @@
                 <w:noProof/>
                 <w:webHidden/>
               </w:rPr>
-              <w:instrText xml:space="preserve"> PAGEREF _Toc515575560 \h </w:instrText>
+              <w:instrText xml:space="preserve"> PAGEREF _Toc516084177 \h </w:instrText>
             </w:r>
             <w:r>
               <w:rPr>
@@ -3892,10 +3861,10 @@
             <w:rPr>
               <w:rFonts w:eastAsiaTheme="minorEastAsia"/>
               <w:noProof/>
-              <w:lang w:val="en-US" w:eastAsia="ja-JP"/>
+              <w:lang w:val="es-PE" w:eastAsia="es-PE"/>
             </w:rPr>
           </w:pPr>
-          <w:hyperlink w:anchor="_Toc515575561" w:history="1">
+          <w:hyperlink w:anchor="_Toc516084178" w:history="1">
             <w:r>
               <w:rPr>
                 <w:rStyle w:val="Hyperlink"/>
@@ -3908,7 +3877,7 @@
               <w:rPr>
                 <w:rFonts w:eastAsiaTheme="minorEastAsia"/>
                 <w:noProof/>
-                <w:lang w:val="en-US" w:eastAsia="ja-JP"/>
+                <w:lang w:val="es-PE" w:eastAsia="es-PE"/>
               </w:rPr>
               <w:tab/>
             </w:r>
@@ -3939,7 +3908,7 @@
                 <w:noProof/>
                 <w:webHidden/>
               </w:rPr>
-              <w:instrText xml:space="preserve"> PAGEREF _Toc515575561 \h </w:instrText>
+              <w:instrText xml:space="preserve"> PAGEREF _Toc516084178 \h </w:instrText>
             </w:r>
             <w:r>
               <w:rPr>
@@ -3980,10 +3949,10 @@
             <w:rPr>
               <w:rFonts w:eastAsiaTheme="minorEastAsia"/>
               <w:noProof/>
-              <w:lang w:val="en-US" w:eastAsia="ja-JP"/>
+              <w:lang w:val="es-PE" w:eastAsia="es-PE"/>
             </w:rPr>
           </w:pPr>
-          <w:hyperlink w:anchor="_Toc515575562" w:history="1">
+          <w:hyperlink w:anchor="_Toc516084179" w:history="1">
             <w:r>
               <w:rPr>
                 <w:rStyle w:val="Hyperlink"/>
@@ -3996,7 +3965,7 @@
               <w:rPr>
                 <w:rFonts w:eastAsiaTheme="minorEastAsia"/>
                 <w:noProof/>
-                <w:lang w:val="en-US" w:eastAsia="ja-JP"/>
+                <w:lang w:val="es-PE" w:eastAsia="es-PE"/>
               </w:rPr>
               <w:tab/>
             </w:r>
@@ -4027,7 +3996,7 @@
                 <w:noProof/>
                 <w:webHidden/>
               </w:rPr>
-              <w:instrText xml:space="preserve"> PAGEREF _Toc515575562 \h </w:instrText>
+              <w:instrText xml:space="preserve"> PAGEREF _Toc516084179 \h </w:instrText>
             </w:r>
             <w:r>
               <w:rPr>
@@ -4068,10 +4037,10 @@
             <w:rPr>
               <w:rFonts w:eastAsiaTheme="minorEastAsia"/>
               <w:noProof/>
-              <w:lang w:val="en-US" w:eastAsia="ja-JP"/>
+              <w:lang w:val="es-PE" w:eastAsia="es-PE"/>
             </w:rPr>
           </w:pPr>
-          <w:hyperlink w:anchor="_Toc515575563" w:history="1">
+          <w:hyperlink w:anchor="_Toc516084180" w:history="1">
             <w:r>
               <w:rPr>
                 <w:rStyle w:val="Hyperlink"/>
@@ -4084,7 +4053,7 @@
               <w:rPr>
                 <w:rFonts w:eastAsiaTheme="minorEastAsia"/>
                 <w:noProof/>
-                <w:lang w:val="en-US" w:eastAsia="ja-JP"/>
+                <w:lang w:val="es-PE" w:eastAsia="es-PE"/>
               </w:rPr>
               <w:tab/>
             </w:r>
@@ -4115,7 +4084,7 @@
                 <w:noProof/>
                 <w:webHidden/>
               </w:rPr>
-              <w:instrText xml:space="preserve"> PAGEREF _Toc515575563 \h </w:instrText>
+              <w:instrText xml:space="preserve"> PAGEREF _Toc516084180 \h </w:instrText>
             </w:r>
             <w:r>
               <w:rPr>
@@ -4136,6 +4105,94 @@
                 <w:webHidden/>
               </w:rPr>
               <w:t>7</w:t>
+            </w:r>
+            <w:r>
+              <w:rPr>
+                <w:noProof/>
+                <w:webHidden/>
+              </w:rPr>
+              <w:fldChar w:fldCharType="end"/>
+            </w:r>
+          </w:hyperlink>
+        </w:p>
+        <w:p>
+          <w:pPr>
+            <w:pStyle w:val="TOC2"/>
+            <w:tabs>
+              <w:tab w:val="left" w:pos="880"/>
+              <w:tab w:val="right" w:leader="dot" w:pos="9350"/>
+            </w:tabs>
+            <w:rPr>
+              <w:rFonts w:eastAsiaTheme="minorEastAsia"/>
+              <w:noProof/>
+              <w:lang w:val="es-PE" w:eastAsia="es-PE"/>
+            </w:rPr>
+          </w:pPr>
+          <w:hyperlink w:anchor="_Toc516084181" w:history="1">
+            <w:r>
+              <w:rPr>
+                <w:rStyle w:val="Hyperlink"/>
+                <w:b/>
+                <w:noProof/>
+              </w:rPr>
+              <w:t>5.5.</w:t>
+            </w:r>
+            <w:r>
+              <w:rPr>
+                <w:rFonts w:eastAsiaTheme="minorEastAsia"/>
+                <w:noProof/>
+                <w:lang w:val="es-PE" w:eastAsia="es-PE"/>
+              </w:rPr>
+              <w:tab/>
+            </w:r>
+            <w:r>
+              <w:rPr>
+                <w:rStyle w:val="Hyperlink"/>
+                <w:b/>
+                <w:noProof/>
+              </w:rPr>
+              <w:t>Implementación del Cambio</w:t>
+            </w:r>
+            <w:r>
+              <w:rPr>
+                <w:noProof/>
+                <w:webHidden/>
+              </w:rPr>
+              <w:tab/>
+            </w:r>
+            <w:r>
+              <w:rPr>
+                <w:noProof/>
+                <w:webHidden/>
+              </w:rPr>
+              <w:fldChar w:fldCharType="begin"/>
+            </w:r>
+            <w:r>
+              <w:rPr>
+                <w:noProof/>
+                <w:webHidden/>
+              </w:rPr>
+              <w:instrText xml:space="preserve"> PAGEREF _Toc516084181 \h </w:instrText>
+            </w:r>
+            <w:r>
+              <w:rPr>
+                <w:noProof/>
+                <w:webHidden/>
+              </w:rPr>
+            </w:r>
+            <w:r>
+              <w:rPr>
+                <w:noProof/>
+                <w:webHidden/>
+              </w:rPr>
+              <w:fldChar w:fldCharType="separate"/>
+            </w:r>
+            <w:r>
+              <w:rPr>
+                <w:noProof/>
+                <w:webHidden/>
+              </w:rPr>
+              <w:t>8</w:t>
             </w:r>
             <w:r>
               <w:rPr>
@@ -4198,8 +4255,8 @@
           <w:szCs w:val="28"/>
         </w:rPr>
       </w:pPr>
-      <w:bookmarkStart w:id="5" w:name="_Toc514604131"/>
-      <w:bookmarkStart w:id="6" w:name="_Toc515575555"/>
+      <w:bookmarkStart w:id="4" w:name="_Toc514604131"/>
+      <w:bookmarkStart w:id="5" w:name="_Toc516084172"/>
       <w:r>
         <w:rPr>
           <w:b/>
@@ -4209,8 +4266,8 @@
         <w:lastRenderedPageBreak/>
         <w:t>Introducción</w:t>
       </w:r>
+      <w:bookmarkEnd w:id="4"/>
       <w:bookmarkEnd w:id="5"/>
-      <w:bookmarkEnd w:id="6"/>
     </w:p>
     <w:p>
       <w:pPr>
@@ -4237,7 +4294,12 @@
       </w:r>
       <w:proofErr w:type="spellEnd"/>
       <w:r>
-        <w:t xml:space="preserve">. Dado a que los cambios que se realicen a los diferentes proyectos de software en </w:t>
+        <w:t>. Dado a que los cambios que se realicen a los difer</w:t>
+      </w:r>
+      <w:bookmarkStart w:id="6" w:name="_GoBack"/>
+      <w:bookmarkEnd w:id="6"/>
+      <w:r>
+        <w:t xml:space="preserve">entes proyectos de software en </w:t>
       </w:r>
       <w:r>
         <w:rPr>
@@ -4299,7 +4361,7 @@
           <w:szCs w:val="28"/>
         </w:rPr>
       </w:pPr>
-      <w:bookmarkStart w:id="7" w:name="_Toc515575556"/>
+      <w:bookmarkStart w:id="7" w:name="_Toc516084173"/>
       <w:r>
         <w:rPr>
           <w:b/>
@@ -4999,7 +5061,7 @@
           <w:szCs w:val="28"/>
         </w:rPr>
       </w:pPr>
-      <w:bookmarkStart w:id="8" w:name="_Toc515575557"/>
+      <w:bookmarkStart w:id="8" w:name="_Toc516084174"/>
       <w:r>
         <w:rPr>
           <w:b/>
@@ -5195,7 +5257,7 @@
           <w:szCs w:val="28"/>
         </w:rPr>
       </w:pPr>
-      <w:bookmarkStart w:id="9" w:name="_Toc515575558"/>
+      <w:bookmarkStart w:id="9" w:name="_Toc516084175"/>
       <w:r>
         <w:rPr>
           <w:b/>
@@ -5740,31 +5802,40 @@
           <w:b/>
           <w:bCs/>
         </w:rPr>
-        <w:t xml:space="preserve">1: </w:t>
-      </w:r>
-      <w:proofErr w:type="gramStart"/>
+        <w:t>1: Baja.-</w:t>
+      </w:r>
+      <w:r>
+        <w:t xml:space="preserve"> </w:t>
+      </w:r>
+      <w:r>
+        <w:t>Cambio</w:t>
+      </w:r>
+      <w:r>
+        <w:t>s</w:t>
+      </w:r>
+      <w:r>
+        <w:t xml:space="preserve"> de bajo impacto y urgencia</w:t>
+      </w:r>
+      <w:r>
+        <w:t>.</w:t>
+      </w:r>
+    </w:p>
+    <w:p>
+      <w:r>
+        <w:tab/>
+      </w:r>
       <w:r>
         <w:rPr>
           <w:b/>
           <w:bCs/>
         </w:rPr>
-        <w:t>Baja.-</w:t>
-      </w:r>
-      <w:proofErr w:type="gramEnd"/>
+        <w:t>2: Moderada.-</w:t>
+      </w:r>
       <w:r>
         <w:t xml:space="preserve"> </w:t>
       </w:r>
       <w:r>
-        <w:t>Cambio</w:t>
-      </w:r>
-      <w:r>
-        <w:t>s</w:t>
-      </w:r>
-      <w:r>
-        <w:t xml:space="preserve"> de bajo impacto y urgencia</w:t>
-      </w:r>
-      <w:r>
-        <w:t>.</w:t>
+        <w:t>Cambios que afectan ligeramente el impacto o urgencia.</w:t>
       </w:r>
     </w:p>
     <w:p>
@@ -5776,49 +5847,10 @@
           <w:b/>
           <w:bCs/>
         </w:rPr>
-        <w:t xml:space="preserve">2: </w:t>
-      </w:r>
-      <w:proofErr w:type="gramStart"/>
-      <w:r>
-        <w:rPr>
-          <w:b/>
-          <w:bCs/>
-        </w:rPr>
-        <w:t>Moderada.-</w:t>
-      </w:r>
-      <w:proofErr w:type="gramEnd"/>
-      <w:r>
-        <w:t xml:space="preserve"> </w:t>
-      </w:r>
-      <w:r>
-        <w:t>Cambios que afectan ligeramente el impacto o urgencia.</w:t>
-      </w:r>
-    </w:p>
-    <w:p>
-      <w:r>
-        <w:tab/>
-      </w:r>
-      <w:r>
-        <w:rPr>
-          <w:b/>
-          <w:bCs/>
-        </w:rPr>
-        <w:t xml:space="preserve">3: </w:t>
-      </w:r>
-      <w:proofErr w:type="gramStart"/>
-      <w:r>
-        <w:rPr>
-          <w:b/>
-          <w:bCs/>
-        </w:rPr>
-        <w:t>Media</w:t>
-      </w:r>
-      <w:r>
-        <w:t>.-</w:t>
-      </w:r>
-      <w:proofErr w:type="gramEnd"/>
-      <w:r>
-        <w:t xml:space="preserve"> </w:t>
+        <w:t>3: Media</w:t>
+      </w:r>
+      <w:r>
+        <w:t xml:space="preserve">.- </w:t>
       </w:r>
       <w:r>
         <w:t>Cambios que afectan mucho el impacto o urgencia.</w:t>
@@ -5834,69 +5866,45 @@
           <w:b/>
           <w:bCs/>
         </w:rPr>
-        <w:t xml:space="preserve">4: </w:t>
-      </w:r>
-      <w:proofErr w:type="gramStart"/>
+        <w:t>4: Alta</w:t>
+      </w:r>
+      <w:r>
+        <w:t xml:space="preserve">.- </w:t>
+      </w:r>
+      <w:r>
+        <w:t xml:space="preserve">Cambios cuyo impacto y urgencia son </w:t>
+      </w:r>
+      <w:r>
+        <w:t xml:space="preserve">altos, estos son los cambios </w:t>
+      </w:r>
+      <w:r>
+        <w:t xml:space="preserve">estándar </w:t>
+      </w:r>
+      <w:r>
+        <w:t xml:space="preserve">de </w:t>
+      </w:r>
+    </w:p>
+    <w:p>
+      <w:pPr>
+        <w:ind w:firstLine="708"/>
+      </w:pPr>
+      <w:r>
+        <w:t>más alto nivel.</w:t>
+      </w:r>
+    </w:p>
+    <w:p>
+      <w:pPr>
+        <w:ind w:left="708"/>
+      </w:pPr>
       <w:r>
         <w:rPr>
           <w:b/>
           <w:bCs/>
         </w:rPr>
-        <w:t>Alta</w:t>
-      </w:r>
-      <w:r>
-        <w:t>.-</w:t>
-      </w:r>
-      <w:proofErr w:type="gramEnd"/>
-      <w:r>
-        <w:t xml:space="preserve"> </w:t>
-      </w:r>
-      <w:r>
-        <w:t xml:space="preserve">Cambios cuyo impacto y urgencia son </w:t>
-      </w:r>
-      <w:r>
-        <w:t xml:space="preserve">altos, estos son los cambios </w:t>
-      </w:r>
-      <w:r>
-        <w:t xml:space="preserve">estándar </w:t>
-      </w:r>
-      <w:r>
-        <w:t xml:space="preserve">de </w:t>
-      </w:r>
-    </w:p>
-    <w:p>
-      <w:pPr>
-        <w:ind w:firstLine="708"/>
-      </w:pPr>
-      <w:r>
-        <w:t>más alto nivel.</w:t>
-      </w:r>
-    </w:p>
-    <w:p>
-      <w:pPr>
-        <w:ind w:left="708"/>
-      </w:pPr>
-      <w:r>
-        <w:rPr>
-          <w:b/>
-          <w:bCs/>
-        </w:rPr>
-        <w:t xml:space="preserve">5: </w:t>
-      </w:r>
-      <w:proofErr w:type="gramStart"/>
-      <w:r>
-        <w:rPr>
-          <w:b/>
-          <w:bCs/>
-        </w:rPr>
-        <w:t>Urgente</w:t>
-      </w:r>
-      <w:r>
-        <w:t>.-</w:t>
-      </w:r>
-      <w:proofErr w:type="gramEnd"/>
-      <w:r>
-        <w:t xml:space="preserve"> </w:t>
+        <w:t>5: Urgente</w:t>
+      </w:r>
+      <w:r>
+        <w:t xml:space="preserve">.- </w:t>
       </w:r>
       <w:r>
         <w:t>Cambios referentes a errores críticos, correspondiente a las solicitudes de emergencia.</w:t>
@@ -5919,7 +5927,7 @@
           <w:szCs w:val="28"/>
         </w:rPr>
       </w:pPr>
-      <w:bookmarkStart w:id="10" w:name="_Toc515575559"/>
+      <w:bookmarkStart w:id="10" w:name="_Toc516084176"/>
       <w:r>
         <w:rPr>
           <w:b/>
@@ -5965,7 +5973,7 @@
           <w:szCs w:val="24"/>
         </w:rPr>
       </w:pPr>
-      <w:bookmarkStart w:id="11" w:name="_Toc515575560"/>
+      <w:bookmarkStart w:id="11" w:name="_Toc516084177"/>
       <w:r>
         <w:rPr>
           <w:b/>
@@ -6317,7 +6325,7 @@
           <w:szCs w:val="24"/>
         </w:rPr>
       </w:pPr>
-      <w:bookmarkStart w:id="12" w:name="_Toc515575561"/>
+      <w:bookmarkStart w:id="12" w:name="_Toc516084178"/>
       <w:r>
         <w:rPr>
           <w:b/>
@@ -6607,7 +6615,7 @@
           <w:szCs w:val="24"/>
         </w:rPr>
       </w:pPr>
-      <w:bookmarkStart w:id="13" w:name="_Toc515575562"/>
+      <w:bookmarkStart w:id="13" w:name="_Toc516084179"/>
       <w:r>
         <w:rPr>
           <w:b/>
@@ -6982,7 +6990,7 @@
           <w:szCs w:val="24"/>
         </w:rPr>
       </w:pPr>
-      <w:bookmarkStart w:id="14" w:name="_Toc515575563"/>
+      <w:bookmarkStart w:id="14" w:name="_Toc516084180"/>
       <w:r>
         <w:rPr>
           <w:b/>
@@ -7322,6 +7330,326 @@
           <w:lang w:val="es-ES_tradnl"/>
         </w:rPr>
         <w:t>Una vez aprobado el cambio se realizan las acciones para hacer un seguimiento a la petición de cambio más preciso.</w:t>
+      </w:r>
+    </w:p>
+    <w:p>
+      <w:pPr>
+        <w:rPr>
+          <w:bCs/>
+          <w:lang w:val="es-ES_tradnl"/>
+        </w:rPr>
+      </w:pPr>
+    </w:p>
+    <w:p>
+      <w:pPr>
+        <w:pStyle w:val="ListParagraph"/>
+        <w:numPr>
+          <w:ilvl w:val="1"/>
+          <w:numId w:val="1"/>
+        </w:numPr>
+        <w:spacing w:after="160" w:line="240" w:lineRule="auto"/>
+        <w:ind w:left="426" w:hanging="141"/>
+        <w:contextualSpacing w:val="0"/>
+        <w:jc w:val="both"/>
+        <w:outlineLvl w:val="1"/>
+        <w:rPr>
+          <w:b/>
+          <w:sz w:val="24"/>
+          <w:szCs w:val="24"/>
+        </w:rPr>
+      </w:pPr>
+      <w:bookmarkStart w:id="15" w:name="_Toc516084181"/>
+      <w:r>
+        <w:rPr>
+          <w:b/>
+          <w:sz w:val="24"/>
+          <w:szCs w:val="24"/>
+        </w:rPr>
+        <w:t>Implementación del Cambio</w:t>
+      </w:r>
+      <w:bookmarkEnd w:id="15"/>
+    </w:p>
+    <w:p>
+      <w:pPr>
+        <w:pStyle w:val="ListParagraph"/>
+        <w:numPr>
+          <w:ilvl w:val="0"/>
+          <w:numId w:val="9"/>
+        </w:numPr>
+        <w:rPr>
+          <w:b/>
+          <w:bCs/>
+          <w:lang w:val="es-ES_tradnl"/>
+        </w:rPr>
+      </w:pPr>
+      <w:r>
+        <w:rPr>
+          <w:b/>
+          <w:bCs/>
+          <w:lang w:val="es-ES_tradnl"/>
+        </w:rPr>
+        <w:t>Actividades</w:t>
+      </w:r>
+    </w:p>
+    <w:p>
+      <w:pPr>
+        <w:pStyle w:val="ListParagraph"/>
+        <w:numPr>
+          <w:ilvl w:val="0"/>
+          <w:numId w:val="3"/>
+        </w:numPr>
+        <w:rPr>
+          <w:bCs/>
+          <w:lang w:val="es-ES_tradnl"/>
+        </w:rPr>
+      </w:pPr>
+      <w:r>
+        <w:rPr>
+          <w:bCs/>
+          <w:lang w:val="es-ES_tradnl"/>
+        </w:rPr>
+        <w:t>Identificación de equipo a cargo del cambio</w:t>
+      </w:r>
+    </w:p>
+    <w:p>
+      <w:pPr>
+        <w:pStyle w:val="ListParagraph"/>
+        <w:numPr>
+          <w:ilvl w:val="0"/>
+          <w:numId w:val="3"/>
+        </w:numPr>
+        <w:rPr>
+          <w:bCs/>
+          <w:lang w:val="es-ES_tradnl"/>
+        </w:rPr>
+      </w:pPr>
+      <w:r>
+        <w:rPr>
+          <w:bCs/>
+          <w:lang w:val="es-ES_tradnl"/>
+        </w:rPr>
+        <w:t>Asignación de tareas al equipo que está a cargo.</w:t>
+      </w:r>
+    </w:p>
+    <w:p>
+      <w:pPr>
+        <w:pStyle w:val="ListParagraph"/>
+        <w:numPr>
+          <w:ilvl w:val="0"/>
+          <w:numId w:val="3"/>
+        </w:numPr>
+        <w:rPr>
+          <w:bCs/>
+          <w:lang w:val="es-ES_tradnl"/>
+        </w:rPr>
+      </w:pPr>
+      <w:r>
+        <w:rPr>
+          <w:bCs/>
+          <w:lang w:val="es-ES_tradnl"/>
+        </w:rPr>
+        <w:t>Realizar control de las tareas realizadas.</w:t>
+      </w:r>
+    </w:p>
+    <w:p>
+      <w:pPr>
+        <w:pStyle w:val="ListParagraph"/>
+        <w:numPr>
+          <w:ilvl w:val="0"/>
+          <w:numId w:val="3"/>
+        </w:numPr>
+        <w:rPr>
+          <w:bCs/>
+          <w:lang w:val="es-ES_tradnl"/>
+        </w:rPr>
+      </w:pPr>
+      <w:r>
+        <w:rPr>
+          <w:bCs/>
+          <w:lang w:val="es-ES_tradnl"/>
+        </w:rPr>
+        <w:t>Verificar casos de prueba pertinentes para los cambios.</w:t>
+      </w:r>
+    </w:p>
+    <w:p>
+      <w:pPr>
+        <w:pStyle w:val="ListParagraph"/>
+        <w:numPr>
+          <w:ilvl w:val="0"/>
+          <w:numId w:val="3"/>
+        </w:numPr>
+        <w:rPr>
+          <w:bCs/>
+          <w:lang w:val="es-ES_tradnl"/>
+        </w:rPr>
+      </w:pPr>
+      <w:r>
+        <w:rPr>
+          <w:bCs/>
+          <w:lang w:val="es-ES_tradnl"/>
+        </w:rPr>
+        <w:t>Implementación en entorno de producción de cambios realizados.</w:t>
+      </w:r>
+    </w:p>
+    <w:p>
+      <w:pPr>
+        <w:rPr>
+          <w:bCs/>
+          <w:lang w:val="es-ES_tradnl"/>
+        </w:rPr>
+      </w:pPr>
+    </w:p>
+    <w:p>
+      <w:pPr>
+        <w:pStyle w:val="ListParagraph"/>
+        <w:numPr>
+          <w:ilvl w:val="0"/>
+          <w:numId w:val="9"/>
+        </w:numPr>
+        <w:rPr>
+          <w:b/>
+          <w:bCs/>
+          <w:lang w:val="es-ES_tradnl"/>
+        </w:rPr>
+      </w:pPr>
+      <w:r>
+        <w:rPr>
+          <w:b/>
+          <w:bCs/>
+          <w:lang w:val="es-ES_tradnl"/>
+        </w:rPr>
+        <w:t>Documentos</w:t>
+      </w:r>
+    </w:p>
+    <w:p>
+      <w:pPr>
+        <w:pStyle w:val="ListParagraph"/>
+        <w:numPr>
+          <w:ilvl w:val="0"/>
+          <w:numId w:val="3"/>
+        </w:numPr>
+        <w:rPr>
+          <w:bCs/>
+          <w:lang w:val="es-ES_tradnl"/>
+        </w:rPr>
+      </w:pPr>
+      <w:r>
+        <w:rPr>
+          <w:bCs/>
+          <w:lang w:val="es-ES_tradnl"/>
+        </w:rPr>
+        <w:t>Plan de control de cambios</w:t>
+      </w:r>
+    </w:p>
+    <w:p>
+      <w:pPr>
+        <w:pStyle w:val="ListParagraph"/>
+        <w:numPr>
+          <w:ilvl w:val="0"/>
+          <w:numId w:val="3"/>
+        </w:numPr>
+        <w:rPr>
+          <w:bCs/>
+          <w:lang w:val="es-ES_tradnl"/>
+        </w:rPr>
+      </w:pPr>
+      <w:r>
+        <w:rPr>
+          <w:bCs/>
+          <w:lang w:val="es-ES_tradnl"/>
+        </w:rPr>
+        <w:t>Cronograma de Actividades</w:t>
+      </w:r>
+    </w:p>
+    <w:p>
+      <w:pPr>
+        <w:rPr>
+          <w:bCs/>
+          <w:lang w:val="es-ES_tradnl"/>
+        </w:rPr>
+      </w:pPr>
+    </w:p>
+    <w:p>
+      <w:pPr>
+        <w:pStyle w:val="ListParagraph"/>
+        <w:numPr>
+          <w:ilvl w:val="0"/>
+          <w:numId w:val="9"/>
+        </w:numPr>
+        <w:rPr>
+          <w:b/>
+          <w:bCs/>
+          <w:lang w:val="es-ES_tradnl"/>
+        </w:rPr>
+      </w:pPr>
+      <w:r>
+        <w:rPr>
+          <w:b/>
+          <w:bCs/>
+          <w:lang w:val="es-ES_tradnl"/>
+        </w:rPr>
+        <w:t>Políticas</w:t>
+      </w:r>
+    </w:p>
+    <w:p>
+      <w:pPr>
+        <w:pStyle w:val="ListParagraph"/>
+        <w:numPr>
+          <w:ilvl w:val="0"/>
+          <w:numId w:val="3"/>
+        </w:numPr>
+        <w:rPr>
+          <w:bCs/>
+          <w:lang w:val="es-ES_tradnl"/>
+        </w:rPr>
+      </w:pPr>
+      <w:r>
+        <w:rPr>
+          <w:bCs/>
+          <w:lang w:val="es-ES_tradnl"/>
+        </w:rPr>
+        <w:lastRenderedPageBreak/>
+        <w:t>La implementación de los cambios debe estar a cargo de una persona con experiencia para la tarea a realizarse.</w:t>
+      </w:r>
+    </w:p>
+    <w:p>
+      <w:pPr>
+        <w:pStyle w:val="ListParagraph"/>
+        <w:numPr>
+          <w:ilvl w:val="0"/>
+          <w:numId w:val="3"/>
+        </w:numPr>
+        <w:rPr>
+          <w:bCs/>
+          <w:lang w:val="es-ES_tradnl"/>
+        </w:rPr>
+      </w:pPr>
+      <w:r>
+        <w:rPr>
+          <w:bCs/>
+          <w:lang w:val="es-ES_tradnl"/>
+        </w:rPr>
+        <w:t>El seguimiento del cronograma debe ser estricto, y solo puede darse una extensión de este en casos excepcionales.</w:t>
+      </w:r>
+    </w:p>
+    <w:p>
+      <w:pPr>
+        <w:pStyle w:val="ListParagraph"/>
+        <w:numPr>
+          <w:ilvl w:val="0"/>
+          <w:numId w:val="3"/>
+        </w:numPr>
+        <w:rPr>
+          <w:bCs/>
+          <w:lang w:val="es-ES_tradnl"/>
+        </w:rPr>
+      </w:pPr>
+      <w:r>
+        <w:rPr>
+          <w:bCs/>
+          <w:lang w:val="es-ES_tradnl"/>
+        </w:rPr>
+        <w:t>Los casos de prueba se deben de realizar a la par que se realizan la implementación de los cambios.</w:t>
       </w:r>
     </w:p>
     <w:p>
@@ -7344,7 +7672,7 @@
 </file>
 
 <file path=word/endnotes.xml><?xml version="1.0" encoding="utf-8"?>
-<w:endnotes xmlns:wpc="http://schemas.microsoft.com/office/word/2010/wordprocessingCanvas" xmlns:cx="http://schemas.microsoft.com/office/drawing/2014/chartex" xmlns:cx1="http://schemas.microsoft.com/office/drawing/2015/9/8/chartex" xmlns:cx2="http://schemas.microsoft.com/office/drawing/2015/10/21/chartex" xmlns:cx3="http://schemas.microsoft.com/office/drawing/2016/5/9/chartex" xmlns:cx4="http://schemas.microsoft.com/office/drawing/2016/5/10/chartex" xmlns:cx5="http://schemas.microsoft.com/office/drawing/2016/5/11/chartex" xmlns:cx6="http://schemas.microsoft.com/office/drawing/2016/5/12/chartex" xmlns:cx7="http://schemas.microsoft.com/office/drawing/2016/5/13/chartex" xmlns:cx8="http://schemas.microsoft.com/office/drawing/2016/5/14/chartex" xmlns:mc="http://schemas.openxmlformats.org/markup-compatibility/2006" xmlns:aink="http://schemas.microsoft.com/office/drawing/2016/ink" xmlns:am3d="http://schemas.microsoft.com/office/drawing/2017/model3d" xmlns:o="urn:schemas-microsoft-com:office:office" xmlns:r="http://schemas.openxmlformats.org/officeDocument/2006/relationships" xmlns:m="http://schemas.openxmlformats.org/officeDocument/2006/math" xmlns:v="urn:schemas-microsoft-com:vml" xmlns:wp14="http://schemas.microsoft.com/office/word/2010/wordprocessingDrawing" xmlns:wp="http://schemas.openxmlformats.org/drawingml/2006/wordprocessingDrawing" xmlns:w10="urn:schemas-microsoft-com:office:word" xmlns:w="http://schemas.openxmlformats.org/wordprocessingml/2006/main" xmlns:w14="http://schemas.microsoft.com/office/word/2010/wordml" xmlns:w15="http://schemas.microsoft.com/office/word/2012/wordml" xmlns:w16cid="http://schemas.microsoft.com/office/word/2016/wordml/cid" xmlns:w16se="http://schemas.microsoft.com/office/word/2015/wordml/symex" xmlns:wpg="http://schemas.microsoft.com/office/word/2010/wordprocessingGroup" xmlns:wpi="http://schemas.microsoft.com/office/word/2010/wordprocessingInk" xmlns:wne="http://schemas.microsoft.com/office/word/2006/wordml" xmlns:wps="http://schemas.microsoft.com/office/word/2010/wordprocessingShape" mc:Ignorable="w14 w15 w16se w16cid wp14">
+<w:endnotes xmlns:wpc="http://schemas.microsoft.com/office/word/2010/wordprocessingCanvas" xmlns:mc="http://schemas.openxmlformats.org/markup-compatibility/2006" xmlns:o="urn:schemas-microsoft-com:office:office" xmlns:r="http://schemas.openxmlformats.org/officeDocument/2006/relationships" xmlns:m="http://schemas.openxmlformats.org/officeDocument/2006/math" xmlns:v="urn:schemas-microsoft-com:vml" xmlns:wp14="http://schemas.microsoft.com/office/word/2010/wordprocessingDrawing" xmlns:wp="http://schemas.openxmlformats.org/drawingml/2006/wordprocessingDrawing" xmlns:w10="urn:schemas-microsoft-com:office:word" xmlns:w="http://schemas.openxmlformats.org/wordprocessingml/2006/main" xmlns:w14="http://schemas.microsoft.com/office/word/2010/wordml" xmlns:w15="http://schemas.microsoft.com/office/word/2012/wordml" xmlns:wpg="http://schemas.microsoft.com/office/word/2010/wordprocessingGroup" xmlns:wpi="http://schemas.microsoft.com/office/word/2010/wordprocessingInk" xmlns:wne="http://schemas.microsoft.com/office/word/2006/wordml" xmlns:wps="http://schemas.microsoft.com/office/word/2010/wordprocessingShape" mc:Ignorable="w14 w15 wp14">
   <w:endnote w:type="separator" w:id="-1">
     <w:p>
       <w:pPr>
@@ -7369,7 +7697,7 @@
 </file>
 
 <file path=word/footer1.xml><?xml version="1.0" encoding="utf-8"?>
-<w:ftr xmlns:wpc="http://schemas.microsoft.com/office/word/2010/wordprocessingCanvas" xmlns:cx="http://schemas.microsoft.com/office/drawing/2014/chartex" xmlns:cx1="http://schemas.microsoft.com/office/drawing/2015/9/8/chartex" xmlns:cx2="http://schemas.microsoft.com/office/drawing/2015/10/21/chartex" xmlns:cx3="http://schemas.microsoft.com/office/drawing/2016/5/9/chartex" xmlns:cx4="http://schemas.microsoft.com/office/drawing/2016/5/10/chartex" xmlns:cx5="http://schemas.microsoft.com/office/drawing/2016/5/11/chartex" xmlns:cx6="http://schemas.microsoft.com/office/drawing/2016/5/12/chartex" xmlns:cx7="http://schemas.microsoft.com/office/drawing/2016/5/13/chartex" xmlns:cx8="http://schemas.microsoft.com/office/drawing/2016/5/14/chartex" xmlns:mc="http://schemas.openxmlformats.org/markup-compatibility/2006" xmlns:aink="http://schemas.microsoft.com/office/drawing/2016/ink" xmlns:am3d="http://schemas.microsoft.com/office/drawing/2017/model3d" xmlns:o="urn:schemas-microsoft-com:office:office" xmlns:r="http://schemas.openxmlformats.org/officeDocument/2006/relationships" xmlns:m="http://schemas.openxmlformats.org/officeDocument/2006/math" xmlns:v="urn:schemas-microsoft-com:vml" xmlns:wp14="http://schemas.microsoft.com/office/word/2010/wordprocessingDrawing" xmlns:wp="http://schemas.openxmlformats.org/drawingml/2006/wordprocessingDrawing" xmlns:w10="urn:schemas-microsoft-com:office:word" xmlns:w="http://schemas.openxmlformats.org/wordprocessingml/2006/main" xmlns:w14="http://schemas.microsoft.com/office/word/2010/wordml" xmlns:w15="http://schemas.microsoft.com/office/word/2012/wordml" xmlns:w16cid="http://schemas.microsoft.com/office/word/2016/wordml/cid" xmlns:w16se="http://schemas.microsoft.com/office/word/2015/wordml/symex" xmlns:wpg="http://schemas.microsoft.com/office/word/2010/wordprocessingGroup" xmlns:wpi="http://schemas.microsoft.com/office/word/2010/wordprocessingInk" xmlns:wne="http://schemas.microsoft.com/office/word/2006/wordml" xmlns:wps="http://schemas.microsoft.com/office/word/2010/wordprocessingShape" mc:Ignorable="w14 w15 w16se w16cid wp14">
+<w:ftr xmlns:wpc="http://schemas.microsoft.com/office/word/2010/wordprocessingCanvas" xmlns:mc="http://schemas.openxmlformats.org/markup-compatibility/2006" xmlns:o="urn:schemas-microsoft-com:office:office" xmlns:r="http://schemas.openxmlformats.org/officeDocument/2006/relationships" xmlns:m="http://schemas.openxmlformats.org/officeDocument/2006/math" xmlns:v="urn:schemas-microsoft-com:vml" xmlns:wp14="http://schemas.microsoft.com/office/word/2010/wordprocessingDrawing" xmlns:wp="http://schemas.openxmlformats.org/drawingml/2006/wordprocessingDrawing" xmlns:w10="urn:schemas-microsoft-com:office:word" xmlns:w="http://schemas.openxmlformats.org/wordprocessingml/2006/main" xmlns:w14="http://schemas.microsoft.com/office/word/2010/wordml" xmlns:w15="http://schemas.microsoft.com/office/word/2012/wordml" xmlns:wpg="http://schemas.microsoft.com/office/word/2010/wordprocessingGroup" xmlns:wpi="http://schemas.microsoft.com/office/word/2010/wordprocessingInk" xmlns:wne="http://schemas.microsoft.com/office/word/2006/wordml" xmlns:wps="http://schemas.microsoft.com/office/word/2010/wordprocessingShape" mc:Ignorable="w14 w15 wp14">
   <w:p>
     <w:pPr>
       <w:pStyle w:val="Footer"/>
@@ -7384,7 +7712,7 @@
 </file>
 
 <file path=word/footnotes.xml><?xml version="1.0" encoding="utf-8"?>
-<w:footnotes xmlns:wpc="http://schemas.microsoft.com/office/word/2010/wordprocessingCanvas" xmlns:cx="http://schemas.microsoft.com/office/drawing/2014/chartex" xmlns:cx1="http://schemas.microsoft.com/office/drawing/2015/9/8/chartex" xmlns:cx2="http://schemas.microsoft.com/office/drawing/2015/10/21/chartex" xmlns:cx3="http://schemas.microsoft.com/office/drawing/2016/5/9/chartex" xmlns:cx4="http://schemas.microsoft.com/office/drawing/2016/5/10/chartex" xmlns:cx5="http://schemas.microsoft.com/office/drawing/2016/5/11/chartex" xmlns:cx6="http://schemas.microsoft.com/office/drawing/2016/5/12/chartex" xmlns:cx7="http://schemas.microsoft.com/office/drawing/2016/5/13/chartex" xmlns:cx8="http://schemas.microsoft.com/office/drawing/2016/5/14/chartex" xmlns:mc="http://schemas.openxmlformats.org/markup-compatibility/2006" xmlns:aink="http://schemas.microsoft.com/office/drawing/2016/ink" xmlns:am3d="http://schemas.microsoft.com/office/drawing/2017/model3d" xmlns:o="urn:schemas-microsoft-com:office:office" xmlns:r="http://schemas.openxmlformats.org/officeDocument/2006/relationships" xmlns:m="http://schemas.openxmlformats.org/officeDocument/2006/math" xmlns:v="urn:schemas-microsoft-com:vml" xmlns:wp14="http://schemas.microsoft.com/office/word/2010/wordprocessingDrawing" xmlns:wp="http://schemas.openxmlformats.org/drawingml/2006/wordprocessingDrawing" xmlns:w10="urn:schemas-microsoft-com:office:word" xmlns:w="http://schemas.openxmlformats.org/wordprocessingml/2006/main" xmlns:w14="http://schemas.microsoft.com/office/word/2010/wordml" xmlns:w15="http://schemas.microsoft.com/office/word/2012/wordml" xmlns:w16cid="http://schemas.microsoft.com/office/word/2016/wordml/cid" xmlns:w16se="http://schemas.microsoft.com/office/word/2015/wordml/symex" xmlns:wpg="http://schemas.microsoft.com/office/word/2010/wordprocessingGroup" xmlns:wpi="http://schemas.microsoft.com/office/word/2010/wordprocessingInk" xmlns:wne="http://schemas.microsoft.com/office/word/2006/wordml" xmlns:wps="http://schemas.microsoft.com/office/word/2010/wordprocessingShape" mc:Ignorable="w14 w15 w16se w16cid wp14">
+<w:footnotes xmlns:wpc="http://schemas.microsoft.com/office/word/2010/wordprocessingCanvas" xmlns:mc="http://schemas.openxmlformats.org/markup-compatibility/2006" xmlns:o="urn:schemas-microsoft-com:office:office" xmlns:r="http://schemas.openxmlformats.org/officeDocument/2006/relationships" xmlns:m="http://schemas.openxmlformats.org/officeDocument/2006/math" xmlns:v="urn:schemas-microsoft-com:vml" xmlns:wp14="http://schemas.microsoft.com/office/word/2010/wordprocessingDrawing" xmlns:wp="http://schemas.openxmlformats.org/drawingml/2006/wordprocessingDrawing" xmlns:w10="urn:schemas-microsoft-com:office:word" xmlns:w="http://schemas.openxmlformats.org/wordprocessingml/2006/main" xmlns:w14="http://schemas.microsoft.com/office/word/2010/wordml" xmlns:w15="http://schemas.microsoft.com/office/word/2012/wordml" xmlns:wpg="http://schemas.microsoft.com/office/word/2010/wordprocessingGroup" xmlns:wpi="http://schemas.microsoft.com/office/word/2010/wordprocessingInk" xmlns:wne="http://schemas.microsoft.com/office/word/2006/wordml" xmlns:wps="http://schemas.microsoft.com/office/word/2010/wordprocessingShape" mc:Ignorable="w14 w15 wp14">
   <w:footnote w:type="separator" w:id="-1">
     <w:p>
       <w:pPr>
@@ -7409,7 +7737,7 @@
 </file>
 
 <file path=word/header1.xml><?xml version="1.0" encoding="utf-8"?>
-<w:hdr xmlns:wpc="http://schemas.microsoft.com/office/word/2010/wordprocessingCanvas" xmlns:cx="http://schemas.microsoft.com/office/drawing/2014/chartex" xmlns:cx1="http://schemas.microsoft.com/office/drawing/2015/9/8/chartex" xmlns:cx2="http://schemas.microsoft.com/office/drawing/2015/10/21/chartex" xmlns:cx3="http://schemas.microsoft.com/office/drawing/2016/5/9/chartex" xmlns:cx4="http://schemas.microsoft.com/office/drawing/2016/5/10/chartex" xmlns:cx5="http://schemas.microsoft.com/office/drawing/2016/5/11/chartex" xmlns:cx6="http://schemas.microsoft.com/office/drawing/2016/5/12/chartex" xmlns:cx7="http://schemas.microsoft.com/office/drawing/2016/5/13/chartex" xmlns:cx8="http://schemas.microsoft.com/office/drawing/2016/5/14/chartex" xmlns:mc="http://schemas.openxmlformats.org/markup-compatibility/2006" xmlns:aink="http://schemas.microsoft.com/office/drawing/2016/ink" xmlns:am3d="http://schemas.microsoft.com/office/drawing/2017/model3d" xmlns:o="urn:schemas-microsoft-com:office:office" xmlns:r="http://schemas.openxmlformats.org/officeDocument/2006/relationships" xmlns:m="http://schemas.openxmlformats.org/officeDocument/2006/math" xmlns:v="urn:schemas-microsoft-com:vml" xmlns:wp14="http://schemas.microsoft.com/office/word/2010/wordprocessingDrawing" xmlns:wp="http://schemas.openxmlformats.org/drawingml/2006/wordprocessingDrawing" xmlns:w10="urn:schemas-microsoft-com:office:word" xmlns:w="http://schemas.openxmlformats.org/wordprocessingml/2006/main" xmlns:w14="http://schemas.microsoft.com/office/word/2010/wordml" xmlns:w15="http://schemas.microsoft.com/office/word/2012/wordml" xmlns:w16cid="http://schemas.microsoft.com/office/word/2016/wordml/cid" xmlns:w16se="http://schemas.microsoft.com/office/word/2015/wordml/symex" xmlns:wpg="http://schemas.microsoft.com/office/word/2010/wordprocessingGroup" xmlns:wpi="http://schemas.microsoft.com/office/word/2010/wordprocessingInk" xmlns:wne="http://schemas.microsoft.com/office/word/2006/wordml" xmlns:wps="http://schemas.microsoft.com/office/word/2010/wordprocessingShape" mc:Ignorable="w14 w15 w16se w16cid wp14">
+<w:hdr xmlns:wpc="http://schemas.microsoft.com/office/word/2010/wordprocessingCanvas" xmlns:mc="http://schemas.openxmlformats.org/markup-compatibility/2006" xmlns:o="urn:schemas-microsoft-com:office:office" xmlns:r="http://schemas.openxmlformats.org/officeDocument/2006/relationships" xmlns:m="http://schemas.openxmlformats.org/officeDocument/2006/math" xmlns:v="urn:schemas-microsoft-com:vml" xmlns:wp14="http://schemas.microsoft.com/office/word/2010/wordprocessingDrawing" xmlns:wp="http://schemas.openxmlformats.org/drawingml/2006/wordprocessingDrawing" xmlns:w10="urn:schemas-microsoft-com:office:word" xmlns:w="http://schemas.openxmlformats.org/wordprocessingml/2006/main" xmlns:w14="http://schemas.microsoft.com/office/word/2010/wordml" xmlns:w15="http://schemas.microsoft.com/office/word/2012/wordml" xmlns:wpg="http://schemas.microsoft.com/office/word/2010/wordprocessingGroup" xmlns:wpi="http://schemas.microsoft.com/office/word/2010/wordprocessingInk" xmlns:wne="http://schemas.microsoft.com/office/word/2006/wordml" xmlns:wps="http://schemas.microsoft.com/office/word/2010/wordprocessingShape" mc:Ignorable="w14 w15 wp14">
   <w:tbl>
     <w:tblPr>
       <w:tblW w:w="5055" w:type="pct"/>
@@ -7541,7 +7869,7 @@
           <w:alias w:val="Fecha"/>
           <w:id w:val="218099031"/>
           <w:dataBinding w:prefixMappings="xmlns:ns0='http://schemas.microsoft.com/office/2006/coverPageProps'" w:xpath="/ns0:CoverPageProperties[1]/ns0:PublishDate[1]" w:storeItemID="{55AF091B-3C7A-41E3-B477-F2FDAA23CFDA}"/>
-          <w:date w:fullDate="2018-06-01T00:00:00Z">
+          <w:date>
             <w:dateFormat w:val="d 'de' MMMM 'de' yyyy"/>
             <w:lid w:val="es-ES"/>
             <w:storeMappedDataAs w:val="dateTime"/>
@@ -7567,7 +7895,13 @@
                 <w:rPr>
                   <w:color w:val="FFFFFF" w:themeColor="background1"/>
                 </w:rPr>
-                <w:t>1 de junio de 2018</w:t>
+                <w:t>6</w:t>
+              </w:r>
+              <w:r>
+                <w:rPr>
+                  <w:color w:val="FFFFFF" w:themeColor="background1"/>
+                </w:rPr>
+                <w:t xml:space="preserve"> de junio de 2018</w:t>
               </w:r>
             </w:p>
           </w:tc>
@@ -7589,7 +7923,7 @@
 </file>
 
 <file path=word/numbering.xml><?xml version="1.0" encoding="utf-8"?>
-<w:numbering xmlns:wpc="http://schemas.microsoft.com/office/word/2010/wordprocessingCanvas" xmlns:cx="http://schemas.microsoft.com/office/drawing/2014/chartex" xmlns:cx1="http://schemas.microsoft.com/office/drawing/2015/9/8/chartex" xmlns:cx2="http://schemas.microsoft.com/office/drawing/2015/10/21/chartex" xmlns:cx3="http://schemas.microsoft.com/office/drawing/2016/5/9/chartex" xmlns:cx4="http://schemas.microsoft.com/office/drawing/2016/5/10/chartex" xmlns:cx5="http://schemas.microsoft.com/office/drawing/2016/5/11/chartex" xmlns:cx6="http://schemas.microsoft.com/office/drawing/2016/5/12/chartex" xmlns:cx7="http://schemas.microsoft.com/office/drawing/2016/5/13/chartex" xmlns:cx8="http://schemas.microsoft.com/office/drawing/2016/5/14/chartex" xmlns:mc="http://schemas.openxmlformats.org/markup-compatibility/2006" xmlns:aink="http://schemas.microsoft.com/office/drawing/2016/ink" xmlns:am3d="http://schemas.microsoft.com/office/drawing/2017/model3d" xmlns:o="urn:schemas-microsoft-com:office:office" xmlns:r="http://schemas.openxmlformats.org/officeDocument/2006/relationships" xmlns:m="http://schemas.openxmlformats.org/officeDocument/2006/math" xmlns:v="urn:schemas-microsoft-com:vml" xmlns:wp14="http://schemas.microsoft.com/office/word/2010/wordprocessingDrawing" xmlns:wp="http://schemas.openxmlformats.org/drawingml/2006/wordprocessingDrawing" xmlns:w10="urn:schemas-microsoft-com:office:word" xmlns:w="http://schemas.openxmlformats.org/wordprocessingml/2006/main" xmlns:w14="http://schemas.microsoft.com/office/word/2010/wordml" xmlns:w15="http://schemas.microsoft.com/office/word/2012/wordml" xmlns:w16cid="http://schemas.microsoft.com/office/word/2016/wordml/cid" xmlns:w16se="http://schemas.microsoft.com/office/word/2015/wordml/symex" xmlns:wpg="http://schemas.microsoft.com/office/word/2010/wordprocessingGroup" xmlns:wpi="http://schemas.microsoft.com/office/word/2010/wordprocessingInk" xmlns:wne="http://schemas.microsoft.com/office/word/2006/wordml" xmlns:wps="http://schemas.microsoft.com/office/word/2010/wordprocessingShape" mc:Ignorable="w14 w15 w16se w16cid wp14">
+<w:numbering xmlns:wpc="http://schemas.microsoft.com/office/word/2010/wordprocessingCanvas" xmlns:mc="http://schemas.openxmlformats.org/markup-compatibility/2006" xmlns:o="urn:schemas-microsoft-com:office:office" xmlns:r="http://schemas.openxmlformats.org/officeDocument/2006/relationships" xmlns:m="http://schemas.openxmlformats.org/officeDocument/2006/math" xmlns:v="urn:schemas-microsoft-com:vml" xmlns:wp14="http://schemas.microsoft.com/office/word/2010/wordprocessingDrawing" xmlns:wp="http://schemas.openxmlformats.org/drawingml/2006/wordprocessingDrawing" xmlns:w10="urn:schemas-microsoft-com:office:word" xmlns:w="http://schemas.openxmlformats.org/wordprocessingml/2006/main" xmlns:w14="http://schemas.microsoft.com/office/word/2010/wordml" xmlns:w15="http://schemas.microsoft.com/office/word/2012/wordml" xmlns:wpg="http://schemas.microsoft.com/office/word/2010/wordprocessingGroup" xmlns:wpi="http://schemas.microsoft.com/office/word/2010/wordprocessingInk" xmlns:wne="http://schemas.microsoft.com/office/word/2006/wordml" xmlns:wps="http://schemas.microsoft.com/office/word/2010/wordprocessingShape" mc:Ignorable="w14 w15 wp14">
   <w:abstractNum w:abstractNumId="0" w15:restartNumberingAfterBreak="0">
     <w:nsid w:val="07A31DE3"/>
     <w:multiLevelType w:val="hybridMultilevel"/>
@@ -7947,6 +8281,95 @@
     </w:lvl>
   </w:abstractNum>
   <w:abstractNum w:abstractNumId="4" w15:restartNumberingAfterBreak="0">
+    <w:nsid w:val="3BED2DF5"/>
+    <w:multiLevelType w:val="hybridMultilevel"/>
+    <w:tmpl w:val="A7B2DC98"/>
+    <w:lvl w:ilvl="0" w:tplc="987E865A">
+      <w:start w:val="1"/>
+      <w:numFmt w:val="lowerLetter"/>
+      <w:lvlText w:val="%1)"/>
+      <w:lvlJc w:val="left"/>
+      <w:pPr>
+        <w:ind w:left="1068" w:hanging="360"/>
+      </w:pPr>
+      <w:rPr>
+        <w:rFonts w:hint="default"/>
+      </w:rPr>
+    </w:lvl>
+    <w:lvl w:ilvl="1" w:tplc="040A0019">
+      <w:start w:val="1"/>
+      <w:numFmt w:val="lowerLetter"/>
+      <w:lvlText w:val="%2."/>
+      <w:lvlJc w:val="left"/>
+      <w:pPr>
+        <w:ind w:left="1788" w:hanging="360"/>
+      </w:pPr>
+    </w:lvl>
+    <w:lvl w:ilvl="2" w:tplc="040A001B" w:tentative="1">
+      <w:start w:val="1"/>
+      <w:numFmt w:val="lowerRoman"/>
+      <w:lvlText w:val="%3."/>
+      <w:lvlJc w:val="right"/>
+      <w:pPr>
+        <w:ind w:left="2508" w:hanging="180"/>
+      </w:pPr>
+    </w:lvl>
+    <w:lvl w:ilvl="3" w:tplc="040A000F" w:tentative="1">
+      <w:start w:val="1"/>
+      <w:numFmt w:val="decimal"/>
+      <w:lvlText w:val="%4."/>
+      <w:lvlJc w:val="left"/>
+      <w:pPr>
+        <w:ind w:left="3228" w:hanging="360"/>
+      </w:pPr>
+    </w:lvl>
+    <w:lvl w:ilvl="4" w:tplc="040A0019" w:tentative="1">
+      <w:start w:val="1"/>
+      <w:numFmt w:val="lowerLetter"/>
+      <w:lvlText w:val="%5."/>
+      <w:lvlJc w:val="left"/>
+      <w:pPr>
+        <w:ind w:left="3948" w:hanging="360"/>
+      </w:pPr>
+    </w:lvl>
+    <w:lvl w:ilvl="5" w:tplc="040A001B" w:tentative="1">
+      <w:start w:val="1"/>
+      <w:numFmt w:val="lowerRoman"/>
+      <w:lvlText w:val="%6."/>
+      <w:lvlJc w:val="right"/>
+      <w:pPr>
+        <w:ind w:left="4668" w:hanging="180"/>
+      </w:pPr>
+    </w:lvl>
+    <w:lvl w:ilvl="6" w:tplc="040A000F" w:tentative="1">
+      <w:start w:val="1"/>
+      <w:numFmt w:val="decimal"/>
+      <w:lvlText w:val="%7."/>
+      <w:lvlJc w:val="left"/>
+      <w:pPr>
+        <w:ind w:left="5388" w:hanging="360"/>
+      </w:pPr>
+    </w:lvl>
+    <w:lvl w:ilvl="7" w:tplc="040A0019" w:tentative="1">
+      <w:start w:val="1"/>
+      <w:numFmt w:val="lowerLetter"/>
+      <w:lvlText w:val="%8."/>
+      <w:lvlJc w:val="left"/>
+      <w:pPr>
+        <w:ind w:left="6108" w:hanging="360"/>
+      </w:pPr>
+    </w:lvl>
+    <w:lvl w:ilvl="8" w:tplc="040A001B" w:tentative="1">
+      <w:start w:val="1"/>
+      <w:numFmt w:val="lowerRoman"/>
+      <w:lvlText w:val="%9."/>
+      <w:lvlJc w:val="right"/>
+      <w:pPr>
+        <w:ind w:left="6828" w:hanging="180"/>
+      </w:pPr>
+    </w:lvl>
+  </w:abstractNum>
+  <w:abstractNum w:abstractNumId="5" w15:restartNumberingAfterBreak="0">
     <w:nsid w:val="60F2639D"/>
     <w:multiLevelType w:val="multilevel"/>
     <w:tmpl w:val="39480AD8"/>
@@ -8067,7 +8490,7 @@
       </w:rPr>
     </w:lvl>
   </w:abstractNum>
-  <w:abstractNum w:abstractNumId="5" w15:restartNumberingAfterBreak="0">
+  <w:abstractNum w:abstractNumId="6" w15:restartNumberingAfterBreak="0">
     <w:nsid w:val="75C84571"/>
     <w:multiLevelType w:val="hybridMultilevel"/>
     <w:tmpl w:val="8B8C0A28"/>
@@ -8180,7 +8603,7 @@
       </w:rPr>
     </w:lvl>
   </w:abstractNum>
-  <w:abstractNum w:abstractNumId="6" w15:restartNumberingAfterBreak="0">
+  <w:abstractNum w:abstractNumId="7" w15:restartNumberingAfterBreak="0">
     <w:nsid w:val="78651BEA"/>
     <w:multiLevelType w:val="hybridMultilevel"/>
     <w:tmpl w:val="9260FE4E"/>
@@ -8293,7 +8716,7 @@
       </w:rPr>
     </w:lvl>
   </w:abstractNum>
-  <w:abstractNum w:abstractNumId="7" w15:restartNumberingAfterBreak="0">
+  <w:abstractNum w:abstractNumId="8" w15:restartNumberingAfterBreak="0">
     <w:nsid w:val="7BC33BF4"/>
     <w:multiLevelType w:val="hybridMultilevel"/>
     <w:tmpl w:val="A7B2DC98"/>
@@ -8383,16 +8806,16 @@
     </w:lvl>
   </w:abstractNum>
   <w:num w:numId="1">
-    <w:abstractNumId w:val="4"/>
+    <w:abstractNumId w:val="5"/>
   </w:num>
   <w:num w:numId="2">
     <w:abstractNumId w:val="0"/>
   </w:num>
   <w:num w:numId="3">
-    <w:abstractNumId w:val="6"/>
+    <w:abstractNumId w:val="7"/>
   </w:num>
   <w:num w:numId="4">
-    <w:abstractNumId w:val="7"/>
+    <w:abstractNumId w:val="8"/>
   </w:num>
   <w:num w:numId="5">
     <w:abstractNumId w:val="2"/>
@@ -8401,16 +8824,19 @@
     <w:abstractNumId w:val="1"/>
   </w:num>
   <w:num w:numId="7">
-    <w:abstractNumId w:val="5"/>
+    <w:abstractNumId w:val="6"/>
   </w:num>
   <w:num w:numId="8">
     <w:abstractNumId w:val="3"/>
+  </w:num>
+  <w:num w:numId="9">
+    <w:abstractNumId w:val="4"/>
   </w:num>
 </w:numbering>
 </file>
 
 <file path=word/styles.xml><?xml version="1.0" encoding="utf-8"?>
-<w:styles xmlns:mc="http://schemas.openxmlformats.org/markup-compatibility/2006" xmlns:r="http://schemas.openxmlformats.org/officeDocument/2006/relationships" xmlns:w="http://schemas.openxmlformats.org/wordprocessingml/2006/main" xmlns:w14="http://schemas.microsoft.com/office/word/2010/wordml" xmlns:w15="http://schemas.microsoft.com/office/word/2012/wordml" xmlns:w16cid="http://schemas.microsoft.com/office/word/2016/wordml/cid" xmlns:w16se="http://schemas.microsoft.com/office/word/2015/wordml/symex" mc:Ignorable="w14 w15 w16se w16cid">
+<w:styles xmlns:mc="http://schemas.openxmlformats.org/markup-compatibility/2006" xmlns:r="http://schemas.openxmlformats.org/officeDocument/2006/relationships" xmlns:w="http://schemas.openxmlformats.org/wordprocessingml/2006/main" xmlns:w14="http://schemas.microsoft.com/office/word/2010/wordml" xmlns:w15="http://schemas.microsoft.com/office/word/2012/wordml" mc:Ignorable="w14 w15">
   <w:docDefaults>
     <w:rPrDefault>
       <w:rPr>
@@ -8426,7 +8852,7 @@
       </w:pPr>
     </w:pPrDefault>
   </w:docDefaults>
-  <w:latentStyles w:defLockedState="0" w:defUIPriority="99" w:defSemiHidden="0" w:defUnhideWhenUsed="0" w:defQFormat="0" w:count="375">
+  <w:latentStyles w:defLockedState="0" w:defUIPriority="99" w:defSemiHidden="0" w:defUnhideWhenUsed="0" w:defQFormat="0" w:count="371">
     <w:lsdException w:name="Normal" w:uiPriority="0" w:qFormat="1"/>
     <w:lsdException w:name="heading 1" w:uiPriority="9" w:qFormat="1"/>
     <w:lsdException w:name="heading 2" w:semiHidden="1" w:uiPriority="9" w:unhideWhenUsed="1" w:qFormat="1"/>
@@ -8798,10 +9224,6 @@
     <w:lsdException w:name="List Table 5 Dark Accent 6" w:uiPriority="50"/>
     <w:lsdException w:name="List Table 6 Colorful Accent 6" w:uiPriority="51"/>
     <w:lsdException w:name="List Table 7 Colorful Accent 6" w:uiPriority="52"/>
-    <w:lsdException w:name="Mention" w:semiHidden="1" w:unhideWhenUsed="1"/>
-    <w:lsdException w:name="Smart Hyperlink" w:semiHidden="1" w:unhideWhenUsed="1"/>
-    <w:lsdException w:name="Hashtag" w:semiHidden="1" w:unhideWhenUsed="1"/>
-    <w:lsdException w:name="Unresolved Mention" w:semiHidden="1" w:unhideWhenUsed="1"/>
   </w:latentStyles>
   <w:style w:type="paragraph" w:default="1" w:styleId="Normal">
     <w:name w:val="Normal"/>
@@ -9353,7 +9775,7 @@
 
 <file path=customXml/item1.xml><?xml version="1.0" encoding="utf-8"?>
 <CoverPageProperties xmlns="http://schemas.microsoft.com/office/2006/coverPageProps">
-  <PublishDate>2018-06-01T00:00:00</PublishDate>
+  <PublishDate>6 de junio de 2018</PublishDate>
   <Abstract/>
   <CompanyAddress/>
   <CompanyPhone/>
@@ -9375,7 +9797,7 @@
 </file>
 
 <file path=customXml/itemProps2.xml><?xml version="1.0" encoding="utf-8"?>
-<ds:datastoreItem xmlns:ds="http://schemas.openxmlformats.org/officeDocument/2006/customXml" ds:itemID="{D1D4AC67-1370-4B0F-992D-41A9DC3ED9B2}">
+<ds:datastoreItem xmlns:ds="http://schemas.openxmlformats.org/officeDocument/2006/customXml" ds:itemID="{095FF065-88F0-4DCB-94AA-3038971D3717}">
   <ds:schemaRefs>
     <ds:schemaRef ds:uri="http://schemas.openxmlformats.org/officeDocument/2006/bibliography"/>
   </ds:schemaRefs>

</xml_diff>

<commit_message>
Agrega tabla de estados de RFC
</commit_message>
<xml_diff>
--- a/Documentos/PCC.docx
+++ b/Documentos/PCC.docx
@@ -2,6 +2,14 @@
 <file path=word/document.xml><?xml version="1.0" encoding="utf-8"?>
 <w:document xmlns:wpc="http://schemas.microsoft.com/office/word/2010/wordprocessingCanvas" xmlns:cx="http://schemas.microsoft.com/office/drawing/2014/chartex" xmlns:cx1="http://schemas.microsoft.com/office/drawing/2015/9/8/chartex" xmlns:cx2="http://schemas.microsoft.com/office/drawing/2015/10/21/chartex" xmlns:cx3="http://schemas.microsoft.com/office/drawing/2016/5/9/chartex" xmlns:cx4="http://schemas.microsoft.com/office/drawing/2016/5/10/chartex" xmlns:cx5="http://schemas.microsoft.com/office/drawing/2016/5/11/chartex" xmlns:cx6="http://schemas.microsoft.com/office/drawing/2016/5/12/chartex" xmlns:cx7="http://schemas.microsoft.com/office/drawing/2016/5/13/chartex" xmlns:cx8="http://schemas.microsoft.com/office/drawing/2016/5/14/chartex" xmlns:mc="http://schemas.openxmlformats.org/markup-compatibility/2006" xmlns:aink="http://schemas.microsoft.com/office/drawing/2016/ink" xmlns:am3d="http://schemas.microsoft.com/office/drawing/2017/model3d" xmlns:o="urn:schemas-microsoft-com:office:office" xmlns:r="http://schemas.openxmlformats.org/officeDocument/2006/relationships" xmlns:m="http://schemas.openxmlformats.org/officeDocument/2006/math" xmlns:v="urn:schemas-microsoft-com:vml" xmlns:wp14="http://schemas.microsoft.com/office/word/2010/wordprocessingDrawing" xmlns:wp="http://schemas.openxmlformats.org/drawingml/2006/wordprocessingDrawing" xmlns:w10="urn:schemas-microsoft-com:office:word" xmlns:w="http://schemas.openxmlformats.org/wordprocessingml/2006/main" xmlns:w14="http://schemas.microsoft.com/office/word/2010/wordml" xmlns:w15="http://schemas.microsoft.com/office/word/2012/wordml" xmlns:w16cid="http://schemas.microsoft.com/office/word/2016/wordml/cid" xmlns:w16se="http://schemas.microsoft.com/office/word/2015/wordml/symex" xmlns:wpg="http://schemas.microsoft.com/office/word/2010/wordprocessingGroup" xmlns:wpi="http://schemas.microsoft.com/office/word/2010/wordprocessingInk" xmlns:wne="http://schemas.microsoft.com/office/word/2006/wordml" xmlns:wps="http://schemas.microsoft.com/office/word/2010/wordprocessingShape" mc:Ignorable="w14 w15 w16se w16cid wp14">
   <w:body>
+    <w:bookmarkStart w:id="0" w:name="_Toc391325453"/>
+    <w:bookmarkStart w:id="1" w:name="_Toc391714464"/>
+    <w:bookmarkStart w:id="2" w:name="_Toc391714504"/>
+    <w:bookmarkStart w:id="3" w:name="_Toc391715346"/>
+    <w:bookmarkEnd w:id="0"/>
+    <w:bookmarkEnd w:id="1"/>
+    <w:bookmarkEnd w:id="2"/>
+    <w:bookmarkEnd w:id="3"/>
     <w:p>
       <w:pPr>
         <w:tabs>
@@ -18,14 +26,6 @@
           <w:lang w:val="es-PE" w:eastAsia="es-PE"/>
         </w:rPr>
       </w:pPr>
-      <w:bookmarkStart w:id="0" w:name="_Toc391325453"/>
-      <w:bookmarkStart w:id="1" w:name="_Toc391714464"/>
-      <w:bookmarkStart w:id="2" w:name="_Toc391714504"/>
-      <w:bookmarkStart w:id="3" w:name="_Toc391715346"/>
-      <w:bookmarkEnd w:id="0"/>
-      <w:bookmarkEnd w:id="1"/>
-      <w:bookmarkEnd w:id="2"/>
-      <w:bookmarkEnd w:id="3"/>
       <w:r>
         <w:rPr>
           <w:rFonts w:ascii="NewsGotT" w:hAnsi="NewsGotT"/>
@@ -766,7 +766,7 @@
                                 <w:szCs w:val="28"/>
                                 <w:lang w:val="es-PE" w:eastAsia="es-PE"/>
                               </w:rPr>
-                              <w:t>4</w:t>
+                              <w:t>5</w:t>
                             </w:r>
                           </w:p>
                         </w:txbxContent>
@@ -895,7 +895,7 @@
                           <w:szCs w:val="28"/>
                           <w:lang w:val="es-PE" w:eastAsia="es-PE"/>
                         </w:rPr>
-                        <w:t>4</w:t>
+                        <w:t>5</w:t>
                       </w:r>
                     </w:p>
                   </w:txbxContent>
@@ -1705,7 +1705,7 @@
                 <w:sz w:val="22"/>
                 <w:szCs w:val="22"/>
               </w:rPr>
-              <w:t>4</w:t>
+              <w:t>5</w:t>
             </w:r>
           </w:p>
         </w:tc>
@@ -2907,6 +2907,137 @@
           </w:p>
         </w:tc>
       </w:tr>
+      <w:tr>
+        <w:tc>
+          <w:tcPr>
+            <w:tcW w:w="993" w:type="dxa"/>
+            <w:tcMar>
+              <w:top w:w="55" w:type="dxa"/>
+              <w:left w:w="55" w:type="dxa"/>
+              <w:bottom w:w="55" w:type="dxa"/>
+              <w:right w:w="55" w:type="dxa"/>
+            </w:tcMar>
+            <w:vAlign w:val="center"/>
+          </w:tcPr>
+          <w:p>
+            <w:pPr>
+              <w:pStyle w:val="TableContents"/>
+              <w:jc w:val="center"/>
+              <w:rPr>
+                <w:sz w:val="22"/>
+                <w:szCs w:val="22"/>
+              </w:rPr>
+            </w:pPr>
+            <w:r>
+              <w:rPr>
+                <w:sz w:val="22"/>
+                <w:szCs w:val="22"/>
+              </w:rPr>
+              <w:t>1.5</w:t>
+            </w:r>
+          </w:p>
+        </w:tc>
+        <w:tc>
+          <w:tcPr>
+            <w:tcW w:w="3827" w:type="dxa"/>
+            <w:tcMar>
+              <w:top w:w="55" w:type="dxa"/>
+              <w:left w:w="55" w:type="dxa"/>
+              <w:bottom w:w="55" w:type="dxa"/>
+              <w:right w:w="55" w:type="dxa"/>
+            </w:tcMar>
+            <w:vAlign w:val="center"/>
+          </w:tcPr>
+          <w:p>
+            <w:pPr>
+              <w:pStyle w:val="TableContents"/>
+              <w:jc w:val="center"/>
+              <w:rPr>
+                <w:sz w:val="22"/>
+                <w:szCs w:val="22"/>
+              </w:rPr>
+            </w:pPr>
+            <w:r>
+              <w:rPr>
+                <w:sz w:val="22"/>
+                <w:szCs w:val="22"/>
+              </w:rPr>
+              <w:t>Agrega estados de RFC</w:t>
+            </w:r>
+            <w:bookmarkStart w:id="4" w:name="_GoBack"/>
+            <w:bookmarkEnd w:id="4"/>
+          </w:p>
+        </w:tc>
+        <w:tc>
+          <w:tcPr>
+            <w:tcW w:w="2268" w:type="dxa"/>
+            <w:tcMar>
+              <w:top w:w="55" w:type="dxa"/>
+              <w:left w:w="55" w:type="dxa"/>
+              <w:bottom w:w="55" w:type="dxa"/>
+              <w:right w:w="55" w:type="dxa"/>
+            </w:tcMar>
+            <w:vAlign w:val="center"/>
+          </w:tcPr>
+          <w:p>
+            <w:pPr>
+              <w:pStyle w:val="TableContents"/>
+              <w:jc w:val="center"/>
+              <w:rPr>
+                <w:rFonts w:hint="eastAsia"/>
+                <w:sz w:val="22"/>
+                <w:szCs w:val="22"/>
+              </w:rPr>
+            </w:pPr>
+            <w:r>
+              <w:rPr>
+                <w:sz w:val="22"/>
+                <w:szCs w:val="22"/>
+              </w:rPr>
+              <w:t xml:space="preserve">Jean Pierre </w:t>
+            </w:r>
+            <w:proofErr w:type="spellStart"/>
+            <w:r>
+              <w:rPr>
+                <w:sz w:val="22"/>
+                <w:szCs w:val="22"/>
+              </w:rPr>
+              <w:t>Enriquez</w:t>
+            </w:r>
+            <w:proofErr w:type="spellEnd"/>
+          </w:p>
+        </w:tc>
+        <w:tc>
+          <w:tcPr>
+            <w:tcW w:w="1982" w:type="dxa"/>
+            <w:tcMar>
+              <w:top w:w="55" w:type="dxa"/>
+              <w:left w:w="55" w:type="dxa"/>
+              <w:bottom w:w="55" w:type="dxa"/>
+              <w:right w:w="55" w:type="dxa"/>
+            </w:tcMar>
+            <w:vAlign w:val="center"/>
+          </w:tcPr>
+          <w:p>
+            <w:pPr>
+              <w:pStyle w:val="TableContents"/>
+              <w:jc w:val="center"/>
+              <w:rPr>
+                <w:rFonts w:hint="eastAsia"/>
+                <w:sz w:val="22"/>
+                <w:szCs w:val="22"/>
+              </w:rPr>
+            </w:pPr>
+            <w:r>
+              <w:rPr>
+                <w:sz w:val="22"/>
+                <w:szCs w:val="22"/>
+              </w:rPr>
+              <w:t>06/06/2018</w:t>
+            </w:r>
+          </w:p>
+        </w:tc>
+      </w:tr>
     </w:tbl>
     <w:p>
       <w:pPr>
@@ -3490,12 +3621,7 @@
             <w:pStyle w:val="TOCHeading"/>
           </w:pPr>
           <w:r>
-            <w:t>Tabla de Co</w:t>
-          </w:r>
-          <w:bookmarkStart w:id="4" w:name="_GoBack"/>
-          <w:bookmarkEnd w:id="4"/>
-          <w:r>
-            <w:t>ntenido</w:t>
+            <w:t>Tabla de Contenido</w:t>
           </w:r>
         </w:p>
         <w:p>
@@ -3508,7 +3634,7 @@
             <w:rPr>
               <w:rFonts w:eastAsiaTheme="minorEastAsia"/>
               <w:noProof/>
-              <w:lang w:val="es-ES_tradnl" w:eastAsia="es-ES_tradnl"/>
+              <w:lang w:val="en-US" w:eastAsia="ja-JP"/>
             </w:rPr>
           </w:pPr>
           <w:r>
@@ -3520,7 +3646,7 @@
           <w:r>
             <w:fldChar w:fldCharType="separate"/>
           </w:r>
-          <w:hyperlink w:anchor="_Toc516103968" w:history="1">
+          <w:hyperlink w:anchor="_Toc516086784" w:history="1">
             <w:r>
               <w:rPr>
                 <w:rStyle w:val="Hyperlink"/>
@@ -3533,7 +3659,7 @@
               <w:rPr>
                 <w:rFonts w:eastAsiaTheme="minorEastAsia"/>
                 <w:noProof/>
-                <w:lang w:val="es-ES_tradnl" w:eastAsia="es-ES_tradnl"/>
+                <w:lang w:val="en-US" w:eastAsia="ja-JP"/>
               </w:rPr>
               <w:tab/>
             </w:r>
@@ -3564,7 +3690,7 @@
                 <w:noProof/>
                 <w:webHidden/>
               </w:rPr>
-              <w:instrText xml:space="preserve"> PAGEREF _Toc516103968 \h </w:instrText>
+              <w:instrText xml:space="preserve"> PAGEREF _Toc516086784 \h </w:instrText>
             </w:r>
             <w:r>
               <w:rPr>
@@ -3605,10 +3731,10 @@
             <w:rPr>
               <w:rFonts w:eastAsiaTheme="minorEastAsia"/>
               <w:noProof/>
-              <w:lang w:val="es-ES_tradnl" w:eastAsia="es-ES_tradnl"/>
+              <w:lang w:val="en-US" w:eastAsia="ja-JP"/>
             </w:rPr>
           </w:pPr>
-          <w:hyperlink w:anchor="_Toc516103969" w:history="1">
+          <w:hyperlink w:anchor="_Toc516086785" w:history="1">
             <w:r>
               <w:rPr>
                 <w:rStyle w:val="Hyperlink"/>
@@ -3621,7 +3747,7 @@
               <w:rPr>
                 <w:rFonts w:eastAsiaTheme="minorEastAsia"/>
                 <w:noProof/>
-                <w:lang w:val="es-ES_tradnl" w:eastAsia="es-ES_tradnl"/>
+                <w:lang w:val="en-US" w:eastAsia="ja-JP"/>
               </w:rPr>
               <w:tab/>
             </w:r>
@@ -3652,7 +3778,7 @@
                 <w:noProof/>
                 <w:webHidden/>
               </w:rPr>
-              <w:instrText xml:space="preserve"> PAGEREF _Toc516103969 \h </w:instrText>
+              <w:instrText xml:space="preserve"> PAGEREF _Toc516086785 \h </w:instrText>
             </w:r>
             <w:r>
               <w:rPr>
@@ -3693,10 +3819,10 @@
             <w:rPr>
               <w:rFonts w:eastAsiaTheme="minorEastAsia"/>
               <w:noProof/>
-              <w:lang w:val="es-ES_tradnl" w:eastAsia="es-ES_tradnl"/>
+              <w:lang w:val="en-US" w:eastAsia="ja-JP"/>
             </w:rPr>
           </w:pPr>
-          <w:hyperlink w:anchor="_Toc516103970" w:history="1">
+          <w:hyperlink w:anchor="_Toc516086786" w:history="1">
             <w:r>
               <w:rPr>
                 <w:rStyle w:val="Hyperlink"/>
@@ -3709,7 +3835,7 @@
               <w:rPr>
                 <w:rFonts w:eastAsiaTheme="minorEastAsia"/>
                 <w:noProof/>
-                <w:lang w:val="es-ES_tradnl" w:eastAsia="es-ES_tradnl"/>
+                <w:lang w:val="en-US" w:eastAsia="ja-JP"/>
               </w:rPr>
               <w:tab/>
             </w:r>
@@ -3740,7 +3866,7 @@
                 <w:noProof/>
                 <w:webHidden/>
               </w:rPr>
-              <w:instrText xml:space="preserve"> PAGEREF _Toc516103970 \h </w:instrText>
+              <w:instrText xml:space="preserve"> PAGEREF _Toc516086786 \h </w:instrText>
             </w:r>
             <w:r>
               <w:rPr>
@@ -3781,10 +3907,10 @@
             <w:rPr>
               <w:rFonts w:eastAsiaTheme="minorEastAsia"/>
               <w:noProof/>
-              <w:lang w:val="es-ES_tradnl" w:eastAsia="es-ES_tradnl"/>
+              <w:lang w:val="en-US" w:eastAsia="ja-JP"/>
             </w:rPr>
           </w:pPr>
-          <w:hyperlink w:anchor="_Toc516103971" w:history="1">
+          <w:hyperlink w:anchor="_Toc516086787" w:history="1">
             <w:r>
               <w:rPr>
                 <w:rStyle w:val="Hyperlink"/>
@@ -3797,7 +3923,7 @@
               <w:rPr>
                 <w:rFonts w:eastAsiaTheme="minorEastAsia"/>
                 <w:noProof/>
-                <w:lang w:val="es-ES_tradnl" w:eastAsia="es-ES_tradnl"/>
+                <w:lang w:val="en-US" w:eastAsia="ja-JP"/>
               </w:rPr>
               <w:tab/>
             </w:r>
@@ -3807,7 +3933,7 @@
                 <w:b/>
                 <w:noProof/>
               </w:rPr>
-              <w:t>Prioridades de la Solicitud de Cambio</w:t>
+              <w:t>Estados de la Solicitud de Cambio</w:t>
             </w:r>
             <w:r>
               <w:rPr>
@@ -3828,7 +3954,7 @@
                 <w:noProof/>
                 <w:webHidden/>
               </w:rPr>
-              <w:instrText xml:space="preserve"> PAGEREF _Toc516103971 \h </w:instrText>
+              <w:instrText xml:space="preserve"> PAGEREF _Toc516086787 \h </w:instrText>
             </w:r>
             <w:r>
               <w:rPr>
@@ -3869,10 +3995,10 @@
             <w:rPr>
               <w:rFonts w:eastAsiaTheme="minorEastAsia"/>
               <w:noProof/>
-              <w:lang w:val="es-ES_tradnl" w:eastAsia="es-ES_tradnl"/>
+              <w:lang w:val="en-US" w:eastAsia="ja-JP"/>
             </w:rPr>
           </w:pPr>
-          <w:hyperlink w:anchor="_Toc516103972" w:history="1">
+          <w:hyperlink w:anchor="_Toc516086788" w:history="1">
             <w:r>
               <w:rPr>
                 <w:rStyle w:val="Hyperlink"/>
@@ -3885,7 +4011,7 @@
               <w:rPr>
                 <w:rFonts w:eastAsiaTheme="minorEastAsia"/>
                 <w:noProof/>
-                <w:lang w:val="es-ES_tradnl" w:eastAsia="es-ES_tradnl"/>
+                <w:lang w:val="en-US" w:eastAsia="ja-JP"/>
               </w:rPr>
               <w:tab/>
             </w:r>
@@ -3895,6 +4021,94 @@
                 <w:b/>
                 <w:noProof/>
               </w:rPr>
+              <w:t>Prioridades de la Solicitud de Cambio</w:t>
+            </w:r>
+            <w:r>
+              <w:rPr>
+                <w:noProof/>
+                <w:webHidden/>
+              </w:rPr>
+              <w:tab/>
+            </w:r>
+            <w:r>
+              <w:rPr>
+                <w:noProof/>
+                <w:webHidden/>
+              </w:rPr>
+              <w:fldChar w:fldCharType="begin"/>
+            </w:r>
+            <w:r>
+              <w:rPr>
+                <w:noProof/>
+                <w:webHidden/>
+              </w:rPr>
+              <w:instrText xml:space="preserve"> PAGEREF _Toc516086788 \h </w:instrText>
+            </w:r>
+            <w:r>
+              <w:rPr>
+                <w:noProof/>
+                <w:webHidden/>
+              </w:rPr>
+            </w:r>
+            <w:r>
+              <w:rPr>
+                <w:noProof/>
+                <w:webHidden/>
+              </w:rPr>
+              <w:fldChar w:fldCharType="separate"/>
+            </w:r>
+            <w:r>
+              <w:rPr>
+                <w:noProof/>
+                <w:webHidden/>
+              </w:rPr>
+              <w:t>6</w:t>
+            </w:r>
+            <w:r>
+              <w:rPr>
+                <w:noProof/>
+                <w:webHidden/>
+              </w:rPr>
+              <w:fldChar w:fldCharType="end"/>
+            </w:r>
+          </w:hyperlink>
+        </w:p>
+        <w:p>
+          <w:pPr>
+            <w:pStyle w:val="TOC1"/>
+            <w:tabs>
+              <w:tab w:val="left" w:pos="440"/>
+              <w:tab w:val="right" w:leader="dot" w:pos="9350"/>
+            </w:tabs>
+            <w:rPr>
+              <w:rFonts w:eastAsiaTheme="minorEastAsia"/>
+              <w:noProof/>
+              <w:lang w:val="en-US" w:eastAsia="ja-JP"/>
+            </w:rPr>
+          </w:pPr>
+          <w:hyperlink w:anchor="_Toc516086789" w:history="1">
+            <w:r>
+              <w:rPr>
+                <w:rStyle w:val="Hyperlink"/>
+                <w:b/>
+                <w:noProof/>
+              </w:rPr>
+              <w:t>6.</w:t>
+            </w:r>
+            <w:r>
+              <w:rPr>
+                <w:rFonts w:eastAsiaTheme="minorEastAsia"/>
+                <w:noProof/>
+                <w:lang w:val="en-US" w:eastAsia="ja-JP"/>
+              </w:rPr>
+              <w:tab/>
+            </w:r>
+            <w:r>
+              <w:rPr>
+                <w:rStyle w:val="Hyperlink"/>
+                <w:b/>
+                <w:noProof/>
+              </w:rPr>
               <w:t>Fases del Proceso de Gestión de Cambios</w:t>
             </w:r>
             <w:r>
@@ -3916,7 +4130,7 @@
                 <w:noProof/>
                 <w:webHidden/>
               </w:rPr>
-              <w:instrText xml:space="preserve"> PAGEREF _Toc516103972 \h </w:instrText>
+              <w:instrText xml:space="preserve"> PAGEREF _Toc516086789 \h </w:instrText>
             </w:r>
             <w:r>
               <w:rPr>
@@ -3957,23 +4171,23 @@
             <w:rPr>
               <w:rFonts w:eastAsiaTheme="minorEastAsia"/>
               <w:noProof/>
-              <w:lang w:val="es-ES_tradnl" w:eastAsia="es-ES_tradnl"/>
+              <w:lang w:val="en-US" w:eastAsia="ja-JP"/>
             </w:rPr>
           </w:pPr>
-          <w:hyperlink w:anchor="_Toc516103973" w:history="1">
+          <w:hyperlink w:anchor="_Toc516086790" w:history="1">
             <w:r>
               <w:rPr>
                 <w:rStyle w:val="Hyperlink"/>
                 <w:b/>
                 <w:noProof/>
               </w:rPr>
-              <w:t>5.1.</w:t>
+              <w:t>6.1.</w:t>
             </w:r>
             <w:r>
               <w:rPr>
                 <w:rFonts w:eastAsiaTheme="minorEastAsia"/>
                 <w:noProof/>
-                <w:lang w:val="es-ES_tradnl" w:eastAsia="es-ES_tradnl"/>
+                <w:lang w:val="en-US" w:eastAsia="ja-JP"/>
               </w:rPr>
               <w:tab/>
             </w:r>
@@ -4004,7 +4218,7 @@
                 <w:noProof/>
                 <w:webHidden/>
               </w:rPr>
-              <w:instrText xml:space="preserve"> PAGEREF _Toc516103973 \h </w:instrText>
+              <w:instrText xml:space="preserve"> PAGEREF _Toc516086790 \h </w:instrText>
             </w:r>
             <w:r>
               <w:rPr>
@@ -4024,7 +4238,7 @@
                 <w:noProof/>
                 <w:webHidden/>
               </w:rPr>
-              <w:t>6</w:t>
+              <w:t>7</w:t>
             </w:r>
             <w:r>
               <w:rPr>
@@ -4045,23 +4259,23 @@
             <w:rPr>
               <w:rFonts w:eastAsiaTheme="minorEastAsia"/>
               <w:noProof/>
-              <w:lang w:val="es-ES_tradnl" w:eastAsia="es-ES_tradnl"/>
+              <w:lang w:val="en-US" w:eastAsia="ja-JP"/>
             </w:rPr>
           </w:pPr>
-          <w:hyperlink w:anchor="_Toc516103974" w:history="1">
+          <w:hyperlink w:anchor="_Toc516086791" w:history="1">
             <w:r>
               <w:rPr>
                 <w:rStyle w:val="Hyperlink"/>
                 <w:b/>
                 <w:noProof/>
               </w:rPr>
-              <w:t>5.2.</w:t>
+              <w:t>6.2.</w:t>
             </w:r>
             <w:r>
               <w:rPr>
                 <w:rFonts w:eastAsiaTheme="minorEastAsia"/>
                 <w:noProof/>
-                <w:lang w:val="es-ES_tradnl" w:eastAsia="es-ES_tradnl"/>
+                <w:lang w:val="en-US" w:eastAsia="ja-JP"/>
               </w:rPr>
               <w:tab/>
             </w:r>
@@ -4092,7 +4306,7 @@
                 <w:noProof/>
                 <w:webHidden/>
               </w:rPr>
-              <w:instrText xml:space="preserve"> PAGEREF _Toc516103974 \h </w:instrText>
+              <w:instrText xml:space="preserve"> PAGEREF _Toc516086791 \h </w:instrText>
             </w:r>
             <w:r>
               <w:rPr>
@@ -4112,7 +4326,7 @@
                 <w:noProof/>
                 <w:webHidden/>
               </w:rPr>
-              <w:t>7</w:t>
+              <w:t>8</w:t>
             </w:r>
             <w:r>
               <w:rPr>
@@ -4133,23 +4347,23 @@
             <w:rPr>
               <w:rFonts w:eastAsiaTheme="minorEastAsia"/>
               <w:noProof/>
-              <w:lang w:val="es-ES_tradnl" w:eastAsia="es-ES_tradnl"/>
+              <w:lang w:val="en-US" w:eastAsia="ja-JP"/>
             </w:rPr>
           </w:pPr>
-          <w:hyperlink w:anchor="_Toc516103975" w:history="1">
+          <w:hyperlink w:anchor="_Toc516086792" w:history="1">
             <w:r>
               <w:rPr>
                 <w:rStyle w:val="Hyperlink"/>
                 <w:b/>
                 <w:noProof/>
               </w:rPr>
-              <w:t>5.3.</w:t>
+              <w:t>6.3.</w:t>
             </w:r>
             <w:r>
               <w:rPr>
                 <w:rFonts w:eastAsiaTheme="minorEastAsia"/>
                 <w:noProof/>
-                <w:lang w:val="es-ES_tradnl" w:eastAsia="es-ES_tradnl"/>
+                <w:lang w:val="en-US" w:eastAsia="ja-JP"/>
               </w:rPr>
               <w:tab/>
             </w:r>
@@ -4180,7 +4394,7 @@
                 <w:noProof/>
                 <w:webHidden/>
               </w:rPr>
-              <w:instrText xml:space="preserve"> PAGEREF _Toc516103975 \h </w:instrText>
+              <w:instrText xml:space="preserve"> PAGEREF _Toc516086792 \h </w:instrText>
             </w:r>
             <w:r>
               <w:rPr>
@@ -4200,7 +4414,7 @@
                 <w:noProof/>
                 <w:webHidden/>
               </w:rPr>
-              <w:t>7</w:t>
+              <w:t>8</w:t>
             </w:r>
             <w:r>
               <w:rPr>
@@ -4221,23 +4435,23 @@
             <w:rPr>
               <w:rFonts w:eastAsiaTheme="minorEastAsia"/>
               <w:noProof/>
-              <w:lang w:val="es-ES_tradnl" w:eastAsia="es-ES_tradnl"/>
+              <w:lang w:val="en-US" w:eastAsia="ja-JP"/>
             </w:rPr>
           </w:pPr>
-          <w:hyperlink w:anchor="_Toc516103976" w:history="1">
+          <w:hyperlink w:anchor="_Toc516086793" w:history="1">
             <w:r>
               <w:rPr>
                 <w:rStyle w:val="Hyperlink"/>
                 <w:b/>
                 <w:noProof/>
               </w:rPr>
-              <w:t>5.4.</w:t>
+              <w:t>6.4.</w:t>
             </w:r>
             <w:r>
               <w:rPr>
                 <w:rFonts w:eastAsiaTheme="minorEastAsia"/>
                 <w:noProof/>
-                <w:lang w:val="es-ES_tradnl" w:eastAsia="es-ES_tradnl"/>
+                <w:lang w:val="en-US" w:eastAsia="ja-JP"/>
               </w:rPr>
               <w:tab/>
             </w:r>
@@ -4268,7 +4482,7 @@
                 <w:noProof/>
                 <w:webHidden/>
               </w:rPr>
-              <w:instrText xml:space="preserve"> PAGEREF _Toc516103976 \h </w:instrText>
+              <w:instrText xml:space="preserve"> PAGEREF _Toc516086793 \h </w:instrText>
             </w:r>
             <w:r>
               <w:rPr>
@@ -4288,7 +4502,7 @@
                 <w:noProof/>
                 <w:webHidden/>
               </w:rPr>
-              <w:t>8</w:t>
+              <w:t>9</w:t>
             </w:r>
             <w:r>
               <w:rPr>
@@ -4309,23 +4523,23 @@
             <w:rPr>
               <w:rFonts w:eastAsiaTheme="minorEastAsia"/>
               <w:noProof/>
-              <w:lang w:val="es-ES_tradnl" w:eastAsia="es-ES_tradnl"/>
+              <w:lang w:val="en-US" w:eastAsia="ja-JP"/>
             </w:rPr>
           </w:pPr>
-          <w:hyperlink w:anchor="_Toc516103977" w:history="1">
+          <w:hyperlink w:anchor="_Toc516086794" w:history="1">
             <w:r>
               <w:rPr>
                 <w:rStyle w:val="Hyperlink"/>
                 <w:b/>
                 <w:noProof/>
               </w:rPr>
-              <w:t>5.5.</w:t>
+              <w:t>6.5.</w:t>
             </w:r>
             <w:r>
               <w:rPr>
                 <w:rFonts w:eastAsiaTheme="minorEastAsia"/>
                 <w:noProof/>
-                <w:lang w:val="es-ES_tradnl" w:eastAsia="es-ES_tradnl"/>
+                <w:lang w:val="en-US" w:eastAsia="ja-JP"/>
               </w:rPr>
               <w:tab/>
             </w:r>
@@ -4356,7 +4570,7 @@
                 <w:noProof/>
                 <w:webHidden/>
               </w:rPr>
-              <w:instrText xml:space="preserve"> PAGEREF _Toc516103977 \h </w:instrText>
+              <w:instrText xml:space="preserve"> PAGEREF _Toc516086794 \h </w:instrText>
             </w:r>
             <w:r>
               <w:rPr>
@@ -4397,23 +4611,23 @@
             <w:rPr>
               <w:rFonts w:eastAsiaTheme="minorEastAsia"/>
               <w:noProof/>
-              <w:lang w:val="es-ES_tradnl" w:eastAsia="es-ES_tradnl"/>
+              <w:lang w:val="en-US" w:eastAsia="ja-JP"/>
             </w:rPr>
           </w:pPr>
-          <w:hyperlink w:anchor="_Toc516103978" w:history="1">
+          <w:hyperlink w:anchor="_Toc516086795" w:history="1">
             <w:r>
               <w:rPr>
                 <w:rStyle w:val="Hyperlink"/>
                 <w:b/>
                 <w:noProof/>
               </w:rPr>
-              <w:t>5.6.</w:t>
+              <w:t>6.6.</w:t>
             </w:r>
             <w:r>
               <w:rPr>
                 <w:rFonts w:eastAsiaTheme="minorEastAsia"/>
                 <w:noProof/>
-                <w:lang w:val="es-ES_tradnl" w:eastAsia="es-ES_tradnl"/>
+                <w:lang w:val="en-US" w:eastAsia="ja-JP"/>
               </w:rPr>
               <w:tab/>
             </w:r>
@@ -4444,7 +4658,7 @@
                 <w:noProof/>
                 <w:webHidden/>
               </w:rPr>
-              <w:instrText xml:space="preserve"> PAGEREF _Toc516103978 \h </w:instrText>
+              <w:instrText xml:space="preserve"> PAGEREF _Toc516086795 \h </w:instrText>
             </w:r>
             <w:r>
               <w:rPr>
@@ -4464,7 +4678,7 @@
                 <w:noProof/>
                 <w:webHidden/>
               </w:rPr>
-              <w:t>9</w:t>
+              <w:t>10</w:t>
             </w:r>
             <w:r>
               <w:rPr>
@@ -4528,7 +4742,7 @@
         </w:rPr>
       </w:pPr>
       <w:bookmarkStart w:id="5" w:name="_Toc514604131"/>
-      <w:bookmarkStart w:id="6" w:name="_Toc516103968"/>
+      <w:bookmarkStart w:id="6" w:name="_Toc516086784"/>
       <w:r>
         <w:rPr>
           <w:b/>
@@ -4628,7 +4842,7 @@
           <w:szCs w:val="28"/>
         </w:rPr>
       </w:pPr>
-      <w:bookmarkStart w:id="7" w:name="_Toc516103969"/>
+      <w:bookmarkStart w:id="7" w:name="_Toc516086785"/>
       <w:r>
         <w:rPr>
           <w:b/>
@@ -5286,33 +5500,6 @@
     </w:p>
     <w:p>
       <w:pPr>
-        <w:ind w:left="708"/>
-        <w:rPr>
-          <w:b/>
-          <w:bCs/>
-        </w:rPr>
-      </w:pPr>
-    </w:p>
-    <w:p>
-      <w:pPr>
-        <w:ind w:left="708"/>
-        <w:rPr>
-          <w:b/>
-          <w:bCs/>
-        </w:rPr>
-      </w:pPr>
-    </w:p>
-    <w:p>
-      <w:pPr>
-        <w:ind w:left="708"/>
-        <w:rPr>
-          <w:b/>
-          <w:bCs/>
-        </w:rPr>
-      </w:pPr>
-    </w:p>
-    <w:p>
-      <w:pPr>
         <w:pStyle w:val="ListParagraph"/>
         <w:numPr>
           <w:ilvl w:val="0"/>
@@ -5328,13 +5515,14 @@
           <w:szCs w:val="28"/>
         </w:rPr>
       </w:pPr>
-      <w:bookmarkStart w:id="8" w:name="_Toc516103970"/>
+      <w:bookmarkStart w:id="8" w:name="_Toc516086786"/>
       <w:r>
         <w:rPr>
           <w:b/>
           <w:sz w:val="28"/>
           <w:szCs w:val="28"/>
         </w:rPr>
+        <w:lastRenderedPageBreak/>
         <w:t>Tipos</w:t>
       </w:r>
       <w:r>
@@ -5479,16 +5667,6 @@
           <w:bCs/>
         </w:rPr>
       </w:pPr>
-    </w:p>
-    <w:p>
-      <w:pPr>
-        <w:ind w:left="708"/>
-        <w:jc w:val="center"/>
-        <w:rPr>
-          <w:b/>
-          <w:bCs/>
-        </w:rPr>
-      </w:pPr>
       <w:r>
         <w:rPr>
           <w:b/>
@@ -5524,23 +5702,522 @@
           <w:szCs w:val="28"/>
         </w:rPr>
       </w:pPr>
-      <w:bookmarkStart w:id="9" w:name="_Toc516103971"/>
+      <w:bookmarkStart w:id="9" w:name="_Toc516086787"/>
       <w:r>
         <w:rPr>
           <w:b/>
           <w:sz w:val="28"/>
           <w:szCs w:val="28"/>
         </w:rPr>
+        <w:t xml:space="preserve">Estados </w:t>
+      </w:r>
+      <w:r>
+        <w:rPr>
+          <w:b/>
+          <w:sz w:val="28"/>
+          <w:szCs w:val="28"/>
+        </w:rPr>
+        <w:t>de la Solicitud de Cambio</w:t>
+      </w:r>
+      <w:bookmarkEnd w:id="9"/>
+    </w:p>
+    <w:p>
+      <w:pPr>
+        <w:ind w:left="708"/>
+      </w:pPr>
+      <w:r>
+        <w:t xml:space="preserve">En la tabla </w:t>
+      </w:r>
+      <w:r>
+        <w:t>3</w:t>
+      </w:r>
+      <w:r>
+        <w:t xml:space="preserve"> se muestran los diferentes </w:t>
+      </w:r>
+      <w:r>
+        <w:t>estados</w:t>
+      </w:r>
+      <w:r>
+        <w:t xml:space="preserve"> disponibles para una solicitud de cambio</w:t>
+      </w:r>
+      <w:r>
+        <w:t xml:space="preserve"> durante todo el proceso de cambios</w:t>
+      </w:r>
+      <w:r>
+        <w:t>.</w:t>
+      </w:r>
+    </w:p>
+    <w:tbl>
+      <w:tblPr>
+        <w:tblStyle w:val="TableGrid"/>
+        <w:tblW w:w="0" w:type="auto"/>
+        <w:tblInd w:w="2215" w:type="dxa"/>
+        <w:tblLook w:val="04A0" w:firstRow="1" w:lastRow="0" w:firstColumn="1" w:lastColumn="0" w:noHBand="0" w:noVBand="1"/>
+      </w:tblPr>
+      <w:tblGrid>
+        <w:gridCol w:w="1830"/>
+        <w:gridCol w:w="3931"/>
+      </w:tblGrid>
+      <w:tr>
+        <w:trPr>
+          <w:trHeight w:val="440"/>
+        </w:trPr>
+        <w:tc>
+          <w:tcPr>
+            <w:tcW w:w="1830" w:type="dxa"/>
+            <w:shd w:val="clear" w:color="auto" w:fill="D9E2F3" w:themeFill="accent1" w:themeFillTint="33"/>
+          </w:tcPr>
+          <w:p>
+            <w:pPr>
+              <w:rPr>
+                <w:b/>
+                <w:bCs/>
+              </w:rPr>
+            </w:pPr>
+            <w:r>
+              <w:rPr>
+                <w:b/>
+                <w:bCs/>
+              </w:rPr>
+              <w:t>Estado</w:t>
+            </w:r>
+          </w:p>
+        </w:tc>
+        <w:tc>
+          <w:tcPr>
+            <w:tcW w:w="3931" w:type="dxa"/>
+            <w:shd w:val="clear" w:color="auto" w:fill="D9E2F3" w:themeFill="accent1" w:themeFillTint="33"/>
+          </w:tcPr>
+          <w:p>
+            <w:pPr>
+              <w:rPr>
+                <w:b/>
+                <w:bCs/>
+              </w:rPr>
+            </w:pPr>
+            <w:r>
+              <w:rPr>
+                <w:b/>
+                <w:bCs/>
+              </w:rPr>
+              <w:t>Descripción</w:t>
+            </w:r>
+          </w:p>
+        </w:tc>
+      </w:tr>
+      <w:tr>
+        <w:tc>
+          <w:tcPr>
+            <w:tcW w:w="1830" w:type="dxa"/>
+            <w:shd w:val="clear" w:color="auto" w:fill="D9E2F3" w:themeFill="accent1" w:themeFillTint="33"/>
+          </w:tcPr>
+          <w:p>
+            <w:pPr>
+              <w:rPr>
+                <w:b/>
+                <w:bCs/>
+              </w:rPr>
+            </w:pPr>
+            <w:r>
+              <w:rPr>
+                <w:b/>
+                <w:bCs/>
+              </w:rPr>
+              <w:t>Recibido</w:t>
+            </w:r>
+          </w:p>
+        </w:tc>
+        <w:tc>
+          <w:tcPr>
+            <w:tcW w:w="3931" w:type="dxa"/>
+          </w:tcPr>
+          <w:p>
+            <w:r>
+              <w:t>La solicitud de cambio ha sido recibida en el sistema.</w:t>
+            </w:r>
+          </w:p>
+        </w:tc>
+      </w:tr>
+      <w:tr>
+        <w:tc>
+          <w:tcPr>
+            <w:tcW w:w="1830" w:type="dxa"/>
+            <w:shd w:val="clear" w:color="auto" w:fill="D9E2F3" w:themeFill="accent1" w:themeFillTint="33"/>
+          </w:tcPr>
+          <w:p>
+            <w:pPr>
+              <w:rPr>
+                <w:b/>
+                <w:bCs/>
+              </w:rPr>
+            </w:pPr>
+            <w:r>
+              <w:rPr>
+                <w:b/>
+                <w:bCs/>
+              </w:rPr>
+              <w:t>Asignado</w:t>
+            </w:r>
+          </w:p>
+        </w:tc>
+        <w:tc>
+          <w:tcPr>
+            <w:tcW w:w="3931" w:type="dxa"/>
+          </w:tcPr>
+          <w:p>
+            <w:r>
+              <w:t>Se ha asignado un grupo de gestión de cambio a la solicitud.</w:t>
+            </w:r>
+          </w:p>
+        </w:tc>
+      </w:tr>
+      <w:tr>
+        <w:tc>
+          <w:tcPr>
+            <w:tcW w:w="1830" w:type="dxa"/>
+            <w:shd w:val="clear" w:color="auto" w:fill="D9E2F3" w:themeFill="accent1" w:themeFillTint="33"/>
+          </w:tcPr>
+          <w:p>
+            <w:pPr>
+              <w:rPr>
+                <w:b/>
+                <w:bCs/>
+              </w:rPr>
+            </w:pPr>
+            <w:r>
+              <w:rPr>
+                <w:b/>
+                <w:bCs/>
+              </w:rPr>
+              <w:t>Analizado</w:t>
+            </w:r>
+          </w:p>
+        </w:tc>
+        <w:tc>
+          <w:tcPr>
+            <w:tcW w:w="3931" w:type="dxa"/>
+          </w:tcPr>
+          <w:p>
+            <w:r>
+              <w:t>Se ha hecho un análisis de tipo y prioridad a la solicitud de cambio.</w:t>
+            </w:r>
+          </w:p>
+        </w:tc>
+      </w:tr>
+      <w:tr>
+        <w:tc>
+          <w:tcPr>
+            <w:tcW w:w="1830" w:type="dxa"/>
+            <w:shd w:val="clear" w:color="auto" w:fill="D9E2F3" w:themeFill="accent1" w:themeFillTint="33"/>
+          </w:tcPr>
+          <w:p>
+            <w:pPr>
+              <w:rPr>
+                <w:b/>
+                <w:bCs/>
+              </w:rPr>
+            </w:pPr>
+            <w:r>
+              <w:rPr>
+                <w:b/>
+                <w:bCs/>
+              </w:rPr>
+              <w:t>Por aprobar</w:t>
+            </w:r>
+          </w:p>
+        </w:tc>
+        <w:tc>
+          <w:tcPr>
+            <w:tcW w:w="3931" w:type="dxa"/>
+          </w:tcPr>
+          <w:p>
+            <w:r>
+              <w:t>Se ha hecho un análisis del impacto y se espera la aprobación de la solicitud.</w:t>
+            </w:r>
+          </w:p>
+        </w:tc>
+      </w:tr>
+      <w:tr>
+        <w:tc>
+          <w:tcPr>
+            <w:tcW w:w="1830" w:type="dxa"/>
+            <w:shd w:val="clear" w:color="auto" w:fill="D9E2F3" w:themeFill="accent1" w:themeFillTint="33"/>
+          </w:tcPr>
+          <w:p>
+            <w:pPr>
+              <w:rPr>
+                <w:b/>
+                <w:bCs/>
+              </w:rPr>
+            </w:pPr>
+            <w:r>
+              <w:rPr>
+                <w:b/>
+                <w:bCs/>
+              </w:rPr>
+              <w:t>Aprobado</w:t>
+            </w:r>
+          </w:p>
+        </w:tc>
+        <w:tc>
+          <w:tcPr>
+            <w:tcW w:w="3931" w:type="dxa"/>
+          </w:tcPr>
+          <w:p>
+            <w:r>
+              <w:t>La solicitud de cambio ha sido aprobada.</w:t>
+            </w:r>
+          </w:p>
+        </w:tc>
+      </w:tr>
+      <w:tr>
+        <w:tc>
+          <w:tcPr>
+            <w:tcW w:w="1830" w:type="dxa"/>
+            <w:shd w:val="clear" w:color="auto" w:fill="D9E2F3" w:themeFill="accent1" w:themeFillTint="33"/>
+          </w:tcPr>
+          <w:p>
+            <w:pPr>
+              <w:rPr>
+                <w:b/>
+                <w:bCs/>
+              </w:rPr>
+            </w:pPr>
+            <w:r>
+              <w:rPr>
+                <w:b/>
+                <w:bCs/>
+              </w:rPr>
+              <w:t>Planificado</w:t>
+            </w:r>
+          </w:p>
+        </w:tc>
+        <w:tc>
+          <w:tcPr>
+            <w:tcW w:w="3931" w:type="dxa"/>
+          </w:tcPr>
+          <w:p>
+            <w:r>
+              <w:t>Ya se han definido y coordinado las fechas de la solicitud de cambio.</w:t>
+            </w:r>
+          </w:p>
+        </w:tc>
+      </w:tr>
+      <w:tr>
+        <w:tc>
+          <w:tcPr>
+            <w:tcW w:w="1830" w:type="dxa"/>
+            <w:shd w:val="clear" w:color="auto" w:fill="D9E2F3" w:themeFill="accent1" w:themeFillTint="33"/>
+          </w:tcPr>
+          <w:p>
+            <w:pPr>
+              <w:rPr>
+                <w:b/>
+                <w:bCs/>
+              </w:rPr>
+            </w:pPr>
+            <w:r>
+              <w:rPr>
+                <w:b/>
+                <w:bCs/>
+              </w:rPr>
+              <w:t>Implementado</w:t>
+            </w:r>
+          </w:p>
+        </w:tc>
+        <w:tc>
+          <w:tcPr>
+            <w:tcW w:w="3931" w:type="dxa"/>
+          </w:tcPr>
+          <w:p>
+            <w:r>
+              <w:t>El cambio ha sido implementado y falta verificación.</w:t>
+            </w:r>
+          </w:p>
+        </w:tc>
+      </w:tr>
+      <w:tr>
+        <w:tc>
+          <w:tcPr>
+            <w:tcW w:w="1830" w:type="dxa"/>
+            <w:shd w:val="clear" w:color="auto" w:fill="D9E2F3" w:themeFill="accent1" w:themeFillTint="33"/>
+          </w:tcPr>
+          <w:p>
+            <w:pPr>
+              <w:rPr>
+                <w:b/>
+                <w:bCs/>
+              </w:rPr>
+            </w:pPr>
+            <w:r>
+              <w:rPr>
+                <w:b/>
+                <w:bCs/>
+              </w:rPr>
+              <w:t>Verificado</w:t>
+            </w:r>
+          </w:p>
+        </w:tc>
+        <w:tc>
+          <w:tcPr>
+            <w:tcW w:w="3931" w:type="dxa"/>
+          </w:tcPr>
+          <w:p>
+            <w:r>
+              <w:t>El cambio implementado ha sido verificado.</w:t>
+            </w:r>
+          </w:p>
+        </w:tc>
+      </w:tr>
+      <w:tr>
+        <w:tc>
+          <w:tcPr>
+            <w:tcW w:w="1830" w:type="dxa"/>
+            <w:shd w:val="clear" w:color="auto" w:fill="D9E2F3" w:themeFill="accent1" w:themeFillTint="33"/>
+          </w:tcPr>
+          <w:p>
+            <w:pPr>
+              <w:rPr>
+                <w:b/>
+                <w:bCs/>
+              </w:rPr>
+            </w:pPr>
+            <w:r>
+              <w:rPr>
+                <w:b/>
+                <w:bCs/>
+              </w:rPr>
+              <w:lastRenderedPageBreak/>
+              <w:t>Culminado</w:t>
+            </w:r>
+          </w:p>
+        </w:tc>
+        <w:tc>
+          <w:tcPr>
+            <w:tcW w:w="3931" w:type="dxa"/>
+          </w:tcPr>
+          <w:p>
+            <w:r>
+              <w:t>Todo el proceso de gestión de cambio ha sido terminado y la solicitud ha sido verificada.</w:t>
+            </w:r>
+          </w:p>
+        </w:tc>
+      </w:tr>
+      <w:tr>
+        <w:tc>
+          <w:tcPr>
+            <w:tcW w:w="1830" w:type="dxa"/>
+            <w:shd w:val="clear" w:color="auto" w:fill="D9E2F3" w:themeFill="accent1" w:themeFillTint="33"/>
+          </w:tcPr>
+          <w:p>
+            <w:pPr>
+              <w:rPr>
+                <w:b/>
+                <w:bCs/>
+              </w:rPr>
+            </w:pPr>
+            <w:r>
+              <w:rPr>
+                <w:b/>
+                <w:bCs/>
+              </w:rPr>
+              <w:t>Rechazado</w:t>
+            </w:r>
+          </w:p>
+        </w:tc>
+        <w:tc>
+          <w:tcPr>
+            <w:tcW w:w="3931" w:type="dxa"/>
+          </w:tcPr>
+          <w:p>
+            <w:r>
+              <w:t>La solicitud de cambio ha sido rechazada.</w:t>
+            </w:r>
+          </w:p>
+        </w:tc>
+      </w:tr>
+    </w:tbl>
+    <w:p>
+      <w:pPr>
+        <w:ind w:left="708"/>
+        <w:jc w:val="center"/>
+        <w:rPr>
+          <w:b/>
+          <w:bCs/>
+        </w:rPr>
+      </w:pPr>
+      <w:r>
+        <w:rPr>
+          <w:b/>
+          <w:bCs/>
+        </w:rPr>
+        <w:t xml:space="preserve">Tabla </w:t>
+      </w:r>
+      <w:r>
+        <w:rPr>
+          <w:b/>
+          <w:bCs/>
+        </w:rPr>
+        <w:t>3</w:t>
+      </w:r>
+      <w:r>
+        <w:rPr>
+          <w:b/>
+          <w:bCs/>
+        </w:rPr>
+        <w:t>. Tipos de solicitud de cambio</w:t>
+      </w:r>
+    </w:p>
+    <w:p>
+      <w:pPr>
+        <w:ind w:left="708"/>
+        <w:jc w:val="center"/>
+        <w:rPr>
+          <w:b/>
+          <w:bCs/>
+        </w:rPr>
+      </w:pPr>
+    </w:p>
+    <w:p>
+      <w:pPr>
+        <w:pStyle w:val="ListParagraph"/>
+        <w:numPr>
+          <w:ilvl w:val="0"/>
+          <w:numId w:val="1"/>
+        </w:numPr>
+        <w:spacing w:after="160" w:line="240" w:lineRule="auto"/>
+        <w:contextualSpacing w:val="0"/>
+        <w:jc w:val="both"/>
+        <w:outlineLvl w:val="0"/>
+        <w:rPr>
+          <w:b/>
+          <w:sz w:val="28"/>
+          <w:szCs w:val="28"/>
+        </w:rPr>
+      </w:pPr>
+      <w:bookmarkStart w:id="10" w:name="_Toc516086788"/>
+      <w:r>
+        <w:rPr>
+          <w:b/>
+          <w:sz w:val="28"/>
+          <w:szCs w:val="28"/>
+        </w:rPr>
         <w:t>Prioridades de la Solicitud de Cambio</w:t>
       </w:r>
-      <w:bookmarkEnd w:id="9"/>
+      <w:bookmarkEnd w:id="10"/>
     </w:p>
     <w:p>
       <w:pPr>
         <w:ind w:left="708"/>
       </w:pPr>
       <w:r>
-        <w:t xml:space="preserve">En la tabla 3 se muestran las diferentes prioridades </w:t>
+        <w:t xml:space="preserve">En la tabla </w:t>
+      </w:r>
+      <w:r>
+        <w:t>4</w:t>
+      </w:r>
+      <w:r>
+        <w:t xml:space="preserve"> se muestran las diferentes prioridades </w:t>
       </w:r>
       <w:r>
         <w:t>a asignar a una solicitud de cambio.</w:t>
@@ -6001,14 +6678,6 @@
     </w:tbl>
     <w:p>
       <w:pPr>
-        <w:rPr>
-          <w:b/>
-          <w:bCs/>
-        </w:rPr>
-      </w:pPr>
-    </w:p>
-    <w:p>
-      <w:pPr>
         <w:ind w:left="708"/>
         <w:jc w:val="center"/>
         <w:rPr>
@@ -6028,7 +6697,7 @@
           <w:b/>
           <w:bCs/>
         </w:rPr>
-        <w:t>3</w:t>
+        <w:t>4</w:t>
       </w:r>
       <w:r>
         <w:rPr>
@@ -6125,7 +6794,6 @@
     </w:p>
     <w:p>
       <w:r>
-        <w:lastRenderedPageBreak/>
         <w:tab/>
       </w:r>
       <w:r>
@@ -6194,7 +6862,7 @@
           <w:szCs w:val="28"/>
         </w:rPr>
       </w:pPr>
-      <w:bookmarkStart w:id="10" w:name="_Toc516103972"/>
+      <w:bookmarkStart w:id="11" w:name="_Toc516086789"/>
       <w:r>
         <w:rPr>
           <w:b/>
@@ -6203,7 +6871,7 @@
         </w:rPr>
         <w:t>Fases del Proceso de Gestión de Cambios</w:t>
       </w:r>
-      <w:bookmarkEnd w:id="10"/>
+      <w:bookmarkEnd w:id="11"/>
     </w:p>
     <w:p>
       <w:pPr>
@@ -6224,6 +6892,7 @@
         <w:rPr>
           <w:noProof/>
         </w:rPr>
+        <w:lastRenderedPageBreak/>
         <w:drawing>
           <wp:inline distT="0" distB="0" distL="0" distR="0" wp14:anchorId="41CDEEDB" wp14:editId="14511A6F">
             <wp:extent cx="5349584" cy="2962275"/>
@@ -6303,7 +6972,7 @@
           <w:szCs w:val="24"/>
         </w:rPr>
       </w:pPr>
-      <w:bookmarkStart w:id="11" w:name="_Toc516103973"/>
+      <w:bookmarkStart w:id="12" w:name="_Toc516086790"/>
       <w:r>
         <w:rPr>
           <w:b/>
@@ -6312,7 +6981,7 @@
         </w:rPr>
         <w:t>Recibir y analizar la petición</w:t>
       </w:r>
-      <w:bookmarkEnd w:id="11"/>
+      <w:bookmarkEnd w:id="12"/>
     </w:p>
     <w:p>
       <w:pPr>
@@ -6459,7 +7128,6 @@
           <w:bCs/>
           <w:lang w:val="es-ES_tradnl"/>
         </w:rPr>
-        <w:lastRenderedPageBreak/>
         <w:t>Documentos</w:t>
       </w:r>
     </w:p>
@@ -6656,7 +7324,7 @@
           <w:szCs w:val="24"/>
         </w:rPr>
       </w:pPr>
-      <w:bookmarkStart w:id="12" w:name="_Toc516103974"/>
+      <w:bookmarkStart w:id="13" w:name="_Toc516086791"/>
       <w:r>
         <w:rPr>
           <w:b/>
@@ -6665,7 +7333,7 @@
         </w:rPr>
         <w:t>Clasificar el cambio</w:t>
       </w:r>
-      <w:bookmarkEnd w:id="12"/>
+      <w:bookmarkEnd w:id="13"/>
     </w:p>
     <w:p>
       <w:pPr>
@@ -6945,7 +7613,7 @@
           <w:szCs w:val="24"/>
         </w:rPr>
       </w:pPr>
-      <w:bookmarkStart w:id="13" w:name="_Toc516103975"/>
+      <w:bookmarkStart w:id="14" w:name="_Toc516086792"/>
       <w:r>
         <w:rPr>
           <w:b/>
@@ -6954,7 +7622,7 @@
         </w:rPr>
         <w:t>Evaluación del impacto y riesgos</w:t>
       </w:r>
-      <w:bookmarkEnd w:id="13"/>
+      <w:bookmarkEnd w:id="14"/>
     </w:p>
     <w:p>
       <w:pPr>
@@ -7140,7 +7808,6 @@
           <w:bCs/>
           <w:lang w:val="es-ES_tradnl"/>
         </w:rPr>
-        <w:lastRenderedPageBreak/>
         <w:t>Documentos</w:t>
       </w:r>
     </w:p>
@@ -7285,6 +7952,7 @@
           <w:bCs/>
           <w:lang w:val="es-ES_tradnl"/>
         </w:rPr>
+        <w:lastRenderedPageBreak/>
         <w:t>Los cambios con riesgos altos deben de tener la aprobación obligatoria del jefe de proyecto.</w:t>
       </w:r>
     </w:p>
@@ -7321,7 +7989,7 @@
           <w:szCs w:val="24"/>
         </w:rPr>
       </w:pPr>
-      <w:bookmarkStart w:id="14" w:name="_Toc516103976"/>
+      <w:bookmarkStart w:id="15" w:name="_Toc516086793"/>
       <w:r>
         <w:rPr>
           <w:b/>
@@ -7330,7 +7998,7 @@
         </w:rPr>
         <w:t>Aprobación del cambio</w:t>
       </w:r>
-      <w:bookmarkEnd w:id="14"/>
+      <w:bookmarkEnd w:id="15"/>
     </w:p>
     <w:p>
       <w:pPr>
@@ -7688,17 +8356,16 @@
           <w:szCs w:val="24"/>
         </w:rPr>
       </w:pPr>
-      <w:bookmarkStart w:id="15" w:name="_Toc516103977"/>
+      <w:bookmarkStart w:id="16" w:name="_Toc516086794"/>
       <w:r>
         <w:rPr>
           <w:b/>
           <w:sz w:val="24"/>
           <w:szCs w:val="24"/>
         </w:rPr>
-        <w:lastRenderedPageBreak/>
         <w:t>Implementación del Cambio</w:t>
       </w:r>
-      <w:bookmarkEnd w:id="15"/>
+      <w:bookmarkEnd w:id="16"/>
     </w:p>
     <w:p>
       <w:pPr>
@@ -8007,7 +8674,7 @@
           <w:szCs w:val="24"/>
         </w:rPr>
       </w:pPr>
-      <w:bookmarkStart w:id="16" w:name="_Toc516103978"/>
+      <w:bookmarkStart w:id="17" w:name="_Toc516086795"/>
       <w:r>
         <w:rPr>
           <w:b/>
@@ -8016,7 +8683,7 @@
         </w:rPr>
         <w:t>Cierre</w:t>
       </w:r>
-      <w:bookmarkEnd w:id="16"/>
+      <w:bookmarkEnd w:id="17"/>
     </w:p>
     <w:p>
       <w:pPr>
@@ -8217,7 +8884,6 @@
           <w:bCs/>
           <w:lang w:val="es-ES_tradnl"/>
         </w:rPr>
-        <w:lastRenderedPageBreak/>
         <w:t>Toda solicitud de cambios que ha sido aceptada debe ser cerrada con su respectivo documento detallando los resultados del cambio.</w:t>
       </w:r>
     </w:p>
@@ -8466,7 +9132,7 @@
               <w:sz w:val="19"/>
               <w:szCs w:val="19"/>
             </w:rPr>
-            <w:t>2</w:t>
+            <w:t>5</w:t>
           </w:r>
         </w:p>
       </w:tc>
@@ -8478,7 +9144,7 @@
           <w:alias w:val="Fecha"/>
           <w:id w:val="218099031"/>
           <w:dataBinding w:prefixMappings="xmlns:ns0='http://schemas.microsoft.com/office/2006/coverPageProps'" w:xpath="/ns0:CoverPageProperties[1]/ns0:PublishDate[1]" w:storeItemID="{55AF091B-3C7A-41E3-B477-F2FDAA23CFDA}"/>
-          <w:date>
+          <w:date w:fullDate="2018-06-06T00:00:00Z">
             <w:dateFormat w:val="d 'de' MMMM 'de' yyyy"/>
             <w:lid w:val="es-ES"/>
             <w:storeMappedDataAs w:val="dateTime"/>
@@ -8504,13 +9170,7 @@
                 <w:rPr>
                   <w:color w:val="FFFFFF" w:themeColor="background1"/>
                 </w:rPr>
-                <w:t>6</w:t>
-              </w:r>
-              <w:r>
-                <w:rPr>
-                  <w:color w:val="FFFFFF" w:themeColor="background1"/>
-                </w:rPr>
-                <w:t xml:space="preserve"> de junio de 2018</w:t>
+                <w:t>6 de junio de 2018</w:t>
               </w:r>
             </w:p>
           </w:tc>
@@ -10480,7 +11140,7 @@
 
 <file path=customXml/item1.xml><?xml version="1.0" encoding="utf-8"?>
 <CoverPageProperties xmlns="http://schemas.microsoft.com/office/2006/coverPageProps">
-  <PublishDate>6 de junio de 2018</PublishDate>
+  <PublishDate>2018-06-06T00:00:00</PublishDate>
   <Abstract/>
   <CompanyAddress/>
   <CompanyPhone/>
@@ -10502,7 +11162,7 @@
 </file>
 
 <file path=customXml/itemProps2.xml><?xml version="1.0" encoding="utf-8"?>
-<ds:datastoreItem xmlns:ds="http://schemas.openxmlformats.org/officeDocument/2006/customXml" ds:itemID="{A5A104E0-7C6C-470B-AB47-B34A70117B8E}">
+<ds:datastoreItem xmlns:ds="http://schemas.openxmlformats.org/officeDocument/2006/customXml" ds:itemID="{A4AD295D-A837-4E09-9B81-E0B8ACC710CF}">
   <ds:schemaRefs>
     <ds:schemaRef ds:uri="http://schemas.openxmlformats.org/officeDocument/2006/bibliography"/>
   </ds:schemaRefs>

</xml_diff>

<commit_message>
Agrega verificación de la implementación
</commit_message>
<xml_diff>
--- a/Documentos/PCC.docx
+++ b/Documentos/PCC.docx
@@ -2,14 +2,6 @@
 <file path=word/document.xml><?xml version="1.0" encoding="utf-8"?>
 <w:document xmlns:wpc="http://schemas.microsoft.com/office/word/2010/wordprocessingCanvas" xmlns:cx="http://schemas.microsoft.com/office/drawing/2014/chartex" xmlns:cx1="http://schemas.microsoft.com/office/drawing/2015/9/8/chartex" xmlns:cx2="http://schemas.microsoft.com/office/drawing/2015/10/21/chartex" xmlns:cx3="http://schemas.microsoft.com/office/drawing/2016/5/9/chartex" xmlns:cx4="http://schemas.microsoft.com/office/drawing/2016/5/10/chartex" xmlns:cx5="http://schemas.microsoft.com/office/drawing/2016/5/11/chartex" xmlns:cx6="http://schemas.microsoft.com/office/drawing/2016/5/12/chartex" xmlns:cx7="http://schemas.microsoft.com/office/drawing/2016/5/13/chartex" xmlns:cx8="http://schemas.microsoft.com/office/drawing/2016/5/14/chartex" xmlns:mc="http://schemas.openxmlformats.org/markup-compatibility/2006" xmlns:aink="http://schemas.microsoft.com/office/drawing/2016/ink" xmlns:am3d="http://schemas.microsoft.com/office/drawing/2017/model3d" xmlns:o="urn:schemas-microsoft-com:office:office" xmlns:r="http://schemas.openxmlformats.org/officeDocument/2006/relationships" xmlns:m="http://schemas.openxmlformats.org/officeDocument/2006/math" xmlns:v="urn:schemas-microsoft-com:vml" xmlns:wp14="http://schemas.microsoft.com/office/word/2010/wordprocessingDrawing" xmlns:wp="http://schemas.openxmlformats.org/drawingml/2006/wordprocessingDrawing" xmlns:w10="urn:schemas-microsoft-com:office:word" xmlns:w="http://schemas.openxmlformats.org/wordprocessingml/2006/main" xmlns:w14="http://schemas.microsoft.com/office/word/2010/wordml" xmlns:w15="http://schemas.microsoft.com/office/word/2012/wordml" xmlns:w16cid="http://schemas.microsoft.com/office/word/2016/wordml/cid" xmlns:w16se="http://schemas.microsoft.com/office/word/2015/wordml/symex" xmlns:wpg="http://schemas.microsoft.com/office/word/2010/wordprocessingGroup" xmlns:wpi="http://schemas.microsoft.com/office/word/2010/wordprocessingInk" xmlns:wne="http://schemas.microsoft.com/office/word/2006/wordml" xmlns:wps="http://schemas.microsoft.com/office/word/2010/wordprocessingShape" mc:Ignorable="w14 w15 w16se w16cid wp14">
   <w:body>
-    <w:bookmarkStart w:id="0" w:name="_Toc391325453"/>
-    <w:bookmarkStart w:id="1" w:name="_Toc391714464"/>
-    <w:bookmarkStart w:id="2" w:name="_Toc391714504"/>
-    <w:bookmarkStart w:id="3" w:name="_Toc391715346"/>
-    <w:bookmarkEnd w:id="0"/>
-    <w:bookmarkEnd w:id="1"/>
-    <w:bookmarkEnd w:id="2"/>
-    <w:bookmarkEnd w:id="3"/>
     <w:p>
       <w:pPr>
         <w:tabs>
@@ -26,6 +18,14 @@
           <w:lang w:val="es-PE" w:eastAsia="es-PE"/>
         </w:rPr>
       </w:pPr>
+      <w:bookmarkStart w:id="0" w:name="_Toc391325453"/>
+      <w:bookmarkStart w:id="1" w:name="_Toc391714464"/>
+      <w:bookmarkStart w:id="2" w:name="_Toc391714504"/>
+      <w:bookmarkStart w:id="3" w:name="_Toc391715346"/>
+      <w:bookmarkEnd w:id="0"/>
+      <w:bookmarkEnd w:id="1"/>
+      <w:bookmarkEnd w:id="2"/>
+      <w:bookmarkEnd w:id="3"/>
       <w:r>
         <w:rPr>
           <w:rFonts w:ascii="NewsGotT" w:hAnsi="NewsGotT"/>
@@ -766,8 +766,10 @@
                                 <w:szCs w:val="28"/>
                                 <w:lang w:val="es-PE" w:eastAsia="es-PE"/>
                               </w:rPr>
-                              <w:t>5</w:t>
+                              <w:t>6</w:t>
                             </w:r>
+                            <w:bookmarkStart w:id="4" w:name="_GoBack"/>
+                            <w:bookmarkEnd w:id="4"/>
                           </w:p>
                         </w:txbxContent>
                       </wps:txbx>
@@ -895,8 +897,10 @@
                           <w:szCs w:val="28"/>
                           <w:lang w:val="es-PE" w:eastAsia="es-PE"/>
                         </w:rPr>
-                        <w:t>5</w:t>
+                        <w:t>6</w:t>
                       </w:r>
+                      <w:bookmarkStart w:id="5" w:name="_GoBack"/>
+                      <w:bookmarkEnd w:id="5"/>
                     </w:p>
                   </w:txbxContent>
                 </v:textbox>
@@ -1705,7 +1709,7 @@
                 <w:sz w:val="22"/>
                 <w:szCs w:val="22"/>
               </w:rPr>
-              <w:t>5</w:t>
+              <w:t>6</w:t>
             </w:r>
           </w:p>
         </w:tc>
@@ -2924,6 +2928,7 @@
               <w:pStyle w:val="TableContents"/>
               <w:jc w:val="center"/>
               <w:rPr>
+                <w:rFonts w:hint="eastAsia"/>
                 <w:sz w:val="22"/>
                 <w:szCs w:val="22"/>
               </w:rPr>
@@ -2953,6 +2958,7 @@
               <w:pStyle w:val="TableContents"/>
               <w:jc w:val="center"/>
               <w:rPr>
+                <w:rFonts w:hint="eastAsia"/>
                 <w:sz w:val="22"/>
                 <w:szCs w:val="22"/>
               </w:rPr>
@@ -2964,8 +2970,135 @@
               </w:rPr>
               <w:t>Agrega estados de RFC</w:t>
             </w:r>
-            <w:bookmarkStart w:id="4" w:name="_GoBack"/>
-            <w:bookmarkEnd w:id="4"/>
+          </w:p>
+        </w:tc>
+        <w:tc>
+          <w:tcPr>
+            <w:tcW w:w="2268" w:type="dxa"/>
+            <w:tcMar>
+              <w:top w:w="55" w:type="dxa"/>
+              <w:left w:w="55" w:type="dxa"/>
+              <w:bottom w:w="55" w:type="dxa"/>
+              <w:right w:w="55" w:type="dxa"/>
+            </w:tcMar>
+            <w:vAlign w:val="center"/>
+          </w:tcPr>
+          <w:p>
+            <w:pPr>
+              <w:pStyle w:val="TableContents"/>
+              <w:jc w:val="center"/>
+              <w:rPr>
+                <w:rFonts w:hint="eastAsia"/>
+                <w:sz w:val="22"/>
+                <w:szCs w:val="22"/>
+              </w:rPr>
+            </w:pPr>
+            <w:r>
+              <w:rPr>
+                <w:sz w:val="22"/>
+                <w:szCs w:val="22"/>
+              </w:rPr>
+              <w:t xml:space="preserve">Jean Pierre </w:t>
+            </w:r>
+            <w:proofErr w:type="spellStart"/>
+            <w:r>
+              <w:rPr>
+                <w:sz w:val="22"/>
+                <w:szCs w:val="22"/>
+              </w:rPr>
+              <w:t>Enriquez</w:t>
+            </w:r>
+            <w:proofErr w:type="spellEnd"/>
+          </w:p>
+        </w:tc>
+        <w:tc>
+          <w:tcPr>
+            <w:tcW w:w="1982" w:type="dxa"/>
+            <w:tcMar>
+              <w:top w:w="55" w:type="dxa"/>
+              <w:left w:w="55" w:type="dxa"/>
+              <w:bottom w:w="55" w:type="dxa"/>
+              <w:right w:w="55" w:type="dxa"/>
+            </w:tcMar>
+            <w:vAlign w:val="center"/>
+          </w:tcPr>
+          <w:p>
+            <w:pPr>
+              <w:pStyle w:val="TableContents"/>
+              <w:jc w:val="center"/>
+              <w:rPr>
+                <w:rFonts w:hint="eastAsia"/>
+                <w:sz w:val="22"/>
+                <w:szCs w:val="22"/>
+              </w:rPr>
+            </w:pPr>
+            <w:r>
+              <w:rPr>
+                <w:sz w:val="22"/>
+                <w:szCs w:val="22"/>
+              </w:rPr>
+              <w:t>06/06/2018</w:t>
+            </w:r>
+          </w:p>
+        </w:tc>
+      </w:tr>
+      <w:tr>
+        <w:tc>
+          <w:tcPr>
+            <w:tcW w:w="993" w:type="dxa"/>
+            <w:tcMar>
+              <w:top w:w="55" w:type="dxa"/>
+              <w:left w:w="55" w:type="dxa"/>
+              <w:bottom w:w="55" w:type="dxa"/>
+              <w:right w:w="55" w:type="dxa"/>
+            </w:tcMar>
+            <w:vAlign w:val="center"/>
+          </w:tcPr>
+          <w:p>
+            <w:pPr>
+              <w:pStyle w:val="TableContents"/>
+              <w:jc w:val="center"/>
+              <w:rPr>
+                <w:sz w:val="22"/>
+                <w:szCs w:val="22"/>
+              </w:rPr>
+            </w:pPr>
+            <w:r>
+              <w:rPr>
+                <w:sz w:val="22"/>
+                <w:szCs w:val="22"/>
+              </w:rPr>
+              <w:t>1.6</w:t>
+            </w:r>
+          </w:p>
+        </w:tc>
+        <w:tc>
+          <w:tcPr>
+            <w:tcW w:w="3827" w:type="dxa"/>
+            <w:tcMar>
+              <w:top w:w="55" w:type="dxa"/>
+              <w:left w:w="55" w:type="dxa"/>
+              <w:bottom w:w="55" w:type="dxa"/>
+              <w:right w:w="55" w:type="dxa"/>
+            </w:tcMar>
+            <w:vAlign w:val="center"/>
+          </w:tcPr>
+          <w:p>
+            <w:pPr>
+              <w:pStyle w:val="TableContents"/>
+              <w:jc w:val="center"/>
+              <w:rPr>
+                <w:sz w:val="22"/>
+                <w:szCs w:val="22"/>
+              </w:rPr>
+            </w:pPr>
+            <w:r>
+              <w:rPr>
+                <w:sz w:val="22"/>
+                <w:szCs w:val="22"/>
+              </w:rPr>
+              <w:t>Agrega Verificación de la implementación</w:t>
+            </w:r>
           </w:p>
         </w:tc>
         <w:tc>
@@ -3646,7 +3779,7 @@
           <w:r>
             <w:fldChar w:fldCharType="separate"/>
           </w:r>
-          <w:hyperlink w:anchor="_Toc516086784" w:history="1">
+          <w:hyperlink w:anchor="_Toc516088571" w:history="1">
             <w:r>
               <w:rPr>
                 <w:rStyle w:val="Hyperlink"/>
@@ -3690,7 +3823,7 @@
                 <w:noProof/>
                 <w:webHidden/>
               </w:rPr>
-              <w:instrText xml:space="preserve"> PAGEREF _Toc516086784 \h </w:instrText>
+              <w:instrText xml:space="preserve"> PAGEREF _Toc516088571 \h </w:instrText>
             </w:r>
             <w:r>
               <w:rPr>
@@ -3734,7 +3867,7 @@
               <w:lang w:val="en-US" w:eastAsia="ja-JP"/>
             </w:rPr>
           </w:pPr>
-          <w:hyperlink w:anchor="_Toc516086785" w:history="1">
+          <w:hyperlink w:anchor="_Toc516088572" w:history="1">
             <w:r>
               <w:rPr>
                 <w:rStyle w:val="Hyperlink"/>
@@ -3778,7 +3911,7 @@
                 <w:noProof/>
                 <w:webHidden/>
               </w:rPr>
-              <w:instrText xml:space="preserve"> PAGEREF _Toc516086785 \h </w:instrText>
+              <w:instrText xml:space="preserve"> PAGEREF _Toc516088572 \h </w:instrText>
             </w:r>
             <w:r>
               <w:rPr>
@@ -3822,7 +3955,7 @@
               <w:lang w:val="en-US" w:eastAsia="ja-JP"/>
             </w:rPr>
           </w:pPr>
-          <w:hyperlink w:anchor="_Toc516086786" w:history="1">
+          <w:hyperlink w:anchor="_Toc516088573" w:history="1">
             <w:r>
               <w:rPr>
                 <w:rStyle w:val="Hyperlink"/>
@@ -3866,7 +3999,7 @@
                 <w:noProof/>
                 <w:webHidden/>
               </w:rPr>
-              <w:instrText xml:space="preserve"> PAGEREF _Toc516086786 \h </w:instrText>
+              <w:instrText xml:space="preserve"> PAGEREF _Toc516088573 \h </w:instrText>
             </w:r>
             <w:r>
               <w:rPr>
@@ -3910,7 +4043,7 @@
               <w:lang w:val="en-US" w:eastAsia="ja-JP"/>
             </w:rPr>
           </w:pPr>
-          <w:hyperlink w:anchor="_Toc516086787" w:history="1">
+          <w:hyperlink w:anchor="_Toc516088574" w:history="1">
             <w:r>
               <w:rPr>
                 <w:rStyle w:val="Hyperlink"/>
@@ -3954,7 +4087,7 @@
                 <w:noProof/>
                 <w:webHidden/>
               </w:rPr>
-              <w:instrText xml:space="preserve"> PAGEREF _Toc516086787 \h </w:instrText>
+              <w:instrText xml:space="preserve"> PAGEREF _Toc516088574 \h </w:instrText>
             </w:r>
             <w:r>
               <w:rPr>
@@ -3998,7 +4131,7 @@
               <w:lang w:val="en-US" w:eastAsia="ja-JP"/>
             </w:rPr>
           </w:pPr>
-          <w:hyperlink w:anchor="_Toc516086788" w:history="1">
+          <w:hyperlink w:anchor="_Toc516088575" w:history="1">
             <w:r>
               <w:rPr>
                 <w:rStyle w:val="Hyperlink"/>
@@ -4042,7 +4175,7 @@
                 <w:noProof/>
                 <w:webHidden/>
               </w:rPr>
-              <w:instrText xml:space="preserve"> PAGEREF _Toc516086788 \h </w:instrText>
+              <w:instrText xml:space="preserve"> PAGEREF _Toc516088575 \h </w:instrText>
             </w:r>
             <w:r>
               <w:rPr>
@@ -4086,7 +4219,7 @@
               <w:lang w:val="en-US" w:eastAsia="ja-JP"/>
             </w:rPr>
           </w:pPr>
-          <w:hyperlink w:anchor="_Toc516086789" w:history="1">
+          <w:hyperlink w:anchor="_Toc516088576" w:history="1">
             <w:r>
               <w:rPr>
                 <w:rStyle w:val="Hyperlink"/>
@@ -4130,7 +4263,7 @@
                 <w:noProof/>
                 <w:webHidden/>
               </w:rPr>
-              <w:instrText xml:space="preserve"> PAGEREF _Toc516086789 \h </w:instrText>
+              <w:instrText xml:space="preserve"> PAGEREF _Toc516088576 \h </w:instrText>
             </w:r>
             <w:r>
               <w:rPr>
@@ -4174,7 +4307,7 @@
               <w:lang w:val="en-US" w:eastAsia="ja-JP"/>
             </w:rPr>
           </w:pPr>
-          <w:hyperlink w:anchor="_Toc516086790" w:history="1">
+          <w:hyperlink w:anchor="_Toc516088577" w:history="1">
             <w:r>
               <w:rPr>
                 <w:rStyle w:val="Hyperlink"/>
@@ -4218,7 +4351,7 @@
                 <w:noProof/>
                 <w:webHidden/>
               </w:rPr>
-              <w:instrText xml:space="preserve"> PAGEREF _Toc516086790 \h </w:instrText>
+              <w:instrText xml:space="preserve"> PAGEREF _Toc516088577 \h </w:instrText>
             </w:r>
             <w:r>
               <w:rPr>
@@ -4262,7 +4395,7 @@
               <w:lang w:val="en-US" w:eastAsia="ja-JP"/>
             </w:rPr>
           </w:pPr>
-          <w:hyperlink w:anchor="_Toc516086791" w:history="1">
+          <w:hyperlink w:anchor="_Toc516088578" w:history="1">
             <w:r>
               <w:rPr>
                 <w:rStyle w:val="Hyperlink"/>
@@ -4306,7 +4439,7 @@
                 <w:noProof/>
                 <w:webHidden/>
               </w:rPr>
-              <w:instrText xml:space="preserve"> PAGEREF _Toc516086791 \h </w:instrText>
+              <w:instrText xml:space="preserve"> PAGEREF _Toc516088578 \h </w:instrText>
             </w:r>
             <w:r>
               <w:rPr>
@@ -4350,7 +4483,7 @@
               <w:lang w:val="en-US" w:eastAsia="ja-JP"/>
             </w:rPr>
           </w:pPr>
-          <w:hyperlink w:anchor="_Toc516086792" w:history="1">
+          <w:hyperlink w:anchor="_Toc516088579" w:history="1">
             <w:r>
               <w:rPr>
                 <w:rStyle w:val="Hyperlink"/>
@@ -4394,7 +4527,7 @@
                 <w:noProof/>
                 <w:webHidden/>
               </w:rPr>
-              <w:instrText xml:space="preserve"> PAGEREF _Toc516086792 \h </w:instrText>
+              <w:instrText xml:space="preserve"> PAGEREF _Toc516088579 \h </w:instrText>
             </w:r>
             <w:r>
               <w:rPr>
@@ -4438,7 +4571,7 @@
               <w:lang w:val="en-US" w:eastAsia="ja-JP"/>
             </w:rPr>
           </w:pPr>
-          <w:hyperlink w:anchor="_Toc516086793" w:history="1">
+          <w:hyperlink w:anchor="_Toc516088580" w:history="1">
             <w:r>
               <w:rPr>
                 <w:rStyle w:val="Hyperlink"/>
@@ -4482,7 +4615,7 @@
                 <w:noProof/>
                 <w:webHidden/>
               </w:rPr>
-              <w:instrText xml:space="preserve"> PAGEREF _Toc516086793 \h </w:instrText>
+              <w:instrText xml:space="preserve"> PAGEREF _Toc516088580 \h </w:instrText>
             </w:r>
             <w:r>
               <w:rPr>
@@ -4526,7 +4659,7 @@
               <w:lang w:val="en-US" w:eastAsia="ja-JP"/>
             </w:rPr>
           </w:pPr>
-          <w:hyperlink w:anchor="_Toc516086794" w:history="1">
+          <w:hyperlink w:anchor="_Toc516088581" w:history="1">
             <w:r>
               <w:rPr>
                 <w:rStyle w:val="Hyperlink"/>
@@ -4570,7 +4703,7 @@
                 <w:noProof/>
                 <w:webHidden/>
               </w:rPr>
-              <w:instrText xml:space="preserve"> PAGEREF _Toc516086794 \h </w:instrText>
+              <w:instrText xml:space="preserve"> PAGEREF _Toc516088581 \h </w:instrText>
             </w:r>
             <w:r>
               <w:rPr>
@@ -4614,7 +4747,7 @@
               <w:lang w:val="en-US" w:eastAsia="ja-JP"/>
             </w:rPr>
           </w:pPr>
-          <w:hyperlink w:anchor="_Toc516086795" w:history="1">
+          <w:hyperlink w:anchor="_Toc516088582" w:history="1">
             <w:r>
               <w:rPr>
                 <w:rStyle w:val="Hyperlink"/>
@@ -4637,6 +4770,94 @@
                 <w:b/>
                 <w:noProof/>
               </w:rPr>
+              <w:t>Verificación de la implementación</w:t>
+            </w:r>
+            <w:r>
+              <w:rPr>
+                <w:noProof/>
+                <w:webHidden/>
+              </w:rPr>
+              <w:tab/>
+            </w:r>
+            <w:r>
+              <w:rPr>
+                <w:noProof/>
+                <w:webHidden/>
+              </w:rPr>
+              <w:fldChar w:fldCharType="begin"/>
+            </w:r>
+            <w:r>
+              <w:rPr>
+                <w:noProof/>
+                <w:webHidden/>
+              </w:rPr>
+              <w:instrText xml:space="preserve"> PAGEREF _Toc516088582 \h </w:instrText>
+            </w:r>
+            <w:r>
+              <w:rPr>
+                <w:noProof/>
+                <w:webHidden/>
+              </w:rPr>
+            </w:r>
+            <w:r>
+              <w:rPr>
+                <w:noProof/>
+                <w:webHidden/>
+              </w:rPr>
+              <w:fldChar w:fldCharType="separate"/>
+            </w:r>
+            <w:r>
+              <w:rPr>
+                <w:noProof/>
+                <w:webHidden/>
+              </w:rPr>
+              <w:t>10</w:t>
+            </w:r>
+            <w:r>
+              <w:rPr>
+                <w:noProof/>
+                <w:webHidden/>
+              </w:rPr>
+              <w:fldChar w:fldCharType="end"/>
+            </w:r>
+          </w:hyperlink>
+        </w:p>
+        <w:p>
+          <w:pPr>
+            <w:pStyle w:val="TOC2"/>
+            <w:tabs>
+              <w:tab w:val="left" w:pos="880"/>
+              <w:tab w:val="right" w:leader="dot" w:pos="9350"/>
+            </w:tabs>
+            <w:rPr>
+              <w:rFonts w:eastAsiaTheme="minorEastAsia"/>
+              <w:noProof/>
+              <w:lang w:val="en-US" w:eastAsia="ja-JP"/>
+            </w:rPr>
+          </w:pPr>
+          <w:hyperlink w:anchor="_Toc516088583" w:history="1">
+            <w:r>
+              <w:rPr>
+                <w:rStyle w:val="Hyperlink"/>
+                <w:b/>
+                <w:noProof/>
+              </w:rPr>
+              <w:t>6.7.</w:t>
+            </w:r>
+            <w:r>
+              <w:rPr>
+                <w:rFonts w:eastAsiaTheme="minorEastAsia"/>
+                <w:noProof/>
+                <w:lang w:val="en-US" w:eastAsia="ja-JP"/>
+              </w:rPr>
+              <w:tab/>
+            </w:r>
+            <w:r>
+              <w:rPr>
+                <w:rStyle w:val="Hyperlink"/>
+                <w:b/>
+                <w:noProof/>
+              </w:rPr>
               <w:t>Cierre</w:t>
             </w:r>
             <w:r>
@@ -4658,7 +4879,7 @@
                 <w:noProof/>
                 <w:webHidden/>
               </w:rPr>
-              <w:instrText xml:space="preserve"> PAGEREF _Toc516086795 \h </w:instrText>
+              <w:instrText xml:space="preserve"> PAGEREF _Toc516088583 \h </w:instrText>
             </w:r>
             <w:r>
               <w:rPr>
@@ -4741,8 +4962,8 @@
           <w:szCs w:val="28"/>
         </w:rPr>
       </w:pPr>
-      <w:bookmarkStart w:id="5" w:name="_Toc514604131"/>
-      <w:bookmarkStart w:id="6" w:name="_Toc516086784"/>
+      <w:bookmarkStart w:id="6" w:name="_Toc514604131"/>
+      <w:bookmarkStart w:id="7" w:name="_Toc516088571"/>
       <w:r>
         <w:rPr>
           <w:b/>
@@ -4752,8 +4973,8 @@
         <w:lastRenderedPageBreak/>
         <w:t>Introducción</w:t>
       </w:r>
-      <w:bookmarkEnd w:id="5"/>
       <w:bookmarkEnd w:id="6"/>
+      <w:bookmarkEnd w:id="7"/>
     </w:p>
     <w:p>
       <w:pPr>
@@ -4842,7 +5063,7 @@
           <w:szCs w:val="28"/>
         </w:rPr>
       </w:pPr>
-      <w:bookmarkStart w:id="7" w:name="_Toc516086785"/>
+      <w:bookmarkStart w:id="8" w:name="_Toc516088572"/>
       <w:r>
         <w:rPr>
           <w:b/>
@@ -4851,7 +5072,7 @@
         </w:rPr>
         <w:t>Solicitud de Cambio (RFC)</w:t>
       </w:r>
-      <w:bookmarkEnd w:id="7"/>
+      <w:bookmarkEnd w:id="8"/>
     </w:p>
     <w:p>
       <w:pPr>
@@ -5515,7 +5736,7 @@
           <w:szCs w:val="28"/>
         </w:rPr>
       </w:pPr>
-      <w:bookmarkStart w:id="8" w:name="_Toc516086786"/>
+      <w:bookmarkStart w:id="9" w:name="_Toc516088573"/>
       <w:r>
         <w:rPr>
           <w:b/>
@@ -5533,7 +5754,7 @@
         </w:rPr>
         <w:t xml:space="preserve"> de la Solicitud de Cambio</w:t>
       </w:r>
-      <w:bookmarkEnd w:id="8"/>
+      <w:bookmarkEnd w:id="9"/>
     </w:p>
     <w:p>
       <w:pPr>
@@ -5702,49 +5923,23 @@
           <w:szCs w:val="28"/>
         </w:rPr>
       </w:pPr>
-      <w:bookmarkStart w:id="9" w:name="_Toc516086787"/>
+      <w:bookmarkStart w:id="10" w:name="_Toc516088574"/>
       <w:r>
         <w:rPr>
           <w:b/>
           <w:sz w:val="28"/>
           <w:szCs w:val="28"/>
         </w:rPr>
-        <w:t xml:space="preserve">Estados </w:t>
-      </w:r>
-      <w:r>
-        <w:rPr>
-          <w:b/>
-          <w:sz w:val="28"/>
-          <w:szCs w:val="28"/>
-        </w:rPr>
-        <w:t>de la Solicitud de Cambio</w:t>
-      </w:r>
-      <w:bookmarkEnd w:id="9"/>
+        <w:t>Estados de la Solicitud de Cambio</w:t>
+      </w:r>
+      <w:bookmarkEnd w:id="10"/>
     </w:p>
     <w:p>
       <w:pPr>
         <w:ind w:left="708"/>
       </w:pPr>
       <w:r>
-        <w:t xml:space="preserve">En la tabla </w:t>
-      </w:r>
-      <w:r>
-        <w:t>3</w:t>
-      </w:r>
-      <w:r>
-        <w:t xml:space="preserve"> se muestran los diferentes </w:t>
-      </w:r>
-      <w:r>
-        <w:t>estados</w:t>
-      </w:r>
-      <w:r>
-        <w:t xml:space="preserve"> disponibles para una solicitud de cambio</w:t>
-      </w:r>
-      <w:r>
-        <w:t xml:space="preserve"> durante todo el proceso de cambios</w:t>
-      </w:r>
-      <w:r>
-        <w:t>.</w:t>
+        <w:t>En la tabla 3 se muestran los diferentes estados disponibles para una solicitud de cambio durante todo el proceso de cambios.</w:t>
       </w:r>
     </w:p>
     <w:tbl>
@@ -6195,7 +6390,7 @@
           <w:szCs w:val="28"/>
         </w:rPr>
       </w:pPr>
-      <w:bookmarkStart w:id="10" w:name="_Toc516086788"/>
+      <w:bookmarkStart w:id="11" w:name="_Toc516088575"/>
       <w:r>
         <w:rPr>
           <w:b/>
@@ -6204,7 +6399,7 @@
         </w:rPr>
         <w:t>Prioridades de la Solicitud de Cambio</w:t>
       </w:r>
-      <w:bookmarkEnd w:id="10"/>
+      <w:bookmarkEnd w:id="11"/>
     </w:p>
     <w:p>
       <w:pPr>
@@ -6862,7 +7057,7 @@
           <w:szCs w:val="28"/>
         </w:rPr>
       </w:pPr>
-      <w:bookmarkStart w:id="11" w:name="_Toc516086789"/>
+      <w:bookmarkStart w:id="12" w:name="_Toc516088576"/>
       <w:r>
         <w:rPr>
           <w:b/>
@@ -6871,7 +7066,7 @@
         </w:rPr>
         <w:t>Fases del Proceso de Gestión de Cambios</w:t>
       </w:r>
-      <w:bookmarkEnd w:id="11"/>
+      <w:bookmarkEnd w:id="12"/>
     </w:p>
     <w:p>
       <w:pPr>
@@ -6972,7 +7167,7 @@
           <w:szCs w:val="24"/>
         </w:rPr>
       </w:pPr>
-      <w:bookmarkStart w:id="12" w:name="_Toc516086790"/>
+      <w:bookmarkStart w:id="13" w:name="_Toc516088577"/>
       <w:r>
         <w:rPr>
           <w:b/>
@@ -6981,7 +7176,7 @@
         </w:rPr>
         <w:t>Recibir y analizar la petición</w:t>
       </w:r>
-      <w:bookmarkEnd w:id="12"/>
+      <w:bookmarkEnd w:id="13"/>
     </w:p>
     <w:p>
       <w:pPr>
@@ -7324,7 +7519,7 @@
           <w:szCs w:val="24"/>
         </w:rPr>
       </w:pPr>
-      <w:bookmarkStart w:id="13" w:name="_Toc516086791"/>
+      <w:bookmarkStart w:id="14" w:name="_Toc516088578"/>
       <w:r>
         <w:rPr>
           <w:b/>
@@ -7333,7 +7528,7 @@
         </w:rPr>
         <w:t>Clasificar el cambio</w:t>
       </w:r>
-      <w:bookmarkEnd w:id="13"/>
+      <w:bookmarkEnd w:id="14"/>
     </w:p>
     <w:p>
       <w:pPr>
@@ -7613,7 +7808,7 @@
           <w:szCs w:val="24"/>
         </w:rPr>
       </w:pPr>
-      <w:bookmarkStart w:id="14" w:name="_Toc516086792"/>
+      <w:bookmarkStart w:id="15" w:name="_Toc516088579"/>
       <w:r>
         <w:rPr>
           <w:b/>
@@ -7622,7 +7817,7 @@
         </w:rPr>
         <w:t>Evaluación del impacto y riesgos</w:t>
       </w:r>
-      <w:bookmarkEnd w:id="14"/>
+      <w:bookmarkEnd w:id="15"/>
     </w:p>
     <w:p>
       <w:pPr>
@@ -7989,7 +8184,7 @@
           <w:szCs w:val="24"/>
         </w:rPr>
       </w:pPr>
-      <w:bookmarkStart w:id="15" w:name="_Toc516086793"/>
+      <w:bookmarkStart w:id="16" w:name="_Toc516088580"/>
       <w:r>
         <w:rPr>
           <w:b/>
@@ -7998,7 +8193,7 @@
         </w:rPr>
         <w:t>Aprobación del cambio</w:t>
       </w:r>
-      <w:bookmarkEnd w:id="15"/>
+      <w:bookmarkEnd w:id="16"/>
     </w:p>
     <w:p>
       <w:pPr>
@@ -8356,7 +8551,7 @@
           <w:szCs w:val="24"/>
         </w:rPr>
       </w:pPr>
-      <w:bookmarkStart w:id="16" w:name="_Toc516086794"/>
+      <w:bookmarkStart w:id="17" w:name="_Toc516088581"/>
       <w:r>
         <w:rPr>
           <w:b/>
@@ -8365,7 +8560,7 @@
         </w:rPr>
         <w:t>Implementación del Cambio</w:t>
       </w:r>
-      <w:bookmarkEnd w:id="16"/>
+      <w:bookmarkEnd w:id="17"/>
     </w:p>
     <w:p>
       <w:pPr>
@@ -8674,16 +8869,16 @@
           <w:szCs w:val="24"/>
         </w:rPr>
       </w:pPr>
-      <w:bookmarkStart w:id="17" w:name="_Toc516086795"/>
+      <w:bookmarkStart w:id="18" w:name="_Toc516088582"/>
       <w:r>
         <w:rPr>
           <w:b/>
           <w:sz w:val="24"/>
           <w:szCs w:val="24"/>
         </w:rPr>
-        <w:t>Cierre</w:t>
-      </w:r>
-      <w:bookmarkEnd w:id="17"/>
+        <w:t>Verificación de la implementación</w:t>
+      </w:r>
+      <w:bookmarkEnd w:id="18"/>
     </w:p>
     <w:p>
       <w:pPr>
@@ -8724,7 +8919,14 @@
           <w:bCs/>
           <w:lang w:val="es-ES_tradnl"/>
         </w:rPr>
-        <w:t>Se realiza el acta de cierre de los cambios.</w:t>
+        <w:t xml:space="preserve">Se </w:t>
+      </w:r>
+      <w:r>
+        <w:rPr>
+          <w:bCs/>
+          <w:lang w:val="es-ES_tradnl"/>
+        </w:rPr>
+        <w:t>hacen revisiones a los cambios implementados y sus efectos en el sistema.</w:t>
       </w:r>
     </w:p>
     <w:p>
@@ -8744,7 +8946,14 @@
           <w:bCs/>
           <w:lang w:val="es-ES_tradnl"/>
         </w:rPr>
-        <w:t>Se documenta la realización de las actividades junto con los casos de prueba realizados.</w:t>
+        <w:t>Se registra el nivel de satisfacción de los usuarios con respecto al cambio implementado</w:t>
+      </w:r>
+      <w:r>
+        <w:rPr>
+          <w:bCs/>
+          <w:lang w:val="es-ES_tradnl"/>
+        </w:rPr>
+        <w:t>.</w:t>
       </w:r>
     </w:p>
     <w:p>
@@ -8764,6 +8973,365 @@
           <w:bCs/>
           <w:lang w:val="es-ES_tradnl"/>
         </w:rPr>
+        <w:t>Se cambia el estado de la solicitud de cambio a ‘Verificado’.</w:t>
+      </w:r>
+    </w:p>
+    <w:p>
+      <w:pPr>
+        <w:rPr>
+          <w:bCs/>
+          <w:lang w:val="es-ES_tradnl"/>
+        </w:rPr>
+      </w:pPr>
+    </w:p>
+    <w:p>
+      <w:pPr>
+        <w:pStyle w:val="ListParagraph"/>
+        <w:numPr>
+          <w:ilvl w:val="0"/>
+          <w:numId w:val="10"/>
+        </w:numPr>
+        <w:rPr>
+          <w:b/>
+          <w:bCs/>
+          <w:lang w:val="es-ES_tradnl"/>
+        </w:rPr>
+      </w:pPr>
+      <w:r>
+        <w:rPr>
+          <w:b/>
+          <w:bCs/>
+          <w:lang w:val="es-ES_tradnl"/>
+        </w:rPr>
+        <w:t>Documentos</w:t>
+      </w:r>
+    </w:p>
+    <w:p>
+      <w:pPr>
+        <w:pStyle w:val="ListParagraph"/>
+        <w:numPr>
+          <w:ilvl w:val="0"/>
+          <w:numId w:val="3"/>
+        </w:numPr>
+        <w:rPr>
+          <w:bCs/>
+          <w:lang w:val="es-ES_tradnl"/>
+        </w:rPr>
+      </w:pPr>
+      <w:r>
+        <w:rPr>
+          <w:bCs/>
+          <w:lang w:val="es-ES_tradnl"/>
+        </w:rPr>
+        <w:t>Plan de control de cambios</w:t>
+      </w:r>
+    </w:p>
+    <w:p>
+      <w:pPr>
+        <w:ind w:left="1068"/>
+        <w:rPr>
+          <w:bCs/>
+          <w:lang w:val="es-ES_tradnl"/>
+        </w:rPr>
+      </w:pPr>
+    </w:p>
+    <w:p>
+      <w:pPr>
+        <w:pStyle w:val="ListParagraph"/>
+        <w:numPr>
+          <w:ilvl w:val="0"/>
+          <w:numId w:val="10"/>
+        </w:numPr>
+        <w:rPr>
+          <w:b/>
+          <w:bCs/>
+          <w:lang w:val="es-ES_tradnl"/>
+        </w:rPr>
+      </w:pPr>
+      <w:r>
+        <w:rPr>
+          <w:b/>
+          <w:bCs/>
+          <w:lang w:val="es-ES_tradnl"/>
+        </w:rPr>
+        <w:t>Políticas</w:t>
+      </w:r>
+    </w:p>
+    <w:p>
+      <w:pPr>
+        <w:pStyle w:val="ListParagraph"/>
+        <w:numPr>
+          <w:ilvl w:val="0"/>
+          <w:numId w:val="3"/>
+        </w:numPr>
+        <w:rPr>
+          <w:bCs/>
+          <w:lang w:val="es-ES_tradnl"/>
+        </w:rPr>
+      </w:pPr>
+      <w:r>
+        <w:rPr>
+          <w:bCs/>
+          <w:lang w:val="es-ES_tradnl"/>
+        </w:rPr>
+        <w:t>Las revisiones se deben hacer en un tiempo promedio:</w:t>
+      </w:r>
+    </w:p>
+    <w:p>
+      <w:pPr>
+        <w:pStyle w:val="ListParagraph"/>
+        <w:numPr>
+          <w:ilvl w:val="1"/>
+          <w:numId w:val="3"/>
+        </w:numPr>
+        <w:rPr>
+          <w:bCs/>
+          <w:lang w:val="es-ES_tradnl"/>
+        </w:rPr>
+      </w:pPr>
+      <w:r>
+        <w:rPr>
+          <w:bCs/>
+          <w:lang w:val="es-ES_tradnl"/>
+        </w:rPr>
+        <w:t>Revisión de infraestructura (</w:t>
+      </w:r>
+      <w:proofErr w:type="spellStart"/>
+      <w:r>
+        <w:rPr>
+          <w:bCs/>
+          <w:lang w:val="es-ES_tradnl"/>
+        </w:rPr>
+        <w:t>backend</w:t>
+      </w:r>
+      <w:proofErr w:type="spellEnd"/>
+      <w:r>
+        <w:rPr>
+          <w:bCs/>
+          <w:lang w:val="es-ES_tradnl"/>
+        </w:rPr>
+        <w:t>)</w:t>
+      </w:r>
+      <w:r>
+        <w:rPr>
+          <w:bCs/>
+          <w:lang w:val="es-ES_tradnl"/>
+        </w:rPr>
+        <w:t xml:space="preserve">: </w:t>
+      </w:r>
+      <w:r>
+        <w:rPr>
+          <w:bCs/>
+          <w:lang w:val="es-ES_tradnl"/>
+        </w:rPr>
+        <w:t>2</w:t>
+      </w:r>
+      <w:r>
+        <w:rPr>
+          <w:bCs/>
+          <w:lang w:val="es-ES_tradnl"/>
+        </w:rPr>
+        <w:t xml:space="preserve"> día</w:t>
+      </w:r>
+      <w:r>
+        <w:rPr>
+          <w:bCs/>
+          <w:lang w:val="es-ES_tradnl"/>
+        </w:rPr>
+        <w:t>s</w:t>
+      </w:r>
+    </w:p>
+    <w:p>
+      <w:pPr>
+        <w:pStyle w:val="ListParagraph"/>
+        <w:numPr>
+          <w:ilvl w:val="1"/>
+          <w:numId w:val="3"/>
+        </w:numPr>
+        <w:rPr>
+          <w:bCs/>
+          <w:lang w:val="es-ES_tradnl"/>
+        </w:rPr>
+      </w:pPr>
+      <w:r>
+        <w:rPr>
+          <w:bCs/>
+          <w:lang w:val="es-ES_tradnl"/>
+        </w:rPr>
+        <w:t>Revisión de aplicaciones (</w:t>
+      </w:r>
+      <w:proofErr w:type="spellStart"/>
+      <w:r>
+        <w:rPr>
+          <w:bCs/>
+          <w:lang w:val="es-ES_tradnl"/>
+        </w:rPr>
+        <w:t>frontend</w:t>
+      </w:r>
+      <w:proofErr w:type="spellEnd"/>
+      <w:r>
+        <w:rPr>
+          <w:bCs/>
+          <w:lang w:val="es-ES_tradnl"/>
+        </w:rPr>
+        <w:t>)</w:t>
+      </w:r>
+      <w:r>
+        <w:rPr>
+          <w:bCs/>
+          <w:lang w:val="es-ES_tradnl"/>
+        </w:rPr>
+        <w:t>: 4 días</w:t>
+      </w:r>
+    </w:p>
+    <w:p>
+      <w:pPr>
+        <w:pStyle w:val="ListParagraph"/>
+        <w:numPr>
+          <w:ilvl w:val="0"/>
+          <w:numId w:val="3"/>
+        </w:numPr>
+        <w:rPr>
+          <w:lang w:val="es-ES_tradnl"/>
+        </w:rPr>
+      </w:pPr>
+      <w:r>
+        <w:rPr>
+          <w:bCs/>
+          <w:lang w:val="es-ES_tradnl"/>
+        </w:rPr>
+        <w:t>Se le envía un registro online de satisfacción al director de proyecto y a los líderes de mantenimiento</w:t>
+      </w:r>
+      <w:r>
+        <w:rPr>
+          <w:bCs/>
+          <w:lang w:val="es-ES_tradnl"/>
+        </w:rPr>
+        <w:t>.</w:t>
+      </w:r>
+    </w:p>
+    <w:p>
+      <w:pPr>
+        <w:rPr>
+          <w:lang w:val="es-ES_tradnl"/>
+        </w:rPr>
+      </w:pPr>
+      <w:r>
+        <w:rPr>
+          <w:lang w:val="es-ES_tradnl"/>
+        </w:rPr>
+        <w:t xml:space="preserve"> </w:t>
+      </w:r>
+    </w:p>
+    <w:p>
+      <w:pPr>
+        <w:pStyle w:val="ListParagraph"/>
+        <w:numPr>
+          <w:ilvl w:val="1"/>
+          <w:numId w:val="1"/>
+        </w:numPr>
+        <w:spacing w:after="160" w:line="240" w:lineRule="auto"/>
+        <w:ind w:left="426" w:hanging="141"/>
+        <w:contextualSpacing w:val="0"/>
+        <w:jc w:val="both"/>
+        <w:outlineLvl w:val="1"/>
+        <w:rPr>
+          <w:b/>
+          <w:sz w:val="24"/>
+          <w:szCs w:val="24"/>
+        </w:rPr>
+      </w:pPr>
+      <w:bookmarkStart w:id="19" w:name="_Toc516088583"/>
+      <w:r>
+        <w:rPr>
+          <w:b/>
+          <w:sz w:val="24"/>
+          <w:szCs w:val="24"/>
+        </w:rPr>
+        <w:t>Cierre</w:t>
+      </w:r>
+      <w:bookmarkEnd w:id="19"/>
+    </w:p>
+    <w:p>
+      <w:pPr>
+        <w:pStyle w:val="ListParagraph"/>
+        <w:numPr>
+          <w:ilvl w:val="0"/>
+          <w:numId w:val="10"/>
+        </w:numPr>
+        <w:rPr>
+          <w:b/>
+          <w:bCs/>
+          <w:lang w:val="es-ES_tradnl"/>
+        </w:rPr>
+      </w:pPr>
+      <w:r>
+        <w:rPr>
+          <w:b/>
+          <w:bCs/>
+          <w:lang w:val="es-ES_tradnl"/>
+        </w:rPr>
+        <w:t>Actividades</w:t>
+      </w:r>
+    </w:p>
+    <w:p>
+      <w:pPr>
+        <w:pStyle w:val="ListParagraph"/>
+        <w:numPr>
+          <w:ilvl w:val="0"/>
+          <w:numId w:val="3"/>
+        </w:numPr>
+        <w:rPr>
+          <w:bCs/>
+          <w:lang w:val="es-ES_tradnl"/>
+        </w:rPr>
+      </w:pPr>
+      <w:r>
+        <w:rPr>
+          <w:bCs/>
+          <w:lang w:val="es-ES_tradnl"/>
+        </w:rPr>
+        <w:t>Se realiza el acta de cierre de los cambios.</w:t>
+      </w:r>
+    </w:p>
+    <w:p>
+      <w:pPr>
+        <w:pStyle w:val="ListParagraph"/>
+        <w:numPr>
+          <w:ilvl w:val="0"/>
+          <w:numId w:val="3"/>
+        </w:numPr>
+        <w:rPr>
+          <w:bCs/>
+          <w:lang w:val="es-ES_tradnl"/>
+        </w:rPr>
+      </w:pPr>
+      <w:r>
+        <w:rPr>
+          <w:bCs/>
+          <w:lang w:val="es-ES_tradnl"/>
+        </w:rPr>
+        <w:t>Se documenta la realización de las actividades junto con los casos de prueba realizados.</w:t>
+      </w:r>
+    </w:p>
+    <w:p>
+      <w:pPr>
+        <w:pStyle w:val="ListParagraph"/>
+        <w:numPr>
+          <w:ilvl w:val="0"/>
+          <w:numId w:val="3"/>
+        </w:numPr>
+        <w:rPr>
+          <w:bCs/>
+          <w:lang w:val="es-ES_tradnl"/>
+        </w:rPr>
+      </w:pPr>
+      <w:r>
+        <w:rPr>
+          <w:bCs/>
+          <w:lang w:val="es-ES_tradnl"/>
+        </w:rPr>
+        <w:lastRenderedPageBreak/>
         <w:t>Se documenta lo necesario para realizar el cambio en entorno de producción de ser necesario.</w:t>
       </w:r>
     </w:p>
@@ -9132,7 +9700,7 @@
               <w:sz w:val="19"/>
               <w:szCs w:val="19"/>
             </w:rPr>
-            <w:t>5</w:t>
+            <w:t>6</w:t>
           </w:r>
         </w:p>
       </w:tc>
@@ -9977,7 +10545,7 @@
         <w:rFonts w:ascii="Calibri" w:eastAsiaTheme="minorHAnsi" w:hAnsi="Calibri" w:cs="Calibri" w:hint="default"/>
       </w:rPr>
     </w:lvl>
-    <w:lvl w:ilvl="1" w:tplc="040A0003" w:tentative="1">
+    <w:lvl w:ilvl="1" w:tplc="040A0003">
       <w:start w:val="1"/>
       <w:numFmt w:val="bullet"/>
       <w:lvlText w:val="o"/>
@@ -11162,7 +11730,7 @@
 </file>
 
 <file path=customXml/itemProps2.xml><?xml version="1.0" encoding="utf-8"?>
-<ds:datastoreItem xmlns:ds="http://schemas.openxmlformats.org/officeDocument/2006/customXml" ds:itemID="{A4AD295D-A837-4E09-9B81-E0B8ACC710CF}">
+<ds:datastoreItem xmlns:ds="http://schemas.openxmlformats.org/officeDocument/2006/customXml" ds:itemID="{A22B2F43-3C5E-4FFF-B51C-E3C73F9B2ECE}">
   <ds:schemaRefs>
     <ds:schemaRef ds:uri="http://schemas.openxmlformats.org/officeDocument/2006/bibliography"/>
   </ds:schemaRefs>

</xml_diff>

<commit_message>
Agrega cambios a PCC.docx
</commit_message>
<xml_diff>
--- a/Documentos/PCC.docx
+++ b/Documentos/PCC.docx
@@ -1,6 +1,6 @@
 
 <file path=word/document.xml><?xml version="1.0" encoding="utf-8"?>
-<w:document xmlns:wpc="http://schemas.microsoft.com/office/word/2010/wordprocessingCanvas" xmlns:cx="http://schemas.microsoft.com/office/drawing/2014/chartex" xmlns:cx1="http://schemas.microsoft.com/office/drawing/2015/9/8/chartex" xmlns:cx2="http://schemas.microsoft.com/office/drawing/2015/10/21/chartex" xmlns:cx3="http://schemas.microsoft.com/office/drawing/2016/5/9/chartex" xmlns:cx4="http://schemas.microsoft.com/office/drawing/2016/5/10/chartex" xmlns:cx5="http://schemas.microsoft.com/office/drawing/2016/5/11/chartex" xmlns:cx6="http://schemas.microsoft.com/office/drawing/2016/5/12/chartex" xmlns:cx7="http://schemas.microsoft.com/office/drawing/2016/5/13/chartex" xmlns:cx8="http://schemas.microsoft.com/office/drawing/2016/5/14/chartex" xmlns:mc="http://schemas.openxmlformats.org/markup-compatibility/2006" xmlns:aink="http://schemas.microsoft.com/office/drawing/2016/ink" xmlns:am3d="http://schemas.microsoft.com/office/drawing/2017/model3d" xmlns:o="urn:schemas-microsoft-com:office:office" xmlns:r="http://schemas.openxmlformats.org/officeDocument/2006/relationships" xmlns:m="http://schemas.openxmlformats.org/officeDocument/2006/math" xmlns:v="urn:schemas-microsoft-com:vml" xmlns:wp14="http://schemas.microsoft.com/office/word/2010/wordprocessingDrawing" xmlns:wp="http://schemas.openxmlformats.org/drawingml/2006/wordprocessingDrawing" xmlns:w10="urn:schemas-microsoft-com:office:word" xmlns:w="http://schemas.openxmlformats.org/wordprocessingml/2006/main" xmlns:w14="http://schemas.microsoft.com/office/word/2010/wordml" xmlns:w15="http://schemas.microsoft.com/office/word/2012/wordml" xmlns:w16cid="http://schemas.microsoft.com/office/word/2016/wordml/cid" xmlns:w16se="http://schemas.microsoft.com/office/word/2015/wordml/symex" xmlns:wpg="http://schemas.microsoft.com/office/word/2010/wordprocessingGroup" xmlns:wpi="http://schemas.microsoft.com/office/word/2010/wordprocessingInk" xmlns:wne="http://schemas.microsoft.com/office/word/2006/wordml" xmlns:wps="http://schemas.microsoft.com/office/word/2010/wordprocessingShape" mc:Ignorable="w14 w15 w16se w16cid wp14">
+<w:document xmlns:wpc="http://schemas.microsoft.com/office/word/2010/wordprocessingCanvas" xmlns:mc="http://schemas.openxmlformats.org/markup-compatibility/2006" xmlns:o="urn:schemas-microsoft-com:office:office" xmlns:r="http://schemas.openxmlformats.org/officeDocument/2006/relationships" xmlns:m="http://schemas.openxmlformats.org/officeDocument/2006/math" xmlns:v="urn:schemas-microsoft-com:vml" xmlns:wp14="http://schemas.microsoft.com/office/word/2010/wordprocessingDrawing" xmlns:wp="http://schemas.openxmlformats.org/drawingml/2006/wordprocessingDrawing" xmlns:w10="urn:schemas-microsoft-com:office:word" xmlns:w="http://schemas.openxmlformats.org/wordprocessingml/2006/main" xmlns:w14="http://schemas.microsoft.com/office/word/2010/wordml" xmlns:w15="http://schemas.microsoft.com/office/word/2012/wordml" xmlns:wpg="http://schemas.microsoft.com/office/word/2010/wordprocessingGroup" xmlns:wpi="http://schemas.microsoft.com/office/word/2010/wordprocessingInk" xmlns:wne="http://schemas.microsoft.com/office/word/2006/wordml" xmlns:wps="http://schemas.microsoft.com/office/word/2010/wordprocessingShape" mc:Ignorable="w14 w15 wp14">
   <w:body>
     <w:p>
       <w:pPr>
@@ -30,7 +30,7 @@
         <w:rPr>
           <w:rFonts w:ascii="NewsGotT" w:hAnsi="NewsGotT"/>
           <w:noProof/>
-          <w:lang w:val="en-US"/>
+          <w:lang w:val="es-PE" w:eastAsia="es-PE"/>
         </w:rPr>
         <mc:AlternateContent>
           <mc:Choice Requires="wps">
@@ -121,7 +121,7 @@
         <w:rPr>
           <w:rFonts w:ascii="NewsGotT" w:hAnsi="NewsGotT"/>
           <w:noProof/>
-          <w:lang w:val="en-US"/>
+          <w:lang w:val="es-PE" w:eastAsia="es-PE"/>
         </w:rPr>
         <mc:AlternateContent>
           <mc:Choice Requires="wps">
@@ -189,7 +189,7 @@
               </wp:anchor>
             </w:drawing>
           </mc:Choice>
-          <mc:Fallback>
+          <mc:Fallback xmlns:w16se="http://schemas.microsoft.com/office/word/2015/wordml/symex" xmlns:w16cid="http://schemas.microsoft.com/office/word/2016/wordml/cid" xmlns:am3d="http://schemas.microsoft.com/office/drawing/2017/model3d" xmlns:aink="http://schemas.microsoft.com/office/drawing/2016/ink" xmlns:cx8="http://schemas.microsoft.com/office/drawing/2016/5/14/chartex" xmlns:cx7="http://schemas.microsoft.com/office/drawing/2016/5/13/chartex" xmlns:cx6="http://schemas.microsoft.com/office/drawing/2016/5/12/chartex" xmlns:cx5="http://schemas.microsoft.com/office/drawing/2016/5/11/chartex" xmlns:cx4="http://schemas.microsoft.com/office/drawing/2016/5/10/chartex" xmlns:cx3="http://schemas.microsoft.com/office/drawing/2016/5/9/chartex" xmlns:cx2="http://schemas.microsoft.com/office/drawing/2015/10/21/chartex" xmlns:cx1="http://schemas.microsoft.com/office/drawing/2015/9/8/chartex" xmlns:cx="http://schemas.microsoft.com/office/drawing/2014/chartex">
             <w:pict>
               <v:rect w14:anchorId="23DB05F2" id="3 Rectángulo" o:spid="_x0000_s1026" style="position:absolute;margin-left:-86pt;margin-top:-70.85pt;width:614.35pt;height:11in;z-index:-251656192;visibility:visible;mso-wrap-style:square;mso-width-percent:0;mso-wrap-distance-left:9pt;mso-wrap-distance-top:0;mso-wrap-distance-right:9pt;mso-wrap-distance-bottom:0;mso-position-horizontal:absolute;mso-position-horizontal-relative:text;mso-position-vertical:absolute;mso-position-vertical-relative:text;mso-width-percent:0;mso-width-relative:margin;v-text-anchor:middle" o:gfxdata="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" fillcolor="#44546a [3215]" stroked="f" strokeweight="1pt"/>
             </w:pict>
@@ -266,7 +266,7 @@
       <w:r>
         <w:rPr>
           <w:noProof/>
-          <w:lang w:val="en-US"/>
+          <w:lang w:val="es-PE" w:eastAsia="es-PE"/>
         </w:rPr>
         <w:drawing>
           <wp:anchor distT="0" distB="0" distL="114300" distR="114300" simplePos="0" relativeHeight="251664384" behindDoc="1" locked="0" layoutInCell="1" allowOverlap="1" wp14:anchorId="79D7E91E" wp14:editId="6B172825">
@@ -425,7 +425,7 @@
         <w:rPr>
           <w:rFonts w:ascii="NewsGotT" w:hAnsi="NewsGotT"/>
           <w:noProof/>
-          <w:lang w:val="en-US"/>
+          <w:lang w:val="es-PE" w:eastAsia="es-PE"/>
         </w:rPr>
         <mc:AlternateContent>
           <mc:Choice Requires="wps">
@@ -620,7 +620,7 @@
           <w:noProof/>
           <w:sz w:val="40"/>
           <w:szCs w:val="40"/>
-          <w:lang w:val="en-US"/>
+          <w:lang w:val="es-PE" w:eastAsia="es-PE"/>
         </w:rPr>
         <mc:AlternateContent>
           <mc:Choice Requires="wps">
@@ -766,7 +766,7 @@
                                 <w:szCs w:val="28"/>
                                 <w:lang w:val="es-PE" w:eastAsia="es-PE"/>
                               </w:rPr>
-                              <w:t>1</w:t>
+                              <w:t>3</w:t>
                             </w:r>
                           </w:p>
                         </w:txbxContent>
@@ -895,7 +895,7 @@
                           <w:szCs w:val="28"/>
                           <w:lang w:val="es-PE" w:eastAsia="es-PE"/>
                         </w:rPr>
-                        <w:t>1</w:t>
+                        <w:t>3</w:t>
                       </w:r>
                     </w:p>
                   </w:txbxContent>
@@ -1057,7 +1057,7 @@
           <w:noProof/>
           <w:sz w:val="40"/>
           <w:szCs w:val="40"/>
-          <w:lang w:val="en-US"/>
+          <w:lang w:val="es-PE" w:eastAsia="es-PE"/>
         </w:rPr>
         <mc:AlternateContent>
           <mc:Choice Requires="wps">
@@ -1119,7 +1119,7 @@
                                 <w:szCs w:val="32"/>
                                 <w:lang w:val="es-PE" w:eastAsia="es-PE"/>
                               </w:rPr>
-                              <w:t>Mayo</w:t>
+                              <w:t>Junio</w:t>
                             </w:r>
                             <w:r>
                               <w:rPr>
@@ -1180,7 +1180,7 @@
                           <w:szCs w:val="32"/>
                           <w:lang w:val="es-PE" w:eastAsia="es-PE"/>
                         </w:rPr>
-                        <w:t>Mayo</w:t>
+                        <w:t>Junio</w:t>
                       </w:r>
                       <w:r>
                         <w:rPr>
@@ -1270,22 +1270,19 @@
         <w:pStyle w:val="HojadeControl"/>
         <w:jc w:val="center"/>
         <w:rPr>
-          <w:rFonts w:ascii="NewsGotT" w:hAnsi="NewsGotT" w:hint="eastAsia"/>
-        </w:rPr>
-      </w:pPr>
-      <w:r>
-        <w:rPr>
           <w:rFonts w:ascii="NewsGotT" w:hAnsi="NewsGotT"/>
         </w:rPr>
+      </w:pPr>
+      <w:r>
+        <w:rPr>
+          <w:rFonts w:ascii="NewsGotT" w:hAnsi="NewsGotT"/>
+        </w:rPr>
         <w:t>HOJA DE CONTROL</w:t>
       </w:r>
     </w:p>
     <w:p>
       <w:pPr>
         <w:pStyle w:val="Standard"/>
-        <w:rPr>
-          <w:rFonts w:hint="eastAsia"/>
-        </w:rPr>
       </w:pPr>
     </w:p>
     <w:tbl>
@@ -1329,7 +1326,6 @@
             <w:pPr>
               <w:pStyle w:val="TableContents"/>
               <w:rPr>
-                <w:rFonts w:hint="eastAsia"/>
                 <w:b/>
                 <w:bCs/>
                 <w:sz w:val="22"/>
@@ -1363,7 +1359,6 @@
             <w:pPr>
               <w:pStyle w:val="TableContents"/>
               <w:rPr>
-                <w:rFonts w:hint="eastAsia"/>
                 <w:sz w:val="22"/>
                 <w:szCs w:val="22"/>
               </w:rPr>
@@ -1421,7 +1416,6 @@
             <w:pPr>
               <w:pStyle w:val="TableContents"/>
               <w:rPr>
-                <w:rFonts w:hint="eastAsia"/>
                 <w:b/>
                 <w:bCs/>
                 <w:sz w:val="22"/>
@@ -1455,7 +1449,6 @@
             <w:pPr>
               <w:pStyle w:val="TableContents"/>
               <w:rPr>
-                <w:rFonts w:hint="eastAsia"/>
                 <w:sz w:val="22"/>
                 <w:szCs w:val="22"/>
               </w:rPr>
@@ -1487,7 +1480,6 @@
             <w:pPr>
               <w:pStyle w:val="TableContents"/>
               <w:rPr>
-                <w:rFonts w:hint="eastAsia"/>
                 <w:b/>
                 <w:bCs/>
                 <w:sz w:val="22"/>
@@ -1521,7 +1513,6 @@
             <w:pPr>
               <w:pStyle w:val="TableContents"/>
               <w:rPr>
-                <w:rFonts w:hint="eastAsia"/>
                 <w:sz w:val="22"/>
                 <w:szCs w:val="22"/>
               </w:rPr>
@@ -1575,7 +1566,6 @@
             <w:pPr>
               <w:pStyle w:val="TableContents"/>
               <w:rPr>
-                <w:rFonts w:hint="eastAsia"/>
                 <w:b/>
                 <w:bCs/>
                 <w:sz w:val="22"/>
@@ -1609,7 +1599,6 @@
             <w:pPr>
               <w:pStyle w:val="TableContents"/>
               <w:rPr>
-                <w:rFonts w:hint="eastAsia"/>
                 <w:sz w:val="22"/>
                 <w:szCs w:val="22"/>
               </w:rPr>
@@ -1655,7 +1644,6 @@
             <w:pPr>
               <w:pStyle w:val="TableContents"/>
               <w:rPr>
-                <w:rFonts w:hint="eastAsia"/>
                 <w:b/>
                 <w:bCs/>
                 <w:sz w:val="22"/>
@@ -1688,7 +1676,6 @@
             <w:pPr>
               <w:pStyle w:val="TableContents"/>
               <w:rPr>
-                <w:rFonts w:hint="eastAsia"/>
                 <w:sz w:val="22"/>
                 <w:szCs w:val="22"/>
               </w:rPr>
@@ -1705,7 +1692,7 @@
                 <w:sz w:val="22"/>
                 <w:szCs w:val="22"/>
               </w:rPr>
-              <w:t>1</w:t>
+              <w:t>3</w:t>
             </w:r>
           </w:p>
         </w:tc>
@@ -1725,7 +1712,6 @@
             <w:pPr>
               <w:pStyle w:val="TableContents"/>
               <w:rPr>
-                <w:rFonts w:hint="eastAsia"/>
                 <w:b/>
                 <w:bCs/>
                 <w:sz w:val="22"/>
@@ -1759,7 +1745,6 @@
               <w:pStyle w:val="TableContents"/>
               <w:jc w:val="center"/>
               <w:rPr>
-                <w:rFonts w:hint="eastAsia"/>
                 <w:sz w:val="22"/>
                 <w:szCs w:val="22"/>
               </w:rPr>
@@ -1769,21 +1754,35 @@
                 <w:sz w:val="22"/>
                 <w:szCs w:val="22"/>
               </w:rPr>
-              <w:t>3</w:t>
-            </w:r>
-            <w:r>
-              <w:rPr>
-                <w:sz w:val="22"/>
-                <w:szCs w:val="22"/>
-              </w:rPr>
-              <w:t>1</w:t>
-            </w:r>
-            <w:r>
-              <w:rPr>
-                <w:sz w:val="22"/>
-                <w:szCs w:val="22"/>
-              </w:rPr>
-              <w:t>/05/2018</w:t>
+              <w:t>0</w:t>
+            </w:r>
+            <w:r>
+              <w:rPr>
+                <w:sz w:val="22"/>
+                <w:szCs w:val="22"/>
+              </w:rPr>
+              <w:t>6</w:t>
+            </w:r>
+            <w:r>
+              <w:rPr>
+                <w:sz w:val="22"/>
+                <w:szCs w:val="22"/>
+              </w:rPr>
+              <w:t>/0</w:t>
+            </w:r>
+            <w:r>
+              <w:rPr>
+                <w:sz w:val="22"/>
+                <w:szCs w:val="22"/>
+              </w:rPr>
+              <w:t>6</w:t>
+            </w:r>
+            <w:r>
+              <w:rPr>
+                <w:sz w:val="22"/>
+                <w:szCs w:val="22"/>
+              </w:rPr>
+              <w:t>/2018</w:t>
             </w:r>
           </w:p>
         </w:tc>
@@ -1806,7 +1805,6 @@
             <w:pPr>
               <w:pStyle w:val="TableContents"/>
               <w:rPr>
-                <w:rFonts w:hint="eastAsia"/>
                 <w:b/>
                 <w:bCs/>
                 <w:sz w:val="22"/>
@@ -1840,7 +1838,6 @@
             <w:pPr>
               <w:pStyle w:val="TableContents"/>
               <w:rPr>
-                <w:rFonts w:hint="eastAsia"/>
                 <w:sz w:val="22"/>
                 <w:szCs w:val="22"/>
               </w:rPr>
@@ -1863,7 +1860,6 @@
             <w:pPr>
               <w:pStyle w:val="TableContents"/>
               <w:rPr>
-                <w:rFonts w:hint="eastAsia"/>
                 <w:b/>
                 <w:bCs/>
                 <w:sz w:val="22"/>
@@ -1897,7 +1893,6 @@
               <w:pStyle w:val="TableContents"/>
               <w:jc w:val="center"/>
               <w:rPr>
-                <w:rFonts w:hint="eastAsia"/>
                 <w:sz w:val="22"/>
                 <w:szCs w:val="22"/>
               </w:rPr>
@@ -1923,7 +1918,6 @@
             <w:pPr>
               <w:pStyle w:val="TableContents"/>
               <w:rPr>
-                <w:rFonts w:hint="eastAsia"/>
                 <w:b/>
                 <w:bCs/>
                 <w:sz w:val="22"/>
@@ -1948,7 +1942,6 @@
             <w:pPr>
               <w:pStyle w:val="TableContents"/>
               <w:rPr>
-                <w:rFonts w:hint="eastAsia"/>
                 <w:sz w:val="22"/>
                 <w:szCs w:val="22"/>
               </w:rPr>
@@ -1971,7 +1964,6 @@
             <w:pPr>
               <w:pStyle w:val="TableContents"/>
               <w:rPr>
-                <w:rFonts w:hint="eastAsia"/>
                 <w:b/>
                 <w:bCs/>
                 <w:sz w:val="22"/>
@@ -2005,7 +1997,6 @@
               <w:pStyle w:val="TableContents"/>
               <w:jc w:val="center"/>
               <w:rPr>
-                <w:rFonts w:hint="eastAsia"/>
                 <w:sz w:val="22"/>
                 <w:szCs w:val="22"/>
               </w:rPr>
@@ -2015,7 +2006,7 @@
                 <w:sz w:val="22"/>
                 <w:szCs w:val="22"/>
               </w:rPr>
-              <w:t>7</w:t>
+              <w:t>9</w:t>
             </w:r>
           </w:p>
         </w:tc>
@@ -2025,7 +2016,6 @@
       <w:pPr>
         <w:pStyle w:val="Standard"/>
         <w:rPr>
-          <w:rFonts w:hint="eastAsia"/>
           <w:sz w:val="22"/>
           <w:szCs w:val="22"/>
         </w:rPr>
@@ -2034,20 +2024,19 @@
     <w:p>
       <w:pPr>
         <w:pStyle w:val="Standard"/>
+        <w:rPr>
+          <w:b/>
+          <w:sz w:val="22"/>
+          <w:szCs w:val="22"/>
+        </w:rPr>
+      </w:pPr>
+      <w:r>
         <w:rPr>
           <w:rFonts w:hint="eastAsia"/>
           <w:b/>
           <w:sz w:val="22"/>
           <w:szCs w:val="22"/>
         </w:rPr>
-      </w:pPr>
-      <w:r>
-        <w:rPr>
-          <w:rFonts w:hint="eastAsia"/>
-          <w:b/>
-          <w:sz w:val="22"/>
-          <w:szCs w:val="22"/>
-        </w:rPr>
         <w:t>HISTORIAL DE VERSIONES</w:t>
       </w:r>
     </w:p>
@@ -2055,7 +2044,6 @@
       <w:pPr>
         <w:pStyle w:val="Standard"/>
         <w:rPr>
-          <w:rFonts w:hint="eastAsia"/>
           <w:sz w:val="22"/>
           <w:szCs w:val="22"/>
         </w:rPr>
@@ -2104,7 +2092,6 @@
               <w:pStyle w:val="TableContents"/>
               <w:jc w:val="center"/>
               <w:rPr>
-                <w:rFonts w:hint="eastAsia"/>
                 <w:b/>
                 <w:bCs/>
                 <w:sz w:val="22"/>
@@ -2140,7 +2127,6 @@
               <w:pStyle w:val="TableContents"/>
               <w:jc w:val="center"/>
               <w:rPr>
-                <w:rFonts w:hint="eastAsia"/>
                 <w:b/>
                 <w:bCs/>
                 <w:sz w:val="22"/>
@@ -2176,7 +2162,6 @@
               <w:pStyle w:val="TableContents"/>
               <w:jc w:val="center"/>
               <w:rPr>
-                <w:rFonts w:hint="eastAsia"/>
                 <w:b/>
                 <w:bCs/>
                 <w:sz w:val="22"/>
@@ -2212,7 +2197,6 @@
               <w:pStyle w:val="TableContents"/>
               <w:jc w:val="center"/>
               <w:rPr>
-                <w:rFonts w:hint="eastAsia"/>
                 <w:b/>
                 <w:bCs/>
                 <w:sz w:val="22"/>
@@ -2249,7 +2233,6 @@
               <w:pStyle w:val="TableContents"/>
               <w:jc w:val="center"/>
               <w:rPr>
-                <w:rFonts w:hint="eastAsia"/>
                 <w:sz w:val="22"/>
                 <w:szCs w:val="22"/>
               </w:rPr>
@@ -2279,7 +2262,6 @@
               <w:pStyle w:val="TableContents"/>
               <w:jc w:val="center"/>
               <w:rPr>
-                <w:rFonts w:hint="eastAsia"/>
                 <w:sz w:val="22"/>
                 <w:szCs w:val="22"/>
               </w:rPr>
@@ -2309,7 +2291,6 @@
               <w:pStyle w:val="TableContents"/>
               <w:jc w:val="center"/>
               <w:rPr>
-                <w:rFonts w:hint="eastAsia"/>
                 <w:sz w:val="22"/>
                 <w:szCs w:val="22"/>
               </w:rPr>
@@ -2339,7 +2320,6 @@
               <w:pStyle w:val="TableContents"/>
               <w:jc w:val="center"/>
               <w:rPr>
-                <w:rFonts w:hint="eastAsia"/>
                 <w:sz w:val="22"/>
                 <w:szCs w:val="22"/>
               </w:rPr>
@@ -2392,7 +2372,6 @@
               <w:pStyle w:val="TableContents"/>
               <w:jc w:val="center"/>
               <w:rPr>
-                <w:rFonts w:hint="eastAsia"/>
                 <w:sz w:val="22"/>
                 <w:szCs w:val="22"/>
               </w:rPr>
@@ -2422,7 +2401,6 @@
               <w:pStyle w:val="TableContents"/>
               <w:jc w:val="center"/>
               <w:rPr>
-                <w:rFonts w:hint="eastAsia"/>
                 <w:sz w:val="22"/>
                 <w:szCs w:val="22"/>
               </w:rPr>
@@ -2452,7 +2430,6 @@
               <w:pStyle w:val="TableContents"/>
               <w:jc w:val="center"/>
               <w:rPr>
-                <w:rFonts w:hint="eastAsia"/>
                 <w:sz w:val="22"/>
                 <w:szCs w:val="22"/>
               </w:rPr>
@@ -2482,7 +2459,6 @@
               <w:pStyle w:val="TableContents"/>
               <w:jc w:val="center"/>
               <w:rPr>
-                <w:rFonts w:hint="eastAsia"/>
                 <w:sz w:val="22"/>
                 <w:szCs w:val="22"/>
               </w:rPr>
@@ -2492,14 +2468,7 @@
                 <w:sz w:val="22"/>
                 <w:szCs w:val="22"/>
               </w:rPr>
-              <w:t>3</w:t>
-            </w:r>
-            <w:r>
-              <w:rPr>
-                <w:sz w:val="22"/>
-                <w:szCs w:val="22"/>
-              </w:rPr>
-              <w:t>1</w:t>
+              <w:t>31</w:t>
             </w:r>
             <w:r>
               <w:rPr>
@@ -2542,11 +2511,17 @@
               <w:pStyle w:val="TableContents"/>
               <w:jc w:val="center"/>
               <w:rPr>
-                <w:rFonts w:hint="eastAsia"/>
                 <w:sz w:val="22"/>
                 <w:szCs w:val="22"/>
               </w:rPr>
             </w:pPr>
+            <w:r>
+              <w:rPr>
+                <w:sz w:val="22"/>
+                <w:szCs w:val="22"/>
+              </w:rPr>
+              <w:t>1.2</w:t>
+            </w:r>
           </w:p>
         </w:tc>
         <w:tc>
@@ -2565,11 +2540,17 @@
               <w:pStyle w:val="TableContents"/>
               <w:jc w:val="center"/>
               <w:rPr>
-                <w:rFonts w:hint="eastAsia"/>
                 <w:sz w:val="22"/>
                 <w:szCs w:val="22"/>
               </w:rPr>
             </w:pPr>
+            <w:r>
+              <w:rPr>
+                <w:sz w:val="22"/>
+                <w:szCs w:val="22"/>
+              </w:rPr>
+              <w:t>Agrega tipos y prioridades de RFC</w:t>
+            </w:r>
           </w:p>
         </w:tc>
         <w:tc>
@@ -2588,11 +2569,26 @@
               <w:pStyle w:val="TableContents"/>
               <w:jc w:val="center"/>
               <w:rPr>
-                <w:rFonts w:hint="eastAsia"/>
                 <w:sz w:val="22"/>
                 <w:szCs w:val="22"/>
               </w:rPr>
             </w:pPr>
+            <w:r>
+              <w:rPr>
+                <w:sz w:val="22"/>
+                <w:szCs w:val="22"/>
+              </w:rPr>
+              <w:t xml:space="preserve">Jean Pierre </w:t>
+            </w:r>
+            <w:proofErr w:type="spellStart"/>
+            <w:r>
+              <w:rPr>
+                <w:sz w:val="22"/>
+                <w:szCs w:val="22"/>
+              </w:rPr>
+              <w:t>Enriquez</w:t>
+            </w:r>
+            <w:proofErr w:type="spellEnd"/>
           </w:p>
         </w:tc>
         <w:tc>
@@ -2611,11 +2607,17 @@
               <w:pStyle w:val="TableContents"/>
               <w:jc w:val="center"/>
               <w:rPr>
-                <w:rFonts w:hint="eastAsia"/>
                 <w:sz w:val="22"/>
                 <w:szCs w:val="22"/>
               </w:rPr>
             </w:pPr>
+            <w:r>
+              <w:rPr>
+                <w:sz w:val="22"/>
+                <w:szCs w:val="22"/>
+              </w:rPr>
+              <w:t>01/06/2018</w:t>
+            </w:r>
           </w:p>
         </w:tc>
       </w:tr>
@@ -2636,11 +2638,17 @@
               <w:pStyle w:val="TableContents"/>
               <w:jc w:val="center"/>
               <w:rPr>
-                <w:rFonts w:hint="eastAsia"/>
                 <w:sz w:val="22"/>
                 <w:szCs w:val="22"/>
               </w:rPr>
             </w:pPr>
+            <w:r>
+              <w:rPr>
+                <w:sz w:val="22"/>
+                <w:szCs w:val="22"/>
+              </w:rPr>
+              <w:t>1.3</w:t>
+            </w:r>
           </w:p>
         </w:tc>
         <w:tc>
@@ -2659,11 +2667,17 @@
               <w:pStyle w:val="TableContents"/>
               <w:jc w:val="center"/>
               <w:rPr>
-                <w:rFonts w:hint="eastAsia"/>
                 <w:sz w:val="22"/>
                 <w:szCs w:val="22"/>
               </w:rPr>
             </w:pPr>
+            <w:r>
+              <w:rPr>
+                <w:sz w:val="22"/>
+                <w:szCs w:val="22"/>
+              </w:rPr>
+              <w:t>Agrega Implementación del Cambio</w:t>
+            </w:r>
           </w:p>
         </w:tc>
         <w:tc>
@@ -2682,11 +2696,26 @@
               <w:pStyle w:val="TableContents"/>
               <w:jc w:val="center"/>
               <w:rPr>
-                <w:rFonts w:hint="eastAsia"/>
                 <w:sz w:val="22"/>
                 <w:szCs w:val="22"/>
               </w:rPr>
             </w:pPr>
+            <w:proofErr w:type="spellStart"/>
+            <w:r>
+              <w:rPr>
+                <w:sz w:val="22"/>
+                <w:szCs w:val="22"/>
+              </w:rPr>
+              <w:t>Joselin</w:t>
+            </w:r>
+            <w:proofErr w:type="spellEnd"/>
+            <w:r>
+              <w:rPr>
+                <w:sz w:val="22"/>
+                <w:szCs w:val="22"/>
+              </w:rPr>
+              <w:t xml:space="preserve"> Tiburcio</w:t>
+            </w:r>
           </w:p>
         </w:tc>
         <w:tc>
@@ -2705,11 +2734,17 @@
               <w:pStyle w:val="TableContents"/>
               <w:jc w:val="center"/>
               <w:rPr>
-                <w:rFonts w:hint="eastAsia"/>
                 <w:sz w:val="22"/>
                 <w:szCs w:val="22"/>
               </w:rPr>
             </w:pPr>
+            <w:r>
+              <w:rPr>
+                <w:sz w:val="22"/>
+                <w:szCs w:val="22"/>
+              </w:rPr>
+              <w:t>06/06/2018</w:t>
+            </w:r>
           </w:p>
         </w:tc>
       </w:tr>
@@ -2718,7 +2753,6 @@
       <w:pPr>
         <w:pStyle w:val="Standard"/>
         <w:rPr>
-          <w:rFonts w:hint="eastAsia"/>
           <w:b/>
           <w:sz w:val="22"/>
           <w:szCs w:val="22"/>
@@ -2729,7 +2763,6 @@
       <w:pPr>
         <w:pStyle w:val="Standard"/>
         <w:rPr>
-          <w:rFonts w:hint="eastAsia"/>
           <w:b/>
           <w:sz w:val="22"/>
           <w:szCs w:val="22"/>
@@ -2740,7 +2773,6 @@
       <w:pPr>
         <w:pStyle w:val="Standard"/>
         <w:rPr>
-          <w:rFonts w:hint="eastAsia"/>
           <w:b/>
           <w:sz w:val="22"/>
           <w:szCs w:val="22"/>
@@ -2759,7 +2791,6 @@
       <w:pPr>
         <w:pStyle w:val="Standard"/>
         <w:rPr>
-          <w:rFonts w:hint="eastAsia"/>
           <w:sz w:val="22"/>
           <w:szCs w:val="22"/>
         </w:rPr>
@@ -2805,7 +2836,6 @@
             <w:pPr>
               <w:pStyle w:val="TableContents"/>
               <w:rPr>
-                <w:rFonts w:hint="eastAsia"/>
                 <w:b/>
                 <w:bCs/>
                 <w:sz w:val="22"/>
@@ -2832,7 +2862,6 @@
             <w:pPr>
               <w:pStyle w:val="TableContents"/>
               <w:rPr>
-                <w:rFonts w:hint="eastAsia"/>
                 <w:b/>
                 <w:bCs/>
                 <w:sz w:val="22"/>
@@ -2866,7 +2895,6 @@
             <w:pPr>
               <w:pStyle w:val="TableContents"/>
               <w:rPr>
-                <w:rFonts w:hint="eastAsia"/>
                 <w:sz w:val="22"/>
                 <w:szCs w:val="22"/>
               </w:rPr>
@@ -2905,7 +2933,6 @@
             <w:pPr>
               <w:pStyle w:val="TableContents"/>
               <w:rPr>
-                <w:rFonts w:hint="eastAsia"/>
                 <w:sz w:val="22"/>
                 <w:szCs w:val="22"/>
               </w:rPr>
@@ -2936,7 +2963,6 @@
             <w:pPr>
               <w:pStyle w:val="TableContents"/>
               <w:rPr>
-                <w:rFonts w:hint="eastAsia"/>
                 <w:sz w:val="22"/>
                 <w:szCs w:val="22"/>
               </w:rPr>
@@ -2959,7 +2985,6 @@
             <w:pPr>
               <w:pStyle w:val="TableContents"/>
               <w:rPr>
-                <w:rFonts w:hint="eastAsia"/>
                 <w:sz w:val="22"/>
                 <w:szCs w:val="22"/>
               </w:rPr>
@@ -2990,7 +3015,6 @@
             <w:pPr>
               <w:pStyle w:val="TableContents"/>
               <w:rPr>
-                <w:rFonts w:hint="eastAsia"/>
                 <w:sz w:val="22"/>
                 <w:szCs w:val="22"/>
               </w:rPr>
@@ -3013,7 +3037,6 @@
             <w:pPr>
               <w:pStyle w:val="TableContents"/>
               <w:rPr>
-                <w:rFonts w:hint="eastAsia"/>
                 <w:sz w:val="22"/>
                 <w:szCs w:val="22"/>
               </w:rPr>
@@ -3044,7 +3067,6 @@
             <w:pPr>
               <w:pStyle w:val="TableContents"/>
               <w:rPr>
-                <w:rFonts w:hint="eastAsia"/>
                 <w:sz w:val="22"/>
                 <w:szCs w:val="22"/>
               </w:rPr>
@@ -3067,7 +3089,6 @@
             <w:pPr>
               <w:pStyle w:val="TableContents"/>
               <w:rPr>
-                <w:rFonts w:hint="eastAsia"/>
                 <w:sz w:val="22"/>
                 <w:szCs w:val="22"/>
               </w:rPr>
@@ -3098,7 +3119,6 @@
             <w:pPr>
               <w:pStyle w:val="TableContents"/>
               <w:rPr>
-                <w:rFonts w:hint="eastAsia"/>
                 <w:sz w:val="22"/>
                 <w:szCs w:val="22"/>
               </w:rPr>
@@ -3121,7 +3141,6 @@
             <w:pPr>
               <w:pStyle w:val="TableContents"/>
               <w:rPr>
-                <w:rFonts w:hint="eastAsia"/>
                 <w:sz w:val="22"/>
                 <w:szCs w:val="22"/>
               </w:rPr>
@@ -3152,7 +3171,6 @@
             <w:pPr>
               <w:pStyle w:val="TableContents"/>
               <w:rPr>
-                <w:rFonts w:hint="eastAsia"/>
                 <w:sz w:val="22"/>
                 <w:szCs w:val="22"/>
               </w:rPr>
@@ -3175,7 +3193,6 @@
             <w:pPr>
               <w:pStyle w:val="TableContents"/>
               <w:rPr>
-                <w:rFonts w:hint="eastAsia"/>
                 <w:sz w:val="22"/>
                 <w:szCs w:val="22"/>
               </w:rPr>
@@ -3206,7 +3223,6 @@
             <w:pPr>
               <w:pStyle w:val="TableContents"/>
               <w:rPr>
-                <w:rFonts w:hint="eastAsia"/>
                 <w:sz w:val="22"/>
                 <w:szCs w:val="22"/>
               </w:rPr>
@@ -3229,7 +3245,6 @@
             <w:pPr>
               <w:pStyle w:val="TableContents"/>
               <w:rPr>
-                <w:rFonts w:hint="eastAsia"/>
                 <w:sz w:val="22"/>
                 <w:szCs w:val="22"/>
               </w:rPr>
@@ -3270,6 +3285,15 @@
     </w:p>
     <w:sdt>
       <w:sdtPr>
+        <w:rPr>
+          <w:rFonts w:asciiTheme="minorHAnsi" w:eastAsiaTheme="minorHAnsi" w:hAnsiTheme="minorHAnsi" w:cstheme="minorBidi"/>
+          <w:b w:val="0"/>
+          <w:bCs w:val="0"/>
+          <w:color w:val="auto"/>
+          <w:sz w:val="22"/>
+          <w:szCs w:val="22"/>
+          <w:lang w:val="es-ES" w:eastAsia="en-US"/>
+        </w:rPr>
         <w:id w:val="850533951"/>
         <w:docPartObj>
           <w:docPartGallery w:val="Table of Contents"/>
@@ -3278,12 +3302,7 @@
       </w:sdtPr>
       <w:sdtEndPr>
         <w:rPr>
-          <w:rFonts w:asciiTheme="minorHAnsi" w:eastAsiaTheme="minorHAnsi" w:hAnsiTheme="minorHAnsi" w:cstheme="minorBidi"/>
           <w:noProof/>
-          <w:color w:val="auto"/>
-          <w:sz w:val="22"/>
-          <w:szCs w:val="22"/>
-          <w:lang w:val="es-ES" w:eastAsia="en-US"/>
         </w:rPr>
       </w:sdtEndPr>
       <w:sdtContent>
@@ -3305,7 +3324,7 @@
             <w:rPr>
               <w:rFonts w:eastAsiaTheme="minorEastAsia"/>
               <w:noProof/>
-              <w:lang w:val="es-ES_tradnl" w:eastAsia="es-ES_tradnl"/>
+              <w:lang w:val="es-PE" w:eastAsia="es-PE"/>
             </w:rPr>
           </w:pPr>
           <w:r>
@@ -3317,7 +3336,7 @@
           <w:r>
             <w:fldChar w:fldCharType="separate"/>
           </w:r>
-          <w:hyperlink w:anchor="_Toc515569184" w:history="1">
+          <w:hyperlink w:anchor="_Toc516084172" w:history="1">
             <w:r>
               <w:rPr>
                 <w:rStyle w:val="Hyperlink"/>
@@ -3330,7 +3349,7 @@
               <w:rPr>
                 <w:rFonts w:eastAsiaTheme="minorEastAsia"/>
                 <w:noProof/>
-                <w:lang w:val="es-ES_tradnl" w:eastAsia="es-ES_tradnl"/>
+                <w:lang w:val="es-PE" w:eastAsia="es-PE"/>
               </w:rPr>
               <w:tab/>
             </w:r>
@@ -3361,7 +3380,7 @@
                 <w:noProof/>
                 <w:webHidden/>
               </w:rPr>
-              <w:instrText xml:space="preserve"> PAGEREF _Toc515569184 \h </w:instrText>
+              <w:instrText xml:space="preserve"> PAGEREF _Toc516084172 \h </w:instrText>
             </w:r>
             <w:r>
               <w:rPr>
@@ -3402,10 +3421,10 @@
             <w:rPr>
               <w:rFonts w:eastAsiaTheme="minorEastAsia"/>
               <w:noProof/>
-              <w:lang w:val="es-ES_tradnl" w:eastAsia="es-ES_tradnl"/>
+              <w:lang w:val="es-PE" w:eastAsia="es-PE"/>
             </w:rPr>
           </w:pPr>
-          <w:hyperlink w:anchor="_Toc515569185" w:history="1">
+          <w:hyperlink w:anchor="_Toc516084173" w:history="1">
             <w:r>
               <w:rPr>
                 <w:rStyle w:val="Hyperlink"/>
@@ -3418,7 +3437,7 @@
               <w:rPr>
                 <w:rFonts w:eastAsiaTheme="minorEastAsia"/>
                 <w:noProof/>
-                <w:lang w:val="es-ES_tradnl" w:eastAsia="es-ES_tradnl"/>
+                <w:lang w:val="es-PE" w:eastAsia="es-PE"/>
               </w:rPr>
               <w:tab/>
             </w:r>
@@ -3449,7 +3468,7 @@
                 <w:noProof/>
                 <w:webHidden/>
               </w:rPr>
-              <w:instrText xml:space="preserve"> PAGEREF _Toc515569185 \h </w:instrText>
+              <w:instrText xml:space="preserve"> PAGEREF _Toc516084173 \h </w:instrText>
             </w:r>
             <w:r>
               <w:rPr>
@@ -3490,10 +3509,10 @@
             <w:rPr>
               <w:rFonts w:eastAsiaTheme="minorEastAsia"/>
               <w:noProof/>
-              <w:lang w:val="es-ES_tradnl" w:eastAsia="es-ES_tradnl"/>
+              <w:lang w:val="es-PE" w:eastAsia="es-PE"/>
             </w:rPr>
           </w:pPr>
-          <w:hyperlink w:anchor="_Toc515569186" w:history="1">
+          <w:hyperlink w:anchor="_Toc516084174" w:history="1">
             <w:r>
               <w:rPr>
                 <w:rStyle w:val="Hyperlink"/>
@@ -3506,7 +3525,7 @@
               <w:rPr>
                 <w:rFonts w:eastAsiaTheme="minorEastAsia"/>
                 <w:noProof/>
-                <w:lang w:val="es-ES_tradnl" w:eastAsia="es-ES_tradnl"/>
+                <w:lang w:val="es-PE" w:eastAsia="es-PE"/>
               </w:rPr>
               <w:tab/>
             </w:r>
@@ -3516,7 +3535,7 @@
                 <w:b/>
                 <w:noProof/>
               </w:rPr>
-              <w:t>Fases del Procesos de Gestión de Cambios</w:t>
+              <w:t>Tipos de la Solicitud de Cambio</w:t>
             </w:r>
             <w:r>
               <w:rPr>
@@ -3537,7 +3556,7 @@
                 <w:noProof/>
                 <w:webHidden/>
               </w:rPr>
-              <w:instrText xml:space="preserve"> PAGEREF _Toc515569186 \h </w:instrText>
+              <w:instrText xml:space="preserve"> PAGEREF _Toc516084174 \h </w:instrText>
             </w:r>
             <w:r>
               <w:rPr>
@@ -3558,6 +3577,182 @@
                 <w:webHidden/>
               </w:rPr>
               <w:t>5</w:t>
+            </w:r>
+            <w:r>
+              <w:rPr>
+                <w:noProof/>
+                <w:webHidden/>
+              </w:rPr>
+              <w:fldChar w:fldCharType="end"/>
+            </w:r>
+          </w:hyperlink>
+        </w:p>
+        <w:p>
+          <w:pPr>
+            <w:pStyle w:val="TOC1"/>
+            <w:tabs>
+              <w:tab w:val="left" w:pos="440"/>
+              <w:tab w:val="right" w:leader="dot" w:pos="9350"/>
+            </w:tabs>
+            <w:rPr>
+              <w:rFonts w:eastAsiaTheme="minorEastAsia"/>
+              <w:noProof/>
+              <w:lang w:val="es-PE" w:eastAsia="es-PE"/>
+            </w:rPr>
+          </w:pPr>
+          <w:hyperlink w:anchor="_Toc516084175" w:history="1">
+            <w:r>
+              <w:rPr>
+                <w:rStyle w:val="Hyperlink"/>
+                <w:b/>
+                <w:noProof/>
+              </w:rPr>
+              <w:t>4.</w:t>
+            </w:r>
+            <w:r>
+              <w:rPr>
+                <w:rFonts w:eastAsiaTheme="minorEastAsia"/>
+                <w:noProof/>
+                <w:lang w:val="es-PE" w:eastAsia="es-PE"/>
+              </w:rPr>
+              <w:tab/>
+            </w:r>
+            <w:r>
+              <w:rPr>
+                <w:rStyle w:val="Hyperlink"/>
+                <w:b/>
+                <w:noProof/>
+              </w:rPr>
+              <w:t>Prioridades de la Solicitud de Cambio</w:t>
+            </w:r>
+            <w:r>
+              <w:rPr>
+                <w:noProof/>
+                <w:webHidden/>
+              </w:rPr>
+              <w:tab/>
+            </w:r>
+            <w:r>
+              <w:rPr>
+                <w:noProof/>
+                <w:webHidden/>
+              </w:rPr>
+              <w:fldChar w:fldCharType="begin"/>
+            </w:r>
+            <w:r>
+              <w:rPr>
+                <w:noProof/>
+                <w:webHidden/>
+              </w:rPr>
+              <w:instrText xml:space="preserve"> PAGEREF _Toc516084175 \h </w:instrText>
+            </w:r>
+            <w:r>
+              <w:rPr>
+                <w:noProof/>
+                <w:webHidden/>
+              </w:rPr>
+            </w:r>
+            <w:r>
+              <w:rPr>
+                <w:noProof/>
+                <w:webHidden/>
+              </w:rPr>
+              <w:fldChar w:fldCharType="separate"/>
+            </w:r>
+            <w:r>
+              <w:rPr>
+                <w:noProof/>
+                <w:webHidden/>
+              </w:rPr>
+              <w:t>5</w:t>
+            </w:r>
+            <w:r>
+              <w:rPr>
+                <w:noProof/>
+                <w:webHidden/>
+              </w:rPr>
+              <w:fldChar w:fldCharType="end"/>
+            </w:r>
+          </w:hyperlink>
+        </w:p>
+        <w:p>
+          <w:pPr>
+            <w:pStyle w:val="TOC1"/>
+            <w:tabs>
+              <w:tab w:val="left" w:pos="440"/>
+              <w:tab w:val="right" w:leader="dot" w:pos="9350"/>
+            </w:tabs>
+            <w:rPr>
+              <w:rFonts w:eastAsiaTheme="minorEastAsia"/>
+              <w:noProof/>
+              <w:lang w:val="es-PE" w:eastAsia="es-PE"/>
+            </w:rPr>
+          </w:pPr>
+          <w:hyperlink w:anchor="_Toc516084176" w:history="1">
+            <w:r>
+              <w:rPr>
+                <w:rStyle w:val="Hyperlink"/>
+                <w:b/>
+                <w:noProof/>
+              </w:rPr>
+              <w:t>5.</w:t>
+            </w:r>
+            <w:r>
+              <w:rPr>
+                <w:rFonts w:eastAsiaTheme="minorEastAsia"/>
+                <w:noProof/>
+                <w:lang w:val="es-PE" w:eastAsia="es-PE"/>
+              </w:rPr>
+              <w:tab/>
+            </w:r>
+            <w:r>
+              <w:rPr>
+                <w:rStyle w:val="Hyperlink"/>
+                <w:b/>
+                <w:noProof/>
+              </w:rPr>
+              <w:t>Fases del Proceso de Gestión de Cambios</w:t>
+            </w:r>
+            <w:r>
+              <w:rPr>
+                <w:noProof/>
+                <w:webHidden/>
+              </w:rPr>
+              <w:tab/>
+            </w:r>
+            <w:r>
+              <w:rPr>
+                <w:noProof/>
+                <w:webHidden/>
+              </w:rPr>
+              <w:fldChar w:fldCharType="begin"/>
+            </w:r>
+            <w:r>
+              <w:rPr>
+                <w:noProof/>
+                <w:webHidden/>
+              </w:rPr>
+              <w:instrText xml:space="preserve"> PAGEREF _Toc516084176 \h </w:instrText>
+            </w:r>
+            <w:r>
+              <w:rPr>
+                <w:noProof/>
+                <w:webHidden/>
+              </w:rPr>
+            </w:r>
+            <w:r>
+              <w:rPr>
+                <w:noProof/>
+                <w:webHidden/>
+              </w:rPr>
+              <w:fldChar w:fldCharType="separate"/>
+            </w:r>
+            <w:r>
+              <w:rPr>
+                <w:noProof/>
+                <w:webHidden/>
+              </w:rPr>
+              <w:t>6</w:t>
             </w:r>
             <w:r>
               <w:rPr>
@@ -3578,23 +3773,23 @@
             <w:rPr>
               <w:rFonts w:eastAsiaTheme="minorEastAsia"/>
               <w:noProof/>
-              <w:lang w:val="es-ES_tradnl" w:eastAsia="es-ES_tradnl"/>
+              <w:lang w:val="es-PE" w:eastAsia="es-PE"/>
             </w:rPr>
           </w:pPr>
-          <w:hyperlink w:anchor="_Toc515569187" w:history="1">
+          <w:hyperlink w:anchor="_Toc516084177" w:history="1">
             <w:r>
               <w:rPr>
                 <w:rStyle w:val="Hyperlink"/>
                 <w:b/>
                 <w:noProof/>
               </w:rPr>
-              <w:t>3.1.</w:t>
+              <w:t>5.1.</w:t>
             </w:r>
             <w:r>
               <w:rPr>
                 <w:rFonts w:eastAsiaTheme="minorEastAsia"/>
                 <w:noProof/>
-                <w:lang w:val="es-ES_tradnl" w:eastAsia="es-ES_tradnl"/>
+                <w:lang w:val="es-PE" w:eastAsia="es-PE"/>
               </w:rPr>
               <w:tab/>
             </w:r>
@@ -3625,7 +3820,7 @@
                 <w:noProof/>
                 <w:webHidden/>
               </w:rPr>
-              <w:instrText xml:space="preserve"> PAGEREF _Toc515569187 \h </w:instrText>
+              <w:instrText xml:space="preserve"> PAGEREF _Toc516084177 \h </w:instrText>
             </w:r>
             <w:r>
               <w:rPr>
@@ -3645,7 +3840,7 @@
                 <w:noProof/>
                 <w:webHidden/>
               </w:rPr>
-              <w:t>5</w:t>
+              <w:t>6</w:t>
             </w:r>
             <w:r>
               <w:rPr>
@@ -3666,23 +3861,23 @@
             <w:rPr>
               <w:rFonts w:eastAsiaTheme="minorEastAsia"/>
               <w:noProof/>
-              <w:lang w:val="es-ES_tradnl" w:eastAsia="es-ES_tradnl"/>
+              <w:lang w:val="es-PE" w:eastAsia="es-PE"/>
             </w:rPr>
           </w:pPr>
-          <w:hyperlink w:anchor="_Toc515569188" w:history="1">
+          <w:hyperlink w:anchor="_Toc516084178" w:history="1">
             <w:r>
               <w:rPr>
                 <w:rStyle w:val="Hyperlink"/>
                 <w:b/>
                 <w:noProof/>
               </w:rPr>
-              <w:t>3.2.</w:t>
+              <w:t>5.2.</w:t>
             </w:r>
             <w:r>
               <w:rPr>
                 <w:rFonts w:eastAsiaTheme="minorEastAsia"/>
                 <w:noProof/>
-                <w:lang w:val="es-ES_tradnl" w:eastAsia="es-ES_tradnl"/>
+                <w:lang w:val="es-PE" w:eastAsia="es-PE"/>
               </w:rPr>
               <w:tab/>
             </w:r>
@@ -3713,7 +3908,7 @@
                 <w:noProof/>
                 <w:webHidden/>
               </w:rPr>
-              <w:instrText xml:space="preserve"> PAGEREF _Toc515569188 \h </w:instrText>
+              <w:instrText xml:space="preserve"> PAGEREF _Toc516084178 \h </w:instrText>
             </w:r>
             <w:r>
               <w:rPr>
@@ -3733,7 +3928,7 @@
                 <w:noProof/>
                 <w:webHidden/>
               </w:rPr>
-              <w:t>5</w:t>
+              <w:t>6</w:t>
             </w:r>
             <w:r>
               <w:rPr>
@@ -3754,23 +3949,23 @@
             <w:rPr>
               <w:rFonts w:eastAsiaTheme="minorEastAsia"/>
               <w:noProof/>
-              <w:lang w:val="es-ES_tradnl" w:eastAsia="es-ES_tradnl"/>
+              <w:lang w:val="es-PE" w:eastAsia="es-PE"/>
             </w:rPr>
           </w:pPr>
-          <w:hyperlink w:anchor="_Toc515569189" w:history="1">
+          <w:hyperlink w:anchor="_Toc516084179" w:history="1">
             <w:r>
               <w:rPr>
                 <w:rStyle w:val="Hyperlink"/>
                 <w:b/>
                 <w:noProof/>
               </w:rPr>
-              <w:t>3.3.</w:t>
+              <w:t>5.3.</w:t>
             </w:r>
             <w:r>
               <w:rPr>
                 <w:rFonts w:eastAsiaTheme="minorEastAsia"/>
                 <w:noProof/>
-                <w:lang w:val="es-ES_tradnl" w:eastAsia="es-ES_tradnl"/>
+                <w:lang w:val="es-PE" w:eastAsia="es-PE"/>
               </w:rPr>
               <w:tab/>
             </w:r>
@@ -3801,7 +3996,7 @@
                 <w:noProof/>
                 <w:webHidden/>
               </w:rPr>
-              <w:instrText xml:space="preserve"> PAGEREF _Toc515569189 \h </w:instrText>
+              <w:instrText xml:space="preserve"> PAGEREF _Toc516084179 \h </w:instrText>
             </w:r>
             <w:r>
               <w:rPr>
@@ -3821,7 +4016,7 @@
                 <w:noProof/>
                 <w:webHidden/>
               </w:rPr>
-              <w:t>6</w:t>
+              <w:t>7</w:t>
             </w:r>
             <w:r>
               <w:rPr>
@@ -3842,23 +4037,23 @@
             <w:rPr>
               <w:rFonts w:eastAsiaTheme="minorEastAsia"/>
               <w:noProof/>
-              <w:lang w:val="es-ES_tradnl" w:eastAsia="es-ES_tradnl"/>
+              <w:lang w:val="es-PE" w:eastAsia="es-PE"/>
             </w:rPr>
           </w:pPr>
-          <w:hyperlink w:anchor="_Toc515569190" w:history="1">
+          <w:hyperlink w:anchor="_Toc516084180" w:history="1">
             <w:r>
               <w:rPr>
                 <w:rStyle w:val="Hyperlink"/>
                 <w:b/>
                 <w:noProof/>
               </w:rPr>
-              <w:t>3.4.</w:t>
+              <w:t>5.4.</w:t>
             </w:r>
             <w:r>
               <w:rPr>
                 <w:rFonts w:eastAsiaTheme="minorEastAsia"/>
                 <w:noProof/>
-                <w:lang w:val="es-ES_tradnl" w:eastAsia="es-ES_tradnl"/>
+                <w:lang w:val="es-PE" w:eastAsia="es-PE"/>
               </w:rPr>
               <w:tab/>
             </w:r>
@@ -3889,7 +4084,7 @@
                 <w:noProof/>
                 <w:webHidden/>
               </w:rPr>
-              <w:instrText xml:space="preserve"> PAGEREF _Toc515569190 \h </w:instrText>
+              <w:instrText xml:space="preserve"> PAGEREF _Toc516084180 \h </w:instrText>
             </w:r>
             <w:r>
               <w:rPr>
@@ -3909,7 +4104,95 @@
                 <w:noProof/>
                 <w:webHidden/>
               </w:rPr>
-              <w:t>6</w:t>
+              <w:t>7</w:t>
+            </w:r>
+            <w:r>
+              <w:rPr>
+                <w:noProof/>
+                <w:webHidden/>
+              </w:rPr>
+              <w:fldChar w:fldCharType="end"/>
+            </w:r>
+          </w:hyperlink>
+        </w:p>
+        <w:p>
+          <w:pPr>
+            <w:pStyle w:val="TOC2"/>
+            <w:tabs>
+              <w:tab w:val="left" w:pos="880"/>
+              <w:tab w:val="right" w:leader="dot" w:pos="9350"/>
+            </w:tabs>
+            <w:rPr>
+              <w:rFonts w:eastAsiaTheme="minorEastAsia"/>
+              <w:noProof/>
+              <w:lang w:val="es-PE" w:eastAsia="es-PE"/>
+            </w:rPr>
+          </w:pPr>
+          <w:hyperlink w:anchor="_Toc516084181" w:history="1">
+            <w:r>
+              <w:rPr>
+                <w:rStyle w:val="Hyperlink"/>
+                <w:b/>
+                <w:noProof/>
+              </w:rPr>
+              <w:t>5.5.</w:t>
+            </w:r>
+            <w:r>
+              <w:rPr>
+                <w:rFonts w:eastAsiaTheme="minorEastAsia"/>
+                <w:noProof/>
+                <w:lang w:val="es-PE" w:eastAsia="es-PE"/>
+              </w:rPr>
+              <w:tab/>
+            </w:r>
+            <w:r>
+              <w:rPr>
+                <w:rStyle w:val="Hyperlink"/>
+                <w:b/>
+                <w:noProof/>
+              </w:rPr>
+              <w:t>Implementación del Cambio</w:t>
+            </w:r>
+            <w:r>
+              <w:rPr>
+                <w:noProof/>
+                <w:webHidden/>
+              </w:rPr>
+              <w:tab/>
+            </w:r>
+            <w:r>
+              <w:rPr>
+                <w:noProof/>
+                <w:webHidden/>
+              </w:rPr>
+              <w:fldChar w:fldCharType="begin"/>
+            </w:r>
+            <w:r>
+              <w:rPr>
+                <w:noProof/>
+                <w:webHidden/>
+              </w:rPr>
+              <w:instrText xml:space="preserve"> PAGEREF _Toc516084181 \h </w:instrText>
+            </w:r>
+            <w:r>
+              <w:rPr>
+                <w:noProof/>
+                <w:webHidden/>
+              </w:rPr>
+            </w:r>
+            <w:r>
+              <w:rPr>
+                <w:noProof/>
+                <w:webHidden/>
+              </w:rPr>
+              <w:fldChar w:fldCharType="separate"/>
+            </w:r>
+            <w:r>
+              <w:rPr>
+                <w:noProof/>
+                <w:webHidden/>
+              </w:rPr>
+              <w:t>8</w:t>
             </w:r>
             <w:r>
               <w:rPr>
@@ -3954,8 +4237,6 @@
         </w:rPr>
         <w:br w:type="page"/>
       </w:r>
-      <w:bookmarkStart w:id="4" w:name="_GoBack"/>
-      <w:bookmarkEnd w:id="4"/>
     </w:p>
     <w:p>
       <w:pPr>
@@ -3974,8 +4255,8 @@
           <w:szCs w:val="28"/>
         </w:rPr>
       </w:pPr>
-      <w:bookmarkStart w:id="5" w:name="_Toc514604131"/>
-      <w:bookmarkStart w:id="6" w:name="_Toc515569184"/>
+      <w:bookmarkStart w:id="4" w:name="_Toc514604131"/>
+      <w:bookmarkStart w:id="5" w:name="_Toc516084172"/>
       <w:r>
         <w:rPr>
           <w:b/>
@@ -3985,8 +4266,8 @@
         <w:lastRenderedPageBreak/>
         <w:t>Introducción</w:t>
       </w:r>
+      <w:bookmarkEnd w:id="4"/>
       <w:bookmarkEnd w:id="5"/>
-      <w:bookmarkEnd w:id="6"/>
     </w:p>
     <w:p>
       <w:pPr>
@@ -4013,7 +4294,12 @@
       </w:r>
       <w:proofErr w:type="spellEnd"/>
       <w:r>
-        <w:t xml:space="preserve">. Dado a que los cambios que se realicen a los diferentes proyectos de software en </w:t>
+        <w:t>. Dado a que los cambios que se realicen a los difer</w:t>
+      </w:r>
+      <w:bookmarkStart w:id="6" w:name="_GoBack"/>
+      <w:bookmarkEnd w:id="6"/>
+      <w:r>
+        <w:t xml:space="preserve">entes proyectos de software en </w:t>
       </w:r>
       <w:r>
         <w:rPr>
@@ -4030,16 +4316,7 @@
       </w:r>
       <w:proofErr w:type="spellEnd"/>
       <w:r>
-        <w:t xml:space="preserve"> </w:t>
-      </w:r>
-      <w:r>
-        <w:t xml:space="preserve">están mayoritariamente fijados por los requerimientos de los clientes, los propios desarrolladores en todo el ciclo de desarrollo también tendrán que realizar cambios ya sean mínimos o esenciales dentro del proyecto de desarrollo de software. Es por ello </w:t>
-      </w:r>
-      <w:r>
-        <w:t>por lo que</w:t>
-      </w:r>
-      <w:r>
-        <w:t xml:space="preserve"> en este documento se brindaran las pautas con los formatos para las peticiones de cambios, junto con los detalles de los pasos que se seguirán para el manejo de las peticiones de cambios que se den a lo largo de cualquier proyecto de desarrollo en </w:t>
+        <w:t xml:space="preserve"> están fijados mayormente por los requerimientos de los clientes, los propios desarrolladores en todo el ciclo de desarrollo también tendrán que realizar cambios ya sean mínimos o esenciales dentro del proyecto de desarrollo de software. Es por ello por lo que en este documento se brindarán las pautas con los formatos para las peticiones de cambios, junto con los detalles de los pasos a seguir para un buen manejo de las peticiones de cambios que se vayan a dar a lo largo de cualquier proyecto de desarrollo en </w:t>
       </w:r>
       <w:r>
         <w:rPr>
@@ -4084,7 +4361,7 @@
           <w:szCs w:val="28"/>
         </w:rPr>
       </w:pPr>
-      <w:bookmarkStart w:id="7" w:name="_Toc515569185"/>
+      <w:bookmarkStart w:id="7" w:name="_Toc516084173"/>
       <w:r>
         <w:rPr>
           <w:b/>
@@ -4100,7 +4377,13 @@
         <w:ind w:left="708"/>
       </w:pPr>
       <w:r>
-        <w:t xml:space="preserve">En este apartado se muestra el contenido que debe de tener una solicitud de cambios presentada para cualquier cambio en ISS </w:t>
+        <w:t xml:space="preserve">En este apartado </w:t>
+      </w:r>
+      <w:r>
+        <w:t xml:space="preserve">tenemos la tabla 1, </w:t>
+      </w:r>
+      <w:r>
+        <w:t xml:space="preserve">el contenido que debe de tener una solicitud de cambios presentada para cualquier cambio en ISS </w:t>
       </w:r>
       <w:proofErr w:type="spellStart"/>
       <w:r>
@@ -4199,7 +4482,19 @@
               <w:rPr>
                 <w:bCs/>
               </w:rPr>
-              <w:t>Nombre del proyecto donde se solicita el cambio</w:t>
+              <w:t xml:space="preserve">Nombre del proyecto donde </w:t>
+            </w:r>
+            <w:r>
+              <w:rPr>
+                <w:bCs/>
+              </w:rPr>
+              <w:t xml:space="preserve">al que se le </w:t>
+            </w:r>
+            <w:r>
+              <w:rPr>
+                <w:bCs/>
+              </w:rPr>
+              <w:t>solicita el cambio</w:t>
             </w:r>
           </w:p>
         </w:tc>
@@ -4265,6 +4560,13 @@
               </w:rPr>
               <w:t>Autor</w:t>
             </w:r>
+            <w:r>
+              <w:rPr>
+                <w:b/>
+                <w:bCs/>
+              </w:rPr>
+              <w:t>(es)</w:t>
+            </w:r>
           </w:p>
         </w:tc>
         <w:tc>
@@ -4282,6 +4584,12 @@
                 <w:bCs/>
               </w:rPr>
               <w:t>Persona a cargo del sistema para el cual se solicita el cambio</w:t>
+            </w:r>
+            <w:r>
+              <w:rPr>
+                <w:bCs/>
+              </w:rPr>
+              <w:t>, encargado de formalizar la solicitud</w:t>
             </w:r>
           </w:p>
         </w:tc>
@@ -4322,7 +4630,19 @@
               <w:rPr>
                 <w:bCs/>
               </w:rPr>
-              <w:t>Fecha en que se realiza la petición de cambio</w:t>
+              <w:t xml:space="preserve">Fecha en </w:t>
+            </w:r>
+            <w:r>
+              <w:rPr>
+                <w:bCs/>
+              </w:rPr>
+              <w:t>la cual se</w:t>
+            </w:r>
+            <w:r>
+              <w:rPr>
+                <w:bCs/>
+              </w:rPr>
+              <w:t xml:space="preserve"> realiza la petición de cambio</w:t>
             </w:r>
           </w:p>
         </w:tc>
@@ -4363,7 +4683,25 @@
               <w:rPr>
                 <w:bCs/>
               </w:rPr>
-              <w:t>Se debe describir el cambio a realizar, explicando el propósito del cambio y que se busca con este.</w:t>
+              <w:t xml:space="preserve">Se debe describir el cambio a realizar, explicando el </w:t>
+            </w:r>
+            <w:r>
+              <w:rPr>
+                <w:bCs/>
+              </w:rPr>
+              <w:t xml:space="preserve">motivo y </w:t>
+            </w:r>
+            <w:r>
+              <w:rPr>
+                <w:bCs/>
+              </w:rPr>
+              <w:t>propósito del cambio</w:t>
+            </w:r>
+            <w:r>
+              <w:rPr>
+                <w:bCs/>
+              </w:rPr>
+              <w:t>.</w:t>
             </w:r>
           </w:p>
         </w:tc>
@@ -4386,7 +4724,7 @@
                 <w:b/>
                 <w:bCs/>
               </w:rPr>
-              <w:t>Tipo de Cambio</w:t>
+              <w:t>Tiempo estimado</w:t>
             </w:r>
           </w:p>
         </w:tc>
@@ -4404,7 +4742,25 @@
               <w:rPr>
                 <w:bCs/>
               </w:rPr>
-              <w:t>Se especifica el tipo de cambio a realizar</w:t>
+              <w:t xml:space="preserve">Tiempo estimado de finalización de la solicitud, se </w:t>
+            </w:r>
+            <w:r>
+              <w:rPr>
+                <w:bCs/>
+              </w:rPr>
+              <w:t>especifica</w:t>
+            </w:r>
+            <w:r>
+              <w:rPr>
+                <w:bCs/>
+              </w:rPr>
+              <w:t xml:space="preserve"> después de analizar la solicitud aceptada</w:t>
+            </w:r>
+            <w:r>
+              <w:rPr>
+                <w:bCs/>
+              </w:rPr>
+              <w:t>.</w:t>
             </w:r>
           </w:p>
         </w:tc>
@@ -4427,7 +4783,7 @@
                 <w:b/>
                 <w:bCs/>
               </w:rPr>
-              <w:t>Estado de Solicitud</w:t>
+              <w:t>Tipo de Cambio</w:t>
             </w:r>
           </w:p>
         </w:tc>
@@ -4445,7 +4801,7 @@
               <w:rPr>
                 <w:bCs/>
               </w:rPr>
-              <w:t>El estado en el que se encuentra la petición de cambio, inicialmente se encontrara en espera.</w:t>
+              <w:t>Se especifica el tipo de cambio a realizar</w:t>
             </w:r>
           </w:p>
         </w:tc>
@@ -4463,6 +4819,107 @@
                 <w:bCs/>
               </w:rPr>
             </w:pPr>
+            <w:r>
+              <w:rPr>
+                <w:b/>
+                <w:bCs/>
+              </w:rPr>
+              <w:t>Prioridad de Cambio</w:t>
+            </w:r>
+          </w:p>
+        </w:tc>
+        <w:tc>
+          <w:tcPr>
+            <w:tcW w:w="6475" w:type="dxa"/>
+          </w:tcPr>
+          <w:p>
+            <w:pPr>
+              <w:rPr>
+                <w:bCs/>
+              </w:rPr>
+            </w:pPr>
+            <w:r>
+              <w:rPr>
+                <w:bCs/>
+              </w:rPr>
+              <w:t xml:space="preserve">Se </w:t>
+            </w:r>
+            <w:r>
+              <w:rPr>
+                <w:bCs/>
+              </w:rPr>
+              <w:t>especifica</w:t>
+            </w:r>
+            <w:r>
+              <w:rPr>
+                <w:bCs/>
+              </w:rPr>
+              <w:t xml:space="preserve"> la prioridad del cambio a realizar</w:t>
+            </w:r>
+          </w:p>
+        </w:tc>
+      </w:tr>
+      <w:tr>
+        <w:tc>
+          <w:tcPr>
+            <w:tcW w:w="2167" w:type="dxa"/>
+            <w:shd w:val="clear" w:color="auto" w:fill="D9E2F3" w:themeFill="accent1" w:themeFillTint="33"/>
+          </w:tcPr>
+          <w:p>
+            <w:pPr>
+              <w:rPr>
+                <w:b/>
+                <w:bCs/>
+              </w:rPr>
+            </w:pPr>
+            <w:r>
+              <w:rPr>
+                <w:b/>
+                <w:bCs/>
+              </w:rPr>
+              <w:t xml:space="preserve">Estado de </w:t>
+            </w:r>
+            <w:r>
+              <w:rPr>
+                <w:b/>
+                <w:bCs/>
+              </w:rPr>
+              <w:t>Cambio</w:t>
+            </w:r>
+          </w:p>
+        </w:tc>
+        <w:tc>
+          <w:tcPr>
+            <w:tcW w:w="6475" w:type="dxa"/>
+          </w:tcPr>
+          <w:p>
+            <w:pPr>
+              <w:rPr>
+                <w:bCs/>
+              </w:rPr>
+            </w:pPr>
+            <w:r>
+              <w:rPr>
+                <w:bCs/>
+              </w:rPr>
+              <w:t>El estado en el que se encuentra la petición de cambio, inicialmente se encontrara en espera.</w:t>
+            </w:r>
+          </w:p>
+        </w:tc>
+      </w:tr>
+      <w:tr>
+        <w:tc>
+          <w:tcPr>
+            <w:tcW w:w="2167" w:type="dxa"/>
+            <w:shd w:val="clear" w:color="auto" w:fill="D9E2F3" w:themeFill="accent1" w:themeFillTint="33"/>
+          </w:tcPr>
+          <w:p>
+            <w:pPr>
+              <w:rPr>
+                <w:b/>
+                <w:bCs/>
+              </w:rPr>
+            </w:pPr>
             <w:proofErr w:type="spellStart"/>
             <w:r>
               <w:rPr>
@@ -4495,7 +4952,31 @@
               <w:rPr>
                 <w:bCs/>
               </w:rPr>
-              <w:t>Se listan los ítems de configuración que se modificaran con este cambio pedido.</w:t>
+              <w:t xml:space="preserve">Se listan los ítems de configuración que se modificaran con </w:t>
+            </w:r>
+            <w:r>
+              <w:rPr>
+                <w:bCs/>
+              </w:rPr>
+              <w:t>el</w:t>
+            </w:r>
+            <w:r>
+              <w:rPr>
+                <w:bCs/>
+              </w:rPr>
+              <w:t xml:space="preserve"> cambio pedido</w:t>
+            </w:r>
+            <w:r>
+              <w:rPr>
+                <w:bCs/>
+              </w:rPr>
+              <w:t xml:space="preserve"> en esta solicitud</w:t>
+            </w:r>
+            <w:r>
+              <w:rPr>
+                <w:bCs/>
+              </w:rPr>
+              <w:t>.</w:t>
             </w:r>
           </w:p>
         </w:tc>
@@ -4513,11 +4994,28 @@
     <w:p>
       <w:pPr>
         <w:ind w:left="708"/>
+        <w:jc w:val="center"/>
         <w:rPr>
           <w:b/>
           <w:bCs/>
         </w:rPr>
       </w:pPr>
+      <w:r>
+        <w:rPr>
+          <w:b/>
+          <w:bCs/>
+        </w:rPr>
+        <w:t xml:space="preserve">Tabla 1. Formato de solicitud de cambio en ISS </w:t>
+      </w:r>
+      <w:proofErr w:type="spellStart"/>
+      <w:r>
+        <w:rPr>
+          <w:b/>
+          <w:bCs/>
+        </w:rPr>
+        <w:t>Consulting</w:t>
+      </w:r>
+      <w:proofErr w:type="spellEnd"/>
     </w:p>
     <w:p>
       <w:pPr>
@@ -4563,17 +5061,882 @@
           <w:szCs w:val="28"/>
         </w:rPr>
       </w:pPr>
-      <w:bookmarkStart w:id="8" w:name="_Toc515569186"/>
+      <w:bookmarkStart w:id="8" w:name="_Toc516084174"/>
       <w:r>
         <w:rPr>
           <w:b/>
           <w:sz w:val="28"/>
           <w:szCs w:val="28"/>
         </w:rPr>
+        <w:t>Tipos</w:t>
+      </w:r>
+      <w:r>
+        <w:rPr>
+          <w:b/>
+          <w:sz w:val="28"/>
+          <w:szCs w:val="28"/>
+        </w:rPr>
+        <w:t xml:space="preserve"> de la Solicitud de Cambio</w:t>
+      </w:r>
+      <w:bookmarkEnd w:id="8"/>
+    </w:p>
+    <w:p>
+      <w:pPr>
+        <w:ind w:left="708"/>
+      </w:pPr>
+      <w:r>
+        <w:t xml:space="preserve">En la tabla 2 se muestran los diferentes </w:t>
+      </w:r>
+      <w:r>
+        <w:t>tipos</w:t>
+      </w:r>
+      <w:r>
+        <w:t xml:space="preserve"> disponibles para una solicitud de cambio.</w:t>
+      </w:r>
+    </w:p>
+    <w:tbl>
+      <w:tblPr>
+        <w:tblStyle w:val="TableGrid"/>
+        <w:tblW w:w="0" w:type="auto"/>
+        <w:tblInd w:w="708" w:type="dxa"/>
+        <w:tblLook w:val="04A0" w:firstRow="1" w:lastRow="0" w:firstColumn="1" w:lastColumn="0" w:noHBand="0" w:noVBand="1"/>
+      </w:tblPr>
+      <w:tblGrid>
+        <w:gridCol w:w="2167"/>
+        <w:gridCol w:w="6475"/>
+      </w:tblGrid>
+      <w:tr>
+        <w:tc>
+          <w:tcPr>
+            <w:tcW w:w="2167" w:type="dxa"/>
+            <w:shd w:val="clear" w:color="auto" w:fill="D9E2F3" w:themeFill="accent1" w:themeFillTint="33"/>
+          </w:tcPr>
+          <w:p>
+            <w:pPr>
+              <w:tabs>
+                <w:tab w:val="right" w:pos="1951"/>
+              </w:tabs>
+              <w:rPr>
+                <w:b/>
+                <w:bCs/>
+              </w:rPr>
+            </w:pPr>
+            <w:r>
+              <w:rPr>
+                <w:b/>
+                <w:bCs/>
+              </w:rPr>
+              <w:t>Estándar</w:t>
+            </w:r>
+          </w:p>
+        </w:tc>
+        <w:tc>
+          <w:tcPr>
+            <w:tcW w:w="6475" w:type="dxa"/>
+          </w:tcPr>
+          <w:p>
+            <w:pPr>
+              <w:rPr>
+                <w:bCs/>
+              </w:rPr>
+            </w:pPr>
+            <w:r>
+              <w:rPr>
+                <w:bCs/>
+              </w:rPr>
+              <w:t>La solicitud sigue el proceso estándar del proceso de gestión de cambios</w:t>
+            </w:r>
+          </w:p>
+        </w:tc>
+      </w:tr>
+      <w:tr>
+        <w:tc>
+          <w:tcPr>
+            <w:tcW w:w="2167" w:type="dxa"/>
+            <w:shd w:val="clear" w:color="auto" w:fill="D9E2F3" w:themeFill="accent1" w:themeFillTint="33"/>
+          </w:tcPr>
+          <w:p>
+            <w:pPr>
+              <w:rPr>
+                <w:b/>
+                <w:bCs/>
+              </w:rPr>
+            </w:pPr>
+            <w:r>
+              <w:rPr>
+                <w:b/>
+                <w:bCs/>
+              </w:rPr>
+              <w:t>De Emergencia</w:t>
+            </w:r>
+          </w:p>
+        </w:tc>
+        <w:tc>
+          <w:tcPr>
+            <w:tcW w:w="6475" w:type="dxa"/>
+          </w:tcPr>
+          <w:p>
+            <w:pPr>
+              <w:rPr>
+                <w:bCs/>
+              </w:rPr>
+            </w:pPr>
+            <w:r>
+              <w:rPr>
+                <w:bCs/>
+              </w:rPr>
+              <w:t xml:space="preserve">Cambio urgente referente a algún error crítico del sistema, </w:t>
+            </w:r>
+            <w:r>
+              <w:rPr>
+                <w:bCs/>
+              </w:rPr>
+              <w:t xml:space="preserve">tiene alta prioridad y </w:t>
+            </w:r>
+            <w:r>
+              <w:rPr>
+                <w:bCs/>
+              </w:rPr>
+              <w:t>solo requiere de la aceptación del jefe de proyecto</w:t>
+            </w:r>
+          </w:p>
+        </w:tc>
+      </w:tr>
+    </w:tbl>
+    <w:p>
+      <w:pPr>
+        <w:ind w:left="708"/>
+        <w:jc w:val="center"/>
+        <w:rPr>
+          <w:b/>
+          <w:bCs/>
+        </w:rPr>
+      </w:pPr>
+    </w:p>
+    <w:p>
+      <w:pPr>
+        <w:ind w:left="708"/>
+        <w:jc w:val="center"/>
+        <w:rPr>
+          <w:b/>
+          <w:bCs/>
+        </w:rPr>
+      </w:pPr>
+      <w:r>
+        <w:rPr>
+          <w:b/>
+          <w:bCs/>
+        </w:rPr>
+        <w:t>Tabla 2. Tipos de solicitud de cambio</w:t>
+      </w:r>
+    </w:p>
+    <w:p>
+      <w:pPr>
+        <w:ind w:left="708"/>
+        <w:jc w:val="center"/>
+        <w:rPr>
+          <w:b/>
+          <w:bCs/>
+        </w:rPr>
+      </w:pPr>
+    </w:p>
+    <w:p>
+      <w:pPr>
+        <w:pStyle w:val="ListParagraph"/>
+        <w:numPr>
+          <w:ilvl w:val="0"/>
+          <w:numId w:val="1"/>
+        </w:numPr>
+        <w:spacing w:after="160" w:line="240" w:lineRule="auto"/>
+        <w:contextualSpacing w:val="0"/>
+        <w:jc w:val="both"/>
+        <w:outlineLvl w:val="0"/>
+        <w:rPr>
+          <w:b/>
+          <w:sz w:val="28"/>
+          <w:szCs w:val="28"/>
+        </w:rPr>
+      </w:pPr>
+      <w:bookmarkStart w:id="9" w:name="_Toc516084175"/>
+      <w:r>
+        <w:rPr>
+          <w:b/>
+          <w:sz w:val="28"/>
+          <w:szCs w:val="28"/>
+        </w:rPr>
+        <w:t>Prioridades de la Solicitud de Cambio</w:t>
+      </w:r>
+      <w:bookmarkEnd w:id="9"/>
+    </w:p>
+    <w:p>
+      <w:pPr>
+        <w:ind w:left="708"/>
+      </w:pPr>
+      <w:r>
+        <w:t xml:space="preserve">En la tabla 3 se muestran las diferentes prioridades </w:t>
+      </w:r>
+      <w:r>
+        <w:t>a asignar a una solicitud de cambio.</w:t>
+      </w:r>
+      <w:r>
+        <w:t xml:space="preserve"> </w:t>
+      </w:r>
+    </w:p>
+    <w:tbl>
+      <w:tblPr>
+        <w:tblStyle w:val="TableGrid"/>
+        <w:tblW w:w="0" w:type="auto"/>
+        <w:tblInd w:w="708" w:type="dxa"/>
+        <w:tblLook w:val="04A0" w:firstRow="1" w:lastRow="0" w:firstColumn="1" w:lastColumn="0" w:noHBand="0" w:noVBand="1"/>
+      </w:tblPr>
+      <w:tblGrid>
+        <w:gridCol w:w="1728"/>
+        <w:gridCol w:w="1729"/>
+        <w:gridCol w:w="1728"/>
+        <w:gridCol w:w="1728"/>
+        <w:gridCol w:w="1729"/>
+      </w:tblGrid>
+      <w:tr>
+        <w:tc>
+          <w:tcPr>
+            <w:tcW w:w="3457" w:type="dxa"/>
+            <w:gridSpan w:val="2"/>
+            <w:vMerge w:val="restart"/>
+            <w:shd w:val="clear" w:color="auto" w:fill="DEEAF6" w:themeFill="accent5" w:themeFillTint="33"/>
+            <w:vAlign w:val="center"/>
+          </w:tcPr>
+          <w:p>
+            <w:pPr>
+              <w:jc w:val="center"/>
+              <w:rPr>
+                <w:b/>
+                <w:bCs/>
+              </w:rPr>
+            </w:pPr>
+            <w:r>
+              <w:rPr>
+                <w:b/>
+                <w:bCs/>
+              </w:rPr>
+              <w:t>Tabla de prioridad de cambios</w:t>
+            </w:r>
+          </w:p>
+        </w:tc>
+        <w:tc>
+          <w:tcPr>
+            <w:tcW w:w="5185" w:type="dxa"/>
+            <w:gridSpan w:val="3"/>
+            <w:shd w:val="clear" w:color="auto" w:fill="DEEAF6" w:themeFill="accent5" w:themeFillTint="33"/>
+            <w:vAlign w:val="center"/>
+          </w:tcPr>
+          <w:p>
+            <w:pPr>
+              <w:jc w:val="center"/>
+              <w:rPr>
+                <w:b/>
+                <w:bCs/>
+              </w:rPr>
+            </w:pPr>
+            <w:r>
+              <w:rPr>
+                <w:b/>
+                <w:bCs/>
+              </w:rPr>
+              <w:t>Impacto</w:t>
+            </w:r>
+          </w:p>
+        </w:tc>
+      </w:tr>
+      <w:tr>
+        <w:tc>
+          <w:tcPr>
+            <w:tcW w:w="3457" w:type="dxa"/>
+            <w:gridSpan w:val="2"/>
+            <w:vMerge/>
+            <w:shd w:val="clear" w:color="auto" w:fill="DEEAF6" w:themeFill="accent5" w:themeFillTint="33"/>
+          </w:tcPr>
+          <w:p>
+            <w:pPr>
+              <w:rPr>
+                <w:b/>
+                <w:bCs/>
+              </w:rPr>
+            </w:pPr>
+          </w:p>
+        </w:tc>
+        <w:tc>
+          <w:tcPr>
+            <w:tcW w:w="1728" w:type="dxa"/>
+            <w:shd w:val="clear" w:color="auto" w:fill="DEEAF6" w:themeFill="accent5" w:themeFillTint="33"/>
+          </w:tcPr>
+          <w:p>
+            <w:pPr>
+              <w:jc w:val="center"/>
+              <w:rPr>
+                <w:b/>
+                <w:bCs/>
+              </w:rPr>
+            </w:pPr>
+            <w:r>
+              <w:rPr>
+                <w:b/>
+                <w:bCs/>
+              </w:rPr>
+              <w:t>Bajo</w:t>
+            </w:r>
+          </w:p>
+        </w:tc>
+        <w:tc>
+          <w:tcPr>
+            <w:tcW w:w="1728" w:type="dxa"/>
+            <w:shd w:val="clear" w:color="auto" w:fill="DEEAF6" w:themeFill="accent5" w:themeFillTint="33"/>
+          </w:tcPr>
+          <w:p>
+            <w:pPr>
+              <w:jc w:val="center"/>
+              <w:rPr>
+                <w:b/>
+                <w:bCs/>
+              </w:rPr>
+            </w:pPr>
+            <w:r>
+              <w:rPr>
+                <w:b/>
+                <w:bCs/>
+              </w:rPr>
+              <w:t>Medio</w:t>
+            </w:r>
+          </w:p>
+        </w:tc>
+        <w:tc>
+          <w:tcPr>
+            <w:tcW w:w="1729" w:type="dxa"/>
+            <w:shd w:val="clear" w:color="auto" w:fill="DEEAF6" w:themeFill="accent5" w:themeFillTint="33"/>
+          </w:tcPr>
+          <w:p>
+            <w:pPr>
+              <w:jc w:val="center"/>
+              <w:rPr>
+                <w:b/>
+                <w:bCs/>
+              </w:rPr>
+            </w:pPr>
+            <w:r>
+              <w:rPr>
+                <w:b/>
+                <w:bCs/>
+              </w:rPr>
+              <w:t>Alto</w:t>
+            </w:r>
+          </w:p>
+        </w:tc>
+      </w:tr>
+      <w:tr>
+        <w:tc>
+          <w:tcPr>
+            <w:tcW w:w="1728" w:type="dxa"/>
+            <w:vMerge w:val="restart"/>
+            <w:shd w:val="clear" w:color="auto" w:fill="DEEAF6" w:themeFill="accent5" w:themeFillTint="33"/>
+            <w:vAlign w:val="center"/>
+          </w:tcPr>
+          <w:p>
+            <w:pPr>
+              <w:tabs>
+                <w:tab w:val="right" w:pos="1951"/>
+              </w:tabs>
+              <w:jc w:val="center"/>
+              <w:rPr>
+                <w:b/>
+                <w:bCs/>
+              </w:rPr>
+            </w:pPr>
+            <w:r>
+              <w:rPr>
+                <w:b/>
+                <w:bCs/>
+              </w:rPr>
+              <w:t>Urgencia</w:t>
+            </w:r>
+          </w:p>
+        </w:tc>
+        <w:tc>
+          <w:tcPr>
+            <w:tcW w:w="1729" w:type="dxa"/>
+            <w:shd w:val="clear" w:color="auto" w:fill="DEEAF6" w:themeFill="accent5" w:themeFillTint="33"/>
+          </w:tcPr>
+          <w:p>
+            <w:pPr>
+              <w:jc w:val="center"/>
+              <w:rPr>
+                <w:b/>
+                <w:bCs/>
+              </w:rPr>
+            </w:pPr>
+            <w:r>
+              <w:rPr>
+                <w:b/>
+                <w:bCs/>
+              </w:rPr>
+              <w:t>Baja</w:t>
+            </w:r>
+          </w:p>
+        </w:tc>
+        <w:tc>
+          <w:tcPr>
+            <w:tcW w:w="1728" w:type="dxa"/>
+            <w:shd w:val="clear" w:color="auto" w:fill="50FEFE"/>
+          </w:tcPr>
+          <w:p>
+            <w:r>
+              <w:t>1</w:t>
+            </w:r>
+          </w:p>
+        </w:tc>
+        <w:tc>
+          <w:tcPr>
+            <w:tcW w:w="1728" w:type="dxa"/>
+            <w:shd w:val="clear" w:color="auto" w:fill="5EF05E"/>
+          </w:tcPr>
+          <w:p>
+            <w:r>
+              <w:t>2</w:t>
+            </w:r>
+          </w:p>
+        </w:tc>
+        <w:tc>
+          <w:tcPr>
+            <w:tcW w:w="1729" w:type="dxa"/>
+            <w:shd w:val="clear" w:color="auto" w:fill="ECFD87"/>
+          </w:tcPr>
+          <w:p>
+            <w:r>
+              <w:t>3</w:t>
+            </w:r>
+          </w:p>
+        </w:tc>
+      </w:tr>
+      <w:tr>
+        <w:tc>
+          <w:tcPr>
+            <w:tcW w:w="1728" w:type="dxa"/>
+            <w:vMerge/>
+            <w:shd w:val="clear" w:color="auto" w:fill="DEEAF6" w:themeFill="accent5" w:themeFillTint="33"/>
+          </w:tcPr>
+          <w:p>
+            <w:pPr>
+              <w:rPr>
+                <w:b/>
+                <w:bCs/>
+              </w:rPr>
+            </w:pPr>
+          </w:p>
+        </w:tc>
+        <w:tc>
+          <w:tcPr>
+            <w:tcW w:w="1729" w:type="dxa"/>
+            <w:shd w:val="clear" w:color="auto" w:fill="DEEAF6" w:themeFill="accent5" w:themeFillTint="33"/>
+          </w:tcPr>
+          <w:p>
+            <w:pPr>
+              <w:jc w:val="center"/>
+              <w:rPr>
+                <w:b/>
+                <w:bCs/>
+              </w:rPr>
+            </w:pPr>
+            <w:r>
+              <w:rPr>
+                <w:b/>
+                <w:bCs/>
+              </w:rPr>
+              <w:t>Media</w:t>
+            </w:r>
+          </w:p>
+        </w:tc>
+        <w:tc>
+          <w:tcPr>
+            <w:tcW w:w="1728" w:type="dxa"/>
+            <w:shd w:val="clear" w:color="auto" w:fill="5EF05E"/>
+          </w:tcPr>
+          <w:p>
+            <w:r>
+              <w:t>2</w:t>
+            </w:r>
+          </w:p>
+        </w:tc>
+        <w:tc>
+          <w:tcPr>
+            <w:tcW w:w="1728" w:type="dxa"/>
+            <w:shd w:val="clear" w:color="auto" w:fill="ECFD87"/>
+          </w:tcPr>
+          <w:p>
+            <w:r>
+              <w:t>3</w:t>
+            </w:r>
+          </w:p>
+        </w:tc>
+        <w:tc>
+          <w:tcPr>
+            <w:tcW w:w="1729" w:type="dxa"/>
+            <w:shd w:val="clear" w:color="auto" w:fill="FF9521"/>
+          </w:tcPr>
+          <w:p>
+            <w:r>
+              <w:t>4</w:t>
+            </w:r>
+          </w:p>
+        </w:tc>
+      </w:tr>
+      <w:tr>
+        <w:tc>
+          <w:tcPr>
+            <w:tcW w:w="1728" w:type="dxa"/>
+            <w:vMerge/>
+            <w:shd w:val="clear" w:color="auto" w:fill="DEEAF6" w:themeFill="accent5" w:themeFillTint="33"/>
+          </w:tcPr>
+          <w:p>
+            <w:pPr>
+              <w:rPr>
+                <w:b/>
+                <w:bCs/>
+              </w:rPr>
+            </w:pPr>
+          </w:p>
+        </w:tc>
+        <w:tc>
+          <w:tcPr>
+            <w:tcW w:w="1729" w:type="dxa"/>
+            <w:shd w:val="clear" w:color="auto" w:fill="DEEAF6" w:themeFill="accent5" w:themeFillTint="33"/>
+          </w:tcPr>
+          <w:p>
+            <w:pPr>
+              <w:jc w:val="center"/>
+              <w:rPr>
+                <w:b/>
+                <w:bCs/>
+              </w:rPr>
+            </w:pPr>
+            <w:r>
+              <w:rPr>
+                <w:b/>
+                <w:bCs/>
+              </w:rPr>
+              <w:t>Alta</w:t>
+            </w:r>
+          </w:p>
+        </w:tc>
+        <w:tc>
+          <w:tcPr>
+            <w:tcW w:w="1728" w:type="dxa"/>
+            <w:shd w:val="clear" w:color="auto" w:fill="ECFD87"/>
+          </w:tcPr>
+          <w:p>
+            <w:r>
+              <w:t>3</w:t>
+            </w:r>
+          </w:p>
+        </w:tc>
+        <w:tc>
+          <w:tcPr>
+            <w:tcW w:w="1728" w:type="dxa"/>
+            <w:shd w:val="clear" w:color="auto" w:fill="FF9521"/>
+          </w:tcPr>
+          <w:p>
+            <w:r>
+              <w:t>4</w:t>
+            </w:r>
+          </w:p>
+        </w:tc>
+        <w:tc>
+          <w:tcPr>
+            <w:tcW w:w="1729" w:type="dxa"/>
+            <w:shd w:val="clear" w:color="auto" w:fill="FF9521"/>
+          </w:tcPr>
+          <w:p>
+            <w:r>
+              <w:t>4</w:t>
+            </w:r>
+          </w:p>
+        </w:tc>
+      </w:tr>
+      <w:tr>
+        <w:tc>
+          <w:tcPr>
+            <w:tcW w:w="1728" w:type="dxa"/>
+            <w:vMerge/>
+            <w:shd w:val="clear" w:color="auto" w:fill="DEEAF6" w:themeFill="accent5" w:themeFillTint="33"/>
+          </w:tcPr>
+          <w:p>
+            <w:pPr>
+              <w:rPr>
+                <w:b/>
+                <w:bCs/>
+              </w:rPr>
+            </w:pPr>
+          </w:p>
+        </w:tc>
+        <w:tc>
+          <w:tcPr>
+            <w:tcW w:w="1729" w:type="dxa"/>
+            <w:shd w:val="clear" w:color="auto" w:fill="DEEAF6" w:themeFill="accent5" w:themeFillTint="33"/>
+          </w:tcPr>
+          <w:p>
+            <w:pPr>
+              <w:jc w:val="center"/>
+              <w:rPr>
+                <w:b/>
+                <w:bCs/>
+              </w:rPr>
+            </w:pPr>
+            <w:r>
+              <w:rPr>
+                <w:b/>
+                <w:bCs/>
+              </w:rPr>
+              <w:t>Urgente</w:t>
+            </w:r>
+          </w:p>
+        </w:tc>
+        <w:tc>
+          <w:tcPr>
+            <w:tcW w:w="1728" w:type="dxa"/>
+            <w:shd w:val="clear" w:color="auto" w:fill="FF2F2F"/>
+          </w:tcPr>
+          <w:p>
+            <w:r>
+              <w:t>5</w:t>
+            </w:r>
+          </w:p>
+        </w:tc>
+        <w:tc>
+          <w:tcPr>
+            <w:tcW w:w="1728" w:type="dxa"/>
+            <w:shd w:val="clear" w:color="auto" w:fill="FF2F2F"/>
+          </w:tcPr>
+          <w:p>
+            <w:r>
+              <w:t>5</w:t>
+            </w:r>
+          </w:p>
+        </w:tc>
+        <w:tc>
+          <w:tcPr>
+            <w:tcW w:w="1729" w:type="dxa"/>
+            <w:shd w:val="clear" w:color="auto" w:fill="FF2F2F"/>
+          </w:tcPr>
+          <w:p>
+            <w:r>
+              <w:t>5</w:t>
+            </w:r>
+          </w:p>
+        </w:tc>
+      </w:tr>
+    </w:tbl>
+    <w:p>
+      <w:pPr>
+        <w:rPr>
+          <w:b/>
+          <w:bCs/>
+        </w:rPr>
+      </w:pPr>
+    </w:p>
+    <w:p>
+      <w:pPr>
+        <w:ind w:left="708"/>
+        <w:jc w:val="center"/>
+        <w:rPr>
+          <w:b/>
+          <w:bCs/>
+        </w:rPr>
+      </w:pPr>
+      <w:r>
+        <w:rPr>
+          <w:b/>
+          <w:bCs/>
+        </w:rPr>
+        <w:t xml:space="preserve">Tabla </w:t>
+      </w:r>
+      <w:r>
+        <w:rPr>
+          <w:b/>
+          <w:bCs/>
+        </w:rPr>
+        <w:t>3</w:t>
+      </w:r>
+      <w:r>
+        <w:rPr>
+          <w:b/>
+          <w:bCs/>
+        </w:rPr>
+        <w:t xml:space="preserve">. </w:t>
+      </w:r>
+      <w:r>
+        <w:rPr>
+          <w:b/>
+          <w:bCs/>
+        </w:rPr>
+        <w:t xml:space="preserve">Tabla de prioridades </w:t>
+      </w:r>
+      <w:r>
+        <w:rPr>
+          <w:b/>
+          <w:bCs/>
+        </w:rPr>
+        <w:t>de cambio</w:t>
+      </w:r>
+    </w:p>
+    <w:p>
+      <w:pPr>
+        <w:ind w:left="708"/>
+      </w:pPr>
+      <w:r>
+        <w:t>Tipos de prioridad:</w:t>
+      </w:r>
+    </w:p>
+    <w:p>
+      <w:r>
+        <w:tab/>
+      </w:r>
+      <w:r>
+        <w:rPr>
+          <w:b/>
+          <w:bCs/>
+        </w:rPr>
+        <w:t>1: Baja.-</w:t>
+      </w:r>
+      <w:r>
+        <w:t xml:space="preserve"> </w:t>
+      </w:r>
+      <w:r>
+        <w:t>Cambio</w:t>
+      </w:r>
+      <w:r>
+        <w:t>s</w:t>
+      </w:r>
+      <w:r>
+        <w:t xml:space="preserve"> de bajo impacto y urgencia</w:t>
+      </w:r>
+      <w:r>
+        <w:t>.</w:t>
+      </w:r>
+    </w:p>
+    <w:p>
+      <w:r>
+        <w:tab/>
+      </w:r>
+      <w:r>
+        <w:rPr>
+          <w:b/>
+          <w:bCs/>
+        </w:rPr>
+        <w:t>2: Moderada.-</w:t>
+      </w:r>
+      <w:r>
+        <w:t xml:space="preserve"> </w:t>
+      </w:r>
+      <w:r>
+        <w:t>Cambios que afectan ligeramente el impacto o urgencia.</w:t>
+      </w:r>
+    </w:p>
+    <w:p>
+      <w:r>
+        <w:tab/>
+      </w:r>
+      <w:r>
+        <w:rPr>
+          <w:b/>
+          <w:bCs/>
+        </w:rPr>
+        <w:t>3: Media</w:t>
+      </w:r>
+      <w:r>
+        <w:t xml:space="preserve">.- </w:t>
+      </w:r>
+      <w:r>
+        <w:t>Cambios que afectan mucho el impacto o urgencia.</w:t>
+      </w:r>
+    </w:p>
+    <w:p>
+      <w:r>
         <w:lastRenderedPageBreak/>
-        <w:t>Fases del Procesos de Gestión de Cambios</w:t>
-      </w:r>
-      <w:bookmarkEnd w:id="8"/>
+        <w:tab/>
+      </w:r>
+      <w:r>
+        <w:rPr>
+          <w:b/>
+          <w:bCs/>
+        </w:rPr>
+        <w:t>4: Alta</w:t>
+      </w:r>
+      <w:r>
+        <w:t xml:space="preserve">.- </w:t>
+      </w:r>
+      <w:r>
+        <w:t xml:space="preserve">Cambios cuyo impacto y urgencia son </w:t>
+      </w:r>
+      <w:r>
+        <w:t xml:space="preserve">altos, estos son los cambios </w:t>
+      </w:r>
+      <w:r>
+        <w:t xml:space="preserve">estándar </w:t>
+      </w:r>
+      <w:r>
+        <w:t xml:space="preserve">de </w:t>
+      </w:r>
+    </w:p>
+    <w:p>
+      <w:pPr>
+        <w:ind w:firstLine="708"/>
+      </w:pPr>
+      <w:r>
+        <w:t>más alto nivel.</w:t>
+      </w:r>
+    </w:p>
+    <w:p>
+      <w:pPr>
+        <w:ind w:left="708"/>
+      </w:pPr>
+      <w:r>
+        <w:rPr>
+          <w:b/>
+          <w:bCs/>
+        </w:rPr>
+        <w:t>5: Urgente</w:t>
+      </w:r>
+      <w:r>
+        <w:t xml:space="preserve">.- </w:t>
+      </w:r>
+      <w:r>
+        <w:t>Cambios referentes a errores críticos, correspondiente a las solicitudes de emergencia.</w:t>
+      </w:r>
+    </w:p>
+    <w:p>
+      <w:pPr>
+        <w:pStyle w:val="ListParagraph"/>
+        <w:numPr>
+          <w:ilvl w:val="0"/>
+          <w:numId w:val="1"/>
+        </w:numPr>
+        <w:spacing w:after="160" w:line="240" w:lineRule="auto"/>
+        <w:contextualSpacing w:val="0"/>
+        <w:jc w:val="both"/>
+        <w:outlineLvl w:val="0"/>
+        <w:rPr>
+          <w:b/>
+          <w:sz w:val="28"/>
+          <w:szCs w:val="28"/>
+        </w:rPr>
+      </w:pPr>
+      <w:bookmarkStart w:id="10" w:name="_Toc516084176"/>
+      <w:r>
+        <w:rPr>
+          <w:b/>
+          <w:sz w:val="28"/>
+          <w:szCs w:val="28"/>
+        </w:rPr>
+        <w:t>Fases del Proceso de Gestión de Cambios</w:t>
+      </w:r>
+      <w:bookmarkEnd w:id="10"/>
     </w:p>
     <w:p>
       <w:pPr>
@@ -4610,7 +5973,7 @@
           <w:szCs w:val="24"/>
         </w:rPr>
       </w:pPr>
-      <w:bookmarkStart w:id="9" w:name="_Toc515569187"/>
+      <w:bookmarkStart w:id="11" w:name="_Toc516084177"/>
       <w:r>
         <w:rPr>
           <w:b/>
@@ -4619,7 +5982,7 @@
         </w:rPr>
         <w:t>Recibir y analizar la petición</w:t>
       </w:r>
-      <w:bookmarkEnd w:id="9"/>
+      <w:bookmarkEnd w:id="11"/>
     </w:p>
     <w:p>
       <w:pPr>
@@ -4648,7 +6011,7 @@
         <w:pStyle w:val="ListParagraph"/>
         <w:numPr>
           <w:ilvl w:val="0"/>
-          <w:numId w:val="3"/>
+          <w:numId w:val="7"/>
         </w:numPr>
         <w:rPr>
           <w:bCs/>
@@ -4660,7 +6023,113 @@
           <w:bCs/>
           <w:lang w:val="es-ES_tradnl"/>
         </w:rPr>
-        <w:t>Ingreso de la solicitud de cambio al sistema.</w:t>
+        <w:t>Registro de la solicitud de cambio en el sistema.</w:t>
+      </w:r>
+    </w:p>
+    <w:p>
+      <w:pPr>
+        <w:pStyle w:val="ListParagraph"/>
+        <w:numPr>
+          <w:ilvl w:val="0"/>
+          <w:numId w:val="7"/>
+        </w:numPr>
+        <w:rPr>
+          <w:bCs/>
+          <w:lang w:val="es-ES_tradnl"/>
+        </w:rPr>
+      </w:pPr>
+      <w:r>
+        <w:rPr>
+          <w:bCs/>
+          <w:lang w:val="es-ES_tradnl"/>
+        </w:rPr>
+        <w:t>Revisión automática de los datos de la petición para validar formato correcto de los datos.</w:t>
+      </w:r>
+    </w:p>
+    <w:p>
+      <w:pPr>
+        <w:pStyle w:val="ListParagraph"/>
+        <w:numPr>
+          <w:ilvl w:val="0"/>
+          <w:numId w:val="7"/>
+        </w:numPr>
+        <w:rPr>
+          <w:bCs/>
+          <w:lang w:val="es-ES_tradnl"/>
+        </w:rPr>
+      </w:pPr>
+      <w:r>
+        <w:rPr>
+          <w:bCs/>
+          <w:lang w:val="es-ES_tradnl"/>
+        </w:rPr>
+        <w:t xml:space="preserve">Revisión manual por parte de la persona encargada para verificar la veracidad de la petición, además de comprobar que sea acorde a los proyectos realizados en ISS </w:t>
+      </w:r>
+      <w:proofErr w:type="spellStart"/>
+      <w:r>
+        <w:rPr>
+          <w:bCs/>
+          <w:lang w:val="es-ES_tradnl"/>
+        </w:rPr>
+        <w:t>Consulting</w:t>
+      </w:r>
+      <w:proofErr w:type="spellEnd"/>
+      <w:r>
+        <w:rPr>
+          <w:bCs/>
+          <w:lang w:val="es-ES_tradnl"/>
+        </w:rPr>
+        <w:t>.</w:t>
+      </w:r>
+    </w:p>
+    <w:p>
+      <w:pPr>
+        <w:pStyle w:val="ListParagraph"/>
+        <w:numPr>
+          <w:ilvl w:val="0"/>
+          <w:numId w:val="7"/>
+        </w:numPr>
+        <w:rPr>
+          <w:bCs/>
+          <w:lang w:val="es-ES_tradnl"/>
+        </w:rPr>
+      </w:pPr>
+      <w:r>
+        <w:rPr>
+          <w:bCs/>
+          <w:lang w:val="es-ES_tradnl"/>
+        </w:rPr>
+        <w:t>Verificación de la petición y aceptación de esta para su clasificación.</w:t>
+      </w:r>
+    </w:p>
+    <w:p>
+      <w:pPr>
+        <w:rPr>
+          <w:bCs/>
+          <w:lang w:val="es-ES_tradnl"/>
+        </w:rPr>
+      </w:pPr>
+    </w:p>
+    <w:p>
+      <w:pPr>
+        <w:pStyle w:val="ListParagraph"/>
+        <w:numPr>
+          <w:ilvl w:val="0"/>
+          <w:numId w:val="2"/>
+        </w:numPr>
+        <w:rPr>
+          <w:b/>
+          <w:bCs/>
+          <w:lang w:val="es-ES_tradnl"/>
+        </w:rPr>
+      </w:pPr>
+      <w:r>
+        <w:rPr>
+          <w:b/>
+          <w:bCs/>
+          <w:lang w:val="es-ES_tradnl"/>
+        </w:rPr>
+        <w:t>Documentos</w:t>
       </w:r>
     </w:p>
     <w:p>
@@ -4680,14 +6149,37 @@
           <w:bCs/>
           <w:lang w:val="es-ES_tradnl"/>
         </w:rPr>
-        <w:t>Revisión</w:t>
-      </w:r>
-      <w:r>
-        <w:rPr>
-          <w:bCs/>
-          <w:lang w:val="es-ES_tradnl"/>
-        </w:rPr>
-        <w:t xml:space="preserve"> automática de los datos de la petición para validar ingreso correcto de los datos de la petición.</w:t>
+        <w:t>Formato de solicitud de cambio</w:t>
+      </w:r>
+    </w:p>
+    <w:p>
+      <w:pPr>
+        <w:rPr>
+          <w:bCs/>
+          <w:lang w:val="es-ES_tradnl"/>
+        </w:rPr>
+      </w:pPr>
+    </w:p>
+    <w:p>
+      <w:pPr>
+        <w:pStyle w:val="ListParagraph"/>
+        <w:numPr>
+          <w:ilvl w:val="0"/>
+          <w:numId w:val="2"/>
+        </w:numPr>
+        <w:rPr>
+          <w:b/>
+          <w:bCs/>
+          <w:lang w:val="es-ES_tradnl"/>
+        </w:rPr>
+      </w:pPr>
+      <w:r>
+        <w:rPr>
+          <w:b/>
+          <w:bCs/>
+          <w:lang w:val="es-ES_tradnl"/>
+        </w:rPr>
+        <w:t>Políticas</w:t>
       </w:r>
     </w:p>
     <w:p>
@@ -4707,14 +6199,14 @@
           <w:bCs/>
           <w:lang w:val="es-ES_tradnl"/>
         </w:rPr>
-        <w:t>Revisión</w:t>
-      </w:r>
-      <w:r>
-        <w:rPr>
-          <w:bCs/>
-          <w:lang w:val="es-ES_tradnl"/>
-        </w:rPr>
-        <w:t xml:space="preserve"> manual por parte de persona encargada para verificar la veracidad de la petición, además de comprobar que sea acorde a los proyectos realizados en RSAC.</w:t>
+        <w:t xml:space="preserve">Las </w:t>
+      </w:r>
+      <w:r>
+        <w:rPr>
+          <w:bCs/>
+          <w:lang w:val="es-ES_tradnl"/>
+        </w:rPr>
+        <w:t>peticiones de cambios deben de enviarse durante los días laborables.</w:t>
       </w:r>
     </w:p>
     <w:p>
@@ -4734,44 +6226,28 @@
           <w:bCs/>
           <w:lang w:val="es-ES_tradnl"/>
         </w:rPr>
-        <w:t>Verificación</w:t>
-      </w:r>
-      <w:r>
-        <w:rPr>
-          <w:bCs/>
-          <w:lang w:val="es-ES_tradnl"/>
-        </w:rPr>
-        <w:t xml:space="preserve"> de la petición y aceptación de esta para su clasificación.</w:t>
-      </w:r>
-    </w:p>
-    <w:p>
-      <w:pPr>
-        <w:rPr>
-          <w:bCs/>
-          <w:lang w:val="es-ES_tradnl"/>
-        </w:rPr>
-      </w:pPr>
-    </w:p>
-    <w:p>
-      <w:pPr>
-        <w:pStyle w:val="ListParagraph"/>
-        <w:numPr>
-          <w:ilvl w:val="0"/>
-          <w:numId w:val="2"/>
-        </w:numPr>
-        <w:rPr>
-          <w:b/>
-          <w:bCs/>
-          <w:lang w:val="es-ES_tradnl"/>
-        </w:rPr>
-      </w:pPr>
-      <w:r>
-        <w:rPr>
-          <w:b/>
-          <w:bCs/>
-          <w:lang w:val="es-ES_tradnl"/>
-        </w:rPr>
-        <w:t>Documentos</w:t>
+        <w:t xml:space="preserve">Las peticiones deben de registrarse </w:t>
+      </w:r>
+      <w:r>
+        <w:rPr>
+          <w:bCs/>
+          <w:lang w:val="es-ES_tradnl"/>
+        </w:rPr>
+        <w:t xml:space="preserve">solo </w:t>
+      </w:r>
+      <w:r>
+        <w:rPr>
+          <w:bCs/>
+          <w:lang w:val="es-ES_tradnl"/>
+        </w:rPr>
+        <w:t>por medio del sistema</w:t>
+      </w:r>
+      <w:r>
+        <w:rPr>
+          <w:bCs/>
+          <w:lang w:val="es-ES_tradnl"/>
+        </w:rPr>
+        <w:t>.</w:t>
       </w:r>
     </w:p>
     <w:p>
@@ -4791,118 +6267,28 @@
           <w:bCs/>
           <w:lang w:val="es-ES_tradnl"/>
         </w:rPr>
-        <w:t>Formato de solicitud de cambio</w:t>
-      </w:r>
-    </w:p>
-    <w:p>
-      <w:pPr>
-        <w:rPr>
-          <w:bCs/>
-          <w:lang w:val="es-ES_tradnl"/>
-        </w:rPr>
-      </w:pPr>
-    </w:p>
-    <w:p>
-      <w:pPr>
-        <w:pStyle w:val="ListParagraph"/>
-        <w:numPr>
-          <w:ilvl w:val="0"/>
-          <w:numId w:val="2"/>
-        </w:numPr>
-        <w:rPr>
-          <w:b/>
-          <w:bCs/>
-          <w:lang w:val="es-ES_tradnl"/>
-        </w:rPr>
-      </w:pPr>
-      <w:r>
-        <w:rPr>
-          <w:b/>
-          <w:bCs/>
-          <w:lang w:val="es-ES_tradnl"/>
-        </w:rPr>
-        <w:t>Políticas</w:t>
-      </w:r>
-    </w:p>
-    <w:p>
-      <w:pPr>
-        <w:pStyle w:val="ListParagraph"/>
-        <w:numPr>
-          <w:ilvl w:val="0"/>
-          <w:numId w:val="3"/>
-        </w:numPr>
-        <w:rPr>
-          <w:bCs/>
-          <w:lang w:val="es-ES_tradnl"/>
-        </w:rPr>
-      </w:pPr>
-      <w:r>
-        <w:rPr>
-          <w:bCs/>
-          <w:lang w:val="es-ES_tradnl"/>
-        </w:rPr>
-        <w:t>Las peticiones de cambios deben de enviarse en días laborables</w:t>
-      </w:r>
-      <w:r>
-        <w:rPr>
-          <w:bCs/>
-          <w:lang w:val="es-ES_tradnl"/>
-        </w:rPr>
-        <w:t>.</w:t>
-      </w:r>
-    </w:p>
-    <w:p>
-      <w:pPr>
-        <w:pStyle w:val="ListParagraph"/>
-        <w:numPr>
-          <w:ilvl w:val="0"/>
-          <w:numId w:val="3"/>
-        </w:numPr>
-        <w:rPr>
-          <w:bCs/>
-          <w:lang w:val="es-ES_tradnl"/>
-        </w:rPr>
-      </w:pPr>
-      <w:r>
-        <w:rPr>
-          <w:bCs/>
-          <w:lang w:val="es-ES_tradnl"/>
-        </w:rPr>
-        <w:t>Las peticiones deben de registrarse en el sistema y no deben de enviarse por medio de otra forma.</w:t>
-      </w:r>
-    </w:p>
-    <w:p>
-      <w:pPr>
-        <w:pStyle w:val="ListParagraph"/>
-        <w:numPr>
-          <w:ilvl w:val="0"/>
-          <w:numId w:val="3"/>
-        </w:numPr>
-        <w:rPr>
-          <w:bCs/>
-          <w:lang w:val="es-ES_tradnl"/>
-        </w:rPr>
-      </w:pPr>
-      <w:r>
-        <w:rPr>
-          <w:bCs/>
-          <w:lang w:val="es-ES_tradnl"/>
-        </w:rPr>
-        <w:t xml:space="preserve">El tiempo de espera para la validación manual de la petición es de máximo 2 </w:t>
-      </w:r>
-      <w:r>
-        <w:rPr>
-          <w:bCs/>
-          <w:lang w:val="es-ES_tradnl"/>
-        </w:rPr>
-        <w:t>días</w:t>
-      </w:r>
-      <w:r>
-        <w:rPr>
-          <w:bCs/>
-          <w:lang w:val="es-ES_tradnl"/>
-        </w:rPr>
-        <w:t xml:space="preserve"> laborables.</w:t>
+        <w:t>El tiempo de</w:t>
+      </w:r>
+      <w:r>
+        <w:rPr>
+          <w:bCs/>
+          <w:lang w:val="es-ES_tradnl"/>
+        </w:rPr>
+        <w:t xml:space="preserve"> espera</w:t>
+      </w:r>
+      <w:r>
+        <w:rPr>
+          <w:bCs/>
+          <w:lang w:val="es-ES_tradnl"/>
+        </w:rPr>
+        <w:t xml:space="preserve"> </w:t>
+      </w:r>
+      <w:r>
+        <w:rPr>
+          <w:bCs/>
+          <w:lang w:val="es-ES_tradnl"/>
+        </w:rPr>
+        <w:t>para la validación manual de la petición es máximo de 2 días laborables.</w:t>
       </w:r>
     </w:p>
     <w:p>
@@ -4939,7 +6325,7 @@
           <w:szCs w:val="24"/>
         </w:rPr>
       </w:pPr>
-      <w:bookmarkStart w:id="10" w:name="_Toc515569188"/>
+      <w:bookmarkStart w:id="12" w:name="_Toc516084178"/>
       <w:r>
         <w:rPr>
           <w:b/>
@@ -4948,7 +6334,7 @@
         </w:rPr>
         <w:t>Clasificar el cambio</w:t>
       </w:r>
-      <w:bookmarkEnd w:id="10"/>
+      <w:bookmarkEnd w:id="12"/>
     </w:p>
     <w:p>
       <w:pPr>
@@ -4996,7 +6382,21 @@
           <w:bCs/>
           <w:lang w:val="es-ES_tradnl"/>
         </w:rPr>
-        <w:t xml:space="preserve"> del tipo de cambio que se esta requiriendo en la petición</w:t>
+        <w:t xml:space="preserve"> del tipo </w:t>
+      </w:r>
+      <w:r>
+        <w:rPr>
+          <w:bCs/>
+          <w:lang w:val="es-ES_tradnl"/>
+        </w:rPr>
+        <w:t xml:space="preserve">y prioridad </w:t>
+      </w:r>
+      <w:r>
+        <w:rPr>
+          <w:bCs/>
+          <w:lang w:val="es-ES_tradnl"/>
+        </w:rPr>
+        <w:t>de cambio que se esta requiriendo en la petición</w:t>
       </w:r>
       <w:r>
         <w:rPr>
@@ -5023,6 +6423,7 @@
           <w:bCs/>
           <w:lang w:val="es-ES_tradnl"/>
         </w:rPr>
+        <w:lastRenderedPageBreak/>
         <w:t xml:space="preserve">Se designa la </w:t>
       </w:r>
       <w:r>
@@ -5214,7 +6615,7 @@
           <w:szCs w:val="24"/>
         </w:rPr>
       </w:pPr>
-      <w:bookmarkStart w:id="11" w:name="_Toc515569189"/>
+      <w:bookmarkStart w:id="13" w:name="_Toc516084179"/>
       <w:r>
         <w:rPr>
           <w:b/>
@@ -5223,7 +6624,7 @@
         </w:rPr>
         <w:t>Evaluación del impacto y riesgos</w:t>
       </w:r>
-      <w:bookmarkEnd w:id="11"/>
+      <w:bookmarkEnd w:id="13"/>
     </w:p>
     <w:p>
       <w:pPr>
@@ -5589,7 +6990,7 @@
           <w:szCs w:val="24"/>
         </w:rPr>
       </w:pPr>
-      <w:bookmarkStart w:id="12" w:name="_Toc515569190"/>
+      <w:bookmarkStart w:id="14" w:name="_Toc516084180"/>
       <w:r>
         <w:rPr>
           <w:b/>
@@ -5598,7 +6999,7 @@
         </w:rPr>
         <w:t>Aprobación del cambio</w:t>
       </w:r>
-      <w:bookmarkEnd w:id="12"/>
+      <w:bookmarkEnd w:id="14"/>
     </w:p>
     <w:p>
       <w:pPr>
@@ -5619,6 +7020,7 @@
           <w:bCs/>
           <w:lang w:val="es-ES_tradnl"/>
         </w:rPr>
+        <w:lastRenderedPageBreak/>
         <w:t>Actividades</w:t>
       </w:r>
     </w:p>
@@ -5639,7 +7041,7 @@
           <w:bCs/>
           <w:lang w:val="es-ES_tradnl"/>
         </w:rPr>
-        <w:t>Identificación de integrantes para el comité de control de cambios que aprobaran la petición de cambios.</w:t>
+        <w:t>Consultar la clasificación asignada a la solicitud de cambio.</w:t>
       </w:r>
     </w:p>
     <w:p>
@@ -5659,7 +7061,21 @@
           <w:bCs/>
           <w:lang w:val="es-ES_tradnl"/>
         </w:rPr>
-        <w:t>Analizar informes finales de impacto y riesgos.</w:t>
+        <w:t>Identificación de integrantes para el comité de control de cambios que aprobar</w:t>
+      </w:r>
+      <w:r>
+        <w:rPr>
+          <w:bCs/>
+          <w:lang w:val="es-ES_tradnl"/>
+        </w:rPr>
+        <w:t>á</w:t>
+      </w:r>
+      <w:r>
+        <w:rPr>
+          <w:bCs/>
+          <w:lang w:val="es-ES_tradnl"/>
+        </w:rPr>
+        <w:t>n la petición de cambios.</w:t>
       </w:r>
     </w:p>
     <w:p>
@@ -5679,7 +7095,7 @@
           <w:bCs/>
           <w:lang w:val="es-ES_tradnl"/>
         </w:rPr>
-        <w:t>Verificar urgencia de petición por parte del cliente.</w:t>
+        <w:t>Analizar informes finales de impacto y riesgos.</w:t>
       </w:r>
     </w:p>
     <w:p>
@@ -5699,6 +7115,26 @@
           <w:bCs/>
           <w:lang w:val="es-ES_tradnl"/>
         </w:rPr>
+        <w:t>Verificar urgencia de petición por parte del cliente.</w:t>
+      </w:r>
+    </w:p>
+    <w:p>
+      <w:pPr>
+        <w:pStyle w:val="ListParagraph"/>
+        <w:numPr>
+          <w:ilvl w:val="0"/>
+          <w:numId w:val="3"/>
+        </w:numPr>
+        <w:rPr>
+          <w:bCs/>
+          <w:lang w:val="es-ES_tradnl"/>
+        </w:rPr>
+      </w:pPr>
+      <w:r>
+        <w:rPr>
+          <w:bCs/>
+          <w:lang w:val="es-ES_tradnl"/>
+        </w:rPr>
         <w:t>Decidir si aprobar la petición de cambio o no.</w:t>
       </w:r>
     </w:p>
@@ -5894,6 +7330,326 @@
           <w:lang w:val="es-ES_tradnl"/>
         </w:rPr>
         <w:t>Una vez aprobado el cambio se realizan las acciones para hacer un seguimiento a la petición de cambio más preciso.</w:t>
+      </w:r>
+    </w:p>
+    <w:p>
+      <w:pPr>
+        <w:rPr>
+          <w:bCs/>
+          <w:lang w:val="es-ES_tradnl"/>
+        </w:rPr>
+      </w:pPr>
+    </w:p>
+    <w:p>
+      <w:pPr>
+        <w:pStyle w:val="ListParagraph"/>
+        <w:numPr>
+          <w:ilvl w:val="1"/>
+          <w:numId w:val="1"/>
+        </w:numPr>
+        <w:spacing w:after="160" w:line="240" w:lineRule="auto"/>
+        <w:ind w:left="426" w:hanging="141"/>
+        <w:contextualSpacing w:val="0"/>
+        <w:jc w:val="both"/>
+        <w:outlineLvl w:val="1"/>
+        <w:rPr>
+          <w:b/>
+          <w:sz w:val="24"/>
+          <w:szCs w:val="24"/>
+        </w:rPr>
+      </w:pPr>
+      <w:bookmarkStart w:id="15" w:name="_Toc516084181"/>
+      <w:r>
+        <w:rPr>
+          <w:b/>
+          <w:sz w:val="24"/>
+          <w:szCs w:val="24"/>
+        </w:rPr>
+        <w:t>Implementación del Cambio</w:t>
+      </w:r>
+      <w:bookmarkEnd w:id="15"/>
+    </w:p>
+    <w:p>
+      <w:pPr>
+        <w:pStyle w:val="ListParagraph"/>
+        <w:numPr>
+          <w:ilvl w:val="0"/>
+          <w:numId w:val="9"/>
+        </w:numPr>
+        <w:rPr>
+          <w:b/>
+          <w:bCs/>
+          <w:lang w:val="es-ES_tradnl"/>
+        </w:rPr>
+      </w:pPr>
+      <w:r>
+        <w:rPr>
+          <w:b/>
+          <w:bCs/>
+          <w:lang w:val="es-ES_tradnl"/>
+        </w:rPr>
+        <w:t>Actividades</w:t>
+      </w:r>
+    </w:p>
+    <w:p>
+      <w:pPr>
+        <w:pStyle w:val="ListParagraph"/>
+        <w:numPr>
+          <w:ilvl w:val="0"/>
+          <w:numId w:val="3"/>
+        </w:numPr>
+        <w:rPr>
+          <w:bCs/>
+          <w:lang w:val="es-ES_tradnl"/>
+        </w:rPr>
+      </w:pPr>
+      <w:r>
+        <w:rPr>
+          <w:bCs/>
+          <w:lang w:val="es-ES_tradnl"/>
+        </w:rPr>
+        <w:t>Identificación de equipo a cargo del cambio</w:t>
+      </w:r>
+    </w:p>
+    <w:p>
+      <w:pPr>
+        <w:pStyle w:val="ListParagraph"/>
+        <w:numPr>
+          <w:ilvl w:val="0"/>
+          <w:numId w:val="3"/>
+        </w:numPr>
+        <w:rPr>
+          <w:bCs/>
+          <w:lang w:val="es-ES_tradnl"/>
+        </w:rPr>
+      </w:pPr>
+      <w:r>
+        <w:rPr>
+          <w:bCs/>
+          <w:lang w:val="es-ES_tradnl"/>
+        </w:rPr>
+        <w:t>Asignación de tareas al equipo que está a cargo.</w:t>
+      </w:r>
+    </w:p>
+    <w:p>
+      <w:pPr>
+        <w:pStyle w:val="ListParagraph"/>
+        <w:numPr>
+          <w:ilvl w:val="0"/>
+          <w:numId w:val="3"/>
+        </w:numPr>
+        <w:rPr>
+          <w:bCs/>
+          <w:lang w:val="es-ES_tradnl"/>
+        </w:rPr>
+      </w:pPr>
+      <w:r>
+        <w:rPr>
+          <w:bCs/>
+          <w:lang w:val="es-ES_tradnl"/>
+        </w:rPr>
+        <w:t>Realizar control de las tareas realizadas.</w:t>
+      </w:r>
+    </w:p>
+    <w:p>
+      <w:pPr>
+        <w:pStyle w:val="ListParagraph"/>
+        <w:numPr>
+          <w:ilvl w:val="0"/>
+          <w:numId w:val="3"/>
+        </w:numPr>
+        <w:rPr>
+          <w:bCs/>
+          <w:lang w:val="es-ES_tradnl"/>
+        </w:rPr>
+      </w:pPr>
+      <w:r>
+        <w:rPr>
+          <w:bCs/>
+          <w:lang w:val="es-ES_tradnl"/>
+        </w:rPr>
+        <w:t>Verificar casos de prueba pertinentes para los cambios.</w:t>
+      </w:r>
+    </w:p>
+    <w:p>
+      <w:pPr>
+        <w:pStyle w:val="ListParagraph"/>
+        <w:numPr>
+          <w:ilvl w:val="0"/>
+          <w:numId w:val="3"/>
+        </w:numPr>
+        <w:rPr>
+          <w:bCs/>
+          <w:lang w:val="es-ES_tradnl"/>
+        </w:rPr>
+      </w:pPr>
+      <w:r>
+        <w:rPr>
+          <w:bCs/>
+          <w:lang w:val="es-ES_tradnl"/>
+        </w:rPr>
+        <w:t>Implementación en entorno de producción de cambios realizados.</w:t>
+      </w:r>
+    </w:p>
+    <w:p>
+      <w:pPr>
+        <w:rPr>
+          <w:bCs/>
+          <w:lang w:val="es-ES_tradnl"/>
+        </w:rPr>
+      </w:pPr>
+    </w:p>
+    <w:p>
+      <w:pPr>
+        <w:pStyle w:val="ListParagraph"/>
+        <w:numPr>
+          <w:ilvl w:val="0"/>
+          <w:numId w:val="9"/>
+        </w:numPr>
+        <w:rPr>
+          <w:b/>
+          <w:bCs/>
+          <w:lang w:val="es-ES_tradnl"/>
+        </w:rPr>
+      </w:pPr>
+      <w:r>
+        <w:rPr>
+          <w:b/>
+          <w:bCs/>
+          <w:lang w:val="es-ES_tradnl"/>
+        </w:rPr>
+        <w:t>Documentos</w:t>
+      </w:r>
+    </w:p>
+    <w:p>
+      <w:pPr>
+        <w:pStyle w:val="ListParagraph"/>
+        <w:numPr>
+          <w:ilvl w:val="0"/>
+          <w:numId w:val="3"/>
+        </w:numPr>
+        <w:rPr>
+          <w:bCs/>
+          <w:lang w:val="es-ES_tradnl"/>
+        </w:rPr>
+      </w:pPr>
+      <w:r>
+        <w:rPr>
+          <w:bCs/>
+          <w:lang w:val="es-ES_tradnl"/>
+        </w:rPr>
+        <w:t>Plan de control de cambios</w:t>
+      </w:r>
+    </w:p>
+    <w:p>
+      <w:pPr>
+        <w:pStyle w:val="ListParagraph"/>
+        <w:numPr>
+          <w:ilvl w:val="0"/>
+          <w:numId w:val="3"/>
+        </w:numPr>
+        <w:rPr>
+          <w:bCs/>
+          <w:lang w:val="es-ES_tradnl"/>
+        </w:rPr>
+      </w:pPr>
+      <w:r>
+        <w:rPr>
+          <w:bCs/>
+          <w:lang w:val="es-ES_tradnl"/>
+        </w:rPr>
+        <w:t>Cronograma de Actividades</w:t>
+      </w:r>
+    </w:p>
+    <w:p>
+      <w:pPr>
+        <w:rPr>
+          <w:bCs/>
+          <w:lang w:val="es-ES_tradnl"/>
+        </w:rPr>
+      </w:pPr>
+    </w:p>
+    <w:p>
+      <w:pPr>
+        <w:pStyle w:val="ListParagraph"/>
+        <w:numPr>
+          <w:ilvl w:val="0"/>
+          <w:numId w:val="9"/>
+        </w:numPr>
+        <w:rPr>
+          <w:b/>
+          <w:bCs/>
+          <w:lang w:val="es-ES_tradnl"/>
+        </w:rPr>
+      </w:pPr>
+      <w:r>
+        <w:rPr>
+          <w:b/>
+          <w:bCs/>
+          <w:lang w:val="es-ES_tradnl"/>
+        </w:rPr>
+        <w:t>Políticas</w:t>
+      </w:r>
+    </w:p>
+    <w:p>
+      <w:pPr>
+        <w:pStyle w:val="ListParagraph"/>
+        <w:numPr>
+          <w:ilvl w:val="0"/>
+          <w:numId w:val="3"/>
+        </w:numPr>
+        <w:rPr>
+          <w:bCs/>
+          <w:lang w:val="es-ES_tradnl"/>
+        </w:rPr>
+      </w:pPr>
+      <w:r>
+        <w:rPr>
+          <w:bCs/>
+          <w:lang w:val="es-ES_tradnl"/>
+        </w:rPr>
+        <w:lastRenderedPageBreak/>
+        <w:t>La implementación de los cambios debe estar a cargo de una persona con experiencia para la tarea a realizarse.</w:t>
+      </w:r>
+    </w:p>
+    <w:p>
+      <w:pPr>
+        <w:pStyle w:val="ListParagraph"/>
+        <w:numPr>
+          <w:ilvl w:val="0"/>
+          <w:numId w:val="3"/>
+        </w:numPr>
+        <w:rPr>
+          <w:bCs/>
+          <w:lang w:val="es-ES_tradnl"/>
+        </w:rPr>
+      </w:pPr>
+      <w:r>
+        <w:rPr>
+          <w:bCs/>
+          <w:lang w:val="es-ES_tradnl"/>
+        </w:rPr>
+        <w:t>El seguimiento del cronograma debe ser estricto, y solo puede darse una extensión de este en casos excepcionales.</w:t>
+      </w:r>
+    </w:p>
+    <w:p>
+      <w:pPr>
+        <w:pStyle w:val="ListParagraph"/>
+        <w:numPr>
+          <w:ilvl w:val="0"/>
+          <w:numId w:val="3"/>
+        </w:numPr>
+        <w:rPr>
+          <w:bCs/>
+          <w:lang w:val="es-ES_tradnl"/>
+        </w:rPr>
+      </w:pPr>
+      <w:r>
+        <w:rPr>
+          <w:bCs/>
+          <w:lang w:val="es-ES_tradnl"/>
+        </w:rPr>
+        <w:t>Los casos de prueba se deben de realizar a la par que se realizan la implementación de los cambios.</w:t>
       </w:r>
     </w:p>
     <w:p>
@@ -5916,7 +7672,7 @@
 </file>
 
 <file path=word/endnotes.xml><?xml version="1.0" encoding="utf-8"?>
-<w:endnotes xmlns:wpc="http://schemas.microsoft.com/office/word/2010/wordprocessingCanvas" xmlns:cx="http://schemas.microsoft.com/office/drawing/2014/chartex" xmlns:cx1="http://schemas.microsoft.com/office/drawing/2015/9/8/chartex" xmlns:cx2="http://schemas.microsoft.com/office/drawing/2015/10/21/chartex" xmlns:cx3="http://schemas.microsoft.com/office/drawing/2016/5/9/chartex" xmlns:cx4="http://schemas.microsoft.com/office/drawing/2016/5/10/chartex" xmlns:cx5="http://schemas.microsoft.com/office/drawing/2016/5/11/chartex" xmlns:cx6="http://schemas.microsoft.com/office/drawing/2016/5/12/chartex" xmlns:cx7="http://schemas.microsoft.com/office/drawing/2016/5/13/chartex" xmlns:cx8="http://schemas.microsoft.com/office/drawing/2016/5/14/chartex" xmlns:mc="http://schemas.openxmlformats.org/markup-compatibility/2006" xmlns:aink="http://schemas.microsoft.com/office/drawing/2016/ink" xmlns:am3d="http://schemas.microsoft.com/office/drawing/2017/model3d" xmlns:o="urn:schemas-microsoft-com:office:office" xmlns:r="http://schemas.openxmlformats.org/officeDocument/2006/relationships" xmlns:m="http://schemas.openxmlformats.org/officeDocument/2006/math" xmlns:v="urn:schemas-microsoft-com:vml" xmlns:wp14="http://schemas.microsoft.com/office/word/2010/wordprocessingDrawing" xmlns:wp="http://schemas.openxmlformats.org/drawingml/2006/wordprocessingDrawing" xmlns:w10="urn:schemas-microsoft-com:office:word" xmlns:w="http://schemas.openxmlformats.org/wordprocessingml/2006/main" xmlns:w14="http://schemas.microsoft.com/office/word/2010/wordml" xmlns:w15="http://schemas.microsoft.com/office/word/2012/wordml" xmlns:w16cid="http://schemas.microsoft.com/office/word/2016/wordml/cid" xmlns:w16se="http://schemas.microsoft.com/office/word/2015/wordml/symex" xmlns:wpg="http://schemas.microsoft.com/office/word/2010/wordprocessingGroup" xmlns:wpi="http://schemas.microsoft.com/office/word/2010/wordprocessingInk" xmlns:wne="http://schemas.microsoft.com/office/word/2006/wordml" xmlns:wps="http://schemas.microsoft.com/office/word/2010/wordprocessingShape" mc:Ignorable="w14 w15 w16se w16cid wp14">
+<w:endnotes xmlns:wpc="http://schemas.microsoft.com/office/word/2010/wordprocessingCanvas" xmlns:mc="http://schemas.openxmlformats.org/markup-compatibility/2006" xmlns:o="urn:schemas-microsoft-com:office:office" xmlns:r="http://schemas.openxmlformats.org/officeDocument/2006/relationships" xmlns:m="http://schemas.openxmlformats.org/officeDocument/2006/math" xmlns:v="urn:schemas-microsoft-com:vml" xmlns:wp14="http://schemas.microsoft.com/office/word/2010/wordprocessingDrawing" xmlns:wp="http://schemas.openxmlformats.org/drawingml/2006/wordprocessingDrawing" xmlns:w10="urn:schemas-microsoft-com:office:word" xmlns:w="http://schemas.openxmlformats.org/wordprocessingml/2006/main" xmlns:w14="http://schemas.microsoft.com/office/word/2010/wordml" xmlns:w15="http://schemas.microsoft.com/office/word/2012/wordml" xmlns:wpg="http://schemas.microsoft.com/office/word/2010/wordprocessingGroup" xmlns:wpi="http://schemas.microsoft.com/office/word/2010/wordprocessingInk" xmlns:wne="http://schemas.microsoft.com/office/word/2006/wordml" xmlns:wps="http://schemas.microsoft.com/office/word/2010/wordprocessingShape" mc:Ignorable="w14 w15 wp14">
   <w:endnote w:type="separator" w:id="-1">
     <w:p>
       <w:pPr>
@@ -5941,7 +7697,7 @@
 </file>
 
 <file path=word/footer1.xml><?xml version="1.0" encoding="utf-8"?>
-<w:ftr xmlns:wpc="http://schemas.microsoft.com/office/word/2010/wordprocessingCanvas" xmlns:cx="http://schemas.microsoft.com/office/drawing/2014/chartex" xmlns:cx1="http://schemas.microsoft.com/office/drawing/2015/9/8/chartex" xmlns:cx2="http://schemas.microsoft.com/office/drawing/2015/10/21/chartex" xmlns:cx3="http://schemas.microsoft.com/office/drawing/2016/5/9/chartex" xmlns:cx4="http://schemas.microsoft.com/office/drawing/2016/5/10/chartex" xmlns:cx5="http://schemas.microsoft.com/office/drawing/2016/5/11/chartex" xmlns:cx6="http://schemas.microsoft.com/office/drawing/2016/5/12/chartex" xmlns:cx7="http://schemas.microsoft.com/office/drawing/2016/5/13/chartex" xmlns:cx8="http://schemas.microsoft.com/office/drawing/2016/5/14/chartex" xmlns:mc="http://schemas.openxmlformats.org/markup-compatibility/2006" xmlns:aink="http://schemas.microsoft.com/office/drawing/2016/ink" xmlns:am3d="http://schemas.microsoft.com/office/drawing/2017/model3d" xmlns:o="urn:schemas-microsoft-com:office:office" xmlns:r="http://schemas.openxmlformats.org/officeDocument/2006/relationships" xmlns:m="http://schemas.openxmlformats.org/officeDocument/2006/math" xmlns:v="urn:schemas-microsoft-com:vml" xmlns:wp14="http://schemas.microsoft.com/office/word/2010/wordprocessingDrawing" xmlns:wp="http://schemas.openxmlformats.org/drawingml/2006/wordprocessingDrawing" xmlns:w10="urn:schemas-microsoft-com:office:word" xmlns:w="http://schemas.openxmlformats.org/wordprocessingml/2006/main" xmlns:w14="http://schemas.microsoft.com/office/word/2010/wordml" xmlns:w15="http://schemas.microsoft.com/office/word/2012/wordml" xmlns:w16cid="http://schemas.microsoft.com/office/word/2016/wordml/cid" xmlns:w16se="http://schemas.microsoft.com/office/word/2015/wordml/symex" xmlns:wpg="http://schemas.microsoft.com/office/word/2010/wordprocessingGroup" xmlns:wpi="http://schemas.microsoft.com/office/word/2010/wordprocessingInk" xmlns:wne="http://schemas.microsoft.com/office/word/2006/wordml" xmlns:wps="http://schemas.microsoft.com/office/word/2010/wordprocessingShape" mc:Ignorable="w14 w15 w16se w16cid wp14">
+<w:ftr xmlns:wpc="http://schemas.microsoft.com/office/word/2010/wordprocessingCanvas" xmlns:mc="http://schemas.openxmlformats.org/markup-compatibility/2006" xmlns:o="urn:schemas-microsoft-com:office:office" xmlns:r="http://schemas.openxmlformats.org/officeDocument/2006/relationships" xmlns:m="http://schemas.openxmlformats.org/officeDocument/2006/math" xmlns:v="urn:schemas-microsoft-com:vml" xmlns:wp14="http://schemas.microsoft.com/office/word/2010/wordprocessingDrawing" xmlns:wp="http://schemas.openxmlformats.org/drawingml/2006/wordprocessingDrawing" xmlns:w10="urn:schemas-microsoft-com:office:word" xmlns:w="http://schemas.openxmlformats.org/wordprocessingml/2006/main" xmlns:w14="http://schemas.microsoft.com/office/word/2010/wordml" xmlns:w15="http://schemas.microsoft.com/office/word/2012/wordml" xmlns:wpg="http://schemas.microsoft.com/office/word/2010/wordprocessingGroup" xmlns:wpi="http://schemas.microsoft.com/office/word/2010/wordprocessingInk" xmlns:wne="http://schemas.microsoft.com/office/word/2006/wordml" xmlns:wps="http://schemas.microsoft.com/office/word/2010/wordprocessingShape" mc:Ignorable="w14 w15 wp14">
   <w:p>
     <w:pPr>
       <w:pStyle w:val="Footer"/>
@@ -5956,7 +7712,7 @@
 </file>
 
 <file path=word/footnotes.xml><?xml version="1.0" encoding="utf-8"?>
-<w:footnotes xmlns:wpc="http://schemas.microsoft.com/office/word/2010/wordprocessingCanvas" xmlns:cx="http://schemas.microsoft.com/office/drawing/2014/chartex" xmlns:cx1="http://schemas.microsoft.com/office/drawing/2015/9/8/chartex" xmlns:cx2="http://schemas.microsoft.com/office/drawing/2015/10/21/chartex" xmlns:cx3="http://schemas.microsoft.com/office/drawing/2016/5/9/chartex" xmlns:cx4="http://schemas.microsoft.com/office/drawing/2016/5/10/chartex" xmlns:cx5="http://schemas.microsoft.com/office/drawing/2016/5/11/chartex" xmlns:cx6="http://schemas.microsoft.com/office/drawing/2016/5/12/chartex" xmlns:cx7="http://schemas.microsoft.com/office/drawing/2016/5/13/chartex" xmlns:cx8="http://schemas.microsoft.com/office/drawing/2016/5/14/chartex" xmlns:mc="http://schemas.openxmlformats.org/markup-compatibility/2006" xmlns:aink="http://schemas.microsoft.com/office/drawing/2016/ink" xmlns:am3d="http://schemas.microsoft.com/office/drawing/2017/model3d" xmlns:o="urn:schemas-microsoft-com:office:office" xmlns:r="http://schemas.openxmlformats.org/officeDocument/2006/relationships" xmlns:m="http://schemas.openxmlformats.org/officeDocument/2006/math" xmlns:v="urn:schemas-microsoft-com:vml" xmlns:wp14="http://schemas.microsoft.com/office/word/2010/wordprocessingDrawing" xmlns:wp="http://schemas.openxmlformats.org/drawingml/2006/wordprocessingDrawing" xmlns:w10="urn:schemas-microsoft-com:office:word" xmlns:w="http://schemas.openxmlformats.org/wordprocessingml/2006/main" xmlns:w14="http://schemas.microsoft.com/office/word/2010/wordml" xmlns:w15="http://schemas.microsoft.com/office/word/2012/wordml" xmlns:w16cid="http://schemas.microsoft.com/office/word/2016/wordml/cid" xmlns:w16se="http://schemas.microsoft.com/office/word/2015/wordml/symex" xmlns:wpg="http://schemas.microsoft.com/office/word/2010/wordprocessingGroup" xmlns:wpi="http://schemas.microsoft.com/office/word/2010/wordprocessingInk" xmlns:wne="http://schemas.microsoft.com/office/word/2006/wordml" xmlns:wps="http://schemas.microsoft.com/office/word/2010/wordprocessingShape" mc:Ignorable="w14 w15 w16se w16cid wp14">
+<w:footnotes xmlns:wpc="http://schemas.microsoft.com/office/word/2010/wordprocessingCanvas" xmlns:mc="http://schemas.openxmlformats.org/markup-compatibility/2006" xmlns:o="urn:schemas-microsoft-com:office:office" xmlns:r="http://schemas.openxmlformats.org/officeDocument/2006/relationships" xmlns:m="http://schemas.openxmlformats.org/officeDocument/2006/math" xmlns:v="urn:schemas-microsoft-com:vml" xmlns:wp14="http://schemas.microsoft.com/office/word/2010/wordprocessingDrawing" xmlns:wp="http://schemas.openxmlformats.org/drawingml/2006/wordprocessingDrawing" xmlns:w10="urn:schemas-microsoft-com:office:word" xmlns:w="http://schemas.openxmlformats.org/wordprocessingml/2006/main" xmlns:w14="http://schemas.microsoft.com/office/word/2010/wordml" xmlns:w15="http://schemas.microsoft.com/office/word/2012/wordml" xmlns:wpg="http://schemas.microsoft.com/office/word/2010/wordprocessingGroup" xmlns:wpi="http://schemas.microsoft.com/office/word/2010/wordprocessingInk" xmlns:wne="http://schemas.microsoft.com/office/word/2006/wordml" xmlns:wps="http://schemas.microsoft.com/office/word/2010/wordprocessingShape" mc:Ignorable="w14 w15 wp14">
   <w:footnote w:type="separator" w:id="-1">
     <w:p>
       <w:pPr>
@@ -5981,7 +7737,7 @@
 </file>
 
 <file path=word/header1.xml><?xml version="1.0" encoding="utf-8"?>
-<w:hdr xmlns:wpc="http://schemas.microsoft.com/office/word/2010/wordprocessingCanvas" xmlns:cx="http://schemas.microsoft.com/office/drawing/2014/chartex" xmlns:cx1="http://schemas.microsoft.com/office/drawing/2015/9/8/chartex" xmlns:cx2="http://schemas.microsoft.com/office/drawing/2015/10/21/chartex" xmlns:cx3="http://schemas.microsoft.com/office/drawing/2016/5/9/chartex" xmlns:cx4="http://schemas.microsoft.com/office/drawing/2016/5/10/chartex" xmlns:cx5="http://schemas.microsoft.com/office/drawing/2016/5/11/chartex" xmlns:cx6="http://schemas.microsoft.com/office/drawing/2016/5/12/chartex" xmlns:cx7="http://schemas.microsoft.com/office/drawing/2016/5/13/chartex" xmlns:cx8="http://schemas.microsoft.com/office/drawing/2016/5/14/chartex" xmlns:mc="http://schemas.openxmlformats.org/markup-compatibility/2006" xmlns:aink="http://schemas.microsoft.com/office/drawing/2016/ink" xmlns:am3d="http://schemas.microsoft.com/office/drawing/2017/model3d" xmlns:o="urn:schemas-microsoft-com:office:office" xmlns:r="http://schemas.openxmlformats.org/officeDocument/2006/relationships" xmlns:m="http://schemas.openxmlformats.org/officeDocument/2006/math" xmlns:v="urn:schemas-microsoft-com:vml" xmlns:wp14="http://schemas.microsoft.com/office/word/2010/wordprocessingDrawing" xmlns:wp="http://schemas.openxmlformats.org/drawingml/2006/wordprocessingDrawing" xmlns:w10="urn:schemas-microsoft-com:office:word" xmlns:w="http://schemas.openxmlformats.org/wordprocessingml/2006/main" xmlns:w14="http://schemas.microsoft.com/office/word/2010/wordml" xmlns:w15="http://schemas.microsoft.com/office/word/2012/wordml" xmlns:w16cid="http://schemas.microsoft.com/office/word/2016/wordml/cid" xmlns:w16se="http://schemas.microsoft.com/office/word/2015/wordml/symex" xmlns:wpg="http://schemas.microsoft.com/office/word/2010/wordprocessingGroup" xmlns:wpi="http://schemas.microsoft.com/office/word/2010/wordprocessingInk" xmlns:wne="http://schemas.microsoft.com/office/word/2006/wordml" xmlns:wps="http://schemas.microsoft.com/office/word/2010/wordprocessingShape" mc:Ignorable="w14 w15 w16se w16cid wp14">
+<w:hdr xmlns:wpc="http://schemas.microsoft.com/office/word/2010/wordprocessingCanvas" xmlns:mc="http://schemas.openxmlformats.org/markup-compatibility/2006" xmlns:o="urn:schemas-microsoft-com:office:office" xmlns:r="http://schemas.openxmlformats.org/officeDocument/2006/relationships" xmlns:m="http://schemas.openxmlformats.org/officeDocument/2006/math" xmlns:v="urn:schemas-microsoft-com:vml" xmlns:wp14="http://schemas.microsoft.com/office/word/2010/wordprocessingDrawing" xmlns:wp="http://schemas.openxmlformats.org/drawingml/2006/wordprocessingDrawing" xmlns:w10="urn:schemas-microsoft-com:office:word" xmlns:w="http://schemas.openxmlformats.org/wordprocessingml/2006/main" xmlns:w14="http://schemas.microsoft.com/office/word/2010/wordml" xmlns:w15="http://schemas.microsoft.com/office/word/2012/wordml" xmlns:wpg="http://schemas.microsoft.com/office/word/2010/wordprocessingGroup" xmlns:wpi="http://schemas.microsoft.com/office/word/2010/wordprocessingInk" xmlns:wne="http://schemas.microsoft.com/office/word/2006/wordml" xmlns:wps="http://schemas.microsoft.com/office/word/2010/wordprocessingShape" mc:Ignorable="w14 w15 wp14">
   <w:tbl>
     <w:tblPr>
       <w:tblW w:w="5055" w:type="pct"/>
@@ -6101,7 +7857,7 @@
               <w:sz w:val="19"/>
               <w:szCs w:val="19"/>
             </w:rPr>
-            <w:t>1</w:t>
+            <w:t>2</w:t>
           </w:r>
         </w:p>
       </w:tc>
@@ -6139,19 +7895,13 @@
                 <w:rPr>
                   <w:color w:val="FFFFFF" w:themeColor="background1"/>
                 </w:rPr>
-                <w:t>3</w:t>
+                <w:t>6</w:t>
               </w:r>
               <w:r>
                 <w:rPr>
                   <w:color w:val="FFFFFF" w:themeColor="background1"/>
                 </w:rPr>
-                <w:t>1</w:t>
-              </w:r>
-              <w:r>
-                <w:rPr>
-                  <w:color w:val="FFFFFF" w:themeColor="background1"/>
-                </w:rPr>
-                <w:t xml:space="preserve"> de mayo de 2018</w:t>
+                <w:t xml:space="preserve"> de junio de 2018</w:t>
               </w:r>
             </w:p>
           </w:tc>
@@ -6173,7 +7923,7 @@
 </file>
 
 <file path=word/numbering.xml><?xml version="1.0" encoding="utf-8"?>
-<w:numbering xmlns:wpc="http://schemas.microsoft.com/office/word/2010/wordprocessingCanvas" xmlns:cx="http://schemas.microsoft.com/office/drawing/2014/chartex" xmlns:cx1="http://schemas.microsoft.com/office/drawing/2015/9/8/chartex" xmlns:cx2="http://schemas.microsoft.com/office/drawing/2015/10/21/chartex" xmlns:cx3="http://schemas.microsoft.com/office/drawing/2016/5/9/chartex" xmlns:cx4="http://schemas.microsoft.com/office/drawing/2016/5/10/chartex" xmlns:cx5="http://schemas.microsoft.com/office/drawing/2016/5/11/chartex" xmlns:cx6="http://schemas.microsoft.com/office/drawing/2016/5/12/chartex" xmlns:cx7="http://schemas.microsoft.com/office/drawing/2016/5/13/chartex" xmlns:cx8="http://schemas.microsoft.com/office/drawing/2016/5/14/chartex" xmlns:mc="http://schemas.openxmlformats.org/markup-compatibility/2006" xmlns:aink="http://schemas.microsoft.com/office/drawing/2016/ink" xmlns:am3d="http://schemas.microsoft.com/office/drawing/2017/model3d" xmlns:o="urn:schemas-microsoft-com:office:office" xmlns:r="http://schemas.openxmlformats.org/officeDocument/2006/relationships" xmlns:m="http://schemas.openxmlformats.org/officeDocument/2006/math" xmlns:v="urn:schemas-microsoft-com:vml" xmlns:wp14="http://schemas.microsoft.com/office/word/2010/wordprocessingDrawing" xmlns:wp="http://schemas.openxmlformats.org/drawingml/2006/wordprocessingDrawing" xmlns:w10="urn:schemas-microsoft-com:office:word" xmlns:w="http://schemas.openxmlformats.org/wordprocessingml/2006/main" xmlns:w14="http://schemas.microsoft.com/office/word/2010/wordml" xmlns:w15="http://schemas.microsoft.com/office/word/2012/wordml" xmlns:w16cid="http://schemas.microsoft.com/office/word/2016/wordml/cid" xmlns:w16se="http://schemas.microsoft.com/office/word/2015/wordml/symex" xmlns:wpg="http://schemas.microsoft.com/office/word/2010/wordprocessingGroup" xmlns:wpi="http://schemas.microsoft.com/office/word/2010/wordprocessingInk" xmlns:wne="http://schemas.microsoft.com/office/word/2006/wordml" xmlns:wps="http://schemas.microsoft.com/office/word/2010/wordprocessingShape" mc:Ignorable="w14 w15 w16se w16cid wp14">
+<w:numbering xmlns:wpc="http://schemas.microsoft.com/office/word/2010/wordprocessingCanvas" xmlns:mc="http://schemas.openxmlformats.org/markup-compatibility/2006" xmlns:o="urn:schemas-microsoft-com:office:office" xmlns:r="http://schemas.openxmlformats.org/officeDocument/2006/relationships" xmlns:m="http://schemas.openxmlformats.org/officeDocument/2006/math" xmlns:v="urn:schemas-microsoft-com:vml" xmlns:wp14="http://schemas.microsoft.com/office/word/2010/wordprocessingDrawing" xmlns:wp="http://schemas.openxmlformats.org/drawingml/2006/wordprocessingDrawing" xmlns:w10="urn:schemas-microsoft-com:office:word" xmlns:w="http://schemas.openxmlformats.org/wordprocessingml/2006/main" xmlns:w14="http://schemas.microsoft.com/office/word/2010/wordml" xmlns:w15="http://schemas.microsoft.com/office/word/2012/wordml" xmlns:wpg="http://schemas.microsoft.com/office/word/2010/wordprocessingGroup" xmlns:wpi="http://schemas.microsoft.com/office/word/2010/wordprocessingInk" xmlns:wne="http://schemas.microsoft.com/office/word/2006/wordml" xmlns:wps="http://schemas.microsoft.com/office/word/2010/wordprocessingShape" mc:Ignorable="w14 w15 wp14">
   <w:abstractNum w:abstractNumId="0" w15:restartNumberingAfterBreak="0">
     <w:nsid w:val="07A31DE3"/>
     <w:multiLevelType w:val="hybridMultilevel"/>
@@ -6442,6 +8192,184 @@
     </w:lvl>
   </w:abstractNum>
   <w:abstractNum w:abstractNumId="3" w15:restartNumberingAfterBreak="0">
+    <w:nsid w:val="35C04689"/>
+    <w:multiLevelType w:val="hybridMultilevel"/>
+    <w:tmpl w:val="FE547B68"/>
+    <w:lvl w:ilvl="0" w:tplc="0B4EF8F2">
+      <w:start w:val="1"/>
+      <w:numFmt w:val="decimal"/>
+      <w:lvlText w:val="%1."/>
+      <w:lvlJc w:val="left"/>
+      <w:pPr>
+        <w:ind w:left="1068" w:hanging="360"/>
+      </w:pPr>
+      <w:rPr>
+        <w:rFonts w:hint="default"/>
+      </w:rPr>
+    </w:lvl>
+    <w:lvl w:ilvl="1" w:tplc="04090019" w:tentative="1">
+      <w:start w:val="1"/>
+      <w:numFmt w:val="lowerLetter"/>
+      <w:lvlText w:val="%2."/>
+      <w:lvlJc w:val="left"/>
+      <w:pPr>
+        <w:ind w:left="1788" w:hanging="360"/>
+      </w:pPr>
+    </w:lvl>
+    <w:lvl w:ilvl="2" w:tplc="0409001B" w:tentative="1">
+      <w:start w:val="1"/>
+      <w:numFmt w:val="lowerRoman"/>
+      <w:lvlText w:val="%3."/>
+      <w:lvlJc w:val="right"/>
+      <w:pPr>
+        <w:ind w:left="2508" w:hanging="180"/>
+      </w:pPr>
+    </w:lvl>
+    <w:lvl w:ilvl="3" w:tplc="0409000F" w:tentative="1">
+      <w:start w:val="1"/>
+      <w:numFmt w:val="decimal"/>
+      <w:lvlText w:val="%4."/>
+      <w:lvlJc w:val="left"/>
+      <w:pPr>
+        <w:ind w:left="3228" w:hanging="360"/>
+      </w:pPr>
+    </w:lvl>
+    <w:lvl w:ilvl="4" w:tplc="04090019" w:tentative="1">
+      <w:start w:val="1"/>
+      <w:numFmt w:val="lowerLetter"/>
+      <w:lvlText w:val="%5."/>
+      <w:lvlJc w:val="left"/>
+      <w:pPr>
+        <w:ind w:left="3948" w:hanging="360"/>
+      </w:pPr>
+    </w:lvl>
+    <w:lvl w:ilvl="5" w:tplc="0409001B" w:tentative="1">
+      <w:start w:val="1"/>
+      <w:numFmt w:val="lowerRoman"/>
+      <w:lvlText w:val="%6."/>
+      <w:lvlJc w:val="right"/>
+      <w:pPr>
+        <w:ind w:left="4668" w:hanging="180"/>
+      </w:pPr>
+    </w:lvl>
+    <w:lvl w:ilvl="6" w:tplc="0409000F" w:tentative="1">
+      <w:start w:val="1"/>
+      <w:numFmt w:val="decimal"/>
+      <w:lvlText w:val="%7."/>
+      <w:lvlJc w:val="left"/>
+      <w:pPr>
+        <w:ind w:left="5388" w:hanging="360"/>
+      </w:pPr>
+    </w:lvl>
+    <w:lvl w:ilvl="7" w:tplc="04090019" w:tentative="1">
+      <w:start w:val="1"/>
+      <w:numFmt w:val="lowerLetter"/>
+      <w:lvlText w:val="%8."/>
+      <w:lvlJc w:val="left"/>
+      <w:pPr>
+        <w:ind w:left="6108" w:hanging="360"/>
+      </w:pPr>
+    </w:lvl>
+    <w:lvl w:ilvl="8" w:tplc="0409001B" w:tentative="1">
+      <w:start w:val="1"/>
+      <w:numFmt w:val="lowerRoman"/>
+      <w:lvlText w:val="%9."/>
+      <w:lvlJc w:val="right"/>
+      <w:pPr>
+        <w:ind w:left="6828" w:hanging="180"/>
+      </w:pPr>
+    </w:lvl>
+  </w:abstractNum>
+  <w:abstractNum w:abstractNumId="4" w15:restartNumberingAfterBreak="0">
+    <w:nsid w:val="3BED2DF5"/>
+    <w:multiLevelType w:val="hybridMultilevel"/>
+    <w:tmpl w:val="A7B2DC98"/>
+    <w:lvl w:ilvl="0" w:tplc="987E865A">
+      <w:start w:val="1"/>
+      <w:numFmt w:val="lowerLetter"/>
+      <w:lvlText w:val="%1)"/>
+      <w:lvlJc w:val="left"/>
+      <w:pPr>
+        <w:ind w:left="1068" w:hanging="360"/>
+      </w:pPr>
+      <w:rPr>
+        <w:rFonts w:hint="default"/>
+      </w:rPr>
+    </w:lvl>
+    <w:lvl w:ilvl="1" w:tplc="040A0019">
+      <w:start w:val="1"/>
+      <w:numFmt w:val="lowerLetter"/>
+      <w:lvlText w:val="%2."/>
+      <w:lvlJc w:val="left"/>
+      <w:pPr>
+        <w:ind w:left="1788" w:hanging="360"/>
+      </w:pPr>
+    </w:lvl>
+    <w:lvl w:ilvl="2" w:tplc="040A001B" w:tentative="1">
+      <w:start w:val="1"/>
+      <w:numFmt w:val="lowerRoman"/>
+      <w:lvlText w:val="%3."/>
+      <w:lvlJc w:val="right"/>
+      <w:pPr>
+        <w:ind w:left="2508" w:hanging="180"/>
+      </w:pPr>
+    </w:lvl>
+    <w:lvl w:ilvl="3" w:tplc="040A000F" w:tentative="1">
+      <w:start w:val="1"/>
+      <w:numFmt w:val="decimal"/>
+      <w:lvlText w:val="%4."/>
+      <w:lvlJc w:val="left"/>
+      <w:pPr>
+        <w:ind w:left="3228" w:hanging="360"/>
+      </w:pPr>
+    </w:lvl>
+    <w:lvl w:ilvl="4" w:tplc="040A0019" w:tentative="1">
+      <w:start w:val="1"/>
+      <w:numFmt w:val="lowerLetter"/>
+      <w:lvlText w:val="%5."/>
+      <w:lvlJc w:val="left"/>
+      <w:pPr>
+        <w:ind w:left="3948" w:hanging="360"/>
+      </w:pPr>
+    </w:lvl>
+    <w:lvl w:ilvl="5" w:tplc="040A001B" w:tentative="1">
+      <w:start w:val="1"/>
+      <w:numFmt w:val="lowerRoman"/>
+      <w:lvlText w:val="%6."/>
+      <w:lvlJc w:val="right"/>
+      <w:pPr>
+        <w:ind w:left="4668" w:hanging="180"/>
+      </w:pPr>
+    </w:lvl>
+    <w:lvl w:ilvl="6" w:tplc="040A000F" w:tentative="1">
+      <w:start w:val="1"/>
+      <w:numFmt w:val="decimal"/>
+      <w:lvlText w:val="%7."/>
+      <w:lvlJc w:val="left"/>
+      <w:pPr>
+        <w:ind w:left="5388" w:hanging="360"/>
+      </w:pPr>
+    </w:lvl>
+    <w:lvl w:ilvl="7" w:tplc="040A0019" w:tentative="1">
+      <w:start w:val="1"/>
+      <w:numFmt w:val="lowerLetter"/>
+      <w:lvlText w:val="%8."/>
+      <w:lvlJc w:val="left"/>
+      <w:pPr>
+        <w:ind w:left="6108" w:hanging="360"/>
+      </w:pPr>
+    </w:lvl>
+    <w:lvl w:ilvl="8" w:tplc="040A001B" w:tentative="1">
+      <w:start w:val="1"/>
+      <w:numFmt w:val="lowerRoman"/>
+      <w:lvlText w:val="%9."/>
+      <w:lvlJc w:val="right"/>
+      <w:pPr>
+        <w:ind w:left="6828" w:hanging="180"/>
+      </w:pPr>
+    </w:lvl>
+  </w:abstractNum>
+  <w:abstractNum w:abstractNumId="5" w15:restartNumberingAfterBreak="0">
     <w:nsid w:val="60F2639D"/>
     <w:multiLevelType w:val="multilevel"/>
     <w:tmpl w:val="39480AD8"/>
@@ -6562,7 +8490,120 @@
       </w:rPr>
     </w:lvl>
   </w:abstractNum>
-  <w:abstractNum w:abstractNumId="4" w15:restartNumberingAfterBreak="0">
+  <w:abstractNum w:abstractNumId="6" w15:restartNumberingAfterBreak="0">
+    <w:nsid w:val="75C84571"/>
+    <w:multiLevelType w:val="hybridMultilevel"/>
+    <w:tmpl w:val="8B8C0A28"/>
+    <w:lvl w:ilvl="0" w:tplc="04A80C34">
+      <w:start w:val="1"/>
+      <w:numFmt w:val="bullet"/>
+      <w:lvlText w:val="-"/>
+      <w:lvlJc w:val="left"/>
+      <w:pPr>
+        <w:ind w:left="1428" w:hanging="360"/>
+      </w:pPr>
+      <w:rPr>
+        <w:rFonts w:ascii="Calibri" w:eastAsiaTheme="minorHAnsi" w:hAnsi="Calibri" w:cs="Calibri" w:hint="default"/>
+      </w:rPr>
+    </w:lvl>
+    <w:lvl w:ilvl="1" w:tplc="04090003" w:tentative="1">
+      <w:start w:val="1"/>
+      <w:numFmt w:val="bullet"/>
+      <w:lvlText w:val="o"/>
+      <w:lvlJc w:val="left"/>
+      <w:pPr>
+        <w:ind w:left="2148" w:hanging="360"/>
+      </w:pPr>
+      <w:rPr>
+        <w:rFonts w:ascii="Courier New" w:hAnsi="Courier New" w:cs="Courier New" w:hint="default"/>
+      </w:rPr>
+    </w:lvl>
+    <w:lvl w:ilvl="2" w:tplc="04090005" w:tentative="1">
+      <w:start w:val="1"/>
+      <w:numFmt w:val="bullet"/>
+      <w:lvlText w:val=""/>
+      <w:lvlJc w:val="left"/>
+      <w:pPr>
+        <w:ind w:left="2868" w:hanging="360"/>
+      </w:pPr>
+      <w:rPr>
+        <w:rFonts w:ascii="Wingdings" w:hAnsi="Wingdings" w:hint="default"/>
+      </w:rPr>
+    </w:lvl>
+    <w:lvl w:ilvl="3" w:tplc="04090001" w:tentative="1">
+      <w:start w:val="1"/>
+      <w:numFmt w:val="bullet"/>
+      <w:lvlText w:val=""/>
+      <w:lvlJc w:val="left"/>
+      <w:pPr>
+        <w:ind w:left="3588" w:hanging="360"/>
+      </w:pPr>
+      <w:rPr>
+        <w:rFonts w:ascii="Symbol" w:hAnsi="Symbol" w:hint="default"/>
+      </w:rPr>
+    </w:lvl>
+    <w:lvl w:ilvl="4" w:tplc="04090003" w:tentative="1">
+      <w:start w:val="1"/>
+      <w:numFmt w:val="bullet"/>
+      <w:lvlText w:val="o"/>
+      <w:lvlJc w:val="left"/>
+      <w:pPr>
+        <w:ind w:left="4308" w:hanging="360"/>
+      </w:pPr>
+      <w:rPr>
+        <w:rFonts w:ascii="Courier New" w:hAnsi="Courier New" w:cs="Courier New" w:hint="default"/>
+      </w:rPr>
+    </w:lvl>
+    <w:lvl w:ilvl="5" w:tplc="04090005" w:tentative="1">
+      <w:start w:val="1"/>
+      <w:numFmt w:val="bullet"/>
+      <w:lvlText w:val=""/>
+      <w:lvlJc w:val="left"/>
+      <w:pPr>
+        <w:ind w:left="5028" w:hanging="360"/>
+      </w:pPr>
+      <w:rPr>
+        <w:rFonts w:ascii="Wingdings" w:hAnsi="Wingdings" w:hint="default"/>
+      </w:rPr>
+    </w:lvl>
+    <w:lvl w:ilvl="6" w:tplc="04090001" w:tentative="1">
+      <w:start w:val="1"/>
+      <w:numFmt w:val="bullet"/>
+      <w:lvlText w:val=""/>
+      <w:lvlJc w:val="left"/>
+      <w:pPr>
+        <w:ind w:left="5748" w:hanging="360"/>
+      </w:pPr>
+      <w:rPr>
+        <w:rFonts w:ascii="Symbol" w:hAnsi="Symbol" w:hint="default"/>
+      </w:rPr>
+    </w:lvl>
+    <w:lvl w:ilvl="7" w:tplc="04090003" w:tentative="1">
+      <w:start w:val="1"/>
+      <w:numFmt w:val="bullet"/>
+      <w:lvlText w:val="o"/>
+      <w:lvlJc w:val="left"/>
+      <w:pPr>
+        <w:ind w:left="6468" w:hanging="360"/>
+      </w:pPr>
+      <w:rPr>
+        <w:rFonts w:ascii="Courier New" w:hAnsi="Courier New" w:cs="Courier New" w:hint="default"/>
+      </w:rPr>
+    </w:lvl>
+    <w:lvl w:ilvl="8" w:tplc="04090005" w:tentative="1">
+      <w:start w:val="1"/>
+      <w:numFmt w:val="bullet"/>
+      <w:lvlText w:val=""/>
+      <w:lvlJc w:val="left"/>
+      <w:pPr>
+        <w:ind w:left="7188" w:hanging="360"/>
+      </w:pPr>
+      <w:rPr>
+        <w:rFonts w:ascii="Wingdings" w:hAnsi="Wingdings" w:hint="default"/>
+      </w:rPr>
+    </w:lvl>
+  </w:abstractNum>
+  <w:abstractNum w:abstractNumId="7" w15:restartNumberingAfterBreak="0">
     <w:nsid w:val="78651BEA"/>
     <w:multiLevelType w:val="hybridMultilevel"/>
     <w:tmpl w:val="9260FE4E"/>
@@ -6675,7 +8716,7 @@
       </w:rPr>
     </w:lvl>
   </w:abstractNum>
-  <w:abstractNum w:abstractNumId="5" w15:restartNumberingAfterBreak="0">
+  <w:abstractNum w:abstractNumId="8" w15:restartNumberingAfterBreak="0">
     <w:nsid w:val="7BC33BF4"/>
     <w:multiLevelType w:val="hybridMultilevel"/>
     <w:tmpl w:val="A7B2DC98"/>
@@ -6765,16 +8806,16 @@
     </w:lvl>
   </w:abstractNum>
   <w:num w:numId="1">
-    <w:abstractNumId w:val="3"/>
+    <w:abstractNumId w:val="5"/>
   </w:num>
   <w:num w:numId="2">
     <w:abstractNumId w:val="0"/>
   </w:num>
   <w:num w:numId="3">
-    <w:abstractNumId w:val="4"/>
+    <w:abstractNumId w:val="7"/>
   </w:num>
   <w:num w:numId="4">
-    <w:abstractNumId w:val="5"/>
+    <w:abstractNumId w:val="8"/>
   </w:num>
   <w:num w:numId="5">
     <w:abstractNumId w:val="2"/>
@@ -6782,11 +8823,20 @@
   <w:num w:numId="6">
     <w:abstractNumId w:val="1"/>
   </w:num>
+  <w:num w:numId="7">
+    <w:abstractNumId w:val="6"/>
+  </w:num>
+  <w:num w:numId="8">
+    <w:abstractNumId w:val="3"/>
+  </w:num>
+  <w:num w:numId="9">
+    <w:abstractNumId w:val="4"/>
+  </w:num>
 </w:numbering>
 </file>
 
 <file path=word/styles.xml><?xml version="1.0" encoding="utf-8"?>
-<w:styles xmlns:mc="http://schemas.openxmlformats.org/markup-compatibility/2006" xmlns:r="http://schemas.openxmlformats.org/officeDocument/2006/relationships" xmlns:w="http://schemas.openxmlformats.org/wordprocessingml/2006/main" xmlns:w14="http://schemas.microsoft.com/office/word/2010/wordml" xmlns:w15="http://schemas.microsoft.com/office/word/2012/wordml" xmlns:w16cid="http://schemas.microsoft.com/office/word/2016/wordml/cid" xmlns:w16se="http://schemas.microsoft.com/office/word/2015/wordml/symex" mc:Ignorable="w14 w15 w16se w16cid">
+<w:styles xmlns:mc="http://schemas.openxmlformats.org/markup-compatibility/2006" xmlns:r="http://schemas.openxmlformats.org/officeDocument/2006/relationships" xmlns:w="http://schemas.openxmlformats.org/wordprocessingml/2006/main" xmlns:w14="http://schemas.microsoft.com/office/word/2010/wordml" xmlns:w15="http://schemas.microsoft.com/office/word/2012/wordml" mc:Ignorable="w14 w15">
   <w:docDefaults>
     <w:rPrDefault>
       <w:rPr>
@@ -6802,7 +8852,7 @@
       </w:pPr>
     </w:pPrDefault>
   </w:docDefaults>
-  <w:latentStyles w:defLockedState="0" w:defUIPriority="99" w:defSemiHidden="0" w:defUnhideWhenUsed="0" w:defQFormat="0" w:count="375">
+  <w:latentStyles w:defLockedState="0" w:defUIPriority="99" w:defSemiHidden="0" w:defUnhideWhenUsed="0" w:defQFormat="0" w:count="371">
     <w:lsdException w:name="Normal" w:uiPriority="0" w:qFormat="1"/>
     <w:lsdException w:name="heading 1" w:uiPriority="9" w:qFormat="1"/>
     <w:lsdException w:name="heading 2" w:semiHidden="1" w:uiPriority="9" w:unhideWhenUsed="1" w:qFormat="1"/>
@@ -7174,10 +9224,6 @@
     <w:lsdException w:name="List Table 5 Dark Accent 6" w:uiPriority="50"/>
     <w:lsdException w:name="List Table 6 Colorful Accent 6" w:uiPriority="51"/>
     <w:lsdException w:name="List Table 7 Colorful Accent 6" w:uiPriority="52"/>
-    <w:lsdException w:name="Mention" w:semiHidden="1" w:unhideWhenUsed="1"/>
-    <w:lsdException w:name="Smart Hyperlink" w:semiHidden="1" w:unhideWhenUsed="1"/>
-    <w:lsdException w:name="Hashtag" w:semiHidden="1" w:unhideWhenUsed="1"/>
-    <w:lsdException w:name="Unresolved Mention" w:semiHidden="1" w:unhideWhenUsed="1"/>
   </w:latentStyles>
   <w:style w:type="paragraph" w:default="1" w:styleId="Normal">
     <w:name w:val="Normal"/>
@@ -7729,7 +9775,7 @@
 
 <file path=customXml/item1.xml><?xml version="1.0" encoding="utf-8"?>
 <CoverPageProperties xmlns="http://schemas.microsoft.com/office/2006/coverPageProps">
-  <PublishDate>31 de mayo de 2018</PublishDate>
+  <PublishDate>6 de junio de 2018</PublishDate>
   <Abstract/>
   <CompanyAddress/>
   <CompanyPhone/>
@@ -7751,7 +9797,7 @@
 </file>
 
 <file path=customXml/itemProps2.xml><?xml version="1.0" encoding="utf-8"?>
-<ds:datastoreItem xmlns:ds="http://schemas.openxmlformats.org/officeDocument/2006/customXml" ds:itemID="{AC536A5D-E106-42EB-8BBE-195D4BF06595}">
+<ds:datastoreItem xmlns:ds="http://schemas.openxmlformats.org/officeDocument/2006/customXml" ds:itemID="{095FF065-88F0-4DCB-94AA-3038971D3717}">
   <ds:schemaRefs>
     <ds:schemaRef ds:uri="http://schemas.openxmlformats.org/officeDocument/2006/bibliography"/>
   </ds:schemaRefs>

</xml_diff>

<commit_message>
Realiza merge con rama temp
</commit_message>
<xml_diff>
--- a/Documentos/PCC.docx
+++ b/Documentos/PCC.docx
@@ -766,8 +766,10 @@
                                 <w:szCs w:val="28"/>
                                 <w:lang w:val="es-PE" w:eastAsia="es-PE"/>
                               </w:rPr>
-                              <w:t>4</w:t>
+                              <w:t>6</w:t>
                             </w:r>
+                            <w:bookmarkStart w:id="4" w:name="_GoBack"/>
+                            <w:bookmarkEnd w:id="4"/>
                           </w:p>
                         </w:txbxContent>
                       </wps:txbx>
@@ -895,8 +897,10 @@
                           <w:szCs w:val="28"/>
                           <w:lang w:val="es-PE" w:eastAsia="es-PE"/>
                         </w:rPr>
-                        <w:t>4</w:t>
+                        <w:t>6</w:t>
                       </w:r>
+                      <w:bookmarkStart w:id="5" w:name="_GoBack"/>
+                      <w:bookmarkEnd w:id="5"/>
                     </w:p>
                   </w:txbxContent>
                 </v:textbox>
@@ -1705,7 +1709,7 @@
                 <w:sz w:val="22"/>
                 <w:szCs w:val="22"/>
               </w:rPr>
-              <w:t>4</w:t>
+              <w:t>6</w:t>
             </w:r>
           </w:p>
         </w:tc>
@@ -2907,6 +2911,266 @@
           </w:p>
         </w:tc>
       </w:tr>
+      <w:tr>
+        <w:tc>
+          <w:tcPr>
+            <w:tcW w:w="993" w:type="dxa"/>
+            <w:tcMar>
+              <w:top w:w="55" w:type="dxa"/>
+              <w:left w:w="55" w:type="dxa"/>
+              <w:bottom w:w="55" w:type="dxa"/>
+              <w:right w:w="55" w:type="dxa"/>
+            </w:tcMar>
+            <w:vAlign w:val="center"/>
+          </w:tcPr>
+          <w:p>
+            <w:pPr>
+              <w:pStyle w:val="TableContents"/>
+              <w:jc w:val="center"/>
+              <w:rPr>
+                <w:rFonts w:hint="eastAsia"/>
+                <w:sz w:val="22"/>
+                <w:szCs w:val="22"/>
+              </w:rPr>
+            </w:pPr>
+            <w:r>
+              <w:rPr>
+                <w:sz w:val="22"/>
+                <w:szCs w:val="22"/>
+              </w:rPr>
+              <w:t>1.5</w:t>
+            </w:r>
+          </w:p>
+        </w:tc>
+        <w:tc>
+          <w:tcPr>
+            <w:tcW w:w="3827" w:type="dxa"/>
+            <w:tcMar>
+              <w:top w:w="55" w:type="dxa"/>
+              <w:left w:w="55" w:type="dxa"/>
+              <w:bottom w:w="55" w:type="dxa"/>
+              <w:right w:w="55" w:type="dxa"/>
+            </w:tcMar>
+            <w:vAlign w:val="center"/>
+          </w:tcPr>
+          <w:p>
+            <w:pPr>
+              <w:pStyle w:val="TableContents"/>
+              <w:jc w:val="center"/>
+              <w:rPr>
+                <w:rFonts w:hint="eastAsia"/>
+                <w:sz w:val="22"/>
+                <w:szCs w:val="22"/>
+              </w:rPr>
+            </w:pPr>
+            <w:r>
+              <w:rPr>
+                <w:sz w:val="22"/>
+                <w:szCs w:val="22"/>
+              </w:rPr>
+              <w:t>Agrega estados de RFC</w:t>
+            </w:r>
+          </w:p>
+        </w:tc>
+        <w:tc>
+          <w:tcPr>
+            <w:tcW w:w="2268" w:type="dxa"/>
+            <w:tcMar>
+              <w:top w:w="55" w:type="dxa"/>
+              <w:left w:w="55" w:type="dxa"/>
+              <w:bottom w:w="55" w:type="dxa"/>
+              <w:right w:w="55" w:type="dxa"/>
+            </w:tcMar>
+            <w:vAlign w:val="center"/>
+          </w:tcPr>
+          <w:p>
+            <w:pPr>
+              <w:pStyle w:val="TableContents"/>
+              <w:jc w:val="center"/>
+              <w:rPr>
+                <w:rFonts w:hint="eastAsia"/>
+                <w:sz w:val="22"/>
+                <w:szCs w:val="22"/>
+              </w:rPr>
+            </w:pPr>
+            <w:r>
+              <w:rPr>
+                <w:sz w:val="22"/>
+                <w:szCs w:val="22"/>
+              </w:rPr>
+              <w:t xml:space="preserve">Jean Pierre </w:t>
+            </w:r>
+            <w:proofErr w:type="spellStart"/>
+            <w:r>
+              <w:rPr>
+                <w:sz w:val="22"/>
+                <w:szCs w:val="22"/>
+              </w:rPr>
+              <w:t>Enriquez</w:t>
+            </w:r>
+            <w:proofErr w:type="spellEnd"/>
+          </w:p>
+        </w:tc>
+        <w:tc>
+          <w:tcPr>
+            <w:tcW w:w="1982" w:type="dxa"/>
+            <w:tcMar>
+              <w:top w:w="55" w:type="dxa"/>
+              <w:left w:w="55" w:type="dxa"/>
+              <w:bottom w:w="55" w:type="dxa"/>
+              <w:right w:w="55" w:type="dxa"/>
+            </w:tcMar>
+            <w:vAlign w:val="center"/>
+          </w:tcPr>
+          <w:p>
+            <w:pPr>
+              <w:pStyle w:val="TableContents"/>
+              <w:jc w:val="center"/>
+              <w:rPr>
+                <w:rFonts w:hint="eastAsia"/>
+                <w:sz w:val="22"/>
+                <w:szCs w:val="22"/>
+              </w:rPr>
+            </w:pPr>
+            <w:r>
+              <w:rPr>
+                <w:sz w:val="22"/>
+                <w:szCs w:val="22"/>
+              </w:rPr>
+              <w:t>06/06/2018</w:t>
+            </w:r>
+          </w:p>
+        </w:tc>
+      </w:tr>
+      <w:tr>
+        <w:tc>
+          <w:tcPr>
+            <w:tcW w:w="993" w:type="dxa"/>
+            <w:tcMar>
+              <w:top w:w="55" w:type="dxa"/>
+              <w:left w:w="55" w:type="dxa"/>
+              <w:bottom w:w="55" w:type="dxa"/>
+              <w:right w:w="55" w:type="dxa"/>
+            </w:tcMar>
+            <w:vAlign w:val="center"/>
+          </w:tcPr>
+          <w:p>
+            <w:pPr>
+              <w:pStyle w:val="TableContents"/>
+              <w:jc w:val="center"/>
+              <w:rPr>
+                <w:sz w:val="22"/>
+                <w:szCs w:val="22"/>
+              </w:rPr>
+            </w:pPr>
+            <w:r>
+              <w:rPr>
+                <w:sz w:val="22"/>
+                <w:szCs w:val="22"/>
+              </w:rPr>
+              <w:t>1.6</w:t>
+            </w:r>
+          </w:p>
+        </w:tc>
+        <w:tc>
+          <w:tcPr>
+            <w:tcW w:w="3827" w:type="dxa"/>
+            <w:tcMar>
+              <w:top w:w="55" w:type="dxa"/>
+              <w:left w:w="55" w:type="dxa"/>
+              <w:bottom w:w="55" w:type="dxa"/>
+              <w:right w:w="55" w:type="dxa"/>
+            </w:tcMar>
+            <w:vAlign w:val="center"/>
+          </w:tcPr>
+          <w:p>
+            <w:pPr>
+              <w:pStyle w:val="TableContents"/>
+              <w:jc w:val="center"/>
+              <w:rPr>
+                <w:sz w:val="22"/>
+                <w:szCs w:val="22"/>
+              </w:rPr>
+            </w:pPr>
+            <w:r>
+              <w:rPr>
+                <w:sz w:val="22"/>
+                <w:szCs w:val="22"/>
+              </w:rPr>
+              <w:t>Agrega Verificación de la implementación</w:t>
+            </w:r>
+          </w:p>
+        </w:tc>
+        <w:tc>
+          <w:tcPr>
+            <w:tcW w:w="2268" w:type="dxa"/>
+            <w:tcMar>
+              <w:top w:w="55" w:type="dxa"/>
+              <w:left w:w="55" w:type="dxa"/>
+              <w:bottom w:w="55" w:type="dxa"/>
+              <w:right w:w="55" w:type="dxa"/>
+            </w:tcMar>
+            <w:vAlign w:val="center"/>
+          </w:tcPr>
+          <w:p>
+            <w:pPr>
+              <w:pStyle w:val="TableContents"/>
+              <w:jc w:val="center"/>
+              <w:rPr>
+                <w:rFonts w:hint="eastAsia"/>
+                <w:sz w:val="22"/>
+                <w:szCs w:val="22"/>
+              </w:rPr>
+            </w:pPr>
+            <w:r>
+              <w:rPr>
+                <w:sz w:val="22"/>
+                <w:szCs w:val="22"/>
+              </w:rPr>
+              <w:t xml:space="preserve">Jean Pierre </w:t>
+            </w:r>
+            <w:proofErr w:type="spellStart"/>
+            <w:r>
+              <w:rPr>
+                <w:sz w:val="22"/>
+                <w:szCs w:val="22"/>
+              </w:rPr>
+              <w:t>Enriquez</w:t>
+            </w:r>
+            <w:proofErr w:type="spellEnd"/>
+          </w:p>
+        </w:tc>
+        <w:tc>
+          <w:tcPr>
+            <w:tcW w:w="1982" w:type="dxa"/>
+            <w:tcMar>
+              <w:top w:w="55" w:type="dxa"/>
+              <w:left w:w="55" w:type="dxa"/>
+              <w:bottom w:w="55" w:type="dxa"/>
+              <w:right w:w="55" w:type="dxa"/>
+            </w:tcMar>
+            <w:vAlign w:val="center"/>
+          </w:tcPr>
+          <w:p>
+            <w:pPr>
+              <w:pStyle w:val="TableContents"/>
+              <w:jc w:val="center"/>
+              <w:rPr>
+                <w:rFonts w:hint="eastAsia"/>
+                <w:sz w:val="22"/>
+                <w:szCs w:val="22"/>
+              </w:rPr>
+            </w:pPr>
+            <w:r>
+              <w:rPr>
+                <w:sz w:val="22"/>
+                <w:szCs w:val="22"/>
+              </w:rPr>
+              <w:t>06/06/2018</w:t>
+            </w:r>
+          </w:p>
+        </w:tc>
+      </w:tr>
     </w:tbl>
     <w:p>
       <w:pPr>
@@ -3490,12 +3754,7 @@
             <w:pStyle w:val="TOCHeading"/>
           </w:pPr>
           <w:r>
-            <w:t>Tabla de Co</w:t>
-          </w:r>
-          <w:bookmarkStart w:id="4" w:name="_GoBack"/>
-          <w:bookmarkEnd w:id="4"/>
-          <w:r>
-            <w:t>ntenido</w:t>
+            <w:t>Tabla de Contenido</w:t>
           </w:r>
         </w:p>
         <w:p>
@@ -3508,7 +3767,7 @@
             <w:rPr>
               <w:rFonts w:eastAsiaTheme="minorEastAsia"/>
               <w:noProof/>
-              <w:lang w:val="es-ES_tradnl" w:eastAsia="es-ES_tradnl"/>
+              <w:lang w:val="en-US" w:eastAsia="ja-JP"/>
             </w:rPr>
           </w:pPr>
           <w:r>
@@ -3520,7 +3779,7 @@
           <w:r>
             <w:fldChar w:fldCharType="separate"/>
           </w:r>
-          <w:hyperlink w:anchor="_Toc516103968" w:history="1">
+          <w:hyperlink w:anchor="_Toc516088571" w:history="1">
             <w:r>
               <w:rPr>
                 <w:rStyle w:val="Hyperlink"/>
@@ -3533,7 +3792,7 @@
               <w:rPr>
                 <w:rFonts w:eastAsiaTheme="minorEastAsia"/>
                 <w:noProof/>
-                <w:lang w:val="es-ES_tradnl" w:eastAsia="es-ES_tradnl"/>
+                <w:lang w:val="en-US" w:eastAsia="ja-JP"/>
               </w:rPr>
               <w:tab/>
             </w:r>
@@ -3564,7 +3823,7 @@
                 <w:noProof/>
                 <w:webHidden/>
               </w:rPr>
-              <w:instrText xml:space="preserve"> PAGEREF _Toc516103968 \h </w:instrText>
+              <w:instrText xml:space="preserve"> PAGEREF _Toc516088571 \h </w:instrText>
             </w:r>
             <w:r>
               <w:rPr>
@@ -3605,10 +3864,10 @@
             <w:rPr>
               <w:rFonts w:eastAsiaTheme="minorEastAsia"/>
               <w:noProof/>
-              <w:lang w:val="es-ES_tradnl" w:eastAsia="es-ES_tradnl"/>
+              <w:lang w:val="en-US" w:eastAsia="ja-JP"/>
             </w:rPr>
           </w:pPr>
-          <w:hyperlink w:anchor="_Toc516103969" w:history="1">
+          <w:hyperlink w:anchor="_Toc516088572" w:history="1">
             <w:r>
               <w:rPr>
                 <w:rStyle w:val="Hyperlink"/>
@@ -3621,7 +3880,7 @@
               <w:rPr>
                 <w:rFonts w:eastAsiaTheme="minorEastAsia"/>
                 <w:noProof/>
-                <w:lang w:val="es-ES_tradnl" w:eastAsia="es-ES_tradnl"/>
+                <w:lang w:val="en-US" w:eastAsia="ja-JP"/>
               </w:rPr>
               <w:tab/>
             </w:r>
@@ -3652,7 +3911,7 @@
                 <w:noProof/>
                 <w:webHidden/>
               </w:rPr>
-              <w:instrText xml:space="preserve"> PAGEREF _Toc516103969 \h </w:instrText>
+              <w:instrText xml:space="preserve"> PAGEREF _Toc516088572 \h </w:instrText>
             </w:r>
             <w:r>
               <w:rPr>
@@ -3693,10 +3952,10 @@
             <w:rPr>
               <w:rFonts w:eastAsiaTheme="minorEastAsia"/>
               <w:noProof/>
-              <w:lang w:val="es-ES_tradnl" w:eastAsia="es-ES_tradnl"/>
+              <w:lang w:val="en-US" w:eastAsia="ja-JP"/>
             </w:rPr>
           </w:pPr>
-          <w:hyperlink w:anchor="_Toc516103970" w:history="1">
+          <w:hyperlink w:anchor="_Toc516088573" w:history="1">
             <w:r>
               <w:rPr>
                 <w:rStyle w:val="Hyperlink"/>
@@ -3709,7 +3968,7 @@
               <w:rPr>
                 <w:rFonts w:eastAsiaTheme="minorEastAsia"/>
                 <w:noProof/>
-                <w:lang w:val="es-ES_tradnl" w:eastAsia="es-ES_tradnl"/>
+                <w:lang w:val="en-US" w:eastAsia="ja-JP"/>
               </w:rPr>
               <w:tab/>
             </w:r>
@@ -3740,7 +3999,7 @@
                 <w:noProof/>
                 <w:webHidden/>
               </w:rPr>
-              <w:instrText xml:space="preserve"> PAGEREF _Toc516103970 \h </w:instrText>
+              <w:instrText xml:space="preserve"> PAGEREF _Toc516088573 \h </w:instrText>
             </w:r>
             <w:r>
               <w:rPr>
@@ -3781,10 +4040,10 @@
             <w:rPr>
               <w:rFonts w:eastAsiaTheme="minorEastAsia"/>
               <w:noProof/>
-              <w:lang w:val="es-ES_tradnl" w:eastAsia="es-ES_tradnl"/>
+              <w:lang w:val="en-US" w:eastAsia="ja-JP"/>
             </w:rPr>
           </w:pPr>
-          <w:hyperlink w:anchor="_Toc516103971" w:history="1">
+          <w:hyperlink w:anchor="_Toc516088574" w:history="1">
             <w:r>
               <w:rPr>
                 <w:rStyle w:val="Hyperlink"/>
@@ -3797,7 +4056,7 @@
               <w:rPr>
                 <w:rFonts w:eastAsiaTheme="minorEastAsia"/>
                 <w:noProof/>
-                <w:lang w:val="es-ES_tradnl" w:eastAsia="es-ES_tradnl"/>
+                <w:lang w:val="en-US" w:eastAsia="ja-JP"/>
               </w:rPr>
               <w:tab/>
             </w:r>
@@ -3807,7 +4066,7 @@
                 <w:b/>
                 <w:noProof/>
               </w:rPr>
-              <w:t>Prioridades de la Solicitud de Cambio</w:t>
+              <w:t>Estados de la Solicitud de Cambio</w:t>
             </w:r>
             <w:r>
               <w:rPr>
@@ -3828,7 +4087,7 @@
                 <w:noProof/>
                 <w:webHidden/>
               </w:rPr>
-              <w:instrText xml:space="preserve"> PAGEREF _Toc516103971 \h </w:instrText>
+              <w:instrText xml:space="preserve"> PAGEREF _Toc516088574 \h </w:instrText>
             </w:r>
             <w:r>
               <w:rPr>
@@ -3869,10 +4128,10 @@
             <w:rPr>
               <w:rFonts w:eastAsiaTheme="minorEastAsia"/>
               <w:noProof/>
-              <w:lang w:val="es-ES_tradnl" w:eastAsia="es-ES_tradnl"/>
+              <w:lang w:val="en-US" w:eastAsia="ja-JP"/>
             </w:rPr>
           </w:pPr>
-          <w:hyperlink w:anchor="_Toc516103972" w:history="1">
+          <w:hyperlink w:anchor="_Toc516088575" w:history="1">
             <w:r>
               <w:rPr>
                 <w:rStyle w:val="Hyperlink"/>
@@ -3885,7 +4144,7 @@
               <w:rPr>
                 <w:rFonts w:eastAsiaTheme="minorEastAsia"/>
                 <w:noProof/>
-                <w:lang w:val="es-ES_tradnl" w:eastAsia="es-ES_tradnl"/>
+                <w:lang w:val="en-US" w:eastAsia="ja-JP"/>
               </w:rPr>
               <w:tab/>
             </w:r>
@@ -3895,6 +4154,94 @@
                 <w:b/>
                 <w:noProof/>
               </w:rPr>
+              <w:t>Prioridades de la Solicitud de Cambio</w:t>
+            </w:r>
+            <w:r>
+              <w:rPr>
+                <w:noProof/>
+                <w:webHidden/>
+              </w:rPr>
+              <w:tab/>
+            </w:r>
+            <w:r>
+              <w:rPr>
+                <w:noProof/>
+                <w:webHidden/>
+              </w:rPr>
+              <w:fldChar w:fldCharType="begin"/>
+            </w:r>
+            <w:r>
+              <w:rPr>
+                <w:noProof/>
+                <w:webHidden/>
+              </w:rPr>
+              <w:instrText xml:space="preserve"> PAGEREF _Toc516088575 \h </w:instrText>
+            </w:r>
+            <w:r>
+              <w:rPr>
+                <w:noProof/>
+                <w:webHidden/>
+              </w:rPr>
+            </w:r>
+            <w:r>
+              <w:rPr>
+                <w:noProof/>
+                <w:webHidden/>
+              </w:rPr>
+              <w:fldChar w:fldCharType="separate"/>
+            </w:r>
+            <w:r>
+              <w:rPr>
+                <w:noProof/>
+                <w:webHidden/>
+              </w:rPr>
+              <w:t>6</w:t>
+            </w:r>
+            <w:r>
+              <w:rPr>
+                <w:noProof/>
+                <w:webHidden/>
+              </w:rPr>
+              <w:fldChar w:fldCharType="end"/>
+            </w:r>
+          </w:hyperlink>
+        </w:p>
+        <w:p>
+          <w:pPr>
+            <w:pStyle w:val="TOC1"/>
+            <w:tabs>
+              <w:tab w:val="left" w:pos="440"/>
+              <w:tab w:val="right" w:leader="dot" w:pos="9350"/>
+            </w:tabs>
+            <w:rPr>
+              <w:rFonts w:eastAsiaTheme="minorEastAsia"/>
+              <w:noProof/>
+              <w:lang w:val="en-US" w:eastAsia="ja-JP"/>
+            </w:rPr>
+          </w:pPr>
+          <w:hyperlink w:anchor="_Toc516088576" w:history="1">
+            <w:r>
+              <w:rPr>
+                <w:rStyle w:val="Hyperlink"/>
+                <w:b/>
+                <w:noProof/>
+              </w:rPr>
+              <w:t>6.</w:t>
+            </w:r>
+            <w:r>
+              <w:rPr>
+                <w:rFonts w:eastAsiaTheme="minorEastAsia"/>
+                <w:noProof/>
+                <w:lang w:val="en-US" w:eastAsia="ja-JP"/>
+              </w:rPr>
+              <w:tab/>
+            </w:r>
+            <w:r>
+              <w:rPr>
+                <w:rStyle w:val="Hyperlink"/>
+                <w:b/>
+                <w:noProof/>
+              </w:rPr>
               <w:t>Fases del Proceso de Gestión de Cambios</w:t>
             </w:r>
             <w:r>
@@ -3916,7 +4263,7 @@
                 <w:noProof/>
                 <w:webHidden/>
               </w:rPr>
-              <w:instrText xml:space="preserve"> PAGEREF _Toc516103972 \h </w:instrText>
+              <w:instrText xml:space="preserve"> PAGEREF _Toc516088576 \h </w:instrText>
             </w:r>
             <w:r>
               <w:rPr>
@@ -3957,23 +4304,23 @@
             <w:rPr>
               <w:rFonts w:eastAsiaTheme="minorEastAsia"/>
               <w:noProof/>
-              <w:lang w:val="es-ES_tradnl" w:eastAsia="es-ES_tradnl"/>
+              <w:lang w:val="en-US" w:eastAsia="ja-JP"/>
             </w:rPr>
           </w:pPr>
-          <w:hyperlink w:anchor="_Toc516103973" w:history="1">
+          <w:hyperlink w:anchor="_Toc516088577" w:history="1">
             <w:r>
               <w:rPr>
                 <w:rStyle w:val="Hyperlink"/>
                 <w:b/>
                 <w:noProof/>
               </w:rPr>
-              <w:t>5.1.</w:t>
+              <w:t>6.1.</w:t>
             </w:r>
             <w:r>
               <w:rPr>
                 <w:rFonts w:eastAsiaTheme="minorEastAsia"/>
                 <w:noProof/>
-                <w:lang w:val="es-ES_tradnl" w:eastAsia="es-ES_tradnl"/>
+                <w:lang w:val="en-US" w:eastAsia="ja-JP"/>
               </w:rPr>
               <w:tab/>
             </w:r>
@@ -4004,7 +4351,7 @@
                 <w:noProof/>
                 <w:webHidden/>
               </w:rPr>
-              <w:instrText xml:space="preserve"> PAGEREF _Toc516103973 \h </w:instrText>
+              <w:instrText xml:space="preserve"> PAGEREF _Toc516088577 \h </w:instrText>
             </w:r>
             <w:r>
               <w:rPr>
@@ -4024,7 +4371,7 @@
                 <w:noProof/>
                 <w:webHidden/>
               </w:rPr>
-              <w:t>6</w:t>
+              <w:t>7</w:t>
             </w:r>
             <w:r>
               <w:rPr>
@@ -4045,23 +4392,23 @@
             <w:rPr>
               <w:rFonts w:eastAsiaTheme="minorEastAsia"/>
               <w:noProof/>
-              <w:lang w:val="es-ES_tradnl" w:eastAsia="es-ES_tradnl"/>
+              <w:lang w:val="en-US" w:eastAsia="ja-JP"/>
             </w:rPr>
           </w:pPr>
-          <w:hyperlink w:anchor="_Toc516103974" w:history="1">
+          <w:hyperlink w:anchor="_Toc516088578" w:history="1">
             <w:r>
               <w:rPr>
                 <w:rStyle w:val="Hyperlink"/>
                 <w:b/>
                 <w:noProof/>
               </w:rPr>
-              <w:t>5.2.</w:t>
+              <w:t>6.2.</w:t>
             </w:r>
             <w:r>
               <w:rPr>
                 <w:rFonts w:eastAsiaTheme="minorEastAsia"/>
                 <w:noProof/>
-                <w:lang w:val="es-ES_tradnl" w:eastAsia="es-ES_tradnl"/>
+                <w:lang w:val="en-US" w:eastAsia="ja-JP"/>
               </w:rPr>
               <w:tab/>
             </w:r>
@@ -4092,7 +4439,7 @@
                 <w:noProof/>
                 <w:webHidden/>
               </w:rPr>
-              <w:instrText xml:space="preserve"> PAGEREF _Toc516103974 \h </w:instrText>
+              <w:instrText xml:space="preserve"> PAGEREF _Toc516088578 \h </w:instrText>
             </w:r>
             <w:r>
               <w:rPr>
@@ -4112,7 +4459,7 @@
                 <w:noProof/>
                 <w:webHidden/>
               </w:rPr>
-              <w:t>7</w:t>
+              <w:t>8</w:t>
             </w:r>
             <w:r>
               <w:rPr>
@@ -4133,23 +4480,23 @@
             <w:rPr>
               <w:rFonts w:eastAsiaTheme="minorEastAsia"/>
               <w:noProof/>
-              <w:lang w:val="es-ES_tradnl" w:eastAsia="es-ES_tradnl"/>
+              <w:lang w:val="en-US" w:eastAsia="ja-JP"/>
             </w:rPr>
           </w:pPr>
-          <w:hyperlink w:anchor="_Toc516103975" w:history="1">
+          <w:hyperlink w:anchor="_Toc516088579" w:history="1">
             <w:r>
               <w:rPr>
                 <w:rStyle w:val="Hyperlink"/>
                 <w:b/>
                 <w:noProof/>
               </w:rPr>
-              <w:t>5.3.</w:t>
+              <w:t>6.3.</w:t>
             </w:r>
             <w:r>
               <w:rPr>
                 <w:rFonts w:eastAsiaTheme="minorEastAsia"/>
                 <w:noProof/>
-                <w:lang w:val="es-ES_tradnl" w:eastAsia="es-ES_tradnl"/>
+                <w:lang w:val="en-US" w:eastAsia="ja-JP"/>
               </w:rPr>
               <w:tab/>
             </w:r>
@@ -4180,7 +4527,7 @@
                 <w:noProof/>
                 <w:webHidden/>
               </w:rPr>
-              <w:instrText xml:space="preserve"> PAGEREF _Toc516103975 \h </w:instrText>
+              <w:instrText xml:space="preserve"> PAGEREF _Toc516088579 \h </w:instrText>
             </w:r>
             <w:r>
               <w:rPr>
@@ -4200,7 +4547,7 @@
                 <w:noProof/>
                 <w:webHidden/>
               </w:rPr>
-              <w:t>7</w:t>
+              <w:t>8</w:t>
             </w:r>
             <w:r>
               <w:rPr>
@@ -4221,23 +4568,23 @@
             <w:rPr>
               <w:rFonts w:eastAsiaTheme="minorEastAsia"/>
               <w:noProof/>
-              <w:lang w:val="es-ES_tradnl" w:eastAsia="es-ES_tradnl"/>
+              <w:lang w:val="en-US" w:eastAsia="ja-JP"/>
             </w:rPr>
           </w:pPr>
-          <w:hyperlink w:anchor="_Toc516103976" w:history="1">
+          <w:hyperlink w:anchor="_Toc516088580" w:history="1">
             <w:r>
               <w:rPr>
                 <w:rStyle w:val="Hyperlink"/>
                 <w:b/>
                 <w:noProof/>
               </w:rPr>
-              <w:t>5.4.</w:t>
+              <w:t>6.4.</w:t>
             </w:r>
             <w:r>
               <w:rPr>
                 <w:rFonts w:eastAsiaTheme="minorEastAsia"/>
                 <w:noProof/>
-                <w:lang w:val="es-ES_tradnl" w:eastAsia="es-ES_tradnl"/>
+                <w:lang w:val="en-US" w:eastAsia="ja-JP"/>
               </w:rPr>
               <w:tab/>
             </w:r>
@@ -4268,7 +4615,7 @@
                 <w:noProof/>
                 <w:webHidden/>
               </w:rPr>
-              <w:instrText xml:space="preserve"> PAGEREF _Toc516103976 \h </w:instrText>
+              <w:instrText xml:space="preserve"> PAGEREF _Toc516088580 \h </w:instrText>
             </w:r>
             <w:r>
               <w:rPr>
@@ -4288,7 +4635,7 @@
                 <w:noProof/>
                 <w:webHidden/>
               </w:rPr>
-              <w:t>8</w:t>
+              <w:t>9</w:t>
             </w:r>
             <w:r>
               <w:rPr>
@@ -4309,23 +4656,23 @@
             <w:rPr>
               <w:rFonts w:eastAsiaTheme="minorEastAsia"/>
               <w:noProof/>
-              <w:lang w:val="es-ES_tradnl" w:eastAsia="es-ES_tradnl"/>
+              <w:lang w:val="en-US" w:eastAsia="ja-JP"/>
             </w:rPr>
           </w:pPr>
-          <w:hyperlink w:anchor="_Toc516103977" w:history="1">
+          <w:hyperlink w:anchor="_Toc516088581" w:history="1">
             <w:r>
               <w:rPr>
                 <w:rStyle w:val="Hyperlink"/>
                 <w:b/>
                 <w:noProof/>
               </w:rPr>
-              <w:t>5.5.</w:t>
+              <w:t>6.5.</w:t>
             </w:r>
             <w:r>
               <w:rPr>
                 <w:rFonts w:eastAsiaTheme="minorEastAsia"/>
                 <w:noProof/>
-                <w:lang w:val="es-ES_tradnl" w:eastAsia="es-ES_tradnl"/>
+                <w:lang w:val="en-US" w:eastAsia="ja-JP"/>
               </w:rPr>
               <w:tab/>
             </w:r>
@@ -4356,7 +4703,7 @@
                 <w:noProof/>
                 <w:webHidden/>
               </w:rPr>
-              <w:instrText xml:space="preserve"> PAGEREF _Toc516103977 \h </w:instrText>
+              <w:instrText xml:space="preserve"> PAGEREF _Toc516088581 \h </w:instrText>
             </w:r>
             <w:r>
               <w:rPr>
@@ -4397,23 +4744,23 @@
             <w:rPr>
               <w:rFonts w:eastAsiaTheme="minorEastAsia"/>
               <w:noProof/>
-              <w:lang w:val="es-ES_tradnl" w:eastAsia="es-ES_tradnl"/>
+              <w:lang w:val="en-US" w:eastAsia="ja-JP"/>
             </w:rPr>
           </w:pPr>
-          <w:hyperlink w:anchor="_Toc516103978" w:history="1">
+          <w:hyperlink w:anchor="_Toc516088582" w:history="1">
             <w:r>
               <w:rPr>
                 <w:rStyle w:val="Hyperlink"/>
                 <w:b/>
                 <w:noProof/>
               </w:rPr>
-              <w:t>5.6.</w:t>
+              <w:t>6.6.</w:t>
             </w:r>
             <w:r>
               <w:rPr>
                 <w:rFonts w:eastAsiaTheme="minorEastAsia"/>
                 <w:noProof/>
-                <w:lang w:val="es-ES_tradnl" w:eastAsia="es-ES_tradnl"/>
+                <w:lang w:val="en-US" w:eastAsia="ja-JP"/>
               </w:rPr>
               <w:tab/>
             </w:r>
@@ -4423,6 +4770,94 @@
                 <w:b/>
                 <w:noProof/>
               </w:rPr>
+              <w:t>Verificación de la implementación</w:t>
+            </w:r>
+            <w:r>
+              <w:rPr>
+                <w:noProof/>
+                <w:webHidden/>
+              </w:rPr>
+              <w:tab/>
+            </w:r>
+            <w:r>
+              <w:rPr>
+                <w:noProof/>
+                <w:webHidden/>
+              </w:rPr>
+              <w:fldChar w:fldCharType="begin"/>
+            </w:r>
+            <w:r>
+              <w:rPr>
+                <w:noProof/>
+                <w:webHidden/>
+              </w:rPr>
+              <w:instrText xml:space="preserve"> PAGEREF _Toc516088582 \h </w:instrText>
+            </w:r>
+            <w:r>
+              <w:rPr>
+                <w:noProof/>
+                <w:webHidden/>
+              </w:rPr>
+            </w:r>
+            <w:r>
+              <w:rPr>
+                <w:noProof/>
+                <w:webHidden/>
+              </w:rPr>
+              <w:fldChar w:fldCharType="separate"/>
+            </w:r>
+            <w:r>
+              <w:rPr>
+                <w:noProof/>
+                <w:webHidden/>
+              </w:rPr>
+              <w:t>10</w:t>
+            </w:r>
+            <w:r>
+              <w:rPr>
+                <w:noProof/>
+                <w:webHidden/>
+              </w:rPr>
+              <w:fldChar w:fldCharType="end"/>
+            </w:r>
+          </w:hyperlink>
+        </w:p>
+        <w:p>
+          <w:pPr>
+            <w:pStyle w:val="TOC2"/>
+            <w:tabs>
+              <w:tab w:val="left" w:pos="880"/>
+              <w:tab w:val="right" w:leader="dot" w:pos="9350"/>
+            </w:tabs>
+            <w:rPr>
+              <w:rFonts w:eastAsiaTheme="minorEastAsia"/>
+              <w:noProof/>
+              <w:lang w:val="en-US" w:eastAsia="ja-JP"/>
+            </w:rPr>
+          </w:pPr>
+          <w:hyperlink w:anchor="_Toc516088583" w:history="1">
+            <w:r>
+              <w:rPr>
+                <w:rStyle w:val="Hyperlink"/>
+                <w:b/>
+                <w:noProof/>
+              </w:rPr>
+              <w:t>6.7.</w:t>
+            </w:r>
+            <w:r>
+              <w:rPr>
+                <w:rFonts w:eastAsiaTheme="minorEastAsia"/>
+                <w:noProof/>
+                <w:lang w:val="en-US" w:eastAsia="ja-JP"/>
+              </w:rPr>
+              <w:tab/>
+            </w:r>
+            <w:r>
+              <w:rPr>
+                <w:rStyle w:val="Hyperlink"/>
+                <w:b/>
+                <w:noProof/>
+              </w:rPr>
               <w:t>Cierre</w:t>
             </w:r>
             <w:r>
@@ -4444,7 +4879,7 @@
                 <w:noProof/>
                 <w:webHidden/>
               </w:rPr>
-              <w:instrText xml:space="preserve"> PAGEREF _Toc516103978 \h </w:instrText>
+              <w:instrText xml:space="preserve"> PAGEREF _Toc516088583 \h </w:instrText>
             </w:r>
             <w:r>
               <w:rPr>
@@ -4464,7 +4899,7 @@
                 <w:noProof/>
                 <w:webHidden/>
               </w:rPr>
-              <w:t>9</w:t>
+              <w:t>10</w:t>
             </w:r>
             <w:r>
               <w:rPr>
@@ -4527,8 +4962,8 @@
           <w:szCs w:val="28"/>
         </w:rPr>
       </w:pPr>
-      <w:bookmarkStart w:id="5" w:name="_Toc514604131"/>
-      <w:bookmarkStart w:id="6" w:name="_Toc516103968"/>
+      <w:bookmarkStart w:id="6" w:name="_Toc514604131"/>
+      <w:bookmarkStart w:id="7" w:name="_Toc516088571"/>
       <w:r>
         <w:rPr>
           <w:b/>
@@ -4538,8 +4973,8 @@
         <w:lastRenderedPageBreak/>
         <w:t>Introducción</w:t>
       </w:r>
-      <w:bookmarkEnd w:id="5"/>
       <w:bookmarkEnd w:id="6"/>
+      <w:bookmarkEnd w:id="7"/>
     </w:p>
     <w:p>
       <w:pPr>
@@ -4628,7 +5063,7 @@
           <w:szCs w:val="28"/>
         </w:rPr>
       </w:pPr>
-      <w:bookmarkStart w:id="7" w:name="_Toc516103969"/>
+      <w:bookmarkStart w:id="8" w:name="_Toc516088572"/>
       <w:r>
         <w:rPr>
           <w:b/>
@@ -4637,7 +5072,7 @@
         </w:rPr>
         <w:t>Solicitud de Cambio (RFC)</w:t>
       </w:r>
-      <w:bookmarkEnd w:id="7"/>
+      <w:bookmarkEnd w:id="8"/>
     </w:p>
     <w:p>
       <w:pPr>
@@ -5286,33 +5721,6 @@
     </w:p>
     <w:p>
       <w:pPr>
-        <w:ind w:left="708"/>
-        <w:rPr>
-          <w:b/>
-          <w:bCs/>
-        </w:rPr>
-      </w:pPr>
-    </w:p>
-    <w:p>
-      <w:pPr>
-        <w:ind w:left="708"/>
-        <w:rPr>
-          <w:b/>
-          <w:bCs/>
-        </w:rPr>
-      </w:pPr>
-    </w:p>
-    <w:p>
-      <w:pPr>
-        <w:ind w:left="708"/>
-        <w:rPr>
-          <w:b/>
-          <w:bCs/>
-        </w:rPr>
-      </w:pPr>
-    </w:p>
-    <w:p>
-      <w:pPr>
         <w:pStyle w:val="ListParagraph"/>
         <w:numPr>
           <w:ilvl w:val="0"/>
@@ -5328,13 +5736,14 @@
           <w:szCs w:val="28"/>
         </w:rPr>
       </w:pPr>
-      <w:bookmarkStart w:id="8" w:name="_Toc516103970"/>
+      <w:bookmarkStart w:id="9" w:name="_Toc516088573"/>
       <w:r>
         <w:rPr>
           <w:b/>
           <w:sz w:val="28"/>
           <w:szCs w:val="28"/>
         </w:rPr>
+        <w:lastRenderedPageBreak/>
         <w:t>Tipos</w:t>
       </w:r>
       <w:r>
@@ -5345,7 +5754,7 @@
         </w:rPr>
         <w:t xml:space="preserve"> de la Solicitud de Cambio</w:t>
       </w:r>
-      <w:bookmarkEnd w:id="8"/>
+      <w:bookmarkEnd w:id="9"/>
     </w:p>
     <w:p>
       <w:pPr>
@@ -5479,16 +5888,6 @@
           <w:bCs/>
         </w:rPr>
       </w:pPr>
-    </w:p>
-    <w:p>
-      <w:pPr>
-        <w:ind w:left="708"/>
-        <w:jc w:val="center"/>
-        <w:rPr>
-          <w:b/>
-          <w:bCs/>
-        </w:rPr>
-      </w:pPr>
       <w:r>
         <w:rPr>
           <w:b/>
@@ -5524,23 +5923,496 @@
           <w:szCs w:val="28"/>
         </w:rPr>
       </w:pPr>
-      <w:bookmarkStart w:id="9" w:name="_Toc516103971"/>
+      <w:bookmarkStart w:id="10" w:name="_Toc516088574"/>
       <w:r>
         <w:rPr>
           <w:b/>
           <w:sz w:val="28"/>
           <w:szCs w:val="28"/>
         </w:rPr>
+        <w:t>Estados de la Solicitud de Cambio</w:t>
+      </w:r>
+      <w:bookmarkEnd w:id="10"/>
+    </w:p>
+    <w:p>
+      <w:pPr>
+        <w:ind w:left="708"/>
+      </w:pPr>
+      <w:r>
+        <w:t>En la tabla 3 se muestran los diferentes estados disponibles para una solicitud de cambio durante todo el proceso de cambios.</w:t>
+      </w:r>
+    </w:p>
+    <w:tbl>
+      <w:tblPr>
+        <w:tblStyle w:val="TableGrid"/>
+        <w:tblW w:w="0" w:type="auto"/>
+        <w:tblInd w:w="2215" w:type="dxa"/>
+        <w:tblLook w:val="04A0" w:firstRow="1" w:lastRow="0" w:firstColumn="1" w:lastColumn="0" w:noHBand="0" w:noVBand="1"/>
+      </w:tblPr>
+      <w:tblGrid>
+        <w:gridCol w:w="1830"/>
+        <w:gridCol w:w="3931"/>
+      </w:tblGrid>
+      <w:tr>
+        <w:trPr>
+          <w:trHeight w:val="440"/>
+        </w:trPr>
+        <w:tc>
+          <w:tcPr>
+            <w:tcW w:w="1830" w:type="dxa"/>
+            <w:shd w:val="clear" w:color="auto" w:fill="D9E2F3" w:themeFill="accent1" w:themeFillTint="33"/>
+          </w:tcPr>
+          <w:p>
+            <w:pPr>
+              <w:rPr>
+                <w:b/>
+                <w:bCs/>
+              </w:rPr>
+            </w:pPr>
+            <w:r>
+              <w:rPr>
+                <w:b/>
+                <w:bCs/>
+              </w:rPr>
+              <w:t>Estado</w:t>
+            </w:r>
+          </w:p>
+        </w:tc>
+        <w:tc>
+          <w:tcPr>
+            <w:tcW w:w="3931" w:type="dxa"/>
+            <w:shd w:val="clear" w:color="auto" w:fill="D9E2F3" w:themeFill="accent1" w:themeFillTint="33"/>
+          </w:tcPr>
+          <w:p>
+            <w:pPr>
+              <w:rPr>
+                <w:b/>
+                <w:bCs/>
+              </w:rPr>
+            </w:pPr>
+            <w:r>
+              <w:rPr>
+                <w:b/>
+                <w:bCs/>
+              </w:rPr>
+              <w:t>Descripción</w:t>
+            </w:r>
+          </w:p>
+        </w:tc>
+      </w:tr>
+      <w:tr>
+        <w:tc>
+          <w:tcPr>
+            <w:tcW w:w="1830" w:type="dxa"/>
+            <w:shd w:val="clear" w:color="auto" w:fill="D9E2F3" w:themeFill="accent1" w:themeFillTint="33"/>
+          </w:tcPr>
+          <w:p>
+            <w:pPr>
+              <w:rPr>
+                <w:b/>
+                <w:bCs/>
+              </w:rPr>
+            </w:pPr>
+            <w:r>
+              <w:rPr>
+                <w:b/>
+                <w:bCs/>
+              </w:rPr>
+              <w:t>Recibido</w:t>
+            </w:r>
+          </w:p>
+        </w:tc>
+        <w:tc>
+          <w:tcPr>
+            <w:tcW w:w="3931" w:type="dxa"/>
+          </w:tcPr>
+          <w:p>
+            <w:r>
+              <w:t>La solicitud de cambio ha sido recibida en el sistema.</w:t>
+            </w:r>
+          </w:p>
+        </w:tc>
+      </w:tr>
+      <w:tr>
+        <w:tc>
+          <w:tcPr>
+            <w:tcW w:w="1830" w:type="dxa"/>
+            <w:shd w:val="clear" w:color="auto" w:fill="D9E2F3" w:themeFill="accent1" w:themeFillTint="33"/>
+          </w:tcPr>
+          <w:p>
+            <w:pPr>
+              <w:rPr>
+                <w:b/>
+                <w:bCs/>
+              </w:rPr>
+            </w:pPr>
+            <w:r>
+              <w:rPr>
+                <w:b/>
+                <w:bCs/>
+              </w:rPr>
+              <w:t>Asignado</w:t>
+            </w:r>
+          </w:p>
+        </w:tc>
+        <w:tc>
+          <w:tcPr>
+            <w:tcW w:w="3931" w:type="dxa"/>
+          </w:tcPr>
+          <w:p>
+            <w:r>
+              <w:t>Se ha asignado un grupo de gestión de cambio a la solicitud.</w:t>
+            </w:r>
+          </w:p>
+        </w:tc>
+      </w:tr>
+      <w:tr>
+        <w:tc>
+          <w:tcPr>
+            <w:tcW w:w="1830" w:type="dxa"/>
+            <w:shd w:val="clear" w:color="auto" w:fill="D9E2F3" w:themeFill="accent1" w:themeFillTint="33"/>
+          </w:tcPr>
+          <w:p>
+            <w:pPr>
+              <w:rPr>
+                <w:b/>
+                <w:bCs/>
+              </w:rPr>
+            </w:pPr>
+            <w:r>
+              <w:rPr>
+                <w:b/>
+                <w:bCs/>
+              </w:rPr>
+              <w:t>Analizado</w:t>
+            </w:r>
+          </w:p>
+        </w:tc>
+        <w:tc>
+          <w:tcPr>
+            <w:tcW w:w="3931" w:type="dxa"/>
+          </w:tcPr>
+          <w:p>
+            <w:r>
+              <w:t>Se ha hecho un análisis de tipo y prioridad a la solicitud de cambio.</w:t>
+            </w:r>
+          </w:p>
+        </w:tc>
+      </w:tr>
+      <w:tr>
+        <w:tc>
+          <w:tcPr>
+            <w:tcW w:w="1830" w:type="dxa"/>
+            <w:shd w:val="clear" w:color="auto" w:fill="D9E2F3" w:themeFill="accent1" w:themeFillTint="33"/>
+          </w:tcPr>
+          <w:p>
+            <w:pPr>
+              <w:rPr>
+                <w:b/>
+                <w:bCs/>
+              </w:rPr>
+            </w:pPr>
+            <w:r>
+              <w:rPr>
+                <w:b/>
+                <w:bCs/>
+              </w:rPr>
+              <w:t>Por aprobar</w:t>
+            </w:r>
+          </w:p>
+        </w:tc>
+        <w:tc>
+          <w:tcPr>
+            <w:tcW w:w="3931" w:type="dxa"/>
+          </w:tcPr>
+          <w:p>
+            <w:r>
+              <w:t>Se ha hecho un análisis del impacto y se espera la aprobación de la solicitud.</w:t>
+            </w:r>
+          </w:p>
+        </w:tc>
+      </w:tr>
+      <w:tr>
+        <w:tc>
+          <w:tcPr>
+            <w:tcW w:w="1830" w:type="dxa"/>
+            <w:shd w:val="clear" w:color="auto" w:fill="D9E2F3" w:themeFill="accent1" w:themeFillTint="33"/>
+          </w:tcPr>
+          <w:p>
+            <w:pPr>
+              <w:rPr>
+                <w:b/>
+                <w:bCs/>
+              </w:rPr>
+            </w:pPr>
+            <w:r>
+              <w:rPr>
+                <w:b/>
+                <w:bCs/>
+              </w:rPr>
+              <w:t>Aprobado</w:t>
+            </w:r>
+          </w:p>
+        </w:tc>
+        <w:tc>
+          <w:tcPr>
+            <w:tcW w:w="3931" w:type="dxa"/>
+          </w:tcPr>
+          <w:p>
+            <w:r>
+              <w:t>La solicitud de cambio ha sido aprobada.</w:t>
+            </w:r>
+          </w:p>
+        </w:tc>
+      </w:tr>
+      <w:tr>
+        <w:tc>
+          <w:tcPr>
+            <w:tcW w:w="1830" w:type="dxa"/>
+            <w:shd w:val="clear" w:color="auto" w:fill="D9E2F3" w:themeFill="accent1" w:themeFillTint="33"/>
+          </w:tcPr>
+          <w:p>
+            <w:pPr>
+              <w:rPr>
+                <w:b/>
+                <w:bCs/>
+              </w:rPr>
+            </w:pPr>
+            <w:r>
+              <w:rPr>
+                <w:b/>
+                <w:bCs/>
+              </w:rPr>
+              <w:t>Planificado</w:t>
+            </w:r>
+          </w:p>
+        </w:tc>
+        <w:tc>
+          <w:tcPr>
+            <w:tcW w:w="3931" w:type="dxa"/>
+          </w:tcPr>
+          <w:p>
+            <w:r>
+              <w:t>Ya se han definido y coordinado las fechas de la solicitud de cambio.</w:t>
+            </w:r>
+          </w:p>
+        </w:tc>
+      </w:tr>
+      <w:tr>
+        <w:tc>
+          <w:tcPr>
+            <w:tcW w:w="1830" w:type="dxa"/>
+            <w:shd w:val="clear" w:color="auto" w:fill="D9E2F3" w:themeFill="accent1" w:themeFillTint="33"/>
+          </w:tcPr>
+          <w:p>
+            <w:pPr>
+              <w:rPr>
+                <w:b/>
+                <w:bCs/>
+              </w:rPr>
+            </w:pPr>
+            <w:r>
+              <w:rPr>
+                <w:b/>
+                <w:bCs/>
+              </w:rPr>
+              <w:t>Implementado</w:t>
+            </w:r>
+          </w:p>
+        </w:tc>
+        <w:tc>
+          <w:tcPr>
+            <w:tcW w:w="3931" w:type="dxa"/>
+          </w:tcPr>
+          <w:p>
+            <w:r>
+              <w:t>El cambio ha sido implementado y falta verificación.</w:t>
+            </w:r>
+          </w:p>
+        </w:tc>
+      </w:tr>
+      <w:tr>
+        <w:tc>
+          <w:tcPr>
+            <w:tcW w:w="1830" w:type="dxa"/>
+            <w:shd w:val="clear" w:color="auto" w:fill="D9E2F3" w:themeFill="accent1" w:themeFillTint="33"/>
+          </w:tcPr>
+          <w:p>
+            <w:pPr>
+              <w:rPr>
+                <w:b/>
+                <w:bCs/>
+              </w:rPr>
+            </w:pPr>
+            <w:r>
+              <w:rPr>
+                <w:b/>
+                <w:bCs/>
+              </w:rPr>
+              <w:t>Verificado</w:t>
+            </w:r>
+          </w:p>
+        </w:tc>
+        <w:tc>
+          <w:tcPr>
+            <w:tcW w:w="3931" w:type="dxa"/>
+          </w:tcPr>
+          <w:p>
+            <w:r>
+              <w:t>El cambio implementado ha sido verificado.</w:t>
+            </w:r>
+          </w:p>
+        </w:tc>
+      </w:tr>
+      <w:tr>
+        <w:tc>
+          <w:tcPr>
+            <w:tcW w:w="1830" w:type="dxa"/>
+            <w:shd w:val="clear" w:color="auto" w:fill="D9E2F3" w:themeFill="accent1" w:themeFillTint="33"/>
+          </w:tcPr>
+          <w:p>
+            <w:pPr>
+              <w:rPr>
+                <w:b/>
+                <w:bCs/>
+              </w:rPr>
+            </w:pPr>
+            <w:r>
+              <w:rPr>
+                <w:b/>
+                <w:bCs/>
+              </w:rPr>
+              <w:lastRenderedPageBreak/>
+              <w:t>Culminado</w:t>
+            </w:r>
+          </w:p>
+        </w:tc>
+        <w:tc>
+          <w:tcPr>
+            <w:tcW w:w="3931" w:type="dxa"/>
+          </w:tcPr>
+          <w:p>
+            <w:r>
+              <w:t>Todo el proceso de gestión de cambio ha sido terminado y la solicitud ha sido verificada.</w:t>
+            </w:r>
+          </w:p>
+        </w:tc>
+      </w:tr>
+      <w:tr>
+        <w:tc>
+          <w:tcPr>
+            <w:tcW w:w="1830" w:type="dxa"/>
+            <w:shd w:val="clear" w:color="auto" w:fill="D9E2F3" w:themeFill="accent1" w:themeFillTint="33"/>
+          </w:tcPr>
+          <w:p>
+            <w:pPr>
+              <w:rPr>
+                <w:b/>
+                <w:bCs/>
+              </w:rPr>
+            </w:pPr>
+            <w:r>
+              <w:rPr>
+                <w:b/>
+                <w:bCs/>
+              </w:rPr>
+              <w:t>Rechazado</w:t>
+            </w:r>
+          </w:p>
+        </w:tc>
+        <w:tc>
+          <w:tcPr>
+            <w:tcW w:w="3931" w:type="dxa"/>
+          </w:tcPr>
+          <w:p>
+            <w:r>
+              <w:t>La solicitud de cambio ha sido rechazada.</w:t>
+            </w:r>
+          </w:p>
+        </w:tc>
+      </w:tr>
+    </w:tbl>
+    <w:p>
+      <w:pPr>
+        <w:ind w:left="708"/>
+        <w:jc w:val="center"/>
+        <w:rPr>
+          <w:b/>
+          <w:bCs/>
+        </w:rPr>
+      </w:pPr>
+      <w:r>
+        <w:rPr>
+          <w:b/>
+          <w:bCs/>
+        </w:rPr>
+        <w:t xml:space="preserve">Tabla </w:t>
+      </w:r>
+      <w:r>
+        <w:rPr>
+          <w:b/>
+          <w:bCs/>
+        </w:rPr>
+        <w:t>3</w:t>
+      </w:r>
+      <w:r>
+        <w:rPr>
+          <w:b/>
+          <w:bCs/>
+        </w:rPr>
+        <w:t>. Tipos de solicitud de cambio</w:t>
+      </w:r>
+    </w:p>
+    <w:p>
+      <w:pPr>
+        <w:ind w:left="708"/>
+        <w:jc w:val="center"/>
+        <w:rPr>
+          <w:b/>
+          <w:bCs/>
+        </w:rPr>
+      </w:pPr>
+    </w:p>
+    <w:p>
+      <w:pPr>
+        <w:pStyle w:val="ListParagraph"/>
+        <w:numPr>
+          <w:ilvl w:val="0"/>
+          <w:numId w:val="1"/>
+        </w:numPr>
+        <w:spacing w:after="160" w:line="240" w:lineRule="auto"/>
+        <w:contextualSpacing w:val="0"/>
+        <w:jc w:val="both"/>
+        <w:outlineLvl w:val="0"/>
+        <w:rPr>
+          <w:b/>
+          <w:sz w:val="28"/>
+          <w:szCs w:val="28"/>
+        </w:rPr>
+      </w:pPr>
+      <w:bookmarkStart w:id="11" w:name="_Toc516088575"/>
+      <w:r>
+        <w:rPr>
+          <w:b/>
+          <w:sz w:val="28"/>
+          <w:szCs w:val="28"/>
+        </w:rPr>
         <w:t>Prioridades de la Solicitud de Cambio</w:t>
       </w:r>
-      <w:bookmarkEnd w:id="9"/>
+      <w:bookmarkEnd w:id="11"/>
     </w:p>
     <w:p>
       <w:pPr>
         <w:ind w:left="708"/>
       </w:pPr>
       <w:r>
-        <w:t xml:space="preserve">En la tabla 3 se muestran las diferentes prioridades </w:t>
+        <w:t xml:space="preserve">En la tabla </w:t>
+      </w:r>
+      <w:r>
+        <w:t>4</w:t>
+      </w:r>
+      <w:r>
+        <w:t xml:space="preserve"> se muestran las diferentes prioridades </w:t>
       </w:r>
       <w:r>
         <w:t>a asignar a una solicitud de cambio.</w:t>
@@ -6001,14 +6873,6 @@
     </w:tbl>
     <w:p>
       <w:pPr>
-        <w:rPr>
-          <w:b/>
-          <w:bCs/>
-        </w:rPr>
-      </w:pPr>
-    </w:p>
-    <w:p>
-      <w:pPr>
         <w:ind w:left="708"/>
         <w:jc w:val="center"/>
         <w:rPr>
@@ -6028,7 +6892,7 @@
           <w:b/>
           <w:bCs/>
         </w:rPr>
-        <w:t>3</w:t>
+        <w:t>4</w:t>
       </w:r>
       <w:r>
         <w:rPr>
@@ -6125,7 +6989,6 @@
     </w:p>
     <w:p>
       <w:r>
-        <w:lastRenderedPageBreak/>
         <w:tab/>
       </w:r>
       <w:r>
@@ -6194,7 +7057,7 @@
           <w:szCs w:val="28"/>
         </w:rPr>
       </w:pPr>
-      <w:bookmarkStart w:id="10" w:name="_Toc516103972"/>
+      <w:bookmarkStart w:id="12" w:name="_Toc516088576"/>
       <w:r>
         <w:rPr>
           <w:b/>
@@ -6203,7 +7066,7 @@
         </w:rPr>
         <w:t>Fases del Proceso de Gestión de Cambios</w:t>
       </w:r>
-      <w:bookmarkEnd w:id="10"/>
+      <w:bookmarkEnd w:id="12"/>
     </w:p>
     <w:p>
       <w:pPr>
@@ -6224,6 +7087,7 @@
         <w:rPr>
           <w:noProof/>
         </w:rPr>
+        <w:lastRenderedPageBreak/>
         <w:drawing>
           <wp:inline distT="0" distB="0" distL="0" distR="0" wp14:anchorId="41CDEEDB" wp14:editId="14511A6F">
             <wp:extent cx="5349584" cy="2962275"/>
@@ -6303,7 +7167,7 @@
           <w:szCs w:val="24"/>
         </w:rPr>
       </w:pPr>
-      <w:bookmarkStart w:id="11" w:name="_Toc516103973"/>
+      <w:bookmarkStart w:id="13" w:name="_Toc516088577"/>
       <w:r>
         <w:rPr>
           <w:b/>
@@ -6312,7 +7176,7 @@
         </w:rPr>
         <w:t>Recibir y analizar la petición</w:t>
       </w:r>
-      <w:bookmarkEnd w:id="11"/>
+      <w:bookmarkEnd w:id="13"/>
     </w:p>
     <w:p>
       <w:pPr>
@@ -6459,7 +7323,6 @@
           <w:bCs/>
           <w:lang w:val="es-ES_tradnl"/>
         </w:rPr>
-        <w:lastRenderedPageBreak/>
         <w:t>Documentos</w:t>
       </w:r>
     </w:p>
@@ -6656,7 +7519,7 @@
           <w:szCs w:val="24"/>
         </w:rPr>
       </w:pPr>
-      <w:bookmarkStart w:id="12" w:name="_Toc516103974"/>
+      <w:bookmarkStart w:id="14" w:name="_Toc516088578"/>
       <w:r>
         <w:rPr>
           <w:b/>
@@ -6665,7 +7528,7 @@
         </w:rPr>
         <w:t>Clasificar el cambio</w:t>
       </w:r>
-      <w:bookmarkEnd w:id="12"/>
+      <w:bookmarkEnd w:id="14"/>
     </w:p>
     <w:p>
       <w:pPr>
@@ -6945,7 +7808,7 @@
           <w:szCs w:val="24"/>
         </w:rPr>
       </w:pPr>
-      <w:bookmarkStart w:id="13" w:name="_Toc516103975"/>
+      <w:bookmarkStart w:id="15" w:name="_Toc516088579"/>
       <w:r>
         <w:rPr>
           <w:b/>
@@ -6954,7 +7817,7 @@
         </w:rPr>
         <w:t>Evaluación del impacto y riesgos</w:t>
       </w:r>
-      <w:bookmarkEnd w:id="13"/>
+      <w:bookmarkEnd w:id="15"/>
     </w:p>
     <w:p>
       <w:pPr>
@@ -7140,7 +8003,6 @@
           <w:bCs/>
           <w:lang w:val="es-ES_tradnl"/>
         </w:rPr>
-        <w:lastRenderedPageBreak/>
         <w:t>Documentos</w:t>
       </w:r>
     </w:p>
@@ -7285,6 +8147,7 @@
           <w:bCs/>
           <w:lang w:val="es-ES_tradnl"/>
         </w:rPr>
+        <w:lastRenderedPageBreak/>
         <w:t>Los cambios con riesgos altos deben de tener la aprobación obligatoria del jefe de proyecto.</w:t>
       </w:r>
     </w:p>
@@ -7321,7 +8184,7 @@
           <w:szCs w:val="24"/>
         </w:rPr>
       </w:pPr>
-      <w:bookmarkStart w:id="14" w:name="_Toc516103976"/>
+      <w:bookmarkStart w:id="16" w:name="_Toc516088580"/>
       <w:r>
         <w:rPr>
           <w:b/>
@@ -7330,7 +8193,7 @@
         </w:rPr>
         <w:t>Aprobación del cambio</w:t>
       </w:r>
-      <w:bookmarkEnd w:id="14"/>
+      <w:bookmarkEnd w:id="16"/>
     </w:p>
     <w:p>
       <w:pPr>
@@ -7688,17 +8551,16 @@
           <w:szCs w:val="24"/>
         </w:rPr>
       </w:pPr>
-      <w:bookmarkStart w:id="15" w:name="_Toc516103977"/>
+      <w:bookmarkStart w:id="17" w:name="_Toc516088581"/>
       <w:r>
         <w:rPr>
           <w:b/>
           <w:sz w:val="24"/>
           <w:szCs w:val="24"/>
         </w:rPr>
-        <w:lastRenderedPageBreak/>
         <w:t>Implementación del Cambio</w:t>
       </w:r>
-      <w:bookmarkEnd w:id="15"/>
+      <w:bookmarkEnd w:id="17"/>
     </w:p>
     <w:p>
       <w:pPr>
@@ -8007,16 +8869,16 @@
           <w:szCs w:val="24"/>
         </w:rPr>
       </w:pPr>
-      <w:bookmarkStart w:id="16" w:name="_Toc516103978"/>
+      <w:bookmarkStart w:id="18" w:name="_Toc516088582"/>
       <w:r>
         <w:rPr>
           <w:b/>
           <w:sz w:val="24"/>
           <w:szCs w:val="24"/>
         </w:rPr>
-        <w:t>Cierre</w:t>
-      </w:r>
-      <w:bookmarkEnd w:id="16"/>
+        <w:t>Verificación de la implementación</w:t>
+      </w:r>
+      <w:bookmarkEnd w:id="18"/>
     </w:p>
     <w:p>
       <w:pPr>
@@ -8057,7 +8919,14 @@
           <w:bCs/>
           <w:lang w:val="es-ES_tradnl"/>
         </w:rPr>
-        <w:t>Se realiza el acta de cierre de los cambios.</w:t>
+        <w:t xml:space="preserve">Se </w:t>
+      </w:r>
+      <w:r>
+        <w:rPr>
+          <w:bCs/>
+          <w:lang w:val="es-ES_tradnl"/>
+        </w:rPr>
+        <w:t>hacen revisiones a los cambios implementados y sus efectos en el sistema.</w:t>
       </w:r>
     </w:p>
     <w:p>
@@ -8077,7 +8946,14 @@
           <w:bCs/>
           <w:lang w:val="es-ES_tradnl"/>
         </w:rPr>
-        <w:t>Se documenta la realización de las actividades junto con los casos de prueba realizados.</w:t>
+        <w:t>Se registra el nivel de satisfacción de los usuarios con respecto al cambio implementado</w:t>
+      </w:r>
+      <w:r>
+        <w:rPr>
+          <w:bCs/>
+          <w:lang w:val="es-ES_tradnl"/>
+        </w:rPr>
+        <w:t>.</w:t>
       </w:r>
     </w:p>
     <w:p>
@@ -8097,7 +8973,7 @@
           <w:bCs/>
           <w:lang w:val="es-ES_tradnl"/>
         </w:rPr>
-        <w:t>Se documenta lo necesario para realizar el cambio en entorno de producción de ser necesario.</w:t>
+        <w:t>Se cambia el estado de la solicitud de cambio a ‘Verificado’.</w:t>
       </w:r>
     </w:p>
     <w:p>
@@ -8152,6 +9028,37 @@
     </w:p>
     <w:p>
       <w:pPr>
+        <w:ind w:left="1068"/>
+        <w:rPr>
+          <w:bCs/>
+          <w:lang w:val="es-ES_tradnl"/>
+        </w:rPr>
+      </w:pPr>
+    </w:p>
+    <w:p>
+      <w:pPr>
+        <w:pStyle w:val="ListParagraph"/>
+        <w:numPr>
+          <w:ilvl w:val="0"/>
+          <w:numId w:val="10"/>
+        </w:numPr>
+        <w:rPr>
+          <w:b/>
+          <w:bCs/>
+          <w:lang w:val="es-ES_tradnl"/>
+        </w:rPr>
+      </w:pPr>
+      <w:r>
+        <w:rPr>
+          <w:b/>
+          <w:bCs/>
+          <w:lang w:val="es-ES_tradnl"/>
+        </w:rPr>
+        <w:t>Políticas</w:t>
+      </w:r>
+    </w:p>
+    <w:p>
+      <w:pPr>
         <w:pStyle w:val="ListParagraph"/>
         <w:numPr>
           <w:ilvl w:val="0"/>
@@ -8167,16 +9074,183 @@
           <w:bCs/>
           <w:lang w:val="es-ES_tradnl"/>
         </w:rPr>
-        <w:t>Acta de Cierre de los cambios</w:t>
-      </w:r>
-    </w:p>
-    <w:p>
-      <w:pPr>
-        <w:rPr>
-          <w:bCs/>
-          <w:lang w:val="es-ES_tradnl"/>
-        </w:rPr>
-      </w:pPr>
+        <w:t>Las revisiones se deben hacer en un tiempo promedio:</w:t>
+      </w:r>
+    </w:p>
+    <w:p>
+      <w:pPr>
+        <w:pStyle w:val="ListParagraph"/>
+        <w:numPr>
+          <w:ilvl w:val="1"/>
+          <w:numId w:val="3"/>
+        </w:numPr>
+        <w:rPr>
+          <w:bCs/>
+          <w:lang w:val="es-ES_tradnl"/>
+        </w:rPr>
+      </w:pPr>
+      <w:r>
+        <w:rPr>
+          <w:bCs/>
+          <w:lang w:val="es-ES_tradnl"/>
+        </w:rPr>
+        <w:t>Revisión de infraestructura (</w:t>
+      </w:r>
+      <w:proofErr w:type="spellStart"/>
+      <w:r>
+        <w:rPr>
+          <w:bCs/>
+          <w:lang w:val="es-ES_tradnl"/>
+        </w:rPr>
+        <w:t>backend</w:t>
+      </w:r>
+      <w:proofErr w:type="spellEnd"/>
+      <w:r>
+        <w:rPr>
+          <w:bCs/>
+          <w:lang w:val="es-ES_tradnl"/>
+        </w:rPr>
+        <w:t>)</w:t>
+      </w:r>
+      <w:r>
+        <w:rPr>
+          <w:bCs/>
+          <w:lang w:val="es-ES_tradnl"/>
+        </w:rPr>
+        <w:t xml:space="preserve">: </w:t>
+      </w:r>
+      <w:r>
+        <w:rPr>
+          <w:bCs/>
+          <w:lang w:val="es-ES_tradnl"/>
+        </w:rPr>
+        <w:t>2</w:t>
+      </w:r>
+      <w:r>
+        <w:rPr>
+          <w:bCs/>
+          <w:lang w:val="es-ES_tradnl"/>
+        </w:rPr>
+        <w:t xml:space="preserve"> día</w:t>
+      </w:r>
+      <w:r>
+        <w:rPr>
+          <w:bCs/>
+          <w:lang w:val="es-ES_tradnl"/>
+        </w:rPr>
+        <w:t>s</w:t>
+      </w:r>
+    </w:p>
+    <w:p>
+      <w:pPr>
+        <w:pStyle w:val="ListParagraph"/>
+        <w:numPr>
+          <w:ilvl w:val="1"/>
+          <w:numId w:val="3"/>
+        </w:numPr>
+        <w:rPr>
+          <w:bCs/>
+          <w:lang w:val="es-ES_tradnl"/>
+        </w:rPr>
+      </w:pPr>
+      <w:r>
+        <w:rPr>
+          <w:bCs/>
+          <w:lang w:val="es-ES_tradnl"/>
+        </w:rPr>
+        <w:t>Revisión de aplicaciones (</w:t>
+      </w:r>
+      <w:proofErr w:type="spellStart"/>
+      <w:r>
+        <w:rPr>
+          <w:bCs/>
+          <w:lang w:val="es-ES_tradnl"/>
+        </w:rPr>
+        <w:t>frontend</w:t>
+      </w:r>
+      <w:proofErr w:type="spellEnd"/>
+      <w:r>
+        <w:rPr>
+          <w:bCs/>
+          <w:lang w:val="es-ES_tradnl"/>
+        </w:rPr>
+        <w:t>)</w:t>
+      </w:r>
+      <w:r>
+        <w:rPr>
+          <w:bCs/>
+          <w:lang w:val="es-ES_tradnl"/>
+        </w:rPr>
+        <w:t>: 4 días</w:t>
+      </w:r>
+    </w:p>
+    <w:p>
+      <w:pPr>
+        <w:pStyle w:val="ListParagraph"/>
+        <w:numPr>
+          <w:ilvl w:val="0"/>
+          <w:numId w:val="3"/>
+        </w:numPr>
+        <w:rPr>
+          <w:lang w:val="es-ES_tradnl"/>
+        </w:rPr>
+      </w:pPr>
+      <w:r>
+        <w:rPr>
+          <w:bCs/>
+          <w:lang w:val="es-ES_tradnl"/>
+        </w:rPr>
+        <w:t>Se le envía un registro online de satisfacción al director de proyecto y a los líderes de mantenimiento</w:t>
+      </w:r>
+      <w:r>
+        <w:rPr>
+          <w:bCs/>
+          <w:lang w:val="es-ES_tradnl"/>
+        </w:rPr>
+        <w:t>.</w:t>
+      </w:r>
+    </w:p>
+    <w:p>
+      <w:pPr>
+        <w:rPr>
+          <w:lang w:val="es-ES_tradnl"/>
+        </w:rPr>
+      </w:pPr>
+      <w:r>
+        <w:rPr>
+          <w:lang w:val="es-ES_tradnl"/>
+        </w:rPr>
+        <w:t xml:space="preserve"> </w:t>
+      </w:r>
+    </w:p>
+    <w:p>
+      <w:pPr>
+        <w:pStyle w:val="ListParagraph"/>
+        <w:numPr>
+          <w:ilvl w:val="1"/>
+          <w:numId w:val="1"/>
+        </w:numPr>
+        <w:spacing w:after="160" w:line="240" w:lineRule="auto"/>
+        <w:ind w:left="426" w:hanging="141"/>
+        <w:contextualSpacing w:val="0"/>
+        <w:jc w:val="both"/>
+        <w:outlineLvl w:val="1"/>
+        <w:rPr>
+          <w:b/>
+          <w:sz w:val="24"/>
+          <w:szCs w:val="24"/>
+        </w:rPr>
+      </w:pPr>
+      <w:bookmarkStart w:id="19" w:name="_Toc516088583"/>
+      <w:r>
+        <w:rPr>
+          <w:b/>
+          <w:sz w:val="24"/>
+          <w:szCs w:val="24"/>
+        </w:rPr>
+        <w:t>Cierre</w:t>
+      </w:r>
+      <w:bookmarkEnd w:id="19"/>
     </w:p>
     <w:p>
       <w:pPr>
@@ -8197,7 +9271,7 @@
           <w:bCs/>
           <w:lang w:val="es-ES_tradnl"/>
         </w:rPr>
-        <w:t>Políticas</w:t>
+        <w:t>Actividades</w:t>
       </w:r>
     </w:p>
     <w:p>
@@ -8217,7 +9291,167 @@
           <w:bCs/>
           <w:lang w:val="es-ES_tradnl"/>
         </w:rPr>
+        <w:t>Se realiza el acta de cierre de los cambios.</w:t>
+      </w:r>
+    </w:p>
+    <w:p>
+      <w:pPr>
+        <w:pStyle w:val="ListParagraph"/>
+        <w:numPr>
+          <w:ilvl w:val="0"/>
+          <w:numId w:val="3"/>
+        </w:numPr>
+        <w:rPr>
+          <w:bCs/>
+          <w:lang w:val="es-ES_tradnl"/>
+        </w:rPr>
+      </w:pPr>
+      <w:r>
+        <w:rPr>
+          <w:bCs/>
+          <w:lang w:val="es-ES_tradnl"/>
+        </w:rPr>
+        <w:t>Se documenta la realización de las actividades junto con los casos de prueba realizados.</w:t>
+      </w:r>
+    </w:p>
+    <w:p>
+      <w:pPr>
+        <w:pStyle w:val="ListParagraph"/>
+        <w:numPr>
+          <w:ilvl w:val="0"/>
+          <w:numId w:val="3"/>
+        </w:numPr>
+        <w:rPr>
+          <w:bCs/>
+          <w:lang w:val="es-ES_tradnl"/>
+        </w:rPr>
+      </w:pPr>
+      <w:r>
+        <w:rPr>
+          <w:bCs/>
+          <w:lang w:val="es-ES_tradnl"/>
+        </w:rPr>
         <w:lastRenderedPageBreak/>
+        <w:t>Se documenta lo necesario para realizar el cambio en entorno de producción de ser necesario.</w:t>
+      </w:r>
+    </w:p>
+    <w:p>
+      <w:pPr>
+        <w:rPr>
+          <w:bCs/>
+          <w:lang w:val="es-ES_tradnl"/>
+        </w:rPr>
+      </w:pPr>
+    </w:p>
+    <w:p>
+      <w:pPr>
+        <w:pStyle w:val="ListParagraph"/>
+        <w:numPr>
+          <w:ilvl w:val="0"/>
+          <w:numId w:val="10"/>
+        </w:numPr>
+        <w:rPr>
+          <w:b/>
+          <w:bCs/>
+          <w:lang w:val="es-ES_tradnl"/>
+        </w:rPr>
+      </w:pPr>
+      <w:r>
+        <w:rPr>
+          <w:b/>
+          <w:bCs/>
+          <w:lang w:val="es-ES_tradnl"/>
+        </w:rPr>
+        <w:t>Documentos</w:t>
+      </w:r>
+    </w:p>
+    <w:p>
+      <w:pPr>
+        <w:pStyle w:val="ListParagraph"/>
+        <w:numPr>
+          <w:ilvl w:val="0"/>
+          <w:numId w:val="3"/>
+        </w:numPr>
+        <w:rPr>
+          <w:bCs/>
+          <w:lang w:val="es-ES_tradnl"/>
+        </w:rPr>
+      </w:pPr>
+      <w:r>
+        <w:rPr>
+          <w:bCs/>
+          <w:lang w:val="es-ES_tradnl"/>
+        </w:rPr>
+        <w:t>Plan de control de cambios</w:t>
+      </w:r>
+    </w:p>
+    <w:p>
+      <w:pPr>
+        <w:pStyle w:val="ListParagraph"/>
+        <w:numPr>
+          <w:ilvl w:val="0"/>
+          <w:numId w:val="3"/>
+        </w:numPr>
+        <w:rPr>
+          <w:bCs/>
+          <w:lang w:val="es-ES_tradnl"/>
+        </w:rPr>
+      </w:pPr>
+      <w:r>
+        <w:rPr>
+          <w:bCs/>
+          <w:lang w:val="es-ES_tradnl"/>
+        </w:rPr>
+        <w:t>Acta de Cierre de los cambios</w:t>
+      </w:r>
+    </w:p>
+    <w:p>
+      <w:pPr>
+        <w:rPr>
+          <w:bCs/>
+          <w:lang w:val="es-ES_tradnl"/>
+        </w:rPr>
+      </w:pPr>
+    </w:p>
+    <w:p>
+      <w:pPr>
+        <w:pStyle w:val="ListParagraph"/>
+        <w:numPr>
+          <w:ilvl w:val="0"/>
+          <w:numId w:val="10"/>
+        </w:numPr>
+        <w:rPr>
+          <w:b/>
+          <w:bCs/>
+          <w:lang w:val="es-ES_tradnl"/>
+        </w:rPr>
+      </w:pPr>
+      <w:r>
+        <w:rPr>
+          <w:b/>
+          <w:bCs/>
+          <w:lang w:val="es-ES_tradnl"/>
+        </w:rPr>
+        <w:t>Políticas</w:t>
+      </w:r>
+    </w:p>
+    <w:p>
+      <w:pPr>
+        <w:pStyle w:val="ListParagraph"/>
+        <w:numPr>
+          <w:ilvl w:val="0"/>
+          <w:numId w:val="3"/>
+        </w:numPr>
+        <w:rPr>
+          <w:bCs/>
+          <w:lang w:val="es-ES_tradnl"/>
+        </w:rPr>
+      </w:pPr>
+      <w:r>
+        <w:rPr>
+          <w:bCs/>
+          <w:lang w:val="es-ES_tradnl"/>
+        </w:rPr>
         <w:t>Toda solicitud de cambios que ha sido aceptada debe ser cerrada con su respectivo documento detallando los resultados del cambio.</w:t>
       </w:r>
     </w:p>
@@ -8466,7 +9700,7 @@
               <w:sz w:val="19"/>
               <w:szCs w:val="19"/>
             </w:rPr>
-            <w:t>2</w:t>
+            <w:t>6</w:t>
           </w:r>
         </w:p>
       </w:tc>
@@ -8478,7 +9712,7 @@
           <w:alias w:val="Fecha"/>
           <w:id w:val="218099031"/>
           <w:dataBinding w:prefixMappings="xmlns:ns0='http://schemas.microsoft.com/office/2006/coverPageProps'" w:xpath="/ns0:CoverPageProperties[1]/ns0:PublishDate[1]" w:storeItemID="{55AF091B-3C7A-41E3-B477-F2FDAA23CFDA}"/>
-          <w:date>
+          <w:date w:fullDate="2018-06-06T00:00:00Z">
             <w:dateFormat w:val="d 'de' MMMM 'de' yyyy"/>
             <w:lid w:val="es-ES"/>
             <w:storeMappedDataAs w:val="dateTime"/>
@@ -8504,13 +9738,7 @@
                 <w:rPr>
                   <w:color w:val="FFFFFF" w:themeColor="background1"/>
                 </w:rPr>
-                <w:t>6</w:t>
-              </w:r>
-              <w:r>
-                <w:rPr>
-                  <w:color w:val="FFFFFF" w:themeColor="background1"/>
-                </w:rPr>
-                <w:t xml:space="preserve"> de junio de 2018</w:t>
+                <w:t>6 de junio de 2018</w:t>
               </w:r>
             </w:p>
           </w:tc>
@@ -9317,7 +10545,7 @@
         <w:rFonts w:ascii="Calibri" w:eastAsiaTheme="minorHAnsi" w:hAnsi="Calibri" w:cs="Calibri" w:hint="default"/>
       </w:rPr>
     </w:lvl>
-    <w:lvl w:ilvl="1" w:tplc="040A0003" w:tentative="1">
+    <w:lvl w:ilvl="1" w:tplc="040A0003">
       <w:start w:val="1"/>
       <w:numFmt w:val="bullet"/>
       <w:lvlText w:val="o"/>
@@ -10480,7 +11708,7 @@
 
 <file path=customXml/item1.xml><?xml version="1.0" encoding="utf-8"?>
 <CoverPageProperties xmlns="http://schemas.microsoft.com/office/2006/coverPageProps">
-  <PublishDate>6 de junio de 2018</PublishDate>
+  <PublishDate>2018-06-06T00:00:00</PublishDate>
   <Abstract/>
   <CompanyAddress/>
   <CompanyPhone/>
@@ -10502,7 +11730,7 @@
 </file>
 
 <file path=customXml/itemProps2.xml><?xml version="1.0" encoding="utf-8"?>
-<ds:datastoreItem xmlns:ds="http://schemas.openxmlformats.org/officeDocument/2006/customXml" ds:itemID="{A5A104E0-7C6C-470B-AB47-B34A70117B8E}">
+<ds:datastoreItem xmlns:ds="http://schemas.openxmlformats.org/officeDocument/2006/customXml" ds:itemID="{A22B2F43-3C5E-4FFF-B51C-E3C73F9B2ECE}">
   <ds:schemaRefs>
     <ds:schemaRef ds:uri="http://schemas.openxmlformats.org/officeDocument/2006/bibliography"/>
   </ds:schemaRefs>

</xml_diff>

<commit_message>
Agrega estados de peticion y formato para RFC
</commit_message>
<xml_diff>
--- a/Documentos/PCC.docx
+++ b/Documentos/PCC.docx
@@ -766,10 +766,8 @@
                                 <w:szCs w:val="28"/>
                                 <w:lang w:val="es-PE" w:eastAsia="es-PE"/>
                               </w:rPr>
-                              <w:t>6</w:t>
+                              <w:t>7</w:t>
                             </w:r>
-                            <w:bookmarkStart w:id="4" w:name="_GoBack"/>
-                            <w:bookmarkEnd w:id="4"/>
                           </w:p>
                         </w:txbxContent>
                       </wps:txbx>
@@ -897,10 +895,8 @@
                           <w:szCs w:val="28"/>
                           <w:lang w:val="es-PE" w:eastAsia="es-PE"/>
                         </w:rPr>
-                        <w:t>6</w:t>
+                        <w:t>7</w:t>
                       </w:r>
-                      <w:bookmarkStart w:id="5" w:name="_GoBack"/>
-                      <w:bookmarkEnd w:id="5"/>
                     </w:p>
                   </w:txbxContent>
                 </v:textbox>
@@ -1709,7 +1705,7 @@
                 <w:sz w:val="22"/>
                 <w:szCs w:val="22"/>
               </w:rPr>
-              <w:t>6</w:t>
+              <w:t>7</w:t>
             </w:r>
           </w:p>
         </w:tc>
@@ -2033,7 +2029,14 @@
                 <w:sz w:val="22"/>
                 <w:szCs w:val="22"/>
               </w:rPr>
-              <w:t>10</w:t>
+              <w:t>1</w:t>
+            </w:r>
+            <w:r>
+              <w:rPr>
+                <w:sz w:val="22"/>
+                <w:szCs w:val="22"/>
+              </w:rPr>
+              <w:t>1</w:t>
             </w:r>
           </w:p>
         </w:tc>
@@ -3059,6 +3062,7 @@
               <w:pStyle w:val="TableContents"/>
               <w:jc w:val="center"/>
               <w:rPr>
+                <w:rFonts w:hint="eastAsia"/>
                 <w:sz w:val="22"/>
                 <w:szCs w:val="22"/>
               </w:rPr>
@@ -3088,6 +3092,7 @@
               <w:pStyle w:val="TableContents"/>
               <w:jc w:val="center"/>
               <w:rPr>
+                <w:rFonts w:hint="eastAsia"/>
                 <w:sz w:val="22"/>
                 <w:szCs w:val="22"/>
               </w:rPr>
@@ -3138,6 +3143,128 @@
               <w:t>Enriquez</w:t>
             </w:r>
             <w:proofErr w:type="spellEnd"/>
+          </w:p>
+        </w:tc>
+        <w:tc>
+          <w:tcPr>
+            <w:tcW w:w="1982" w:type="dxa"/>
+            <w:tcMar>
+              <w:top w:w="55" w:type="dxa"/>
+              <w:left w:w="55" w:type="dxa"/>
+              <w:bottom w:w="55" w:type="dxa"/>
+              <w:right w:w="55" w:type="dxa"/>
+            </w:tcMar>
+            <w:vAlign w:val="center"/>
+          </w:tcPr>
+          <w:p>
+            <w:pPr>
+              <w:pStyle w:val="TableContents"/>
+              <w:jc w:val="center"/>
+              <w:rPr>
+                <w:rFonts w:hint="eastAsia"/>
+                <w:sz w:val="22"/>
+                <w:szCs w:val="22"/>
+              </w:rPr>
+            </w:pPr>
+            <w:r>
+              <w:rPr>
+                <w:sz w:val="22"/>
+                <w:szCs w:val="22"/>
+              </w:rPr>
+              <w:t>06/06/2018</w:t>
+            </w:r>
+          </w:p>
+        </w:tc>
+      </w:tr>
+      <w:tr>
+        <w:tc>
+          <w:tcPr>
+            <w:tcW w:w="993" w:type="dxa"/>
+            <w:tcMar>
+              <w:top w:w="55" w:type="dxa"/>
+              <w:left w:w="55" w:type="dxa"/>
+              <w:bottom w:w="55" w:type="dxa"/>
+              <w:right w:w="55" w:type="dxa"/>
+            </w:tcMar>
+            <w:vAlign w:val="center"/>
+          </w:tcPr>
+          <w:p>
+            <w:pPr>
+              <w:pStyle w:val="TableContents"/>
+              <w:jc w:val="center"/>
+              <w:rPr>
+                <w:rFonts w:hint="eastAsia"/>
+                <w:sz w:val="22"/>
+                <w:szCs w:val="22"/>
+              </w:rPr>
+            </w:pPr>
+            <w:r>
+              <w:rPr>
+                <w:sz w:val="22"/>
+                <w:szCs w:val="22"/>
+              </w:rPr>
+              <w:t>1.7</w:t>
+            </w:r>
+          </w:p>
+        </w:tc>
+        <w:tc>
+          <w:tcPr>
+            <w:tcW w:w="3827" w:type="dxa"/>
+            <w:tcMar>
+              <w:top w:w="55" w:type="dxa"/>
+              <w:left w:w="55" w:type="dxa"/>
+              <w:bottom w:w="55" w:type="dxa"/>
+              <w:right w:w="55" w:type="dxa"/>
+            </w:tcMar>
+            <w:vAlign w:val="center"/>
+          </w:tcPr>
+          <w:p>
+            <w:pPr>
+              <w:pStyle w:val="TableContents"/>
+              <w:jc w:val="center"/>
+              <w:rPr>
+                <w:rFonts w:hint="eastAsia"/>
+                <w:sz w:val="22"/>
+                <w:szCs w:val="22"/>
+              </w:rPr>
+            </w:pPr>
+            <w:r>
+              <w:rPr>
+                <w:sz w:val="22"/>
+                <w:szCs w:val="22"/>
+              </w:rPr>
+              <w:t>Corrige fases de petición y añade estado de solicitud</w:t>
+            </w:r>
+          </w:p>
+        </w:tc>
+        <w:tc>
+          <w:tcPr>
+            <w:tcW w:w="2268" w:type="dxa"/>
+            <w:tcMar>
+              <w:top w:w="55" w:type="dxa"/>
+              <w:left w:w="55" w:type="dxa"/>
+              <w:bottom w:w="55" w:type="dxa"/>
+              <w:right w:w="55" w:type="dxa"/>
+            </w:tcMar>
+            <w:vAlign w:val="center"/>
+          </w:tcPr>
+          <w:p>
+            <w:pPr>
+              <w:pStyle w:val="TableContents"/>
+              <w:jc w:val="center"/>
+              <w:rPr>
+                <w:rFonts w:hint="eastAsia"/>
+                <w:sz w:val="22"/>
+                <w:szCs w:val="22"/>
+              </w:rPr>
+            </w:pPr>
+            <w:r>
+              <w:rPr>
+                <w:sz w:val="22"/>
+                <w:szCs w:val="22"/>
+              </w:rPr>
+              <w:t>José Santos</w:t>
+            </w:r>
           </w:p>
         </w:tc>
         <w:tc>
@@ -3621,6 +3748,7 @@
                 <w:noProof/>
                 <w:sz w:val="24"/>
               </w:rPr>
+              <w:lastRenderedPageBreak/>
               <w:t>Tiburcio Saldaña, Joselin</w:t>
             </w:r>
           </w:p>
@@ -3754,7 +3882,12 @@
             <w:pStyle w:val="TOCHeading"/>
           </w:pPr>
           <w:r>
-            <w:t>Tabla de Contenido</w:t>
+            <w:t>Tabla de Cont</w:t>
+          </w:r>
+          <w:bookmarkStart w:id="4" w:name="_GoBack"/>
+          <w:bookmarkEnd w:id="4"/>
+          <w:r>
+            <w:t>enido</w:t>
           </w:r>
         </w:p>
         <w:p>
@@ -3767,7 +3900,7 @@
             <w:rPr>
               <w:rFonts w:eastAsiaTheme="minorEastAsia"/>
               <w:noProof/>
-              <w:lang w:val="en-US" w:eastAsia="ja-JP"/>
+              <w:lang w:val="es-ES_tradnl" w:eastAsia="es-ES_tradnl"/>
             </w:rPr>
           </w:pPr>
           <w:r>
@@ -3779,7 +3912,7 @@
           <w:r>
             <w:fldChar w:fldCharType="separate"/>
           </w:r>
-          <w:hyperlink w:anchor="_Toc516088571" w:history="1">
+          <w:hyperlink w:anchor="_Toc516108228" w:history="1">
             <w:r>
               <w:rPr>
                 <w:rStyle w:val="Hyperlink"/>
@@ -3792,7 +3925,7 @@
               <w:rPr>
                 <w:rFonts w:eastAsiaTheme="minorEastAsia"/>
                 <w:noProof/>
-                <w:lang w:val="en-US" w:eastAsia="ja-JP"/>
+                <w:lang w:val="es-ES_tradnl" w:eastAsia="es-ES_tradnl"/>
               </w:rPr>
               <w:tab/>
             </w:r>
@@ -3823,7 +3956,7 @@
                 <w:noProof/>
                 <w:webHidden/>
               </w:rPr>
-              <w:instrText xml:space="preserve"> PAGEREF _Toc516088571 \h </w:instrText>
+              <w:instrText xml:space="preserve"> PAGEREF _Toc516108228 \h </w:instrText>
             </w:r>
             <w:r>
               <w:rPr>
@@ -3864,10 +3997,10 @@
             <w:rPr>
               <w:rFonts w:eastAsiaTheme="minorEastAsia"/>
               <w:noProof/>
-              <w:lang w:val="en-US" w:eastAsia="ja-JP"/>
+              <w:lang w:val="es-ES_tradnl" w:eastAsia="es-ES_tradnl"/>
             </w:rPr>
           </w:pPr>
-          <w:hyperlink w:anchor="_Toc516088572" w:history="1">
+          <w:hyperlink w:anchor="_Toc516108229" w:history="1">
             <w:r>
               <w:rPr>
                 <w:rStyle w:val="Hyperlink"/>
@@ -3880,7 +4013,7 @@
               <w:rPr>
                 <w:rFonts w:eastAsiaTheme="minorEastAsia"/>
                 <w:noProof/>
-                <w:lang w:val="en-US" w:eastAsia="ja-JP"/>
+                <w:lang w:val="es-ES_tradnl" w:eastAsia="es-ES_tradnl"/>
               </w:rPr>
               <w:tab/>
             </w:r>
@@ -3911,7 +4044,7 @@
                 <w:noProof/>
                 <w:webHidden/>
               </w:rPr>
-              <w:instrText xml:space="preserve"> PAGEREF _Toc516088572 \h </w:instrText>
+              <w:instrText xml:space="preserve"> PAGEREF _Toc516108229 \h </w:instrText>
             </w:r>
             <w:r>
               <w:rPr>
@@ -3952,10 +4085,10 @@
             <w:rPr>
               <w:rFonts w:eastAsiaTheme="minorEastAsia"/>
               <w:noProof/>
-              <w:lang w:val="en-US" w:eastAsia="ja-JP"/>
+              <w:lang w:val="es-ES_tradnl" w:eastAsia="es-ES_tradnl"/>
             </w:rPr>
           </w:pPr>
-          <w:hyperlink w:anchor="_Toc516088573" w:history="1">
+          <w:hyperlink w:anchor="_Toc516108230" w:history="1">
             <w:r>
               <w:rPr>
                 <w:rStyle w:val="Hyperlink"/>
@@ -3968,7 +4101,7 @@
               <w:rPr>
                 <w:rFonts w:eastAsiaTheme="minorEastAsia"/>
                 <w:noProof/>
-                <w:lang w:val="en-US" w:eastAsia="ja-JP"/>
+                <w:lang w:val="es-ES_tradnl" w:eastAsia="es-ES_tradnl"/>
               </w:rPr>
               <w:tab/>
             </w:r>
@@ -3999,7 +4132,7 @@
                 <w:noProof/>
                 <w:webHidden/>
               </w:rPr>
-              <w:instrText xml:space="preserve"> PAGEREF _Toc516088573 \h </w:instrText>
+              <w:instrText xml:space="preserve"> PAGEREF _Toc516108230 \h </w:instrText>
             </w:r>
             <w:r>
               <w:rPr>
@@ -4040,10 +4173,10 @@
             <w:rPr>
               <w:rFonts w:eastAsiaTheme="minorEastAsia"/>
               <w:noProof/>
-              <w:lang w:val="en-US" w:eastAsia="ja-JP"/>
+              <w:lang w:val="es-ES_tradnl" w:eastAsia="es-ES_tradnl"/>
             </w:rPr>
           </w:pPr>
-          <w:hyperlink w:anchor="_Toc516088574" w:history="1">
+          <w:hyperlink w:anchor="_Toc516108231" w:history="1">
             <w:r>
               <w:rPr>
                 <w:rStyle w:val="Hyperlink"/>
@@ -4056,7 +4189,7 @@
               <w:rPr>
                 <w:rFonts w:eastAsiaTheme="minorEastAsia"/>
                 <w:noProof/>
-                <w:lang w:val="en-US" w:eastAsia="ja-JP"/>
+                <w:lang w:val="es-ES_tradnl" w:eastAsia="es-ES_tradnl"/>
               </w:rPr>
               <w:tab/>
             </w:r>
@@ -4087,7 +4220,7 @@
                 <w:noProof/>
                 <w:webHidden/>
               </w:rPr>
-              <w:instrText xml:space="preserve"> PAGEREF _Toc516088574 \h </w:instrText>
+              <w:instrText xml:space="preserve"> PAGEREF _Toc516108231 \h </w:instrText>
             </w:r>
             <w:r>
               <w:rPr>
@@ -4128,10 +4261,10 @@
             <w:rPr>
               <w:rFonts w:eastAsiaTheme="minorEastAsia"/>
               <w:noProof/>
-              <w:lang w:val="en-US" w:eastAsia="ja-JP"/>
+              <w:lang w:val="es-ES_tradnl" w:eastAsia="es-ES_tradnl"/>
             </w:rPr>
           </w:pPr>
-          <w:hyperlink w:anchor="_Toc516088575" w:history="1">
+          <w:hyperlink w:anchor="_Toc516108232" w:history="1">
             <w:r>
               <w:rPr>
                 <w:rStyle w:val="Hyperlink"/>
@@ -4144,7 +4277,7 @@
               <w:rPr>
                 <w:rFonts w:eastAsiaTheme="minorEastAsia"/>
                 <w:noProof/>
-                <w:lang w:val="en-US" w:eastAsia="ja-JP"/>
+                <w:lang w:val="es-ES_tradnl" w:eastAsia="es-ES_tradnl"/>
               </w:rPr>
               <w:tab/>
             </w:r>
@@ -4175,7 +4308,7 @@
                 <w:noProof/>
                 <w:webHidden/>
               </w:rPr>
-              <w:instrText xml:space="preserve"> PAGEREF _Toc516088575 \h </w:instrText>
+              <w:instrText xml:space="preserve"> PAGEREF _Toc516108232 \h </w:instrText>
             </w:r>
             <w:r>
               <w:rPr>
@@ -4216,10 +4349,10 @@
             <w:rPr>
               <w:rFonts w:eastAsiaTheme="minorEastAsia"/>
               <w:noProof/>
-              <w:lang w:val="en-US" w:eastAsia="ja-JP"/>
+              <w:lang w:val="es-ES_tradnl" w:eastAsia="es-ES_tradnl"/>
             </w:rPr>
           </w:pPr>
-          <w:hyperlink w:anchor="_Toc516088576" w:history="1">
+          <w:hyperlink w:anchor="_Toc516108233" w:history="1">
             <w:r>
               <w:rPr>
                 <w:rStyle w:val="Hyperlink"/>
@@ -4232,7 +4365,7 @@
               <w:rPr>
                 <w:rFonts w:eastAsiaTheme="minorEastAsia"/>
                 <w:noProof/>
-                <w:lang w:val="en-US" w:eastAsia="ja-JP"/>
+                <w:lang w:val="es-ES_tradnl" w:eastAsia="es-ES_tradnl"/>
               </w:rPr>
               <w:tab/>
             </w:r>
@@ -4263,7 +4396,7 @@
                 <w:noProof/>
                 <w:webHidden/>
               </w:rPr>
-              <w:instrText xml:space="preserve"> PAGEREF _Toc516088576 \h </w:instrText>
+              <w:instrText xml:space="preserve"> PAGEREF _Toc516108233 \h </w:instrText>
             </w:r>
             <w:r>
               <w:rPr>
@@ -4304,10 +4437,10 @@
             <w:rPr>
               <w:rFonts w:eastAsiaTheme="minorEastAsia"/>
               <w:noProof/>
-              <w:lang w:val="en-US" w:eastAsia="ja-JP"/>
+              <w:lang w:val="es-ES_tradnl" w:eastAsia="es-ES_tradnl"/>
             </w:rPr>
           </w:pPr>
-          <w:hyperlink w:anchor="_Toc516088577" w:history="1">
+          <w:hyperlink w:anchor="_Toc516108234" w:history="1">
             <w:r>
               <w:rPr>
                 <w:rStyle w:val="Hyperlink"/>
@@ -4320,7 +4453,7 @@
               <w:rPr>
                 <w:rFonts w:eastAsiaTheme="minorEastAsia"/>
                 <w:noProof/>
-                <w:lang w:val="en-US" w:eastAsia="ja-JP"/>
+                <w:lang w:val="es-ES_tradnl" w:eastAsia="es-ES_tradnl"/>
               </w:rPr>
               <w:tab/>
             </w:r>
@@ -4351,7 +4484,7 @@
                 <w:noProof/>
                 <w:webHidden/>
               </w:rPr>
-              <w:instrText xml:space="preserve"> PAGEREF _Toc516088577 \h </w:instrText>
+              <w:instrText xml:space="preserve"> PAGEREF _Toc516108234 \h </w:instrText>
             </w:r>
             <w:r>
               <w:rPr>
@@ -4392,10 +4525,10 @@
             <w:rPr>
               <w:rFonts w:eastAsiaTheme="minorEastAsia"/>
               <w:noProof/>
-              <w:lang w:val="en-US" w:eastAsia="ja-JP"/>
+              <w:lang w:val="es-ES_tradnl" w:eastAsia="es-ES_tradnl"/>
             </w:rPr>
           </w:pPr>
-          <w:hyperlink w:anchor="_Toc516088578" w:history="1">
+          <w:hyperlink w:anchor="_Toc516108235" w:history="1">
             <w:r>
               <w:rPr>
                 <w:rStyle w:val="Hyperlink"/>
@@ -4408,7 +4541,7 @@
               <w:rPr>
                 <w:rFonts w:eastAsiaTheme="minorEastAsia"/>
                 <w:noProof/>
-                <w:lang w:val="en-US" w:eastAsia="ja-JP"/>
+                <w:lang w:val="es-ES_tradnl" w:eastAsia="es-ES_tradnl"/>
               </w:rPr>
               <w:tab/>
             </w:r>
@@ -4439,7 +4572,7 @@
                 <w:noProof/>
                 <w:webHidden/>
               </w:rPr>
-              <w:instrText xml:space="preserve"> PAGEREF _Toc516088578 \h </w:instrText>
+              <w:instrText xml:space="preserve"> PAGEREF _Toc516108235 \h </w:instrText>
             </w:r>
             <w:r>
               <w:rPr>
@@ -4480,10 +4613,10 @@
             <w:rPr>
               <w:rFonts w:eastAsiaTheme="minorEastAsia"/>
               <w:noProof/>
-              <w:lang w:val="en-US" w:eastAsia="ja-JP"/>
+              <w:lang w:val="es-ES_tradnl" w:eastAsia="es-ES_tradnl"/>
             </w:rPr>
           </w:pPr>
-          <w:hyperlink w:anchor="_Toc516088579" w:history="1">
+          <w:hyperlink w:anchor="_Toc516108236" w:history="1">
             <w:r>
               <w:rPr>
                 <w:rStyle w:val="Hyperlink"/>
@@ -4496,7 +4629,7 @@
               <w:rPr>
                 <w:rFonts w:eastAsiaTheme="minorEastAsia"/>
                 <w:noProof/>
-                <w:lang w:val="en-US" w:eastAsia="ja-JP"/>
+                <w:lang w:val="es-ES_tradnl" w:eastAsia="es-ES_tradnl"/>
               </w:rPr>
               <w:tab/>
             </w:r>
@@ -4527,7 +4660,7 @@
                 <w:noProof/>
                 <w:webHidden/>
               </w:rPr>
-              <w:instrText xml:space="preserve"> PAGEREF _Toc516088579 \h </w:instrText>
+              <w:instrText xml:space="preserve"> PAGEREF _Toc516108236 \h </w:instrText>
             </w:r>
             <w:r>
               <w:rPr>
@@ -4568,10 +4701,10 @@
             <w:rPr>
               <w:rFonts w:eastAsiaTheme="minorEastAsia"/>
               <w:noProof/>
-              <w:lang w:val="en-US" w:eastAsia="ja-JP"/>
+              <w:lang w:val="es-ES_tradnl" w:eastAsia="es-ES_tradnl"/>
             </w:rPr>
           </w:pPr>
-          <w:hyperlink w:anchor="_Toc516088580" w:history="1">
+          <w:hyperlink w:anchor="_Toc516108237" w:history="1">
             <w:r>
               <w:rPr>
                 <w:rStyle w:val="Hyperlink"/>
@@ -4584,7 +4717,7 @@
               <w:rPr>
                 <w:rFonts w:eastAsiaTheme="minorEastAsia"/>
                 <w:noProof/>
-                <w:lang w:val="en-US" w:eastAsia="ja-JP"/>
+                <w:lang w:val="es-ES_tradnl" w:eastAsia="es-ES_tradnl"/>
               </w:rPr>
               <w:tab/>
             </w:r>
@@ -4615,7 +4748,7 @@
                 <w:noProof/>
                 <w:webHidden/>
               </w:rPr>
-              <w:instrText xml:space="preserve"> PAGEREF _Toc516088580 \h </w:instrText>
+              <w:instrText xml:space="preserve"> PAGEREF _Toc516108237 \h </w:instrText>
             </w:r>
             <w:r>
               <w:rPr>
@@ -4656,10 +4789,10 @@
             <w:rPr>
               <w:rFonts w:eastAsiaTheme="minorEastAsia"/>
               <w:noProof/>
-              <w:lang w:val="en-US" w:eastAsia="ja-JP"/>
+              <w:lang w:val="es-ES_tradnl" w:eastAsia="es-ES_tradnl"/>
             </w:rPr>
           </w:pPr>
-          <w:hyperlink w:anchor="_Toc516088581" w:history="1">
+          <w:hyperlink w:anchor="_Toc516108238" w:history="1">
             <w:r>
               <w:rPr>
                 <w:rStyle w:val="Hyperlink"/>
@@ -4672,7 +4805,7 @@
               <w:rPr>
                 <w:rFonts w:eastAsiaTheme="minorEastAsia"/>
                 <w:noProof/>
-                <w:lang w:val="en-US" w:eastAsia="ja-JP"/>
+                <w:lang w:val="es-ES_tradnl" w:eastAsia="es-ES_tradnl"/>
               </w:rPr>
               <w:tab/>
             </w:r>
@@ -4703,7 +4836,7 @@
                 <w:noProof/>
                 <w:webHidden/>
               </w:rPr>
-              <w:instrText xml:space="preserve"> PAGEREF _Toc516088581 \h </w:instrText>
+              <w:instrText xml:space="preserve"> PAGEREF _Toc516108238 \h </w:instrText>
             </w:r>
             <w:r>
               <w:rPr>
@@ -4744,10 +4877,10 @@
             <w:rPr>
               <w:rFonts w:eastAsiaTheme="minorEastAsia"/>
               <w:noProof/>
-              <w:lang w:val="en-US" w:eastAsia="ja-JP"/>
+              <w:lang w:val="es-ES_tradnl" w:eastAsia="es-ES_tradnl"/>
             </w:rPr>
           </w:pPr>
-          <w:hyperlink w:anchor="_Toc516088582" w:history="1">
+          <w:hyperlink w:anchor="_Toc516108239" w:history="1">
             <w:r>
               <w:rPr>
                 <w:rStyle w:val="Hyperlink"/>
@@ -4760,7 +4893,7 @@
               <w:rPr>
                 <w:rFonts w:eastAsiaTheme="minorEastAsia"/>
                 <w:noProof/>
-                <w:lang w:val="en-US" w:eastAsia="ja-JP"/>
+                <w:lang w:val="es-ES_tradnl" w:eastAsia="es-ES_tradnl"/>
               </w:rPr>
               <w:tab/>
             </w:r>
@@ -4791,7 +4924,7 @@
                 <w:noProof/>
                 <w:webHidden/>
               </w:rPr>
-              <w:instrText xml:space="preserve"> PAGEREF _Toc516088582 \h </w:instrText>
+              <w:instrText xml:space="preserve"> PAGEREF _Toc516108239 \h </w:instrText>
             </w:r>
             <w:r>
               <w:rPr>
@@ -4832,10 +4965,10 @@
             <w:rPr>
               <w:rFonts w:eastAsiaTheme="minorEastAsia"/>
               <w:noProof/>
-              <w:lang w:val="en-US" w:eastAsia="ja-JP"/>
+              <w:lang w:val="es-ES_tradnl" w:eastAsia="es-ES_tradnl"/>
             </w:rPr>
           </w:pPr>
-          <w:hyperlink w:anchor="_Toc516088583" w:history="1">
+          <w:hyperlink w:anchor="_Toc516108240" w:history="1">
             <w:r>
               <w:rPr>
                 <w:rStyle w:val="Hyperlink"/>
@@ -4848,7 +4981,7 @@
               <w:rPr>
                 <w:rFonts w:eastAsiaTheme="minorEastAsia"/>
                 <w:noProof/>
-                <w:lang w:val="en-US" w:eastAsia="ja-JP"/>
+                <w:lang w:val="es-ES_tradnl" w:eastAsia="es-ES_tradnl"/>
               </w:rPr>
               <w:tab/>
             </w:r>
@@ -4879,7 +5012,7 @@
                 <w:noProof/>
                 <w:webHidden/>
               </w:rPr>
-              <w:instrText xml:space="preserve"> PAGEREF _Toc516088583 \h </w:instrText>
+              <w:instrText xml:space="preserve"> PAGEREF _Toc516108240 \h </w:instrText>
             </w:r>
             <w:r>
               <w:rPr>
@@ -4899,7 +5032,7 @@
                 <w:noProof/>
                 <w:webHidden/>
               </w:rPr>
-              <w:t>10</w:t>
+              <w:t>11</w:t>
             </w:r>
             <w:r>
               <w:rPr>
@@ -4962,8 +5095,8 @@
           <w:szCs w:val="28"/>
         </w:rPr>
       </w:pPr>
-      <w:bookmarkStart w:id="6" w:name="_Toc514604131"/>
-      <w:bookmarkStart w:id="7" w:name="_Toc516088571"/>
+      <w:bookmarkStart w:id="5" w:name="_Toc514604131"/>
+      <w:bookmarkStart w:id="6" w:name="_Toc516108228"/>
       <w:r>
         <w:rPr>
           <w:b/>
@@ -4973,8 +5106,8 @@
         <w:lastRenderedPageBreak/>
         <w:t>Introducción</w:t>
       </w:r>
+      <w:bookmarkEnd w:id="5"/>
       <w:bookmarkEnd w:id="6"/>
-      <w:bookmarkEnd w:id="7"/>
     </w:p>
     <w:p>
       <w:pPr>
@@ -5063,7 +5196,7 @@
           <w:szCs w:val="28"/>
         </w:rPr>
       </w:pPr>
-      <w:bookmarkStart w:id="8" w:name="_Toc516088572"/>
+      <w:bookmarkStart w:id="7" w:name="_Toc516108229"/>
       <w:r>
         <w:rPr>
           <w:b/>
@@ -5072,7 +5205,7 @@
         </w:rPr>
         <w:t>Solicitud de Cambio (RFC)</w:t>
       </w:r>
-      <w:bookmarkEnd w:id="8"/>
+      <w:bookmarkEnd w:id="7"/>
     </w:p>
     <w:p>
       <w:pPr>
@@ -5526,7 +5659,35 @@
                 <w:b/>
                 <w:bCs/>
               </w:rPr>
-              <w:t>Prioridad de Cambio</w:t>
+              <w:t xml:space="preserve">Prioridad </w:t>
+            </w:r>
+            <w:r>
+              <w:rPr>
+                <w:b/>
+                <w:bCs/>
+              </w:rPr>
+              <w:t xml:space="preserve">e Impacto </w:t>
+            </w:r>
+            <w:r>
+              <w:rPr>
+                <w:b/>
+                <w:bCs/>
+              </w:rPr>
+              <w:t>de</w:t>
+            </w:r>
+            <w:r>
+              <w:rPr>
+                <w:b/>
+                <w:bCs/>
+              </w:rPr>
+              <w:t>l</w:t>
+            </w:r>
+            <w:r>
+              <w:rPr>
+                <w:b/>
+                <w:bCs/>
+              </w:rPr>
+              <w:t xml:space="preserve"> Cambio</w:t>
             </w:r>
           </w:p>
         </w:tc>
@@ -5556,7 +5717,25 @@
               <w:rPr>
                 <w:bCs/>
               </w:rPr>
-              <w:t xml:space="preserve"> la prioridad del cambio a realizar</w:t>
+              <w:t xml:space="preserve"> </w:t>
+            </w:r>
+            <w:r>
+              <w:rPr>
+                <w:bCs/>
+              </w:rPr>
+              <w:t xml:space="preserve">el impacto </w:t>
+            </w:r>
+            <w:r>
+              <w:rPr>
+                <w:bCs/>
+              </w:rPr>
+              <w:t>del cambio a realizar</w:t>
+            </w:r>
+            <w:r>
+              <w:rPr>
+                <w:bCs/>
+              </w:rPr>
+              <w:t>, además de un análisis de prioridad</w:t>
             </w:r>
           </w:p>
         </w:tc>
@@ -5707,6 +5886,7 @@
           <w:b/>
           <w:bCs/>
         </w:rPr>
+        <w:lastRenderedPageBreak/>
         <w:t xml:space="preserve">Tabla 1. Formato de solicitud de cambio en ISS </w:t>
       </w:r>
       <w:proofErr w:type="spellStart"/>
@@ -5736,14 +5916,13 @@
           <w:szCs w:val="28"/>
         </w:rPr>
       </w:pPr>
-      <w:bookmarkStart w:id="9" w:name="_Toc516088573"/>
+      <w:bookmarkStart w:id="8" w:name="_Toc516108230"/>
       <w:r>
         <w:rPr>
           <w:b/>
           <w:sz w:val="28"/>
           <w:szCs w:val="28"/>
         </w:rPr>
-        <w:lastRenderedPageBreak/>
         <w:t>Tipos</w:t>
       </w:r>
       <w:r>
@@ -5754,7 +5933,7 @@
         </w:rPr>
         <w:t xml:space="preserve"> de la Solicitud de Cambio</w:t>
       </w:r>
-      <w:bookmarkEnd w:id="9"/>
+      <w:bookmarkEnd w:id="8"/>
     </w:p>
     <w:p>
       <w:pPr>
@@ -5923,7 +6102,7 @@
           <w:szCs w:val="28"/>
         </w:rPr>
       </w:pPr>
-      <w:bookmarkStart w:id="10" w:name="_Toc516088574"/>
+      <w:bookmarkStart w:id="9" w:name="_Toc516108231"/>
       <w:r>
         <w:rPr>
           <w:b/>
@@ -5932,7 +6111,7 @@
         </w:rPr>
         <w:t>Estados de la Solicitud de Cambio</w:t>
       </w:r>
-      <w:bookmarkEnd w:id="10"/>
+      <w:bookmarkEnd w:id="9"/>
     </w:p>
     <w:p>
       <w:pPr>
@@ -6390,7 +6569,7 @@
           <w:szCs w:val="28"/>
         </w:rPr>
       </w:pPr>
-      <w:bookmarkStart w:id="11" w:name="_Toc516088575"/>
+      <w:bookmarkStart w:id="10" w:name="_Toc516108232"/>
       <w:r>
         <w:rPr>
           <w:b/>
@@ -6399,7 +6578,7 @@
         </w:rPr>
         <w:t>Prioridades de la Solicitud de Cambio</w:t>
       </w:r>
-      <w:bookmarkEnd w:id="11"/>
+      <w:bookmarkEnd w:id="10"/>
     </w:p>
     <w:p>
       <w:pPr>
@@ -7057,7 +7236,7 @@
           <w:szCs w:val="28"/>
         </w:rPr>
       </w:pPr>
-      <w:bookmarkStart w:id="12" w:name="_Toc516088576"/>
+      <w:bookmarkStart w:id="11" w:name="_Toc516108233"/>
       <w:r>
         <w:rPr>
           <w:b/>
@@ -7066,7 +7245,7 @@
         </w:rPr>
         <w:t>Fases del Proceso de Gestión de Cambios</w:t>
       </w:r>
-      <w:bookmarkEnd w:id="12"/>
+      <w:bookmarkEnd w:id="11"/>
     </w:p>
     <w:p>
       <w:pPr>
@@ -7167,7 +7346,7 @@
           <w:szCs w:val="24"/>
         </w:rPr>
       </w:pPr>
-      <w:bookmarkStart w:id="13" w:name="_Toc516088577"/>
+      <w:bookmarkStart w:id="12" w:name="_Toc516108234"/>
       <w:r>
         <w:rPr>
           <w:b/>
@@ -7176,7 +7355,7 @@
         </w:rPr>
         <w:t>Recibir y analizar la petición</w:t>
       </w:r>
-      <w:bookmarkEnd w:id="13"/>
+      <w:bookmarkEnd w:id="12"/>
     </w:p>
     <w:p>
       <w:pPr>
@@ -7217,7 +7396,14 @@
           <w:bCs/>
           <w:lang w:val="es-ES_tradnl"/>
         </w:rPr>
-        <w:t>Registro de la solicitud de cambio en el sistema.</w:t>
+        <w:t>Envío</w:t>
+      </w:r>
+      <w:r>
+        <w:rPr>
+          <w:bCs/>
+          <w:lang w:val="es-ES_tradnl"/>
+        </w:rPr>
+        <w:t xml:space="preserve"> de la solicitud de cambio en el sistema.</w:t>
       </w:r>
     </w:p>
     <w:p>
@@ -7293,11 +7479,50 @@
           <w:bCs/>
           <w:lang w:val="es-ES_tradnl"/>
         </w:rPr>
-        <w:t>Verificación de la petición y aceptación de esta para su clasificación.</w:t>
-      </w:r>
-    </w:p>
-    <w:p>
-      <w:pPr>
+        <w:t xml:space="preserve">Verificación de la petición y </w:t>
+      </w:r>
+      <w:r>
+        <w:rPr>
+          <w:bCs/>
+          <w:lang w:val="es-ES_tradnl"/>
+        </w:rPr>
+        <w:t xml:space="preserve">cambio de estado de la petición de </w:t>
+      </w:r>
+      <w:r>
+        <w:rPr>
+          <w:b/>
+          <w:bCs/>
+          <w:lang w:val="es-ES_tradnl"/>
+        </w:rPr>
+        <w:t>recibido</w:t>
+      </w:r>
+      <w:r>
+        <w:rPr>
+          <w:bCs/>
+          <w:lang w:val="es-ES_tradnl"/>
+        </w:rPr>
+        <w:t xml:space="preserve"> a </w:t>
+      </w:r>
+      <w:r>
+        <w:rPr>
+          <w:b/>
+          <w:bCs/>
+          <w:lang w:val="es-ES_tradnl"/>
+        </w:rPr>
+        <w:t>asignado</w:t>
+      </w:r>
+      <w:r>
+        <w:rPr>
+          <w:bCs/>
+          <w:lang w:val="es-ES_tradnl"/>
+        </w:rPr>
+        <w:t>.</w:t>
+      </w:r>
+    </w:p>
+    <w:p>
+      <w:pPr>
+        <w:pStyle w:val="ListParagraph"/>
+        <w:ind w:left="1428"/>
         <w:rPr>
           <w:bCs/>
           <w:lang w:val="es-ES_tradnl"/>
@@ -7345,9 +7570,18 @@
         </w:rPr>
         <w:t>Formato de solicitud de cambio</w:t>
       </w:r>
-    </w:p>
-    <w:p>
-      <w:pPr>
+      <w:r>
+        <w:rPr>
+          <w:bCs/>
+          <w:lang w:val="es-ES_tradnl"/>
+        </w:rPr>
+        <w:t xml:space="preserve"> (RFC)</w:t>
+      </w:r>
+    </w:p>
+    <w:p>
+      <w:pPr>
+        <w:pStyle w:val="ListParagraph"/>
+        <w:ind w:left="1428"/>
         <w:rPr>
           <w:bCs/>
           <w:lang w:val="es-ES_tradnl"/>
@@ -7400,7 +7634,14 @@
           <w:bCs/>
           <w:lang w:val="es-ES_tradnl"/>
         </w:rPr>
-        <w:t>peticiones de cambios deben de enviarse durante los días laborables.</w:t>
+        <w:t xml:space="preserve">peticiones de cambios </w:t>
+      </w:r>
+      <w:r>
+        <w:rPr>
+          <w:bCs/>
+          <w:lang w:val="es-ES_tradnl"/>
+        </w:rPr>
+        <w:t>se guardarán en el sistema para su consiguiente asignación por parte del encargado de analizar las peticiones.</w:t>
       </w:r>
     </w:p>
     <w:p>
@@ -7519,7 +7760,7 @@
           <w:szCs w:val="24"/>
         </w:rPr>
       </w:pPr>
-      <w:bookmarkStart w:id="14" w:name="_Toc516088578"/>
+      <w:bookmarkStart w:id="13" w:name="_Toc516108235"/>
       <w:r>
         <w:rPr>
           <w:b/>
@@ -7528,7 +7769,7 @@
         </w:rPr>
         <w:t>Clasificar el cambio</w:t>
       </w:r>
-      <w:bookmarkEnd w:id="14"/>
+      <w:bookmarkEnd w:id="13"/>
     </w:p>
     <w:p>
       <w:pPr>
@@ -7650,6 +7891,56 @@
     </w:p>
     <w:p>
       <w:pPr>
+        <w:pStyle w:val="ListParagraph"/>
+        <w:numPr>
+          <w:ilvl w:val="0"/>
+          <w:numId w:val="3"/>
+        </w:numPr>
+        <w:rPr>
+          <w:bCs/>
+          <w:lang w:val="es-ES_tradnl"/>
+        </w:rPr>
+      </w:pPr>
+      <w:r>
+        <w:rPr>
+          <w:bCs/>
+          <w:lang w:val="es-ES_tradnl"/>
+        </w:rPr>
+        <w:t xml:space="preserve">Se cambia el estado de </w:t>
+      </w:r>
+      <w:r>
+        <w:rPr>
+          <w:b/>
+          <w:bCs/>
+          <w:lang w:val="es-ES_tradnl"/>
+        </w:rPr>
+        <w:t>asignado</w:t>
+      </w:r>
+      <w:r>
+        <w:rPr>
+          <w:bCs/>
+          <w:lang w:val="es-ES_tradnl"/>
+        </w:rPr>
+        <w:t xml:space="preserve"> a </w:t>
+      </w:r>
+      <w:r>
+        <w:rPr>
+          <w:b/>
+          <w:bCs/>
+          <w:lang w:val="es-ES_tradnl"/>
+        </w:rPr>
+        <w:t>analizado</w:t>
+      </w:r>
+      <w:r>
+        <w:rPr>
+          <w:bCs/>
+          <w:lang w:val="es-ES_tradnl"/>
+        </w:rPr>
+        <w:t>.</w:t>
+      </w:r>
+    </w:p>
+    <w:p>
+      <w:pPr>
         <w:rPr>
           <w:bCs/>
           <w:lang w:val="es-ES_tradnl"/>
@@ -7759,7 +8050,29 @@
           <w:bCs/>
           <w:lang w:val="es-ES_tradnl"/>
         </w:rPr>
-        <w:t>Todas las peticiones de cambio deben de tener una clasificación, de no tenerla se da por hecho que ha sido rechazada.</w:t>
+        <w:t>Todas las peticiones de cambio deben de tener una clasificación, de no tenerla se da por hecho que ha sido rechazada</w:t>
+      </w:r>
+      <w:r>
+        <w:rPr>
+          <w:bCs/>
+          <w:lang w:val="es-ES_tradnl"/>
+        </w:rPr>
+        <w:t xml:space="preserve"> y se cambia su estado a </w:t>
+      </w:r>
+      <w:r>
+        <w:rPr>
+          <w:b/>
+          <w:bCs/>
+          <w:lang w:val="es-ES_tradnl"/>
+        </w:rPr>
+        <w:t>rechazada</w:t>
+      </w:r>
+      <w:r>
+        <w:rPr>
+          <w:bCs/>
+          <w:lang w:val="es-ES_tradnl"/>
+        </w:rPr>
+        <w:t>.</w:t>
       </w:r>
     </w:p>
     <w:p>
@@ -7808,7 +8121,7 @@
           <w:szCs w:val="24"/>
         </w:rPr>
       </w:pPr>
-      <w:bookmarkStart w:id="15" w:name="_Toc516088579"/>
+      <w:bookmarkStart w:id="14" w:name="_Toc516108236"/>
       <w:r>
         <w:rPr>
           <w:b/>
@@ -7817,7 +8130,7 @@
         </w:rPr>
         <w:t>Evaluación del impacto y riesgos</w:t>
       </w:r>
-      <w:bookmarkEnd w:id="15"/>
+      <w:bookmarkEnd w:id="14"/>
     </w:p>
     <w:p>
       <w:pPr>
@@ -7912,7 +8225,7 @@
           <w:bCs/>
           <w:lang w:val="es-ES_tradnl"/>
         </w:rPr>
-        <w:t>Análisis de impacto vs implementación</w:t>
+        <w:t>Análisis de riesgos vs implementación</w:t>
       </w:r>
       <w:r>
         <w:rPr>
@@ -7939,7 +8252,7 @@
           <w:bCs/>
           <w:lang w:val="es-ES_tradnl"/>
         </w:rPr>
-        <w:t>Análisis de riesgos vs implementación</w:t>
+        <w:t>Comienzo de seguimiento del cambio</w:t>
       </w:r>
       <w:r>
         <w:rPr>
@@ -7966,7 +8279,30 @@
           <w:bCs/>
           <w:lang w:val="es-ES_tradnl"/>
         </w:rPr>
-        <w:t>Comienzo de seguimiento del cambio</w:t>
+        <w:t xml:space="preserve">Se cambia el estado del cambio de </w:t>
+      </w:r>
+      <w:r>
+        <w:rPr>
+          <w:b/>
+          <w:bCs/>
+          <w:lang w:val="es-ES_tradnl"/>
+        </w:rPr>
+        <w:t>analizado</w:t>
+      </w:r>
+      <w:r>
+        <w:rPr>
+          <w:bCs/>
+          <w:lang w:val="es-ES_tradnl"/>
+        </w:rPr>
+        <w:t xml:space="preserve"> a </w:t>
+      </w:r>
+      <w:r>
+        <w:rPr>
+          <w:b/>
+          <w:bCs/>
+          <w:lang w:val="es-ES_tradnl"/>
+        </w:rPr>
+        <w:t>por aprobar</w:t>
       </w:r>
       <w:r>
         <w:rPr>
@@ -8147,7 +8483,6 @@
           <w:bCs/>
           <w:lang w:val="es-ES_tradnl"/>
         </w:rPr>
-        <w:lastRenderedPageBreak/>
         <w:t>Los cambios con riesgos altos deben de tener la aprobación obligatoria del jefe de proyecto.</w:t>
       </w:r>
     </w:p>
@@ -8155,13 +8490,6 @@
       <w:pPr>
         <w:rPr>
           <w:bCs/>
-          <w:lang w:val="es-ES_tradnl"/>
-        </w:rPr>
-      </w:pPr>
-    </w:p>
-    <w:p>
-      <w:pPr>
-        <w:rPr>
           <w:lang w:val="es-ES_tradnl"/>
         </w:rPr>
       </w:pPr>
@@ -8184,7 +8512,7 @@
           <w:szCs w:val="24"/>
         </w:rPr>
       </w:pPr>
-      <w:bookmarkStart w:id="16" w:name="_Toc516088580"/>
+      <w:bookmarkStart w:id="15" w:name="_Toc516108237"/>
       <w:r>
         <w:rPr>
           <w:b/>
@@ -8193,7 +8521,7 @@
         </w:rPr>
         <w:t>Aprobación del cambio</w:t>
       </w:r>
-      <w:bookmarkEnd w:id="16"/>
+      <w:bookmarkEnd w:id="15"/>
     </w:p>
     <w:p>
       <w:pPr>
@@ -8329,6 +8657,56 @@
           <w:lang w:val="es-ES_tradnl"/>
         </w:rPr>
         <w:t>Decidir si aprobar la petición de cambio o no.</w:t>
+      </w:r>
+    </w:p>
+    <w:p>
+      <w:pPr>
+        <w:pStyle w:val="ListParagraph"/>
+        <w:numPr>
+          <w:ilvl w:val="0"/>
+          <w:numId w:val="3"/>
+        </w:numPr>
+        <w:rPr>
+          <w:bCs/>
+          <w:lang w:val="es-ES_tradnl"/>
+        </w:rPr>
+      </w:pPr>
+      <w:r>
+        <w:rPr>
+          <w:bCs/>
+          <w:lang w:val="es-ES_tradnl"/>
+        </w:rPr>
+        <w:t xml:space="preserve">Cambiar estado de petición de </w:t>
+      </w:r>
+      <w:r>
+        <w:rPr>
+          <w:b/>
+          <w:bCs/>
+          <w:lang w:val="es-ES_tradnl"/>
+        </w:rPr>
+        <w:t>por aprobar</w:t>
+      </w:r>
+      <w:r>
+        <w:rPr>
+          <w:bCs/>
+          <w:lang w:val="es-ES_tradnl"/>
+        </w:rPr>
+        <w:t xml:space="preserve"> a </w:t>
+      </w:r>
+      <w:r>
+        <w:rPr>
+          <w:b/>
+          <w:bCs/>
+          <w:lang w:val="es-ES_tradnl"/>
+        </w:rPr>
+        <w:t>aprobado</w:t>
+      </w:r>
+      <w:r>
+        <w:rPr>
+          <w:bCs/>
+          <w:lang w:val="es-ES_tradnl"/>
+        </w:rPr>
+        <w:t>.</w:t>
       </w:r>
     </w:p>
     <w:p>
@@ -8551,7 +8929,7 @@
           <w:szCs w:val="24"/>
         </w:rPr>
       </w:pPr>
-      <w:bookmarkStart w:id="17" w:name="_Toc516088581"/>
+      <w:bookmarkStart w:id="16" w:name="_Toc516108238"/>
       <w:r>
         <w:rPr>
           <w:b/>
@@ -8560,7 +8938,7 @@
         </w:rPr>
         <w:t>Implementación del Cambio</w:t>
       </w:r>
-      <w:bookmarkEnd w:id="17"/>
+      <w:bookmarkEnd w:id="16"/>
     </w:p>
     <w:p>
       <w:pPr>
@@ -8686,6 +9064,64 @@
     </w:p>
     <w:p>
       <w:pPr>
+        <w:pStyle w:val="ListParagraph"/>
+        <w:numPr>
+          <w:ilvl w:val="0"/>
+          <w:numId w:val="3"/>
+        </w:numPr>
+        <w:rPr>
+          <w:bCs/>
+          <w:lang w:val="es-ES_tradnl"/>
+        </w:rPr>
+      </w:pPr>
+      <w:r>
+        <w:rPr>
+          <w:bCs/>
+          <w:lang w:val="es-ES_tradnl"/>
+        </w:rPr>
+        <w:t xml:space="preserve">Cambio de estado de petición de </w:t>
+      </w:r>
+      <w:r>
+        <w:rPr>
+          <w:b/>
+          <w:bCs/>
+          <w:lang w:val="es-ES_tradnl"/>
+        </w:rPr>
+        <w:t>planificado</w:t>
+      </w:r>
+      <w:r>
+        <w:rPr>
+          <w:bCs/>
+          <w:lang w:val="es-ES_tradnl"/>
+        </w:rPr>
+        <w:t xml:space="preserve"> a </w:t>
+      </w:r>
+      <w:r>
+        <w:rPr>
+          <w:b/>
+          <w:bCs/>
+          <w:lang w:val="es-ES_tradnl"/>
+        </w:rPr>
+        <w:t>implementado</w:t>
+      </w:r>
+      <w:r>
+        <w:rPr>
+          <w:bCs/>
+          <w:lang w:val="es-ES_tradnl"/>
+        </w:rPr>
+        <w:t>.</w:t>
+      </w:r>
+    </w:p>
+    <w:p>
+      <w:pPr>
+        <w:rPr>
+          <w:bCs/>
+          <w:lang w:val="es-ES_tradnl"/>
+        </w:rPr>
+      </w:pPr>
+    </w:p>
+    <w:p>
+      <w:pPr>
         <w:rPr>
           <w:bCs/>
           <w:lang w:val="es-ES_tradnl"/>
@@ -8711,6 +9147,7 @@
           <w:bCs/>
           <w:lang w:val="es-ES_tradnl"/>
         </w:rPr>
+        <w:lastRenderedPageBreak/>
         <w:t>Documentos</w:t>
       </w:r>
     </w:p>
@@ -8869,7 +9306,7 @@
           <w:szCs w:val="24"/>
         </w:rPr>
       </w:pPr>
-      <w:bookmarkStart w:id="18" w:name="_Toc516088582"/>
+      <w:bookmarkStart w:id="17" w:name="_Toc516108239"/>
       <w:r>
         <w:rPr>
           <w:b/>
@@ -8878,7 +9315,7 @@
         </w:rPr>
         <w:t>Verificación de la implementación</w:t>
       </w:r>
-      <w:bookmarkEnd w:id="18"/>
+      <w:bookmarkEnd w:id="17"/>
     </w:p>
     <w:p>
       <w:pPr>
@@ -8973,7 +9410,44 @@
           <w:bCs/>
           <w:lang w:val="es-ES_tradnl"/>
         </w:rPr>
-        <w:t>Se cambia el estado de la solicitud de cambio a ‘Verificado’.</w:t>
+        <w:t>Se cambia el estado de la solicitud de cambio</w:t>
+      </w:r>
+      <w:r>
+        <w:rPr>
+          <w:bCs/>
+          <w:lang w:val="es-ES_tradnl"/>
+        </w:rPr>
+        <w:t xml:space="preserve"> de </w:t>
+      </w:r>
+      <w:r>
+        <w:rPr>
+          <w:b/>
+          <w:bCs/>
+          <w:lang w:val="es-ES_tradnl"/>
+        </w:rPr>
+        <w:t>implementado</w:t>
+      </w:r>
+      <w:r>
+        <w:rPr>
+          <w:bCs/>
+          <w:lang w:val="es-ES_tradnl"/>
+        </w:rPr>
+        <w:t xml:space="preserve"> a </w:t>
+      </w:r>
+      <w:r>
+        <w:rPr>
+          <w:b/>
+          <w:bCs/>
+          <w:lang w:val="es-ES_tradnl"/>
+        </w:rPr>
+        <w:t>verificado</w:t>
+      </w:r>
+      <w:r>
+        <w:rPr>
+          <w:bCs/>
+          <w:lang w:val="es-ES_tradnl"/>
+        </w:rPr>
+        <w:t>.</w:t>
       </w:r>
     </w:p>
     <w:p>
@@ -9222,6 +9696,34 @@
         </w:rPr>
         <w:t xml:space="preserve"> </w:t>
       </w:r>
+    </w:p>
+    <w:p>
+      <w:pPr>
+        <w:rPr>
+          <w:lang w:val="es-ES_tradnl"/>
+        </w:rPr>
+      </w:pPr>
+    </w:p>
+    <w:p>
+      <w:pPr>
+        <w:rPr>
+          <w:lang w:val="es-ES_tradnl"/>
+        </w:rPr>
+      </w:pPr>
+    </w:p>
+    <w:p>
+      <w:pPr>
+        <w:rPr>
+          <w:lang w:val="es-ES_tradnl"/>
+        </w:rPr>
+      </w:pPr>
+    </w:p>
+    <w:p>
+      <w:pPr>
+        <w:rPr>
+          <w:lang w:val="es-ES_tradnl"/>
+        </w:rPr>
+      </w:pPr>
     </w:p>
     <w:p>
       <w:pPr>
@@ -9241,23 +9743,24 @@
           <w:szCs w:val="24"/>
         </w:rPr>
       </w:pPr>
-      <w:bookmarkStart w:id="19" w:name="_Toc516088583"/>
+      <w:bookmarkStart w:id="18" w:name="_Toc516108240"/>
       <w:r>
         <w:rPr>
           <w:b/>
           <w:sz w:val="24"/>
           <w:szCs w:val="24"/>
         </w:rPr>
+        <w:lastRenderedPageBreak/>
         <w:t>Cierre</w:t>
       </w:r>
-      <w:bookmarkEnd w:id="19"/>
+      <w:bookmarkEnd w:id="18"/>
     </w:p>
     <w:p>
       <w:pPr>
         <w:pStyle w:val="ListParagraph"/>
         <w:numPr>
           <w:ilvl w:val="0"/>
-          <w:numId w:val="10"/>
+          <w:numId w:val="11"/>
         </w:numPr>
         <w:rPr>
           <w:b/>
@@ -9331,38 +9834,7 @@
           <w:bCs/>
           <w:lang w:val="es-ES_tradnl"/>
         </w:rPr>
-        <w:lastRenderedPageBreak/>
         <w:t>Se documenta lo necesario para realizar el cambio en entorno de producción de ser necesario.</w:t>
-      </w:r>
-    </w:p>
-    <w:p>
-      <w:pPr>
-        <w:rPr>
-          <w:bCs/>
-          <w:lang w:val="es-ES_tradnl"/>
-        </w:rPr>
-      </w:pPr>
-    </w:p>
-    <w:p>
-      <w:pPr>
-        <w:pStyle w:val="ListParagraph"/>
-        <w:numPr>
-          <w:ilvl w:val="0"/>
-          <w:numId w:val="10"/>
-        </w:numPr>
-        <w:rPr>
-          <w:b/>
-          <w:bCs/>
-          <w:lang w:val="es-ES_tradnl"/>
-        </w:rPr>
-      </w:pPr>
-      <w:r>
-        <w:rPr>
-          <w:b/>
-          <w:bCs/>
-          <w:lang w:val="es-ES_tradnl"/>
-        </w:rPr>
-        <w:t>Documentos</w:t>
       </w:r>
     </w:p>
     <w:p>
@@ -9382,7 +9854,67 @@
           <w:bCs/>
           <w:lang w:val="es-ES_tradnl"/>
         </w:rPr>
-        <w:t>Plan de control de cambios</w:t>
+        <w:t xml:space="preserve">Cambio de estado de la petición de </w:t>
+      </w:r>
+      <w:r>
+        <w:rPr>
+          <w:b/>
+          <w:bCs/>
+          <w:lang w:val="es-ES_tradnl"/>
+        </w:rPr>
+        <w:t>verificado</w:t>
+      </w:r>
+      <w:r>
+        <w:rPr>
+          <w:bCs/>
+          <w:lang w:val="es-ES_tradnl"/>
+        </w:rPr>
+        <w:t xml:space="preserve"> a </w:t>
+      </w:r>
+      <w:r>
+        <w:rPr>
+          <w:b/>
+          <w:bCs/>
+          <w:lang w:val="es-ES_tradnl"/>
+        </w:rPr>
+        <w:t>culminado</w:t>
+      </w:r>
+      <w:r>
+        <w:rPr>
+          <w:bCs/>
+          <w:lang w:val="es-ES_tradnl"/>
+        </w:rPr>
+        <w:t>.</w:t>
+      </w:r>
+    </w:p>
+    <w:p>
+      <w:pPr>
+        <w:rPr>
+          <w:bCs/>
+          <w:lang w:val="es-ES_tradnl"/>
+        </w:rPr>
+      </w:pPr>
+    </w:p>
+    <w:p>
+      <w:pPr>
+        <w:pStyle w:val="ListParagraph"/>
+        <w:numPr>
+          <w:ilvl w:val="0"/>
+          <w:numId w:val="11"/>
+        </w:numPr>
+        <w:rPr>
+          <w:b/>
+          <w:bCs/>
+          <w:lang w:val="es-ES_tradnl"/>
+        </w:rPr>
+      </w:pPr>
+      <w:r>
+        <w:rPr>
+          <w:b/>
+          <w:bCs/>
+          <w:lang w:val="es-ES_tradnl"/>
+        </w:rPr>
+        <w:t>Documentos</w:t>
       </w:r>
     </w:p>
     <w:p>
@@ -9402,23 +9934,43 @@
           <w:bCs/>
           <w:lang w:val="es-ES_tradnl"/>
         </w:rPr>
-        <w:t>Acta de Cierre de los cambios</w:t>
-      </w:r>
-    </w:p>
-    <w:p>
-      <w:pPr>
-        <w:rPr>
-          <w:bCs/>
-          <w:lang w:val="es-ES_tradnl"/>
-        </w:rPr>
-      </w:pPr>
+        <w:t>Plan de control de cambios</w:t>
+      </w:r>
     </w:p>
     <w:p>
       <w:pPr>
         <w:pStyle w:val="ListParagraph"/>
         <w:numPr>
           <w:ilvl w:val="0"/>
-          <w:numId w:val="10"/>
+          <w:numId w:val="3"/>
+        </w:numPr>
+        <w:rPr>
+          <w:bCs/>
+          <w:lang w:val="es-ES_tradnl"/>
+        </w:rPr>
+      </w:pPr>
+      <w:r>
+        <w:rPr>
+          <w:bCs/>
+          <w:lang w:val="es-ES_tradnl"/>
+        </w:rPr>
+        <w:t>Acta de Cierre de los cambios</w:t>
+      </w:r>
+    </w:p>
+    <w:p>
+      <w:pPr>
+        <w:rPr>
+          <w:bCs/>
+          <w:lang w:val="es-ES_tradnl"/>
+        </w:rPr>
+      </w:pPr>
+    </w:p>
+    <w:p>
+      <w:pPr>
+        <w:pStyle w:val="ListParagraph"/>
+        <w:numPr>
+          <w:ilvl w:val="0"/>
+          <w:numId w:val="11"/>
         </w:numPr>
         <w:rPr>
           <w:b/>
@@ -9700,7 +10252,7 @@
               <w:sz w:val="19"/>
               <w:szCs w:val="19"/>
             </w:rPr>
-            <w:t>6</w:t>
+            <w:t>7</w:t>
           </w:r>
         </w:p>
       </w:tc>
@@ -10417,6 +10969,95 @@
     </w:lvl>
   </w:abstractNum>
   <w:abstractNum w:abstractNumId="7" w15:restartNumberingAfterBreak="0">
+    <w:nsid w:val="6CAB2696"/>
+    <w:multiLevelType w:val="hybridMultilevel"/>
+    <w:tmpl w:val="A7B2DC98"/>
+    <w:lvl w:ilvl="0" w:tplc="987E865A">
+      <w:start w:val="1"/>
+      <w:numFmt w:val="lowerLetter"/>
+      <w:lvlText w:val="%1)"/>
+      <w:lvlJc w:val="left"/>
+      <w:pPr>
+        <w:ind w:left="1068" w:hanging="360"/>
+      </w:pPr>
+      <w:rPr>
+        <w:rFonts w:hint="default"/>
+      </w:rPr>
+    </w:lvl>
+    <w:lvl w:ilvl="1" w:tplc="040A0019">
+      <w:start w:val="1"/>
+      <w:numFmt w:val="lowerLetter"/>
+      <w:lvlText w:val="%2."/>
+      <w:lvlJc w:val="left"/>
+      <w:pPr>
+        <w:ind w:left="1788" w:hanging="360"/>
+      </w:pPr>
+    </w:lvl>
+    <w:lvl w:ilvl="2" w:tplc="040A001B" w:tentative="1">
+      <w:start w:val="1"/>
+      <w:numFmt w:val="lowerRoman"/>
+      <w:lvlText w:val="%3."/>
+      <w:lvlJc w:val="right"/>
+      <w:pPr>
+        <w:ind w:left="2508" w:hanging="180"/>
+      </w:pPr>
+    </w:lvl>
+    <w:lvl w:ilvl="3" w:tplc="040A000F" w:tentative="1">
+      <w:start w:val="1"/>
+      <w:numFmt w:val="decimal"/>
+      <w:lvlText w:val="%4."/>
+      <w:lvlJc w:val="left"/>
+      <w:pPr>
+        <w:ind w:left="3228" w:hanging="360"/>
+      </w:pPr>
+    </w:lvl>
+    <w:lvl w:ilvl="4" w:tplc="040A0019" w:tentative="1">
+      <w:start w:val="1"/>
+      <w:numFmt w:val="lowerLetter"/>
+      <w:lvlText w:val="%5."/>
+      <w:lvlJc w:val="left"/>
+      <w:pPr>
+        <w:ind w:left="3948" w:hanging="360"/>
+      </w:pPr>
+    </w:lvl>
+    <w:lvl w:ilvl="5" w:tplc="040A001B" w:tentative="1">
+      <w:start w:val="1"/>
+      <w:numFmt w:val="lowerRoman"/>
+      <w:lvlText w:val="%6."/>
+      <w:lvlJc w:val="right"/>
+      <w:pPr>
+        <w:ind w:left="4668" w:hanging="180"/>
+      </w:pPr>
+    </w:lvl>
+    <w:lvl w:ilvl="6" w:tplc="040A000F" w:tentative="1">
+      <w:start w:val="1"/>
+      <w:numFmt w:val="decimal"/>
+      <w:lvlText w:val="%7."/>
+      <w:lvlJc w:val="left"/>
+      <w:pPr>
+        <w:ind w:left="5388" w:hanging="360"/>
+      </w:pPr>
+    </w:lvl>
+    <w:lvl w:ilvl="7" w:tplc="040A0019" w:tentative="1">
+      <w:start w:val="1"/>
+      <w:numFmt w:val="lowerLetter"/>
+      <w:lvlText w:val="%8."/>
+      <w:lvlJc w:val="left"/>
+      <w:pPr>
+        <w:ind w:left="6108" w:hanging="360"/>
+      </w:pPr>
+    </w:lvl>
+    <w:lvl w:ilvl="8" w:tplc="040A001B" w:tentative="1">
+      <w:start w:val="1"/>
+      <w:numFmt w:val="lowerRoman"/>
+      <w:lvlText w:val="%9."/>
+      <w:lvlJc w:val="right"/>
+      <w:pPr>
+        <w:ind w:left="6828" w:hanging="180"/>
+      </w:pPr>
+    </w:lvl>
+  </w:abstractNum>
+  <w:abstractNum w:abstractNumId="8" w15:restartNumberingAfterBreak="0">
     <w:nsid w:val="75C84571"/>
     <w:multiLevelType w:val="hybridMultilevel"/>
     <w:tmpl w:val="8B8C0A28"/>
@@ -10529,7 +11170,7 @@
       </w:rPr>
     </w:lvl>
   </w:abstractNum>
-  <w:abstractNum w:abstractNumId="8" w15:restartNumberingAfterBreak="0">
+  <w:abstractNum w:abstractNumId="9" w15:restartNumberingAfterBreak="0">
     <w:nsid w:val="78651BEA"/>
     <w:multiLevelType w:val="hybridMultilevel"/>
     <w:tmpl w:val="9260FE4E"/>
@@ -10642,7 +11283,7 @@
       </w:rPr>
     </w:lvl>
   </w:abstractNum>
-  <w:abstractNum w:abstractNumId="9" w15:restartNumberingAfterBreak="0">
+  <w:abstractNum w:abstractNumId="10" w15:restartNumberingAfterBreak="0">
     <w:nsid w:val="7BC33BF4"/>
     <w:multiLevelType w:val="hybridMultilevel"/>
     <w:tmpl w:val="A7B2DC98"/>
@@ -10738,10 +11379,10 @@
     <w:abstractNumId w:val="0"/>
   </w:num>
   <w:num w:numId="3">
-    <w:abstractNumId w:val="8"/>
+    <w:abstractNumId w:val="9"/>
   </w:num>
   <w:num w:numId="4">
-    <w:abstractNumId w:val="9"/>
+    <w:abstractNumId w:val="10"/>
   </w:num>
   <w:num w:numId="5">
     <w:abstractNumId w:val="2"/>
@@ -10750,7 +11391,7 @@
     <w:abstractNumId w:val="1"/>
   </w:num>
   <w:num w:numId="7">
-    <w:abstractNumId w:val="7"/>
+    <w:abstractNumId w:val="8"/>
   </w:num>
   <w:num w:numId="8">
     <w:abstractNumId w:val="3"/>
@@ -10760,6 +11401,9 @@
   </w:num>
   <w:num w:numId="10">
     <w:abstractNumId w:val="5"/>
+  </w:num>
+  <w:num w:numId="11">
+    <w:abstractNumId w:val="7"/>
   </w:num>
 </w:numbering>
 </file>
@@ -11730,7 +12374,7 @@
 </file>
 
 <file path=customXml/itemProps2.xml><?xml version="1.0" encoding="utf-8"?>
-<ds:datastoreItem xmlns:ds="http://schemas.openxmlformats.org/officeDocument/2006/customXml" ds:itemID="{A22B2F43-3C5E-4FFF-B51C-E3C73F9B2ECE}">
+<ds:datastoreItem xmlns:ds="http://schemas.openxmlformats.org/officeDocument/2006/customXml" ds:itemID="{D2D960F8-7E68-4051-9F7E-43BD4AC7DC96}">
   <ds:schemaRefs>
     <ds:schemaRef ds:uri="http://schemas.openxmlformats.org/officeDocument/2006/bibliography"/>
   </ds:schemaRefs>

</xml_diff>

<commit_message>
Agrega estados para peticion de cambios y formato de RFC
</commit_message>
<xml_diff>
--- a/Documentos/PCC.docx
+++ b/Documentos/PCC.docx
@@ -766,10 +766,8 @@
                                 <w:szCs w:val="28"/>
                                 <w:lang w:val="es-PE" w:eastAsia="es-PE"/>
                               </w:rPr>
-                              <w:t>6</w:t>
+                              <w:t>7</w:t>
                             </w:r>
-                            <w:bookmarkStart w:id="4" w:name="_GoBack"/>
-                            <w:bookmarkEnd w:id="4"/>
                           </w:p>
                         </w:txbxContent>
                       </wps:txbx>
@@ -897,10 +895,8 @@
                           <w:szCs w:val="28"/>
                           <w:lang w:val="es-PE" w:eastAsia="es-PE"/>
                         </w:rPr>
-                        <w:t>6</w:t>
+                        <w:t>7</w:t>
                       </w:r>
-                      <w:bookmarkStart w:id="5" w:name="_GoBack"/>
-                      <w:bookmarkEnd w:id="5"/>
                     </w:p>
                   </w:txbxContent>
                 </v:textbox>
@@ -1709,7 +1705,7 @@
                 <w:sz w:val="22"/>
                 <w:szCs w:val="22"/>
               </w:rPr>
-              <w:t>6</w:t>
+              <w:t>7</w:t>
             </w:r>
           </w:p>
         </w:tc>
@@ -2033,7 +2029,14 @@
                 <w:sz w:val="22"/>
                 <w:szCs w:val="22"/>
               </w:rPr>
-              <w:t>10</w:t>
+              <w:t>1</w:t>
+            </w:r>
+            <w:r>
+              <w:rPr>
+                <w:sz w:val="22"/>
+                <w:szCs w:val="22"/>
+              </w:rPr>
+              <w:t>1</w:t>
             </w:r>
           </w:p>
         </w:tc>
@@ -3059,6 +3062,7 @@
               <w:pStyle w:val="TableContents"/>
               <w:jc w:val="center"/>
               <w:rPr>
+                <w:rFonts w:hint="eastAsia"/>
                 <w:sz w:val="22"/>
                 <w:szCs w:val="22"/>
               </w:rPr>
@@ -3088,6 +3092,7 @@
               <w:pStyle w:val="TableContents"/>
               <w:jc w:val="center"/>
               <w:rPr>
+                <w:rFonts w:hint="eastAsia"/>
                 <w:sz w:val="22"/>
                 <w:szCs w:val="22"/>
               </w:rPr>
@@ -3138,6 +3143,128 @@
               <w:t>Enriquez</w:t>
             </w:r>
             <w:proofErr w:type="spellEnd"/>
+          </w:p>
+        </w:tc>
+        <w:tc>
+          <w:tcPr>
+            <w:tcW w:w="1982" w:type="dxa"/>
+            <w:tcMar>
+              <w:top w:w="55" w:type="dxa"/>
+              <w:left w:w="55" w:type="dxa"/>
+              <w:bottom w:w="55" w:type="dxa"/>
+              <w:right w:w="55" w:type="dxa"/>
+            </w:tcMar>
+            <w:vAlign w:val="center"/>
+          </w:tcPr>
+          <w:p>
+            <w:pPr>
+              <w:pStyle w:val="TableContents"/>
+              <w:jc w:val="center"/>
+              <w:rPr>
+                <w:rFonts w:hint="eastAsia"/>
+                <w:sz w:val="22"/>
+                <w:szCs w:val="22"/>
+              </w:rPr>
+            </w:pPr>
+            <w:r>
+              <w:rPr>
+                <w:sz w:val="22"/>
+                <w:szCs w:val="22"/>
+              </w:rPr>
+              <w:t>06/06/2018</w:t>
+            </w:r>
+          </w:p>
+        </w:tc>
+      </w:tr>
+      <w:tr>
+        <w:tc>
+          <w:tcPr>
+            <w:tcW w:w="993" w:type="dxa"/>
+            <w:tcMar>
+              <w:top w:w="55" w:type="dxa"/>
+              <w:left w:w="55" w:type="dxa"/>
+              <w:bottom w:w="55" w:type="dxa"/>
+              <w:right w:w="55" w:type="dxa"/>
+            </w:tcMar>
+            <w:vAlign w:val="center"/>
+          </w:tcPr>
+          <w:p>
+            <w:pPr>
+              <w:pStyle w:val="TableContents"/>
+              <w:jc w:val="center"/>
+              <w:rPr>
+                <w:rFonts w:hint="eastAsia"/>
+                <w:sz w:val="22"/>
+                <w:szCs w:val="22"/>
+              </w:rPr>
+            </w:pPr>
+            <w:r>
+              <w:rPr>
+                <w:sz w:val="22"/>
+                <w:szCs w:val="22"/>
+              </w:rPr>
+              <w:t>1.7</w:t>
+            </w:r>
+          </w:p>
+        </w:tc>
+        <w:tc>
+          <w:tcPr>
+            <w:tcW w:w="3827" w:type="dxa"/>
+            <w:tcMar>
+              <w:top w:w="55" w:type="dxa"/>
+              <w:left w:w="55" w:type="dxa"/>
+              <w:bottom w:w="55" w:type="dxa"/>
+              <w:right w:w="55" w:type="dxa"/>
+            </w:tcMar>
+            <w:vAlign w:val="center"/>
+          </w:tcPr>
+          <w:p>
+            <w:pPr>
+              <w:pStyle w:val="TableContents"/>
+              <w:jc w:val="center"/>
+              <w:rPr>
+                <w:rFonts w:hint="eastAsia"/>
+                <w:sz w:val="22"/>
+                <w:szCs w:val="22"/>
+              </w:rPr>
+            </w:pPr>
+            <w:r>
+              <w:rPr>
+                <w:sz w:val="22"/>
+                <w:szCs w:val="22"/>
+              </w:rPr>
+              <w:t>Corrige fases de petición y añade estado de solicitud</w:t>
+            </w:r>
+          </w:p>
+        </w:tc>
+        <w:tc>
+          <w:tcPr>
+            <w:tcW w:w="2268" w:type="dxa"/>
+            <w:tcMar>
+              <w:top w:w="55" w:type="dxa"/>
+              <w:left w:w="55" w:type="dxa"/>
+              <w:bottom w:w="55" w:type="dxa"/>
+              <w:right w:w="55" w:type="dxa"/>
+            </w:tcMar>
+            <w:vAlign w:val="center"/>
+          </w:tcPr>
+          <w:p>
+            <w:pPr>
+              <w:pStyle w:val="TableContents"/>
+              <w:jc w:val="center"/>
+              <w:rPr>
+                <w:rFonts w:hint="eastAsia"/>
+                <w:sz w:val="22"/>
+                <w:szCs w:val="22"/>
+              </w:rPr>
+            </w:pPr>
+            <w:r>
+              <w:rPr>
+                <w:sz w:val="22"/>
+                <w:szCs w:val="22"/>
+              </w:rPr>
+              <w:t>José Santos</w:t>
+            </w:r>
           </w:p>
         </w:tc>
         <w:tc>
@@ -3621,6 +3748,7 @@
                 <w:noProof/>
                 <w:sz w:val="24"/>
               </w:rPr>
+              <w:lastRenderedPageBreak/>
               <w:t>Tiburcio Saldaña, Joselin</w:t>
             </w:r>
           </w:p>
@@ -3754,7 +3882,12 @@
             <w:pStyle w:val="TOCHeading"/>
           </w:pPr>
           <w:r>
-            <w:t>Tabla de Contenido</w:t>
+            <w:t>Tabla de Cont</w:t>
+          </w:r>
+          <w:bookmarkStart w:id="4" w:name="_GoBack"/>
+          <w:bookmarkEnd w:id="4"/>
+          <w:r>
+            <w:t>enido</w:t>
           </w:r>
         </w:p>
         <w:p>
@@ -3767,7 +3900,7 @@
             <w:rPr>
               <w:rFonts w:eastAsiaTheme="minorEastAsia"/>
               <w:noProof/>
-              <w:lang w:val="en-US" w:eastAsia="ja-JP"/>
+              <w:lang w:val="es-ES_tradnl" w:eastAsia="es-ES_tradnl"/>
             </w:rPr>
           </w:pPr>
           <w:r>
@@ -3779,7 +3912,7 @@
           <w:r>
             <w:fldChar w:fldCharType="separate"/>
           </w:r>
-          <w:hyperlink w:anchor="_Toc516088571" w:history="1">
+          <w:hyperlink w:anchor="_Toc516108228" w:history="1">
             <w:r>
               <w:rPr>
                 <w:rStyle w:val="Hyperlink"/>
@@ -3792,7 +3925,7 @@
               <w:rPr>
                 <w:rFonts w:eastAsiaTheme="minorEastAsia"/>
                 <w:noProof/>
-                <w:lang w:val="en-US" w:eastAsia="ja-JP"/>
+                <w:lang w:val="es-ES_tradnl" w:eastAsia="es-ES_tradnl"/>
               </w:rPr>
               <w:tab/>
             </w:r>
@@ -3823,7 +3956,7 @@
                 <w:noProof/>
                 <w:webHidden/>
               </w:rPr>
-              <w:instrText xml:space="preserve"> PAGEREF _Toc516088571 \h </w:instrText>
+              <w:instrText xml:space="preserve"> PAGEREF _Toc516108228 \h </w:instrText>
             </w:r>
             <w:r>
               <w:rPr>
@@ -3864,10 +3997,10 @@
             <w:rPr>
               <w:rFonts w:eastAsiaTheme="minorEastAsia"/>
               <w:noProof/>
-              <w:lang w:val="en-US" w:eastAsia="ja-JP"/>
+              <w:lang w:val="es-ES_tradnl" w:eastAsia="es-ES_tradnl"/>
             </w:rPr>
           </w:pPr>
-          <w:hyperlink w:anchor="_Toc516088572" w:history="1">
+          <w:hyperlink w:anchor="_Toc516108229" w:history="1">
             <w:r>
               <w:rPr>
                 <w:rStyle w:val="Hyperlink"/>
@@ -3880,7 +4013,7 @@
               <w:rPr>
                 <w:rFonts w:eastAsiaTheme="minorEastAsia"/>
                 <w:noProof/>
-                <w:lang w:val="en-US" w:eastAsia="ja-JP"/>
+                <w:lang w:val="es-ES_tradnl" w:eastAsia="es-ES_tradnl"/>
               </w:rPr>
               <w:tab/>
             </w:r>
@@ -3911,7 +4044,7 @@
                 <w:noProof/>
                 <w:webHidden/>
               </w:rPr>
-              <w:instrText xml:space="preserve"> PAGEREF _Toc516088572 \h </w:instrText>
+              <w:instrText xml:space="preserve"> PAGEREF _Toc516108229 \h </w:instrText>
             </w:r>
             <w:r>
               <w:rPr>
@@ -3952,10 +4085,10 @@
             <w:rPr>
               <w:rFonts w:eastAsiaTheme="minorEastAsia"/>
               <w:noProof/>
-              <w:lang w:val="en-US" w:eastAsia="ja-JP"/>
+              <w:lang w:val="es-ES_tradnl" w:eastAsia="es-ES_tradnl"/>
             </w:rPr>
           </w:pPr>
-          <w:hyperlink w:anchor="_Toc516088573" w:history="1">
+          <w:hyperlink w:anchor="_Toc516108230" w:history="1">
             <w:r>
               <w:rPr>
                 <w:rStyle w:val="Hyperlink"/>
@@ -3968,7 +4101,7 @@
               <w:rPr>
                 <w:rFonts w:eastAsiaTheme="minorEastAsia"/>
                 <w:noProof/>
-                <w:lang w:val="en-US" w:eastAsia="ja-JP"/>
+                <w:lang w:val="es-ES_tradnl" w:eastAsia="es-ES_tradnl"/>
               </w:rPr>
               <w:tab/>
             </w:r>
@@ -3999,7 +4132,7 @@
                 <w:noProof/>
                 <w:webHidden/>
               </w:rPr>
-              <w:instrText xml:space="preserve"> PAGEREF _Toc516088573 \h </w:instrText>
+              <w:instrText xml:space="preserve"> PAGEREF _Toc516108230 \h </w:instrText>
             </w:r>
             <w:r>
               <w:rPr>
@@ -4040,10 +4173,10 @@
             <w:rPr>
               <w:rFonts w:eastAsiaTheme="minorEastAsia"/>
               <w:noProof/>
-              <w:lang w:val="en-US" w:eastAsia="ja-JP"/>
+              <w:lang w:val="es-ES_tradnl" w:eastAsia="es-ES_tradnl"/>
             </w:rPr>
           </w:pPr>
-          <w:hyperlink w:anchor="_Toc516088574" w:history="1">
+          <w:hyperlink w:anchor="_Toc516108231" w:history="1">
             <w:r>
               <w:rPr>
                 <w:rStyle w:val="Hyperlink"/>
@@ -4056,7 +4189,7 @@
               <w:rPr>
                 <w:rFonts w:eastAsiaTheme="minorEastAsia"/>
                 <w:noProof/>
-                <w:lang w:val="en-US" w:eastAsia="ja-JP"/>
+                <w:lang w:val="es-ES_tradnl" w:eastAsia="es-ES_tradnl"/>
               </w:rPr>
               <w:tab/>
             </w:r>
@@ -4087,7 +4220,7 @@
                 <w:noProof/>
                 <w:webHidden/>
               </w:rPr>
-              <w:instrText xml:space="preserve"> PAGEREF _Toc516088574 \h </w:instrText>
+              <w:instrText xml:space="preserve"> PAGEREF _Toc516108231 \h </w:instrText>
             </w:r>
             <w:r>
               <w:rPr>
@@ -4128,10 +4261,10 @@
             <w:rPr>
               <w:rFonts w:eastAsiaTheme="minorEastAsia"/>
               <w:noProof/>
-              <w:lang w:val="en-US" w:eastAsia="ja-JP"/>
+              <w:lang w:val="es-ES_tradnl" w:eastAsia="es-ES_tradnl"/>
             </w:rPr>
           </w:pPr>
-          <w:hyperlink w:anchor="_Toc516088575" w:history="1">
+          <w:hyperlink w:anchor="_Toc516108232" w:history="1">
             <w:r>
               <w:rPr>
                 <w:rStyle w:val="Hyperlink"/>
@@ -4144,7 +4277,7 @@
               <w:rPr>
                 <w:rFonts w:eastAsiaTheme="minorEastAsia"/>
                 <w:noProof/>
-                <w:lang w:val="en-US" w:eastAsia="ja-JP"/>
+                <w:lang w:val="es-ES_tradnl" w:eastAsia="es-ES_tradnl"/>
               </w:rPr>
               <w:tab/>
             </w:r>
@@ -4175,7 +4308,7 @@
                 <w:noProof/>
                 <w:webHidden/>
               </w:rPr>
-              <w:instrText xml:space="preserve"> PAGEREF _Toc516088575 \h </w:instrText>
+              <w:instrText xml:space="preserve"> PAGEREF _Toc516108232 \h </w:instrText>
             </w:r>
             <w:r>
               <w:rPr>
@@ -4216,10 +4349,10 @@
             <w:rPr>
               <w:rFonts w:eastAsiaTheme="minorEastAsia"/>
               <w:noProof/>
-              <w:lang w:val="en-US" w:eastAsia="ja-JP"/>
+              <w:lang w:val="es-ES_tradnl" w:eastAsia="es-ES_tradnl"/>
             </w:rPr>
           </w:pPr>
-          <w:hyperlink w:anchor="_Toc516088576" w:history="1">
+          <w:hyperlink w:anchor="_Toc516108233" w:history="1">
             <w:r>
               <w:rPr>
                 <w:rStyle w:val="Hyperlink"/>
@@ -4232,7 +4365,7 @@
               <w:rPr>
                 <w:rFonts w:eastAsiaTheme="minorEastAsia"/>
                 <w:noProof/>
-                <w:lang w:val="en-US" w:eastAsia="ja-JP"/>
+                <w:lang w:val="es-ES_tradnl" w:eastAsia="es-ES_tradnl"/>
               </w:rPr>
               <w:tab/>
             </w:r>
@@ -4263,7 +4396,7 @@
                 <w:noProof/>
                 <w:webHidden/>
               </w:rPr>
-              <w:instrText xml:space="preserve"> PAGEREF _Toc516088576 \h </w:instrText>
+              <w:instrText xml:space="preserve"> PAGEREF _Toc516108233 \h </w:instrText>
             </w:r>
             <w:r>
               <w:rPr>
@@ -4304,10 +4437,10 @@
             <w:rPr>
               <w:rFonts w:eastAsiaTheme="minorEastAsia"/>
               <w:noProof/>
-              <w:lang w:val="en-US" w:eastAsia="ja-JP"/>
+              <w:lang w:val="es-ES_tradnl" w:eastAsia="es-ES_tradnl"/>
             </w:rPr>
           </w:pPr>
-          <w:hyperlink w:anchor="_Toc516088577" w:history="1">
+          <w:hyperlink w:anchor="_Toc516108234" w:history="1">
             <w:r>
               <w:rPr>
                 <w:rStyle w:val="Hyperlink"/>
@@ -4320,7 +4453,7 @@
               <w:rPr>
                 <w:rFonts w:eastAsiaTheme="minorEastAsia"/>
                 <w:noProof/>
-                <w:lang w:val="en-US" w:eastAsia="ja-JP"/>
+                <w:lang w:val="es-ES_tradnl" w:eastAsia="es-ES_tradnl"/>
               </w:rPr>
               <w:tab/>
             </w:r>
@@ -4351,7 +4484,7 @@
                 <w:noProof/>
                 <w:webHidden/>
               </w:rPr>
-              <w:instrText xml:space="preserve"> PAGEREF _Toc516088577 \h </w:instrText>
+              <w:instrText xml:space="preserve"> PAGEREF _Toc516108234 \h </w:instrText>
             </w:r>
             <w:r>
               <w:rPr>
@@ -4392,10 +4525,10 @@
             <w:rPr>
               <w:rFonts w:eastAsiaTheme="minorEastAsia"/>
               <w:noProof/>
-              <w:lang w:val="en-US" w:eastAsia="ja-JP"/>
+              <w:lang w:val="es-ES_tradnl" w:eastAsia="es-ES_tradnl"/>
             </w:rPr>
           </w:pPr>
-          <w:hyperlink w:anchor="_Toc516088578" w:history="1">
+          <w:hyperlink w:anchor="_Toc516108235" w:history="1">
             <w:r>
               <w:rPr>
                 <w:rStyle w:val="Hyperlink"/>
@@ -4408,7 +4541,7 @@
               <w:rPr>
                 <w:rFonts w:eastAsiaTheme="minorEastAsia"/>
                 <w:noProof/>
-                <w:lang w:val="en-US" w:eastAsia="ja-JP"/>
+                <w:lang w:val="es-ES_tradnl" w:eastAsia="es-ES_tradnl"/>
               </w:rPr>
               <w:tab/>
             </w:r>
@@ -4439,7 +4572,7 @@
                 <w:noProof/>
                 <w:webHidden/>
               </w:rPr>
-              <w:instrText xml:space="preserve"> PAGEREF _Toc516088578 \h </w:instrText>
+              <w:instrText xml:space="preserve"> PAGEREF _Toc516108235 \h </w:instrText>
             </w:r>
             <w:r>
               <w:rPr>
@@ -4480,10 +4613,10 @@
             <w:rPr>
               <w:rFonts w:eastAsiaTheme="minorEastAsia"/>
               <w:noProof/>
-              <w:lang w:val="en-US" w:eastAsia="ja-JP"/>
+              <w:lang w:val="es-ES_tradnl" w:eastAsia="es-ES_tradnl"/>
             </w:rPr>
           </w:pPr>
-          <w:hyperlink w:anchor="_Toc516088579" w:history="1">
+          <w:hyperlink w:anchor="_Toc516108236" w:history="1">
             <w:r>
               <w:rPr>
                 <w:rStyle w:val="Hyperlink"/>
@@ -4496,7 +4629,7 @@
               <w:rPr>
                 <w:rFonts w:eastAsiaTheme="minorEastAsia"/>
                 <w:noProof/>
-                <w:lang w:val="en-US" w:eastAsia="ja-JP"/>
+                <w:lang w:val="es-ES_tradnl" w:eastAsia="es-ES_tradnl"/>
               </w:rPr>
               <w:tab/>
             </w:r>
@@ -4527,7 +4660,7 @@
                 <w:noProof/>
                 <w:webHidden/>
               </w:rPr>
-              <w:instrText xml:space="preserve"> PAGEREF _Toc516088579 \h </w:instrText>
+              <w:instrText xml:space="preserve"> PAGEREF _Toc516108236 \h </w:instrText>
             </w:r>
             <w:r>
               <w:rPr>
@@ -4568,10 +4701,10 @@
             <w:rPr>
               <w:rFonts w:eastAsiaTheme="minorEastAsia"/>
               <w:noProof/>
-              <w:lang w:val="en-US" w:eastAsia="ja-JP"/>
+              <w:lang w:val="es-ES_tradnl" w:eastAsia="es-ES_tradnl"/>
             </w:rPr>
           </w:pPr>
-          <w:hyperlink w:anchor="_Toc516088580" w:history="1">
+          <w:hyperlink w:anchor="_Toc516108237" w:history="1">
             <w:r>
               <w:rPr>
                 <w:rStyle w:val="Hyperlink"/>
@@ -4584,7 +4717,7 @@
               <w:rPr>
                 <w:rFonts w:eastAsiaTheme="minorEastAsia"/>
                 <w:noProof/>
-                <w:lang w:val="en-US" w:eastAsia="ja-JP"/>
+                <w:lang w:val="es-ES_tradnl" w:eastAsia="es-ES_tradnl"/>
               </w:rPr>
               <w:tab/>
             </w:r>
@@ -4615,7 +4748,7 @@
                 <w:noProof/>
                 <w:webHidden/>
               </w:rPr>
-              <w:instrText xml:space="preserve"> PAGEREF _Toc516088580 \h </w:instrText>
+              <w:instrText xml:space="preserve"> PAGEREF _Toc516108237 \h </w:instrText>
             </w:r>
             <w:r>
               <w:rPr>
@@ -4656,10 +4789,10 @@
             <w:rPr>
               <w:rFonts w:eastAsiaTheme="minorEastAsia"/>
               <w:noProof/>
-              <w:lang w:val="en-US" w:eastAsia="ja-JP"/>
+              <w:lang w:val="es-ES_tradnl" w:eastAsia="es-ES_tradnl"/>
             </w:rPr>
           </w:pPr>
-          <w:hyperlink w:anchor="_Toc516088581" w:history="1">
+          <w:hyperlink w:anchor="_Toc516108238" w:history="1">
             <w:r>
               <w:rPr>
                 <w:rStyle w:val="Hyperlink"/>
@@ -4672,7 +4805,7 @@
               <w:rPr>
                 <w:rFonts w:eastAsiaTheme="minorEastAsia"/>
                 <w:noProof/>
-                <w:lang w:val="en-US" w:eastAsia="ja-JP"/>
+                <w:lang w:val="es-ES_tradnl" w:eastAsia="es-ES_tradnl"/>
               </w:rPr>
               <w:tab/>
             </w:r>
@@ -4703,7 +4836,7 @@
                 <w:noProof/>
                 <w:webHidden/>
               </w:rPr>
-              <w:instrText xml:space="preserve"> PAGEREF _Toc516088581 \h </w:instrText>
+              <w:instrText xml:space="preserve"> PAGEREF _Toc516108238 \h </w:instrText>
             </w:r>
             <w:r>
               <w:rPr>
@@ -4744,10 +4877,10 @@
             <w:rPr>
               <w:rFonts w:eastAsiaTheme="minorEastAsia"/>
               <w:noProof/>
-              <w:lang w:val="en-US" w:eastAsia="ja-JP"/>
+              <w:lang w:val="es-ES_tradnl" w:eastAsia="es-ES_tradnl"/>
             </w:rPr>
           </w:pPr>
-          <w:hyperlink w:anchor="_Toc516088582" w:history="1">
+          <w:hyperlink w:anchor="_Toc516108239" w:history="1">
             <w:r>
               <w:rPr>
                 <w:rStyle w:val="Hyperlink"/>
@@ -4760,7 +4893,7 @@
               <w:rPr>
                 <w:rFonts w:eastAsiaTheme="minorEastAsia"/>
                 <w:noProof/>
-                <w:lang w:val="en-US" w:eastAsia="ja-JP"/>
+                <w:lang w:val="es-ES_tradnl" w:eastAsia="es-ES_tradnl"/>
               </w:rPr>
               <w:tab/>
             </w:r>
@@ -4791,7 +4924,7 @@
                 <w:noProof/>
                 <w:webHidden/>
               </w:rPr>
-              <w:instrText xml:space="preserve"> PAGEREF _Toc516088582 \h </w:instrText>
+              <w:instrText xml:space="preserve"> PAGEREF _Toc516108239 \h </w:instrText>
             </w:r>
             <w:r>
               <w:rPr>
@@ -4832,10 +4965,10 @@
             <w:rPr>
               <w:rFonts w:eastAsiaTheme="minorEastAsia"/>
               <w:noProof/>
-              <w:lang w:val="en-US" w:eastAsia="ja-JP"/>
+              <w:lang w:val="es-ES_tradnl" w:eastAsia="es-ES_tradnl"/>
             </w:rPr>
           </w:pPr>
-          <w:hyperlink w:anchor="_Toc516088583" w:history="1">
+          <w:hyperlink w:anchor="_Toc516108240" w:history="1">
             <w:r>
               <w:rPr>
                 <w:rStyle w:val="Hyperlink"/>
@@ -4848,7 +4981,7 @@
               <w:rPr>
                 <w:rFonts w:eastAsiaTheme="minorEastAsia"/>
                 <w:noProof/>
-                <w:lang w:val="en-US" w:eastAsia="ja-JP"/>
+                <w:lang w:val="es-ES_tradnl" w:eastAsia="es-ES_tradnl"/>
               </w:rPr>
               <w:tab/>
             </w:r>
@@ -4879,7 +5012,7 @@
                 <w:noProof/>
                 <w:webHidden/>
               </w:rPr>
-              <w:instrText xml:space="preserve"> PAGEREF _Toc516088583 \h </w:instrText>
+              <w:instrText xml:space="preserve"> PAGEREF _Toc516108240 \h </w:instrText>
             </w:r>
             <w:r>
               <w:rPr>
@@ -4899,7 +5032,7 @@
                 <w:noProof/>
                 <w:webHidden/>
               </w:rPr>
-              <w:t>10</w:t>
+              <w:t>11</w:t>
             </w:r>
             <w:r>
               <w:rPr>
@@ -4962,8 +5095,8 @@
           <w:szCs w:val="28"/>
         </w:rPr>
       </w:pPr>
-      <w:bookmarkStart w:id="6" w:name="_Toc514604131"/>
-      <w:bookmarkStart w:id="7" w:name="_Toc516088571"/>
+      <w:bookmarkStart w:id="5" w:name="_Toc514604131"/>
+      <w:bookmarkStart w:id="6" w:name="_Toc516108228"/>
       <w:r>
         <w:rPr>
           <w:b/>
@@ -4973,8 +5106,8 @@
         <w:lastRenderedPageBreak/>
         <w:t>Introducción</w:t>
       </w:r>
+      <w:bookmarkEnd w:id="5"/>
       <w:bookmarkEnd w:id="6"/>
-      <w:bookmarkEnd w:id="7"/>
     </w:p>
     <w:p>
       <w:pPr>
@@ -5063,7 +5196,7 @@
           <w:szCs w:val="28"/>
         </w:rPr>
       </w:pPr>
-      <w:bookmarkStart w:id="8" w:name="_Toc516088572"/>
+      <w:bookmarkStart w:id="7" w:name="_Toc516108229"/>
       <w:r>
         <w:rPr>
           <w:b/>
@@ -5072,7 +5205,7 @@
         </w:rPr>
         <w:t>Solicitud de Cambio (RFC)</w:t>
       </w:r>
-      <w:bookmarkEnd w:id="8"/>
+      <w:bookmarkEnd w:id="7"/>
     </w:p>
     <w:p>
       <w:pPr>
@@ -5526,7 +5659,35 @@
                 <w:b/>
                 <w:bCs/>
               </w:rPr>
-              <w:t>Prioridad de Cambio</w:t>
+              <w:t xml:space="preserve">Prioridad </w:t>
+            </w:r>
+            <w:r>
+              <w:rPr>
+                <w:b/>
+                <w:bCs/>
+              </w:rPr>
+              <w:t xml:space="preserve">e Impacto </w:t>
+            </w:r>
+            <w:r>
+              <w:rPr>
+                <w:b/>
+                <w:bCs/>
+              </w:rPr>
+              <w:t>de</w:t>
+            </w:r>
+            <w:r>
+              <w:rPr>
+                <w:b/>
+                <w:bCs/>
+              </w:rPr>
+              <w:t>l</w:t>
+            </w:r>
+            <w:r>
+              <w:rPr>
+                <w:b/>
+                <w:bCs/>
+              </w:rPr>
+              <w:t xml:space="preserve"> Cambio</w:t>
             </w:r>
           </w:p>
         </w:tc>
@@ -5556,7 +5717,25 @@
               <w:rPr>
                 <w:bCs/>
               </w:rPr>
-              <w:t xml:space="preserve"> la prioridad del cambio a realizar</w:t>
+              <w:t xml:space="preserve"> </w:t>
+            </w:r>
+            <w:r>
+              <w:rPr>
+                <w:bCs/>
+              </w:rPr>
+              <w:t xml:space="preserve">el impacto </w:t>
+            </w:r>
+            <w:r>
+              <w:rPr>
+                <w:bCs/>
+              </w:rPr>
+              <w:t>del cambio a realizar</w:t>
+            </w:r>
+            <w:r>
+              <w:rPr>
+                <w:bCs/>
+              </w:rPr>
+              <w:t>, además de un análisis de prioridad</w:t>
             </w:r>
           </w:p>
         </w:tc>
@@ -5707,6 +5886,7 @@
           <w:b/>
           <w:bCs/>
         </w:rPr>
+        <w:lastRenderedPageBreak/>
         <w:t xml:space="preserve">Tabla 1. Formato de solicitud de cambio en ISS </w:t>
       </w:r>
       <w:proofErr w:type="spellStart"/>
@@ -5736,14 +5916,13 @@
           <w:szCs w:val="28"/>
         </w:rPr>
       </w:pPr>
-      <w:bookmarkStart w:id="9" w:name="_Toc516088573"/>
+      <w:bookmarkStart w:id="8" w:name="_Toc516108230"/>
       <w:r>
         <w:rPr>
           <w:b/>
           <w:sz w:val="28"/>
           <w:szCs w:val="28"/>
         </w:rPr>
-        <w:lastRenderedPageBreak/>
         <w:t>Tipos</w:t>
       </w:r>
       <w:r>
@@ -5754,7 +5933,7 @@
         </w:rPr>
         <w:t xml:space="preserve"> de la Solicitud de Cambio</w:t>
       </w:r>
-      <w:bookmarkEnd w:id="9"/>
+      <w:bookmarkEnd w:id="8"/>
     </w:p>
     <w:p>
       <w:pPr>
@@ -5923,7 +6102,7 @@
           <w:szCs w:val="28"/>
         </w:rPr>
       </w:pPr>
-      <w:bookmarkStart w:id="10" w:name="_Toc516088574"/>
+      <w:bookmarkStart w:id="9" w:name="_Toc516108231"/>
       <w:r>
         <w:rPr>
           <w:b/>
@@ -5932,7 +6111,7 @@
         </w:rPr>
         <w:t>Estados de la Solicitud de Cambio</w:t>
       </w:r>
-      <w:bookmarkEnd w:id="10"/>
+      <w:bookmarkEnd w:id="9"/>
     </w:p>
     <w:p>
       <w:pPr>
@@ -6390,7 +6569,7 @@
           <w:szCs w:val="28"/>
         </w:rPr>
       </w:pPr>
-      <w:bookmarkStart w:id="11" w:name="_Toc516088575"/>
+      <w:bookmarkStart w:id="10" w:name="_Toc516108232"/>
       <w:r>
         <w:rPr>
           <w:b/>
@@ -6399,7 +6578,7 @@
         </w:rPr>
         <w:t>Prioridades de la Solicitud de Cambio</w:t>
       </w:r>
-      <w:bookmarkEnd w:id="11"/>
+      <w:bookmarkEnd w:id="10"/>
     </w:p>
     <w:p>
       <w:pPr>
@@ -7057,7 +7236,7 @@
           <w:szCs w:val="28"/>
         </w:rPr>
       </w:pPr>
-      <w:bookmarkStart w:id="12" w:name="_Toc516088576"/>
+      <w:bookmarkStart w:id="11" w:name="_Toc516108233"/>
       <w:r>
         <w:rPr>
           <w:b/>
@@ -7066,7 +7245,7 @@
         </w:rPr>
         <w:t>Fases del Proceso de Gestión de Cambios</w:t>
       </w:r>
-      <w:bookmarkEnd w:id="12"/>
+      <w:bookmarkEnd w:id="11"/>
     </w:p>
     <w:p>
       <w:pPr>
@@ -7167,7 +7346,7 @@
           <w:szCs w:val="24"/>
         </w:rPr>
       </w:pPr>
-      <w:bookmarkStart w:id="13" w:name="_Toc516088577"/>
+      <w:bookmarkStart w:id="12" w:name="_Toc516108234"/>
       <w:r>
         <w:rPr>
           <w:b/>
@@ -7176,7 +7355,7 @@
         </w:rPr>
         <w:t>Recibir y analizar la petición</w:t>
       </w:r>
-      <w:bookmarkEnd w:id="13"/>
+      <w:bookmarkEnd w:id="12"/>
     </w:p>
     <w:p>
       <w:pPr>
@@ -7217,7 +7396,14 @@
           <w:bCs/>
           <w:lang w:val="es-ES_tradnl"/>
         </w:rPr>
-        <w:t>Registro de la solicitud de cambio en el sistema.</w:t>
+        <w:t>Envío</w:t>
+      </w:r>
+      <w:r>
+        <w:rPr>
+          <w:bCs/>
+          <w:lang w:val="es-ES_tradnl"/>
+        </w:rPr>
+        <w:t xml:space="preserve"> de la solicitud de cambio en el sistema.</w:t>
       </w:r>
     </w:p>
     <w:p>
@@ -7293,11 +7479,50 @@
           <w:bCs/>
           <w:lang w:val="es-ES_tradnl"/>
         </w:rPr>
-        <w:t>Verificación de la petición y aceptación de esta para su clasificación.</w:t>
-      </w:r>
-    </w:p>
-    <w:p>
-      <w:pPr>
+        <w:t xml:space="preserve">Verificación de la petición y </w:t>
+      </w:r>
+      <w:r>
+        <w:rPr>
+          <w:bCs/>
+          <w:lang w:val="es-ES_tradnl"/>
+        </w:rPr>
+        <w:t xml:space="preserve">cambio de estado de la petición de </w:t>
+      </w:r>
+      <w:r>
+        <w:rPr>
+          <w:b/>
+          <w:bCs/>
+          <w:lang w:val="es-ES_tradnl"/>
+        </w:rPr>
+        <w:t>recibido</w:t>
+      </w:r>
+      <w:r>
+        <w:rPr>
+          <w:bCs/>
+          <w:lang w:val="es-ES_tradnl"/>
+        </w:rPr>
+        <w:t xml:space="preserve"> a </w:t>
+      </w:r>
+      <w:r>
+        <w:rPr>
+          <w:b/>
+          <w:bCs/>
+          <w:lang w:val="es-ES_tradnl"/>
+        </w:rPr>
+        <w:t>asignado</w:t>
+      </w:r>
+      <w:r>
+        <w:rPr>
+          <w:bCs/>
+          <w:lang w:val="es-ES_tradnl"/>
+        </w:rPr>
+        <w:t>.</w:t>
+      </w:r>
+    </w:p>
+    <w:p>
+      <w:pPr>
+        <w:pStyle w:val="ListParagraph"/>
+        <w:ind w:left="1428"/>
         <w:rPr>
           <w:bCs/>
           <w:lang w:val="es-ES_tradnl"/>
@@ -7345,9 +7570,18 @@
         </w:rPr>
         <w:t>Formato de solicitud de cambio</w:t>
       </w:r>
-    </w:p>
-    <w:p>
-      <w:pPr>
+      <w:r>
+        <w:rPr>
+          <w:bCs/>
+          <w:lang w:val="es-ES_tradnl"/>
+        </w:rPr>
+        <w:t xml:space="preserve"> (RFC)</w:t>
+      </w:r>
+    </w:p>
+    <w:p>
+      <w:pPr>
+        <w:pStyle w:val="ListParagraph"/>
+        <w:ind w:left="1428"/>
         <w:rPr>
           <w:bCs/>
           <w:lang w:val="es-ES_tradnl"/>
@@ -7400,7 +7634,14 @@
           <w:bCs/>
           <w:lang w:val="es-ES_tradnl"/>
         </w:rPr>
-        <w:t>peticiones de cambios deben de enviarse durante los días laborables.</w:t>
+        <w:t xml:space="preserve">peticiones de cambios </w:t>
+      </w:r>
+      <w:r>
+        <w:rPr>
+          <w:bCs/>
+          <w:lang w:val="es-ES_tradnl"/>
+        </w:rPr>
+        <w:t>se guardarán en el sistema para su consiguiente asignación por parte del encargado de analizar las peticiones.</w:t>
       </w:r>
     </w:p>
     <w:p>
@@ -7519,7 +7760,7 @@
           <w:szCs w:val="24"/>
         </w:rPr>
       </w:pPr>
-      <w:bookmarkStart w:id="14" w:name="_Toc516088578"/>
+      <w:bookmarkStart w:id="13" w:name="_Toc516108235"/>
       <w:r>
         <w:rPr>
           <w:b/>
@@ -7528,7 +7769,7 @@
         </w:rPr>
         <w:t>Clasificar el cambio</w:t>
       </w:r>
-      <w:bookmarkEnd w:id="14"/>
+      <w:bookmarkEnd w:id="13"/>
     </w:p>
     <w:p>
       <w:pPr>
@@ -7650,6 +7891,56 @@
     </w:p>
     <w:p>
       <w:pPr>
+        <w:pStyle w:val="ListParagraph"/>
+        <w:numPr>
+          <w:ilvl w:val="0"/>
+          <w:numId w:val="3"/>
+        </w:numPr>
+        <w:rPr>
+          <w:bCs/>
+          <w:lang w:val="es-ES_tradnl"/>
+        </w:rPr>
+      </w:pPr>
+      <w:r>
+        <w:rPr>
+          <w:bCs/>
+          <w:lang w:val="es-ES_tradnl"/>
+        </w:rPr>
+        <w:t xml:space="preserve">Se cambia el estado de </w:t>
+      </w:r>
+      <w:r>
+        <w:rPr>
+          <w:b/>
+          <w:bCs/>
+          <w:lang w:val="es-ES_tradnl"/>
+        </w:rPr>
+        <w:t>asignado</w:t>
+      </w:r>
+      <w:r>
+        <w:rPr>
+          <w:bCs/>
+          <w:lang w:val="es-ES_tradnl"/>
+        </w:rPr>
+        <w:t xml:space="preserve"> a </w:t>
+      </w:r>
+      <w:r>
+        <w:rPr>
+          <w:b/>
+          <w:bCs/>
+          <w:lang w:val="es-ES_tradnl"/>
+        </w:rPr>
+        <w:t>analizado</w:t>
+      </w:r>
+      <w:r>
+        <w:rPr>
+          <w:bCs/>
+          <w:lang w:val="es-ES_tradnl"/>
+        </w:rPr>
+        <w:t>.</w:t>
+      </w:r>
+    </w:p>
+    <w:p>
+      <w:pPr>
         <w:rPr>
           <w:bCs/>
           <w:lang w:val="es-ES_tradnl"/>
@@ -7759,7 +8050,29 @@
           <w:bCs/>
           <w:lang w:val="es-ES_tradnl"/>
         </w:rPr>
-        <w:t>Todas las peticiones de cambio deben de tener una clasificación, de no tenerla se da por hecho que ha sido rechazada.</w:t>
+        <w:t>Todas las peticiones de cambio deben de tener una clasificación, de no tenerla se da por hecho que ha sido rechazada</w:t>
+      </w:r>
+      <w:r>
+        <w:rPr>
+          <w:bCs/>
+          <w:lang w:val="es-ES_tradnl"/>
+        </w:rPr>
+        <w:t xml:space="preserve"> y se cambia su estado a </w:t>
+      </w:r>
+      <w:r>
+        <w:rPr>
+          <w:b/>
+          <w:bCs/>
+          <w:lang w:val="es-ES_tradnl"/>
+        </w:rPr>
+        <w:t>rechazada</w:t>
+      </w:r>
+      <w:r>
+        <w:rPr>
+          <w:bCs/>
+          <w:lang w:val="es-ES_tradnl"/>
+        </w:rPr>
+        <w:t>.</w:t>
       </w:r>
     </w:p>
     <w:p>
@@ -7808,7 +8121,7 @@
           <w:szCs w:val="24"/>
         </w:rPr>
       </w:pPr>
-      <w:bookmarkStart w:id="15" w:name="_Toc516088579"/>
+      <w:bookmarkStart w:id="14" w:name="_Toc516108236"/>
       <w:r>
         <w:rPr>
           <w:b/>
@@ -7817,7 +8130,7 @@
         </w:rPr>
         <w:t>Evaluación del impacto y riesgos</w:t>
       </w:r>
-      <w:bookmarkEnd w:id="15"/>
+      <w:bookmarkEnd w:id="14"/>
     </w:p>
     <w:p>
       <w:pPr>
@@ -7912,7 +8225,7 @@
           <w:bCs/>
           <w:lang w:val="es-ES_tradnl"/>
         </w:rPr>
-        <w:t>Análisis de impacto vs implementación</w:t>
+        <w:t>Análisis de riesgos vs implementación</w:t>
       </w:r>
       <w:r>
         <w:rPr>
@@ -7939,7 +8252,7 @@
           <w:bCs/>
           <w:lang w:val="es-ES_tradnl"/>
         </w:rPr>
-        <w:t>Análisis de riesgos vs implementación</w:t>
+        <w:t>Comienzo de seguimiento del cambio</w:t>
       </w:r>
       <w:r>
         <w:rPr>
@@ -7966,7 +8279,30 @@
           <w:bCs/>
           <w:lang w:val="es-ES_tradnl"/>
         </w:rPr>
-        <w:t>Comienzo de seguimiento del cambio</w:t>
+        <w:t xml:space="preserve">Se cambia el estado del cambio de </w:t>
+      </w:r>
+      <w:r>
+        <w:rPr>
+          <w:b/>
+          <w:bCs/>
+          <w:lang w:val="es-ES_tradnl"/>
+        </w:rPr>
+        <w:t>analizado</w:t>
+      </w:r>
+      <w:r>
+        <w:rPr>
+          <w:bCs/>
+          <w:lang w:val="es-ES_tradnl"/>
+        </w:rPr>
+        <w:t xml:space="preserve"> a </w:t>
+      </w:r>
+      <w:r>
+        <w:rPr>
+          <w:b/>
+          <w:bCs/>
+          <w:lang w:val="es-ES_tradnl"/>
+        </w:rPr>
+        <w:t>por aprobar</w:t>
       </w:r>
       <w:r>
         <w:rPr>
@@ -8147,7 +8483,6 @@
           <w:bCs/>
           <w:lang w:val="es-ES_tradnl"/>
         </w:rPr>
-        <w:lastRenderedPageBreak/>
         <w:t>Los cambios con riesgos altos deben de tener la aprobación obligatoria del jefe de proyecto.</w:t>
       </w:r>
     </w:p>
@@ -8155,13 +8490,6 @@
       <w:pPr>
         <w:rPr>
           <w:bCs/>
-          <w:lang w:val="es-ES_tradnl"/>
-        </w:rPr>
-      </w:pPr>
-    </w:p>
-    <w:p>
-      <w:pPr>
-        <w:rPr>
           <w:lang w:val="es-ES_tradnl"/>
         </w:rPr>
       </w:pPr>
@@ -8184,7 +8512,7 @@
           <w:szCs w:val="24"/>
         </w:rPr>
       </w:pPr>
-      <w:bookmarkStart w:id="16" w:name="_Toc516088580"/>
+      <w:bookmarkStart w:id="15" w:name="_Toc516108237"/>
       <w:r>
         <w:rPr>
           <w:b/>
@@ -8193,7 +8521,7 @@
         </w:rPr>
         <w:t>Aprobación del cambio</w:t>
       </w:r>
-      <w:bookmarkEnd w:id="16"/>
+      <w:bookmarkEnd w:id="15"/>
     </w:p>
     <w:p>
       <w:pPr>
@@ -8329,6 +8657,56 @@
           <w:lang w:val="es-ES_tradnl"/>
         </w:rPr>
         <w:t>Decidir si aprobar la petición de cambio o no.</w:t>
+      </w:r>
+    </w:p>
+    <w:p>
+      <w:pPr>
+        <w:pStyle w:val="ListParagraph"/>
+        <w:numPr>
+          <w:ilvl w:val="0"/>
+          <w:numId w:val="3"/>
+        </w:numPr>
+        <w:rPr>
+          <w:bCs/>
+          <w:lang w:val="es-ES_tradnl"/>
+        </w:rPr>
+      </w:pPr>
+      <w:r>
+        <w:rPr>
+          <w:bCs/>
+          <w:lang w:val="es-ES_tradnl"/>
+        </w:rPr>
+        <w:t xml:space="preserve">Cambiar estado de petición de </w:t>
+      </w:r>
+      <w:r>
+        <w:rPr>
+          <w:b/>
+          <w:bCs/>
+          <w:lang w:val="es-ES_tradnl"/>
+        </w:rPr>
+        <w:t>por aprobar</w:t>
+      </w:r>
+      <w:r>
+        <w:rPr>
+          <w:bCs/>
+          <w:lang w:val="es-ES_tradnl"/>
+        </w:rPr>
+        <w:t xml:space="preserve"> a </w:t>
+      </w:r>
+      <w:r>
+        <w:rPr>
+          <w:b/>
+          <w:bCs/>
+          <w:lang w:val="es-ES_tradnl"/>
+        </w:rPr>
+        <w:t>aprobado</w:t>
+      </w:r>
+      <w:r>
+        <w:rPr>
+          <w:bCs/>
+          <w:lang w:val="es-ES_tradnl"/>
+        </w:rPr>
+        <w:t>.</w:t>
       </w:r>
     </w:p>
     <w:p>
@@ -8551,7 +8929,7 @@
           <w:szCs w:val="24"/>
         </w:rPr>
       </w:pPr>
-      <w:bookmarkStart w:id="17" w:name="_Toc516088581"/>
+      <w:bookmarkStart w:id="16" w:name="_Toc516108238"/>
       <w:r>
         <w:rPr>
           <w:b/>
@@ -8560,7 +8938,7 @@
         </w:rPr>
         <w:t>Implementación del Cambio</w:t>
       </w:r>
-      <w:bookmarkEnd w:id="17"/>
+      <w:bookmarkEnd w:id="16"/>
     </w:p>
     <w:p>
       <w:pPr>
@@ -8686,6 +9064,64 @@
     </w:p>
     <w:p>
       <w:pPr>
+        <w:pStyle w:val="ListParagraph"/>
+        <w:numPr>
+          <w:ilvl w:val="0"/>
+          <w:numId w:val="3"/>
+        </w:numPr>
+        <w:rPr>
+          <w:bCs/>
+          <w:lang w:val="es-ES_tradnl"/>
+        </w:rPr>
+      </w:pPr>
+      <w:r>
+        <w:rPr>
+          <w:bCs/>
+          <w:lang w:val="es-ES_tradnl"/>
+        </w:rPr>
+        <w:t xml:space="preserve">Cambio de estado de petición de </w:t>
+      </w:r>
+      <w:r>
+        <w:rPr>
+          <w:b/>
+          <w:bCs/>
+          <w:lang w:val="es-ES_tradnl"/>
+        </w:rPr>
+        <w:t>planificado</w:t>
+      </w:r>
+      <w:r>
+        <w:rPr>
+          <w:bCs/>
+          <w:lang w:val="es-ES_tradnl"/>
+        </w:rPr>
+        <w:t xml:space="preserve"> a </w:t>
+      </w:r>
+      <w:r>
+        <w:rPr>
+          <w:b/>
+          <w:bCs/>
+          <w:lang w:val="es-ES_tradnl"/>
+        </w:rPr>
+        <w:t>implementado</w:t>
+      </w:r>
+      <w:r>
+        <w:rPr>
+          <w:bCs/>
+          <w:lang w:val="es-ES_tradnl"/>
+        </w:rPr>
+        <w:t>.</w:t>
+      </w:r>
+    </w:p>
+    <w:p>
+      <w:pPr>
+        <w:rPr>
+          <w:bCs/>
+          <w:lang w:val="es-ES_tradnl"/>
+        </w:rPr>
+      </w:pPr>
+    </w:p>
+    <w:p>
+      <w:pPr>
         <w:rPr>
           <w:bCs/>
           <w:lang w:val="es-ES_tradnl"/>
@@ -8711,6 +9147,7 @@
           <w:bCs/>
           <w:lang w:val="es-ES_tradnl"/>
         </w:rPr>
+        <w:lastRenderedPageBreak/>
         <w:t>Documentos</w:t>
       </w:r>
     </w:p>
@@ -8869,7 +9306,7 @@
           <w:szCs w:val="24"/>
         </w:rPr>
       </w:pPr>
-      <w:bookmarkStart w:id="18" w:name="_Toc516088582"/>
+      <w:bookmarkStart w:id="17" w:name="_Toc516108239"/>
       <w:r>
         <w:rPr>
           <w:b/>
@@ -8878,7 +9315,7 @@
         </w:rPr>
         <w:t>Verificación de la implementación</w:t>
       </w:r>
-      <w:bookmarkEnd w:id="18"/>
+      <w:bookmarkEnd w:id="17"/>
     </w:p>
     <w:p>
       <w:pPr>
@@ -8973,7 +9410,44 @@
           <w:bCs/>
           <w:lang w:val="es-ES_tradnl"/>
         </w:rPr>
-        <w:t>Se cambia el estado de la solicitud de cambio a ‘Verificado’.</w:t>
+        <w:t>Se cambia el estado de la solicitud de cambio</w:t>
+      </w:r>
+      <w:r>
+        <w:rPr>
+          <w:bCs/>
+          <w:lang w:val="es-ES_tradnl"/>
+        </w:rPr>
+        <w:t xml:space="preserve"> de </w:t>
+      </w:r>
+      <w:r>
+        <w:rPr>
+          <w:b/>
+          <w:bCs/>
+          <w:lang w:val="es-ES_tradnl"/>
+        </w:rPr>
+        <w:t>implementado</w:t>
+      </w:r>
+      <w:r>
+        <w:rPr>
+          <w:bCs/>
+          <w:lang w:val="es-ES_tradnl"/>
+        </w:rPr>
+        <w:t xml:space="preserve"> a </w:t>
+      </w:r>
+      <w:r>
+        <w:rPr>
+          <w:b/>
+          <w:bCs/>
+          <w:lang w:val="es-ES_tradnl"/>
+        </w:rPr>
+        <w:t>verificado</w:t>
+      </w:r>
+      <w:r>
+        <w:rPr>
+          <w:bCs/>
+          <w:lang w:val="es-ES_tradnl"/>
+        </w:rPr>
+        <w:t>.</w:t>
       </w:r>
     </w:p>
     <w:p>
@@ -9222,6 +9696,34 @@
         </w:rPr>
         <w:t xml:space="preserve"> </w:t>
       </w:r>
+    </w:p>
+    <w:p>
+      <w:pPr>
+        <w:rPr>
+          <w:lang w:val="es-ES_tradnl"/>
+        </w:rPr>
+      </w:pPr>
+    </w:p>
+    <w:p>
+      <w:pPr>
+        <w:rPr>
+          <w:lang w:val="es-ES_tradnl"/>
+        </w:rPr>
+      </w:pPr>
+    </w:p>
+    <w:p>
+      <w:pPr>
+        <w:rPr>
+          <w:lang w:val="es-ES_tradnl"/>
+        </w:rPr>
+      </w:pPr>
+    </w:p>
+    <w:p>
+      <w:pPr>
+        <w:rPr>
+          <w:lang w:val="es-ES_tradnl"/>
+        </w:rPr>
+      </w:pPr>
     </w:p>
     <w:p>
       <w:pPr>
@@ -9241,23 +9743,24 @@
           <w:szCs w:val="24"/>
         </w:rPr>
       </w:pPr>
-      <w:bookmarkStart w:id="19" w:name="_Toc516088583"/>
+      <w:bookmarkStart w:id="18" w:name="_Toc516108240"/>
       <w:r>
         <w:rPr>
           <w:b/>
           <w:sz w:val="24"/>
           <w:szCs w:val="24"/>
         </w:rPr>
+        <w:lastRenderedPageBreak/>
         <w:t>Cierre</w:t>
       </w:r>
-      <w:bookmarkEnd w:id="19"/>
+      <w:bookmarkEnd w:id="18"/>
     </w:p>
     <w:p>
       <w:pPr>
         <w:pStyle w:val="ListParagraph"/>
         <w:numPr>
           <w:ilvl w:val="0"/>
-          <w:numId w:val="10"/>
+          <w:numId w:val="11"/>
         </w:numPr>
         <w:rPr>
           <w:b/>
@@ -9331,38 +9834,7 @@
           <w:bCs/>
           <w:lang w:val="es-ES_tradnl"/>
         </w:rPr>
-        <w:lastRenderedPageBreak/>
         <w:t>Se documenta lo necesario para realizar el cambio en entorno de producción de ser necesario.</w:t>
-      </w:r>
-    </w:p>
-    <w:p>
-      <w:pPr>
-        <w:rPr>
-          <w:bCs/>
-          <w:lang w:val="es-ES_tradnl"/>
-        </w:rPr>
-      </w:pPr>
-    </w:p>
-    <w:p>
-      <w:pPr>
-        <w:pStyle w:val="ListParagraph"/>
-        <w:numPr>
-          <w:ilvl w:val="0"/>
-          <w:numId w:val="10"/>
-        </w:numPr>
-        <w:rPr>
-          <w:b/>
-          <w:bCs/>
-          <w:lang w:val="es-ES_tradnl"/>
-        </w:rPr>
-      </w:pPr>
-      <w:r>
-        <w:rPr>
-          <w:b/>
-          <w:bCs/>
-          <w:lang w:val="es-ES_tradnl"/>
-        </w:rPr>
-        <w:t>Documentos</w:t>
       </w:r>
     </w:p>
     <w:p>
@@ -9382,7 +9854,67 @@
           <w:bCs/>
           <w:lang w:val="es-ES_tradnl"/>
         </w:rPr>
-        <w:t>Plan de control de cambios</w:t>
+        <w:t xml:space="preserve">Cambio de estado de la petición de </w:t>
+      </w:r>
+      <w:r>
+        <w:rPr>
+          <w:b/>
+          <w:bCs/>
+          <w:lang w:val="es-ES_tradnl"/>
+        </w:rPr>
+        <w:t>verificado</w:t>
+      </w:r>
+      <w:r>
+        <w:rPr>
+          <w:bCs/>
+          <w:lang w:val="es-ES_tradnl"/>
+        </w:rPr>
+        <w:t xml:space="preserve"> a </w:t>
+      </w:r>
+      <w:r>
+        <w:rPr>
+          <w:b/>
+          <w:bCs/>
+          <w:lang w:val="es-ES_tradnl"/>
+        </w:rPr>
+        <w:t>culminado</w:t>
+      </w:r>
+      <w:r>
+        <w:rPr>
+          <w:bCs/>
+          <w:lang w:val="es-ES_tradnl"/>
+        </w:rPr>
+        <w:t>.</w:t>
+      </w:r>
+    </w:p>
+    <w:p>
+      <w:pPr>
+        <w:rPr>
+          <w:bCs/>
+          <w:lang w:val="es-ES_tradnl"/>
+        </w:rPr>
+      </w:pPr>
+    </w:p>
+    <w:p>
+      <w:pPr>
+        <w:pStyle w:val="ListParagraph"/>
+        <w:numPr>
+          <w:ilvl w:val="0"/>
+          <w:numId w:val="11"/>
+        </w:numPr>
+        <w:rPr>
+          <w:b/>
+          <w:bCs/>
+          <w:lang w:val="es-ES_tradnl"/>
+        </w:rPr>
+      </w:pPr>
+      <w:r>
+        <w:rPr>
+          <w:b/>
+          <w:bCs/>
+          <w:lang w:val="es-ES_tradnl"/>
+        </w:rPr>
+        <w:t>Documentos</w:t>
       </w:r>
     </w:p>
     <w:p>
@@ -9402,23 +9934,43 @@
           <w:bCs/>
           <w:lang w:val="es-ES_tradnl"/>
         </w:rPr>
-        <w:t>Acta de Cierre de los cambios</w:t>
-      </w:r>
-    </w:p>
-    <w:p>
-      <w:pPr>
-        <w:rPr>
-          <w:bCs/>
-          <w:lang w:val="es-ES_tradnl"/>
-        </w:rPr>
-      </w:pPr>
+        <w:t>Plan de control de cambios</w:t>
+      </w:r>
     </w:p>
     <w:p>
       <w:pPr>
         <w:pStyle w:val="ListParagraph"/>
         <w:numPr>
           <w:ilvl w:val="0"/>
-          <w:numId w:val="10"/>
+          <w:numId w:val="3"/>
+        </w:numPr>
+        <w:rPr>
+          <w:bCs/>
+          <w:lang w:val="es-ES_tradnl"/>
+        </w:rPr>
+      </w:pPr>
+      <w:r>
+        <w:rPr>
+          <w:bCs/>
+          <w:lang w:val="es-ES_tradnl"/>
+        </w:rPr>
+        <w:t>Acta de Cierre de los cambios</w:t>
+      </w:r>
+    </w:p>
+    <w:p>
+      <w:pPr>
+        <w:rPr>
+          <w:bCs/>
+          <w:lang w:val="es-ES_tradnl"/>
+        </w:rPr>
+      </w:pPr>
+    </w:p>
+    <w:p>
+      <w:pPr>
+        <w:pStyle w:val="ListParagraph"/>
+        <w:numPr>
+          <w:ilvl w:val="0"/>
+          <w:numId w:val="11"/>
         </w:numPr>
         <w:rPr>
           <w:b/>
@@ -9700,7 +10252,7 @@
               <w:sz w:val="19"/>
               <w:szCs w:val="19"/>
             </w:rPr>
-            <w:t>6</w:t>
+            <w:t>7</w:t>
           </w:r>
         </w:p>
       </w:tc>
@@ -10417,6 +10969,95 @@
     </w:lvl>
   </w:abstractNum>
   <w:abstractNum w:abstractNumId="7" w15:restartNumberingAfterBreak="0">
+    <w:nsid w:val="6CAB2696"/>
+    <w:multiLevelType w:val="hybridMultilevel"/>
+    <w:tmpl w:val="A7B2DC98"/>
+    <w:lvl w:ilvl="0" w:tplc="987E865A">
+      <w:start w:val="1"/>
+      <w:numFmt w:val="lowerLetter"/>
+      <w:lvlText w:val="%1)"/>
+      <w:lvlJc w:val="left"/>
+      <w:pPr>
+        <w:ind w:left="1068" w:hanging="360"/>
+      </w:pPr>
+      <w:rPr>
+        <w:rFonts w:hint="default"/>
+      </w:rPr>
+    </w:lvl>
+    <w:lvl w:ilvl="1" w:tplc="040A0019">
+      <w:start w:val="1"/>
+      <w:numFmt w:val="lowerLetter"/>
+      <w:lvlText w:val="%2."/>
+      <w:lvlJc w:val="left"/>
+      <w:pPr>
+        <w:ind w:left="1788" w:hanging="360"/>
+      </w:pPr>
+    </w:lvl>
+    <w:lvl w:ilvl="2" w:tplc="040A001B" w:tentative="1">
+      <w:start w:val="1"/>
+      <w:numFmt w:val="lowerRoman"/>
+      <w:lvlText w:val="%3."/>
+      <w:lvlJc w:val="right"/>
+      <w:pPr>
+        <w:ind w:left="2508" w:hanging="180"/>
+      </w:pPr>
+    </w:lvl>
+    <w:lvl w:ilvl="3" w:tplc="040A000F" w:tentative="1">
+      <w:start w:val="1"/>
+      <w:numFmt w:val="decimal"/>
+      <w:lvlText w:val="%4."/>
+      <w:lvlJc w:val="left"/>
+      <w:pPr>
+        <w:ind w:left="3228" w:hanging="360"/>
+      </w:pPr>
+    </w:lvl>
+    <w:lvl w:ilvl="4" w:tplc="040A0019" w:tentative="1">
+      <w:start w:val="1"/>
+      <w:numFmt w:val="lowerLetter"/>
+      <w:lvlText w:val="%5."/>
+      <w:lvlJc w:val="left"/>
+      <w:pPr>
+        <w:ind w:left="3948" w:hanging="360"/>
+      </w:pPr>
+    </w:lvl>
+    <w:lvl w:ilvl="5" w:tplc="040A001B" w:tentative="1">
+      <w:start w:val="1"/>
+      <w:numFmt w:val="lowerRoman"/>
+      <w:lvlText w:val="%6."/>
+      <w:lvlJc w:val="right"/>
+      <w:pPr>
+        <w:ind w:left="4668" w:hanging="180"/>
+      </w:pPr>
+    </w:lvl>
+    <w:lvl w:ilvl="6" w:tplc="040A000F" w:tentative="1">
+      <w:start w:val="1"/>
+      <w:numFmt w:val="decimal"/>
+      <w:lvlText w:val="%7."/>
+      <w:lvlJc w:val="left"/>
+      <w:pPr>
+        <w:ind w:left="5388" w:hanging="360"/>
+      </w:pPr>
+    </w:lvl>
+    <w:lvl w:ilvl="7" w:tplc="040A0019" w:tentative="1">
+      <w:start w:val="1"/>
+      <w:numFmt w:val="lowerLetter"/>
+      <w:lvlText w:val="%8."/>
+      <w:lvlJc w:val="left"/>
+      <w:pPr>
+        <w:ind w:left="6108" w:hanging="360"/>
+      </w:pPr>
+    </w:lvl>
+    <w:lvl w:ilvl="8" w:tplc="040A001B" w:tentative="1">
+      <w:start w:val="1"/>
+      <w:numFmt w:val="lowerRoman"/>
+      <w:lvlText w:val="%9."/>
+      <w:lvlJc w:val="right"/>
+      <w:pPr>
+        <w:ind w:left="6828" w:hanging="180"/>
+      </w:pPr>
+    </w:lvl>
+  </w:abstractNum>
+  <w:abstractNum w:abstractNumId="8" w15:restartNumberingAfterBreak="0">
     <w:nsid w:val="75C84571"/>
     <w:multiLevelType w:val="hybridMultilevel"/>
     <w:tmpl w:val="8B8C0A28"/>
@@ -10529,7 +11170,7 @@
       </w:rPr>
     </w:lvl>
   </w:abstractNum>
-  <w:abstractNum w:abstractNumId="8" w15:restartNumberingAfterBreak="0">
+  <w:abstractNum w:abstractNumId="9" w15:restartNumberingAfterBreak="0">
     <w:nsid w:val="78651BEA"/>
     <w:multiLevelType w:val="hybridMultilevel"/>
     <w:tmpl w:val="9260FE4E"/>
@@ -10642,7 +11283,7 @@
       </w:rPr>
     </w:lvl>
   </w:abstractNum>
-  <w:abstractNum w:abstractNumId="9" w15:restartNumberingAfterBreak="0">
+  <w:abstractNum w:abstractNumId="10" w15:restartNumberingAfterBreak="0">
     <w:nsid w:val="7BC33BF4"/>
     <w:multiLevelType w:val="hybridMultilevel"/>
     <w:tmpl w:val="A7B2DC98"/>
@@ -10738,10 +11379,10 @@
     <w:abstractNumId w:val="0"/>
   </w:num>
   <w:num w:numId="3">
-    <w:abstractNumId w:val="8"/>
+    <w:abstractNumId w:val="9"/>
   </w:num>
   <w:num w:numId="4">
-    <w:abstractNumId w:val="9"/>
+    <w:abstractNumId w:val="10"/>
   </w:num>
   <w:num w:numId="5">
     <w:abstractNumId w:val="2"/>
@@ -10750,7 +11391,7 @@
     <w:abstractNumId w:val="1"/>
   </w:num>
   <w:num w:numId="7">
-    <w:abstractNumId w:val="7"/>
+    <w:abstractNumId w:val="8"/>
   </w:num>
   <w:num w:numId="8">
     <w:abstractNumId w:val="3"/>
@@ -10760,6 +11401,9 @@
   </w:num>
   <w:num w:numId="10">
     <w:abstractNumId w:val="5"/>
+  </w:num>
+  <w:num w:numId="11">
+    <w:abstractNumId w:val="7"/>
   </w:num>
 </w:numbering>
 </file>
@@ -11730,7 +12374,7 @@
 </file>
 
 <file path=customXml/itemProps2.xml><?xml version="1.0" encoding="utf-8"?>
-<ds:datastoreItem xmlns:ds="http://schemas.openxmlformats.org/officeDocument/2006/customXml" ds:itemID="{A22B2F43-3C5E-4FFF-B51C-E3C73F9B2ECE}">
+<ds:datastoreItem xmlns:ds="http://schemas.openxmlformats.org/officeDocument/2006/customXml" ds:itemID="{D2D960F8-7E68-4051-9F7E-43BD4AC7DC96}">
   <ds:schemaRefs>
     <ds:schemaRef ds:uri="http://schemas.openxmlformats.org/officeDocument/2006/bibliography"/>
   </ds:schemaRefs>

</xml_diff>

<commit_message>
Agrega Planificacion y calendarizacion al PCC
</commit_message>
<xml_diff>
--- a/Documentos/PCC.docx
+++ b/Documentos/PCC.docx
@@ -1,6 +1,6 @@
 
 <file path=word/document.xml><?xml version="1.0" encoding="utf-8"?>
-<w:document xmlns:wpc="http://schemas.microsoft.com/office/word/2010/wordprocessingCanvas" xmlns:cx="http://schemas.microsoft.com/office/drawing/2014/chartex" xmlns:cx1="http://schemas.microsoft.com/office/drawing/2015/9/8/chartex" xmlns:cx2="http://schemas.microsoft.com/office/drawing/2015/10/21/chartex" xmlns:cx3="http://schemas.microsoft.com/office/drawing/2016/5/9/chartex" xmlns:cx4="http://schemas.microsoft.com/office/drawing/2016/5/10/chartex" xmlns:cx5="http://schemas.microsoft.com/office/drawing/2016/5/11/chartex" xmlns:cx6="http://schemas.microsoft.com/office/drawing/2016/5/12/chartex" xmlns:cx7="http://schemas.microsoft.com/office/drawing/2016/5/13/chartex" xmlns:cx8="http://schemas.microsoft.com/office/drawing/2016/5/14/chartex" xmlns:mc="http://schemas.openxmlformats.org/markup-compatibility/2006" xmlns:aink="http://schemas.microsoft.com/office/drawing/2016/ink" xmlns:am3d="http://schemas.microsoft.com/office/drawing/2017/model3d" xmlns:o="urn:schemas-microsoft-com:office:office" xmlns:r="http://schemas.openxmlformats.org/officeDocument/2006/relationships" xmlns:m="http://schemas.openxmlformats.org/officeDocument/2006/math" xmlns:v="urn:schemas-microsoft-com:vml" xmlns:wp14="http://schemas.microsoft.com/office/word/2010/wordprocessingDrawing" xmlns:wp="http://schemas.openxmlformats.org/drawingml/2006/wordprocessingDrawing" xmlns:w10="urn:schemas-microsoft-com:office:word" xmlns:w="http://schemas.openxmlformats.org/wordprocessingml/2006/main" xmlns:w14="http://schemas.microsoft.com/office/word/2010/wordml" xmlns:w15="http://schemas.microsoft.com/office/word/2012/wordml" xmlns:w16cid="http://schemas.microsoft.com/office/word/2016/wordml/cid" xmlns:w16se="http://schemas.microsoft.com/office/word/2015/wordml/symex" xmlns:wpg="http://schemas.microsoft.com/office/word/2010/wordprocessingGroup" xmlns:wpi="http://schemas.microsoft.com/office/word/2010/wordprocessingInk" xmlns:wne="http://schemas.microsoft.com/office/word/2006/wordml" xmlns:wps="http://schemas.microsoft.com/office/word/2010/wordprocessingShape" mc:Ignorable="w14 w15 w16se w16cid wp14">
+<w:document xmlns:wpc="http://schemas.microsoft.com/office/word/2010/wordprocessingCanvas" xmlns:cx="http://schemas.microsoft.com/office/drawing/2014/chartex" xmlns:cx1="http://schemas.microsoft.com/office/drawing/2015/9/8/chartex" xmlns:mc="http://schemas.openxmlformats.org/markup-compatibility/2006" xmlns:o="urn:schemas-microsoft-com:office:office" xmlns:r="http://schemas.openxmlformats.org/officeDocument/2006/relationships" xmlns:m="http://schemas.openxmlformats.org/officeDocument/2006/math" xmlns:v="urn:schemas-microsoft-com:vml" xmlns:wp14="http://schemas.microsoft.com/office/word/2010/wordprocessingDrawing" xmlns:wp="http://schemas.openxmlformats.org/drawingml/2006/wordprocessingDrawing" xmlns:w10="urn:schemas-microsoft-com:office:word" xmlns:w="http://schemas.openxmlformats.org/wordprocessingml/2006/main" xmlns:w14="http://schemas.microsoft.com/office/word/2010/wordml" xmlns:w15="http://schemas.microsoft.com/office/word/2012/wordml" xmlns:w16se="http://schemas.microsoft.com/office/word/2015/wordml/symex" xmlns:wpg="http://schemas.microsoft.com/office/word/2010/wordprocessingGroup" xmlns:wpi="http://schemas.microsoft.com/office/word/2010/wordprocessingInk" xmlns:wne="http://schemas.microsoft.com/office/word/2006/wordml" xmlns:wps="http://schemas.microsoft.com/office/word/2010/wordprocessingShape" mc:Ignorable="w14 w15 w16se wp14">
   <w:body>
     <w:p>
       <w:pPr>
@@ -30,12 +30,12 @@
         <w:rPr>
           <w:rFonts w:ascii="NewsGotT" w:hAnsi="NewsGotT"/>
           <w:noProof/>
-          <w:lang w:val="es-PE" w:eastAsia="es-PE"/>
+          <w:lang w:eastAsia="es-ES"/>
         </w:rPr>
         <mc:AlternateContent>
           <mc:Choice Requires="wps">
             <w:drawing>
-              <wp:anchor distT="0" distB="0" distL="114300" distR="114300" simplePos="0" relativeHeight="251661312" behindDoc="1" locked="0" layoutInCell="1" allowOverlap="1" wp14:anchorId="4D49C712" wp14:editId="2266DD86">
+              <wp:anchor distT="0" distB="0" distL="114300" distR="114300" simplePos="0" relativeHeight="251661312" behindDoc="1" locked="0" layoutInCell="1" allowOverlap="1" wp14:anchorId="1A9219B3" wp14:editId="71F0AC49">
                 <wp:simplePos x="0" y="0"/>
                 <wp:positionH relativeFrom="margin">
                   <wp:align>center</wp:align>
@@ -105,7 +105,7 @@
           </mc:Choice>
           <mc:Fallback>
             <w:pict>
-              <v:rect w14:anchorId="4D49C712" id="4 Rectángulo" o:spid="_x0000_s1026" style="position:absolute;left:0;text-align:left;margin-left:0;margin-top:-42.3pt;width:549.8pt;height:732pt;z-index:-251655168;visibility:visible;mso-wrap-style:square;mso-width-percent:0;mso-height-percent:0;mso-wrap-distance-left:9pt;mso-wrap-distance-top:0;mso-wrap-distance-right:9pt;mso-wrap-distance-bottom:0;mso-position-horizontal:center;mso-position-horizontal-relative:margin;mso-position-vertical:absolute;mso-position-vertical-relative:text;mso-width-percent:0;mso-height-percent:0;mso-width-relative:margin;mso-height-relative:margin;v-text-anchor:middle" o:gfxdata="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" fillcolor="white [3201]" strokecolor="#44546a [3215]" strokeweight="1pt">
+              <v:rect w14:anchorId="1A9219B3" id="4 Rectángulo" o:spid="_x0000_s1026" style="position:absolute;left:0;text-align:left;margin-left:0;margin-top:-42.3pt;width:549.8pt;height:732pt;z-index:-251655168;visibility:visible;mso-wrap-style:square;mso-width-percent:0;mso-height-percent:0;mso-wrap-distance-left:9pt;mso-wrap-distance-top:0;mso-wrap-distance-right:9pt;mso-wrap-distance-bottom:0;mso-position-horizontal:center;mso-position-horizontal-relative:margin;mso-position-vertical:absolute;mso-position-vertical-relative:text;mso-width-percent:0;mso-height-percent:0;mso-width-relative:margin;mso-height-relative:margin;v-text-anchor:middle" o:gfxdata="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" fillcolor="white [3201]" strokecolor="#44546a [3215]" strokeweight="1pt">
                 <v:textbox>
                   <w:txbxContent>
                     <w:p/>
@@ -121,12 +121,12 @@
         <w:rPr>
           <w:rFonts w:ascii="NewsGotT" w:hAnsi="NewsGotT"/>
           <w:noProof/>
-          <w:lang w:val="es-PE" w:eastAsia="es-PE"/>
+          <w:lang w:eastAsia="es-ES"/>
         </w:rPr>
         <mc:AlternateContent>
           <mc:Choice Requires="wps">
             <w:drawing>
-              <wp:anchor distT="0" distB="0" distL="114300" distR="114300" simplePos="0" relativeHeight="251660288" behindDoc="1" locked="0" layoutInCell="1" allowOverlap="1" wp14:anchorId="5F4D2B4E" wp14:editId="2E833012">
+              <wp:anchor distT="0" distB="0" distL="114300" distR="114300" simplePos="0" relativeHeight="251660288" behindDoc="1" locked="0" layoutInCell="1" allowOverlap="1" wp14:anchorId="00976EA1" wp14:editId="4C7BCA6A">
                 <wp:simplePos x="0" y="0"/>
                 <wp:positionH relativeFrom="column">
                   <wp:posOffset>-1092010</wp:posOffset>
@@ -191,7 +191,7 @@
           </mc:Choice>
           <mc:Fallback>
             <w:pict>
-              <v:rect w14:anchorId="23DB05F2" id="3 Rectángulo" o:spid="_x0000_s1026" style="position:absolute;margin-left:-86pt;margin-top:-70.85pt;width:614.35pt;height:11in;z-index:-251656192;visibility:visible;mso-wrap-style:square;mso-width-percent:0;mso-wrap-distance-left:9pt;mso-wrap-distance-top:0;mso-wrap-distance-right:9pt;mso-wrap-distance-bottom:0;mso-position-horizontal:absolute;mso-position-horizontal-relative:text;mso-position-vertical:absolute;mso-position-vertical-relative:text;mso-width-percent:0;mso-width-relative:margin;v-text-anchor:middle" o:gfxdata="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" fillcolor="#44546a [3215]" stroked="f" strokeweight="1pt"/>
+              <v:rect w14:anchorId="634C8959" id="3 Rectángulo" o:spid="_x0000_s1026" style="position:absolute;margin-left:-86pt;margin-top:-70.85pt;width:614.35pt;height:11in;z-index:-251656192;visibility:visible;mso-wrap-style:square;mso-width-percent:0;mso-wrap-distance-left:9pt;mso-wrap-distance-top:0;mso-wrap-distance-right:9pt;mso-wrap-distance-bottom:0;mso-position-horizontal:absolute;mso-position-horizontal-relative:text;mso-position-vertical:absolute;mso-position-vertical-relative:text;mso-width-percent:0;mso-width-relative:margin;v-text-anchor:middle" o:gfxdata="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" fillcolor="#44546a [3215]" stroked="f" strokeweight="1pt"/>
             </w:pict>
           </mc:Fallback>
         </mc:AlternateContent>
@@ -266,7 +266,7 @@
       <w:r>
         <w:rPr>
           <w:noProof/>
-          <w:lang w:val="es-PE" w:eastAsia="es-PE"/>
+          <w:lang w:eastAsia="es-ES"/>
         </w:rPr>
         <w:drawing>
           <wp:anchor distT="0" distB="0" distL="114300" distR="114300" simplePos="0" relativeHeight="251664384" behindDoc="1" locked="0" layoutInCell="1" allowOverlap="1" wp14:anchorId="79D7E91E" wp14:editId="6B172825">
@@ -425,7 +425,7 @@
         <w:rPr>
           <w:rFonts w:ascii="NewsGotT" w:hAnsi="NewsGotT"/>
           <w:noProof/>
-          <w:lang w:val="es-PE" w:eastAsia="es-PE"/>
+          <w:lang w:eastAsia="es-ES"/>
         </w:rPr>
         <mc:AlternateContent>
           <mc:Choice Requires="wps">
@@ -477,7 +477,7 @@
                         <w:txbxContent>
                           <w:p>
                             <w:pPr>
-                              <w:pStyle w:val="NoSpacing"/>
+                              <w:pStyle w:val="Sinespaciado"/>
                               <w:jc w:val="right"/>
                               <w:rPr>
                                 <w:rFonts w:asciiTheme="majorHAnsi" w:eastAsiaTheme="majorEastAsia" w:hAnsiTheme="majorHAnsi" w:cstheme="majorBidi"/>
@@ -522,7 +522,7 @@
                   <w:txbxContent>
                     <w:p>
                       <w:pPr>
-                        <w:pStyle w:val="NoSpacing"/>
+                        <w:pStyle w:val="Sinespaciado"/>
                         <w:jc w:val="right"/>
                         <w:rPr>
                           <w:rFonts w:asciiTheme="majorHAnsi" w:eastAsiaTheme="majorEastAsia" w:hAnsiTheme="majorHAnsi" w:cstheme="majorBidi"/>
@@ -620,7 +620,7 @@
           <w:noProof/>
           <w:sz w:val="40"/>
           <w:szCs w:val="40"/>
-          <w:lang w:val="es-PE" w:eastAsia="es-PE"/>
+          <w:lang w:eastAsia="es-ES"/>
         </w:rPr>
         <mc:AlternateContent>
           <mc:Choice Requires="wps">
@@ -766,7 +766,7 @@
                                 <w:szCs w:val="28"/>
                                 <w:lang w:val="es-PE" w:eastAsia="es-PE"/>
                               </w:rPr>
-                              <w:t>7</w:t>
+                              <w:t>8</w:t>
                             </w:r>
                           </w:p>
                         </w:txbxContent>
@@ -895,7 +895,7 @@
                           <w:szCs w:val="28"/>
                           <w:lang w:val="es-PE" w:eastAsia="es-PE"/>
                         </w:rPr>
-                        <w:t>7</w:t>
+                        <w:t>8</w:t>
                       </w:r>
                     </w:p>
                   </w:txbxContent>
@@ -1057,7 +1057,7 @@
           <w:noProof/>
           <w:sz w:val="40"/>
           <w:szCs w:val="40"/>
-          <w:lang w:val="es-PE" w:eastAsia="es-PE"/>
+          <w:lang w:eastAsia="es-ES"/>
         </w:rPr>
         <mc:AlternateContent>
           <mc:Choice Requires="wps">
@@ -1705,7 +1705,7 @@
                 <w:sz w:val="22"/>
                 <w:szCs w:val="22"/>
               </w:rPr>
-              <w:t>7</w:t>
+              <w:t>8</w:t>
             </w:r>
           </w:p>
         </w:tc>
@@ -1776,7 +1776,7 @@
                 <w:sz w:val="22"/>
                 <w:szCs w:val="22"/>
               </w:rPr>
-              <w:t>6</w:t>
+              <w:t>7</w:t>
             </w:r>
             <w:r>
               <w:rPr>
@@ -3298,6 +3298,142 @@
           </w:p>
         </w:tc>
       </w:tr>
+      <w:tr>
+        <w:tc>
+          <w:tcPr>
+            <w:tcW w:w="993" w:type="dxa"/>
+            <w:tcMar>
+              <w:top w:w="55" w:type="dxa"/>
+              <w:left w:w="55" w:type="dxa"/>
+              <w:bottom w:w="55" w:type="dxa"/>
+              <w:right w:w="55" w:type="dxa"/>
+            </w:tcMar>
+            <w:vAlign w:val="center"/>
+          </w:tcPr>
+          <w:p>
+            <w:pPr>
+              <w:pStyle w:val="TableContents"/>
+              <w:jc w:val="center"/>
+              <w:rPr>
+                <w:sz w:val="22"/>
+                <w:szCs w:val="22"/>
+              </w:rPr>
+            </w:pPr>
+            <w:r>
+              <w:rPr>
+                <w:sz w:val="22"/>
+                <w:szCs w:val="22"/>
+              </w:rPr>
+              <w:t>1.8</w:t>
+            </w:r>
+          </w:p>
+        </w:tc>
+        <w:tc>
+          <w:tcPr>
+            <w:tcW w:w="3827" w:type="dxa"/>
+            <w:tcMar>
+              <w:top w:w="55" w:type="dxa"/>
+              <w:left w:w="55" w:type="dxa"/>
+              <w:bottom w:w="55" w:type="dxa"/>
+              <w:right w:w="55" w:type="dxa"/>
+            </w:tcMar>
+            <w:vAlign w:val="center"/>
+          </w:tcPr>
+          <w:p>
+            <w:pPr>
+              <w:pStyle w:val="TableContents"/>
+              <w:jc w:val="center"/>
+              <w:rPr>
+                <w:sz w:val="22"/>
+                <w:szCs w:val="22"/>
+              </w:rPr>
+            </w:pPr>
+            <w:r>
+              <w:rPr>
+                <w:sz w:val="22"/>
+                <w:szCs w:val="22"/>
+              </w:rPr>
+              <w:t>Agrega Planificaci</w:t>
+            </w:r>
+            <w:r>
+              <w:rPr>
+                <w:rFonts w:hint="eastAsia"/>
+                <w:sz w:val="22"/>
+                <w:szCs w:val="22"/>
+              </w:rPr>
+              <w:t>ón</w:t>
+            </w:r>
+            <w:r>
+              <w:rPr>
+                <w:sz w:val="22"/>
+                <w:szCs w:val="22"/>
+                <w:lang w:val="es-PE"/>
+              </w:rPr>
+              <w:t xml:space="preserve"> y Calendarización </w:t>
+            </w:r>
+          </w:p>
+        </w:tc>
+        <w:tc>
+          <w:tcPr>
+            <w:tcW w:w="2268" w:type="dxa"/>
+            <w:tcMar>
+              <w:top w:w="55" w:type="dxa"/>
+              <w:left w:w="55" w:type="dxa"/>
+              <w:bottom w:w="55" w:type="dxa"/>
+              <w:right w:w="55" w:type="dxa"/>
+            </w:tcMar>
+            <w:vAlign w:val="center"/>
+          </w:tcPr>
+          <w:p>
+            <w:pPr>
+              <w:pStyle w:val="TableContents"/>
+              <w:jc w:val="center"/>
+              <w:rPr>
+                <w:sz w:val="22"/>
+                <w:szCs w:val="22"/>
+              </w:rPr>
+            </w:pPr>
+            <w:r>
+              <w:rPr>
+                <w:sz w:val="22"/>
+                <w:szCs w:val="22"/>
+              </w:rPr>
+              <w:t>Luis Arce</w:t>
+            </w:r>
+          </w:p>
+        </w:tc>
+        <w:tc>
+          <w:tcPr>
+            <w:tcW w:w="1982" w:type="dxa"/>
+            <w:tcMar>
+              <w:top w:w="55" w:type="dxa"/>
+              <w:left w:w="55" w:type="dxa"/>
+              <w:bottom w:w="55" w:type="dxa"/>
+              <w:right w:w="55" w:type="dxa"/>
+            </w:tcMar>
+            <w:vAlign w:val="center"/>
+          </w:tcPr>
+          <w:p>
+            <w:pPr>
+              <w:pStyle w:val="TableContents"/>
+              <w:jc w:val="center"/>
+              <w:rPr>
+                <w:sz w:val="22"/>
+                <w:szCs w:val="22"/>
+              </w:rPr>
+            </w:pPr>
+            <w:r>
+              <w:rPr>
+                <w:sz w:val="22"/>
+                <w:szCs w:val="22"/>
+              </w:rPr>
+              <w:t>07/06/2018</w:t>
+            </w:r>
+            <w:bookmarkStart w:id="4" w:name="_GoBack"/>
+            <w:bookmarkEnd w:id="4"/>
+          </w:p>
+        </w:tc>
+      </w:tr>
     </w:tbl>
     <w:p>
       <w:pPr>
@@ -3694,6 +3830,7 @@
                 <w:noProof/>
                 <w:sz w:val="24"/>
               </w:rPr>
+              <w:lastRenderedPageBreak/>
               <w:t>Caballero Hervias, Cristina</w:t>
             </w:r>
           </w:p>
@@ -3748,7 +3885,6 @@
                 <w:noProof/>
                 <w:sz w:val="24"/>
               </w:rPr>
-              <w:lastRenderedPageBreak/>
               <w:t>Tiburcio Saldaña, Joselin</w:t>
             </w:r>
           </w:p>
@@ -3834,7 +3970,7 @@
     </w:tbl>
     <w:p>
       <w:pPr>
-        <w:pStyle w:val="TOCHeading"/>
+        <w:pStyle w:val="TtuloTDC"/>
         <w:rPr>
           <w:rFonts w:asciiTheme="minorHAnsi" w:eastAsiaTheme="minorHAnsi" w:hAnsiTheme="minorHAnsi" w:cstheme="minorBidi"/>
           <w:b w:val="0"/>
@@ -3879,20 +4015,15 @@
       <w:sdtContent>
         <w:p>
           <w:pPr>
-            <w:pStyle w:val="TOCHeading"/>
+            <w:pStyle w:val="TtuloTDC"/>
           </w:pPr>
           <w:r>
-            <w:t>Tabla de Cont</w:t>
-          </w:r>
-          <w:bookmarkStart w:id="4" w:name="_GoBack"/>
-          <w:bookmarkEnd w:id="4"/>
-          <w:r>
-            <w:t>enido</w:t>
+            <w:t>Tabla de Contenido</w:t>
           </w:r>
         </w:p>
         <w:p>
           <w:pPr>
-            <w:pStyle w:val="TOC1"/>
+            <w:pStyle w:val="TDC1"/>
             <w:tabs>
               <w:tab w:val="left" w:pos="440"/>
               <w:tab w:val="right" w:leader="dot" w:pos="9350"/>
@@ -3915,7 +4046,7 @@
           <w:hyperlink w:anchor="_Toc516108228" w:history="1">
             <w:r>
               <w:rPr>
-                <w:rStyle w:val="Hyperlink"/>
+                <w:rStyle w:val="Hipervnculo"/>
                 <w:b/>
                 <w:noProof/>
               </w:rPr>
@@ -3931,7 +4062,7 @@
             </w:r>
             <w:r>
               <w:rPr>
-                <w:rStyle w:val="Hyperlink"/>
+                <w:rStyle w:val="Hipervnculo"/>
                 <w:b/>
                 <w:noProof/>
               </w:rPr>
@@ -3989,7 +4120,7 @@
         </w:p>
         <w:p>
           <w:pPr>
-            <w:pStyle w:val="TOC1"/>
+            <w:pStyle w:val="TDC1"/>
             <w:tabs>
               <w:tab w:val="left" w:pos="440"/>
               <w:tab w:val="right" w:leader="dot" w:pos="9350"/>
@@ -4003,7 +4134,7 @@
           <w:hyperlink w:anchor="_Toc516108229" w:history="1">
             <w:r>
               <w:rPr>
-                <w:rStyle w:val="Hyperlink"/>
+                <w:rStyle w:val="Hipervnculo"/>
                 <w:b/>
                 <w:noProof/>
               </w:rPr>
@@ -4019,7 +4150,7 @@
             </w:r>
             <w:r>
               <w:rPr>
-                <w:rStyle w:val="Hyperlink"/>
+                <w:rStyle w:val="Hipervnculo"/>
                 <w:b/>
                 <w:noProof/>
               </w:rPr>
@@ -4077,7 +4208,7 @@
         </w:p>
         <w:p>
           <w:pPr>
-            <w:pStyle w:val="TOC1"/>
+            <w:pStyle w:val="TDC1"/>
             <w:tabs>
               <w:tab w:val="left" w:pos="440"/>
               <w:tab w:val="right" w:leader="dot" w:pos="9350"/>
@@ -4091,7 +4222,7 @@
           <w:hyperlink w:anchor="_Toc516108230" w:history="1">
             <w:r>
               <w:rPr>
-                <w:rStyle w:val="Hyperlink"/>
+                <w:rStyle w:val="Hipervnculo"/>
                 <w:b/>
                 <w:noProof/>
               </w:rPr>
@@ -4107,7 +4238,7 @@
             </w:r>
             <w:r>
               <w:rPr>
-                <w:rStyle w:val="Hyperlink"/>
+                <w:rStyle w:val="Hipervnculo"/>
                 <w:b/>
                 <w:noProof/>
               </w:rPr>
@@ -4165,7 +4296,7 @@
         </w:p>
         <w:p>
           <w:pPr>
-            <w:pStyle w:val="TOC1"/>
+            <w:pStyle w:val="TDC1"/>
             <w:tabs>
               <w:tab w:val="left" w:pos="440"/>
               <w:tab w:val="right" w:leader="dot" w:pos="9350"/>
@@ -4179,7 +4310,7 @@
           <w:hyperlink w:anchor="_Toc516108231" w:history="1">
             <w:r>
               <w:rPr>
-                <w:rStyle w:val="Hyperlink"/>
+                <w:rStyle w:val="Hipervnculo"/>
                 <w:b/>
                 <w:noProof/>
               </w:rPr>
@@ -4195,7 +4326,7 @@
             </w:r>
             <w:r>
               <w:rPr>
-                <w:rStyle w:val="Hyperlink"/>
+                <w:rStyle w:val="Hipervnculo"/>
                 <w:b/>
                 <w:noProof/>
               </w:rPr>
@@ -4253,7 +4384,7 @@
         </w:p>
         <w:p>
           <w:pPr>
-            <w:pStyle w:val="TOC1"/>
+            <w:pStyle w:val="TDC1"/>
             <w:tabs>
               <w:tab w:val="left" w:pos="440"/>
               <w:tab w:val="right" w:leader="dot" w:pos="9350"/>
@@ -4267,7 +4398,7 @@
           <w:hyperlink w:anchor="_Toc516108232" w:history="1">
             <w:r>
               <w:rPr>
-                <w:rStyle w:val="Hyperlink"/>
+                <w:rStyle w:val="Hipervnculo"/>
                 <w:b/>
                 <w:noProof/>
               </w:rPr>
@@ -4283,7 +4414,7 @@
             </w:r>
             <w:r>
               <w:rPr>
-                <w:rStyle w:val="Hyperlink"/>
+                <w:rStyle w:val="Hipervnculo"/>
                 <w:b/>
                 <w:noProof/>
               </w:rPr>
@@ -4341,7 +4472,7 @@
         </w:p>
         <w:p>
           <w:pPr>
-            <w:pStyle w:val="TOC1"/>
+            <w:pStyle w:val="TDC1"/>
             <w:tabs>
               <w:tab w:val="left" w:pos="440"/>
               <w:tab w:val="right" w:leader="dot" w:pos="9350"/>
@@ -4355,7 +4486,7 @@
           <w:hyperlink w:anchor="_Toc516108233" w:history="1">
             <w:r>
               <w:rPr>
-                <w:rStyle w:val="Hyperlink"/>
+                <w:rStyle w:val="Hipervnculo"/>
                 <w:b/>
                 <w:noProof/>
               </w:rPr>
@@ -4371,7 +4502,7 @@
             </w:r>
             <w:r>
               <w:rPr>
-                <w:rStyle w:val="Hyperlink"/>
+                <w:rStyle w:val="Hipervnculo"/>
                 <w:b/>
                 <w:noProof/>
               </w:rPr>
@@ -4429,7 +4560,7 @@
         </w:p>
         <w:p>
           <w:pPr>
-            <w:pStyle w:val="TOC2"/>
+            <w:pStyle w:val="TDC2"/>
             <w:tabs>
               <w:tab w:val="left" w:pos="880"/>
               <w:tab w:val="right" w:leader="dot" w:pos="9350"/>
@@ -4443,7 +4574,7 @@
           <w:hyperlink w:anchor="_Toc516108234" w:history="1">
             <w:r>
               <w:rPr>
-                <w:rStyle w:val="Hyperlink"/>
+                <w:rStyle w:val="Hipervnculo"/>
                 <w:b/>
                 <w:noProof/>
               </w:rPr>
@@ -4459,7 +4590,7 @@
             </w:r>
             <w:r>
               <w:rPr>
-                <w:rStyle w:val="Hyperlink"/>
+                <w:rStyle w:val="Hipervnculo"/>
                 <w:b/>
                 <w:noProof/>
               </w:rPr>
@@ -4517,7 +4648,7 @@
         </w:p>
         <w:p>
           <w:pPr>
-            <w:pStyle w:val="TOC2"/>
+            <w:pStyle w:val="TDC2"/>
             <w:tabs>
               <w:tab w:val="left" w:pos="880"/>
               <w:tab w:val="right" w:leader="dot" w:pos="9350"/>
@@ -4531,7 +4662,7 @@
           <w:hyperlink w:anchor="_Toc516108235" w:history="1">
             <w:r>
               <w:rPr>
-                <w:rStyle w:val="Hyperlink"/>
+                <w:rStyle w:val="Hipervnculo"/>
                 <w:b/>
                 <w:noProof/>
               </w:rPr>
@@ -4547,7 +4678,7 @@
             </w:r>
             <w:r>
               <w:rPr>
-                <w:rStyle w:val="Hyperlink"/>
+                <w:rStyle w:val="Hipervnculo"/>
                 <w:b/>
                 <w:noProof/>
               </w:rPr>
@@ -4605,7 +4736,7 @@
         </w:p>
         <w:p>
           <w:pPr>
-            <w:pStyle w:val="TOC2"/>
+            <w:pStyle w:val="TDC2"/>
             <w:tabs>
               <w:tab w:val="left" w:pos="880"/>
               <w:tab w:val="right" w:leader="dot" w:pos="9350"/>
@@ -4619,7 +4750,7 @@
           <w:hyperlink w:anchor="_Toc516108236" w:history="1">
             <w:r>
               <w:rPr>
-                <w:rStyle w:val="Hyperlink"/>
+                <w:rStyle w:val="Hipervnculo"/>
                 <w:b/>
                 <w:noProof/>
               </w:rPr>
@@ -4635,7 +4766,7 @@
             </w:r>
             <w:r>
               <w:rPr>
-                <w:rStyle w:val="Hyperlink"/>
+                <w:rStyle w:val="Hipervnculo"/>
                 <w:b/>
                 <w:noProof/>
               </w:rPr>
@@ -4693,21 +4824,19 @@
         </w:p>
         <w:p>
           <w:pPr>
-            <w:pStyle w:val="TOC2"/>
+            <w:pStyle w:val="TDC2"/>
             <w:tabs>
               <w:tab w:val="left" w:pos="880"/>
               <w:tab w:val="right" w:leader="dot" w:pos="9350"/>
             </w:tabs>
             <w:rPr>
-              <w:rFonts w:eastAsiaTheme="minorEastAsia"/>
               <w:noProof/>
-              <w:lang w:val="es-ES_tradnl" w:eastAsia="es-ES_tradnl"/>
             </w:rPr>
           </w:pPr>
           <w:hyperlink w:anchor="_Toc516108237" w:history="1">
             <w:r>
               <w:rPr>
-                <w:rStyle w:val="Hyperlink"/>
+                <w:rStyle w:val="Hipervnculo"/>
                 <w:b/>
                 <w:noProof/>
               </w:rPr>
@@ -4723,7 +4852,7 @@
             </w:r>
             <w:r>
               <w:rPr>
-                <w:rStyle w:val="Hyperlink"/>
+                <w:rStyle w:val="Hipervnculo"/>
                 <w:b/>
                 <w:noProof/>
               </w:rPr>
@@ -4781,7 +4910,101 @@
         </w:p>
         <w:p>
           <w:pPr>
-            <w:pStyle w:val="TOC2"/>
+            <w:pStyle w:val="TDC2"/>
+            <w:tabs>
+              <w:tab w:val="left" w:pos="880"/>
+              <w:tab w:val="right" w:leader="dot" w:pos="9350"/>
+            </w:tabs>
+            <w:rPr>
+              <w:noProof/>
+            </w:rPr>
+          </w:pPr>
+          <w:hyperlink w:anchor="_Toc516108237" w:history="1">
+            <w:r>
+              <w:rPr>
+                <w:rStyle w:val="Hipervnculo"/>
+                <w:b/>
+                <w:noProof/>
+              </w:rPr>
+              <w:t>6.5</w:t>
+            </w:r>
+            <w:r>
+              <w:rPr>
+                <w:rStyle w:val="Hipervnculo"/>
+                <w:b/>
+                <w:noProof/>
+              </w:rPr>
+              <w:t>.</w:t>
+            </w:r>
+            <w:r>
+              <w:rPr>
+                <w:rFonts w:eastAsiaTheme="minorEastAsia"/>
+                <w:noProof/>
+                <w:lang w:val="es-ES_tradnl" w:eastAsia="es-ES_tradnl"/>
+              </w:rPr>
+              <w:tab/>
+            </w:r>
+            <w:r>
+              <w:rPr>
+                <w:rStyle w:val="Hipervnculo"/>
+                <w:b/>
+                <w:noProof/>
+              </w:rPr>
+              <w:t>Planificación y Calendarización</w:t>
+            </w:r>
+            <w:r>
+              <w:rPr>
+                <w:noProof/>
+                <w:webHidden/>
+              </w:rPr>
+              <w:tab/>
+            </w:r>
+            <w:r>
+              <w:rPr>
+                <w:noProof/>
+                <w:webHidden/>
+              </w:rPr>
+              <w:fldChar w:fldCharType="begin"/>
+            </w:r>
+            <w:r>
+              <w:rPr>
+                <w:noProof/>
+                <w:webHidden/>
+              </w:rPr>
+              <w:instrText xml:space="preserve"> PAGEREF _Toc516108237 \h </w:instrText>
+            </w:r>
+            <w:r>
+              <w:rPr>
+                <w:noProof/>
+                <w:webHidden/>
+              </w:rPr>
+            </w:r>
+            <w:r>
+              <w:rPr>
+                <w:noProof/>
+                <w:webHidden/>
+              </w:rPr>
+              <w:fldChar w:fldCharType="separate"/>
+            </w:r>
+            <w:r>
+              <w:rPr>
+                <w:noProof/>
+                <w:webHidden/>
+              </w:rPr>
+              <w:t>9</w:t>
+            </w:r>
+            <w:r>
+              <w:rPr>
+                <w:noProof/>
+                <w:webHidden/>
+              </w:rPr>
+              <w:fldChar w:fldCharType="end"/>
+            </w:r>
+          </w:hyperlink>
+        </w:p>
+        <w:p>
+          <w:pPr>
+            <w:pStyle w:val="TDC2"/>
             <w:tabs>
               <w:tab w:val="left" w:pos="880"/>
               <w:tab w:val="right" w:leader="dot" w:pos="9350"/>
@@ -4795,11 +5018,19 @@
           <w:hyperlink w:anchor="_Toc516108238" w:history="1">
             <w:r>
               <w:rPr>
-                <w:rStyle w:val="Hyperlink"/>
-                <w:b/>
-                <w:noProof/>
-              </w:rPr>
-              <w:t>6.5.</w:t>
+                <w:rStyle w:val="Hipervnculo"/>
+                <w:b/>
+                <w:noProof/>
+              </w:rPr>
+              <w:t>6.6</w:t>
+            </w:r>
+            <w:r>
+              <w:rPr>
+                <w:rStyle w:val="Hipervnculo"/>
+                <w:b/>
+                <w:noProof/>
+              </w:rPr>
+              <w:t>.</w:t>
             </w:r>
             <w:r>
               <w:rPr>
@@ -4811,7 +5042,7 @@
             </w:r>
             <w:r>
               <w:rPr>
-                <w:rStyle w:val="Hyperlink"/>
+                <w:rStyle w:val="Hipervnculo"/>
                 <w:b/>
                 <w:noProof/>
               </w:rPr>
@@ -4869,7 +5100,7 @@
         </w:p>
         <w:p>
           <w:pPr>
-            <w:pStyle w:val="TOC2"/>
+            <w:pStyle w:val="TDC2"/>
             <w:tabs>
               <w:tab w:val="left" w:pos="880"/>
               <w:tab w:val="right" w:leader="dot" w:pos="9350"/>
@@ -4883,11 +5114,19 @@
           <w:hyperlink w:anchor="_Toc516108239" w:history="1">
             <w:r>
               <w:rPr>
-                <w:rStyle w:val="Hyperlink"/>
-                <w:b/>
-                <w:noProof/>
-              </w:rPr>
-              <w:t>6.6.</w:t>
+                <w:rStyle w:val="Hipervnculo"/>
+                <w:b/>
+                <w:noProof/>
+              </w:rPr>
+              <w:t>6.7</w:t>
+            </w:r>
+            <w:r>
+              <w:rPr>
+                <w:rStyle w:val="Hipervnculo"/>
+                <w:b/>
+                <w:noProof/>
+              </w:rPr>
+              <w:t>.</w:t>
             </w:r>
             <w:r>
               <w:rPr>
@@ -4899,7 +5138,7 @@
             </w:r>
             <w:r>
               <w:rPr>
-                <w:rStyle w:val="Hyperlink"/>
+                <w:rStyle w:val="Hipervnculo"/>
                 <w:b/>
                 <w:noProof/>
               </w:rPr>
@@ -4957,7 +5196,7 @@
         </w:p>
         <w:p>
           <w:pPr>
-            <w:pStyle w:val="TOC2"/>
+            <w:pStyle w:val="TDC2"/>
             <w:tabs>
               <w:tab w:val="left" w:pos="880"/>
               <w:tab w:val="right" w:leader="dot" w:pos="9350"/>
@@ -4971,11 +5210,19 @@
           <w:hyperlink w:anchor="_Toc516108240" w:history="1">
             <w:r>
               <w:rPr>
-                <w:rStyle w:val="Hyperlink"/>
-                <w:b/>
-                <w:noProof/>
-              </w:rPr>
-              <w:t>6.7.</w:t>
+                <w:rStyle w:val="Hipervnculo"/>
+                <w:b/>
+                <w:noProof/>
+              </w:rPr>
+              <w:t>6.8</w:t>
+            </w:r>
+            <w:r>
+              <w:rPr>
+                <w:rStyle w:val="Hipervnculo"/>
+                <w:b/>
+                <w:noProof/>
+              </w:rPr>
+              <w:t>.</w:t>
             </w:r>
             <w:r>
               <w:rPr>
@@ -4987,7 +5234,7 @@
             </w:r>
             <w:r>
               <w:rPr>
-                <w:rStyle w:val="Hyperlink"/>
+                <w:rStyle w:val="Hipervnculo"/>
                 <w:b/>
                 <w:noProof/>
               </w:rPr>
@@ -5080,7 +5327,7 @@
     </w:p>
     <w:p>
       <w:pPr>
-        <w:pStyle w:val="ListParagraph"/>
+        <w:pStyle w:val="Prrafodelista"/>
         <w:numPr>
           <w:ilvl w:val="0"/>
           <w:numId w:val="1"/>
@@ -5111,7 +5358,7 @@
     </w:p>
     <w:p>
       <w:pPr>
-        <w:pStyle w:val="ListParagraph"/>
+        <w:pStyle w:val="Prrafodelista"/>
         <w:spacing w:after="160" w:line="240" w:lineRule="auto"/>
         <w:contextualSpacing w:val="0"/>
         <w:jc w:val="both"/>
@@ -5181,7 +5428,7 @@
     </w:p>
     <w:p>
       <w:pPr>
-        <w:pStyle w:val="ListParagraph"/>
+        <w:pStyle w:val="Prrafodelista"/>
         <w:numPr>
           <w:ilvl w:val="0"/>
           <w:numId w:val="1"/>
@@ -5231,7 +5478,7 @@
     </w:p>
     <w:tbl>
       <w:tblPr>
-        <w:tblStyle w:val="TableGrid"/>
+        <w:tblStyle w:val="Tablaconcuadrcula"/>
         <w:tblW w:w="0" w:type="auto"/>
         <w:tblInd w:w="708" w:type="dxa"/>
         <w:tblLook w:val="04A0" w:firstRow="1" w:lastRow="0" w:firstColumn="1" w:lastColumn="0" w:noHBand="0" w:noVBand="1"/>
@@ -5901,7 +6148,7 @@
     </w:p>
     <w:p>
       <w:pPr>
-        <w:pStyle w:val="ListParagraph"/>
+        <w:pStyle w:val="Prrafodelista"/>
         <w:numPr>
           <w:ilvl w:val="0"/>
           <w:numId w:val="1"/>
@@ -5951,7 +6198,7 @@
     </w:p>
     <w:tbl>
       <w:tblPr>
-        <w:tblStyle w:val="TableGrid"/>
+        <w:tblStyle w:val="Tablaconcuadrcula"/>
         <w:tblW w:w="0" w:type="auto"/>
         <w:tblInd w:w="708" w:type="dxa"/>
         <w:tblLook w:val="04A0" w:firstRow="1" w:lastRow="0" w:firstColumn="1" w:lastColumn="0" w:noHBand="0" w:noVBand="1"/>
@@ -6087,7 +6334,7 @@
     </w:p>
     <w:p>
       <w:pPr>
-        <w:pStyle w:val="ListParagraph"/>
+        <w:pStyle w:val="Prrafodelista"/>
         <w:numPr>
           <w:ilvl w:val="0"/>
           <w:numId w:val="1"/>
@@ -6123,7 +6370,7 @@
     </w:p>
     <w:tbl>
       <w:tblPr>
-        <w:tblStyle w:val="TableGrid"/>
+        <w:tblStyle w:val="Tablaconcuadrcula"/>
         <w:tblW w:w="0" w:type="auto"/>
         <w:tblInd w:w="2215" w:type="dxa"/>
         <w:tblLook w:val="04A0" w:firstRow="1" w:lastRow="0" w:firstColumn="1" w:lastColumn="0" w:noHBand="0" w:noVBand="1"/>
@@ -6554,7 +6801,7 @@
     </w:p>
     <w:p>
       <w:pPr>
-        <w:pStyle w:val="ListParagraph"/>
+        <w:pStyle w:val="Prrafodelista"/>
         <w:numPr>
           <w:ilvl w:val="0"/>
           <w:numId w:val="1"/>
@@ -6602,7 +6849,7 @@
     </w:p>
     <w:tbl>
       <w:tblPr>
-        <w:tblStyle w:val="TableGrid"/>
+        <w:tblStyle w:val="Tablaconcuadrcula"/>
         <w:tblW w:w="0" w:type="auto"/>
         <w:tblInd w:w="708" w:type="dxa"/>
         <w:tblLook w:val="04A0" w:firstRow="1" w:lastRow="0" w:firstColumn="1" w:lastColumn="0" w:noHBand="0" w:noVBand="1"/>
@@ -7221,7 +7468,7 @@
     </w:p>
     <w:p>
       <w:pPr>
-        <w:pStyle w:val="ListParagraph"/>
+        <w:pStyle w:val="Prrafodelista"/>
         <w:numPr>
           <w:ilvl w:val="0"/>
           <w:numId w:val="1"/>
@@ -7265,6 +7512,7 @@
       <w:r>
         <w:rPr>
           <w:noProof/>
+          <w:lang w:eastAsia="es-ES"/>
         </w:rPr>
         <w:lastRenderedPageBreak/>
         <w:drawing>
@@ -7330,7 +7578,7 @@
     </w:p>
     <w:p>
       <w:pPr>
-        <w:pStyle w:val="ListParagraph"/>
+        <w:pStyle w:val="Prrafodelista"/>
         <w:numPr>
           <w:ilvl w:val="1"/>
           <w:numId w:val="1"/>
@@ -7359,7 +7607,7 @@
     </w:p>
     <w:p>
       <w:pPr>
-        <w:pStyle w:val="ListParagraph"/>
+        <w:pStyle w:val="Prrafodelista"/>
         <w:numPr>
           <w:ilvl w:val="0"/>
           <w:numId w:val="2"/>
@@ -7381,7 +7629,7 @@
     </w:p>
     <w:p>
       <w:pPr>
-        <w:pStyle w:val="ListParagraph"/>
+        <w:pStyle w:val="Prrafodelista"/>
         <w:numPr>
           <w:ilvl w:val="0"/>
           <w:numId w:val="7"/>
@@ -7408,7 +7656,7 @@
     </w:p>
     <w:p>
       <w:pPr>
-        <w:pStyle w:val="ListParagraph"/>
+        <w:pStyle w:val="Prrafodelista"/>
         <w:numPr>
           <w:ilvl w:val="0"/>
           <w:numId w:val="7"/>
@@ -7428,7 +7676,7 @@
     </w:p>
     <w:p>
       <w:pPr>
-        <w:pStyle w:val="ListParagraph"/>
+        <w:pStyle w:val="Prrafodelista"/>
         <w:numPr>
           <w:ilvl w:val="0"/>
           <w:numId w:val="7"/>
@@ -7464,7 +7712,7 @@
     </w:p>
     <w:p>
       <w:pPr>
-        <w:pStyle w:val="ListParagraph"/>
+        <w:pStyle w:val="Prrafodelista"/>
         <w:numPr>
           <w:ilvl w:val="0"/>
           <w:numId w:val="7"/>
@@ -7521,7 +7769,7 @@
     </w:p>
     <w:p>
       <w:pPr>
-        <w:pStyle w:val="ListParagraph"/>
+        <w:pStyle w:val="Prrafodelista"/>
         <w:ind w:left="1428"/>
         <w:rPr>
           <w:bCs/>
@@ -7531,7 +7779,7 @@
     </w:p>
     <w:p>
       <w:pPr>
-        <w:pStyle w:val="ListParagraph"/>
+        <w:pStyle w:val="Prrafodelista"/>
         <w:numPr>
           <w:ilvl w:val="0"/>
           <w:numId w:val="2"/>
@@ -7553,7 +7801,7 @@
     </w:p>
     <w:p>
       <w:pPr>
-        <w:pStyle w:val="ListParagraph"/>
+        <w:pStyle w:val="Prrafodelista"/>
         <w:numPr>
           <w:ilvl w:val="0"/>
           <w:numId w:val="3"/>
@@ -7580,7 +7828,7 @@
     </w:p>
     <w:p>
       <w:pPr>
-        <w:pStyle w:val="ListParagraph"/>
+        <w:pStyle w:val="Prrafodelista"/>
         <w:ind w:left="1428"/>
         <w:rPr>
           <w:bCs/>
@@ -7590,7 +7838,7 @@
     </w:p>
     <w:p>
       <w:pPr>
-        <w:pStyle w:val="ListParagraph"/>
+        <w:pStyle w:val="Prrafodelista"/>
         <w:numPr>
           <w:ilvl w:val="0"/>
           <w:numId w:val="2"/>
@@ -7612,7 +7860,7 @@
     </w:p>
     <w:p>
       <w:pPr>
-        <w:pStyle w:val="ListParagraph"/>
+        <w:pStyle w:val="Prrafodelista"/>
         <w:numPr>
           <w:ilvl w:val="0"/>
           <w:numId w:val="3"/>
@@ -7646,7 +7894,7 @@
     </w:p>
     <w:p>
       <w:pPr>
-        <w:pStyle w:val="ListParagraph"/>
+        <w:pStyle w:val="Prrafodelista"/>
         <w:numPr>
           <w:ilvl w:val="0"/>
           <w:numId w:val="3"/>
@@ -7687,7 +7935,7 @@
     </w:p>
     <w:p>
       <w:pPr>
-        <w:pStyle w:val="ListParagraph"/>
+        <w:pStyle w:val="Prrafodelista"/>
         <w:numPr>
           <w:ilvl w:val="0"/>
           <w:numId w:val="3"/>
@@ -7744,7 +7992,7 @@
     </w:p>
     <w:p>
       <w:pPr>
-        <w:pStyle w:val="ListParagraph"/>
+        <w:pStyle w:val="Prrafodelista"/>
         <w:numPr>
           <w:ilvl w:val="1"/>
           <w:numId w:val="1"/>
@@ -7773,7 +8021,7 @@
     </w:p>
     <w:p>
       <w:pPr>
-        <w:pStyle w:val="ListParagraph"/>
+        <w:pStyle w:val="Prrafodelista"/>
         <w:numPr>
           <w:ilvl w:val="0"/>
           <w:numId w:val="4"/>
@@ -7795,7 +8043,7 @@
     </w:p>
     <w:p>
       <w:pPr>
-        <w:pStyle w:val="ListParagraph"/>
+        <w:pStyle w:val="Prrafodelista"/>
         <w:numPr>
           <w:ilvl w:val="0"/>
           <w:numId w:val="3"/>
@@ -7843,7 +8091,7 @@
     </w:p>
     <w:p>
       <w:pPr>
-        <w:pStyle w:val="ListParagraph"/>
+        <w:pStyle w:val="Prrafodelista"/>
         <w:numPr>
           <w:ilvl w:val="0"/>
           <w:numId w:val="3"/>
@@ -7891,7 +8139,7 @@
     </w:p>
     <w:p>
       <w:pPr>
-        <w:pStyle w:val="ListParagraph"/>
+        <w:pStyle w:val="Prrafodelista"/>
         <w:numPr>
           <w:ilvl w:val="0"/>
           <w:numId w:val="3"/>
@@ -7949,7 +8197,7 @@
     </w:p>
     <w:p>
       <w:pPr>
-        <w:pStyle w:val="ListParagraph"/>
+        <w:pStyle w:val="Prrafodelista"/>
         <w:numPr>
           <w:ilvl w:val="0"/>
           <w:numId w:val="4"/>
@@ -7971,7 +8219,7 @@
     </w:p>
     <w:p>
       <w:pPr>
-        <w:pStyle w:val="ListParagraph"/>
+        <w:pStyle w:val="Prrafodelista"/>
         <w:numPr>
           <w:ilvl w:val="0"/>
           <w:numId w:val="3"/>
@@ -8013,7 +8261,7 @@
     </w:p>
     <w:p>
       <w:pPr>
-        <w:pStyle w:val="ListParagraph"/>
+        <w:pStyle w:val="Prrafodelista"/>
         <w:numPr>
           <w:ilvl w:val="0"/>
           <w:numId w:val="4"/>
@@ -8035,7 +8283,7 @@
     </w:p>
     <w:p>
       <w:pPr>
-        <w:pStyle w:val="ListParagraph"/>
+        <w:pStyle w:val="Prrafodelista"/>
         <w:numPr>
           <w:ilvl w:val="0"/>
           <w:numId w:val="3"/>
@@ -8077,7 +8325,7 @@
     </w:p>
     <w:p>
       <w:pPr>
-        <w:pStyle w:val="ListParagraph"/>
+        <w:pStyle w:val="Prrafodelista"/>
         <w:numPr>
           <w:ilvl w:val="0"/>
           <w:numId w:val="3"/>
@@ -8105,7 +8353,7 @@
     </w:p>
     <w:p>
       <w:pPr>
-        <w:pStyle w:val="ListParagraph"/>
+        <w:pStyle w:val="Prrafodelista"/>
         <w:numPr>
           <w:ilvl w:val="1"/>
           <w:numId w:val="1"/>
@@ -8134,7 +8382,7 @@
     </w:p>
     <w:p>
       <w:pPr>
-        <w:pStyle w:val="ListParagraph"/>
+        <w:pStyle w:val="Prrafodelista"/>
         <w:numPr>
           <w:ilvl w:val="0"/>
           <w:numId w:val="5"/>
@@ -8156,7 +8404,7 @@
     </w:p>
     <w:p>
       <w:pPr>
-        <w:pStyle w:val="ListParagraph"/>
+        <w:pStyle w:val="Prrafodelista"/>
         <w:numPr>
           <w:ilvl w:val="0"/>
           <w:numId w:val="3"/>
@@ -8183,7 +8431,7 @@
     </w:p>
     <w:p>
       <w:pPr>
-        <w:pStyle w:val="ListParagraph"/>
+        <w:pStyle w:val="Prrafodelista"/>
         <w:numPr>
           <w:ilvl w:val="0"/>
           <w:numId w:val="3"/>
@@ -8210,7 +8458,7 @@
     </w:p>
     <w:p>
       <w:pPr>
-        <w:pStyle w:val="ListParagraph"/>
+        <w:pStyle w:val="Prrafodelista"/>
         <w:numPr>
           <w:ilvl w:val="0"/>
           <w:numId w:val="3"/>
@@ -8237,7 +8485,7 @@
     </w:p>
     <w:p>
       <w:pPr>
-        <w:pStyle w:val="ListParagraph"/>
+        <w:pStyle w:val="Prrafodelista"/>
         <w:numPr>
           <w:ilvl w:val="0"/>
           <w:numId w:val="3"/>
@@ -8264,7 +8512,7 @@
     </w:p>
     <w:p>
       <w:pPr>
-        <w:pStyle w:val="ListParagraph"/>
+        <w:pStyle w:val="Prrafodelista"/>
         <w:numPr>
           <w:ilvl w:val="0"/>
           <w:numId w:val="3"/>
@@ -8322,7 +8570,7 @@
     </w:p>
     <w:p>
       <w:pPr>
-        <w:pStyle w:val="ListParagraph"/>
+        <w:pStyle w:val="Prrafodelista"/>
         <w:numPr>
           <w:ilvl w:val="0"/>
           <w:numId w:val="5"/>
@@ -8344,7 +8592,7 @@
     </w:p>
     <w:p>
       <w:pPr>
-        <w:pStyle w:val="ListParagraph"/>
+        <w:pStyle w:val="Prrafodelista"/>
         <w:numPr>
           <w:ilvl w:val="0"/>
           <w:numId w:val="3"/>
@@ -8378,7 +8626,7 @@
     </w:p>
     <w:p>
       <w:pPr>
-        <w:pStyle w:val="ListParagraph"/>
+        <w:pStyle w:val="Prrafodelista"/>
         <w:numPr>
           <w:ilvl w:val="0"/>
           <w:numId w:val="3"/>
@@ -8398,7 +8646,7 @@
     </w:p>
     <w:p>
       <w:pPr>
-        <w:pStyle w:val="ListParagraph"/>
+        <w:pStyle w:val="Prrafodelista"/>
         <w:numPr>
           <w:ilvl w:val="0"/>
           <w:numId w:val="3"/>
@@ -8426,7 +8674,7 @@
     </w:p>
     <w:p>
       <w:pPr>
-        <w:pStyle w:val="ListParagraph"/>
+        <w:pStyle w:val="Prrafodelista"/>
         <w:numPr>
           <w:ilvl w:val="0"/>
           <w:numId w:val="5"/>
@@ -8448,7 +8696,7 @@
     </w:p>
     <w:p>
       <w:pPr>
-        <w:pStyle w:val="ListParagraph"/>
+        <w:pStyle w:val="Prrafodelista"/>
         <w:numPr>
           <w:ilvl w:val="0"/>
           <w:numId w:val="3"/>
@@ -8468,7 +8716,7 @@
     </w:p>
     <w:p>
       <w:pPr>
-        <w:pStyle w:val="ListParagraph"/>
+        <w:pStyle w:val="Prrafodelista"/>
         <w:numPr>
           <w:ilvl w:val="0"/>
           <w:numId w:val="3"/>
@@ -8496,7 +8744,7 @@
     </w:p>
     <w:p>
       <w:pPr>
-        <w:pStyle w:val="ListParagraph"/>
+        <w:pStyle w:val="Prrafodelista"/>
         <w:numPr>
           <w:ilvl w:val="1"/>
           <w:numId w:val="1"/>
@@ -8525,7 +8773,7 @@
     </w:p>
     <w:p>
       <w:pPr>
-        <w:pStyle w:val="ListParagraph"/>
+        <w:pStyle w:val="Prrafodelista"/>
         <w:numPr>
           <w:ilvl w:val="0"/>
           <w:numId w:val="6"/>
@@ -8547,7 +8795,7 @@
     </w:p>
     <w:p>
       <w:pPr>
-        <w:pStyle w:val="ListParagraph"/>
+        <w:pStyle w:val="Prrafodelista"/>
         <w:numPr>
           <w:ilvl w:val="0"/>
           <w:numId w:val="3"/>
@@ -8567,7 +8815,7 @@
     </w:p>
     <w:p>
       <w:pPr>
-        <w:pStyle w:val="ListParagraph"/>
+        <w:pStyle w:val="Prrafodelista"/>
         <w:numPr>
           <w:ilvl w:val="0"/>
           <w:numId w:val="3"/>
@@ -8601,7 +8849,7 @@
     </w:p>
     <w:p>
       <w:pPr>
-        <w:pStyle w:val="ListParagraph"/>
+        <w:pStyle w:val="Prrafodelista"/>
         <w:numPr>
           <w:ilvl w:val="0"/>
           <w:numId w:val="3"/>
@@ -8621,7 +8869,7 @@
     </w:p>
     <w:p>
       <w:pPr>
-        <w:pStyle w:val="ListParagraph"/>
+        <w:pStyle w:val="Prrafodelista"/>
         <w:numPr>
           <w:ilvl w:val="0"/>
           <w:numId w:val="3"/>
@@ -8641,7 +8889,7 @@
     </w:p>
     <w:p>
       <w:pPr>
-        <w:pStyle w:val="ListParagraph"/>
+        <w:pStyle w:val="Prrafodelista"/>
         <w:numPr>
           <w:ilvl w:val="0"/>
           <w:numId w:val="3"/>
@@ -8661,7 +8909,7 @@
     </w:p>
     <w:p>
       <w:pPr>
-        <w:pStyle w:val="ListParagraph"/>
+        <w:pStyle w:val="Prrafodelista"/>
         <w:numPr>
           <w:ilvl w:val="0"/>
           <w:numId w:val="3"/>
@@ -8719,7 +8967,7 @@
     </w:p>
     <w:p>
       <w:pPr>
-        <w:pStyle w:val="ListParagraph"/>
+        <w:pStyle w:val="Prrafodelista"/>
         <w:numPr>
           <w:ilvl w:val="0"/>
           <w:numId w:val="6"/>
@@ -8741,7 +8989,7 @@
     </w:p>
     <w:p>
       <w:pPr>
-        <w:pStyle w:val="ListParagraph"/>
+        <w:pStyle w:val="Prrafodelista"/>
         <w:numPr>
           <w:ilvl w:val="0"/>
           <w:numId w:val="3"/>
@@ -8775,7 +9023,7 @@
     </w:p>
     <w:p>
       <w:pPr>
-        <w:pStyle w:val="ListParagraph"/>
+        <w:pStyle w:val="Prrafodelista"/>
         <w:numPr>
           <w:ilvl w:val="0"/>
           <w:numId w:val="3"/>
@@ -8795,7 +9043,7 @@
     </w:p>
     <w:p>
       <w:pPr>
-        <w:pStyle w:val="ListParagraph"/>
+        <w:pStyle w:val="Prrafodelista"/>
         <w:numPr>
           <w:ilvl w:val="0"/>
           <w:numId w:val="3"/>
@@ -8823,7 +9071,7 @@
     </w:p>
     <w:p>
       <w:pPr>
-        <w:pStyle w:val="ListParagraph"/>
+        <w:pStyle w:val="Prrafodelista"/>
         <w:numPr>
           <w:ilvl w:val="0"/>
           <w:numId w:val="6"/>
@@ -8845,7 +9093,7 @@
     </w:p>
     <w:p>
       <w:pPr>
-        <w:pStyle w:val="ListParagraph"/>
+        <w:pStyle w:val="Prrafodelista"/>
         <w:numPr>
           <w:ilvl w:val="0"/>
           <w:numId w:val="3"/>
@@ -8865,7 +9113,7 @@
     </w:p>
     <w:p>
       <w:pPr>
-        <w:pStyle w:val="ListParagraph"/>
+        <w:pStyle w:val="Prrafodelista"/>
         <w:numPr>
           <w:ilvl w:val="0"/>
           <w:numId w:val="3"/>
@@ -8885,7 +9133,7 @@
     </w:p>
     <w:p>
       <w:pPr>
-        <w:pStyle w:val="ListParagraph"/>
+        <w:pStyle w:val="Prrafodelista"/>
         <w:numPr>
           <w:ilvl w:val="0"/>
           <w:numId w:val="3"/>
@@ -8913,7 +9161,7 @@
     </w:p>
     <w:p>
       <w:pPr>
-        <w:pStyle w:val="ListParagraph"/>
+        <w:pStyle w:val="Prrafodelista"/>
         <w:numPr>
           <w:ilvl w:val="1"/>
           <w:numId w:val="1"/>
@@ -8929,368 +9177,324 @@
           <w:szCs w:val="24"/>
         </w:rPr>
       </w:pPr>
-      <w:bookmarkStart w:id="16" w:name="_Toc516108238"/>
       <w:r>
         <w:rPr>
           <w:b/>
           <w:sz w:val="24"/>
           <w:szCs w:val="24"/>
         </w:rPr>
-        <w:t>Implementación del Cambio</w:t>
-      </w:r>
-      <w:bookmarkEnd w:id="16"/>
-    </w:p>
-    <w:p>
-      <w:pPr>
-        <w:pStyle w:val="ListParagraph"/>
+        <w:t>Planificación y Calendarización</w:t>
+      </w:r>
+    </w:p>
+    <w:p>
+      <w:pPr>
+        <w:pStyle w:val="Prrafodelista"/>
         <w:numPr>
           <w:ilvl w:val="0"/>
-          <w:numId w:val="9"/>
+          <w:numId w:val="12"/>
         </w:numPr>
-        <w:rPr>
-          <w:b/>
-          <w:bCs/>
-          <w:lang w:val="es-ES_tradnl"/>
-        </w:rPr>
-      </w:pPr>
-      <w:r>
-        <w:rPr>
-          <w:b/>
-          <w:bCs/>
-          <w:lang w:val="es-ES_tradnl"/>
+        <w:spacing w:after="160" w:line="240" w:lineRule="auto"/>
+        <w:contextualSpacing w:val="0"/>
+        <w:jc w:val="both"/>
+        <w:outlineLvl w:val="1"/>
+        <w:rPr>
+          <w:b/>
+          <w:sz w:val="24"/>
+          <w:szCs w:val="24"/>
+        </w:rPr>
+      </w:pPr>
+      <w:r>
+        <w:rPr>
+          <w:b/>
+          <w:sz w:val="24"/>
+          <w:szCs w:val="24"/>
         </w:rPr>
         <w:t>Actividades</w:t>
       </w:r>
     </w:p>
     <w:p>
       <w:pPr>
-        <w:pStyle w:val="ListParagraph"/>
+        <w:pStyle w:val="Prrafodelista"/>
         <w:numPr>
           <w:ilvl w:val="0"/>
-          <w:numId w:val="3"/>
+          <w:numId w:val="14"/>
         </w:numPr>
-        <w:rPr>
-          <w:bCs/>
-          <w:lang w:val="es-ES_tradnl"/>
-        </w:rPr>
-      </w:pPr>
-      <w:r>
-        <w:rPr>
-          <w:bCs/>
-          <w:lang w:val="es-ES_tradnl"/>
-        </w:rPr>
-        <w:t>Identificación de equipo a cargo del cambio</w:t>
-      </w:r>
-    </w:p>
-    <w:p>
-      <w:pPr>
-        <w:pStyle w:val="ListParagraph"/>
+        <w:spacing w:after="160" w:line="240" w:lineRule="auto"/>
+        <w:jc w:val="both"/>
+        <w:outlineLvl w:val="1"/>
+        <w:rPr>
+          <w:b/>
+          <w:sz w:val="24"/>
+          <w:szCs w:val="24"/>
+        </w:rPr>
+      </w:pPr>
+      <w:r>
+        <w:rPr>
+          <w:sz w:val="24"/>
+          <w:szCs w:val="24"/>
+        </w:rPr>
+        <w:t>Definición</w:t>
+      </w:r>
+      <w:r>
+        <w:rPr>
+          <w:sz w:val="24"/>
+          <w:szCs w:val="24"/>
+        </w:rPr>
+        <w:t xml:space="preserve"> de fechas.</w:t>
+      </w:r>
+    </w:p>
+    <w:p>
+      <w:pPr>
+        <w:pStyle w:val="Prrafodelista"/>
         <w:numPr>
           <w:ilvl w:val="0"/>
-          <w:numId w:val="3"/>
+          <w:numId w:val="14"/>
         </w:numPr>
-        <w:rPr>
-          <w:bCs/>
-          <w:lang w:val="es-ES_tradnl"/>
-        </w:rPr>
-      </w:pPr>
-      <w:r>
-        <w:rPr>
-          <w:bCs/>
-          <w:lang w:val="es-ES_tradnl"/>
-        </w:rPr>
-        <w:t>Asignación de tareas al equipo que está a cargo.</w:t>
-      </w:r>
-    </w:p>
-    <w:p>
-      <w:pPr>
-        <w:pStyle w:val="ListParagraph"/>
+        <w:spacing w:after="160" w:line="240" w:lineRule="auto"/>
+        <w:jc w:val="both"/>
+        <w:outlineLvl w:val="1"/>
+        <w:rPr>
+          <w:b/>
+          <w:sz w:val="24"/>
+          <w:szCs w:val="24"/>
+        </w:rPr>
+      </w:pPr>
+      <w:r>
+        <w:rPr>
+          <w:sz w:val="24"/>
+          <w:szCs w:val="24"/>
+        </w:rPr>
+        <w:t>Re planificación</w:t>
+      </w:r>
+      <w:r>
+        <w:rPr>
+          <w:sz w:val="24"/>
+          <w:szCs w:val="24"/>
+        </w:rPr>
+        <w:t xml:space="preserve"> de cambios afectados.</w:t>
+      </w:r>
+    </w:p>
+    <w:p>
+      <w:pPr>
+        <w:pStyle w:val="Prrafodelista"/>
         <w:numPr>
           <w:ilvl w:val="0"/>
-          <w:numId w:val="3"/>
+          <w:numId w:val="14"/>
         </w:numPr>
-        <w:rPr>
-          <w:bCs/>
-          <w:lang w:val="es-ES_tradnl"/>
-        </w:rPr>
-      </w:pPr>
-      <w:r>
-        <w:rPr>
-          <w:bCs/>
-          <w:lang w:val="es-ES_tradnl"/>
-        </w:rPr>
-        <w:t>Realizar control de las tareas realizadas.</w:t>
-      </w:r>
-    </w:p>
-    <w:p>
-      <w:pPr>
-        <w:pStyle w:val="ListParagraph"/>
+        <w:spacing w:after="160" w:line="240" w:lineRule="auto"/>
+        <w:jc w:val="both"/>
+        <w:outlineLvl w:val="1"/>
+        <w:rPr>
+          <w:b/>
+          <w:sz w:val="24"/>
+          <w:szCs w:val="24"/>
+        </w:rPr>
+      </w:pPr>
+      <w:r>
+        <w:rPr>
+          <w:sz w:val="24"/>
+          <w:szCs w:val="24"/>
+        </w:rPr>
+        <w:t>Informar</w:t>
+      </w:r>
+      <w:r>
+        <w:rPr>
+          <w:sz w:val="24"/>
+          <w:szCs w:val="24"/>
+        </w:rPr>
+        <w:t xml:space="preserve"> </w:t>
+      </w:r>
+      <w:r>
+        <w:rPr>
+          <w:sz w:val="24"/>
+          <w:szCs w:val="24"/>
+        </w:rPr>
+        <w:t>a todos los implicados responsables y afectados del cambio.</w:t>
+      </w:r>
+    </w:p>
+    <w:p>
+      <w:pPr>
+        <w:pStyle w:val="Prrafodelista"/>
         <w:numPr>
           <w:ilvl w:val="0"/>
-          <w:numId w:val="3"/>
+          <w:numId w:val="12"/>
         </w:numPr>
-        <w:rPr>
-          <w:bCs/>
-          <w:lang w:val="es-ES_tradnl"/>
-        </w:rPr>
-      </w:pPr>
-      <w:r>
-        <w:rPr>
-          <w:bCs/>
-          <w:lang w:val="es-ES_tradnl"/>
-        </w:rPr>
-        <w:t>Verificar casos de prueba pertinentes para los cambios.</w:t>
-      </w:r>
-    </w:p>
-    <w:p>
-      <w:pPr>
-        <w:pStyle w:val="ListParagraph"/>
+        <w:spacing w:after="160" w:line="240" w:lineRule="auto"/>
+        <w:contextualSpacing w:val="0"/>
+        <w:jc w:val="both"/>
+        <w:outlineLvl w:val="1"/>
+        <w:rPr>
+          <w:b/>
+          <w:sz w:val="24"/>
+          <w:szCs w:val="24"/>
+        </w:rPr>
+      </w:pPr>
+      <w:r>
+        <w:rPr>
+          <w:b/>
+          <w:sz w:val="24"/>
+          <w:szCs w:val="24"/>
+        </w:rPr>
+        <w:t>Documentación</w:t>
+      </w:r>
+    </w:p>
+    <w:p>
+      <w:pPr>
+        <w:pStyle w:val="Prrafodelista"/>
         <w:numPr>
           <w:ilvl w:val="0"/>
-          <w:numId w:val="3"/>
+          <w:numId w:val="15"/>
         </w:numPr>
-        <w:rPr>
-          <w:bCs/>
-          <w:lang w:val="es-ES_tradnl"/>
-        </w:rPr>
-      </w:pPr>
-      <w:r>
-        <w:rPr>
-          <w:bCs/>
-          <w:lang w:val="es-ES_tradnl"/>
-        </w:rPr>
-        <w:t>Implementación en entorno de producción de cambios realizados.</w:t>
-      </w:r>
-    </w:p>
-    <w:p>
-      <w:pPr>
-        <w:pStyle w:val="ListParagraph"/>
+        <w:spacing w:after="160" w:line="240" w:lineRule="auto"/>
+        <w:jc w:val="both"/>
+        <w:outlineLvl w:val="1"/>
+        <w:rPr>
+          <w:b/>
+          <w:sz w:val="24"/>
+          <w:szCs w:val="24"/>
+        </w:rPr>
+      </w:pPr>
+      <w:r>
+        <w:rPr>
+          <w:sz w:val="24"/>
+          <w:szCs w:val="24"/>
+        </w:rPr>
+        <w:t>Llenado del campo “Fecha” en el RFC</w:t>
+      </w:r>
+    </w:p>
+    <w:p>
+      <w:pPr>
+        <w:pStyle w:val="Prrafodelista"/>
         <w:numPr>
           <w:ilvl w:val="0"/>
-          <w:numId w:val="3"/>
+          <w:numId w:val="15"/>
         </w:numPr>
-        <w:rPr>
-          <w:bCs/>
-          <w:lang w:val="es-ES_tradnl"/>
-        </w:rPr>
-      </w:pPr>
-      <w:r>
-        <w:rPr>
-          <w:bCs/>
-          <w:lang w:val="es-ES_tradnl"/>
-        </w:rPr>
-        <w:t xml:space="preserve">Cambio de estado de petición de </w:t>
-      </w:r>
-      <w:r>
-        <w:rPr>
-          <w:b/>
-          <w:bCs/>
-          <w:lang w:val="es-ES_tradnl"/>
-        </w:rPr>
-        <w:t>planificado</w:t>
-      </w:r>
-      <w:r>
-        <w:rPr>
-          <w:bCs/>
-          <w:lang w:val="es-ES_tradnl"/>
-        </w:rPr>
-        <w:t xml:space="preserve"> a </w:t>
-      </w:r>
-      <w:r>
-        <w:rPr>
-          <w:b/>
-          <w:bCs/>
-          <w:lang w:val="es-ES_tradnl"/>
-        </w:rPr>
-        <w:t>implementado</w:t>
-      </w:r>
-      <w:r>
-        <w:rPr>
-          <w:bCs/>
-          <w:lang w:val="es-ES_tradnl"/>
-        </w:rPr>
-        <w:t>.</w:t>
-      </w:r>
-    </w:p>
-    <w:p>
-      <w:pPr>
-        <w:rPr>
-          <w:bCs/>
-          <w:lang w:val="es-ES_tradnl"/>
-        </w:rPr>
-      </w:pPr>
-    </w:p>
-    <w:p>
-      <w:pPr>
-        <w:rPr>
-          <w:bCs/>
-          <w:lang w:val="es-ES_tradnl"/>
-        </w:rPr>
-      </w:pPr>
-    </w:p>
-    <w:p>
-      <w:pPr>
-        <w:pStyle w:val="ListParagraph"/>
+        <w:spacing w:after="160" w:line="240" w:lineRule="auto"/>
+        <w:jc w:val="both"/>
+        <w:outlineLvl w:val="1"/>
+        <w:rPr>
+          <w:b/>
+          <w:sz w:val="24"/>
+          <w:szCs w:val="24"/>
+        </w:rPr>
+      </w:pPr>
+      <w:r>
+        <w:rPr>
+          <w:sz w:val="24"/>
+          <w:szCs w:val="24"/>
+        </w:rPr>
+        <w:t>Actualización o creación del calendario de cambios.</w:t>
+      </w:r>
+    </w:p>
+    <w:p>
+      <w:pPr>
+        <w:pStyle w:val="Prrafodelista"/>
         <w:numPr>
           <w:ilvl w:val="0"/>
-          <w:numId w:val="9"/>
+          <w:numId w:val="12"/>
         </w:numPr>
-        <w:rPr>
-          <w:b/>
-          <w:bCs/>
-          <w:lang w:val="es-ES_tradnl"/>
-        </w:rPr>
-      </w:pPr>
-      <w:r>
-        <w:rPr>
-          <w:b/>
-          <w:bCs/>
-          <w:lang w:val="es-ES_tradnl"/>
-        </w:rPr>
-        <w:lastRenderedPageBreak/>
-        <w:t>Documentos</w:t>
-      </w:r>
-    </w:p>
-    <w:p>
-      <w:pPr>
-        <w:pStyle w:val="ListParagraph"/>
+        <w:spacing w:after="160" w:line="240" w:lineRule="auto"/>
+        <w:contextualSpacing w:val="0"/>
+        <w:jc w:val="both"/>
+        <w:outlineLvl w:val="1"/>
+        <w:rPr>
+          <w:b/>
+          <w:sz w:val="24"/>
+          <w:szCs w:val="24"/>
+        </w:rPr>
+      </w:pPr>
+      <w:r>
+        <w:rPr>
+          <w:b/>
+          <w:sz w:val="24"/>
+          <w:szCs w:val="24"/>
+        </w:rPr>
+        <w:t>Políticas</w:t>
+      </w:r>
+    </w:p>
+    <w:p>
+      <w:pPr>
+        <w:pStyle w:val="Prrafodelista"/>
         <w:numPr>
           <w:ilvl w:val="0"/>
-          <w:numId w:val="3"/>
+          <w:numId w:val="16"/>
         </w:numPr>
-        <w:rPr>
-          <w:bCs/>
-          <w:lang w:val="es-ES_tradnl"/>
-        </w:rPr>
-      </w:pPr>
-      <w:r>
-        <w:rPr>
-          <w:bCs/>
-          <w:lang w:val="es-ES_tradnl"/>
-        </w:rPr>
-        <w:t>Plan de control de cambios</w:t>
-      </w:r>
-    </w:p>
-    <w:p>
-      <w:pPr>
-        <w:pStyle w:val="ListParagraph"/>
+        <w:spacing w:after="160" w:line="240" w:lineRule="auto"/>
+        <w:jc w:val="both"/>
+        <w:outlineLvl w:val="1"/>
+        <w:rPr>
+          <w:b/>
+          <w:sz w:val="24"/>
+          <w:szCs w:val="24"/>
+        </w:rPr>
+      </w:pPr>
+      <w:r>
+        <w:rPr>
+          <w:sz w:val="24"/>
+          <w:szCs w:val="24"/>
+        </w:rPr>
+        <w:lastRenderedPageBreak/>
+        <w:t>De forma paralela con el proceso de gestión de entrega, el grupo de gestión de cambios realizara planificación del o los cambios, coordinando la relación y los impactos que se presentaran sobre los cambios que estén en marcha.</w:t>
+      </w:r>
+    </w:p>
+    <w:p>
+      <w:pPr>
+        <w:pStyle w:val="Prrafodelista"/>
         <w:numPr>
           <w:ilvl w:val="0"/>
-          <w:numId w:val="3"/>
+          <w:numId w:val="16"/>
         </w:numPr>
-        <w:rPr>
-          <w:bCs/>
-          <w:lang w:val="es-ES_tradnl"/>
-        </w:rPr>
-      </w:pPr>
-      <w:r>
-        <w:rPr>
-          <w:bCs/>
-          <w:lang w:val="es-ES_tradnl"/>
-        </w:rPr>
-        <w:t>Cronograma de Actividades</w:t>
-      </w:r>
-    </w:p>
-    <w:p>
-      <w:pPr>
-        <w:rPr>
-          <w:bCs/>
-          <w:lang w:val="es-ES_tradnl"/>
-        </w:rPr>
-      </w:pPr>
-    </w:p>
-    <w:p>
-      <w:pPr>
-        <w:pStyle w:val="ListParagraph"/>
+        <w:spacing w:after="160" w:line="240" w:lineRule="auto"/>
+        <w:jc w:val="both"/>
+        <w:outlineLvl w:val="1"/>
+        <w:rPr>
+          <w:b/>
+          <w:sz w:val="24"/>
+          <w:szCs w:val="24"/>
+        </w:rPr>
+      </w:pPr>
+      <w:r>
+        <w:rPr>
+          <w:sz w:val="24"/>
+          <w:szCs w:val="24"/>
+        </w:rPr>
+        <w:t>Se hará un seguimiento a aquellas solicitudes de cambo que ya estén en la fase de aprobación y de ser necesario se pasara a hacer una re planificación de sus fechas para la puesta en producción, dependiendo de las necesidades del negocio, prioridades y categorías de las mismas.</w:t>
+      </w:r>
+    </w:p>
+    <w:p>
+      <w:pPr>
+        <w:pStyle w:val="Prrafodelista"/>
         <w:numPr>
           <w:ilvl w:val="0"/>
-          <w:numId w:val="9"/>
+          <w:numId w:val="16"/>
         </w:numPr>
-        <w:rPr>
-          <w:b/>
-          <w:bCs/>
-          <w:lang w:val="es-ES_tradnl"/>
-        </w:rPr>
-      </w:pPr>
-      <w:r>
-        <w:rPr>
-          <w:b/>
-          <w:bCs/>
-          <w:lang w:val="es-ES_tradnl"/>
-        </w:rPr>
-        <w:t>Políticas</w:t>
-      </w:r>
-    </w:p>
-    <w:p>
-      <w:pPr>
-        <w:pStyle w:val="ListParagraph"/>
-        <w:numPr>
-          <w:ilvl w:val="0"/>
-          <w:numId w:val="3"/>
-        </w:numPr>
-        <w:rPr>
-          <w:bCs/>
-          <w:lang w:val="es-ES_tradnl"/>
-        </w:rPr>
-      </w:pPr>
-      <w:r>
-        <w:rPr>
-          <w:bCs/>
-          <w:lang w:val="es-ES_tradnl"/>
-        </w:rPr>
-        <w:t>La implementación de los cambios debe estar a cargo de una persona con experiencia para la tarea a realizarse.</w:t>
-      </w:r>
-    </w:p>
-    <w:p>
-      <w:pPr>
-        <w:pStyle w:val="ListParagraph"/>
-        <w:numPr>
-          <w:ilvl w:val="0"/>
-          <w:numId w:val="3"/>
-        </w:numPr>
-        <w:rPr>
-          <w:bCs/>
-          <w:lang w:val="es-ES_tradnl"/>
-        </w:rPr>
-      </w:pPr>
-      <w:r>
-        <w:rPr>
-          <w:bCs/>
-          <w:lang w:val="es-ES_tradnl"/>
-        </w:rPr>
-        <w:t>El seguimiento del cronograma debe ser estricto, y solo puede darse una extensión de este en casos excepcionales.</w:t>
-      </w:r>
-    </w:p>
-    <w:p>
-      <w:pPr>
-        <w:pStyle w:val="ListParagraph"/>
-        <w:numPr>
-          <w:ilvl w:val="0"/>
-          <w:numId w:val="3"/>
-        </w:numPr>
-        <w:rPr>
-          <w:bCs/>
-          <w:lang w:val="es-ES_tradnl"/>
-        </w:rPr>
-      </w:pPr>
-      <w:r>
-        <w:rPr>
-          <w:bCs/>
-          <w:lang w:val="es-ES_tradnl"/>
-        </w:rPr>
-        <w:t>Los casos de prueba se deben de realizar a la par que se realizan la implementación de los cambios.</w:t>
-      </w:r>
-    </w:p>
-    <w:p>
-      <w:pPr>
-        <w:rPr>
-          <w:lang w:val="es-ES_tradnl"/>
-        </w:rPr>
-      </w:pPr>
-    </w:p>
-    <w:p>
-      <w:pPr>
-        <w:pStyle w:val="ListParagraph"/>
+        <w:spacing w:after="160" w:line="240" w:lineRule="auto"/>
+        <w:jc w:val="both"/>
+        <w:outlineLvl w:val="1"/>
+        <w:rPr>
+          <w:b/>
+          <w:sz w:val="24"/>
+          <w:szCs w:val="24"/>
+        </w:rPr>
+      </w:pPr>
+      <w:r>
+        <w:rPr>
+          <w:sz w:val="24"/>
+          <w:szCs w:val="24"/>
+        </w:rPr>
+        <w:t xml:space="preserve">Se </w:t>
+      </w:r>
+      <w:r>
+        <w:rPr>
+          <w:sz w:val="24"/>
+          <w:szCs w:val="24"/>
+        </w:rPr>
+        <w:t>enviara un mensaje con las fechas estimadas en las cuales se pondrá en producción los cambios solicitados mediante el correo rsac-soporte@iss.com.</w:t>
+      </w:r>
+    </w:p>
+    <w:p>
+      <w:pPr>
+        <w:pStyle w:val="Prrafodelista"/>
         <w:numPr>
           <w:ilvl w:val="1"/>
           <w:numId w:val="1"/>
@@ -9306,23 +9510,21 @@
           <w:szCs w:val="24"/>
         </w:rPr>
       </w:pPr>
-      <w:bookmarkStart w:id="17" w:name="_Toc516108239"/>
       <w:r>
         <w:rPr>
           <w:b/>
           <w:sz w:val="24"/>
           <w:szCs w:val="24"/>
         </w:rPr>
-        <w:t>Verificación de la implementación</w:t>
-      </w:r>
-      <w:bookmarkEnd w:id="17"/>
-    </w:p>
-    <w:p>
-      <w:pPr>
-        <w:pStyle w:val="ListParagraph"/>
+        <w:t>Implementación del Cambio</w:t>
+      </w:r>
+    </w:p>
+    <w:p>
+      <w:pPr>
+        <w:pStyle w:val="Prrafodelista"/>
         <w:numPr>
           <w:ilvl w:val="0"/>
-          <w:numId w:val="10"/>
+          <w:numId w:val="9"/>
         </w:numPr>
         <w:rPr>
           <w:b/>
@@ -9341,7 +9543,7 @@
     </w:p>
     <w:p>
       <w:pPr>
-        <w:pStyle w:val="ListParagraph"/>
+        <w:pStyle w:val="Prrafodelista"/>
         <w:numPr>
           <w:ilvl w:val="0"/>
           <w:numId w:val="3"/>
@@ -9356,19 +9558,12 @@
           <w:bCs/>
           <w:lang w:val="es-ES_tradnl"/>
         </w:rPr>
-        <w:t xml:space="preserve">Se </w:t>
-      </w:r>
-      <w:r>
-        <w:rPr>
-          <w:bCs/>
-          <w:lang w:val="es-ES_tradnl"/>
-        </w:rPr>
-        <w:t>hacen revisiones a los cambios implementados y sus efectos en el sistema.</w:t>
-      </w:r>
-    </w:p>
-    <w:p>
-      <w:pPr>
-        <w:pStyle w:val="ListParagraph"/>
+        <w:t>Identificación de equipo a cargo del cambio</w:t>
+      </w:r>
+    </w:p>
+    <w:p>
+      <w:pPr>
+        <w:pStyle w:val="Prrafodelista"/>
         <w:numPr>
           <w:ilvl w:val="0"/>
           <w:numId w:val="3"/>
@@ -9383,19 +9578,12 @@
           <w:bCs/>
           <w:lang w:val="es-ES_tradnl"/>
         </w:rPr>
-        <w:t>Se registra el nivel de satisfacción de los usuarios con respecto al cambio implementado</w:t>
-      </w:r>
-      <w:r>
-        <w:rPr>
-          <w:bCs/>
-          <w:lang w:val="es-ES_tradnl"/>
-        </w:rPr>
-        <w:t>.</w:t>
-      </w:r>
-    </w:p>
-    <w:p>
-      <w:pPr>
-        <w:pStyle w:val="ListParagraph"/>
+        <w:t>Asignación de tareas al equipo que está a cargo.</w:t>
+      </w:r>
+    </w:p>
+    <w:p>
+      <w:pPr>
+        <w:pStyle w:val="Prrafodelista"/>
         <w:numPr>
           <w:ilvl w:val="0"/>
           <w:numId w:val="3"/>
@@ -9410,79 +9598,12 @@
           <w:bCs/>
           <w:lang w:val="es-ES_tradnl"/>
         </w:rPr>
-        <w:t>Se cambia el estado de la solicitud de cambio</w:t>
-      </w:r>
-      <w:r>
-        <w:rPr>
-          <w:bCs/>
-          <w:lang w:val="es-ES_tradnl"/>
-        </w:rPr>
-        <w:t xml:space="preserve"> de </w:t>
-      </w:r>
-      <w:r>
-        <w:rPr>
-          <w:b/>
-          <w:bCs/>
-          <w:lang w:val="es-ES_tradnl"/>
-        </w:rPr>
-        <w:t>implementado</w:t>
-      </w:r>
-      <w:r>
-        <w:rPr>
-          <w:bCs/>
-          <w:lang w:val="es-ES_tradnl"/>
-        </w:rPr>
-        <w:t xml:space="preserve"> a </w:t>
-      </w:r>
-      <w:r>
-        <w:rPr>
-          <w:b/>
-          <w:bCs/>
-          <w:lang w:val="es-ES_tradnl"/>
-        </w:rPr>
-        <w:t>verificado</w:t>
-      </w:r>
-      <w:r>
-        <w:rPr>
-          <w:bCs/>
-          <w:lang w:val="es-ES_tradnl"/>
-        </w:rPr>
-        <w:t>.</w:t>
-      </w:r>
-    </w:p>
-    <w:p>
-      <w:pPr>
-        <w:rPr>
-          <w:bCs/>
-          <w:lang w:val="es-ES_tradnl"/>
-        </w:rPr>
-      </w:pPr>
-    </w:p>
-    <w:p>
-      <w:pPr>
-        <w:pStyle w:val="ListParagraph"/>
-        <w:numPr>
-          <w:ilvl w:val="0"/>
-          <w:numId w:val="10"/>
-        </w:numPr>
-        <w:rPr>
-          <w:b/>
-          <w:bCs/>
-          <w:lang w:val="es-ES_tradnl"/>
-        </w:rPr>
-      </w:pPr>
-      <w:r>
-        <w:rPr>
-          <w:b/>
-          <w:bCs/>
-          <w:lang w:val="es-ES_tradnl"/>
-        </w:rPr>
-        <w:t>Documentos</w:t>
-      </w:r>
-    </w:p>
-    <w:p>
-      <w:pPr>
-        <w:pStyle w:val="ListParagraph"/>
+        <w:t>Realizar control de las tareas realizadas.</w:t>
+      </w:r>
+    </w:p>
+    <w:p>
+      <w:pPr>
+        <w:pStyle w:val="Prrafodelista"/>
         <w:numPr>
           <w:ilvl w:val="0"/>
           <w:numId w:val="3"/>
@@ -9497,43 +9618,12 @@
           <w:bCs/>
           <w:lang w:val="es-ES_tradnl"/>
         </w:rPr>
-        <w:t>Plan de control de cambios</w:t>
-      </w:r>
-    </w:p>
-    <w:p>
-      <w:pPr>
-        <w:ind w:left="1068"/>
-        <w:rPr>
-          <w:bCs/>
-          <w:lang w:val="es-ES_tradnl"/>
-        </w:rPr>
-      </w:pPr>
-    </w:p>
-    <w:p>
-      <w:pPr>
-        <w:pStyle w:val="ListParagraph"/>
-        <w:numPr>
-          <w:ilvl w:val="0"/>
-          <w:numId w:val="10"/>
-        </w:numPr>
-        <w:rPr>
-          <w:b/>
-          <w:bCs/>
-          <w:lang w:val="es-ES_tradnl"/>
-        </w:rPr>
-      </w:pPr>
-      <w:r>
-        <w:rPr>
-          <w:b/>
-          <w:bCs/>
-          <w:lang w:val="es-ES_tradnl"/>
-        </w:rPr>
-        <w:t>Políticas</w:t>
-      </w:r>
-    </w:p>
-    <w:p>
-      <w:pPr>
-        <w:pStyle w:val="ListParagraph"/>
+        <w:t>Verificar casos de prueba pertinentes para los cambios.</w:t>
+      </w:r>
+    </w:p>
+    <w:p>
+      <w:pPr>
+        <w:pStyle w:val="Prrafodelista"/>
         <w:numPr>
           <w:ilvl w:val="0"/>
           <w:numId w:val="3"/>
@@ -9548,133 +9638,50 @@
           <w:bCs/>
           <w:lang w:val="es-ES_tradnl"/>
         </w:rPr>
-        <w:t>Las revisiones se deben hacer en un tiempo promedio:</w:t>
-      </w:r>
-    </w:p>
-    <w:p>
-      <w:pPr>
-        <w:pStyle w:val="ListParagraph"/>
-        <w:numPr>
-          <w:ilvl w:val="1"/>
-          <w:numId w:val="3"/>
-        </w:numPr>
-        <w:rPr>
-          <w:bCs/>
-          <w:lang w:val="es-ES_tradnl"/>
-        </w:rPr>
-      </w:pPr>
-      <w:r>
-        <w:rPr>
-          <w:bCs/>
-          <w:lang w:val="es-ES_tradnl"/>
-        </w:rPr>
-        <w:t>Revisión de infraestructura (</w:t>
-      </w:r>
-      <w:proofErr w:type="spellStart"/>
-      <w:r>
-        <w:rPr>
-          <w:bCs/>
-          <w:lang w:val="es-ES_tradnl"/>
-        </w:rPr>
-        <w:t>backend</w:t>
-      </w:r>
-      <w:proofErr w:type="spellEnd"/>
-      <w:r>
-        <w:rPr>
-          <w:bCs/>
-          <w:lang w:val="es-ES_tradnl"/>
-        </w:rPr>
-        <w:t>)</w:t>
-      </w:r>
-      <w:r>
-        <w:rPr>
-          <w:bCs/>
-          <w:lang w:val="es-ES_tradnl"/>
-        </w:rPr>
-        <w:t xml:space="preserve">: </w:t>
-      </w:r>
-      <w:r>
-        <w:rPr>
-          <w:bCs/>
-          <w:lang w:val="es-ES_tradnl"/>
-        </w:rPr>
-        <w:t>2</w:t>
-      </w:r>
-      <w:r>
-        <w:rPr>
-          <w:bCs/>
-          <w:lang w:val="es-ES_tradnl"/>
-        </w:rPr>
-        <w:t xml:space="preserve"> día</w:t>
-      </w:r>
-      <w:r>
-        <w:rPr>
-          <w:bCs/>
-          <w:lang w:val="es-ES_tradnl"/>
-        </w:rPr>
-        <w:t>s</w:t>
-      </w:r>
-    </w:p>
-    <w:p>
-      <w:pPr>
-        <w:pStyle w:val="ListParagraph"/>
-        <w:numPr>
-          <w:ilvl w:val="1"/>
-          <w:numId w:val="3"/>
-        </w:numPr>
-        <w:rPr>
-          <w:bCs/>
-          <w:lang w:val="es-ES_tradnl"/>
-        </w:rPr>
-      </w:pPr>
-      <w:r>
-        <w:rPr>
-          <w:bCs/>
-          <w:lang w:val="es-ES_tradnl"/>
-        </w:rPr>
-        <w:t>Revisión de aplicaciones (</w:t>
-      </w:r>
-      <w:proofErr w:type="spellStart"/>
-      <w:r>
-        <w:rPr>
-          <w:bCs/>
-          <w:lang w:val="es-ES_tradnl"/>
-        </w:rPr>
-        <w:t>frontend</w:t>
-      </w:r>
-      <w:proofErr w:type="spellEnd"/>
-      <w:r>
-        <w:rPr>
-          <w:bCs/>
-          <w:lang w:val="es-ES_tradnl"/>
-        </w:rPr>
-        <w:t>)</w:t>
-      </w:r>
-      <w:r>
-        <w:rPr>
-          <w:bCs/>
-          <w:lang w:val="es-ES_tradnl"/>
-        </w:rPr>
-        <w:t>: 4 días</w:t>
-      </w:r>
-    </w:p>
-    <w:p>
-      <w:pPr>
-        <w:pStyle w:val="ListParagraph"/>
+        <w:t>Implementación en entorno de producción de cambios realizados.</w:t>
+      </w:r>
+    </w:p>
+    <w:p>
+      <w:pPr>
+        <w:pStyle w:val="Prrafodelista"/>
         <w:numPr>
           <w:ilvl w:val="0"/>
           <w:numId w:val="3"/>
         </w:numPr>
         <w:rPr>
-          <w:lang w:val="es-ES_tradnl"/>
-        </w:rPr>
-      </w:pPr>
-      <w:r>
-        <w:rPr>
-          <w:bCs/>
-          <w:lang w:val="es-ES_tradnl"/>
-        </w:rPr>
-        <w:t>Se le envía un registro online de satisfacción al director de proyecto y a los líderes de mantenimiento</w:t>
+          <w:bCs/>
+          <w:lang w:val="es-ES_tradnl"/>
+        </w:rPr>
+      </w:pPr>
+      <w:r>
+        <w:rPr>
+          <w:bCs/>
+          <w:lang w:val="es-ES_tradnl"/>
+        </w:rPr>
+        <w:t xml:space="preserve">Cambio de estado de petición de </w:t>
+      </w:r>
+      <w:r>
+        <w:rPr>
+          <w:b/>
+          <w:bCs/>
+          <w:lang w:val="es-ES_tradnl"/>
+        </w:rPr>
+        <w:t>planificado</w:t>
+      </w:r>
+      <w:r>
+        <w:rPr>
+          <w:bCs/>
+          <w:lang w:val="es-ES_tradnl"/>
+        </w:rPr>
+        <w:t xml:space="preserve"> a </w:t>
+      </w:r>
+      <w:r>
+        <w:rPr>
+          <w:b/>
+          <w:bCs/>
+          <w:lang w:val="es-ES_tradnl"/>
+        </w:rPr>
+        <w:t>implementado</w:t>
       </w:r>
       <w:r>
         <w:rPr>
@@ -9687,47 +9694,181 @@
     <w:p>
       <w:pPr>
         <w:rPr>
-          <w:lang w:val="es-ES_tradnl"/>
-        </w:rPr>
-      </w:pPr>
-      <w:r>
-        <w:rPr>
-          <w:lang w:val="es-ES_tradnl"/>
-        </w:rPr>
-        <w:t xml:space="preserve"> </w:t>
-      </w:r>
-    </w:p>
-    <w:p>
-      <w:pPr>
-        <w:rPr>
-          <w:lang w:val="es-ES_tradnl"/>
-        </w:rPr>
-      </w:pPr>
-    </w:p>
-    <w:p>
-      <w:pPr>
-        <w:rPr>
-          <w:lang w:val="es-ES_tradnl"/>
-        </w:rPr>
-      </w:pPr>
-    </w:p>
-    <w:p>
-      <w:pPr>
-        <w:rPr>
-          <w:lang w:val="es-ES_tradnl"/>
-        </w:rPr>
-      </w:pPr>
-    </w:p>
-    <w:p>
-      <w:pPr>
-        <w:rPr>
-          <w:lang w:val="es-ES_tradnl"/>
-        </w:rPr>
-      </w:pPr>
-    </w:p>
-    <w:p>
-      <w:pPr>
-        <w:pStyle w:val="ListParagraph"/>
+          <w:bCs/>
+          <w:lang w:val="es-ES_tradnl"/>
+        </w:rPr>
+      </w:pPr>
+    </w:p>
+    <w:p>
+      <w:pPr>
+        <w:rPr>
+          <w:bCs/>
+          <w:lang w:val="es-ES_tradnl"/>
+        </w:rPr>
+      </w:pPr>
+    </w:p>
+    <w:p>
+      <w:pPr>
+        <w:pStyle w:val="Prrafodelista"/>
+        <w:numPr>
+          <w:ilvl w:val="0"/>
+          <w:numId w:val="9"/>
+        </w:numPr>
+        <w:rPr>
+          <w:b/>
+          <w:bCs/>
+          <w:lang w:val="es-ES_tradnl"/>
+        </w:rPr>
+      </w:pPr>
+      <w:r>
+        <w:rPr>
+          <w:b/>
+          <w:bCs/>
+          <w:lang w:val="es-ES_tradnl"/>
+        </w:rPr>
+        <w:t>Documentos</w:t>
+      </w:r>
+    </w:p>
+    <w:p>
+      <w:pPr>
+        <w:pStyle w:val="Prrafodelista"/>
+        <w:numPr>
+          <w:ilvl w:val="0"/>
+          <w:numId w:val="3"/>
+        </w:numPr>
+        <w:rPr>
+          <w:bCs/>
+          <w:lang w:val="es-ES_tradnl"/>
+        </w:rPr>
+      </w:pPr>
+      <w:r>
+        <w:rPr>
+          <w:bCs/>
+          <w:lang w:val="es-ES_tradnl"/>
+        </w:rPr>
+        <w:t>Plan de control de cambios</w:t>
+      </w:r>
+    </w:p>
+    <w:p>
+      <w:pPr>
+        <w:pStyle w:val="Prrafodelista"/>
+        <w:numPr>
+          <w:ilvl w:val="0"/>
+          <w:numId w:val="3"/>
+        </w:numPr>
+        <w:rPr>
+          <w:bCs/>
+          <w:lang w:val="es-ES_tradnl"/>
+        </w:rPr>
+      </w:pPr>
+      <w:r>
+        <w:rPr>
+          <w:bCs/>
+          <w:lang w:val="es-ES_tradnl"/>
+        </w:rPr>
+        <w:t>Cronograma de Actividades</w:t>
+      </w:r>
+    </w:p>
+    <w:p>
+      <w:pPr>
+        <w:rPr>
+          <w:bCs/>
+          <w:lang w:val="es-ES_tradnl"/>
+        </w:rPr>
+      </w:pPr>
+    </w:p>
+    <w:p>
+      <w:pPr>
+        <w:pStyle w:val="Prrafodelista"/>
+        <w:numPr>
+          <w:ilvl w:val="0"/>
+          <w:numId w:val="9"/>
+        </w:numPr>
+        <w:rPr>
+          <w:b/>
+          <w:bCs/>
+          <w:lang w:val="es-ES_tradnl"/>
+        </w:rPr>
+      </w:pPr>
+      <w:r>
+        <w:rPr>
+          <w:b/>
+          <w:bCs/>
+          <w:lang w:val="es-ES_tradnl"/>
+        </w:rPr>
+        <w:t>Políticas</w:t>
+      </w:r>
+    </w:p>
+    <w:p>
+      <w:pPr>
+        <w:pStyle w:val="Prrafodelista"/>
+        <w:numPr>
+          <w:ilvl w:val="0"/>
+          <w:numId w:val="3"/>
+        </w:numPr>
+        <w:rPr>
+          <w:bCs/>
+          <w:lang w:val="es-ES_tradnl"/>
+        </w:rPr>
+      </w:pPr>
+      <w:r>
+        <w:rPr>
+          <w:bCs/>
+          <w:lang w:val="es-ES_tradnl"/>
+        </w:rPr>
+        <w:t>La implementación de los cambios debe estar a cargo de una persona con experiencia para la tarea a realizarse.</w:t>
+      </w:r>
+    </w:p>
+    <w:p>
+      <w:pPr>
+        <w:pStyle w:val="Prrafodelista"/>
+        <w:numPr>
+          <w:ilvl w:val="0"/>
+          <w:numId w:val="3"/>
+        </w:numPr>
+        <w:rPr>
+          <w:bCs/>
+          <w:lang w:val="es-ES_tradnl"/>
+        </w:rPr>
+      </w:pPr>
+      <w:r>
+        <w:rPr>
+          <w:bCs/>
+          <w:lang w:val="es-ES_tradnl"/>
+        </w:rPr>
+        <w:t>El seguimiento del cronograma debe ser estricto, y solo puede darse una extensión de este en casos excepcionales.</w:t>
+      </w:r>
+    </w:p>
+    <w:p>
+      <w:pPr>
+        <w:pStyle w:val="Prrafodelista"/>
+        <w:numPr>
+          <w:ilvl w:val="0"/>
+          <w:numId w:val="3"/>
+        </w:numPr>
+        <w:rPr>
+          <w:bCs/>
+          <w:lang w:val="es-ES_tradnl"/>
+        </w:rPr>
+      </w:pPr>
+      <w:r>
+        <w:rPr>
+          <w:bCs/>
+          <w:lang w:val="es-ES_tradnl"/>
+        </w:rPr>
+        <w:t>Los casos de prueba se deben de realizar a la par que se realizan la implementación de los cambios.</w:t>
+      </w:r>
+    </w:p>
+    <w:p>
+      <w:pPr>
+        <w:rPr>
+          <w:lang w:val="es-ES_tradnl"/>
+        </w:rPr>
+      </w:pPr>
+    </w:p>
+    <w:p>
+      <w:pPr>
+        <w:pStyle w:val="Prrafodelista"/>
         <w:numPr>
           <w:ilvl w:val="1"/>
           <w:numId w:val="1"/>
@@ -9743,21 +9884,416 @@
           <w:szCs w:val="24"/>
         </w:rPr>
       </w:pPr>
-      <w:bookmarkStart w:id="18" w:name="_Toc516108240"/>
+      <w:bookmarkStart w:id="16" w:name="_Toc516108239"/>
       <w:r>
         <w:rPr>
           <w:b/>
           <w:sz w:val="24"/>
           <w:szCs w:val="24"/>
         </w:rPr>
-        <w:lastRenderedPageBreak/>
+        <w:t>Verificación de la implementación</w:t>
+      </w:r>
+      <w:bookmarkEnd w:id="16"/>
+    </w:p>
+    <w:p>
+      <w:pPr>
+        <w:pStyle w:val="Prrafodelista"/>
+        <w:numPr>
+          <w:ilvl w:val="0"/>
+          <w:numId w:val="10"/>
+        </w:numPr>
+        <w:rPr>
+          <w:b/>
+          <w:bCs/>
+          <w:lang w:val="es-ES_tradnl"/>
+        </w:rPr>
+      </w:pPr>
+      <w:r>
+        <w:rPr>
+          <w:b/>
+          <w:bCs/>
+          <w:lang w:val="es-ES_tradnl"/>
+        </w:rPr>
+        <w:t>Actividades</w:t>
+      </w:r>
+    </w:p>
+    <w:p>
+      <w:pPr>
+        <w:pStyle w:val="Prrafodelista"/>
+        <w:numPr>
+          <w:ilvl w:val="0"/>
+          <w:numId w:val="3"/>
+        </w:numPr>
+        <w:rPr>
+          <w:bCs/>
+          <w:lang w:val="es-ES_tradnl"/>
+        </w:rPr>
+      </w:pPr>
+      <w:r>
+        <w:rPr>
+          <w:bCs/>
+          <w:lang w:val="es-ES_tradnl"/>
+        </w:rPr>
+        <w:t xml:space="preserve">Se </w:t>
+      </w:r>
+      <w:r>
+        <w:rPr>
+          <w:bCs/>
+          <w:lang w:val="es-ES_tradnl"/>
+        </w:rPr>
+        <w:t>hacen revisiones a los cambios implementados y sus efectos en el sistema.</w:t>
+      </w:r>
+    </w:p>
+    <w:p>
+      <w:pPr>
+        <w:pStyle w:val="Prrafodelista"/>
+        <w:numPr>
+          <w:ilvl w:val="0"/>
+          <w:numId w:val="3"/>
+        </w:numPr>
+        <w:rPr>
+          <w:bCs/>
+          <w:lang w:val="es-ES_tradnl"/>
+        </w:rPr>
+      </w:pPr>
+      <w:r>
+        <w:rPr>
+          <w:bCs/>
+          <w:lang w:val="es-ES_tradnl"/>
+        </w:rPr>
+        <w:t>Se registra el nivel de satisfacción de los usuarios con respecto al cambio implementado</w:t>
+      </w:r>
+      <w:r>
+        <w:rPr>
+          <w:bCs/>
+          <w:lang w:val="es-ES_tradnl"/>
+        </w:rPr>
+        <w:t>.</w:t>
+      </w:r>
+    </w:p>
+    <w:p>
+      <w:pPr>
+        <w:pStyle w:val="Prrafodelista"/>
+        <w:numPr>
+          <w:ilvl w:val="0"/>
+          <w:numId w:val="3"/>
+        </w:numPr>
+        <w:rPr>
+          <w:bCs/>
+          <w:lang w:val="es-ES_tradnl"/>
+        </w:rPr>
+      </w:pPr>
+      <w:r>
+        <w:rPr>
+          <w:bCs/>
+          <w:lang w:val="es-ES_tradnl"/>
+        </w:rPr>
+        <w:t>Se cambia el estado de la solicitud de cambio</w:t>
+      </w:r>
+      <w:r>
+        <w:rPr>
+          <w:bCs/>
+          <w:lang w:val="es-ES_tradnl"/>
+        </w:rPr>
+        <w:t xml:space="preserve"> de </w:t>
+      </w:r>
+      <w:r>
+        <w:rPr>
+          <w:b/>
+          <w:bCs/>
+          <w:lang w:val="es-ES_tradnl"/>
+        </w:rPr>
+        <w:t>implementado</w:t>
+      </w:r>
+      <w:r>
+        <w:rPr>
+          <w:bCs/>
+          <w:lang w:val="es-ES_tradnl"/>
+        </w:rPr>
+        <w:t xml:space="preserve"> a </w:t>
+      </w:r>
+      <w:r>
+        <w:rPr>
+          <w:b/>
+          <w:bCs/>
+          <w:lang w:val="es-ES_tradnl"/>
+        </w:rPr>
+        <w:t>verificado</w:t>
+      </w:r>
+      <w:r>
+        <w:rPr>
+          <w:bCs/>
+          <w:lang w:val="es-ES_tradnl"/>
+        </w:rPr>
+        <w:t>.</w:t>
+      </w:r>
+    </w:p>
+    <w:p>
+      <w:pPr>
+        <w:rPr>
+          <w:bCs/>
+          <w:lang w:val="es-ES_tradnl"/>
+        </w:rPr>
+      </w:pPr>
+    </w:p>
+    <w:p>
+      <w:pPr>
+        <w:pStyle w:val="Prrafodelista"/>
+        <w:numPr>
+          <w:ilvl w:val="0"/>
+          <w:numId w:val="10"/>
+        </w:numPr>
+        <w:rPr>
+          <w:b/>
+          <w:bCs/>
+          <w:lang w:val="es-ES_tradnl"/>
+        </w:rPr>
+      </w:pPr>
+      <w:r>
+        <w:rPr>
+          <w:b/>
+          <w:bCs/>
+          <w:lang w:val="es-ES_tradnl"/>
+        </w:rPr>
+        <w:t>Documentos</w:t>
+      </w:r>
+    </w:p>
+    <w:p>
+      <w:pPr>
+        <w:pStyle w:val="Prrafodelista"/>
+        <w:numPr>
+          <w:ilvl w:val="0"/>
+          <w:numId w:val="3"/>
+        </w:numPr>
+        <w:rPr>
+          <w:bCs/>
+          <w:lang w:val="es-ES_tradnl"/>
+        </w:rPr>
+      </w:pPr>
+      <w:r>
+        <w:rPr>
+          <w:bCs/>
+          <w:lang w:val="es-ES_tradnl"/>
+        </w:rPr>
+        <w:t>Plan de control de cambios</w:t>
+      </w:r>
+    </w:p>
+    <w:p>
+      <w:pPr>
+        <w:ind w:left="1068"/>
+        <w:rPr>
+          <w:bCs/>
+          <w:lang w:val="es-ES_tradnl"/>
+        </w:rPr>
+      </w:pPr>
+    </w:p>
+    <w:p>
+      <w:pPr>
+        <w:pStyle w:val="Prrafodelista"/>
+        <w:numPr>
+          <w:ilvl w:val="0"/>
+          <w:numId w:val="10"/>
+        </w:numPr>
+        <w:rPr>
+          <w:b/>
+          <w:bCs/>
+          <w:lang w:val="es-ES_tradnl"/>
+        </w:rPr>
+      </w:pPr>
+      <w:r>
+        <w:rPr>
+          <w:b/>
+          <w:bCs/>
+          <w:lang w:val="es-ES_tradnl"/>
+        </w:rPr>
+        <w:t>Políticas</w:t>
+      </w:r>
+    </w:p>
+    <w:p>
+      <w:pPr>
+        <w:pStyle w:val="Prrafodelista"/>
+        <w:numPr>
+          <w:ilvl w:val="0"/>
+          <w:numId w:val="3"/>
+        </w:numPr>
+        <w:rPr>
+          <w:bCs/>
+          <w:lang w:val="es-ES_tradnl"/>
+        </w:rPr>
+      </w:pPr>
+      <w:r>
+        <w:rPr>
+          <w:bCs/>
+          <w:lang w:val="es-ES_tradnl"/>
+        </w:rPr>
+        <w:t>Las revisiones se deben hacer en un tiempo promedio:</w:t>
+      </w:r>
+    </w:p>
+    <w:p>
+      <w:pPr>
+        <w:pStyle w:val="Prrafodelista"/>
+        <w:numPr>
+          <w:ilvl w:val="1"/>
+          <w:numId w:val="3"/>
+        </w:numPr>
+        <w:rPr>
+          <w:bCs/>
+          <w:lang w:val="es-ES_tradnl"/>
+        </w:rPr>
+      </w:pPr>
+      <w:r>
+        <w:rPr>
+          <w:bCs/>
+          <w:lang w:val="es-ES_tradnl"/>
+        </w:rPr>
+        <w:t>Revisión de infraestructura (</w:t>
+      </w:r>
+      <w:proofErr w:type="spellStart"/>
+      <w:r>
+        <w:rPr>
+          <w:bCs/>
+          <w:lang w:val="es-ES_tradnl"/>
+        </w:rPr>
+        <w:t>backend</w:t>
+      </w:r>
+      <w:proofErr w:type="spellEnd"/>
+      <w:r>
+        <w:rPr>
+          <w:bCs/>
+          <w:lang w:val="es-ES_tradnl"/>
+        </w:rPr>
+        <w:t>)</w:t>
+      </w:r>
+      <w:r>
+        <w:rPr>
+          <w:bCs/>
+          <w:lang w:val="es-ES_tradnl"/>
+        </w:rPr>
+        <w:t xml:space="preserve">: </w:t>
+      </w:r>
+      <w:r>
+        <w:rPr>
+          <w:bCs/>
+          <w:lang w:val="es-ES_tradnl"/>
+        </w:rPr>
+        <w:t>2</w:t>
+      </w:r>
+      <w:r>
+        <w:rPr>
+          <w:bCs/>
+          <w:lang w:val="es-ES_tradnl"/>
+        </w:rPr>
+        <w:t xml:space="preserve"> día</w:t>
+      </w:r>
+      <w:r>
+        <w:rPr>
+          <w:bCs/>
+          <w:lang w:val="es-ES_tradnl"/>
+        </w:rPr>
+        <w:t>s</w:t>
+      </w:r>
+    </w:p>
+    <w:p>
+      <w:pPr>
+        <w:pStyle w:val="Prrafodelista"/>
+        <w:numPr>
+          <w:ilvl w:val="1"/>
+          <w:numId w:val="3"/>
+        </w:numPr>
+        <w:rPr>
+          <w:bCs/>
+          <w:lang w:val="es-ES_tradnl"/>
+        </w:rPr>
+      </w:pPr>
+      <w:r>
+        <w:rPr>
+          <w:bCs/>
+          <w:lang w:val="es-ES_tradnl"/>
+        </w:rPr>
+        <w:t>Revisión de aplicaciones (</w:t>
+      </w:r>
+      <w:proofErr w:type="spellStart"/>
+      <w:r>
+        <w:rPr>
+          <w:bCs/>
+          <w:lang w:val="es-ES_tradnl"/>
+        </w:rPr>
+        <w:t>frontend</w:t>
+      </w:r>
+      <w:proofErr w:type="spellEnd"/>
+      <w:r>
+        <w:rPr>
+          <w:bCs/>
+          <w:lang w:val="es-ES_tradnl"/>
+        </w:rPr>
+        <w:t>)</w:t>
+      </w:r>
+      <w:r>
+        <w:rPr>
+          <w:bCs/>
+          <w:lang w:val="es-ES_tradnl"/>
+        </w:rPr>
+        <w:t>: 4 días</w:t>
+      </w:r>
+    </w:p>
+    <w:p>
+      <w:pPr>
+        <w:pStyle w:val="Prrafodelista"/>
+        <w:numPr>
+          <w:ilvl w:val="0"/>
+          <w:numId w:val="3"/>
+        </w:numPr>
+        <w:rPr>
+          <w:lang w:val="es-ES_tradnl"/>
+        </w:rPr>
+      </w:pPr>
+      <w:r>
+        <w:rPr>
+          <w:bCs/>
+          <w:lang w:val="es-ES_tradnl"/>
+        </w:rPr>
+        <w:t>Se le envía un registro online de satisfacción al director de proyecto y a los líderes de mantenimiento</w:t>
+      </w:r>
+      <w:r>
+        <w:rPr>
+          <w:bCs/>
+          <w:lang w:val="es-ES_tradnl"/>
+        </w:rPr>
+        <w:t>.</w:t>
+      </w:r>
+    </w:p>
+    <w:p>
+      <w:pPr>
+        <w:pStyle w:val="Prrafodelista"/>
+        <w:numPr>
+          <w:ilvl w:val="1"/>
+          <w:numId w:val="1"/>
+        </w:numPr>
+        <w:spacing w:after="160" w:line="240" w:lineRule="auto"/>
+        <w:ind w:left="426" w:hanging="141"/>
+        <w:contextualSpacing w:val="0"/>
+        <w:jc w:val="both"/>
+        <w:outlineLvl w:val="1"/>
+        <w:rPr>
+          <w:b/>
+          <w:sz w:val="24"/>
+          <w:szCs w:val="24"/>
+        </w:rPr>
+      </w:pPr>
+      <w:bookmarkStart w:id="17" w:name="_Toc516108240"/>
+      <w:r>
+        <w:rPr>
+          <w:b/>
+          <w:sz w:val="24"/>
+          <w:szCs w:val="24"/>
+        </w:rPr>
         <w:t>Cierre</w:t>
       </w:r>
-      <w:bookmarkEnd w:id="18"/>
-    </w:p>
-    <w:p>
-      <w:pPr>
-        <w:pStyle w:val="ListParagraph"/>
+      <w:bookmarkEnd w:id="17"/>
+    </w:p>
+    <w:p>
+      <w:pPr>
+        <w:pStyle w:val="Prrafodelista"/>
         <w:numPr>
           <w:ilvl w:val="0"/>
           <w:numId w:val="11"/>
@@ -9779,7 +10315,7 @@
     </w:p>
     <w:p>
       <w:pPr>
-        <w:pStyle w:val="ListParagraph"/>
+        <w:pStyle w:val="Prrafodelista"/>
         <w:numPr>
           <w:ilvl w:val="0"/>
           <w:numId w:val="3"/>
@@ -9799,7 +10335,7 @@
     </w:p>
     <w:p>
       <w:pPr>
-        <w:pStyle w:val="ListParagraph"/>
+        <w:pStyle w:val="Prrafodelista"/>
         <w:numPr>
           <w:ilvl w:val="0"/>
           <w:numId w:val="3"/>
@@ -9819,7 +10355,7 @@
     </w:p>
     <w:p>
       <w:pPr>
-        <w:pStyle w:val="ListParagraph"/>
+        <w:pStyle w:val="Prrafodelista"/>
         <w:numPr>
           <w:ilvl w:val="0"/>
           <w:numId w:val="3"/>
@@ -9839,7 +10375,7 @@
     </w:p>
     <w:p>
       <w:pPr>
-        <w:pStyle w:val="ListParagraph"/>
+        <w:pStyle w:val="Prrafodelista"/>
         <w:numPr>
           <w:ilvl w:val="0"/>
           <w:numId w:val="3"/>
@@ -9897,7 +10433,7 @@
     </w:p>
     <w:p>
       <w:pPr>
-        <w:pStyle w:val="ListParagraph"/>
+        <w:pStyle w:val="Prrafodelista"/>
         <w:numPr>
           <w:ilvl w:val="0"/>
           <w:numId w:val="11"/>
@@ -9919,7 +10455,7 @@
     </w:p>
     <w:p>
       <w:pPr>
-        <w:pStyle w:val="ListParagraph"/>
+        <w:pStyle w:val="Prrafodelista"/>
         <w:numPr>
           <w:ilvl w:val="0"/>
           <w:numId w:val="3"/>
@@ -9939,7 +10475,7 @@
     </w:p>
     <w:p>
       <w:pPr>
-        <w:pStyle w:val="ListParagraph"/>
+        <w:pStyle w:val="Prrafodelista"/>
         <w:numPr>
           <w:ilvl w:val="0"/>
           <w:numId w:val="3"/>
@@ -9967,7 +10503,7 @@
     </w:p>
     <w:p>
       <w:pPr>
-        <w:pStyle w:val="ListParagraph"/>
+        <w:pStyle w:val="Prrafodelista"/>
         <w:numPr>
           <w:ilvl w:val="0"/>
           <w:numId w:val="11"/>
@@ -9989,7 +10525,7 @@
     </w:p>
     <w:p>
       <w:pPr>
-        <w:pStyle w:val="ListParagraph"/>
+        <w:pStyle w:val="Prrafodelista"/>
         <w:numPr>
           <w:ilvl w:val="0"/>
           <w:numId w:val="3"/>
@@ -10009,7 +10545,7 @@
     </w:p>
     <w:p>
       <w:pPr>
-        <w:pStyle w:val="ListParagraph"/>
+        <w:pStyle w:val="Prrafodelista"/>
         <w:numPr>
           <w:ilvl w:val="0"/>
           <w:numId w:val="3"/>
@@ -10029,7 +10565,7 @@
     </w:p>
     <w:p>
       <w:pPr>
-        <w:pStyle w:val="ListParagraph"/>
+        <w:pStyle w:val="Prrafodelista"/>
         <w:numPr>
           <w:ilvl w:val="0"/>
           <w:numId w:val="3"/>
@@ -10067,7 +10603,7 @@
 </file>
 
 <file path=word/endnotes.xml><?xml version="1.0" encoding="utf-8"?>
-<w:endnotes xmlns:wpc="http://schemas.microsoft.com/office/word/2010/wordprocessingCanvas" xmlns:cx="http://schemas.microsoft.com/office/drawing/2014/chartex" xmlns:cx1="http://schemas.microsoft.com/office/drawing/2015/9/8/chartex" xmlns:cx2="http://schemas.microsoft.com/office/drawing/2015/10/21/chartex" xmlns:cx3="http://schemas.microsoft.com/office/drawing/2016/5/9/chartex" xmlns:cx4="http://schemas.microsoft.com/office/drawing/2016/5/10/chartex" xmlns:cx5="http://schemas.microsoft.com/office/drawing/2016/5/11/chartex" xmlns:cx6="http://schemas.microsoft.com/office/drawing/2016/5/12/chartex" xmlns:cx7="http://schemas.microsoft.com/office/drawing/2016/5/13/chartex" xmlns:cx8="http://schemas.microsoft.com/office/drawing/2016/5/14/chartex" xmlns:mc="http://schemas.openxmlformats.org/markup-compatibility/2006" xmlns:aink="http://schemas.microsoft.com/office/drawing/2016/ink" xmlns:am3d="http://schemas.microsoft.com/office/drawing/2017/model3d" xmlns:o="urn:schemas-microsoft-com:office:office" xmlns:r="http://schemas.openxmlformats.org/officeDocument/2006/relationships" xmlns:m="http://schemas.openxmlformats.org/officeDocument/2006/math" xmlns:v="urn:schemas-microsoft-com:vml" xmlns:wp14="http://schemas.microsoft.com/office/word/2010/wordprocessingDrawing" xmlns:wp="http://schemas.openxmlformats.org/drawingml/2006/wordprocessingDrawing" xmlns:w10="urn:schemas-microsoft-com:office:word" xmlns:w="http://schemas.openxmlformats.org/wordprocessingml/2006/main" xmlns:w14="http://schemas.microsoft.com/office/word/2010/wordml" xmlns:w15="http://schemas.microsoft.com/office/word/2012/wordml" xmlns:w16cid="http://schemas.microsoft.com/office/word/2016/wordml/cid" xmlns:w16se="http://schemas.microsoft.com/office/word/2015/wordml/symex" xmlns:wpg="http://schemas.microsoft.com/office/word/2010/wordprocessingGroup" xmlns:wpi="http://schemas.microsoft.com/office/word/2010/wordprocessingInk" xmlns:wne="http://schemas.microsoft.com/office/word/2006/wordml" xmlns:wps="http://schemas.microsoft.com/office/word/2010/wordprocessingShape" mc:Ignorable="w14 w15 w16se w16cid wp14">
+<w:endnotes xmlns:wpc="http://schemas.microsoft.com/office/word/2010/wordprocessingCanvas" xmlns:cx="http://schemas.microsoft.com/office/drawing/2014/chartex" xmlns:cx1="http://schemas.microsoft.com/office/drawing/2015/9/8/chartex" xmlns:mc="http://schemas.openxmlformats.org/markup-compatibility/2006" xmlns:o="urn:schemas-microsoft-com:office:office" xmlns:r="http://schemas.openxmlformats.org/officeDocument/2006/relationships" xmlns:m="http://schemas.openxmlformats.org/officeDocument/2006/math" xmlns:v="urn:schemas-microsoft-com:vml" xmlns:wp14="http://schemas.microsoft.com/office/word/2010/wordprocessingDrawing" xmlns:wp="http://schemas.openxmlformats.org/drawingml/2006/wordprocessingDrawing" xmlns:w10="urn:schemas-microsoft-com:office:word" xmlns:w="http://schemas.openxmlformats.org/wordprocessingml/2006/main" xmlns:w14="http://schemas.microsoft.com/office/word/2010/wordml" xmlns:w15="http://schemas.microsoft.com/office/word/2012/wordml" xmlns:w16se="http://schemas.microsoft.com/office/word/2015/wordml/symex" xmlns:wpg="http://schemas.microsoft.com/office/word/2010/wordprocessingGroup" xmlns:wpi="http://schemas.microsoft.com/office/word/2010/wordprocessingInk" xmlns:wne="http://schemas.microsoft.com/office/word/2006/wordml" xmlns:wps="http://schemas.microsoft.com/office/word/2010/wordprocessingShape" mc:Ignorable="w14 w15 w16se wp14">
   <w:endnote w:type="separator" w:id="-1">
     <w:p>
       <w:pPr>
@@ -10092,22 +10628,22 @@
 </file>
 
 <file path=word/footer1.xml><?xml version="1.0" encoding="utf-8"?>
-<w:ftr xmlns:wpc="http://schemas.microsoft.com/office/word/2010/wordprocessingCanvas" xmlns:cx="http://schemas.microsoft.com/office/drawing/2014/chartex" xmlns:cx1="http://schemas.microsoft.com/office/drawing/2015/9/8/chartex" xmlns:cx2="http://schemas.microsoft.com/office/drawing/2015/10/21/chartex" xmlns:cx3="http://schemas.microsoft.com/office/drawing/2016/5/9/chartex" xmlns:cx4="http://schemas.microsoft.com/office/drawing/2016/5/10/chartex" xmlns:cx5="http://schemas.microsoft.com/office/drawing/2016/5/11/chartex" xmlns:cx6="http://schemas.microsoft.com/office/drawing/2016/5/12/chartex" xmlns:cx7="http://schemas.microsoft.com/office/drawing/2016/5/13/chartex" xmlns:cx8="http://schemas.microsoft.com/office/drawing/2016/5/14/chartex" xmlns:mc="http://schemas.openxmlformats.org/markup-compatibility/2006" xmlns:aink="http://schemas.microsoft.com/office/drawing/2016/ink" xmlns:am3d="http://schemas.microsoft.com/office/drawing/2017/model3d" xmlns:o="urn:schemas-microsoft-com:office:office" xmlns:r="http://schemas.openxmlformats.org/officeDocument/2006/relationships" xmlns:m="http://schemas.openxmlformats.org/officeDocument/2006/math" xmlns:v="urn:schemas-microsoft-com:vml" xmlns:wp14="http://schemas.microsoft.com/office/word/2010/wordprocessingDrawing" xmlns:wp="http://schemas.openxmlformats.org/drawingml/2006/wordprocessingDrawing" xmlns:w10="urn:schemas-microsoft-com:office:word" xmlns:w="http://schemas.openxmlformats.org/wordprocessingml/2006/main" xmlns:w14="http://schemas.microsoft.com/office/word/2010/wordml" xmlns:w15="http://schemas.microsoft.com/office/word/2012/wordml" xmlns:w16cid="http://schemas.microsoft.com/office/word/2016/wordml/cid" xmlns:w16se="http://schemas.microsoft.com/office/word/2015/wordml/symex" xmlns:wpg="http://schemas.microsoft.com/office/word/2010/wordprocessingGroup" xmlns:wpi="http://schemas.microsoft.com/office/word/2010/wordprocessingInk" xmlns:wne="http://schemas.microsoft.com/office/word/2006/wordml" xmlns:wps="http://schemas.microsoft.com/office/word/2010/wordprocessingShape" mc:Ignorable="w14 w15 w16se w16cid wp14">
+<w:ftr xmlns:wpc="http://schemas.microsoft.com/office/word/2010/wordprocessingCanvas" xmlns:cx="http://schemas.microsoft.com/office/drawing/2014/chartex" xmlns:cx1="http://schemas.microsoft.com/office/drawing/2015/9/8/chartex" xmlns:mc="http://schemas.openxmlformats.org/markup-compatibility/2006" xmlns:o="urn:schemas-microsoft-com:office:office" xmlns:r="http://schemas.openxmlformats.org/officeDocument/2006/relationships" xmlns:m="http://schemas.openxmlformats.org/officeDocument/2006/math" xmlns:v="urn:schemas-microsoft-com:vml" xmlns:wp14="http://schemas.microsoft.com/office/word/2010/wordprocessingDrawing" xmlns:wp="http://schemas.openxmlformats.org/drawingml/2006/wordprocessingDrawing" xmlns:w10="urn:schemas-microsoft-com:office:word" xmlns:w="http://schemas.openxmlformats.org/wordprocessingml/2006/main" xmlns:w14="http://schemas.microsoft.com/office/word/2010/wordml" xmlns:w15="http://schemas.microsoft.com/office/word/2012/wordml" xmlns:w16se="http://schemas.microsoft.com/office/word/2015/wordml/symex" xmlns:wpg="http://schemas.microsoft.com/office/word/2010/wordprocessingGroup" xmlns:wpi="http://schemas.microsoft.com/office/word/2010/wordprocessingInk" xmlns:wne="http://schemas.microsoft.com/office/word/2006/wordml" xmlns:wps="http://schemas.microsoft.com/office/word/2010/wordprocessingShape" mc:Ignorable="w14 w15 w16se wp14">
   <w:p>
     <w:pPr>
-      <w:pStyle w:val="Footer"/>
+      <w:pStyle w:val="Piedepgina"/>
     </w:pPr>
   </w:p>
   <w:p>
     <w:pPr>
-      <w:pStyle w:val="Footer"/>
+      <w:pStyle w:val="Piedepgina"/>
     </w:pPr>
   </w:p>
 </w:ftr>
 </file>
 
 <file path=word/footnotes.xml><?xml version="1.0" encoding="utf-8"?>
-<w:footnotes xmlns:wpc="http://schemas.microsoft.com/office/word/2010/wordprocessingCanvas" xmlns:cx="http://schemas.microsoft.com/office/drawing/2014/chartex" xmlns:cx1="http://schemas.microsoft.com/office/drawing/2015/9/8/chartex" xmlns:cx2="http://schemas.microsoft.com/office/drawing/2015/10/21/chartex" xmlns:cx3="http://schemas.microsoft.com/office/drawing/2016/5/9/chartex" xmlns:cx4="http://schemas.microsoft.com/office/drawing/2016/5/10/chartex" xmlns:cx5="http://schemas.microsoft.com/office/drawing/2016/5/11/chartex" xmlns:cx6="http://schemas.microsoft.com/office/drawing/2016/5/12/chartex" xmlns:cx7="http://schemas.microsoft.com/office/drawing/2016/5/13/chartex" xmlns:cx8="http://schemas.microsoft.com/office/drawing/2016/5/14/chartex" xmlns:mc="http://schemas.openxmlformats.org/markup-compatibility/2006" xmlns:aink="http://schemas.microsoft.com/office/drawing/2016/ink" xmlns:am3d="http://schemas.microsoft.com/office/drawing/2017/model3d" xmlns:o="urn:schemas-microsoft-com:office:office" xmlns:r="http://schemas.openxmlformats.org/officeDocument/2006/relationships" xmlns:m="http://schemas.openxmlformats.org/officeDocument/2006/math" xmlns:v="urn:schemas-microsoft-com:vml" xmlns:wp14="http://schemas.microsoft.com/office/word/2010/wordprocessingDrawing" xmlns:wp="http://schemas.openxmlformats.org/drawingml/2006/wordprocessingDrawing" xmlns:w10="urn:schemas-microsoft-com:office:word" xmlns:w="http://schemas.openxmlformats.org/wordprocessingml/2006/main" xmlns:w14="http://schemas.microsoft.com/office/word/2010/wordml" xmlns:w15="http://schemas.microsoft.com/office/word/2012/wordml" xmlns:w16cid="http://schemas.microsoft.com/office/word/2016/wordml/cid" xmlns:w16se="http://schemas.microsoft.com/office/word/2015/wordml/symex" xmlns:wpg="http://schemas.microsoft.com/office/word/2010/wordprocessingGroup" xmlns:wpi="http://schemas.microsoft.com/office/word/2010/wordprocessingInk" xmlns:wne="http://schemas.microsoft.com/office/word/2006/wordml" xmlns:wps="http://schemas.microsoft.com/office/word/2010/wordprocessingShape" mc:Ignorable="w14 w15 w16se w16cid wp14">
+<w:footnotes xmlns:wpc="http://schemas.microsoft.com/office/word/2010/wordprocessingCanvas" xmlns:cx="http://schemas.microsoft.com/office/drawing/2014/chartex" xmlns:cx1="http://schemas.microsoft.com/office/drawing/2015/9/8/chartex" xmlns:mc="http://schemas.openxmlformats.org/markup-compatibility/2006" xmlns:o="urn:schemas-microsoft-com:office:office" xmlns:r="http://schemas.openxmlformats.org/officeDocument/2006/relationships" xmlns:m="http://schemas.openxmlformats.org/officeDocument/2006/math" xmlns:v="urn:schemas-microsoft-com:vml" xmlns:wp14="http://schemas.microsoft.com/office/word/2010/wordprocessingDrawing" xmlns:wp="http://schemas.openxmlformats.org/drawingml/2006/wordprocessingDrawing" xmlns:w10="urn:schemas-microsoft-com:office:word" xmlns:w="http://schemas.openxmlformats.org/wordprocessingml/2006/main" xmlns:w14="http://schemas.microsoft.com/office/word/2010/wordml" xmlns:w15="http://schemas.microsoft.com/office/word/2012/wordml" xmlns:w16se="http://schemas.microsoft.com/office/word/2015/wordml/symex" xmlns:wpg="http://schemas.microsoft.com/office/word/2010/wordprocessingGroup" xmlns:wpi="http://schemas.microsoft.com/office/word/2010/wordprocessingInk" xmlns:wne="http://schemas.microsoft.com/office/word/2006/wordml" xmlns:wps="http://schemas.microsoft.com/office/word/2010/wordprocessingShape" mc:Ignorable="w14 w15 w16se wp14">
   <w:footnote w:type="separator" w:id="-1">
     <w:p>
       <w:pPr>
@@ -10132,7 +10668,7 @@
 </file>
 
 <file path=word/header1.xml><?xml version="1.0" encoding="utf-8"?>
-<w:hdr xmlns:wpc="http://schemas.microsoft.com/office/word/2010/wordprocessingCanvas" xmlns:cx="http://schemas.microsoft.com/office/drawing/2014/chartex" xmlns:cx1="http://schemas.microsoft.com/office/drawing/2015/9/8/chartex" xmlns:cx2="http://schemas.microsoft.com/office/drawing/2015/10/21/chartex" xmlns:cx3="http://schemas.microsoft.com/office/drawing/2016/5/9/chartex" xmlns:cx4="http://schemas.microsoft.com/office/drawing/2016/5/10/chartex" xmlns:cx5="http://schemas.microsoft.com/office/drawing/2016/5/11/chartex" xmlns:cx6="http://schemas.microsoft.com/office/drawing/2016/5/12/chartex" xmlns:cx7="http://schemas.microsoft.com/office/drawing/2016/5/13/chartex" xmlns:cx8="http://schemas.microsoft.com/office/drawing/2016/5/14/chartex" xmlns:mc="http://schemas.openxmlformats.org/markup-compatibility/2006" xmlns:aink="http://schemas.microsoft.com/office/drawing/2016/ink" xmlns:am3d="http://schemas.microsoft.com/office/drawing/2017/model3d" xmlns:o="urn:schemas-microsoft-com:office:office" xmlns:r="http://schemas.openxmlformats.org/officeDocument/2006/relationships" xmlns:m="http://schemas.openxmlformats.org/officeDocument/2006/math" xmlns:v="urn:schemas-microsoft-com:vml" xmlns:wp14="http://schemas.microsoft.com/office/word/2010/wordprocessingDrawing" xmlns:wp="http://schemas.openxmlformats.org/drawingml/2006/wordprocessingDrawing" xmlns:w10="urn:schemas-microsoft-com:office:word" xmlns:w="http://schemas.openxmlformats.org/wordprocessingml/2006/main" xmlns:w14="http://schemas.microsoft.com/office/word/2010/wordml" xmlns:w15="http://schemas.microsoft.com/office/word/2012/wordml" xmlns:w16cid="http://schemas.microsoft.com/office/word/2016/wordml/cid" xmlns:w16se="http://schemas.microsoft.com/office/word/2015/wordml/symex" xmlns:wpg="http://schemas.microsoft.com/office/word/2010/wordprocessingGroup" xmlns:wpi="http://schemas.microsoft.com/office/word/2010/wordprocessingInk" xmlns:wne="http://schemas.microsoft.com/office/word/2006/wordml" xmlns:wps="http://schemas.microsoft.com/office/word/2010/wordprocessingShape" mc:Ignorable="w14 w15 w16se w16cid wp14">
+<w:hdr xmlns:wpc="http://schemas.microsoft.com/office/word/2010/wordprocessingCanvas" xmlns:cx="http://schemas.microsoft.com/office/drawing/2014/chartex" xmlns:cx1="http://schemas.microsoft.com/office/drawing/2015/9/8/chartex" xmlns:mc="http://schemas.openxmlformats.org/markup-compatibility/2006" xmlns:o="urn:schemas-microsoft-com:office:office" xmlns:r="http://schemas.openxmlformats.org/officeDocument/2006/relationships" xmlns:m="http://schemas.openxmlformats.org/officeDocument/2006/math" xmlns:v="urn:schemas-microsoft-com:vml" xmlns:wp14="http://schemas.microsoft.com/office/word/2010/wordprocessingDrawing" xmlns:wp="http://schemas.openxmlformats.org/drawingml/2006/wordprocessingDrawing" xmlns:w10="urn:schemas-microsoft-com:office:word" xmlns:w="http://schemas.openxmlformats.org/wordprocessingml/2006/main" xmlns:w14="http://schemas.microsoft.com/office/word/2010/wordml" xmlns:w15="http://schemas.microsoft.com/office/word/2012/wordml" xmlns:w16se="http://schemas.microsoft.com/office/word/2015/wordml/symex" xmlns:wpg="http://schemas.microsoft.com/office/word/2010/wordprocessingGroup" xmlns:wpi="http://schemas.microsoft.com/office/word/2010/wordprocessingInk" xmlns:wne="http://schemas.microsoft.com/office/word/2006/wordml" xmlns:wps="http://schemas.microsoft.com/office/word/2010/wordprocessingShape" mc:Ignorable="w14 w15 w16se wp14">
   <w:tbl>
     <w:tblPr>
       <w:tblW w:w="5055" w:type="pct"/>
@@ -10148,8 +10684,8 @@
       <w:tblLook w:val="04A0" w:firstRow="1" w:lastRow="0" w:firstColumn="1" w:lastColumn="0" w:noHBand="0" w:noVBand="1"/>
     </w:tblPr>
     <w:tblGrid>
-      <w:gridCol w:w="6605"/>
-      <w:gridCol w:w="2858"/>
+      <w:gridCol w:w="6767"/>
+      <w:gridCol w:w="2928"/>
     </w:tblGrid>
     <w:tr>
       <w:trPr>
@@ -10162,7 +10698,7 @@
         </w:tcPr>
         <w:p>
           <w:pPr>
-            <w:pStyle w:val="Header"/>
+            <w:pStyle w:val="Encabezado"/>
             <w:jc w:val="right"/>
             <w:rPr>
               <w:color w:val="7B7B7B" w:themeColor="accent3" w:themeShade="BF"/>
@@ -10281,7 +10817,7 @@
             </w:tcPr>
             <w:p>
               <w:pPr>
-                <w:pStyle w:val="Header"/>
+                <w:pStyle w:val="Encabezado"/>
                 <w:rPr>
                   <w:color w:val="FFFFFF" w:themeColor="background1"/>
                 </w:rPr>
@@ -10300,20 +10836,133 @@
   </w:tbl>
   <w:p>
     <w:pPr>
-      <w:pStyle w:val="Header"/>
+      <w:pStyle w:val="Encabezado"/>
     </w:pPr>
   </w:p>
   <w:p>
     <w:pPr>
-      <w:pStyle w:val="Header"/>
+      <w:pStyle w:val="Encabezado"/>
     </w:pPr>
   </w:p>
 </w:hdr>
 </file>
 
 <file path=word/numbering.xml><?xml version="1.0" encoding="utf-8"?>
-<w:numbering xmlns:wpc="http://schemas.microsoft.com/office/word/2010/wordprocessingCanvas" xmlns:cx="http://schemas.microsoft.com/office/drawing/2014/chartex" xmlns:cx1="http://schemas.microsoft.com/office/drawing/2015/9/8/chartex" xmlns:cx2="http://schemas.microsoft.com/office/drawing/2015/10/21/chartex" xmlns:cx3="http://schemas.microsoft.com/office/drawing/2016/5/9/chartex" xmlns:cx4="http://schemas.microsoft.com/office/drawing/2016/5/10/chartex" xmlns:cx5="http://schemas.microsoft.com/office/drawing/2016/5/11/chartex" xmlns:cx6="http://schemas.microsoft.com/office/drawing/2016/5/12/chartex" xmlns:cx7="http://schemas.microsoft.com/office/drawing/2016/5/13/chartex" xmlns:cx8="http://schemas.microsoft.com/office/drawing/2016/5/14/chartex" xmlns:mc="http://schemas.openxmlformats.org/markup-compatibility/2006" xmlns:aink="http://schemas.microsoft.com/office/drawing/2016/ink" xmlns:am3d="http://schemas.microsoft.com/office/drawing/2017/model3d" xmlns:o="urn:schemas-microsoft-com:office:office" xmlns:r="http://schemas.openxmlformats.org/officeDocument/2006/relationships" xmlns:m="http://schemas.openxmlformats.org/officeDocument/2006/math" xmlns:v="urn:schemas-microsoft-com:vml" xmlns:wp14="http://schemas.microsoft.com/office/word/2010/wordprocessingDrawing" xmlns:wp="http://schemas.openxmlformats.org/drawingml/2006/wordprocessingDrawing" xmlns:w10="urn:schemas-microsoft-com:office:word" xmlns:w="http://schemas.openxmlformats.org/wordprocessingml/2006/main" xmlns:w14="http://schemas.microsoft.com/office/word/2010/wordml" xmlns:w15="http://schemas.microsoft.com/office/word/2012/wordml" xmlns:w16cid="http://schemas.microsoft.com/office/word/2016/wordml/cid" xmlns:w16se="http://schemas.microsoft.com/office/word/2015/wordml/symex" xmlns:wpg="http://schemas.microsoft.com/office/word/2010/wordprocessingGroup" xmlns:wpi="http://schemas.microsoft.com/office/word/2010/wordprocessingInk" xmlns:wne="http://schemas.microsoft.com/office/word/2006/wordml" xmlns:wps="http://schemas.microsoft.com/office/word/2010/wordprocessingShape" mc:Ignorable="w14 w15 w16se w16cid wp14">
+<w:numbering xmlns:wpc="http://schemas.microsoft.com/office/word/2010/wordprocessingCanvas" xmlns:cx="http://schemas.microsoft.com/office/drawing/2014/chartex" xmlns:cx1="http://schemas.microsoft.com/office/drawing/2015/9/8/chartex" xmlns:mc="http://schemas.openxmlformats.org/markup-compatibility/2006" xmlns:o="urn:schemas-microsoft-com:office:office" xmlns:r="http://schemas.openxmlformats.org/officeDocument/2006/relationships" xmlns:m="http://schemas.openxmlformats.org/officeDocument/2006/math" xmlns:v="urn:schemas-microsoft-com:vml" xmlns:wp14="http://schemas.microsoft.com/office/word/2010/wordprocessingDrawing" xmlns:wp="http://schemas.openxmlformats.org/drawingml/2006/wordprocessingDrawing" xmlns:w10="urn:schemas-microsoft-com:office:word" xmlns:w="http://schemas.openxmlformats.org/wordprocessingml/2006/main" xmlns:w14="http://schemas.microsoft.com/office/word/2010/wordml" xmlns:w15="http://schemas.microsoft.com/office/word/2012/wordml" xmlns:w16se="http://schemas.microsoft.com/office/word/2015/wordml/symex" xmlns:wpg="http://schemas.microsoft.com/office/word/2010/wordprocessingGroup" xmlns:wpi="http://schemas.microsoft.com/office/word/2010/wordprocessingInk" xmlns:wne="http://schemas.microsoft.com/office/word/2006/wordml" xmlns:wps="http://schemas.microsoft.com/office/word/2010/wordprocessingShape" mc:Ignorable="w14 w15 w16se wp14">
   <w:abstractNum w:abstractNumId="0" w15:restartNumberingAfterBreak="0">
+    <w:nsid w:val="05F07F82"/>
+    <w:multiLevelType w:val="hybridMultilevel"/>
+    <w:tmpl w:val="0B200C6E"/>
+    <w:lvl w:ilvl="0" w:tplc="04A80C34">
+      <w:start w:val="1"/>
+      <w:numFmt w:val="bullet"/>
+      <w:lvlText w:val="-"/>
+      <w:lvlJc w:val="left"/>
+      <w:pPr>
+        <w:ind w:left="1428" w:hanging="360"/>
+      </w:pPr>
+      <w:rPr>
+        <w:rFonts w:ascii="Calibri" w:eastAsiaTheme="minorHAnsi" w:hAnsi="Calibri" w:cs="Calibri" w:hint="default"/>
+      </w:rPr>
+    </w:lvl>
+    <w:lvl w:ilvl="1" w:tplc="080A0003" w:tentative="1">
+      <w:start w:val="1"/>
+      <w:numFmt w:val="bullet"/>
+      <w:lvlText w:val="o"/>
+      <w:lvlJc w:val="left"/>
+      <w:pPr>
+        <w:ind w:left="2148" w:hanging="360"/>
+      </w:pPr>
+      <w:rPr>
+        <w:rFonts w:ascii="Courier New" w:hAnsi="Courier New" w:cs="Courier New" w:hint="default"/>
+      </w:rPr>
+    </w:lvl>
+    <w:lvl w:ilvl="2" w:tplc="080A0005" w:tentative="1">
+      <w:start w:val="1"/>
+      <w:numFmt w:val="bullet"/>
+      <w:lvlText w:val=""/>
+      <w:lvlJc w:val="left"/>
+      <w:pPr>
+        <w:ind w:left="2868" w:hanging="360"/>
+      </w:pPr>
+      <w:rPr>
+        <w:rFonts w:ascii="Wingdings" w:hAnsi="Wingdings" w:hint="default"/>
+      </w:rPr>
+    </w:lvl>
+    <w:lvl w:ilvl="3" w:tplc="080A0001" w:tentative="1">
+      <w:start w:val="1"/>
+      <w:numFmt w:val="bullet"/>
+      <w:lvlText w:val=""/>
+      <w:lvlJc w:val="left"/>
+      <w:pPr>
+        <w:ind w:left="3588" w:hanging="360"/>
+      </w:pPr>
+      <w:rPr>
+        <w:rFonts w:ascii="Symbol" w:hAnsi="Symbol" w:hint="default"/>
+      </w:rPr>
+    </w:lvl>
+    <w:lvl w:ilvl="4" w:tplc="080A0003" w:tentative="1">
+      <w:start w:val="1"/>
+      <w:numFmt w:val="bullet"/>
+      <w:lvlText w:val="o"/>
+      <w:lvlJc w:val="left"/>
+      <w:pPr>
+        <w:ind w:left="4308" w:hanging="360"/>
+      </w:pPr>
+      <w:rPr>
+        <w:rFonts w:ascii="Courier New" w:hAnsi="Courier New" w:cs="Courier New" w:hint="default"/>
+      </w:rPr>
+    </w:lvl>
+    <w:lvl w:ilvl="5" w:tplc="080A0005" w:tentative="1">
+      <w:start w:val="1"/>
+      <w:numFmt w:val="bullet"/>
+      <w:lvlText w:val=""/>
+      <w:lvlJc w:val="left"/>
+      <w:pPr>
+        <w:ind w:left="5028" w:hanging="360"/>
+      </w:pPr>
+      <w:rPr>
+        <w:rFonts w:ascii="Wingdings" w:hAnsi="Wingdings" w:hint="default"/>
+      </w:rPr>
+    </w:lvl>
+    <w:lvl w:ilvl="6" w:tplc="080A0001" w:tentative="1">
+      <w:start w:val="1"/>
+      <w:numFmt w:val="bullet"/>
+      <w:lvlText w:val=""/>
+      <w:lvlJc w:val="left"/>
+      <w:pPr>
+        <w:ind w:left="5748" w:hanging="360"/>
+      </w:pPr>
+      <w:rPr>
+        <w:rFonts w:ascii="Symbol" w:hAnsi="Symbol" w:hint="default"/>
+      </w:rPr>
+    </w:lvl>
+    <w:lvl w:ilvl="7" w:tplc="080A0003" w:tentative="1">
+      <w:start w:val="1"/>
+      <w:numFmt w:val="bullet"/>
+      <w:lvlText w:val="o"/>
+      <w:lvlJc w:val="left"/>
+      <w:pPr>
+        <w:ind w:left="6468" w:hanging="360"/>
+      </w:pPr>
+      <w:rPr>
+        <w:rFonts w:ascii="Courier New" w:hAnsi="Courier New" w:cs="Courier New" w:hint="default"/>
+      </w:rPr>
+    </w:lvl>
+    <w:lvl w:ilvl="8" w:tplc="080A0005" w:tentative="1">
+      <w:start w:val="1"/>
+      <w:numFmt w:val="bullet"/>
+      <w:lvlText w:val=""/>
+      <w:lvlJc w:val="left"/>
+      <w:pPr>
+        <w:ind w:left="7188" w:hanging="360"/>
+      </w:pPr>
+      <w:rPr>
+        <w:rFonts w:ascii="Wingdings" w:hAnsi="Wingdings" w:hint="default"/>
+      </w:rPr>
+    </w:lvl>
+  </w:abstractNum>
+  <w:abstractNum w:abstractNumId="1" w15:restartNumberingAfterBreak="0">
     <w:nsid w:val="07A31DE3"/>
     <w:multiLevelType w:val="hybridMultilevel"/>
     <w:tmpl w:val="A7B2DC98"/>
@@ -10402,7 +11051,7 @@
       </w:pPr>
     </w:lvl>
   </w:abstractNum>
-  <w:abstractNum w:abstractNumId="1" w15:restartNumberingAfterBreak="0">
+  <w:abstractNum w:abstractNumId="2" w15:restartNumberingAfterBreak="0">
     <w:nsid w:val="16C06CE3"/>
     <w:multiLevelType w:val="hybridMultilevel"/>
     <w:tmpl w:val="A7B2DC98"/>
@@ -10491,7 +11140,93 @@
       </w:pPr>
     </w:lvl>
   </w:abstractNum>
-  <w:abstractNum w:abstractNumId="2" w15:restartNumberingAfterBreak="0">
+  <w:abstractNum w:abstractNumId="3" w15:restartNumberingAfterBreak="0">
+    <w:nsid w:val="19DD6A6B"/>
+    <w:multiLevelType w:val="hybridMultilevel"/>
+    <w:tmpl w:val="90CC5BD2"/>
+    <w:lvl w:ilvl="0" w:tplc="080A0017">
+      <w:start w:val="1"/>
+      <w:numFmt w:val="lowerLetter"/>
+      <w:lvlText w:val="%1)"/>
+      <w:lvlJc w:val="left"/>
+      <w:pPr>
+        <w:ind w:left="1146" w:hanging="360"/>
+      </w:pPr>
+    </w:lvl>
+    <w:lvl w:ilvl="1" w:tplc="080A0019" w:tentative="1">
+      <w:start w:val="1"/>
+      <w:numFmt w:val="lowerLetter"/>
+      <w:lvlText w:val="%2."/>
+      <w:lvlJc w:val="left"/>
+      <w:pPr>
+        <w:ind w:left="1866" w:hanging="360"/>
+      </w:pPr>
+    </w:lvl>
+    <w:lvl w:ilvl="2" w:tplc="080A001B" w:tentative="1">
+      <w:start w:val="1"/>
+      <w:numFmt w:val="lowerRoman"/>
+      <w:lvlText w:val="%3."/>
+      <w:lvlJc w:val="right"/>
+      <w:pPr>
+        <w:ind w:left="2586" w:hanging="180"/>
+      </w:pPr>
+    </w:lvl>
+    <w:lvl w:ilvl="3" w:tplc="080A000F" w:tentative="1">
+      <w:start w:val="1"/>
+      <w:numFmt w:val="decimal"/>
+      <w:lvlText w:val="%4."/>
+      <w:lvlJc w:val="left"/>
+      <w:pPr>
+        <w:ind w:left="3306" w:hanging="360"/>
+      </w:pPr>
+    </w:lvl>
+    <w:lvl w:ilvl="4" w:tplc="080A0019" w:tentative="1">
+      <w:start w:val="1"/>
+      <w:numFmt w:val="lowerLetter"/>
+      <w:lvlText w:val="%5."/>
+      <w:lvlJc w:val="left"/>
+      <w:pPr>
+        <w:ind w:left="4026" w:hanging="360"/>
+      </w:pPr>
+    </w:lvl>
+    <w:lvl w:ilvl="5" w:tplc="080A001B" w:tentative="1">
+      <w:start w:val="1"/>
+      <w:numFmt w:val="lowerRoman"/>
+      <w:lvlText w:val="%6."/>
+      <w:lvlJc w:val="right"/>
+      <w:pPr>
+        <w:ind w:left="4746" w:hanging="180"/>
+      </w:pPr>
+    </w:lvl>
+    <w:lvl w:ilvl="6" w:tplc="080A000F" w:tentative="1">
+      <w:start w:val="1"/>
+      <w:numFmt w:val="decimal"/>
+      <w:lvlText w:val="%7."/>
+      <w:lvlJc w:val="left"/>
+      <w:pPr>
+        <w:ind w:left="5466" w:hanging="360"/>
+      </w:pPr>
+    </w:lvl>
+    <w:lvl w:ilvl="7" w:tplc="080A0019" w:tentative="1">
+      <w:start w:val="1"/>
+      <w:numFmt w:val="lowerLetter"/>
+      <w:lvlText w:val="%8."/>
+      <w:lvlJc w:val="left"/>
+      <w:pPr>
+        <w:ind w:left="6186" w:hanging="360"/>
+      </w:pPr>
+    </w:lvl>
+    <w:lvl w:ilvl="8" w:tplc="080A001B" w:tentative="1">
+      <w:start w:val="1"/>
+      <w:numFmt w:val="lowerRoman"/>
+      <w:lvlText w:val="%9."/>
+      <w:lvlJc w:val="right"/>
+      <w:pPr>
+        <w:ind w:left="6906" w:hanging="180"/>
+      </w:pPr>
+    </w:lvl>
+  </w:abstractNum>
+  <w:abstractNum w:abstractNumId="4" w15:restartNumberingAfterBreak="0">
     <w:nsid w:val="1D003357"/>
     <w:multiLevelType w:val="hybridMultilevel"/>
     <w:tmpl w:val="A7B2DC98"/>
@@ -10580,7 +11315,120 @@
       </w:pPr>
     </w:lvl>
   </w:abstractNum>
-  <w:abstractNum w:abstractNumId="3" w15:restartNumberingAfterBreak="0">
+  <w:abstractNum w:abstractNumId="5" w15:restartNumberingAfterBreak="0">
+    <w:nsid w:val="2B127C92"/>
+    <w:multiLevelType w:val="hybridMultilevel"/>
+    <w:tmpl w:val="9B602FAE"/>
+    <w:lvl w:ilvl="0" w:tplc="04A80C34">
+      <w:start w:val="1"/>
+      <w:numFmt w:val="bullet"/>
+      <w:lvlText w:val="-"/>
+      <w:lvlJc w:val="left"/>
+      <w:pPr>
+        <w:ind w:left="1506" w:hanging="360"/>
+      </w:pPr>
+      <w:rPr>
+        <w:rFonts w:ascii="Calibri" w:eastAsiaTheme="minorHAnsi" w:hAnsi="Calibri" w:cs="Calibri" w:hint="default"/>
+      </w:rPr>
+    </w:lvl>
+    <w:lvl w:ilvl="1" w:tplc="080A0003" w:tentative="1">
+      <w:start w:val="1"/>
+      <w:numFmt w:val="bullet"/>
+      <w:lvlText w:val="o"/>
+      <w:lvlJc w:val="left"/>
+      <w:pPr>
+        <w:ind w:left="2226" w:hanging="360"/>
+      </w:pPr>
+      <w:rPr>
+        <w:rFonts w:ascii="Courier New" w:hAnsi="Courier New" w:cs="Courier New" w:hint="default"/>
+      </w:rPr>
+    </w:lvl>
+    <w:lvl w:ilvl="2" w:tplc="080A0005" w:tentative="1">
+      <w:start w:val="1"/>
+      <w:numFmt w:val="bullet"/>
+      <w:lvlText w:val=""/>
+      <w:lvlJc w:val="left"/>
+      <w:pPr>
+        <w:ind w:left="2946" w:hanging="360"/>
+      </w:pPr>
+      <w:rPr>
+        <w:rFonts w:ascii="Wingdings" w:hAnsi="Wingdings" w:hint="default"/>
+      </w:rPr>
+    </w:lvl>
+    <w:lvl w:ilvl="3" w:tplc="080A0001" w:tentative="1">
+      <w:start w:val="1"/>
+      <w:numFmt w:val="bullet"/>
+      <w:lvlText w:val=""/>
+      <w:lvlJc w:val="left"/>
+      <w:pPr>
+        <w:ind w:left="3666" w:hanging="360"/>
+      </w:pPr>
+      <w:rPr>
+        <w:rFonts w:ascii="Symbol" w:hAnsi="Symbol" w:hint="default"/>
+      </w:rPr>
+    </w:lvl>
+    <w:lvl w:ilvl="4" w:tplc="080A0003" w:tentative="1">
+      <w:start w:val="1"/>
+      <w:numFmt w:val="bullet"/>
+      <w:lvlText w:val="o"/>
+      <w:lvlJc w:val="left"/>
+      <w:pPr>
+        <w:ind w:left="4386" w:hanging="360"/>
+      </w:pPr>
+      <w:rPr>
+        <w:rFonts w:ascii="Courier New" w:hAnsi="Courier New" w:cs="Courier New" w:hint="default"/>
+      </w:rPr>
+    </w:lvl>
+    <w:lvl w:ilvl="5" w:tplc="080A0005" w:tentative="1">
+      <w:start w:val="1"/>
+      <w:numFmt w:val="bullet"/>
+      <w:lvlText w:val=""/>
+      <w:lvlJc w:val="left"/>
+      <w:pPr>
+        <w:ind w:left="5106" w:hanging="360"/>
+      </w:pPr>
+      <w:rPr>
+        <w:rFonts w:ascii="Wingdings" w:hAnsi="Wingdings" w:hint="default"/>
+      </w:rPr>
+    </w:lvl>
+    <w:lvl w:ilvl="6" w:tplc="080A0001" w:tentative="1">
+      <w:start w:val="1"/>
+      <w:numFmt w:val="bullet"/>
+      <w:lvlText w:val=""/>
+      <w:lvlJc w:val="left"/>
+      <w:pPr>
+        <w:ind w:left="5826" w:hanging="360"/>
+      </w:pPr>
+      <w:rPr>
+        <w:rFonts w:ascii="Symbol" w:hAnsi="Symbol" w:hint="default"/>
+      </w:rPr>
+    </w:lvl>
+    <w:lvl w:ilvl="7" w:tplc="080A0003" w:tentative="1">
+      <w:start w:val="1"/>
+      <w:numFmt w:val="bullet"/>
+      <w:lvlText w:val="o"/>
+      <w:lvlJc w:val="left"/>
+      <w:pPr>
+        <w:ind w:left="6546" w:hanging="360"/>
+      </w:pPr>
+      <w:rPr>
+        <w:rFonts w:ascii="Courier New" w:hAnsi="Courier New" w:cs="Courier New" w:hint="default"/>
+      </w:rPr>
+    </w:lvl>
+    <w:lvl w:ilvl="8" w:tplc="080A0005" w:tentative="1">
+      <w:start w:val="1"/>
+      <w:numFmt w:val="bullet"/>
+      <w:lvlText w:val=""/>
+      <w:lvlJc w:val="left"/>
+      <w:pPr>
+        <w:ind w:left="7266" w:hanging="360"/>
+      </w:pPr>
+      <w:rPr>
+        <w:rFonts w:ascii="Wingdings" w:hAnsi="Wingdings" w:hint="default"/>
+      </w:rPr>
+    </w:lvl>
+  </w:abstractNum>
+  <w:abstractNum w:abstractNumId="6" w15:restartNumberingAfterBreak="0">
     <w:nsid w:val="35C04689"/>
     <w:multiLevelType w:val="hybridMultilevel"/>
     <w:tmpl w:val="FE547B68"/>
@@ -10669,7 +11517,7 @@
       </w:pPr>
     </w:lvl>
   </w:abstractNum>
-  <w:abstractNum w:abstractNumId="4" w15:restartNumberingAfterBreak="0">
+  <w:abstractNum w:abstractNumId="7" w15:restartNumberingAfterBreak="0">
     <w:nsid w:val="3BED2DF5"/>
     <w:multiLevelType w:val="hybridMultilevel"/>
     <w:tmpl w:val="A7B2DC98"/>
@@ -10758,7 +11606,233 @@
       </w:pPr>
     </w:lvl>
   </w:abstractNum>
-  <w:abstractNum w:abstractNumId="5" w15:restartNumberingAfterBreak="0">
+  <w:abstractNum w:abstractNumId="8" w15:restartNumberingAfterBreak="0">
+    <w:nsid w:val="430723E8"/>
+    <w:multiLevelType w:val="hybridMultilevel"/>
+    <w:tmpl w:val="692E9982"/>
+    <w:lvl w:ilvl="0" w:tplc="04A80C34">
+      <w:start w:val="1"/>
+      <w:numFmt w:val="bullet"/>
+      <w:lvlText w:val="-"/>
+      <w:lvlJc w:val="left"/>
+      <w:pPr>
+        <w:ind w:left="1506" w:hanging="360"/>
+      </w:pPr>
+      <w:rPr>
+        <w:rFonts w:ascii="Calibri" w:eastAsiaTheme="minorHAnsi" w:hAnsi="Calibri" w:cs="Calibri" w:hint="default"/>
+      </w:rPr>
+    </w:lvl>
+    <w:lvl w:ilvl="1" w:tplc="080A0003" w:tentative="1">
+      <w:start w:val="1"/>
+      <w:numFmt w:val="bullet"/>
+      <w:lvlText w:val="o"/>
+      <w:lvlJc w:val="left"/>
+      <w:pPr>
+        <w:ind w:left="2226" w:hanging="360"/>
+      </w:pPr>
+      <w:rPr>
+        <w:rFonts w:ascii="Courier New" w:hAnsi="Courier New" w:cs="Courier New" w:hint="default"/>
+      </w:rPr>
+    </w:lvl>
+    <w:lvl w:ilvl="2" w:tplc="080A0005" w:tentative="1">
+      <w:start w:val="1"/>
+      <w:numFmt w:val="bullet"/>
+      <w:lvlText w:val=""/>
+      <w:lvlJc w:val="left"/>
+      <w:pPr>
+        <w:ind w:left="2946" w:hanging="360"/>
+      </w:pPr>
+      <w:rPr>
+        <w:rFonts w:ascii="Wingdings" w:hAnsi="Wingdings" w:hint="default"/>
+      </w:rPr>
+    </w:lvl>
+    <w:lvl w:ilvl="3" w:tplc="080A0001" w:tentative="1">
+      <w:start w:val="1"/>
+      <w:numFmt w:val="bullet"/>
+      <w:lvlText w:val=""/>
+      <w:lvlJc w:val="left"/>
+      <w:pPr>
+        <w:ind w:left="3666" w:hanging="360"/>
+      </w:pPr>
+      <w:rPr>
+        <w:rFonts w:ascii="Symbol" w:hAnsi="Symbol" w:hint="default"/>
+      </w:rPr>
+    </w:lvl>
+    <w:lvl w:ilvl="4" w:tplc="080A0003" w:tentative="1">
+      <w:start w:val="1"/>
+      <w:numFmt w:val="bullet"/>
+      <w:lvlText w:val="o"/>
+      <w:lvlJc w:val="left"/>
+      <w:pPr>
+        <w:ind w:left="4386" w:hanging="360"/>
+      </w:pPr>
+      <w:rPr>
+        <w:rFonts w:ascii="Courier New" w:hAnsi="Courier New" w:cs="Courier New" w:hint="default"/>
+      </w:rPr>
+    </w:lvl>
+    <w:lvl w:ilvl="5" w:tplc="080A0005" w:tentative="1">
+      <w:start w:val="1"/>
+      <w:numFmt w:val="bullet"/>
+      <w:lvlText w:val=""/>
+      <w:lvlJc w:val="left"/>
+      <w:pPr>
+        <w:ind w:left="5106" w:hanging="360"/>
+      </w:pPr>
+      <w:rPr>
+        <w:rFonts w:ascii="Wingdings" w:hAnsi="Wingdings" w:hint="default"/>
+      </w:rPr>
+    </w:lvl>
+    <w:lvl w:ilvl="6" w:tplc="080A0001" w:tentative="1">
+      <w:start w:val="1"/>
+      <w:numFmt w:val="bullet"/>
+      <w:lvlText w:val=""/>
+      <w:lvlJc w:val="left"/>
+      <w:pPr>
+        <w:ind w:left="5826" w:hanging="360"/>
+      </w:pPr>
+      <w:rPr>
+        <w:rFonts w:ascii="Symbol" w:hAnsi="Symbol" w:hint="default"/>
+      </w:rPr>
+    </w:lvl>
+    <w:lvl w:ilvl="7" w:tplc="080A0003" w:tentative="1">
+      <w:start w:val="1"/>
+      <w:numFmt w:val="bullet"/>
+      <w:lvlText w:val="o"/>
+      <w:lvlJc w:val="left"/>
+      <w:pPr>
+        <w:ind w:left="6546" w:hanging="360"/>
+      </w:pPr>
+      <w:rPr>
+        <w:rFonts w:ascii="Courier New" w:hAnsi="Courier New" w:cs="Courier New" w:hint="default"/>
+      </w:rPr>
+    </w:lvl>
+    <w:lvl w:ilvl="8" w:tplc="080A0005" w:tentative="1">
+      <w:start w:val="1"/>
+      <w:numFmt w:val="bullet"/>
+      <w:lvlText w:val=""/>
+      <w:lvlJc w:val="left"/>
+      <w:pPr>
+        <w:ind w:left="7266" w:hanging="360"/>
+      </w:pPr>
+      <w:rPr>
+        <w:rFonts w:ascii="Wingdings" w:hAnsi="Wingdings" w:hint="default"/>
+      </w:rPr>
+    </w:lvl>
+  </w:abstractNum>
+  <w:abstractNum w:abstractNumId="9" w15:restartNumberingAfterBreak="0">
+    <w:nsid w:val="457A20EB"/>
+    <w:multiLevelType w:val="hybridMultilevel"/>
+    <w:tmpl w:val="03D0B54E"/>
+    <w:lvl w:ilvl="0" w:tplc="04A80C34">
+      <w:start w:val="1"/>
+      <w:numFmt w:val="bullet"/>
+      <w:lvlText w:val="-"/>
+      <w:lvlJc w:val="left"/>
+      <w:pPr>
+        <w:ind w:left="1866" w:hanging="360"/>
+      </w:pPr>
+      <w:rPr>
+        <w:rFonts w:ascii="Calibri" w:eastAsiaTheme="minorHAnsi" w:hAnsi="Calibri" w:cs="Calibri" w:hint="default"/>
+      </w:rPr>
+    </w:lvl>
+    <w:lvl w:ilvl="1" w:tplc="080A0003" w:tentative="1">
+      <w:start w:val="1"/>
+      <w:numFmt w:val="bullet"/>
+      <w:lvlText w:val="o"/>
+      <w:lvlJc w:val="left"/>
+      <w:pPr>
+        <w:ind w:left="2586" w:hanging="360"/>
+      </w:pPr>
+      <w:rPr>
+        <w:rFonts w:ascii="Courier New" w:hAnsi="Courier New" w:cs="Courier New" w:hint="default"/>
+      </w:rPr>
+    </w:lvl>
+    <w:lvl w:ilvl="2" w:tplc="080A0005" w:tentative="1">
+      <w:start w:val="1"/>
+      <w:numFmt w:val="bullet"/>
+      <w:lvlText w:val=""/>
+      <w:lvlJc w:val="left"/>
+      <w:pPr>
+        <w:ind w:left="3306" w:hanging="360"/>
+      </w:pPr>
+      <w:rPr>
+        <w:rFonts w:ascii="Wingdings" w:hAnsi="Wingdings" w:hint="default"/>
+      </w:rPr>
+    </w:lvl>
+    <w:lvl w:ilvl="3" w:tplc="080A0001" w:tentative="1">
+      <w:start w:val="1"/>
+      <w:numFmt w:val="bullet"/>
+      <w:lvlText w:val=""/>
+      <w:lvlJc w:val="left"/>
+      <w:pPr>
+        <w:ind w:left="4026" w:hanging="360"/>
+      </w:pPr>
+      <w:rPr>
+        <w:rFonts w:ascii="Symbol" w:hAnsi="Symbol" w:hint="default"/>
+      </w:rPr>
+    </w:lvl>
+    <w:lvl w:ilvl="4" w:tplc="080A0003" w:tentative="1">
+      <w:start w:val="1"/>
+      <w:numFmt w:val="bullet"/>
+      <w:lvlText w:val="o"/>
+      <w:lvlJc w:val="left"/>
+      <w:pPr>
+        <w:ind w:left="4746" w:hanging="360"/>
+      </w:pPr>
+      <w:rPr>
+        <w:rFonts w:ascii="Courier New" w:hAnsi="Courier New" w:cs="Courier New" w:hint="default"/>
+      </w:rPr>
+    </w:lvl>
+    <w:lvl w:ilvl="5" w:tplc="080A0005" w:tentative="1">
+      <w:start w:val="1"/>
+      <w:numFmt w:val="bullet"/>
+      <w:lvlText w:val=""/>
+      <w:lvlJc w:val="left"/>
+      <w:pPr>
+        <w:ind w:left="5466" w:hanging="360"/>
+      </w:pPr>
+      <w:rPr>
+        <w:rFonts w:ascii="Wingdings" w:hAnsi="Wingdings" w:hint="default"/>
+      </w:rPr>
+    </w:lvl>
+    <w:lvl w:ilvl="6" w:tplc="080A0001" w:tentative="1">
+      <w:start w:val="1"/>
+      <w:numFmt w:val="bullet"/>
+      <w:lvlText w:val=""/>
+      <w:lvlJc w:val="left"/>
+      <w:pPr>
+        <w:ind w:left="6186" w:hanging="360"/>
+      </w:pPr>
+      <w:rPr>
+        <w:rFonts w:ascii="Symbol" w:hAnsi="Symbol" w:hint="default"/>
+      </w:rPr>
+    </w:lvl>
+    <w:lvl w:ilvl="7" w:tplc="080A0003" w:tentative="1">
+      <w:start w:val="1"/>
+      <w:numFmt w:val="bullet"/>
+      <w:lvlText w:val="o"/>
+      <w:lvlJc w:val="left"/>
+      <w:pPr>
+        <w:ind w:left="6906" w:hanging="360"/>
+      </w:pPr>
+      <w:rPr>
+        <w:rFonts w:ascii="Courier New" w:hAnsi="Courier New" w:cs="Courier New" w:hint="default"/>
+      </w:rPr>
+    </w:lvl>
+    <w:lvl w:ilvl="8" w:tplc="080A0005" w:tentative="1">
+      <w:start w:val="1"/>
+      <w:numFmt w:val="bullet"/>
+      <w:lvlText w:val=""/>
+      <w:lvlJc w:val="left"/>
+      <w:pPr>
+        <w:ind w:left="7626" w:hanging="360"/>
+      </w:pPr>
+      <w:rPr>
+        <w:rFonts w:ascii="Wingdings" w:hAnsi="Wingdings" w:hint="default"/>
+      </w:rPr>
+    </w:lvl>
+  </w:abstractNum>
+  <w:abstractNum w:abstractNumId="10" w15:restartNumberingAfterBreak="0">
     <w:nsid w:val="491A3BC6"/>
     <w:multiLevelType w:val="hybridMultilevel"/>
     <w:tmpl w:val="A7B2DC98"/>
@@ -10847,7 +11921,7 @@
       </w:pPr>
     </w:lvl>
   </w:abstractNum>
-  <w:abstractNum w:abstractNumId="6" w15:restartNumberingAfterBreak="0">
+  <w:abstractNum w:abstractNumId="11" w15:restartNumberingAfterBreak="0">
     <w:nsid w:val="60F2639D"/>
     <w:multiLevelType w:val="multilevel"/>
     <w:tmpl w:val="39480AD8"/>
@@ -10968,7 +12042,7 @@
       </w:rPr>
     </w:lvl>
   </w:abstractNum>
-  <w:abstractNum w:abstractNumId="7" w15:restartNumberingAfterBreak="0">
+  <w:abstractNum w:abstractNumId="12" w15:restartNumberingAfterBreak="0">
     <w:nsid w:val="6CAB2696"/>
     <w:multiLevelType w:val="hybridMultilevel"/>
     <w:tmpl w:val="A7B2DC98"/>
@@ -11057,7 +12131,7 @@
       </w:pPr>
     </w:lvl>
   </w:abstractNum>
-  <w:abstractNum w:abstractNumId="8" w15:restartNumberingAfterBreak="0">
+  <w:abstractNum w:abstractNumId="13" w15:restartNumberingAfterBreak="0">
     <w:nsid w:val="75C84571"/>
     <w:multiLevelType w:val="hybridMultilevel"/>
     <w:tmpl w:val="8B8C0A28"/>
@@ -11170,7 +12244,7 @@
       </w:rPr>
     </w:lvl>
   </w:abstractNum>
-  <w:abstractNum w:abstractNumId="9" w15:restartNumberingAfterBreak="0">
+  <w:abstractNum w:abstractNumId="14" w15:restartNumberingAfterBreak="0">
     <w:nsid w:val="78651BEA"/>
     <w:multiLevelType w:val="hybridMultilevel"/>
     <w:tmpl w:val="9260FE4E"/>
@@ -11283,7 +12357,7 @@
       </w:rPr>
     </w:lvl>
   </w:abstractNum>
-  <w:abstractNum w:abstractNumId="10" w15:restartNumberingAfterBreak="0">
+  <w:abstractNum w:abstractNumId="15" w15:restartNumberingAfterBreak="0">
     <w:nsid w:val="7BC33BF4"/>
     <w:multiLevelType w:val="hybridMultilevel"/>
     <w:tmpl w:val="A7B2DC98"/>
@@ -11373,43 +12447,58 @@
     </w:lvl>
   </w:abstractNum>
   <w:num w:numId="1">
+    <w:abstractNumId w:val="11"/>
+  </w:num>
+  <w:num w:numId="2">
+    <w:abstractNumId w:val="1"/>
+  </w:num>
+  <w:num w:numId="3">
+    <w:abstractNumId w:val="14"/>
+  </w:num>
+  <w:num w:numId="4">
+    <w:abstractNumId w:val="15"/>
+  </w:num>
+  <w:num w:numId="5">
+    <w:abstractNumId w:val="4"/>
+  </w:num>
+  <w:num w:numId="6">
+    <w:abstractNumId w:val="2"/>
+  </w:num>
+  <w:num w:numId="7">
+    <w:abstractNumId w:val="13"/>
+  </w:num>
+  <w:num w:numId="8">
     <w:abstractNumId w:val="6"/>
   </w:num>
-  <w:num w:numId="2">
+  <w:num w:numId="9">
+    <w:abstractNumId w:val="7"/>
+  </w:num>
+  <w:num w:numId="10">
+    <w:abstractNumId w:val="10"/>
+  </w:num>
+  <w:num w:numId="11">
+    <w:abstractNumId w:val="12"/>
+  </w:num>
+  <w:num w:numId="12">
+    <w:abstractNumId w:val="3"/>
+  </w:num>
+  <w:num w:numId="13">
+    <w:abstractNumId w:val="9"/>
+  </w:num>
+  <w:num w:numId="14">
     <w:abstractNumId w:val="0"/>
   </w:num>
-  <w:num w:numId="3">
-    <w:abstractNumId w:val="9"/>
-  </w:num>
-  <w:num w:numId="4">
-    <w:abstractNumId w:val="10"/>
-  </w:num>
-  <w:num w:numId="5">
-    <w:abstractNumId w:val="2"/>
-  </w:num>
-  <w:num w:numId="6">
-    <w:abstractNumId w:val="1"/>
-  </w:num>
-  <w:num w:numId="7">
+  <w:num w:numId="15">
     <w:abstractNumId w:val="8"/>
   </w:num>
-  <w:num w:numId="8">
-    <w:abstractNumId w:val="3"/>
-  </w:num>
-  <w:num w:numId="9">
-    <w:abstractNumId w:val="4"/>
-  </w:num>
-  <w:num w:numId="10">
+  <w:num w:numId="16">
     <w:abstractNumId w:val="5"/>
-  </w:num>
-  <w:num w:numId="11">
-    <w:abstractNumId w:val="7"/>
   </w:num>
 </w:numbering>
 </file>
 
 <file path=word/styles.xml><?xml version="1.0" encoding="utf-8"?>
-<w:styles xmlns:mc="http://schemas.openxmlformats.org/markup-compatibility/2006" xmlns:r="http://schemas.openxmlformats.org/officeDocument/2006/relationships" xmlns:w="http://schemas.openxmlformats.org/wordprocessingml/2006/main" xmlns:w14="http://schemas.microsoft.com/office/word/2010/wordml" xmlns:w15="http://schemas.microsoft.com/office/word/2012/wordml" xmlns:w16cid="http://schemas.microsoft.com/office/word/2016/wordml/cid" xmlns:w16se="http://schemas.microsoft.com/office/word/2015/wordml/symex" mc:Ignorable="w14 w15 w16se w16cid">
+<w:styles xmlns:mc="http://schemas.openxmlformats.org/markup-compatibility/2006" xmlns:r="http://schemas.openxmlformats.org/officeDocument/2006/relationships" xmlns:w="http://schemas.openxmlformats.org/wordprocessingml/2006/main" xmlns:w14="http://schemas.microsoft.com/office/word/2010/wordml" xmlns:w15="http://schemas.microsoft.com/office/word/2012/wordml" xmlns:w16se="http://schemas.microsoft.com/office/word/2015/wordml/symex" mc:Ignorable="w14 w15 w16se">
   <w:docDefaults>
     <w:rPrDefault>
       <w:rPr>
@@ -11425,7 +12514,7 @@
       </w:pPr>
     </w:pPrDefault>
   </w:docDefaults>
-  <w:latentStyles w:defLockedState="0" w:defUIPriority="99" w:defSemiHidden="0" w:defUnhideWhenUsed="0" w:defQFormat="0" w:count="375">
+  <w:latentStyles w:defLockedState="0" w:defUIPriority="99" w:defSemiHidden="0" w:defUnhideWhenUsed="0" w:defQFormat="0" w:count="371">
     <w:lsdException w:name="Normal" w:uiPriority="0" w:qFormat="1"/>
     <w:lsdException w:name="heading 1" w:uiPriority="9" w:qFormat="1"/>
     <w:lsdException w:name="heading 2" w:semiHidden="1" w:uiPriority="9" w:unhideWhenUsed="1" w:qFormat="1"/>
@@ -11797,10 +12886,6 @@
     <w:lsdException w:name="List Table 5 Dark Accent 6" w:uiPriority="50"/>
     <w:lsdException w:name="List Table 6 Colorful Accent 6" w:uiPriority="51"/>
     <w:lsdException w:name="List Table 7 Colorful Accent 6" w:uiPriority="52"/>
-    <w:lsdException w:name="Mention" w:semiHidden="1" w:unhideWhenUsed="1"/>
-    <w:lsdException w:name="Smart Hyperlink" w:semiHidden="1" w:unhideWhenUsed="1"/>
-    <w:lsdException w:name="Hashtag" w:semiHidden="1" w:unhideWhenUsed="1"/>
-    <w:lsdException w:name="Unresolved Mention" w:semiHidden="1" w:unhideWhenUsed="1"/>
   </w:latentStyles>
   <w:style w:type="paragraph" w:default="1" w:styleId="Normal">
     <w:name w:val="Normal"/>
@@ -11814,11 +12899,11 @@
       <w:lang w:val="es-ES" w:eastAsia="en-US"/>
     </w:rPr>
   </w:style>
-  <w:style w:type="paragraph" w:styleId="Heading1">
+  <w:style w:type="paragraph" w:styleId="Ttulo1">
     <w:name w:val="heading 1"/>
     <w:basedOn w:val="Normal"/>
     <w:next w:val="Normal"/>
-    <w:link w:val="Heading1Char"/>
+    <w:link w:val="Ttulo1Car"/>
     <w:uiPriority w:val="9"/>
     <w:qFormat/>
     <w:rsid w:val="002B7FCA"/>
@@ -11835,13 +12920,13 @@
       <w:szCs w:val="32"/>
     </w:rPr>
   </w:style>
-  <w:style w:type="character" w:default="1" w:styleId="DefaultParagraphFont">
+  <w:style w:type="character" w:default="1" w:styleId="Fuentedeprrafopredeter">
     <w:name w:val="Default Paragraph Font"/>
     <w:uiPriority w:val="1"/>
     <w:semiHidden/>
     <w:unhideWhenUsed/>
   </w:style>
-  <w:style w:type="table" w:default="1" w:styleId="TableNormal">
+  <w:style w:type="table" w:default="1" w:styleId="Tablanormal">
     <w:name w:val="Normal Table"/>
     <w:uiPriority w:val="99"/>
     <w:semiHidden/>
@@ -11856,15 +12941,15 @@
       </w:tblCellMar>
     </w:tblPr>
   </w:style>
-  <w:style w:type="numbering" w:default="1" w:styleId="NoList">
+  <w:style w:type="numbering" w:default="1" w:styleId="Sinlista">
     <w:name w:val="No List"/>
     <w:uiPriority w:val="99"/>
     <w:semiHidden/>
     <w:unhideWhenUsed/>
   </w:style>
-  <w:style w:type="paragraph" w:styleId="NoSpacing">
+  <w:style w:type="paragraph" w:styleId="Sinespaciado">
     <w:name w:val="No Spacing"/>
-    <w:link w:val="NoSpacingChar"/>
+    <w:link w:val="SinespaciadoCar"/>
     <w:uiPriority w:val="1"/>
     <w:qFormat/>
     <w:rsid w:val="002B7FCA"/>
@@ -11876,10 +12961,10 @@
       <w:lang w:val="es-PE" w:eastAsia="es-PE"/>
     </w:rPr>
   </w:style>
-  <w:style w:type="character" w:customStyle="1" w:styleId="NoSpacingChar">
-    <w:name w:val="No Spacing Char"/>
-    <w:basedOn w:val="DefaultParagraphFont"/>
-    <w:link w:val="NoSpacing"/>
+  <w:style w:type="character" w:customStyle="1" w:styleId="SinespaciadoCar">
+    <w:name w:val="Sin espaciado Car"/>
+    <w:basedOn w:val="Fuentedeprrafopredeter"/>
+    <w:link w:val="Sinespaciado"/>
     <w:uiPriority w:val="1"/>
     <w:rsid w:val="002B7FCA"/>
     <w:rPr>
@@ -11887,10 +12972,10 @@
       <w:lang w:val="es-PE" w:eastAsia="es-PE"/>
     </w:rPr>
   </w:style>
-  <w:style w:type="character" w:customStyle="1" w:styleId="Heading1Char">
-    <w:name w:val="Heading 1 Char"/>
-    <w:basedOn w:val="DefaultParagraphFont"/>
-    <w:link w:val="Heading1"/>
+  <w:style w:type="character" w:customStyle="1" w:styleId="Ttulo1Car">
+    <w:name w:val="Título 1 Car"/>
+    <w:basedOn w:val="Fuentedeprrafopredeter"/>
+    <w:link w:val="Ttulo1"/>
     <w:uiPriority w:val="9"/>
     <w:rsid w:val="002B7FCA"/>
     <w:rPr>
@@ -11901,9 +12986,9 @@
       <w:lang w:val="es-ES" w:eastAsia="en-US"/>
     </w:rPr>
   </w:style>
-  <w:style w:type="paragraph" w:styleId="TOCHeading">
+  <w:style w:type="paragraph" w:styleId="TtuloTDC">
     <w:name w:val="TOC Heading"/>
-    <w:basedOn w:val="Heading1"/>
+    <w:basedOn w:val="Ttulo1"/>
     <w:next w:val="Normal"/>
     <w:uiPriority w:val="39"/>
     <w:unhideWhenUsed/>
@@ -11968,7 +13053,7 @@
       <w:szCs w:val="24"/>
     </w:rPr>
   </w:style>
-  <w:style w:type="paragraph" w:styleId="ListParagraph">
+  <w:style w:type="paragraph" w:styleId="Prrafodelista">
     <w:name w:val="List Paragraph"/>
     <w:basedOn w:val="Normal"/>
     <w:uiPriority w:val="34"/>
@@ -11979,10 +13064,10 @@
       <w:contextualSpacing/>
     </w:pPr>
   </w:style>
-  <w:style w:type="paragraph" w:styleId="Header">
+  <w:style w:type="paragraph" w:styleId="Encabezado">
     <w:name w:val="header"/>
     <w:basedOn w:val="Normal"/>
-    <w:link w:val="HeaderChar"/>
+    <w:link w:val="EncabezadoCar"/>
     <w:uiPriority w:val="99"/>
     <w:unhideWhenUsed/>
     <w:rsid w:val="00024499"/>
@@ -11994,10 +13079,10 @@
       <w:spacing w:after="0" w:line="240" w:lineRule="auto"/>
     </w:pPr>
   </w:style>
-  <w:style w:type="character" w:customStyle="1" w:styleId="HeaderChar">
-    <w:name w:val="Header Char"/>
-    <w:basedOn w:val="DefaultParagraphFont"/>
-    <w:link w:val="Header"/>
+  <w:style w:type="character" w:customStyle="1" w:styleId="EncabezadoCar">
+    <w:name w:val="Encabezado Car"/>
+    <w:basedOn w:val="Fuentedeprrafopredeter"/>
+    <w:link w:val="Encabezado"/>
     <w:uiPriority w:val="99"/>
     <w:rsid w:val="00024499"/>
     <w:rPr>
@@ -12005,10 +13090,10 @@
       <w:lang w:val="es-ES" w:eastAsia="en-US"/>
     </w:rPr>
   </w:style>
-  <w:style w:type="paragraph" w:styleId="Footer">
+  <w:style w:type="paragraph" w:styleId="Piedepgina">
     <w:name w:val="footer"/>
     <w:basedOn w:val="Normal"/>
-    <w:link w:val="FooterChar"/>
+    <w:link w:val="PiedepginaCar"/>
     <w:uiPriority w:val="99"/>
     <w:unhideWhenUsed/>
     <w:rsid w:val="00024499"/>
@@ -12020,10 +13105,10 @@
       <w:spacing w:after="0" w:line="240" w:lineRule="auto"/>
     </w:pPr>
   </w:style>
-  <w:style w:type="character" w:customStyle="1" w:styleId="FooterChar">
-    <w:name w:val="Footer Char"/>
-    <w:basedOn w:val="DefaultParagraphFont"/>
-    <w:link w:val="Footer"/>
+  <w:style w:type="character" w:customStyle="1" w:styleId="PiedepginaCar">
+    <w:name w:val="Pie de página Car"/>
+    <w:basedOn w:val="Fuentedeprrafopredeter"/>
+    <w:link w:val="Piedepgina"/>
     <w:uiPriority w:val="99"/>
     <w:rsid w:val="00024499"/>
     <w:rPr>
@@ -12031,9 +13116,9 @@
       <w:lang w:val="es-ES" w:eastAsia="en-US"/>
     </w:rPr>
   </w:style>
-  <w:style w:type="table" w:styleId="TableGrid">
+  <w:style w:type="table" w:styleId="Tablaconcuadrcula">
     <w:name w:val="Table Grid"/>
-    <w:basedOn w:val="TableNormal"/>
+    <w:basedOn w:val="Tablanormal"/>
     <w:uiPriority w:val="39"/>
     <w:rsid w:val="00564543"/>
     <w:pPr>
@@ -12050,7 +13135,7 @@
       </w:tblBorders>
     </w:tblPr>
   </w:style>
-  <w:style w:type="paragraph" w:styleId="TOC1">
+  <w:style w:type="paragraph" w:styleId="TDC1">
     <w:name w:val="toc 1"/>
     <w:basedOn w:val="Normal"/>
     <w:next w:val="Normal"/>
@@ -12062,7 +13147,7 @@
       <w:spacing w:after="100"/>
     </w:pPr>
   </w:style>
-  <w:style w:type="paragraph" w:styleId="TOC2">
+  <w:style w:type="paragraph" w:styleId="TDC2">
     <w:name w:val="toc 2"/>
     <w:basedOn w:val="Normal"/>
     <w:next w:val="Normal"/>
@@ -12075,15 +13160,46 @@
       <w:ind w:left="220"/>
     </w:pPr>
   </w:style>
-  <w:style w:type="character" w:styleId="Hyperlink">
+  <w:style w:type="character" w:styleId="Hipervnculo">
     <w:name w:val="Hyperlink"/>
-    <w:basedOn w:val="DefaultParagraphFont"/>
+    <w:basedOn w:val="Fuentedeprrafopredeter"/>
     <w:uiPriority w:val="99"/>
     <w:unhideWhenUsed/>
     <w:rsid w:val="00CE628D"/>
     <w:rPr>
       <w:color w:val="0563C1" w:themeColor="hyperlink"/>
       <w:u w:val="single"/>
+    </w:rPr>
+  </w:style>
+  <w:style w:type="paragraph" w:styleId="Textodeglobo">
+    <w:name w:val="Balloon Text"/>
+    <w:basedOn w:val="Normal"/>
+    <w:link w:val="TextodegloboCar"/>
+    <w:uiPriority w:val="99"/>
+    <w:semiHidden/>
+    <w:unhideWhenUsed/>
+    <w:rsid w:val="00820A70"/>
+    <w:pPr>
+      <w:spacing w:after="0" w:line="240" w:lineRule="auto"/>
+    </w:pPr>
+    <w:rPr>
+      <w:rFonts w:ascii="Tahoma" w:hAnsi="Tahoma" w:cs="Tahoma"/>
+      <w:sz w:val="16"/>
+      <w:szCs w:val="16"/>
+    </w:rPr>
+  </w:style>
+  <w:style w:type="character" w:customStyle="1" w:styleId="TextodegloboCar">
+    <w:name w:val="Texto de globo Car"/>
+    <w:basedOn w:val="Fuentedeprrafopredeter"/>
+    <w:link w:val="Textodeglobo"/>
+    <w:uiPriority w:val="99"/>
+    <w:semiHidden/>
+    <w:rsid w:val="00820A70"/>
+    <w:rPr>
+      <w:rFonts w:ascii="Tahoma" w:eastAsiaTheme="minorHAnsi" w:hAnsi="Tahoma" w:cs="Tahoma"/>
+      <w:sz w:val="16"/>
+      <w:szCs w:val="16"/>
+      <w:lang w:val="es-ES" w:eastAsia="en-US"/>
     </w:rPr>
   </w:style>
 </w:styles>
@@ -12374,7 +13490,7 @@
 </file>
 
 <file path=customXml/itemProps2.xml><?xml version="1.0" encoding="utf-8"?>
-<ds:datastoreItem xmlns:ds="http://schemas.openxmlformats.org/officeDocument/2006/customXml" ds:itemID="{D2D960F8-7E68-4051-9F7E-43BD4AC7DC96}">
+<ds:datastoreItem xmlns:ds="http://schemas.openxmlformats.org/officeDocument/2006/customXml" ds:itemID="{E94E780E-9961-4DCF-9DDB-280898C1794E}">
   <ds:schemaRefs>
     <ds:schemaRef ds:uri="http://schemas.openxmlformats.org/officeDocument/2006/bibliography"/>
   </ds:schemaRefs>

</xml_diff>

<commit_message>
Added changes for temp
</commit_message>
<xml_diff>
--- a/Documentos/PCC.docx
+++ b/Documentos/PCC.docx
@@ -1,6 +1,6 @@
 
 <file path=word/document.xml><?xml version="1.0" encoding="utf-8"?>
-<w:document xmlns:wpc="http://schemas.microsoft.com/office/word/2010/wordprocessingCanvas" xmlns:cx="http://schemas.microsoft.com/office/drawing/2014/chartex" xmlns:cx1="http://schemas.microsoft.com/office/drawing/2015/9/8/chartex" xmlns:cx2="http://schemas.microsoft.com/office/drawing/2015/10/21/chartex" xmlns:cx3="http://schemas.microsoft.com/office/drawing/2016/5/9/chartex" xmlns:cx4="http://schemas.microsoft.com/office/drawing/2016/5/10/chartex" xmlns:cx5="http://schemas.microsoft.com/office/drawing/2016/5/11/chartex" xmlns:cx6="http://schemas.microsoft.com/office/drawing/2016/5/12/chartex" xmlns:cx7="http://schemas.microsoft.com/office/drawing/2016/5/13/chartex" xmlns:cx8="http://schemas.microsoft.com/office/drawing/2016/5/14/chartex" xmlns:mc="http://schemas.openxmlformats.org/markup-compatibility/2006" xmlns:aink="http://schemas.microsoft.com/office/drawing/2016/ink" xmlns:am3d="http://schemas.microsoft.com/office/drawing/2017/model3d" xmlns:o="urn:schemas-microsoft-com:office:office" xmlns:r="http://schemas.openxmlformats.org/officeDocument/2006/relationships" xmlns:m="http://schemas.openxmlformats.org/officeDocument/2006/math" xmlns:v="urn:schemas-microsoft-com:vml" xmlns:wp14="http://schemas.microsoft.com/office/word/2010/wordprocessingDrawing" xmlns:wp="http://schemas.openxmlformats.org/drawingml/2006/wordprocessingDrawing" xmlns:w10="urn:schemas-microsoft-com:office:word" xmlns:w="http://schemas.openxmlformats.org/wordprocessingml/2006/main" xmlns:w14="http://schemas.microsoft.com/office/word/2010/wordml" xmlns:w15="http://schemas.microsoft.com/office/word/2012/wordml" xmlns:w16cid="http://schemas.microsoft.com/office/word/2016/wordml/cid" xmlns:w16se="http://schemas.microsoft.com/office/word/2015/wordml/symex" xmlns:wpg="http://schemas.microsoft.com/office/word/2010/wordprocessingGroup" xmlns:wpi="http://schemas.microsoft.com/office/word/2010/wordprocessingInk" xmlns:wne="http://schemas.microsoft.com/office/word/2006/wordml" xmlns:wps="http://schemas.microsoft.com/office/word/2010/wordprocessingShape" mc:Ignorable="w14 w15 w16se w16cid wp14">
+<w:document xmlns:wpc="http://schemas.microsoft.com/office/word/2010/wordprocessingCanvas" xmlns:cx="http://schemas.microsoft.com/office/drawing/2014/chartex" xmlns:cx1="http://schemas.microsoft.com/office/drawing/2015/9/8/chartex" xmlns:mc="http://schemas.openxmlformats.org/markup-compatibility/2006" xmlns:o="urn:schemas-microsoft-com:office:office" xmlns:r="http://schemas.openxmlformats.org/officeDocument/2006/relationships" xmlns:m="http://schemas.openxmlformats.org/officeDocument/2006/math" xmlns:v="urn:schemas-microsoft-com:vml" xmlns:wp14="http://schemas.microsoft.com/office/word/2010/wordprocessingDrawing" xmlns:wp="http://schemas.openxmlformats.org/drawingml/2006/wordprocessingDrawing" xmlns:w10="urn:schemas-microsoft-com:office:word" xmlns:w="http://schemas.openxmlformats.org/wordprocessingml/2006/main" xmlns:w14="http://schemas.microsoft.com/office/word/2010/wordml" xmlns:w15="http://schemas.microsoft.com/office/word/2012/wordml" xmlns:w16se="http://schemas.microsoft.com/office/word/2015/wordml/symex" xmlns:wpg="http://schemas.microsoft.com/office/word/2010/wordprocessingGroup" xmlns:wpi="http://schemas.microsoft.com/office/word/2010/wordprocessingInk" xmlns:wne="http://schemas.microsoft.com/office/word/2006/wordml" xmlns:wps="http://schemas.microsoft.com/office/word/2010/wordprocessingShape" mc:Ignorable="w14 w15 w16se wp14">
   <w:body>
     <w:p>
       <w:pPr>
@@ -30,12 +30,12 @@
         <w:rPr>
           <w:rFonts w:ascii="NewsGotT" w:hAnsi="NewsGotT"/>
           <w:noProof/>
-          <w:lang w:val="es-PE" w:eastAsia="es-PE"/>
+          <w:lang w:eastAsia="es-ES"/>
         </w:rPr>
         <mc:AlternateContent>
           <mc:Choice Requires="wps">
             <w:drawing>
-              <wp:anchor distT="0" distB="0" distL="114300" distR="114300" simplePos="0" relativeHeight="251661312" behindDoc="1" locked="0" layoutInCell="1" allowOverlap="1" wp14:anchorId="4D49C712" wp14:editId="2266DD86">
+              <wp:anchor distT="0" distB="0" distL="114300" distR="114300" simplePos="0" relativeHeight="251661312" behindDoc="1" locked="0" layoutInCell="1" allowOverlap="1" wp14:anchorId="1A9219B3" wp14:editId="71F0AC49">
                 <wp:simplePos x="0" y="0"/>
                 <wp:positionH relativeFrom="margin">
                   <wp:align>center</wp:align>
@@ -105,7 +105,7 @@
           </mc:Choice>
           <mc:Fallback>
             <w:pict>
-              <v:rect w14:anchorId="4D49C712" id="4 Rectángulo" o:spid="_x0000_s1026" style="position:absolute;left:0;text-align:left;margin-left:0;margin-top:-42.3pt;width:549.8pt;height:732pt;z-index:-251655168;visibility:visible;mso-wrap-style:square;mso-width-percent:0;mso-height-percent:0;mso-wrap-distance-left:9pt;mso-wrap-distance-top:0;mso-wrap-distance-right:9pt;mso-wrap-distance-bottom:0;mso-position-horizontal:center;mso-position-horizontal-relative:margin;mso-position-vertical:absolute;mso-position-vertical-relative:text;mso-width-percent:0;mso-height-percent:0;mso-width-relative:margin;mso-height-relative:margin;v-text-anchor:middle" o:gfxdata="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" fillcolor="white [3201]" strokecolor="#44546a [3215]" strokeweight="1pt">
+              <v:rect w14:anchorId="1A9219B3" id="4 Rectángulo" o:spid="_x0000_s1026" style="position:absolute;left:0;text-align:left;margin-left:0;margin-top:-42.3pt;width:549.8pt;height:732pt;z-index:-251655168;visibility:visible;mso-wrap-style:square;mso-width-percent:0;mso-height-percent:0;mso-wrap-distance-left:9pt;mso-wrap-distance-top:0;mso-wrap-distance-right:9pt;mso-wrap-distance-bottom:0;mso-position-horizontal:center;mso-position-horizontal-relative:margin;mso-position-vertical:absolute;mso-position-vertical-relative:text;mso-width-percent:0;mso-height-percent:0;mso-width-relative:margin;mso-height-relative:margin;v-text-anchor:middle" o:gfxdata="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" fillcolor="white [3201]" strokecolor="#44546a [3215]" strokeweight="1pt">
                 <v:textbox>
                   <w:txbxContent>
                     <w:p/>
@@ -121,12 +121,12 @@
         <w:rPr>
           <w:rFonts w:ascii="NewsGotT" w:hAnsi="NewsGotT"/>
           <w:noProof/>
-          <w:lang w:val="es-PE" w:eastAsia="es-PE"/>
+          <w:lang w:eastAsia="es-ES"/>
         </w:rPr>
         <mc:AlternateContent>
           <mc:Choice Requires="wps">
             <w:drawing>
-              <wp:anchor distT="0" distB="0" distL="114300" distR="114300" simplePos="0" relativeHeight="251660288" behindDoc="1" locked="0" layoutInCell="1" allowOverlap="1" wp14:anchorId="5F4D2B4E" wp14:editId="2E833012">
+              <wp:anchor distT="0" distB="0" distL="114300" distR="114300" simplePos="0" relativeHeight="251660288" behindDoc="1" locked="0" layoutInCell="1" allowOverlap="1" wp14:anchorId="00976EA1" wp14:editId="4C7BCA6A">
                 <wp:simplePos x="0" y="0"/>
                 <wp:positionH relativeFrom="column">
                   <wp:posOffset>-1092010</wp:posOffset>
@@ -191,7 +191,7 @@
           </mc:Choice>
           <mc:Fallback>
             <w:pict>
-              <v:rect w14:anchorId="23DB05F2" id="3 Rectángulo" o:spid="_x0000_s1026" style="position:absolute;margin-left:-86pt;margin-top:-70.85pt;width:614.35pt;height:11in;z-index:-251656192;visibility:visible;mso-wrap-style:square;mso-width-percent:0;mso-wrap-distance-left:9pt;mso-wrap-distance-top:0;mso-wrap-distance-right:9pt;mso-wrap-distance-bottom:0;mso-position-horizontal:absolute;mso-position-horizontal-relative:text;mso-position-vertical:absolute;mso-position-vertical-relative:text;mso-width-percent:0;mso-width-relative:margin;v-text-anchor:middle" o:gfxdata="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" fillcolor="#44546a [3215]" stroked="f" strokeweight="1pt"/>
+              <v:rect w14:anchorId="634C8959" id="3 Rectángulo" o:spid="_x0000_s1026" style="position:absolute;margin-left:-86pt;margin-top:-70.85pt;width:614.35pt;height:11in;z-index:-251656192;visibility:visible;mso-wrap-style:square;mso-width-percent:0;mso-wrap-distance-left:9pt;mso-wrap-distance-top:0;mso-wrap-distance-right:9pt;mso-wrap-distance-bottom:0;mso-position-horizontal:absolute;mso-position-horizontal-relative:text;mso-position-vertical:absolute;mso-position-vertical-relative:text;mso-width-percent:0;mso-width-relative:margin;v-text-anchor:middle" o:gfxdata="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" fillcolor="#44546a [3215]" stroked="f" strokeweight="1pt"/>
             </w:pict>
           </mc:Fallback>
         </mc:AlternateContent>
@@ -266,7 +266,7 @@
       <w:r>
         <w:rPr>
           <w:noProof/>
-          <w:lang w:val="es-PE" w:eastAsia="es-PE"/>
+          <w:lang w:eastAsia="es-ES"/>
         </w:rPr>
         <w:drawing>
           <wp:anchor distT="0" distB="0" distL="114300" distR="114300" simplePos="0" relativeHeight="251664384" behindDoc="1" locked="0" layoutInCell="1" allowOverlap="1" wp14:anchorId="79D7E91E" wp14:editId="6B172825">
@@ -425,7 +425,7 @@
         <w:rPr>
           <w:rFonts w:ascii="NewsGotT" w:hAnsi="NewsGotT"/>
           <w:noProof/>
-          <w:lang w:val="es-PE" w:eastAsia="es-PE"/>
+          <w:lang w:eastAsia="es-ES"/>
         </w:rPr>
         <mc:AlternateContent>
           <mc:Choice Requires="wps">
@@ -477,7 +477,7 @@
                         <w:txbxContent>
                           <w:p>
                             <w:pPr>
-                              <w:pStyle w:val="NoSpacing"/>
+                              <w:pStyle w:val="Sinespaciado"/>
                               <w:jc w:val="right"/>
                               <w:rPr>
                                 <w:rFonts w:asciiTheme="majorHAnsi" w:eastAsiaTheme="majorEastAsia" w:hAnsiTheme="majorHAnsi" w:cstheme="majorBidi"/>
@@ -522,7 +522,7 @@
                   <w:txbxContent>
                     <w:p>
                       <w:pPr>
-                        <w:pStyle w:val="NoSpacing"/>
+                        <w:pStyle w:val="Sinespaciado"/>
                         <w:jc w:val="right"/>
                         <w:rPr>
                           <w:rFonts w:asciiTheme="majorHAnsi" w:eastAsiaTheme="majorEastAsia" w:hAnsiTheme="majorHAnsi" w:cstheme="majorBidi"/>
@@ -620,7 +620,7 @@
           <w:noProof/>
           <w:sz w:val="40"/>
           <w:szCs w:val="40"/>
-          <w:lang w:val="es-PE" w:eastAsia="es-PE"/>
+          <w:lang w:eastAsia="es-ES"/>
         </w:rPr>
         <mc:AlternateContent>
           <mc:Choice Requires="wps">
@@ -766,7 +766,7 @@
                                 <w:szCs w:val="28"/>
                                 <w:lang w:val="es-PE" w:eastAsia="es-PE"/>
                               </w:rPr>
-                              <w:t>7</w:t>
+                              <w:t>8</w:t>
                             </w:r>
                           </w:p>
                         </w:txbxContent>
@@ -895,7 +895,7 @@
                           <w:szCs w:val="28"/>
                           <w:lang w:val="es-PE" w:eastAsia="es-PE"/>
                         </w:rPr>
-                        <w:t>7</w:t>
+                        <w:t>8</w:t>
                       </w:r>
                     </w:p>
                   </w:txbxContent>
@@ -1057,7 +1057,7 @@
           <w:noProof/>
           <w:sz w:val="40"/>
           <w:szCs w:val="40"/>
-          <w:lang w:val="es-PE" w:eastAsia="es-PE"/>
+          <w:lang w:eastAsia="es-ES"/>
         </w:rPr>
         <mc:AlternateContent>
           <mc:Choice Requires="wps">
@@ -1705,7 +1705,7 @@
                 <w:sz w:val="22"/>
                 <w:szCs w:val="22"/>
               </w:rPr>
-              <w:t>7</w:t>
+              <w:t>8</w:t>
             </w:r>
           </w:p>
         </w:tc>
@@ -1776,7 +1776,7 @@
                 <w:sz w:val="22"/>
                 <w:szCs w:val="22"/>
               </w:rPr>
-              <w:t>6</w:t>
+              <w:t>7</w:t>
             </w:r>
             <w:r>
               <w:rPr>
@@ -3298,6 +3298,142 @@
           </w:p>
         </w:tc>
       </w:tr>
+      <w:tr>
+        <w:tc>
+          <w:tcPr>
+            <w:tcW w:w="993" w:type="dxa"/>
+            <w:tcMar>
+              <w:top w:w="55" w:type="dxa"/>
+              <w:left w:w="55" w:type="dxa"/>
+              <w:bottom w:w="55" w:type="dxa"/>
+              <w:right w:w="55" w:type="dxa"/>
+            </w:tcMar>
+            <w:vAlign w:val="center"/>
+          </w:tcPr>
+          <w:p>
+            <w:pPr>
+              <w:pStyle w:val="TableContents"/>
+              <w:jc w:val="center"/>
+              <w:rPr>
+                <w:sz w:val="22"/>
+                <w:szCs w:val="22"/>
+              </w:rPr>
+            </w:pPr>
+            <w:r>
+              <w:rPr>
+                <w:sz w:val="22"/>
+                <w:szCs w:val="22"/>
+              </w:rPr>
+              <w:t>1.8</w:t>
+            </w:r>
+          </w:p>
+        </w:tc>
+        <w:tc>
+          <w:tcPr>
+            <w:tcW w:w="3827" w:type="dxa"/>
+            <w:tcMar>
+              <w:top w:w="55" w:type="dxa"/>
+              <w:left w:w="55" w:type="dxa"/>
+              <w:bottom w:w="55" w:type="dxa"/>
+              <w:right w:w="55" w:type="dxa"/>
+            </w:tcMar>
+            <w:vAlign w:val="center"/>
+          </w:tcPr>
+          <w:p>
+            <w:pPr>
+              <w:pStyle w:val="TableContents"/>
+              <w:jc w:val="center"/>
+              <w:rPr>
+                <w:sz w:val="22"/>
+                <w:szCs w:val="22"/>
+              </w:rPr>
+            </w:pPr>
+            <w:r>
+              <w:rPr>
+                <w:sz w:val="22"/>
+                <w:szCs w:val="22"/>
+              </w:rPr>
+              <w:t>Agrega Planificaci</w:t>
+            </w:r>
+            <w:r>
+              <w:rPr>
+                <w:rFonts w:hint="eastAsia"/>
+                <w:sz w:val="22"/>
+                <w:szCs w:val="22"/>
+              </w:rPr>
+              <w:t>ón</w:t>
+            </w:r>
+            <w:r>
+              <w:rPr>
+                <w:sz w:val="22"/>
+                <w:szCs w:val="22"/>
+                <w:lang w:val="es-PE"/>
+              </w:rPr>
+              <w:t xml:space="preserve"> y Calendarización </w:t>
+            </w:r>
+          </w:p>
+        </w:tc>
+        <w:tc>
+          <w:tcPr>
+            <w:tcW w:w="2268" w:type="dxa"/>
+            <w:tcMar>
+              <w:top w:w="55" w:type="dxa"/>
+              <w:left w:w="55" w:type="dxa"/>
+              <w:bottom w:w="55" w:type="dxa"/>
+              <w:right w:w="55" w:type="dxa"/>
+            </w:tcMar>
+            <w:vAlign w:val="center"/>
+          </w:tcPr>
+          <w:p>
+            <w:pPr>
+              <w:pStyle w:val="TableContents"/>
+              <w:jc w:val="center"/>
+              <w:rPr>
+                <w:sz w:val="22"/>
+                <w:szCs w:val="22"/>
+              </w:rPr>
+            </w:pPr>
+            <w:r>
+              <w:rPr>
+                <w:sz w:val="22"/>
+                <w:szCs w:val="22"/>
+              </w:rPr>
+              <w:t>Luis Arce</w:t>
+            </w:r>
+          </w:p>
+        </w:tc>
+        <w:tc>
+          <w:tcPr>
+            <w:tcW w:w="1982" w:type="dxa"/>
+            <w:tcMar>
+              <w:top w:w="55" w:type="dxa"/>
+              <w:left w:w="55" w:type="dxa"/>
+              <w:bottom w:w="55" w:type="dxa"/>
+              <w:right w:w="55" w:type="dxa"/>
+            </w:tcMar>
+            <w:vAlign w:val="center"/>
+          </w:tcPr>
+          <w:p>
+            <w:pPr>
+              <w:pStyle w:val="TableContents"/>
+              <w:jc w:val="center"/>
+              <w:rPr>
+                <w:sz w:val="22"/>
+                <w:szCs w:val="22"/>
+              </w:rPr>
+            </w:pPr>
+            <w:r>
+              <w:rPr>
+                <w:sz w:val="22"/>
+                <w:szCs w:val="22"/>
+              </w:rPr>
+              <w:t>07/06/2018</w:t>
+            </w:r>
+            <w:bookmarkStart w:id="4" w:name="_GoBack"/>
+            <w:bookmarkEnd w:id="4"/>
+          </w:p>
+        </w:tc>
+      </w:tr>
     </w:tbl>
     <w:p>
       <w:pPr>
@@ -3694,6 +3830,7 @@
                 <w:noProof/>
                 <w:sz w:val="24"/>
               </w:rPr>
+              <w:lastRenderedPageBreak/>
               <w:t>Caballero Hervias, Cristina</w:t>
             </w:r>
           </w:p>
@@ -3748,7 +3885,6 @@
                 <w:noProof/>
                 <w:sz w:val="24"/>
               </w:rPr>
-              <w:lastRenderedPageBreak/>
               <w:t>Tiburcio Saldaña, Joselin</w:t>
             </w:r>
           </w:p>
@@ -3834,7 +3970,7 @@
     </w:tbl>
     <w:p>
       <w:pPr>
-        <w:pStyle w:val="TOCHeading"/>
+        <w:pStyle w:val="TtuloTDC"/>
         <w:rPr>
           <w:rFonts w:asciiTheme="minorHAnsi" w:eastAsiaTheme="minorHAnsi" w:hAnsiTheme="minorHAnsi" w:cstheme="minorBidi"/>
           <w:b w:val="0"/>
@@ -3879,20 +4015,15 @@
       <w:sdtContent>
         <w:p>
           <w:pPr>
-            <w:pStyle w:val="TOCHeading"/>
+            <w:pStyle w:val="TtuloTDC"/>
           </w:pPr>
           <w:r>
-            <w:t>Tabla de Cont</w:t>
-          </w:r>
-          <w:bookmarkStart w:id="4" w:name="_GoBack"/>
-          <w:bookmarkEnd w:id="4"/>
-          <w:r>
-            <w:t>enido</w:t>
+            <w:t>Tabla de Contenido</w:t>
           </w:r>
         </w:p>
         <w:p>
           <w:pPr>
-            <w:pStyle w:val="TOC1"/>
+            <w:pStyle w:val="TDC1"/>
             <w:tabs>
               <w:tab w:val="left" w:pos="440"/>
               <w:tab w:val="right" w:leader="dot" w:pos="9350"/>
@@ -3915,7 +4046,7 @@
           <w:hyperlink w:anchor="_Toc516108228" w:history="1">
             <w:r>
               <w:rPr>
-                <w:rStyle w:val="Hyperlink"/>
+                <w:rStyle w:val="Hipervnculo"/>
                 <w:b/>
                 <w:noProof/>
               </w:rPr>
@@ -3931,7 +4062,7 @@
             </w:r>
             <w:r>
               <w:rPr>
-                <w:rStyle w:val="Hyperlink"/>
+                <w:rStyle w:val="Hipervnculo"/>
                 <w:b/>
                 <w:noProof/>
               </w:rPr>
@@ -3989,7 +4120,7 @@
         </w:p>
         <w:p>
           <w:pPr>
-            <w:pStyle w:val="TOC1"/>
+            <w:pStyle w:val="TDC1"/>
             <w:tabs>
               <w:tab w:val="left" w:pos="440"/>
               <w:tab w:val="right" w:leader="dot" w:pos="9350"/>
@@ -4003,7 +4134,7 @@
           <w:hyperlink w:anchor="_Toc516108229" w:history="1">
             <w:r>
               <w:rPr>
-                <w:rStyle w:val="Hyperlink"/>
+                <w:rStyle w:val="Hipervnculo"/>
                 <w:b/>
                 <w:noProof/>
               </w:rPr>
@@ -4019,7 +4150,7 @@
             </w:r>
             <w:r>
               <w:rPr>
-                <w:rStyle w:val="Hyperlink"/>
+                <w:rStyle w:val="Hipervnculo"/>
                 <w:b/>
                 <w:noProof/>
               </w:rPr>
@@ -4077,7 +4208,7 @@
         </w:p>
         <w:p>
           <w:pPr>
-            <w:pStyle w:val="TOC1"/>
+            <w:pStyle w:val="TDC1"/>
             <w:tabs>
               <w:tab w:val="left" w:pos="440"/>
               <w:tab w:val="right" w:leader="dot" w:pos="9350"/>
@@ -4091,7 +4222,7 @@
           <w:hyperlink w:anchor="_Toc516108230" w:history="1">
             <w:r>
               <w:rPr>
-                <w:rStyle w:val="Hyperlink"/>
+                <w:rStyle w:val="Hipervnculo"/>
                 <w:b/>
                 <w:noProof/>
               </w:rPr>
@@ -4107,7 +4238,7 @@
             </w:r>
             <w:r>
               <w:rPr>
-                <w:rStyle w:val="Hyperlink"/>
+                <w:rStyle w:val="Hipervnculo"/>
                 <w:b/>
                 <w:noProof/>
               </w:rPr>
@@ -4165,7 +4296,7 @@
         </w:p>
         <w:p>
           <w:pPr>
-            <w:pStyle w:val="TOC1"/>
+            <w:pStyle w:val="TDC1"/>
             <w:tabs>
               <w:tab w:val="left" w:pos="440"/>
               <w:tab w:val="right" w:leader="dot" w:pos="9350"/>
@@ -4179,7 +4310,7 @@
           <w:hyperlink w:anchor="_Toc516108231" w:history="1">
             <w:r>
               <w:rPr>
-                <w:rStyle w:val="Hyperlink"/>
+                <w:rStyle w:val="Hipervnculo"/>
                 <w:b/>
                 <w:noProof/>
               </w:rPr>
@@ -4195,7 +4326,7 @@
             </w:r>
             <w:r>
               <w:rPr>
-                <w:rStyle w:val="Hyperlink"/>
+                <w:rStyle w:val="Hipervnculo"/>
                 <w:b/>
                 <w:noProof/>
               </w:rPr>
@@ -4253,7 +4384,7 @@
         </w:p>
         <w:p>
           <w:pPr>
-            <w:pStyle w:val="TOC1"/>
+            <w:pStyle w:val="TDC1"/>
             <w:tabs>
               <w:tab w:val="left" w:pos="440"/>
               <w:tab w:val="right" w:leader="dot" w:pos="9350"/>
@@ -4267,7 +4398,7 @@
           <w:hyperlink w:anchor="_Toc516108232" w:history="1">
             <w:r>
               <w:rPr>
-                <w:rStyle w:val="Hyperlink"/>
+                <w:rStyle w:val="Hipervnculo"/>
                 <w:b/>
                 <w:noProof/>
               </w:rPr>
@@ -4283,7 +4414,7 @@
             </w:r>
             <w:r>
               <w:rPr>
-                <w:rStyle w:val="Hyperlink"/>
+                <w:rStyle w:val="Hipervnculo"/>
                 <w:b/>
                 <w:noProof/>
               </w:rPr>
@@ -4341,7 +4472,7 @@
         </w:p>
         <w:p>
           <w:pPr>
-            <w:pStyle w:val="TOC1"/>
+            <w:pStyle w:val="TDC1"/>
             <w:tabs>
               <w:tab w:val="left" w:pos="440"/>
               <w:tab w:val="right" w:leader="dot" w:pos="9350"/>
@@ -4355,7 +4486,7 @@
           <w:hyperlink w:anchor="_Toc516108233" w:history="1">
             <w:r>
               <w:rPr>
-                <w:rStyle w:val="Hyperlink"/>
+                <w:rStyle w:val="Hipervnculo"/>
                 <w:b/>
                 <w:noProof/>
               </w:rPr>
@@ -4371,7 +4502,7 @@
             </w:r>
             <w:r>
               <w:rPr>
-                <w:rStyle w:val="Hyperlink"/>
+                <w:rStyle w:val="Hipervnculo"/>
                 <w:b/>
                 <w:noProof/>
               </w:rPr>
@@ -4429,7 +4560,7 @@
         </w:p>
         <w:p>
           <w:pPr>
-            <w:pStyle w:val="TOC2"/>
+            <w:pStyle w:val="TDC2"/>
             <w:tabs>
               <w:tab w:val="left" w:pos="880"/>
               <w:tab w:val="right" w:leader="dot" w:pos="9350"/>
@@ -4443,7 +4574,7 @@
           <w:hyperlink w:anchor="_Toc516108234" w:history="1">
             <w:r>
               <w:rPr>
-                <w:rStyle w:val="Hyperlink"/>
+                <w:rStyle w:val="Hipervnculo"/>
                 <w:b/>
                 <w:noProof/>
               </w:rPr>
@@ -4459,7 +4590,7 @@
             </w:r>
             <w:r>
               <w:rPr>
-                <w:rStyle w:val="Hyperlink"/>
+                <w:rStyle w:val="Hipervnculo"/>
                 <w:b/>
                 <w:noProof/>
               </w:rPr>
@@ -4517,7 +4648,7 @@
         </w:p>
         <w:p>
           <w:pPr>
-            <w:pStyle w:val="TOC2"/>
+            <w:pStyle w:val="TDC2"/>
             <w:tabs>
               <w:tab w:val="left" w:pos="880"/>
               <w:tab w:val="right" w:leader="dot" w:pos="9350"/>
@@ -4531,7 +4662,7 @@
           <w:hyperlink w:anchor="_Toc516108235" w:history="1">
             <w:r>
               <w:rPr>
-                <w:rStyle w:val="Hyperlink"/>
+                <w:rStyle w:val="Hipervnculo"/>
                 <w:b/>
                 <w:noProof/>
               </w:rPr>
@@ -4547,7 +4678,7 @@
             </w:r>
             <w:r>
               <w:rPr>
-                <w:rStyle w:val="Hyperlink"/>
+                <w:rStyle w:val="Hipervnculo"/>
                 <w:b/>
                 <w:noProof/>
               </w:rPr>
@@ -4605,7 +4736,7 @@
         </w:p>
         <w:p>
           <w:pPr>
-            <w:pStyle w:val="TOC2"/>
+            <w:pStyle w:val="TDC2"/>
             <w:tabs>
               <w:tab w:val="left" w:pos="880"/>
               <w:tab w:val="right" w:leader="dot" w:pos="9350"/>
@@ -4619,7 +4750,7 @@
           <w:hyperlink w:anchor="_Toc516108236" w:history="1">
             <w:r>
               <w:rPr>
-                <w:rStyle w:val="Hyperlink"/>
+                <w:rStyle w:val="Hipervnculo"/>
                 <w:b/>
                 <w:noProof/>
               </w:rPr>
@@ -4635,7 +4766,7 @@
             </w:r>
             <w:r>
               <w:rPr>
-                <w:rStyle w:val="Hyperlink"/>
+                <w:rStyle w:val="Hipervnculo"/>
                 <w:b/>
                 <w:noProof/>
               </w:rPr>
@@ -4693,21 +4824,19 @@
         </w:p>
         <w:p>
           <w:pPr>
-            <w:pStyle w:val="TOC2"/>
+            <w:pStyle w:val="TDC2"/>
             <w:tabs>
               <w:tab w:val="left" w:pos="880"/>
               <w:tab w:val="right" w:leader="dot" w:pos="9350"/>
             </w:tabs>
             <w:rPr>
-              <w:rFonts w:eastAsiaTheme="minorEastAsia"/>
               <w:noProof/>
-              <w:lang w:val="es-ES_tradnl" w:eastAsia="es-ES_tradnl"/>
             </w:rPr>
           </w:pPr>
           <w:hyperlink w:anchor="_Toc516108237" w:history="1">
             <w:r>
               <w:rPr>
-                <w:rStyle w:val="Hyperlink"/>
+                <w:rStyle w:val="Hipervnculo"/>
                 <w:b/>
                 <w:noProof/>
               </w:rPr>
@@ -4723,7 +4852,7 @@
             </w:r>
             <w:r>
               <w:rPr>
-                <w:rStyle w:val="Hyperlink"/>
+                <w:rStyle w:val="Hipervnculo"/>
                 <w:b/>
                 <w:noProof/>
               </w:rPr>
@@ -4781,7 +4910,101 @@
         </w:p>
         <w:p>
           <w:pPr>
-            <w:pStyle w:val="TOC2"/>
+            <w:pStyle w:val="TDC2"/>
+            <w:tabs>
+              <w:tab w:val="left" w:pos="880"/>
+              <w:tab w:val="right" w:leader="dot" w:pos="9350"/>
+            </w:tabs>
+            <w:rPr>
+              <w:noProof/>
+            </w:rPr>
+          </w:pPr>
+          <w:hyperlink w:anchor="_Toc516108237" w:history="1">
+            <w:r>
+              <w:rPr>
+                <w:rStyle w:val="Hipervnculo"/>
+                <w:b/>
+                <w:noProof/>
+              </w:rPr>
+              <w:t>6.5</w:t>
+            </w:r>
+            <w:r>
+              <w:rPr>
+                <w:rStyle w:val="Hipervnculo"/>
+                <w:b/>
+                <w:noProof/>
+              </w:rPr>
+              <w:t>.</w:t>
+            </w:r>
+            <w:r>
+              <w:rPr>
+                <w:rFonts w:eastAsiaTheme="minorEastAsia"/>
+                <w:noProof/>
+                <w:lang w:val="es-ES_tradnl" w:eastAsia="es-ES_tradnl"/>
+              </w:rPr>
+              <w:tab/>
+            </w:r>
+            <w:r>
+              <w:rPr>
+                <w:rStyle w:val="Hipervnculo"/>
+                <w:b/>
+                <w:noProof/>
+              </w:rPr>
+              <w:t>Planificación y Calendarización</w:t>
+            </w:r>
+            <w:r>
+              <w:rPr>
+                <w:noProof/>
+                <w:webHidden/>
+              </w:rPr>
+              <w:tab/>
+            </w:r>
+            <w:r>
+              <w:rPr>
+                <w:noProof/>
+                <w:webHidden/>
+              </w:rPr>
+              <w:fldChar w:fldCharType="begin"/>
+            </w:r>
+            <w:r>
+              <w:rPr>
+                <w:noProof/>
+                <w:webHidden/>
+              </w:rPr>
+              <w:instrText xml:space="preserve"> PAGEREF _Toc516108237 \h </w:instrText>
+            </w:r>
+            <w:r>
+              <w:rPr>
+                <w:noProof/>
+                <w:webHidden/>
+              </w:rPr>
+            </w:r>
+            <w:r>
+              <w:rPr>
+                <w:noProof/>
+                <w:webHidden/>
+              </w:rPr>
+              <w:fldChar w:fldCharType="separate"/>
+            </w:r>
+            <w:r>
+              <w:rPr>
+                <w:noProof/>
+                <w:webHidden/>
+              </w:rPr>
+              <w:t>9</w:t>
+            </w:r>
+            <w:r>
+              <w:rPr>
+                <w:noProof/>
+                <w:webHidden/>
+              </w:rPr>
+              <w:fldChar w:fldCharType="end"/>
+            </w:r>
+          </w:hyperlink>
+        </w:p>
+        <w:p>
+          <w:pPr>
+            <w:pStyle w:val="TDC2"/>
             <w:tabs>
               <w:tab w:val="left" w:pos="880"/>
               <w:tab w:val="right" w:leader="dot" w:pos="9350"/>
@@ -4795,11 +5018,19 @@
           <w:hyperlink w:anchor="_Toc516108238" w:history="1">
             <w:r>
               <w:rPr>
-                <w:rStyle w:val="Hyperlink"/>
-                <w:b/>
-                <w:noProof/>
-              </w:rPr>
-              <w:t>6.5.</w:t>
+                <w:rStyle w:val="Hipervnculo"/>
+                <w:b/>
+                <w:noProof/>
+              </w:rPr>
+              <w:t>6.6</w:t>
+            </w:r>
+            <w:r>
+              <w:rPr>
+                <w:rStyle w:val="Hipervnculo"/>
+                <w:b/>
+                <w:noProof/>
+              </w:rPr>
+              <w:t>.</w:t>
             </w:r>
             <w:r>
               <w:rPr>
@@ -4811,7 +5042,7 @@
             </w:r>
             <w:r>
               <w:rPr>
-                <w:rStyle w:val="Hyperlink"/>
+                <w:rStyle w:val="Hipervnculo"/>
                 <w:b/>
                 <w:noProof/>
               </w:rPr>
@@ -4869,7 +5100,7 @@
         </w:p>
         <w:p>
           <w:pPr>
-            <w:pStyle w:val="TOC2"/>
+            <w:pStyle w:val="TDC2"/>
             <w:tabs>
               <w:tab w:val="left" w:pos="880"/>
               <w:tab w:val="right" w:leader="dot" w:pos="9350"/>
@@ -4883,11 +5114,19 @@
           <w:hyperlink w:anchor="_Toc516108239" w:history="1">
             <w:r>
               <w:rPr>
-                <w:rStyle w:val="Hyperlink"/>
-                <w:b/>
-                <w:noProof/>
-              </w:rPr>
-              <w:t>6.6.</w:t>
+                <w:rStyle w:val="Hipervnculo"/>
+                <w:b/>
+                <w:noProof/>
+              </w:rPr>
+              <w:t>6.7</w:t>
+            </w:r>
+            <w:r>
+              <w:rPr>
+                <w:rStyle w:val="Hipervnculo"/>
+                <w:b/>
+                <w:noProof/>
+              </w:rPr>
+              <w:t>.</w:t>
             </w:r>
             <w:r>
               <w:rPr>
@@ -4899,7 +5138,7 @@
             </w:r>
             <w:r>
               <w:rPr>
-                <w:rStyle w:val="Hyperlink"/>
+                <w:rStyle w:val="Hipervnculo"/>
                 <w:b/>
                 <w:noProof/>
               </w:rPr>
@@ -4957,7 +5196,7 @@
         </w:p>
         <w:p>
           <w:pPr>
-            <w:pStyle w:val="TOC2"/>
+            <w:pStyle w:val="TDC2"/>
             <w:tabs>
               <w:tab w:val="left" w:pos="880"/>
               <w:tab w:val="right" w:leader="dot" w:pos="9350"/>
@@ -4971,11 +5210,19 @@
           <w:hyperlink w:anchor="_Toc516108240" w:history="1">
             <w:r>
               <w:rPr>
-                <w:rStyle w:val="Hyperlink"/>
-                <w:b/>
-                <w:noProof/>
-              </w:rPr>
-              <w:t>6.7.</w:t>
+                <w:rStyle w:val="Hipervnculo"/>
+                <w:b/>
+                <w:noProof/>
+              </w:rPr>
+              <w:t>6.8</w:t>
+            </w:r>
+            <w:r>
+              <w:rPr>
+                <w:rStyle w:val="Hipervnculo"/>
+                <w:b/>
+                <w:noProof/>
+              </w:rPr>
+              <w:t>.</w:t>
             </w:r>
             <w:r>
               <w:rPr>
@@ -4987,7 +5234,7 @@
             </w:r>
             <w:r>
               <w:rPr>
-                <w:rStyle w:val="Hyperlink"/>
+                <w:rStyle w:val="Hipervnculo"/>
                 <w:b/>
                 <w:noProof/>
               </w:rPr>
@@ -5080,7 +5327,7 @@
     </w:p>
     <w:p>
       <w:pPr>
-        <w:pStyle w:val="ListParagraph"/>
+        <w:pStyle w:val="Prrafodelista"/>
         <w:numPr>
           <w:ilvl w:val="0"/>
           <w:numId w:val="1"/>
@@ -5111,7 +5358,7 @@
     </w:p>
     <w:p>
       <w:pPr>
-        <w:pStyle w:val="ListParagraph"/>
+        <w:pStyle w:val="Prrafodelista"/>
         <w:spacing w:after="160" w:line="240" w:lineRule="auto"/>
         <w:contextualSpacing w:val="0"/>
         <w:jc w:val="both"/>
@@ -5181,7 +5428,7 @@
     </w:p>
     <w:p>
       <w:pPr>
-        <w:pStyle w:val="ListParagraph"/>
+        <w:pStyle w:val="Prrafodelista"/>
         <w:numPr>
           <w:ilvl w:val="0"/>
           <w:numId w:val="1"/>
@@ -5231,7 +5478,7 @@
     </w:p>
     <w:tbl>
       <w:tblPr>
-        <w:tblStyle w:val="TableGrid"/>
+        <w:tblStyle w:val="Tablaconcuadrcula"/>
         <w:tblW w:w="0" w:type="auto"/>
         <w:tblInd w:w="708" w:type="dxa"/>
         <w:tblLook w:val="04A0" w:firstRow="1" w:lastRow="0" w:firstColumn="1" w:lastColumn="0" w:noHBand="0" w:noVBand="1"/>
@@ -5901,7 +6148,7 @@
     </w:p>
     <w:p>
       <w:pPr>
-        <w:pStyle w:val="ListParagraph"/>
+        <w:pStyle w:val="Prrafodelista"/>
         <w:numPr>
           <w:ilvl w:val="0"/>
           <w:numId w:val="1"/>
@@ -5951,7 +6198,7 @@
     </w:p>
     <w:tbl>
       <w:tblPr>
-        <w:tblStyle w:val="TableGrid"/>
+        <w:tblStyle w:val="Tablaconcuadrcula"/>
         <w:tblW w:w="0" w:type="auto"/>
         <w:tblInd w:w="708" w:type="dxa"/>
         <w:tblLook w:val="04A0" w:firstRow="1" w:lastRow="0" w:firstColumn="1" w:lastColumn="0" w:noHBand="0" w:noVBand="1"/>
@@ -6087,7 +6334,7 @@
     </w:p>
     <w:p>
       <w:pPr>
-        <w:pStyle w:val="ListParagraph"/>
+        <w:pStyle w:val="Prrafodelista"/>
         <w:numPr>
           <w:ilvl w:val="0"/>
           <w:numId w:val="1"/>
@@ -6123,7 +6370,7 @@
     </w:p>
     <w:tbl>
       <w:tblPr>
-        <w:tblStyle w:val="TableGrid"/>
+        <w:tblStyle w:val="Tablaconcuadrcula"/>
         <w:tblW w:w="0" w:type="auto"/>
         <w:tblInd w:w="2215" w:type="dxa"/>
         <w:tblLook w:val="04A0" w:firstRow="1" w:lastRow="0" w:firstColumn="1" w:lastColumn="0" w:noHBand="0" w:noVBand="1"/>
@@ -6554,7 +6801,7 @@
     </w:p>
     <w:p>
       <w:pPr>
-        <w:pStyle w:val="ListParagraph"/>
+        <w:pStyle w:val="Prrafodelista"/>
         <w:numPr>
           <w:ilvl w:val="0"/>
           <w:numId w:val="1"/>
@@ -6602,7 +6849,7 @@
     </w:p>
     <w:tbl>
       <w:tblPr>
-        <w:tblStyle w:val="TableGrid"/>
+        <w:tblStyle w:val="Tablaconcuadrcula"/>
         <w:tblW w:w="0" w:type="auto"/>
         <w:tblInd w:w="708" w:type="dxa"/>
         <w:tblLook w:val="04A0" w:firstRow="1" w:lastRow="0" w:firstColumn="1" w:lastColumn="0" w:noHBand="0" w:noVBand="1"/>
@@ -7221,7 +7468,7 @@
     </w:p>
     <w:p>
       <w:pPr>
-        <w:pStyle w:val="ListParagraph"/>
+        <w:pStyle w:val="Prrafodelista"/>
         <w:numPr>
           <w:ilvl w:val="0"/>
           <w:numId w:val="1"/>
@@ -7265,6 +7512,7 @@
       <w:r>
         <w:rPr>
           <w:noProof/>
+          <w:lang w:eastAsia="es-ES"/>
         </w:rPr>
         <w:lastRenderedPageBreak/>
         <w:drawing>
@@ -7330,7 +7578,7 @@
     </w:p>
     <w:p>
       <w:pPr>
-        <w:pStyle w:val="ListParagraph"/>
+        <w:pStyle w:val="Prrafodelista"/>
         <w:numPr>
           <w:ilvl w:val="1"/>
           <w:numId w:val="1"/>
@@ -7359,7 +7607,7 @@
     </w:p>
     <w:p>
       <w:pPr>
-        <w:pStyle w:val="ListParagraph"/>
+        <w:pStyle w:val="Prrafodelista"/>
         <w:numPr>
           <w:ilvl w:val="0"/>
           <w:numId w:val="2"/>
@@ -7381,7 +7629,7 @@
     </w:p>
     <w:p>
       <w:pPr>
-        <w:pStyle w:val="ListParagraph"/>
+        <w:pStyle w:val="Prrafodelista"/>
         <w:numPr>
           <w:ilvl w:val="0"/>
           <w:numId w:val="7"/>
@@ -7408,7 +7656,7 @@
     </w:p>
     <w:p>
       <w:pPr>
-        <w:pStyle w:val="ListParagraph"/>
+        <w:pStyle w:val="Prrafodelista"/>
         <w:numPr>
           <w:ilvl w:val="0"/>
           <w:numId w:val="7"/>
@@ -7428,7 +7676,7 @@
     </w:p>
     <w:p>
       <w:pPr>
-        <w:pStyle w:val="ListParagraph"/>
+        <w:pStyle w:val="Prrafodelista"/>
         <w:numPr>
           <w:ilvl w:val="0"/>
           <w:numId w:val="7"/>
@@ -7464,7 +7712,7 @@
     </w:p>
     <w:p>
       <w:pPr>
-        <w:pStyle w:val="ListParagraph"/>
+        <w:pStyle w:val="Prrafodelista"/>
         <w:numPr>
           <w:ilvl w:val="0"/>
           <w:numId w:val="7"/>
@@ -7521,7 +7769,7 @@
     </w:p>
     <w:p>
       <w:pPr>
-        <w:pStyle w:val="ListParagraph"/>
+        <w:pStyle w:val="Prrafodelista"/>
         <w:ind w:left="1428"/>
         <w:rPr>
           <w:bCs/>
@@ -7531,7 +7779,7 @@
     </w:p>
     <w:p>
       <w:pPr>
-        <w:pStyle w:val="ListParagraph"/>
+        <w:pStyle w:val="Prrafodelista"/>
         <w:numPr>
           <w:ilvl w:val="0"/>
           <w:numId w:val="2"/>
@@ -7553,7 +7801,7 @@
     </w:p>
     <w:p>
       <w:pPr>
-        <w:pStyle w:val="ListParagraph"/>
+        <w:pStyle w:val="Prrafodelista"/>
         <w:numPr>
           <w:ilvl w:val="0"/>
           <w:numId w:val="3"/>
@@ -7580,7 +7828,7 @@
     </w:p>
     <w:p>
       <w:pPr>
-        <w:pStyle w:val="ListParagraph"/>
+        <w:pStyle w:val="Prrafodelista"/>
         <w:ind w:left="1428"/>
         <w:rPr>
           <w:bCs/>
@@ -7590,7 +7838,7 @@
     </w:p>
     <w:p>
       <w:pPr>
-        <w:pStyle w:val="ListParagraph"/>
+        <w:pStyle w:val="Prrafodelista"/>
         <w:numPr>
           <w:ilvl w:val="0"/>
           <w:numId w:val="2"/>
@@ -7612,7 +7860,7 @@
     </w:p>
     <w:p>
       <w:pPr>
-        <w:pStyle w:val="ListParagraph"/>
+        <w:pStyle w:val="Prrafodelista"/>
         <w:numPr>
           <w:ilvl w:val="0"/>
           <w:numId w:val="3"/>
@@ -7646,7 +7894,7 @@
     </w:p>
     <w:p>
       <w:pPr>
-        <w:pStyle w:val="ListParagraph"/>
+        <w:pStyle w:val="Prrafodelista"/>
         <w:numPr>
           <w:ilvl w:val="0"/>
           <w:numId w:val="3"/>
@@ -7687,7 +7935,7 @@
     </w:p>
     <w:p>
       <w:pPr>
-        <w:pStyle w:val="ListParagraph"/>
+        <w:pStyle w:val="Prrafodelista"/>
         <w:numPr>
           <w:ilvl w:val="0"/>
           <w:numId w:val="3"/>
@@ -7744,7 +7992,7 @@
     </w:p>
     <w:p>
       <w:pPr>
-        <w:pStyle w:val="ListParagraph"/>
+        <w:pStyle w:val="Prrafodelista"/>
         <w:numPr>
           <w:ilvl w:val="1"/>
           <w:numId w:val="1"/>
@@ -7773,7 +8021,7 @@
     </w:p>
     <w:p>
       <w:pPr>
-        <w:pStyle w:val="ListParagraph"/>
+        <w:pStyle w:val="Prrafodelista"/>
         <w:numPr>
           <w:ilvl w:val="0"/>
           <w:numId w:val="4"/>
@@ -7795,7 +8043,7 @@
     </w:p>
     <w:p>
       <w:pPr>
-        <w:pStyle w:val="ListParagraph"/>
+        <w:pStyle w:val="Prrafodelista"/>
         <w:numPr>
           <w:ilvl w:val="0"/>
           <w:numId w:val="3"/>
@@ -7843,7 +8091,7 @@
     </w:p>
     <w:p>
       <w:pPr>
-        <w:pStyle w:val="ListParagraph"/>
+        <w:pStyle w:val="Prrafodelista"/>
         <w:numPr>
           <w:ilvl w:val="0"/>
           <w:numId w:val="3"/>
@@ -7891,7 +8139,7 @@
     </w:p>
     <w:p>
       <w:pPr>
-        <w:pStyle w:val="ListParagraph"/>
+        <w:pStyle w:val="Prrafodelista"/>
         <w:numPr>
           <w:ilvl w:val="0"/>
           <w:numId w:val="3"/>
@@ -7949,7 +8197,7 @@
     </w:p>
     <w:p>
       <w:pPr>
-        <w:pStyle w:val="ListParagraph"/>
+        <w:pStyle w:val="Prrafodelista"/>
         <w:numPr>
           <w:ilvl w:val="0"/>
           <w:numId w:val="4"/>
@@ -7971,7 +8219,7 @@
     </w:p>
     <w:p>
       <w:pPr>
-        <w:pStyle w:val="ListParagraph"/>
+        <w:pStyle w:val="Prrafodelista"/>
         <w:numPr>
           <w:ilvl w:val="0"/>
           <w:numId w:val="3"/>
@@ -8013,7 +8261,7 @@
     </w:p>
     <w:p>
       <w:pPr>
-        <w:pStyle w:val="ListParagraph"/>
+        <w:pStyle w:val="Prrafodelista"/>
         <w:numPr>
           <w:ilvl w:val="0"/>
           <w:numId w:val="4"/>
@@ -8035,7 +8283,7 @@
     </w:p>
     <w:p>
       <w:pPr>
-        <w:pStyle w:val="ListParagraph"/>
+        <w:pStyle w:val="Prrafodelista"/>
         <w:numPr>
           <w:ilvl w:val="0"/>
           <w:numId w:val="3"/>
@@ -8077,7 +8325,7 @@
     </w:p>
     <w:p>
       <w:pPr>
-        <w:pStyle w:val="ListParagraph"/>
+        <w:pStyle w:val="Prrafodelista"/>
         <w:numPr>
           <w:ilvl w:val="0"/>
           <w:numId w:val="3"/>
@@ -8105,7 +8353,7 @@
     </w:p>
     <w:p>
       <w:pPr>
-        <w:pStyle w:val="ListParagraph"/>
+        <w:pStyle w:val="Prrafodelista"/>
         <w:numPr>
           <w:ilvl w:val="1"/>
           <w:numId w:val="1"/>
@@ -8134,7 +8382,7 @@
     </w:p>
     <w:p>
       <w:pPr>
-        <w:pStyle w:val="ListParagraph"/>
+        <w:pStyle w:val="Prrafodelista"/>
         <w:numPr>
           <w:ilvl w:val="0"/>
           <w:numId w:val="5"/>
@@ -8156,7 +8404,7 @@
     </w:p>
     <w:p>
       <w:pPr>
-        <w:pStyle w:val="ListParagraph"/>
+        <w:pStyle w:val="Prrafodelista"/>
         <w:numPr>
           <w:ilvl w:val="0"/>
           <w:numId w:val="3"/>
@@ -8183,7 +8431,7 @@
     </w:p>
     <w:p>
       <w:pPr>
-        <w:pStyle w:val="ListParagraph"/>
+        <w:pStyle w:val="Prrafodelista"/>
         <w:numPr>
           <w:ilvl w:val="0"/>
           <w:numId w:val="3"/>
@@ -8210,7 +8458,7 @@
     </w:p>
     <w:p>
       <w:pPr>
-        <w:pStyle w:val="ListParagraph"/>
+        <w:pStyle w:val="Prrafodelista"/>
         <w:numPr>
           <w:ilvl w:val="0"/>
           <w:numId w:val="3"/>
@@ -8237,7 +8485,7 @@
     </w:p>
     <w:p>
       <w:pPr>
-        <w:pStyle w:val="ListParagraph"/>
+        <w:pStyle w:val="Prrafodelista"/>
         <w:numPr>
           <w:ilvl w:val="0"/>
           <w:numId w:val="3"/>
@@ -8264,7 +8512,7 @@
     </w:p>
     <w:p>
       <w:pPr>
-        <w:pStyle w:val="ListParagraph"/>
+        <w:pStyle w:val="Prrafodelista"/>
         <w:numPr>
           <w:ilvl w:val="0"/>
           <w:numId w:val="3"/>
@@ -8322,7 +8570,7 @@
     </w:p>
     <w:p>
       <w:pPr>
-        <w:pStyle w:val="ListParagraph"/>
+        <w:pStyle w:val="Prrafodelista"/>
         <w:numPr>
           <w:ilvl w:val="0"/>
           <w:numId w:val="5"/>
@@ -8344,7 +8592,7 @@
     </w:p>
     <w:p>
       <w:pPr>
-        <w:pStyle w:val="ListParagraph"/>
+        <w:pStyle w:val="Prrafodelista"/>
         <w:numPr>
           <w:ilvl w:val="0"/>
           <w:numId w:val="3"/>
@@ -8378,7 +8626,7 @@
     </w:p>
     <w:p>
       <w:pPr>
-        <w:pStyle w:val="ListParagraph"/>
+        <w:pStyle w:val="Prrafodelista"/>
         <w:numPr>
           <w:ilvl w:val="0"/>
           <w:numId w:val="3"/>
@@ -8398,7 +8646,7 @@
     </w:p>
     <w:p>
       <w:pPr>
-        <w:pStyle w:val="ListParagraph"/>
+        <w:pStyle w:val="Prrafodelista"/>
         <w:numPr>
           <w:ilvl w:val="0"/>
           <w:numId w:val="3"/>
@@ -8426,7 +8674,7 @@
     </w:p>
     <w:p>
       <w:pPr>
-        <w:pStyle w:val="ListParagraph"/>
+        <w:pStyle w:val="Prrafodelista"/>
         <w:numPr>
           <w:ilvl w:val="0"/>
           <w:numId w:val="5"/>
@@ -8448,7 +8696,7 @@
     </w:p>
     <w:p>
       <w:pPr>
-        <w:pStyle w:val="ListParagraph"/>
+        <w:pStyle w:val="Prrafodelista"/>
         <w:numPr>
           <w:ilvl w:val="0"/>
           <w:numId w:val="3"/>
@@ -8468,7 +8716,7 @@
     </w:p>
     <w:p>
       <w:pPr>
-        <w:pStyle w:val="ListParagraph"/>
+        <w:pStyle w:val="Prrafodelista"/>
         <w:numPr>
           <w:ilvl w:val="0"/>
           <w:numId w:val="3"/>
@@ -8496,7 +8744,7 @@
     </w:p>
     <w:p>
       <w:pPr>
-        <w:pStyle w:val="ListParagraph"/>
+        <w:pStyle w:val="Prrafodelista"/>
         <w:numPr>
           <w:ilvl w:val="1"/>
           <w:numId w:val="1"/>
@@ -8525,7 +8773,7 @@
     </w:p>
     <w:p>
       <w:pPr>
-        <w:pStyle w:val="ListParagraph"/>
+        <w:pStyle w:val="Prrafodelista"/>
         <w:numPr>
           <w:ilvl w:val="0"/>
           <w:numId w:val="6"/>
@@ -8547,7 +8795,7 @@
     </w:p>
     <w:p>
       <w:pPr>
-        <w:pStyle w:val="ListParagraph"/>
+        <w:pStyle w:val="Prrafodelista"/>
         <w:numPr>
           <w:ilvl w:val="0"/>
           <w:numId w:val="3"/>
@@ -8567,7 +8815,7 @@
     </w:p>
     <w:p>
       <w:pPr>
-        <w:pStyle w:val="ListParagraph"/>
+        <w:pStyle w:val="Prrafodelista"/>
         <w:numPr>
           <w:ilvl w:val="0"/>
           <w:numId w:val="3"/>
@@ -8601,7 +8849,7 @@
     </w:p>
     <w:p>
       <w:pPr>
-        <w:pStyle w:val="ListParagraph"/>
+        <w:pStyle w:val="Prrafodelista"/>
         <w:numPr>
           <w:ilvl w:val="0"/>
           <w:numId w:val="3"/>
@@ -8621,7 +8869,7 @@
     </w:p>
     <w:p>
       <w:pPr>
-        <w:pStyle w:val="ListParagraph"/>
+        <w:pStyle w:val="Prrafodelista"/>
         <w:numPr>
           <w:ilvl w:val="0"/>
           <w:numId w:val="3"/>
@@ -8641,7 +8889,7 @@
     </w:p>
     <w:p>
       <w:pPr>
-        <w:pStyle w:val="ListParagraph"/>
+        <w:pStyle w:val="Prrafodelista"/>
         <w:numPr>
           <w:ilvl w:val="0"/>
           <w:numId w:val="3"/>
@@ -8661,7 +8909,7 @@
     </w:p>
     <w:p>
       <w:pPr>
-        <w:pStyle w:val="ListParagraph"/>
+        <w:pStyle w:val="Prrafodelista"/>
         <w:numPr>
           <w:ilvl w:val="0"/>
           <w:numId w:val="3"/>
@@ -8719,7 +8967,7 @@
     </w:p>
     <w:p>
       <w:pPr>
-        <w:pStyle w:val="ListParagraph"/>
+        <w:pStyle w:val="Prrafodelista"/>
         <w:numPr>
           <w:ilvl w:val="0"/>
           <w:numId w:val="6"/>
@@ -8741,7 +8989,7 @@
     </w:p>
     <w:p>
       <w:pPr>
-        <w:pStyle w:val="ListParagraph"/>
+        <w:pStyle w:val="Prrafodelista"/>
         <w:numPr>
           <w:ilvl w:val="0"/>
           <w:numId w:val="3"/>
@@ -8775,7 +9023,7 @@
     </w:p>
     <w:p>
       <w:pPr>
-        <w:pStyle w:val="ListParagraph"/>
+        <w:pStyle w:val="Prrafodelista"/>
         <w:numPr>
           <w:ilvl w:val="0"/>
           <w:numId w:val="3"/>
@@ -8795,7 +9043,7 @@
     </w:p>
     <w:p>
       <w:pPr>
-        <w:pStyle w:val="ListParagraph"/>
+        <w:pStyle w:val="Prrafodelista"/>
         <w:numPr>
           <w:ilvl w:val="0"/>
           <w:numId w:val="3"/>
@@ -8823,7 +9071,7 @@
     </w:p>
     <w:p>
       <w:pPr>
-        <w:pStyle w:val="ListParagraph"/>
+        <w:pStyle w:val="Prrafodelista"/>
         <w:numPr>
           <w:ilvl w:val="0"/>
           <w:numId w:val="6"/>
@@ -8845,7 +9093,7 @@
     </w:p>
     <w:p>
       <w:pPr>
-        <w:pStyle w:val="ListParagraph"/>
+        <w:pStyle w:val="Prrafodelista"/>
         <w:numPr>
           <w:ilvl w:val="0"/>
           <w:numId w:val="3"/>
@@ -8865,7 +9113,7 @@
     </w:p>
     <w:p>
       <w:pPr>
-        <w:pStyle w:val="ListParagraph"/>
+        <w:pStyle w:val="Prrafodelista"/>
         <w:numPr>
           <w:ilvl w:val="0"/>
           <w:numId w:val="3"/>
@@ -8885,7 +9133,7 @@
     </w:p>
     <w:p>
       <w:pPr>
-        <w:pStyle w:val="ListParagraph"/>
+        <w:pStyle w:val="Prrafodelista"/>
         <w:numPr>
           <w:ilvl w:val="0"/>
           <w:numId w:val="3"/>
@@ -8913,7 +9161,7 @@
     </w:p>
     <w:p>
       <w:pPr>
-        <w:pStyle w:val="ListParagraph"/>
+        <w:pStyle w:val="Prrafodelista"/>
         <w:numPr>
           <w:ilvl w:val="1"/>
           <w:numId w:val="1"/>
@@ -8929,368 +9177,324 @@
           <w:szCs w:val="24"/>
         </w:rPr>
       </w:pPr>
-      <w:bookmarkStart w:id="16" w:name="_Toc516108238"/>
       <w:r>
         <w:rPr>
           <w:b/>
           <w:sz w:val="24"/>
           <w:szCs w:val="24"/>
         </w:rPr>
-        <w:t>Implementación del Cambio</w:t>
-      </w:r>
-      <w:bookmarkEnd w:id="16"/>
-    </w:p>
-    <w:p>
-      <w:pPr>
-        <w:pStyle w:val="ListParagraph"/>
+        <w:t>Planificación y Calendarización</w:t>
+      </w:r>
+    </w:p>
+    <w:p>
+      <w:pPr>
+        <w:pStyle w:val="Prrafodelista"/>
         <w:numPr>
           <w:ilvl w:val="0"/>
-          <w:numId w:val="9"/>
+          <w:numId w:val="12"/>
         </w:numPr>
-        <w:rPr>
-          <w:b/>
-          <w:bCs/>
-          <w:lang w:val="es-ES_tradnl"/>
-        </w:rPr>
-      </w:pPr>
-      <w:r>
-        <w:rPr>
-          <w:b/>
-          <w:bCs/>
-          <w:lang w:val="es-ES_tradnl"/>
+        <w:spacing w:after="160" w:line="240" w:lineRule="auto"/>
+        <w:contextualSpacing w:val="0"/>
+        <w:jc w:val="both"/>
+        <w:outlineLvl w:val="1"/>
+        <w:rPr>
+          <w:b/>
+          <w:sz w:val="24"/>
+          <w:szCs w:val="24"/>
+        </w:rPr>
+      </w:pPr>
+      <w:r>
+        <w:rPr>
+          <w:b/>
+          <w:sz w:val="24"/>
+          <w:szCs w:val="24"/>
         </w:rPr>
         <w:t>Actividades</w:t>
       </w:r>
     </w:p>
     <w:p>
       <w:pPr>
-        <w:pStyle w:val="ListParagraph"/>
+        <w:pStyle w:val="Prrafodelista"/>
         <w:numPr>
           <w:ilvl w:val="0"/>
-          <w:numId w:val="3"/>
+          <w:numId w:val="14"/>
         </w:numPr>
-        <w:rPr>
-          <w:bCs/>
-          <w:lang w:val="es-ES_tradnl"/>
-        </w:rPr>
-      </w:pPr>
-      <w:r>
-        <w:rPr>
-          <w:bCs/>
-          <w:lang w:val="es-ES_tradnl"/>
-        </w:rPr>
-        <w:t>Identificación de equipo a cargo del cambio</w:t>
-      </w:r>
-    </w:p>
-    <w:p>
-      <w:pPr>
-        <w:pStyle w:val="ListParagraph"/>
+        <w:spacing w:after="160" w:line="240" w:lineRule="auto"/>
+        <w:jc w:val="both"/>
+        <w:outlineLvl w:val="1"/>
+        <w:rPr>
+          <w:b/>
+          <w:sz w:val="24"/>
+          <w:szCs w:val="24"/>
+        </w:rPr>
+      </w:pPr>
+      <w:r>
+        <w:rPr>
+          <w:sz w:val="24"/>
+          <w:szCs w:val="24"/>
+        </w:rPr>
+        <w:t>Definición</w:t>
+      </w:r>
+      <w:r>
+        <w:rPr>
+          <w:sz w:val="24"/>
+          <w:szCs w:val="24"/>
+        </w:rPr>
+        <w:t xml:space="preserve"> de fechas.</w:t>
+      </w:r>
+    </w:p>
+    <w:p>
+      <w:pPr>
+        <w:pStyle w:val="Prrafodelista"/>
         <w:numPr>
           <w:ilvl w:val="0"/>
-          <w:numId w:val="3"/>
+          <w:numId w:val="14"/>
         </w:numPr>
-        <w:rPr>
-          <w:bCs/>
-          <w:lang w:val="es-ES_tradnl"/>
-        </w:rPr>
-      </w:pPr>
-      <w:r>
-        <w:rPr>
-          <w:bCs/>
-          <w:lang w:val="es-ES_tradnl"/>
-        </w:rPr>
-        <w:t>Asignación de tareas al equipo que está a cargo.</w:t>
-      </w:r>
-    </w:p>
-    <w:p>
-      <w:pPr>
-        <w:pStyle w:val="ListParagraph"/>
+        <w:spacing w:after="160" w:line="240" w:lineRule="auto"/>
+        <w:jc w:val="both"/>
+        <w:outlineLvl w:val="1"/>
+        <w:rPr>
+          <w:b/>
+          <w:sz w:val="24"/>
+          <w:szCs w:val="24"/>
+        </w:rPr>
+      </w:pPr>
+      <w:r>
+        <w:rPr>
+          <w:sz w:val="24"/>
+          <w:szCs w:val="24"/>
+        </w:rPr>
+        <w:t>Re planificación</w:t>
+      </w:r>
+      <w:r>
+        <w:rPr>
+          <w:sz w:val="24"/>
+          <w:szCs w:val="24"/>
+        </w:rPr>
+        <w:t xml:space="preserve"> de cambios afectados.</w:t>
+      </w:r>
+    </w:p>
+    <w:p>
+      <w:pPr>
+        <w:pStyle w:val="Prrafodelista"/>
         <w:numPr>
           <w:ilvl w:val="0"/>
-          <w:numId w:val="3"/>
+          <w:numId w:val="14"/>
         </w:numPr>
-        <w:rPr>
-          <w:bCs/>
-          <w:lang w:val="es-ES_tradnl"/>
-        </w:rPr>
-      </w:pPr>
-      <w:r>
-        <w:rPr>
-          <w:bCs/>
-          <w:lang w:val="es-ES_tradnl"/>
-        </w:rPr>
-        <w:t>Realizar control de las tareas realizadas.</w:t>
-      </w:r>
-    </w:p>
-    <w:p>
-      <w:pPr>
-        <w:pStyle w:val="ListParagraph"/>
+        <w:spacing w:after="160" w:line="240" w:lineRule="auto"/>
+        <w:jc w:val="both"/>
+        <w:outlineLvl w:val="1"/>
+        <w:rPr>
+          <w:b/>
+          <w:sz w:val="24"/>
+          <w:szCs w:val="24"/>
+        </w:rPr>
+      </w:pPr>
+      <w:r>
+        <w:rPr>
+          <w:sz w:val="24"/>
+          <w:szCs w:val="24"/>
+        </w:rPr>
+        <w:t>Informar</w:t>
+      </w:r>
+      <w:r>
+        <w:rPr>
+          <w:sz w:val="24"/>
+          <w:szCs w:val="24"/>
+        </w:rPr>
+        <w:t xml:space="preserve"> </w:t>
+      </w:r>
+      <w:r>
+        <w:rPr>
+          <w:sz w:val="24"/>
+          <w:szCs w:val="24"/>
+        </w:rPr>
+        <w:t>a todos los implicados responsables y afectados del cambio.</w:t>
+      </w:r>
+    </w:p>
+    <w:p>
+      <w:pPr>
+        <w:pStyle w:val="Prrafodelista"/>
         <w:numPr>
           <w:ilvl w:val="0"/>
-          <w:numId w:val="3"/>
+          <w:numId w:val="12"/>
         </w:numPr>
-        <w:rPr>
-          <w:bCs/>
-          <w:lang w:val="es-ES_tradnl"/>
-        </w:rPr>
-      </w:pPr>
-      <w:r>
-        <w:rPr>
-          <w:bCs/>
-          <w:lang w:val="es-ES_tradnl"/>
-        </w:rPr>
-        <w:t>Verificar casos de prueba pertinentes para los cambios.</w:t>
-      </w:r>
-    </w:p>
-    <w:p>
-      <w:pPr>
-        <w:pStyle w:val="ListParagraph"/>
+        <w:spacing w:after="160" w:line="240" w:lineRule="auto"/>
+        <w:contextualSpacing w:val="0"/>
+        <w:jc w:val="both"/>
+        <w:outlineLvl w:val="1"/>
+        <w:rPr>
+          <w:b/>
+          <w:sz w:val="24"/>
+          <w:szCs w:val="24"/>
+        </w:rPr>
+      </w:pPr>
+      <w:r>
+        <w:rPr>
+          <w:b/>
+          <w:sz w:val="24"/>
+          <w:szCs w:val="24"/>
+        </w:rPr>
+        <w:t>Documentación</w:t>
+      </w:r>
+    </w:p>
+    <w:p>
+      <w:pPr>
+        <w:pStyle w:val="Prrafodelista"/>
         <w:numPr>
           <w:ilvl w:val="0"/>
-          <w:numId w:val="3"/>
+          <w:numId w:val="15"/>
         </w:numPr>
-        <w:rPr>
-          <w:bCs/>
-          <w:lang w:val="es-ES_tradnl"/>
-        </w:rPr>
-      </w:pPr>
-      <w:r>
-        <w:rPr>
-          <w:bCs/>
-          <w:lang w:val="es-ES_tradnl"/>
-        </w:rPr>
-        <w:t>Implementación en entorno de producción de cambios realizados.</w:t>
-      </w:r>
-    </w:p>
-    <w:p>
-      <w:pPr>
-        <w:pStyle w:val="ListParagraph"/>
+        <w:spacing w:after="160" w:line="240" w:lineRule="auto"/>
+        <w:jc w:val="both"/>
+        <w:outlineLvl w:val="1"/>
+        <w:rPr>
+          <w:b/>
+          <w:sz w:val="24"/>
+          <w:szCs w:val="24"/>
+        </w:rPr>
+      </w:pPr>
+      <w:r>
+        <w:rPr>
+          <w:sz w:val="24"/>
+          <w:szCs w:val="24"/>
+        </w:rPr>
+        <w:t>Llenado del campo “Fecha” en el RFC</w:t>
+      </w:r>
+    </w:p>
+    <w:p>
+      <w:pPr>
+        <w:pStyle w:val="Prrafodelista"/>
         <w:numPr>
           <w:ilvl w:val="0"/>
-          <w:numId w:val="3"/>
+          <w:numId w:val="15"/>
         </w:numPr>
-        <w:rPr>
-          <w:bCs/>
-          <w:lang w:val="es-ES_tradnl"/>
-        </w:rPr>
-      </w:pPr>
-      <w:r>
-        <w:rPr>
-          <w:bCs/>
-          <w:lang w:val="es-ES_tradnl"/>
-        </w:rPr>
-        <w:t xml:space="preserve">Cambio de estado de petición de </w:t>
-      </w:r>
-      <w:r>
-        <w:rPr>
-          <w:b/>
-          <w:bCs/>
-          <w:lang w:val="es-ES_tradnl"/>
-        </w:rPr>
-        <w:t>planificado</w:t>
-      </w:r>
-      <w:r>
-        <w:rPr>
-          <w:bCs/>
-          <w:lang w:val="es-ES_tradnl"/>
-        </w:rPr>
-        <w:t xml:space="preserve"> a </w:t>
-      </w:r>
-      <w:r>
-        <w:rPr>
-          <w:b/>
-          <w:bCs/>
-          <w:lang w:val="es-ES_tradnl"/>
-        </w:rPr>
-        <w:t>implementado</w:t>
-      </w:r>
-      <w:r>
-        <w:rPr>
-          <w:bCs/>
-          <w:lang w:val="es-ES_tradnl"/>
-        </w:rPr>
-        <w:t>.</w:t>
-      </w:r>
-    </w:p>
-    <w:p>
-      <w:pPr>
-        <w:rPr>
-          <w:bCs/>
-          <w:lang w:val="es-ES_tradnl"/>
-        </w:rPr>
-      </w:pPr>
-    </w:p>
-    <w:p>
-      <w:pPr>
-        <w:rPr>
-          <w:bCs/>
-          <w:lang w:val="es-ES_tradnl"/>
-        </w:rPr>
-      </w:pPr>
-    </w:p>
-    <w:p>
-      <w:pPr>
-        <w:pStyle w:val="ListParagraph"/>
+        <w:spacing w:after="160" w:line="240" w:lineRule="auto"/>
+        <w:jc w:val="both"/>
+        <w:outlineLvl w:val="1"/>
+        <w:rPr>
+          <w:b/>
+          <w:sz w:val="24"/>
+          <w:szCs w:val="24"/>
+        </w:rPr>
+      </w:pPr>
+      <w:r>
+        <w:rPr>
+          <w:sz w:val="24"/>
+          <w:szCs w:val="24"/>
+        </w:rPr>
+        <w:t>Actualización o creación del calendario de cambios.</w:t>
+      </w:r>
+    </w:p>
+    <w:p>
+      <w:pPr>
+        <w:pStyle w:val="Prrafodelista"/>
         <w:numPr>
           <w:ilvl w:val="0"/>
-          <w:numId w:val="9"/>
+          <w:numId w:val="12"/>
         </w:numPr>
-        <w:rPr>
-          <w:b/>
-          <w:bCs/>
-          <w:lang w:val="es-ES_tradnl"/>
-        </w:rPr>
-      </w:pPr>
-      <w:r>
-        <w:rPr>
-          <w:b/>
-          <w:bCs/>
-          <w:lang w:val="es-ES_tradnl"/>
-        </w:rPr>
-        <w:lastRenderedPageBreak/>
-        <w:t>Documentos</w:t>
-      </w:r>
-    </w:p>
-    <w:p>
-      <w:pPr>
-        <w:pStyle w:val="ListParagraph"/>
+        <w:spacing w:after="160" w:line="240" w:lineRule="auto"/>
+        <w:contextualSpacing w:val="0"/>
+        <w:jc w:val="both"/>
+        <w:outlineLvl w:val="1"/>
+        <w:rPr>
+          <w:b/>
+          <w:sz w:val="24"/>
+          <w:szCs w:val="24"/>
+        </w:rPr>
+      </w:pPr>
+      <w:r>
+        <w:rPr>
+          <w:b/>
+          <w:sz w:val="24"/>
+          <w:szCs w:val="24"/>
+        </w:rPr>
+        <w:t>Políticas</w:t>
+      </w:r>
+    </w:p>
+    <w:p>
+      <w:pPr>
+        <w:pStyle w:val="Prrafodelista"/>
         <w:numPr>
           <w:ilvl w:val="0"/>
-          <w:numId w:val="3"/>
+          <w:numId w:val="16"/>
         </w:numPr>
-        <w:rPr>
-          <w:bCs/>
-          <w:lang w:val="es-ES_tradnl"/>
-        </w:rPr>
-      </w:pPr>
-      <w:r>
-        <w:rPr>
-          <w:bCs/>
-          <w:lang w:val="es-ES_tradnl"/>
-        </w:rPr>
-        <w:t>Plan de control de cambios</w:t>
-      </w:r>
-    </w:p>
-    <w:p>
-      <w:pPr>
-        <w:pStyle w:val="ListParagraph"/>
+        <w:spacing w:after="160" w:line="240" w:lineRule="auto"/>
+        <w:jc w:val="both"/>
+        <w:outlineLvl w:val="1"/>
+        <w:rPr>
+          <w:b/>
+          <w:sz w:val="24"/>
+          <w:szCs w:val="24"/>
+        </w:rPr>
+      </w:pPr>
+      <w:r>
+        <w:rPr>
+          <w:sz w:val="24"/>
+          <w:szCs w:val="24"/>
+        </w:rPr>
+        <w:lastRenderedPageBreak/>
+        <w:t>De forma paralela con el proceso de gestión de entrega, el grupo de gestión de cambios realizara planificación del o los cambios, coordinando la relación y los impactos que se presentaran sobre los cambios que estén en marcha.</w:t>
+      </w:r>
+    </w:p>
+    <w:p>
+      <w:pPr>
+        <w:pStyle w:val="Prrafodelista"/>
         <w:numPr>
           <w:ilvl w:val="0"/>
-          <w:numId w:val="3"/>
+          <w:numId w:val="16"/>
         </w:numPr>
-        <w:rPr>
-          <w:bCs/>
-          <w:lang w:val="es-ES_tradnl"/>
-        </w:rPr>
-      </w:pPr>
-      <w:r>
-        <w:rPr>
-          <w:bCs/>
-          <w:lang w:val="es-ES_tradnl"/>
-        </w:rPr>
-        <w:t>Cronograma de Actividades</w:t>
-      </w:r>
-    </w:p>
-    <w:p>
-      <w:pPr>
-        <w:rPr>
-          <w:bCs/>
-          <w:lang w:val="es-ES_tradnl"/>
-        </w:rPr>
-      </w:pPr>
-    </w:p>
-    <w:p>
-      <w:pPr>
-        <w:pStyle w:val="ListParagraph"/>
+        <w:spacing w:after="160" w:line="240" w:lineRule="auto"/>
+        <w:jc w:val="both"/>
+        <w:outlineLvl w:val="1"/>
+        <w:rPr>
+          <w:b/>
+          <w:sz w:val="24"/>
+          <w:szCs w:val="24"/>
+        </w:rPr>
+      </w:pPr>
+      <w:r>
+        <w:rPr>
+          <w:sz w:val="24"/>
+          <w:szCs w:val="24"/>
+        </w:rPr>
+        <w:t>Se hará un seguimiento a aquellas solicitudes de cambo que ya estén en la fase de aprobación y de ser necesario se pasara a hacer una re planificación de sus fechas para la puesta en producción, dependiendo de las necesidades del negocio, prioridades y categorías de las mismas.</w:t>
+      </w:r>
+    </w:p>
+    <w:p>
+      <w:pPr>
+        <w:pStyle w:val="Prrafodelista"/>
         <w:numPr>
           <w:ilvl w:val="0"/>
-          <w:numId w:val="9"/>
+          <w:numId w:val="16"/>
         </w:numPr>
-        <w:rPr>
-          <w:b/>
-          <w:bCs/>
-          <w:lang w:val="es-ES_tradnl"/>
-        </w:rPr>
-      </w:pPr>
-      <w:r>
-        <w:rPr>
-          <w:b/>
-          <w:bCs/>
-          <w:lang w:val="es-ES_tradnl"/>
-        </w:rPr>
-        <w:t>Políticas</w:t>
-      </w:r>
-    </w:p>
-    <w:p>
-      <w:pPr>
-        <w:pStyle w:val="ListParagraph"/>
-        <w:numPr>
-          <w:ilvl w:val="0"/>
-          <w:numId w:val="3"/>
-        </w:numPr>
-        <w:rPr>
-          <w:bCs/>
-          <w:lang w:val="es-ES_tradnl"/>
-        </w:rPr>
-      </w:pPr>
-      <w:r>
-        <w:rPr>
-          <w:bCs/>
-          <w:lang w:val="es-ES_tradnl"/>
-        </w:rPr>
-        <w:t>La implementación de los cambios debe estar a cargo de una persona con experiencia para la tarea a realizarse.</w:t>
-      </w:r>
-    </w:p>
-    <w:p>
-      <w:pPr>
-        <w:pStyle w:val="ListParagraph"/>
-        <w:numPr>
-          <w:ilvl w:val="0"/>
-          <w:numId w:val="3"/>
-        </w:numPr>
-        <w:rPr>
-          <w:bCs/>
-          <w:lang w:val="es-ES_tradnl"/>
-        </w:rPr>
-      </w:pPr>
-      <w:r>
-        <w:rPr>
-          <w:bCs/>
-          <w:lang w:val="es-ES_tradnl"/>
-        </w:rPr>
-        <w:t>El seguimiento del cronograma debe ser estricto, y solo puede darse una extensión de este en casos excepcionales.</w:t>
-      </w:r>
-    </w:p>
-    <w:p>
-      <w:pPr>
-        <w:pStyle w:val="ListParagraph"/>
-        <w:numPr>
-          <w:ilvl w:val="0"/>
-          <w:numId w:val="3"/>
-        </w:numPr>
-        <w:rPr>
-          <w:bCs/>
-          <w:lang w:val="es-ES_tradnl"/>
-        </w:rPr>
-      </w:pPr>
-      <w:r>
-        <w:rPr>
-          <w:bCs/>
-          <w:lang w:val="es-ES_tradnl"/>
-        </w:rPr>
-        <w:t>Los casos de prueba se deben de realizar a la par que se realizan la implementación de los cambios.</w:t>
-      </w:r>
-    </w:p>
-    <w:p>
-      <w:pPr>
-        <w:rPr>
-          <w:lang w:val="es-ES_tradnl"/>
-        </w:rPr>
-      </w:pPr>
-    </w:p>
-    <w:p>
-      <w:pPr>
-        <w:pStyle w:val="ListParagraph"/>
+        <w:spacing w:after="160" w:line="240" w:lineRule="auto"/>
+        <w:jc w:val="both"/>
+        <w:outlineLvl w:val="1"/>
+        <w:rPr>
+          <w:b/>
+          <w:sz w:val="24"/>
+          <w:szCs w:val="24"/>
+        </w:rPr>
+      </w:pPr>
+      <w:r>
+        <w:rPr>
+          <w:sz w:val="24"/>
+          <w:szCs w:val="24"/>
+        </w:rPr>
+        <w:t xml:space="preserve">Se </w:t>
+      </w:r>
+      <w:r>
+        <w:rPr>
+          <w:sz w:val="24"/>
+          <w:szCs w:val="24"/>
+        </w:rPr>
+        <w:t>enviara un mensaje con las fechas estimadas en las cuales se pondrá en producción los cambios solicitados mediante el correo rsac-soporte@iss.com.</w:t>
+      </w:r>
+    </w:p>
+    <w:p>
+      <w:pPr>
+        <w:pStyle w:val="Prrafodelista"/>
         <w:numPr>
           <w:ilvl w:val="1"/>
           <w:numId w:val="1"/>
@@ -9306,23 +9510,21 @@
           <w:szCs w:val="24"/>
         </w:rPr>
       </w:pPr>
-      <w:bookmarkStart w:id="17" w:name="_Toc516108239"/>
       <w:r>
         <w:rPr>
           <w:b/>
           <w:sz w:val="24"/>
           <w:szCs w:val="24"/>
         </w:rPr>
-        <w:t>Verificación de la implementación</w:t>
-      </w:r>
-      <w:bookmarkEnd w:id="17"/>
-    </w:p>
-    <w:p>
-      <w:pPr>
-        <w:pStyle w:val="ListParagraph"/>
+        <w:t>Implementación del Cambio</w:t>
+      </w:r>
+    </w:p>
+    <w:p>
+      <w:pPr>
+        <w:pStyle w:val="Prrafodelista"/>
         <w:numPr>
           <w:ilvl w:val="0"/>
-          <w:numId w:val="10"/>
+          <w:numId w:val="9"/>
         </w:numPr>
         <w:rPr>
           <w:b/>
@@ -9341,7 +9543,7 @@
     </w:p>
     <w:p>
       <w:pPr>
-        <w:pStyle w:val="ListParagraph"/>
+        <w:pStyle w:val="Prrafodelista"/>
         <w:numPr>
           <w:ilvl w:val="0"/>
           <w:numId w:val="3"/>
@@ -9356,19 +9558,12 @@
           <w:bCs/>
           <w:lang w:val="es-ES_tradnl"/>
         </w:rPr>
-        <w:t xml:space="preserve">Se </w:t>
-      </w:r>
-      <w:r>
-        <w:rPr>
-          <w:bCs/>
-          <w:lang w:val="es-ES_tradnl"/>
-        </w:rPr>
-        <w:t>hacen revisiones a los cambios implementados y sus efectos en el sistema.</w:t>
-      </w:r>
-    </w:p>
-    <w:p>
-      <w:pPr>
-        <w:pStyle w:val="ListParagraph"/>
+        <w:t>Identificación de equipo a cargo del cambio</w:t>
+      </w:r>
+    </w:p>
+    <w:p>
+      <w:pPr>
+        <w:pStyle w:val="Prrafodelista"/>
         <w:numPr>
           <w:ilvl w:val="0"/>
           <w:numId w:val="3"/>
@@ -9383,19 +9578,12 @@
           <w:bCs/>
           <w:lang w:val="es-ES_tradnl"/>
         </w:rPr>
-        <w:t>Se registra el nivel de satisfacción de los usuarios con respecto al cambio implementado</w:t>
-      </w:r>
-      <w:r>
-        <w:rPr>
-          <w:bCs/>
-          <w:lang w:val="es-ES_tradnl"/>
-        </w:rPr>
-        <w:t>.</w:t>
-      </w:r>
-    </w:p>
-    <w:p>
-      <w:pPr>
-        <w:pStyle w:val="ListParagraph"/>
+        <w:t>Asignación de tareas al equipo que está a cargo.</w:t>
+      </w:r>
+    </w:p>
+    <w:p>
+      <w:pPr>
+        <w:pStyle w:val="Prrafodelista"/>
         <w:numPr>
           <w:ilvl w:val="0"/>
           <w:numId w:val="3"/>
@@ -9410,79 +9598,12 @@
           <w:bCs/>
           <w:lang w:val="es-ES_tradnl"/>
         </w:rPr>
-        <w:t>Se cambia el estado de la solicitud de cambio</w:t>
-      </w:r>
-      <w:r>
-        <w:rPr>
-          <w:bCs/>
-          <w:lang w:val="es-ES_tradnl"/>
-        </w:rPr>
-        <w:t xml:space="preserve"> de </w:t>
-      </w:r>
-      <w:r>
-        <w:rPr>
-          <w:b/>
-          <w:bCs/>
-          <w:lang w:val="es-ES_tradnl"/>
-        </w:rPr>
-        <w:t>implementado</w:t>
-      </w:r>
-      <w:r>
-        <w:rPr>
-          <w:bCs/>
-          <w:lang w:val="es-ES_tradnl"/>
-        </w:rPr>
-        <w:t xml:space="preserve"> a </w:t>
-      </w:r>
-      <w:r>
-        <w:rPr>
-          <w:b/>
-          <w:bCs/>
-          <w:lang w:val="es-ES_tradnl"/>
-        </w:rPr>
-        <w:t>verificado</w:t>
-      </w:r>
-      <w:r>
-        <w:rPr>
-          <w:bCs/>
-          <w:lang w:val="es-ES_tradnl"/>
-        </w:rPr>
-        <w:t>.</w:t>
-      </w:r>
-    </w:p>
-    <w:p>
-      <w:pPr>
-        <w:rPr>
-          <w:bCs/>
-          <w:lang w:val="es-ES_tradnl"/>
-        </w:rPr>
-      </w:pPr>
-    </w:p>
-    <w:p>
-      <w:pPr>
-        <w:pStyle w:val="ListParagraph"/>
-        <w:numPr>
-          <w:ilvl w:val="0"/>
-          <w:numId w:val="10"/>
-        </w:numPr>
-        <w:rPr>
-          <w:b/>
-          <w:bCs/>
-          <w:lang w:val="es-ES_tradnl"/>
-        </w:rPr>
-      </w:pPr>
-      <w:r>
-        <w:rPr>
-          <w:b/>
-          <w:bCs/>
-          <w:lang w:val="es-ES_tradnl"/>
-        </w:rPr>
-        <w:t>Documentos</w:t>
-      </w:r>
-    </w:p>
-    <w:p>
-      <w:pPr>
-        <w:pStyle w:val="ListParagraph"/>
+        <w:t>Realizar control de las tareas realizadas.</w:t>
+      </w:r>
+    </w:p>
+    <w:p>
+      <w:pPr>
+        <w:pStyle w:val="Prrafodelista"/>
         <w:numPr>
           <w:ilvl w:val="0"/>
           <w:numId w:val="3"/>
@@ -9497,43 +9618,12 @@
           <w:bCs/>
           <w:lang w:val="es-ES_tradnl"/>
         </w:rPr>
-        <w:t>Plan de control de cambios</w:t>
-      </w:r>
-    </w:p>
-    <w:p>
-      <w:pPr>
-        <w:ind w:left="1068"/>
-        <w:rPr>
-          <w:bCs/>
-          <w:lang w:val="es-ES_tradnl"/>
-        </w:rPr>
-      </w:pPr>
-    </w:p>
-    <w:p>
-      <w:pPr>
-        <w:pStyle w:val="ListParagraph"/>
-        <w:numPr>
-          <w:ilvl w:val="0"/>
-          <w:numId w:val="10"/>
-        </w:numPr>
-        <w:rPr>
-          <w:b/>
-          <w:bCs/>
-          <w:lang w:val="es-ES_tradnl"/>
-        </w:rPr>
-      </w:pPr>
-      <w:r>
-        <w:rPr>
-          <w:b/>
-          <w:bCs/>
-          <w:lang w:val="es-ES_tradnl"/>
-        </w:rPr>
-        <w:t>Políticas</w:t>
-      </w:r>
-    </w:p>
-    <w:p>
-      <w:pPr>
-        <w:pStyle w:val="ListParagraph"/>
+        <w:t>Verificar casos de prueba pertinentes para los cambios.</w:t>
+      </w:r>
+    </w:p>
+    <w:p>
+      <w:pPr>
+        <w:pStyle w:val="Prrafodelista"/>
         <w:numPr>
           <w:ilvl w:val="0"/>
           <w:numId w:val="3"/>
@@ -9548,133 +9638,50 @@
           <w:bCs/>
           <w:lang w:val="es-ES_tradnl"/>
         </w:rPr>
-        <w:t>Las revisiones se deben hacer en un tiempo promedio:</w:t>
-      </w:r>
-    </w:p>
-    <w:p>
-      <w:pPr>
-        <w:pStyle w:val="ListParagraph"/>
-        <w:numPr>
-          <w:ilvl w:val="1"/>
-          <w:numId w:val="3"/>
-        </w:numPr>
-        <w:rPr>
-          <w:bCs/>
-          <w:lang w:val="es-ES_tradnl"/>
-        </w:rPr>
-      </w:pPr>
-      <w:r>
-        <w:rPr>
-          <w:bCs/>
-          <w:lang w:val="es-ES_tradnl"/>
-        </w:rPr>
-        <w:t>Revisión de infraestructura (</w:t>
-      </w:r>
-      <w:proofErr w:type="spellStart"/>
-      <w:r>
-        <w:rPr>
-          <w:bCs/>
-          <w:lang w:val="es-ES_tradnl"/>
-        </w:rPr>
-        <w:t>backend</w:t>
-      </w:r>
-      <w:proofErr w:type="spellEnd"/>
-      <w:r>
-        <w:rPr>
-          <w:bCs/>
-          <w:lang w:val="es-ES_tradnl"/>
-        </w:rPr>
-        <w:t>)</w:t>
-      </w:r>
-      <w:r>
-        <w:rPr>
-          <w:bCs/>
-          <w:lang w:val="es-ES_tradnl"/>
-        </w:rPr>
-        <w:t xml:space="preserve">: </w:t>
-      </w:r>
-      <w:r>
-        <w:rPr>
-          <w:bCs/>
-          <w:lang w:val="es-ES_tradnl"/>
-        </w:rPr>
-        <w:t>2</w:t>
-      </w:r>
-      <w:r>
-        <w:rPr>
-          <w:bCs/>
-          <w:lang w:val="es-ES_tradnl"/>
-        </w:rPr>
-        <w:t xml:space="preserve"> día</w:t>
-      </w:r>
-      <w:r>
-        <w:rPr>
-          <w:bCs/>
-          <w:lang w:val="es-ES_tradnl"/>
-        </w:rPr>
-        <w:t>s</w:t>
-      </w:r>
-    </w:p>
-    <w:p>
-      <w:pPr>
-        <w:pStyle w:val="ListParagraph"/>
-        <w:numPr>
-          <w:ilvl w:val="1"/>
-          <w:numId w:val="3"/>
-        </w:numPr>
-        <w:rPr>
-          <w:bCs/>
-          <w:lang w:val="es-ES_tradnl"/>
-        </w:rPr>
-      </w:pPr>
-      <w:r>
-        <w:rPr>
-          <w:bCs/>
-          <w:lang w:val="es-ES_tradnl"/>
-        </w:rPr>
-        <w:t>Revisión de aplicaciones (</w:t>
-      </w:r>
-      <w:proofErr w:type="spellStart"/>
-      <w:r>
-        <w:rPr>
-          <w:bCs/>
-          <w:lang w:val="es-ES_tradnl"/>
-        </w:rPr>
-        <w:t>frontend</w:t>
-      </w:r>
-      <w:proofErr w:type="spellEnd"/>
-      <w:r>
-        <w:rPr>
-          <w:bCs/>
-          <w:lang w:val="es-ES_tradnl"/>
-        </w:rPr>
-        <w:t>)</w:t>
-      </w:r>
-      <w:r>
-        <w:rPr>
-          <w:bCs/>
-          <w:lang w:val="es-ES_tradnl"/>
-        </w:rPr>
-        <w:t>: 4 días</w:t>
-      </w:r>
-    </w:p>
-    <w:p>
-      <w:pPr>
-        <w:pStyle w:val="ListParagraph"/>
+        <w:t>Implementación en entorno de producción de cambios realizados.</w:t>
+      </w:r>
+    </w:p>
+    <w:p>
+      <w:pPr>
+        <w:pStyle w:val="Prrafodelista"/>
         <w:numPr>
           <w:ilvl w:val="0"/>
           <w:numId w:val="3"/>
         </w:numPr>
         <w:rPr>
-          <w:lang w:val="es-ES_tradnl"/>
-        </w:rPr>
-      </w:pPr>
-      <w:r>
-        <w:rPr>
-          <w:bCs/>
-          <w:lang w:val="es-ES_tradnl"/>
-        </w:rPr>
-        <w:t>Se le envía un registro online de satisfacción al director de proyecto y a los líderes de mantenimiento</w:t>
+          <w:bCs/>
+          <w:lang w:val="es-ES_tradnl"/>
+        </w:rPr>
+      </w:pPr>
+      <w:r>
+        <w:rPr>
+          <w:bCs/>
+          <w:lang w:val="es-ES_tradnl"/>
+        </w:rPr>
+        <w:t xml:space="preserve">Cambio de estado de petición de </w:t>
+      </w:r>
+      <w:r>
+        <w:rPr>
+          <w:b/>
+          <w:bCs/>
+          <w:lang w:val="es-ES_tradnl"/>
+        </w:rPr>
+        <w:t>planificado</w:t>
+      </w:r>
+      <w:r>
+        <w:rPr>
+          <w:bCs/>
+          <w:lang w:val="es-ES_tradnl"/>
+        </w:rPr>
+        <w:t xml:space="preserve"> a </w:t>
+      </w:r>
+      <w:r>
+        <w:rPr>
+          <w:b/>
+          <w:bCs/>
+          <w:lang w:val="es-ES_tradnl"/>
+        </w:rPr>
+        <w:t>implementado</w:t>
       </w:r>
       <w:r>
         <w:rPr>
@@ -9687,47 +9694,181 @@
     <w:p>
       <w:pPr>
         <w:rPr>
-          <w:lang w:val="es-ES_tradnl"/>
-        </w:rPr>
-      </w:pPr>
-      <w:r>
-        <w:rPr>
-          <w:lang w:val="es-ES_tradnl"/>
-        </w:rPr>
-        <w:t xml:space="preserve"> </w:t>
-      </w:r>
-    </w:p>
-    <w:p>
-      <w:pPr>
-        <w:rPr>
-          <w:lang w:val="es-ES_tradnl"/>
-        </w:rPr>
-      </w:pPr>
-    </w:p>
-    <w:p>
-      <w:pPr>
-        <w:rPr>
-          <w:lang w:val="es-ES_tradnl"/>
-        </w:rPr>
-      </w:pPr>
-    </w:p>
-    <w:p>
-      <w:pPr>
-        <w:rPr>
-          <w:lang w:val="es-ES_tradnl"/>
-        </w:rPr>
-      </w:pPr>
-    </w:p>
-    <w:p>
-      <w:pPr>
-        <w:rPr>
-          <w:lang w:val="es-ES_tradnl"/>
-        </w:rPr>
-      </w:pPr>
-    </w:p>
-    <w:p>
-      <w:pPr>
-        <w:pStyle w:val="ListParagraph"/>
+          <w:bCs/>
+          <w:lang w:val="es-ES_tradnl"/>
+        </w:rPr>
+      </w:pPr>
+    </w:p>
+    <w:p>
+      <w:pPr>
+        <w:rPr>
+          <w:bCs/>
+          <w:lang w:val="es-ES_tradnl"/>
+        </w:rPr>
+      </w:pPr>
+    </w:p>
+    <w:p>
+      <w:pPr>
+        <w:pStyle w:val="Prrafodelista"/>
+        <w:numPr>
+          <w:ilvl w:val="0"/>
+          <w:numId w:val="9"/>
+        </w:numPr>
+        <w:rPr>
+          <w:b/>
+          <w:bCs/>
+          <w:lang w:val="es-ES_tradnl"/>
+        </w:rPr>
+      </w:pPr>
+      <w:r>
+        <w:rPr>
+          <w:b/>
+          <w:bCs/>
+          <w:lang w:val="es-ES_tradnl"/>
+        </w:rPr>
+        <w:t>Documentos</w:t>
+      </w:r>
+    </w:p>
+    <w:p>
+      <w:pPr>
+        <w:pStyle w:val="Prrafodelista"/>
+        <w:numPr>
+          <w:ilvl w:val="0"/>
+          <w:numId w:val="3"/>
+        </w:numPr>
+        <w:rPr>
+          <w:bCs/>
+          <w:lang w:val="es-ES_tradnl"/>
+        </w:rPr>
+      </w:pPr>
+      <w:r>
+        <w:rPr>
+          <w:bCs/>
+          <w:lang w:val="es-ES_tradnl"/>
+        </w:rPr>
+        <w:t>Plan de control de cambios</w:t>
+      </w:r>
+    </w:p>
+    <w:p>
+      <w:pPr>
+        <w:pStyle w:val="Prrafodelista"/>
+        <w:numPr>
+          <w:ilvl w:val="0"/>
+          <w:numId w:val="3"/>
+        </w:numPr>
+        <w:rPr>
+          <w:bCs/>
+          <w:lang w:val="es-ES_tradnl"/>
+        </w:rPr>
+      </w:pPr>
+      <w:r>
+        <w:rPr>
+          <w:bCs/>
+          <w:lang w:val="es-ES_tradnl"/>
+        </w:rPr>
+        <w:t>Cronograma de Actividades</w:t>
+      </w:r>
+    </w:p>
+    <w:p>
+      <w:pPr>
+        <w:rPr>
+          <w:bCs/>
+          <w:lang w:val="es-ES_tradnl"/>
+        </w:rPr>
+      </w:pPr>
+    </w:p>
+    <w:p>
+      <w:pPr>
+        <w:pStyle w:val="Prrafodelista"/>
+        <w:numPr>
+          <w:ilvl w:val="0"/>
+          <w:numId w:val="9"/>
+        </w:numPr>
+        <w:rPr>
+          <w:b/>
+          <w:bCs/>
+          <w:lang w:val="es-ES_tradnl"/>
+        </w:rPr>
+      </w:pPr>
+      <w:r>
+        <w:rPr>
+          <w:b/>
+          <w:bCs/>
+          <w:lang w:val="es-ES_tradnl"/>
+        </w:rPr>
+        <w:t>Políticas</w:t>
+      </w:r>
+    </w:p>
+    <w:p>
+      <w:pPr>
+        <w:pStyle w:val="Prrafodelista"/>
+        <w:numPr>
+          <w:ilvl w:val="0"/>
+          <w:numId w:val="3"/>
+        </w:numPr>
+        <w:rPr>
+          <w:bCs/>
+          <w:lang w:val="es-ES_tradnl"/>
+        </w:rPr>
+      </w:pPr>
+      <w:r>
+        <w:rPr>
+          <w:bCs/>
+          <w:lang w:val="es-ES_tradnl"/>
+        </w:rPr>
+        <w:t>La implementación de los cambios debe estar a cargo de una persona con experiencia para la tarea a realizarse.</w:t>
+      </w:r>
+    </w:p>
+    <w:p>
+      <w:pPr>
+        <w:pStyle w:val="Prrafodelista"/>
+        <w:numPr>
+          <w:ilvl w:val="0"/>
+          <w:numId w:val="3"/>
+        </w:numPr>
+        <w:rPr>
+          <w:bCs/>
+          <w:lang w:val="es-ES_tradnl"/>
+        </w:rPr>
+      </w:pPr>
+      <w:r>
+        <w:rPr>
+          <w:bCs/>
+          <w:lang w:val="es-ES_tradnl"/>
+        </w:rPr>
+        <w:t>El seguimiento del cronograma debe ser estricto, y solo puede darse una extensión de este en casos excepcionales.</w:t>
+      </w:r>
+    </w:p>
+    <w:p>
+      <w:pPr>
+        <w:pStyle w:val="Prrafodelista"/>
+        <w:numPr>
+          <w:ilvl w:val="0"/>
+          <w:numId w:val="3"/>
+        </w:numPr>
+        <w:rPr>
+          <w:bCs/>
+          <w:lang w:val="es-ES_tradnl"/>
+        </w:rPr>
+      </w:pPr>
+      <w:r>
+        <w:rPr>
+          <w:bCs/>
+          <w:lang w:val="es-ES_tradnl"/>
+        </w:rPr>
+        <w:t>Los casos de prueba se deben de realizar a la par que se realizan la implementación de los cambios.</w:t>
+      </w:r>
+    </w:p>
+    <w:p>
+      <w:pPr>
+        <w:rPr>
+          <w:lang w:val="es-ES_tradnl"/>
+        </w:rPr>
+      </w:pPr>
+    </w:p>
+    <w:p>
+      <w:pPr>
+        <w:pStyle w:val="Prrafodelista"/>
         <w:numPr>
           <w:ilvl w:val="1"/>
           <w:numId w:val="1"/>
@@ -9743,21 +9884,416 @@
           <w:szCs w:val="24"/>
         </w:rPr>
       </w:pPr>
-      <w:bookmarkStart w:id="18" w:name="_Toc516108240"/>
+      <w:bookmarkStart w:id="16" w:name="_Toc516108239"/>
       <w:r>
         <w:rPr>
           <w:b/>
           <w:sz w:val="24"/>
           <w:szCs w:val="24"/>
         </w:rPr>
-        <w:lastRenderedPageBreak/>
+        <w:t>Verificación de la implementación</w:t>
+      </w:r>
+      <w:bookmarkEnd w:id="16"/>
+    </w:p>
+    <w:p>
+      <w:pPr>
+        <w:pStyle w:val="Prrafodelista"/>
+        <w:numPr>
+          <w:ilvl w:val="0"/>
+          <w:numId w:val="10"/>
+        </w:numPr>
+        <w:rPr>
+          <w:b/>
+          <w:bCs/>
+          <w:lang w:val="es-ES_tradnl"/>
+        </w:rPr>
+      </w:pPr>
+      <w:r>
+        <w:rPr>
+          <w:b/>
+          <w:bCs/>
+          <w:lang w:val="es-ES_tradnl"/>
+        </w:rPr>
+        <w:t>Actividades</w:t>
+      </w:r>
+    </w:p>
+    <w:p>
+      <w:pPr>
+        <w:pStyle w:val="Prrafodelista"/>
+        <w:numPr>
+          <w:ilvl w:val="0"/>
+          <w:numId w:val="3"/>
+        </w:numPr>
+        <w:rPr>
+          <w:bCs/>
+          <w:lang w:val="es-ES_tradnl"/>
+        </w:rPr>
+      </w:pPr>
+      <w:r>
+        <w:rPr>
+          <w:bCs/>
+          <w:lang w:val="es-ES_tradnl"/>
+        </w:rPr>
+        <w:t xml:space="preserve">Se </w:t>
+      </w:r>
+      <w:r>
+        <w:rPr>
+          <w:bCs/>
+          <w:lang w:val="es-ES_tradnl"/>
+        </w:rPr>
+        <w:t>hacen revisiones a los cambios implementados y sus efectos en el sistema.</w:t>
+      </w:r>
+    </w:p>
+    <w:p>
+      <w:pPr>
+        <w:pStyle w:val="Prrafodelista"/>
+        <w:numPr>
+          <w:ilvl w:val="0"/>
+          <w:numId w:val="3"/>
+        </w:numPr>
+        <w:rPr>
+          <w:bCs/>
+          <w:lang w:val="es-ES_tradnl"/>
+        </w:rPr>
+      </w:pPr>
+      <w:r>
+        <w:rPr>
+          <w:bCs/>
+          <w:lang w:val="es-ES_tradnl"/>
+        </w:rPr>
+        <w:t>Se registra el nivel de satisfacción de los usuarios con respecto al cambio implementado</w:t>
+      </w:r>
+      <w:r>
+        <w:rPr>
+          <w:bCs/>
+          <w:lang w:val="es-ES_tradnl"/>
+        </w:rPr>
+        <w:t>.</w:t>
+      </w:r>
+    </w:p>
+    <w:p>
+      <w:pPr>
+        <w:pStyle w:val="Prrafodelista"/>
+        <w:numPr>
+          <w:ilvl w:val="0"/>
+          <w:numId w:val="3"/>
+        </w:numPr>
+        <w:rPr>
+          <w:bCs/>
+          <w:lang w:val="es-ES_tradnl"/>
+        </w:rPr>
+      </w:pPr>
+      <w:r>
+        <w:rPr>
+          <w:bCs/>
+          <w:lang w:val="es-ES_tradnl"/>
+        </w:rPr>
+        <w:t>Se cambia el estado de la solicitud de cambio</w:t>
+      </w:r>
+      <w:r>
+        <w:rPr>
+          <w:bCs/>
+          <w:lang w:val="es-ES_tradnl"/>
+        </w:rPr>
+        <w:t xml:space="preserve"> de </w:t>
+      </w:r>
+      <w:r>
+        <w:rPr>
+          <w:b/>
+          <w:bCs/>
+          <w:lang w:val="es-ES_tradnl"/>
+        </w:rPr>
+        <w:t>implementado</w:t>
+      </w:r>
+      <w:r>
+        <w:rPr>
+          <w:bCs/>
+          <w:lang w:val="es-ES_tradnl"/>
+        </w:rPr>
+        <w:t xml:space="preserve"> a </w:t>
+      </w:r>
+      <w:r>
+        <w:rPr>
+          <w:b/>
+          <w:bCs/>
+          <w:lang w:val="es-ES_tradnl"/>
+        </w:rPr>
+        <w:t>verificado</w:t>
+      </w:r>
+      <w:r>
+        <w:rPr>
+          <w:bCs/>
+          <w:lang w:val="es-ES_tradnl"/>
+        </w:rPr>
+        <w:t>.</w:t>
+      </w:r>
+    </w:p>
+    <w:p>
+      <w:pPr>
+        <w:rPr>
+          <w:bCs/>
+          <w:lang w:val="es-ES_tradnl"/>
+        </w:rPr>
+      </w:pPr>
+    </w:p>
+    <w:p>
+      <w:pPr>
+        <w:pStyle w:val="Prrafodelista"/>
+        <w:numPr>
+          <w:ilvl w:val="0"/>
+          <w:numId w:val="10"/>
+        </w:numPr>
+        <w:rPr>
+          <w:b/>
+          <w:bCs/>
+          <w:lang w:val="es-ES_tradnl"/>
+        </w:rPr>
+      </w:pPr>
+      <w:r>
+        <w:rPr>
+          <w:b/>
+          <w:bCs/>
+          <w:lang w:val="es-ES_tradnl"/>
+        </w:rPr>
+        <w:t>Documentos</w:t>
+      </w:r>
+    </w:p>
+    <w:p>
+      <w:pPr>
+        <w:pStyle w:val="Prrafodelista"/>
+        <w:numPr>
+          <w:ilvl w:val="0"/>
+          <w:numId w:val="3"/>
+        </w:numPr>
+        <w:rPr>
+          <w:bCs/>
+          <w:lang w:val="es-ES_tradnl"/>
+        </w:rPr>
+      </w:pPr>
+      <w:r>
+        <w:rPr>
+          <w:bCs/>
+          <w:lang w:val="es-ES_tradnl"/>
+        </w:rPr>
+        <w:t>Plan de control de cambios</w:t>
+      </w:r>
+    </w:p>
+    <w:p>
+      <w:pPr>
+        <w:ind w:left="1068"/>
+        <w:rPr>
+          <w:bCs/>
+          <w:lang w:val="es-ES_tradnl"/>
+        </w:rPr>
+      </w:pPr>
+    </w:p>
+    <w:p>
+      <w:pPr>
+        <w:pStyle w:val="Prrafodelista"/>
+        <w:numPr>
+          <w:ilvl w:val="0"/>
+          <w:numId w:val="10"/>
+        </w:numPr>
+        <w:rPr>
+          <w:b/>
+          <w:bCs/>
+          <w:lang w:val="es-ES_tradnl"/>
+        </w:rPr>
+      </w:pPr>
+      <w:r>
+        <w:rPr>
+          <w:b/>
+          <w:bCs/>
+          <w:lang w:val="es-ES_tradnl"/>
+        </w:rPr>
+        <w:t>Políticas</w:t>
+      </w:r>
+    </w:p>
+    <w:p>
+      <w:pPr>
+        <w:pStyle w:val="Prrafodelista"/>
+        <w:numPr>
+          <w:ilvl w:val="0"/>
+          <w:numId w:val="3"/>
+        </w:numPr>
+        <w:rPr>
+          <w:bCs/>
+          <w:lang w:val="es-ES_tradnl"/>
+        </w:rPr>
+      </w:pPr>
+      <w:r>
+        <w:rPr>
+          <w:bCs/>
+          <w:lang w:val="es-ES_tradnl"/>
+        </w:rPr>
+        <w:t>Las revisiones se deben hacer en un tiempo promedio:</w:t>
+      </w:r>
+    </w:p>
+    <w:p>
+      <w:pPr>
+        <w:pStyle w:val="Prrafodelista"/>
+        <w:numPr>
+          <w:ilvl w:val="1"/>
+          <w:numId w:val="3"/>
+        </w:numPr>
+        <w:rPr>
+          <w:bCs/>
+          <w:lang w:val="es-ES_tradnl"/>
+        </w:rPr>
+      </w:pPr>
+      <w:r>
+        <w:rPr>
+          <w:bCs/>
+          <w:lang w:val="es-ES_tradnl"/>
+        </w:rPr>
+        <w:t>Revisión de infraestructura (</w:t>
+      </w:r>
+      <w:proofErr w:type="spellStart"/>
+      <w:r>
+        <w:rPr>
+          <w:bCs/>
+          <w:lang w:val="es-ES_tradnl"/>
+        </w:rPr>
+        <w:t>backend</w:t>
+      </w:r>
+      <w:proofErr w:type="spellEnd"/>
+      <w:r>
+        <w:rPr>
+          <w:bCs/>
+          <w:lang w:val="es-ES_tradnl"/>
+        </w:rPr>
+        <w:t>)</w:t>
+      </w:r>
+      <w:r>
+        <w:rPr>
+          <w:bCs/>
+          <w:lang w:val="es-ES_tradnl"/>
+        </w:rPr>
+        <w:t xml:space="preserve">: </w:t>
+      </w:r>
+      <w:r>
+        <w:rPr>
+          <w:bCs/>
+          <w:lang w:val="es-ES_tradnl"/>
+        </w:rPr>
+        <w:t>2</w:t>
+      </w:r>
+      <w:r>
+        <w:rPr>
+          <w:bCs/>
+          <w:lang w:val="es-ES_tradnl"/>
+        </w:rPr>
+        <w:t xml:space="preserve"> día</w:t>
+      </w:r>
+      <w:r>
+        <w:rPr>
+          <w:bCs/>
+          <w:lang w:val="es-ES_tradnl"/>
+        </w:rPr>
+        <w:t>s</w:t>
+      </w:r>
+    </w:p>
+    <w:p>
+      <w:pPr>
+        <w:pStyle w:val="Prrafodelista"/>
+        <w:numPr>
+          <w:ilvl w:val="1"/>
+          <w:numId w:val="3"/>
+        </w:numPr>
+        <w:rPr>
+          <w:bCs/>
+          <w:lang w:val="es-ES_tradnl"/>
+        </w:rPr>
+      </w:pPr>
+      <w:r>
+        <w:rPr>
+          <w:bCs/>
+          <w:lang w:val="es-ES_tradnl"/>
+        </w:rPr>
+        <w:t>Revisión de aplicaciones (</w:t>
+      </w:r>
+      <w:proofErr w:type="spellStart"/>
+      <w:r>
+        <w:rPr>
+          <w:bCs/>
+          <w:lang w:val="es-ES_tradnl"/>
+        </w:rPr>
+        <w:t>frontend</w:t>
+      </w:r>
+      <w:proofErr w:type="spellEnd"/>
+      <w:r>
+        <w:rPr>
+          <w:bCs/>
+          <w:lang w:val="es-ES_tradnl"/>
+        </w:rPr>
+        <w:t>)</w:t>
+      </w:r>
+      <w:r>
+        <w:rPr>
+          <w:bCs/>
+          <w:lang w:val="es-ES_tradnl"/>
+        </w:rPr>
+        <w:t>: 4 días</w:t>
+      </w:r>
+    </w:p>
+    <w:p>
+      <w:pPr>
+        <w:pStyle w:val="Prrafodelista"/>
+        <w:numPr>
+          <w:ilvl w:val="0"/>
+          <w:numId w:val="3"/>
+        </w:numPr>
+        <w:rPr>
+          <w:lang w:val="es-ES_tradnl"/>
+        </w:rPr>
+      </w:pPr>
+      <w:r>
+        <w:rPr>
+          <w:bCs/>
+          <w:lang w:val="es-ES_tradnl"/>
+        </w:rPr>
+        <w:t>Se le envía un registro online de satisfacción al director de proyecto y a los líderes de mantenimiento</w:t>
+      </w:r>
+      <w:r>
+        <w:rPr>
+          <w:bCs/>
+          <w:lang w:val="es-ES_tradnl"/>
+        </w:rPr>
+        <w:t>.</w:t>
+      </w:r>
+    </w:p>
+    <w:p>
+      <w:pPr>
+        <w:pStyle w:val="Prrafodelista"/>
+        <w:numPr>
+          <w:ilvl w:val="1"/>
+          <w:numId w:val="1"/>
+        </w:numPr>
+        <w:spacing w:after="160" w:line="240" w:lineRule="auto"/>
+        <w:ind w:left="426" w:hanging="141"/>
+        <w:contextualSpacing w:val="0"/>
+        <w:jc w:val="both"/>
+        <w:outlineLvl w:val="1"/>
+        <w:rPr>
+          <w:b/>
+          <w:sz w:val="24"/>
+          <w:szCs w:val="24"/>
+        </w:rPr>
+      </w:pPr>
+      <w:bookmarkStart w:id="17" w:name="_Toc516108240"/>
+      <w:r>
+        <w:rPr>
+          <w:b/>
+          <w:sz w:val="24"/>
+          <w:szCs w:val="24"/>
+        </w:rPr>
         <w:t>Cierre</w:t>
       </w:r>
-      <w:bookmarkEnd w:id="18"/>
-    </w:p>
-    <w:p>
-      <w:pPr>
-        <w:pStyle w:val="ListParagraph"/>
+      <w:bookmarkEnd w:id="17"/>
+    </w:p>
+    <w:p>
+      <w:pPr>
+        <w:pStyle w:val="Prrafodelista"/>
         <w:numPr>
           <w:ilvl w:val="0"/>
           <w:numId w:val="11"/>
@@ -9779,7 +10315,7 @@
     </w:p>
     <w:p>
       <w:pPr>
-        <w:pStyle w:val="ListParagraph"/>
+        <w:pStyle w:val="Prrafodelista"/>
         <w:numPr>
           <w:ilvl w:val="0"/>
           <w:numId w:val="3"/>
@@ -9799,7 +10335,7 @@
     </w:p>
     <w:p>
       <w:pPr>
-        <w:pStyle w:val="ListParagraph"/>
+        <w:pStyle w:val="Prrafodelista"/>
         <w:numPr>
           <w:ilvl w:val="0"/>
           <w:numId w:val="3"/>
@@ -9819,7 +10355,7 @@
     </w:p>
     <w:p>
       <w:pPr>
-        <w:pStyle w:val="ListParagraph"/>
+        <w:pStyle w:val="Prrafodelista"/>
         <w:numPr>
           <w:ilvl w:val="0"/>
           <w:numId w:val="3"/>
@@ -9839,7 +10375,7 @@
     </w:p>
     <w:p>
       <w:pPr>
-        <w:pStyle w:val="ListParagraph"/>
+        <w:pStyle w:val="Prrafodelista"/>
         <w:numPr>
           <w:ilvl w:val="0"/>
           <w:numId w:val="3"/>
@@ -9897,7 +10433,7 @@
     </w:p>
     <w:p>
       <w:pPr>
-        <w:pStyle w:val="ListParagraph"/>
+        <w:pStyle w:val="Prrafodelista"/>
         <w:numPr>
           <w:ilvl w:val="0"/>
           <w:numId w:val="11"/>
@@ -9919,7 +10455,7 @@
     </w:p>
     <w:p>
       <w:pPr>
-        <w:pStyle w:val="ListParagraph"/>
+        <w:pStyle w:val="Prrafodelista"/>
         <w:numPr>
           <w:ilvl w:val="0"/>
           <w:numId w:val="3"/>
@@ -9939,7 +10475,7 @@
     </w:p>
     <w:p>
       <w:pPr>
-        <w:pStyle w:val="ListParagraph"/>
+        <w:pStyle w:val="Prrafodelista"/>
         <w:numPr>
           <w:ilvl w:val="0"/>
           <w:numId w:val="3"/>
@@ -9967,7 +10503,7 @@
     </w:p>
     <w:p>
       <w:pPr>
-        <w:pStyle w:val="ListParagraph"/>
+        <w:pStyle w:val="Prrafodelista"/>
         <w:numPr>
           <w:ilvl w:val="0"/>
           <w:numId w:val="11"/>
@@ -9989,7 +10525,7 @@
     </w:p>
     <w:p>
       <w:pPr>
-        <w:pStyle w:val="ListParagraph"/>
+        <w:pStyle w:val="Prrafodelista"/>
         <w:numPr>
           <w:ilvl w:val="0"/>
           <w:numId w:val="3"/>
@@ -10009,7 +10545,7 @@
     </w:p>
     <w:p>
       <w:pPr>
-        <w:pStyle w:val="ListParagraph"/>
+        <w:pStyle w:val="Prrafodelista"/>
         <w:numPr>
           <w:ilvl w:val="0"/>
           <w:numId w:val="3"/>
@@ -10029,7 +10565,7 @@
     </w:p>
     <w:p>
       <w:pPr>
-        <w:pStyle w:val="ListParagraph"/>
+        <w:pStyle w:val="Prrafodelista"/>
         <w:numPr>
           <w:ilvl w:val="0"/>
           <w:numId w:val="3"/>
@@ -10067,7 +10603,7 @@
 </file>
 
 <file path=word/endnotes.xml><?xml version="1.0" encoding="utf-8"?>
-<w:endnotes xmlns:wpc="http://schemas.microsoft.com/office/word/2010/wordprocessingCanvas" xmlns:cx="http://schemas.microsoft.com/office/drawing/2014/chartex" xmlns:cx1="http://schemas.microsoft.com/office/drawing/2015/9/8/chartex" xmlns:cx2="http://schemas.microsoft.com/office/drawing/2015/10/21/chartex" xmlns:cx3="http://schemas.microsoft.com/office/drawing/2016/5/9/chartex" xmlns:cx4="http://schemas.microsoft.com/office/drawing/2016/5/10/chartex" xmlns:cx5="http://schemas.microsoft.com/office/drawing/2016/5/11/chartex" xmlns:cx6="http://schemas.microsoft.com/office/drawing/2016/5/12/chartex" xmlns:cx7="http://schemas.microsoft.com/office/drawing/2016/5/13/chartex" xmlns:cx8="http://schemas.microsoft.com/office/drawing/2016/5/14/chartex" xmlns:mc="http://schemas.openxmlformats.org/markup-compatibility/2006" xmlns:aink="http://schemas.microsoft.com/office/drawing/2016/ink" xmlns:am3d="http://schemas.microsoft.com/office/drawing/2017/model3d" xmlns:o="urn:schemas-microsoft-com:office:office" xmlns:r="http://schemas.openxmlformats.org/officeDocument/2006/relationships" xmlns:m="http://schemas.openxmlformats.org/officeDocument/2006/math" xmlns:v="urn:schemas-microsoft-com:vml" xmlns:wp14="http://schemas.microsoft.com/office/word/2010/wordprocessingDrawing" xmlns:wp="http://schemas.openxmlformats.org/drawingml/2006/wordprocessingDrawing" xmlns:w10="urn:schemas-microsoft-com:office:word" xmlns:w="http://schemas.openxmlformats.org/wordprocessingml/2006/main" xmlns:w14="http://schemas.microsoft.com/office/word/2010/wordml" xmlns:w15="http://schemas.microsoft.com/office/word/2012/wordml" xmlns:w16cid="http://schemas.microsoft.com/office/word/2016/wordml/cid" xmlns:w16se="http://schemas.microsoft.com/office/word/2015/wordml/symex" xmlns:wpg="http://schemas.microsoft.com/office/word/2010/wordprocessingGroup" xmlns:wpi="http://schemas.microsoft.com/office/word/2010/wordprocessingInk" xmlns:wne="http://schemas.microsoft.com/office/word/2006/wordml" xmlns:wps="http://schemas.microsoft.com/office/word/2010/wordprocessingShape" mc:Ignorable="w14 w15 w16se w16cid wp14">
+<w:endnotes xmlns:wpc="http://schemas.microsoft.com/office/word/2010/wordprocessingCanvas" xmlns:cx="http://schemas.microsoft.com/office/drawing/2014/chartex" xmlns:cx1="http://schemas.microsoft.com/office/drawing/2015/9/8/chartex" xmlns:mc="http://schemas.openxmlformats.org/markup-compatibility/2006" xmlns:o="urn:schemas-microsoft-com:office:office" xmlns:r="http://schemas.openxmlformats.org/officeDocument/2006/relationships" xmlns:m="http://schemas.openxmlformats.org/officeDocument/2006/math" xmlns:v="urn:schemas-microsoft-com:vml" xmlns:wp14="http://schemas.microsoft.com/office/word/2010/wordprocessingDrawing" xmlns:wp="http://schemas.openxmlformats.org/drawingml/2006/wordprocessingDrawing" xmlns:w10="urn:schemas-microsoft-com:office:word" xmlns:w="http://schemas.openxmlformats.org/wordprocessingml/2006/main" xmlns:w14="http://schemas.microsoft.com/office/word/2010/wordml" xmlns:w15="http://schemas.microsoft.com/office/word/2012/wordml" xmlns:w16se="http://schemas.microsoft.com/office/word/2015/wordml/symex" xmlns:wpg="http://schemas.microsoft.com/office/word/2010/wordprocessingGroup" xmlns:wpi="http://schemas.microsoft.com/office/word/2010/wordprocessingInk" xmlns:wne="http://schemas.microsoft.com/office/word/2006/wordml" xmlns:wps="http://schemas.microsoft.com/office/word/2010/wordprocessingShape" mc:Ignorable="w14 w15 w16se wp14">
   <w:endnote w:type="separator" w:id="-1">
     <w:p>
       <w:pPr>
@@ -10092,22 +10628,22 @@
 </file>
 
 <file path=word/footer1.xml><?xml version="1.0" encoding="utf-8"?>
-<w:ftr xmlns:wpc="http://schemas.microsoft.com/office/word/2010/wordprocessingCanvas" xmlns:cx="http://schemas.microsoft.com/office/drawing/2014/chartex" xmlns:cx1="http://schemas.microsoft.com/office/drawing/2015/9/8/chartex" xmlns:cx2="http://schemas.microsoft.com/office/drawing/2015/10/21/chartex" xmlns:cx3="http://schemas.microsoft.com/office/drawing/2016/5/9/chartex" xmlns:cx4="http://schemas.microsoft.com/office/drawing/2016/5/10/chartex" xmlns:cx5="http://schemas.microsoft.com/office/drawing/2016/5/11/chartex" xmlns:cx6="http://schemas.microsoft.com/office/drawing/2016/5/12/chartex" xmlns:cx7="http://schemas.microsoft.com/office/drawing/2016/5/13/chartex" xmlns:cx8="http://schemas.microsoft.com/office/drawing/2016/5/14/chartex" xmlns:mc="http://schemas.openxmlformats.org/markup-compatibility/2006" xmlns:aink="http://schemas.microsoft.com/office/drawing/2016/ink" xmlns:am3d="http://schemas.microsoft.com/office/drawing/2017/model3d" xmlns:o="urn:schemas-microsoft-com:office:office" xmlns:r="http://schemas.openxmlformats.org/officeDocument/2006/relationships" xmlns:m="http://schemas.openxmlformats.org/officeDocument/2006/math" xmlns:v="urn:schemas-microsoft-com:vml" xmlns:wp14="http://schemas.microsoft.com/office/word/2010/wordprocessingDrawing" xmlns:wp="http://schemas.openxmlformats.org/drawingml/2006/wordprocessingDrawing" xmlns:w10="urn:schemas-microsoft-com:office:word" xmlns:w="http://schemas.openxmlformats.org/wordprocessingml/2006/main" xmlns:w14="http://schemas.microsoft.com/office/word/2010/wordml" xmlns:w15="http://schemas.microsoft.com/office/word/2012/wordml" xmlns:w16cid="http://schemas.microsoft.com/office/word/2016/wordml/cid" xmlns:w16se="http://schemas.microsoft.com/office/word/2015/wordml/symex" xmlns:wpg="http://schemas.microsoft.com/office/word/2010/wordprocessingGroup" xmlns:wpi="http://schemas.microsoft.com/office/word/2010/wordprocessingInk" xmlns:wne="http://schemas.microsoft.com/office/word/2006/wordml" xmlns:wps="http://schemas.microsoft.com/office/word/2010/wordprocessingShape" mc:Ignorable="w14 w15 w16se w16cid wp14">
+<w:ftr xmlns:wpc="http://schemas.microsoft.com/office/word/2010/wordprocessingCanvas" xmlns:cx="http://schemas.microsoft.com/office/drawing/2014/chartex" xmlns:cx1="http://schemas.microsoft.com/office/drawing/2015/9/8/chartex" xmlns:mc="http://schemas.openxmlformats.org/markup-compatibility/2006" xmlns:o="urn:schemas-microsoft-com:office:office" xmlns:r="http://schemas.openxmlformats.org/officeDocument/2006/relationships" xmlns:m="http://schemas.openxmlformats.org/officeDocument/2006/math" xmlns:v="urn:schemas-microsoft-com:vml" xmlns:wp14="http://schemas.microsoft.com/office/word/2010/wordprocessingDrawing" xmlns:wp="http://schemas.openxmlformats.org/drawingml/2006/wordprocessingDrawing" xmlns:w10="urn:schemas-microsoft-com:office:word" xmlns:w="http://schemas.openxmlformats.org/wordprocessingml/2006/main" xmlns:w14="http://schemas.microsoft.com/office/word/2010/wordml" xmlns:w15="http://schemas.microsoft.com/office/word/2012/wordml" xmlns:w16se="http://schemas.microsoft.com/office/word/2015/wordml/symex" xmlns:wpg="http://schemas.microsoft.com/office/word/2010/wordprocessingGroup" xmlns:wpi="http://schemas.microsoft.com/office/word/2010/wordprocessingInk" xmlns:wne="http://schemas.microsoft.com/office/word/2006/wordml" xmlns:wps="http://schemas.microsoft.com/office/word/2010/wordprocessingShape" mc:Ignorable="w14 w15 w16se wp14">
   <w:p>
     <w:pPr>
-      <w:pStyle w:val="Footer"/>
+      <w:pStyle w:val="Piedepgina"/>
     </w:pPr>
   </w:p>
   <w:p>
     <w:pPr>
-      <w:pStyle w:val="Footer"/>
+      <w:pStyle w:val="Piedepgina"/>
     </w:pPr>
   </w:p>
 </w:ftr>
 </file>
 
 <file path=word/footnotes.xml><?xml version="1.0" encoding="utf-8"?>
-<w:footnotes xmlns:wpc="http://schemas.microsoft.com/office/word/2010/wordprocessingCanvas" xmlns:cx="http://schemas.microsoft.com/office/drawing/2014/chartex" xmlns:cx1="http://schemas.microsoft.com/office/drawing/2015/9/8/chartex" xmlns:cx2="http://schemas.microsoft.com/office/drawing/2015/10/21/chartex" xmlns:cx3="http://schemas.microsoft.com/office/drawing/2016/5/9/chartex" xmlns:cx4="http://schemas.microsoft.com/office/drawing/2016/5/10/chartex" xmlns:cx5="http://schemas.microsoft.com/office/drawing/2016/5/11/chartex" xmlns:cx6="http://schemas.microsoft.com/office/drawing/2016/5/12/chartex" xmlns:cx7="http://schemas.microsoft.com/office/drawing/2016/5/13/chartex" xmlns:cx8="http://schemas.microsoft.com/office/drawing/2016/5/14/chartex" xmlns:mc="http://schemas.openxmlformats.org/markup-compatibility/2006" xmlns:aink="http://schemas.microsoft.com/office/drawing/2016/ink" xmlns:am3d="http://schemas.microsoft.com/office/drawing/2017/model3d" xmlns:o="urn:schemas-microsoft-com:office:office" xmlns:r="http://schemas.openxmlformats.org/officeDocument/2006/relationships" xmlns:m="http://schemas.openxmlformats.org/officeDocument/2006/math" xmlns:v="urn:schemas-microsoft-com:vml" xmlns:wp14="http://schemas.microsoft.com/office/word/2010/wordprocessingDrawing" xmlns:wp="http://schemas.openxmlformats.org/drawingml/2006/wordprocessingDrawing" xmlns:w10="urn:schemas-microsoft-com:office:word" xmlns:w="http://schemas.openxmlformats.org/wordprocessingml/2006/main" xmlns:w14="http://schemas.microsoft.com/office/word/2010/wordml" xmlns:w15="http://schemas.microsoft.com/office/word/2012/wordml" xmlns:w16cid="http://schemas.microsoft.com/office/word/2016/wordml/cid" xmlns:w16se="http://schemas.microsoft.com/office/word/2015/wordml/symex" xmlns:wpg="http://schemas.microsoft.com/office/word/2010/wordprocessingGroup" xmlns:wpi="http://schemas.microsoft.com/office/word/2010/wordprocessingInk" xmlns:wne="http://schemas.microsoft.com/office/word/2006/wordml" xmlns:wps="http://schemas.microsoft.com/office/word/2010/wordprocessingShape" mc:Ignorable="w14 w15 w16se w16cid wp14">
+<w:footnotes xmlns:wpc="http://schemas.microsoft.com/office/word/2010/wordprocessingCanvas" xmlns:cx="http://schemas.microsoft.com/office/drawing/2014/chartex" xmlns:cx1="http://schemas.microsoft.com/office/drawing/2015/9/8/chartex" xmlns:mc="http://schemas.openxmlformats.org/markup-compatibility/2006" xmlns:o="urn:schemas-microsoft-com:office:office" xmlns:r="http://schemas.openxmlformats.org/officeDocument/2006/relationships" xmlns:m="http://schemas.openxmlformats.org/officeDocument/2006/math" xmlns:v="urn:schemas-microsoft-com:vml" xmlns:wp14="http://schemas.microsoft.com/office/word/2010/wordprocessingDrawing" xmlns:wp="http://schemas.openxmlformats.org/drawingml/2006/wordprocessingDrawing" xmlns:w10="urn:schemas-microsoft-com:office:word" xmlns:w="http://schemas.openxmlformats.org/wordprocessingml/2006/main" xmlns:w14="http://schemas.microsoft.com/office/word/2010/wordml" xmlns:w15="http://schemas.microsoft.com/office/word/2012/wordml" xmlns:w16se="http://schemas.microsoft.com/office/word/2015/wordml/symex" xmlns:wpg="http://schemas.microsoft.com/office/word/2010/wordprocessingGroup" xmlns:wpi="http://schemas.microsoft.com/office/word/2010/wordprocessingInk" xmlns:wne="http://schemas.microsoft.com/office/word/2006/wordml" xmlns:wps="http://schemas.microsoft.com/office/word/2010/wordprocessingShape" mc:Ignorable="w14 w15 w16se wp14">
   <w:footnote w:type="separator" w:id="-1">
     <w:p>
       <w:pPr>
@@ -10132,7 +10668,7 @@
 </file>
 
 <file path=word/header1.xml><?xml version="1.0" encoding="utf-8"?>
-<w:hdr xmlns:wpc="http://schemas.microsoft.com/office/word/2010/wordprocessingCanvas" xmlns:cx="http://schemas.microsoft.com/office/drawing/2014/chartex" xmlns:cx1="http://schemas.microsoft.com/office/drawing/2015/9/8/chartex" xmlns:cx2="http://schemas.microsoft.com/office/drawing/2015/10/21/chartex" xmlns:cx3="http://schemas.microsoft.com/office/drawing/2016/5/9/chartex" xmlns:cx4="http://schemas.microsoft.com/office/drawing/2016/5/10/chartex" xmlns:cx5="http://schemas.microsoft.com/office/drawing/2016/5/11/chartex" xmlns:cx6="http://schemas.microsoft.com/office/drawing/2016/5/12/chartex" xmlns:cx7="http://schemas.microsoft.com/office/drawing/2016/5/13/chartex" xmlns:cx8="http://schemas.microsoft.com/office/drawing/2016/5/14/chartex" xmlns:mc="http://schemas.openxmlformats.org/markup-compatibility/2006" xmlns:aink="http://schemas.microsoft.com/office/drawing/2016/ink" xmlns:am3d="http://schemas.microsoft.com/office/drawing/2017/model3d" xmlns:o="urn:schemas-microsoft-com:office:office" xmlns:r="http://schemas.openxmlformats.org/officeDocument/2006/relationships" xmlns:m="http://schemas.openxmlformats.org/officeDocument/2006/math" xmlns:v="urn:schemas-microsoft-com:vml" xmlns:wp14="http://schemas.microsoft.com/office/word/2010/wordprocessingDrawing" xmlns:wp="http://schemas.openxmlformats.org/drawingml/2006/wordprocessingDrawing" xmlns:w10="urn:schemas-microsoft-com:office:word" xmlns:w="http://schemas.openxmlformats.org/wordprocessingml/2006/main" xmlns:w14="http://schemas.microsoft.com/office/word/2010/wordml" xmlns:w15="http://schemas.microsoft.com/office/word/2012/wordml" xmlns:w16cid="http://schemas.microsoft.com/office/word/2016/wordml/cid" xmlns:w16se="http://schemas.microsoft.com/office/word/2015/wordml/symex" xmlns:wpg="http://schemas.microsoft.com/office/word/2010/wordprocessingGroup" xmlns:wpi="http://schemas.microsoft.com/office/word/2010/wordprocessingInk" xmlns:wne="http://schemas.microsoft.com/office/word/2006/wordml" xmlns:wps="http://schemas.microsoft.com/office/word/2010/wordprocessingShape" mc:Ignorable="w14 w15 w16se w16cid wp14">
+<w:hdr xmlns:wpc="http://schemas.microsoft.com/office/word/2010/wordprocessingCanvas" xmlns:cx="http://schemas.microsoft.com/office/drawing/2014/chartex" xmlns:cx1="http://schemas.microsoft.com/office/drawing/2015/9/8/chartex" xmlns:mc="http://schemas.openxmlformats.org/markup-compatibility/2006" xmlns:o="urn:schemas-microsoft-com:office:office" xmlns:r="http://schemas.openxmlformats.org/officeDocument/2006/relationships" xmlns:m="http://schemas.openxmlformats.org/officeDocument/2006/math" xmlns:v="urn:schemas-microsoft-com:vml" xmlns:wp14="http://schemas.microsoft.com/office/word/2010/wordprocessingDrawing" xmlns:wp="http://schemas.openxmlformats.org/drawingml/2006/wordprocessingDrawing" xmlns:w10="urn:schemas-microsoft-com:office:word" xmlns:w="http://schemas.openxmlformats.org/wordprocessingml/2006/main" xmlns:w14="http://schemas.microsoft.com/office/word/2010/wordml" xmlns:w15="http://schemas.microsoft.com/office/word/2012/wordml" xmlns:w16se="http://schemas.microsoft.com/office/word/2015/wordml/symex" xmlns:wpg="http://schemas.microsoft.com/office/word/2010/wordprocessingGroup" xmlns:wpi="http://schemas.microsoft.com/office/word/2010/wordprocessingInk" xmlns:wne="http://schemas.microsoft.com/office/word/2006/wordml" xmlns:wps="http://schemas.microsoft.com/office/word/2010/wordprocessingShape" mc:Ignorable="w14 w15 w16se wp14">
   <w:tbl>
     <w:tblPr>
       <w:tblW w:w="5055" w:type="pct"/>
@@ -10148,8 +10684,8 @@
       <w:tblLook w:val="04A0" w:firstRow="1" w:lastRow="0" w:firstColumn="1" w:lastColumn="0" w:noHBand="0" w:noVBand="1"/>
     </w:tblPr>
     <w:tblGrid>
-      <w:gridCol w:w="6605"/>
-      <w:gridCol w:w="2858"/>
+      <w:gridCol w:w="6767"/>
+      <w:gridCol w:w="2928"/>
     </w:tblGrid>
     <w:tr>
       <w:trPr>
@@ -10162,7 +10698,7 @@
         </w:tcPr>
         <w:p>
           <w:pPr>
-            <w:pStyle w:val="Header"/>
+            <w:pStyle w:val="Encabezado"/>
             <w:jc w:val="right"/>
             <w:rPr>
               <w:color w:val="7B7B7B" w:themeColor="accent3" w:themeShade="BF"/>
@@ -10281,7 +10817,7 @@
             </w:tcPr>
             <w:p>
               <w:pPr>
-                <w:pStyle w:val="Header"/>
+                <w:pStyle w:val="Encabezado"/>
                 <w:rPr>
                   <w:color w:val="FFFFFF" w:themeColor="background1"/>
                 </w:rPr>
@@ -10300,20 +10836,133 @@
   </w:tbl>
   <w:p>
     <w:pPr>
-      <w:pStyle w:val="Header"/>
+      <w:pStyle w:val="Encabezado"/>
     </w:pPr>
   </w:p>
   <w:p>
     <w:pPr>
-      <w:pStyle w:val="Header"/>
+      <w:pStyle w:val="Encabezado"/>
     </w:pPr>
   </w:p>
 </w:hdr>
 </file>
 
 <file path=word/numbering.xml><?xml version="1.0" encoding="utf-8"?>
-<w:numbering xmlns:wpc="http://schemas.microsoft.com/office/word/2010/wordprocessingCanvas" xmlns:cx="http://schemas.microsoft.com/office/drawing/2014/chartex" xmlns:cx1="http://schemas.microsoft.com/office/drawing/2015/9/8/chartex" xmlns:cx2="http://schemas.microsoft.com/office/drawing/2015/10/21/chartex" xmlns:cx3="http://schemas.microsoft.com/office/drawing/2016/5/9/chartex" xmlns:cx4="http://schemas.microsoft.com/office/drawing/2016/5/10/chartex" xmlns:cx5="http://schemas.microsoft.com/office/drawing/2016/5/11/chartex" xmlns:cx6="http://schemas.microsoft.com/office/drawing/2016/5/12/chartex" xmlns:cx7="http://schemas.microsoft.com/office/drawing/2016/5/13/chartex" xmlns:cx8="http://schemas.microsoft.com/office/drawing/2016/5/14/chartex" xmlns:mc="http://schemas.openxmlformats.org/markup-compatibility/2006" xmlns:aink="http://schemas.microsoft.com/office/drawing/2016/ink" xmlns:am3d="http://schemas.microsoft.com/office/drawing/2017/model3d" xmlns:o="urn:schemas-microsoft-com:office:office" xmlns:r="http://schemas.openxmlformats.org/officeDocument/2006/relationships" xmlns:m="http://schemas.openxmlformats.org/officeDocument/2006/math" xmlns:v="urn:schemas-microsoft-com:vml" xmlns:wp14="http://schemas.microsoft.com/office/word/2010/wordprocessingDrawing" xmlns:wp="http://schemas.openxmlformats.org/drawingml/2006/wordprocessingDrawing" xmlns:w10="urn:schemas-microsoft-com:office:word" xmlns:w="http://schemas.openxmlformats.org/wordprocessingml/2006/main" xmlns:w14="http://schemas.microsoft.com/office/word/2010/wordml" xmlns:w15="http://schemas.microsoft.com/office/word/2012/wordml" xmlns:w16cid="http://schemas.microsoft.com/office/word/2016/wordml/cid" xmlns:w16se="http://schemas.microsoft.com/office/word/2015/wordml/symex" xmlns:wpg="http://schemas.microsoft.com/office/word/2010/wordprocessingGroup" xmlns:wpi="http://schemas.microsoft.com/office/word/2010/wordprocessingInk" xmlns:wne="http://schemas.microsoft.com/office/word/2006/wordml" xmlns:wps="http://schemas.microsoft.com/office/word/2010/wordprocessingShape" mc:Ignorable="w14 w15 w16se w16cid wp14">
+<w:numbering xmlns:wpc="http://schemas.microsoft.com/office/word/2010/wordprocessingCanvas" xmlns:cx="http://schemas.microsoft.com/office/drawing/2014/chartex" xmlns:cx1="http://schemas.microsoft.com/office/drawing/2015/9/8/chartex" xmlns:mc="http://schemas.openxmlformats.org/markup-compatibility/2006" xmlns:o="urn:schemas-microsoft-com:office:office" xmlns:r="http://schemas.openxmlformats.org/officeDocument/2006/relationships" xmlns:m="http://schemas.openxmlformats.org/officeDocument/2006/math" xmlns:v="urn:schemas-microsoft-com:vml" xmlns:wp14="http://schemas.microsoft.com/office/word/2010/wordprocessingDrawing" xmlns:wp="http://schemas.openxmlformats.org/drawingml/2006/wordprocessingDrawing" xmlns:w10="urn:schemas-microsoft-com:office:word" xmlns:w="http://schemas.openxmlformats.org/wordprocessingml/2006/main" xmlns:w14="http://schemas.microsoft.com/office/word/2010/wordml" xmlns:w15="http://schemas.microsoft.com/office/word/2012/wordml" xmlns:w16se="http://schemas.microsoft.com/office/word/2015/wordml/symex" xmlns:wpg="http://schemas.microsoft.com/office/word/2010/wordprocessingGroup" xmlns:wpi="http://schemas.microsoft.com/office/word/2010/wordprocessingInk" xmlns:wne="http://schemas.microsoft.com/office/word/2006/wordml" xmlns:wps="http://schemas.microsoft.com/office/word/2010/wordprocessingShape" mc:Ignorable="w14 w15 w16se wp14">
   <w:abstractNum w:abstractNumId="0" w15:restartNumberingAfterBreak="0">
+    <w:nsid w:val="05F07F82"/>
+    <w:multiLevelType w:val="hybridMultilevel"/>
+    <w:tmpl w:val="0B200C6E"/>
+    <w:lvl w:ilvl="0" w:tplc="04A80C34">
+      <w:start w:val="1"/>
+      <w:numFmt w:val="bullet"/>
+      <w:lvlText w:val="-"/>
+      <w:lvlJc w:val="left"/>
+      <w:pPr>
+        <w:ind w:left="1428" w:hanging="360"/>
+      </w:pPr>
+      <w:rPr>
+        <w:rFonts w:ascii="Calibri" w:eastAsiaTheme="minorHAnsi" w:hAnsi="Calibri" w:cs="Calibri" w:hint="default"/>
+      </w:rPr>
+    </w:lvl>
+    <w:lvl w:ilvl="1" w:tplc="080A0003" w:tentative="1">
+      <w:start w:val="1"/>
+      <w:numFmt w:val="bullet"/>
+      <w:lvlText w:val="o"/>
+      <w:lvlJc w:val="left"/>
+      <w:pPr>
+        <w:ind w:left="2148" w:hanging="360"/>
+      </w:pPr>
+      <w:rPr>
+        <w:rFonts w:ascii="Courier New" w:hAnsi="Courier New" w:cs="Courier New" w:hint="default"/>
+      </w:rPr>
+    </w:lvl>
+    <w:lvl w:ilvl="2" w:tplc="080A0005" w:tentative="1">
+      <w:start w:val="1"/>
+      <w:numFmt w:val="bullet"/>
+      <w:lvlText w:val=""/>
+      <w:lvlJc w:val="left"/>
+      <w:pPr>
+        <w:ind w:left="2868" w:hanging="360"/>
+      </w:pPr>
+      <w:rPr>
+        <w:rFonts w:ascii="Wingdings" w:hAnsi="Wingdings" w:hint="default"/>
+      </w:rPr>
+    </w:lvl>
+    <w:lvl w:ilvl="3" w:tplc="080A0001" w:tentative="1">
+      <w:start w:val="1"/>
+      <w:numFmt w:val="bullet"/>
+      <w:lvlText w:val=""/>
+      <w:lvlJc w:val="left"/>
+      <w:pPr>
+        <w:ind w:left="3588" w:hanging="360"/>
+      </w:pPr>
+      <w:rPr>
+        <w:rFonts w:ascii="Symbol" w:hAnsi="Symbol" w:hint="default"/>
+      </w:rPr>
+    </w:lvl>
+    <w:lvl w:ilvl="4" w:tplc="080A0003" w:tentative="1">
+      <w:start w:val="1"/>
+      <w:numFmt w:val="bullet"/>
+      <w:lvlText w:val="o"/>
+      <w:lvlJc w:val="left"/>
+      <w:pPr>
+        <w:ind w:left="4308" w:hanging="360"/>
+      </w:pPr>
+      <w:rPr>
+        <w:rFonts w:ascii="Courier New" w:hAnsi="Courier New" w:cs="Courier New" w:hint="default"/>
+      </w:rPr>
+    </w:lvl>
+    <w:lvl w:ilvl="5" w:tplc="080A0005" w:tentative="1">
+      <w:start w:val="1"/>
+      <w:numFmt w:val="bullet"/>
+      <w:lvlText w:val=""/>
+      <w:lvlJc w:val="left"/>
+      <w:pPr>
+        <w:ind w:left="5028" w:hanging="360"/>
+      </w:pPr>
+      <w:rPr>
+        <w:rFonts w:ascii="Wingdings" w:hAnsi="Wingdings" w:hint="default"/>
+      </w:rPr>
+    </w:lvl>
+    <w:lvl w:ilvl="6" w:tplc="080A0001" w:tentative="1">
+      <w:start w:val="1"/>
+      <w:numFmt w:val="bullet"/>
+      <w:lvlText w:val=""/>
+      <w:lvlJc w:val="left"/>
+      <w:pPr>
+        <w:ind w:left="5748" w:hanging="360"/>
+      </w:pPr>
+      <w:rPr>
+        <w:rFonts w:ascii="Symbol" w:hAnsi="Symbol" w:hint="default"/>
+      </w:rPr>
+    </w:lvl>
+    <w:lvl w:ilvl="7" w:tplc="080A0003" w:tentative="1">
+      <w:start w:val="1"/>
+      <w:numFmt w:val="bullet"/>
+      <w:lvlText w:val="o"/>
+      <w:lvlJc w:val="left"/>
+      <w:pPr>
+        <w:ind w:left="6468" w:hanging="360"/>
+      </w:pPr>
+      <w:rPr>
+        <w:rFonts w:ascii="Courier New" w:hAnsi="Courier New" w:cs="Courier New" w:hint="default"/>
+      </w:rPr>
+    </w:lvl>
+    <w:lvl w:ilvl="8" w:tplc="080A0005" w:tentative="1">
+      <w:start w:val="1"/>
+      <w:numFmt w:val="bullet"/>
+      <w:lvlText w:val=""/>
+      <w:lvlJc w:val="left"/>
+      <w:pPr>
+        <w:ind w:left="7188" w:hanging="360"/>
+      </w:pPr>
+      <w:rPr>
+        <w:rFonts w:ascii="Wingdings" w:hAnsi="Wingdings" w:hint="default"/>
+      </w:rPr>
+    </w:lvl>
+  </w:abstractNum>
+  <w:abstractNum w:abstractNumId="1" w15:restartNumberingAfterBreak="0">
     <w:nsid w:val="07A31DE3"/>
     <w:multiLevelType w:val="hybridMultilevel"/>
     <w:tmpl w:val="A7B2DC98"/>
@@ -10402,7 +11051,7 @@
       </w:pPr>
     </w:lvl>
   </w:abstractNum>
-  <w:abstractNum w:abstractNumId="1" w15:restartNumberingAfterBreak="0">
+  <w:abstractNum w:abstractNumId="2" w15:restartNumberingAfterBreak="0">
     <w:nsid w:val="16C06CE3"/>
     <w:multiLevelType w:val="hybridMultilevel"/>
     <w:tmpl w:val="A7B2DC98"/>
@@ -10491,7 +11140,93 @@
       </w:pPr>
     </w:lvl>
   </w:abstractNum>
-  <w:abstractNum w:abstractNumId="2" w15:restartNumberingAfterBreak="0">
+  <w:abstractNum w:abstractNumId="3" w15:restartNumberingAfterBreak="0">
+    <w:nsid w:val="19DD6A6B"/>
+    <w:multiLevelType w:val="hybridMultilevel"/>
+    <w:tmpl w:val="90CC5BD2"/>
+    <w:lvl w:ilvl="0" w:tplc="080A0017">
+      <w:start w:val="1"/>
+      <w:numFmt w:val="lowerLetter"/>
+      <w:lvlText w:val="%1)"/>
+      <w:lvlJc w:val="left"/>
+      <w:pPr>
+        <w:ind w:left="1146" w:hanging="360"/>
+      </w:pPr>
+    </w:lvl>
+    <w:lvl w:ilvl="1" w:tplc="080A0019" w:tentative="1">
+      <w:start w:val="1"/>
+      <w:numFmt w:val="lowerLetter"/>
+      <w:lvlText w:val="%2."/>
+      <w:lvlJc w:val="left"/>
+      <w:pPr>
+        <w:ind w:left="1866" w:hanging="360"/>
+      </w:pPr>
+    </w:lvl>
+    <w:lvl w:ilvl="2" w:tplc="080A001B" w:tentative="1">
+      <w:start w:val="1"/>
+      <w:numFmt w:val="lowerRoman"/>
+      <w:lvlText w:val="%3."/>
+      <w:lvlJc w:val="right"/>
+      <w:pPr>
+        <w:ind w:left="2586" w:hanging="180"/>
+      </w:pPr>
+    </w:lvl>
+    <w:lvl w:ilvl="3" w:tplc="080A000F" w:tentative="1">
+      <w:start w:val="1"/>
+      <w:numFmt w:val="decimal"/>
+      <w:lvlText w:val="%4."/>
+      <w:lvlJc w:val="left"/>
+      <w:pPr>
+        <w:ind w:left="3306" w:hanging="360"/>
+      </w:pPr>
+    </w:lvl>
+    <w:lvl w:ilvl="4" w:tplc="080A0019" w:tentative="1">
+      <w:start w:val="1"/>
+      <w:numFmt w:val="lowerLetter"/>
+      <w:lvlText w:val="%5."/>
+      <w:lvlJc w:val="left"/>
+      <w:pPr>
+        <w:ind w:left="4026" w:hanging="360"/>
+      </w:pPr>
+    </w:lvl>
+    <w:lvl w:ilvl="5" w:tplc="080A001B" w:tentative="1">
+      <w:start w:val="1"/>
+      <w:numFmt w:val="lowerRoman"/>
+      <w:lvlText w:val="%6."/>
+      <w:lvlJc w:val="right"/>
+      <w:pPr>
+        <w:ind w:left="4746" w:hanging="180"/>
+      </w:pPr>
+    </w:lvl>
+    <w:lvl w:ilvl="6" w:tplc="080A000F" w:tentative="1">
+      <w:start w:val="1"/>
+      <w:numFmt w:val="decimal"/>
+      <w:lvlText w:val="%7."/>
+      <w:lvlJc w:val="left"/>
+      <w:pPr>
+        <w:ind w:left="5466" w:hanging="360"/>
+      </w:pPr>
+    </w:lvl>
+    <w:lvl w:ilvl="7" w:tplc="080A0019" w:tentative="1">
+      <w:start w:val="1"/>
+      <w:numFmt w:val="lowerLetter"/>
+      <w:lvlText w:val="%8."/>
+      <w:lvlJc w:val="left"/>
+      <w:pPr>
+        <w:ind w:left="6186" w:hanging="360"/>
+      </w:pPr>
+    </w:lvl>
+    <w:lvl w:ilvl="8" w:tplc="080A001B" w:tentative="1">
+      <w:start w:val="1"/>
+      <w:numFmt w:val="lowerRoman"/>
+      <w:lvlText w:val="%9."/>
+      <w:lvlJc w:val="right"/>
+      <w:pPr>
+        <w:ind w:left="6906" w:hanging="180"/>
+      </w:pPr>
+    </w:lvl>
+  </w:abstractNum>
+  <w:abstractNum w:abstractNumId="4" w15:restartNumberingAfterBreak="0">
     <w:nsid w:val="1D003357"/>
     <w:multiLevelType w:val="hybridMultilevel"/>
     <w:tmpl w:val="A7B2DC98"/>
@@ -10580,7 +11315,120 @@
       </w:pPr>
     </w:lvl>
   </w:abstractNum>
-  <w:abstractNum w:abstractNumId="3" w15:restartNumberingAfterBreak="0">
+  <w:abstractNum w:abstractNumId="5" w15:restartNumberingAfterBreak="0">
+    <w:nsid w:val="2B127C92"/>
+    <w:multiLevelType w:val="hybridMultilevel"/>
+    <w:tmpl w:val="9B602FAE"/>
+    <w:lvl w:ilvl="0" w:tplc="04A80C34">
+      <w:start w:val="1"/>
+      <w:numFmt w:val="bullet"/>
+      <w:lvlText w:val="-"/>
+      <w:lvlJc w:val="left"/>
+      <w:pPr>
+        <w:ind w:left="1506" w:hanging="360"/>
+      </w:pPr>
+      <w:rPr>
+        <w:rFonts w:ascii="Calibri" w:eastAsiaTheme="minorHAnsi" w:hAnsi="Calibri" w:cs="Calibri" w:hint="default"/>
+      </w:rPr>
+    </w:lvl>
+    <w:lvl w:ilvl="1" w:tplc="080A0003" w:tentative="1">
+      <w:start w:val="1"/>
+      <w:numFmt w:val="bullet"/>
+      <w:lvlText w:val="o"/>
+      <w:lvlJc w:val="left"/>
+      <w:pPr>
+        <w:ind w:left="2226" w:hanging="360"/>
+      </w:pPr>
+      <w:rPr>
+        <w:rFonts w:ascii="Courier New" w:hAnsi="Courier New" w:cs="Courier New" w:hint="default"/>
+      </w:rPr>
+    </w:lvl>
+    <w:lvl w:ilvl="2" w:tplc="080A0005" w:tentative="1">
+      <w:start w:val="1"/>
+      <w:numFmt w:val="bullet"/>
+      <w:lvlText w:val=""/>
+      <w:lvlJc w:val="left"/>
+      <w:pPr>
+        <w:ind w:left="2946" w:hanging="360"/>
+      </w:pPr>
+      <w:rPr>
+        <w:rFonts w:ascii="Wingdings" w:hAnsi="Wingdings" w:hint="default"/>
+      </w:rPr>
+    </w:lvl>
+    <w:lvl w:ilvl="3" w:tplc="080A0001" w:tentative="1">
+      <w:start w:val="1"/>
+      <w:numFmt w:val="bullet"/>
+      <w:lvlText w:val=""/>
+      <w:lvlJc w:val="left"/>
+      <w:pPr>
+        <w:ind w:left="3666" w:hanging="360"/>
+      </w:pPr>
+      <w:rPr>
+        <w:rFonts w:ascii="Symbol" w:hAnsi="Symbol" w:hint="default"/>
+      </w:rPr>
+    </w:lvl>
+    <w:lvl w:ilvl="4" w:tplc="080A0003" w:tentative="1">
+      <w:start w:val="1"/>
+      <w:numFmt w:val="bullet"/>
+      <w:lvlText w:val="o"/>
+      <w:lvlJc w:val="left"/>
+      <w:pPr>
+        <w:ind w:left="4386" w:hanging="360"/>
+      </w:pPr>
+      <w:rPr>
+        <w:rFonts w:ascii="Courier New" w:hAnsi="Courier New" w:cs="Courier New" w:hint="default"/>
+      </w:rPr>
+    </w:lvl>
+    <w:lvl w:ilvl="5" w:tplc="080A0005" w:tentative="1">
+      <w:start w:val="1"/>
+      <w:numFmt w:val="bullet"/>
+      <w:lvlText w:val=""/>
+      <w:lvlJc w:val="left"/>
+      <w:pPr>
+        <w:ind w:left="5106" w:hanging="360"/>
+      </w:pPr>
+      <w:rPr>
+        <w:rFonts w:ascii="Wingdings" w:hAnsi="Wingdings" w:hint="default"/>
+      </w:rPr>
+    </w:lvl>
+    <w:lvl w:ilvl="6" w:tplc="080A0001" w:tentative="1">
+      <w:start w:val="1"/>
+      <w:numFmt w:val="bullet"/>
+      <w:lvlText w:val=""/>
+      <w:lvlJc w:val="left"/>
+      <w:pPr>
+        <w:ind w:left="5826" w:hanging="360"/>
+      </w:pPr>
+      <w:rPr>
+        <w:rFonts w:ascii="Symbol" w:hAnsi="Symbol" w:hint="default"/>
+      </w:rPr>
+    </w:lvl>
+    <w:lvl w:ilvl="7" w:tplc="080A0003" w:tentative="1">
+      <w:start w:val="1"/>
+      <w:numFmt w:val="bullet"/>
+      <w:lvlText w:val="o"/>
+      <w:lvlJc w:val="left"/>
+      <w:pPr>
+        <w:ind w:left="6546" w:hanging="360"/>
+      </w:pPr>
+      <w:rPr>
+        <w:rFonts w:ascii="Courier New" w:hAnsi="Courier New" w:cs="Courier New" w:hint="default"/>
+      </w:rPr>
+    </w:lvl>
+    <w:lvl w:ilvl="8" w:tplc="080A0005" w:tentative="1">
+      <w:start w:val="1"/>
+      <w:numFmt w:val="bullet"/>
+      <w:lvlText w:val=""/>
+      <w:lvlJc w:val="left"/>
+      <w:pPr>
+        <w:ind w:left="7266" w:hanging="360"/>
+      </w:pPr>
+      <w:rPr>
+        <w:rFonts w:ascii="Wingdings" w:hAnsi="Wingdings" w:hint="default"/>
+      </w:rPr>
+    </w:lvl>
+  </w:abstractNum>
+  <w:abstractNum w:abstractNumId="6" w15:restartNumberingAfterBreak="0">
     <w:nsid w:val="35C04689"/>
     <w:multiLevelType w:val="hybridMultilevel"/>
     <w:tmpl w:val="FE547B68"/>
@@ -10669,7 +11517,7 @@
       </w:pPr>
     </w:lvl>
   </w:abstractNum>
-  <w:abstractNum w:abstractNumId="4" w15:restartNumberingAfterBreak="0">
+  <w:abstractNum w:abstractNumId="7" w15:restartNumberingAfterBreak="0">
     <w:nsid w:val="3BED2DF5"/>
     <w:multiLevelType w:val="hybridMultilevel"/>
     <w:tmpl w:val="A7B2DC98"/>
@@ -10758,7 +11606,233 @@
       </w:pPr>
     </w:lvl>
   </w:abstractNum>
-  <w:abstractNum w:abstractNumId="5" w15:restartNumberingAfterBreak="0">
+  <w:abstractNum w:abstractNumId="8" w15:restartNumberingAfterBreak="0">
+    <w:nsid w:val="430723E8"/>
+    <w:multiLevelType w:val="hybridMultilevel"/>
+    <w:tmpl w:val="692E9982"/>
+    <w:lvl w:ilvl="0" w:tplc="04A80C34">
+      <w:start w:val="1"/>
+      <w:numFmt w:val="bullet"/>
+      <w:lvlText w:val="-"/>
+      <w:lvlJc w:val="left"/>
+      <w:pPr>
+        <w:ind w:left="1506" w:hanging="360"/>
+      </w:pPr>
+      <w:rPr>
+        <w:rFonts w:ascii="Calibri" w:eastAsiaTheme="minorHAnsi" w:hAnsi="Calibri" w:cs="Calibri" w:hint="default"/>
+      </w:rPr>
+    </w:lvl>
+    <w:lvl w:ilvl="1" w:tplc="080A0003" w:tentative="1">
+      <w:start w:val="1"/>
+      <w:numFmt w:val="bullet"/>
+      <w:lvlText w:val="o"/>
+      <w:lvlJc w:val="left"/>
+      <w:pPr>
+        <w:ind w:left="2226" w:hanging="360"/>
+      </w:pPr>
+      <w:rPr>
+        <w:rFonts w:ascii="Courier New" w:hAnsi="Courier New" w:cs="Courier New" w:hint="default"/>
+      </w:rPr>
+    </w:lvl>
+    <w:lvl w:ilvl="2" w:tplc="080A0005" w:tentative="1">
+      <w:start w:val="1"/>
+      <w:numFmt w:val="bullet"/>
+      <w:lvlText w:val=""/>
+      <w:lvlJc w:val="left"/>
+      <w:pPr>
+        <w:ind w:left="2946" w:hanging="360"/>
+      </w:pPr>
+      <w:rPr>
+        <w:rFonts w:ascii="Wingdings" w:hAnsi="Wingdings" w:hint="default"/>
+      </w:rPr>
+    </w:lvl>
+    <w:lvl w:ilvl="3" w:tplc="080A0001" w:tentative="1">
+      <w:start w:val="1"/>
+      <w:numFmt w:val="bullet"/>
+      <w:lvlText w:val=""/>
+      <w:lvlJc w:val="left"/>
+      <w:pPr>
+        <w:ind w:left="3666" w:hanging="360"/>
+      </w:pPr>
+      <w:rPr>
+        <w:rFonts w:ascii="Symbol" w:hAnsi="Symbol" w:hint="default"/>
+      </w:rPr>
+    </w:lvl>
+    <w:lvl w:ilvl="4" w:tplc="080A0003" w:tentative="1">
+      <w:start w:val="1"/>
+      <w:numFmt w:val="bullet"/>
+      <w:lvlText w:val="o"/>
+      <w:lvlJc w:val="left"/>
+      <w:pPr>
+        <w:ind w:left="4386" w:hanging="360"/>
+      </w:pPr>
+      <w:rPr>
+        <w:rFonts w:ascii="Courier New" w:hAnsi="Courier New" w:cs="Courier New" w:hint="default"/>
+      </w:rPr>
+    </w:lvl>
+    <w:lvl w:ilvl="5" w:tplc="080A0005" w:tentative="1">
+      <w:start w:val="1"/>
+      <w:numFmt w:val="bullet"/>
+      <w:lvlText w:val=""/>
+      <w:lvlJc w:val="left"/>
+      <w:pPr>
+        <w:ind w:left="5106" w:hanging="360"/>
+      </w:pPr>
+      <w:rPr>
+        <w:rFonts w:ascii="Wingdings" w:hAnsi="Wingdings" w:hint="default"/>
+      </w:rPr>
+    </w:lvl>
+    <w:lvl w:ilvl="6" w:tplc="080A0001" w:tentative="1">
+      <w:start w:val="1"/>
+      <w:numFmt w:val="bullet"/>
+      <w:lvlText w:val=""/>
+      <w:lvlJc w:val="left"/>
+      <w:pPr>
+        <w:ind w:left="5826" w:hanging="360"/>
+      </w:pPr>
+      <w:rPr>
+        <w:rFonts w:ascii="Symbol" w:hAnsi="Symbol" w:hint="default"/>
+      </w:rPr>
+    </w:lvl>
+    <w:lvl w:ilvl="7" w:tplc="080A0003" w:tentative="1">
+      <w:start w:val="1"/>
+      <w:numFmt w:val="bullet"/>
+      <w:lvlText w:val="o"/>
+      <w:lvlJc w:val="left"/>
+      <w:pPr>
+        <w:ind w:left="6546" w:hanging="360"/>
+      </w:pPr>
+      <w:rPr>
+        <w:rFonts w:ascii="Courier New" w:hAnsi="Courier New" w:cs="Courier New" w:hint="default"/>
+      </w:rPr>
+    </w:lvl>
+    <w:lvl w:ilvl="8" w:tplc="080A0005" w:tentative="1">
+      <w:start w:val="1"/>
+      <w:numFmt w:val="bullet"/>
+      <w:lvlText w:val=""/>
+      <w:lvlJc w:val="left"/>
+      <w:pPr>
+        <w:ind w:left="7266" w:hanging="360"/>
+      </w:pPr>
+      <w:rPr>
+        <w:rFonts w:ascii="Wingdings" w:hAnsi="Wingdings" w:hint="default"/>
+      </w:rPr>
+    </w:lvl>
+  </w:abstractNum>
+  <w:abstractNum w:abstractNumId="9" w15:restartNumberingAfterBreak="0">
+    <w:nsid w:val="457A20EB"/>
+    <w:multiLevelType w:val="hybridMultilevel"/>
+    <w:tmpl w:val="03D0B54E"/>
+    <w:lvl w:ilvl="0" w:tplc="04A80C34">
+      <w:start w:val="1"/>
+      <w:numFmt w:val="bullet"/>
+      <w:lvlText w:val="-"/>
+      <w:lvlJc w:val="left"/>
+      <w:pPr>
+        <w:ind w:left="1866" w:hanging="360"/>
+      </w:pPr>
+      <w:rPr>
+        <w:rFonts w:ascii="Calibri" w:eastAsiaTheme="minorHAnsi" w:hAnsi="Calibri" w:cs="Calibri" w:hint="default"/>
+      </w:rPr>
+    </w:lvl>
+    <w:lvl w:ilvl="1" w:tplc="080A0003" w:tentative="1">
+      <w:start w:val="1"/>
+      <w:numFmt w:val="bullet"/>
+      <w:lvlText w:val="o"/>
+      <w:lvlJc w:val="left"/>
+      <w:pPr>
+        <w:ind w:left="2586" w:hanging="360"/>
+      </w:pPr>
+      <w:rPr>
+        <w:rFonts w:ascii="Courier New" w:hAnsi="Courier New" w:cs="Courier New" w:hint="default"/>
+      </w:rPr>
+    </w:lvl>
+    <w:lvl w:ilvl="2" w:tplc="080A0005" w:tentative="1">
+      <w:start w:val="1"/>
+      <w:numFmt w:val="bullet"/>
+      <w:lvlText w:val=""/>
+      <w:lvlJc w:val="left"/>
+      <w:pPr>
+        <w:ind w:left="3306" w:hanging="360"/>
+      </w:pPr>
+      <w:rPr>
+        <w:rFonts w:ascii="Wingdings" w:hAnsi="Wingdings" w:hint="default"/>
+      </w:rPr>
+    </w:lvl>
+    <w:lvl w:ilvl="3" w:tplc="080A0001" w:tentative="1">
+      <w:start w:val="1"/>
+      <w:numFmt w:val="bullet"/>
+      <w:lvlText w:val=""/>
+      <w:lvlJc w:val="left"/>
+      <w:pPr>
+        <w:ind w:left="4026" w:hanging="360"/>
+      </w:pPr>
+      <w:rPr>
+        <w:rFonts w:ascii="Symbol" w:hAnsi="Symbol" w:hint="default"/>
+      </w:rPr>
+    </w:lvl>
+    <w:lvl w:ilvl="4" w:tplc="080A0003" w:tentative="1">
+      <w:start w:val="1"/>
+      <w:numFmt w:val="bullet"/>
+      <w:lvlText w:val="o"/>
+      <w:lvlJc w:val="left"/>
+      <w:pPr>
+        <w:ind w:left="4746" w:hanging="360"/>
+      </w:pPr>
+      <w:rPr>
+        <w:rFonts w:ascii="Courier New" w:hAnsi="Courier New" w:cs="Courier New" w:hint="default"/>
+      </w:rPr>
+    </w:lvl>
+    <w:lvl w:ilvl="5" w:tplc="080A0005" w:tentative="1">
+      <w:start w:val="1"/>
+      <w:numFmt w:val="bullet"/>
+      <w:lvlText w:val=""/>
+      <w:lvlJc w:val="left"/>
+      <w:pPr>
+        <w:ind w:left="5466" w:hanging="360"/>
+      </w:pPr>
+      <w:rPr>
+        <w:rFonts w:ascii="Wingdings" w:hAnsi="Wingdings" w:hint="default"/>
+      </w:rPr>
+    </w:lvl>
+    <w:lvl w:ilvl="6" w:tplc="080A0001" w:tentative="1">
+      <w:start w:val="1"/>
+      <w:numFmt w:val="bullet"/>
+      <w:lvlText w:val=""/>
+      <w:lvlJc w:val="left"/>
+      <w:pPr>
+        <w:ind w:left="6186" w:hanging="360"/>
+      </w:pPr>
+      <w:rPr>
+        <w:rFonts w:ascii="Symbol" w:hAnsi="Symbol" w:hint="default"/>
+      </w:rPr>
+    </w:lvl>
+    <w:lvl w:ilvl="7" w:tplc="080A0003" w:tentative="1">
+      <w:start w:val="1"/>
+      <w:numFmt w:val="bullet"/>
+      <w:lvlText w:val="o"/>
+      <w:lvlJc w:val="left"/>
+      <w:pPr>
+        <w:ind w:left="6906" w:hanging="360"/>
+      </w:pPr>
+      <w:rPr>
+        <w:rFonts w:ascii="Courier New" w:hAnsi="Courier New" w:cs="Courier New" w:hint="default"/>
+      </w:rPr>
+    </w:lvl>
+    <w:lvl w:ilvl="8" w:tplc="080A0005" w:tentative="1">
+      <w:start w:val="1"/>
+      <w:numFmt w:val="bullet"/>
+      <w:lvlText w:val=""/>
+      <w:lvlJc w:val="left"/>
+      <w:pPr>
+        <w:ind w:left="7626" w:hanging="360"/>
+      </w:pPr>
+      <w:rPr>
+        <w:rFonts w:ascii="Wingdings" w:hAnsi="Wingdings" w:hint="default"/>
+      </w:rPr>
+    </w:lvl>
+  </w:abstractNum>
+  <w:abstractNum w:abstractNumId="10" w15:restartNumberingAfterBreak="0">
     <w:nsid w:val="491A3BC6"/>
     <w:multiLevelType w:val="hybridMultilevel"/>
     <w:tmpl w:val="A7B2DC98"/>
@@ -10847,7 +11921,7 @@
       </w:pPr>
     </w:lvl>
   </w:abstractNum>
-  <w:abstractNum w:abstractNumId="6" w15:restartNumberingAfterBreak="0">
+  <w:abstractNum w:abstractNumId="11" w15:restartNumberingAfterBreak="0">
     <w:nsid w:val="60F2639D"/>
     <w:multiLevelType w:val="multilevel"/>
     <w:tmpl w:val="39480AD8"/>
@@ -10968,7 +12042,7 @@
       </w:rPr>
     </w:lvl>
   </w:abstractNum>
-  <w:abstractNum w:abstractNumId="7" w15:restartNumberingAfterBreak="0">
+  <w:abstractNum w:abstractNumId="12" w15:restartNumberingAfterBreak="0">
     <w:nsid w:val="6CAB2696"/>
     <w:multiLevelType w:val="hybridMultilevel"/>
     <w:tmpl w:val="A7B2DC98"/>
@@ -11057,7 +12131,7 @@
       </w:pPr>
     </w:lvl>
   </w:abstractNum>
-  <w:abstractNum w:abstractNumId="8" w15:restartNumberingAfterBreak="0">
+  <w:abstractNum w:abstractNumId="13" w15:restartNumberingAfterBreak="0">
     <w:nsid w:val="75C84571"/>
     <w:multiLevelType w:val="hybridMultilevel"/>
     <w:tmpl w:val="8B8C0A28"/>
@@ -11170,7 +12244,7 @@
       </w:rPr>
     </w:lvl>
   </w:abstractNum>
-  <w:abstractNum w:abstractNumId="9" w15:restartNumberingAfterBreak="0">
+  <w:abstractNum w:abstractNumId="14" w15:restartNumberingAfterBreak="0">
     <w:nsid w:val="78651BEA"/>
     <w:multiLevelType w:val="hybridMultilevel"/>
     <w:tmpl w:val="9260FE4E"/>
@@ -11283,7 +12357,7 @@
       </w:rPr>
     </w:lvl>
   </w:abstractNum>
-  <w:abstractNum w:abstractNumId="10" w15:restartNumberingAfterBreak="0">
+  <w:abstractNum w:abstractNumId="15" w15:restartNumberingAfterBreak="0">
     <w:nsid w:val="7BC33BF4"/>
     <w:multiLevelType w:val="hybridMultilevel"/>
     <w:tmpl w:val="A7B2DC98"/>
@@ -11373,43 +12447,58 @@
     </w:lvl>
   </w:abstractNum>
   <w:num w:numId="1">
+    <w:abstractNumId w:val="11"/>
+  </w:num>
+  <w:num w:numId="2">
+    <w:abstractNumId w:val="1"/>
+  </w:num>
+  <w:num w:numId="3">
+    <w:abstractNumId w:val="14"/>
+  </w:num>
+  <w:num w:numId="4">
+    <w:abstractNumId w:val="15"/>
+  </w:num>
+  <w:num w:numId="5">
+    <w:abstractNumId w:val="4"/>
+  </w:num>
+  <w:num w:numId="6">
+    <w:abstractNumId w:val="2"/>
+  </w:num>
+  <w:num w:numId="7">
+    <w:abstractNumId w:val="13"/>
+  </w:num>
+  <w:num w:numId="8">
     <w:abstractNumId w:val="6"/>
   </w:num>
-  <w:num w:numId="2">
+  <w:num w:numId="9">
+    <w:abstractNumId w:val="7"/>
+  </w:num>
+  <w:num w:numId="10">
+    <w:abstractNumId w:val="10"/>
+  </w:num>
+  <w:num w:numId="11">
+    <w:abstractNumId w:val="12"/>
+  </w:num>
+  <w:num w:numId="12">
+    <w:abstractNumId w:val="3"/>
+  </w:num>
+  <w:num w:numId="13">
+    <w:abstractNumId w:val="9"/>
+  </w:num>
+  <w:num w:numId="14">
     <w:abstractNumId w:val="0"/>
   </w:num>
-  <w:num w:numId="3">
-    <w:abstractNumId w:val="9"/>
-  </w:num>
-  <w:num w:numId="4">
-    <w:abstractNumId w:val="10"/>
-  </w:num>
-  <w:num w:numId="5">
-    <w:abstractNumId w:val="2"/>
-  </w:num>
-  <w:num w:numId="6">
-    <w:abstractNumId w:val="1"/>
-  </w:num>
-  <w:num w:numId="7">
+  <w:num w:numId="15">
     <w:abstractNumId w:val="8"/>
   </w:num>
-  <w:num w:numId="8">
-    <w:abstractNumId w:val="3"/>
-  </w:num>
-  <w:num w:numId="9">
-    <w:abstractNumId w:val="4"/>
-  </w:num>
-  <w:num w:numId="10">
+  <w:num w:numId="16">
     <w:abstractNumId w:val="5"/>
-  </w:num>
-  <w:num w:numId="11">
-    <w:abstractNumId w:val="7"/>
   </w:num>
 </w:numbering>
 </file>
 
 <file path=word/styles.xml><?xml version="1.0" encoding="utf-8"?>
-<w:styles xmlns:mc="http://schemas.openxmlformats.org/markup-compatibility/2006" xmlns:r="http://schemas.openxmlformats.org/officeDocument/2006/relationships" xmlns:w="http://schemas.openxmlformats.org/wordprocessingml/2006/main" xmlns:w14="http://schemas.microsoft.com/office/word/2010/wordml" xmlns:w15="http://schemas.microsoft.com/office/word/2012/wordml" xmlns:w16cid="http://schemas.microsoft.com/office/word/2016/wordml/cid" xmlns:w16se="http://schemas.microsoft.com/office/word/2015/wordml/symex" mc:Ignorable="w14 w15 w16se w16cid">
+<w:styles xmlns:mc="http://schemas.openxmlformats.org/markup-compatibility/2006" xmlns:r="http://schemas.openxmlformats.org/officeDocument/2006/relationships" xmlns:w="http://schemas.openxmlformats.org/wordprocessingml/2006/main" xmlns:w14="http://schemas.microsoft.com/office/word/2010/wordml" xmlns:w15="http://schemas.microsoft.com/office/word/2012/wordml" xmlns:w16se="http://schemas.microsoft.com/office/word/2015/wordml/symex" mc:Ignorable="w14 w15 w16se">
   <w:docDefaults>
     <w:rPrDefault>
       <w:rPr>
@@ -11425,7 +12514,7 @@
       </w:pPr>
     </w:pPrDefault>
   </w:docDefaults>
-  <w:latentStyles w:defLockedState="0" w:defUIPriority="99" w:defSemiHidden="0" w:defUnhideWhenUsed="0" w:defQFormat="0" w:count="375">
+  <w:latentStyles w:defLockedState="0" w:defUIPriority="99" w:defSemiHidden="0" w:defUnhideWhenUsed="0" w:defQFormat="0" w:count="371">
     <w:lsdException w:name="Normal" w:uiPriority="0" w:qFormat="1"/>
     <w:lsdException w:name="heading 1" w:uiPriority="9" w:qFormat="1"/>
     <w:lsdException w:name="heading 2" w:semiHidden="1" w:uiPriority="9" w:unhideWhenUsed="1" w:qFormat="1"/>
@@ -11797,10 +12886,6 @@
     <w:lsdException w:name="List Table 5 Dark Accent 6" w:uiPriority="50"/>
     <w:lsdException w:name="List Table 6 Colorful Accent 6" w:uiPriority="51"/>
     <w:lsdException w:name="List Table 7 Colorful Accent 6" w:uiPriority="52"/>
-    <w:lsdException w:name="Mention" w:semiHidden="1" w:unhideWhenUsed="1"/>
-    <w:lsdException w:name="Smart Hyperlink" w:semiHidden="1" w:unhideWhenUsed="1"/>
-    <w:lsdException w:name="Hashtag" w:semiHidden="1" w:unhideWhenUsed="1"/>
-    <w:lsdException w:name="Unresolved Mention" w:semiHidden="1" w:unhideWhenUsed="1"/>
   </w:latentStyles>
   <w:style w:type="paragraph" w:default="1" w:styleId="Normal">
     <w:name w:val="Normal"/>
@@ -11814,11 +12899,11 @@
       <w:lang w:val="es-ES" w:eastAsia="en-US"/>
     </w:rPr>
   </w:style>
-  <w:style w:type="paragraph" w:styleId="Heading1">
+  <w:style w:type="paragraph" w:styleId="Ttulo1">
     <w:name w:val="heading 1"/>
     <w:basedOn w:val="Normal"/>
     <w:next w:val="Normal"/>
-    <w:link w:val="Heading1Char"/>
+    <w:link w:val="Ttulo1Car"/>
     <w:uiPriority w:val="9"/>
     <w:qFormat/>
     <w:rsid w:val="002B7FCA"/>
@@ -11835,13 +12920,13 @@
       <w:szCs w:val="32"/>
     </w:rPr>
   </w:style>
-  <w:style w:type="character" w:default="1" w:styleId="DefaultParagraphFont">
+  <w:style w:type="character" w:default="1" w:styleId="Fuentedeprrafopredeter">
     <w:name w:val="Default Paragraph Font"/>
     <w:uiPriority w:val="1"/>
     <w:semiHidden/>
     <w:unhideWhenUsed/>
   </w:style>
-  <w:style w:type="table" w:default="1" w:styleId="TableNormal">
+  <w:style w:type="table" w:default="1" w:styleId="Tablanormal">
     <w:name w:val="Normal Table"/>
     <w:uiPriority w:val="99"/>
     <w:semiHidden/>
@@ -11856,15 +12941,15 @@
       </w:tblCellMar>
     </w:tblPr>
   </w:style>
-  <w:style w:type="numbering" w:default="1" w:styleId="NoList">
+  <w:style w:type="numbering" w:default="1" w:styleId="Sinlista">
     <w:name w:val="No List"/>
     <w:uiPriority w:val="99"/>
     <w:semiHidden/>
     <w:unhideWhenUsed/>
   </w:style>
-  <w:style w:type="paragraph" w:styleId="NoSpacing">
+  <w:style w:type="paragraph" w:styleId="Sinespaciado">
     <w:name w:val="No Spacing"/>
-    <w:link w:val="NoSpacingChar"/>
+    <w:link w:val="SinespaciadoCar"/>
     <w:uiPriority w:val="1"/>
     <w:qFormat/>
     <w:rsid w:val="002B7FCA"/>
@@ -11876,10 +12961,10 @@
       <w:lang w:val="es-PE" w:eastAsia="es-PE"/>
     </w:rPr>
   </w:style>
-  <w:style w:type="character" w:customStyle="1" w:styleId="NoSpacingChar">
-    <w:name w:val="No Spacing Char"/>
-    <w:basedOn w:val="DefaultParagraphFont"/>
-    <w:link w:val="NoSpacing"/>
+  <w:style w:type="character" w:customStyle="1" w:styleId="SinespaciadoCar">
+    <w:name w:val="Sin espaciado Car"/>
+    <w:basedOn w:val="Fuentedeprrafopredeter"/>
+    <w:link w:val="Sinespaciado"/>
     <w:uiPriority w:val="1"/>
     <w:rsid w:val="002B7FCA"/>
     <w:rPr>
@@ -11887,10 +12972,10 @@
       <w:lang w:val="es-PE" w:eastAsia="es-PE"/>
     </w:rPr>
   </w:style>
-  <w:style w:type="character" w:customStyle="1" w:styleId="Heading1Char">
-    <w:name w:val="Heading 1 Char"/>
-    <w:basedOn w:val="DefaultParagraphFont"/>
-    <w:link w:val="Heading1"/>
+  <w:style w:type="character" w:customStyle="1" w:styleId="Ttulo1Car">
+    <w:name w:val="Título 1 Car"/>
+    <w:basedOn w:val="Fuentedeprrafopredeter"/>
+    <w:link w:val="Ttulo1"/>
     <w:uiPriority w:val="9"/>
     <w:rsid w:val="002B7FCA"/>
     <w:rPr>
@@ -11901,9 +12986,9 @@
       <w:lang w:val="es-ES" w:eastAsia="en-US"/>
     </w:rPr>
   </w:style>
-  <w:style w:type="paragraph" w:styleId="TOCHeading">
+  <w:style w:type="paragraph" w:styleId="TtuloTDC">
     <w:name w:val="TOC Heading"/>
-    <w:basedOn w:val="Heading1"/>
+    <w:basedOn w:val="Ttulo1"/>
     <w:next w:val="Normal"/>
     <w:uiPriority w:val="39"/>
     <w:unhideWhenUsed/>
@@ -11968,7 +13053,7 @@
       <w:szCs w:val="24"/>
     </w:rPr>
   </w:style>
-  <w:style w:type="paragraph" w:styleId="ListParagraph">
+  <w:style w:type="paragraph" w:styleId="Prrafodelista">
     <w:name w:val="List Paragraph"/>
     <w:basedOn w:val="Normal"/>
     <w:uiPriority w:val="34"/>
@@ -11979,10 +13064,10 @@
       <w:contextualSpacing/>
     </w:pPr>
   </w:style>
-  <w:style w:type="paragraph" w:styleId="Header">
+  <w:style w:type="paragraph" w:styleId="Encabezado">
     <w:name w:val="header"/>
     <w:basedOn w:val="Normal"/>
-    <w:link w:val="HeaderChar"/>
+    <w:link w:val="EncabezadoCar"/>
     <w:uiPriority w:val="99"/>
     <w:unhideWhenUsed/>
     <w:rsid w:val="00024499"/>
@@ -11994,10 +13079,10 @@
       <w:spacing w:after="0" w:line="240" w:lineRule="auto"/>
     </w:pPr>
   </w:style>
-  <w:style w:type="character" w:customStyle="1" w:styleId="HeaderChar">
-    <w:name w:val="Header Char"/>
-    <w:basedOn w:val="DefaultParagraphFont"/>
-    <w:link w:val="Header"/>
+  <w:style w:type="character" w:customStyle="1" w:styleId="EncabezadoCar">
+    <w:name w:val="Encabezado Car"/>
+    <w:basedOn w:val="Fuentedeprrafopredeter"/>
+    <w:link w:val="Encabezado"/>
     <w:uiPriority w:val="99"/>
     <w:rsid w:val="00024499"/>
     <w:rPr>
@@ -12005,10 +13090,10 @@
       <w:lang w:val="es-ES" w:eastAsia="en-US"/>
     </w:rPr>
   </w:style>
-  <w:style w:type="paragraph" w:styleId="Footer">
+  <w:style w:type="paragraph" w:styleId="Piedepgina">
     <w:name w:val="footer"/>
     <w:basedOn w:val="Normal"/>
-    <w:link w:val="FooterChar"/>
+    <w:link w:val="PiedepginaCar"/>
     <w:uiPriority w:val="99"/>
     <w:unhideWhenUsed/>
     <w:rsid w:val="00024499"/>
@@ -12020,10 +13105,10 @@
       <w:spacing w:after="0" w:line="240" w:lineRule="auto"/>
     </w:pPr>
   </w:style>
-  <w:style w:type="character" w:customStyle="1" w:styleId="FooterChar">
-    <w:name w:val="Footer Char"/>
-    <w:basedOn w:val="DefaultParagraphFont"/>
-    <w:link w:val="Footer"/>
+  <w:style w:type="character" w:customStyle="1" w:styleId="PiedepginaCar">
+    <w:name w:val="Pie de página Car"/>
+    <w:basedOn w:val="Fuentedeprrafopredeter"/>
+    <w:link w:val="Piedepgina"/>
     <w:uiPriority w:val="99"/>
     <w:rsid w:val="00024499"/>
     <w:rPr>
@@ -12031,9 +13116,9 @@
       <w:lang w:val="es-ES" w:eastAsia="en-US"/>
     </w:rPr>
   </w:style>
-  <w:style w:type="table" w:styleId="TableGrid">
+  <w:style w:type="table" w:styleId="Tablaconcuadrcula">
     <w:name w:val="Table Grid"/>
-    <w:basedOn w:val="TableNormal"/>
+    <w:basedOn w:val="Tablanormal"/>
     <w:uiPriority w:val="39"/>
     <w:rsid w:val="00564543"/>
     <w:pPr>
@@ -12050,7 +13135,7 @@
       </w:tblBorders>
     </w:tblPr>
   </w:style>
-  <w:style w:type="paragraph" w:styleId="TOC1">
+  <w:style w:type="paragraph" w:styleId="TDC1">
     <w:name w:val="toc 1"/>
     <w:basedOn w:val="Normal"/>
     <w:next w:val="Normal"/>
@@ -12062,7 +13147,7 @@
       <w:spacing w:after="100"/>
     </w:pPr>
   </w:style>
-  <w:style w:type="paragraph" w:styleId="TOC2">
+  <w:style w:type="paragraph" w:styleId="TDC2">
     <w:name w:val="toc 2"/>
     <w:basedOn w:val="Normal"/>
     <w:next w:val="Normal"/>
@@ -12075,15 +13160,46 @@
       <w:ind w:left="220"/>
     </w:pPr>
   </w:style>
-  <w:style w:type="character" w:styleId="Hyperlink">
+  <w:style w:type="character" w:styleId="Hipervnculo">
     <w:name w:val="Hyperlink"/>
-    <w:basedOn w:val="DefaultParagraphFont"/>
+    <w:basedOn w:val="Fuentedeprrafopredeter"/>
     <w:uiPriority w:val="99"/>
     <w:unhideWhenUsed/>
     <w:rsid w:val="00CE628D"/>
     <w:rPr>
       <w:color w:val="0563C1" w:themeColor="hyperlink"/>
       <w:u w:val="single"/>
+    </w:rPr>
+  </w:style>
+  <w:style w:type="paragraph" w:styleId="Textodeglobo">
+    <w:name w:val="Balloon Text"/>
+    <w:basedOn w:val="Normal"/>
+    <w:link w:val="TextodegloboCar"/>
+    <w:uiPriority w:val="99"/>
+    <w:semiHidden/>
+    <w:unhideWhenUsed/>
+    <w:rsid w:val="00820A70"/>
+    <w:pPr>
+      <w:spacing w:after="0" w:line="240" w:lineRule="auto"/>
+    </w:pPr>
+    <w:rPr>
+      <w:rFonts w:ascii="Tahoma" w:hAnsi="Tahoma" w:cs="Tahoma"/>
+      <w:sz w:val="16"/>
+      <w:szCs w:val="16"/>
+    </w:rPr>
+  </w:style>
+  <w:style w:type="character" w:customStyle="1" w:styleId="TextodegloboCar">
+    <w:name w:val="Texto de globo Car"/>
+    <w:basedOn w:val="Fuentedeprrafopredeter"/>
+    <w:link w:val="Textodeglobo"/>
+    <w:uiPriority w:val="99"/>
+    <w:semiHidden/>
+    <w:rsid w:val="00820A70"/>
+    <w:rPr>
+      <w:rFonts w:ascii="Tahoma" w:eastAsiaTheme="minorHAnsi" w:hAnsi="Tahoma" w:cs="Tahoma"/>
+      <w:sz w:val="16"/>
+      <w:szCs w:val="16"/>
+      <w:lang w:val="es-ES" w:eastAsia="en-US"/>
     </w:rPr>
   </w:style>
 </w:styles>
@@ -12374,7 +13490,7 @@
 </file>
 
 <file path=customXml/itemProps2.xml><?xml version="1.0" encoding="utf-8"?>
-<ds:datastoreItem xmlns:ds="http://schemas.openxmlformats.org/officeDocument/2006/customXml" ds:itemID="{D2D960F8-7E68-4051-9F7E-43BD4AC7DC96}">
+<ds:datastoreItem xmlns:ds="http://schemas.openxmlformats.org/officeDocument/2006/customXml" ds:itemID="{E94E780E-9961-4DCF-9DDB-280898C1794E}">
   <ds:schemaRefs>
     <ds:schemaRef ds:uri="http://schemas.openxmlformats.org/officeDocument/2006/bibliography"/>
   </ds:schemaRefs>

</xml_diff>

<commit_message>
Corrige fase de evaluación del impacto y riesgo en PCC
</commit_message>
<xml_diff>
--- a/Documentos/PCC.docx
+++ b/Documentos/PCC.docx
@@ -1,15 +1,7 @@
 
 <file path=word/document.xml><?xml version="1.0" encoding="utf-8"?>
-<w:document xmlns:wpc="http://schemas.microsoft.com/office/word/2010/wordprocessingCanvas" xmlns:mo="http://schemas.microsoft.com/office/mac/office/2008/main" xmlns:mc="http://schemas.openxmlformats.org/markup-compatibility/2006" xmlns:mv="urn:schemas-microsoft-com:mac:vml" xmlns:o="urn:schemas-microsoft-com:office:office" xmlns:r="http://schemas.openxmlformats.org/officeDocument/2006/relationships" xmlns:m="http://schemas.openxmlformats.org/officeDocument/2006/math" xmlns:v="urn:schemas-microsoft-com:vml" xmlns:wp14="http://schemas.microsoft.com/office/word/2010/wordprocessingDrawing" xmlns:wp="http://schemas.openxmlformats.org/drawingml/2006/wordprocessingDrawing" xmlns:w10="urn:schemas-microsoft-com:office:word" xmlns:w="http://schemas.openxmlformats.org/wordprocessingml/2006/main" xmlns:w14="http://schemas.microsoft.com/office/word/2010/wordml" xmlns:w15="http://schemas.microsoft.com/office/word/2012/wordml" xmlns:wpg="http://schemas.microsoft.com/office/word/2010/wordprocessingGroup" xmlns:wpi="http://schemas.microsoft.com/office/word/2010/wordprocessingInk" xmlns:wne="http://schemas.microsoft.com/office/word/2006/wordml" xmlns:wps="http://schemas.microsoft.com/office/word/2010/wordprocessingShape" mc:Ignorable="w14 w15 wp14">
+<w:document xmlns:wpc="http://schemas.microsoft.com/office/word/2010/wordprocessingCanvas" xmlns:cx="http://schemas.microsoft.com/office/drawing/2014/chartex" xmlns:cx1="http://schemas.microsoft.com/office/drawing/2015/9/8/chartex" xmlns:cx2="http://schemas.microsoft.com/office/drawing/2015/10/21/chartex" xmlns:cx3="http://schemas.microsoft.com/office/drawing/2016/5/9/chartex" xmlns:cx4="http://schemas.microsoft.com/office/drawing/2016/5/10/chartex" xmlns:cx5="http://schemas.microsoft.com/office/drawing/2016/5/11/chartex" xmlns:cx6="http://schemas.microsoft.com/office/drawing/2016/5/12/chartex" xmlns:cx7="http://schemas.microsoft.com/office/drawing/2016/5/13/chartex" xmlns:cx8="http://schemas.microsoft.com/office/drawing/2016/5/14/chartex" xmlns:mc="http://schemas.openxmlformats.org/markup-compatibility/2006" xmlns:aink="http://schemas.microsoft.com/office/drawing/2016/ink" xmlns:am3d="http://schemas.microsoft.com/office/drawing/2017/model3d" xmlns:o="urn:schemas-microsoft-com:office:office" xmlns:r="http://schemas.openxmlformats.org/officeDocument/2006/relationships" xmlns:m="http://schemas.openxmlformats.org/officeDocument/2006/math" xmlns:v="urn:schemas-microsoft-com:vml" xmlns:wp14="http://schemas.microsoft.com/office/word/2010/wordprocessingDrawing" xmlns:wp="http://schemas.openxmlformats.org/drawingml/2006/wordprocessingDrawing" xmlns:w10="urn:schemas-microsoft-com:office:word" xmlns:w="http://schemas.openxmlformats.org/wordprocessingml/2006/main" xmlns:w14="http://schemas.microsoft.com/office/word/2010/wordml" xmlns:w15="http://schemas.microsoft.com/office/word/2012/wordml" xmlns:w16cid="http://schemas.microsoft.com/office/word/2016/wordml/cid" xmlns:w16se="http://schemas.microsoft.com/office/word/2015/wordml/symex" xmlns:wpg="http://schemas.microsoft.com/office/word/2010/wordprocessingGroup" xmlns:wpi="http://schemas.microsoft.com/office/word/2010/wordprocessingInk" xmlns:wne="http://schemas.microsoft.com/office/word/2006/wordml" xmlns:wps="http://schemas.microsoft.com/office/word/2010/wordprocessingShape" mc:Ignorable="w14 w15 w16se w16cid wp14">
   <w:body>
-    <w:bookmarkStart w:id="0" w:name="_Toc391325453"/>
-    <w:bookmarkStart w:id="1" w:name="_Toc391714464"/>
-    <w:bookmarkStart w:id="2" w:name="_Toc391714504"/>
-    <w:bookmarkStart w:id="3" w:name="_Toc391715346"/>
-    <w:bookmarkEnd w:id="0"/>
-    <w:bookmarkEnd w:id="1"/>
-    <w:bookmarkEnd w:id="2"/>
-    <w:bookmarkEnd w:id="3"/>
     <w:p>
       <w:pPr>
         <w:tabs>
@@ -30,18 +22,86 @@
         <w:rPr>
           <w:rFonts w:ascii="NewsGotT" w:hAnsi="NewsGotT"/>
           <w:noProof/>
+          <w:sz w:val="30"/>
+          <w:szCs w:val="30"/>
+          <w:lang w:val="es-PE" w:eastAsia="es-PE"/>
+        </w:rPr>
+        <w:drawing>
+          <wp:anchor distT="0" distB="0" distL="114300" distR="114300" simplePos="0" relativeHeight="251656704" behindDoc="1" locked="0" layoutInCell="1" allowOverlap="1" wp14:anchorId="354F42CD" wp14:editId="085DA869">
+            <wp:simplePos x="0" y="0"/>
+            <wp:positionH relativeFrom="column">
+              <wp:posOffset>-899410</wp:posOffset>
+            </wp:positionH>
+            <wp:positionV relativeFrom="paragraph">
+              <wp:posOffset>-1083737</wp:posOffset>
+            </wp:positionV>
+            <wp:extent cx="7803515" cy="10059035"/>
+            <wp:effectExtent l="0" t="0" r="6985" b="0"/>
+            <wp:wrapNone/>
+            <wp:docPr id="2" name="Imagen 2"/>
+            <wp:cNvGraphicFramePr>
+              <a:graphicFrameLocks xmlns:a="http://schemas.openxmlformats.org/drawingml/2006/main" noChangeAspect="1"/>
+            </wp:cNvGraphicFramePr>
+            <a:graphic xmlns:a="http://schemas.openxmlformats.org/drawingml/2006/main">
+              <a:graphicData uri="http://schemas.openxmlformats.org/drawingml/2006/picture">
+                <pic:pic xmlns:pic="http://schemas.openxmlformats.org/drawingml/2006/picture">
+                  <pic:nvPicPr>
+                    <pic:cNvPr id="0" name="Picture 2"/>
+                    <pic:cNvPicPr>
+                      <a:picLocks noChangeAspect="1" noChangeArrowheads="1"/>
+                    </pic:cNvPicPr>
+                  </pic:nvPicPr>
+                  <pic:blipFill>
+                    <a:blip r:embed="rId9">
+                      <a:extLst>
+                        <a:ext uri="{28A0092B-C50C-407E-A947-70E740481C1C}">
+                          <a14:useLocalDpi xmlns:a14="http://schemas.microsoft.com/office/drawing/2010/main" val="0"/>
+                        </a:ext>
+                      </a:extLst>
+                    </a:blip>
+                    <a:srcRect/>
+                    <a:stretch>
+                      <a:fillRect/>
+                    </a:stretch>
+                  </pic:blipFill>
+                  <pic:spPr bwMode="auto">
+                    <a:xfrm>
+                      <a:off x="0" y="0"/>
+                      <a:ext cx="7803515" cy="10059035"/>
+                    </a:xfrm>
+                    <a:prstGeom prst="rect">
+                      <a:avLst/>
+                    </a:prstGeom>
+                    <a:noFill/>
+                  </pic:spPr>
+                </pic:pic>
+              </a:graphicData>
+            </a:graphic>
+            <wp14:sizeRelH relativeFrom="page">
+              <wp14:pctWidth>0</wp14:pctWidth>
+            </wp14:sizeRelH>
+            <wp14:sizeRelV relativeFrom="page">
+              <wp14:pctHeight>0</wp14:pctHeight>
+            </wp14:sizeRelV>
+          </wp:anchor>
+        </w:drawing>
+      </w:r>
+      <w:r>
+        <w:rPr>
+          <w:rFonts w:ascii="NewsGotT" w:hAnsi="NewsGotT"/>
+          <w:noProof/>
           <w:lang w:val="en-US"/>
         </w:rPr>
         <mc:AlternateContent>
           <mc:Choice Requires="wps">
             <w:drawing>
-              <wp:anchor distT="0" distB="0" distL="114300" distR="114300" simplePos="0" relativeHeight="251661312" behindDoc="1" locked="0" layoutInCell="1" allowOverlap="1" wp14:anchorId="18AAFAB3" wp14:editId="726076D9">
+              <wp:anchor distT="0" distB="0" distL="114300" distR="114300" simplePos="0" relativeHeight="251662848" behindDoc="1" locked="0" layoutInCell="1" allowOverlap="1" wp14:anchorId="18AAFAB3" wp14:editId="303DE78F">
                 <wp:simplePos x="0" y="0"/>
                 <wp:positionH relativeFrom="margin">
-                  <wp:align>center</wp:align>
+                  <wp:posOffset>-533400</wp:posOffset>
                 </wp:positionH>
                 <wp:positionV relativeFrom="paragraph">
-                  <wp:posOffset>-537017</wp:posOffset>
+                  <wp:posOffset>-708025</wp:posOffset>
                 </wp:positionV>
                 <wp:extent cx="6982460" cy="9296400"/>
                 <wp:effectExtent l="0" t="0" r="27940" b="19050"/>
@@ -103,9 +163,9 @@
               </wp:anchor>
             </w:drawing>
           </mc:Choice>
-          <mc:Fallback xmlns:w16se="http://schemas.microsoft.com/office/word/2015/wordml/symex" xmlns:w16cid="http://schemas.microsoft.com/office/word/2016/wordml/cid" xmlns:am3d="http://schemas.microsoft.com/office/drawing/2017/model3d" xmlns:aink="http://schemas.microsoft.com/office/drawing/2016/ink" xmlns:cx8="http://schemas.microsoft.com/office/drawing/2016/5/14/chartex" xmlns:cx7="http://schemas.microsoft.com/office/drawing/2016/5/13/chartex" xmlns:cx6="http://schemas.microsoft.com/office/drawing/2016/5/12/chartex" xmlns:cx5="http://schemas.microsoft.com/office/drawing/2016/5/11/chartex" xmlns:cx4="http://schemas.microsoft.com/office/drawing/2016/5/10/chartex" xmlns:cx3="http://schemas.microsoft.com/office/drawing/2016/5/9/chartex" xmlns:cx2="http://schemas.microsoft.com/office/drawing/2015/10/21/chartex" xmlns:cx1="http://schemas.microsoft.com/office/drawing/2015/9/8/chartex" xmlns:cx="http://schemas.microsoft.com/office/drawing/2014/chartex">
+          <mc:Fallback>
             <w:pict>
-              <v:rect w14:anchorId="1A9219B3" id="4 Rectángulo" o:spid="_x0000_s1026" style="position:absolute;left:0;text-align:left;margin-left:0;margin-top:-42.3pt;width:549.8pt;height:732pt;z-index:-251655168;visibility:visible;mso-wrap-style:square;mso-width-percent:0;mso-height-percent:0;mso-wrap-distance-left:9pt;mso-wrap-distance-top:0;mso-wrap-distance-right:9pt;mso-wrap-distance-bottom:0;mso-position-horizontal:center;mso-position-horizontal-relative:margin;mso-position-vertical:absolute;mso-position-vertical-relative:text;mso-width-percent:0;mso-height-percent:0;mso-width-relative:margin;mso-height-relative:margin;v-text-anchor:middle" o:gfxdata="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" fillcolor="white [3201]" strokecolor="#44546a [3215]" strokeweight="1pt">
+              <v:rect w14:anchorId="18AAFAB3" id="4 Rectángulo" o:spid="_x0000_s1026" style="position:absolute;left:0;text-align:left;margin-left:-42pt;margin-top:-55.75pt;width:549.8pt;height:732pt;z-index:-251653632;visibility:visible;mso-wrap-style:square;mso-width-percent:0;mso-height-percent:0;mso-wrap-distance-left:9pt;mso-wrap-distance-top:0;mso-wrap-distance-right:9pt;mso-wrap-distance-bottom:0;mso-position-horizontal:absolute;mso-position-horizontal-relative:margin;mso-position-vertical:absolute;mso-position-vertical-relative:text;mso-width-percent:0;mso-height-percent:0;mso-width-relative:margin;mso-height-relative:margin;v-text-anchor:middle" o:gfxdata="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" fillcolor="white [3201]" strokecolor="#44546a [3215]" strokeweight="1pt">
                 <v:textbox>
                   <w:txbxContent>
                     <w:p/>
@@ -117,85 +177,14 @@
           </mc:Fallback>
         </mc:AlternateContent>
       </w:r>
-      <w:r>
-        <w:rPr>
-          <w:rFonts w:ascii="NewsGotT" w:hAnsi="NewsGotT"/>
-          <w:noProof/>
-          <w:lang w:val="en-US"/>
-        </w:rPr>
-        <mc:AlternateContent>
-          <mc:Choice Requires="wps">
-            <w:drawing>
-              <wp:anchor distT="0" distB="0" distL="114300" distR="114300" simplePos="0" relativeHeight="251660288" behindDoc="1" locked="0" layoutInCell="1" allowOverlap="1" wp14:anchorId="79BC4A28" wp14:editId="4775CCF4">
-                <wp:simplePos x="0" y="0"/>
-                <wp:positionH relativeFrom="column">
-                  <wp:posOffset>-1092010</wp:posOffset>
-                </wp:positionH>
-                <wp:positionV relativeFrom="paragraph">
-                  <wp:posOffset>-899795</wp:posOffset>
-                </wp:positionV>
-                <wp:extent cx="7802088" cy="10058400"/>
-                <wp:effectExtent l="0" t="0" r="8890" b="0"/>
-                <wp:wrapNone/>
-                <wp:docPr id="3" name="3 Rectángulo"/>
-                <wp:cNvGraphicFramePr/>
-                <a:graphic xmlns:a="http://schemas.openxmlformats.org/drawingml/2006/main">
-                  <a:graphicData uri="http://schemas.microsoft.com/office/word/2010/wordprocessingShape">
-                    <wps:wsp>
-                      <wps:cNvSpPr/>
-                      <wps:spPr>
-                        <a:xfrm>
-                          <a:off x="0" y="0"/>
-                          <a:ext cx="7802088" cy="10058400"/>
-                        </a:xfrm>
-                        <a:prstGeom prst="rect">
-                          <a:avLst/>
-                        </a:prstGeom>
-                        <a:solidFill>
-                          <a:schemeClr val="tx2"/>
-                        </a:solidFill>
-                        <a:ln>
-                          <a:noFill/>
-                        </a:ln>
-                      </wps:spPr>
-                      <wps:style>
-                        <a:lnRef idx="2">
-                          <a:schemeClr val="accent1">
-                            <a:shade val="50000"/>
-                          </a:schemeClr>
-                        </a:lnRef>
-                        <a:fillRef idx="1">
-                          <a:schemeClr val="accent1"/>
-                        </a:fillRef>
-                        <a:effectRef idx="0">
-                          <a:schemeClr val="accent1"/>
-                        </a:effectRef>
-                        <a:fontRef idx="minor">
-                          <a:schemeClr val="lt1"/>
-                        </a:fontRef>
-                      </wps:style>
-                      <wps:bodyPr rot="0" spcFirstLastPara="0" vertOverflow="overflow" horzOverflow="overflow" vert="horz" wrap="square" lIns="91440" tIns="45720" rIns="91440" bIns="45720" numCol="1" spcCol="0" rtlCol="0" fromWordArt="0" anchor="ctr" anchorCtr="0" forceAA="0" compatLnSpc="1">
-                        <a:prstTxWarp prst="textNoShape">
-                          <a:avLst/>
-                        </a:prstTxWarp>
-                        <a:noAutofit/>
-                      </wps:bodyPr>
-                    </wps:wsp>
-                  </a:graphicData>
-                </a:graphic>
-                <wp14:sizeRelH relativeFrom="margin">
-                  <wp14:pctWidth>0</wp14:pctWidth>
-                </wp14:sizeRelH>
-              </wp:anchor>
-            </w:drawing>
-          </mc:Choice>
-          <mc:Fallback xmlns:w16se="http://schemas.microsoft.com/office/word/2015/wordml/symex" xmlns:w16cid="http://schemas.microsoft.com/office/word/2016/wordml/cid" xmlns:am3d="http://schemas.microsoft.com/office/drawing/2017/model3d" xmlns:aink="http://schemas.microsoft.com/office/drawing/2016/ink" xmlns:cx8="http://schemas.microsoft.com/office/drawing/2016/5/14/chartex" xmlns:cx7="http://schemas.microsoft.com/office/drawing/2016/5/13/chartex" xmlns:cx6="http://schemas.microsoft.com/office/drawing/2016/5/12/chartex" xmlns:cx5="http://schemas.microsoft.com/office/drawing/2016/5/11/chartex" xmlns:cx4="http://schemas.microsoft.com/office/drawing/2016/5/10/chartex" xmlns:cx3="http://schemas.microsoft.com/office/drawing/2016/5/9/chartex" xmlns:cx2="http://schemas.microsoft.com/office/drawing/2015/10/21/chartex" xmlns:cx1="http://schemas.microsoft.com/office/drawing/2015/9/8/chartex" xmlns:cx="http://schemas.microsoft.com/office/drawing/2014/chartex">
-            <w:pict>
-              <v:rect w14:anchorId="0DE2392A" id="3 Rectángulo" o:spid="_x0000_s1026" style="position:absolute;margin-left:-86pt;margin-top:-70.85pt;width:614.35pt;height:11in;z-index:-251656192;visibility:visible;mso-wrap-style:square;mso-width-percent:0;mso-wrap-distance-left:9pt;mso-wrap-distance-top:0;mso-wrap-distance-right:9pt;mso-wrap-distance-bottom:0;mso-position-horizontal:absolute;mso-position-horizontal-relative:text;mso-position-vertical:absolute;mso-position-vertical-relative:text;mso-width-percent:0;mso-width-relative:margin;v-text-anchor:middle" o:gfxdata="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" fillcolor="#44546a [3215]" stroked="f" strokeweight="1pt"/>
-            </w:pict>
-          </mc:Fallback>
-        </mc:AlternateContent>
-      </w:r>
+      <w:bookmarkStart w:id="0" w:name="_Toc391325453"/>
+      <w:bookmarkStart w:id="1" w:name="_Toc391714464"/>
+      <w:bookmarkStart w:id="2" w:name="_Toc391714504"/>
+      <w:bookmarkStart w:id="3" w:name="_Toc391715346"/>
+      <w:bookmarkEnd w:id="0"/>
+      <w:bookmarkEnd w:id="1"/>
+      <w:bookmarkEnd w:id="2"/>
+      <w:bookmarkEnd w:id="3"/>
       <w:r>
         <w:rPr>
           <w:rFonts w:ascii="NewsGotT" w:hAnsi="NewsGotT"/>
@@ -294,7 +283,7 @@
                     </pic:cNvPicPr>
                   </pic:nvPicPr>
                   <pic:blipFill rotWithShape="1">
-                    <a:blip r:embed="rId9" cstate="print">
+                    <a:blip r:embed="rId10" cstate="print">
                       <a:extLst>
                         <a:ext uri="{28A0092B-C50C-407E-A947-70E740481C1C}">
                           <a14:useLocalDpi xmlns:a14="http://schemas.microsoft.com/office/drawing/2010/main" val="0"/>
@@ -404,23 +393,6 @@
           <w:lang w:val="es-PE" w:eastAsia="es-PE"/>
         </w:rPr>
       </w:pPr>
-    </w:p>
-    <w:p>
-      <w:pPr>
-        <w:tabs>
-          <w:tab w:val="left" w:pos="0"/>
-          <w:tab w:val="left" w:pos="4962"/>
-        </w:tabs>
-        <w:spacing w:line="240" w:lineRule="auto"/>
-        <w:contextualSpacing/>
-        <w:rPr>
-          <w:rFonts w:ascii="NewsGotT" w:hAnsi="NewsGotT"/>
-          <w:noProof/>
-          <w:sz w:val="40"/>
-          <w:szCs w:val="40"/>
-          <w:lang w:val="es-PE" w:eastAsia="es-PE"/>
-        </w:rPr>
-      </w:pPr>
       <w:r>
         <w:rPr>
           <w:rFonts w:ascii="NewsGotT" w:hAnsi="NewsGotT"/>
@@ -430,15 +402,15 @@
         <mc:AlternateContent>
           <mc:Choice Requires="wps">
             <w:drawing>
-              <wp:anchor distT="0" distB="0" distL="114300" distR="114300" simplePos="0" relativeHeight="251659264" behindDoc="0" locked="0" layoutInCell="0" allowOverlap="1" wp14:anchorId="659533A1" wp14:editId="27EAA2F9">
+              <wp:anchor distT="0" distB="0" distL="114300" distR="114300" simplePos="0" relativeHeight="251658752" behindDoc="0" locked="0" layoutInCell="0" allowOverlap="1" wp14:anchorId="659533A1" wp14:editId="2EFDAC84">
                 <wp:simplePos x="0" y="0"/>
                 <wp:positionH relativeFrom="margin">
-                  <wp:align>center</wp:align>
+                  <wp:posOffset>-523240</wp:posOffset>
                 </wp:positionH>
                 <wp:positionV relativeFrom="page">
-                  <wp:posOffset>4330160</wp:posOffset>
+                  <wp:posOffset>4330065</wp:posOffset>
                 </wp:positionV>
-                <wp:extent cx="6965125" cy="760020"/>
+                <wp:extent cx="6964680" cy="759460"/>
                 <wp:effectExtent l="0" t="0" r="0" b="2540"/>
                 <wp:wrapNone/>
                 <wp:docPr id="362" name="Rectángulo 16"/>
@@ -454,7 +426,7 @@
                       <wps:spPr bwMode="auto">
                         <a:xfrm>
                           <a:off x="0" y="0"/>
-                          <a:ext cx="6965125" cy="760020"/>
+                          <a:ext cx="6964680" cy="759460"/>
                         </a:xfrm>
                         <a:prstGeom prst="rect">
                           <a:avLst/>
@@ -477,10 +449,10 @@
                         <w:txbxContent>
                           <w:p>
                             <w:pPr>
-                              <w:pStyle w:val="NoSpacing"/>
+                              <w:pStyle w:val="Sinespaciado"/>
                               <w:jc w:val="right"/>
                               <w:rPr>
-                                <w:rFonts w:asciiTheme="majorHAnsi" w:eastAsiaTheme="majorEastAsia" w:hAnsiTheme="majorHAnsi" w:cstheme="majorBidi"/>
+                                <w:rFonts w:ascii="Cambria" w:eastAsiaTheme="majorEastAsia" w:hAnsi="Cambria" w:cstheme="majorBidi"/>
                                 <w:color w:val="FFFFFF" w:themeColor="background1"/>
                                 <w:sz w:val="56"/>
                                 <w:szCs w:val="56"/>
@@ -489,7 +461,7 @@
                             </w:pPr>
                             <w:r>
                               <w:rPr>
-                                <w:rFonts w:asciiTheme="majorHAnsi" w:eastAsiaTheme="majorEastAsia" w:hAnsiTheme="majorHAnsi" w:cstheme="majorBidi"/>
+                                <w:rFonts w:ascii="Cambria" w:eastAsiaTheme="majorEastAsia" w:hAnsi="Cambria" w:cstheme="majorBidi"/>
                                 <w:color w:val="FFFFFF" w:themeColor="background1"/>
                                 <w:sz w:val="56"/>
                                 <w:szCs w:val="56"/>
@@ -515,17 +487,17 @@
               </wp:anchor>
             </w:drawing>
           </mc:Choice>
-          <mc:Fallback xmlns:w16se="http://schemas.microsoft.com/office/word/2015/wordml/symex" xmlns:w16cid="http://schemas.microsoft.com/office/word/2016/wordml/cid" xmlns:am3d="http://schemas.microsoft.com/office/drawing/2017/model3d" xmlns:aink="http://schemas.microsoft.com/office/drawing/2016/ink" xmlns:cx8="http://schemas.microsoft.com/office/drawing/2016/5/14/chartex" xmlns:cx7="http://schemas.microsoft.com/office/drawing/2016/5/13/chartex" xmlns:cx6="http://schemas.microsoft.com/office/drawing/2016/5/12/chartex" xmlns:cx5="http://schemas.microsoft.com/office/drawing/2016/5/11/chartex" xmlns:cx4="http://schemas.microsoft.com/office/drawing/2016/5/10/chartex" xmlns:cx3="http://schemas.microsoft.com/office/drawing/2016/5/9/chartex" xmlns:cx2="http://schemas.microsoft.com/office/drawing/2015/10/21/chartex" xmlns:cx1="http://schemas.microsoft.com/office/drawing/2015/9/8/chartex" xmlns:cx="http://schemas.microsoft.com/office/drawing/2014/chartex">
+          <mc:Fallback>
             <w:pict>
-              <v:rect w14:anchorId="726C0435" id="Rectángulo 16" o:spid="_x0000_s1027" style="position:absolute;margin-left:0;margin-top:340.95pt;width:548.45pt;height:59.85pt;z-index:251659264;visibility:visible;mso-wrap-style:square;mso-width-percent:0;mso-height-percent:0;mso-wrap-distance-left:9pt;mso-wrap-distance-top:0;mso-wrap-distance-right:9pt;mso-wrap-distance-bottom:0;mso-position-horizontal:center;mso-position-horizontal-relative:margin;mso-position-vertical:absolute;mso-position-vertical-relative:page;mso-width-percent:0;mso-height-percent:0;mso-width-relative:page;mso-height-relative:page;v-text-anchor:middle" o:gfxdata="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" o:allowincell="f" fillcolor="#272727 [2749]" stroked="f" strokeweight="1pt">
+              <v:rect w14:anchorId="659533A1" id="Rectángulo 16" o:spid="_x0000_s1027" style="position:absolute;margin-left:-41.2pt;margin-top:340.95pt;width:548.4pt;height:59.8pt;z-index:251658752;visibility:visible;mso-wrap-style:square;mso-width-percent:0;mso-height-percent:0;mso-wrap-distance-left:9pt;mso-wrap-distance-top:0;mso-wrap-distance-right:9pt;mso-wrap-distance-bottom:0;mso-position-horizontal:absolute;mso-position-horizontal-relative:margin;mso-position-vertical:absolute;mso-position-vertical-relative:page;mso-width-percent:0;mso-height-percent:0;mso-width-relative:page;mso-height-relative:page;v-text-anchor:middle" o:gfxdata="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" o:allowincell="f" fillcolor="#272727 [2749]" stroked="f" strokeweight="1pt">
                 <v:textbox inset="14.4pt,,14.4pt">
                   <w:txbxContent>
                     <w:p>
                       <w:pPr>
-                        <w:pStyle w:val="NoSpacing"/>
+                        <w:pStyle w:val="Sinespaciado"/>
                         <w:jc w:val="right"/>
                         <w:rPr>
-                          <w:rFonts w:asciiTheme="majorHAnsi" w:eastAsiaTheme="majorEastAsia" w:hAnsiTheme="majorHAnsi" w:cstheme="majorBidi"/>
+                          <w:rFonts w:ascii="Cambria" w:eastAsiaTheme="majorEastAsia" w:hAnsi="Cambria" w:cstheme="majorBidi"/>
                           <w:color w:val="FFFFFF" w:themeColor="background1"/>
                           <w:sz w:val="56"/>
                           <w:szCs w:val="56"/>
@@ -534,7 +506,7 @@
                       </w:pPr>
                       <w:r>
                         <w:rPr>
-                          <w:rFonts w:asciiTheme="majorHAnsi" w:eastAsiaTheme="majorEastAsia" w:hAnsiTheme="majorHAnsi" w:cstheme="majorBidi"/>
+                          <w:rFonts w:ascii="Cambria" w:eastAsiaTheme="majorEastAsia" w:hAnsi="Cambria" w:cstheme="majorBidi"/>
                           <w:color w:val="FFFFFF" w:themeColor="background1"/>
                           <w:sz w:val="56"/>
                           <w:szCs w:val="56"/>
@@ -551,6 +523,23 @@
           </mc:Fallback>
         </mc:AlternateContent>
       </w:r>
+    </w:p>
+    <w:p>
+      <w:pPr>
+        <w:tabs>
+          <w:tab w:val="left" w:pos="0"/>
+          <w:tab w:val="left" w:pos="4962"/>
+        </w:tabs>
+        <w:spacing w:line="240" w:lineRule="auto"/>
+        <w:contextualSpacing/>
+        <w:rPr>
+          <w:rFonts w:ascii="NewsGotT" w:hAnsi="NewsGotT"/>
+          <w:noProof/>
+          <w:sz w:val="40"/>
+          <w:szCs w:val="40"/>
+          <w:lang w:val="es-PE" w:eastAsia="es-PE"/>
+        </w:rPr>
+      </w:pPr>
     </w:p>
     <w:p>
       <w:pPr>
@@ -670,7 +659,7 @@
                             <w:pPr>
                               <w:jc w:val="right"/>
                               <w:rPr>
-                                <w:rFonts w:asciiTheme="majorHAnsi" w:hAnsiTheme="majorHAnsi"/>
+                                <w:rFonts w:ascii="Cambria" w:hAnsi="Cambria"/>
                                 <w:noProof/>
                                 <w:sz w:val="40"/>
                                 <w:szCs w:val="40"/>
@@ -679,7 +668,7 @@
                             </w:pPr>
                             <w:r>
                               <w:rPr>
-                                <w:rFonts w:asciiTheme="majorHAnsi" w:hAnsiTheme="majorHAnsi"/>
+                                <w:rFonts w:ascii="Cambria" w:hAnsi="Cambria"/>
                                 <w:noProof/>
                                 <w:sz w:val="40"/>
                                 <w:szCs w:val="40"/>
@@ -689,7 +678,7 @@
                             </w:r>
                             <w:r>
                               <w:rPr>
-                                <w:rFonts w:asciiTheme="majorHAnsi" w:hAnsiTheme="majorHAnsi"/>
+                                <w:rFonts w:ascii="Cambria" w:hAnsi="Cambria"/>
                                 <w:noProof/>
                                 <w:sz w:val="40"/>
                                 <w:szCs w:val="40"/>
@@ -699,30 +688,20 @@
                             </w:r>
                             <w:r>
                               <w:rPr>
-                                <w:rFonts w:asciiTheme="majorHAnsi" w:hAnsiTheme="majorHAnsi"/>
+                                <w:rFonts w:ascii="Cambria" w:hAnsi="Cambria"/>
                                 <w:noProof/>
                                 <w:sz w:val="40"/>
                                 <w:szCs w:val="40"/>
                                 <w:lang w:val="es-PE" w:eastAsia="es-PE"/>
                               </w:rPr>
-                              <w:t xml:space="preserve"> </w:t>
-                            </w:r>
-                            <w:r>
-                              <w:rPr>
-                                <w:rFonts w:asciiTheme="majorHAnsi" w:hAnsiTheme="majorHAnsi"/>
-                                <w:noProof/>
-                                <w:sz w:val="40"/>
-                                <w:szCs w:val="40"/>
-                                <w:lang w:val="es-PE" w:eastAsia="es-PE"/>
-                              </w:rPr>
-                              <w:t>de Cambios</w:t>
+                              <w:t xml:space="preserve"> de Cambios</w:t>
                             </w:r>
                           </w:p>
                           <w:p>
                             <w:pPr>
                               <w:jc w:val="right"/>
                               <w:rPr>
-                                <w:rFonts w:asciiTheme="majorHAnsi" w:hAnsiTheme="majorHAnsi"/>
+                                <w:rFonts w:ascii="Cambria" w:hAnsi="Cambria"/>
                                 <w:noProof/>
                                 <w:sz w:val="28"/>
                                 <w:szCs w:val="28"/>
@@ -740,27 +719,17 @@
                             </w:pPr>
                             <w:r>
                               <w:rPr>
-                                <w:rFonts w:asciiTheme="majorHAnsi" w:hAnsiTheme="majorHAnsi"/>
+                                <w:rFonts w:ascii="Cambria" w:hAnsi="Cambria"/>
                                 <w:noProof/>
                                 <w:sz w:val="28"/>
                                 <w:szCs w:val="28"/>
                                 <w:lang w:val="es-PE" w:eastAsia="es-PE"/>
                               </w:rPr>
-                              <w:t xml:space="preserve">Versión </w:t>
+                              <w:t>Versión 1.</w:t>
                             </w:r>
                             <w:r>
                               <w:rPr>
-                                <w:rFonts w:asciiTheme="majorHAnsi" w:hAnsiTheme="majorHAnsi"/>
-                                <w:noProof/>
-                                <w:sz w:val="28"/>
-                                <w:szCs w:val="28"/>
-                                <w:lang w:val="es-PE" w:eastAsia="es-PE"/>
-                              </w:rPr>
-                              <w:t>1.</w:t>
-                            </w:r>
-                            <w:r>
-                              <w:rPr>
-                                <w:rFonts w:asciiTheme="majorHAnsi" w:hAnsiTheme="majorHAnsi"/>
+                                <w:rFonts w:ascii="Cambria" w:hAnsi="Cambria"/>
                                 <w:noProof/>
                                 <w:sz w:val="28"/>
                                 <w:szCs w:val="28"/>
@@ -788,18 +757,18 @@
           </mc:Choice>
           <mc:Fallback>
             <w:pict>
-              <v:shapetype w14:anchorId="6F7AEB1E" id="_x0000_t202" coordsize="21600,21600" o:spt="202" path="m0,0l0,21600,21600,21600,21600,0xe">
+              <v:shapetype w14:anchorId="6F7AEB1E" id="_x0000_t202" coordsize="21600,21600" o:spt="202" path="m,l,21600r21600,l21600,xe">
                 <v:stroke joinstyle="miter"/>
                 <v:path gradientshapeok="t" o:connecttype="rect"/>
               </v:shapetype>
-              <v:shape id="Cuadro_x0020_de_x0020_texto_x0020_2" o:spid="_x0000_s1028" type="#_x0000_t202" style="position:absolute;left:0;text-align:left;margin-left:150.45pt;margin-top:24.1pt;width:326.8pt;height:105.3pt;z-index:251662336;visibility:visible;mso-wrap-style:square;mso-width-percent:0;mso-height-percent:200;mso-wrap-distance-left:9pt;mso-wrap-distance-top:3.6pt;mso-wrap-distance-right:9pt;mso-wrap-distance-bottom:3.6pt;mso-position-horizontal:absolute;mso-position-horizontal-relative:margin;mso-position-vertical:absolute;mso-position-vertical-relative:text;mso-width-percent:0;mso-height-percent:200;mso-width-relative:margin;mso-height-relative:margin;v-text-anchor:top" o:gfxdata="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" stroked="f">
+              <v:shape id="Cuadro de texto 2" o:spid="_x0000_s1028" type="#_x0000_t202" style="position:absolute;left:0;text-align:left;margin-left:150.45pt;margin-top:24.1pt;width:326.8pt;height:105.3pt;z-index:251662336;visibility:visible;mso-wrap-style:square;mso-width-percent:0;mso-height-percent:200;mso-wrap-distance-left:9pt;mso-wrap-distance-top:3.6pt;mso-wrap-distance-right:9pt;mso-wrap-distance-bottom:3.6pt;mso-position-horizontal:absolute;mso-position-horizontal-relative:margin;mso-position-vertical:absolute;mso-position-vertical-relative:text;mso-width-percent:0;mso-height-percent:200;mso-width-relative:margin;mso-height-relative:margin;v-text-anchor:top" o:gfxdata="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" stroked="f">
                 <v:textbox style="mso-fit-shape-to-text:t">
                   <w:txbxContent>
                     <w:p>
                       <w:pPr>
                         <w:jc w:val="right"/>
                         <w:rPr>
-                          <w:rFonts w:asciiTheme="majorHAnsi" w:hAnsiTheme="majorHAnsi"/>
+                          <w:rFonts w:ascii="Cambria" w:hAnsi="Cambria"/>
                           <w:noProof/>
                           <w:sz w:val="40"/>
                           <w:szCs w:val="40"/>
@@ -808,7 +777,7 @@
                       </w:pPr>
                       <w:r>
                         <w:rPr>
-                          <w:rFonts w:asciiTheme="majorHAnsi" w:hAnsiTheme="majorHAnsi"/>
+                          <w:rFonts w:ascii="Cambria" w:hAnsi="Cambria"/>
                           <w:noProof/>
                           <w:sz w:val="40"/>
                           <w:szCs w:val="40"/>
@@ -818,7 +787,7 @@
                       </w:r>
                       <w:r>
                         <w:rPr>
-                          <w:rFonts w:asciiTheme="majorHAnsi" w:hAnsiTheme="majorHAnsi"/>
+                          <w:rFonts w:ascii="Cambria" w:hAnsi="Cambria"/>
                           <w:noProof/>
                           <w:sz w:val="40"/>
                           <w:szCs w:val="40"/>
@@ -828,30 +797,20 @@
                       </w:r>
                       <w:r>
                         <w:rPr>
-                          <w:rFonts w:asciiTheme="majorHAnsi" w:hAnsiTheme="majorHAnsi"/>
+                          <w:rFonts w:ascii="Cambria" w:hAnsi="Cambria"/>
                           <w:noProof/>
                           <w:sz w:val="40"/>
                           <w:szCs w:val="40"/>
                           <w:lang w:val="es-PE" w:eastAsia="es-PE"/>
                         </w:rPr>
-                        <w:t xml:space="preserve"> </w:t>
-                      </w:r>
-                      <w:r>
-                        <w:rPr>
-                          <w:rFonts w:asciiTheme="majorHAnsi" w:hAnsiTheme="majorHAnsi"/>
-                          <w:noProof/>
-                          <w:sz w:val="40"/>
-                          <w:szCs w:val="40"/>
-                          <w:lang w:val="es-PE" w:eastAsia="es-PE"/>
-                        </w:rPr>
-                        <w:t>de Cambios</w:t>
+                        <w:t xml:space="preserve"> de Cambios</w:t>
                       </w:r>
                     </w:p>
                     <w:p>
                       <w:pPr>
                         <w:jc w:val="right"/>
                         <w:rPr>
-                          <w:rFonts w:asciiTheme="majorHAnsi" w:hAnsiTheme="majorHAnsi"/>
+                          <w:rFonts w:ascii="Cambria" w:hAnsi="Cambria"/>
                           <w:noProof/>
                           <w:sz w:val="28"/>
                           <w:szCs w:val="28"/>
@@ -869,27 +828,17 @@
                       </w:pPr>
                       <w:r>
                         <w:rPr>
-                          <w:rFonts w:asciiTheme="majorHAnsi" w:hAnsiTheme="majorHAnsi"/>
+                          <w:rFonts w:ascii="Cambria" w:hAnsi="Cambria"/>
                           <w:noProof/>
                           <w:sz w:val="28"/>
                           <w:szCs w:val="28"/>
                           <w:lang w:val="es-PE" w:eastAsia="es-PE"/>
                         </w:rPr>
-                        <w:t xml:space="preserve">Versión </w:t>
+                        <w:t>Versión 1.</w:t>
                       </w:r>
                       <w:r>
                         <w:rPr>
-                          <w:rFonts w:asciiTheme="majorHAnsi" w:hAnsiTheme="majorHAnsi"/>
-                          <w:noProof/>
-                          <w:sz w:val="28"/>
-                          <w:szCs w:val="28"/>
-                          <w:lang w:val="es-PE" w:eastAsia="es-PE"/>
-                        </w:rPr>
-                        <w:t>1.</w:t>
-                      </w:r>
-                      <w:r>
-                        <w:rPr>
-                          <w:rFonts w:asciiTheme="majorHAnsi" w:hAnsiTheme="majorHAnsi"/>
+                          <w:rFonts w:ascii="Cambria" w:hAnsi="Cambria"/>
                           <w:noProof/>
                           <w:sz w:val="28"/>
                           <w:szCs w:val="28"/>
@@ -1026,9 +975,39 @@
       <w:pPr>
         <w:tabs>
           <w:tab w:val="left" w:pos="0"/>
+          <w:tab w:val="left" w:pos="7335"/>
         </w:tabs>
         <w:spacing w:line="240" w:lineRule="auto"/>
-        <w:jc w:val="center"/>
+        <w:rPr>
+          <w:rFonts w:ascii="NewsGotT" w:eastAsia="Calibri" w:hAnsi="NewsGotT" w:cs="Arial"/>
+          <w:color w:val="000000" w:themeColor="text1"/>
+          <w:sz w:val="24"/>
+          <w:szCs w:val="24"/>
+        </w:rPr>
+      </w:pPr>
+    </w:p>
+    <w:p>
+      <w:pPr>
+        <w:tabs>
+          <w:tab w:val="left" w:pos="0"/>
+          <w:tab w:val="left" w:pos="7335"/>
+        </w:tabs>
+        <w:spacing w:line="240" w:lineRule="auto"/>
+        <w:rPr>
+          <w:rFonts w:ascii="NewsGotT" w:eastAsia="Calibri" w:hAnsi="NewsGotT" w:cs="Arial"/>
+          <w:color w:val="000000" w:themeColor="text1"/>
+          <w:sz w:val="24"/>
+          <w:szCs w:val="24"/>
+        </w:rPr>
+      </w:pPr>
+    </w:p>
+    <w:p>
+      <w:pPr>
+        <w:tabs>
+          <w:tab w:val="left" w:pos="0"/>
+          <w:tab w:val="left" w:pos="7335"/>
+        </w:tabs>
+        <w:spacing w:line="240" w:lineRule="auto"/>
         <w:rPr>
           <w:rFonts w:ascii="NewsGotT" w:eastAsia="Calibri" w:hAnsi="NewsGotT" w:cs="Arial"/>
           <w:color w:val="000000" w:themeColor="text1"/>
@@ -1044,6 +1023,20 @@
         </w:tabs>
         <w:spacing w:line="240" w:lineRule="auto"/>
         <w:jc w:val="center"/>
+        <w:rPr>
+          <w:rFonts w:ascii="NewsGotT" w:eastAsia="Calibri" w:hAnsi="NewsGotT" w:cs="Arial"/>
+          <w:color w:val="000000" w:themeColor="text1"/>
+          <w:sz w:val="24"/>
+          <w:szCs w:val="24"/>
+        </w:rPr>
+      </w:pPr>
+    </w:p>
+    <w:p>
+      <w:pPr>
+        <w:tabs>
+          <w:tab w:val="left" w:pos="0"/>
+        </w:tabs>
+        <w:spacing w:line="240" w:lineRule="auto"/>
         <w:rPr>
           <w:rFonts w:ascii="NewsGotT" w:eastAsia="Calibri" w:hAnsi="NewsGotT" w:cs="Arial"/>
           <w:color w:val="000000" w:themeColor="text1"/>
@@ -1107,13 +1100,14 @@
                             <w:pPr>
                               <w:jc w:val="center"/>
                               <w:rPr>
+                                <w:rFonts w:ascii="Cambria" w:hAnsi="Cambria"/>
                                 <w:sz w:val="32"/>
                                 <w:szCs w:val="32"/>
                               </w:rPr>
                             </w:pPr>
                             <w:r>
                               <w:rPr>
-                                <w:rFonts w:asciiTheme="majorHAnsi" w:hAnsiTheme="majorHAnsi"/>
+                                <w:rFonts w:ascii="Cambria" w:hAnsi="Cambria"/>
                                 <w:noProof/>
                                 <w:sz w:val="32"/>
                                 <w:szCs w:val="32"/>
@@ -1123,23 +1117,13 @@
                             </w:r>
                             <w:r>
                               <w:rPr>
-                                <w:rFonts w:asciiTheme="majorHAnsi" w:hAnsiTheme="majorHAnsi"/>
+                                <w:rFonts w:ascii="Cambria" w:hAnsi="Cambria"/>
                                 <w:noProof/>
                                 <w:sz w:val="32"/>
                                 <w:szCs w:val="32"/>
                                 <w:lang w:val="es-PE" w:eastAsia="es-PE"/>
                               </w:rPr>
-                              <w:t xml:space="preserve"> 201</w:t>
-                            </w:r>
-                            <w:r>
-                              <w:rPr>
-                                <w:rFonts w:asciiTheme="majorHAnsi" w:hAnsiTheme="majorHAnsi"/>
-                                <w:noProof/>
-                                <w:sz w:val="32"/>
-                                <w:szCs w:val="32"/>
-                                <w:lang w:val="es-PE" w:eastAsia="es-PE"/>
-                              </w:rPr>
-                              <w:t>8</w:t>
+                              <w:t xml:space="preserve"> 2018</w:t>
                             </w:r>
                           </w:p>
                         </w:txbxContent>
@@ -1161,20 +1145,21 @@
           </mc:Choice>
           <mc:Fallback>
             <w:pict>
-              <v:shape w14:anchorId="23E00D6F" id="_x0000_s1029" type="#_x0000_t202" style="position:absolute;left:0;text-align:left;margin-left:78.75pt;margin-top:9.6pt;width:309.75pt;height:40.35pt;z-index:251663360;visibility:visible;mso-wrap-style:square;mso-width-percent:0;mso-height-percent:200;mso-wrap-distance-left:9pt;mso-wrap-distance-top:3.6pt;mso-wrap-distance-right:9pt;mso-wrap-distance-bottom:3.6pt;mso-position-horizontal:absolute;mso-position-horizontal-relative:margin;mso-position-vertical:absolute;mso-position-vertical-relative:text;mso-width-percent:0;mso-height-percent:200;mso-width-relative:margin;mso-height-relative:margin;v-text-anchor:top" o:gfxdata="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" stroked="f">
+              <v:shape w14:anchorId="23E00D6F" id="_x0000_s1029" type="#_x0000_t202" style="position:absolute;margin-left:78.75pt;margin-top:9.6pt;width:309.75pt;height:40.35pt;z-index:251663360;visibility:visible;mso-wrap-style:square;mso-width-percent:0;mso-height-percent:200;mso-wrap-distance-left:9pt;mso-wrap-distance-top:3.6pt;mso-wrap-distance-right:9pt;mso-wrap-distance-bottom:3.6pt;mso-position-horizontal:absolute;mso-position-horizontal-relative:margin;mso-position-vertical:absolute;mso-position-vertical-relative:text;mso-width-percent:0;mso-height-percent:200;mso-width-relative:margin;mso-height-relative:margin;v-text-anchor:top" o:gfxdata="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" stroked="f">
                 <v:textbox style="mso-fit-shape-to-text:t">
                   <w:txbxContent>
                     <w:p>
                       <w:pPr>
                         <w:jc w:val="center"/>
                         <w:rPr>
+                          <w:rFonts w:ascii="Cambria" w:hAnsi="Cambria"/>
                           <w:sz w:val="32"/>
                           <w:szCs w:val="32"/>
                         </w:rPr>
                       </w:pPr>
                       <w:r>
                         <w:rPr>
-                          <w:rFonts w:asciiTheme="majorHAnsi" w:hAnsiTheme="majorHAnsi"/>
+                          <w:rFonts w:ascii="Cambria" w:hAnsi="Cambria"/>
                           <w:noProof/>
                           <w:sz w:val="32"/>
                           <w:szCs w:val="32"/>
@@ -1184,23 +1169,13 @@
                       </w:r>
                       <w:r>
                         <w:rPr>
-                          <w:rFonts w:asciiTheme="majorHAnsi" w:hAnsiTheme="majorHAnsi"/>
+                          <w:rFonts w:ascii="Cambria" w:hAnsi="Cambria"/>
                           <w:noProof/>
                           <w:sz w:val="32"/>
                           <w:szCs w:val="32"/>
                           <w:lang w:val="es-PE" w:eastAsia="es-PE"/>
                         </w:rPr>
-                        <w:t xml:space="preserve"> 201</w:t>
-                      </w:r>
-                      <w:r>
-                        <w:rPr>
-                          <w:rFonts w:asciiTheme="majorHAnsi" w:hAnsiTheme="majorHAnsi"/>
-                          <w:noProof/>
-                          <w:sz w:val="32"/>
-                          <w:szCs w:val="32"/>
-                          <w:lang w:val="es-PE" w:eastAsia="es-PE"/>
-                        </w:rPr>
-                        <w:t>8</w:t>
+                        <w:t xml:space="preserve"> 2018</w:t>
                       </w:r>
                     </w:p>
                   </w:txbxContent>
@@ -1214,54 +1189,10 @@
     </w:p>
     <w:p>
       <w:pPr>
-        <w:tabs>
-          <w:tab w:val="left" w:pos="0"/>
-        </w:tabs>
-        <w:rPr>
-          <w:rFonts w:ascii="NewsGotT" w:hAnsi="NewsGotT" w:cs="Arial"/>
-          <w:color w:val="000000" w:themeColor="text1"/>
-          <w:sz w:val="24"/>
-          <w:szCs w:val="24"/>
-        </w:rPr>
-      </w:pPr>
-    </w:p>
-    <w:p>
-      <w:pPr>
-        <w:tabs>
-          <w:tab w:val="left" w:pos="0"/>
-        </w:tabs>
-        <w:rPr>
-          <w:rFonts w:ascii="NewsGotT" w:eastAsia="Calibri" w:hAnsi="NewsGotT" w:cs="Arial"/>
-          <w:color w:val="000000" w:themeColor="text1"/>
-          <w:sz w:val="28"/>
-          <w:szCs w:val="28"/>
-        </w:rPr>
-      </w:pPr>
-    </w:p>
-    <w:p>
-      <w:pPr>
-        <w:tabs>
-          <w:tab w:val="left" w:pos="0"/>
-        </w:tabs>
+        <w:pStyle w:val="HojadeControl"/>
         <w:jc w:val="center"/>
         <w:rPr>
-          <w:rFonts w:ascii="NewsGotT" w:eastAsia="Calibri" w:hAnsi="NewsGotT" w:cs="Arial"/>
-          <w:sz w:val="24"/>
-          <w:szCs w:val="24"/>
-        </w:rPr>
-      </w:pPr>
-    </w:p>
-    <w:p>
-      <w:pPr>
-        <w:tabs>
-          <w:tab w:val="left" w:pos="0"/>
-        </w:tabs>
-        <w:jc w:val="center"/>
-        <w:rPr>
-          <w:rFonts w:ascii="NewsGotT" w:eastAsia="Calibri" w:hAnsi="NewsGotT" w:cs="Arial"/>
-          <w:color w:val="000000" w:themeColor="text1"/>
-          <w:sz w:val="24"/>
-          <w:szCs w:val="24"/>
+          <w:rFonts w:ascii="NewsGotT" w:hAnsi="NewsGotT"/>
         </w:rPr>
       </w:pPr>
     </w:p>
@@ -3832,7 +3763,6 @@
                 <w:noProof/>
                 <w:sz w:val="24"/>
               </w:rPr>
-              <w:lastRenderedPageBreak/>
               <w:t>Caballero Hervias, Cristina</w:t>
             </w:r>
           </w:p>
@@ -3887,6 +3817,7 @@
                 <w:noProof/>
                 <w:sz w:val="24"/>
               </w:rPr>
+              <w:lastRenderedPageBreak/>
               <w:t>Tiburcio Saldaña, Joselin</w:t>
             </w:r>
           </w:p>
@@ -3972,7 +3903,7 @@
     </w:tbl>
     <w:p>
       <w:pPr>
-        <w:pStyle w:val="TOCHeading"/>
+        <w:pStyle w:val="TtuloTDC"/>
         <w:rPr>
           <w:rFonts w:asciiTheme="minorHAnsi" w:eastAsiaTheme="minorHAnsi" w:hAnsiTheme="minorHAnsi" w:cstheme="minorBidi"/>
           <w:b w:val="0"/>
@@ -4017,7 +3948,7 @@
       <w:sdtContent>
         <w:p>
           <w:pPr>
-            <w:pStyle w:val="TOCHeading"/>
+            <w:pStyle w:val="TtuloTDC"/>
           </w:pPr>
           <w:r>
             <w:t>Tabla de Contenido</w:t>
@@ -4025,7 +3956,7 @@
         </w:p>
         <w:p>
           <w:pPr>
-            <w:pStyle w:val="TOC1"/>
+            <w:pStyle w:val="TDC1"/>
             <w:tabs>
               <w:tab w:val="left" w:pos="440"/>
               <w:tab w:val="right" w:leader="dot" w:pos="9350"/>
@@ -4048,7 +3979,7 @@
           <w:hyperlink w:anchor="_Toc516108228" w:history="1">
             <w:r>
               <w:rPr>
-                <w:rStyle w:val="Hyperlink"/>
+                <w:rStyle w:val="Hipervnculo"/>
                 <w:b/>
                 <w:noProof/>
               </w:rPr>
@@ -4064,7 +3995,7 @@
             </w:r>
             <w:r>
               <w:rPr>
-                <w:rStyle w:val="Hyperlink"/>
+                <w:rStyle w:val="Hipervnculo"/>
                 <w:b/>
                 <w:noProof/>
               </w:rPr>
@@ -4122,7 +4053,7 @@
         </w:p>
         <w:p>
           <w:pPr>
-            <w:pStyle w:val="TOC1"/>
+            <w:pStyle w:val="TDC1"/>
             <w:tabs>
               <w:tab w:val="left" w:pos="440"/>
               <w:tab w:val="right" w:leader="dot" w:pos="9350"/>
@@ -4136,7 +4067,7 @@
           <w:hyperlink w:anchor="_Toc516108229" w:history="1">
             <w:r>
               <w:rPr>
-                <w:rStyle w:val="Hyperlink"/>
+                <w:rStyle w:val="Hipervnculo"/>
                 <w:b/>
                 <w:noProof/>
               </w:rPr>
@@ -4152,7 +4083,7 @@
             </w:r>
             <w:r>
               <w:rPr>
-                <w:rStyle w:val="Hyperlink"/>
+                <w:rStyle w:val="Hipervnculo"/>
                 <w:b/>
                 <w:noProof/>
               </w:rPr>
@@ -4210,7 +4141,7 @@
         </w:p>
         <w:p>
           <w:pPr>
-            <w:pStyle w:val="TOC1"/>
+            <w:pStyle w:val="TDC1"/>
             <w:tabs>
               <w:tab w:val="left" w:pos="440"/>
               <w:tab w:val="right" w:leader="dot" w:pos="9350"/>
@@ -4224,7 +4155,7 @@
           <w:hyperlink w:anchor="_Toc516108230" w:history="1">
             <w:r>
               <w:rPr>
-                <w:rStyle w:val="Hyperlink"/>
+                <w:rStyle w:val="Hipervnculo"/>
                 <w:b/>
                 <w:noProof/>
               </w:rPr>
@@ -4240,7 +4171,7 @@
             </w:r>
             <w:r>
               <w:rPr>
-                <w:rStyle w:val="Hyperlink"/>
+                <w:rStyle w:val="Hipervnculo"/>
                 <w:b/>
                 <w:noProof/>
               </w:rPr>
@@ -4298,7 +4229,7 @@
         </w:p>
         <w:p>
           <w:pPr>
-            <w:pStyle w:val="TOC1"/>
+            <w:pStyle w:val="TDC1"/>
             <w:tabs>
               <w:tab w:val="left" w:pos="440"/>
               <w:tab w:val="right" w:leader="dot" w:pos="9350"/>
@@ -4312,7 +4243,7 @@
           <w:hyperlink w:anchor="_Toc516108231" w:history="1">
             <w:r>
               <w:rPr>
-                <w:rStyle w:val="Hyperlink"/>
+                <w:rStyle w:val="Hipervnculo"/>
                 <w:b/>
                 <w:noProof/>
               </w:rPr>
@@ -4328,7 +4259,7 @@
             </w:r>
             <w:r>
               <w:rPr>
-                <w:rStyle w:val="Hyperlink"/>
+                <w:rStyle w:val="Hipervnculo"/>
                 <w:b/>
                 <w:noProof/>
               </w:rPr>
@@ -4386,7 +4317,7 @@
         </w:p>
         <w:p>
           <w:pPr>
-            <w:pStyle w:val="TOC1"/>
+            <w:pStyle w:val="TDC1"/>
             <w:tabs>
               <w:tab w:val="left" w:pos="440"/>
               <w:tab w:val="right" w:leader="dot" w:pos="9350"/>
@@ -4400,7 +4331,7 @@
           <w:hyperlink w:anchor="_Toc516108232" w:history="1">
             <w:r>
               <w:rPr>
-                <w:rStyle w:val="Hyperlink"/>
+                <w:rStyle w:val="Hipervnculo"/>
                 <w:b/>
                 <w:noProof/>
               </w:rPr>
@@ -4416,7 +4347,7 @@
             </w:r>
             <w:r>
               <w:rPr>
-                <w:rStyle w:val="Hyperlink"/>
+                <w:rStyle w:val="Hipervnculo"/>
                 <w:b/>
                 <w:noProof/>
               </w:rPr>
@@ -4474,7 +4405,7 @@
         </w:p>
         <w:p>
           <w:pPr>
-            <w:pStyle w:val="TOC1"/>
+            <w:pStyle w:val="TDC1"/>
             <w:tabs>
               <w:tab w:val="left" w:pos="440"/>
               <w:tab w:val="right" w:leader="dot" w:pos="9350"/>
@@ -4488,7 +4419,7 @@
           <w:hyperlink w:anchor="_Toc516108233" w:history="1">
             <w:r>
               <w:rPr>
-                <w:rStyle w:val="Hyperlink"/>
+                <w:rStyle w:val="Hipervnculo"/>
                 <w:b/>
                 <w:noProof/>
               </w:rPr>
@@ -4504,7 +4435,7 @@
             </w:r>
             <w:r>
               <w:rPr>
-                <w:rStyle w:val="Hyperlink"/>
+                <w:rStyle w:val="Hipervnculo"/>
                 <w:b/>
                 <w:noProof/>
               </w:rPr>
@@ -4562,7 +4493,7 @@
         </w:p>
         <w:p>
           <w:pPr>
-            <w:pStyle w:val="TOC2"/>
+            <w:pStyle w:val="TDC2"/>
             <w:tabs>
               <w:tab w:val="left" w:pos="880"/>
               <w:tab w:val="right" w:leader="dot" w:pos="9350"/>
@@ -4576,7 +4507,7 @@
           <w:hyperlink w:anchor="_Toc516108234" w:history="1">
             <w:r>
               <w:rPr>
-                <w:rStyle w:val="Hyperlink"/>
+                <w:rStyle w:val="Hipervnculo"/>
                 <w:b/>
                 <w:noProof/>
               </w:rPr>
@@ -4592,7 +4523,7 @@
             </w:r>
             <w:r>
               <w:rPr>
-                <w:rStyle w:val="Hyperlink"/>
+                <w:rStyle w:val="Hipervnculo"/>
                 <w:b/>
                 <w:noProof/>
               </w:rPr>
@@ -4650,7 +4581,7 @@
         </w:p>
         <w:p>
           <w:pPr>
-            <w:pStyle w:val="TOC2"/>
+            <w:pStyle w:val="TDC2"/>
             <w:tabs>
               <w:tab w:val="left" w:pos="880"/>
               <w:tab w:val="right" w:leader="dot" w:pos="9350"/>
@@ -4664,7 +4595,7 @@
           <w:hyperlink w:anchor="_Toc516108235" w:history="1">
             <w:r>
               <w:rPr>
-                <w:rStyle w:val="Hyperlink"/>
+                <w:rStyle w:val="Hipervnculo"/>
                 <w:b/>
                 <w:noProof/>
               </w:rPr>
@@ -4680,7 +4611,7 @@
             </w:r>
             <w:r>
               <w:rPr>
-                <w:rStyle w:val="Hyperlink"/>
+                <w:rStyle w:val="Hipervnculo"/>
                 <w:b/>
                 <w:noProof/>
               </w:rPr>
@@ -4738,7 +4669,7 @@
         </w:p>
         <w:p>
           <w:pPr>
-            <w:pStyle w:val="TOC2"/>
+            <w:pStyle w:val="TDC2"/>
             <w:tabs>
               <w:tab w:val="left" w:pos="880"/>
               <w:tab w:val="right" w:leader="dot" w:pos="9350"/>
@@ -4752,7 +4683,7 @@
           <w:hyperlink w:anchor="_Toc516108236" w:history="1">
             <w:r>
               <w:rPr>
-                <w:rStyle w:val="Hyperlink"/>
+                <w:rStyle w:val="Hipervnculo"/>
                 <w:b/>
                 <w:noProof/>
               </w:rPr>
@@ -4768,7 +4699,7 @@
             </w:r>
             <w:r>
               <w:rPr>
-                <w:rStyle w:val="Hyperlink"/>
+                <w:rStyle w:val="Hipervnculo"/>
                 <w:b/>
                 <w:noProof/>
               </w:rPr>
@@ -4826,7 +4757,7 @@
         </w:p>
         <w:p>
           <w:pPr>
-            <w:pStyle w:val="TOC2"/>
+            <w:pStyle w:val="TDC2"/>
             <w:tabs>
               <w:tab w:val="left" w:pos="880"/>
               <w:tab w:val="right" w:leader="dot" w:pos="9350"/>
@@ -4838,7 +4769,7 @@
           <w:hyperlink w:anchor="_Toc516108237" w:history="1">
             <w:r>
               <w:rPr>
-                <w:rStyle w:val="Hyperlink"/>
+                <w:rStyle w:val="Hipervnculo"/>
                 <w:b/>
                 <w:noProof/>
               </w:rPr>
@@ -4854,7 +4785,7 @@
             </w:r>
             <w:r>
               <w:rPr>
-                <w:rStyle w:val="Hyperlink"/>
+                <w:rStyle w:val="Hipervnculo"/>
                 <w:b/>
                 <w:noProof/>
               </w:rPr>
@@ -4912,7 +4843,7 @@
         </w:p>
         <w:p>
           <w:pPr>
-            <w:pStyle w:val="TOC2"/>
+            <w:pStyle w:val="TDC2"/>
             <w:tabs>
               <w:tab w:val="left" w:pos="880"/>
               <w:tab w:val="right" w:leader="dot" w:pos="9350"/>
@@ -4924,7 +4855,7 @@
           <w:hyperlink w:anchor="_Toc516108237" w:history="1">
             <w:r>
               <w:rPr>
-                <w:rStyle w:val="Hyperlink"/>
+                <w:rStyle w:val="Hipervnculo"/>
                 <w:b/>
                 <w:noProof/>
               </w:rPr>
@@ -4932,7 +4863,7 @@
             </w:r>
             <w:r>
               <w:rPr>
-                <w:rStyle w:val="Hyperlink"/>
+                <w:rStyle w:val="Hipervnculo"/>
                 <w:b/>
                 <w:noProof/>
               </w:rPr>
@@ -4948,7 +4879,7 @@
             </w:r>
             <w:r>
               <w:rPr>
-                <w:rStyle w:val="Hyperlink"/>
+                <w:rStyle w:val="Hipervnculo"/>
                 <w:b/>
                 <w:noProof/>
               </w:rPr>
@@ -5006,7 +4937,7 @@
         </w:p>
         <w:p>
           <w:pPr>
-            <w:pStyle w:val="TOC2"/>
+            <w:pStyle w:val="TDC2"/>
             <w:tabs>
               <w:tab w:val="left" w:pos="880"/>
               <w:tab w:val="right" w:leader="dot" w:pos="9350"/>
@@ -5020,7 +4951,7 @@
           <w:hyperlink w:anchor="_Toc516108238" w:history="1">
             <w:r>
               <w:rPr>
-                <w:rStyle w:val="Hyperlink"/>
+                <w:rStyle w:val="Hipervnculo"/>
                 <w:b/>
                 <w:noProof/>
               </w:rPr>
@@ -5028,7 +4959,7 @@
             </w:r>
             <w:r>
               <w:rPr>
-                <w:rStyle w:val="Hyperlink"/>
+                <w:rStyle w:val="Hipervnculo"/>
                 <w:b/>
                 <w:noProof/>
               </w:rPr>
@@ -5044,7 +4975,7 @@
             </w:r>
             <w:r>
               <w:rPr>
-                <w:rStyle w:val="Hyperlink"/>
+                <w:rStyle w:val="Hipervnculo"/>
                 <w:b/>
                 <w:noProof/>
               </w:rPr>
@@ -5102,7 +5033,7 @@
         </w:p>
         <w:p>
           <w:pPr>
-            <w:pStyle w:val="TOC2"/>
+            <w:pStyle w:val="TDC2"/>
             <w:tabs>
               <w:tab w:val="left" w:pos="880"/>
               <w:tab w:val="right" w:leader="dot" w:pos="9350"/>
@@ -5116,7 +5047,7 @@
           <w:hyperlink w:anchor="_Toc516108239" w:history="1">
             <w:r>
               <w:rPr>
-                <w:rStyle w:val="Hyperlink"/>
+                <w:rStyle w:val="Hipervnculo"/>
                 <w:b/>
                 <w:noProof/>
               </w:rPr>
@@ -5124,7 +5055,7 @@
             </w:r>
             <w:r>
               <w:rPr>
-                <w:rStyle w:val="Hyperlink"/>
+                <w:rStyle w:val="Hipervnculo"/>
                 <w:b/>
                 <w:noProof/>
               </w:rPr>
@@ -5140,7 +5071,7 @@
             </w:r>
             <w:r>
               <w:rPr>
-                <w:rStyle w:val="Hyperlink"/>
+                <w:rStyle w:val="Hipervnculo"/>
                 <w:b/>
                 <w:noProof/>
               </w:rPr>
@@ -5198,7 +5129,7 @@
         </w:p>
         <w:p>
           <w:pPr>
-            <w:pStyle w:val="TOC2"/>
+            <w:pStyle w:val="TDC2"/>
             <w:tabs>
               <w:tab w:val="left" w:pos="880"/>
               <w:tab w:val="right" w:leader="dot" w:pos="9350"/>
@@ -5212,7 +5143,7 @@
           <w:hyperlink w:anchor="_Toc516108240" w:history="1">
             <w:r>
               <w:rPr>
-                <w:rStyle w:val="Hyperlink"/>
+                <w:rStyle w:val="Hipervnculo"/>
                 <w:b/>
                 <w:noProof/>
               </w:rPr>
@@ -5220,7 +5151,7 @@
             </w:r>
             <w:r>
               <w:rPr>
-                <w:rStyle w:val="Hyperlink"/>
+                <w:rStyle w:val="Hipervnculo"/>
                 <w:b/>
                 <w:noProof/>
               </w:rPr>
@@ -5236,7 +5167,7 @@
             </w:r>
             <w:r>
               <w:rPr>
-                <w:rStyle w:val="Hyperlink"/>
+                <w:rStyle w:val="Hipervnculo"/>
                 <w:b/>
                 <w:noProof/>
               </w:rPr>
@@ -5329,7 +5260,7 @@
     </w:p>
     <w:p>
       <w:pPr>
-        <w:pStyle w:val="ListParagraph"/>
+        <w:pStyle w:val="Prrafodelista"/>
         <w:numPr>
           <w:ilvl w:val="0"/>
           <w:numId w:val="1"/>
@@ -5360,7 +5291,7 @@
     </w:p>
     <w:p>
       <w:pPr>
-        <w:pStyle w:val="ListParagraph"/>
+        <w:pStyle w:val="Prrafodelista"/>
         <w:spacing w:after="160" w:line="240" w:lineRule="auto"/>
         <w:contextualSpacing w:val="0"/>
         <w:jc w:val="both"/>
@@ -5372,16 +5303,8 @@
         <w:rPr>
           <w:lang w:val="es-ES_tradnl"/>
         </w:rPr>
-        <w:t xml:space="preserve">ISS </w:t>
-      </w:r>
-      <w:proofErr w:type="spellStart"/>
-      <w:r>
-        <w:rPr>
-          <w:lang w:val="es-ES_tradnl"/>
-        </w:rPr>
-        <w:t>Consulting</w:t>
-      </w:r>
-      <w:proofErr w:type="spellEnd"/>
+        <w:t>ISS Consulting</w:t>
+      </w:r>
       <w:r>
         <w:t xml:space="preserve">. Dado a que los cambios que se realicen a los diferentes proyectos de software en </w:t>
       </w:r>
@@ -5389,16 +5312,8 @@
         <w:rPr>
           <w:lang w:val="es-ES_tradnl"/>
         </w:rPr>
-        <w:t xml:space="preserve">ISS </w:t>
-      </w:r>
-      <w:proofErr w:type="spellStart"/>
-      <w:r>
-        <w:rPr>
-          <w:lang w:val="es-ES_tradnl"/>
-        </w:rPr>
-        <w:t>Consulting</w:t>
-      </w:r>
-      <w:proofErr w:type="spellEnd"/>
+        <w:t>ISS Consulting</w:t>
+      </w:r>
       <w:r>
         <w:t xml:space="preserve"> están fijados mayormente por los requerimientos de los clientes, los propios desarrolladores en todo el ciclo de desarrollo también tendrán que realizar cambios ya sean mínimos o esenciales dentro del proyecto de desarrollo de software. Es por ello por lo que en este documento se brindarán las pautas con los formatos para las peticiones de cambios, junto con los detalles de los pasos a seguir para un buen manejo de las peticiones de cambios que se vayan a dar a lo largo de cualquier proyecto de desarrollo en </w:t>
       </w:r>
@@ -5406,16 +5321,8 @@
         <w:rPr>
           <w:lang w:val="es-ES_tradnl"/>
         </w:rPr>
-        <w:t xml:space="preserve">ISS </w:t>
-      </w:r>
-      <w:proofErr w:type="spellStart"/>
-      <w:r>
-        <w:rPr>
-          <w:lang w:val="es-ES_tradnl"/>
-        </w:rPr>
-        <w:t>Consulting</w:t>
-      </w:r>
-      <w:proofErr w:type="spellEnd"/>
+        <w:t>ISS Consulting</w:t>
+      </w:r>
       <w:r>
         <w:t>.</w:t>
       </w:r>
@@ -5430,7 +5337,7 @@
     </w:p>
     <w:p>
       <w:pPr>
-        <w:pStyle w:val="ListParagraph"/>
+        <w:pStyle w:val="Prrafodelista"/>
         <w:numPr>
           <w:ilvl w:val="0"/>
           <w:numId w:val="1"/>
@@ -5480,7 +5387,7 @@
     </w:p>
     <w:tbl>
       <w:tblPr>
-        <w:tblStyle w:val="TableGrid"/>
+        <w:tblStyle w:val="Tablaconcuadrcula"/>
         <w:tblW w:w="0" w:type="auto"/>
         <w:tblInd w:w="708" w:type="dxa"/>
         <w:tblLook w:val="04A0" w:firstRow="1" w:lastRow="0" w:firstColumn="1" w:lastColumn="0" w:noHBand="0" w:noVBand="1"/>
@@ -6150,7 +6057,7 @@
     </w:p>
     <w:p>
       <w:pPr>
-        <w:pStyle w:val="ListParagraph"/>
+        <w:pStyle w:val="Prrafodelista"/>
         <w:numPr>
           <w:ilvl w:val="0"/>
           <w:numId w:val="1"/>
@@ -6200,7 +6107,7 @@
     </w:p>
     <w:tbl>
       <w:tblPr>
-        <w:tblStyle w:val="TableGrid"/>
+        <w:tblStyle w:val="Tablaconcuadrcula"/>
         <w:tblW w:w="0" w:type="auto"/>
         <w:tblInd w:w="708" w:type="dxa"/>
         <w:tblLook w:val="04A0" w:firstRow="1" w:lastRow="0" w:firstColumn="1" w:lastColumn="0" w:noHBand="0" w:noVBand="1"/>
@@ -6336,7 +6243,7 @@
     </w:p>
     <w:p>
       <w:pPr>
-        <w:pStyle w:val="ListParagraph"/>
+        <w:pStyle w:val="Prrafodelista"/>
         <w:numPr>
           <w:ilvl w:val="0"/>
           <w:numId w:val="1"/>
@@ -6372,7 +6279,7 @@
     </w:p>
     <w:tbl>
       <w:tblPr>
-        <w:tblStyle w:val="TableGrid"/>
+        <w:tblStyle w:val="Tablaconcuadrcula"/>
         <w:tblW w:w="0" w:type="auto"/>
         <w:tblInd w:w="2215" w:type="dxa"/>
         <w:tblLook w:val="04A0" w:firstRow="1" w:lastRow="0" w:firstColumn="1" w:lastColumn="0" w:noHBand="0" w:noVBand="1"/>
@@ -6803,7 +6710,7 @@
     </w:p>
     <w:p>
       <w:pPr>
-        <w:pStyle w:val="ListParagraph"/>
+        <w:pStyle w:val="Prrafodelista"/>
         <w:numPr>
           <w:ilvl w:val="0"/>
           <w:numId w:val="1"/>
@@ -6851,7 +6758,7 @@
     </w:p>
     <w:tbl>
       <w:tblPr>
-        <w:tblStyle w:val="TableGrid"/>
+        <w:tblStyle w:val="Tablaconcuadrcula"/>
         <w:tblW w:w="0" w:type="auto"/>
         <w:tblInd w:w="708" w:type="dxa"/>
         <w:tblLook w:val="04A0" w:firstRow="1" w:lastRow="0" w:firstColumn="1" w:lastColumn="0" w:noHBand="0" w:noVBand="1"/>
@@ -7475,7 +7382,7 @@
     </w:p>
     <w:p>
       <w:pPr>
-        <w:pStyle w:val="ListParagraph"/>
+        <w:pStyle w:val="Prrafodelista"/>
         <w:numPr>
           <w:ilvl w:val="0"/>
           <w:numId w:val="1"/>
@@ -7538,7 +7445,7 @@
                     <pic:cNvPicPr/>
                   </pic:nvPicPr>
                   <pic:blipFill>
-                    <a:blip r:embed="rId10"/>
+                    <a:blip r:embed="rId11"/>
                     <a:stretch>
                       <a:fillRect/>
                     </a:stretch>
@@ -7573,13 +7480,11 @@
         </w:rPr>
         <w:t>Figura 1: Fases del Proceso de Cambios</w:t>
       </w:r>
-    </w:p>
-    <w:p>
       <w:bookmarkStart w:id="11" w:name="_Toc516108234"/>
     </w:p>
     <w:p>
       <w:pPr>
-        <w:pStyle w:val="ListParagraph"/>
+        <w:pStyle w:val="Prrafodelista"/>
         <w:numPr>
           <w:ilvl w:val="1"/>
           <w:numId w:val="1"/>
@@ -7607,7 +7512,7 @@
     </w:p>
     <w:p>
       <w:pPr>
-        <w:pStyle w:val="ListParagraph"/>
+        <w:pStyle w:val="Prrafodelista"/>
         <w:numPr>
           <w:ilvl w:val="0"/>
           <w:numId w:val="2"/>
@@ -7629,7 +7534,7 @@
     </w:p>
     <w:p>
       <w:pPr>
-        <w:pStyle w:val="ListParagraph"/>
+        <w:pStyle w:val="Prrafodelista"/>
         <w:numPr>
           <w:ilvl w:val="0"/>
           <w:numId w:val="7"/>
@@ -7656,7 +7561,7 @@
     </w:p>
     <w:p>
       <w:pPr>
-        <w:pStyle w:val="ListParagraph"/>
+        <w:pStyle w:val="Prrafodelista"/>
         <w:numPr>
           <w:ilvl w:val="0"/>
           <w:numId w:val="7"/>
@@ -7676,7 +7581,7 @@
     </w:p>
     <w:p>
       <w:pPr>
-        <w:pStyle w:val="ListParagraph"/>
+        <w:pStyle w:val="Prrafodelista"/>
         <w:numPr>
           <w:ilvl w:val="0"/>
           <w:numId w:val="7"/>
@@ -7691,28 +7596,12 @@
           <w:bCs/>
           <w:lang w:val="es-ES_tradnl"/>
         </w:rPr>
-        <w:t xml:space="preserve">Revisión manual por parte de la persona encargada para verificar la veracidad de la petición, además de comprobar que sea acorde a los proyectos realizados en ISS </w:t>
-      </w:r>
-      <w:proofErr w:type="spellStart"/>
-      <w:r>
-        <w:rPr>
-          <w:bCs/>
-          <w:lang w:val="es-ES_tradnl"/>
-        </w:rPr>
-        <w:t>Consulting</w:t>
-      </w:r>
-      <w:proofErr w:type="spellEnd"/>
-      <w:r>
-        <w:rPr>
-          <w:bCs/>
-          <w:lang w:val="es-ES_tradnl"/>
-        </w:rPr>
-        <w:t>.</w:t>
-      </w:r>
-    </w:p>
-    <w:p>
-      <w:pPr>
-        <w:pStyle w:val="ListParagraph"/>
+        <w:t>Revisión manual por parte de la persona encargada para verificar la veracidad de la petición, además de comprobar que sea acorde a los proyectos realizados en ISS Consulting.</w:t>
+      </w:r>
+    </w:p>
+    <w:p>
+      <w:pPr>
+        <w:pStyle w:val="Prrafodelista"/>
         <w:numPr>
           <w:ilvl w:val="0"/>
           <w:numId w:val="7"/>
@@ -7769,7 +7658,7 @@
     </w:p>
     <w:p>
       <w:pPr>
-        <w:pStyle w:val="ListParagraph"/>
+        <w:pStyle w:val="Prrafodelista"/>
         <w:ind w:left="1428"/>
         <w:rPr>
           <w:bCs/>
@@ -7779,7 +7668,7 @@
     </w:p>
     <w:p>
       <w:pPr>
-        <w:pStyle w:val="ListParagraph"/>
+        <w:pStyle w:val="Prrafodelista"/>
         <w:numPr>
           <w:ilvl w:val="0"/>
           <w:numId w:val="2"/>
@@ -7801,7 +7690,7 @@
     </w:p>
     <w:p>
       <w:pPr>
-        <w:pStyle w:val="ListParagraph"/>
+        <w:pStyle w:val="Prrafodelista"/>
         <w:numPr>
           <w:ilvl w:val="0"/>
           <w:numId w:val="3"/>
@@ -7828,7 +7717,7 @@
     </w:p>
     <w:p>
       <w:pPr>
-        <w:pStyle w:val="ListParagraph"/>
+        <w:pStyle w:val="Prrafodelista"/>
         <w:ind w:left="1428"/>
         <w:rPr>
           <w:bCs/>
@@ -7838,7 +7727,7 @@
     </w:p>
     <w:p>
       <w:pPr>
-        <w:pStyle w:val="ListParagraph"/>
+        <w:pStyle w:val="Prrafodelista"/>
         <w:numPr>
           <w:ilvl w:val="0"/>
           <w:numId w:val="2"/>
@@ -7860,7 +7749,7 @@
     </w:p>
     <w:p>
       <w:pPr>
-        <w:pStyle w:val="ListParagraph"/>
+        <w:pStyle w:val="Prrafodelista"/>
         <w:numPr>
           <w:ilvl w:val="0"/>
           <w:numId w:val="3"/>
@@ -7894,7 +7783,7 @@
     </w:p>
     <w:p>
       <w:pPr>
-        <w:pStyle w:val="ListParagraph"/>
+        <w:pStyle w:val="Prrafodelista"/>
         <w:numPr>
           <w:ilvl w:val="0"/>
           <w:numId w:val="3"/>
@@ -7935,7 +7824,7 @@
     </w:p>
     <w:p>
       <w:pPr>
-        <w:pStyle w:val="ListParagraph"/>
+        <w:pStyle w:val="Prrafodelista"/>
         <w:numPr>
           <w:ilvl w:val="0"/>
           <w:numId w:val="3"/>
@@ -7977,15 +7866,17 @@
     </w:p>
     <w:p>
       <w:pPr>
-        <w:rPr>
-          <w:b/>
-          <w:bCs/>
-        </w:rPr>
-      </w:pPr>
-    </w:p>
-    <w:p>
-      <w:pPr>
-        <w:pStyle w:val="ListParagraph"/>
+        <w:pStyle w:val="Prrafodelista"/>
+        <w:ind w:left="1428"/>
+        <w:rPr>
+          <w:bCs/>
+          <w:lang w:val="es-ES_tradnl"/>
+        </w:rPr>
+      </w:pPr>
+    </w:p>
+    <w:p>
+      <w:pPr>
+        <w:pStyle w:val="Prrafodelista"/>
         <w:numPr>
           <w:ilvl w:val="1"/>
           <w:numId w:val="1"/>
@@ -8014,7 +7905,7 @@
     </w:p>
     <w:p>
       <w:pPr>
-        <w:pStyle w:val="ListParagraph"/>
+        <w:pStyle w:val="Prrafodelista"/>
         <w:numPr>
           <w:ilvl w:val="0"/>
           <w:numId w:val="4"/>
@@ -8036,7 +7927,7 @@
     </w:p>
     <w:p>
       <w:pPr>
-        <w:pStyle w:val="ListParagraph"/>
+        <w:pStyle w:val="Prrafodelista"/>
         <w:numPr>
           <w:ilvl w:val="0"/>
           <w:numId w:val="3"/>
@@ -8084,7 +7975,7 @@
     </w:p>
     <w:p>
       <w:pPr>
-        <w:pStyle w:val="ListParagraph"/>
+        <w:pStyle w:val="Prrafodelista"/>
         <w:numPr>
           <w:ilvl w:val="0"/>
           <w:numId w:val="3"/>
@@ -8132,7 +8023,7 @@
     </w:p>
     <w:p>
       <w:pPr>
-        <w:pStyle w:val="ListParagraph"/>
+        <w:pStyle w:val="Prrafodelista"/>
         <w:numPr>
           <w:ilvl w:val="0"/>
           <w:numId w:val="3"/>
@@ -8182,15 +8073,17 @@
     </w:p>
     <w:p>
       <w:pPr>
-        <w:rPr>
-          <w:bCs/>
-          <w:lang w:val="es-ES_tradnl"/>
-        </w:rPr>
-      </w:pPr>
-    </w:p>
-    <w:p>
-      <w:pPr>
-        <w:pStyle w:val="ListParagraph"/>
+        <w:pStyle w:val="Prrafodelista"/>
+        <w:ind w:left="1428"/>
+        <w:rPr>
+          <w:bCs/>
+          <w:lang w:val="es-ES_tradnl"/>
+        </w:rPr>
+      </w:pPr>
+    </w:p>
+    <w:p>
+      <w:pPr>
+        <w:pStyle w:val="Prrafodelista"/>
         <w:numPr>
           <w:ilvl w:val="0"/>
           <w:numId w:val="4"/>
@@ -8212,7 +8105,7 @@
     </w:p>
     <w:p>
       <w:pPr>
-        <w:pStyle w:val="ListParagraph"/>
+        <w:pStyle w:val="Prrafodelista"/>
         <w:numPr>
           <w:ilvl w:val="0"/>
           <w:numId w:val="3"/>
@@ -8246,15 +8139,17 @@
     </w:p>
     <w:p>
       <w:pPr>
-        <w:rPr>
-          <w:bCs/>
-          <w:lang w:val="es-ES_tradnl"/>
-        </w:rPr>
-      </w:pPr>
-    </w:p>
-    <w:p>
-      <w:pPr>
-        <w:pStyle w:val="ListParagraph"/>
+        <w:pStyle w:val="Prrafodelista"/>
+        <w:ind w:left="1428"/>
+        <w:rPr>
+          <w:bCs/>
+          <w:lang w:val="es-ES_tradnl"/>
+        </w:rPr>
+      </w:pPr>
+    </w:p>
+    <w:p>
+      <w:pPr>
+        <w:pStyle w:val="Prrafodelista"/>
         <w:numPr>
           <w:ilvl w:val="0"/>
           <w:numId w:val="4"/>
@@ -8276,7 +8171,7 @@
     </w:p>
     <w:p>
       <w:pPr>
-        <w:pStyle w:val="ListParagraph"/>
+        <w:pStyle w:val="Prrafodelista"/>
         <w:numPr>
           <w:ilvl w:val="0"/>
           <w:numId w:val="3"/>
@@ -8318,7 +8213,7 @@
     </w:p>
     <w:p>
       <w:pPr>
-        <w:pStyle w:val="ListParagraph"/>
+        <w:pStyle w:val="Prrafodelista"/>
         <w:numPr>
           <w:ilvl w:val="0"/>
           <w:numId w:val="3"/>
@@ -8338,15 +8233,17 @@
     </w:p>
     <w:p>
       <w:pPr>
-        <w:rPr>
-          <w:bCs/>
-          <w:lang w:val="es-ES_tradnl"/>
-        </w:rPr>
-      </w:pPr>
-    </w:p>
-    <w:p>
-      <w:pPr>
-        <w:pStyle w:val="ListParagraph"/>
+        <w:pStyle w:val="Prrafodelista"/>
+        <w:ind w:left="1428"/>
+        <w:rPr>
+          <w:bCs/>
+          <w:lang w:val="es-ES_tradnl"/>
+        </w:rPr>
+      </w:pPr>
+    </w:p>
+    <w:p>
+      <w:pPr>
+        <w:pStyle w:val="Prrafodelista"/>
         <w:numPr>
           <w:ilvl w:val="1"/>
           <w:numId w:val="1"/>
@@ -8375,7 +8272,7 @@
     </w:p>
     <w:p>
       <w:pPr>
-        <w:pStyle w:val="ListParagraph"/>
+        <w:pStyle w:val="Prrafodelista"/>
         <w:numPr>
           <w:ilvl w:val="0"/>
           <w:numId w:val="5"/>
@@ -8397,7 +8294,7 @@
     </w:p>
     <w:p>
       <w:pPr>
-        <w:pStyle w:val="ListParagraph"/>
+        <w:pStyle w:val="Prrafodelista"/>
         <w:numPr>
           <w:ilvl w:val="0"/>
           <w:numId w:val="3"/>
@@ -8412,7 +8309,42 @@
           <w:bCs/>
           <w:lang w:val="es-ES_tradnl"/>
         </w:rPr>
-        <w:t>Analizar tiempos y costos del cambio pedido</w:t>
+        <w:t xml:space="preserve">El </w:t>
+      </w:r>
+      <w:r>
+        <w:rPr>
+          <w:bCs/>
+          <w:lang w:val="es-ES_tradnl"/>
+        </w:rPr>
+        <w:t>E</w:t>
+      </w:r>
+      <w:r>
+        <w:rPr>
+          <w:bCs/>
+          <w:lang w:val="es-ES_tradnl"/>
+        </w:rPr>
+        <w:t xml:space="preserve">quipo de </w:t>
+      </w:r>
+      <w:r>
+        <w:rPr>
+          <w:bCs/>
+          <w:lang w:val="es-ES_tradnl"/>
+        </w:rPr>
+        <w:t>D</w:t>
+      </w:r>
+      <w:r>
+        <w:rPr>
+          <w:bCs/>
+          <w:lang w:val="es-ES_tradnl"/>
+        </w:rPr>
+        <w:t>esarrollo a</w:t>
+      </w:r>
+      <w:r>
+        <w:rPr>
+          <w:bCs/>
+          <w:lang w:val="es-ES_tradnl"/>
+        </w:rPr>
+        <w:t>naliza tiempos y costos del cambio pedido</w:t>
       </w:r>
       <w:r>
         <w:rPr>
@@ -8424,7 +8356,7 @@
     </w:p>
     <w:p>
       <w:pPr>
-        <w:pStyle w:val="ListParagraph"/>
+        <w:pStyle w:val="Prrafodelista"/>
         <w:numPr>
           <w:ilvl w:val="0"/>
           <w:numId w:val="3"/>
@@ -8439,7 +8371,28 @@
           <w:bCs/>
           <w:lang w:val="es-ES_tradnl"/>
         </w:rPr>
-        <w:t>Identificación de elementos de configuración que se ven afectados por el cambio</w:t>
+        <w:t xml:space="preserve">El Bibliotecario </w:t>
+      </w:r>
+      <w:r>
+        <w:rPr>
+          <w:bCs/>
+          <w:lang w:val="es-ES_tradnl"/>
+        </w:rPr>
+        <w:t>Identifica</w:t>
+      </w:r>
+      <w:r>
+        <w:rPr>
+          <w:bCs/>
+          <w:lang w:val="es-ES_tradnl"/>
+        </w:rPr>
+        <w:t xml:space="preserve"> los</w:t>
+      </w:r>
+      <w:r>
+        <w:rPr>
+          <w:bCs/>
+          <w:lang w:val="es-ES_tradnl"/>
+        </w:rPr>
+        <w:t xml:space="preserve"> elementos de configuración que se ven afectados por el cambio</w:t>
       </w:r>
       <w:r>
         <w:rPr>
@@ -8451,7 +8404,7 @@
     </w:p>
     <w:p>
       <w:pPr>
-        <w:pStyle w:val="ListParagraph"/>
+        <w:pStyle w:val="Prrafodelista"/>
         <w:numPr>
           <w:ilvl w:val="0"/>
           <w:numId w:val="3"/>
@@ -8478,7 +8431,7 @@
     </w:p>
     <w:p>
       <w:pPr>
-        <w:pStyle w:val="ListParagraph"/>
+        <w:pStyle w:val="Prrafodelista"/>
         <w:numPr>
           <w:ilvl w:val="0"/>
           <w:numId w:val="3"/>
@@ -8493,7 +8446,14 @@
           <w:bCs/>
           <w:lang w:val="es-ES_tradnl"/>
         </w:rPr>
-        <w:t>Comienzo de seguimiento del cambio</w:t>
+        <w:t>El Comité de Control de Cambios inicia el</w:t>
+      </w:r>
+      <w:r>
+        <w:rPr>
+          <w:bCs/>
+          <w:lang w:val="es-ES_tradnl"/>
+        </w:rPr>
+        <w:t xml:space="preserve"> seguimiento del cambio</w:t>
       </w:r>
       <w:r>
         <w:rPr>
@@ -8505,7 +8465,7 @@
     </w:p>
     <w:p>
       <w:pPr>
-        <w:pStyle w:val="ListParagraph"/>
+        <w:pStyle w:val="Prrafodelista"/>
         <w:numPr>
           <w:ilvl w:val="0"/>
           <w:numId w:val="3"/>
@@ -8520,7 +8480,21 @@
           <w:bCs/>
           <w:lang w:val="es-ES_tradnl"/>
         </w:rPr>
-        <w:t xml:space="preserve">Se cambia el estado del cambio de </w:t>
+        <w:t xml:space="preserve">El Comité de Control de Cambios </w:t>
+      </w:r>
+      <w:r>
+        <w:rPr>
+          <w:bCs/>
+          <w:lang w:val="es-ES_tradnl"/>
+        </w:rPr>
+        <w:t xml:space="preserve">actualiza </w:t>
+      </w:r>
+      <w:r>
+        <w:rPr>
+          <w:bCs/>
+          <w:lang w:val="es-ES_tradnl"/>
+        </w:rPr>
+        <w:t xml:space="preserve">el estado del cambio de </w:t>
       </w:r>
       <w:r>
         <w:rPr>
@@ -8555,15 +8529,17 @@
     </w:p>
     <w:p>
       <w:pPr>
-        <w:rPr>
-          <w:bCs/>
-          <w:lang w:val="es-ES_tradnl"/>
-        </w:rPr>
-      </w:pPr>
-    </w:p>
-    <w:p>
-      <w:pPr>
-        <w:pStyle w:val="ListParagraph"/>
+        <w:pStyle w:val="Prrafodelista"/>
+        <w:ind w:left="1428"/>
+        <w:rPr>
+          <w:bCs/>
+          <w:lang w:val="es-ES_tradnl"/>
+        </w:rPr>
+      </w:pPr>
+    </w:p>
+    <w:p>
+      <w:pPr>
+        <w:pStyle w:val="Prrafodelista"/>
         <w:numPr>
           <w:ilvl w:val="0"/>
           <w:numId w:val="5"/>
@@ -8585,7 +8561,7 @@
     </w:p>
     <w:p>
       <w:pPr>
-        <w:pStyle w:val="ListParagraph"/>
+        <w:pStyle w:val="Prrafodelista"/>
         <w:numPr>
           <w:ilvl w:val="0"/>
           <w:numId w:val="3"/>
@@ -8619,7 +8595,7 @@
     </w:p>
     <w:p>
       <w:pPr>
-        <w:pStyle w:val="ListParagraph"/>
+        <w:pStyle w:val="Prrafodelista"/>
         <w:numPr>
           <w:ilvl w:val="0"/>
           <w:numId w:val="3"/>
@@ -8639,7 +8615,7 @@
     </w:p>
     <w:p>
       <w:pPr>
-        <w:pStyle w:val="ListParagraph"/>
+        <w:pStyle w:val="Prrafodelista"/>
         <w:numPr>
           <w:ilvl w:val="0"/>
           <w:numId w:val="3"/>
@@ -8659,23 +8635,17 @@
     </w:p>
     <w:p>
       <w:pPr>
-        <w:rPr>
-          <w:bCs/>
-          <w:lang w:val="es-ES_tradnl"/>
-        </w:rPr>
-      </w:pPr>
-    </w:p>
-    <w:p>
-      <w:pPr>
-        <w:rPr>
-          <w:bCs/>
-          <w:lang w:val="es-ES_tradnl"/>
-        </w:rPr>
-      </w:pPr>
-    </w:p>
-    <w:p>
-      <w:pPr>
-        <w:pStyle w:val="ListParagraph"/>
+        <w:pStyle w:val="Prrafodelista"/>
+        <w:ind w:left="1428"/>
+        <w:rPr>
+          <w:bCs/>
+          <w:lang w:val="es-ES_tradnl"/>
+        </w:rPr>
+      </w:pPr>
+    </w:p>
+    <w:p>
+      <w:pPr>
+        <w:pStyle w:val="Prrafodelista"/>
         <w:numPr>
           <w:ilvl w:val="0"/>
           <w:numId w:val="5"/>
@@ -8692,13 +8662,12 @@
           <w:bCs/>
           <w:lang w:val="es-ES_tradnl"/>
         </w:rPr>
-        <w:lastRenderedPageBreak/>
         <w:t>Políticas</w:t>
       </w:r>
     </w:p>
     <w:p>
       <w:pPr>
-        <w:pStyle w:val="ListParagraph"/>
+        <w:pStyle w:val="Prrafodelista"/>
         <w:numPr>
           <w:ilvl w:val="0"/>
           <w:numId w:val="3"/>
@@ -8718,7 +8687,7 @@
     </w:p>
     <w:p>
       <w:pPr>
-        <w:pStyle w:val="ListParagraph"/>
+        <w:pStyle w:val="Prrafodelista"/>
         <w:numPr>
           <w:ilvl w:val="0"/>
           <w:numId w:val="3"/>
@@ -8738,15 +8707,17 @@
     </w:p>
     <w:p>
       <w:pPr>
-        <w:rPr>
-          <w:bCs/>
-          <w:lang w:val="es-ES_tradnl"/>
-        </w:rPr>
-      </w:pPr>
-    </w:p>
-    <w:p>
-      <w:pPr>
-        <w:pStyle w:val="ListParagraph"/>
+        <w:pStyle w:val="Prrafodelista"/>
+        <w:ind w:left="1428"/>
+        <w:rPr>
+          <w:bCs/>
+          <w:lang w:val="es-ES_tradnl"/>
+        </w:rPr>
+      </w:pPr>
+    </w:p>
+    <w:p>
+      <w:pPr>
+        <w:pStyle w:val="Prrafodelista"/>
         <w:numPr>
           <w:ilvl w:val="1"/>
           <w:numId w:val="1"/>
@@ -8775,7 +8746,7 @@
     </w:p>
     <w:p>
       <w:pPr>
-        <w:pStyle w:val="ListParagraph"/>
+        <w:pStyle w:val="Prrafodelista"/>
         <w:numPr>
           <w:ilvl w:val="0"/>
           <w:numId w:val="6"/>
@@ -8792,12 +8763,13 @@
           <w:bCs/>
           <w:lang w:val="es-ES_tradnl"/>
         </w:rPr>
+        <w:lastRenderedPageBreak/>
         <w:t>Actividades</w:t>
       </w:r>
     </w:p>
     <w:p>
       <w:pPr>
-        <w:pStyle w:val="ListParagraph"/>
+        <w:pStyle w:val="Prrafodelista"/>
         <w:numPr>
           <w:ilvl w:val="0"/>
           <w:numId w:val="3"/>
@@ -8817,7 +8789,7 @@
     </w:p>
     <w:p>
       <w:pPr>
-        <w:pStyle w:val="ListParagraph"/>
+        <w:pStyle w:val="Prrafodelista"/>
         <w:numPr>
           <w:ilvl w:val="0"/>
           <w:numId w:val="3"/>
@@ -8851,7 +8823,7 @@
     </w:p>
     <w:p>
       <w:pPr>
-        <w:pStyle w:val="ListParagraph"/>
+        <w:pStyle w:val="Prrafodelista"/>
         <w:numPr>
           <w:ilvl w:val="0"/>
           <w:numId w:val="3"/>
@@ -8871,7 +8843,7 @@
     </w:p>
     <w:p>
       <w:pPr>
-        <w:pStyle w:val="ListParagraph"/>
+        <w:pStyle w:val="Prrafodelista"/>
         <w:numPr>
           <w:ilvl w:val="0"/>
           <w:numId w:val="3"/>
@@ -8891,7 +8863,7 @@
     </w:p>
     <w:p>
       <w:pPr>
-        <w:pStyle w:val="ListParagraph"/>
+        <w:pStyle w:val="Prrafodelista"/>
         <w:numPr>
           <w:ilvl w:val="0"/>
           <w:numId w:val="3"/>
@@ -8911,7 +8883,7 @@
     </w:p>
     <w:p>
       <w:pPr>
-        <w:pStyle w:val="ListParagraph"/>
+        <w:pStyle w:val="Prrafodelista"/>
         <w:numPr>
           <w:ilvl w:val="0"/>
           <w:numId w:val="3"/>
@@ -8961,15 +8933,17 @@
     </w:p>
     <w:p>
       <w:pPr>
-        <w:rPr>
-          <w:bCs/>
-          <w:lang w:val="es-ES_tradnl"/>
-        </w:rPr>
-      </w:pPr>
-    </w:p>
-    <w:p>
-      <w:pPr>
-        <w:pStyle w:val="ListParagraph"/>
+        <w:pStyle w:val="Prrafodelista"/>
+        <w:ind w:left="1428"/>
+        <w:rPr>
+          <w:bCs/>
+          <w:lang w:val="es-ES_tradnl"/>
+        </w:rPr>
+      </w:pPr>
+    </w:p>
+    <w:p>
+      <w:pPr>
+        <w:pStyle w:val="Prrafodelista"/>
         <w:numPr>
           <w:ilvl w:val="0"/>
           <w:numId w:val="6"/>
@@ -8991,7 +8965,7 @@
     </w:p>
     <w:p>
       <w:pPr>
-        <w:pStyle w:val="ListParagraph"/>
+        <w:pStyle w:val="Prrafodelista"/>
         <w:numPr>
           <w:ilvl w:val="0"/>
           <w:numId w:val="3"/>
@@ -9025,7 +8999,7 @@
     </w:p>
     <w:p>
       <w:pPr>
-        <w:pStyle w:val="ListParagraph"/>
+        <w:pStyle w:val="Prrafodelista"/>
         <w:numPr>
           <w:ilvl w:val="0"/>
           <w:numId w:val="3"/>
@@ -9045,7 +9019,7 @@
     </w:p>
     <w:p>
       <w:pPr>
-        <w:pStyle w:val="ListParagraph"/>
+        <w:pStyle w:val="Prrafodelista"/>
         <w:numPr>
           <w:ilvl w:val="0"/>
           <w:numId w:val="3"/>
@@ -9065,15 +9039,17 @@
     </w:p>
     <w:p>
       <w:pPr>
-        <w:rPr>
-          <w:bCs/>
-          <w:lang w:val="es-ES_tradnl"/>
-        </w:rPr>
-      </w:pPr>
-    </w:p>
-    <w:p>
-      <w:pPr>
-        <w:pStyle w:val="ListParagraph"/>
+        <w:pStyle w:val="Prrafodelista"/>
+        <w:ind w:left="1428"/>
+        <w:rPr>
+          <w:bCs/>
+          <w:lang w:val="es-ES_tradnl"/>
+        </w:rPr>
+      </w:pPr>
+    </w:p>
+    <w:p>
+      <w:pPr>
+        <w:pStyle w:val="Prrafodelista"/>
         <w:numPr>
           <w:ilvl w:val="0"/>
           <w:numId w:val="6"/>
@@ -9095,7 +9071,7 @@
     </w:p>
     <w:p>
       <w:pPr>
-        <w:pStyle w:val="ListParagraph"/>
+        <w:pStyle w:val="Prrafodelista"/>
         <w:numPr>
           <w:ilvl w:val="0"/>
           <w:numId w:val="3"/>
@@ -9115,7 +9091,7 @@
     </w:p>
     <w:p>
       <w:pPr>
-        <w:pStyle w:val="ListParagraph"/>
+        <w:pStyle w:val="Prrafodelista"/>
         <w:numPr>
           <w:ilvl w:val="0"/>
           <w:numId w:val="3"/>
@@ -9135,7 +9111,7 @@
     </w:p>
     <w:p>
       <w:pPr>
-        <w:pStyle w:val="ListParagraph"/>
+        <w:pStyle w:val="Prrafodelista"/>
         <w:numPr>
           <w:ilvl w:val="0"/>
           <w:numId w:val="3"/>
@@ -9155,15 +9131,17 @@
     </w:p>
     <w:p>
       <w:pPr>
-        <w:rPr>
-          <w:bCs/>
-          <w:lang w:val="es-ES_tradnl"/>
-        </w:rPr>
-      </w:pPr>
-    </w:p>
-    <w:p>
-      <w:pPr>
-        <w:pStyle w:val="ListParagraph"/>
+        <w:pStyle w:val="Prrafodelista"/>
+        <w:ind w:left="1428"/>
+        <w:rPr>
+          <w:bCs/>
+          <w:lang w:val="es-ES_tradnl"/>
+        </w:rPr>
+      </w:pPr>
+    </w:p>
+    <w:p>
+      <w:pPr>
+        <w:pStyle w:val="Prrafodelista"/>
         <w:numPr>
           <w:ilvl w:val="1"/>
           <w:numId w:val="1"/>
@@ -9190,7 +9168,7 @@
     </w:p>
     <w:p>
       <w:pPr>
-        <w:pStyle w:val="ListParagraph"/>
+        <w:pStyle w:val="Prrafodelista"/>
         <w:numPr>
           <w:ilvl w:val="0"/>
           <w:numId w:val="12"/>
@@ -9216,7 +9194,7 @@
     </w:p>
     <w:p>
       <w:pPr>
-        <w:pStyle w:val="ListParagraph"/>
+        <w:pStyle w:val="Prrafodelista"/>
         <w:numPr>
           <w:ilvl w:val="0"/>
           <w:numId w:val="14"/>
@@ -9247,7 +9225,7 @@
     </w:p>
     <w:p>
       <w:pPr>
-        <w:pStyle w:val="ListParagraph"/>
+        <w:pStyle w:val="Prrafodelista"/>
         <w:numPr>
           <w:ilvl w:val="0"/>
           <w:numId w:val="14"/>
@@ -9278,7 +9256,7 @@
     </w:p>
     <w:p>
       <w:pPr>
-        <w:pStyle w:val="ListParagraph"/>
+        <w:pStyle w:val="Prrafodelista"/>
         <w:numPr>
           <w:ilvl w:val="0"/>
           <w:numId w:val="14"/>
@@ -9316,7 +9294,7 @@
     </w:p>
     <w:p>
       <w:pPr>
-        <w:pStyle w:val="ListParagraph"/>
+        <w:pStyle w:val="Prrafodelista"/>
         <w:numPr>
           <w:ilvl w:val="0"/>
           <w:numId w:val="14"/>
@@ -9346,14 +9324,7 @@
           <w:bCs/>
           <w:lang w:val="es-ES_tradnl"/>
         </w:rPr>
-        <w:t xml:space="preserve"> </w:t>
-      </w:r>
-      <w:r>
-        <w:rPr>
-          <w:bCs/>
-          <w:lang w:val="es-ES_tradnl"/>
-        </w:rPr>
-        <w:t xml:space="preserve">a </w:t>
+        <w:t xml:space="preserve"> a </w:t>
       </w:r>
       <w:r>
         <w:rPr>
@@ -9371,10 +9342,19 @@
         <w:t>.</w:t>
       </w:r>
     </w:p>
-    <w:p/>
-    <w:p>
-      <w:pPr>
-        <w:pStyle w:val="ListParagraph"/>
+    <w:p>
+      <w:pPr>
+        <w:pStyle w:val="Prrafodelista"/>
+        <w:ind w:left="1428"/>
+        <w:rPr>
+          <w:bCs/>
+          <w:lang w:val="es-ES_tradnl"/>
+        </w:rPr>
+      </w:pPr>
+    </w:p>
+    <w:p>
+      <w:pPr>
+        <w:pStyle w:val="Prrafodelista"/>
         <w:numPr>
           <w:ilvl w:val="0"/>
           <w:numId w:val="12"/>
@@ -9400,7 +9380,7 @@
     </w:p>
     <w:p>
       <w:pPr>
-        <w:pStyle w:val="ListParagraph"/>
+        <w:pStyle w:val="Prrafodelista"/>
         <w:numPr>
           <w:ilvl w:val="0"/>
           <w:numId w:val="15"/>
@@ -9424,7 +9404,7 @@
     </w:p>
     <w:p>
       <w:pPr>
-        <w:pStyle w:val="ListParagraph"/>
+        <w:pStyle w:val="Prrafodelista"/>
         <w:numPr>
           <w:ilvl w:val="0"/>
           <w:numId w:val="15"/>
@@ -9443,21 +9423,26 @@
           <w:sz w:val="24"/>
           <w:szCs w:val="24"/>
         </w:rPr>
-        <w:t xml:space="preserve">Actualización o </w:t>
-      </w:r>
-      <w:bookmarkStart w:id="15" w:name="_GoBack"/>
-      <w:bookmarkEnd w:id="15"/>
-      <w:r>
-        <w:rPr>
+        <w:t>Actualización o creación del calendario de cambios.</w:t>
+      </w:r>
+    </w:p>
+    <w:p>
+      <w:pPr>
+        <w:pStyle w:val="Prrafodelista"/>
+        <w:spacing w:after="160" w:line="240" w:lineRule="auto"/>
+        <w:ind w:left="1506"/>
+        <w:jc w:val="both"/>
+        <w:outlineLvl w:val="1"/>
+        <w:rPr>
+          <w:b/>
           <w:sz w:val="24"/>
           <w:szCs w:val="24"/>
         </w:rPr>
-        <w:t>creación del calendario de cambios.</w:t>
-      </w:r>
-    </w:p>
-    <w:p>
-      <w:pPr>
-        <w:pStyle w:val="ListParagraph"/>
+      </w:pPr>
+    </w:p>
+    <w:p>
+      <w:pPr>
+        <w:pStyle w:val="Prrafodelista"/>
         <w:numPr>
           <w:ilvl w:val="0"/>
           <w:numId w:val="12"/>
@@ -9483,7 +9468,7 @@
     </w:p>
     <w:p>
       <w:pPr>
-        <w:pStyle w:val="ListParagraph"/>
+        <w:pStyle w:val="Prrafodelista"/>
         <w:numPr>
           <w:ilvl w:val="0"/>
           <w:numId w:val="16"/>
@@ -9507,7 +9492,7 @@
     </w:p>
     <w:p>
       <w:pPr>
-        <w:pStyle w:val="ListParagraph"/>
+        <w:pStyle w:val="Prrafodelista"/>
         <w:numPr>
           <w:ilvl w:val="0"/>
           <w:numId w:val="16"/>
@@ -9526,12 +9511,20 @@
           <w:sz w:val="24"/>
           <w:szCs w:val="24"/>
         </w:rPr>
-        <w:t>Se hará un seguimiento a aquellas solicitudes de cambo que ya estén en la fase de aprobación y de ser necesario se pasara a hacer una re planificación de sus fechas para la puesta en producción, dependiendo de las necesidades del negocio, prioridades y categorías de las mismas.</w:t>
-      </w:r>
-    </w:p>
-    <w:p>
-      <w:pPr>
-        <w:pStyle w:val="ListParagraph"/>
+        <w:t xml:space="preserve">Se hará un seguimiento a aquellas solicitudes de cambo que ya estén en la fase de aprobación y de ser necesario se pasara a hacer una re planificación de sus </w:t>
+      </w:r>
+      <w:r>
+        <w:rPr>
+          <w:sz w:val="24"/>
+          <w:szCs w:val="24"/>
+        </w:rPr>
+        <w:lastRenderedPageBreak/>
+        <w:t>fechas para la puesta en producción, dependiendo de las necesidades del negocio, prioridades y categorías de las mismas.</w:t>
+      </w:r>
+    </w:p>
+    <w:p>
+      <w:pPr>
+        <w:pStyle w:val="Prrafodelista"/>
         <w:numPr>
           <w:ilvl w:val="0"/>
           <w:numId w:val="16"/>
@@ -9566,10 +9559,10 @@
         </w:rPr>
         <w:t xml:space="preserve"> un mensaje con las fechas estimadas en las cuales se pondrá en producción los cambios solicitados mediante el correo </w:t>
       </w:r>
-      <w:hyperlink r:id="rId11" w:history="1">
+      <w:hyperlink r:id="rId12" w:history="1">
         <w:r>
           <w:rPr>
-            <w:rStyle w:val="Hyperlink"/>
+            <w:rStyle w:val="Hipervnculo"/>
             <w:sz w:val="24"/>
             <w:szCs w:val="24"/>
           </w:rPr>
@@ -9584,10 +9577,23 @@
         <w:t>.</w:t>
       </w:r>
     </w:p>
-    <w:p/>
-    <w:p>
-      <w:pPr>
-        <w:pStyle w:val="ListParagraph"/>
+    <w:p>
+      <w:pPr>
+        <w:pStyle w:val="Prrafodelista"/>
+        <w:spacing w:after="160" w:line="240" w:lineRule="auto"/>
+        <w:ind w:left="1506"/>
+        <w:jc w:val="both"/>
+        <w:outlineLvl w:val="1"/>
+        <w:rPr>
+          <w:b/>
+          <w:sz w:val="24"/>
+          <w:szCs w:val="24"/>
+        </w:rPr>
+      </w:pPr>
+    </w:p>
+    <w:p>
+      <w:pPr>
+        <w:pStyle w:val="Prrafodelista"/>
         <w:numPr>
           <w:ilvl w:val="1"/>
           <w:numId w:val="1"/>
@@ -9614,7 +9620,7 @@
     </w:p>
     <w:p>
       <w:pPr>
-        <w:pStyle w:val="ListParagraph"/>
+        <w:pStyle w:val="Prrafodelista"/>
         <w:numPr>
           <w:ilvl w:val="0"/>
           <w:numId w:val="9"/>
@@ -9636,7 +9642,7 @@
     </w:p>
     <w:p>
       <w:pPr>
-        <w:pStyle w:val="ListParagraph"/>
+        <w:pStyle w:val="Prrafodelista"/>
         <w:numPr>
           <w:ilvl w:val="0"/>
           <w:numId w:val="3"/>
@@ -9656,7 +9662,7 @@
     </w:p>
     <w:p>
       <w:pPr>
-        <w:pStyle w:val="ListParagraph"/>
+        <w:pStyle w:val="Prrafodelista"/>
         <w:numPr>
           <w:ilvl w:val="0"/>
           <w:numId w:val="3"/>
@@ -9676,7 +9682,7 @@
     </w:p>
     <w:p>
       <w:pPr>
-        <w:pStyle w:val="ListParagraph"/>
+        <w:pStyle w:val="Prrafodelista"/>
         <w:numPr>
           <w:ilvl w:val="0"/>
           <w:numId w:val="3"/>
@@ -9696,7 +9702,7 @@
     </w:p>
     <w:p>
       <w:pPr>
-        <w:pStyle w:val="ListParagraph"/>
+        <w:pStyle w:val="Prrafodelista"/>
         <w:numPr>
           <w:ilvl w:val="0"/>
           <w:numId w:val="3"/>
@@ -9716,7 +9722,7 @@
     </w:p>
     <w:p>
       <w:pPr>
-        <w:pStyle w:val="ListParagraph"/>
+        <w:pStyle w:val="Prrafodelista"/>
         <w:numPr>
           <w:ilvl w:val="0"/>
           <w:numId w:val="3"/>
@@ -9736,7 +9742,7 @@
     </w:p>
     <w:p>
       <w:pPr>
-        <w:pStyle w:val="ListParagraph"/>
+        <w:pStyle w:val="Prrafodelista"/>
         <w:numPr>
           <w:ilvl w:val="0"/>
           <w:numId w:val="3"/>
@@ -9766,7 +9772,23 @@
           <w:bCs/>
           <w:lang w:val="es-ES_tradnl"/>
         </w:rPr>
-        <w:t xml:space="preserve"> a </w:t>
+        <w:t xml:space="preserve"> </w:t>
+      </w:r>
+      <w:proofErr w:type="spellStart"/>
+      <w:r>
+        <w:rPr>
+          <w:bCs/>
+          <w:lang w:val="es-ES_tradnl"/>
+        </w:rPr>
+        <w:t>a</w:t>
+      </w:r>
+      <w:proofErr w:type="spellEnd"/>
+      <w:r>
+        <w:rPr>
+          <w:bCs/>
+          <w:lang w:val="es-ES_tradnl"/>
+        </w:rPr>
+        <w:t xml:space="preserve"> </w:t>
       </w:r>
       <w:r>
         <w:rPr>
@@ -9786,16 +9808,17 @@
     </w:p>
     <w:p>
       <w:pPr>
-        <w:ind w:left="1068"/>
-        <w:rPr>
-          <w:bCs/>
-          <w:lang w:val="es-ES_tradnl"/>
-        </w:rPr>
-      </w:pPr>
-    </w:p>
-    <w:p>
-      <w:pPr>
-        <w:pStyle w:val="ListParagraph"/>
+        <w:pStyle w:val="Prrafodelista"/>
+        <w:ind w:left="1428"/>
+        <w:rPr>
+          <w:bCs/>
+          <w:lang w:val="es-ES_tradnl"/>
+        </w:rPr>
+      </w:pPr>
+    </w:p>
+    <w:p>
+      <w:pPr>
+        <w:pStyle w:val="Prrafodelista"/>
         <w:numPr>
           <w:ilvl w:val="0"/>
           <w:numId w:val="9"/>
@@ -9817,7 +9840,7 @@
     </w:p>
     <w:p>
       <w:pPr>
-        <w:pStyle w:val="ListParagraph"/>
+        <w:pStyle w:val="Prrafodelista"/>
         <w:numPr>
           <w:ilvl w:val="0"/>
           <w:numId w:val="3"/>
@@ -9837,7 +9860,7 @@
     </w:p>
     <w:p>
       <w:pPr>
-        <w:pStyle w:val="ListParagraph"/>
+        <w:pStyle w:val="Prrafodelista"/>
         <w:numPr>
           <w:ilvl w:val="0"/>
           <w:numId w:val="3"/>
@@ -9857,15 +9880,17 @@
     </w:p>
     <w:p>
       <w:pPr>
-        <w:rPr>
-          <w:bCs/>
-          <w:lang w:val="es-ES_tradnl"/>
-        </w:rPr>
-      </w:pPr>
-    </w:p>
-    <w:p>
-      <w:pPr>
-        <w:pStyle w:val="ListParagraph"/>
+        <w:pStyle w:val="Prrafodelista"/>
+        <w:ind w:left="1428"/>
+        <w:rPr>
+          <w:bCs/>
+          <w:lang w:val="es-ES_tradnl"/>
+        </w:rPr>
+      </w:pPr>
+    </w:p>
+    <w:p>
+      <w:pPr>
+        <w:pStyle w:val="Prrafodelista"/>
         <w:numPr>
           <w:ilvl w:val="0"/>
           <w:numId w:val="9"/>
@@ -9887,7 +9912,7 @@
     </w:p>
     <w:p>
       <w:pPr>
-        <w:pStyle w:val="ListParagraph"/>
+        <w:pStyle w:val="Prrafodelista"/>
         <w:numPr>
           <w:ilvl w:val="0"/>
           <w:numId w:val="3"/>
@@ -9907,7 +9932,7 @@
     </w:p>
     <w:p>
       <w:pPr>
-        <w:pStyle w:val="ListParagraph"/>
+        <w:pStyle w:val="Prrafodelista"/>
         <w:numPr>
           <w:ilvl w:val="0"/>
           <w:numId w:val="3"/>
@@ -9927,7 +9952,7 @@
     </w:p>
     <w:p>
       <w:pPr>
-        <w:pStyle w:val="ListParagraph"/>
+        <w:pStyle w:val="Prrafodelista"/>
         <w:numPr>
           <w:ilvl w:val="0"/>
           <w:numId w:val="3"/>
@@ -9947,14 +9972,17 @@
     </w:p>
     <w:p>
       <w:pPr>
-        <w:rPr>
-          <w:lang w:val="es-ES_tradnl"/>
-        </w:rPr>
-      </w:pPr>
-    </w:p>
-    <w:p>
-      <w:pPr>
-        <w:pStyle w:val="ListParagraph"/>
+        <w:pStyle w:val="Prrafodelista"/>
+        <w:ind w:left="1428"/>
+        <w:rPr>
+          <w:bCs/>
+          <w:lang w:val="es-ES_tradnl"/>
+        </w:rPr>
+      </w:pPr>
+    </w:p>
+    <w:p>
+      <w:pPr>
+        <w:pStyle w:val="Prrafodelista"/>
         <w:numPr>
           <w:ilvl w:val="1"/>
           <w:numId w:val="1"/>
@@ -9970,7 +9998,7 @@
           <w:szCs w:val="24"/>
         </w:rPr>
       </w:pPr>
-      <w:bookmarkStart w:id="16" w:name="_Toc516108239"/>
+      <w:bookmarkStart w:id="15" w:name="_Toc516108239"/>
       <w:r>
         <w:rPr>
           <w:b/>
@@ -9979,11 +10007,11 @@
         </w:rPr>
         <w:t>Verificación de la implementación</w:t>
       </w:r>
-      <w:bookmarkEnd w:id="16"/>
-    </w:p>
-    <w:p>
-      <w:pPr>
-        <w:pStyle w:val="ListParagraph"/>
+      <w:bookmarkEnd w:id="15"/>
+    </w:p>
+    <w:p>
+      <w:pPr>
+        <w:pStyle w:val="Prrafodelista"/>
         <w:numPr>
           <w:ilvl w:val="0"/>
           <w:numId w:val="10"/>
@@ -10005,7 +10033,7 @@
     </w:p>
     <w:p>
       <w:pPr>
-        <w:pStyle w:val="ListParagraph"/>
+        <w:pStyle w:val="Prrafodelista"/>
         <w:numPr>
           <w:ilvl w:val="0"/>
           <w:numId w:val="3"/>
@@ -10032,7 +10060,7 @@
     </w:p>
     <w:p>
       <w:pPr>
-        <w:pStyle w:val="ListParagraph"/>
+        <w:pStyle w:val="Prrafodelista"/>
         <w:numPr>
           <w:ilvl w:val="0"/>
           <w:numId w:val="3"/>
@@ -10059,7 +10087,7 @@
     </w:p>
     <w:p>
       <w:pPr>
-        <w:pStyle w:val="ListParagraph"/>
+        <w:pStyle w:val="Prrafodelista"/>
         <w:numPr>
           <w:ilvl w:val="0"/>
           <w:numId w:val="3"/>
@@ -10116,15 +10144,17 @@
     </w:p>
     <w:p>
       <w:pPr>
-        <w:rPr>
-          <w:bCs/>
-          <w:lang w:val="es-ES_tradnl"/>
-        </w:rPr>
-      </w:pPr>
-    </w:p>
-    <w:p>
-      <w:pPr>
-        <w:pStyle w:val="ListParagraph"/>
+        <w:pStyle w:val="Prrafodelista"/>
+        <w:ind w:left="1428"/>
+        <w:rPr>
+          <w:bCs/>
+          <w:lang w:val="es-ES_tradnl"/>
+        </w:rPr>
+      </w:pPr>
+    </w:p>
+    <w:p>
+      <w:pPr>
+        <w:pStyle w:val="Prrafodelista"/>
         <w:numPr>
           <w:ilvl w:val="0"/>
           <w:numId w:val="10"/>
@@ -10146,7 +10176,7 @@
     </w:p>
     <w:p>
       <w:pPr>
-        <w:pStyle w:val="ListParagraph"/>
+        <w:pStyle w:val="Prrafodelista"/>
         <w:numPr>
           <w:ilvl w:val="0"/>
           <w:numId w:val="3"/>
@@ -10166,16 +10196,17 @@
     </w:p>
     <w:p>
       <w:pPr>
-        <w:ind w:left="1068"/>
-        <w:rPr>
-          <w:bCs/>
-          <w:lang w:val="es-ES_tradnl"/>
-        </w:rPr>
-      </w:pPr>
-    </w:p>
-    <w:p>
-      <w:pPr>
-        <w:pStyle w:val="ListParagraph"/>
+        <w:pStyle w:val="Prrafodelista"/>
+        <w:ind w:left="1428"/>
+        <w:rPr>
+          <w:bCs/>
+          <w:lang w:val="es-ES_tradnl"/>
+        </w:rPr>
+      </w:pPr>
+    </w:p>
+    <w:p>
+      <w:pPr>
+        <w:pStyle w:val="Prrafodelista"/>
         <w:numPr>
           <w:ilvl w:val="0"/>
           <w:numId w:val="10"/>
@@ -10197,7 +10228,7 @@
     </w:p>
     <w:p>
       <w:pPr>
-        <w:pStyle w:val="ListParagraph"/>
+        <w:pStyle w:val="Prrafodelista"/>
         <w:numPr>
           <w:ilvl w:val="0"/>
           <w:numId w:val="3"/>
@@ -10217,7 +10248,7 @@
     </w:p>
     <w:p>
       <w:pPr>
-        <w:pStyle w:val="ListParagraph"/>
+        <w:pStyle w:val="Prrafodelista"/>
         <w:numPr>
           <w:ilvl w:val="1"/>
           <w:numId w:val="3"/>
@@ -10281,7 +10312,7 @@
     </w:p>
     <w:p>
       <w:pPr>
-        <w:pStyle w:val="ListParagraph"/>
+        <w:pStyle w:val="Prrafodelista"/>
         <w:numPr>
           <w:ilvl w:val="1"/>
           <w:numId w:val="3"/>
@@ -10324,7 +10355,7 @@
     </w:p>
     <w:p>
       <w:pPr>
-        <w:pStyle w:val="ListParagraph"/>
+        <w:pStyle w:val="Prrafodelista"/>
         <w:numPr>
           <w:ilvl w:val="0"/>
           <w:numId w:val="3"/>
@@ -10338,6 +10369,7 @@
           <w:bCs/>
           <w:lang w:val="es-ES_tradnl"/>
         </w:rPr>
+        <w:lastRenderedPageBreak/>
         <w:t>Se le envía un registro online de satisfacción al director de proyecto y a los líderes de mantenimiento</w:t>
       </w:r>
       <w:r>
@@ -10350,14 +10382,16 @@
     </w:p>
     <w:p>
       <w:pPr>
-        <w:rPr>
-          <w:lang w:val="es-ES_tradnl"/>
-        </w:rPr>
-      </w:pPr>
-    </w:p>
-    <w:p>
-      <w:pPr>
-        <w:pStyle w:val="ListParagraph"/>
+        <w:pStyle w:val="Prrafodelista"/>
+        <w:ind w:left="1428"/>
+        <w:rPr>
+          <w:lang w:val="es-ES_tradnl"/>
+        </w:rPr>
+      </w:pPr>
+    </w:p>
+    <w:p>
+      <w:pPr>
+        <w:pStyle w:val="Prrafodelista"/>
         <w:numPr>
           <w:ilvl w:val="1"/>
           <w:numId w:val="1"/>
@@ -10373,7 +10407,7 @@
           <w:szCs w:val="24"/>
         </w:rPr>
       </w:pPr>
-      <w:bookmarkStart w:id="17" w:name="_Toc516108240"/>
+      <w:bookmarkStart w:id="16" w:name="_Toc516108240"/>
       <w:r>
         <w:rPr>
           <w:b/>
@@ -10382,11 +10416,11 @@
         </w:rPr>
         <w:t>Cierre</w:t>
       </w:r>
-      <w:bookmarkEnd w:id="17"/>
-    </w:p>
-    <w:p>
-      <w:pPr>
-        <w:pStyle w:val="ListParagraph"/>
+      <w:bookmarkEnd w:id="16"/>
+    </w:p>
+    <w:p>
+      <w:pPr>
+        <w:pStyle w:val="Prrafodelista"/>
         <w:numPr>
           <w:ilvl w:val="0"/>
           <w:numId w:val="11"/>
@@ -10408,7 +10442,7 @@
     </w:p>
     <w:p>
       <w:pPr>
-        <w:pStyle w:val="ListParagraph"/>
+        <w:pStyle w:val="Prrafodelista"/>
         <w:numPr>
           <w:ilvl w:val="0"/>
           <w:numId w:val="3"/>
@@ -10428,7 +10462,7 @@
     </w:p>
     <w:p>
       <w:pPr>
-        <w:pStyle w:val="ListParagraph"/>
+        <w:pStyle w:val="Prrafodelista"/>
         <w:numPr>
           <w:ilvl w:val="0"/>
           <w:numId w:val="3"/>
@@ -10448,7 +10482,7 @@
     </w:p>
     <w:p>
       <w:pPr>
-        <w:pStyle w:val="ListParagraph"/>
+        <w:pStyle w:val="Prrafodelista"/>
         <w:numPr>
           <w:ilvl w:val="0"/>
           <w:numId w:val="3"/>
@@ -10468,7 +10502,7 @@
     </w:p>
     <w:p>
       <w:pPr>
-        <w:pStyle w:val="ListParagraph"/>
+        <w:pStyle w:val="Prrafodelista"/>
         <w:numPr>
           <w:ilvl w:val="0"/>
           <w:numId w:val="3"/>
@@ -10498,7 +10532,23 @@
           <w:bCs/>
           <w:lang w:val="es-ES_tradnl"/>
         </w:rPr>
-        <w:t xml:space="preserve"> a </w:t>
+        <w:t xml:space="preserve"> </w:t>
+      </w:r>
+      <w:proofErr w:type="spellStart"/>
+      <w:r>
+        <w:rPr>
+          <w:bCs/>
+          <w:lang w:val="es-ES_tradnl"/>
+        </w:rPr>
+        <w:t>a</w:t>
+      </w:r>
+      <w:proofErr w:type="spellEnd"/>
+      <w:r>
+        <w:rPr>
+          <w:bCs/>
+          <w:lang w:val="es-ES_tradnl"/>
+        </w:rPr>
+        <w:t xml:space="preserve"> </w:t>
       </w:r>
       <w:r>
         <w:rPr>
@@ -10518,7 +10568,19 @@
     </w:p>
     <w:p>
       <w:pPr>
-        <w:pStyle w:val="ListParagraph"/>
+        <w:pStyle w:val="Prrafodelista"/>
+        <w:ind w:left="1428"/>
+        <w:rPr>
+          <w:bCs/>
+          <w:lang w:val="es-ES_tradnl"/>
+        </w:rPr>
+      </w:pPr>
+      <w:bookmarkStart w:id="17" w:name="_GoBack"/>
+      <w:bookmarkEnd w:id="17"/>
+    </w:p>
+    <w:p>
+      <w:pPr>
+        <w:pStyle w:val="Prrafodelista"/>
         <w:numPr>
           <w:ilvl w:val="0"/>
           <w:numId w:val="11"/>
@@ -10540,7 +10602,7 @@
     </w:p>
     <w:p>
       <w:pPr>
-        <w:pStyle w:val="ListParagraph"/>
+        <w:pStyle w:val="Prrafodelista"/>
         <w:numPr>
           <w:ilvl w:val="0"/>
           <w:numId w:val="3"/>
@@ -10560,7 +10622,7 @@
     </w:p>
     <w:p>
       <w:pPr>
-        <w:pStyle w:val="ListParagraph"/>
+        <w:pStyle w:val="Prrafodelista"/>
         <w:numPr>
           <w:ilvl w:val="0"/>
           <w:numId w:val="3"/>
@@ -10580,15 +10642,17 @@
     </w:p>
     <w:p>
       <w:pPr>
-        <w:rPr>
-          <w:bCs/>
-          <w:lang w:val="es-ES_tradnl"/>
-        </w:rPr>
-      </w:pPr>
-    </w:p>
-    <w:p>
-      <w:pPr>
-        <w:pStyle w:val="ListParagraph"/>
+        <w:pStyle w:val="Prrafodelista"/>
+        <w:ind w:left="1428"/>
+        <w:rPr>
+          <w:bCs/>
+          <w:lang w:val="es-ES_tradnl"/>
+        </w:rPr>
+      </w:pPr>
+    </w:p>
+    <w:p>
+      <w:pPr>
+        <w:pStyle w:val="Prrafodelista"/>
         <w:numPr>
           <w:ilvl w:val="0"/>
           <w:numId w:val="11"/>
@@ -10610,7 +10674,7 @@
     </w:p>
     <w:p>
       <w:pPr>
-        <w:pStyle w:val="ListParagraph"/>
+        <w:pStyle w:val="Prrafodelista"/>
         <w:numPr>
           <w:ilvl w:val="0"/>
           <w:numId w:val="3"/>
@@ -10630,7 +10694,7 @@
     </w:p>
     <w:p>
       <w:pPr>
-        <w:pStyle w:val="ListParagraph"/>
+        <w:pStyle w:val="Prrafodelista"/>
         <w:numPr>
           <w:ilvl w:val="0"/>
           <w:numId w:val="3"/>
@@ -10650,7 +10714,7 @@
     </w:p>
     <w:p>
       <w:pPr>
-        <w:pStyle w:val="ListParagraph"/>
+        <w:pStyle w:val="Prrafodelista"/>
         <w:numPr>
           <w:ilvl w:val="0"/>
           <w:numId w:val="3"/>
@@ -10676,8 +10740,8 @@
       </w:pPr>
     </w:p>
     <w:sectPr>
-      <w:headerReference w:type="default" r:id="rId12"/>
-      <w:footerReference w:type="default" r:id="rId13"/>
+      <w:headerReference w:type="default" r:id="rId13"/>
+      <w:footerReference w:type="default" r:id="rId14"/>
       <w:pgSz w:w="12240" w:h="15840"/>
       <w:pgMar w:top="1440" w:right="1440" w:bottom="1440" w:left="1440" w:header="720" w:footer="720" w:gutter="0"/>
       <w:cols w:space="720"/>
@@ -10688,7 +10752,7 @@
 </file>
 
 <file path=word/endnotes.xml><?xml version="1.0" encoding="utf-8"?>
-<w:endnotes xmlns:wpc="http://schemas.microsoft.com/office/word/2010/wordprocessingCanvas" xmlns:mo="http://schemas.microsoft.com/office/mac/office/2008/main" xmlns:mc="http://schemas.openxmlformats.org/markup-compatibility/2006" xmlns:mv="urn:schemas-microsoft-com:mac:vml" xmlns:o="urn:schemas-microsoft-com:office:office" xmlns:r="http://schemas.openxmlformats.org/officeDocument/2006/relationships" xmlns:m="http://schemas.openxmlformats.org/officeDocument/2006/math" xmlns:v="urn:schemas-microsoft-com:vml" xmlns:wp14="http://schemas.microsoft.com/office/word/2010/wordprocessingDrawing" xmlns:wp="http://schemas.openxmlformats.org/drawingml/2006/wordprocessingDrawing" xmlns:w10="urn:schemas-microsoft-com:office:word" xmlns:w="http://schemas.openxmlformats.org/wordprocessingml/2006/main" xmlns:w14="http://schemas.microsoft.com/office/word/2010/wordml" xmlns:w15="http://schemas.microsoft.com/office/word/2012/wordml" xmlns:wpg="http://schemas.microsoft.com/office/word/2010/wordprocessingGroup" xmlns:wpi="http://schemas.microsoft.com/office/word/2010/wordprocessingInk" xmlns:wne="http://schemas.microsoft.com/office/word/2006/wordml" xmlns:wps="http://schemas.microsoft.com/office/word/2010/wordprocessingShape" mc:Ignorable="w14 w15 wp14">
+<w:endnotes xmlns:wpc="http://schemas.microsoft.com/office/word/2010/wordprocessingCanvas" xmlns:cx="http://schemas.microsoft.com/office/drawing/2014/chartex" xmlns:cx1="http://schemas.microsoft.com/office/drawing/2015/9/8/chartex" xmlns:cx2="http://schemas.microsoft.com/office/drawing/2015/10/21/chartex" xmlns:cx3="http://schemas.microsoft.com/office/drawing/2016/5/9/chartex" xmlns:cx4="http://schemas.microsoft.com/office/drawing/2016/5/10/chartex" xmlns:cx5="http://schemas.microsoft.com/office/drawing/2016/5/11/chartex" xmlns:cx6="http://schemas.microsoft.com/office/drawing/2016/5/12/chartex" xmlns:cx7="http://schemas.microsoft.com/office/drawing/2016/5/13/chartex" xmlns:cx8="http://schemas.microsoft.com/office/drawing/2016/5/14/chartex" xmlns:mc="http://schemas.openxmlformats.org/markup-compatibility/2006" xmlns:aink="http://schemas.microsoft.com/office/drawing/2016/ink" xmlns:am3d="http://schemas.microsoft.com/office/drawing/2017/model3d" xmlns:o="urn:schemas-microsoft-com:office:office" xmlns:r="http://schemas.openxmlformats.org/officeDocument/2006/relationships" xmlns:m="http://schemas.openxmlformats.org/officeDocument/2006/math" xmlns:v="urn:schemas-microsoft-com:vml" xmlns:wp14="http://schemas.microsoft.com/office/word/2010/wordprocessingDrawing" xmlns:wp="http://schemas.openxmlformats.org/drawingml/2006/wordprocessingDrawing" xmlns:w10="urn:schemas-microsoft-com:office:word" xmlns:w="http://schemas.openxmlformats.org/wordprocessingml/2006/main" xmlns:w14="http://schemas.microsoft.com/office/word/2010/wordml" xmlns:w15="http://schemas.microsoft.com/office/word/2012/wordml" xmlns:w16cid="http://schemas.microsoft.com/office/word/2016/wordml/cid" xmlns:w16se="http://schemas.microsoft.com/office/word/2015/wordml/symex" xmlns:wpg="http://schemas.microsoft.com/office/word/2010/wordprocessingGroup" xmlns:wpi="http://schemas.microsoft.com/office/word/2010/wordprocessingInk" xmlns:wne="http://schemas.microsoft.com/office/word/2006/wordml" xmlns:wps="http://schemas.microsoft.com/office/word/2010/wordprocessingShape" mc:Ignorable="w14 w15 w16se w16cid wp14">
   <w:endnote w:type="separator" w:id="-1">
     <w:p>
       <w:pPr>
@@ -10713,22 +10777,22 @@
 </file>
 
 <file path=word/footer1.xml><?xml version="1.0" encoding="utf-8"?>
-<w:ftr xmlns:wpc="http://schemas.microsoft.com/office/word/2010/wordprocessingCanvas" xmlns:mo="http://schemas.microsoft.com/office/mac/office/2008/main" xmlns:mc="http://schemas.openxmlformats.org/markup-compatibility/2006" xmlns:mv="urn:schemas-microsoft-com:mac:vml" xmlns:o="urn:schemas-microsoft-com:office:office" xmlns:r="http://schemas.openxmlformats.org/officeDocument/2006/relationships" xmlns:m="http://schemas.openxmlformats.org/officeDocument/2006/math" xmlns:v="urn:schemas-microsoft-com:vml" xmlns:wp14="http://schemas.microsoft.com/office/word/2010/wordprocessingDrawing" xmlns:wp="http://schemas.openxmlformats.org/drawingml/2006/wordprocessingDrawing" xmlns:w10="urn:schemas-microsoft-com:office:word" xmlns:w="http://schemas.openxmlformats.org/wordprocessingml/2006/main" xmlns:w14="http://schemas.microsoft.com/office/word/2010/wordml" xmlns:w15="http://schemas.microsoft.com/office/word/2012/wordml" xmlns:wpg="http://schemas.microsoft.com/office/word/2010/wordprocessingGroup" xmlns:wpi="http://schemas.microsoft.com/office/word/2010/wordprocessingInk" xmlns:wne="http://schemas.microsoft.com/office/word/2006/wordml" xmlns:wps="http://schemas.microsoft.com/office/word/2010/wordprocessingShape" mc:Ignorable="w14 w15 wp14">
+<w:ftr xmlns:wpc="http://schemas.microsoft.com/office/word/2010/wordprocessingCanvas" xmlns:cx="http://schemas.microsoft.com/office/drawing/2014/chartex" xmlns:cx1="http://schemas.microsoft.com/office/drawing/2015/9/8/chartex" xmlns:cx2="http://schemas.microsoft.com/office/drawing/2015/10/21/chartex" xmlns:cx3="http://schemas.microsoft.com/office/drawing/2016/5/9/chartex" xmlns:cx4="http://schemas.microsoft.com/office/drawing/2016/5/10/chartex" xmlns:cx5="http://schemas.microsoft.com/office/drawing/2016/5/11/chartex" xmlns:cx6="http://schemas.microsoft.com/office/drawing/2016/5/12/chartex" xmlns:cx7="http://schemas.microsoft.com/office/drawing/2016/5/13/chartex" xmlns:cx8="http://schemas.microsoft.com/office/drawing/2016/5/14/chartex" xmlns:mc="http://schemas.openxmlformats.org/markup-compatibility/2006" xmlns:aink="http://schemas.microsoft.com/office/drawing/2016/ink" xmlns:am3d="http://schemas.microsoft.com/office/drawing/2017/model3d" xmlns:o="urn:schemas-microsoft-com:office:office" xmlns:r="http://schemas.openxmlformats.org/officeDocument/2006/relationships" xmlns:m="http://schemas.openxmlformats.org/officeDocument/2006/math" xmlns:v="urn:schemas-microsoft-com:vml" xmlns:wp14="http://schemas.microsoft.com/office/word/2010/wordprocessingDrawing" xmlns:wp="http://schemas.openxmlformats.org/drawingml/2006/wordprocessingDrawing" xmlns:w10="urn:schemas-microsoft-com:office:word" xmlns:w="http://schemas.openxmlformats.org/wordprocessingml/2006/main" xmlns:w14="http://schemas.microsoft.com/office/word/2010/wordml" xmlns:w15="http://schemas.microsoft.com/office/word/2012/wordml" xmlns:w16cid="http://schemas.microsoft.com/office/word/2016/wordml/cid" xmlns:w16se="http://schemas.microsoft.com/office/word/2015/wordml/symex" xmlns:wpg="http://schemas.microsoft.com/office/word/2010/wordprocessingGroup" xmlns:wpi="http://schemas.microsoft.com/office/word/2010/wordprocessingInk" xmlns:wne="http://schemas.microsoft.com/office/word/2006/wordml" xmlns:wps="http://schemas.microsoft.com/office/word/2010/wordprocessingShape" mc:Ignorable="w14 w15 w16se w16cid wp14">
   <w:p>
     <w:pPr>
-      <w:pStyle w:val="Footer"/>
+      <w:pStyle w:val="Piedepgina"/>
     </w:pPr>
   </w:p>
   <w:p>
     <w:pPr>
-      <w:pStyle w:val="Footer"/>
+      <w:pStyle w:val="Piedepgina"/>
     </w:pPr>
   </w:p>
 </w:ftr>
 </file>
 
 <file path=word/footnotes.xml><?xml version="1.0" encoding="utf-8"?>
-<w:footnotes xmlns:wpc="http://schemas.microsoft.com/office/word/2010/wordprocessingCanvas" xmlns:mo="http://schemas.microsoft.com/office/mac/office/2008/main" xmlns:mc="http://schemas.openxmlformats.org/markup-compatibility/2006" xmlns:mv="urn:schemas-microsoft-com:mac:vml" xmlns:o="urn:schemas-microsoft-com:office:office" xmlns:r="http://schemas.openxmlformats.org/officeDocument/2006/relationships" xmlns:m="http://schemas.openxmlformats.org/officeDocument/2006/math" xmlns:v="urn:schemas-microsoft-com:vml" xmlns:wp14="http://schemas.microsoft.com/office/word/2010/wordprocessingDrawing" xmlns:wp="http://schemas.openxmlformats.org/drawingml/2006/wordprocessingDrawing" xmlns:w10="urn:schemas-microsoft-com:office:word" xmlns:w="http://schemas.openxmlformats.org/wordprocessingml/2006/main" xmlns:w14="http://schemas.microsoft.com/office/word/2010/wordml" xmlns:w15="http://schemas.microsoft.com/office/word/2012/wordml" xmlns:wpg="http://schemas.microsoft.com/office/word/2010/wordprocessingGroup" xmlns:wpi="http://schemas.microsoft.com/office/word/2010/wordprocessingInk" xmlns:wne="http://schemas.microsoft.com/office/word/2006/wordml" xmlns:wps="http://schemas.microsoft.com/office/word/2010/wordprocessingShape" mc:Ignorable="w14 w15 wp14">
+<w:footnotes xmlns:wpc="http://schemas.microsoft.com/office/word/2010/wordprocessingCanvas" xmlns:cx="http://schemas.microsoft.com/office/drawing/2014/chartex" xmlns:cx1="http://schemas.microsoft.com/office/drawing/2015/9/8/chartex" xmlns:cx2="http://schemas.microsoft.com/office/drawing/2015/10/21/chartex" xmlns:cx3="http://schemas.microsoft.com/office/drawing/2016/5/9/chartex" xmlns:cx4="http://schemas.microsoft.com/office/drawing/2016/5/10/chartex" xmlns:cx5="http://schemas.microsoft.com/office/drawing/2016/5/11/chartex" xmlns:cx6="http://schemas.microsoft.com/office/drawing/2016/5/12/chartex" xmlns:cx7="http://schemas.microsoft.com/office/drawing/2016/5/13/chartex" xmlns:cx8="http://schemas.microsoft.com/office/drawing/2016/5/14/chartex" xmlns:mc="http://schemas.openxmlformats.org/markup-compatibility/2006" xmlns:aink="http://schemas.microsoft.com/office/drawing/2016/ink" xmlns:am3d="http://schemas.microsoft.com/office/drawing/2017/model3d" xmlns:o="urn:schemas-microsoft-com:office:office" xmlns:r="http://schemas.openxmlformats.org/officeDocument/2006/relationships" xmlns:m="http://schemas.openxmlformats.org/officeDocument/2006/math" xmlns:v="urn:schemas-microsoft-com:vml" xmlns:wp14="http://schemas.microsoft.com/office/word/2010/wordprocessingDrawing" xmlns:wp="http://schemas.openxmlformats.org/drawingml/2006/wordprocessingDrawing" xmlns:w10="urn:schemas-microsoft-com:office:word" xmlns:w="http://schemas.openxmlformats.org/wordprocessingml/2006/main" xmlns:w14="http://schemas.microsoft.com/office/word/2010/wordml" xmlns:w15="http://schemas.microsoft.com/office/word/2012/wordml" xmlns:w16cid="http://schemas.microsoft.com/office/word/2016/wordml/cid" xmlns:w16se="http://schemas.microsoft.com/office/word/2015/wordml/symex" xmlns:wpg="http://schemas.microsoft.com/office/word/2010/wordprocessingGroup" xmlns:wpi="http://schemas.microsoft.com/office/word/2010/wordprocessingInk" xmlns:wne="http://schemas.microsoft.com/office/word/2006/wordml" xmlns:wps="http://schemas.microsoft.com/office/word/2010/wordprocessingShape" mc:Ignorable="w14 w15 w16se w16cid wp14">
   <w:footnote w:type="separator" w:id="-1">
     <w:p>
       <w:pPr>
@@ -10753,7 +10817,7 @@
 </file>
 
 <file path=word/header1.xml><?xml version="1.0" encoding="utf-8"?>
-<w:hdr xmlns:wpc="http://schemas.microsoft.com/office/word/2010/wordprocessingCanvas" xmlns:mo="http://schemas.microsoft.com/office/mac/office/2008/main" xmlns:mc="http://schemas.openxmlformats.org/markup-compatibility/2006" xmlns:mv="urn:schemas-microsoft-com:mac:vml" xmlns:o="urn:schemas-microsoft-com:office:office" xmlns:r="http://schemas.openxmlformats.org/officeDocument/2006/relationships" xmlns:m="http://schemas.openxmlformats.org/officeDocument/2006/math" xmlns:v="urn:schemas-microsoft-com:vml" xmlns:wp14="http://schemas.microsoft.com/office/word/2010/wordprocessingDrawing" xmlns:wp="http://schemas.openxmlformats.org/drawingml/2006/wordprocessingDrawing" xmlns:w10="urn:schemas-microsoft-com:office:word" xmlns:w="http://schemas.openxmlformats.org/wordprocessingml/2006/main" xmlns:w14="http://schemas.microsoft.com/office/word/2010/wordml" xmlns:w15="http://schemas.microsoft.com/office/word/2012/wordml" xmlns:wpg="http://schemas.microsoft.com/office/word/2010/wordprocessingGroup" xmlns:wpi="http://schemas.microsoft.com/office/word/2010/wordprocessingInk" xmlns:wne="http://schemas.microsoft.com/office/word/2006/wordml" xmlns:wps="http://schemas.microsoft.com/office/word/2010/wordprocessingShape" mc:Ignorable="w14 w15 wp14">
+<w:hdr xmlns:wpc="http://schemas.microsoft.com/office/word/2010/wordprocessingCanvas" xmlns:cx="http://schemas.microsoft.com/office/drawing/2014/chartex" xmlns:cx1="http://schemas.microsoft.com/office/drawing/2015/9/8/chartex" xmlns:cx2="http://schemas.microsoft.com/office/drawing/2015/10/21/chartex" xmlns:cx3="http://schemas.microsoft.com/office/drawing/2016/5/9/chartex" xmlns:cx4="http://schemas.microsoft.com/office/drawing/2016/5/10/chartex" xmlns:cx5="http://schemas.microsoft.com/office/drawing/2016/5/11/chartex" xmlns:cx6="http://schemas.microsoft.com/office/drawing/2016/5/12/chartex" xmlns:cx7="http://schemas.microsoft.com/office/drawing/2016/5/13/chartex" xmlns:cx8="http://schemas.microsoft.com/office/drawing/2016/5/14/chartex" xmlns:mc="http://schemas.openxmlformats.org/markup-compatibility/2006" xmlns:aink="http://schemas.microsoft.com/office/drawing/2016/ink" xmlns:am3d="http://schemas.microsoft.com/office/drawing/2017/model3d" xmlns:o="urn:schemas-microsoft-com:office:office" xmlns:r="http://schemas.openxmlformats.org/officeDocument/2006/relationships" xmlns:m="http://schemas.openxmlformats.org/officeDocument/2006/math" xmlns:v="urn:schemas-microsoft-com:vml" xmlns:wp14="http://schemas.microsoft.com/office/word/2010/wordprocessingDrawing" xmlns:wp="http://schemas.openxmlformats.org/drawingml/2006/wordprocessingDrawing" xmlns:w10="urn:schemas-microsoft-com:office:word" xmlns:w="http://schemas.openxmlformats.org/wordprocessingml/2006/main" xmlns:w14="http://schemas.microsoft.com/office/word/2010/wordml" xmlns:w15="http://schemas.microsoft.com/office/word/2012/wordml" xmlns:w16cid="http://schemas.microsoft.com/office/word/2016/wordml/cid" xmlns:w16se="http://schemas.microsoft.com/office/word/2015/wordml/symex" xmlns:wpg="http://schemas.microsoft.com/office/word/2010/wordprocessingGroup" xmlns:wpi="http://schemas.microsoft.com/office/word/2010/wordprocessingInk" xmlns:wne="http://schemas.microsoft.com/office/word/2006/wordml" xmlns:wps="http://schemas.microsoft.com/office/word/2010/wordprocessingShape" mc:Ignorable="w14 w15 w16se w16cid wp14">
   <w:tbl>
     <w:tblPr>
       <w:tblW w:w="5055" w:type="pct"/>
@@ -10783,7 +10847,7 @@
         </w:tcPr>
         <w:p>
           <w:pPr>
-            <w:pStyle w:val="Header"/>
+            <w:pStyle w:val="Encabezado"/>
             <w:jc w:val="right"/>
             <w:rPr>
               <w:color w:val="7B7B7B" w:themeColor="accent3" w:themeShade="BF"/>
@@ -10902,7 +10966,7 @@
             </w:tcPr>
             <w:p>
               <w:pPr>
-                <w:pStyle w:val="Header"/>
+                <w:pStyle w:val="Encabezado"/>
                 <w:rPr>
                   <w:color w:val="FFFFFF" w:themeColor="background1"/>
                 </w:rPr>
@@ -10927,20 +10991,20 @@
   </w:tbl>
   <w:p>
     <w:pPr>
-      <w:pStyle w:val="Header"/>
+      <w:pStyle w:val="Encabezado"/>
     </w:pPr>
   </w:p>
   <w:p>
     <w:pPr>
-      <w:pStyle w:val="Header"/>
+      <w:pStyle w:val="Encabezado"/>
     </w:pPr>
   </w:p>
 </w:hdr>
 </file>
 
 <file path=word/numbering.xml><?xml version="1.0" encoding="utf-8"?>
-<w:numbering xmlns:wpc="http://schemas.microsoft.com/office/word/2010/wordprocessingCanvas" xmlns:mo="http://schemas.microsoft.com/office/mac/office/2008/main" xmlns:mc="http://schemas.openxmlformats.org/markup-compatibility/2006" xmlns:mv="urn:schemas-microsoft-com:mac:vml" xmlns:o="urn:schemas-microsoft-com:office:office" xmlns:r="http://schemas.openxmlformats.org/officeDocument/2006/relationships" xmlns:m="http://schemas.openxmlformats.org/officeDocument/2006/math" xmlns:v="urn:schemas-microsoft-com:vml" xmlns:wp14="http://schemas.microsoft.com/office/word/2010/wordprocessingDrawing" xmlns:wp="http://schemas.openxmlformats.org/drawingml/2006/wordprocessingDrawing" xmlns:w10="urn:schemas-microsoft-com:office:word" xmlns:w="http://schemas.openxmlformats.org/wordprocessingml/2006/main" xmlns:w14="http://schemas.microsoft.com/office/word/2010/wordml" xmlns:w15="http://schemas.microsoft.com/office/word/2012/wordml" xmlns:wpg="http://schemas.microsoft.com/office/word/2010/wordprocessingGroup" xmlns:wpi="http://schemas.microsoft.com/office/word/2010/wordprocessingInk" xmlns:wne="http://schemas.microsoft.com/office/word/2006/wordml" xmlns:wps="http://schemas.microsoft.com/office/word/2010/wordprocessingShape" mc:Ignorable="w14 w15 wp14">
-  <w:abstractNum w:abstractNumId="0">
+<w:numbering xmlns:wpc="http://schemas.microsoft.com/office/word/2010/wordprocessingCanvas" xmlns:cx="http://schemas.microsoft.com/office/drawing/2014/chartex" xmlns:cx1="http://schemas.microsoft.com/office/drawing/2015/9/8/chartex" xmlns:cx2="http://schemas.microsoft.com/office/drawing/2015/10/21/chartex" xmlns:cx3="http://schemas.microsoft.com/office/drawing/2016/5/9/chartex" xmlns:cx4="http://schemas.microsoft.com/office/drawing/2016/5/10/chartex" xmlns:cx5="http://schemas.microsoft.com/office/drawing/2016/5/11/chartex" xmlns:cx6="http://schemas.microsoft.com/office/drawing/2016/5/12/chartex" xmlns:cx7="http://schemas.microsoft.com/office/drawing/2016/5/13/chartex" xmlns:cx8="http://schemas.microsoft.com/office/drawing/2016/5/14/chartex" xmlns:mc="http://schemas.openxmlformats.org/markup-compatibility/2006" xmlns:aink="http://schemas.microsoft.com/office/drawing/2016/ink" xmlns:am3d="http://schemas.microsoft.com/office/drawing/2017/model3d" xmlns:o="urn:schemas-microsoft-com:office:office" xmlns:r="http://schemas.openxmlformats.org/officeDocument/2006/relationships" xmlns:m="http://schemas.openxmlformats.org/officeDocument/2006/math" xmlns:v="urn:schemas-microsoft-com:vml" xmlns:wp14="http://schemas.microsoft.com/office/word/2010/wordprocessingDrawing" xmlns:wp="http://schemas.openxmlformats.org/drawingml/2006/wordprocessingDrawing" xmlns:w10="urn:schemas-microsoft-com:office:word" xmlns:w="http://schemas.openxmlformats.org/wordprocessingml/2006/main" xmlns:w14="http://schemas.microsoft.com/office/word/2010/wordml" xmlns:w15="http://schemas.microsoft.com/office/word/2012/wordml" xmlns:w16cid="http://schemas.microsoft.com/office/word/2016/wordml/cid" xmlns:w16se="http://schemas.microsoft.com/office/word/2015/wordml/symex" xmlns:wpg="http://schemas.microsoft.com/office/word/2010/wordprocessingGroup" xmlns:wpi="http://schemas.microsoft.com/office/word/2010/wordprocessingInk" xmlns:wne="http://schemas.microsoft.com/office/word/2006/wordml" xmlns:wps="http://schemas.microsoft.com/office/word/2010/wordprocessingShape" mc:Ignorable="w14 w15 w16se w16cid wp14">
+  <w:abstractNum w:abstractNumId="0" w15:restartNumberingAfterBreak="0">
     <w:nsid w:val="05F07F82"/>
     <w:multiLevelType w:val="hybridMultilevel"/>
     <w:tmpl w:val="0B200C6E"/>
@@ -11053,7 +11117,7 @@
       </w:rPr>
     </w:lvl>
   </w:abstractNum>
-  <w:abstractNum w:abstractNumId="1">
+  <w:abstractNum w:abstractNumId="1" w15:restartNumberingAfterBreak="0">
     <w:nsid w:val="07A31DE3"/>
     <w:multiLevelType w:val="hybridMultilevel"/>
     <w:tmpl w:val="A7B2DC98"/>
@@ -11142,7 +11206,7 @@
       </w:pPr>
     </w:lvl>
   </w:abstractNum>
-  <w:abstractNum w:abstractNumId="2">
+  <w:abstractNum w:abstractNumId="2" w15:restartNumberingAfterBreak="0">
     <w:nsid w:val="16C06CE3"/>
     <w:multiLevelType w:val="hybridMultilevel"/>
     <w:tmpl w:val="A7B2DC98"/>
@@ -11231,7 +11295,7 @@
       </w:pPr>
     </w:lvl>
   </w:abstractNum>
-  <w:abstractNum w:abstractNumId="3">
+  <w:abstractNum w:abstractNumId="3" w15:restartNumberingAfterBreak="0">
     <w:nsid w:val="19DD6A6B"/>
     <w:multiLevelType w:val="hybridMultilevel"/>
     <w:tmpl w:val="90CC5BD2"/>
@@ -11317,7 +11381,7 @@
       </w:pPr>
     </w:lvl>
   </w:abstractNum>
-  <w:abstractNum w:abstractNumId="4">
+  <w:abstractNum w:abstractNumId="4" w15:restartNumberingAfterBreak="0">
     <w:nsid w:val="1D003357"/>
     <w:multiLevelType w:val="hybridMultilevel"/>
     <w:tmpl w:val="A7B2DC98"/>
@@ -11406,7 +11470,7 @@
       </w:pPr>
     </w:lvl>
   </w:abstractNum>
-  <w:abstractNum w:abstractNumId="5">
+  <w:abstractNum w:abstractNumId="5" w15:restartNumberingAfterBreak="0">
     <w:nsid w:val="2B127C92"/>
     <w:multiLevelType w:val="hybridMultilevel"/>
     <w:tmpl w:val="9B602FAE"/>
@@ -11519,7 +11583,7 @@
       </w:rPr>
     </w:lvl>
   </w:abstractNum>
-  <w:abstractNum w:abstractNumId="6">
+  <w:abstractNum w:abstractNumId="6" w15:restartNumberingAfterBreak="0">
     <w:nsid w:val="35C04689"/>
     <w:multiLevelType w:val="hybridMultilevel"/>
     <w:tmpl w:val="FE547B68"/>
@@ -11608,7 +11672,7 @@
       </w:pPr>
     </w:lvl>
   </w:abstractNum>
-  <w:abstractNum w:abstractNumId="7">
+  <w:abstractNum w:abstractNumId="7" w15:restartNumberingAfterBreak="0">
     <w:nsid w:val="3BED2DF5"/>
     <w:multiLevelType w:val="hybridMultilevel"/>
     <w:tmpl w:val="A7B2DC98"/>
@@ -11697,7 +11761,7 @@
       </w:pPr>
     </w:lvl>
   </w:abstractNum>
-  <w:abstractNum w:abstractNumId="8">
+  <w:abstractNum w:abstractNumId="8" w15:restartNumberingAfterBreak="0">
     <w:nsid w:val="430723E8"/>
     <w:multiLevelType w:val="hybridMultilevel"/>
     <w:tmpl w:val="692E9982"/>
@@ -11810,7 +11874,7 @@
       </w:rPr>
     </w:lvl>
   </w:abstractNum>
-  <w:abstractNum w:abstractNumId="9">
+  <w:abstractNum w:abstractNumId="9" w15:restartNumberingAfterBreak="0">
     <w:nsid w:val="457A20EB"/>
     <w:multiLevelType w:val="hybridMultilevel"/>
     <w:tmpl w:val="03D0B54E"/>
@@ -11923,7 +11987,7 @@
       </w:rPr>
     </w:lvl>
   </w:abstractNum>
-  <w:abstractNum w:abstractNumId="10">
+  <w:abstractNum w:abstractNumId="10" w15:restartNumberingAfterBreak="0">
     <w:nsid w:val="491A3BC6"/>
     <w:multiLevelType w:val="hybridMultilevel"/>
     <w:tmpl w:val="A7B2DC98"/>
@@ -12012,7 +12076,7 @@
       </w:pPr>
     </w:lvl>
   </w:abstractNum>
-  <w:abstractNum w:abstractNumId="11">
+  <w:abstractNum w:abstractNumId="11" w15:restartNumberingAfterBreak="0">
     <w:nsid w:val="60F2639D"/>
     <w:multiLevelType w:val="multilevel"/>
     <w:tmpl w:val="39480AD8"/>
@@ -12133,7 +12197,7 @@
       </w:rPr>
     </w:lvl>
   </w:abstractNum>
-  <w:abstractNum w:abstractNumId="12">
+  <w:abstractNum w:abstractNumId="12" w15:restartNumberingAfterBreak="0">
     <w:nsid w:val="6CAB2696"/>
     <w:multiLevelType w:val="hybridMultilevel"/>
     <w:tmpl w:val="A7B2DC98"/>
@@ -12222,7 +12286,7 @@
       </w:pPr>
     </w:lvl>
   </w:abstractNum>
-  <w:abstractNum w:abstractNumId="13">
+  <w:abstractNum w:abstractNumId="13" w15:restartNumberingAfterBreak="0">
     <w:nsid w:val="75C84571"/>
     <w:multiLevelType w:val="hybridMultilevel"/>
     <w:tmpl w:val="8B8C0A28"/>
@@ -12335,7 +12399,7 @@
       </w:rPr>
     </w:lvl>
   </w:abstractNum>
-  <w:abstractNum w:abstractNumId="14">
+  <w:abstractNum w:abstractNumId="14" w15:restartNumberingAfterBreak="0">
     <w:nsid w:val="78651BEA"/>
     <w:multiLevelType w:val="hybridMultilevel"/>
     <w:tmpl w:val="9260FE4E"/>
@@ -12448,7 +12512,7 @@
       </w:rPr>
     </w:lvl>
   </w:abstractNum>
-  <w:abstractNum w:abstractNumId="15">
+  <w:abstractNum w:abstractNumId="15" w15:restartNumberingAfterBreak="0">
     <w:nsid w:val="7BC33BF4"/>
     <w:multiLevelType w:val="hybridMultilevel"/>
     <w:tmpl w:val="A7B2DC98"/>
@@ -12589,7 +12653,7 @@
 </file>
 
 <file path=word/styles.xml><?xml version="1.0" encoding="utf-8"?>
-<w:styles xmlns:mc="http://schemas.openxmlformats.org/markup-compatibility/2006" xmlns:r="http://schemas.openxmlformats.org/officeDocument/2006/relationships" xmlns:w="http://schemas.openxmlformats.org/wordprocessingml/2006/main" xmlns:w14="http://schemas.microsoft.com/office/word/2010/wordml" xmlns:w15="http://schemas.microsoft.com/office/word/2012/wordml" mc:Ignorable="w14 w15">
+<w:styles xmlns:mc="http://schemas.openxmlformats.org/markup-compatibility/2006" xmlns:r="http://schemas.openxmlformats.org/officeDocument/2006/relationships" xmlns:w="http://schemas.openxmlformats.org/wordprocessingml/2006/main" xmlns:w14="http://schemas.microsoft.com/office/word/2010/wordml" xmlns:w15="http://schemas.microsoft.com/office/word/2012/wordml" xmlns:w16cid="http://schemas.microsoft.com/office/word/2016/wordml/cid" xmlns:w16se="http://schemas.microsoft.com/office/word/2015/wordml/symex" mc:Ignorable="w14 w15 w16se w16cid">
   <w:docDefaults>
     <w:rPrDefault>
       <w:rPr>
@@ -12605,7 +12669,7 @@
       </w:pPr>
     </w:pPrDefault>
   </w:docDefaults>
-  <w:latentStyles w:defLockedState="0" w:defUIPriority="99" w:defSemiHidden="0" w:defUnhideWhenUsed="0" w:defQFormat="0" w:count="380">
+  <w:latentStyles w:defLockedState="0" w:defUIPriority="99" w:defSemiHidden="0" w:defUnhideWhenUsed="0" w:defQFormat="0" w:count="375">
     <w:lsdException w:name="Normal" w:uiPriority="0" w:qFormat="1"/>
     <w:lsdException w:name="heading 1" w:uiPriority="9" w:qFormat="1"/>
     <w:lsdException w:name="heading 2" w:semiHidden="1" w:uiPriority="9" w:unhideWhenUsed="1" w:qFormat="1"/>
@@ -12990,11 +13054,11 @@
       <w:lang w:val="es-ES" w:eastAsia="en-US"/>
     </w:rPr>
   </w:style>
-  <w:style w:type="paragraph" w:styleId="Heading1">
+  <w:style w:type="paragraph" w:styleId="Ttulo1">
     <w:name w:val="heading 1"/>
     <w:basedOn w:val="Normal"/>
     <w:next w:val="Normal"/>
-    <w:link w:val="Heading1Char"/>
+    <w:link w:val="Ttulo1Car"/>
     <w:uiPriority w:val="9"/>
     <w:qFormat/>
     <w:rsid w:val="002B7FCA"/>
@@ -13011,13 +13075,13 @@
       <w:szCs w:val="32"/>
     </w:rPr>
   </w:style>
-  <w:style w:type="character" w:default="1" w:styleId="DefaultParagraphFont">
+  <w:style w:type="character" w:default="1" w:styleId="Fuentedeprrafopredeter">
     <w:name w:val="Default Paragraph Font"/>
     <w:uiPriority w:val="1"/>
     <w:semiHidden/>
     <w:unhideWhenUsed/>
   </w:style>
-  <w:style w:type="table" w:default="1" w:styleId="TableNormal">
+  <w:style w:type="table" w:default="1" w:styleId="Tablanormal">
     <w:name w:val="Normal Table"/>
     <w:uiPriority w:val="99"/>
     <w:semiHidden/>
@@ -13032,15 +13096,15 @@
       </w:tblCellMar>
     </w:tblPr>
   </w:style>
-  <w:style w:type="numbering" w:default="1" w:styleId="NoList">
+  <w:style w:type="numbering" w:default="1" w:styleId="Sinlista">
     <w:name w:val="No List"/>
     <w:uiPriority w:val="99"/>
     <w:semiHidden/>
     <w:unhideWhenUsed/>
   </w:style>
-  <w:style w:type="paragraph" w:styleId="NoSpacing">
+  <w:style w:type="paragraph" w:styleId="Sinespaciado">
     <w:name w:val="No Spacing"/>
-    <w:link w:val="NoSpacingChar"/>
+    <w:link w:val="SinespaciadoCar"/>
     <w:uiPriority w:val="1"/>
     <w:qFormat/>
     <w:rsid w:val="002B7FCA"/>
@@ -13052,10 +13116,10 @@
       <w:lang w:val="es-PE" w:eastAsia="es-PE"/>
     </w:rPr>
   </w:style>
-  <w:style w:type="character" w:customStyle="1" w:styleId="NoSpacingChar">
-    <w:name w:val="No Spacing Char"/>
-    <w:basedOn w:val="DefaultParagraphFont"/>
-    <w:link w:val="NoSpacing"/>
+  <w:style w:type="character" w:customStyle="1" w:styleId="SinespaciadoCar">
+    <w:name w:val="Sin espaciado Car"/>
+    <w:basedOn w:val="Fuentedeprrafopredeter"/>
+    <w:link w:val="Sinespaciado"/>
     <w:uiPriority w:val="1"/>
     <w:rsid w:val="002B7FCA"/>
     <w:rPr>
@@ -13063,10 +13127,10 @@
       <w:lang w:val="es-PE" w:eastAsia="es-PE"/>
     </w:rPr>
   </w:style>
-  <w:style w:type="character" w:customStyle="1" w:styleId="Heading1Char">
-    <w:name w:val="Heading 1 Char"/>
-    <w:basedOn w:val="DefaultParagraphFont"/>
-    <w:link w:val="Heading1"/>
+  <w:style w:type="character" w:customStyle="1" w:styleId="Ttulo1Car">
+    <w:name w:val="Título 1 Car"/>
+    <w:basedOn w:val="Fuentedeprrafopredeter"/>
+    <w:link w:val="Ttulo1"/>
     <w:uiPriority w:val="9"/>
     <w:rsid w:val="002B7FCA"/>
     <w:rPr>
@@ -13077,9 +13141,9 @@
       <w:lang w:val="es-ES" w:eastAsia="en-US"/>
     </w:rPr>
   </w:style>
-  <w:style w:type="paragraph" w:styleId="TOCHeading">
+  <w:style w:type="paragraph" w:styleId="TtuloTDC">
     <w:name w:val="TOC Heading"/>
-    <w:basedOn w:val="Heading1"/>
+    <w:basedOn w:val="Ttulo1"/>
     <w:next w:val="Normal"/>
     <w:uiPriority w:val="39"/>
     <w:unhideWhenUsed/>
@@ -13144,7 +13208,7 @@
       <w:szCs w:val="24"/>
     </w:rPr>
   </w:style>
-  <w:style w:type="paragraph" w:styleId="ListParagraph">
+  <w:style w:type="paragraph" w:styleId="Prrafodelista">
     <w:name w:val="List Paragraph"/>
     <w:basedOn w:val="Normal"/>
     <w:uiPriority w:val="34"/>
@@ -13155,10 +13219,10 @@
       <w:contextualSpacing/>
     </w:pPr>
   </w:style>
-  <w:style w:type="paragraph" w:styleId="Header">
+  <w:style w:type="paragraph" w:styleId="Encabezado">
     <w:name w:val="header"/>
     <w:basedOn w:val="Normal"/>
-    <w:link w:val="HeaderChar"/>
+    <w:link w:val="EncabezadoCar"/>
     <w:uiPriority w:val="99"/>
     <w:unhideWhenUsed/>
     <w:rsid w:val="00024499"/>
@@ -13170,10 +13234,10 @@
       <w:spacing w:after="0" w:line="240" w:lineRule="auto"/>
     </w:pPr>
   </w:style>
-  <w:style w:type="character" w:customStyle="1" w:styleId="HeaderChar">
-    <w:name w:val="Header Char"/>
-    <w:basedOn w:val="DefaultParagraphFont"/>
-    <w:link w:val="Header"/>
+  <w:style w:type="character" w:customStyle="1" w:styleId="EncabezadoCar">
+    <w:name w:val="Encabezado Car"/>
+    <w:basedOn w:val="Fuentedeprrafopredeter"/>
+    <w:link w:val="Encabezado"/>
     <w:uiPriority w:val="99"/>
     <w:rsid w:val="00024499"/>
     <w:rPr>
@@ -13181,10 +13245,10 @@
       <w:lang w:val="es-ES" w:eastAsia="en-US"/>
     </w:rPr>
   </w:style>
-  <w:style w:type="paragraph" w:styleId="Footer">
+  <w:style w:type="paragraph" w:styleId="Piedepgina">
     <w:name w:val="footer"/>
     <w:basedOn w:val="Normal"/>
-    <w:link w:val="FooterChar"/>
+    <w:link w:val="PiedepginaCar"/>
     <w:uiPriority w:val="99"/>
     <w:unhideWhenUsed/>
     <w:rsid w:val="00024499"/>
@@ -13196,10 +13260,10 @@
       <w:spacing w:after="0" w:line="240" w:lineRule="auto"/>
     </w:pPr>
   </w:style>
-  <w:style w:type="character" w:customStyle="1" w:styleId="FooterChar">
-    <w:name w:val="Footer Char"/>
-    <w:basedOn w:val="DefaultParagraphFont"/>
-    <w:link w:val="Footer"/>
+  <w:style w:type="character" w:customStyle="1" w:styleId="PiedepginaCar">
+    <w:name w:val="Pie de página Car"/>
+    <w:basedOn w:val="Fuentedeprrafopredeter"/>
+    <w:link w:val="Piedepgina"/>
     <w:uiPriority w:val="99"/>
     <w:rsid w:val="00024499"/>
     <w:rPr>
@@ -13207,16 +13271,15 @@
       <w:lang w:val="es-ES" w:eastAsia="en-US"/>
     </w:rPr>
   </w:style>
-  <w:style w:type="table" w:styleId="TableGrid">
+  <w:style w:type="table" w:styleId="Tablaconcuadrcula">
     <w:name w:val="Table Grid"/>
-    <w:basedOn w:val="TableNormal"/>
+    <w:basedOn w:val="Tablanormal"/>
     <w:uiPriority w:val="39"/>
     <w:rsid w:val="00564543"/>
     <w:pPr>
       <w:spacing w:after="0" w:line="240" w:lineRule="auto"/>
     </w:pPr>
     <w:tblPr>
-      <w:tblInd w:w="0" w:type="dxa"/>
       <w:tblBorders>
         <w:top w:val="single" w:sz="4" w:space="0" w:color="auto"/>
         <w:left w:val="single" w:sz="4" w:space="0" w:color="auto"/>
@@ -13225,15 +13288,9 @@
         <w:insideH w:val="single" w:sz="4" w:space="0" w:color="auto"/>
         <w:insideV w:val="single" w:sz="4" w:space="0" w:color="auto"/>
       </w:tblBorders>
-      <w:tblCellMar>
-        <w:top w:w="0" w:type="dxa"/>
-        <w:left w:w="108" w:type="dxa"/>
-        <w:bottom w:w="0" w:type="dxa"/>
-        <w:right w:w="108" w:type="dxa"/>
-      </w:tblCellMar>
     </w:tblPr>
   </w:style>
-  <w:style w:type="paragraph" w:styleId="TOC1">
+  <w:style w:type="paragraph" w:styleId="TDC1">
     <w:name w:val="toc 1"/>
     <w:basedOn w:val="Normal"/>
     <w:next w:val="Normal"/>
@@ -13245,7 +13302,7 @@
       <w:spacing w:after="100"/>
     </w:pPr>
   </w:style>
-  <w:style w:type="paragraph" w:styleId="TOC2">
+  <w:style w:type="paragraph" w:styleId="TDC2">
     <w:name w:val="toc 2"/>
     <w:basedOn w:val="Normal"/>
     <w:next w:val="Normal"/>
@@ -13258,9 +13315,9 @@
       <w:ind w:left="220"/>
     </w:pPr>
   </w:style>
-  <w:style w:type="character" w:styleId="Hyperlink">
+  <w:style w:type="character" w:styleId="Hipervnculo">
     <w:name w:val="Hyperlink"/>
-    <w:basedOn w:val="DefaultParagraphFont"/>
+    <w:basedOn w:val="Fuentedeprrafopredeter"/>
     <w:uiPriority w:val="99"/>
     <w:unhideWhenUsed/>
     <w:rsid w:val="00CE628D"/>
@@ -13269,10 +13326,10 @@
       <w:u w:val="single"/>
     </w:rPr>
   </w:style>
-  <w:style w:type="paragraph" w:styleId="BalloonText">
+  <w:style w:type="paragraph" w:styleId="Textodeglobo">
     <w:name w:val="Balloon Text"/>
     <w:basedOn w:val="Normal"/>
-    <w:link w:val="BalloonTextChar"/>
+    <w:link w:val="TextodegloboCar"/>
     <w:uiPriority w:val="99"/>
     <w:semiHidden/>
     <w:unhideWhenUsed/>
@@ -13286,10 +13343,10 @@
       <w:szCs w:val="16"/>
     </w:rPr>
   </w:style>
-  <w:style w:type="character" w:customStyle="1" w:styleId="BalloonTextChar">
-    <w:name w:val="Balloon Text Char"/>
-    <w:basedOn w:val="DefaultParagraphFont"/>
-    <w:link w:val="BalloonText"/>
+  <w:style w:type="character" w:customStyle="1" w:styleId="TextodegloboCar">
+    <w:name w:val="Texto de globo Car"/>
+    <w:basedOn w:val="Fuentedeprrafopredeter"/>
+    <w:link w:val="Textodeglobo"/>
     <w:uiPriority w:val="99"/>
     <w:semiHidden/>
     <w:rsid w:val="00820A70"/>
@@ -13300,9 +13357,9 @@
       <w:lang w:val="es-ES" w:eastAsia="en-US"/>
     </w:rPr>
   </w:style>
-  <w:style w:type="character" w:customStyle="1" w:styleId="UnresolvedMention">
-    <w:name w:val="Unresolved Mention"/>
-    <w:basedOn w:val="DefaultParagraphFont"/>
+  <w:style w:type="character" w:customStyle="1" w:styleId="Mencinsinresolver1">
+    <w:name w:val="Mención sin resolver1"/>
+    <w:basedOn w:val="Fuentedeprrafopredeter"/>
     <w:uiPriority w:val="99"/>
     <w:semiHidden/>
     <w:unhideWhenUsed/>
@@ -13600,7 +13657,7 @@
 </file>
 
 <file path=customXml/itemProps2.xml><?xml version="1.0" encoding="utf-8"?>
-<ds:datastoreItem xmlns:ds="http://schemas.openxmlformats.org/officeDocument/2006/customXml" ds:itemID="{45DCE545-5FA4-0643-ABD0-20F2446E291F}">
+<ds:datastoreItem xmlns:ds="http://schemas.openxmlformats.org/officeDocument/2006/customXml" ds:itemID="{46C3F703-CE24-4B8D-89B3-1B4363535DF5}">
   <ds:schemaRefs>
     <ds:schemaRef ds:uri="http://schemas.openxmlformats.org/officeDocument/2006/bibliography"/>
   </ds:schemaRefs>

</xml_diff>

<commit_message>
Corrige detalles en PCC
</commit_message>
<xml_diff>
--- a/Documentos/PCC.docx
+++ b/Documentos/PCC.docx
@@ -1192,7 +1192,7 @@
         <w:pStyle w:val="HojadeControl"/>
         <w:jc w:val="center"/>
         <w:rPr>
-          <w:rFonts w:ascii="NewsGotT" w:hAnsi="NewsGotT"/>
+          <w:rFonts w:ascii="NewsGotT" w:hAnsi="NewsGotT" w:hint="eastAsia"/>
         </w:rPr>
       </w:pPr>
     </w:p>
@@ -8419,6 +8419,15 @@
           <w:bCs/>
           <w:lang w:val="es-ES_tradnl"/>
         </w:rPr>
+        <w:t xml:space="preserve">El Equipo de Desarrollo hace el </w:t>
+      </w:r>
+      <w:bookmarkStart w:id="14" w:name="_GoBack"/>
+      <w:bookmarkEnd w:id="14"/>
+      <w:r>
+        <w:rPr>
+          <w:bCs/>
+          <w:lang w:val="es-ES_tradnl"/>
+        </w:rPr>
         <w:t>Análisis de riesgos vs implementación</w:t>
       </w:r>
       <w:r>
@@ -8480,14 +8489,7 @@
           <w:bCs/>
           <w:lang w:val="es-ES_tradnl"/>
         </w:rPr>
-        <w:t xml:space="preserve">El Comité de Control de Cambios </w:t>
-      </w:r>
-      <w:r>
-        <w:rPr>
-          <w:bCs/>
-          <w:lang w:val="es-ES_tradnl"/>
-        </w:rPr>
-        <w:t xml:space="preserve">actualiza </w:t>
+        <w:t xml:space="preserve">El Comité de Control de Cambios actualiza </w:t>
       </w:r>
       <w:r>
         <w:rPr>
@@ -8733,7 +8735,7 @@
           <w:szCs w:val="24"/>
         </w:rPr>
       </w:pPr>
-      <w:bookmarkStart w:id="14" w:name="_Toc516108237"/>
+      <w:bookmarkStart w:id="15" w:name="_Toc516108237"/>
       <w:r>
         <w:rPr>
           <w:b/>
@@ -8742,7 +8744,7 @@
         </w:rPr>
         <w:t>Aprobación del cambio</w:t>
       </w:r>
-      <w:bookmarkEnd w:id="14"/>
+      <w:bookmarkEnd w:id="15"/>
     </w:p>
     <w:p>
       <w:pPr>
@@ -9566,7 +9568,7 @@
             <w:sz w:val="24"/>
             <w:szCs w:val="24"/>
           </w:rPr>
-          <w:t>rsac-soporte@iss.com</w:t>
+          <w:t>soporte@iss.com</w:t>
         </w:r>
       </w:hyperlink>
       <w:r>
@@ -9998,7 +10000,7 @@
           <w:szCs w:val="24"/>
         </w:rPr>
       </w:pPr>
-      <w:bookmarkStart w:id="15" w:name="_Toc516108239"/>
+      <w:bookmarkStart w:id="16" w:name="_Toc516108239"/>
       <w:r>
         <w:rPr>
           <w:b/>
@@ -10007,7 +10009,7 @@
         </w:rPr>
         <w:t>Verificación de la implementación</w:t>
       </w:r>
-      <w:bookmarkEnd w:id="15"/>
+      <w:bookmarkEnd w:id="16"/>
     </w:p>
     <w:p>
       <w:pPr>
@@ -10407,7 +10409,7 @@
           <w:szCs w:val="24"/>
         </w:rPr>
       </w:pPr>
-      <w:bookmarkStart w:id="16" w:name="_Toc516108240"/>
+      <w:bookmarkStart w:id="17" w:name="_Toc516108240"/>
       <w:r>
         <w:rPr>
           <w:b/>
@@ -10416,7 +10418,7 @@
         </w:rPr>
         <w:t>Cierre</w:t>
       </w:r>
-      <w:bookmarkEnd w:id="16"/>
+      <w:bookmarkEnd w:id="17"/>
     </w:p>
     <w:p>
       <w:pPr>
@@ -10575,8 +10577,6 @@
           <w:lang w:val="es-ES_tradnl"/>
         </w:rPr>
       </w:pPr>
-      <w:bookmarkStart w:id="17" w:name="_GoBack"/>
-      <w:bookmarkEnd w:id="17"/>
     </w:p>
     <w:p>
       <w:pPr>
@@ -13369,6 +13369,16 @@
       <w:shd w:val="clear" w:color="auto" w:fill="E1DFDD"/>
     </w:rPr>
   </w:style>
+  <w:style w:type="character" w:styleId="Mencinsinresolver">
+    <w:name w:val="Unresolved Mention"/>
+    <w:basedOn w:val="Fuentedeprrafopredeter"/>
+    <w:uiPriority w:val="99"/>
+    <w:rsid w:val="0054384C"/>
+    <w:rPr>
+      <w:color w:val="605E5C"/>
+      <w:shd w:val="clear" w:color="auto" w:fill="E1DFDD"/>
+    </w:rPr>
+  </w:style>
 </w:styles>
 </file>
 
@@ -13657,7 +13667,7 @@
 </file>
 
 <file path=customXml/itemProps2.xml><?xml version="1.0" encoding="utf-8"?>
-<ds:datastoreItem xmlns:ds="http://schemas.openxmlformats.org/officeDocument/2006/customXml" ds:itemID="{46C3F703-CE24-4B8D-89B3-1B4363535DF5}">
+<ds:datastoreItem xmlns:ds="http://schemas.openxmlformats.org/officeDocument/2006/customXml" ds:itemID="{ADBCB385-7FC0-4D5C-A435-286C5589847F}">
   <ds:schemaRefs>
     <ds:schemaRef ds:uri="http://schemas.openxmlformats.org/officeDocument/2006/bibliography"/>
   </ds:schemaRefs>

</xml_diff>

<commit_message>
Corrige fase de aprobación del cambio en PCC
</commit_message>
<xml_diff>
--- a/Documentos/PCC.docx
+++ b/Documentos/PCC.docx
@@ -1,6 +1,6 @@
 
 <file path=word/document.xml><?xml version="1.0" encoding="utf-8"?>
-<w:document xmlns:wpc="http://schemas.microsoft.com/office/word/2010/wordprocessingCanvas" xmlns:cx="http://schemas.microsoft.com/office/drawing/2014/chartex" xmlns:cx1="http://schemas.microsoft.com/office/drawing/2015/9/8/chartex" xmlns:cx2="http://schemas.microsoft.com/office/drawing/2015/10/21/chartex" xmlns:cx3="http://schemas.microsoft.com/office/drawing/2016/5/9/chartex" xmlns:cx4="http://schemas.microsoft.com/office/drawing/2016/5/10/chartex" xmlns:cx5="http://schemas.microsoft.com/office/drawing/2016/5/11/chartex" xmlns:cx6="http://schemas.microsoft.com/office/drawing/2016/5/12/chartex" xmlns:cx7="http://schemas.microsoft.com/office/drawing/2016/5/13/chartex" xmlns:cx8="http://schemas.microsoft.com/office/drawing/2016/5/14/chartex" xmlns:mc="http://schemas.openxmlformats.org/markup-compatibility/2006" xmlns:aink="http://schemas.microsoft.com/office/drawing/2016/ink" xmlns:am3d="http://schemas.microsoft.com/office/drawing/2017/model3d" xmlns:o="urn:schemas-microsoft-com:office:office" xmlns:r="http://schemas.openxmlformats.org/officeDocument/2006/relationships" xmlns:m="http://schemas.openxmlformats.org/officeDocument/2006/math" xmlns:v="urn:schemas-microsoft-com:vml" xmlns:wp14="http://schemas.microsoft.com/office/word/2010/wordprocessingDrawing" xmlns:wp="http://schemas.openxmlformats.org/drawingml/2006/wordprocessingDrawing" xmlns:w10="urn:schemas-microsoft-com:office:word" xmlns:w="http://schemas.openxmlformats.org/wordprocessingml/2006/main" xmlns:w14="http://schemas.microsoft.com/office/word/2010/wordml" xmlns:w15="http://schemas.microsoft.com/office/word/2012/wordml" xmlns:w16cid="http://schemas.microsoft.com/office/word/2016/wordml/cid" xmlns:w16se="http://schemas.microsoft.com/office/word/2015/wordml/symex" xmlns:wpg="http://schemas.microsoft.com/office/word/2010/wordprocessingGroup" xmlns:wpi="http://schemas.microsoft.com/office/word/2010/wordprocessingInk" xmlns:wne="http://schemas.microsoft.com/office/word/2006/wordml" xmlns:wps="http://schemas.microsoft.com/office/word/2010/wordprocessingShape" mc:Ignorable="w14 w15 w16se w16cid wp14">
+<w:document xmlns:wpc="http://schemas.microsoft.com/office/word/2010/wordprocessingCanvas" xmlns:mc="http://schemas.openxmlformats.org/markup-compatibility/2006" xmlns:o="urn:schemas-microsoft-com:office:office" xmlns:r="http://schemas.openxmlformats.org/officeDocument/2006/relationships" xmlns:m="http://schemas.openxmlformats.org/officeDocument/2006/math" xmlns:v="urn:schemas-microsoft-com:vml" xmlns:wp14="http://schemas.microsoft.com/office/word/2010/wordprocessingDrawing" xmlns:wp="http://schemas.openxmlformats.org/drawingml/2006/wordprocessingDrawing" xmlns:w10="urn:schemas-microsoft-com:office:word" xmlns:w="http://schemas.openxmlformats.org/wordprocessingml/2006/main" xmlns:w14="http://schemas.microsoft.com/office/word/2010/wordml" xmlns:w15="http://schemas.microsoft.com/office/word/2012/wordml" xmlns:wpg="http://schemas.microsoft.com/office/word/2010/wordprocessingGroup" xmlns:wpi="http://schemas.microsoft.com/office/word/2010/wordprocessingInk" xmlns:wne="http://schemas.microsoft.com/office/word/2006/wordml" xmlns:wps="http://schemas.microsoft.com/office/word/2010/wordprocessingShape" mc:Ignorable="w14 w15 wp14">
   <w:body>
     <w:p>
       <w:pPr>
@@ -24,7 +24,7 @@
           <w:noProof/>
           <w:sz w:val="30"/>
           <w:szCs w:val="30"/>
-          <w:lang w:val="es-PE" w:eastAsia="es-PE"/>
+          <w:lang w:eastAsia="es-ES"/>
         </w:rPr>
         <w:drawing>
           <wp:anchor distT="0" distB="0" distL="114300" distR="114300" simplePos="0" relativeHeight="251656704" behindDoc="1" locked="0" layoutInCell="1" allowOverlap="1" wp14:anchorId="354F42CD" wp14:editId="085DA869">
@@ -90,7 +90,7 @@
         <w:rPr>
           <w:rFonts w:ascii="NewsGotT" w:hAnsi="NewsGotT"/>
           <w:noProof/>
-          <w:lang w:val="en-US"/>
+          <w:lang w:eastAsia="es-ES"/>
         </w:rPr>
         <mc:AlternateContent>
           <mc:Choice Requires="wps">
@@ -255,7 +255,7 @@
       <w:r>
         <w:rPr>
           <w:noProof/>
-          <w:lang w:val="en-US"/>
+          <w:lang w:eastAsia="es-ES"/>
         </w:rPr>
         <w:drawing>
           <wp:anchor distT="0" distB="0" distL="114300" distR="114300" simplePos="0" relativeHeight="251664384" behindDoc="1" locked="0" layoutInCell="1" allowOverlap="1" wp14:anchorId="0D448030" wp14:editId="17F67939">
@@ -397,7 +397,7 @@
         <w:rPr>
           <w:rFonts w:ascii="NewsGotT" w:hAnsi="NewsGotT"/>
           <w:noProof/>
-          <w:lang w:val="en-US"/>
+          <w:lang w:eastAsia="es-ES"/>
         </w:rPr>
         <mc:AlternateContent>
           <mc:Choice Requires="wps">
@@ -609,7 +609,7 @@
           <w:noProof/>
           <w:sz w:val="40"/>
           <w:szCs w:val="40"/>
-          <w:lang w:val="en-US"/>
+          <w:lang w:eastAsia="es-ES"/>
         </w:rPr>
         <mc:AlternateContent>
           <mc:Choice Requires="wps">
@@ -725,7 +725,7 @@
                                 <w:szCs w:val="28"/>
                                 <w:lang w:val="es-PE" w:eastAsia="es-PE"/>
                               </w:rPr>
-                              <w:t>Versión 1.</w:t>
+                              <w:t xml:space="preserve">Versión </w:t>
                             </w:r>
                             <w:r>
                               <w:rPr>
@@ -735,7 +735,7 @@
                                 <w:szCs w:val="28"/>
                                 <w:lang w:val="es-PE" w:eastAsia="es-PE"/>
                               </w:rPr>
-                              <w:t>8</w:t>
+                              <w:t>2.1</w:t>
                             </w:r>
                           </w:p>
                         </w:txbxContent>
@@ -834,7 +834,7 @@
                           <w:szCs w:val="28"/>
                           <w:lang w:val="es-PE" w:eastAsia="es-PE"/>
                         </w:rPr>
-                        <w:t>Versión 1.</w:t>
+                        <w:t xml:space="preserve">Versión </w:t>
                       </w:r>
                       <w:r>
                         <w:rPr>
@@ -844,7 +844,7 @@
                           <w:szCs w:val="28"/>
                           <w:lang w:val="es-PE" w:eastAsia="es-PE"/>
                         </w:rPr>
-                        <w:t>8</w:t>
+                        <w:t>2.1</w:t>
                       </w:r>
                     </w:p>
                   </w:txbxContent>
@@ -1050,7 +1050,7 @@
           <w:noProof/>
           <w:sz w:val="40"/>
           <w:szCs w:val="40"/>
-          <w:lang w:val="en-US"/>
+          <w:lang w:eastAsia="es-ES"/>
         </w:rPr>
         <mc:AlternateContent>
           <mc:Choice Requires="wps">
@@ -1195,19 +1195,13 @@
           <w:rFonts w:ascii="NewsGotT" w:hAnsi="NewsGotT" w:hint="eastAsia"/>
         </w:rPr>
       </w:pPr>
-    </w:p>
-    <w:p>
-      <w:pPr>
-        <w:pStyle w:val="HojadeControl"/>
-        <w:jc w:val="center"/>
-        <w:rPr>
-          <w:rFonts w:ascii="NewsGotT" w:hAnsi="NewsGotT" w:hint="eastAsia"/>
-        </w:rPr>
-      </w:pPr>
+      <w:bookmarkStart w:id="4" w:name="_GoBack"/>
+      <w:bookmarkEnd w:id="4"/>
       <w:r>
         <w:rPr>
           <w:rFonts w:ascii="NewsGotT" w:hAnsi="NewsGotT"/>
         </w:rPr>
+        <w:lastRenderedPageBreak/>
         <w:t>HOJA DE CONTROL</w:t>
       </w:r>
     </w:p>
@@ -1629,14 +1623,7 @@
                 <w:sz w:val="22"/>
                 <w:szCs w:val="22"/>
               </w:rPr>
-              <w:t>1.</w:t>
-            </w:r>
-            <w:r>
-              <w:rPr>
-                <w:sz w:val="22"/>
-                <w:szCs w:val="22"/>
-              </w:rPr>
-              <w:t>8</w:t>
+              <w:t>2.1</w:t>
             </w:r>
           </w:p>
         </w:tc>
@@ -1700,14 +1687,7 @@
                 <w:sz w:val="22"/>
                 <w:szCs w:val="22"/>
               </w:rPr>
-              <w:t>0</w:t>
-            </w:r>
-            <w:r>
-              <w:rPr>
-                <w:sz w:val="22"/>
-                <w:szCs w:val="22"/>
-              </w:rPr>
-              <w:t>8</w:t>
+              <w:t>11</w:t>
             </w:r>
             <w:r>
               <w:rPr>
@@ -3367,6 +3347,251 @@
           </w:p>
         </w:tc>
       </w:tr>
+      <w:tr>
+        <w:tc>
+          <w:tcPr>
+            <w:tcW w:w="993" w:type="dxa"/>
+            <w:tcMar>
+              <w:top w:w="55" w:type="dxa"/>
+              <w:left w:w="55" w:type="dxa"/>
+              <w:bottom w:w="55" w:type="dxa"/>
+              <w:right w:w="55" w:type="dxa"/>
+            </w:tcMar>
+            <w:vAlign w:val="center"/>
+          </w:tcPr>
+          <w:p>
+            <w:pPr>
+              <w:pStyle w:val="TableContents"/>
+              <w:jc w:val="center"/>
+              <w:rPr>
+                <w:sz w:val="22"/>
+                <w:szCs w:val="22"/>
+              </w:rPr>
+            </w:pPr>
+            <w:r>
+              <w:rPr>
+                <w:sz w:val="22"/>
+                <w:szCs w:val="22"/>
+              </w:rPr>
+              <w:t>2.0</w:t>
+            </w:r>
+          </w:p>
+        </w:tc>
+        <w:tc>
+          <w:tcPr>
+            <w:tcW w:w="3827" w:type="dxa"/>
+            <w:tcMar>
+              <w:top w:w="55" w:type="dxa"/>
+              <w:left w:w="55" w:type="dxa"/>
+              <w:bottom w:w="55" w:type="dxa"/>
+              <w:right w:w="55" w:type="dxa"/>
+            </w:tcMar>
+            <w:vAlign w:val="center"/>
+          </w:tcPr>
+          <w:p>
+            <w:pPr>
+              <w:pStyle w:val="TableContents"/>
+              <w:jc w:val="center"/>
+              <w:rPr>
+                <w:sz w:val="22"/>
+                <w:szCs w:val="22"/>
+              </w:rPr>
+            </w:pPr>
+            <w:r>
+              <w:rPr>
+                <w:sz w:val="22"/>
+                <w:szCs w:val="22"/>
+              </w:rPr>
+              <w:t>Corrige fase de evaluación de impacto y riesgo</w:t>
+            </w:r>
+          </w:p>
+        </w:tc>
+        <w:tc>
+          <w:tcPr>
+            <w:tcW w:w="2268" w:type="dxa"/>
+            <w:tcMar>
+              <w:top w:w="55" w:type="dxa"/>
+              <w:left w:w="55" w:type="dxa"/>
+              <w:bottom w:w="55" w:type="dxa"/>
+              <w:right w:w="55" w:type="dxa"/>
+            </w:tcMar>
+            <w:vAlign w:val="center"/>
+          </w:tcPr>
+          <w:p>
+            <w:pPr>
+              <w:pStyle w:val="TableContents"/>
+              <w:jc w:val="center"/>
+              <w:rPr>
+                <w:sz w:val="22"/>
+                <w:szCs w:val="22"/>
+              </w:rPr>
+            </w:pPr>
+            <w:r>
+              <w:rPr>
+                <w:sz w:val="22"/>
+                <w:szCs w:val="22"/>
+              </w:rPr>
+              <w:t xml:space="preserve">Luciano </w:t>
+            </w:r>
+            <w:proofErr w:type="spellStart"/>
+            <w:r>
+              <w:rPr>
+                <w:sz w:val="22"/>
+                <w:szCs w:val="22"/>
+              </w:rPr>
+              <w:t>Carhuaricra</w:t>
+            </w:r>
+            <w:proofErr w:type="spellEnd"/>
+          </w:p>
+        </w:tc>
+        <w:tc>
+          <w:tcPr>
+            <w:tcW w:w="1982" w:type="dxa"/>
+            <w:tcMar>
+              <w:top w:w="55" w:type="dxa"/>
+              <w:left w:w="55" w:type="dxa"/>
+              <w:bottom w:w="55" w:type="dxa"/>
+              <w:right w:w="55" w:type="dxa"/>
+            </w:tcMar>
+            <w:vAlign w:val="center"/>
+          </w:tcPr>
+          <w:p>
+            <w:pPr>
+              <w:pStyle w:val="TableContents"/>
+              <w:jc w:val="center"/>
+              <w:rPr>
+                <w:sz w:val="22"/>
+                <w:szCs w:val="22"/>
+              </w:rPr>
+            </w:pPr>
+            <w:r>
+              <w:rPr>
+                <w:sz w:val="22"/>
+                <w:szCs w:val="22"/>
+              </w:rPr>
+              <w:t>11/06/2018</w:t>
+            </w:r>
+          </w:p>
+        </w:tc>
+      </w:tr>
+      <w:tr>
+        <w:tc>
+          <w:tcPr>
+            <w:tcW w:w="993" w:type="dxa"/>
+            <w:tcMar>
+              <w:top w:w="55" w:type="dxa"/>
+              <w:left w:w="55" w:type="dxa"/>
+              <w:bottom w:w="55" w:type="dxa"/>
+              <w:right w:w="55" w:type="dxa"/>
+            </w:tcMar>
+            <w:vAlign w:val="center"/>
+          </w:tcPr>
+          <w:p>
+            <w:pPr>
+              <w:pStyle w:val="TableContents"/>
+              <w:jc w:val="center"/>
+              <w:rPr>
+                <w:sz w:val="22"/>
+                <w:szCs w:val="22"/>
+              </w:rPr>
+            </w:pPr>
+            <w:r>
+              <w:rPr>
+                <w:sz w:val="22"/>
+                <w:szCs w:val="22"/>
+              </w:rPr>
+              <w:t>2.1</w:t>
+            </w:r>
+          </w:p>
+        </w:tc>
+        <w:tc>
+          <w:tcPr>
+            <w:tcW w:w="3827" w:type="dxa"/>
+            <w:tcMar>
+              <w:top w:w="55" w:type="dxa"/>
+              <w:left w:w="55" w:type="dxa"/>
+              <w:bottom w:w="55" w:type="dxa"/>
+              <w:right w:w="55" w:type="dxa"/>
+            </w:tcMar>
+            <w:vAlign w:val="center"/>
+          </w:tcPr>
+          <w:p>
+            <w:pPr>
+              <w:pStyle w:val="TableContents"/>
+              <w:jc w:val="center"/>
+              <w:rPr>
+                <w:sz w:val="22"/>
+                <w:szCs w:val="22"/>
+              </w:rPr>
+            </w:pPr>
+            <w:r>
+              <w:rPr>
+                <w:sz w:val="22"/>
+                <w:szCs w:val="22"/>
+              </w:rPr>
+              <w:t>Corrige fase de aprobación del cambio</w:t>
+            </w:r>
+          </w:p>
+        </w:tc>
+        <w:tc>
+          <w:tcPr>
+            <w:tcW w:w="2268" w:type="dxa"/>
+            <w:tcMar>
+              <w:top w:w="55" w:type="dxa"/>
+              <w:left w:w="55" w:type="dxa"/>
+              <w:bottom w:w="55" w:type="dxa"/>
+              <w:right w:w="55" w:type="dxa"/>
+            </w:tcMar>
+            <w:vAlign w:val="center"/>
+          </w:tcPr>
+          <w:p>
+            <w:pPr>
+              <w:pStyle w:val="TableContents"/>
+              <w:jc w:val="center"/>
+              <w:rPr>
+                <w:sz w:val="22"/>
+                <w:szCs w:val="22"/>
+              </w:rPr>
+            </w:pPr>
+            <w:r>
+              <w:rPr>
+                <w:sz w:val="22"/>
+                <w:szCs w:val="22"/>
+              </w:rPr>
+              <w:t>Cristina Caballero</w:t>
+            </w:r>
+          </w:p>
+        </w:tc>
+        <w:tc>
+          <w:tcPr>
+            <w:tcW w:w="1982" w:type="dxa"/>
+            <w:tcMar>
+              <w:top w:w="55" w:type="dxa"/>
+              <w:left w:w="55" w:type="dxa"/>
+              <w:bottom w:w="55" w:type="dxa"/>
+              <w:right w:w="55" w:type="dxa"/>
+            </w:tcMar>
+            <w:vAlign w:val="center"/>
+          </w:tcPr>
+          <w:p>
+            <w:pPr>
+              <w:pStyle w:val="TableContents"/>
+              <w:jc w:val="center"/>
+              <w:rPr>
+                <w:sz w:val="22"/>
+                <w:szCs w:val="22"/>
+              </w:rPr>
+            </w:pPr>
+            <w:r>
+              <w:rPr>
+                <w:sz w:val="22"/>
+                <w:szCs w:val="22"/>
+              </w:rPr>
+              <w:t>11/06/2018</w:t>
+            </w:r>
+          </w:p>
+        </w:tc>
+      </w:tr>
     </w:tbl>
     <w:p>
       <w:pPr>
@@ -3709,6 +3934,7 @@
                 <w:noProof/>
                 <w:sz w:val="24"/>
               </w:rPr>
+              <w:lastRenderedPageBreak/>
               <w:t>Enriquez Nicasio, Jean Pierre</w:t>
             </w:r>
           </w:p>
@@ -3817,7 +4043,6 @@
                 <w:noProof/>
                 <w:sz w:val="24"/>
               </w:rPr>
-              <w:lastRenderedPageBreak/>
               <w:t>Tiburcio Saldaña, Joselin</w:t>
             </w:r>
           </w:p>
@@ -3903,7 +4128,7 @@
     </w:tbl>
     <w:p>
       <w:pPr>
-        <w:pStyle w:val="TtuloTDC"/>
+        <w:pStyle w:val="TtulodeTDC"/>
         <w:rPr>
           <w:rFonts w:asciiTheme="minorHAnsi" w:eastAsiaTheme="minorHAnsi" w:hAnsiTheme="minorHAnsi" w:cstheme="minorBidi"/>
           <w:b w:val="0"/>
@@ -3948,7 +4173,7 @@
       <w:sdtContent>
         <w:p>
           <w:pPr>
-            <w:pStyle w:val="TtuloTDC"/>
+            <w:pStyle w:val="TtulodeTDC"/>
           </w:pPr>
           <w:r>
             <w:t>Tabla de Contenido</w:t>
@@ -3964,7 +4189,7 @@
             <w:rPr>
               <w:rFonts w:eastAsiaTheme="minorEastAsia"/>
               <w:noProof/>
-              <w:lang w:val="es-ES_tradnl" w:eastAsia="es-ES_tradnl"/>
+              <w:lang w:eastAsia="es-ES"/>
             </w:rPr>
           </w:pPr>
           <w:r>
@@ -3976,7 +4201,7 @@
           <w:r>
             <w:fldChar w:fldCharType="separate"/>
           </w:r>
-          <w:hyperlink w:anchor="_Toc516108228" w:history="1">
+          <w:hyperlink w:anchor="_Toc516493730" w:history="1">
             <w:r>
               <w:rPr>
                 <w:rStyle w:val="Hipervnculo"/>
@@ -3989,7 +4214,7 @@
               <w:rPr>
                 <w:rFonts w:eastAsiaTheme="minorEastAsia"/>
                 <w:noProof/>
-                <w:lang w:val="es-ES_tradnl" w:eastAsia="es-ES_tradnl"/>
+                <w:lang w:eastAsia="es-ES"/>
               </w:rPr>
               <w:tab/>
             </w:r>
@@ -4020,7 +4245,7 @@
                 <w:noProof/>
                 <w:webHidden/>
               </w:rPr>
-              <w:instrText xml:space="preserve"> PAGEREF _Toc516108228 \h </w:instrText>
+              <w:instrText xml:space="preserve"> PAGEREF _Toc516493730 \h </w:instrText>
             </w:r>
             <w:r>
               <w:rPr>
@@ -4061,10 +4286,10 @@
             <w:rPr>
               <w:rFonts w:eastAsiaTheme="minorEastAsia"/>
               <w:noProof/>
-              <w:lang w:val="es-ES_tradnl" w:eastAsia="es-ES_tradnl"/>
+              <w:lang w:eastAsia="es-ES"/>
             </w:rPr>
           </w:pPr>
-          <w:hyperlink w:anchor="_Toc516108229" w:history="1">
+          <w:hyperlink w:anchor="_Toc516493731" w:history="1">
             <w:r>
               <w:rPr>
                 <w:rStyle w:val="Hipervnculo"/>
@@ -4077,7 +4302,7 @@
               <w:rPr>
                 <w:rFonts w:eastAsiaTheme="minorEastAsia"/>
                 <w:noProof/>
-                <w:lang w:val="es-ES_tradnl" w:eastAsia="es-ES_tradnl"/>
+                <w:lang w:eastAsia="es-ES"/>
               </w:rPr>
               <w:tab/>
             </w:r>
@@ -4108,7 +4333,7 @@
                 <w:noProof/>
                 <w:webHidden/>
               </w:rPr>
-              <w:instrText xml:space="preserve"> PAGEREF _Toc516108229 \h </w:instrText>
+              <w:instrText xml:space="preserve"> PAGEREF _Toc516493731 \h </w:instrText>
             </w:r>
             <w:r>
               <w:rPr>
@@ -4149,10 +4374,10 @@
             <w:rPr>
               <w:rFonts w:eastAsiaTheme="minorEastAsia"/>
               <w:noProof/>
-              <w:lang w:val="es-ES_tradnl" w:eastAsia="es-ES_tradnl"/>
+              <w:lang w:eastAsia="es-ES"/>
             </w:rPr>
           </w:pPr>
-          <w:hyperlink w:anchor="_Toc516108230" w:history="1">
+          <w:hyperlink w:anchor="_Toc516493732" w:history="1">
             <w:r>
               <w:rPr>
                 <w:rStyle w:val="Hipervnculo"/>
@@ -4165,7 +4390,7 @@
               <w:rPr>
                 <w:rFonts w:eastAsiaTheme="minorEastAsia"/>
                 <w:noProof/>
-                <w:lang w:val="es-ES_tradnl" w:eastAsia="es-ES_tradnl"/>
+                <w:lang w:eastAsia="es-ES"/>
               </w:rPr>
               <w:tab/>
             </w:r>
@@ -4196,7 +4421,7 @@
                 <w:noProof/>
                 <w:webHidden/>
               </w:rPr>
-              <w:instrText xml:space="preserve"> PAGEREF _Toc516108230 \h </w:instrText>
+              <w:instrText xml:space="preserve"> PAGEREF _Toc516493732 \h </w:instrText>
             </w:r>
             <w:r>
               <w:rPr>
@@ -4237,10 +4462,10 @@
             <w:rPr>
               <w:rFonts w:eastAsiaTheme="minorEastAsia"/>
               <w:noProof/>
-              <w:lang w:val="es-ES_tradnl" w:eastAsia="es-ES_tradnl"/>
+              <w:lang w:eastAsia="es-ES"/>
             </w:rPr>
           </w:pPr>
-          <w:hyperlink w:anchor="_Toc516108231" w:history="1">
+          <w:hyperlink w:anchor="_Toc516493733" w:history="1">
             <w:r>
               <w:rPr>
                 <w:rStyle w:val="Hipervnculo"/>
@@ -4253,7 +4478,7 @@
               <w:rPr>
                 <w:rFonts w:eastAsiaTheme="minorEastAsia"/>
                 <w:noProof/>
-                <w:lang w:val="es-ES_tradnl" w:eastAsia="es-ES_tradnl"/>
+                <w:lang w:eastAsia="es-ES"/>
               </w:rPr>
               <w:tab/>
             </w:r>
@@ -4284,7 +4509,7 @@
                 <w:noProof/>
                 <w:webHidden/>
               </w:rPr>
-              <w:instrText xml:space="preserve"> PAGEREF _Toc516108231 \h </w:instrText>
+              <w:instrText xml:space="preserve"> PAGEREF _Toc516493733 \h </w:instrText>
             </w:r>
             <w:r>
               <w:rPr>
@@ -4325,10 +4550,10 @@
             <w:rPr>
               <w:rFonts w:eastAsiaTheme="minorEastAsia"/>
               <w:noProof/>
-              <w:lang w:val="es-ES_tradnl" w:eastAsia="es-ES_tradnl"/>
+              <w:lang w:eastAsia="es-ES"/>
             </w:rPr>
           </w:pPr>
-          <w:hyperlink w:anchor="_Toc516108232" w:history="1">
+          <w:hyperlink w:anchor="_Toc516493734" w:history="1">
             <w:r>
               <w:rPr>
                 <w:rStyle w:val="Hipervnculo"/>
@@ -4341,7 +4566,7 @@
               <w:rPr>
                 <w:rFonts w:eastAsiaTheme="minorEastAsia"/>
                 <w:noProof/>
-                <w:lang w:val="es-ES_tradnl" w:eastAsia="es-ES_tradnl"/>
+                <w:lang w:eastAsia="es-ES"/>
               </w:rPr>
               <w:tab/>
             </w:r>
@@ -4372,7 +4597,7 @@
                 <w:noProof/>
                 <w:webHidden/>
               </w:rPr>
-              <w:instrText xml:space="preserve"> PAGEREF _Toc516108232 \h </w:instrText>
+              <w:instrText xml:space="preserve"> PAGEREF _Toc516493734 \h </w:instrText>
             </w:r>
             <w:r>
               <w:rPr>
@@ -4413,10 +4638,10 @@
             <w:rPr>
               <w:rFonts w:eastAsiaTheme="minorEastAsia"/>
               <w:noProof/>
-              <w:lang w:val="es-ES_tradnl" w:eastAsia="es-ES_tradnl"/>
+              <w:lang w:eastAsia="es-ES"/>
             </w:rPr>
           </w:pPr>
-          <w:hyperlink w:anchor="_Toc516108233" w:history="1">
+          <w:hyperlink w:anchor="_Toc516493735" w:history="1">
             <w:r>
               <w:rPr>
                 <w:rStyle w:val="Hipervnculo"/>
@@ -4429,7 +4654,7 @@
               <w:rPr>
                 <w:rFonts w:eastAsiaTheme="minorEastAsia"/>
                 <w:noProof/>
-                <w:lang w:val="es-ES_tradnl" w:eastAsia="es-ES_tradnl"/>
+                <w:lang w:eastAsia="es-ES"/>
               </w:rPr>
               <w:tab/>
             </w:r>
@@ -4460,7 +4685,7 @@
                 <w:noProof/>
                 <w:webHidden/>
               </w:rPr>
-              <w:instrText xml:space="preserve"> PAGEREF _Toc516108233 \h </w:instrText>
+              <w:instrText xml:space="preserve"> PAGEREF _Toc516493735 \h </w:instrText>
             </w:r>
             <w:r>
               <w:rPr>
@@ -4480,7 +4705,7 @@
                 <w:noProof/>
                 <w:webHidden/>
               </w:rPr>
-              <w:t>6</w:t>
+              <w:t>7</w:t>
             </w:r>
             <w:r>
               <w:rPr>
@@ -4501,10 +4726,10 @@
             <w:rPr>
               <w:rFonts w:eastAsiaTheme="minorEastAsia"/>
               <w:noProof/>
-              <w:lang w:val="es-ES_tradnl" w:eastAsia="es-ES_tradnl"/>
+              <w:lang w:eastAsia="es-ES"/>
             </w:rPr>
           </w:pPr>
-          <w:hyperlink w:anchor="_Toc516108234" w:history="1">
+          <w:hyperlink w:anchor="_Toc516493736" w:history="1">
             <w:r>
               <w:rPr>
                 <w:rStyle w:val="Hipervnculo"/>
@@ -4517,7 +4742,7 @@
               <w:rPr>
                 <w:rFonts w:eastAsiaTheme="minorEastAsia"/>
                 <w:noProof/>
-                <w:lang w:val="es-ES_tradnl" w:eastAsia="es-ES_tradnl"/>
+                <w:lang w:eastAsia="es-ES"/>
               </w:rPr>
               <w:tab/>
             </w:r>
@@ -4548,7 +4773,7 @@
                 <w:noProof/>
                 <w:webHidden/>
               </w:rPr>
-              <w:instrText xml:space="preserve"> PAGEREF _Toc516108234 \h </w:instrText>
+              <w:instrText xml:space="preserve"> PAGEREF _Toc516493736 \h </w:instrText>
             </w:r>
             <w:r>
               <w:rPr>
@@ -4589,10 +4814,10 @@
             <w:rPr>
               <w:rFonts w:eastAsiaTheme="minorEastAsia"/>
               <w:noProof/>
-              <w:lang w:val="es-ES_tradnl" w:eastAsia="es-ES_tradnl"/>
+              <w:lang w:eastAsia="es-ES"/>
             </w:rPr>
           </w:pPr>
-          <w:hyperlink w:anchor="_Toc516108235" w:history="1">
+          <w:hyperlink w:anchor="_Toc516493737" w:history="1">
             <w:r>
               <w:rPr>
                 <w:rStyle w:val="Hipervnculo"/>
@@ -4605,7 +4830,7 @@
               <w:rPr>
                 <w:rFonts w:eastAsiaTheme="minorEastAsia"/>
                 <w:noProof/>
-                <w:lang w:val="es-ES_tradnl" w:eastAsia="es-ES_tradnl"/>
+                <w:lang w:eastAsia="es-ES"/>
               </w:rPr>
               <w:tab/>
             </w:r>
@@ -4636,7 +4861,7 @@
                 <w:noProof/>
                 <w:webHidden/>
               </w:rPr>
-              <w:instrText xml:space="preserve"> PAGEREF _Toc516108235 \h </w:instrText>
+              <w:instrText xml:space="preserve"> PAGEREF _Toc516493737 \h </w:instrText>
             </w:r>
             <w:r>
               <w:rPr>
@@ -4677,10 +4902,10 @@
             <w:rPr>
               <w:rFonts w:eastAsiaTheme="minorEastAsia"/>
               <w:noProof/>
-              <w:lang w:val="es-ES_tradnl" w:eastAsia="es-ES_tradnl"/>
+              <w:lang w:eastAsia="es-ES"/>
             </w:rPr>
           </w:pPr>
-          <w:hyperlink w:anchor="_Toc516108236" w:history="1">
+          <w:hyperlink w:anchor="_Toc516493738" w:history="1">
             <w:r>
               <w:rPr>
                 <w:rStyle w:val="Hipervnculo"/>
@@ -4693,7 +4918,7 @@
               <w:rPr>
                 <w:rFonts w:eastAsiaTheme="minorEastAsia"/>
                 <w:noProof/>
-                <w:lang w:val="es-ES_tradnl" w:eastAsia="es-ES_tradnl"/>
+                <w:lang w:eastAsia="es-ES"/>
               </w:rPr>
               <w:tab/>
             </w:r>
@@ -4724,7 +4949,7 @@
                 <w:noProof/>
                 <w:webHidden/>
               </w:rPr>
-              <w:instrText xml:space="preserve"> PAGEREF _Toc516108236 \h </w:instrText>
+              <w:instrText xml:space="preserve"> PAGEREF _Toc516493738 \h </w:instrText>
             </w:r>
             <w:r>
               <w:rPr>
@@ -4745,186 +4970,6 @@
                 <w:webHidden/>
               </w:rPr>
               <w:t>8</w:t>
-            </w:r>
-            <w:r>
-              <w:rPr>
-                <w:noProof/>
-                <w:webHidden/>
-              </w:rPr>
-              <w:fldChar w:fldCharType="end"/>
-            </w:r>
-          </w:hyperlink>
-        </w:p>
-        <w:p>
-          <w:pPr>
-            <w:pStyle w:val="TDC2"/>
-            <w:tabs>
-              <w:tab w:val="left" w:pos="880"/>
-              <w:tab w:val="right" w:leader="dot" w:pos="9350"/>
-            </w:tabs>
-            <w:rPr>
-              <w:noProof/>
-            </w:rPr>
-          </w:pPr>
-          <w:hyperlink w:anchor="_Toc516108237" w:history="1">
-            <w:r>
-              <w:rPr>
-                <w:rStyle w:val="Hipervnculo"/>
-                <w:b/>
-                <w:noProof/>
-              </w:rPr>
-              <w:t>6.4.</w:t>
-            </w:r>
-            <w:r>
-              <w:rPr>
-                <w:rFonts w:eastAsiaTheme="minorEastAsia"/>
-                <w:noProof/>
-                <w:lang w:val="es-ES_tradnl" w:eastAsia="es-ES_tradnl"/>
-              </w:rPr>
-              <w:tab/>
-            </w:r>
-            <w:r>
-              <w:rPr>
-                <w:rStyle w:val="Hipervnculo"/>
-                <w:b/>
-                <w:noProof/>
-              </w:rPr>
-              <w:t>Aprobación del cambio</w:t>
-            </w:r>
-            <w:r>
-              <w:rPr>
-                <w:noProof/>
-                <w:webHidden/>
-              </w:rPr>
-              <w:tab/>
-            </w:r>
-            <w:r>
-              <w:rPr>
-                <w:noProof/>
-                <w:webHidden/>
-              </w:rPr>
-              <w:fldChar w:fldCharType="begin"/>
-            </w:r>
-            <w:r>
-              <w:rPr>
-                <w:noProof/>
-                <w:webHidden/>
-              </w:rPr>
-              <w:instrText xml:space="preserve"> PAGEREF _Toc516108237 \h </w:instrText>
-            </w:r>
-            <w:r>
-              <w:rPr>
-                <w:noProof/>
-                <w:webHidden/>
-              </w:rPr>
-            </w:r>
-            <w:r>
-              <w:rPr>
-                <w:noProof/>
-                <w:webHidden/>
-              </w:rPr>
-              <w:fldChar w:fldCharType="separate"/>
-            </w:r>
-            <w:r>
-              <w:rPr>
-                <w:noProof/>
-                <w:webHidden/>
-              </w:rPr>
-              <w:t>9</w:t>
-            </w:r>
-            <w:r>
-              <w:rPr>
-                <w:noProof/>
-                <w:webHidden/>
-              </w:rPr>
-              <w:fldChar w:fldCharType="end"/>
-            </w:r>
-          </w:hyperlink>
-        </w:p>
-        <w:p>
-          <w:pPr>
-            <w:pStyle w:val="TDC2"/>
-            <w:tabs>
-              <w:tab w:val="left" w:pos="880"/>
-              <w:tab w:val="right" w:leader="dot" w:pos="9350"/>
-            </w:tabs>
-            <w:rPr>
-              <w:noProof/>
-            </w:rPr>
-          </w:pPr>
-          <w:hyperlink w:anchor="_Toc516108237" w:history="1">
-            <w:r>
-              <w:rPr>
-                <w:rStyle w:val="Hipervnculo"/>
-                <w:b/>
-                <w:noProof/>
-              </w:rPr>
-              <w:t>6.5</w:t>
-            </w:r>
-            <w:r>
-              <w:rPr>
-                <w:rStyle w:val="Hipervnculo"/>
-                <w:b/>
-                <w:noProof/>
-              </w:rPr>
-              <w:t>.</w:t>
-            </w:r>
-            <w:r>
-              <w:rPr>
-                <w:rFonts w:eastAsiaTheme="minorEastAsia"/>
-                <w:noProof/>
-                <w:lang w:val="es-ES_tradnl" w:eastAsia="es-ES_tradnl"/>
-              </w:rPr>
-              <w:tab/>
-            </w:r>
-            <w:r>
-              <w:rPr>
-                <w:rStyle w:val="Hipervnculo"/>
-                <w:b/>
-                <w:noProof/>
-              </w:rPr>
-              <w:t>Planificación y Calendarización</w:t>
-            </w:r>
-            <w:r>
-              <w:rPr>
-                <w:noProof/>
-                <w:webHidden/>
-              </w:rPr>
-              <w:tab/>
-            </w:r>
-            <w:r>
-              <w:rPr>
-                <w:noProof/>
-                <w:webHidden/>
-              </w:rPr>
-              <w:fldChar w:fldCharType="begin"/>
-            </w:r>
-            <w:r>
-              <w:rPr>
-                <w:noProof/>
-                <w:webHidden/>
-              </w:rPr>
-              <w:instrText xml:space="preserve"> PAGEREF _Toc516108237 \h </w:instrText>
-            </w:r>
-            <w:r>
-              <w:rPr>
-                <w:noProof/>
-                <w:webHidden/>
-              </w:rPr>
-            </w:r>
-            <w:r>
-              <w:rPr>
-                <w:noProof/>
-                <w:webHidden/>
-              </w:rPr>
-              <w:fldChar w:fldCharType="separate"/>
-            </w:r>
-            <w:r>
-              <w:rPr>
-                <w:noProof/>
-                <w:webHidden/>
-              </w:rPr>
-              <w:t>9</w:t>
             </w:r>
             <w:r>
               <w:rPr>
@@ -4945,17 +4990,25 @@
             <w:rPr>
               <w:rFonts w:eastAsiaTheme="minorEastAsia"/>
               <w:noProof/>
-              <w:lang w:val="es-ES_tradnl" w:eastAsia="es-ES_tradnl"/>
+              <w:lang w:eastAsia="es-ES"/>
             </w:rPr>
           </w:pPr>
-          <w:hyperlink w:anchor="_Toc516108238" w:history="1">
+          <w:hyperlink w:anchor="_Toc516493739" w:history="1">
             <w:r>
               <w:rPr>
                 <w:rStyle w:val="Hipervnculo"/>
                 <w:b/>
                 <w:noProof/>
               </w:rPr>
-              <w:t>6.6</w:t>
+              <w:t>6.4.</w:t>
+            </w:r>
+            <w:r>
+              <w:rPr>
+                <w:rFonts w:eastAsiaTheme="minorEastAsia"/>
+                <w:noProof/>
+                <w:lang w:eastAsia="es-ES"/>
+              </w:rPr>
+              <w:tab/>
             </w:r>
             <w:r>
               <w:rPr>
@@ -4963,64 +5016,48 @@
                 <w:b/>
                 <w:noProof/>
               </w:rPr>
-              <w:t>.</w:t>
-            </w:r>
-            <w:r>
-              <w:rPr>
-                <w:rFonts w:eastAsiaTheme="minorEastAsia"/>
-                <w:noProof/>
-                <w:lang w:val="es-ES_tradnl" w:eastAsia="es-ES_tradnl"/>
+              <w:t>Aprobación del cambio</w:t>
+            </w:r>
+            <w:r>
+              <w:rPr>
+                <w:noProof/>
+                <w:webHidden/>
               </w:rPr>
               <w:tab/>
             </w:r>
             <w:r>
               <w:rPr>
-                <w:rStyle w:val="Hipervnculo"/>
-                <w:b/>
-                <w:noProof/>
-              </w:rPr>
-              <w:t>Implementación del Cambio</w:t>
-            </w:r>
-            <w:r>
-              <w:rPr>
                 <w:noProof/>
                 <w:webHidden/>
               </w:rPr>
-              <w:tab/>
+              <w:fldChar w:fldCharType="begin"/>
             </w:r>
             <w:r>
               <w:rPr>
                 <w:noProof/>
                 <w:webHidden/>
               </w:rPr>
-              <w:fldChar w:fldCharType="begin"/>
+              <w:instrText xml:space="preserve"> PAGEREF _Toc516493739 \h </w:instrText>
             </w:r>
             <w:r>
               <w:rPr>
                 <w:noProof/>
                 <w:webHidden/>
               </w:rPr>
-              <w:instrText xml:space="preserve"> PAGEREF _Toc516108238 \h </w:instrText>
             </w:r>
             <w:r>
               <w:rPr>
                 <w:noProof/>
                 <w:webHidden/>
               </w:rPr>
+              <w:fldChar w:fldCharType="separate"/>
             </w:r>
             <w:r>
               <w:rPr>
                 <w:noProof/>
                 <w:webHidden/>
               </w:rPr>
-              <w:fldChar w:fldCharType="separate"/>
-            </w:r>
-            <w:r>
-              <w:rPr>
-                <w:noProof/>
-                <w:webHidden/>
-              </w:rPr>
-              <w:t>9</w:t>
+              <w:t>8</w:t>
             </w:r>
             <w:r>
               <w:rPr>
@@ -5041,17 +5078,25 @@
             <w:rPr>
               <w:rFonts w:eastAsiaTheme="minorEastAsia"/>
               <w:noProof/>
-              <w:lang w:val="es-ES_tradnl" w:eastAsia="es-ES_tradnl"/>
+              <w:lang w:eastAsia="es-ES"/>
             </w:rPr>
           </w:pPr>
-          <w:hyperlink w:anchor="_Toc516108239" w:history="1">
+          <w:hyperlink w:anchor="_Toc516493740" w:history="1">
             <w:r>
               <w:rPr>
                 <w:rStyle w:val="Hipervnculo"/>
                 <w:b/>
                 <w:noProof/>
               </w:rPr>
-              <w:t>6.7</w:t>
+              <w:t>6.5.</w:t>
+            </w:r>
+            <w:r>
+              <w:rPr>
+                <w:rFonts w:eastAsiaTheme="minorEastAsia"/>
+                <w:noProof/>
+                <w:lang w:eastAsia="es-ES"/>
+              </w:rPr>
+              <w:tab/>
             </w:r>
             <w:r>
               <w:rPr>
@@ -5059,64 +5104,48 @@
                 <w:b/>
                 <w:noProof/>
               </w:rPr>
-              <w:t>.</w:t>
-            </w:r>
-            <w:r>
-              <w:rPr>
-                <w:rFonts w:eastAsiaTheme="minorEastAsia"/>
-                <w:noProof/>
-                <w:lang w:val="es-ES_tradnl" w:eastAsia="es-ES_tradnl"/>
+              <w:t>Planificación y Calendarización</w:t>
+            </w:r>
+            <w:r>
+              <w:rPr>
+                <w:noProof/>
+                <w:webHidden/>
               </w:rPr>
               <w:tab/>
             </w:r>
             <w:r>
               <w:rPr>
-                <w:rStyle w:val="Hipervnculo"/>
-                <w:b/>
-                <w:noProof/>
-              </w:rPr>
-              <w:t>Verificación de la implementación</w:t>
-            </w:r>
-            <w:r>
-              <w:rPr>
                 <w:noProof/>
                 <w:webHidden/>
               </w:rPr>
-              <w:tab/>
+              <w:fldChar w:fldCharType="begin"/>
             </w:r>
             <w:r>
               <w:rPr>
                 <w:noProof/>
                 <w:webHidden/>
               </w:rPr>
-              <w:fldChar w:fldCharType="begin"/>
+              <w:instrText xml:space="preserve"> PAGEREF _Toc516493740 \h </w:instrText>
             </w:r>
             <w:r>
               <w:rPr>
                 <w:noProof/>
                 <w:webHidden/>
               </w:rPr>
-              <w:instrText xml:space="preserve"> PAGEREF _Toc516108239 \h </w:instrText>
             </w:r>
             <w:r>
               <w:rPr>
                 <w:noProof/>
                 <w:webHidden/>
               </w:rPr>
+              <w:fldChar w:fldCharType="separate"/>
             </w:r>
             <w:r>
               <w:rPr>
                 <w:noProof/>
                 <w:webHidden/>
               </w:rPr>
-              <w:fldChar w:fldCharType="separate"/>
-            </w:r>
-            <w:r>
-              <w:rPr>
-                <w:noProof/>
-                <w:webHidden/>
-              </w:rPr>
-              <w:t>10</w:t>
+              <w:t>9</w:t>
             </w:r>
             <w:r>
               <w:rPr>
@@ -5137,17 +5166,25 @@
             <w:rPr>
               <w:rFonts w:eastAsiaTheme="minorEastAsia"/>
               <w:noProof/>
-              <w:lang w:val="es-ES_tradnl" w:eastAsia="es-ES_tradnl"/>
+              <w:lang w:eastAsia="es-ES"/>
             </w:rPr>
           </w:pPr>
-          <w:hyperlink w:anchor="_Toc516108240" w:history="1">
+          <w:hyperlink w:anchor="_Toc516493741" w:history="1">
             <w:r>
               <w:rPr>
                 <w:rStyle w:val="Hipervnculo"/>
                 <w:b/>
                 <w:noProof/>
               </w:rPr>
-              <w:t>6.8</w:t>
+              <w:t>6.6.</w:t>
+            </w:r>
+            <w:r>
+              <w:rPr>
+                <w:rFonts w:eastAsiaTheme="minorEastAsia"/>
+                <w:noProof/>
+                <w:lang w:eastAsia="es-ES"/>
+              </w:rPr>
+              <w:tab/>
             </w:r>
             <w:r>
               <w:rPr>
@@ -5155,13 +5192,85 @@
                 <w:b/>
                 <w:noProof/>
               </w:rPr>
-              <w:t>.</w:t>
+              <w:t>Implementación del Cambio</w:t>
+            </w:r>
+            <w:r>
+              <w:rPr>
+                <w:noProof/>
+                <w:webHidden/>
+              </w:rPr>
+              <w:tab/>
+            </w:r>
+            <w:r>
+              <w:rPr>
+                <w:noProof/>
+                <w:webHidden/>
+              </w:rPr>
+              <w:fldChar w:fldCharType="begin"/>
+            </w:r>
+            <w:r>
+              <w:rPr>
+                <w:noProof/>
+                <w:webHidden/>
+              </w:rPr>
+              <w:instrText xml:space="preserve"> PAGEREF _Toc516493741 \h </w:instrText>
+            </w:r>
+            <w:r>
+              <w:rPr>
+                <w:noProof/>
+                <w:webHidden/>
+              </w:rPr>
+            </w:r>
+            <w:r>
+              <w:rPr>
+                <w:noProof/>
+                <w:webHidden/>
+              </w:rPr>
+              <w:fldChar w:fldCharType="separate"/>
+            </w:r>
+            <w:r>
+              <w:rPr>
+                <w:noProof/>
+                <w:webHidden/>
+              </w:rPr>
+              <w:t>10</w:t>
+            </w:r>
+            <w:r>
+              <w:rPr>
+                <w:noProof/>
+                <w:webHidden/>
+              </w:rPr>
+              <w:fldChar w:fldCharType="end"/>
+            </w:r>
+          </w:hyperlink>
+        </w:p>
+        <w:p>
+          <w:pPr>
+            <w:pStyle w:val="TDC2"/>
+            <w:tabs>
+              <w:tab w:val="left" w:pos="880"/>
+              <w:tab w:val="right" w:leader="dot" w:pos="9350"/>
+            </w:tabs>
+            <w:rPr>
+              <w:rFonts w:eastAsiaTheme="minorEastAsia"/>
+              <w:noProof/>
+              <w:lang w:eastAsia="es-ES"/>
+            </w:rPr>
+          </w:pPr>
+          <w:hyperlink w:anchor="_Toc516493742" w:history="1">
+            <w:r>
+              <w:rPr>
+                <w:rStyle w:val="Hipervnculo"/>
+                <w:b/>
+                <w:noProof/>
+              </w:rPr>
+              <w:t>6.7.</w:t>
             </w:r>
             <w:r>
               <w:rPr>
                 <w:rFonts w:eastAsiaTheme="minorEastAsia"/>
                 <w:noProof/>
-                <w:lang w:val="es-ES_tradnl" w:eastAsia="es-ES_tradnl"/>
+                <w:lang w:eastAsia="es-ES"/>
               </w:rPr>
               <w:tab/>
             </w:r>
@@ -5171,6 +5280,94 @@
                 <w:b/>
                 <w:noProof/>
               </w:rPr>
+              <w:t>Verificación de la implementación</w:t>
+            </w:r>
+            <w:r>
+              <w:rPr>
+                <w:noProof/>
+                <w:webHidden/>
+              </w:rPr>
+              <w:tab/>
+            </w:r>
+            <w:r>
+              <w:rPr>
+                <w:noProof/>
+                <w:webHidden/>
+              </w:rPr>
+              <w:fldChar w:fldCharType="begin"/>
+            </w:r>
+            <w:r>
+              <w:rPr>
+                <w:noProof/>
+                <w:webHidden/>
+              </w:rPr>
+              <w:instrText xml:space="preserve"> PAGEREF _Toc516493742 \h </w:instrText>
+            </w:r>
+            <w:r>
+              <w:rPr>
+                <w:noProof/>
+                <w:webHidden/>
+              </w:rPr>
+            </w:r>
+            <w:r>
+              <w:rPr>
+                <w:noProof/>
+                <w:webHidden/>
+              </w:rPr>
+              <w:fldChar w:fldCharType="separate"/>
+            </w:r>
+            <w:r>
+              <w:rPr>
+                <w:noProof/>
+                <w:webHidden/>
+              </w:rPr>
+              <w:t>10</w:t>
+            </w:r>
+            <w:r>
+              <w:rPr>
+                <w:noProof/>
+                <w:webHidden/>
+              </w:rPr>
+              <w:fldChar w:fldCharType="end"/>
+            </w:r>
+          </w:hyperlink>
+        </w:p>
+        <w:p>
+          <w:pPr>
+            <w:pStyle w:val="TDC2"/>
+            <w:tabs>
+              <w:tab w:val="left" w:pos="880"/>
+              <w:tab w:val="right" w:leader="dot" w:pos="9350"/>
+            </w:tabs>
+            <w:rPr>
+              <w:rFonts w:eastAsiaTheme="minorEastAsia"/>
+              <w:noProof/>
+              <w:lang w:eastAsia="es-ES"/>
+            </w:rPr>
+          </w:pPr>
+          <w:hyperlink w:anchor="_Toc516493743" w:history="1">
+            <w:r>
+              <w:rPr>
+                <w:rStyle w:val="Hipervnculo"/>
+                <w:b/>
+                <w:noProof/>
+              </w:rPr>
+              <w:t>6.8.</w:t>
+            </w:r>
+            <w:r>
+              <w:rPr>
+                <w:rFonts w:eastAsiaTheme="minorEastAsia"/>
+                <w:noProof/>
+                <w:lang w:eastAsia="es-ES"/>
+              </w:rPr>
+              <w:tab/>
+            </w:r>
+            <w:r>
+              <w:rPr>
+                <w:rStyle w:val="Hipervnculo"/>
+                <w:b/>
+                <w:noProof/>
+              </w:rPr>
               <w:t>Cierre</w:t>
             </w:r>
             <w:r>
@@ -5192,7 +5389,7 @@
                 <w:noProof/>
                 <w:webHidden/>
               </w:rPr>
-              <w:instrText xml:space="preserve"> PAGEREF _Toc516108240 \h </w:instrText>
+              <w:instrText xml:space="preserve"> PAGEREF _Toc516493743 \h </w:instrText>
             </w:r>
             <w:r>
               <w:rPr>
@@ -5212,7 +5409,7 @@
                 <w:noProof/>
                 <w:webHidden/>
               </w:rPr>
-              <w:t>11</w:t>
+              <w:t>10</w:t>
             </w:r>
             <w:r>
               <w:rPr>
@@ -5275,8 +5472,8 @@
           <w:szCs w:val="28"/>
         </w:rPr>
       </w:pPr>
-      <w:bookmarkStart w:id="4" w:name="_Toc514604131"/>
-      <w:bookmarkStart w:id="5" w:name="_Toc516108228"/>
+      <w:bookmarkStart w:id="5" w:name="_Toc514604131"/>
+      <w:bookmarkStart w:id="6" w:name="_Toc516493730"/>
       <w:r>
         <w:rPr>
           <w:b/>
@@ -5286,8 +5483,8 @@
         <w:lastRenderedPageBreak/>
         <w:t>Introducción</w:t>
       </w:r>
-      <w:bookmarkEnd w:id="4"/>
       <w:bookmarkEnd w:id="5"/>
+      <w:bookmarkEnd w:id="6"/>
     </w:p>
     <w:p>
       <w:pPr>
@@ -5352,7 +5549,7 @@
           <w:szCs w:val="28"/>
         </w:rPr>
       </w:pPr>
-      <w:bookmarkStart w:id="6" w:name="_Toc516108229"/>
+      <w:bookmarkStart w:id="7" w:name="_Toc516493731"/>
       <w:r>
         <w:rPr>
           <w:b/>
@@ -5361,7 +5558,7 @@
         </w:rPr>
         <w:t>Solicitud de Cambio (RFC)</w:t>
       </w:r>
-      <w:bookmarkEnd w:id="6"/>
+      <w:bookmarkEnd w:id="7"/>
     </w:p>
     <w:p>
       <w:pPr>
@@ -6072,7 +6269,7 @@
           <w:szCs w:val="28"/>
         </w:rPr>
       </w:pPr>
-      <w:bookmarkStart w:id="7" w:name="_Toc516108230"/>
+      <w:bookmarkStart w:id="8" w:name="_Toc516493732"/>
       <w:r>
         <w:rPr>
           <w:b/>
@@ -6089,7 +6286,7 @@
         </w:rPr>
         <w:t xml:space="preserve"> de la Solicitud de Cambio</w:t>
       </w:r>
-      <w:bookmarkEnd w:id="7"/>
+      <w:bookmarkEnd w:id="8"/>
     </w:p>
     <w:p>
       <w:pPr>
@@ -6258,7 +6455,7 @@
           <w:szCs w:val="28"/>
         </w:rPr>
       </w:pPr>
-      <w:bookmarkStart w:id="8" w:name="_Toc516108231"/>
+      <w:bookmarkStart w:id="9" w:name="_Toc516493733"/>
       <w:r>
         <w:rPr>
           <w:b/>
@@ -6267,7 +6464,7 @@
         </w:rPr>
         <w:t>Estados de la Solicitud de Cambio</w:t>
       </w:r>
-      <w:bookmarkEnd w:id="8"/>
+      <w:bookmarkEnd w:id="9"/>
     </w:p>
     <w:p>
       <w:pPr>
@@ -6725,7 +6922,7 @@
           <w:szCs w:val="28"/>
         </w:rPr>
       </w:pPr>
-      <w:bookmarkStart w:id="9" w:name="_Toc516108232"/>
+      <w:bookmarkStart w:id="10" w:name="_Toc516493734"/>
       <w:r>
         <w:rPr>
           <w:b/>
@@ -6734,7 +6931,7 @@
         </w:rPr>
         <w:t>Prioridades de la Solicitud de Cambio</w:t>
       </w:r>
-      <w:bookmarkEnd w:id="9"/>
+      <w:bookmarkEnd w:id="10"/>
     </w:p>
     <w:p>
       <w:pPr>
@@ -7397,7 +7594,7 @@
           <w:szCs w:val="28"/>
         </w:rPr>
       </w:pPr>
-      <w:bookmarkStart w:id="10" w:name="_Toc516108233"/>
+      <w:bookmarkStart w:id="11" w:name="_Toc516493735"/>
       <w:r>
         <w:rPr>
           <w:b/>
@@ -7407,7 +7604,7 @@
         <w:lastRenderedPageBreak/>
         <w:t>Fases del Proceso de Gestión de Cambios</w:t>
       </w:r>
-      <w:bookmarkEnd w:id="10"/>
+      <w:bookmarkEnd w:id="11"/>
     </w:p>
     <w:p>
       <w:pPr>
@@ -7427,7 +7624,7 @@
       <w:r>
         <w:rPr>
           <w:noProof/>
-          <w:lang w:val="en-US"/>
+          <w:lang w:eastAsia="es-ES"/>
         </w:rPr>
         <w:drawing>
           <wp:inline distT="0" distB="0" distL="0" distR="0" wp14:anchorId="1B6F8C8C" wp14:editId="216F8F35">
@@ -7480,7 +7677,6 @@
         </w:rPr>
         <w:t>Figura 1: Fases del Proceso de Cambios</w:t>
       </w:r>
-      <w:bookmarkStart w:id="11" w:name="_Toc516108234"/>
     </w:p>
     <w:p>
       <w:pPr>
@@ -7500,6 +7696,7 @@
           <w:szCs w:val="24"/>
         </w:rPr>
       </w:pPr>
+      <w:bookmarkStart w:id="12" w:name="_Toc516493736"/>
       <w:r>
         <w:rPr>
           <w:b/>
@@ -7508,7 +7705,7 @@
         </w:rPr>
         <w:t>Recibir y analizar la petición</w:t>
       </w:r>
-      <w:bookmarkEnd w:id="11"/>
+      <w:bookmarkEnd w:id="12"/>
     </w:p>
     <w:p>
       <w:pPr>
@@ -7892,7 +8089,7 @@
           <w:szCs w:val="24"/>
         </w:rPr>
       </w:pPr>
-      <w:bookmarkStart w:id="12" w:name="_Toc516108235"/>
+      <w:bookmarkStart w:id="13" w:name="_Toc516493737"/>
       <w:r>
         <w:rPr>
           <w:b/>
@@ -7901,7 +8098,7 @@
         </w:rPr>
         <w:t>Clasificar el cambio</w:t>
       </w:r>
-      <w:bookmarkEnd w:id="12"/>
+      <w:bookmarkEnd w:id="13"/>
     </w:p>
     <w:p>
       <w:pPr>
@@ -8259,7 +8456,7 @@
           <w:szCs w:val="24"/>
         </w:rPr>
       </w:pPr>
-      <w:bookmarkStart w:id="13" w:name="_Toc516108236"/>
+      <w:bookmarkStart w:id="14" w:name="_Toc516493738"/>
       <w:r>
         <w:rPr>
           <w:b/>
@@ -8268,7 +8465,7 @@
         </w:rPr>
         <w:t>Evaluación del impacto y riesgos</w:t>
       </w:r>
-      <w:bookmarkEnd w:id="13"/>
+      <w:bookmarkEnd w:id="14"/>
     </w:p>
     <w:p>
       <w:pPr>
@@ -8421,8 +8618,6 @@
         </w:rPr>
         <w:t xml:space="preserve">El Equipo de Desarrollo hace el </w:t>
       </w:r>
-      <w:bookmarkStart w:id="14" w:name="_GoBack"/>
-      <w:bookmarkEnd w:id="14"/>
       <w:r>
         <w:rPr>
           <w:bCs/>
@@ -8735,7 +8930,7 @@
           <w:szCs w:val="24"/>
         </w:rPr>
       </w:pPr>
-      <w:bookmarkStart w:id="15" w:name="_Toc516108237"/>
+      <w:bookmarkStart w:id="15" w:name="_Toc516493739"/>
       <w:r>
         <w:rPr>
           <w:b/>
@@ -8786,7 +8981,7 @@
           <w:bCs/>
           <w:lang w:val="es-ES_tradnl"/>
         </w:rPr>
-        <w:t>Consultar la clasificación asignada a la solicitud de cambio.</w:t>
+        <w:t>El Comité de Control de Cambios analiza informes finales de impacto y riesgos.</w:t>
       </w:r>
     </w:p>
     <w:p>
@@ -8806,21 +9001,7 @@
           <w:bCs/>
           <w:lang w:val="es-ES_tradnl"/>
         </w:rPr>
-        <w:t>Identificación de integrantes para el comité de control de cambios que aprobar</w:t>
-      </w:r>
-      <w:r>
-        <w:rPr>
-          <w:bCs/>
-          <w:lang w:val="es-ES_tradnl"/>
-        </w:rPr>
-        <w:t>á</w:t>
-      </w:r>
-      <w:r>
-        <w:rPr>
-          <w:bCs/>
-          <w:lang w:val="es-ES_tradnl"/>
-        </w:rPr>
-        <w:t>n la petición de cambios.</w:t>
+        <w:t>El Comité de Control de Cambios verifica urgencia de petición por parte del cliente.</w:t>
       </w:r>
     </w:p>
     <w:p>
@@ -8840,7 +9021,7 @@
           <w:bCs/>
           <w:lang w:val="es-ES_tradnl"/>
         </w:rPr>
-        <w:t>Analizar informes finales de impacto y riesgos.</w:t>
+        <w:t>El Comité de Control de Cambios decide si aprobar la petición de cambio o no.</w:t>
       </w:r>
     </w:p>
     <w:p>
@@ -8860,7 +9041,37 @@
           <w:bCs/>
           <w:lang w:val="es-ES_tradnl"/>
         </w:rPr>
-        <w:t>Verificar urgencia de petición por parte del cliente.</w:t>
+        <w:t xml:space="preserve">Si el Comité de Control de Cambios aprueba la petición, esta cambia de estado de </w:t>
+      </w:r>
+      <w:r>
+        <w:rPr>
+          <w:b/>
+          <w:bCs/>
+          <w:lang w:val="es-ES_tradnl"/>
+        </w:rPr>
+        <w:t>por aprobar</w:t>
+      </w:r>
+      <w:r>
+        <w:rPr>
+          <w:bCs/>
+          <w:lang w:val="es-ES_tradnl"/>
+        </w:rPr>
+        <w:t xml:space="preserve"> a </w:t>
+      </w:r>
+      <w:r>
+        <w:rPr>
+          <w:b/>
+          <w:bCs/>
+          <w:lang w:val="es-ES_tradnl"/>
+        </w:rPr>
+        <w:t>aprobado</w:t>
+      </w:r>
+      <w:r>
+        <w:rPr>
+          <w:bCs/>
+          <w:lang w:val="es-ES_tradnl"/>
+        </w:rPr>
+        <w:t>.</w:t>
       </w:r>
     </w:p>
     <w:p>
@@ -8880,7 +9091,62 @@
           <w:bCs/>
           <w:lang w:val="es-ES_tradnl"/>
         </w:rPr>
-        <w:t>Decidir si aprobar la petición de cambio o no.</w:t>
+        <w:t xml:space="preserve">Si el Comité de Control de Cambios no aprueba la petición, esta cambia de estado de </w:t>
+      </w:r>
+      <w:r>
+        <w:rPr>
+          <w:b/>
+          <w:bCs/>
+          <w:lang w:val="es-ES_tradnl"/>
+        </w:rPr>
+        <w:t xml:space="preserve">por aprobar </w:t>
+      </w:r>
+      <w:r>
+        <w:rPr>
+          <w:bCs/>
+          <w:lang w:val="es-ES_tradnl"/>
+        </w:rPr>
+        <w:t xml:space="preserve">a </w:t>
+      </w:r>
+      <w:r>
+        <w:rPr>
+          <w:b/>
+          <w:bCs/>
+          <w:lang w:val="es-ES_tradnl"/>
+        </w:rPr>
+        <w:t>rechazado.</w:t>
+      </w:r>
+    </w:p>
+    <w:p>
+      <w:pPr>
+        <w:pStyle w:val="Prrafodelista"/>
+        <w:ind w:left="1428"/>
+        <w:rPr>
+          <w:bCs/>
+          <w:lang w:val="es-ES_tradnl"/>
+        </w:rPr>
+      </w:pPr>
+    </w:p>
+    <w:p>
+      <w:pPr>
+        <w:pStyle w:val="Prrafodelista"/>
+        <w:numPr>
+          <w:ilvl w:val="0"/>
+          <w:numId w:val="6"/>
+        </w:numPr>
+        <w:rPr>
+          <w:b/>
+          <w:bCs/>
+          <w:lang w:val="es-ES_tradnl"/>
+        </w:rPr>
+      </w:pPr>
+      <w:r>
+        <w:rPr>
+          <w:b/>
+          <w:bCs/>
+          <w:lang w:val="es-ES_tradnl"/>
+        </w:rPr>
+        <w:t>Documentos</w:t>
       </w:r>
     </w:p>
     <w:p>
@@ -8900,37 +9166,61 @@
           <w:bCs/>
           <w:lang w:val="es-ES_tradnl"/>
         </w:rPr>
-        <w:t xml:space="preserve">Cambiar estado de petición de </w:t>
-      </w:r>
-      <w:r>
-        <w:rPr>
-          <w:b/>
-          <w:bCs/>
-          <w:lang w:val="es-ES_tradnl"/>
-        </w:rPr>
-        <w:t>por aprobar</w:t>
-      </w:r>
-      <w:r>
-        <w:rPr>
-          <w:bCs/>
-          <w:lang w:val="es-ES_tradnl"/>
-        </w:rPr>
-        <w:t xml:space="preserve"> a </w:t>
-      </w:r>
-      <w:r>
-        <w:rPr>
-          <w:b/>
-          <w:bCs/>
-          <w:lang w:val="es-ES_tradnl"/>
-        </w:rPr>
-        <w:t>aprobado</w:t>
-      </w:r>
-      <w:r>
-        <w:rPr>
-          <w:bCs/>
-          <w:lang w:val="es-ES_tradnl"/>
-        </w:rPr>
-        <w:t>.</w:t>
+        <w:t xml:space="preserve">Plan de </w:t>
+      </w:r>
+      <w:r>
+        <w:rPr>
+          <w:bCs/>
+          <w:lang w:val="es-ES_tradnl"/>
+        </w:rPr>
+        <w:t>control</w:t>
+      </w:r>
+      <w:r>
+        <w:rPr>
+          <w:bCs/>
+          <w:lang w:val="es-ES_tradnl"/>
+        </w:rPr>
+        <w:t xml:space="preserve"> de cambios</w:t>
+      </w:r>
+    </w:p>
+    <w:p>
+      <w:pPr>
+        <w:pStyle w:val="Prrafodelista"/>
+        <w:numPr>
+          <w:ilvl w:val="0"/>
+          <w:numId w:val="3"/>
+        </w:numPr>
+        <w:rPr>
+          <w:bCs/>
+          <w:lang w:val="es-ES_tradnl"/>
+        </w:rPr>
+      </w:pPr>
+      <w:r>
+        <w:rPr>
+          <w:bCs/>
+          <w:lang w:val="es-ES_tradnl"/>
+        </w:rPr>
+        <w:t>Documento de impacto y riesgos</w:t>
+      </w:r>
+    </w:p>
+    <w:p>
+      <w:pPr>
+        <w:pStyle w:val="Prrafodelista"/>
+        <w:numPr>
+          <w:ilvl w:val="0"/>
+          <w:numId w:val="3"/>
+        </w:numPr>
+        <w:rPr>
+          <w:bCs/>
+          <w:lang w:val="es-ES_tradnl"/>
+        </w:rPr>
+      </w:pPr>
+      <w:r>
+        <w:rPr>
+          <w:bCs/>
+          <w:lang w:val="es-ES_tradnl"/>
+        </w:rPr>
+        <w:t>Acta de reunión</w:t>
       </w:r>
     </w:p>
     <w:p>
@@ -8962,7 +9252,7 @@
           <w:bCs/>
           <w:lang w:val="es-ES_tradnl"/>
         </w:rPr>
-        <w:t>Documentos</w:t>
+        <w:t>Políticas</w:t>
       </w:r>
     </w:p>
     <w:p>
@@ -8982,21 +9272,7 @@
           <w:bCs/>
           <w:lang w:val="es-ES_tradnl"/>
         </w:rPr>
-        <w:t xml:space="preserve">Plan de </w:t>
-      </w:r>
-      <w:r>
-        <w:rPr>
-          <w:bCs/>
-          <w:lang w:val="es-ES_tradnl"/>
-        </w:rPr>
-        <w:t>control</w:t>
-      </w:r>
-      <w:r>
-        <w:rPr>
-          <w:bCs/>
-          <w:lang w:val="es-ES_tradnl"/>
-        </w:rPr>
-        <w:t xml:space="preserve"> de cambios</w:t>
+        <w:t>El comité de control de cambios debe asegurar su presencia con 5 días de anticipación.</w:t>
       </w:r>
     </w:p>
     <w:p>
@@ -9016,119 +9292,7 @@
           <w:bCs/>
           <w:lang w:val="es-ES_tradnl"/>
         </w:rPr>
-        <w:t>Documento de impacto y riesgos</w:t>
-      </w:r>
-    </w:p>
-    <w:p>
-      <w:pPr>
-        <w:pStyle w:val="Prrafodelista"/>
-        <w:numPr>
-          <w:ilvl w:val="0"/>
-          <w:numId w:val="3"/>
-        </w:numPr>
-        <w:rPr>
-          <w:bCs/>
-          <w:lang w:val="es-ES_tradnl"/>
-        </w:rPr>
-      </w:pPr>
-      <w:r>
-        <w:rPr>
-          <w:bCs/>
-          <w:lang w:val="es-ES_tradnl"/>
-        </w:rPr>
-        <w:t>Acta de reunión</w:t>
-      </w:r>
-    </w:p>
-    <w:p>
-      <w:pPr>
-        <w:pStyle w:val="Prrafodelista"/>
-        <w:ind w:left="1428"/>
-        <w:rPr>
-          <w:bCs/>
-          <w:lang w:val="es-ES_tradnl"/>
-        </w:rPr>
-      </w:pPr>
-    </w:p>
-    <w:p>
-      <w:pPr>
-        <w:pStyle w:val="Prrafodelista"/>
-        <w:numPr>
-          <w:ilvl w:val="0"/>
-          <w:numId w:val="6"/>
-        </w:numPr>
-        <w:rPr>
-          <w:b/>
-          <w:bCs/>
-          <w:lang w:val="es-ES_tradnl"/>
-        </w:rPr>
-      </w:pPr>
-      <w:r>
-        <w:rPr>
-          <w:b/>
-          <w:bCs/>
-          <w:lang w:val="es-ES_tradnl"/>
-        </w:rPr>
-        <w:t>Políticas</w:t>
-      </w:r>
-    </w:p>
-    <w:p>
-      <w:pPr>
-        <w:pStyle w:val="Prrafodelista"/>
-        <w:numPr>
-          <w:ilvl w:val="0"/>
-          <w:numId w:val="3"/>
-        </w:numPr>
-        <w:rPr>
-          <w:bCs/>
-          <w:lang w:val="es-ES_tradnl"/>
-        </w:rPr>
-      </w:pPr>
-      <w:r>
-        <w:rPr>
-          <w:bCs/>
-          <w:lang w:val="es-ES_tradnl"/>
-        </w:rPr>
-        <w:t>El comité de control de cambios presente para esta fase debe de asegurar su presencia con 5 días de anticipación.</w:t>
-      </w:r>
-    </w:p>
-    <w:p>
-      <w:pPr>
-        <w:pStyle w:val="Prrafodelista"/>
-        <w:numPr>
-          <w:ilvl w:val="0"/>
-          <w:numId w:val="3"/>
-        </w:numPr>
-        <w:rPr>
-          <w:bCs/>
-          <w:lang w:val="es-ES_tradnl"/>
-        </w:rPr>
-      </w:pPr>
-      <w:r>
-        <w:rPr>
-          <w:bCs/>
-          <w:lang w:val="es-ES_tradnl"/>
-        </w:rPr>
         <w:t>Si la petición de cambios es de urgencia, puede ser necesaria solo la aprobación del jefe de proyecto.</w:t>
-      </w:r>
-    </w:p>
-    <w:p>
-      <w:pPr>
-        <w:pStyle w:val="Prrafodelista"/>
-        <w:numPr>
-          <w:ilvl w:val="0"/>
-          <w:numId w:val="3"/>
-        </w:numPr>
-        <w:rPr>
-          <w:bCs/>
-          <w:lang w:val="es-ES_tradnl"/>
-        </w:rPr>
-      </w:pPr>
-      <w:r>
-        <w:rPr>
-          <w:bCs/>
-          <w:lang w:val="es-ES_tradnl"/>
-        </w:rPr>
-        <w:t>Una vez aprobado el cambio se realizan las acciones para hacer un seguimiento a la petición de cambio más preciso.</w:t>
       </w:r>
     </w:p>
     <w:p>
@@ -9159,6 +9323,7 @@
           <w:szCs w:val="24"/>
         </w:rPr>
       </w:pPr>
+      <w:bookmarkStart w:id="16" w:name="_Toc516493740"/>
       <w:r>
         <w:rPr>
           <w:b/>
@@ -9167,29 +9332,26 @@
         </w:rPr>
         <w:t>Planificación y Calendarización</w:t>
       </w:r>
+      <w:bookmarkEnd w:id="16"/>
     </w:p>
     <w:p>
       <w:pPr>
         <w:pStyle w:val="Prrafodelista"/>
         <w:numPr>
           <w:ilvl w:val="0"/>
-          <w:numId w:val="12"/>
+          <w:numId w:val="18"/>
         </w:numPr>
-        <w:spacing w:after="160" w:line="240" w:lineRule="auto"/>
-        <w:contextualSpacing w:val="0"/>
-        <w:jc w:val="both"/>
-        <w:outlineLvl w:val="1"/>
         <w:rPr>
           <w:b/>
-          <w:sz w:val="24"/>
-          <w:szCs w:val="24"/>
+          <w:bCs/>
+          <w:lang w:val="es-ES_tradnl"/>
         </w:rPr>
       </w:pPr>
       <w:r>
         <w:rPr>
           <w:b/>
-          <w:sz w:val="24"/>
-          <w:szCs w:val="24"/>
+          <w:bCs/>
+          <w:lang w:val="es-ES_tradnl"/>
         </w:rPr>
         <w:t>Actividades</w:t>
       </w:r>
@@ -9199,28 +9361,24 @@
         <w:pStyle w:val="Prrafodelista"/>
         <w:numPr>
           <w:ilvl w:val="0"/>
-          <w:numId w:val="14"/>
+          <w:numId w:val="3"/>
         </w:numPr>
-        <w:spacing w:after="160" w:line="240" w:lineRule="auto"/>
-        <w:jc w:val="both"/>
-        <w:outlineLvl w:val="1"/>
-        <w:rPr>
-          <w:b/>
-          <w:sz w:val="24"/>
-          <w:szCs w:val="24"/>
-        </w:rPr>
-      </w:pPr>
-      <w:r>
-        <w:rPr>
-          <w:sz w:val="24"/>
-          <w:szCs w:val="24"/>
+        <w:rPr>
+          <w:bCs/>
+          <w:lang w:val="es-ES_tradnl"/>
+        </w:rPr>
+      </w:pPr>
+      <w:r>
+        <w:rPr>
+          <w:bCs/>
+          <w:lang w:val="es-ES_tradnl"/>
         </w:rPr>
         <w:t>Definición</w:t>
       </w:r>
       <w:r>
         <w:rPr>
-          <w:sz w:val="24"/>
-          <w:szCs w:val="24"/>
+          <w:bCs/>
+          <w:lang w:val="es-ES_tradnl"/>
         </w:rPr>
         <w:t xml:space="preserve"> de fechas.</w:t>
       </w:r>
@@ -9230,28 +9388,24 @@
         <w:pStyle w:val="Prrafodelista"/>
         <w:numPr>
           <w:ilvl w:val="0"/>
-          <w:numId w:val="14"/>
+          <w:numId w:val="3"/>
         </w:numPr>
-        <w:spacing w:after="160" w:line="240" w:lineRule="auto"/>
-        <w:jc w:val="both"/>
-        <w:outlineLvl w:val="1"/>
-        <w:rPr>
-          <w:b/>
-          <w:sz w:val="24"/>
-          <w:szCs w:val="24"/>
-        </w:rPr>
-      </w:pPr>
-      <w:r>
-        <w:rPr>
-          <w:sz w:val="24"/>
-          <w:szCs w:val="24"/>
+        <w:rPr>
+          <w:bCs/>
+          <w:lang w:val="es-ES_tradnl"/>
+        </w:rPr>
+      </w:pPr>
+      <w:r>
+        <w:rPr>
+          <w:bCs/>
+          <w:lang w:val="es-ES_tradnl"/>
         </w:rPr>
         <w:t>Re planificación</w:t>
       </w:r>
       <w:r>
         <w:rPr>
-          <w:sz w:val="24"/>
-          <w:szCs w:val="24"/>
+          <w:bCs/>
+          <w:lang w:val="es-ES_tradnl"/>
         </w:rPr>
         <w:t xml:space="preserve"> de cambios afectados.</w:t>
       </w:r>
@@ -9261,35 +9415,31 @@
         <w:pStyle w:val="Prrafodelista"/>
         <w:numPr>
           <w:ilvl w:val="0"/>
-          <w:numId w:val="14"/>
+          <w:numId w:val="3"/>
         </w:numPr>
-        <w:spacing w:after="160" w:line="240" w:lineRule="auto"/>
-        <w:jc w:val="both"/>
-        <w:outlineLvl w:val="1"/>
-        <w:rPr>
-          <w:b/>
-          <w:sz w:val="24"/>
-          <w:szCs w:val="24"/>
-        </w:rPr>
-      </w:pPr>
-      <w:r>
-        <w:rPr>
-          <w:sz w:val="24"/>
-          <w:szCs w:val="24"/>
+        <w:rPr>
+          <w:bCs/>
+          <w:lang w:val="es-ES_tradnl"/>
+        </w:rPr>
+      </w:pPr>
+      <w:r>
+        <w:rPr>
+          <w:bCs/>
+          <w:lang w:val="es-ES_tradnl"/>
         </w:rPr>
         <w:t>Informar</w:t>
       </w:r>
       <w:r>
         <w:rPr>
-          <w:sz w:val="24"/>
-          <w:szCs w:val="24"/>
+          <w:bCs/>
+          <w:lang w:val="es-ES_tradnl"/>
         </w:rPr>
         <w:t xml:space="preserve"> </w:t>
       </w:r>
       <w:r>
         <w:rPr>
-          <w:sz w:val="24"/>
-          <w:szCs w:val="24"/>
+          <w:bCs/>
+          <w:lang w:val="es-ES_tradnl"/>
         </w:rPr>
         <w:t>a todos los implicados responsables y afectados del cambio.</w:t>
       </w:r>
@@ -9299,7 +9449,7 @@
         <w:pStyle w:val="Prrafodelista"/>
         <w:numPr>
           <w:ilvl w:val="0"/>
-          <w:numId w:val="14"/>
+          <w:numId w:val="3"/>
         </w:numPr>
         <w:rPr>
           <w:bCs/>
@@ -9359,23 +9509,19 @@
         <w:pStyle w:val="Prrafodelista"/>
         <w:numPr>
           <w:ilvl w:val="0"/>
-          <w:numId w:val="12"/>
+          <w:numId w:val="18"/>
         </w:numPr>
-        <w:spacing w:after="160" w:line="240" w:lineRule="auto"/>
-        <w:contextualSpacing w:val="0"/>
-        <w:jc w:val="both"/>
-        <w:outlineLvl w:val="1"/>
         <w:rPr>
           <w:b/>
-          <w:sz w:val="24"/>
-          <w:szCs w:val="24"/>
+          <w:bCs/>
+          <w:lang w:val="es-ES_tradnl"/>
         </w:rPr>
       </w:pPr>
       <w:r>
         <w:rPr>
           <w:b/>
-          <w:sz w:val="24"/>
-          <w:szCs w:val="24"/>
+          <w:bCs/>
+          <w:lang w:val="es-ES_tradnl"/>
         </w:rPr>
         <w:t>Documentación</w:t>
       </w:r>
@@ -9385,21 +9531,17 @@
         <w:pStyle w:val="Prrafodelista"/>
         <w:numPr>
           <w:ilvl w:val="0"/>
-          <w:numId w:val="15"/>
+          <w:numId w:val="3"/>
         </w:numPr>
-        <w:spacing w:after="160" w:line="240" w:lineRule="auto"/>
-        <w:jc w:val="both"/>
-        <w:outlineLvl w:val="1"/>
-        <w:rPr>
-          <w:b/>
-          <w:sz w:val="24"/>
-          <w:szCs w:val="24"/>
-        </w:rPr>
-      </w:pPr>
-      <w:r>
-        <w:rPr>
-          <w:sz w:val="24"/>
-          <w:szCs w:val="24"/>
+        <w:rPr>
+          <w:bCs/>
+          <w:lang w:val="es-ES_tradnl"/>
+        </w:rPr>
+      </w:pPr>
+      <w:r>
+        <w:rPr>
+          <w:bCs/>
+          <w:lang w:val="es-ES_tradnl"/>
         </w:rPr>
         <w:t>Llenado del campo “Fecha” en el RFC</w:t>
       </w:r>
@@ -9409,21 +9551,17 @@
         <w:pStyle w:val="Prrafodelista"/>
         <w:numPr>
           <w:ilvl w:val="0"/>
-          <w:numId w:val="15"/>
+          <w:numId w:val="3"/>
         </w:numPr>
-        <w:spacing w:after="160" w:line="240" w:lineRule="auto"/>
-        <w:jc w:val="both"/>
-        <w:outlineLvl w:val="1"/>
-        <w:rPr>
-          <w:b/>
-          <w:sz w:val="24"/>
-          <w:szCs w:val="24"/>
-        </w:rPr>
-      </w:pPr>
-      <w:r>
-        <w:rPr>
-          <w:sz w:val="24"/>
-          <w:szCs w:val="24"/>
+        <w:rPr>
+          <w:bCs/>
+          <w:lang w:val="es-ES_tradnl"/>
+        </w:rPr>
+      </w:pPr>
+      <w:r>
+        <w:rPr>
+          <w:bCs/>
+          <w:lang w:val="es-ES_tradnl"/>
         </w:rPr>
         <w:t>Actualización o creación del calendario de cambios.</w:t>
       </w:r>
@@ -9447,12 +9585,70 @@
         <w:pStyle w:val="Prrafodelista"/>
         <w:numPr>
           <w:ilvl w:val="0"/>
-          <w:numId w:val="12"/>
+          <w:numId w:val="18"/>
         </w:numPr>
-        <w:spacing w:after="160" w:line="240" w:lineRule="auto"/>
-        <w:contextualSpacing w:val="0"/>
-        <w:jc w:val="both"/>
-        <w:outlineLvl w:val="1"/>
+        <w:rPr>
+          <w:b/>
+          <w:bCs/>
+          <w:lang w:val="es-ES_tradnl"/>
+        </w:rPr>
+      </w:pPr>
+      <w:r>
+        <w:rPr>
+          <w:b/>
+          <w:bCs/>
+          <w:lang w:val="es-ES_tradnl"/>
+        </w:rPr>
+        <w:t>Políticas</w:t>
+      </w:r>
+    </w:p>
+    <w:p>
+      <w:pPr>
+        <w:pStyle w:val="Prrafodelista"/>
+        <w:numPr>
+          <w:ilvl w:val="0"/>
+          <w:numId w:val="3"/>
+        </w:numPr>
+        <w:rPr>
+          <w:bCs/>
+          <w:lang w:val="es-ES_tradnl"/>
+        </w:rPr>
+      </w:pPr>
+      <w:r>
+        <w:rPr>
+          <w:bCs/>
+          <w:lang w:val="es-ES_tradnl"/>
+        </w:rPr>
+        <w:t>De forma paralela con el proceso de gestión de entrega, el grupo de gestión de cambios realizara planificación del o los cambios, coordinando la relación y los impactos que se presentaran sobre los cambios que estén en marcha.</w:t>
+      </w:r>
+    </w:p>
+    <w:p>
+      <w:pPr>
+        <w:pStyle w:val="Prrafodelista"/>
+        <w:numPr>
+          <w:ilvl w:val="0"/>
+          <w:numId w:val="3"/>
+        </w:numPr>
+        <w:rPr>
+          <w:bCs/>
+          <w:lang w:val="es-ES_tradnl"/>
+        </w:rPr>
+      </w:pPr>
+      <w:r>
+        <w:rPr>
+          <w:bCs/>
+          <w:lang w:val="es-ES_tradnl"/>
+        </w:rPr>
+        <w:t>Se hará un seguimiento a aquellas solicitudes de cambo que ya estén en la fase de aprobación y de ser necesario se pasara a hacer una re planificación de sus fechas para la puesta en producción, dependiendo de las necesidades del negocio, prioridades y categorías de las mismas.</w:t>
+      </w:r>
+    </w:p>
+    <w:p>
+      <w:pPr>
+        <w:pStyle w:val="Prrafodelista"/>
+        <w:numPr>
+          <w:ilvl w:val="0"/>
+          <w:numId w:val="3"/>
+        </w:numPr>
         <w:rPr>
           <w:b/>
           <w:sz w:val="24"/>
@@ -9461,121 +9657,41 @@
       </w:pPr>
       <w:r>
         <w:rPr>
-          <w:b/>
+          <w:bCs/>
+          <w:lang w:val="es-ES_tradnl"/>
+        </w:rPr>
+        <w:t xml:space="preserve">Se </w:t>
+      </w:r>
+      <w:r>
+        <w:rPr>
+          <w:bCs/>
+          <w:lang w:val="es-ES_tradnl"/>
+        </w:rPr>
+        <w:t>enviará</w:t>
+      </w:r>
+      <w:r>
+        <w:rPr>
+          <w:bCs/>
+          <w:lang w:val="es-ES_tradnl"/>
+        </w:rPr>
+        <w:t xml:space="preserve"> un mensaje con las fechas estimadas en las cuales se pondrá en producción los cambios solicitados mediante el correo</w:t>
+      </w:r>
+      <w:r>
+        <w:rPr>
           <w:sz w:val="24"/>
           <w:szCs w:val="24"/>
         </w:rPr>
-        <w:t>Políticas</w:t>
-      </w:r>
-    </w:p>
-    <w:p>
-      <w:pPr>
-        <w:pStyle w:val="Prrafodelista"/>
-        <w:numPr>
-          <w:ilvl w:val="0"/>
-          <w:numId w:val="16"/>
-        </w:numPr>
-        <w:spacing w:after="160" w:line="240" w:lineRule="auto"/>
-        <w:jc w:val="both"/>
-        <w:outlineLvl w:val="1"/>
-        <w:rPr>
-          <w:b/>
-          <w:sz w:val="24"/>
-          <w:szCs w:val="24"/>
-        </w:rPr>
-      </w:pPr>
-      <w:r>
-        <w:rPr>
-          <w:sz w:val="24"/>
-          <w:szCs w:val="24"/>
-        </w:rPr>
-        <w:t>De forma paralela con el proceso de gestión de entrega, el grupo de gestión de cambios realizara planificación del o los cambios, coordinando la relación y los impactos que se presentaran sobre los cambios que estén en marcha.</w:t>
-      </w:r>
-    </w:p>
-    <w:p>
-      <w:pPr>
-        <w:pStyle w:val="Prrafodelista"/>
-        <w:numPr>
-          <w:ilvl w:val="0"/>
-          <w:numId w:val="16"/>
-        </w:numPr>
-        <w:spacing w:after="160" w:line="240" w:lineRule="auto"/>
-        <w:jc w:val="both"/>
-        <w:outlineLvl w:val="1"/>
-        <w:rPr>
-          <w:b/>
-          <w:sz w:val="24"/>
-          <w:szCs w:val="24"/>
-        </w:rPr>
-      </w:pPr>
-      <w:r>
-        <w:rPr>
-          <w:sz w:val="24"/>
-          <w:szCs w:val="24"/>
-        </w:rPr>
-        <w:t xml:space="preserve">Se hará un seguimiento a aquellas solicitudes de cambo que ya estén en la fase de aprobación y de ser necesario se pasara a hacer una re planificación de sus </w:t>
-      </w:r>
-      <w:r>
-        <w:rPr>
-          <w:sz w:val="24"/>
-          <w:szCs w:val="24"/>
-        </w:rPr>
-        <w:lastRenderedPageBreak/>
-        <w:t>fechas para la puesta en producción, dependiendo de las necesidades del negocio, prioridades y categorías de las mismas.</w:t>
-      </w:r>
-    </w:p>
-    <w:p>
-      <w:pPr>
-        <w:pStyle w:val="Prrafodelista"/>
-        <w:numPr>
-          <w:ilvl w:val="0"/>
-          <w:numId w:val="16"/>
-        </w:numPr>
-        <w:spacing w:after="160" w:line="240" w:lineRule="auto"/>
-        <w:jc w:val="both"/>
-        <w:outlineLvl w:val="1"/>
-        <w:rPr>
-          <w:b/>
-          <w:sz w:val="24"/>
-          <w:szCs w:val="24"/>
-        </w:rPr>
-      </w:pPr>
-      <w:r>
-        <w:rPr>
-          <w:sz w:val="24"/>
-          <w:szCs w:val="24"/>
-        </w:rPr>
-        <w:t xml:space="preserve">Se </w:t>
-      </w:r>
-      <w:r>
-        <w:rPr>
-          <w:sz w:val="24"/>
-          <w:szCs w:val="24"/>
-        </w:rPr>
-        <w:t>enviará</w:t>
-      </w:r>
-      <w:r>
-        <w:rPr>
-          <w:sz w:val="24"/>
-          <w:szCs w:val="24"/>
-        </w:rPr>
-        <w:t xml:space="preserve"> un mensaje con las fechas estimadas en las cuales se pondrá en producción los cambios solicitados mediante el correo </w:t>
+        <w:t xml:space="preserve"> </w:t>
       </w:r>
       <w:hyperlink r:id="rId12" w:history="1">
         <w:r>
           <w:rPr>
             <w:rStyle w:val="Hipervnculo"/>
-            <w:sz w:val="24"/>
-            <w:szCs w:val="24"/>
           </w:rPr>
           <w:t>soporte@iss.com</w:t>
         </w:r>
       </w:hyperlink>
       <w:r>
-        <w:rPr>
-          <w:sz w:val="24"/>
-          <w:szCs w:val="24"/>
-        </w:rPr>
         <w:t>.</w:t>
       </w:r>
     </w:p>
@@ -9611,6 +9727,7 @@
           <w:szCs w:val="24"/>
         </w:rPr>
       </w:pPr>
+      <w:bookmarkStart w:id="17" w:name="_Toc516493741"/>
       <w:r>
         <w:rPr>
           <w:b/>
@@ -9619,6 +9736,7 @@
         </w:rPr>
         <w:t>Implementación del Cambio</w:t>
       </w:r>
+      <w:bookmarkEnd w:id="17"/>
     </w:p>
     <w:p>
       <w:pPr>
@@ -9774,23 +9892,7 @@
           <w:bCs/>
           <w:lang w:val="es-ES_tradnl"/>
         </w:rPr>
-        <w:t xml:space="preserve"> </w:t>
-      </w:r>
-      <w:proofErr w:type="spellStart"/>
-      <w:r>
-        <w:rPr>
-          <w:bCs/>
-          <w:lang w:val="es-ES_tradnl"/>
-        </w:rPr>
-        <w:t>a</w:t>
-      </w:r>
-      <w:proofErr w:type="spellEnd"/>
-      <w:r>
-        <w:rPr>
-          <w:bCs/>
-          <w:lang w:val="es-ES_tradnl"/>
-        </w:rPr>
-        <w:t xml:space="preserve"> </w:t>
+        <w:t xml:space="preserve"> a </w:t>
       </w:r>
       <w:r>
         <w:rPr>
@@ -10000,7 +10102,7 @@
           <w:szCs w:val="24"/>
         </w:rPr>
       </w:pPr>
-      <w:bookmarkStart w:id="16" w:name="_Toc516108239"/>
+      <w:bookmarkStart w:id="18" w:name="_Toc516493742"/>
       <w:r>
         <w:rPr>
           <w:b/>
@@ -10009,7 +10111,7 @@
         </w:rPr>
         <w:t>Verificación de la implementación</w:t>
       </w:r>
-      <w:bookmarkEnd w:id="16"/>
+      <w:bookmarkEnd w:id="18"/>
     </w:p>
     <w:p>
       <w:pPr>
@@ -10371,7 +10473,6 @@
           <w:bCs/>
           <w:lang w:val="es-ES_tradnl"/>
         </w:rPr>
-        <w:lastRenderedPageBreak/>
         <w:t>Se le envía un registro online de satisfacción al director de proyecto y a los líderes de mantenimiento</w:t>
       </w:r>
       <w:r>
@@ -10409,7 +10510,7 @@
           <w:szCs w:val="24"/>
         </w:rPr>
       </w:pPr>
-      <w:bookmarkStart w:id="17" w:name="_Toc516108240"/>
+      <w:bookmarkStart w:id="19" w:name="_Toc516493743"/>
       <w:r>
         <w:rPr>
           <w:b/>
@@ -10418,7 +10519,7 @@
         </w:rPr>
         <w:t>Cierre</w:t>
       </w:r>
-      <w:bookmarkEnd w:id="17"/>
+      <w:bookmarkEnd w:id="19"/>
     </w:p>
     <w:p>
       <w:pPr>
@@ -10439,6 +10540,7 @@
           <w:bCs/>
           <w:lang w:val="es-ES_tradnl"/>
         </w:rPr>
+        <w:lastRenderedPageBreak/>
         <w:t>Actividades</w:t>
       </w:r>
     </w:p>
@@ -10534,23 +10636,7 @@
           <w:bCs/>
           <w:lang w:val="es-ES_tradnl"/>
         </w:rPr>
-        <w:t xml:space="preserve"> </w:t>
-      </w:r>
-      <w:proofErr w:type="spellStart"/>
-      <w:r>
-        <w:rPr>
-          <w:bCs/>
-          <w:lang w:val="es-ES_tradnl"/>
-        </w:rPr>
-        <w:t>a</w:t>
-      </w:r>
-      <w:proofErr w:type="spellEnd"/>
-      <w:r>
-        <w:rPr>
-          <w:bCs/>
-          <w:lang w:val="es-ES_tradnl"/>
-        </w:rPr>
-        <w:t xml:space="preserve"> </w:t>
+        <w:t xml:space="preserve"> a </w:t>
       </w:r>
       <w:r>
         <w:rPr>
@@ -10752,7 +10838,7 @@
 </file>
 
 <file path=word/endnotes.xml><?xml version="1.0" encoding="utf-8"?>
-<w:endnotes xmlns:wpc="http://schemas.microsoft.com/office/word/2010/wordprocessingCanvas" xmlns:cx="http://schemas.microsoft.com/office/drawing/2014/chartex" xmlns:cx1="http://schemas.microsoft.com/office/drawing/2015/9/8/chartex" xmlns:cx2="http://schemas.microsoft.com/office/drawing/2015/10/21/chartex" xmlns:cx3="http://schemas.microsoft.com/office/drawing/2016/5/9/chartex" xmlns:cx4="http://schemas.microsoft.com/office/drawing/2016/5/10/chartex" xmlns:cx5="http://schemas.microsoft.com/office/drawing/2016/5/11/chartex" xmlns:cx6="http://schemas.microsoft.com/office/drawing/2016/5/12/chartex" xmlns:cx7="http://schemas.microsoft.com/office/drawing/2016/5/13/chartex" xmlns:cx8="http://schemas.microsoft.com/office/drawing/2016/5/14/chartex" xmlns:mc="http://schemas.openxmlformats.org/markup-compatibility/2006" xmlns:aink="http://schemas.microsoft.com/office/drawing/2016/ink" xmlns:am3d="http://schemas.microsoft.com/office/drawing/2017/model3d" xmlns:o="urn:schemas-microsoft-com:office:office" xmlns:r="http://schemas.openxmlformats.org/officeDocument/2006/relationships" xmlns:m="http://schemas.openxmlformats.org/officeDocument/2006/math" xmlns:v="urn:schemas-microsoft-com:vml" xmlns:wp14="http://schemas.microsoft.com/office/word/2010/wordprocessingDrawing" xmlns:wp="http://schemas.openxmlformats.org/drawingml/2006/wordprocessingDrawing" xmlns:w10="urn:schemas-microsoft-com:office:word" xmlns:w="http://schemas.openxmlformats.org/wordprocessingml/2006/main" xmlns:w14="http://schemas.microsoft.com/office/word/2010/wordml" xmlns:w15="http://schemas.microsoft.com/office/word/2012/wordml" xmlns:w16cid="http://schemas.microsoft.com/office/word/2016/wordml/cid" xmlns:w16se="http://schemas.microsoft.com/office/word/2015/wordml/symex" xmlns:wpg="http://schemas.microsoft.com/office/word/2010/wordprocessingGroup" xmlns:wpi="http://schemas.microsoft.com/office/word/2010/wordprocessingInk" xmlns:wne="http://schemas.microsoft.com/office/word/2006/wordml" xmlns:wps="http://schemas.microsoft.com/office/word/2010/wordprocessingShape" mc:Ignorable="w14 w15 w16se w16cid wp14">
+<w:endnotes xmlns:wpc="http://schemas.microsoft.com/office/word/2010/wordprocessingCanvas" xmlns:mc="http://schemas.openxmlformats.org/markup-compatibility/2006" xmlns:o="urn:schemas-microsoft-com:office:office" xmlns:r="http://schemas.openxmlformats.org/officeDocument/2006/relationships" xmlns:m="http://schemas.openxmlformats.org/officeDocument/2006/math" xmlns:v="urn:schemas-microsoft-com:vml" xmlns:wp14="http://schemas.microsoft.com/office/word/2010/wordprocessingDrawing" xmlns:wp="http://schemas.openxmlformats.org/drawingml/2006/wordprocessingDrawing" xmlns:w10="urn:schemas-microsoft-com:office:word" xmlns:w="http://schemas.openxmlformats.org/wordprocessingml/2006/main" xmlns:w14="http://schemas.microsoft.com/office/word/2010/wordml" xmlns:w15="http://schemas.microsoft.com/office/word/2012/wordml" xmlns:wpg="http://schemas.microsoft.com/office/word/2010/wordprocessingGroup" xmlns:wpi="http://schemas.microsoft.com/office/word/2010/wordprocessingInk" xmlns:wne="http://schemas.microsoft.com/office/word/2006/wordml" xmlns:wps="http://schemas.microsoft.com/office/word/2010/wordprocessingShape" mc:Ignorable="w14 w15 wp14">
   <w:endnote w:type="separator" w:id="-1">
     <w:p>
       <w:pPr>
@@ -10777,7 +10863,7 @@
 </file>
 
 <file path=word/footer1.xml><?xml version="1.0" encoding="utf-8"?>
-<w:ftr xmlns:wpc="http://schemas.microsoft.com/office/word/2010/wordprocessingCanvas" xmlns:cx="http://schemas.microsoft.com/office/drawing/2014/chartex" xmlns:cx1="http://schemas.microsoft.com/office/drawing/2015/9/8/chartex" xmlns:cx2="http://schemas.microsoft.com/office/drawing/2015/10/21/chartex" xmlns:cx3="http://schemas.microsoft.com/office/drawing/2016/5/9/chartex" xmlns:cx4="http://schemas.microsoft.com/office/drawing/2016/5/10/chartex" xmlns:cx5="http://schemas.microsoft.com/office/drawing/2016/5/11/chartex" xmlns:cx6="http://schemas.microsoft.com/office/drawing/2016/5/12/chartex" xmlns:cx7="http://schemas.microsoft.com/office/drawing/2016/5/13/chartex" xmlns:cx8="http://schemas.microsoft.com/office/drawing/2016/5/14/chartex" xmlns:mc="http://schemas.openxmlformats.org/markup-compatibility/2006" xmlns:aink="http://schemas.microsoft.com/office/drawing/2016/ink" xmlns:am3d="http://schemas.microsoft.com/office/drawing/2017/model3d" xmlns:o="urn:schemas-microsoft-com:office:office" xmlns:r="http://schemas.openxmlformats.org/officeDocument/2006/relationships" xmlns:m="http://schemas.openxmlformats.org/officeDocument/2006/math" xmlns:v="urn:schemas-microsoft-com:vml" xmlns:wp14="http://schemas.microsoft.com/office/word/2010/wordprocessingDrawing" xmlns:wp="http://schemas.openxmlformats.org/drawingml/2006/wordprocessingDrawing" xmlns:w10="urn:schemas-microsoft-com:office:word" xmlns:w="http://schemas.openxmlformats.org/wordprocessingml/2006/main" xmlns:w14="http://schemas.microsoft.com/office/word/2010/wordml" xmlns:w15="http://schemas.microsoft.com/office/word/2012/wordml" xmlns:w16cid="http://schemas.microsoft.com/office/word/2016/wordml/cid" xmlns:w16se="http://schemas.microsoft.com/office/word/2015/wordml/symex" xmlns:wpg="http://schemas.microsoft.com/office/word/2010/wordprocessingGroup" xmlns:wpi="http://schemas.microsoft.com/office/word/2010/wordprocessingInk" xmlns:wne="http://schemas.microsoft.com/office/word/2006/wordml" xmlns:wps="http://schemas.microsoft.com/office/word/2010/wordprocessingShape" mc:Ignorable="w14 w15 w16se w16cid wp14">
+<w:ftr xmlns:wpc="http://schemas.microsoft.com/office/word/2010/wordprocessingCanvas" xmlns:mc="http://schemas.openxmlformats.org/markup-compatibility/2006" xmlns:o="urn:schemas-microsoft-com:office:office" xmlns:r="http://schemas.openxmlformats.org/officeDocument/2006/relationships" xmlns:m="http://schemas.openxmlformats.org/officeDocument/2006/math" xmlns:v="urn:schemas-microsoft-com:vml" xmlns:wp14="http://schemas.microsoft.com/office/word/2010/wordprocessingDrawing" xmlns:wp="http://schemas.openxmlformats.org/drawingml/2006/wordprocessingDrawing" xmlns:w10="urn:schemas-microsoft-com:office:word" xmlns:w="http://schemas.openxmlformats.org/wordprocessingml/2006/main" xmlns:w14="http://schemas.microsoft.com/office/word/2010/wordml" xmlns:w15="http://schemas.microsoft.com/office/word/2012/wordml" xmlns:wpg="http://schemas.microsoft.com/office/word/2010/wordprocessingGroup" xmlns:wpi="http://schemas.microsoft.com/office/word/2010/wordprocessingInk" xmlns:wne="http://schemas.microsoft.com/office/word/2006/wordml" xmlns:wps="http://schemas.microsoft.com/office/word/2010/wordprocessingShape" mc:Ignorable="w14 w15 wp14">
   <w:p>
     <w:pPr>
       <w:pStyle w:val="Piedepgina"/>
@@ -10792,7 +10878,7 @@
 </file>
 
 <file path=word/footnotes.xml><?xml version="1.0" encoding="utf-8"?>
-<w:footnotes xmlns:wpc="http://schemas.microsoft.com/office/word/2010/wordprocessingCanvas" xmlns:cx="http://schemas.microsoft.com/office/drawing/2014/chartex" xmlns:cx1="http://schemas.microsoft.com/office/drawing/2015/9/8/chartex" xmlns:cx2="http://schemas.microsoft.com/office/drawing/2015/10/21/chartex" xmlns:cx3="http://schemas.microsoft.com/office/drawing/2016/5/9/chartex" xmlns:cx4="http://schemas.microsoft.com/office/drawing/2016/5/10/chartex" xmlns:cx5="http://schemas.microsoft.com/office/drawing/2016/5/11/chartex" xmlns:cx6="http://schemas.microsoft.com/office/drawing/2016/5/12/chartex" xmlns:cx7="http://schemas.microsoft.com/office/drawing/2016/5/13/chartex" xmlns:cx8="http://schemas.microsoft.com/office/drawing/2016/5/14/chartex" xmlns:mc="http://schemas.openxmlformats.org/markup-compatibility/2006" xmlns:aink="http://schemas.microsoft.com/office/drawing/2016/ink" xmlns:am3d="http://schemas.microsoft.com/office/drawing/2017/model3d" xmlns:o="urn:schemas-microsoft-com:office:office" xmlns:r="http://schemas.openxmlformats.org/officeDocument/2006/relationships" xmlns:m="http://schemas.openxmlformats.org/officeDocument/2006/math" xmlns:v="urn:schemas-microsoft-com:vml" xmlns:wp14="http://schemas.microsoft.com/office/word/2010/wordprocessingDrawing" xmlns:wp="http://schemas.openxmlformats.org/drawingml/2006/wordprocessingDrawing" xmlns:w10="urn:schemas-microsoft-com:office:word" xmlns:w="http://schemas.openxmlformats.org/wordprocessingml/2006/main" xmlns:w14="http://schemas.microsoft.com/office/word/2010/wordml" xmlns:w15="http://schemas.microsoft.com/office/word/2012/wordml" xmlns:w16cid="http://schemas.microsoft.com/office/word/2016/wordml/cid" xmlns:w16se="http://schemas.microsoft.com/office/word/2015/wordml/symex" xmlns:wpg="http://schemas.microsoft.com/office/word/2010/wordprocessingGroup" xmlns:wpi="http://schemas.microsoft.com/office/word/2010/wordprocessingInk" xmlns:wne="http://schemas.microsoft.com/office/word/2006/wordml" xmlns:wps="http://schemas.microsoft.com/office/word/2010/wordprocessingShape" mc:Ignorable="w14 w15 w16se w16cid wp14">
+<w:footnotes xmlns:wpc="http://schemas.microsoft.com/office/word/2010/wordprocessingCanvas" xmlns:mc="http://schemas.openxmlformats.org/markup-compatibility/2006" xmlns:o="urn:schemas-microsoft-com:office:office" xmlns:r="http://schemas.openxmlformats.org/officeDocument/2006/relationships" xmlns:m="http://schemas.openxmlformats.org/officeDocument/2006/math" xmlns:v="urn:schemas-microsoft-com:vml" xmlns:wp14="http://schemas.microsoft.com/office/word/2010/wordprocessingDrawing" xmlns:wp="http://schemas.openxmlformats.org/drawingml/2006/wordprocessingDrawing" xmlns:w10="urn:schemas-microsoft-com:office:word" xmlns:w="http://schemas.openxmlformats.org/wordprocessingml/2006/main" xmlns:w14="http://schemas.microsoft.com/office/word/2010/wordml" xmlns:w15="http://schemas.microsoft.com/office/word/2012/wordml" xmlns:wpg="http://schemas.microsoft.com/office/word/2010/wordprocessingGroup" xmlns:wpi="http://schemas.microsoft.com/office/word/2010/wordprocessingInk" xmlns:wne="http://schemas.microsoft.com/office/word/2006/wordml" xmlns:wps="http://schemas.microsoft.com/office/word/2010/wordprocessingShape" mc:Ignorable="w14 w15 wp14">
   <w:footnote w:type="separator" w:id="-1">
     <w:p>
       <w:pPr>
@@ -10817,7 +10903,7 @@
 </file>
 
 <file path=word/header1.xml><?xml version="1.0" encoding="utf-8"?>
-<w:hdr xmlns:wpc="http://schemas.microsoft.com/office/word/2010/wordprocessingCanvas" xmlns:cx="http://schemas.microsoft.com/office/drawing/2014/chartex" xmlns:cx1="http://schemas.microsoft.com/office/drawing/2015/9/8/chartex" xmlns:cx2="http://schemas.microsoft.com/office/drawing/2015/10/21/chartex" xmlns:cx3="http://schemas.microsoft.com/office/drawing/2016/5/9/chartex" xmlns:cx4="http://schemas.microsoft.com/office/drawing/2016/5/10/chartex" xmlns:cx5="http://schemas.microsoft.com/office/drawing/2016/5/11/chartex" xmlns:cx6="http://schemas.microsoft.com/office/drawing/2016/5/12/chartex" xmlns:cx7="http://schemas.microsoft.com/office/drawing/2016/5/13/chartex" xmlns:cx8="http://schemas.microsoft.com/office/drawing/2016/5/14/chartex" xmlns:mc="http://schemas.openxmlformats.org/markup-compatibility/2006" xmlns:aink="http://schemas.microsoft.com/office/drawing/2016/ink" xmlns:am3d="http://schemas.microsoft.com/office/drawing/2017/model3d" xmlns:o="urn:schemas-microsoft-com:office:office" xmlns:r="http://schemas.openxmlformats.org/officeDocument/2006/relationships" xmlns:m="http://schemas.openxmlformats.org/officeDocument/2006/math" xmlns:v="urn:schemas-microsoft-com:vml" xmlns:wp14="http://schemas.microsoft.com/office/word/2010/wordprocessingDrawing" xmlns:wp="http://schemas.openxmlformats.org/drawingml/2006/wordprocessingDrawing" xmlns:w10="urn:schemas-microsoft-com:office:word" xmlns:w="http://schemas.openxmlformats.org/wordprocessingml/2006/main" xmlns:w14="http://schemas.microsoft.com/office/word/2010/wordml" xmlns:w15="http://schemas.microsoft.com/office/word/2012/wordml" xmlns:w16cid="http://schemas.microsoft.com/office/word/2016/wordml/cid" xmlns:w16se="http://schemas.microsoft.com/office/word/2015/wordml/symex" xmlns:wpg="http://schemas.microsoft.com/office/word/2010/wordprocessingGroup" xmlns:wpi="http://schemas.microsoft.com/office/word/2010/wordprocessingInk" xmlns:wne="http://schemas.microsoft.com/office/word/2006/wordml" xmlns:wps="http://schemas.microsoft.com/office/word/2010/wordprocessingShape" mc:Ignorable="w14 w15 w16se w16cid wp14">
+<w:hdr xmlns:wpc="http://schemas.microsoft.com/office/word/2010/wordprocessingCanvas" xmlns:mc="http://schemas.openxmlformats.org/markup-compatibility/2006" xmlns:o="urn:schemas-microsoft-com:office:office" xmlns:r="http://schemas.openxmlformats.org/officeDocument/2006/relationships" xmlns:m="http://schemas.openxmlformats.org/officeDocument/2006/math" xmlns:v="urn:schemas-microsoft-com:vml" xmlns:wp14="http://schemas.microsoft.com/office/word/2010/wordprocessingDrawing" xmlns:wp="http://schemas.openxmlformats.org/drawingml/2006/wordprocessingDrawing" xmlns:w10="urn:schemas-microsoft-com:office:word" xmlns:w="http://schemas.openxmlformats.org/wordprocessingml/2006/main" xmlns:w14="http://schemas.microsoft.com/office/word/2010/wordml" xmlns:w15="http://schemas.microsoft.com/office/word/2012/wordml" xmlns:wpg="http://schemas.microsoft.com/office/word/2010/wordprocessingGroup" xmlns:wpi="http://schemas.microsoft.com/office/word/2010/wordprocessingInk" xmlns:wne="http://schemas.microsoft.com/office/word/2006/wordml" xmlns:wps="http://schemas.microsoft.com/office/word/2010/wordprocessingShape" mc:Ignorable="w14 w15 wp14">
   <w:tbl>
     <w:tblPr>
       <w:tblW w:w="5055" w:type="pct"/>
@@ -10928,7 +11014,7 @@
               <w:sz w:val="19"/>
               <w:szCs w:val="19"/>
             </w:rPr>
-            <w:t xml:space="preserve"> – Versión 1.</w:t>
+            <w:t xml:space="preserve"> – Versión </w:t>
           </w:r>
           <w:r>
             <w:rPr>
@@ -10937,7 +11023,7 @@
               <w:sz w:val="19"/>
               <w:szCs w:val="19"/>
             </w:rPr>
-            <w:t>8</w:t>
+            <w:t>2.1</w:t>
           </w:r>
         </w:p>
       </w:tc>
@@ -10975,7 +11061,7 @@
                 <w:rPr>
                   <w:color w:val="FFFFFF" w:themeColor="background1"/>
                 </w:rPr>
-                <w:t>8</w:t>
+                <w:t>11</w:t>
               </w:r>
               <w:r>
                 <w:rPr>
@@ -11003,7 +11089,7 @@
 </file>
 
 <file path=word/numbering.xml><?xml version="1.0" encoding="utf-8"?>
-<w:numbering xmlns:wpc="http://schemas.microsoft.com/office/word/2010/wordprocessingCanvas" xmlns:cx="http://schemas.microsoft.com/office/drawing/2014/chartex" xmlns:cx1="http://schemas.microsoft.com/office/drawing/2015/9/8/chartex" xmlns:cx2="http://schemas.microsoft.com/office/drawing/2015/10/21/chartex" xmlns:cx3="http://schemas.microsoft.com/office/drawing/2016/5/9/chartex" xmlns:cx4="http://schemas.microsoft.com/office/drawing/2016/5/10/chartex" xmlns:cx5="http://schemas.microsoft.com/office/drawing/2016/5/11/chartex" xmlns:cx6="http://schemas.microsoft.com/office/drawing/2016/5/12/chartex" xmlns:cx7="http://schemas.microsoft.com/office/drawing/2016/5/13/chartex" xmlns:cx8="http://schemas.microsoft.com/office/drawing/2016/5/14/chartex" xmlns:mc="http://schemas.openxmlformats.org/markup-compatibility/2006" xmlns:aink="http://schemas.microsoft.com/office/drawing/2016/ink" xmlns:am3d="http://schemas.microsoft.com/office/drawing/2017/model3d" xmlns:o="urn:schemas-microsoft-com:office:office" xmlns:r="http://schemas.openxmlformats.org/officeDocument/2006/relationships" xmlns:m="http://schemas.openxmlformats.org/officeDocument/2006/math" xmlns:v="urn:schemas-microsoft-com:vml" xmlns:wp14="http://schemas.microsoft.com/office/word/2010/wordprocessingDrawing" xmlns:wp="http://schemas.openxmlformats.org/drawingml/2006/wordprocessingDrawing" xmlns:w10="urn:schemas-microsoft-com:office:word" xmlns:w="http://schemas.openxmlformats.org/wordprocessingml/2006/main" xmlns:w14="http://schemas.microsoft.com/office/word/2010/wordml" xmlns:w15="http://schemas.microsoft.com/office/word/2012/wordml" xmlns:w16cid="http://schemas.microsoft.com/office/word/2016/wordml/cid" xmlns:w16se="http://schemas.microsoft.com/office/word/2015/wordml/symex" xmlns:wpg="http://schemas.microsoft.com/office/word/2010/wordprocessingGroup" xmlns:wpi="http://schemas.microsoft.com/office/word/2010/wordprocessingInk" xmlns:wne="http://schemas.microsoft.com/office/word/2006/wordml" xmlns:wps="http://schemas.microsoft.com/office/word/2010/wordprocessingShape" mc:Ignorable="w14 w15 w16se w16cid wp14">
+<w:numbering xmlns:wpc="http://schemas.microsoft.com/office/word/2010/wordprocessingCanvas" xmlns:mc="http://schemas.openxmlformats.org/markup-compatibility/2006" xmlns:o="urn:schemas-microsoft-com:office:office" xmlns:r="http://schemas.openxmlformats.org/officeDocument/2006/relationships" xmlns:m="http://schemas.openxmlformats.org/officeDocument/2006/math" xmlns:v="urn:schemas-microsoft-com:vml" xmlns:wp14="http://schemas.microsoft.com/office/word/2010/wordprocessingDrawing" xmlns:wp="http://schemas.openxmlformats.org/drawingml/2006/wordprocessingDrawing" xmlns:w10="urn:schemas-microsoft-com:office:word" xmlns:w="http://schemas.openxmlformats.org/wordprocessingml/2006/main" xmlns:w14="http://schemas.microsoft.com/office/word/2010/wordml" xmlns:w15="http://schemas.microsoft.com/office/word/2012/wordml" xmlns:wpg="http://schemas.microsoft.com/office/word/2010/wordprocessingGroup" xmlns:wpi="http://schemas.microsoft.com/office/word/2010/wordprocessingInk" xmlns:wne="http://schemas.microsoft.com/office/word/2006/wordml" xmlns:wps="http://schemas.microsoft.com/office/word/2010/wordprocessingShape" mc:Ignorable="w14 w15 wp14">
   <w:abstractNum w:abstractNumId="0" w15:restartNumberingAfterBreak="0">
     <w:nsid w:val="05F07F82"/>
     <w:multiLevelType w:val="hybridMultilevel"/>
@@ -11118,6 +11204,95 @@
     </w:lvl>
   </w:abstractNum>
   <w:abstractNum w:abstractNumId="1" w15:restartNumberingAfterBreak="0">
+    <w:nsid w:val="062F5E42"/>
+    <w:multiLevelType w:val="hybridMultilevel"/>
+    <w:tmpl w:val="A7B2DC98"/>
+    <w:lvl w:ilvl="0" w:tplc="987E865A">
+      <w:start w:val="1"/>
+      <w:numFmt w:val="lowerLetter"/>
+      <w:lvlText w:val="%1)"/>
+      <w:lvlJc w:val="left"/>
+      <w:pPr>
+        <w:ind w:left="1068" w:hanging="360"/>
+      </w:pPr>
+      <w:rPr>
+        <w:rFonts w:hint="default"/>
+      </w:rPr>
+    </w:lvl>
+    <w:lvl w:ilvl="1" w:tplc="040A0019">
+      <w:start w:val="1"/>
+      <w:numFmt w:val="lowerLetter"/>
+      <w:lvlText w:val="%2."/>
+      <w:lvlJc w:val="left"/>
+      <w:pPr>
+        <w:ind w:left="1788" w:hanging="360"/>
+      </w:pPr>
+    </w:lvl>
+    <w:lvl w:ilvl="2" w:tplc="040A001B" w:tentative="1">
+      <w:start w:val="1"/>
+      <w:numFmt w:val="lowerRoman"/>
+      <w:lvlText w:val="%3."/>
+      <w:lvlJc w:val="right"/>
+      <w:pPr>
+        <w:ind w:left="2508" w:hanging="180"/>
+      </w:pPr>
+    </w:lvl>
+    <w:lvl w:ilvl="3" w:tplc="040A000F" w:tentative="1">
+      <w:start w:val="1"/>
+      <w:numFmt w:val="decimal"/>
+      <w:lvlText w:val="%4."/>
+      <w:lvlJc w:val="left"/>
+      <w:pPr>
+        <w:ind w:left="3228" w:hanging="360"/>
+      </w:pPr>
+    </w:lvl>
+    <w:lvl w:ilvl="4" w:tplc="040A0019" w:tentative="1">
+      <w:start w:val="1"/>
+      <w:numFmt w:val="lowerLetter"/>
+      <w:lvlText w:val="%5."/>
+      <w:lvlJc w:val="left"/>
+      <w:pPr>
+        <w:ind w:left="3948" w:hanging="360"/>
+      </w:pPr>
+    </w:lvl>
+    <w:lvl w:ilvl="5" w:tplc="040A001B" w:tentative="1">
+      <w:start w:val="1"/>
+      <w:numFmt w:val="lowerRoman"/>
+      <w:lvlText w:val="%6."/>
+      <w:lvlJc w:val="right"/>
+      <w:pPr>
+        <w:ind w:left="4668" w:hanging="180"/>
+      </w:pPr>
+    </w:lvl>
+    <w:lvl w:ilvl="6" w:tplc="040A000F" w:tentative="1">
+      <w:start w:val="1"/>
+      <w:numFmt w:val="decimal"/>
+      <w:lvlText w:val="%7."/>
+      <w:lvlJc w:val="left"/>
+      <w:pPr>
+        <w:ind w:left="5388" w:hanging="360"/>
+      </w:pPr>
+    </w:lvl>
+    <w:lvl w:ilvl="7" w:tplc="040A0019" w:tentative="1">
+      <w:start w:val="1"/>
+      <w:numFmt w:val="lowerLetter"/>
+      <w:lvlText w:val="%8."/>
+      <w:lvlJc w:val="left"/>
+      <w:pPr>
+        <w:ind w:left="6108" w:hanging="360"/>
+      </w:pPr>
+    </w:lvl>
+    <w:lvl w:ilvl="8" w:tplc="040A001B" w:tentative="1">
+      <w:start w:val="1"/>
+      <w:numFmt w:val="lowerRoman"/>
+      <w:lvlText w:val="%9."/>
+      <w:lvlJc w:val="right"/>
+      <w:pPr>
+        <w:ind w:left="6828" w:hanging="180"/>
+      </w:pPr>
+    </w:lvl>
+  </w:abstractNum>
+  <w:abstractNum w:abstractNumId="2" w15:restartNumberingAfterBreak="0">
     <w:nsid w:val="07A31DE3"/>
     <w:multiLevelType w:val="hybridMultilevel"/>
     <w:tmpl w:val="A7B2DC98"/>
@@ -11206,7 +11381,7 @@
       </w:pPr>
     </w:lvl>
   </w:abstractNum>
-  <w:abstractNum w:abstractNumId="2" w15:restartNumberingAfterBreak="0">
+  <w:abstractNum w:abstractNumId="3" w15:restartNumberingAfterBreak="0">
     <w:nsid w:val="16C06CE3"/>
     <w:multiLevelType w:val="hybridMultilevel"/>
     <w:tmpl w:val="A7B2DC98"/>
@@ -11295,7 +11470,7 @@
       </w:pPr>
     </w:lvl>
   </w:abstractNum>
-  <w:abstractNum w:abstractNumId="3" w15:restartNumberingAfterBreak="0">
+  <w:abstractNum w:abstractNumId="4" w15:restartNumberingAfterBreak="0">
     <w:nsid w:val="19DD6A6B"/>
     <w:multiLevelType w:val="hybridMultilevel"/>
     <w:tmpl w:val="90CC5BD2"/>
@@ -11381,7 +11556,7 @@
       </w:pPr>
     </w:lvl>
   </w:abstractNum>
-  <w:abstractNum w:abstractNumId="4" w15:restartNumberingAfterBreak="0">
+  <w:abstractNum w:abstractNumId="5" w15:restartNumberingAfterBreak="0">
     <w:nsid w:val="1D003357"/>
     <w:multiLevelType w:val="hybridMultilevel"/>
     <w:tmpl w:val="A7B2DC98"/>
@@ -11470,7 +11645,96 @@
       </w:pPr>
     </w:lvl>
   </w:abstractNum>
-  <w:abstractNum w:abstractNumId="5" w15:restartNumberingAfterBreak="0">
+  <w:abstractNum w:abstractNumId="6" w15:restartNumberingAfterBreak="0">
+    <w:nsid w:val="271A3D18"/>
+    <w:multiLevelType w:val="hybridMultilevel"/>
+    <w:tmpl w:val="A7B2DC98"/>
+    <w:lvl w:ilvl="0" w:tplc="987E865A">
+      <w:start w:val="1"/>
+      <w:numFmt w:val="lowerLetter"/>
+      <w:lvlText w:val="%1)"/>
+      <w:lvlJc w:val="left"/>
+      <w:pPr>
+        <w:ind w:left="1068" w:hanging="360"/>
+      </w:pPr>
+      <w:rPr>
+        <w:rFonts w:hint="default"/>
+      </w:rPr>
+    </w:lvl>
+    <w:lvl w:ilvl="1" w:tplc="040A0019">
+      <w:start w:val="1"/>
+      <w:numFmt w:val="lowerLetter"/>
+      <w:lvlText w:val="%2."/>
+      <w:lvlJc w:val="left"/>
+      <w:pPr>
+        <w:ind w:left="1788" w:hanging="360"/>
+      </w:pPr>
+    </w:lvl>
+    <w:lvl w:ilvl="2" w:tplc="040A001B" w:tentative="1">
+      <w:start w:val="1"/>
+      <w:numFmt w:val="lowerRoman"/>
+      <w:lvlText w:val="%3."/>
+      <w:lvlJc w:val="right"/>
+      <w:pPr>
+        <w:ind w:left="2508" w:hanging="180"/>
+      </w:pPr>
+    </w:lvl>
+    <w:lvl w:ilvl="3" w:tplc="040A000F" w:tentative="1">
+      <w:start w:val="1"/>
+      <w:numFmt w:val="decimal"/>
+      <w:lvlText w:val="%4."/>
+      <w:lvlJc w:val="left"/>
+      <w:pPr>
+        <w:ind w:left="3228" w:hanging="360"/>
+      </w:pPr>
+    </w:lvl>
+    <w:lvl w:ilvl="4" w:tplc="040A0019" w:tentative="1">
+      <w:start w:val="1"/>
+      <w:numFmt w:val="lowerLetter"/>
+      <w:lvlText w:val="%5."/>
+      <w:lvlJc w:val="left"/>
+      <w:pPr>
+        <w:ind w:left="3948" w:hanging="360"/>
+      </w:pPr>
+    </w:lvl>
+    <w:lvl w:ilvl="5" w:tplc="040A001B" w:tentative="1">
+      <w:start w:val="1"/>
+      <w:numFmt w:val="lowerRoman"/>
+      <w:lvlText w:val="%6."/>
+      <w:lvlJc w:val="right"/>
+      <w:pPr>
+        <w:ind w:left="4668" w:hanging="180"/>
+      </w:pPr>
+    </w:lvl>
+    <w:lvl w:ilvl="6" w:tplc="040A000F" w:tentative="1">
+      <w:start w:val="1"/>
+      <w:numFmt w:val="decimal"/>
+      <w:lvlText w:val="%7."/>
+      <w:lvlJc w:val="left"/>
+      <w:pPr>
+        <w:ind w:left="5388" w:hanging="360"/>
+      </w:pPr>
+    </w:lvl>
+    <w:lvl w:ilvl="7" w:tplc="040A0019" w:tentative="1">
+      <w:start w:val="1"/>
+      <w:numFmt w:val="lowerLetter"/>
+      <w:lvlText w:val="%8."/>
+      <w:lvlJc w:val="left"/>
+      <w:pPr>
+        <w:ind w:left="6108" w:hanging="360"/>
+      </w:pPr>
+    </w:lvl>
+    <w:lvl w:ilvl="8" w:tplc="040A001B" w:tentative="1">
+      <w:start w:val="1"/>
+      <w:numFmt w:val="lowerRoman"/>
+      <w:lvlText w:val="%9."/>
+      <w:lvlJc w:val="right"/>
+      <w:pPr>
+        <w:ind w:left="6828" w:hanging="180"/>
+      </w:pPr>
+    </w:lvl>
+  </w:abstractNum>
+  <w:abstractNum w:abstractNumId="7" w15:restartNumberingAfterBreak="0">
     <w:nsid w:val="2B127C92"/>
     <w:multiLevelType w:val="hybridMultilevel"/>
     <w:tmpl w:val="9B602FAE"/>
@@ -11583,7 +11847,7 @@
       </w:rPr>
     </w:lvl>
   </w:abstractNum>
-  <w:abstractNum w:abstractNumId="6" w15:restartNumberingAfterBreak="0">
+  <w:abstractNum w:abstractNumId="8" w15:restartNumberingAfterBreak="0">
     <w:nsid w:val="35C04689"/>
     <w:multiLevelType w:val="hybridMultilevel"/>
     <w:tmpl w:val="FE547B68"/>
@@ -11672,7 +11936,7 @@
       </w:pPr>
     </w:lvl>
   </w:abstractNum>
-  <w:abstractNum w:abstractNumId="7" w15:restartNumberingAfterBreak="0">
+  <w:abstractNum w:abstractNumId="9" w15:restartNumberingAfterBreak="0">
     <w:nsid w:val="3BED2DF5"/>
     <w:multiLevelType w:val="hybridMultilevel"/>
     <w:tmpl w:val="A7B2DC98"/>
@@ -11761,7 +12025,7 @@
       </w:pPr>
     </w:lvl>
   </w:abstractNum>
-  <w:abstractNum w:abstractNumId="8" w15:restartNumberingAfterBreak="0">
+  <w:abstractNum w:abstractNumId="10" w15:restartNumberingAfterBreak="0">
     <w:nsid w:val="430723E8"/>
     <w:multiLevelType w:val="hybridMultilevel"/>
     <w:tmpl w:val="692E9982"/>
@@ -11874,7 +12138,7 @@
       </w:rPr>
     </w:lvl>
   </w:abstractNum>
-  <w:abstractNum w:abstractNumId="9" w15:restartNumberingAfterBreak="0">
+  <w:abstractNum w:abstractNumId="11" w15:restartNumberingAfterBreak="0">
     <w:nsid w:val="457A20EB"/>
     <w:multiLevelType w:val="hybridMultilevel"/>
     <w:tmpl w:val="03D0B54E"/>
@@ -11987,7 +12251,7 @@
       </w:rPr>
     </w:lvl>
   </w:abstractNum>
-  <w:abstractNum w:abstractNumId="10" w15:restartNumberingAfterBreak="0">
+  <w:abstractNum w:abstractNumId="12" w15:restartNumberingAfterBreak="0">
     <w:nsid w:val="491A3BC6"/>
     <w:multiLevelType w:val="hybridMultilevel"/>
     <w:tmpl w:val="A7B2DC98"/>
@@ -12076,7 +12340,7 @@
       </w:pPr>
     </w:lvl>
   </w:abstractNum>
-  <w:abstractNum w:abstractNumId="11" w15:restartNumberingAfterBreak="0">
+  <w:abstractNum w:abstractNumId="13" w15:restartNumberingAfterBreak="0">
     <w:nsid w:val="60F2639D"/>
     <w:multiLevelType w:val="multilevel"/>
     <w:tmpl w:val="39480AD8"/>
@@ -12197,7 +12461,7 @@
       </w:rPr>
     </w:lvl>
   </w:abstractNum>
-  <w:abstractNum w:abstractNumId="12" w15:restartNumberingAfterBreak="0">
+  <w:abstractNum w:abstractNumId="14" w15:restartNumberingAfterBreak="0">
     <w:nsid w:val="6CAB2696"/>
     <w:multiLevelType w:val="hybridMultilevel"/>
     <w:tmpl w:val="A7B2DC98"/>
@@ -12286,7 +12550,7 @@
       </w:pPr>
     </w:lvl>
   </w:abstractNum>
-  <w:abstractNum w:abstractNumId="13" w15:restartNumberingAfterBreak="0">
+  <w:abstractNum w:abstractNumId="15" w15:restartNumberingAfterBreak="0">
     <w:nsid w:val="75C84571"/>
     <w:multiLevelType w:val="hybridMultilevel"/>
     <w:tmpl w:val="8B8C0A28"/>
@@ -12399,7 +12663,7 @@
       </w:rPr>
     </w:lvl>
   </w:abstractNum>
-  <w:abstractNum w:abstractNumId="14" w15:restartNumberingAfterBreak="0">
+  <w:abstractNum w:abstractNumId="16" w15:restartNumberingAfterBreak="0">
     <w:nsid w:val="78651BEA"/>
     <w:multiLevelType w:val="hybridMultilevel"/>
     <w:tmpl w:val="9260FE4E"/>
@@ -12512,7 +12776,7 @@
       </w:rPr>
     </w:lvl>
   </w:abstractNum>
-  <w:abstractNum w:abstractNumId="15" w15:restartNumberingAfterBreak="0">
+  <w:abstractNum w:abstractNumId="17" w15:restartNumberingAfterBreak="0">
     <w:nsid w:val="7BC33BF4"/>
     <w:multiLevelType w:val="hybridMultilevel"/>
     <w:tmpl w:val="A7B2DC98"/>
@@ -12602,58 +12866,64 @@
     </w:lvl>
   </w:abstractNum>
   <w:num w:numId="1">
-    <w:abstractNumId w:val="11"/>
+    <w:abstractNumId w:val="13"/>
   </w:num>
   <w:num w:numId="2">
-    <w:abstractNumId w:val="1"/>
+    <w:abstractNumId w:val="2"/>
   </w:num>
   <w:num w:numId="3">
+    <w:abstractNumId w:val="16"/>
+  </w:num>
+  <w:num w:numId="4">
+    <w:abstractNumId w:val="17"/>
+  </w:num>
+  <w:num w:numId="5">
+    <w:abstractNumId w:val="5"/>
+  </w:num>
+  <w:num w:numId="6">
+    <w:abstractNumId w:val="3"/>
+  </w:num>
+  <w:num w:numId="7">
+    <w:abstractNumId w:val="15"/>
+  </w:num>
+  <w:num w:numId="8">
+    <w:abstractNumId w:val="8"/>
+  </w:num>
+  <w:num w:numId="9">
+    <w:abstractNumId w:val="9"/>
+  </w:num>
+  <w:num w:numId="10">
+    <w:abstractNumId w:val="12"/>
+  </w:num>
+  <w:num w:numId="11">
     <w:abstractNumId w:val="14"/>
   </w:num>
-  <w:num w:numId="4">
-    <w:abstractNumId w:val="15"/>
-  </w:num>
-  <w:num w:numId="5">
+  <w:num w:numId="12">
     <w:abstractNumId w:val="4"/>
   </w:num>
-  <w:num w:numId="6">
-    <w:abstractNumId w:val="2"/>
-  </w:num>
-  <w:num w:numId="7">
-    <w:abstractNumId w:val="13"/>
-  </w:num>
-  <w:num w:numId="8">
-    <w:abstractNumId w:val="6"/>
-  </w:num>
-  <w:num w:numId="9">
-    <w:abstractNumId w:val="7"/>
-  </w:num>
-  <w:num w:numId="10">
-    <w:abstractNumId w:val="10"/>
-  </w:num>
-  <w:num w:numId="11">
-    <w:abstractNumId w:val="12"/>
-  </w:num>
-  <w:num w:numId="12">
-    <w:abstractNumId w:val="3"/>
-  </w:num>
   <w:num w:numId="13">
-    <w:abstractNumId w:val="9"/>
+    <w:abstractNumId w:val="11"/>
   </w:num>
   <w:num w:numId="14">
     <w:abstractNumId w:val="0"/>
   </w:num>
   <w:num w:numId="15">
-    <w:abstractNumId w:val="8"/>
+    <w:abstractNumId w:val="10"/>
   </w:num>
   <w:num w:numId="16">
-    <w:abstractNumId w:val="5"/>
+    <w:abstractNumId w:val="7"/>
+  </w:num>
+  <w:num w:numId="17">
+    <w:abstractNumId w:val="1"/>
+  </w:num>
+  <w:num w:numId="18">
+    <w:abstractNumId w:val="6"/>
   </w:num>
 </w:numbering>
 </file>
 
 <file path=word/styles.xml><?xml version="1.0" encoding="utf-8"?>
-<w:styles xmlns:mc="http://schemas.openxmlformats.org/markup-compatibility/2006" xmlns:r="http://schemas.openxmlformats.org/officeDocument/2006/relationships" xmlns:w="http://schemas.openxmlformats.org/wordprocessingml/2006/main" xmlns:w14="http://schemas.microsoft.com/office/word/2010/wordml" xmlns:w15="http://schemas.microsoft.com/office/word/2012/wordml" xmlns:w16cid="http://schemas.microsoft.com/office/word/2016/wordml/cid" xmlns:w16se="http://schemas.microsoft.com/office/word/2015/wordml/symex" mc:Ignorable="w14 w15 w16se w16cid">
+<w:styles xmlns:mc="http://schemas.openxmlformats.org/markup-compatibility/2006" xmlns:r="http://schemas.openxmlformats.org/officeDocument/2006/relationships" xmlns:w="http://schemas.openxmlformats.org/wordprocessingml/2006/main" xmlns:w14="http://schemas.microsoft.com/office/word/2010/wordml" xmlns:w15="http://schemas.microsoft.com/office/word/2012/wordml" mc:Ignorable="w14 w15">
   <w:docDefaults>
     <w:rPrDefault>
       <w:rPr>
@@ -12669,7 +12939,7 @@
       </w:pPr>
     </w:pPrDefault>
   </w:docDefaults>
-  <w:latentStyles w:defLockedState="0" w:defUIPriority="99" w:defSemiHidden="0" w:defUnhideWhenUsed="0" w:defQFormat="0" w:count="375">
+  <w:latentStyles w:defLockedState="0" w:defUIPriority="99" w:defSemiHidden="0" w:defUnhideWhenUsed="0" w:defQFormat="0" w:count="371">
     <w:lsdException w:name="Normal" w:uiPriority="0" w:qFormat="1"/>
     <w:lsdException w:name="heading 1" w:uiPriority="9" w:qFormat="1"/>
     <w:lsdException w:name="heading 2" w:semiHidden="1" w:uiPriority="9" w:unhideWhenUsed="1" w:qFormat="1"/>
@@ -13141,7 +13411,7 @@
       <w:lang w:val="es-ES" w:eastAsia="en-US"/>
     </w:rPr>
   </w:style>
-  <w:style w:type="paragraph" w:styleId="TtuloTDC">
+  <w:style w:type="paragraph" w:styleId="TtulodeTDC">
     <w:name w:val="TOC Heading"/>
     <w:basedOn w:val="Ttulo1"/>
     <w:next w:val="Normal"/>
@@ -13369,7 +13639,7 @@
       <w:shd w:val="clear" w:color="auto" w:fill="E1DFDD"/>
     </w:rPr>
   </w:style>
-  <w:style w:type="character" w:styleId="Mencinsinresolver">
+  <w:style w:type="character" w:customStyle="1" w:styleId="UnresolvedMention">
     <w:name w:val="Unresolved Mention"/>
     <w:basedOn w:val="Fuentedeprrafopredeter"/>
     <w:uiPriority w:val="99"/>
@@ -13645,7 +13915,7 @@
 
 <file path=customXml/item1.xml><?xml version="1.0" encoding="utf-8"?>
 <CoverPageProperties xmlns="http://schemas.microsoft.com/office/2006/coverPageProps">
-  <PublishDate>8 de junio de 2018</PublishDate>
+  <PublishDate>11 de junio de 2018</PublishDate>
   <Abstract/>
   <CompanyAddress/>
   <CompanyPhone/>
@@ -13667,7 +13937,7 @@
 </file>
 
 <file path=customXml/itemProps2.xml><?xml version="1.0" encoding="utf-8"?>
-<ds:datastoreItem xmlns:ds="http://schemas.openxmlformats.org/officeDocument/2006/customXml" ds:itemID="{ADBCB385-7FC0-4D5C-A435-286C5589847F}">
+<ds:datastoreItem xmlns:ds="http://schemas.openxmlformats.org/officeDocument/2006/customXml" ds:itemID="{638F52B0-6B3E-471A-A225-14ADA88703E6}">
   <ds:schemaRefs>
     <ds:schemaRef ds:uri="http://schemas.openxmlformats.org/officeDocument/2006/bibliography"/>
   </ds:schemaRefs>

</xml_diff>

<commit_message>
Cambia version de PCC
</commit_message>
<xml_diff>
--- a/Documentos/PCC.docx
+++ b/Documentos/PCC.docx
@@ -142,7 +142,10 @@
                       </wps:style>
                       <wps:txbx>
                         <w:txbxContent>
-                          <w:p/>
+                          <w:p>
+                            <w:bookmarkStart w:id="0" w:name="_GoBack"/>
+                            <w:bookmarkEnd w:id="0"/>
+                          </w:p>
                         </w:txbxContent>
                       </wps:txbx>
                       <wps:bodyPr rot="0" spcFirstLastPara="0" vertOverflow="overflow" horzOverflow="overflow" vert="horz" wrap="square" lIns="91440" tIns="45720" rIns="91440" bIns="45720" numCol="1" spcCol="0" rtlCol="0" fromWordArt="0" anchor="ctr" anchorCtr="0" forceAA="0" compatLnSpc="1">
@@ -168,7 +171,10 @@
               <v:rect w14:anchorId="18AAFAB3" id="4 Rectángulo" o:spid="_x0000_s1026" style="position:absolute;left:0;text-align:left;margin-left:-42pt;margin-top:-55.75pt;width:549.8pt;height:732pt;z-index:-251653632;visibility:visible;mso-wrap-style:square;mso-width-percent:0;mso-height-percent:0;mso-wrap-distance-left:9pt;mso-wrap-distance-top:0;mso-wrap-distance-right:9pt;mso-wrap-distance-bottom:0;mso-position-horizontal:absolute;mso-position-horizontal-relative:margin;mso-position-vertical:absolute;mso-position-vertical-relative:text;mso-width-percent:0;mso-height-percent:0;mso-width-relative:margin;mso-height-relative:margin;v-text-anchor:middle" o:gfxdata="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" fillcolor="white [3201]" strokecolor="#44546a [3215]" strokeweight="1pt">
                 <v:textbox>
                   <w:txbxContent>
-                    <w:p/>
+                    <w:p>
+                      <w:bookmarkStart w:id="1" w:name="_GoBack"/>
+                      <w:bookmarkEnd w:id="1"/>
+                    </w:p>
                   </w:txbxContent>
                 </v:textbox>
                 <w10:wrap anchorx="margin"/>
@@ -177,14 +183,14 @@
           </mc:Fallback>
         </mc:AlternateContent>
       </w:r>
-      <w:bookmarkStart w:id="0" w:name="_Toc391325453"/>
-      <w:bookmarkStart w:id="1" w:name="_Toc391714464"/>
-      <w:bookmarkStart w:id="2" w:name="_Toc391714504"/>
-      <w:bookmarkStart w:id="3" w:name="_Toc391715346"/>
-      <w:bookmarkEnd w:id="0"/>
-      <w:bookmarkEnd w:id="1"/>
+      <w:bookmarkStart w:id="2" w:name="_Toc391325453"/>
+      <w:bookmarkStart w:id="3" w:name="_Toc391714464"/>
+      <w:bookmarkStart w:id="4" w:name="_Toc391714504"/>
+      <w:bookmarkStart w:id="5" w:name="_Toc391715346"/>
       <w:bookmarkEnd w:id="2"/>
       <w:bookmarkEnd w:id="3"/>
+      <w:bookmarkEnd w:id="4"/>
+      <w:bookmarkEnd w:id="5"/>
       <w:r>
         <w:rPr>
           <w:rFonts w:ascii="NewsGotT" w:hAnsi="NewsGotT"/>
@@ -735,7 +741,17 @@
                                 <w:szCs w:val="28"/>
                                 <w:lang w:val="es-PE" w:eastAsia="es-PE"/>
                               </w:rPr>
-                              <w:t>2.1</w:t>
+                              <w:t>2.</w:t>
+                            </w:r>
+                            <w:r>
+                              <w:rPr>
+                                <w:rFonts w:ascii="Cambria" w:hAnsi="Cambria"/>
+                                <w:noProof/>
+                                <w:sz w:val="28"/>
+                                <w:szCs w:val="28"/>
+                                <w:lang w:val="es-PE" w:eastAsia="es-PE"/>
+                              </w:rPr>
+                              <w:t>2</w:t>
                             </w:r>
                           </w:p>
                         </w:txbxContent>
@@ -844,7 +860,17 @@
                           <w:szCs w:val="28"/>
                           <w:lang w:val="es-PE" w:eastAsia="es-PE"/>
                         </w:rPr>
-                        <w:t>2.1</w:t>
+                        <w:t>2.</w:t>
+                      </w:r>
+                      <w:r>
+                        <w:rPr>
+                          <w:rFonts w:ascii="Cambria" w:hAnsi="Cambria"/>
+                          <w:noProof/>
+                          <w:sz w:val="28"/>
+                          <w:szCs w:val="28"/>
+                          <w:lang w:val="es-PE" w:eastAsia="es-PE"/>
+                        </w:rPr>
+                        <w:t>2</w:t>
                       </w:r>
                     </w:p>
                   </w:txbxContent>
@@ -1621,7 +1647,14 @@
                 <w:sz w:val="22"/>
                 <w:szCs w:val="22"/>
               </w:rPr>
-              <w:t>2.1</w:t>
+              <w:t>2.</w:t>
+            </w:r>
+            <w:r>
+              <w:rPr>
+                <w:sz w:val="22"/>
+                <w:szCs w:val="22"/>
+              </w:rPr>
+              <w:t>2</w:t>
             </w:r>
           </w:p>
         </w:tc>
@@ -3589,6 +3622,140 @@
           </w:p>
         </w:tc>
       </w:tr>
+      <w:tr>
+        <w:tc>
+          <w:tcPr>
+            <w:tcW w:w="993" w:type="dxa"/>
+            <w:tcMar>
+              <w:top w:w="55" w:type="dxa"/>
+              <w:left w:w="55" w:type="dxa"/>
+              <w:bottom w:w="55" w:type="dxa"/>
+              <w:right w:w="55" w:type="dxa"/>
+            </w:tcMar>
+            <w:vAlign w:val="center"/>
+          </w:tcPr>
+          <w:p>
+            <w:pPr>
+              <w:pStyle w:val="TableContents"/>
+              <w:jc w:val="center"/>
+              <w:rPr>
+                <w:sz w:val="22"/>
+                <w:szCs w:val="22"/>
+              </w:rPr>
+            </w:pPr>
+            <w:r>
+              <w:rPr>
+                <w:sz w:val="22"/>
+                <w:szCs w:val="22"/>
+              </w:rPr>
+              <w:t>2.2</w:t>
+            </w:r>
+          </w:p>
+        </w:tc>
+        <w:tc>
+          <w:tcPr>
+            <w:tcW w:w="3827" w:type="dxa"/>
+            <w:tcMar>
+              <w:top w:w="55" w:type="dxa"/>
+              <w:left w:w="55" w:type="dxa"/>
+              <w:bottom w:w="55" w:type="dxa"/>
+              <w:right w:w="55" w:type="dxa"/>
+            </w:tcMar>
+            <w:vAlign w:val="center"/>
+          </w:tcPr>
+          <w:p>
+            <w:pPr>
+              <w:pStyle w:val="TableContents"/>
+              <w:jc w:val="center"/>
+              <w:rPr>
+                <w:sz w:val="22"/>
+                <w:szCs w:val="22"/>
+              </w:rPr>
+            </w:pPr>
+            <w:r>
+              <w:rPr>
+                <w:sz w:val="22"/>
+                <w:szCs w:val="22"/>
+              </w:rPr>
+              <w:t xml:space="preserve">Corrige fase de </w:t>
+            </w:r>
+            <w:r>
+              <w:rPr>
+                <w:sz w:val="22"/>
+                <w:szCs w:val="22"/>
+              </w:rPr>
+              <w:t>verificación de la implementación</w:t>
+            </w:r>
+          </w:p>
+        </w:tc>
+        <w:tc>
+          <w:tcPr>
+            <w:tcW w:w="2268" w:type="dxa"/>
+            <w:tcMar>
+              <w:top w:w="55" w:type="dxa"/>
+              <w:left w:w="55" w:type="dxa"/>
+              <w:bottom w:w="55" w:type="dxa"/>
+              <w:right w:w="55" w:type="dxa"/>
+            </w:tcMar>
+            <w:vAlign w:val="center"/>
+          </w:tcPr>
+          <w:p>
+            <w:pPr>
+              <w:pStyle w:val="TableContents"/>
+              <w:jc w:val="center"/>
+              <w:rPr>
+                <w:sz w:val="22"/>
+                <w:szCs w:val="22"/>
+              </w:rPr>
+            </w:pPr>
+            <w:r>
+              <w:rPr>
+                <w:sz w:val="22"/>
+                <w:szCs w:val="22"/>
+              </w:rPr>
+              <w:t xml:space="preserve">Jean Pierre </w:t>
+            </w:r>
+            <w:proofErr w:type="spellStart"/>
+            <w:r>
+              <w:rPr>
+                <w:sz w:val="22"/>
+                <w:szCs w:val="22"/>
+              </w:rPr>
+              <w:t>Enriquez</w:t>
+            </w:r>
+            <w:proofErr w:type="spellEnd"/>
+          </w:p>
+        </w:tc>
+        <w:tc>
+          <w:tcPr>
+            <w:tcW w:w="1982" w:type="dxa"/>
+            <w:tcMar>
+              <w:top w:w="55" w:type="dxa"/>
+              <w:left w:w="55" w:type="dxa"/>
+              <w:bottom w:w="55" w:type="dxa"/>
+              <w:right w:w="55" w:type="dxa"/>
+            </w:tcMar>
+            <w:vAlign w:val="center"/>
+          </w:tcPr>
+          <w:p>
+            <w:pPr>
+              <w:pStyle w:val="TableContents"/>
+              <w:jc w:val="center"/>
+              <w:rPr>
+                <w:sz w:val="22"/>
+                <w:szCs w:val="22"/>
+              </w:rPr>
+            </w:pPr>
+            <w:r>
+              <w:rPr>
+                <w:sz w:val="22"/>
+                <w:szCs w:val="22"/>
+              </w:rPr>
+              <w:t>11/06/2018</w:t>
+            </w:r>
+          </w:p>
+        </w:tc>
+      </w:tr>
     </w:tbl>
     <w:p>
       <w:pPr>
@@ -3877,6 +4044,7 @@
                 <w:noProof/>
                 <w:sz w:val="24"/>
               </w:rPr>
+              <w:lastRenderedPageBreak/>
               <w:t>Arce Llantoy, Luis</w:t>
             </w:r>
           </w:p>
@@ -3931,7 +4099,6 @@
                 <w:noProof/>
                 <w:sz w:val="24"/>
               </w:rPr>
-              <w:lastRenderedPageBreak/>
               <w:t>Enriquez Nicasio, Jean Pierre</w:t>
             </w:r>
           </w:p>
@@ -4186,7 +4353,7 @@
             <w:rPr>
               <w:rFonts w:eastAsiaTheme="minorEastAsia"/>
               <w:noProof/>
-              <w:lang w:eastAsia="es-ES"/>
+              <w:lang w:val="en-US" w:eastAsia="ja-JP"/>
             </w:rPr>
           </w:pPr>
           <w:r>
@@ -4198,7 +4365,7 @@
           <w:r>
             <w:fldChar w:fldCharType="separate"/>
           </w:r>
-          <w:hyperlink w:anchor="_Toc516493730" w:history="1">
+          <w:hyperlink w:anchor="_Toc516521960" w:history="1">
             <w:r>
               <w:rPr>
                 <w:rStyle w:val="Hyperlink"/>
@@ -4211,7 +4378,7 @@
               <w:rPr>
                 <w:rFonts w:eastAsiaTheme="minorEastAsia"/>
                 <w:noProof/>
-                <w:lang w:eastAsia="es-ES"/>
+                <w:lang w:val="en-US" w:eastAsia="ja-JP"/>
               </w:rPr>
               <w:tab/>
             </w:r>
@@ -4242,7 +4409,7 @@
                 <w:noProof/>
                 <w:webHidden/>
               </w:rPr>
-              <w:instrText xml:space="preserve"> PAGEREF _Toc516493730 \h </w:instrText>
+              <w:instrText xml:space="preserve"> PAGEREF _Toc516521960 \h </w:instrText>
             </w:r>
             <w:r>
               <w:rPr>
@@ -4283,10 +4450,10 @@
             <w:rPr>
               <w:rFonts w:eastAsiaTheme="minorEastAsia"/>
               <w:noProof/>
-              <w:lang w:eastAsia="es-ES"/>
+              <w:lang w:val="en-US" w:eastAsia="ja-JP"/>
             </w:rPr>
           </w:pPr>
-          <w:hyperlink w:anchor="_Toc516493731" w:history="1">
+          <w:hyperlink w:anchor="_Toc516521961" w:history="1">
             <w:r>
               <w:rPr>
                 <w:rStyle w:val="Hyperlink"/>
@@ -4299,7 +4466,7 @@
               <w:rPr>
                 <w:rFonts w:eastAsiaTheme="minorEastAsia"/>
                 <w:noProof/>
-                <w:lang w:eastAsia="es-ES"/>
+                <w:lang w:val="en-US" w:eastAsia="ja-JP"/>
               </w:rPr>
               <w:tab/>
             </w:r>
@@ -4330,7 +4497,7 @@
                 <w:noProof/>
                 <w:webHidden/>
               </w:rPr>
-              <w:instrText xml:space="preserve"> PAGEREF _Toc516493731 \h </w:instrText>
+              <w:instrText xml:space="preserve"> PAGEREF _Toc516521961 \h </w:instrText>
             </w:r>
             <w:r>
               <w:rPr>
@@ -4371,10 +4538,10 @@
             <w:rPr>
               <w:rFonts w:eastAsiaTheme="minorEastAsia"/>
               <w:noProof/>
-              <w:lang w:eastAsia="es-ES"/>
+              <w:lang w:val="en-US" w:eastAsia="ja-JP"/>
             </w:rPr>
           </w:pPr>
-          <w:hyperlink w:anchor="_Toc516493732" w:history="1">
+          <w:hyperlink w:anchor="_Toc516521962" w:history="1">
             <w:r>
               <w:rPr>
                 <w:rStyle w:val="Hyperlink"/>
@@ -4387,7 +4554,7 @@
               <w:rPr>
                 <w:rFonts w:eastAsiaTheme="minorEastAsia"/>
                 <w:noProof/>
-                <w:lang w:eastAsia="es-ES"/>
+                <w:lang w:val="en-US" w:eastAsia="ja-JP"/>
               </w:rPr>
               <w:tab/>
             </w:r>
@@ -4418,7 +4585,7 @@
                 <w:noProof/>
                 <w:webHidden/>
               </w:rPr>
-              <w:instrText xml:space="preserve"> PAGEREF _Toc516493732 \h </w:instrText>
+              <w:instrText xml:space="preserve"> PAGEREF _Toc516521962 \h </w:instrText>
             </w:r>
             <w:r>
               <w:rPr>
@@ -4459,10 +4626,10 @@
             <w:rPr>
               <w:rFonts w:eastAsiaTheme="minorEastAsia"/>
               <w:noProof/>
-              <w:lang w:eastAsia="es-ES"/>
+              <w:lang w:val="en-US" w:eastAsia="ja-JP"/>
             </w:rPr>
           </w:pPr>
-          <w:hyperlink w:anchor="_Toc516493733" w:history="1">
+          <w:hyperlink w:anchor="_Toc516521963" w:history="1">
             <w:r>
               <w:rPr>
                 <w:rStyle w:val="Hyperlink"/>
@@ -4475,7 +4642,7 @@
               <w:rPr>
                 <w:rFonts w:eastAsiaTheme="minorEastAsia"/>
                 <w:noProof/>
-                <w:lang w:eastAsia="es-ES"/>
+                <w:lang w:val="en-US" w:eastAsia="ja-JP"/>
               </w:rPr>
               <w:tab/>
             </w:r>
@@ -4506,7 +4673,7 @@
                 <w:noProof/>
                 <w:webHidden/>
               </w:rPr>
-              <w:instrText xml:space="preserve"> PAGEREF _Toc516493733 \h </w:instrText>
+              <w:instrText xml:space="preserve"> PAGEREF _Toc516521963 \h </w:instrText>
             </w:r>
             <w:r>
               <w:rPr>
@@ -4547,10 +4714,10 @@
             <w:rPr>
               <w:rFonts w:eastAsiaTheme="minorEastAsia"/>
               <w:noProof/>
-              <w:lang w:eastAsia="es-ES"/>
+              <w:lang w:val="en-US" w:eastAsia="ja-JP"/>
             </w:rPr>
           </w:pPr>
-          <w:hyperlink w:anchor="_Toc516493734" w:history="1">
+          <w:hyperlink w:anchor="_Toc516521964" w:history="1">
             <w:r>
               <w:rPr>
                 <w:rStyle w:val="Hyperlink"/>
@@ -4563,7 +4730,7 @@
               <w:rPr>
                 <w:rFonts w:eastAsiaTheme="minorEastAsia"/>
                 <w:noProof/>
-                <w:lang w:eastAsia="es-ES"/>
+                <w:lang w:val="en-US" w:eastAsia="ja-JP"/>
               </w:rPr>
               <w:tab/>
             </w:r>
@@ -4594,7 +4761,7 @@
                 <w:noProof/>
                 <w:webHidden/>
               </w:rPr>
-              <w:instrText xml:space="preserve"> PAGEREF _Toc516493734 \h </w:instrText>
+              <w:instrText xml:space="preserve"> PAGEREF _Toc516521964 \h </w:instrText>
             </w:r>
             <w:r>
               <w:rPr>
@@ -4635,10 +4802,10 @@
             <w:rPr>
               <w:rFonts w:eastAsiaTheme="minorEastAsia"/>
               <w:noProof/>
-              <w:lang w:eastAsia="es-ES"/>
+              <w:lang w:val="en-US" w:eastAsia="ja-JP"/>
             </w:rPr>
           </w:pPr>
-          <w:hyperlink w:anchor="_Toc516493735" w:history="1">
+          <w:hyperlink w:anchor="_Toc516521965" w:history="1">
             <w:r>
               <w:rPr>
                 <w:rStyle w:val="Hyperlink"/>
@@ -4651,7 +4818,7 @@
               <w:rPr>
                 <w:rFonts w:eastAsiaTheme="minorEastAsia"/>
                 <w:noProof/>
-                <w:lang w:eastAsia="es-ES"/>
+                <w:lang w:val="en-US" w:eastAsia="ja-JP"/>
               </w:rPr>
               <w:tab/>
             </w:r>
@@ -4682,7 +4849,7 @@
                 <w:noProof/>
                 <w:webHidden/>
               </w:rPr>
-              <w:instrText xml:space="preserve"> PAGEREF _Toc516493735 \h </w:instrText>
+              <w:instrText xml:space="preserve"> PAGEREF _Toc516521965 \h </w:instrText>
             </w:r>
             <w:r>
               <w:rPr>
@@ -4702,7 +4869,7 @@
                 <w:noProof/>
                 <w:webHidden/>
               </w:rPr>
-              <w:t>7</w:t>
+              <w:t>8</w:t>
             </w:r>
             <w:r>
               <w:rPr>
@@ -4723,10 +4890,10 @@
             <w:rPr>
               <w:rFonts w:eastAsiaTheme="minorEastAsia"/>
               <w:noProof/>
-              <w:lang w:eastAsia="es-ES"/>
+              <w:lang w:val="en-US" w:eastAsia="ja-JP"/>
             </w:rPr>
           </w:pPr>
-          <w:hyperlink w:anchor="_Toc516493736" w:history="1">
+          <w:hyperlink w:anchor="_Toc516521966" w:history="1">
             <w:r>
               <w:rPr>
                 <w:rStyle w:val="Hyperlink"/>
@@ -4739,7 +4906,7 @@
               <w:rPr>
                 <w:rFonts w:eastAsiaTheme="minorEastAsia"/>
                 <w:noProof/>
-                <w:lang w:eastAsia="es-ES"/>
+                <w:lang w:val="en-US" w:eastAsia="ja-JP"/>
               </w:rPr>
               <w:tab/>
             </w:r>
@@ -4770,7 +4937,7 @@
                 <w:noProof/>
                 <w:webHidden/>
               </w:rPr>
-              <w:instrText xml:space="preserve"> PAGEREF _Toc516493736 \h </w:instrText>
+              <w:instrText xml:space="preserve"> PAGEREF _Toc516521966 \h </w:instrText>
             </w:r>
             <w:r>
               <w:rPr>
@@ -4790,7 +4957,7 @@
                 <w:noProof/>
                 <w:webHidden/>
               </w:rPr>
-              <w:t>7</w:t>
+              <w:t>8</w:t>
             </w:r>
             <w:r>
               <w:rPr>
@@ -4811,10 +4978,10 @@
             <w:rPr>
               <w:rFonts w:eastAsiaTheme="minorEastAsia"/>
               <w:noProof/>
-              <w:lang w:eastAsia="es-ES"/>
+              <w:lang w:val="en-US" w:eastAsia="ja-JP"/>
             </w:rPr>
           </w:pPr>
-          <w:hyperlink w:anchor="_Toc516493737" w:history="1">
+          <w:hyperlink w:anchor="_Toc516521967" w:history="1">
             <w:r>
               <w:rPr>
                 <w:rStyle w:val="Hyperlink"/>
@@ -4827,7 +4994,7 @@
               <w:rPr>
                 <w:rFonts w:eastAsiaTheme="minorEastAsia"/>
                 <w:noProof/>
-                <w:lang w:eastAsia="es-ES"/>
+                <w:lang w:val="en-US" w:eastAsia="ja-JP"/>
               </w:rPr>
               <w:tab/>
             </w:r>
@@ -4858,7 +5025,7 @@
                 <w:noProof/>
                 <w:webHidden/>
               </w:rPr>
-              <w:instrText xml:space="preserve"> PAGEREF _Toc516493737 \h </w:instrText>
+              <w:instrText xml:space="preserve"> PAGEREF _Toc516521967 \h </w:instrText>
             </w:r>
             <w:r>
               <w:rPr>
@@ -4878,7 +5045,7 @@
                 <w:noProof/>
                 <w:webHidden/>
               </w:rPr>
-              <w:t>8</w:t>
+              <w:t>9</w:t>
             </w:r>
             <w:r>
               <w:rPr>
@@ -4899,10 +5066,10 @@
             <w:rPr>
               <w:rFonts w:eastAsiaTheme="minorEastAsia"/>
               <w:noProof/>
-              <w:lang w:eastAsia="es-ES"/>
+              <w:lang w:val="en-US" w:eastAsia="ja-JP"/>
             </w:rPr>
           </w:pPr>
-          <w:hyperlink w:anchor="_Toc516493738" w:history="1">
+          <w:hyperlink w:anchor="_Toc516521968" w:history="1">
             <w:r>
               <w:rPr>
                 <w:rStyle w:val="Hyperlink"/>
@@ -4915,7 +5082,7 @@
               <w:rPr>
                 <w:rFonts w:eastAsiaTheme="minorEastAsia"/>
                 <w:noProof/>
-                <w:lang w:eastAsia="es-ES"/>
+                <w:lang w:val="en-US" w:eastAsia="ja-JP"/>
               </w:rPr>
               <w:tab/>
             </w:r>
@@ -4946,7 +5113,7 @@
                 <w:noProof/>
                 <w:webHidden/>
               </w:rPr>
-              <w:instrText xml:space="preserve"> PAGEREF _Toc516493738 \h </w:instrText>
+              <w:instrText xml:space="preserve"> PAGEREF _Toc516521968 \h </w:instrText>
             </w:r>
             <w:r>
               <w:rPr>
@@ -4966,7 +5133,7 @@
                 <w:noProof/>
                 <w:webHidden/>
               </w:rPr>
-              <w:t>8</w:t>
+              <w:t>9</w:t>
             </w:r>
             <w:r>
               <w:rPr>
@@ -4987,10 +5154,10 @@
             <w:rPr>
               <w:rFonts w:eastAsiaTheme="minorEastAsia"/>
               <w:noProof/>
-              <w:lang w:eastAsia="es-ES"/>
+              <w:lang w:val="en-US" w:eastAsia="ja-JP"/>
             </w:rPr>
           </w:pPr>
-          <w:hyperlink w:anchor="_Toc516493739" w:history="1">
+          <w:hyperlink w:anchor="_Toc516521969" w:history="1">
             <w:r>
               <w:rPr>
                 <w:rStyle w:val="Hyperlink"/>
@@ -5003,7 +5170,7 @@
               <w:rPr>
                 <w:rFonts w:eastAsiaTheme="minorEastAsia"/>
                 <w:noProof/>
-                <w:lang w:eastAsia="es-ES"/>
+                <w:lang w:val="en-US" w:eastAsia="ja-JP"/>
               </w:rPr>
               <w:tab/>
             </w:r>
@@ -5034,7 +5201,7 @@
                 <w:noProof/>
                 <w:webHidden/>
               </w:rPr>
-              <w:instrText xml:space="preserve"> PAGEREF _Toc516493739 \h </w:instrText>
+              <w:instrText xml:space="preserve"> PAGEREF _Toc516521969 \h </w:instrText>
             </w:r>
             <w:r>
               <w:rPr>
@@ -5054,7 +5221,7 @@
                 <w:noProof/>
                 <w:webHidden/>
               </w:rPr>
-              <w:t>8</w:t>
+              <w:t>9</w:t>
             </w:r>
             <w:r>
               <w:rPr>
@@ -5075,10 +5242,10 @@
             <w:rPr>
               <w:rFonts w:eastAsiaTheme="minorEastAsia"/>
               <w:noProof/>
-              <w:lang w:eastAsia="es-ES"/>
+              <w:lang w:val="en-US" w:eastAsia="ja-JP"/>
             </w:rPr>
           </w:pPr>
-          <w:hyperlink w:anchor="_Toc516493740" w:history="1">
+          <w:hyperlink w:anchor="_Toc516521970" w:history="1">
             <w:r>
               <w:rPr>
                 <w:rStyle w:val="Hyperlink"/>
@@ -5091,7 +5258,7 @@
               <w:rPr>
                 <w:rFonts w:eastAsiaTheme="minorEastAsia"/>
                 <w:noProof/>
-                <w:lang w:eastAsia="es-ES"/>
+                <w:lang w:val="en-US" w:eastAsia="ja-JP"/>
               </w:rPr>
               <w:tab/>
             </w:r>
@@ -5122,7 +5289,7 @@
                 <w:noProof/>
                 <w:webHidden/>
               </w:rPr>
-              <w:instrText xml:space="preserve"> PAGEREF _Toc516493740 \h </w:instrText>
+              <w:instrText xml:space="preserve"> PAGEREF _Toc516521970 \h </w:instrText>
             </w:r>
             <w:r>
               <w:rPr>
@@ -5142,7 +5309,7 @@
                 <w:noProof/>
                 <w:webHidden/>
               </w:rPr>
-              <w:t>9</w:t>
+              <w:t>10</w:t>
             </w:r>
             <w:r>
               <w:rPr>
@@ -5163,10 +5330,10 @@
             <w:rPr>
               <w:rFonts w:eastAsiaTheme="minorEastAsia"/>
               <w:noProof/>
-              <w:lang w:eastAsia="es-ES"/>
+              <w:lang w:val="en-US" w:eastAsia="ja-JP"/>
             </w:rPr>
           </w:pPr>
-          <w:hyperlink w:anchor="_Toc516493741" w:history="1">
+          <w:hyperlink w:anchor="_Toc516521971" w:history="1">
             <w:r>
               <w:rPr>
                 <w:rStyle w:val="Hyperlink"/>
@@ -5179,7 +5346,7 @@
               <w:rPr>
                 <w:rFonts w:eastAsiaTheme="minorEastAsia"/>
                 <w:noProof/>
-                <w:lang w:eastAsia="es-ES"/>
+                <w:lang w:val="en-US" w:eastAsia="ja-JP"/>
               </w:rPr>
               <w:tab/>
             </w:r>
@@ -5210,7 +5377,7 @@
                 <w:noProof/>
                 <w:webHidden/>
               </w:rPr>
-              <w:instrText xml:space="preserve"> PAGEREF _Toc516493741 \h </w:instrText>
+              <w:instrText xml:space="preserve"> PAGEREF _Toc516521971 \h </w:instrText>
             </w:r>
             <w:r>
               <w:rPr>
@@ -5251,10 +5418,10 @@
             <w:rPr>
               <w:rFonts w:eastAsiaTheme="minorEastAsia"/>
               <w:noProof/>
-              <w:lang w:eastAsia="es-ES"/>
+              <w:lang w:val="en-US" w:eastAsia="ja-JP"/>
             </w:rPr>
           </w:pPr>
-          <w:hyperlink w:anchor="_Toc516493742" w:history="1">
+          <w:hyperlink w:anchor="_Toc516521972" w:history="1">
             <w:r>
               <w:rPr>
                 <w:rStyle w:val="Hyperlink"/>
@@ -5267,7 +5434,7 @@
               <w:rPr>
                 <w:rFonts w:eastAsiaTheme="minorEastAsia"/>
                 <w:noProof/>
-                <w:lang w:eastAsia="es-ES"/>
+                <w:lang w:val="en-US" w:eastAsia="ja-JP"/>
               </w:rPr>
               <w:tab/>
             </w:r>
@@ -5298,7 +5465,7 @@
                 <w:noProof/>
                 <w:webHidden/>
               </w:rPr>
-              <w:instrText xml:space="preserve"> PAGEREF _Toc516493742 \h </w:instrText>
+              <w:instrText xml:space="preserve"> PAGEREF _Toc516521972 \h </w:instrText>
             </w:r>
             <w:r>
               <w:rPr>
@@ -5318,7 +5485,7 @@
                 <w:noProof/>
                 <w:webHidden/>
               </w:rPr>
-              <w:t>10</w:t>
+              <w:t>11</w:t>
             </w:r>
             <w:r>
               <w:rPr>
@@ -5339,10 +5506,10 @@
             <w:rPr>
               <w:rFonts w:eastAsiaTheme="minorEastAsia"/>
               <w:noProof/>
-              <w:lang w:eastAsia="es-ES"/>
+              <w:lang w:val="en-US" w:eastAsia="ja-JP"/>
             </w:rPr>
           </w:pPr>
-          <w:hyperlink w:anchor="_Toc516493743" w:history="1">
+          <w:hyperlink w:anchor="_Toc516521973" w:history="1">
             <w:r>
               <w:rPr>
                 <w:rStyle w:val="Hyperlink"/>
@@ -5355,7 +5522,7 @@
               <w:rPr>
                 <w:rFonts w:eastAsiaTheme="minorEastAsia"/>
                 <w:noProof/>
-                <w:lang w:eastAsia="es-ES"/>
+                <w:lang w:val="en-US" w:eastAsia="ja-JP"/>
               </w:rPr>
               <w:tab/>
             </w:r>
@@ -5386,7 +5553,7 @@
                 <w:noProof/>
                 <w:webHidden/>
               </w:rPr>
-              <w:instrText xml:space="preserve"> PAGEREF _Toc516493743 \h </w:instrText>
+              <w:instrText xml:space="preserve"> PAGEREF _Toc516521973 \h </w:instrText>
             </w:r>
             <w:r>
               <w:rPr>
@@ -5406,7 +5573,7 @@
                 <w:noProof/>
                 <w:webHidden/>
               </w:rPr>
-              <w:t>10</w:t>
+              <w:t>11</w:t>
             </w:r>
             <w:r>
               <w:rPr>
@@ -5469,8 +5636,8 @@
           <w:szCs w:val="28"/>
         </w:rPr>
       </w:pPr>
-      <w:bookmarkStart w:id="4" w:name="_Toc514604131"/>
-      <w:bookmarkStart w:id="5" w:name="_Toc516493730"/>
+      <w:bookmarkStart w:id="6" w:name="_Toc514604131"/>
+      <w:bookmarkStart w:id="7" w:name="_Toc516521960"/>
       <w:r>
         <w:rPr>
           <w:b/>
@@ -5480,8 +5647,8 @@
         <w:lastRenderedPageBreak/>
         <w:t>Introducción</w:t>
       </w:r>
-      <w:bookmarkEnd w:id="4"/>
-      <w:bookmarkEnd w:id="5"/>
+      <w:bookmarkEnd w:id="6"/>
+      <w:bookmarkEnd w:id="7"/>
     </w:p>
     <w:p>
       <w:pPr>
@@ -5546,7 +5713,7 @@
           <w:szCs w:val="28"/>
         </w:rPr>
       </w:pPr>
-      <w:bookmarkStart w:id="6" w:name="_Toc516493731"/>
+      <w:bookmarkStart w:id="8" w:name="_Toc516521961"/>
       <w:r>
         <w:rPr>
           <w:b/>
@@ -5555,7 +5722,7 @@
         </w:rPr>
         <w:t>Solicitud de Cambio (RFC)</w:t>
       </w:r>
-      <w:bookmarkEnd w:id="6"/>
+      <w:bookmarkEnd w:id="8"/>
     </w:p>
     <w:p>
       <w:pPr>
@@ -6289,7 +6456,7 @@
           <w:szCs w:val="28"/>
         </w:rPr>
       </w:pPr>
-      <w:bookmarkStart w:id="7" w:name="_Toc516493732"/>
+      <w:bookmarkStart w:id="9" w:name="_Toc516521962"/>
       <w:r>
         <w:rPr>
           <w:b/>
@@ -6306,7 +6473,7 @@
         </w:rPr>
         <w:t xml:space="preserve"> de la Solicitud de Cambio</w:t>
       </w:r>
-      <w:bookmarkEnd w:id="7"/>
+      <w:bookmarkEnd w:id="9"/>
     </w:p>
     <w:p>
       <w:pPr>
@@ -6475,7 +6642,7 @@
           <w:szCs w:val="28"/>
         </w:rPr>
       </w:pPr>
-      <w:bookmarkStart w:id="8" w:name="_Toc516493733"/>
+      <w:bookmarkStart w:id="10" w:name="_Toc516521963"/>
       <w:r>
         <w:rPr>
           <w:b/>
@@ -6484,7 +6651,7 @@
         </w:rPr>
         <w:t>Estados de la Solicitud de Cambio</w:t>
       </w:r>
-      <w:bookmarkEnd w:id="8"/>
+      <w:bookmarkEnd w:id="10"/>
     </w:p>
     <w:p>
       <w:pPr>
@@ -6667,8 +6834,6 @@
             </w:r>
           </w:p>
         </w:tc>
-        <w:bookmarkStart w:id="9" w:name="_GoBack"/>
-        <w:bookmarkEnd w:id="9"/>
       </w:tr>
       <w:tr>
         <w:tc>
@@ -7124,7 +7289,7 @@
           <w:szCs w:val="28"/>
         </w:rPr>
       </w:pPr>
-      <w:bookmarkStart w:id="10" w:name="_Toc516493734"/>
+      <w:bookmarkStart w:id="11" w:name="_Toc516521964"/>
       <w:r>
         <w:rPr>
           <w:b/>
@@ -7133,7 +7298,7 @@
         </w:rPr>
         <w:t>Prioridades de la Solicitud de Cambio</w:t>
       </w:r>
-      <w:bookmarkEnd w:id="10"/>
+      <w:bookmarkEnd w:id="11"/>
     </w:p>
     <w:p>
       <w:pPr>
@@ -7797,7 +7962,7 @@
           <w:szCs w:val="28"/>
         </w:rPr>
       </w:pPr>
-      <w:bookmarkStart w:id="11" w:name="_Toc516493735"/>
+      <w:bookmarkStart w:id="12" w:name="_Toc516521965"/>
       <w:r>
         <w:rPr>
           <w:b/>
@@ -7807,7 +7972,7 @@
         <w:lastRenderedPageBreak/>
         <w:t>Fases del Proceso de Gestión de Cambios</w:t>
       </w:r>
-      <w:bookmarkEnd w:id="11"/>
+      <w:bookmarkEnd w:id="12"/>
     </w:p>
     <w:p>
       <w:pPr>
@@ -7899,7 +8064,7 @@
           <w:szCs w:val="24"/>
         </w:rPr>
       </w:pPr>
-      <w:bookmarkStart w:id="12" w:name="_Toc516493736"/>
+      <w:bookmarkStart w:id="13" w:name="_Toc516521966"/>
       <w:r>
         <w:rPr>
           <w:b/>
@@ -7908,7 +8073,7 @@
         </w:rPr>
         <w:t>Recibir y analizar la petición</w:t>
       </w:r>
-      <w:bookmarkEnd w:id="12"/>
+      <w:bookmarkEnd w:id="13"/>
     </w:p>
     <w:p>
       <w:pPr>
@@ -8244,7 +8409,7 @@
           <w:szCs w:val="24"/>
         </w:rPr>
       </w:pPr>
-      <w:bookmarkStart w:id="13" w:name="_Toc516493737"/>
+      <w:bookmarkStart w:id="14" w:name="_Toc516521967"/>
       <w:r>
         <w:rPr>
           <w:b/>
@@ -8254,7 +8419,7 @@
         <w:lastRenderedPageBreak/>
         <w:t>Clasificar el cambio</w:t>
       </w:r>
-      <w:bookmarkEnd w:id="13"/>
+      <w:bookmarkEnd w:id="14"/>
     </w:p>
     <w:p>
       <w:pPr>
@@ -8612,7 +8777,7 @@
           <w:szCs w:val="24"/>
         </w:rPr>
       </w:pPr>
-      <w:bookmarkStart w:id="14" w:name="_Toc516493738"/>
+      <w:bookmarkStart w:id="15" w:name="_Toc516521968"/>
       <w:r>
         <w:rPr>
           <w:b/>
@@ -8621,7 +8786,7 @@
         </w:rPr>
         <w:t>Evaluación del impacto y riesgos</w:t>
       </w:r>
-      <w:bookmarkEnd w:id="14"/>
+      <w:bookmarkEnd w:id="15"/>
     </w:p>
     <w:p>
       <w:pPr>
@@ -9086,7 +9251,7 @@
           <w:szCs w:val="24"/>
         </w:rPr>
       </w:pPr>
-      <w:bookmarkStart w:id="15" w:name="_Toc516493739"/>
+      <w:bookmarkStart w:id="16" w:name="_Toc516521969"/>
       <w:r>
         <w:rPr>
           <w:b/>
@@ -9095,7 +9260,7 @@
         </w:rPr>
         <w:t>Aprobación del cambio</w:t>
       </w:r>
-      <w:bookmarkEnd w:id="15"/>
+      <w:bookmarkEnd w:id="16"/>
     </w:p>
     <w:p>
       <w:pPr>
@@ -9479,7 +9644,7 @@
           <w:szCs w:val="24"/>
         </w:rPr>
       </w:pPr>
-      <w:bookmarkStart w:id="16" w:name="_Toc516493740"/>
+      <w:bookmarkStart w:id="17" w:name="_Toc516521970"/>
       <w:r>
         <w:rPr>
           <w:b/>
@@ -9488,7 +9653,7 @@
         </w:rPr>
         <w:t>Planificación y Calendarización</w:t>
       </w:r>
-      <w:bookmarkEnd w:id="16"/>
+      <w:bookmarkEnd w:id="17"/>
     </w:p>
     <w:p>
       <w:pPr>
@@ -9883,7 +10048,7 @@
           <w:szCs w:val="24"/>
         </w:rPr>
       </w:pPr>
-      <w:bookmarkStart w:id="17" w:name="_Toc516493741"/>
+      <w:bookmarkStart w:id="18" w:name="_Toc516521971"/>
       <w:r>
         <w:rPr>
           <w:b/>
@@ -9892,7 +10057,7 @@
         </w:rPr>
         <w:t>Implementación del Cambio</w:t>
       </w:r>
-      <w:bookmarkEnd w:id="17"/>
+      <w:bookmarkEnd w:id="18"/>
     </w:p>
     <w:p>
       <w:pPr>
@@ -10259,7 +10424,7 @@
           <w:szCs w:val="24"/>
         </w:rPr>
       </w:pPr>
-      <w:bookmarkStart w:id="18" w:name="_Toc516493742"/>
+      <w:bookmarkStart w:id="19" w:name="_Toc516521972"/>
       <w:r>
         <w:rPr>
           <w:b/>
@@ -10268,7 +10433,7 @@
         </w:rPr>
         <w:t>Verificación de la implementación</w:t>
       </w:r>
-      <w:bookmarkEnd w:id="18"/>
+      <w:bookmarkEnd w:id="19"/>
     </w:p>
     <w:p>
       <w:pPr>
@@ -10363,14 +10528,7 @@
           <w:bCs/>
           <w:lang w:val="es-ES_tradnl"/>
         </w:rPr>
-        <w:t>El Comité de Control de Cambios</w:t>
-      </w:r>
-      <w:r>
-        <w:rPr>
-          <w:bCs/>
-          <w:lang w:val="es-ES_tradnl"/>
-        </w:rPr>
-        <w:t xml:space="preserve"> </w:t>
+        <w:t xml:space="preserve">El Comité de Control de Cambios </w:t>
       </w:r>
       <w:r>
         <w:rPr>
@@ -10681,7 +10839,7 @@
           <w:szCs w:val="24"/>
         </w:rPr>
       </w:pPr>
-      <w:bookmarkStart w:id="19" w:name="_Toc516493743"/>
+      <w:bookmarkStart w:id="20" w:name="_Toc516521973"/>
       <w:r>
         <w:rPr>
           <w:b/>
@@ -10690,7 +10848,7 @@
         </w:rPr>
         <w:t>Cierre</w:t>
       </w:r>
-      <w:bookmarkEnd w:id="19"/>
+      <w:bookmarkEnd w:id="20"/>
     </w:p>
     <w:p>
       <w:pPr>
@@ -11194,7 +11352,16 @@
               <w:sz w:val="19"/>
               <w:szCs w:val="19"/>
             </w:rPr>
-            <w:t>2.1</w:t>
+            <w:t>2.</w:t>
+          </w:r>
+          <w:r>
+            <w:rPr>
+              <w:b/>
+              <w:bCs/>
+              <w:sz w:val="19"/>
+              <w:szCs w:val="19"/>
+            </w:rPr>
+            <w:t>2</w:t>
           </w:r>
         </w:p>
       </w:tc>
@@ -13216,6 +13383,7 @@
     <w:lsdException w:name="HTML Sample" w:semiHidden="1" w:unhideWhenUsed="1"/>
     <w:lsdException w:name="HTML Typewriter" w:semiHidden="1" w:unhideWhenUsed="1"/>
     <w:lsdException w:name="HTML Variable" w:semiHidden="1" w:unhideWhenUsed="1"/>
+    <w:lsdException w:name="Normal Table" w:semiHidden="1" w:unhideWhenUsed="1"/>
     <w:lsdException w:name="annotation subject" w:semiHidden="1" w:unhideWhenUsed="1"/>
     <w:lsdException w:name="No List" w:semiHidden="1" w:unhideWhenUsed="1"/>
     <w:lsdException w:name="Outline List 1" w:semiHidden="1" w:unhideWhenUsed="1"/>
@@ -13259,8 +13427,10 @@
     <w:lsdException w:name="Table Elegant" w:semiHidden="1" w:unhideWhenUsed="1"/>
     <w:lsdException w:name="Table Professional" w:semiHidden="1" w:unhideWhenUsed="1"/>
     <w:lsdException w:name="Table Subtle 1" w:semiHidden="1" w:unhideWhenUsed="1"/>
+    <w:lsdException w:name="Table Subtle 2" w:semiHidden="1" w:unhideWhenUsed="1"/>
     <w:lsdException w:name="Table Web 1" w:semiHidden="1" w:unhideWhenUsed="1"/>
     <w:lsdException w:name="Table Web 2" w:semiHidden="1" w:unhideWhenUsed="1"/>
+    <w:lsdException w:name="Table Web 3" w:semiHidden="1" w:unhideWhenUsed="1"/>
     <w:lsdException w:name="Balloon Text" w:semiHidden="1" w:unhideWhenUsed="1"/>
     <w:lsdException w:name="Table Grid" w:uiPriority="39"/>
     <w:lsdException w:name="Table Theme" w:semiHidden="1" w:unhideWhenUsed="1"/>
@@ -14109,7 +14279,7 @@
 </file>
 
 <file path=customXml/itemProps2.xml><?xml version="1.0" encoding="utf-8"?>
-<ds:datastoreItem xmlns:ds="http://schemas.openxmlformats.org/officeDocument/2006/customXml" ds:itemID="{DF77B274-3D6E-4180-AF52-32C64E620DDB}">
+<ds:datastoreItem xmlns:ds="http://schemas.openxmlformats.org/officeDocument/2006/customXml" ds:itemID="{1250F78F-C8A7-413B-AF8F-33E9B0DFCA92}">
   <ds:schemaRefs>
     <ds:schemaRef ds:uri="http://schemas.openxmlformats.org/officeDocument/2006/bibliography"/>
   </ds:schemaRefs>

</xml_diff>

<commit_message>
Corrige fase de implementacion del cambio
</commit_message>
<xml_diff>
--- a/Documentos/PCC.docx
+++ b/Documentos/PCC.docx
@@ -142,10 +142,7 @@
                       </wps:style>
                       <wps:txbx>
                         <w:txbxContent>
-                          <w:p>
-                            <w:bookmarkStart w:id="0" w:name="_GoBack"/>
-                            <w:bookmarkEnd w:id="0"/>
-                          </w:p>
+                          <w:p/>
                         </w:txbxContent>
                       </wps:txbx>
                       <wps:bodyPr rot="0" spcFirstLastPara="0" vertOverflow="overflow" horzOverflow="overflow" vert="horz" wrap="square" lIns="91440" tIns="45720" rIns="91440" bIns="45720" numCol="1" spcCol="0" rtlCol="0" fromWordArt="0" anchor="ctr" anchorCtr="0" forceAA="0" compatLnSpc="1">
@@ -171,10 +168,7 @@
               <v:rect w14:anchorId="18AAFAB3" id="4 Rectángulo" o:spid="_x0000_s1026" style="position:absolute;left:0;text-align:left;margin-left:-42pt;margin-top:-55.75pt;width:549.8pt;height:732pt;z-index:-251653632;visibility:visible;mso-wrap-style:square;mso-width-percent:0;mso-height-percent:0;mso-wrap-distance-left:9pt;mso-wrap-distance-top:0;mso-wrap-distance-right:9pt;mso-wrap-distance-bottom:0;mso-position-horizontal:absolute;mso-position-horizontal-relative:margin;mso-position-vertical:absolute;mso-position-vertical-relative:text;mso-width-percent:0;mso-height-percent:0;mso-width-relative:margin;mso-height-relative:margin;v-text-anchor:middle" o:gfxdata="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" fillcolor="white [3201]" strokecolor="#44546a [3215]" strokeweight="1pt">
                 <v:textbox>
                   <w:txbxContent>
-                    <w:p>
-                      <w:bookmarkStart w:id="1" w:name="_GoBack"/>
-                      <w:bookmarkEnd w:id="1"/>
-                    </w:p>
+                    <w:p/>
                   </w:txbxContent>
                 </v:textbox>
                 <w10:wrap anchorx="margin"/>
@@ -183,14 +177,14 @@
           </mc:Fallback>
         </mc:AlternateContent>
       </w:r>
-      <w:bookmarkStart w:id="2" w:name="_Toc391325453"/>
-      <w:bookmarkStart w:id="3" w:name="_Toc391714464"/>
-      <w:bookmarkStart w:id="4" w:name="_Toc391714504"/>
-      <w:bookmarkStart w:id="5" w:name="_Toc391715346"/>
+      <w:bookmarkStart w:id="0" w:name="_Toc391325453"/>
+      <w:bookmarkStart w:id="1" w:name="_Toc391714464"/>
+      <w:bookmarkStart w:id="2" w:name="_Toc391714504"/>
+      <w:bookmarkStart w:id="3" w:name="_Toc391715346"/>
+      <w:bookmarkEnd w:id="0"/>
+      <w:bookmarkEnd w:id="1"/>
       <w:bookmarkEnd w:id="2"/>
       <w:bookmarkEnd w:id="3"/>
-      <w:bookmarkEnd w:id="4"/>
-      <w:bookmarkEnd w:id="5"/>
       <w:r>
         <w:rPr>
           <w:rFonts w:ascii="NewsGotT" w:hAnsi="NewsGotT"/>
@@ -751,7 +745,7 @@
                                 <w:szCs w:val="28"/>
                                 <w:lang w:val="es-PE" w:eastAsia="es-PE"/>
                               </w:rPr>
-                              <w:t>2</w:t>
+                              <w:t>3</w:t>
                             </w:r>
                           </w:p>
                         </w:txbxContent>
@@ -870,7 +864,7 @@
                           <w:szCs w:val="28"/>
                           <w:lang w:val="es-PE" w:eastAsia="es-PE"/>
                         </w:rPr>
-                        <w:t>2</w:t>
+                        <w:t>3</w:t>
                       </w:r>
                     </w:p>
                   </w:txbxContent>
@@ -1049,6 +1043,20 @@
         </w:tabs>
         <w:spacing w:line="240" w:lineRule="auto"/>
         <w:jc w:val="center"/>
+        <w:rPr>
+          <w:rFonts w:ascii="NewsGotT" w:eastAsia="Calibri" w:hAnsi="NewsGotT" w:cs="Arial"/>
+          <w:color w:val="000000" w:themeColor="text1"/>
+          <w:sz w:val="24"/>
+          <w:szCs w:val="24"/>
+        </w:rPr>
+      </w:pPr>
+    </w:p>
+    <w:p>
+      <w:pPr>
+        <w:tabs>
+          <w:tab w:val="left" w:pos="0"/>
+        </w:tabs>
+        <w:spacing w:line="240" w:lineRule="auto"/>
         <w:rPr>
           <w:rFonts w:ascii="NewsGotT" w:eastAsia="Calibri" w:hAnsi="NewsGotT" w:cs="Arial"/>
           <w:color w:val="000000" w:themeColor="text1"/>
@@ -1654,7 +1662,7 @@
                 <w:sz w:val="22"/>
                 <w:szCs w:val="22"/>
               </w:rPr>
-              <w:t>2</w:t>
+              <w:t>3</w:t>
             </w:r>
           </w:p>
         </w:tc>
@@ -1718,7 +1726,14 @@
                 <w:sz w:val="22"/>
                 <w:szCs w:val="22"/>
               </w:rPr>
-              <w:t>11</w:t>
+              <w:t>1</w:t>
+            </w:r>
+            <w:r>
+              <w:rPr>
+                <w:sz w:val="22"/>
+                <w:szCs w:val="22"/>
+              </w:rPr>
+              <w:t>3</w:t>
             </w:r>
             <w:r>
               <w:rPr>
@@ -3639,6 +3654,7 @@
               <w:pStyle w:val="TableContents"/>
               <w:jc w:val="center"/>
               <w:rPr>
+                <w:rFonts w:hint="eastAsia"/>
                 <w:sz w:val="22"/>
                 <w:szCs w:val="22"/>
               </w:rPr>
@@ -3668,23 +3684,17 @@
               <w:pStyle w:val="TableContents"/>
               <w:jc w:val="center"/>
               <w:rPr>
-                <w:sz w:val="22"/>
-                <w:szCs w:val="22"/>
-              </w:rPr>
-            </w:pPr>
-            <w:r>
-              <w:rPr>
-                <w:sz w:val="22"/>
-                <w:szCs w:val="22"/>
-              </w:rPr>
-              <w:t xml:space="preserve">Corrige fase de </w:t>
-            </w:r>
-            <w:r>
-              <w:rPr>
-                <w:sz w:val="22"/>
-                <w:szCs w:val="22"/>
-              </w:rPr>
-              <w:t>verificación de la implementación</w:t>
+                <w:rFonts w:hint="eastAsia"/>
+                <w:sz w:val="22"/>
+                <w:szCs w:val="22"/>
+              </w:rPr>
+            </w:pPr>
+            <w:r>
+              <w:rPr>
+                <w:sz w:val="22"/>
+                <w:szCs w:val="22"/>
+              </w:rPr>
+              <w:t>Corrige fase de verificación de la implementación</w:t>
             </w:r>
           </w:p>
         </w:tc>
@@ -3704,6 +3714,7 @@
               <w:pStyle w:val="TableContents"/>
               <w:jc w:val="center"/>
               <w:rPr>
+                <w:rFonts w:hint="eastAsia"/>
                 <w:sz w:val="22"/>
                 <w:szCs w:val="22"/>
               </w:rPr>
@@ -3742,6 +3753,7 @@
               <w:pStyle w:val="TableContents"/>
               <w:jc w:val="center"/>
               <w:rPr>
+                <w:rFonts w:hint="eastAsia"/>
                 <w:sz w:val="22"/>
                 <w:szCs w:val="22"/>
               </w:rPr>
@@ -3752,11 +3764,214 @@
                 <w:szCs w:val="22"/>
               </w:rPr>
               <w:t>11/06/2018</w:t>
+            </w:r>
+          </w:p>
+        </w:tc>
+      </w:tr>
+      <w:tr>
+        <w:tc>
+          <w:tcPr>
+            <w:tcW w:w="993" w:type="dxa"/>
+            <w:tcMar>
+              <w:top w:w="55" w:type="dxa"/>
+              <w:left w:w="55" w:type="dxa"/>
+              <w:bottom w:w="55" w:type="dxa"/>
+              <w:right w:w="55" w:type="dxa"/>
+            </w:tcMar>
+            <w:vAlign w:val="center"/>
+          </w:tcPr>
+          <w:p>
+            <w:pPr>
+              <w:pStyle w:val="TableContents"/>
+              <w:jc w:val="center"/>
+              <w:rPr>
+                <w:rFonts w:hint="eastAsia"/>
+                <w:sz w:val="22"/>
+                <w:szCs w:val="22"/>
+              </w:rPr>
+            </w:pPr>
+            <w:r>
+              <w:rPr>
+                <w:sz w:val="22"/>
+                <w:szCs w:val="22"/>
+              </w:rPr>
+              <w:t>2.3</w:t>
+            </w:r>
+          </w:p>
+        </w:tc>
+        <w:tc>
+          <w:tcPr>
+            <w:tcW w:w="3827" w:type="dxa"/>
+            <w:tcMar>
+              <w:top w:w="55" w:type="dxa"/>
+              <w:left w:w="55" w:type="dxa"/>
+              <w:bottom w:w="55" w:type="dxa"/>
+              <w:right w:w="55" w:type="dxa"/>
+            </w:tcMar>
+            <w:vAlign w:val="center"/>
+          </w:tcPr>
+          <w:p>
+            <w:pPr>
+              <w:pStyle w:val="TableContents"/>
+              <w:jc w:val="center"/>
+              <w:rPr>
+                <w:rFonts w:hint="eastAsia"/>
+                <w:sz w:val="22"/>
+                <w:szCs w:val="22"/>
+              </w:rPr>
+            </w:pPr>
+            <w:r>
+              <w:rPr>
+                <w:sz w:val="22"/>
+                <w:szCs w:val="22"/>
+              </w:rPr>
+              <w:t>Corrige fase de implementació</w:t>
+            </w:r>
+            <w:r>
+              <w:rPr>
+                <w:rFonts w:hint="eastAsia"/>
+                <w:sz w:val="22"/>
+                <w:szCs w:val="22"/>
+              </w:rPr>
+              <w:t>n</w:t>
+            </w:r>
+            <w:r>
+              <w:rPr>
+                <w:sz w:val="22"/>
+                <w:szCs w:val="22"/>
+              </w:rPr>
+              <w:t xml:space="preserve"> del cambio</w:t>
+            </w:r>
+          </w:p>
+        </w:tc>
+        <w:tc>
+          <w:tcPr>
+            <w:tcW w:w="2268" w:type="dxa"/>
+            <w:tcMar>
+              <w:top w:w="55" w:type="dxa"/>
+              <w:left w:w="55" w:type="dxa"/>
+              <w:bottom w:w="55" w:type="dxa"/>
+              <w:right w:w="55" w:type="dxa"/>
+            </w:tcMar>
+            <w:vAlign w:val="center"/>
+          </w:tcPr>
+          <w:p>
+            <w:pPr>
+              <w:pStyle w:val="TableContents"/>
+              <w:jc w:val="center"/>
+              <w:rPr>
+                <w:rFonts w:hint="eastAsia"/>
+                <w:sz w:val="22"/>
+                <w:szCs w:val="22"/>
+              </w:rPr>
+            </w:pPr>
+            <w:r>
+              <w:rPr>
+                <w:sz w:val="22"/>
+                <w:szCs w:val="22"/>
+              </w:rPr>
+              <w:t>Joselin Tiburcio</w:t>
+            </w:r>
+          </w:p>
+        </w:tc>
+        <w:tc>
+          <w:tcPr>
+            <w:tcW w:w="1982" w:type="dxa"/>
+            <w:tcMar>
+              <w:top w:w="55" w:type="dxa"/>
+              <w:left w:w="55" w:type="dxa"/>
+              <w:bottom w:w="55" w:type="dxa"/>
+              <w:right w:w="55" w:type="dxa"/>
+            </w:tcMar>
+            <w:vAlign w:val="center"/>
+          </w:tcPr>
+          <w:p>
+            <w:pPr>
+              <w:pStyle w:val="TableContents"/>
+              <w:jc w:val="center"/>
+              <w:rPr>
+                <w:rFonts w:hint="eastAsia"/>
+                <w:sz w:val="22"/>
+                <w:szCs w:val="22"/>
+              </w:rPr>
+            </w:pPr>
+            <w:r>
+              <w:rPr>
+                <w:sz w:val="22"/>
+                <w:szCs w:val="22"/>
+              </w:rPr>
+              <w:t>13/06/2018</w:t>
             </w:r>
           </w:p>
         </w:tc>
       </w:tr>
     </w:tbl>
+    <w:p>
+      <w:pPr>
+        <w:pStyle w:val="Standard"/>
+        <w:rPr>
+          <w:rFonts w:hint="eastAsia"/>
+          <w:b/>
+          <w:sz w:val="22"/>
+          <w:szCs w:val="22"/>
+        </w:rPr>
+      </w:pPr>
+    </w:p>
+    <w:p>
+      <w:pPr>
+        <w:pStyle w:val="Standard"/>
+        <w:rPr>
+          <w:rFonts w:hint="eastAsia"/>
+          <w:b/>
+          <w:sz w:val="22"/>
+          <w:szCs w:val="22"/>
+        </w:rPr>
+      </w:pPr>
+    </w:p>
+    <w:p>
+      <w:pPr>
+        <w:pStyle w:val="Standard"/>
+        <w:rPr>
+          <w:rFonts w:hint="eastAsia"/>
+          <w:b/>
+          <w:sz w:val="22"/>
+          <w:szCs w:val="22"/>
+        </w:rPr>
+      </w:pPr>
+    </w:p>
+    <w:p>
+      <w:pPr>
+        <w:pStyle w:val="Standard"/>
+        <w:rPr>
+          <w:rFonts w:hint="eastAsia"/>
+          <w:b/>
+          <w:sz w:val="22"/>
+          <w:szCs w:val="22"/>
+        </w:rPr>
+      </w:pPr>
+    </w:p>
+    <w:p>
+      <w:pPr>
+        <w:pStyle w:val="Standard"/>
+        <w:rPr>
+          <w:rFonts w:hint="eastAsia"/>
+          <w:b/>
+          <w:sz w:val="22"/>
+          <w:szCs w:val="22"/>
+        </w:rPr>
+      </w:pPr>
+    </w:p>
+    <w:p>
+      <w:pPr>
+        <w:pStyle w:val="Standard"/>
+        <w:rPr>
+          <w:rFonts w:hint="eastAsia"/>
+          <w:b/>
+          <w:sz w:val="22"/>
+          <w:szCs w:val="22"/>
+        </w:rPr>
+      </w:pPr>
+    </w:p>
     <w:p>
       <w:pPr>
         <w:pStyle w:val="Standard"/>
@@ -4044,7 +4259,6 @@
                 <w:noProof/>
                 <w:sz w:val="24"/>
               </w:rPr>
-              <w:lastRenderedPageBreak/>
               <w:t>Arce Llantoy, Luis</w:t>
             </w:r>
           </w:p>
@@ -5603,14 +5817,6 @@
           <w:bCs/>
         </w:rPr>
       </w:pPr>
-    </w:p>
-    <w:p>
-      <w:pPr>
-        <w:rPr>
-          <w:b/>
-          <w:bCs/>
-        </w:rPr>
-      </w:pPr>
       <w:r>
         <w:rPr>
           <w:b/>
@@ -5636,8 +5842,8 @@
           <w:szCs w:val="28"/>
         </w:rPr>
       </w:pPr>
-      <w:bookmarkStart w:id="6" w:name="_Toc514604131"/>
-      <w:bookmarkStart w:id="7" w:name="_Toc516521960"/>
+      <w:bookmarkStart w:id="4" w:name="_Toc514604131"/>
+      <w:bookmarkStart w:id="5" w:name="_Toc516521960"/>
       <w:r>
         <w:rPr>
           <w:b/>
@@ -5647,8 +5853,8 @@
         <w:lastRenderedPageBreak/>
         <w:t>Introducción</w:t>
       </w:r>
-      <w:bookmarkEnd w:id="6"/>
-      <w:bookmarkEnd w:id="7"/>
+      <w:bookmarkEnd w:id="4"/>
+      <w:bookmarkEnd w:id="5"/>
     </w:p>
     <w:p>
       <w:pPr>
@@ -5713,7 +5919,7 @@
           <w:szCs w:val="28"/>
         </w:rPr>
       </w:pPr>
-      <w:bookmarkStart w:id="8" w:name="_Toc516521961"/>
+      <w:bookmarkStart w:id="6" w:name="_Toc516521961"/>
       <w:r>
         <w:rPr>
           <w:b/>
@@ -5722,7 +5928,7 @@
         </w:rPr>
         <w:t>Solicitud de Cambio (RFC)</w:t>
       </w:r>
-      <w:bookmarkEnd w:id="8"/>
+      <w:bookmarkEnd w:id="6"/>
     </w:p>
     <w:p>
       <w:pPr>
@@ -6407,15 +6613,6 @@
     <w:p>
       <w:pPr>
         <w:ind w:left="708"/>
-        <w:rPr>
-          <w:b/>
-          <w:bCs/>
-        </w:rPr>
-      </w:pPr>
-    </w:p>
-    <w:p>
-      <w:pPr>
-        <w:ind w:left="708"/>
         <w:jc w:val="center"/>
         <w:rPr>
           <w:b/>
@@ -6456,13 +6653,14 @@
           <w:szCs w:val="28"/>
         </w:rPr>
       </w:pPr>
-      <w:bookmarkStart w:id="9" w:name="_Toc516521962"/>
+      <w:bookmarkStart w:id="7" w:name="_Toc516521962"/>
       <w:r>
         <w:rPr>
           <w:b/>
           <w:sz w:val="28"/>
           <w:szCs w:val="28"/>
         </w:rPr>
+        <w:lastRenderedPageBreak/>
         <w:t>Tipos</w:t>
       </w:r>
       <w:r>
@@ -6473,7 +6671,7 @@
         </w:rPr>
         <w:t xml:space="preserve"> de la Solicitud de Cambio</w:t>
       </w:r>
-      <w:bookmarkEnd w:id="9"/>
+      <w:bookmarkEnd w:id="7"/>
     </w:p>
     <w:p>
       <w:pPr>
@@ -6642,7 +6840,7 @@
           <w:szCs w:val="28"/>
         </w:rPr>
       </w:pPr>
-      <w:bookmarkStart w:id="10" w:name="_Toc516521963"/>
+      <w:bookmarkStart w:id="8" w:name="_Toc516521963"/>
       <w:r>
         <w:rPr>
           <w:b/>
@@ -6651,7 +6849,7 @@
         </w:rPr>
         <w:t>Estados de la Solicitud de Cambio</w:t>
       </w:r>
-      <w:bookmarkEnd w:id="10"/>
+      <w:bookmarkEnd w:id="8"/>
     </w:p>
     <w:p>
       <w:pPr>
@@ -7004,11 +7202,7 @@
           </w:tcPr>
           <w:p>
             <w:r>
-              <w:t xml:space="preserve">Ya se han definido y coordinado las fechas de la </w:t>
-            </w:r>
-            <w:r>
-              <w:lastRenderedPageBreak/>
-              <w:t>solicitud de cambio.</w:t>
+              <w:t>Ya se han definido y coordinado las fechas de la solicitud de cambio.</w:t>
             </w:r>
           </w:p>
         </w:tc>
@@ -7022,7 +7216,6 @@
               <w:jc w:val="center"/>
             </w:pPr>
             <w:r>
-              <w:lastRenderedPageBreak/>
               <w:t>Planificación y calendarización</w:t>
             </w:r>
           </w:p>
@@ -7093,6 +7286,7 @@
                 <w:b/>
                 <w:bCs/>
               </w:rPr>
+              <w:lastRenderedPageBreak/>
               <w:t>Verificado</w:t>
             </w:r>
           </w:p>
@@ -7289,7 +7483,7 @@
           <w:szCs w:val="28"/>
         </w:rPr>
       </w:pPr>
-      <w:bookmarkStart w:id="11" w:name="_Toc516521964"/>
+      <w:bookmarkStart w:id="9" w:name="_Toc516521964"/>
       <w:r>
         <w:rPr>
           <w:b/>
@@ -7298,7 +7492,7 @@
         </w:rPr>
         <w:t>Prioridades de la Solicitud de Cambio</w:t>
       </w:r>
-      <w:bookmarkEnd w:id="11"/>
+      <w:bookmarkEnd w:id="9"/>
     </w:p>
     <w:p>
       <w:pPr>
@@ -7918,7 +8112,6 @@
         <w:ind w:firstLine="708"/>
       </w:pPr>
       <w:r>
-        <w:lastRenderedPageBreak/>
         <w:t>más alto nivel.</w:t>
       </w:r>
     </w:p>
@@ -7962,7 +8155,7 @@
           <w:szCs w:val="28"/>
         </w:rPr>
       </w:pPr>
-      <w:bookmarkStart w:id="12" w:name="_Toc516521965"/>
+      <w:bookmarkStart w:id="10" w:name="_Toc516521965"/>
       <w:r>
         <w:rPr>
           <w:b/>
@@ -7972,7 +8165,7 @@
         <w:lastRenderedPageBreak/>
         <w:t>Fases del Proceso de Gestión de Cambios</w:t>
       </w:r>
-      <w:bookmarkEnd w:id="12"/>
+      <w:bookmarkEnd w:id="10"/>
     </w:p>
     <w:p>
       <w:pPr>
@@ -8064,7 +8257,7 @@
           <w:szCs w:val="24"/>
         </w:rPr>
       </w:pPr>
-      <w:bookmarkStart w:id="13" w:name="_Toc516521966"/>
+      <w:bookmarkStart w:id="11" w:name="_Toc516521966"/>
       <w:r>
         <w:rPr>
           <w:b/>
@@ -8073,7 +8266,7 @@
         </w:rPr>
         <w:t>Recibir y analizar la petición</w:t>
       </w:r>
-      <w:bookmarkEnd w:id="13"/>
+      <w:bookmarkEnd w:id="11"/>
     </w:p>
     <w:p>
       <w:pPr>
@@ -8380,6 +8573,16 @@
         </w:rPr>
         <w:t>para la validación manual de la petición es máximo de 2 días laborables.</w:t>
       </w:r>
+    </w:p>
+    <w:p>
+      <w:pPr>
+        <w:pStyle w:val="ListParagraph"/>
+        <w:ind w:left="1428"/>
+        <w:rPr>
+          <w:bCs/>
+          <w:lang w:val="es-ES_tradnl"/>
+        </w:rPr>
+      </w:pPr>
     </w:p>
     <w:p>
       <w:pPr>
@@ -8409,7 +8612,7 @@
           <w:szCs w:val="24"/>
         </w:rPr>
       </w:pPr>
-      <w:bookmarkStart w:id="14" w:name="_Toc516521967"/>
+      <w:bookmarkStart w:id="12" w:name="_Toc516521967"/>
       <w:r>
         <w:rPr>
           <w:b/>
@@ -8419,7 +8622,7 @@
         <w:lastRenderedPageBreak/>
         <w:t>Clasificar el cambio</w:t>
       </w:r>
-      <w:bookmarkEnd w:id="14"/>
+      <w:bookmarkEnd w:id="12"/>
     </w:p>
     <w:p>
       <w:pPr>
@@ -8777,7 +8980,7 @@
           <w:szCs w:val="24"/>
         </w:rPr>
       </w:pPr>
-      <w:bookmarkStart w:id="15" w:name="_Toc516521968"/>
+      <w:bookmarkStart w:id="13" w:name="_Toc516521968"/>
       <w:r>
         <w:rPr>
           <w:b/>
@@ -8786,7 +8989,7 @@
         </w:rPr>
         <w:t>Evaluación del impacto y riesgos</w:t>
       </w:r>
-      <w:bookmarkEnd w:id="15"/>
+      <w:bookmarkEnd w:id="13"/>
     </w:p>
     <w:p>
       <w:pPr>
@@ -9225,8 +9428,30 @@
     </w:p>
     <w:p>
       <w:pPr>
-        <w:pStyle w:val="ListParagraph"/>
-        <w:ind w:left="1428"/>
+        <w:rPr>
+          <w:bCs/>
+          <w:lang w:val="es-ES_tradnl"/>
+        </w:rPr>
+      </w:pPr>
+    </w:p>
+    <w:p>
+      <w:pPr>
+        <w:rPr>
+          <w:bCs/>
+          <w:lang w:val="es-ES_tradnl"/>
+        </w:rPr>
+      </w:pPr>
+    </w:p>
+    <w:p>
+      <w:pPr>
+        <w:rPr>
+          <w:bCs/>
+          <w:lang w:val="es-ES_tradnl"/>
+        </w:rPr>
+      </w:pPr>
+    </w:p>
+    <w:p>
+      <w:pPr>
         <w:rPr>
           <w:bCs/>
           <w:lang w:val="es-ES_tradnl"/>
@@ -9251,16 +9476,17 @@
           <w:szCs w:val="24"/>
         </w:rPr>
       </w:pPr>
-      <w:bookmarkStart w:id="16" w:name="_Toc516521969"/>
+      <w:bookmarkStart w:id="14" w:name="_Toc516521969"/>
       <w:r>
         <w:rPr>
           <w:b/>
           <w:sz w:val="24"/>
           <w:szCs w:val="24"/>
         </w:rPr>
+        <w:lastRenderedPageBreak/>
         <w:t>Aprobación del cambio</w:t>
       </w:r>
-      <w:bookmarkEnd w:id="16"/>
+      <w:bookmarkEnd w:id="14"/>
     </w:p>
     <w:p>
       <w:pPr>
@@ -9341,7 +9567,6 @@
           <w:bCs/>
           <w:lang w:val="es-ES_tradnl"/>
         </w:rPr>
-        <w:lastRenderedPageBreak/>
         <w:t>El Comité de Control de Cambios decide si aprobar la petición de cambio o no.</w:t>
       </w:r>
     </w:p>
@@ -9644,7 +9869,7 @@
           <w:szCs w:val="24"/>
         </w:rPr>
       </w:pPr>
-      <w:bookmarkStart w:id="17" w:name="_Toc516521970"/>
+      <w:bookmarkStart w:id="15" w:name="_Toc516521970"/>
       <w:r>
         <w:rPr>
           <w:b/>
@@ -9653,7 +9878,7 @@
         </w:rPr>
         <w:t>Planificación y Calendarización</w:t>
       </w:r>
-      <w:bookmarkEnd w:id="17"/>
+      <w:bookmarkEnd w:id="15"/>
     </w:p>
     <w:p>
       <w:pPr>
@@ -10015,20 +10240,6 @@
       <w:r>
         <w:t>.</w:t>
       </w:r>
-    </w:p>
-    <w:p>
-      <w:pPr>
-        <w:pStyle w:val="ListParagraph"/>
-        <w:spacing w:after="160" w:line="240" w:lineRule="auto"/>
-        <w:ind w:left="1506"/>
-        <w:jc w:val="both"/>
-        <w:outlineLvl w:val="1"/>
-        <w:rPr>
-          <w:b/>
-          <w:sz w:val="24"/>
-          <w:szCs w:val="24"/>
-        </w:rPr>
-      </w:pPr>
     </w:p>
     <w:p>
       <w:pPr>
@@ -10048,16 +10259,17 @@
           <w:szCs w:val="24"/>
         </w:rPr>
       </w:pPr>
-      <w:bookmarkStart w:id="18" w:name="_Toc516521971"/>
+      <w:bookmarkStart w:id="16" w:name="_Toc516521971"/>
       <w:r>
         <w:rPr>
           <w:b/>
           <w:sz w:val="24"/>
           <w:szCs w:val="24"/>
         </w:rPr>
+        <w:lastRenderedPageBreak/>
         <w:t>Implementación del Cambio</w:t>
       </w:r>
-      <w:bookmarkEnd w:id="18"/>
+      <w:bookmarkEnd w:id="16"/>
     </w:p>
     <w:p>
       <w:pPr>
@@ -10098,8 +10310,14 @@
           <w:bCs/>
           <w:lang w:val="es-ES_tradnl"/>
         </w:rPr>
-        <w:lastRenderedPageBreak/>
         <w:t>Identificación de equipo a cargo del cambio</w:t>
+      </w:r>
+      <w:r>
+        <w:rPr>
+          <w:bCs/>
+          <w:lang w:val="es-ES_tradnl"/>
+        </w:rPr>
+        <w:t xml:space="preserve"> por parte del jefe de proyecto.</w:t>
       </w:r>
     </w:p>
     <w:p>
@@ -10119,7 +10337,14 @@
           <w:bCs/>
           <w:lang w:val="es-ES_tradnl"/>
         </w:rPr>
-        <w:t>Asignación de tareas al equipo que está a cargo.</w:t>
+        <w:t>Asignación de tareas al equipo que está a cargo</w:t>
+      </w:r>
+      <w:r>
+        <w:rPr>
+          <w:bCs/>
+          <w:lang w:val="es-ES_tradnl"/>
+        </w:rPr>
+        <w:t xml:space="preserve"> por parte del jefe de proyecto.</w:t>
       </w:r>
     </w:p>
     <w:p>
@@ -10139,7 +10364,14 @@
           <w:bCs/>
           <w:lang w:val="es-ES_tradnl"/>
         </w:rPr>
-        <w:t>Realizar control de las tareas realizadas.</w:t>
+        <w:t>Verificar casos de prueba pertinentes para los cambios</w:t>
+      </w:r>
+      <w:r>
+        <w:rPr>
+          <w:bCs/>
+          <w:lang w:val="es-ES_tradnl"/>
+        </w:rPr>
+        <w:t xml:space="preserve"> por parte de gestor de configuración.</w:t>
       </w:r>
     </w:p>
     <w:p>
@@ -10159,7 +10391,69 @@
           <w:bCs/>
           <w:lang w:val="es-ES_tradnl"/>
         </w:rPr>
-        <w:t>Verificar casos de prueba pertinentes para los cambios.</w:t>
+        <w:t xml:space="preserve">Cambio de estado de petición de </w:t>
+      </w:r>
+      <w:r>
+        <w:rPr>
+          <w:b/>
+          <w:bCs/>
+          <w:lang w:val="es-ES_tradnl"/>
+        </w:rPr>
+        <w:t>planificado</w:t>
+      </w:r>
+      <w:r>
+        <w:rPr>
+          <w:bCs/>
+          <w:lang w:val="es-ES_tradnl"/>
+        </w:rPr>
+        <w:t xml:space="preserve"> a </w:t>
+      </w:r>
+      <w:r>
+        <w:rPr>
+          <w:b/>
+          <w:bCs/>
+          <w:lang w:val="es-ES_tradnl"/>
+        </w:rPr>
+        <w:t>implementado</w:t>
+      </w:r>
+      <w:r>
+        <w:rPr>
+          <w:bCs/>
+          <w:lang w:val="es-ES_tradnl"/>
+        </w:rPr>
+        <w:t>.</w:t>
+      </w:r>
+    </w:p>
+    <w:p>
+      <w:pPr>
+        <w:pStyle w:val="ListParagraph"/>
+        <w:ind w:left="1428"/>
+        <w:rPr>
+          <w:bCs/>
+          <w:lang w:val="es-ES_tradnl"/>
+        </w:rPr>
+      </w:pPr>
+    </w:p>
+    <w:p>
+      <w:pPr>
+        <w:pStyle w:val="ListParagraph"/>
+        <w:numPr>
+          <w:ilvl w:val="0"/>
+          <w:numId w:val="9"/>
+        </w:numPr>
+        <w:rPr>
+          <w:b/>
+          <w:bCs/>
+          <w:lang w:val="es-ES_tradnl"/>
+        </w:rPr>
+      </w:pPr>
+      <w:r>
+        <w:rPr>
+          <w:b/>
+          <w:bCs/>
+          <w:lang w:val="es-ES_tradnl"/>
+        </w:rPr>
+        <w:t>Documentos</w:t>
       </w:r>
     </w:p>
     <w:p>
@@ -10179,7 +10473,7 @@
           <w:bCs/>
           <w:lang w:val="es-ES_tradnl"/>
         </w:rPr>
-        <w:t>Implementación en entorno de producción de cambios realizados.</w:t>
+        <w:t>Plan de control de cambios</w:t>
       </w:r>
     </w:p>
     <w:p>
@@ -10199,37 +10493,29 @@
           <w:bCs/>
           <w:lang w:val="es-ES_tradnl"/>
         </w:rPr>
-        <w:t xml:space="preserve">Cambio de estado de petición de </w:t>
-      </w:r>
-      <w:r>
-        <w:rPr>
-          <w:b/>
-          <w:bCs/>
-          <w:lang w:val="es-ES_tradnl"/>
-        </w:rPr>
-        <w:t>planificado</w:t>
-      </w:r>
-      <w:r>
-        <w:rPr>
-          <w:bCs/>
-          <w:lang w:val="es-ES_tradnl"/>
-        </w:rPr>
-        <w:t xml:space="preserve"> a </w:t>
-      </w:r>
-      <w:r>
-        <w:rPr>
-          <w:b/>
-          <w:bCs/>
-          <w:lang w:val="es-ES_tradnl"/>
-        </w:rPr>
-        <w:t>implementado</w:t>
-      </w:r>
-      <w:r>
-        <w:rPr>
-          <w:bCs/>
-          <w:lang w:val="es-ES_tradnl"/>
-        </w:rPr>
-        <w:t>.</w:t>
+        <w:t>Solicitud de cambio</w:t>
+      </w:r>
+      <w:bookmarkStart w:id="17" w:name="_GoBack"/>
+      <w:bookmarkEnd w:id="17"/>
+    </w:p>
+    <w:p>
+      <w:pPr>
+        <w:pStyle w:val="ListParagraph"/>
+        <w:numPr>
+          <w:ilvl w:val="0"/>
+          <w:numId w:val="3"/>
+        </w:numPr>
+        <w:rPr>
+          <w:bCs/>
+          <w:lang w:val="es-ES_tradnl"/>
+        </w:rPr>
+      </w:pPr>
+      <w:r>
+        <w:rPr>
+          <w:bCs/>
+          <w:lang w:val="es-ES_tradnl"/>
+        </w:rPr>
+        <w:t>Cronograma de Actividades</w:t>
       </w:r>
     </w:p>
     <w:p>
@@ -10261,7 +10547,7 @@
           <w:bCs/>
           <w:lang w:val="es-ES_tradnl"/>
         </w:rPr>
-        <w:t>Documentos</w:t>
+        <w:t>Políticas</w:t>
       </w:r>
     </w:p>
     <w:p>
@@ -10281,79 +10567,14 @@
           <w:bCs/>
           <w:lang w:val="es-ES_tradnl"/>
         </w:rPr>
-        <w:t>Plan de control de cambios</w:t>
-      </w:r>
-    </w:p>
-    <w:p>
-      <w:pPr>
-        <w:pStyle w:val="ListParagraph"/>
-        <w:numPr>
-          <w:ilvl w:val="0"/>
-          <w:numId w:val="3"/>
-        </w:numPr>
-        <w:rPr>
-          <w:bCs/>
-          <w:lang w:val="es-ES_tradnl"/>
-        </w:rPr>
-      </w:pPr>
-      <w:r>
-        <w:rPr>
-          <w:bCs/>
-          <w:lang w:val="es-ES_tradnl"/>
-        </w:rPr>
-        <w:t>Cronograma de Actividades</w:t>
-      </w:r>
-    </w:p>
-    <w:p>
-      <w:pPr>
-        <w:pStyle w:val="ListParagraph"/>
-        <w:ind w:left="1428"/>
-        <w:rPr>
-          <w:bCs/>
-          <w:lang w:val="es-ES_tradnl"/>
-        </w:rPr>
-      </w:pPr>
-    </w:p>
-    <w:p>
-      <w:pPr>
-        <w:pStyle w:val="ListParagraph"/>
-        <w:numPr>
-          <w:ilvl w:val="0"/>
-          <w:numId w:val="9"/>
-        </w:numPr>
-        <w:rPr>
-          <w:b/>
-          <w:bCs/>
-          <w:lang w:val="es-ES_tradnl"/>
-        </w:rPr>
-      </w:pPr>
-      <w:r>
-        <w:rPr>
-          <w:b/>
-          <w:bCs/>
-          <w:lang w:val="es-ES_tradnl"/>
-        </w:rPr>
-        <w:t>Políticas</w:t>
-      </w:r>
-    </w:p>
-    <w:p>
-      <w:pPr>
-        <w:pStyle w:val="ListParagraph"/>
-        <w:numPr>
-          <w:ilvl w:val="0"/>
-          <w:numId w:val="3"/>
-        </w:numPr>
-        <w:rPr>
-          <w:bCs/>
-          <w:lang w:val="es-ES_tradnl"/>
-        </w:rPr>
-      </w:pPr>
-      <w:r>
-        <w:rPr>
-          <w:bCs/>
-          <w:lang w:val="es-ES_tradnl"/>
-        </w:rPr>
-        <w:t>La implementación de los cambios debe estar a cargo de una persona con experiencia para la tarea a realizarse.</w:t>
+        <w:t>La implementación de los cambios debe estar a cargo de una persona con experiencia para la tarea a realizarse</w:t>
+      </w:r>
+      <w:r>
+        <w:rPr>
+          <w:bCs/>
+          <w:lang w:val="es-ES_tradnl"/>
+        </w:rPr>
+        <w:t>, quien en general es el jefe de proyecto.</w:t>
       </w:r>
     </w:p>
     <w:p>
@@ -10424,7 +10645,7 @@
           <w:szCs w:val="24"/>
         </w:rPr>
       </w:pPr>
-      <w:bookmarkStart w:id="19" w:name="_Toc516521972"/>
+      <w:bookmarkStart w:id="18" w:name="_Toc516521972"/>
       <w:r>
         <w:rPr>
           <w:b/>
@@ -10433,7 +10654,7 @@
         </w:rPr>
         <w:t>Verificación de la implementación</w:t>
       </w:r>
-      <w:bookmarkEnd w:id="19"/>
+      <w:bookmarkEnd w:id="18"/>
     </w:p>
     <w:p>
       <w:pPr>
@@ -10811,6 +11032,20 @@
         </w:rPr>
         <w:t>.</w:t>
       </w:r>
+    </w:p>
+    <w:p>
+      <w:pPr>
+        <w:rPr>
+          <w:lang w:val="es-ES_tradnl"/>
+        </w:rPr>
+      </w:pPr>
+    </w:p>
+    <w:p>
+      <w:pPr>
+        <w:rPr>
+          <w:lang w:val="es-ES_tradnl"/>
+        </w:rPr>
+      </w:pPr>
     </w:p>
     <w:p>
       <w:pPr>
@@ -10839,7 +11074,7 @@
           <w:szCs w:val="24"/>
         </w:rPr>
       </w:pPr>
-      <w:bookmarkStart w:id="20" w:name="_Toc516521973"/>
+      <w:bookmarkStart w:id="19" w:name="_Toc516521973"/>
       <w:r>
         <w:rPr>
           <w:b/>
@@ -10848,7 +11083,7 @@
         </w:rPr>
         <w:t>Cierre</w:t>
       </w:r>
-      <w:bookmarkEnd w:id="20"/>
+      <w:bookmarkEnd w:id="19"/>
     </w:p>
     <w:p>
       <w:pPr>
@@ -10909,7 +11144,6 @@
           <w:bCs/>
           <w:lang w:val="es-ES_tradnl"/>
         </w:rPr>
-        <w:lastRenderedPageBreak/>
         <w:t>Se documenta la realización de las actividades junto con los casos de prueba realizados.</w:t>
       </w:r>
     </w:p>
@@ -11361,7 +11595,7 @@
               <w:sz w:val="19"/>
               <w:szCs w:val="19"/>
             </w:rPr>
-            <w:t>2</w:t>
+            <w:t>3</w:t>
           </w:r>
         </w:p>
       </w:tc>
@@ -11399,7 +11633,13 @@
                 <w:rPr>
                   <w:color w:val="FFFFFF" w:themeColor="background1"/>
                 </w:rPr>
-                <w:t>11</w:t>
+                <w:t>1</w:t>
+              </w:r>
+              <w:r>
+                <w:rPr>
+                  <w:color w:val="FFFFFF" w:themeColor="background1"/>
+                </w:rPr>
+                <w:t>3</w:t>
               </w:r>
               <w:r>
                 <w:rPr>
@@ -11413,11 +11653,6 @@
       </w:sdt>
     </w:tr>
   </w:tbl>
-  <w:p>
-    <w:pPr>
-      <w:pStyle w:val="Header"/>
-    </w:pPr>
-  </w:p>
   <w:p>
     <w:pPr>
       <w:pStyle w:val="Header"/>
@@ -14257,7 +14492,7 @@
 
 <file path=customXml/item1.xml><?xml version="1.0" encoding="utf-8"?>
 <CoverPageProperties xmlns="http://schemas.microsoft.com/office/2006/coverPageProps">
-  <PublishDate>11 de junio de 2018</PublishDate>
+  <PublishDate>13 de junio de 2018</PublishDate>
   <Abstract/>
   <CompanyAddress/>
   <CompanyPhone/>
@@ -14279,7 +14514,7 @@
 </file>
 
 <file path=customXml/itemProps2.xml><?xml version="1.0" encoding="utf-8"?>
-<ds:datastoreItem xmlns:ds="http://schemas.openxmlformats.org/officeDocument/2006/customXml" ds:itemID="{1250F78F-C8A7-413B-AF8F-33E9B0DFCA92}">
+<ds:datastoreItem xmlns:ds="http://schemas.openxmlformats.org/officeDocument/2006/customXml" ds:itemID="{C7794D54-DCE9-4981-BF43-527B2B22EC59}">
   <ds:schemaRefs>
     <ds:schemaRef ds:uri="http://schemas.openxmlformats.org/officeDocument/2006/bibliography"/>
   </ds:schemaRefs>

</xml_diff>

<commit_message>
Corrige fase de implementacion de cambios
</commit_message>
<xml_diff>
--- a/Documentos/PCC.docx
+++ b/Documentos/PCC.docx
@@ -142,10 +142,7 @@
                       </wps:style>
                       <wps:txbx>
                         <w:txbxContent>
-                          <w:p>
-                            <w:bookmarkStart w:id="0" w:name="_GoBack"/>
-                            <w:bookmarkEnd w:id="0"/>
-                          </w:p>
+                          <w:p/>
                         </w:txbxContent>
                       </wps:txbx>
                       <wps:bodyPr rot="0" spcFirstLastPara="0" vertOverflow="overflow" horzOverflow="overflow" vert="horz" wrap="square" lIns="91440" tIns="45720" rIns="91440" bIns="45720" numCol="1" spcCol="0" rtlCol="0" fromWordArt="0" anchor="ctr" anchorCtr="0" forceAA="0" compatLnSpc="1">
@@ -171,10 +168,7 @@
               <v:rect w14:anchorId="18AAFAB3" id="4 Rectángulo" o:spid="_x0000_s1026" style="position:absolute;left:0;text-align:left;margin-left:-42pt;margin-top:-55.75pt;width:549.8pt;height:732pt;z-index:-251653632;visibility:visible;mso-wrap-style:square;mso-width-percent:0;mso-height-percent:0;mso-wrap-distance-left:9pt;mso-wrap-distance-top:0;mso-wrap-distance-right:9pt;mso-wrap-distance-bottom:0;mso-position-horizontal:absolute;mso-position-horizontal-relative:margin;mso-position-vertical:absolute;mso-position-vertical-relative:text;mso-width-percent:0;mso-height-percent:0;mso-width-relative:margin;mso-height-relative:margin;v-text-anchor:middle" o:gfxdata="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" fillcolor="white [3201]" strokecolor="#44546a [3215]" strokeweight="1pt">
                 <v:textbox>
                   <w:txbxContent>
-                    <w:p>
-                      <w:bookmarkStart w:id="1" w:name="_GoBack"/>
-                      <w:bookmarkEnd w:id="1"/>
-                    </w:p>
+                    <w:p/>
                   </w:txbxContent>
                 </v:textbox>
                 <w10:wrap anchorx="margin"/>
@@ -183,14 +177,14 @@
           </mc:Fallback>
         </mc:AlternateContent>
       </w:r>
-      <w:bookmarkStart w:id="2" w:name="_Toc391325453"/>
-      <w:bookmarkStart w:id="3" w:name="_Toc391714464"/>
-      <w:bookmarkStart w:id="4" w:name="_Toc391714504"/>
-      <w:bookmarkStart w:id="5" w:name="_Toc391715346"/>
+      <w:bookmarkStart w:id="0" w:name="_Toc391325453"/>
+      <w:bookmarkStart w:id="1" w:name="_Toc391714464"/>
+      <w:bookmarkStart w:id="2" w:name="_Toc391714504"/>
+      <w:bookmarkStart w:id="3" w:name="_Toc391715346"/>
+      <w:bookmarkEnd w:id="0"/>
+      <w:bookmarkEnd w:id="1"/>
       <w:bookmarkEnd w:id="2"/>
       <w:bookmarkEnd w:id="3"/>
-      <w:bookmarkEnd w:id="4"/>
-      <w:bookmarkEnd w:id="5"/>
       <w:r>
         <w:rPr>
           <w:rFonts w:ascii="NewsGotT" w:hAnsi="NewsGotT"/>
@@ -751,7 +745,7 @@
                                 <w:szCs w:val="28"/>
                                 <w:lang w:val="es-PE" w:eastAsia="es-PE"/>
                               </w:rPr>
-                              <w:t>2</w:t>
+                              <w:t>3</w:t>
                             </w:r>
                           </w:p>
                         </w:txbxContent>
@@ -870,7 +864,7 @@
                           <w:szCs w:val="28"/>
                           <w:lang w:val="es-PE" w:eastAsia="es-PE"/>
                         </w:rPr>
-                        <w:t>2</w:t>
+                        <w:t>3</w:t>
                       </w:r>
                     </w:p>
                   </w:txbxContent>
@@ -1049,6 +1043,20 @@
         </w:tabs>
         <w:spacing w:line="240" w:lineRule="auto"/>
         <w:jc w:val="center"/>
+        <w:rPr>
+          <w:rFonts w:ascii="NewsGotT" w:eastAsia="Calibri" w:hAnsi="NewsGotT" w:cs="Arial"/>
+          <w:color w:val="000000" w:themeColor="text1"/>
+          <w:sz w:val="24"/>
+          <w:szCs w:val="24"/>
+        </w:rPr>
+      </w:pPr>
+    </w:p>
+    <w:p>
+      <w:pPr>
+        <w:tabs>
+          <w:tab w:val="left" w:pos="0"/>
+        </w:tabs>
+        <w:spacing w:line="240" w:lineRule="auto"/>
         <w:rPr>
           <w:rFonts w:ascii="NewsGotT" w:eastAsia="Calibri" w:hAnsi="NewsGotT" w:cs="Arial"/>
           <w:color w:val="000000" w:themeColor="text1"/>
@@ -1654,7 +1662,7 @@
                 <w:sz w:val="22"/>
                 <w:szCs w:val="22"/>
               </w:rPr>
-              <w:t>2</w:t>
+              <w:t>3</w:t>
             </w:r>
           </w:p>
         </w:tc>
@@ -1718,7 +1726,14 @@
                 <w:sz w:val="22"/>
                 <w:szCs w:val="22"/>
               </w:rPr>
-              <w:t>11</w:t>
+              <w:t>1</w:t>
+            </w:r>
+            <w:r>
+              <w:rPr>
+                <w:sz w:val="22"/>
+                <w:szCs w:val="22"/>
+              </w:rPr>
+              <w:t>3</w:t>
             </w:r>
             <w:r>
               <w:rPr>
@@ -3639,6 +3654,7 @@
               <w:pStyle w:val="TableContents"/>
               <w:jc w:val="center"/>
               <w:rPr>
+                <w:rFonts w:hint="eastAsia"/>
                 <w:sz w:val="22"/>
                 <w:szCs w:val="22"/>
               </w:rPr>
@@ -3668,23 +3684,17 @@
               <w:pStyle w:val="TableContents"/>
               <w:jc w:val="center"/>
               <w:rPr>
-                <w:sz w:val="22"/>
-                <w:szCs w:val="22"/>
-              </w:rPr>
-            </w:pPr>
-            <w:r>
-              <w:rPr>
-                <w:sz w:val="22"/>
-                <w:szCs w:val="22"/>
-              </w:rPr>
-              <w:t xml:space="preserve">Corrige fase de </w:t>
-            </w:r>
-            <w:r>
-              <w:rPr>
-                <w:sz w:val="22"/>
-                <w:szCs w:val="22"/>
-              </w:rPr>
-              <w:t>verificación de la implementación</w:t>
+                <w:rFonts w:hint="eastAsia"/>
+                <w:sz w:val="22"/>
+                <w:szCs w:val="22"/>
+              </w:rPr>
+            </w:pPr>
+            <w:r>
+              <w:rPr>
+                <w:sz w:val="22"/>
+                <w:szCs w:val="22"/>
+              </w:rPr>
+              <w:t>Corrige fase de verificación de la implementación</w:t>
             </w:r>
           </w:p>
         </w:tc>
@@ -3704,6 +3714,7 @@
               <w:pStyle w:val="TableContents"/>
               <w:jc w:val="center"/>
               <w:rPr>
+                <w:rFonts w:hint="eastAsia"/>
                 <w:sz w:val="22"/>
                 <w:szCs w:val="22"/>
               </w:rPr>
@@ -3742,6 +3753,7 @@
               <w:pStyle w:val="TableContents"/>
               <w:jc w:val="center"/>
               <w:rPr>
+                <w:rFonts w:hint="eastAsia"/>
                 <w:sz w:val="22"/>
                 <w:szCs w:val="22"/>
               </w:rPr>
@@ -3752,11 +3764,214 @@
                 <w:szCs w:val="22"/>
               </w:rPr>
               <w:t>11/06/2018</w:t>
+            </w:r>
+          </w:p>
+        </w:tc>
+      </w:tr>
+      <w:tr>
+        <w:tc>
+          <w:tcPr>
+            <w:tcW w:w="993" w:type="dxa"/>
+            <w:tcMar>
+              <w:top w:w="55" w:type="dxa"/>
+              <w:left w:w="55" w:type="dxa"/>
+              <w:bottom w:w="55" w:type="dxa"/>
+              <w:right w:w="55" w:type="dxa"/>
+            </w:tcMar>
+            <w:vAlign w:val="center"/>
+          </w:tcPr>
+          <w:p>
+            <w:pPr>
+              <w:pStyle w:val="TableContents"/>
+              <w:jc w:val="center"/>
+              <w:rPr>
+                <w:rFonts w:hint="eastAsia"/>
+                <w:sz w:val="22"/>
+                <w:szCs w:val="22"/>
+              </w:rPr>
+            </w:pPr>
+            <w:r>
+              <w:rPr>
+                <w:sz w:val="22"/>
+                <w:szCs w:val="22"/>
+              </w:rPr>
+              <w:t>2.3</w:t>
+            </w:r>
+          </w:p>
+        </w:tc>
+        <w:tc>
+          <w:tcPr>
+            <w:tcW w:w="3827" w:type="dxa"/>
+            <w:tcMar>
+              <w:top w:w="55" w:type="dxa"/>
+              <w:left w:w="55" w:type="dxa"/>
+              <w:bottom w:w="55" w:type="dxa"/>
+              <w:right w:w="55" w:type="dxa"/>
+            </w:tcMar>
+            <w:vAlign w:val="center"/>
+          </w:tcPr>
+          <w:p>
+            <w:pPr>
+              <w:pStyle w:val="TableContents"/>
+              <w:jc w:val="center"/>
+              <w:rPr>
+                <w:rFonts w:hint="eastAsia"/>
+                <w:sz w:val="22"/>
+                <w:szCs w:val="22"/>
+              </w:rPr>
+            </w:pPr>
+            <w:r>
+              <w:rPr>
+                <w:sz w:val="22"/>
+                <w:szCs w:val="22"/>
+              </w:rPr>
+              <w:t>Corrige fase de implementació</w:t>
+            </w:r>
+            <w:r>
+              <w:rPr>
+                <w:rFonts w:hint="eastAsia"/>
+                <w:sz w:val="22"/>
+                <w:szCs w:val="22"/>
+              </w:rPr>
+              <w:t>n</w:t>
+            </w:r>
+            <w:r>
+              <w:rPr>
+                <w:sz w:val="22"/>
+                <w:szCs w:val="22"/>
+              </w:rPr>
+              <w:t xml:space="preserve"> del cambio</w:t>
+            </w:r>
+          </w:p>
+        </w:tc>
+        <w:tc>
+          <w:tcPr>
+            <w:tcW w:w="2268" w:type="dxa"/>
+            <w:tcMar>
+              <w:top w:w="55" w:type="dxa"/>
+              <w:left w:w="55" w:type="dxa"/>
+              <w:bottom w:w="55" w:type="dxa"/>
+              <w:right w:w="55" w:type="dxa"/>
+            </w:tcMar>
+            <w:vAlign w:val="center"/>
+          </w:tcPr>
+          <w:p>
+            <w:pPr>
+              <w:pStyle w:val="TableContents"/>
+              <w:jc w:val="center"/>
+              <w:rPr>
+                <w:rFonts w:hint="eastAsia"/>
+                <w:sz w:val="22"/>
+                <w:szCs w:val="22"/>
+              </w:rPr>
+            </w:pPr>
+            <w:r>
+              <w:rPr>
+                <w:sz w:val="22"/>
+                <w:szCs w:val="22"/>
+              </w:rPr>
+              <w:t>Joselin Tiburcio</w:t>
+            </w:r>
+          </w:p>
+        </w:tc>
+        <w:tc>
+          <w:tcPr>
+            <w:tcW w:w="1982" w:type="dxa"/>
+            <w:tcMar>
+              <w:top w:w="55" w:type="dxa"/>
+              <w:left w:w="55" w:type="dxa"/>
+              <w:bottom w:w="55" w:type="dxa"/>
+              <w:right w:w="55" w:type="dxa"/>
+            </w:tcMar>
+            <w:vAlign w:val="center"/>
+          </w:tcPr>
+          <w:p>
+            <w:pPr>
+              <w:pStyle w:val="TableContents"/>
+              <w:jc w:val="center"/>
+              <w:rPr>
+                <w:rFonts w:hint="eastAsia"/>
+                <w:sz w:val="22"/>
+                <w:szCs w:val="22"/>
+              </w:rPr>
+            </w:pPr>
+            <w:r>
+              <w:rPr>
+                <w:sz w:val="22"/>
+                <w:szCs w:val="22"/>
+              </w:rPr>
+              <w:t>13/06/2018</w:t>
             </w:r>
           </w:p>
         </w:tc>
       </w:tr>
     </w:tbl>
+    <w:p>
+      <w:pPr>
+        <w:pStyle w:val="Standard"/>
+        <w:rPr>
+          <w:rFonts w:hint="eastAsia"/>
+          <w:b/>
+          <w:sz w:val="22"/>
+          <w:szCs w:val="22"/>
+        </w:rPr>
+      </w:pPr>
+    </w:p>
+    <w:p>
+      <w:pPr>
+        <w:pStyle w:val="Standard"/>
+        <w:rPr>
+          <w:rFonts w:hint="eastAsia"/>
+          <w:b/>
+          <w:sz w:val="22"/>
+          <w:szCs w:val="22"/>
+        </w:rPr>
+      </w:pPr>
+    </w:p>
+    <w:p>
+      <w:pPr>
+        <w:pStyle w:val="Standard"/>
+        <w:rPr>
+          <w:rFonts w:hint="eastAsia"/>
+          <w:b/>
+          <w:sz w:val="22"/>
+          <w:szCs w:val="22"/>
+        </w:rPr>
+      </w:pPr>
+    </w:p>
+    <w:p>
+      <w:pPr>
+        <w:pStyle w:val="Standard"/>
+        <w:rPr>
+          <w:rFonts w:hint="eastAsia"/>
+          <w:b/>
+          <w:sz w:val="22"/>
+          <w:szCs w:val="22"/>
+        </w:rPr>
+      </w:pPr>
+    </w:p>
+    <w:p>
+      <w:pPr>
+        <w:pStyle w:val="Standard"/>
+        <w:rPr>
+          <w:rFonts w:hint="eastAsia"/>
+          <w:b/>
+          <w:sz w:val="22"/>
+          <w:szCs w:val="22"/>
+        </w:rPr>
+      </w:pPr>
+    </w:p>
+    <w:p>
+      <w:pPr>
+        <w:pStyle w:val="Standard"/>
+        <w:rPr>
+          <w:rFonts w:hint="eastAsia"/>
+          <w:b/>
+          <w:sz w:val="22"/>
+          <w:szCs w:val="22"/>
+        </w:rPr>
+      </w:pPr>
+    </w:p>
     <w:p>
       <w:pPr>
         <w:pStyle w:val="Standard"/>
@@ -4044,7 +4259,6 @@
                 <w:noProof/>
                 <w:sz w:val="24"/>
               </w:rPr>
-              <w:lastRenderedPageBreak/>
               <w:t>Arce Llantoy, Luis</w:t>
             </w:r>
           </w:p>
@@ -5603,14 +5817,6 @@
           <w:bCs/>
         </w:rPr>
       </w:pPr>
-    </w:p>
-    <w:p>
-      <w:pPr>
-        <w:rPr>
-          <w:b/>
-          <w:bCs/>
-        </w:rPr>
-      </w:pPr>
       <w:r>
         <w:rPr>
           <w:b/>
@@ -5636,8 +5842,8 @@
           <w:szCs w:val="28"/>
         </w:rPr>
       </w:pPr>
-      <w:bookmarkStart w:id="6" w:name="_Toc514604131"/>
-      <w:bookmarkStart w:id="7" w:name="_Toc516521960"/>
+      <w:bookmarkStart w:id="4" w:name="_Toc514604131"/>
+      <w:bookmarkStart w:id="5" w:name="_Toc516521960"/>
       <w:r>
         <w:rPr>
           <w:b/>
@@ -5647,8 +5853,8 @@
         <w:lastRenderedPageBreak/>
         <w:t>Introducción</w:t>
       </w:r>
-      <w:bookmarkEnd w:id="6"/>
-      <w:bookmarkEnd w:id="7"/>
+      <w:bookmarkEnd w:id="4"/>
+      <w:bookmarkEnd w:id="5"/>
     </w:p>
     <w:p>
       <w:pPr>
@@ -5713,7 +5919,7 @@
           <w:szCs w:val="28"/>
         </w:rPr>
       </w:pPr>
-      <w:bookmarkStart w:id="8" w:name="_Toc516521961"/>
+      <w:bookmarkStart w:id="6" w:name="_Toc516521961"/>
       <w:r>
         <w:rPr>
           <w:b/>
@@ -5722,7 +5928,7 @@
         </w:rPr>
         <w:t>Solicitud de Cambio (RFC)</w:t>
       </w:r>
-      <w:bookmarkEnd w:id="8"/>
+      <w:bookmarkEnd w:id="6"/>
     </w:p>
     <w:p>
       <w:pPr>
@@ -6407,15 +6613,6 @@
     <w:p>
       <w:pPr>
         <w:ind w:left="708"/>
-        <w:rPr>
-          <w:b/>
-          <w:bCs/>
-        </w:rPr>
-      </w:pPr>
-    </w:p>
-    <w:p>
-      <w:pPr>
-        <w:ind w:left="708"/>
         <w:jc w:val="center"/>
         <w:rPr>
           <w:b/>
@@ -6456,13 +6653,14 @@
           <w:szCs w:val="28"/>
         </w:rPr>
       </w:pPr>
-      <w:bookmarkStart w:id="9" w:name="_Toc516521962"/>
+      <w:bookmarkStart w:id="7" w:name="_Toc516521962"/>
       <w:r>
         <w:rPr>
           <w:b/>
           <w:sz w:val="28"/>
           <w:szCs w:val="28"/>
         </w:rPr>
+        <w:lastRenderedPageBreak/>
         <w:t>Tipos</w:t>
       </w:r>
       <w:r>
@@ -6473,7 +6671,7 @@
         </w:rPr>
         <w:t xml:space="preserve"> de la Solicitud de Cambio</w:t>
       </w:r>
-      <w:bookmarkEnd w:id="9"/>
+      <w:bookmarkEnd w:id="7"/>
     </w:p>
     <w:p>
       <w:pPr>
@@ -6642,7 +6840,7 @@
           <w:szCs w:val="28"/>
         </w:rPr>
       </w:pPr>
-      <w:bookmarkStart w:id="10" w:name="_Toc516521963"/>
+      <w:bookmarkStart w:id="8" w:name="_Toc516521963"/>
       <w:r>
         <w:rPr>
           <w:b/>
@@ -6651,7 +6849,7 @@
         </w:rPr>
         <w:t>Estados de la Solicitud de Cambio</w:t>
       </w:r>
-      <w:bookmarkEnd w:id="10"/>
+      <w:bookmarkEnd w:id="8"/>
     </w:p>
     <w:p>
       <w:pPr>
@@ -7004,11 +7202,7 @@
           </w:tcPr>
           <w:p>
             <w:r>
-              <w:t xml:space="preserve">Ya se han definido y coordinado las fechas de la </w:t>
-            </w:r>
-            <w:r>
-              <w:lastRenderedPageBreak/>
-              <w:t>solicitud de cambio.</w:t>
+              <w:t>Ya se han definido y coordinado las fechas de la solicitud de cambio.</w:t>
             </w:r>
           </w:p>
         </w:tc>
@@ -7022,7 +7216,6 @@
               <w:jc w:val="center"/>
             </w:pPr>
             <w:r>
-              <w:lastRenderedPageBreak/>
               <w:t>Planificación y calendarización</w:t>
             </w:r>
           </w:p>
@@ -7093,6 +7286,7 @@
                 <w:b/>
                 <w:bCs/>
               </w:rPr>
+              <w:lastRenderedPageBreak/>
               <w:t>Verificado</w:t>
             </w:r>
           </w:p>
@@ -7289,7 +7483,7 @@
           <w:szCs w:val="28"/>
         </w:rPr>
       </w:pPr>
-      <w:bookmarkStart w:id="11" w:name="_Toc516521964"/>
+      <w:bookmarkStart w:id="9" w:name="_Toc516521964"/>
       <w:r>
         <w:rPr>
           <w:b/>
@@ -7298,7 +7492,7 @@
         </w:rPr>
         <w:t>Prioridades de la Solicitud de Cambio</w:t>
       </w:r>
-      <w:bookmarkEnd w:id="11"/>
+      <w:bookmarkEnd w:id="9"/>
     </w:p>
     <w:p>
       <w:pPr>
@@ -7918,7 +8112,6 @@
         <w:ind w:firstLine="708"/>
       </w:pPr>
       <w:r>
-        <w:lastRenderedPageBreak/>
         <w:t>más alto nivel.</w:t>
       </w:r>
     </w:p>
@@ -7962,7 +8155,7 @@
           <w:szCs w:val="28"/>
         </w:rPr>
       </w:pPr>
-      <w:bookmarkStart w:id="12" w:name="_Toc516521965"/>
+      <w:bookmarkStart w:id="10" w:name="_Toc516521965"/>
       <w:r>
         <w:rPr>
           <w:b/>
@@ -7972,7 +8165,7 @@
         <w:lastRenderedPageBreak/>
         <w:t>Fases del Proceso de Gestión de Cambios</w:t>
       </w:r>
-      <w:bookmarkEnd w:id="12"/>
+      <w:bookmarkEnd w:id="10"/>
     </w:p>
     <w:p>
       <w:pPr>
@@ -8064,7 +8257,7 @@
           <w:szCs w:val="24"/>
         </w:rPr>
       </w:pPr>
-      <w:bookmarkStart w:id="13" w:name="_Toc516521966"/>
+      <w:bookmarkStart w:id="11" w:name="_Toc516521966"/>
       <w:r>
         <w:rPr>
           <w:b/>
@@ -8073,7 +8266,7 @@
         </w:rPr>
         <w:t>Recibir y analizar la petición</w:t>
       </w:r>
-      <w:bookmarkEnd w:id="13"/>
+      <w:bookmarkEnd w:id="11"/>
     </w:p>
     <w:p>
       <w:pPr>
@@ -8380,6 +8573,16 @@
         </w:rPr>
         <w:t>para la validación manual de la petición es máximo de 2 días laborables.</w:t>
       </w:r>
+    </w:p>
+    <w:p>
+      <w:pPr>
+        <w:pStyle w:val="ListParagraph"/>
+        <w:ind w:left="1428"/>
+        <w:rPr>
+          <w:bCs/>
+          <w:lang w:val="es-ES_tradnl"/>
+        </w:rPr>
+      </w:pPr>
     </w:p>
     <w:p>
       <w:pPr>
@@ -8409,7 +8612,7 @@
           <w:szCs w:val="24"/>
         </w:rPr>
       </w:pPr>
-      <w:bookmarkStart w:id="14" w:name="_Toc516521967"/>
+      <w:bookmarkStart w:id="12" w:name="_Toc516521967"/>
       <w:r>
         <w:rPr>
           <w:b/>
@@ -8419,7 +8622,7 @@
         <w:lastRenderedPageBreak/>
         <w:t>Clasificar el cambio</w:t>
       </w:r>
-      <w:bookmarkEnd w:id="14"/>
+      <w:bookmarkEnd w:id="12"/>
     </w:p>
     <w:p>
       <w:pPr>
@@ -8777,7 +8980,7 @@
           <w:szCs w:val="24"/>
         </w:rPr>
       </w:pPr>
-      <w:bookmarkStart w:id="15" w:name="_Toc516521968"/>
+      <w:bookmarkStart w:id="13" w:name="_Toc516521968"/>
       <w:r>
         <w:rPr>
           <w:b/>
@@ -8786,7 +8989,7 @@
         </w:rPr>
         <w:t>Evaluación del impacto y riesgos</w:t>
       </w:r>
-      <w:bookmarkEnd w:id="15"/>
+      <w:bookmarkEnd w:id="13"/>
     </w:p>
     <w:p>
       <w:pPr>
@@ -9225,8 +9428,30 @@
     </w:p>
     <w:p>
       <w:pPr>
-        <w:pStyle w:val="ListParagraph"/>
-        <w:ind w:left="1428"/>
+        <w:rPr>
+          <w:bCs/>
+          <w:lang w:val="es-ES_tradnl"/>
+        </w:rPr>
+      </w:pPr>
+    </w:p>
+    <w:p>
+      <w:pPr>
+        <w:rPr>
+          <w:bCs/>
+          <w:lang w:val="es-ES_tradnl"/>
+        </w:rPr>
+      </w:pPr>
+    </w:p>
+    <w:p>
+      <w:pPr>
+        <w:rPr>
+          <w:bCs/>
+          <w:lang w:val="es-ES_tradnl"/>
+        </w:rPr>
+      </w:pPr>
+    </w:p>
+    <w:p>
+      <w:pPr>
         <w:rPr>
           <w:bCs/>
           <w:lang w:val="es-ES_tradnl"/>
@@ -9251,16 +9476,17 @@
           <w:szCs w:val="24"/>
         </w:rPr>
       </w:pPr>
-      <w:bookmarkStart w:id="16" w:name="_Toc516521969"/>
+      <w:bookmarkStart w:id="14" w:name="_Toc516521969"/>
       <w:r>
         <w:rPr>
           <w:b/>
           <w:sz w:val="24"/>
           <w:szCs w:val="24"/>
         </w:rPr>
+        <w:lastRenderedPageBreak/>
         <w:t>Aprobación del cambio</w:t>
       </w:r>
-      <w:bookmarkEnd w:id="16"/>
+      <w:bookmarkEnd w:id="14"/>
     </w:p>
     <w:p>
       <w:pPr>
@@ -9341,7 +9567,6 @@
           <w:bCs/>
           <w:lang w:val="es-ES_tradnl"/>
         </w:rPr>
-        <w:lastRenderedPageBreak/>
         <w:t>El Comité de Control de Cambios decide si aprobar la petición de cambio o no.</w:t>
       </w:r>
     </w:p>
@@ -9644,7 +9869,7 @@
           <w:szCs w:val="24"/>
         </w:rPr>
       </w:pPr>
-      <w:bookmarkStart w:id="17" w:name="_Toc516521970"/>
+      <w:bookmarkStart w:id="15" w:name="_Toc516521970"/>
       <w:r>
         <w:rPr>
           <w:b/>
@@ -9653,7 +9878,7 @@
         </w:rPr>
         <w:t>Planificación y Calendarización</w:t>
       </w:r>
-      <w:bookmarkEnd w:id="17"/>
+      <w:bookmarkEnd w:id="15"/>
     </w:p>
     <w:p>
       <w:pPr>
@@ -10015,20 +10240,6 @@
       <w:r>
         <w:t>.</w:t>
       </w:r>
-    </w:p>
-    <w:p>
-      <w:pPr>
-        <w:pStyle w:val="ListParagraph"/>
-        <w:spacing w:after="160" w:line="240" w:lineRule="auto"/>
-        <w:ind w:left="1506"/>
-        <w:jc w:val="both"/>
-        <w:outlineLvl w:val="1"/>
-        <w:rPr>
-          <w:b/>
-          <w:sz w:val="24"/>
-          <w:szCs w:val="24"/>
-        </w:rPr>
-      </w:pPr>
     </w:p>
     <w:p>
       <w:pPr>
@@ -10048,16 +10259,17 @@
           <w:szCs w:val="24"/>
         </w:rPr>
       </w:pPr>
-      <w:bookmarkStart w:id="18" w:name="_Toc516521971"/>
+      <w:bookmarkStart w:id="16" w:name="_Toc516521971"/>
       <w:r>
         <w:rPr>
           <w:b/>
           <w:sz w:val="24"/>
           <w:szCs w:val="24"/>
         </w:rPr>
+        <w:lastRenderedPageBreak/>
         <w:t>Implementación del Cambio</w:t>
       </w:r>
-      <w:bookmarkEnd w:id="18"/>
+      <w:bookmarkEnd w:id="16"/>
     </w:p>
     <w:p>
       <w:pPr>
@@ -10098,8 +10310,14 @@
           <w:bCs/>
           <w:lang w:val="es-ES_tradnl"/>
         </w:rPr>
-        <w:lastRenderedPageBreak/>
         <w:t>Identificación de equipo a cargo del cambio</w:t>
+      </w:r>
+      <w:r>
+        <w:rPr>
+          <w:bCs/>
+          <w:lang w:val="es-ES_tradnl"/>
+        </w:rPr>
+        <w:t xml:space="preserve"> por parte del jefe de proyecto.</w:t>
       </w:r>
     </w:p>
     <w:p>
@@ -10119,7 +10337,14 @@
           <w:bCs/>
           <w:lang w:val="es-ES_tradnl"/>
         </w:rPr>
-        <w:t>Asignación de tareas al equipo que está a cargo.</w:t>
+        <w:t>Asignación de tareas al equipo que está a cargo</w:t>
+      </w:r>
+      <w:r>
+        <w:rPr>
+          <w:bCs/>
+          <w:lang w:val="es-ES_tradnl"/>
+        </w:rPr>
+        <w:t xml:space="preserve"> por parte del jefe de proyecto.</w:t>
       </w:r>
     </w:p>
     <w:p>
@@ -10139,7 +10364,14 @@
           <w:bCs/>
           <w:lang w:val="es-ES_tradnl"/>
         </w:rPr>
-        <w:t>Realizar control de las tareas realizadas.</w:t>
+        <w:t>Verificar casos de prueba pertinentes para los cambios</w:t>
+      </w:r>
+      <w:r>
+        <w:rPr>
+          <w:bCs/>
+          <w:lang w:val="es-ES_tradnl"/>
+        </w:rPr>
+        <w:t xml:space="preserve"> por parte de gestor de configuración.</w:t>
       </w:r>
     </w:p>
     <w:p>
@@ -10159,7 +10391,69 @@
           <w:bCs/>
           <w:lang w:val="es-ES_tradnl"/>
         </w:rPr>
-        <w:t>Verificar casos de prueba pertinentes para los cambios.</w:t>
+        <w:t xml:space="preserve">Cambio de estado de petición de </w:t>
+      </w:r>
+      <w:r>
+        <w:rPr>
+          <w:b/>
+          <w:bCs/>
+          <w:lang w:val="es-ES_tradnl"/>
+        </w:rPr>
+        <w:t>planificado</w:t>
+      </w:r>
+      <w:r>
+        <w:rPr>
+          <w:bCs/>
+          <w:lang w:val="es-ES_tradnl"/>
+        </w:rPr>
+        <w:t xml:space="preserve"> a </w:t>
+      </w:r>
+      <w:r>
+        <w:rPr>
+          <w:b/>
+          <w:bCs/>
+          <w:lang w:val="es-ES_tradnl"/>
+        </w:rPr>
+        <w:t>implementado</w:t>
+      </w:r>
+      <w:r>
+        <w:rPr>
+          <w:bCs/>
+          <w:lang w:val="es-ES_tradnl"/>
+        </w:rPr>
+        <w:t>.</w:t>
+      </w:r>
+    </w:p>
+    <w:p>
+      <w:pPr>
+        <w:pStyle w:val="ListParagraph"/>
+        <w:ind w:left="1428"/>
+        <w:rPr>
+          <w:bCs/>
+          <w:lang w:val="es-ES_tradnl"/>
+        </w:rPr>
+      </w:pPr>
+    </w:p>
+    <w:p>
+      <w:pPr>
+        <w:pStyle w:val="ListParagraph"/>
+        <w:numPr>
+          <w:ilvl w:val="0"/>
+          <w:numId w:val="9"/>
+        </w:numPr>
+        <w:rPr>
+          <w:b/>
+          <w:bCs/>
+          <w:lang w:val="es-ES_tradnl"/>
+        </w:rPr>
+      </w:pPr>
+      <w:r>
+        <w:rPr>
+          <w:b/>
+          <w:bCs/>
+          <w:lang w:val="es-ES_tradnl"/>
+        </w:rPr>
+        <w:t>Documentos</w:t>
       </w:r>
     </w:p>
     <w:p>
@@ -10179,7 +10473,7 @@
           <w:bCs/>
           <w:lang w:val="es-ES_tradnl"/>
         </w:rPr>
-        <w:t>Implementación en entorno de producción de cambios realizados.</w:t>
+        <w:t>Plan de control de cambios</w:t>
       </w:r>
     </w:p>
     <w:p>
@@ -10199,37 +10493,29 @@
           <w:bCs/>
           <w:lang w:val="es-ES_tradnl"/>
         </w:rPr>
-        <w:t xml:space="preserve">Cambio de estado de petición de </w:t>
-      </w:r>
-      <w:r>
-        <w:rPr>
-          <w:b/>
-          <w:bCs/>
-          <w:lang w:val="es-ES_tradnl"/>
-        </w:rPr>
-        <w:t>planificado</w:t>
-      </w:r>
-      <w:r>
-        <w:rPr>
-          <w:bCs/>
-          <w:lang w:val="es-ES_tradnl"/>
-        </w:rPr>
-        <w:t xml:space="preserve"> a </w:t>
-      </w:r>
-      <w:r>
-        <w:rPr>
-          <w:b/>
-          <w:bCs/>
-          <w:lang w:val="es-ES_tradnl"/>
-        </w:rPr>
-        <w:t>implementado</w:t>
-      </w:r>
-      <w:r>
-        <w:rPr>
-          <w:bCs/>
-          <w:lang w:val="es-ES_tradnl"/>
-        </w:rPr>
-        <w:t>.</w:t>
+        <w:t>Solicitud de cambio</w:t>
+      </w:r>
+      <w:bookmarkStart w:id="17" w:name="_GoBack"/>
+      <w:bookmarkEnd w:id="17"/>
+    </w:p>
+    <w:p>
+      <w:pPr>
+        <w:pStyle w:val="ListParagraph"/>
+        <w:numPr>
+          <w:ilvl w:val="0"/>
+          <w:numId w:val="3"/>
+        </w:numPr>
+        <w:rPr>
+          <w:bCs/>
+          <w:lang w:val="es-ES_tradnl"/>
+        </w:rPr>
+      </w:pPr>
+      <w:r>
+        <w:rPr>
+          <w:bCs/>
+          <w:lang w:val="es-ES_tradnl"/>
+        </w:rPr>
+        <w:t>Cronograma de Actividades</w:t>
       </w:r>
     </w:p>
     <w:p>
@@ -10261,7 +10547,7 @@
           <w:bCs/>
           <w:lang w:val="es-ES_tradnl"/>
         </w:rPr>
-        <w:t>Documentos</w:t>
+        <w:t>Políticas</w:t>
       </w:r>
     </w:p>
     <w:p>
@@ -10281,79 +10567,14 @@
           <w:bCs/>
           <w:lang w:val="es-ES_tradnl"/>
         </w:rPr>
-        <w:t>Plan de control de cambios</w:t>
-      </w:r>
-    </w:p>
-    <w:p>
-      <w:pPr>
-        <w:pStyle w:val="ListParagraph"/>
-        <w:numPr>
-          <w:ilvl w:val="0"/>
-          <w:numId w:val="3"/>
-        </w:numPr>
-        <w:rPr>
-          <w:bCs/>
-          <w:lang w:val="es-ES_tradnl"/>
-        </w:rPr>
-      </w:pPr>
-      <w:r>
-        <w:rPr>
-          <w:bCs/>
-          <w:lang w:val="es-ES_tradnl"/>
-        </w:rPr>
-        <w:t>Cronograma de Actividades</w:t>
-      </w:r>
-    </w:p>
-    <w:p>
-      <w:pPr>
-        <w:pStyle w:val="ListParagraph"/>
-        <w:ind w:left="1428"/>
-        <w:rPr>
-          <w:bCs/>
-          <w:lang w:val="es-ES_tradnl"/>
-        </w:rPr>
-      </w:pPr>
-    </w:p>
-    <w:p>
-      <w:pPr>
-        <w:pStyle w:val="ListParagraph"/>
-        <w:numPr>
-          <w:ilvl w:val="0"/>
-          <w:numId w:val="9"/>
-        </w:numPr>
-        <w:rPr>
-          <w:b/>
-          <w:bCs/>
-          <w:lang w:val="es-ES_tradnl"/>
-        </w:rPr>
-      </w:pPr>
-      <w:r>
-        <w:rPr>
-          <w:b/>
-          <w:bCs/>
-          <w:lang w:val="es-ES_tradnl"/>
-        </w:rPr>
-        <w:t>Políticas</w:t>
-      </w:r>
-    </w:p>
-    <w:p>
-      <w:pPr>
-        <w:pStyle w:val="ListParagraph"/>
-        <w:numPr>
-          <w:ilvl w:val="0"/>
-          <w:numId w:val="3"/>
-        </w:numPr>
-        <w:rPr>
-          <w:bCs/>
-          <w:lang w:val="es-ES_tradnl"/>
-        </w:rPr>
-      </w:pPr>
-      <w:r>
-        <w:rPr>
-          <w:bCs/>
-          <w:lang w:val="es-ES_tradnl"/>
-        </w:rPr>
-        <w:t>La implementación de los cambios debe estar a cargo de una persona con experiencia para la tarea a realizarse.</w:t>
+        <w:t>La implementación de los cambios debe estar a cargo de una persona con experiencia para la tarea a realizarse</w:t>
+      </w:r>
+      <w:r>
+        <w:rPr>
+          <w:bCs/>
+          <w:lang w:val="es-ES_tradnl"/>
+        </w:rPr>
+        <w:t>, quien en general es el jefe de proyecto.</w:t>
       </w:r>
     </w:p>
     <w:p>
@@ -10424,7 +10645,7 @@
           <w:szCs w:val="24"/>
         </w:rPr>
       </w:pPr>
-      <w:bookmarkStart w:id="19" w:name="_Toc516521972"/>
+      <w:bookmarkStart w:id="18" w:name="_Toc516521972"/>
       <w:r>
         <w:rPr>
           <w:b/>
@@ -10433,7 +10654,7 @@
         </w:rPr>
         <w:t>Verificación de la implementación</w:t>
       </w:r>
-      <w:bookmarkEnd w:id="19"/>
+      <w:bookmarkEnd w:id="18"/>
     </w:p>
     <w:p>
       <w:pPr>
@@ -10811,6 +11032,20 @@
         </w:rPr>
         <w:t>.</w:t>
       </w:r>
+    </w:p>
+    <w:p>
+      <w:pPr>
+        <w:rPr>
+          <w:lang w:val="es-ES_tradnl"/>
+        </w:rPr>
+      </w:pPr>
+    </w:p>
+    <w:p>
+      <w:pPr>
+        <w:rPr>
+          <w:lang w:val="es-ES_tradnl"/>
+        </w:rPr>
+      </w:pPr>
     </w:p>
     <w:p>
       <w:pPr>
@@ -10839,7 +11074,7 @@
           <w:szCs w:val="24"/>
         </w:rPr>
       </w:pPr>
-      <w:bookmarkStart w:id="20" w:name="_Toc516521973"/>
+      <w:bookmarkStart w:id="19" w:name="_Toc516521973"/>
       <w:r>
         <w:rPr>
           <w:b/>
@@ -10848,7 +11083,7 @@
         </w:rPr>
         <w:t>Cierre</w:t>
       </w:r>
-      <w:bookmarkEnd w:id="20"/>
+      <w:bookmarkEnd w:id="19"/>
     </w:p>
     <w:p>
       <w:pPr>
@@ -10909,7 +11144,6 @@
           <w:bCs/>
           <w:lang w:val="es-ES_tradnl"/>
         </w:rPr>
-        <w:lastRenderedPageBreak/>
         <w:t>Se documenta la realización de las actividades junto con los casos de prueba realizados.</w:t>
       </w:r>
     </w:p>
@@ -11361,7 +11595,7 @@
               <w:sz w:val="19"/>
               <w:szCs w:val="19"/>
             </w:rPr>
-            <w:t>2</w:t>
+            <w:t>3</w:t>
           </w:r>
         </w:p>
       </w:tc>
@@ -11399,7 +11633,13 @@
                 <w:rPr>
                   <w:color w:val="FFFFFF" w:themeColor="background1"/>
                 </w:rPr>
-                <w:t>11</w:t>
+                <w:t>1</w:t>
+              </w:r>
+              <w:r>
+                <w:rPr>
+                  <w:color w:val="FFFFFF" w:themeColor="background1"/>
+                </w:rPr>
+                <w:t>3</w:t>
               </w:r>
               <w:r>
                 <w:rPr>
@@ -11413,11 +11653,6 @@
       </w:sdt>
     </w:tr>
   </w:tbl>
-  <w:p>
-    <w:pPr>
-      <w:pStyle w:val="Header"/>
-    </w:pPr>
-  </w:p>
   <w:p>
     <w:pPr>
       <w:pStyle w:val="Header"/>
@@ -14257,7 +14492,7 @@
 
 <file path=customXml/item1.xml><?xml version="1.0" encoding="utf-8"?>
 <CoverPageProperties xmlns="http://schemas.microsoft.com/office/2006/coverPageProps">
-  <PublishDate>11 de junio de 2018</PublishDate>
+  <PublishDate>13 de junio de 2018</PublishDate>
   <Abstract/>
   <CompanyAddress/>
   <CompanyPhone/>
@@ -14279,7 +14514,7 @@
 </file>
 
 <file path=customXml/itemProps2.xml><?xml version="1.0" encoding="utf-8"?>
-<ds:datastoreItem xmlns:ds="http://schemas.openxmlformats.org/officeDocument/2006/customXml" ds:itemID="{1250F78F-C8A7-413B-AF8F-33E9B0DFCA92}">
+<ds:datastoreItem xmlns:ds="http://schemas.openxmlformats.org/officeDocument/2006/customXml" ds:itemID="{C7794D54-DCE9-4981-BF43-527B2B22EC59}">
   <ds:schemaRefs>
     <ds:schemaRef ds:uri="http://schemas.openxmlformats.org/officeDocument/2006/bibliography"/>
   </ds:schemaRefs>

</xml_diff>

<commit_message>
Corregido primeras fases de gestion de cambios
</commit_message>
<xml_diff>
--- a/Documentos/PCC.docx
+++ b/Documentos/PCC.docx
@@ -3905,6 +3905,139 @@
           </w:p>
         </w:tc>
       </w:tr>
+      <w:tr>
+        <w:tc>
+          <w:tcPr>
+            <w:tcW w:w="993" w:type="dxa"/>
+            <w:tcMar>
+              <w:top w:w="55" w:type="dxa"/>
+              <w:left w:w="55" w:type="dxa"/>
+              <w:bottom w:w="55" w:type="dxa"/>
+              <w:right w:w="55" w:type="dxa"/>
+            </w:tcMar>
+            <w:vAlign w:val="center"/>
+          </w:tcPr>
+          <w:p>
+            <w:pPr>
+              <w:pStyle w:val="TableContents"/>
+              <w:jc w:val="center"/>
+              <w:rPr>
+                <w:sz w:val="22"/>
+                <w:szCs w:val="22"/>
+              </w:rPr>
+            </w:pPr>
+            <w:r>
+              <w:rPr>
+                <w:sz w:val="22"/>
+                <w:szCs w:val="22"/>
+              </w:rPr>
+              <w:t>2.4</w:t>
+            </w:r>
+          </w:p>
+        </w:tc>
+        <w:tc>
+          <w:tcPr>
+            <w:tcW w:w="3827" w:type="dxa"/>
+            <w:tcMar>
+              <w:top w:w="55" w:type="dxa"/>
+              <w:left w:w="55" w:type="dxa"/>
+              <w:bottom w:w="55" w:type="dxa"/>
+              <w:right w:w="55" w:type="dxa"/>
+            </w:tcMar>
+            <w:vAlign w:val="center"/>
+          </w:tcPr>
+          <w:p>
+            <w:pPr>
+              <w:pStyle w:val="TableContents"/>
+              <w:jc w:val="center"/>
+              <w:rPr>
+                <w:sz w:val="22"/>
+                <w:szCs w:val="22"/>
+              </w:rPr>
+            </w:pPr>
+            <w:r>
+              <w:rPr>
+                <w:sz w:val="22"/>
+                <w:szCs w:val="22"/>
+              </w:rPr>
+              <w:t>Corrige primeras fase</w:t>
+            </w:r>
+            <w:r>
+              <w:rPr>
+                <w:rFonts w:hint="eastAsia"/>
+                <w:sz w:val="22"/>
+                <w:szCs w:val="22"/>
+              </w:rPr>
+              <w:t>s</w:t>
+            </w:r>
+            <w:r>
+              <w:rPr>
+                <w:sz w:val="22"/>
+                <w:szCs w:val="22"/>
+              </w:rPr>
+              <w:t xml:space="preserve"> para la gestión de cambios</w:t>
+            </w:r>
+          </w:p>
+        </w:tc>
+        <w:tc>
+          <w:tcPr>
+            <w:tcW w:w="2268" w:type="dxa"/>
+            <w:tcMar>
+              <w:top w:w="55" w:type="dxa"/>
+              <w:left w:w="55" w:type="dxa"/>
+              <w:bottom w:w="55" w:type="dxa"/>
+              <w:right w:w="55" w:type="dxa"/>
+            </w:tcMar>
+            <w:vAlign w:val="center"/>
+          </w:tcPr>
+          <w:p>
+            <w:pPr>
+              <w:pStyle w:val="TableContents"/>
+              <w:jc w:val="center"/>
+              <w:rPr>
+                <w:sz w:val="22"/>
+                <w:szCs w:val="22"/>
+              </w:rPr>
+            </w:pPr>
+            <w:r>
+              <w:rPr>
+                <w:sz w:val="22"/>
+                <w:szCs w:val="22"/>
+              </w:rPr>
+              <w:t>José Santos</w:t>
+            </w:r>
+          </w:p>
+        </w:tc>
+        <w:tc>
+          <w:tcPr>
+            <w:tcW w:w="1982" w:type="dxa"/>
+            <w:tcMar>
+              <w:top w:w="55" w:type="dxa"/>
+              <w:left w:w="55" w:type="dxa"/>
+              <w:bottom w:w="55" w:type="dxa"/>
+              <w:right w:w="55" w:type="dxa"/>
+            </w:tcMar>
+            <w:vAlign w:val="center"/>
+          </w:tcPr>
+          <w:p>
+            <w:pPr>
+              <w:pStyle w:val="TableContents"/>
+              <w:jc w:val="center"/>
+              <w:rPr>
+                <w:sz w:val="22"/>
+                <w:szCs w:val="22"/>
+              </w:rPr>
+            </w:pPr>
+            <w:r>
+              <w:rPr>
+                <w:sz w:val="22"/>
+                <w:szCs w:val="22"/>
+              </w:rPr>
+              <w:t>15/06/2018</w:t>
+            </w:r>
+          </w:p>
+        </w:tc>
+      </w:tr>
     </w:tbl>
     <w:p>
       <w:pPr>
@@ -4506,20 +4639,6 @@
     </w:tbl>
     <w:p>
       <w:pPr>
-        <w:pStyle w:val="TOCHeading"/>
-        <w:rPr>
-          <w:rFonts w:asciiTheme="minorHAnsi" w:eastAsiaTheme="minorHAnsi" w:hAnsiTheme="minorHAnsi" w:cstheme="minorBidi"/>
-          <w:b w:val="0"/>
-          <w:bCs w:val="0"/>
-          <w:color w:val="auto"/>
-          <w:sz w:val="22"/>
-          <w:szCs w:val="22"/>
-          <w:lang w:val="es-ES" w:eastAsia="en-US"/>
-        </w:rPr>
-      </w:pPr>
-    </w:p>
-    <w:p>
-      <w:pPr>
         <w:rPr>
           <w:b/>
           <w:bCs/>
@@ -4567,7 +4686,7 @@
             <w:rPr>
               <w:rFonts w:eastAsiaTheme="minorEastAsia"/>
               <w:noProof/>
-              <w:lang w:val="en-US" w:eastAsia="ja-JP"/>
+              <w:lang w:val="es-ES_tradnl" w:eastAsia="es-ES_tradnl"/>
             </w:rPr>
           </w:pPr>
           <w:r>
@@ -4579,7 +4698,7 @@
           <w:r>
             <w:fldChar w:fldCharType="separate"/>
           </w:r>
-          <w:hyperlink w:anchor="_Toc516521960" w:history="1">
+          <w:hyperlink w:anchor="_Toc516784671" w:history="1">
             <w:r>
               <w:rPr>
                 <w:rStyle w:val="Hyperlink"/>
@@ -4592,7 +4711,7 @@
               <w:rPr>
                 <w:rFonts w:eastAsiaTheme="minorEastAsia"/>
                 <w:noProof/>
-                <w:lang w:val="en-US" w:eastAsia="ja-JP"/>
+                <w:lang w:val="es-ES_tradnl" w:eastAsia="es-ES_tradnl"/>
               </w:rPr>
               <w:tab/>
             </w:r>
@@ -4623,7 +4742,7 @@
                 <w:noProof/>
                 <w:webHidden/>
               </w:rPr>
-              <w:instrText xml:space="preserve"> PAGEREF _Toc516521960 \h </w:instrText>
+              <w:instrText xml:space="preserve"> PAGEREF _Toc516784671 \h </w:instrText>
             </w:r>
             <w:r>
               <w:rPr>
@@ -4664,10 +4783,10 @@
             <w:rPr>
               <w:rFonts w:eastAsiaTheme="minorEastAsia"/>
               <w:noProof/>
-              <w:lang w:val="en-US" w:eastAsia="ja-JP"/>
+              <w:lang w:val="es-ES_tradnl" w:eastAsia="es-ES_tradnl"/>
             </w:rPr>
           </w:pPr>
-          <w:hyperlink w:anchor="_Toc516521961" w:history="1">
+          <w:hyperlink w:anchor="_Toc516784672" w:history="1">
             <w:r>
               <w:rPr>
                 <w:rStyle w:val="Hyperlink"/>
@@ -4680,7 +4799,7 @@
               <w:rPr>
                 <w:rFonts w:eastAsiaTheme="minorEastAsia"/>
                 <w:noProof/>
-                <w:lang w:val="en-US" w:eastAsia="ja-JP"/>
+                <w:lang w:val="es-ES_tradnl" w:eastAsia="es-ES_tradnl"/>
               </w:rPr>
               <w:tab/>
             </w:r>
@@ -4711,7 +4830,7 @@
                 <w:noProof/>
                 <w:webHidden/>
               </w:rPr>
-              <w:instrText xml:space="preserve"> PAGEREF _Toc516521961 \h </w:instrText>
+              <w:instrText xml:space="preserve"> PAGEREF _Toc516784672 \h </w:instrText>
             </w:r>
             <w:r>
               <w:rPr>
@@ -4752,10 +4871,10 @@
             <w:rPr>
               <w:rFonts w:eastAsiaTheme="minorEastAsia"/>
               <w:noProof/>
-              <w:lang w:val="en-US" w:eastAsia="ja-JP"/>
+              <w:lang w:val="es-ES_tradnl" w:eastAsia="es-ES_tradnl"/>
             </w:rPr>
           </w:pPr>
-          <w:hyperlink w:anchor="_Toc516521962" w:history="1">
+          <w:hyperlink w:anchor="_Toc516784673" w:history="1">
             <w:r>
               <w:rPr>
                 <w:rStyle w:val="Hyperlink"/>
@@ -4768,7 +4887,7 @@
               <w:rPr>
                 <w:rFonts w:eastAsiaTheme="minorEastAsia"/>
                 <w:noProof/>
-                <w:lang w:val="en-US" w:eastAsia="ja-JP"/>
+                <w:lang w:val="es-ES_tradnl" w:eastAsia="es-ES_tradnl"/>
               </w:rPr>
               <w:tab/>
             </w:r>
@@ -4799,7 +4918,7 @@
                 <w:noProof/>
                 <w:webHidden/>
               </w:rPr>
-              <w:instrText xml:space="preserve"> PAGEREF _Toc516521962 \h </w:instrText>
+              <w:instrText xml:space="preserve"> PAGEREF _Toc516784673 \h </w:instrText>
             </w:r>
             <w:r>
               <w:rPr>
@@ -4840,10 +4959,10 @@
             <w:rPr>
               <w:rFonts w:eastAsiaTheme="minorEastAsia"/>
               <w:noProof/>
-              <w:lang w:val="en-US" w:eastAsia="ja-JP"/>
+              <w:lang w:val="es-ES_tradnl" w:eastAsia="es-ES_tradnl"/>
             </w:rPr>
           </w:pPr>
-          <w:hyperlink w:anchor="_Toc516521963" w:history="1">
+          <w:hyperlink w:anchor="_Toc516784674" w:history="1">
             <w:r>
               <w:rPr>
                 <w:rStyle w:val="Hyperlink"/>
@@ -4856,7 +4975,7 @@
               <w:rPr>
                 <w:rFonts w:eastAsiaTheme="minorEastAsia"/>
                 <w:noProof/>
-                <w:lang w:val="en-US" w:eastAsia="ja-JP"/>
+                <w:lang w:val="es-ES_tradnl" w:eastAsia="es-ES_tradnl"/>
               </w:rPr>
               <w:tab/>
             </w:r>
@@ -4887,7 +5006,7 @@
                 <w:noProof/>
                 <w:webHidden/>
               </w:rPr>
-              <w:instrText xml:space="preserve"> PAGEREF _Toc516521963 \h </w:instrText>
+              <w:instrText xml:space="preserve"> PAGEREF _Toc516784674 \h </w:instrText>
             </w:r>
             <w:r>
               <w:rPr>
@@ -4928,10 +5047,10 @@
             <w:rPr>
               <w:rFonts w:eastAsiaTheme="minorEastAsia"/>
               <w:noProof/>
-              <w:lang w:val="en-US" w:eastAsia="ja-JP"/>
+              <w:lang w:val="es-ES_tradnl" w:eastAsia="es-ES_tradnl"/>
             </w:rPr>
           </w:pPr>
-          <w:hyperlink w:anchor="_Toc516521964" w:history="1">
+          <w:hyperlink w:anchor="_Toc516784675" w:history="1">
             <w:r>
               <w:rPr>
                 <w:rStyle w:val="Hyperlink"/>
@@ -4944,7 +5063,7 @@
               <w:rPr>
                 <w:rFonts w:eastAsiaTheme="minorEastAsia"/>
                 <w:noProof/>
-                <w:lang w:val="en-US" w:eastAsia="ja-JP"/>
+                <w:lang w:val="es-ES_tradnl" w:eastAsia="es-ES_tradnl"/>
               </w:rPr>
               <w:tab/>
             </w:r>
@@ -4975,7 +5094,7 @@
                 <w:noProof/>
                 <w:webHidden/>
               </w:rPr>
-              <w:instrText xml:space="preserve"> PAGEREF _Toc516521964 \h </w:instrText>
+              <w:instrText xml:space="preserve"> PAGEREF _Toc516784675 \h </w:instrText>
             </w:r>
             <w:r>
               <w:rPr>
@@ -5016,10 +5135,10 @@
             <w:rPr>
               <w:rFonts w:eastAsiaTheme="minorEastAsia"/>
               <w:noProof/>
-              <w:lang w:val="en-US" w:eastAsia="ja-JP"/>
+              <w:lang w:val="es-ES_tradnl" w:eastAsia="es-ES_tradnl"/>
             </w:rPr>
           </w:pPr>
-          <w:hyperlink w:anchor="_Toc516521965" w:history="1">
+          <w:hyperlink w:anchor="_Toc516784676" w:history="1">
             <w:r>
               <w:rPr>
                 <w:rStyle w:val="Hyperlink"/>
@@ -5032,7 +5151,7 @@
               <w:rPr>
                 <w:rFonts w:eastAsiaTheme="minorEastAsia"/>
                 <w:noProof/>
-                <w:lang w:val="en-US" w:eastAsia="ja-JP"/>
+                <w:lang w:val="es-ES_tradnl" w:eastAsia="es-ES_tradnl"/>
               </w:rPr>
               <w:tab/>
             </w:r>
@@ -5063,7 +5182,7 @@
                 <w:noProof/>
                 <w:webHidden/>
               </w:rPr>
-              <w:instrText xml:space="preserve"> PAGEREF _Toc516521965 \h </w:instrText>
+              <w:instrText xml:space="preserve"> PAGEREF _Toc516784676 \h </w:instrText>
             </w:r>
             <w:r>
               <w:rPr>
@@ -5083,7 +5202,7 @@
                 <w:noProof/>
                 <w:webHidden/>
               </w:rPr>
-              <w:t>8</w:t>
+              <w:t>7</w:t>
             </w:r>
             <w:r>
               <w:rPr>
@@ -5104,10 +5223,10 @@
             <w:rPr>
               <w:rFonts w:eastAsiaTheme="minorEastAsia"/>
               <w:noProof/>
-              <w:lang w:val="en-US" w:eastAsia="ja-JP"/>
+              <w:lang w:val="es-ES_tradnl" w:eastAsia="es-ES_tradnl"/>
             </w:rPr>
           </w:pPr>
-          <w:hyperlink w:anchor="_Toc516521966" w:history="1">
+          <w:hyperlink w:anchor="_Toc516784677" w:history="1">
             <w:r>
               <w:rPr>
                 <w:rStyle w:val="Hyperlink"/>
@@ -5120,7 +5239,7 @@
               <w:rPr>
                 <w:rFonts w:eastAsiaTheme="minorEastAsia"/>
                 <w:noProof/>
-                <w:lang w:val="en-US" w:eastAsia="ja-JP"/>
+                <w:lang w:val="es-ES_tradnl" w:eastAsia="es-ES_tradnl"/>
               </w:rPr>
               <w:tab/>
             </w:r>
@@ -5151,7 +5270,7 @@
                 <w:noProof/>
                 <w:webHidden/>
               </w:rPr>
-              <w:instrText xml:space="preserve"> PAGEREF _Toc516521966 \h </w:instrText>
+              <w:instrText xml:space="preserve"> PAGEREF _Toc516784677 \h </w:instrText>
             </w:r>
             <w:r>
               <w:rPr>
@@ -5171,7 +5290,7 @@
                 <w:noProof/>
                 <w:webHidden/>
               </w:rPr>
-              <w:t>8</w:t>
+              <w:t>7</w:t>
             </w:r>
             <w:r>
               <w:rPr>
@@ -5192,10 +5311,10 @@
             <w:rPr>
               <w:rFonts w:eastAsiaTheme="minorEastAsia"/>
               <w:noProof/>
-              <w:lang w:val="en-US" w:eastAsia="ja-JP"/>
+              <w:lang w:val="es-ES_tradnl" w:eastAsia="es-ES_tradnl"/>
             </w:rPr>
           </w:pPr>
-          <w:hyperlink w:anchor="_Toc516521967" w:history="1">
+          <w:hyperlink w:anchor="_Toc516784678" w:history="1">
             <w:r>
               <w:rPr>
                 <w:rStyle w:val="Hyperlink"/>
@@ -5208,7 +5327,7 @@
               <w:rPr>
                 <w:rFonts w:eastAsiaTheme="minorEastAsia"/>
                 <w:noProof/>
-                <w:lang w:val="en-US" w:eastAsia="ja-JP"/>
+                <w:lang w:val="es-ES_tradnl" w:eastAsia="es-ES_tradnl"/>
               </w:rPr>
               <w:tab/>
             </w:r>
@@ -5239,7 +5358,7 @@
                 <w:noProof/>
                 <w:webHidden/>
               </w:rPr>
-              <w:instrText xml:space="preserve"> PAGEREF _Toc516521967 \h </w:instrText>
+              <w:instrText xml:space="preserve"> PAGEREF _Toc516784678 \h </w:instrText>
             </w:r>
             <w:r>
               <w:rPr>
@@ -5259,7 +5378,7 @@
                 <w:noProof/>
                 <w:webHidden/>
               </w:rPr>
-              <w:t>9</w:t>
+              <w:t>8</w:t>
             </w:r>
             <w:r>
               <w:rPr>
@@ -5280,10 +5399,10 @@
             <w:rPr>
               <w:rFonts w:eastAsiaTheme="minorEastAsia"/>
               <w:noProof/>
-              <w:lang w:val="en-US" w:eastAsia="ja-JP"/>
+              <w:lang w:val="es-ES_tradnl" w:eastAsia="es-ES_tradnl"/>
             </w:rPr>
           </w:pPr>
-          <w:hyperlink w:anchor="_Toc516521968" w:history="1">
+          <w:hyperlink w:anchor="_Toc516784679" w:history="1">
             <w:r>
               <w:rPr>
                 <w:rStyle w:val="Hyperlink"/>
@@ -5296,7 +5415,7 @@
               <w:rPr>
                 <w:rFonts w:eastAsiaTheme="minorEastAsia"/>
                 <w:noProof/>
-                <w:lang w:val="en-US" w:eastAsia="ja-JP"/>
+                <w:lang w:val="es-ES_tradnl" w:eastAsia="es-ES_tradnl"/>
               </w:rPr>
               <w:tab/>
             </w:r>
@@ -5327,7 +5446,7 @@
                 <w:noProof/>
                 <w:webHidden/>
               </w:rPr>
-              <w:instrText xml:space="preserve"> PAGEREF _Toc516521968 \h </w:instrText>
+              <w:instrText xml:space="preserve"> PAGEREF _Toc516784679 \h </w:instrText>
             </w:r>
             <w:r>
               <w:rPr>
@@ -5347,7 +5466,7 @@
                 <w:noProof/>
                 <w:webHidden/>
               </w:rPr>
-              <w:t>9</w:t>
+              <w:t>8</w:t>
             </w:r>
             <w:r>
               <w:rPr>
@@ -5368,10 +5487,10 @@
             <w:rPr>
               <w:rFonts w:eastAsiaTheme="minorEastAsia"/>
               <w:noProof/>
-              <w:lang w:val="en-US" w:eastAsia="ja-JP"/>
+              <w:lang w:val="es-ES_tradnl" w:eastAsia="es-ES_tradnl"/>
             </w:rPr>
           </w:pPr>
-          <w:hyperlink w:anchor="_Toc516521969" w:history="1">
+          <w:hyperlink w:anchor="_Toc516784680" w:history="1">
             <w:r>
               <w:rPr>
                 <w:rStyle w:val="Hyperlink"/>
@@ -5384,7 +5503,7 @@
               <w:rPr>
                 <w:rFonts w:eastAsiaTheme="minorEastAsia"/>
                 <w:noProof/>
-                <w:lang w:val="en-US" w:eastAsia="ja-JP"/>
+                <w:lang w:val="es-ES_tradnl" w:eastAsia="es-ES_tradnl"/>
               </w:rPr>
               <w:tab/>
             </w:r>
@@ -5415,7 +5534,7 @@
                 <w:noProof/>
                 <w:webHidden/>
               </w:rPr>
-              <w:instrText xml:space="preserve"> PAGEREF _Toc516521969 \h </w:instrText>
+              <w:instrText xml:space="preserve"> PAGEREF _Toc516784680 \h </w:instrText>
             </w:r>
             <w:r>
               <w:rPr>
@@ -5456,10 +5575,10 @@
             <w:rPr>
               <w:rFonts w:eastAsiaTheme="minorEastAsia"/>
               <w:noProof/>
-              <w:lang w:val="en-US" w:eastAsia="ja-JP"/>
+              <w:lang w:val="es-ES_tradnl" w:eastAsia="es-ES_tradnl"/>
             </w:rPr>
           </w:pPr>
-          <w:hyperlink w:anchor="_Toc516521970" w:history="1">
+          <w:hyperlink w:anchor="_Toc516784681" w:history="1">
             <w:r>
               <w:rPr>
                 <w:rStyle w:val="Hyperlink"/>
@@ -5472,7 +5591,7 @@
               <w:rPr>
                 <w:rFonts w:eastAsiaTheme="minorEastAsia"/>
                 <w:noProof/>
-                <w:lang w:val="en-US" w:eastAsia="ja-JP"/>
+                <w:lang w:val="es-ES_tradnl" w:eastAsia="es-ES_tradnl"/>
               </w:rPr>
               <w:tab/>
             </w:r>
@@ -5503,7 +5622,7 @@
                 <w:noProof/>
                 <w:webHidden/>
               </w:rPr>
-              <w:instrText xml:space="preserve"> PAGEREF _Toc516521970 \h </w:instrText>
+              <w:instrText xml:space="preserve"> PAGEREF _Toc516784681 \h </w:instrText>
             </w:r>
             <w:r>
               <w:rPr>
@@ -5523,7 +5642,7 @@
                 <w:noProof/>
                 <w:webHidden/>
               </w:rPr>
-              <w:t>10</w:t>
+              <w:t>9</w:t>
             </w:r>
             <w:r>
               <w:rPr>
@@ -5544,10 +5663,10 @@
             <w:rPr>
               <w:rFonts w:eastAsiaTheme="minorEastAsia"/>
               <w:noProof/>
-              <w:lang w:val="en-US" w:eastAsia="ja-JP"/>
+              <w:lang w:val="es-ES_tradnl" w:eastAsia="es-ES_tradnl"/>
             </w:rPr>
           </w:pPr>
-          <w:hyperlink w:anchor="_Toc516521971" w:history="1">
+          <w:hyperlink w:anchor="_Toc516784682" w:history="1">
             <w:r>
               <w:rPr>
                 <w:rStyle w:val="Hyperlink"/>
@@ -5560,7 +5679,7 @@
               <w:rPr>
                 <w:rFonts w:eastAsiaTheme="minorEastAsia"/>
                 <w:noProof/>
-                <w:lang w:val="en-US" w:eastAsia="ja-JP"/>
+                <w:lang w:val="es-ES_tradnl" w:eastAsia="es-ES_tradnl"/>
               </w:rPr>
               <w:tab/>
             </w:r>
@@ -5591,7 +5710,7 @@
                 <w:noProof/>
                 <w:webHidden/>
               </w:rPr>
-              <w:instrText xml:space="preserve"> PAGEREF _Toc516521971 \h </w:instrText>
+              <w:instrText xml:space="preserve"> PAGEREF _Toc516784682 \h </w:instrText>
             </w:r>
             <w:r>
               <w:rPr>
@@ -5632,10 +5751,10 @@
             <w:rPr>
               <w:rFonts w:eastAsiaTheme="minorEastAsia"/>
               <w:noProof/>
-              <w:lang w:val="en-US" w:eastAsia="ja-JP"/>
+              <w:lang w:val="es-ES_tradnl" w:eastAsia="es-ES_tradnl"/>
             </w:rPr>
           </w:pPr>
-          <w:hyperlink w:anchor="_Toc516521972" w:history="1">
+          <w:hyperlink w:anchor="_Toc516784683" w:history="1">
             <w:r>
               <w:rPr>
                 <w:rStyle w:val="Hyperlink"/>
@@ -5648,7 +5767,7 @@
               <w:rPr>
                 <w:rFonts w:eastAsiaTheme="minorEastAsia"/>
                 <w:noProof/>
-                <w:lang w:val="en-US" w:eastAsia="ja-JP"/>
+                <w:lang w:val="es-ES_tradnl" w:eastAsia="es-ES_tradnl"/>
               </w:rPr>
               <w:tab/>
             </w:r>
@@ -5679,7 +5798,7 @@
                 <w:noProof/>
                 <w:webHidden/>
               </w:rPr>
-              <w:instrText xml:space="preserve"> PAGEREF _Toc516521972 \h </w:instrText>
+              <w:instrText xml:space="preserve"> PAGEREF _Toc516784683 \h </w:instrText>
             </w:r>
             <w:r>
               <w:rPr>
@@ -5699,7 +5818,7 @@
                 <w:noProof/>
                 <w:webHidden/>
               </w:rPr>
-              <w:t>11</w:t>
+              <w:t>10</w:t>
             </w:r>
             <w:r>
               <w:rPr>
@@ -5720,10 +5839,10 @@
             <w:rPr>
               <w:rFonts w:eastAsiaTheme="minorEastAsia"/>
               <w:noProof/>
-              <w:lang w:val="en-US" w:eastAsia="ja-JP"/>
+              <w:lang w:val="es-ES_tradnl" w:eastAsia="es-ES_tradnl"/>
             </w:rPr>
           </w:pPr>
-          <w:hyperlink w:anchor="_Toc516521973" w:history="1">
+          <w:hyperlink w:anchor="_Toc516784684" w:history="1">
             <w:r>
               <w:rPr>
                 <w:rStyle w:val="Hyperlink"/>
@@ -5736,7 +5855,7 @@
               <w:rPr>
                 <w:rFonts w:eastAsiaTheme="minorEastAsia"/>
                 <w:noProof/>
-                <w:lang w:val="en-US" w:eastAsia="ja-JP"/>
+                <w:lang w:val="es-ES_tradnl" w:eastAsia="es-ES_tradnl"/>
               </w:rPr>
               <w:tab/>
             </w:r>
@@ -5767,7 +5886,7 @@
                 <w:noProof/>
                 <w:webHidden/>
               </w:rPr>
-              <w:instrText xml:space="preserve"> PAGEREF _Toc516521973 \h </w:instrText>
+              <w:instrText xml:space="preserve"> PAGEREF _Toc516784684 \h </w:instrText>
             </w:r>
             <w:r>
               <w:rPr>
@@ -5843,7 +5962,7 @@
         </w:rPr>
       </w:pPr>
       <w:bookmarkStart w:id="4" w:name="_Toc514604131"/>
-      <w:bookmarkStart w:id="5" w:name="_Toc516521960"/>
+      <w:bookmarkStart w:id="5" w:name="_Toc516784671"/>
       <w:r>
         <w:rPr>
           <w:b/>
@@ -5919,14 +6038,24 @@
           <w:szCs w:val="28"/>
         </w:rPr>
       </w:pPr>
-      <w:bookmarkStart w:id="6" w:name="_Toc516521961"/>
+      <w:bookmarkStart w:id="6" w:name="_Toc516784672"/>
       <w:r>
         <w:rPr>
           <w:b/>
           <w:sz w:val="28"/>
           <w:szCs w:val="28"/>
         </w:rPr>
-        <w:t>Solicitud de Cambio (RFC)</w:t>
+        <w:t>Solicitud de Camb</w:t>
+      </w:r>
+      <w:bookmarkStart w:id="7" w:name="_GoBack"/>
+      <w:bookmarkEnd w:id="7"/>
+      <w:r>
+        <w:rPr>
+          <w:b/>
+          <w:sz w:val="28"/>
+          <w:szCs w:val="28"/>
+        </w:rPr>
+        <w:t>io (RFC)</w:t>
       </w:r>
       <w:bookmarkEnd w:id="6"/>
     </w:p>
@@ -6653,7 +6782,7 @@
           <w:szCs w:val="28"/>
         </w:rPr>
       </w:pPr>
-      <w:bookmarkStart w:id="7" w:name="_Toc516521962"/>
+      <w:bookmarkStart w:id="8" w:name="_Toc516784673"/>
       <w:r>
         <w:rPr>
           <w:b/>
@@ -6671,7 +6800,7 @@
         </w:rPr>
         <w:t xml:space="preserve"> de la Solicitud de Cambio</w:t>
       </w:r>
-      <w:bookmarkEnd w:id="7"/>
+      <w:bookmarkEnd w:id="8"/>
     </w:p>
     <w:p>
       <w:pPr>
@@ -6840,7 +6969,7 @@
           <w:szCs w:val="28"/>
         </w:rPr>
       </w:pPr>
-      <w:bookmarkStart w:id="8" w:name="_Toc516521963"/>
+      <w:bookmarkStart w:id="9" w:name="_Toc516784674"/>
       <w:r>
         <w:rPr>
           <w:b/>
@@ -6849,7 +6978,7 @@
         </w:rPr>
         <w:t>Estados de la Solicitud de Cambio</w:t>
       </w:r>
-      <w:bookmarkEnd w:id="8"/>
+      <w:bookmarkEnd w:id="9"/>
     </w:p>
     <w:p>
       <w:pPr>
@@ -6863,7 +6992,7 @@
       <w:tblPr>
         <w:tblStyle w:val="TableGrid"/>
         <w:tblW w:w="0" w:type="auto"/>
-        <w:tblInd w:w="2215" w:type="dxa"/>
+        <w:jc w:val="center"/>
         <w:tblLook w:val="04A0" w:firstRow="1" w:lastRow="0" w:firstColumn="1" w:lastColumn="0" w:noHBand="0" w:noVBand="1"/>
       </w:tblPr>
       <w:tblGrid>
@@ -6874,6 +7003,7 @@
       <w:tr>
         <w:trPr>
           <w:trHeight w:val="440"/>
+          <w:jc w:val="center"/>
         </w:trPr>
         <w:tc>
           <w:tcPr>
@@ -6940,6 +7070,9 @@
         </w:tc>
       </w:tr>
       <w:tr>
+        <w:trPr>
+          <w:jc w:val="center"/>
+        </w:trPr>
         <w:tc>
           <w:tcPr>
             <w:tcW w:w="1733" w:type="dxa"/>
@@ -6987,6 +7120,9 @@
         </w:tc>
       </w:tr>
       <w:tr>
+        <w:trPr>
+          <w:jc w:val="center"/>
+        </w:trPr>
         <w:tc>
           <w:tcPr>
             <w:tcW w:w="1733" w:type="dxa"/>
@@ -7034,6 +7170,9 @@
         </w:tc>
       </w:tr>
       <w:tr>
+        <w:trPr>
+          <w:jc w:val="center"/>
+        </w:trPr>
         <w:tc>
           <w:tcPr>
             <w:tcW w:w="1733" w:type="dxa"/>
@@ -7081,6 +7220,9 @@
         </w:tc>
       </w:tr>
       <w:tr>
+        <w:trPr>
+          <w:jc w:val="center"/>
+        </w:trPr>
         <w:tc>
           <w:tcPr>
             <w:tcW w:w="1733" w:type="dxa"/>
@@ -7128,6 +7270,9 @@
         </w:tc>
       </w:tr>
       <w:tr>
+        <w:trPr>
+          <w:jc w:val="center"/>
+        </w:trPr>
         <w:tc>
           <w:tcPr>
             <w:tcW w:w="1733" w:type="dxa"/>
@@ -7175,6 +7320,9 @@
         </w:tc>
       </w:tr>
       <w:tr>
+        <w:trPr>
+          <w:jc w:val="center"/>
+        </w:trPr>
         <w:tc>
           <w:tcPr>
             <w:tcW w:w="1733" w:type="dxa"/>
@@ -7222,6 +7370,9 @@
         </w:tc>
       </w:tr>
       <w:tr>
+        <w:trPr>
+          <w:jc w:val="center"/>
+        </w:trPr>
         <w:tc>
           <w:tcPr>
             <w:tcW w:w="1733" w:type="dxa"/>
@@ -7269,6 +7420,9 @@
         </w:tc>
       </w:tr>
       <w:tr>
+        <w:trPr>
+          <w:jc w:val="center"/>
+        </w:trPr>
         <w:tc>
           <w:tcPr>
             <w:tcW w:w="1733" w:type="dxa"/>
@@ -7317,6 +7471,9 @@
         </w:tc>
       </w:tr>
       <w:tr>
+        <w:trPr>
+          <w:jc w:val="center"/>
+        </w:trPr>
         <w:tc>
           <w:tcPr>
             <w:tcW w:w="1733" w:type="dxa"/>
@@ -7364,6 +7521,9 @@
         </w:tc>
       </w:tr>
       <w:tr>
+        <w:trPr>
+          <w:jc w:val="center"/>
+        </w:trPr>
         <w:tc>
           <w:tcPr>
             <w:tcW w:w="1733" w:type="dxa"/>
@@ -7483,7 +7643,7 @@
           <w:szCs w:val="28"/>
         </w:rPr>
       </w:pPr>
-      <w:bookmarkStart w:id="9" w:name="_Toc516521964"/>
+      <w:bookmarkStart w:id="10" w:name="_Toc516784675"/>
       <w:r>
         <w:rPr>
           <w:b/>
@@ -7492,7 +7652,7 @@
         </w:rPr>
         <w:t>Prioridades de la Solicitud de Cambio</w:t>
       </w:r>
-      <w:bookmarkEnd w:id="9"/>
+      <w:bookmarkEnd w:id="10"/>
     </w:p>
     <w:p>
       <w:pPr>
@@ -8155,7 +8315,7 @@
           <w:szCs w:val="28"/>
         </w:rPr>
       </w:pPr>
-      <w:bookmarkStart w:id="10" w:name="_Toc516521965"/>
+      <w:bookmarkStart w:id="11" w:name="_Toc516784676"/>
       <w:r>
         <w:rPr>
           <w:b/>
@@ -8165,7 +8325,7 @@
         <w:lastRenderedPageBreak/>
         <w:t>Fases del Proceso de Gestión de Cambios</w:t>
       </w:r>
-      <w:bookmarkEnd w:id="10"/>
+      <w:bookmarkEnd w:id="11"/>
     </w:p>
     <w:p>
       <w:pPr>
@@ -8257,7 +8417,7 @@
           <w:szCs w:val="24"/>
         </w:rPr>
       </w:pPr>
-      <w:bookmarkStart w:id="11" w:name="_Toc516521966"/>
+      <w:bookmarkStart w:id="12" w:name="_Toc516784677"/>
       <w:r>
         <w:rPr>
           <w:b/>
@@ -8266,7 +8426,7 @@
         </w:rPr>
         <w:t>Recibir y analizar la petición</w:t>
       </w:r>
-      <w:bookmarkEnd w:id="11"/>
+      <w:bookmarkEnd w:id="12"/>
     </w:p>
     <w:p>
       <w:pPr>
@@ -8307,7 +8467,21 @@
           <w:bCs/>
           <w:lang w:val="es-ES_tradnl"/>
         </w:rPr>
-        <w:t>Revisión automática de los datos de la petición para validar formato correcto de los datos.</w:t>
+        <w:t>Revisión manual por parte de</w:t>
+      </w:r>
+      <w:r>
+        <w:rPr>
+          <w:bCs/>
+          <w:lang w:val="es-ES_tradnl"/>
+        </w:rPr>
+        <w:t xml:space="preserve">l gestor de cambios </w:t>
+      </w:r>
+      <w:r>
+        <w:rPr>
+          <w:bCs/>
+          <w:lang w:val="es-ES_tradnl"/>
+        </w:rPr>
+        <w:t>para verificar la veracidad de la petición, además de comprobar que sea acorde a los proyectos realizados en ISS Consulting.</w:t>
       </w:r>
     </w:p>
     <w:p>
@@ -8327,26 +8501,6 @@
           <w:bCs/>
           <w:lang w:val="es-ES_tradnl"/>
         </w:rPr>
-        <w:t>Revisión manual por parte de la persona encargada para verificar la veracidad de la petición, además de comprobar que sea acorde a los proyectos realizados en ISS Consulting.</w:t>
-      </w:r>
-    </w:p>
-    <w:p>
-      <w:pPr>
-        <w:pStyle w:val="ListParagraph"/>
-        <w:numPr>
-          <w:ilvl w:val="0"/>
-          <w:numId w:val="7"/>
-        </w:numPr>
-        <w:rPr>
-          <w:bCs/>
-          <w:lang w:val="es-ES_tradnl"/>
-        </w:rPr>
-      </w:pPr>
-      <w:r>
-        <w:rPr>
-          <w:bCs/>
-          <w:lang w:val="es-ES_tradnl"/>
-        </w:rPr>
         <w:t xml:space="preserve">Verificación de la petición y </w:t>
       </w:r>
       <w:r>
@@ -8573,6 +8727,26 @@
         </w:rPr>
         <w:t>para la validación manual de la petición es máximo de 2 días laborables.</w:t>
       </w:r>
+    </w:p>
+    <w:p>
+      <w:pPr>
+        <w:pStyle w:val="ListParagraph"/>
+        <w:ind w:left="1428"/>
+        <w:rPr>
+          <w:bCs/>
+          <w:lang w:val="es-ES_tradnl"/>
+        </w:rPr>
+      </w:pPr>
+    </w:p>
+    <w:p>
+      <w:pPr>
+        <w:pStyle w:val="ListParagraph"/>
+        <w:ind w:left="1428"/>
+        <w:rPr>
+          <w:bCs/>
+          <w:lang w:val="es-ES_tradnl"/>
+        </w:rPr>
+      </w:pPr>
     </w:p>
     <w:p>
       <w:pPr>
@@ -8612,7 +8786,7 @@
           <w:szCs w:val="24"/>
         </w:rPr>
       </w:pPr>
-      <w:bookmarkStart w:id="12" w:name="_Toc516521967"/>
+      <w:bookmarkStart w:id="13" w:name="_Toc516784678"/>
       <w:r>
         <w:rPr>
           <w:b/>
@@ -8622,7 +8796,7 @@
         <w:lastRenderedPageBreak/>
         <w:t>Clasificar el cambio</w:t>
       </w:r>
-      <w:bookmarkEnd w:id="12"/>
+      <w:bookmarkEnd w:id="13"/>
     </w:p>
     <w:p>
       <w:pPr>
@@ -8685,6 +8859,13 @@
           <w:lang w:val="es-ES_tradnl"/>
         </w:rPr>
         <w:t>de cambio que se esta requiriendo en la petición</w:t>
+      </w:r>
+      <w:r>
+        <w:rPr>
+          <w:bCs/>
+          <w:lang w:val="es-ES_tradnl"/>
+        </w:rPr>
+        <w:t xml:space="preserve"> por parte del comité de control de cambios</w:t>
       </w:r>
       <w:r>
         <w:rPr>
@@ -8980,7 +9161,7 @@
           <w:szCs w:val="24"/>
         </w:rPr>
       </w:pPr>
-      <w:bookmarkStart w:id="13" w:name="_Toc516521968"/>
+      <w:bookmarkStart w:id="14" w:name="_Toc516784679"/>
       <w:r>
         <w:rPr>
           <w:b/>
@@ -8989,7 +9170,7 @@
         </w:rPr>
         <w:t>Evaluación del impacto y riesgos</w:t>
       </w:r>
-      <w:bookmarkEnd w:id="13"/>
+      <w:bookmarkEnd w:id="14"/>
     </w:p>
     <w:p>
       <w:pPr>
@@ -9476,17 +9657,16 @@
           <w:szCs w:val="24"/>
         </w:rPr>
       </w:pPr>
-      <w:bookmarkStart w:id="14" w:name="_Toc516521969"/>
+      <w:bookmarkStart w:id="15" w:name="_Toc516784680"/>
       <w:r>
         <w:rPr>
           <w:b/>
           <w:sz w:val="24"/>
           <w:szCs w:val="24"/>
         </w:rPr>
-        <w:lastRenderedPageBreak/>
         <w:t>Aprobación del cambio</w:t>
       </w:r>
-      <w:bookmarkEnd w:id="14"/>
+      <w:bookmarkEnd w:id="15"/>
     </w:p>
     <w:p>
       <w:pPr>
@@ -9869,7 +10049,7 @@
           <w:szCs w:val="24"/>
         </w:rPr>
       </w:pPr>
-      <w:bookmarkStart w:id="15" w:name="_Toc516521970"/>
+      <w:bookmarkStart w:id="16" w:name="_Toc516784681"/>
       <w:r>
         <w:rPr>
           <w:b/>
@@ -9878,7 +10058,7 @@
         </w:rPr>
         <w:t>Planificación y Calendarización</w:t>
       </w:r>
-      <w:bookmarkEnd w:id="15"/>
+      <w:bookmarkEnd w:id="16"/>
     </w:p>
     <w:p>
       <w:pPr>
@@ -10206,6 +10386,7 @@
           <w:bCs/>
           <w:lang w:val="es-ES_tradnl"/>
         </w:rPr>
+        <w:lastRenderedPageBreak/>
         <w:t xml:space="preserve">Se </w:t>
       </w:r>
       <w:r>
@@ -10259,17 +10440,16 @@
           <w:szCs w:val="24"/>
         </w:rPr>
       </w:pPr>
-      <w:bookmarkStart w:id="16" w:name="_Toc516521971"/>
+      <w:bookmarkStart w:id="17" w:name="_Toc516784682"/>
       <w:r>
         <w:rPr>
           <w:b/>
           <w:sz w:val="24"/>
           <w:szCs w:val="24"/>
         </w:rPr>
-        <w:lastRenderedPageBreak/>
         <w:t>Implementación del Cambio</w:t>
       </w:r>
-      <w:bookmarkEnd w:id="16"/>
+      <w:bookmarkEnd w:id="17"/>
     </w:p>
     <w:p>
       <w:pPr>
@@ -10495,8 +10675,6 @@
         </w:rPr>
         <w:t>Solicitud de cambio</w:t>
       </w:r>
-      <w:bookmarkStart w:id="17" w:name="_GoBack"/>
-      <w:bookmarkEnd w:id="17"/>
     </w:p>
     <w:p>
       <w:pPr>
@@ -10645,7 +10823,7 @@
           <w:szCs w:val="24"/>
         </w:rPr>
       </w:pPr>
-      <w:bookmarkStart w:id="18" w:name="_Toc516521972"/>
+      <w:bookmarkStart w:id="18" w:name="_Toc516784683"/>
       <w:r>
         <w:rPr>
           <w:b/>
@@ -11074,7 +11252,7 @@
           <w:szCs w:val="24"/>
         </w:rPr>
       </w:pPr>
-      <w:bookmarkStart w:id="19" w:name="_Toc516521973"/>
+      <w:bookmarkStart w:id="19" w:name="_Toc516784684"/>
       <w:r>
         <w:rPr>
           <w:b/>
@@ -14514,7 +14692,7 @@
 </file>
 
 <file path=customXml/itemProps2.xml><?xml version="1.0" encoding="utf-8"?>
-<ds:datastoreItem xmlns:ds="http://schemas.openxmlformats.org/officeDocument/2006/customXml" ds:itemID="{C7794D54-DCE9-4981-BF43-527B2B22EC59}">
+<ds:datastoreItem xmlns:ds="http://schemas.openxmlformats.org/officeDocument/2006/customXml" ds:itemID="{EB8C8305-CD62-4461-9642-40709A2A9D7A}">
   <ds:schemaRefs>
     <ds:schemaRef ds:uri="http://schemas.openxmlformats.org/officeDocument/2006/bibliography"/>
   </ds:schemaRefs>

</xml_diff>

<commit_message>
Corrige fase de cierre
</commit_message>
<xml_diff>
--- a/Documentos/PCC.docx
+++ b/Documentos/PCC.docx
@@ -1,6 +1,6 @@
 
 <file path=word/document.xml><?xml version="1.0" encoding="utf-8"?>
-<w:document xmlns:wpc="http://schemas.microsoft.com/office/word/2010/wordprocessingCanvas" xmlns:cx="http://schemas.microsoft.com/office/drawing/2014/chartex" xmlns:cx1="http://schemas.microsoft.com/office/drawing/2015/9/8/chartex" xmlns:cx2="http://schemas.microsoft.com/office/drawing/2015/10/21/chartex" xmlns:cx3="http://schemas.microsoft.com/office/drawing/2016/5/9/chartex" xmlns:cx4="http://schemas.microsoft.com/office/drawing/2016/5/10/chartex" xmlns:cx5="http://schemas.microsoft.com/office/drawing/2016/5/11/chartex" xmlns:cx6="http://schemas.microsoft.com/office/drawing/2016/5/12/chartex" xmlns:cx7="http://schemas.microsoft.com/office/drawing/2016/5/13/chartex" xmlns:cx8="http://schemas.microsoft.com/office/drawing/2016/5/14/chartex" xmlns:mc="http://schemas.openxmlformats.org/markup-compatibility/2006" xmlns:aink="http://schemas.microsoft.com/office/drawing/2016/ink" xmlns:am3d="http://schemas.microsoft.com/office/drawing/2017/model3d" xmlns:o="urn:schemas-microsoft-com:office:office" xmlns:r="http://schemas.openxmlformats.org/officeDocument/2006/relationships" xmlns:m="http://schemas.openxmlformats.org/officeDocument/2006/math" xmlns:v="urn:schemas-microsoft-com:vml" xmlns:wp14="http://schemas.microsoft.com/office/word/2010/wordprocessingDrawing" xmlns:wp="http://schemas.openxmlformats.org/drawingml/2006/wordprocessingDrawing" xmlns:w10="urn:schemas-microsoft-com:office:word" xmlns:w="http://schemas.openxmlformats.org/wordprocessingml/2006/main" xmlns:w14="http://schemas.microsoft.com/office/word/2010/wordml" xmlns:w15="http://schemas.microsoft.com/office/word/2012/wordml" xmlns:w16cid="http://schemas.microsoft.com/office/word/2016/wordml/cid" xmlns:w16se="http://schemas.microsoft.com/office/word/2015/wordml/symex" xmlns:wpg="http://schemas.microsoft.com/office/word/2010/wordprocessingGroup" xmlns:wpi="http://schemas.microsoft.com/office/word/2010/wordprocessingInk" xmlns:wne="http://schemas.microsoft.com/office/word/2006/wordml" xmlns:wps="http://schemas.microsoft.com/office/word/2010/wordprocessingShape" mc:Ignorable="w14 w15 w16se w16cid wp14">
+<w:document xmlns:wpc="http://schemas.microsoft.com/office/word/2010/wordprocessingCanvas" xmlns:mo="http://schemas.microsoft.com/office/mac/office/2008/main" xmlns:mc="http://schemas.openxmlformats.org/markup-compatibility/2006" xmlns:mv="urn:schemas-microsoft-com:mac:vml" xmlns:o="urn:schemas-microsoft-com:office:office" xmlns:r="http://schemas.openxmlformats.org/officeDocument/2006/relationships" xmlns:m="http://schemas.openxmlformats.org/officeDocument/2006/math" xmlns:v="urn:schemas-microsoft-com:vml" xmlns:wp14="http://schemas.microsoft.com/office/word/2010/wordprocessingDrawing" xmlns:wp="http://schemas.openxmlformats.org/drawingml/2006/wordprocessingDrawing" xmlns:w10="urn:schemas-microsoft-com:office:word" xmlns:w="http://schemas.openxmlformats.org/wordprocessingml/2006/main" xmlns:w14="http://schemas.microsoft.com/office/word/2010/wordml" xmlns:w15="http://schemas.microsoft.com/office/word/2012/wordml" xmlns:wpg="http://schemas.microsoft.com/office/word/2010/wordprocessingGroup" xmlns:wpi="http://schemas.microsoft.com/office/word/2010/wordprocessingInk" xmlns:wne="http://schemas.microsoft.com/office/word/2006/wordml" xmlns:wps="http://schemas.microsoft.com/office/word/2010/wordprocessingShape" mc:Ignorable="w14 w15 wp14">
   <w:body>
     <w:p>
       <w:pPr>
@@ -24,7 +24,7 @@
           <w:noProof/>
           <w:sz w:val="30"/>
           <w:szCs w:val="30"/>
-          <w:lang w:eastAsia="es-ES"/>
+          <w:lang w:val="en-US"/>
         </w:rPr>
         <w:drawing>
           <wp:anchor distT="0" distB="0" distL="114300" distR="114300" simplePos="0" relativeHeight="251656704" behindDoc="1" locked="0" layoutInCell="1" allowOverlap="1" wp14:anchorId="354F42CD" wp14:editId="085DA869">
@@ -90,7 +90,7 @@
         <w:rPr>
           <w:rFonts w:ascii="NewsGotT" w:hAnsi="NewsGotT"/>
           <w:noProof/>
-          <w:lang w:eastAsia="es-ES"/>
+          <w:lang w:val="en-US"/>
         </w:rPr>
         <mc:AlternateContent>
           <mc:Choice Requires="wps">
@@ -163,7 +163,7 @@
               </wp:anchor>
             </w:drawing>
           </mc:Choice>
-          <mc:Fallback>
+          <mc:Fallback xmlns:w16se="http://schemas.microsoft.com/office/word/2015/wordml/symex" xmlns:w16cid="http://schemas.microsoft.com/office/word/2016/wordml/cid" xmlns:am3d="http://schemas.microsoft.com/office/drawing/2017/model3d" xmlns:aink="http://schemas.microsoft.com/office/drawing/2016/ink" xmlns:cx8="http://schemas.microsoft.com/office/drawing/2016/5/14/chartex" xmlns:cx7="http://schemas.microsoft.com/office/drawing/2016/5/13/chartex" xmlns:cx6="http://schemas.microsoft.com/office/drawing/2016/5/12/chartex" xmlns:cx5="http://schemas.microsoft.com/office/drawing/2016/5/11/chartex" xmlns:cx4="http://schemas.microsoft.com/office/drawing/2016/5/10/chartex" xmlns:cx3="http://schemas.microsoft.com/office/drawing/2016/5/9/chartex" xmlns:cx2="http://schemas.microsoft.com/office/drawing/2015/10/21/chartex" xmlns:cx1="http://schemas.microsoft.com/office/drawing/2015/9/8/chartex" xmlns:cx="http://schemas.microsoft.com/office/drawing/2014/chartex">
             <w:pict>
               <v:rect w14:anchorId="18AAFAB3" id="4 Rectángulo" o:spid="_x0000_s1026" style="position:absolute;left:0;text-align:left;margin-left:-42pt;margin-top:-55.75pt;width:549.8pt;height:732pt;z-index:-251653632;visibility:visible;mso-wrap-style:square;mso-width-percent:0;mso-height-percent:0;mso-wrap-distance-left:9pt;mso-wrap-distance-top:0;mso-wrap-distance-right:9pt;mso-wrap-distance-bottom:0;mso-position-horizontal:absolute;mso-position-horizontal-relative:margin;mso-position-vertical:absolute;mso-position-vertical-relative:text;mso-width-percent:0;mso-height-percent:0;mso-width-relative:margin;mso-height-relative:margin;v-text-anchor:middle" o:gfxdata="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" fillcolor="white [3201]" strokecolor="#44546a [3215]" strokeweight="1pt">
                 <v:textbox>
@@ -255,7 +255,7 @@
       <w:r>
         <w:rPr>
           <w:noProof/>
-          <w:lang w:eastAsia="es-ES"/>
+          <w:lang w:val="en-US"/>
         </w:rPr>
         <w:drawing>
           <wp:anchor distT="0" distB="0" distL="114300" distR="114300" simplePos="0" relativeHeight="251664384" behindDoc="1" locked="0" layoutInCell="1" allowOverlap="1" wp14:anchorId="0D448030" wp14:editId="17F67939">
@@ -397,7 +397,7 @@
         <w:rPr>
           <w:rFonts w:ascii="NewsGotT" w:hAnsi="NewsGotT"/>
           <w:noProof/>
-          <w:lang w:eastAsia="es-ES"/>
+          <w:lang w:val="en-US"/>
         </w:rPr>
         <mc:AlternateContent>
           <mc:Choice Requires="wps">
@@ -487,7 +487,7 @@
               </wp:anchor>
             </w:drawing>
           </mc:Choice>
-          <mc:Fallback>
+          <mc:Fallback xmlns:w16se="http://schemas.microsoft.com/office/word/2015/wordml/symex" xmlns:w16cid="http://schemas.microsoft.com/office/word/2016/wordml/cid" xmlns:am3d="http://schemas.microsoft.com/office/drawing/2017/model3d" xmlns:aink="http://schemas.microsoft.com/office/drawing/2016/ink" xmlns:cx8="http://schemas.microsoft.com/office/drawing/2016/5/14/chartex" xmlns:cx7="http://schemas.microsoft.com/office/drawing/2016/5/13/chartex" xmlns:cx6="http://schemas.microsoft.com/office/drawing/2016/5/12/chartex" xmlns:cx5="http://schemas.microsoft.com/office/drawing/2016/5/11/chartex" xmlns:cx4="http://schemas.microsoft.com/office/drawing/2016/5/10/chartex" xmlns:cx3="http://schemas.microsoft.com/office/drawing/2016/5/9/chartex" xmlns:cx2="http://schemas.microsoft.com/office/drawing/2015/10/21/chartex" xmlns:cx1="http://schemas.microsoft.com/office/drawing/2015/9/8/chartex" xmlns:cx="http://schemas.microsoft.com/office/drawing/2014/chartex">
             <w:pict>
               <v:rect w14:anchorId="659533A1" id="Rectángulo 16" o:spid="_x0000_s1027" style="position:absolute;margin-left:-41.2pt;margin-top:340.95pt;width:548.4pt;height:59.8pt;z-index:251658752;visibility:visible;mso-wrap-style:square;mso-width-percent:0;mso-height-percent:0;mso-wrap-distance-left:9pt;mso-wrap-distance-top:0;mso-wrap-distance-right:9pt;mso-wrap-distance-bottom:0;mso-position-horizontal:absolute;mso-position-horizontal-relative:margin;mso-position-vertical:absolute;mso-position-vertical-relative:page;mso-width-percent:0;mso-height-percent:0;mso-width-relative:page;mso-height-relative:page;v-text-anchor:middle" o:gfxdata="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" o:allowincell="f" fillcolor="#272727 [2749]" stroked="f" strokeweight="1pt">
                 <v:textbox inset="14.4pt,,14.4pt">
@@ -609,7 +609,7 @@
           <w:noProof/>
           <w:sz w:val="40"/>
           <w:szCs w:val="40"/>
-          <w:lang w:eastAsia="es-ES"/>
+          <w:lang w:val="en-US"/>
         </w:rPr>
         <mc:AlternateContent>
           <mc:Choice Requires="wps">
@@ -622,7 +622,7 @@
                 <wp:positionV relativeFrom="paragraph">
                   <wp:posOffset>306070</wp:posOffset>
                 </wp:positionV>
-                <wp:extent cx="4150360" cy="1337310"/>
+                <wp:extent cx="4150360" cy="1303020"/>
                 <wp:effectExtent l="0" t="0" r="2540" b="0"/>
                 <wp:wrapSquare wrapText="bothSides"/>
                 <wp:docPr id="10" name="Cuadro de texto 2"/>
@@ -638,7 +638,7 @@
                       <wps:spPr bwMode="auto">
                         <a:xfrm>
                           <a:off x="0" y="0"/>
-                          <a:ext cx="4150360" cy="1337310"/>
+                          <a:ext cx="4150360" cy="1303020"/>
                         </a:xfrm>
                         <a:prstGeom prst="rect">
                           <a:avLst/>
@@ -767,11 +767,11 @@
           </mc:Choice>
           <mc:Fallback>
             <w:pict>
-              <v:shapetype w14:anchorId="6F7AEB1E" id="_x0000_t202" coordsize="21600,21600" o:spt="202" path="m,l,21600r21600,l21600,xe">
+              <v:shapetype w14:anchorId="6F7AEB1E" id="_x0000_t202" coordsize="21600,21600" o:spt="202" path="m0,0l0,21600,21600,21600,21600,0xe">
                 <v:stroke joinstyle="miter"/>
                 <v:path gradientshapeok="t" o:connecttype="rect"/>
               </v:shapetype>
-              <v:shape id="Cuadro de texto 2" o:spid="_x0000_s1028" type="#_x0000_t202" style="position:absolute;left:0;text-align:left;margin-left:150.45pt;margin-top:24.1pt;width:326.8pt;height:105.3pt;z-index:251662336;visibility:visible;mso-wrap-style:square;mso-width-percent:0;mso-height-percent:200;mso-wrap-distance-left:9pt;mso-wrap-distance-top:3.6pt;mso-wrap-distance-right:9pt;mso-wrap-distance-bottom:3.6pt;mso-position-horizontal:absolute;mso-position-horizontal-relative:margin;mso-position-vertical:absolute;mso-position-vertical-relative:text;mso-width-percent:0;mso-height-percent:200;mso-width-relative:margin;mso-height-relative:margin;v-text-anchor:top" o:gfxdata="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" stroked="f">
+              <v:shape id="Cuadro_x0020_de_x0020_texto_x0020_2" o:spid="_x0000_s1028" type="#_x0000_t202" style="position:absolute;left:0;text-align:left;margin-left:150.45pt;margin-top:24.1pt;width:326.8pt;height:102.6pt;z-index:251662336;visibility:visible;mso-wrap-style:square;mso-width-percent:0;mso-height-percent:200;mso-wrap-distance-left:9pt;mso-wrap-distance-top:3.6pt;mso-wrap-distance-right:9pt;mso-wrap-distance-bottom:3.6pt;mso-position-horizontal:absolute;mso-position-horizontal-relative:margin;mso-position-vertical:absolute;mso-position-vertical-relative:text;mso-width-percent:0;mso-height-percent:200;mso-width-relative:margin;mso-height-relative:margin;v-text-anchor:top" o:gfxdata="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" stroked="f">
                 <v:textbox style="mso-fit-shape-to-text:t">
                   <w:txbxContent>
                     <w:p>
@@ -1084,7 +1084,7 @@
           <w:noProof/>
           <w:sz w:val="40"/>
           <w:szCs w:val="40"/>
-          <w:lang w:eastAsia="es-ES"/>
+          <w:lang w:val="en-US"/>
         </w:rPr>
         <mc:AlternateContent>
           <mc:Choice Requires="wps">
@@ -1097,7 +1097,7 @@
                 <wp:positionV relativeFrom="paragraph">
                   <wp:posOffset>121920</wp:posOffset>
                 </wp:positionV>
-                <wp:extent cx="3933825" cy="512445"/>
+                <wp:extent cx="3933825" cy="501015"/>
                 <wp:effectExtent l="0" t="0" r="9525" b="0"/>
                 <wp:wrapSquare wrapText="bothSides"/>
                 <wp:docPr id="11" name="Cuadro de texto 2"/>
@@ -1113,7 +1113,7 @@
                       <wps:spPr bwMode="auto">
                         <a:xfrm>
                           <a:off x="0" y="0"/>
-                          <a:ext cx="3933825" cy="512445"/>
+                          <a:ext cx="3933825" cy="501015"/>
                         </a:xfrm>
                         <a:prstGeom prst="rect">
                           <a:avLst/>
@@ -1179,7 +1179,7 @@
           </mc:Choice>
           <mc:Fallback>
             <w:pict>
-              <v:shape w14:anchorId="23E00D6F" id="_x0000_s1029" type="#_x0000_t202" style="position:absolute;margin-left:78.75pt;margin-top:9.6pt;width:309.75pt;height:40.35pt;z-index:251663360;visibility:visible;mso-wrap-style:square;mso-width-percent:0;mso-height-percent:200;mso-wrap-distance-left:9pt;mso-wrap-distance-top:3.6pt;mso-wrap-distance-right:9pt;mso-wrap-distance-bottom:3.6pt;mso-position-horizontal:absolute;mso-position-horizontal-relative:margin;mso-position-vertical:absolute;mso-position-vertical-relative:text;mso-width-percent:0;mso-height-percent:200;mso-width-relative:margin;mso-height-relative:margin;v-text-anchor:top" o:gfxdata="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" stroked="f">
+              <v:shape w14:anchorId="23E00D6F" id="_x0000_s1029" type="#_x0000_t202" style="position:absolute;margin-left:78.75pt;margin-top:9.6pt;width:309.75pt;height:39.45pt;z-index:251663360;visibility:visible;mso-wrap-style:square;mso-width-percent:0;mso-height-percent:200;mso-wrap-distance-left:9pt;mso-wrap-distance-top:3.6pt;mso-wrap-distance-right:9pt;mso-wrap-distance-bottom:3.6pt;mso-position-horizontal:absolute;mso-position-horizontal-relative:margin;mso-position-vertical:absolute;mso-position-vertical-relative:text;mso-width-percent:0;mso-height-percent:200;mso-width-relative:margin;mso-height-relative:margin;v-text-anchor:top" o:gfxdata="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" stroked="f">
                 <v:textbox style="mso-fit-shape-to-text:t">
                   <w:txbxContent>
                     <w:p>
@@ -1325,7 +1325,6 @@
                 <w:szCs w:val="22"/>
               </w:rPr>
             </w:pPr>
-            <w:proofErr w:type="spellStart"/>
             <w:r>
               <w:rPr>
                 <w:rFonts w:hint="eastAsia"/>
@@ -1339,25 +1338,8 @@
                 <w:sz w:val="22"/>
                 <w:szCs w:val="22"/>
               </w:rPr>
-              <w:t>nnovative</w:t>
-            </w:r>
-            <w:proofErr w:type="spellEnd"/>
-            <w:r>
-              <w:rPr>
-                <w:sz w:val="22"/>
-                <w:szCs w:val="22"/>
-              </w:rPr>
-              <w:t xml:space="preserve"> Software </w:t>
-            </w:r>
-            <w:proofErr w:type="spellStart"/>
-            <w:r>
-              <w:rPr>
-                <w:sz w:val="22"/>
-                <w:szCs w:val="22"/>
-              </w:rPr>
-              <w:t>Solutions</w:t>
-            </w:r>
-            <w:proofErr w:type="spellEnd"/>
+              <w:t>nnovative Software Solutions</w:t>
+            </w:r>
           </w:p>
         </w:tc>
       </w:tr>
@@ -2583,17 +2565,8 @@
                 <w:sz w:val="22"/>
                 <w:szCs w:val="22"/>
               </w:rPr>
-              <w:t xml:space="preserve">Jean Pierre </w:t>
-            </w:r>
-            <w:proofErr w:type="spellStart"/>
-            <w:r>
-              <w:rPr>
-                <w:sz w:val="22"/>
-                <w:szCs w:val="22"/>
-              </w:rPr>
-              <w:t>Enriquez</w:t>
-            </w:r>
-            <w:proofErr w:type="spellEnd"/>
+              <w:t>Jean Pierre Enriquez</w:t>
+            </w:r>
           </w:p>
         </w:tc>
         <w:tc>
@@ -2958,17 +2931,8 @@
                 <w:sz w:val="22"/>
                 <w:szCs w:val="22"/>
               </w:rPr>
-              <w:t xml:space="preserve">Jean Pierre </w:t>
-            </w:r>
-            <w:proofErr w:type="spellStart"/>
-            <w:r>
-              <w:rPr>
-                <w:sz w:val="22"/>
-                <w:szCs w:val="22"/>
-              </w:rPr>
-              <w:t>Enriquez</w:t>
-            </w:r>
-            <w:proofErr w:type="spellEnd"/>
+              <w:t>Jean Pierre Enriquez</w:t>
+            </w:r>
           </w:p>
         </w:tc>
         <w:tc>
@@ -3089,17 +3053,8 @@
                 <w:sz w:val="22"/>
                 <w:szCs w:val="22"/>
               </w:rPr>
-              <w:t xml:space="preserve">Jean Pierre </w:t>
-            </w:r>
-            <w:proofErr w:type="spellStart"/>
-            <w:r>
-              <w:rPr>
-                <w:sz w:val="22"/>
-                <w:szCs w:val="22"/>
-              </w:rPr>
-              <w:t>Enriquez</w:t>
-            </w:r>
-            <w:proofErr w:type="spellEnd"/>
+              <w:t>Jean Pierre Enriquez</w:t>
+            </w:r>
           </w:p>
         </w:tc>
         <w:tc>
@@ -3724,17 +3679,8 @@
                 <w:sz w:val="22"/>
                 <w:szCs w:val="22"/>
               </w:rPr>
-              <w:t xml:space="preserve">Jean Pierre </w:t>
-            </w:r>
-            <w:proofErr w:type="spellStart"/>
-            <w:r>
-              <w:rPr>
-                <w:sz w:val="22"/>
-                <w:szCs w:val="22"/>
-              </w:rPr>
-              <w:t>Enriquez</w:t>
-            </w:r>
-            <w:proofErr w:type="spellEnd"/>
+              <w:t>Jean Pierre Enriquez</w:t>
+            </w:r>
           </w:p>
         </w:tc>
         <w:tc>
@@ -3922,6 +3868,7 @@
               <w:pStyle w:val="TableContents"/>
               <w:jc w:val="center"/>
               <w:rPr>
+                <w:rFonts w:hint="eastAsia"/>
                 <w:sz w:val="22"/>
                 <w:szCs w:val="22"/>
               </w:rPr>
@@ -3951,6 +3898,7 @@
               <w:pStyle w:val="TableContents"/>
               <w:jc w:val="center"/>
               <w:rPr>
+                <w:rFonts w:hint="eastAsia"/>
                 <w:sz w:val="22"/>
                 <w:szCs w:val="22"/>
               </w:rPr>
@@ -3995,6 +3943,7 @@
               <w:pStyle w:val="TableContents"/>
               <w:jc w:val="center"/>
               <w:rPr>
+                <w:rFonts w:hint="eastAsia"/>
                 <w:sz w:val="22"/>
                 <w:szCs w:val="22"/>
               </w:rPr>
@@ -4024,6 +3973,7 @@
               <w:pStyle w:val="TableContents"/>
               <w:jc w:val="center"/>
               <w:rPr>
+                <w:rFonts w:hint="eastAsia"/>
                 <w:sz w:val="22"/>
                 <w:szCs w:val="22"/>
               </w:rPr>
@@ -4035,6 +3985,126 @@
               </w:rPr>
               <w:t>15/06/2018</w:t>
             </w:r>
+          </w:p>
+        </w:tc>
+      </w:tr>
+      <w:tr>
+        <w:tc>
+          <w:tcPr>
+            <w:tcW w:w="993" w:type="dxa"/>
+            <w:tcMar>
+              <w:top w:w="55" w:type="dxa"/>
+              <w:left w:w="55" w:type="dxa"/>
+              <w:bottom w:w="55" w:type="dxa"/>
+              <w:right w:w="55" w:type="dxa"/>
+            </w:tcMar>
+            <w:vAlign w:val="center"/>
+          </w:tcPr>
+          <w:p>
+            <w:pPr>
+              <w:pStyle w:val="TableContents"/>
+              <w:jc w:val="center"/>
+              <w:rPr>
+                <w:sz w:val="22"/>
+                <w:szCs w:val="22"/>
+              </w:rPr>
+            </w:pPr>
+            <w:r>
+              <w:rPr>
+                <w:sz w:val="22"/>
+                <w:szCs w:val="22"/>
+              </w:rPr>
+              <w:t>2.5</w:t>
+            </w:r>
+          </w:p>
+        </w:tc>
+        <w:tc>
+          <w:tcPr>
+            <w:tcW w:w="3827" w:type="dxa"/>
+            <w:tcMar>
+              <w:top w:w="55" w:type="dxa"/>
+              <w:left w:w="55" w:type="dxa"/>
+              <w:bottom w:w="55" w:type="dxa"/>
+              <w:right w:w="55" w:type="dxa"/>
+            </w:tcMar>
+            <w:vAlign w:val="center"/>
+          </w:tcPr>
+          <w:p>
+            <w:pPr>
+              <w:pStyle w:val="TableContents"/>
+              <w:jc w:val="center"/>
+              <w:rPr>
+                <w:sz w:val="22"/>
+                <w:szCs w:val="22"/>
+              </w:rPr>
+            </w:pPr>
+            <w:r>
+              <w:rPr>
+                <w:sz w:val="22"/>
+                <w:szCs w:val="22"/>
+              </w:rPr>
+              <w:t>Corrige fase de cierre</w:t>
+            </w:r>
+          </w:p>
+        </w:tc>
+        <w:tc>
+          <w:tcPr>
+            <w:tcW w:w="2268" w:type="dxa"/>
+            <w:tcMar>
+              <w:top w:w="55" w:type="dxa"/>
+              <w:left w:w="55" w:type="dxa"/>
+              <w:bottom w:w="55" w:type="dxa"/>
+              <w:right w:w="55" w:type="dxa"/>
+            </w:tcMar>
+            <w:vAlign w:val="center"/>
+          </w:tcPr>
+          <w:p>
+            <w:pPr>
+              <w:pStyle w:val="TableContents"/>
+              <w:jc w:val="center"/>
+              <w:rPr>
+                <w:sz w:val="22"/>
+                <w:szCs w:val="22"/>
+              </w:rPr>
+            </w:pPr>
+            <w:r>
+              <w:rPr>
+                <w:sz w:val="22"/>
+                <w:szCs w:val="22"/>
+              </w:rPr>
+              <w:t>Gianmar Sanchez</w:t>
+            </w:r>
+          </w:p>
+        </w:tc>
+        <w:tc>
+          <w:tcPr>
+            <w:tcW w:w="1982" w:type="dxa"/>
+            <w:tcMar>
+              <w:top w:w="55" w:type="dxa"/>
+              <w:left w:w="55" w:type="dxa"/>
+              <w:bottom w:w="55" w:type="dxa"/>
+              <w:right w:w="55" w:type="dxa"/>
+            </w:tcMar>
+            <w:vAlign w:val="center"/>
+          </w:tcPr>
+          <w:p>
+            <w:pPr>
+              <w:pStyle w:val="TableContents"/>
+              <w:jc w:val="center"/>
+              <w:rPr>
+                <w:sz w:val="22"/>
+                <w:szCs w:val="22"/>
+              </w:rPr>
+            </w:pPr>
+            <w:r>
+              <w:rPr>
+                <w:sz w:val="22"/>
+                <w:szCs w:val="22"/>
+              </w:rPr>
+              <w:t>15/06/2018</w:t>
+            </w:r>
+            <w:bookmarkStart w:id="4" w:name="_GoBack"/>
+            <w:bookmarkEnd w:id="4"/>
           </w:p>
         </w:tc>
       </w:tr>
@@ -5961,8 +6031,8 @@
           <w:szCs w:val="28"/>
         </w:rPr>
       </w:pPr>
-      <w:bookmarkStart w:id="4" w:name="_Toc514604131"/>
-      <w:bookmarkStart w:id="5" w:name="_Toc516784671"/>
+      <w:bookmarkStart w:id="5" w:name="_Toc514604131"/>
+      <w:bookmarkStart w:id="6" w:name="_Toc516784671"/>
       <w:r>
         <w:rPr>
           <w:b/>
@@ -5972,8 +6042,8 @@
         <w:lastRenderedPageBreak/>
         <w:t>Introducción</w:t>
       </w:r>
-      <w:bookmarkEnd w:id="4"/>
       <w:bookmarkEnd w:id="5"/>
+      <w:bookmarkEnd w:id="6"/>
     </w:p>
     <w:p>
       <w:pPr>
@@ -6038,26 +6108,16 @@
           <w:szCs w:val="28"/>
         </w:rPr>
       </w:pPr>
-      <w:bookmarkStart w:id="6" w:name="_Toc516784672"/>
+      <w:bookmarkStart w:id="7" w:name="_Toc516784672"/>
       <w:r>
         <w:rPr>
           <w:b/>
           <w:sz w:val="28"/>
           <w:szCs w:val="28"/>
         </w:rPr>
-        <w:t>Solicitud de Camb</w:t>
-      </w:r>
-      <w:bookmarkStart w:id="7" w:name="_GoBack"/>
+        <w:t>Solicitud de Cambio (RFC)</w:t>
+      </w:r>
       <w:bookmarkEnd w:id="7"/>
-      <w:r>
-        <w:rPr>
-          <w:b/>
-          <w:sz w:val="28"/>
-          <w:szCs w:val="28"/>
-        </w:rPr>
-        <w:t>io (RFC)</w:t>
-      </w:r>
-      <w:bookmarkEnd w:id="6"/>
     </w:p>
     <w:p>
       <w:pPr>
@@ -6070,15 +6130,7 @@
         <w:t xml:space="preserve">tenemos la tabla 1, </w:t>
       </w:r>
       <w:r>
-        <w:t xml:space="preserve">el contenido que debe de tener una solicitud de cambios presentada para cualquier cambio en ISS </w:t>
-      </w:r>
-      <w:proofErr w:type="spellStart"/>
-      <w:r>
-        <w:t>Consulting</w:t>
-      </w:r>
-      <w:proofErr w:type="spellEnd"/>
-      <w:r>
-        <w:t>.</w:t>
+        <w:t>el contenido que debe de tener una solicitud de cambios presentada para cualquier cambio en ISS Consulting.</w:t>
       </w:r>
     </w:p>
     <w:tbl>
@@ -6677,21 +6729,12 @@
                 <w:bCs/>
               </w:rPr>
             </w:pPr>
-            <w:proofErr w:type="spellStart"/>
             <w:r>
               <w:rPr>
                 <w:b/>
                 <w:bCs/>
               </w:rPr>
-              <w:t>Items</w:t>
-            </w:r>
-            <w:proofErr w:type="spellEnd"/>
-            <w:r>
-              <w:rPr>
-                <w:b/>
-                <w:bCs/>
-              </w:rPr>
-              <w:t xml:space="preserve"> de Configuración </w:t>
+              <w:t xml:space="preserve">Items de Configuración </w:t>
             </w:r>
           </w:p>
         </w:tc>
@@ -6753,17 +6796,8 @@
           <w:b/>
           <w:bCs/>
         </w:rPr>
-        <w:t xml:space="preserve">Tabla 1. Formato de solicitud de cambio en ISS </w:t>
-      </w:r>
-      <w:proofErr w:type="spellStart"/>
-      <w:r>
-        <w:rPr>
-          <w:b/>
-          <w:bCs/>
-        </w:rPr>
-        <w:t>Consulting</w:t>
-      </w:r>
-      <w:proofErr w:type="spellEnd"/>
+        <w:t>Tabla 1. Formato de solicitud de cambio en ISS Consulting</w:t>
+      </w:r>
     </w:p>
     <w:p>
       <w:pPr>
@@ -8345,7 +8379,7 @@
       <w:r>
         <w:rPr>
           <w:noProof/>
-          <w:lang w:eastAsia="es-ES"/>
+          <w:lang w:val="en-US"/>
         </w:rPr>
         <w:drawing>
           <wp:inline distT="0" distB="0" distL="0" distR="0" wp14:anchorId="1B6F8C8C" wp14:editId="216F8F35">
@@ -11095,23 +11129,7 @@
           <w:bCs/>
           <w:lang w:val="es-ES_tradnl"/>
         </w:rPr>
-        <w:t>Revisión de infraestructura (</w:t>
-      </w:r>
-      <w:proofErr w:type="spellStart"/>
-      <w:r>
-        <w:rPr>
-          <w:bCs/>
-          <w:lang w:val="es-ES_tradnl"/>
-        </w:rPr>
-        <w:t>backend</w:t>
-      </w:r>
-      <w:proofErr w:type="spellEnd"/>
-      <w:r>
-        <w:rPr>
-          <w:bCs/>
-          <w:lang w:val="es-ES_tradnl"/>
-        </w:rPr>
-        <w:t>)</w:t>
+        <w:t>Revisión de infraestructura (backend)</w:t>
       </w:r>
       <w:r>
         <w:rPr>
@@ -11159,23 +11177,7 @@
           <w:bCs/>
           <w:lang w:val="es-ES_tradnl"/>
         </w:rPr>
-        <w:t>Revisión de aplicaciones (</w:t>
-      </w:r>
-      <w:proofErr w:type="spellStart"/>
-      <w:r>
-        <w:rPr>
-          <w:bCs/>
-          <w:lang w:val="es-ES_tradnl"/>
-        </w:rPr>
-        <w:t>frontend</w:t>
-      </w:r>
-      <w:proofErr w:type="spellEnd"/>
-      <w:r>
-        <w:rPr>
-          <w:bCs/>
-          <w:lang w:val="es-ES_tradnl"/>
-        </w:rPr>
-        <w:t>)</w:t>
+        <w:t>Revisión de aplicaciones (frontend)</w:t>
       </w:r>
       <w:r>
         <w:rPr>
@@ -11302,7 +11304,28 @@
           <w:bCs/>
           <w:lang w:val="es-ES_tradnl"/>
         </w:rPr>
-        <w:t>Se realiza el acta de cierre de los cambios.</w:t>
+        <w:t xml:space="preserve">El director del proyecto y los líderes de mantenimiento </w:t>
+      </w:r>
+      <w:r>
+        <w:rPr>
+          <w:bCs/>
+          <w:lang w:val="es-ES_tradnl"/>
+        </w:rPr>
+        <w:t>realiza</w:t>
+      </w:r>
+      <w:r>
+        <w:rPr>
+          <w:bCs/>
+          <w:lang w:val="es-ES_tradnl"/>
+        </w:rPr>
+        <w:t>n</w:t>
+      </w:r>
+      <w:r>
+        <w:rPr>
+          <w:bCs/>
+          <w:lang w:val="es-ES_tradnl"/>
+        </w:rPr>
+        <w:t xml:space="preserve"> el acta de cierre de los cambios.</w:t>
       </w:r>
     </w:p>
     <w:p>
@@ -11322,7 +11345,14 @@
           <w:bCs/>
           <w:lang w:val="es-ES_tradnl"/>
         </w:rPr>
-        <w:t>Se documenta la realización de las actividades junto con los casos de prueba realizados.</w:t>
+        <w:t>El jefe del proyecto</w:t>
+      </w:r>
+      <w:r>
+        <w:rPr>
+          <w:bCs/>
+          <w:lang w:val="es-ES_tradnl"/>
+        </w:rPr>
+        <w:t xml:space="preserve"> documenta la realización de las actividades junto con los casos de prueba realizados.</w:t>
       </w:r>
     </w:p>
     <w:p>
@@ -11342,7 +11372,14 @@
           <w:bCs/>
           <w:lang w:val="es-ES_tradnl"/>
         </w:rPr>
-        <w:t>Se documenta lo necesario para realizar el cambio en entorno de producción de ser necesario.</w:t>
+        <w:t>El jefe del proyecto</w:t>
+      </w:r>
+      <w:r>
+        <w:rPr>
+          <w:bCs/>
+          <w:lang w:val="es-ES_tradnl"/>
+        </w:rPr>
+        <w:t xml:space="preserve"> documenta lo necesario para realizar el cambio en entorno de producción de ser necesario.</w:t>
       </w:r>
     </w:p>
     <w:p>
@@ -11362,7 +11399,14 @@
           <w:bCs/>
           <w:lang w:val="es-ES_tradnl"/>
         </w:rPr>
-        <w:t xml:space="preserve">Cambio de estado de la petición de </w:t>
+        <w:t>El Comité de Control de Cambios cambia el estado de la solicitud de cambio de</w:t>
+      </w:r>
+      <w:r>
+        <w:rPr>
+          <w:bCs/>
+          <w:lang w:val="es-ES_tradnl"/>
+        </w:rPr>
+        <w:t xml:space="preserve"> </w:t>
       </w:r>
       <w:r>
         <w:rPr>
@@ -11536,7 +11580,35 @@
           <w:bCs/>
           <w:lang w:val="es-ES_tradnl"/>
         </w:rPr>
-        <w:t>Se debe cumplir con los tiempos y lo establecido al aceptar el cambio.</w:t>
+        <w:t>Se debe cumplir con los tiempos y lo establecido al aceptar el cambio</w:t>
+      </w:r>
+      <w:r>
+        <w:rPr>
+          <w:bCs/>
+          <w:lang w:val="es-ES_tradnl"/>
+        </w:rPr>
+        <w:t>, en caso de no cumplirse el tiempo estimado, el jefe del proyecto tendrá que presentar</w:t>
+      </w:r>
+      <w:r>
+        <w:rPr>
+          <w:bCs/>
+          <w:lang w:val="es-ES_tradnl"/>
+        </w:rPr>
+        <w:t xml:space="preserve"> las justificaciones al comité mediante documentación</w:t>
+      </w:r>
+      <w:r>
+        <w:rPr>
+          <w:bCs/>
+          <w:lang w:val="es-ES_tradnl"/>
+        </w:rPr>
+        <w:t xml:space="preserve"> </w:t>
+      </w:r>
+      <w:r>
+        <w:rPr>
+          <w:bCs/>
+          <w:lang w:val="es-ES_tradnl"/>
+        </w:rPr>
+        <w:t>.</w:t>
       </w:r>
     </w:p>
     <w:p>
@@ -11579,7 +11651,7 @@
 </file>
 
 <file path=word/endnotes.xml><?xml version="1.0" encoding="utf-8"?>
-<w:endnotes xmlns:wpc="http://schemas.microsoft.com/office/word/2010/wordprocessingCanvas" xmlns:cx="http://schemas.microsoft.com/office/drawing/2014/chartex" xmlns:cx1="http://schemas.microsoft.com/office/drawing/2015/9/8/chartex" xmlns:cx2="http://schemas.microsoft.com/office/drawing/2015/10/21/chartex" xmlns:cx3="http://schemas.microsoft.com/office/drawing/2016/5/9/chartex" xmlns:cx4="http://schemas.microsoft.com/office/drawing/2016/5/10/chartex" xmlns:cx5="http://schemas.microsoft.com/office/drawing/2016/5/11/chartex" xmlns:cx6="http://schemas.microsoft.com/office/drawing/2016/5/12/chartex" xmlns:cx7="http://schemas.microsoft.com/office/drawing/2016/5/13/chartex" xmlns:cx8="http://schemas.microsoft.com/office/drawing/2016/5/14/chartex" xmlns:mc="http://schemas.openxmlformats.org/markup-compatibility/2006" xmlns:aink="http://schemas.microsoft.com/office/drawing/2016/ink" xmlns:am3d="http://schemas.microsoft.com/office/drawing/2017/model3d" xmlns:o="urn:schemas-microsoft-com:office:office" xmlns:r="http://schemas.openxmlformats.org/officeDocument/2006/relationships" xmlns:m="http://schemas.openxmlformats.org/officeDocument/2006/math" xmlns:v="urn:schemas-microsoft-com:vml" xmlns:wp14="http://schemas.microsoft.com/office/word/2010/wordprocessingDrawing" xmlns:wp="http://schemas.openxmlformats.org/drawingml/2006/wordprocessingDrawing" xmlns:w10="urn:schemas-microsoft-com:office:word" xmlns:w="http://schemas.openxmlformats.org/wordprocessingml/2006/main" xmlns:w14="http://schemas.microsoft.com/office/word/2010/wordml" xmlns:w15="http://schemas.microsoft.com/office/word/2012/wordml" xmlns:w16cid="http://schemas.microsoft.com/office/word/2016/wordml/cid" xmlns:w16se="http://schemas.microsoft.com/office/word/2015/wordml/symex" xmlns:wpg="http://schemas.microsoft.com/office/word/2010/wordprocessingGroup" xmlns:wpi="http://schemas.microsoft.com/office/word/2010/wordprocessingInk" xmlns:wne="http://schemas.microsoft.com/office/word/2006/wordml" xmlns:wps="http://schemas.microsoft.com/office/word/2010/wordprocessingShape" mc:Ignorable="w14 w15 w16se w16cid wp14">
+<w:endnotes xmlns:wpc="http://schemas.microsoft.com/office/word/2010/wordprocessingCanvas" xmlns:mo="http://schemas.microsoft.com/office/mac/office/2008/main" xmlns:mc="http://schemas.openxmlformats.org/markup-compatibility/2006" xmlns:mv="urn:schemas-microsoft-com:mac:vml" xmlns:o="urn:schemas-microsoft-com:office:office" xmlns:r="http://schemas.openxmlformats.org/officeDocument/2006/relationships" xmlns:m="http://schemas.openxmlformats.org/officeDocument/2006/math" xmlns:v="urn:schemas-microsoft-com:vml" xmlns:wp14="http://schemas.microsoft.com/office/word/2010/wordprocessingDrawing" xmlns:wp="http://schemas.openxmlformats.org/drawingml/2006/wordprocessingDrawing" xmlns:w10="urn:schemas-microsoft-com:office:word" xmlns:w="http://schemas.openxmlformats.org/wordprocessingml/2006/main" xmlns:w14="http://schemas.microsoft.com/office/word/2010/wordml" xmlns:w15="http://schemas.microsoft.com/office/word/2012/wordml" xmlns:wpg="http://schemas.microsoft.com/office/word/2010/wordprocessingGroup" xmlns:wpi="http://schemas.microsoft.com/office/word/2010/wordprocessingInk" xmlns:wne="http://schemas.microsoft.com/office/word/2006/wordml" xmlns:wps="http://schemas.microsoft.com/office/word/2010/wordprocessingShape" mc:Ignorable="w14 w15 wp14">
   <w:endnote w:type="separator" w:id="-1">
     <w:p>
       <w:pPr>
@@ -11604,7 +11676,7 @@
 </file>
 
 <file path=word/footer1.xml><?xml version="1.0" encoding="utf-8"?>
-<w:ftr xmlns:wpc="http://schemas.microsoft.com/office/word/2010/wordprocessingCanvas" xmlns:cx="http://schemas.microsoft.com/office/drawing/2014/chartex" xmlns:cx1="http://schemas.microsoft.com/office/drawing/2015/9/8/chartex" xmlns:cx2="http://schemas.microsoft.com/office/drawing/2015/10/21/chartex" xmlns:cx3="http://schemas.microsoft.com/office/drawing/2016/5/9/chartex" xmlns:cx4="http://schemas.microsoft.com/office/drawing/2016/5/10/chartex" xmlns:cx5="http://schemas.microsoft.com/office/drawing/2016/5/11/chartex" xmlns:cx6="http://schemas.microsoft.com/office/drawing/2016/5/12/chartex" xmlns:cx7="http://schemas.microsoft.com/office/drawing/2016/5/13/chartex" xmlns:cx8="http://schemas.microsoft.com/office/drawing/2016/5/14/chartex" xmlns:mc="http://schemas.openxmlformats.org/markup-compatibility/2006" xmlns:aink="http://schemas.microsoft.com/office/drawing/2016/ink" xmlns:am3d="http://schemas.microsoft.com/office/drawing/2017/model3d" xmlns:o="urn:schemas-microsoft-com:office:office" xmlns:r="http://schemas.openxmlformats.org/officeDocument/2006/relationships" xmlns:m="http://schemas.openxmlformats.org/officeDocument/2006/math" xmlns:v="urn:schemas-microsoft-com:vml" xmlns:wp14="http://schemas.microsoft.com/office/word/2010/wordprocessingDrawing" xmlns:wp="http://schemas.openxmlformats.org/drawingml/2006/wordprocessingDrawing" xmlns:w10="urn:schemas-microsoft-com:office:word" xmlns:w="http://schemas.openxmlformats.org/wordprocessingml/2006/main" xmlns:w14="http://schemas.microsoft.com/office/word/2010/wordml" xmlns:w15="http://schemas.microsoft.com/office/word/2012/wordml" xmlns:w16cid="http://schemas.microsoft.com/office/word/2016/wordml/cid" xmlns:w16se="http://schemas.microsoft.com/office/word/2015/wordml/symex" xmlns:wpg="http://schemas.microsoft.com/office/word/2010/wordprocessingGroup" xmlns:wpi="http://schemas.microsoft.com/office/word/2010/wordprocessingInk" xmlns:wne="http://schemas.microsoft.com/office/word/2006/wordml" xmlns:wps="http://schemas.microsoft.com/office/word/2010/wordprocessingShape" mc:Ignorable="w14 w15 w16se w16cid wp14">
+<w:ftr xmlns:wpc="http://schemas.microsoft.com/office/word/2010/wordprocessingCanvas" xmlns:mo="http://schemas.microsoft.com/office/mac/office/2008/main" xmlns:mc="http://schemas.openxmlformats.org/markup-compatibility/2006" xmlns:mv="urn:schemas-microsoft-com:mac:vml" xmlns:o="urn:schemas-microsoft-com:office:office" xmlns:r="http://schemas.openxmlformats.org/officeDocument/2006/relationships" xmlns:m="http://schemas.openxmlformats.org/officeDocument/2006/math" xmlns:v="urn:schemas-microsoft-com:vml" xmlns:wp14="http://schemas.microsoft.com/office/word/2010/wordprocessingDrawing" xmlns:wp="http://schemas.openxmlformats.org/drawingml/2006/wordprocessingDrawing" xmlns:w10="urn:schemas-microsoft-com:office:word" xmlns:w="http://schemas.openxmlformats.org/wordprocessingml/2006/main" xmlns:w14="http://schemas.microsoft.com/office/word/2010/wordml" xmlns:w15="http://schemas.microsoft.com/office/word/2012/wordml" xmlns:wpg="http://schemas.microsoft.com/office/word/2010/wordprocessingGroup" xmlns:wpi="http://schemas.microsoft.com/office/word/2010/wordprocessingInk" xmlns:wne="http://schemas.microsoft.com/office/word/2006/wordml" xmlns:wps="http://schemas.microsoft.com/office/word/2010/wordprocessingShape" mc:Ignorable="w14 w15 wp14">
   <w:p>
     <w:pPr>
       <w:pStyle w:val="Footer"/>
@@ -11619,7 +11691,7 @@
 </file>
 
 <file path=word/footnotes.xml><?xml version="1.0" encoding="utf-8"?>
-<w:footnotes xmlns:wpc="http://schemas.microsoft.com/office/word/2010/wordprocessingCanvas" xmlns:cx="http://schemas.microsoft.com/office/drawing/2014/chartex" xmlns:cx1="http://schemas.microsoft.com/office/drawing/2015/9/8/chartex" xmlns:cx2="http://schemas.microsoft.com/office/drawing/2015/10/21/chartex" xmlns:cx3="http://schemas.microsoft.com/office/drawing/2016/5/9/chartex" xmlns:cx4="http://schemas.microsoft.com/office/drawing/2016/5/10/chartex" xmlns:cx5="http://schemas.microsoft.com/office/drawing/2016/5/11/chartex" xmlns:cx6="http://schemas.microsoft.com/office/drawing/2016/5/12/chartex" xmlns:cx7="http://schemas.microsoft.com/office/drawing/2016/5/13/chartex" xmlns:cx8="http://schemas.microsoft.com/office/drawing/2016/5/14/chartex" xmlns:mc="http://schemas.openxmlformats.org/markup-compatibility/2006" xmlns:aink="http://schemas.microsoft.com/office/drawing/2016/ink" xmlns:am3d="http://schemas.microsoft.com/office/drawing/2017/model3d" xmlns:o="urn:schemas-microsoft-com:office:office" xmlns:r="http://schemas.openxmlformats.org/officeDocument/2006/relationships" xmlns:m="http://schemas.openxmlformats.org/officeDocument/2006/math" xmlns:v="urn:schemas-microsoft-com:vml" xmlns:wp14="http://schemas.microsoft.com/office/word/2010/wordprocessingDrawing" xmlns:wp="http://schemas.openxmlformats.org/drawingml/2006/wordprocessingDrawing" xmlns:w10="urn:schemas-microsoft-com:office:word" xmlns:w="http://schemas.openxmlformats.org/wordprocessingml/2006/main" xmlns:w14="http://schemas.microsoft.com/office/word/2010/wordml" xmlns:w15="http://schemas.microsoft.com/office/word/2012/wordml" xmlns:w16cid="http://schemas.microsoft.com/office/word/2016/wordml/cid" xmlns:w16se="http://schemas.microsoft.com/office/word/2015/wordml/symex" xmlns:wpg="http://schemas.microsoft.com/office/word/2010/wordprocessingGroup" xmlns:wpi="http://schemas.microsoft.com/office/word/2010/wordprocessingInk" xmlns:wne="http://schemas.microsoft.com/office/word/2006/wordml" xmlns:wps="http://schemas.microsoft.com/office/word/2010/wordprocessingShape" mc:Ignorable="w14 w15 w16se w16cid wp14">
+<w:footnotes xmlns:wpc="http://schemas.microsoft.com/office/word/2010/wordprocessingCanvas" xmlns:mo="http://schemas.microsoft.com/office/mac/office/2008/main" xmlns:mc="http://schemas.openxmlformats.org/markup-compatibility/2006" xmlns:mv="urn:schemas-microsoft-com:mac:vml" xmlns:o="urn:schemas-microsoft-com:office:office" xmlns:r="http://schemas.openxmlformats.org/officeDocument/2006/relationships" xmlns:m="http://schemas.openxmlformats.org/officeDocument/2006/math" xmlns:v="urn:schemas-microsoft-com:vml" xmlns:wp14="http://schemas.microsoft.com/office/word/2010/wordprocessingDrawing" xmlns:wp="http://schemas.openxmlformats.org/drawingml/2006/wordprocessingDrawing" xmlns:w10="urn:schemas-microsoft-com:office:word" xmlns:w="http://schemas.openxmlformats.org/wordprocessingml/2006/main" xmlns:w14="http://schemas.microsoft.com/office/word/2010/wordml" xmlns:w15="http://schemas.microsoft.com/office/word/2012/wordml" xmlns:wpg="http://schemas.microsoft.com/office/word/2010/wordprocessingGroup" xmlns:wpi="http://schemas.microsoft.com/office/word/2010/wordprocessingInk" xmlns:wne="http://schemas.microsoft.com/office/word/2006/wordml" xmlns:wps="http://schemas.microsoft.com/office/word/2010/wordprocessingShape" mc:Ignorable="w14 w15 wp14">
   <w:footnote w:type="separator" w:id="-1">
     <w:p>
       <w:pPr>
@@ -11644,7 +11716,7 @@
 </file>
 
 <file path=word/header1.xml><?xml version="1.0" encoding="utf-8"?>
-<w:hdr xmlns:wpc="http://schemas.microsoft.com/office/word/2010/wordprocessingCanvas" xmlns:cx="http://schemas.microsoft.com/office/drawing/2014/chartex" xmlns:cx1="http://schemas.microsoft.com/office/drawing/2015/9/8/chartex" xmlns:cx2="http://schemas.microsoft.com/office/drawing/2015/10/21/chartex" xmlns:cx3="http://schemas.microsoft.com/office/drawing/2016/5/9/chartex" xmlns:cx4="http://schemas.microsoft.com/office/drawing/2016/5/10/chartex" xmlns:cx5="http://schemas.microsoft.com/office/drawing/2016/5/11/chartex" xmlns:cx6="http://schemas.microsoft.com/office/drawing/2016/5/12/chartex" xmlns:cx7="http://schemas.microsoft.com/office/drawing/2016/5/13/chartex" xmlns:cx8="http://schemas.microsoft.com/office/drawing/2016/5/14/chartex" xmlns:mc="http://schemas.openxmlformats.org/markup-compatibility/2006" xmlns:aink="http://schemas.microsoft.com/office/drawing/2016/ink" xmlns:am3d="http://schemas.microsoft.com/office/drawing/2017/model3d" xmlns:o="urn:schemas-microsoft-com:office:office" xmlns:r="http://schemas.openxmlformats.org/officeDocument/2006/relationships" xmlns:m="http://schemas.openxmlformats.org/officeDocument/2006/math" xmlns:v="urn:schemas-microsoft-com:vml" xmlns:wp14="http://schemas.microsoft.com/office/word/2010/wordprocessingDrawing" xmlns:wp="http://schemas.openxmlformats.org/drawingml/2006/wordprocessingDrawing" xmlns:w10="urn:schemas-microsoft-com:office:word" xmlns:w="http://schemas.openxmlformats.org/wordprocessingml/2006/main" xmlns:w14="http://schemas.microsoft.com/office/word/2010/wordml" xmlns:w15="http://schemas.microsoft.com/office/word/2012/wordml" xmlns:w16cid="http://schemas.microsoft.com/office/word/2016/wordml/cid" xmlns:w16se="http://schemas.microsoft.com/office/word/2015/wordml/symex" xmlns:wpg="http://schemas.microsoft.com/office/word/2010/wordprocessingGroup" xmlns:wpi="http://schemas.microsoft.com/office/word/2010/wordprocessingInk" xmlns:wne="http://schemas.microsoft.com/office/word/2006/wordml" xmlns:wps="http://schemas.microsoft.com/office/word/2010/wordprocessingShape" mc:Ignorable="w14 w15 w16se w16cid wp14">
+<w:hdr xmlns:wpc="http://schemas.microsoft.com/office/word/2010/wordprocessingCanvas" xmlns:mo="http://schemas.microsoft.com/office/mac/office/2008/main" xmlns:mc="http://schemas.openxmlformats.org/markup-compatibility/2006" xmlns:mv="urn:schemas-microsoft-com:mac:vml" xmlns:o="urn:schemas-microsoft-com:office:office" xmlns:r="http://schemas.openxmlformats.org/officeDocument/2006/relationships" xmlns:m="http://schemas.openxmlformats.org/officeDocument/2006/math" xmlns:v="urn:schemas-microsoft-com:vml" xmlns:wp14="http://schemas.microsoft.com/office/word/2010/wordprocessingDrawing" xmlns:wp="http://schemas.openxmlformats.org/drawingml/2006/wordprocessingDrawing" xmlns:w10="urn:schemas-microsoft-com:office:word" xmlns:w="http://schemas.openxmlformats.org/wordprocessingml/2006/main" xmlns:w14="http://schemas.microsoft.com/office/word/2010/wordml" xmlns:w15="http://schemas.microsoft.com/office/word/2012/wordml" xmlns:wpg="http://schemas.microsoft.com/office/word/2010/wordprocessingGroup" xmlns:wpi="http://schemas.microsoft.com/office/word/2010/wordprocessingInk" xmlns:wne="http://schemas.microsoft.com/office/word/2006/wordml" xmlns:wps="http://schemas.microsoft.com/office/word/2010/wordprocessingShape" mc:Ignorable="w14 w15 wp14">
   <w:tbl>
     <w:tblPr>
       <w:tblW w:w="5055" w:type="pct"/>
@@ -11840,8 +11912,8 @@
 </file>
 
 <file path=word/numbering.xml><?xml version="1.0" encoding="utf-8"?>
-<w:numbering xmlns:wpc="http://schemas.microsoft.com/office/word/2010/wordprocessingCanvas" xmlns:cx="http://schemas.microsoft.com/office/drawing/2014/chartex" xmlns:cx1="http://schemas.microsoft.com/office/drawing/2015/9/8/chartex" xmlns:cx2="http://schemas.microsoft.com/office/drawing/2015/10/21/chartex" xmlns:cx3="http://schemas.microsoft.com/office/drawing/2016/5/9/chartex" xmlns:cx4="http://schemas.microsoft.com/office/drawing/2016/5/10/chartex" xmlns:cx5="http://schemas.microsoft.com/office/drawing/2016/5/11/chartex" xmlns:cx6="http://schemas.microsoft.com/office/drawing/2016/5/12/chartex" xmlns:cx7="http://schemas.microsoft.com/office/drawing/2016/5/13/chartex" xmlns:cx8="http://schemas.microsoft.com/office/drawing/2016/5/14/chartex" xmlns:mc="http://schemas.openxmlformats.org/markup-compatibility/2006" xmlns:aink="http://schemas.microsoft.com/office/drawing/2016/ink" xmlns:am3d="http://schemas.microsoft.com/office/drawing/2017/model3d" xmlns:o="urn:schemas-microsoft-com:office:office" xmlns:r="http://schemas.openxmlformats.org/officeDocument/2006/relationships" xmlns:m="http://schemas.openxmlformats.org/officeDocument/2006/math" xmlns:v="urn:schemas-microsoft-com:vml" xmlns:wp14="http://schemas.microsoft.com/office/word/2010/wordprocessingDrawing" xmlns:wp="http://schemas.openxmlformats.org/drawingml/2006/wordprocessingDrawing" xmlns:w10="urn:schemas-microsoft-com:office:word" xmlns:w="http://schemas.openxmlformats.org/wordprocessingml/2006/main" xmlns:w14="http://schemas.microsoft.com/office/word/2010/wordml" xmlns:w15="http://schemas.microsoft.com/office/word/2012/wordml" xmlns:w16cid="http://schemas.microsoft.com/office/word/2016/wordml/cid" xmlns:w16se="http://schemas.microsoft.com/office/word/2015/wordml/symex" xmlns:wpg="http://schemas.microsoft.com/office/word/2010/wordprocessingGroup" xmlns:wpi="http://schemas.microsoft.com/office/word/2010/wordprocessingInk" xmlns:wne="http://schemas.microsoft.com/office/word/2006/wordml" xmlns:wps="http://schemas.microsoft.com/office/word/2010/wordprocessingShape" mc:Ignorable="w14 w15 w16se w16cid wp14">
-  <w:abstractNum w:abstractNumId="0" w15:restartNumberingAfterBreak="0">
+<w:numbering xmlns:wpc="http://schemas.microsoft.com/office/word/2010/wordprocessingCanvas" xmlns:mo="http://schemas.microsoft.com/office/mac/office/2008/main" xmlns:mc="http://schemas.openxmlformats.org/markup-compatibility/2006" xmlns:mv="urn:schemas-microsoft-com:mac:vml" xmlns:o="urn:schemas-microsoft-com:office:office" xmlns:r="http://schemas.openxmlformats.org/officeDocument/2006/relationships" xmlns:m="http://schemas.openxmlformats.org/officeDocument/2006/math" xmlns:v="urn:schemas-microsoft-com:vml" xmlns:wp14="http://schemas.microsoft.com/office/word/2010/wordprocessingDrawing" xmlns:wp="http://schemas.openxmlformats.org/drawingml/2006/wordprocessingDrawing" xmlns:w10="urn:schemas-microsoft-com:office:word" xmlns:w="http://schemas.openxmlformats.org/wordprocessingml/2006/main" xmlns:w14="http://schemas.microsoft.com/office/word/2010/wordml" xmlns:w15="http://schemas.microsoft.com/office/word/2012/wordml" xmlns:wpg="http://schemas.microsoft.com/office/word/2010/wordprocessingGroup" xmlns:wpi="http://schemas.microsoft.com/office/word/2010/wordprocessingInk" xmlns:wne="http://schemas.microsoft.com/office/word/2006/wordml" xmlns:wps="http://schemas.microsoft.com/office/word/2010/wordprocessingShape" mc:Ignorable="w14 w15 wp14">
+  <w:abstractNum w:abstractNumId="0">
     <w:nsid w:val="05F07F82"/>
     <w:multiLevelType w:val="hybridMultilevel"/>
     <w:tmpl w:val="0B200C6E"/>
@@ -11954,7 +12026,7 @@
       </w:rPr>
     </w:lvl>
   </w:abstractNum>
-  <w:abstractNum w:abstractNumId="1" w15:restartNumberingAfterBreak="0">
+  <w:abstractNum w:abstractNumId="1">
     <w:nsid w:val="062F5E42"/>
     <w:multiLevelType w:val="hybridMultilevel"/>
     <w:tmpl w:val="A7B2DC98"/>
@@ -12043,7 +12115,7 @@
       </w:pPr>
     </w:lvl>
   </w:abstractNum>
-  <w:abstractNum w:abstractNumId="2" w15:restartNumberingAfterBreak="0">
+  <w:abstractNum w:abstractNumId="2">
     <w:nsid w:val="07A31DE3"/>
     <w:multiLevelType w:val="hybridMultilevel"/>
     <w:tmpl w:val="A7B2DC98"/>
@@ -12132,7 +12204,7 @@
       </w:pPr>
     </w:lvl>
   </w:abstractNum>
-  <w:abstractNum w:abstractNumId="3" w15:restartNumberingAfterBreak="0">
+  <w:abstractNum w:abstractNumId="3">
     <w:nsid w:val="16C06CE3"/>
     <w:multiLevelType w:val="hybridMultilevel"/>
     <w:tmpl w:val="A7B2DC98"/>
@@ -12221,7 +12293,7 @@
       </w:pPr>
     </w:lvl>
   </w:abstractNum>
-  <w:abstractNum w:abstractNumId="4" w15:restartNumberingAfterBreak="0">
+  <w:abstractNum w:abstractNumId="4">
     <w:nsid w:val="19DD6A6B"/>
     <w:multiLevelType w:val="hybridMultilevel"/>
     <w:tmpl w:val="90CC5BD2"/>
@@ -12307,7 +12379,7 @@
       </w:pPr>
     </w:lvl>
   </w:abstractNum>
-  <w:abstractNum w:abstractNumId="5" w15:restartNumberingAfterBreak="0">
+  <w:abstractNum w:abstractNumId="5">
     <w:nsid w:val="1D003357"/>
     <w:multiLevelType w:val="hybridMultilevel"/>
     <w:tmpl w:val="A7B2DC98"/>
@@ -12396,7 +12468,7 @@
       </w:pPr>
     </w:lvl>
   </w:abstractNum>
-  <w:abstractNum w:abstractNumId="6" w15:restartNumberingAfterBreak="0">
+  <w:abstractNum w:abstractNumId="6">
     <w:nsid w:val="271A3D18"/>
     <w:multiLevelType w:val="hybridMultilevel"/>
     <w:tmpl w:val="A7B2DC98"/>
@@ -12485,7 +12557,7 @@
       </w:pPr>
     </w:lvl>
   </w:abstractNum>
-  <w:abstractNum w:abstractNumId="7" w15:restartNumberingAfterBreak="0">
+  <w:abstractNum w:abstractNumId="7">
     <w:nsid w:val="2B127C92"/>
     <w:multiLevelType w:val="hybridMultilevel"/>
     <w:tmpl w:val="9B602FAE"/>
@@ -12598,7 +12670,7 @@
       </w:rPr>
     </w:lvl>
   </w:abstractNum>
-  <w:abstractNum w:abstractNumId="8" w15:restartNumberingAfterBreak="0">
+  <w:abstractNum w:abstractNumId="8">
     <w:nsid w:val="35C04689"/>
     <w:multiLevelType w:val="hybridMultilevel"/>
     <w:tmpl w:val="FE547B68"/>
@@ -12687,7 +12759,7 @@
       </w:pPr>
     </w:lvl>
   </w:abstractNum>
-  <w:abstractNum w:abstractNumId="9" w15:restartNumberingAfterBreak="0">
+  <w:abstractNum w:abstractNumId="9">
     <w:nsid w:val="3BED2DF5"/>
     <w:multiLevelType w:val="hybridMultilevel"/>
     <w:tmpl w:val="A7B2DC98"/>
@@ -12776,7 +12848,7 @@
       </w:pPr>
     </w:lvl>
   </w:abstractNum>
-  <w:abstractNum w:abstractNumId="10" w15:restartNumberingAfterBreak="0">
+  <w:abstractNum w:abstractNumId="10">
     <w:nsid w:val="430723E8"/>
     <w:multiLevelType w:val="hybridMultilevel"/>
     <w:tmpl w:val="692E9982"/>
@@ -12889,7 +12961,7 @@
       </w:rPr>
     </w:lvl>
   </w:abstractNum>
-  <w:abstractNum w:abstractNumId="11" w15:restartNumberingAfterBreak="0">
+  <w:abstractNum w:abstractNumId="11">
     <w:nsid w:val="457A20EB"/>
     <w:multiLevelType w:val="hybridMultilevel"/>
     <w:tmpl w:val="03D0B54E"/>
@@ -13002,7 +13074,7 @@
       </w:rPr>
     </w:lvl>
   </w:abstractNum>
-  <w:abstractNum w:abstractNumId="12" w15:restartNumberingAfterBreak="0">
+  <w:abstractNum w:abstractNumId="12">
     <w:nsid w:val="491A3BC6"/>
     <w:multiLevelType w:val="hybridMultilevel"/>
     <w:tmpl w:val="A7B2DC98"/>
@@ -13091,7 +13163,7 @@
       </w:pPr>
     </w:lvl>
   </w:abstractNum>
-  <w:abstractNum w:abstractNumId="13" w15:restartNumberingAfterBreak="0">
+  <w:abstractNum w:abstractNumId="13">
     <w:nsid w:val="60F2639D"/>
     <w:multiLevelType w:val="multilevel"/>
     <w:tmpl w:val="39480AD8"/>
@@ -13212,7 +13284,7 @@
       </w:rPr>
     </w:lvl>
   </w:abstractNum>
-  <w:abstractNum w:abstractNumId="14" w15:restartNumberingAfterBreak="0">
+  <w:abstractNum w:abstractNumId="14">
     <w:nsid w:val="6CAB2696"/>
     <w:multiLevelType w:val="hybridMultilevel"/>
     <w:tmpl w:val="A7B2DC98"/>
@@ -13301,7 +13373,7 @@
       </w:pPr>
     </w:lvl>
   </w:abstractNum>
-  <w:abstractNum w:abstractNumId="15" w15:restartNumberingAfterBreak="0">
+  <w:abstractNum w:abstractNumId="15">
     <w:nsid w:val="75C84571"/>
     <w:multiLevelType w:val="hybridMultilevel"/>
     <w:tmpl w:val="8B8C0A28"/>
@@ -13414,7 +13486,7 @@
       </w:rPr>
     </w:lvl>
   </w:abstractNum>
-  <w:abstractNum w:abstractNumId="16" w15:restartNumberingAfterBreak="0">
+  <w:abstractNum w:abstractNumId="16">
     <w:nsid w:val="78651BEA"/>
     <w:multiLevelType w:val="hybridMultilevel"/>
     <w:tmpl w:val="9260FE4E"/>
@@ -13527,7 +13599,7 @@
       </w:rPr>
     </w:lvl>
   </w:abstractNum>
-  <w:abstractNum w:abstractNumId="17" w15:restartNumberingAfterBreak="0">
+  <w:abstractNum w:abstractNumId="17">
     <w:nsid w:val="7BC33BF4"/>
     <w:multiLevelType w:val="hybridMultilevel"/>
     <w:tmpl w:val="A7B2DC98"/>
@@ -13674,7 +13746,7 @@
 </file>
 
 <file path=word/styles.xml><?xml version="1.0" encoding="utf-8"?>
-<w:styles xmlns:mc="http://schemas.openxmlformats.org/markup-compatibility/2006" xmlns:r="http://schemas.openxmlformats.org/officeDocument/2006/relationships" xmlns:w="http://schemas.openxmlformats.org/wordprocessingml/2006/main" xmlns:w14="http://schemas.microsoft.com/office/word/2010/wordml" xmlns:w15="http://schemas.microsoft.com/office/word/2012/wordml" xmlns:w16cid="http://schemas.microsoft.com/office/word/2016/wordml/cid" xmlns:w16se="http://schemas.microsoft.com/office/word/2015/wordml/symex" mc:Ignorable="w14 w15 w16se w16cid">
+<w:styles xmlns:mc="http://schemas.openxmlformats.org/markup-compatibility/2006" xmlns:r="http://schemas.openxmlformats.org/officeDocument/2006/relationships" xmlns:w="http://schemas.openxmlformats.org/wordprocessingml/2006/main" xmlns:w14="http://schemas.microsoft.com/office/word/2010/wordml" xmlns:w15="http://schemas.microsoft.com/office/word/2012/wordml" mc:Ignorable="w14 w15">
   <w:docDefaults>
     <w:rPrDefault>
       <w:rPr>
@@ -13690,7 +13762,7 @@
       </w:pPr>
     </w:pPrDefault>
   </w:docDefaults>
-  <w:latentStyles w:defLockedState="0" w:defUIPriority="99" w:defSemiHidden="0" w:defUnhideWhenUsed="0" w:defQFormat="0" w:count="375">
+  <w:latentStyles w:defLockedState="0" w:defUIPriority="99" w:defSemiHidden="0" w:defUnhideWhenUsed="0" w:defQFormat="0" w:count="380">
     <w:lsdException w:name="Normal" w:uiPriority="0" w:qFormat="1"/>
     <w:lsdException w:name="heading 1" w:uiPriority="9" w:qFormat="1"/>
     <w:lsdException w:name="heading 2" w:semiHidden="1" w:uiPriority="9" w:unhideWhenUsed="1" w:qFormat="1"/>
@@ -14062,10 +14134,6 @@
     <w:lsdException w:name="List Table 5 Dark Accent 6" w:uiPriority="50"/>
     <w:lsdException w:name="List Table 6 Colorful Accent 6" w:uiPriority="51"/>
     <w:lsdException w:name="List Table 7 Colorful Accent 6" w:uiPriority="52"/>
-    <w:lsdException w:name="Mention" w:semiHidden="1" w:unhideWhenUsed="1"/>
-    <w:lsdException w:name="Smart Hyperlink" w:semiHidden="1" w:unhideWhenUsed="1"/>
-    <w:lsdException w:name="Hashtag" w:semiHidden="1" w:unhideWhenUsed="1"/>
-    <w:lsdException w:name="Unresolved Mention" w:semiHidden="1" w:unhideWhenUsed="1"/>
   </w:latentStyles>
   <w:style w:type="paragraph" w:default="1" w:styleId="Normal">
     <w:name w:val="Normal"/>
@@ -14305,6 +14373,7 @@
       <w:spacing w:after="0" w:line="240" w:lineRule="auto"/>
     </w:pPr>
     <w:tblPr>
+      <w:tblInd w:w="0" w:type="dxa"/>
       <w:tblBorders>
         <w:top w:val="single" w:sz="4" w:space="0" w:color="auto"/>
         <w:left w:val="single" w:sz="4" w:space="0" w:color="auto"/>
@@ -14313,6 +14382,12 @@
         <w:insideH w:val="single" w:sz="4" w:space="0" w:color="auto"/>
         <w:insideV w:val="single" w:sz="4" w:space="0" w:color="auto"/>
       </w:tblBorders>
+      <w:tblCellMar>
+        <w:top w:w="0" w:type="dxa"/>
+        <w:left w:w="108" w:type="dxa"/>
+        <w:bottom w:w="0" w:type="dxa"/>
+        <w:right w:w="108" w:type="dxa"/>
+      </w:tblCellMar>
     </w:tblPr>
   </w:style>
   <w:style w:type="paragraph" w:styleId="TOC1">
@@ -14692,7 +14767,7 @@
 </file>
 
 <file path=customXml/itemProps2.xml><?xml version="1.0" encoding="utf-8"?>
-<ds:datastoreItem xmlns:ds="http://schemas.openxmlformats.org/officeDocument/2006/customXml" ds:itemID="{EB8C8305-CD62-4461-9642-40709A2A9D7A}">
+<ds:datastoreItem xmlns:ds="http://schemas.openxmlformats.org/officeDocument/2006/customXml" ds:itemID="{13B7258D-9162-404C-AD44-733A8E434C24}">
   <ds:schemaRefs>
     <ds:schemaRef ds:uri="http://schemas.openxmlformats.org/officeDocument/2006/bibliography"/>
   </ds:schemaRefs>

</xml_diff>